<commit_message>
Task 1: Finish designing an icon
</commit_message>
<xml_diff>
--- a/COMPX202-A8.docx
+++ b/COMPX202-A8.docx
@@ -1,6 +1,6 @@
 
 <file path=word/document.xml><?xml version="1.0" encoding="utf-8"?>
-<w:document xmlns:wpc="http://schemas.microsoft.com/office/word/2010/wordprocessingCanvas" xmlns:cx="http://schemas.microsoft.com/office/drawing/2014/chartex" xmlns:cx1="http://schemas.microsoft.com/office/drawing/2015/9/8/chartex" xmlns:cx2="http://schemas.microsoft.com/office/drawing/2015/10/21/chartex" xmlns:cx3="http://schemas.microsoft.com/office/drawing/2016/5/9/chartex" xmlns:cx4="http://schemas.microsoft.com/office/drawing/2016/5/10/chartex" xmlns:cx5="http://schemas.microsoft.com/office/drawing/2016/5/11/chartex" xmlns:cx6="http://schemas.microsoft.com/office/drawing/2016/5/12/chartex" xmlns:cx7="http://schemas.microsoft.com/office/drawing/2016/5/13/chartex" xmlns:cx8="http://schemas.microsoft.com/office/drawing/2016/5/14/chartex" xmlns:mc="http://schemas.openxmlformats.org/markup-compatibility/2006" xmlns:aink="http://schemas.microsoft.com/office/drawing/2016/ink" xmlns:am3d="http://schemas.microsoft.com/office/drawing/2017/model3d" xmlns:o="urn:schemas-microsoft-com:office:office" xmlns:r="http://schemas.openxmlformats.org/officeDocument/2006/relationships" xmlns:m="http://schemas.openxmlformats.org/officeDocument/2006/math" xmlns:v="urn:schemas-microsoft-com:vml" xmlns:wp14="http://schemas.microsoft.com/office/word/2010/wordprocessingDrawing" xmlns:wp="http://schemas.openxmlformats.org/drawingml/2006/wordprocessingDrawing" xmlns:w10="urn:schemas-microsoft-com:office:word" xmlns:w="http://schemas.openxmlformats.org/wordprocessingml/2006/main" xmlns:w14="http://schemas.microsoft.com/office/word/2010/wordml" xmlns:w15="http://schemas.microsoft.com/office/word/2012/wordml" xmlns:w16cex="http://schemas.microsoft.com/office/word/2018/wordml/cex" xmlns:w16cid="http://schemas.microsoft.com/office/word/2016/wordml/cid" xmlns:w16="http://schemas.microsoft.com/office/word/2018/wordml" xmlns:w16se="http://schemas.microsoft.com/office/word/2015/wordml/symex" xmlns:wpg="http://schemas.microsoft.com/office/word/2010/wordprocessingGroup" xmlns:wpi="http://schemas.microsoft.com/office/word/2010/wordprocessingInk" xmlns:wne="http://schemas.microsoft.com/office/word/2006/wordml" xmlns:wps="http://schemas.microsoft.com/office/word/2010/wordprocessingShape" mc:Ignorable="w14 w15 w16se w16cid w16 w16cex wp14">
+<w:document xmlns:wpc="http://schemas.microsoft.com/office/word/2010/wordprocessingCanvas" xmlns:cx="http://schemas.microsoft.com/office/drawing/2014/chartex" xmlns:cx1="http://schemas.microsoft.com/office/drawing/2015/9/8/chartex" xmlns:cx2="http://schemas.microsoft.com/office/drawing/2015/10/21/chartex" xmlns:cx3="http://schemas.microsoft.com/office/drawing/2016/5/9/chartex" xmlns:cx4="http://schemas.microsoft.com/office/drawing/2016/5/10/chartex" xmlns:cx5="http://schemas.microsoft.com/office/drawing/2016/5/11/chartex" xmlns:cx6="http://schemas.microsoft.com/office/drawing/2016/5/12/chartex" xmlns:cx7="http://schemas.microsoft.com/office/drawing/2016/5/13/chartex" xmlns:cx8="http://schemas.microsoft.com/office/drawing/2016/5/14/chartex" xmlns:mc="http://schemas.openxmlformats.org/markup-compatibility/2006" xmlns:aink="http://schemas.microsoft.com/office/drawing/2016/ink" xmlns:am3d="http://schemas.microsoft.com/office/drawing/2017/model3d" xmlns:o="urn:schemas-microsoft-com:office:office" xmlns:r="http://schemas.openxmlformats.org/officeDocument/2006/relationships" xmlns:m="http://schemas.openxmlformats.org/officeDocument/2006/math" xmlns:v="urn:schemas-microsoft-com:vml" xmlns:wp14="http://schemas.microsoft.com/office/word/2010/wordprocessingDrawing" xmlns:wp="http://schemas.openxmlformats.org/drawingml/2006/wordprocessingDrawing" xmlns:w10="urn:schemas-microsoft-com:office:word" xmlns:w="http://schemas.openxmlformats.org/wordprocessingml/2006/main" xmlns:w14="http://schemas.microsoft.com/office/word/2010/wordml" xmlns:w15="http://schemas.microsoft.com/office/word/2012/wordml" xmlns:w16cid="http://schemas.microsoft.com/office/word/2016/wordml/cid" xmlns:w16se="http://schemas.microsoft.com/office/word/2015/wordml/symex" xmlns:wpg="http://schemas.microsoft.com/office/word/2010/wordprocessingGroup" xmlns:wpi="http://schemas.microsoft.com/office/word/2010/wordprocessingInk" xmlns:wne="http://schemas.microsoft.com/office/word/2006/wordml" xmlns:wps="http://schemas.microsoft.com/office/word/2010/wordprocessingShape" mc:Ignorable="w14 w15 w16se w16cid wp14">
   <w:body>
     <w:p>
       <w:pPr>
@@ -5960,6 +5960,64 @@
       </w:pPr>
       <w:r>
         <w:rPr>
+          <w:sz w:val="32"/>
+          <w:szCs w:val="32"/>
+          <w:lang w:val="en-US"/>
+        </w:rPr>
+        <w:t>1.</w:t>
+      </w:r>
+      <w:r>
+        <w:rPr>
+          <w:sz w:val="32"/>
+          <w:szCs w:val="32"/>
+          <w:lang w:val="en-US"/>
+        </w:rPr>
+        <w:t xml:space="preserve"> </w:t>
+      </w:r>
+      <w:r>
+        <w:rPr>
+          <w:rFonts w:hint="eastAsia"/>
+          <w:sz w:val="32"/>
+          <w:szCs w:val="32"/>
+          <w:lang w:val="en-US"/>
+        </w:rPr>
+        <w:t>D</w:t>
+      </w:r>
+      <w:r>
+        <w:rPr>
+          <w:sz w:val="32"/>
+          <w:szCs w:val="32"/>
+          <w:lang w:val="en-US"/>
+        </w:rPr>
+        <w:t>esigning a</w:t>
+      </w:r>
+      <w:r>
+        <w:rPr>
+          <w:sz w:val="32"/>
+          <w:szCs w:val="32"/>
+          <w:lang w:val="en-US"/>
+        </w:rPr>
+        <w:t>n</w:t>
+      </w:r>
+      <w:r>
+        <w:rPr>
+          <w:sz w:val="32"/>
+          <w:szCs w:val="32"/>
+          <w:lang w:val="en-US"/>
+        </w:rPr>
+        <w:t xml:space="preserve"> icon</w:t>
+      </w:r>
+    </w:p>
+    <w:p>
+      <w:pPr>
+        <w:rPr>
+          <w:sz w:val="32"/>
+          <w:szCs w:val="32"/>
+          <w:lang w:val="en-US"/>
+        </w:rPr>
+      </w:pPr>
+      <w:r>
+        <w:rPr>
           <w:b/>
           <w:bCs/>
           <w:sz w:val="32"/>
@@ -5975,6 +6033,576 @@
           <w:lang w:val="en-US"/>
         </w:rPr>
         <w:t xml:space="preserve">: 2hrs, </w:t>
+      </w:r>
+      <w:r>
+        <w:rPr>
+          <w:rFonts w:hint="eastAsia"/>
+          <w:b/>
+          <w:bCs/>
+          <w:sz w:val="32"/>
+          <w:szCs w:val="32"/>
+          <w:lang w:val="en-US"/>
+        </w:rPr>
+        <w:t>Actual</w:t>
+      </w:r>
+      <w:r>
+        <w:rPr>
+          <w:sz w:val="32"/>
+          <w:szCs w:val="32"/>
+          <w:lang w:val="en-US"/>
+        </w:rPr>
+        <w:t xml:space="preserve">: </w:t>
+      </w:r>
+      <w:r>
+        <w:rPr>
+          <w:sz w:val="32"/>
+          <w:szCs w:val="32"/>
+          <w:lang w:val="en-US"/>
+        </w:rPr>
+        <w:t>1h</w:t>
+      </w:r>
+    </w:p>
+    <w:p>
+      <w:pPr>
+        <w:rPr>
+          <w:sz w:val="32"/>
+          <w:szCs w:val="32"/>
+          <w:lang w:val="en-US"/>
+        </w:rPr>
+      </w:pPr>
+      <w:r>
+        <w:rPr>
+          <w:sz w:val="32"/>
+          <w:szCs w:val="32"/>
+          <w:lang w:val="en-US"/>
+        </w:rPr>
+        <w:t xml:space="preserve">My inspiration comes from the elastic ball. When it falls, it's very fast. I use the </w:t>
+      </w:r>
+      <w:r>
+        <w:rPr>
+          <w:sz w:val="32"/>
+          <w:szCs w:val="32"/>
+          <w:lang w:val="en-US"/>
+        </w:rPr>
+        <w:t>half-moon</w:t>
+      </w:r>
+      <w:r>
+        <w:rPr>
+          <w:sz w:val="32"/>
+          <w:szCs w:val="32"/>
+          <w:lang w:val="en-US"/>
+        </w:rPr>
+        <w:t xml:space="preserve"> shape to show the speed when the elastic ball falls. The gray shadow of the ground also reflects the moment when the elastic ball falls. The main color I choose is green. Here are two different design schemes. After thinking, I chose the second logo of our app.</w:t>
+      </w:r>
+    </w:p>
+    <w:p>
+      <w:pPr>
+        <w:rPr>
+          <w:lang w:val="en-US"/>
+        </w:rPr>
+      </w:pPr>
+    </w:p>
+    <w:p>
+      <w:pPr>
+        <w:rPr>
+          <w:sz w:val="32"/>
+          <w:szCs w:val="32"/>
+          <w:lang w:val="en-US"/>
+        </w:rPr>
+      </w:pPr>
+      <w:r>
+        <w:rPr>
+          <w:noProof/>
+          <w:sz w:val="32"/>
+          <w:szCs w:val="32"/>
+          <w:lang w:val="en-US"/>
+        </w:rPr>
+        <w:lastRenderedPageBreak/>
+        <w:drawing>
+          <wp:inline distT="0" distB="0" distL="0" distR="0" wp14:anchorId="606BE4B7" wp14:editId="1FA796E8">
+            <wp:extent cx="2336260" cy="2336260"/>
+            <wp:effectExtent l="0" t="0" r="635" b="635"/>
+            <wp:docPr id="1" name="Picture 1"/>
+            <wp:cNvGraphicFramePr>
+              <a:graphicFrameLocks xmlns:a="http://schemas.openxmlformats.org/drawingml/2006/main" noChangeAspect="1"/>
+            </wp:cNvGraphicFramePr>
+            <a:graphic xmlns:a="http://schemas.openxmlformats.org/drawingml/2006/main">
+              <a:graphicData uri="http://schemas.openxmlformats.org/drawingml/2006/picture">
+                <pic:pic xmlns:pic="http://schemas.openxmlformats.org/drawingml/2006/picture">
+                  <pic:nvPicPr>
+                    <pic:cNvPr id="1" name="Asset 1.png"/>
+                    <pic:cNvPicPr/>
+                  </pic:nvPicPr>
+                  <pic:blipFill>
+                    <a:blip r:embed="rId5">
+                      <a:extLst>
+                        <a:ext uri="{28A0092B-C50C-407E-A947-70E740481C1C}">
+                          <a14:useLocalDpi xmlns:a14="http://schemas.microsoft.com/office/drawing/2010/main" val="0"/>
+                        </a:ext>
+                      </a:extLst>
+                    </a:blip>
+                    <a:stretch>
+                      <a:fillRect/>
+                    </a:stretch>
+                  </pic:blipFill>
+                  <pic:spPr>
+                    <a:xfrm>
+                      <a:off x="0" y="0"/>
+                      <a:ext cx="2336260" cy="2336260"/>
+                    </a:xfrm>
+                    <a:prstGeom prst="rect">
+                      <a:avLst/>
+                    </a:prstGeom>
+                  </pic:spPr>
+                </pic:pic>
+              </a:graphicData>
+            </a:graphic>
+          </wp:inline>
+        </w:drawing>
+      </w:r>
+      <w:r>
+        <w:rPr>
+          <w:noProof/>
+          <w:sz w:val="32"/>
+          <w:szCs w:val="32"/>
+          <w:lang w:val="en-US"/>
+        </w:rPr>
+        <w:drawing>
+          <wp:inline distT="0" distB="0" distL="0" distR="0" wp14:anchorId="245E252A" wp14:editId="0E0E00D1">
+            <wp:extent cx="2334638" cy="2334638"/>
+            <wp:effectExtent l="0" t="0" r="2540" b="2540"/>
+            <wp:docPr id="2" name="Picture 2"/>
+            <wp:cNvGraphicFramePr>
+              <a:graphicFrameLocks xmlns:a="http://schemas.openxmlformats.org/drawingml/2006/main" noChangeAspect="1"/>
+            </wp:cNvGraphicFramePr>
+            <a:graphic xmlns:a="http://schemas.openxmlformats.org/drawingml/2006/main">
+              <a:graphicData uri="http://schemas.openxmlformats.org/drawingml/2006/picture">
+                <pic:pic xmlns:pic="http://schemas.openxmlformats.org/drawingml/2006/picture">
+                  <pic:nvPicPr>
+                    <pic:cNvPr id="2" name="Asset 2.png"/>
+                    <pic:cNvPicPr/>
+                  </pic:nvPicPr>
+                  <pic:blipFill>
+                    <a:blip r:embed="rId6">
+                      <a:extLst>
+                        <a:ext uri="{28A0092B-C50C-407E-A947-70E740481C1C}">
+                          <a14:useLocalDpi xmlns:a14="http://schemas.microsoft.com/office/drawing/2010/main" val="0"/>
+                        </a:ext>
+                      </a:extLst>
+                    </a:blip>
+                    <a:stretch>
+                      <a:fillRect/>
+                    </a:stretch>
+                  </pic:blipFill>
+                  <pic:spPr>
+                    <a:xfrm>
+                      <a:off x="0" y="0"/>
+                      <a:ext cx="2334638" cy="2334638"/>
+                    </a:xfrm>
+                    <a:prstGeom prst="rect">
+                      <a:avLst/>
+                    </a:prstGeom>
+                  </pic:spPr>
+                </pic:pic>
+              </a:graphicData>
+            </a:graphic>
+          </wp:inline>
+        </w:drawing>
+      </w:r>
+    </w:p>
+    <w:p>
+      <w:pPr>
+        <w:rPr>
+          <w:sz w:val="32"/>
+          <w:szCs w:val="32"/>
+          <w:lang w:val="en-US"/>
+        </w:rPr>
+      </w:pPr>
+    </w:p>
+    <w:p>
+      <w:pPr>
+        <w:rPr>
+          <w:sz w:val="32"/>
+          <w:szCs w:val="32"/>
+          <w:lang w:val="en-US"/>
+        </w:rPr>
+      </w:pPr>
+    </w:p>
+    <w:p>
+      <w:pPr>
+        <w:rPr>
+          <w:sz w:val="32"/>
+          <w:szCs w:val="32"/>
+          <w:lang w:val="en-US"/>
+        </w:rPr>
+      </w:pPr>
+      <w:r>
+        <w:rPr>
+          <w:noProof/>
+          <w:sz w:val="32"/>
+          <w:szCs w:val="32"/>
+          <w:lang w:val="en-US"/>
+        </w:rPr>
+        <mc:AlternateContent>
+          <mc:Choice Requires="wps">
+            <w:drawing>
+              <wp:anchor distT="0" distB="0" distL="114300" distR="114300" simplePos="0" relativeHeight="251663360" behindDoc="0" locked="0" layoutInCell="1" allowOverlap="1" wp14:anchorId="6F60315E" wp14:editId="3B8F5045">
+                <wp:simplePos x="0" y="0"/>
+                <wp:positionH relativeFrom="column">
+                  <wp:posOffset>3362960</wp:posOffset>
+                </wp:positionH>
+                <wp:positionV relativeFrom="paragraph">
+                  <wp:posOffset>16510</wp:posOffset>
+                </wp:positionV>
+                <wp:extent cx="1011555" cy="281940"/>
+                <wp:effectExtent l="0" t="0" r="17145" b="10160"/>
+                <wp:wrapNone/>
+                <wp:docPr id="5" name="Rectangle 5"/>
+                <wp:cNvGraphicFramePr/>
+                <a:graphic xmlns:a="http://schemas.openxmlformats.org/drawingml/2006/main">
+                  <a:graphicData uri="http://schemas.microsoft.com/office/word/2010/wordprocessingShape">
+                    <wps:wsp>
+                      <wps:cNvSpPr/>
+                      <wps:spPr>
+                        <a:xfrm>
+                          <a:off x="0" y="0"/>
+                          <a:ext cx="1011555" cy="281940"/>
+                        </a:xfrm>
+                        <a:prstGeom prst="rect">
+                          <a:avLst/>
+                        </a:prstGeom>
+                      </wps:spPr>
+                      <wps:style>
+                        <a:lnRef idx="2">
+                          <a:schemeClr val="accent3">
+                            <a:shade val="50000"/>
+                          </a:schemeClr>
+                        </a:lnRef>
+                        <a:fillRef idx="1">
+                          <a:schemeClr val="accent3"/>
+                        </a:fillRef>
+                        <a:effectRef idx="0">
+                          <a:schemeClr val="accent3"/>
+                        </a:effectRef>
+                        <a:fontRef idx="minor">
+                          <a:schemeClr val="lt1"/>
+                        </a:fontRef>
+                      </wps:style>
+                      <wps:bodyPr rot="0" spcFirstLastPara="0" vertOverflow="overflow" horzOverflow="overflow" vert="horz" wrap="square" lIns="91440" tIns="45720" rIns="91440" bIns="45720" numCol="1" spcCol="0" rtlCol="0" fromWordArt="0" anchor="ctr" anchorCtr="0" forceAA="0" compatLnSpc="1">
+                        <a:prstTxWarp prst="textNoShape">
+                          <a:avLst/>
+                        </a:prstTxWarp>
+                        <a:noAutofit/>
+                      </wps:bodyPr>
+                    </wps:wsp>
+                  </a:graphicData>
+                </a:graphic>
+              </wp:anchor>
+            </w:drawing>
+          </mc:Choice>
+          <mc:Fallback>
+            <w:pict>
+              <v:rect w14:anchorId="7D2FAD8F" id="Rectangle 5" o:spid="_x0000_s1026" style="position:absolute;margin-left:264.8pt;margin-top:1.3pt;width:79.65pt;height:22.2pt;z-index:251663360;visibility:visible;mso-wrap-style:square;mso-wrap-distance-left:9pt;mso-wrap-distance-top:0;mso-wrap-distance-right:9pt;mso-wrap-distance-bottom:0;mso-position-horizontal:absolute;mso-position-horizontal-relative:text;mso-position-vertical:absolute;mso-position-vertical-relative:text;v-text-anchor:middle" o:gfxdata="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" fillcolor="#a5a5a5 [3206]" strokecolor="#525252 [1606]" strokeweight="1pt"/>
+            </w:pict>
+          </mc:Fallback>
+        </mc:AlternateContent>
+      </w:r>
+      <w:r>
+        <w:rPr>
+          <w:noProof/>
+          <w:sz w:val="32"/>
+          <w:szCs w:val="32"/>
+          <w:lang w:val="en-US"/>
+        </w:rPr>
+        <mc:AlternateContent>
+          <mc:Choice Requires="wps">
+            <w:drawing>
+              <wp:anchor distT="0" distB="0" distL="114300" distR="114300" simplePos="0" relativeHeight="251661312" behindDoc="0" locked="0" layoutInCell="1" allowOverlap="1" wp14:anchorId="2FA20186" wp14:editId="6333213F">
+                <wp:simplePos x="0" y="0"/>
+                <wp:positionH relativeFrom="column">
+                  <wp:posOffset>2160270</wp:posOffset>
+                </wp:positionH>
+                <wp:positionV relativeFrom="paragraph">
+                  <wp:posOffset>15875</wp:posOffset>
+                </wp:positionV>
+                <wp:extent cx="1011555" cy="281940"/>
+                <wp:effectExtent l="0" t="0" r="17145" b="10160"/>
+                <wp:wrapNone/>
+                <wp:docPr id="4" name="Rectangle 4"/>
+                <wp:cNvGraphicFramePr/>
+                <a:graphic xmlns:a="http://schemas.openxmlformats.org/drawingml/2006/main">
+                  <a:graphicData uri="http://schemas.microsoft.com/office/word/2010/wordprocessingShape">
+                    <wps:wsp>
+                      <wps:cNvSpPr/>
+                      <wps:spPr>
+                        <a:xfrm>
+                          <a:off x="0" y="0"/>
+                          <a:ext cx="1011555" cy="281940"/>
+                        </a:xfrm>
+                        <a:prstGeom prst="rect">
+                          <a:avLst/>
+                        </a:prstGeom>
+                        <a:ln>
+                          <a:solidFill>
+                            <a:schemeClr val="tx1"/>
+                          </a:solidFill>
+                        </a:ln>
+                      </wps:spPr>
+                      <wps:style>
+                        <a:lnRef idx="2">
+                          <a:schemeClr val="accent6"/>
+                        </a:lnRef>
+                        <a:fillRef idx="1">
+                          <a:schemeClr val="lt1"/>
+                        </a:fillRef>
+                        <a:effectRef idx="0">
+                          <a:schemeClr val="accent6"/>
+                        </a:effectRef>
+                        <a:fontRef idx="minor">
+                          <a:schemeClr val="dk1"/>
+                        </a:fontRef>
+                      </wps:style>
+                      <wps:bodyPr rot="0" spcFirstLastPara="0" vertOverflow="overflow" horzOverflow="overflow" vert="horz" wrap="square" lIns="91440" tIns="45720" rIns="91440" bIns="45720" numCol="1" spcCol="0" rtlCol="0" fromWordArt="0" anchor="ctr" anchorCtr="0" forceAA="0" compatLnSpc="1">
+                        <a:prstTxWarp prst="textNoShape">
+                          <a:avLst/>
+                        </a:prstTxWarp>
+                        <a:noAutofit/>
+                      </wps:bodyPr>
+                    </wps:wsp>
+                  </a:graphicData>
+                </a:graphic>
+              </wp:anchor>
+            </w:drawing>
+          </mc:Choice>
+          <mc:Fallback>
+            <w:pict>
+              <v:rect w14:anchorId="0D684F65" id="Rectangle 4" o:spid="_x0000_s1026" style="position:absolute;margin-left:170.1pt;margin-top:1.25pt;width:79.65pt;height:22.2pt;z-index:251661312;visibility:visible;mso-wrap-style:square;mso-wrap-distance-left:9pt;mso-wrap-distance-top:0;mso-wrap-distance-right:9pt;mso-wrap-distance-bottom:0;mso-position-horizontal:absolute;mso-position-horizontal-relative:text;mso-position-vertical:absolute;mso-position-vertical-relative:text;v-text-anchor:middle" o:gfxdata="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" fillcolor="white [3201]" strokecolor="black [3213]" strokeweight="1pt"/>
+            </w:pict>
+          </mc:Fallback>
+        </mc:AlternateContent>
+      </w:r>
+      <w:r>
+        <w:rPr>
+          <w:noProof/>
+          <w:sz w:val="32"/>
+          <w:szCs w:val="32"/>
+          <w:lang w:val="en-US"/>
+        </w:rPr>
+        <mc:AlternateContent>
+          <mc:Choice Requires="wps">
+            <w:drawing>
+              <wp:anchor distT="0" distB="0" distL="114300" distR="114300" simplePos="0" relativeHeight="251659264" behindDoc="0" locked="0" layoutInCell="1" allowOverlap="1" wp14:anchorId="0140A750" wp14:editId="3437FEB4">
+                <wp:simplePos x="0" y="0"/>
+                <wp:positionH relativeFrom="column">
+                  <wp:posOffset>925398</wp:posOffset>
+                </wp:positionH>
+                <wp:positionV relativeFrom="paragraph">
+                  <wp:posOffset>12065</wp:posOffset>
+                </wp:positionV>
+                <wp:extent cx="1011555" cy="281940"/>
+                <wp:effectExtent l="0" t="0" r="4445" b="0"/>
+                <wp:wrapNone/>
+                <wp:docPr id="3" name="Rectangle 3"/>
+                <wp:cNvGraphicFramePr/>
+                <a:graphic xmlns:a="http://schemas.openxmlformats.org/drawingml/2006/main">
+                  <a:graphicData uri="http://schemas.microsoft.com/office/word/2010/wordprocessingShape">
+                    <wps:wsp>
+                      <wps:cNvSpPr/>
+                      <wps:spPr>
+                        <a:xfrm>
+                          <a:off x="0" y="0"/>
+                          <a:ext cx="1011555" cy="281940"/>
+                        </a:xfrm>
+                        <a:prstGeom prst="rect">
+                          <a:avLst/>
+                        </a:prstGeom>
+                        <a:solidFill>
+                          <a:schemeClr val="accent6">
+                            <a:lumMod val="75000"/>
+                          </a:schemeClr>
+                        </a:solidFill>
+                        <a:ln>
+                          <a:noFill/>
+                        </a:ln>
+                      </wps:spPr>
+                      <wps:style>
+                        <a:lnRef idx="2">
+                          <a:schemeClr val="accent1">
+                            <a:shade val="50000"/>
+                          </a:schemeClr>
+                        </a:lnRef>
+                        <a:fillRef idx="1">
+                          <a:schemeClr val="accent1"/>
+                        </a:fillRef>
+                        <a:effectRef idx="0">
+                          <a:schemeClr val="accent1"/>
+                        </a:effectRef>
+                        <a:fontRef idx="minor">
+                          <a:schemeClr val="lt1"/>
+                        </a:fontRef>
+                      </wps:style>
+                      <wps:bodyPr rot="0" spcFirstLastPara="0" vertOverflow="overflow" horzOverflow="overflow" vert="horz" wrap="square" lIns="91440" tIns="45720" rIns="91440" bIns="45720" numCol="1" spcCol="0" rtlCol="0" fromWordArt="0" anchor="ctr" anchorCtr="0" forceAA="0" compatLnSpc="1">
+                        <a:prstTxWarp prst="textNoShape">
+                          <a:avLst/>
+                        </a:prstTxWarp>
+                        <a:noAutofit/>
+                      </wps:bodyPr>
+                    </wps:wsp>
+                  </a:graphicData>
+                </a:graphic>
+              </wp:anchor>
+            </w:drawing>
+          </mc:Choice>
+          <mc:Fallback>
+            <w:pict>
+              <v:rect w14:anchorId="1BEEE347" id="Rectangle 3" o:spid="_x0000_s1026" style="position:absolute;margin-left:72.85pt;margin-top:.95pt;width:79.65pt;height:22.2pt;z-index:251659264;visibility:visible;mso-wrap-style:square;mso-wrap-distance-left:9pt;mso-wrap-distance-top:0;mso-wrap-distance-right:9pt;mso-wrap-distance-bottom:0;mso-position-horizontal:absolute;mso-position-horizontal-relative:text;mso-position-vertical:absolute;mso-position-vertical-relative:text;v-text-anchor:middle" o:gfxdata="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" fillcolor="#538135 [2409]" stroked="f" strokeweight="1pt"/>
+            </w:pict>
+          </mc:Fallback>
+        </mc:AlternateContent>
+      </w:r>
+    </w:p>
+    <w:p>
+      <w:pPr>
+        <w:rPr>
+          <w:sz w:val="40"/>
+          <w:szCs w:val="40"/>
+          <w:lang w:val="en-US"/>
+        </w:rPr>
+      </w:pPr>
+    </w:p>
+    <w:p>
+      <w:pPr>
+        <w:rPr>
+          <w:sz w:val="40"/>
+          <w:szCs w:val="40"/>
+          <w:lang w:val="en-US"/>
+        </w:rPr>
+      </w:pPr>
+      <w:r>
+        <w:rPr>
+          <w:sz w:val="40"/>
+          <w:szCs w:val="40"/>
+          <w:lang w:val="en-US"/>
+        </w:rPr>
+        <w:t xml:space="preserve">                 </w:t>
+      </w:r>
+      <w:r>
+        <w:rPr>
+          <w:sz w:val="40"/>
+          <w:szCs w:val="40"/>
+          <w:lang w:val="en-US"/>
+        </w:rPr>
+        <w:t>#</w:t>
+      </w:r>
+      <w:r>
+        <w:rPr>
+          <w:sz w:val="40"/>
+          <w:szCs w:val="40"/>
+          <w:lang w:val="en-US"/>
+        </w:rPr>
+        <w:t>128A43</w:t>
+      </w:r>
+      <w:r>
+        <w:rPr>
+          <w:sz w:val="40"/>
+          <w:szCs w:val="40"/>
+          <w:lang w:val="en-US"/>
+        </w:rPr>
+        <w:t xml:space="preserve">       </w:t>
+      </w:r>
+      <w:r>
+        <w:rPr>
+          <w:sz w:val="40"/>
+          <w:szCs w:val="40"/>
+          <w:lang w:val="en-US"/>
+        </w:rPr>
+        <w:t>#</w:t>
+      </w:r>
+      <w:r>
+        <w:rPr>
+          <w:rFonts w:hint="eastAsia"/>
+          <w:sz w:val="40"/>
+          <w:szCs w:val="40"/>
+          <w:lang w:val="en-US"/>
+        </w:rPr>
+        <w:t>FFFFFF</w:t>
+      </w:r>
+      <w:r>
+        <w:rPr>
+          <w:sz w:val="40"/>
+          <w:szCs w:val="40"/>
+          <w:lang w:val="en-US"/>
+        </w:rPr>
+        <w:t xml:space="preserve">     #</w:t>
+      </w:r>
+      <w:r>
+        <w:rPr>
+          <w:sz w:val="40"/>
+          <w:szCs w:val="40"/>
+          <w:lang w:val="en-US"/>
+        </w:rPr>
+        <w:t>9E9D9E</w:t>
+      </w:r>
+    </w:p>
+    <w:p>
+      <w:pPr>
+        <w:rPr>
+          <w:sz w:val="40"/>
+          <w:szCs w:val="40"/>
+          <w:lang w:val="en-US"/>
+        </w:rPr>
+      </w:pPr>
+      <w:r>
+        <w:rPr>
+          <w:rFonts w:hint="eastAsia"/>
+          <w:sz w:val="40"/>
+          <w:szCs w:val="40"/>
+          <w:lang w:val="en-US"/>
+        </w:rPr>
+        <w:t>Task</w:t>
+      </w:r>
+      <w:r>
+        <w:rPr>
+          <w:sz w:val="40"/>
+          <w:szCs w:val="40"/>
+          <w:lang w:val="en-US"/>
+        </w:rPr>
+        <w:t xml:space="preserve"> </w:t>
+      </w:r>
+      <w:r>
+        <w:rPr>
+          <w:sz w:val="40"/>
+          <w:szCs w:val="40"/>
+          <w:lang w:val="en-US"/>
+        </w:rPr>
+        <w:t>2</w:t>
+      </w:r>
+    </w:p>
+    <w:p>
+      <w:pPr>
+        <w:rPr>
+          <w:sz w:val="32"/>
+          <w:szCs w:val="32"/>
+          <w:lang w:val="en-US"/>
+        </w:rPr>
+      </w:pPr>
+      <w:r>
+        <w:rPr>
+          <w:b/>
+          <w:bCs/>
+          <w:sz w:val="32"/>
+          <w:szCs w:val="32"/>
+          <w:lang w:val="en-US"/>
+        </w:rPr>
+        <w:t>ETA</w:t>
+      </w:r>
+      <w:r>
+        <w:rPr>
+          <w:sz w:val="32"/>
+          <w:szCs w:val="32"/>
+          <w:lang w:val="en-US"/>
+        </w:rPr>
+        <w:t xml:space="preserve">: 15mins, </w:t>
       </w:r>
       <w:r>
         <w:rPr>
@@ -6055,130 +6683,6 @@
           <w:szCs w:val="40"/>
           <w:lang w:val="en-US"/>
         </w:rPr>
-        <w:t>2</w:t>
-      </w:r>
-    </w:p>
-    <w:p>
-      <w:pPr>
-        <w:rPr>
-          <w:sz w:val="32"/>
-          <w:szCs w:val="32"/>
-          <w:lang w:val="en-US"/>
-        </w:rPr>
-      </w:pPr>
-      <w:r>
-        <w:rPr>
-          <w:b/>
-          <w:bCs/>
-          <w:sz w:val="32"/>
-          <w:szCs w:val="32"/>
-          <w:lang w:val="en-US"/>
-        </w:rPr>
-        <w:t>ETA</w:t>
-      </w:r>
-      <w:r>
-        <w:rPr>
-          <w:sz w:val="32"/>
-          <w:szCs w:val="32"/>
-          <w:lang w:val="en-US"/>
-        </w:rPr>
-        <w:t xml:space="preserve">: </w:t>
-      </w:r>
-      <w:r>
-        <w:rPr>
-          <w:sz w:val="32"/>
-          <w:szCs w:val="32"/>
-          <w:lang w:val="en-US"/>
-        </w:rPr>
-        <w:t>15mins</w:t>
-      </w:r>
-      <w:r>
-        <w:rPr>
-          <w:sz w:val="32"/>
-          <w:szCs w:val="32"/>
-          <w:lang w:val="en-US"/>
-        </w:rPr>
-        <w:t xml:space="preserve">, </w:t>
-      </w:r>
-      <w:r>
-        <w:rPr>
-          <w:rFonts w:hint="eastAsia"/>
-          <w:b/>
-          <w:bCs/>
-          <w:sz w:val="32"/>
-          <w:szCs w:val="32"/>
-          <w:lang w:val="en-US"/>
-        </w:rPr>
-        <w:t>Actual</w:t>
-      </w:r>
-      <w:r>
-        <w:rPr>
-          <w:sz w:val="32"/>
-          <w:szCs w:val="32"/>
-          <w:lang w:val="en-US"/>
-        </w:rPr>
-        <w:t>: xxx</w:t>
-      </w:r>
-    </w:p>
-    <w:p>
-      <w:pPr>
-        <w:rPr>
-          <w:sz w:val="32"/>
-          <w:szCs w:val="32"/>
-          <w:lang w:val="en-US"/>
-        </w:rPr>
-      </w:pPr>
-      <w:proofErr w:type="spellStart"/>
-      <w:r>
-        <w:rPr>
-          <w:sz w:val="32"/>
-          <w:szCs w:val="32"/>
-          <w:lang w:val="en-US"/>
-        </w:rPr>
-        <w:t>xxxxxx</w:t>
-      </w:r>
-      <w:proofErr w:type="spellEnd"/>
-    </w:p>
-    <w:p>
-      <w:pPr>
-        <w:rPr>
-          <w:sz w:val="40"/>
-          <w:szCs w:val="40"/>
-          <w:lang w:val="en-US"/>
-        </w:rPr>
-      </w:pPr>
-    </w:p>
-    <w:p>
-      <w:pPr>
-        <w:rPr>
-          <w:sz w:val="40"/>
-          <w:szCs w:val="40"/>
-          <w:lang w:val="en-US"/>
-        </w:rPr>
-      </w:pPr>
-      <w:r>
-        <w:rPr>
-          <w:rFonts w:hint="eastAsia"/>
-          <w:sz w:val="40"/>
-          <w:szCs w:val="40"/>
-          <w:lang w:val="en-US"/>
-        </w:rPr>
-        <w:t>Task</w:t>
-      </w:r>
-      <w:r>
-        <w:rPr>
-          <w:sz w:val="40"/>
-          <w:szCs w:val="40"/>
-          <w:lang w:val="en-US"/>
-        </w:rPr>
-        <w:t xml:space="preserve"> </w:t>
-      </w:r>
-      <w:r>
-        <w:rPr>
-          <w:sz w:val="40"/>
-          <w:szCs w:val="40"/>
-          <w:lang w:val="en-US"/>
-        </w:rPr>
         <w:t>3</w:t>
       </w:r>
     </w:p>
@@ -6206,23 +6710,7 @@
           <w:szCs w:val="32"/>
           <w:lang w:val="en-US"/>
         </w:rPr>
-        <w:t xml:space="preserve">: </w:t>
-      </w:r>
-      <w:r>
-        <w:rPr>
-          <w:sz w:val="32"/>
-          <w:szCs w:val="32"/>
-          <w:lang w:val="en-US"/>
-        </w:rPr>
-        <w:t>30mins</w:t>
-      </w:r>
-      <w:r>
-        <w:rPr>
-          <w:sz w:val="32"/>
-          <w:szCs w:val="32"/>
-          <w:lang w:val="en-US"/>
-        </w:rPr>
-        <w:t xml:space="preserve">, </w:t>
+        <w:t xml:space="preserve">: 30mins, </w:t>
       </w:r>
       <w:r>
         <w:rPr>
@@ -6352,8 +6840,186 @@
 </file>
 
 <file path=word/numbering.xml><?xml version="1.0" encoding="utf-8"?>
-<w:numbering xmlns:wpc="http://schemas.microsoft.com/office/word/2010/wordprocessingCanvas" xmlns:cx="http://schemas.microsoft.com/office/drawing/2014/chartex" xmlns:cx1="http://schemas.microsoft.com/office/drawing/2015/9/8/chartex" xmlns:cx2="http://schemas.microsoft.com/office/drawing/2015/10/21/chartex" xmlns:cx3="http://schemas.microsoft.com/office/drawing/2016/5/9/chartex" xmlns:cx4="http://schemas.microsoft.com/office/drawing/2016/5/10/chartex" xmlns:cx5="http://schemas.microsoft.com/office/drawing/2016/5/11/chartex" xmlns:cx6="http://schemas.microsoft.com/office/drawing/2016/5/12/chartex" xmlns:cx7="http://schemas.microsoft.com/office/drawing/2016/5/13/chartex" xmlns:cx8="http://schemas.microsoft.com/office/drawing/2016/5/14/chartex" xmlns:mc="http://schemas.openxmlformats.org/markup-compatibility/2006" xmlns:aink="http://schemas.microsoft.com/office/drawing/2016/ink" xmlns:am3d="http://schemas.microsoft.com/office/drawing/2017/model3d" xmlns:o="urn:schemas-microsoft-com:office:office" xmlns:r="http://schemas.openxmlformats.org/officeDocument/2006/relationships" xmlns:m="http://schemas.openxmlformats.org/officeDocument/2006/math" xmlns:v="urn:schemas-microsoft-com:vml" xmlns:wp14="http://schemas.microsoft.com/office/word/2010/wordprocessingDrawing" xmlns:wp="http://schemas.openxmlformats.org/drawingml/2006/wordprocessingDrawing" xmlns:w10="urn:schemas-microsoft-com:office:word" xmlns:w="http://schemas.openxmlformats.org/wordprocessingml/2006/main" xmlns:w14="http://schemas.microsoft.com/office/word/2010/wordml" xmlns:w15="http://schemas.microsoft.com/office/word/2012/wordml" xmlns:w16cex="http://schemas.microsoft.com/office/word/2018/wordml/cex" xmlns:w16cid="http://schemas.microsoft.com/office/word/2016/wordml/cid" xmlns:w16="http://schemas.microsoft.com/office/word/2018/wordml" xmlns:w16se="http://schemas.microsoft.com/office/word/2015/wordml/symex" xmlns:wpg="http://schemas.microsoft.com/office/word/2010/wordprocessingGroup" xmlns:wpi="http://schemas.microsoft.com/office/word/2010/wordprocessingInk" xmlns:wne="http://schemas.microsoft.com/office/word/2006/wordml" xmlns:wps="http://schemas.microsoft.com/office/word/2010/wordprocessingShape" mc:Ignorable="w14 w15 w16se w16cid w16 w16cex wp14">
+<w:numbering xmlns:wpc="http://schemas.microsoft.com/office/word/2010/wordprocessingCanvas" xmlns:cx="http://schemas.microsoft.com/office/drawing/2014/chartex" xmlns:cx1="http://schemas.microsoft.com/office/drawing/2015/9/8/chartex" xmlns:cx2="http://schemas.microsoft.com/office/drawing/2015/10/21/chartex" xmlns:cx3="http://schemas.microsoft.com/office/drawing/2016/5/9/chartex" xmlns:cx4="http://schemas.microsoft.com/office/drawing/2016/5/10/chartex" xmlns:cx5="http://schemas.microsoft.com/office/drawing/2016/5/11/chartex" xmlns:cx6="http://schemas.microsoft.com/office/drawing/2016/5/12/chartex" xmlns:cx7="http://schemas.microsoft.com/office/drawing/2016/5/13/chartex" xmlns:cx8="http://schemas.microsoft.com/office/drawing/2016/5/14/chartex" xmlns:mc="http://schemas.openxmlformats.org/markup-compatibility/2006" xmlns:aink="http://schemas.microsoft.com/office/drawing/2016/ink" xmlns:am3d="http://schemas.microsoft.com/office/drawing/2017/model3d" xmlns:o="urn:schemas-microsoft-com:office:office" xmlns:r="http://schemas.openxmlformats.org/officeDocument/2006/relationships" xmlns:m="http://schemas.openxmlformats.org/officeDocument/2006/math" xmlns:v="urn:schemas-microsoft-com:vml" xmlns:wp14="http://schemas.microsoft.com/office/word/2010/wordprocessingDrawing" xmlns:wp="http://schemas.openxmlformats.org/drawingml/2006/wordprocessingDrawing" xmlns:w10="urn:schemas-microsoft-com:office:word" xmlns:w="http://schemas.openxmlformats.org/wordprocessingml/2006/main" xmlns:w14="http://schemas.microsoft.com/office/word/2010/wordml" xmlns:w15="http://schemas.microsoft.com/office/word/2012/wordml" xmlns:w16cid="http://schemas.microsoft.com/office/word/2016/wordml/cid" xmlns:w16se="http://schemas.microsoft.com/office/word/2015/wordml/symex" xmlns:wpg="http://schemas.microsoft.com/office/word/2010/wordprocessingGroup" xmlns:wpi="http://schemas.microsoft.com/office/word/2010/wordprocessingInk" xmlns:wne="http://schemas.microsoft.com/office/word/2006/wordml" xmlns:wps="http://schemas.microsoft.com/office/word/2010/wordprocessingShape" mc:Ignorable="w14 w15 w16se w16cid wp14">
   <w:abstractNum w:abstractNumId="0" w15:restartNumberingAfterBreak="0">
+    <w:nsid w:val="202B4DD6"/>
+    <w:multiLevelType w:val="hybridMultilevel"/>
+    <w:tmpl w:val="E01E6E42"/>
+    <w:lvl w:ilvl="0" w:tplc="0409000F">
+      <w:start w:val="1"/>
+      <w:numFmt w:val="decimal"/>
+      <w:lvlText w:val="%1."/>
+      <w:lvlJc w:val="left"/>
+      <w:pPr>
+        <w:ind w:left="720" w:hanging="360"/>
+      </w:pPr>
+      <w:rPr>
+        <w:rFonts w:hint="default"/>
+      </w:rPr>
+    </w:lvl>
+    <w:lvl w:ilvl="1" w:tplc="04090019" w:tentative="1">
+      <w:start w:val="1"/>
+      <w:numFmt w:val="lowerLetter"/>
+      <w:lvlText w:val="%2."/>
+      <w:lvlJc w:val="left"/>
+      <w:pPr>
+        <w:ind w:left="1440" w:hanging="360"/>
+      </w:pPr>
+    </w:lvl>
+    <w:lvl w:ilvl="2" w:tplc="0409001B" w:tentative="1">
+      <w:start w:val="1"/>
+      <w:numFmt w:val="lowerRoman"/>
+      <w:lvlText w:val="%3."/>
+      <w:lvlJc w:val="right"/>
+      <w:pPr>
+        <w:ind w:left="2160" w:hanging="180"/>
+      </w:pPr>
+    </w:lvl>
+    <w:lvl w:ilvl="3" w:tplc="0409000F" w:tentative="1">
+      <w:start w:val="1"/>
+      <w:numFmt w:val="decimal"/>
+      <w:lvlText w:val="%4."/>
+      <w:lvlJc w:val="left"/>
+      <w:pPr>
+        <w:ind w:left="2880" w:hanging="360"/>
+      </w:pPr>
+    </w:lvl>
+    <w:lvl w:ilvl="4" w:tplc="04090019" w:tentative="1">
+      <w:start w:val="1"/>
+      <w:numFmt w:val="lowerLetter"/>
+      <w:lvlText w:val="%5."/>
+      <w:lvlJc w:val="left"/>
+      <w:pPr>
+        <w:ind w:left="3600" w:hanging="360"/>
+      </w:pPr>
+    </w:lvl>
+    <w:lvl w:ilvl="5" w:tplc="0409001B" w:tentative="1">
+      <w:start w:val="1"/>
+      <w:numFmt w:val="lowerRoman"/>
+      <w:lvlText w:val="%6."/>
+      <w:lvlJc w:val="right"/>
+      <w:pPr>
+        <w:ind w:left="4320" w:hanging="180"/>
+      </w:pPr>
+    </w:lvl>
+    <w:lvl w:ilvl="6" w:tplc="0409000F" w:tentative="1">
+      <w:start w:val="1"/>
+      <w:numFmt w:val="decimal"/>
+      <w:lvlText w:val="%7."/>
+      <w:lvlJc w:val="left"/>
+      <w:pPr>
+        <w:ind w:left="5040" w:hanging="360"/>
+      </w:pPr>
+    </w:lvl>
+    <w:lvl w:ilvl="7" w:tplc="04090019" w:tentative="1">
+      <w:start w:val="1"/>
+      <w:numFmt w:val="lowerLetter"/>
+      <w:lvlText w:val="%8."/>
+      <w:lvlJc w:val="left"/>
+      <w:pPr>
+        <w:ind w:left="5760" w:hanging="360"/>
+      </w:pPr>
+    </w:lvl>
+    <w:lvl w:ilvl="8" w:tplc="0409001B" w:tentative="1">
+      <w:start w:val="1"/>
+      <w:numFmt w:val="lowerRoman"/>
+      <w:lvlText w:val="%9."/>
+      <w:lvlJc w:val="right"/>
+      <w:pPr>
+        <w:ind w:left="6480" w:hanging="180"/>
+      </w:pPr>
+    </w:lvl>
+  </w:abstractNum>
+  <w:abstractNum w:abstractNumId="1" w15:restartNumberingAfterBreak="0">
+    <w:nsid w:val="32535601"/>
+    <w:multiLevelType w:val="hybridMultilevel"/>
+    <w:tmpl w:val="68F4BF3E"/>
+    <w:lvl w:ilvl="0" w:tplc="0409000F">
+      <w:start w:val="1"/>
+      <w:numFmt w:val="decimal"/>
+      <w:lvlText w:val="%1."/>
+      <w:lvlJc w:val="left"/>
+      <w:pPr>
+        <w:ind w:left="720" w:hanging="360"/>
+      </w:pPr>
+      <w:rPr>
+        <w:rFonts w:hint="default"/>
+      </w:rPr>
+    </w:lvl>
+    <w:lvl w:ilvl="1" w:tplc="04090019" w:tentative="1">
+      <w:start w:val="1"/>
+      <w:numFmt w:val="lowerLetter"/>
+      <w:lvlText w:val="%2."/>
+      <w:lvlJc w:val="left"/>
+      <w:pPr>
+        <w:ind w:left="1440" w:hanging="360"/>
+      </w:pPr>
+    </w:lvl>
+    <w:lvl w:ilvl="2" w:tplc="0409001B" w:tentative="1">
+      <w:start w:val="1"/>
+      <w:numFmt w:val="lowerRoman"/>
+      <w:lvlText w:val="%3."/>
+      <w:lvlJc w:val="right"/>
+      <w:pPr>
+        <w:ind w:left="2160" w:hanging="180"/>
+      </w:pPr>
+    </w:lvl>
+    <w:lvl w:ilvl="3" w:tplc="0409000F" w:tentative="1">
+      <w:start w:val="1"/>
+      <w:numFmt w:val="decimal"/>
+      <w:lvlText w:val="%4."/>
+      <w:lvlJc w:val="left"/>
+      <w:pPr>
+        <w:ind w:left="2880" w:hanging="360"/>
+      </w:pPr>
+    </w:lvl>
+    <w:lvl w:ilvl="4" w:tplc="04090019" w:tentative="1">
+      <w:start w:val="1"/>
+      <w:numFmt w:val="lowerLetter"/>
+      <w:lvlText w:val="%5."/>
+      <w:lvlJc w:val="left"/>
+      <w:pPr>
+        <w:ind w:left="3600" w:hanging="360"/>
+      </w:pPr>
+    </w:lvl>
+    <w:lvl w:ilvl="5" w:tplc="0409001B" w:tentative="1">
+      <w:start w:val="1"/>
+      <w:numFmt w:val="lowerRoman"/>
+      <w:lvlText w:val="%6."/>
+      <w:lvlJc w:val="right"/>
+      <w:pPr>
+        <w:ind w:left="4320" w:hanging="180"/>
+      </w:pPr>
+    </w:lvl>
+    <w:lvl w:ilvl="6" w:tplc="0409000F" w:tentative="1">
+      <w:start w:val="1"/>
+      <w:numFmt w:val="decimal"/>
+      <w:lvlText w:val="%7."/>
+      <w:lvlJc w:val="left"/>
+      <w:pPr>
+        <w:ind w:left="5040" w:hanging="360"/>
+      </w:pPr>
+    </w:lvl>
+    <w:lvl w:ilvl="7" w:tplc="04090019" w:tentative="1">
+      <w:start w:val="1"/>
+      <w:numFmt w:val="lowerLetter"/>
+      <w:lvlText w:val="%8."/>
+      <w:lvlJc w:val="left"/>
+      <w:pPr>
+        <w:ind w:left="5760" w:hanging="360"/>
+      </w:pPr>
+    </w:lvl>
+    <w:lvl w:ilvl="8" w:tplc="0409001B" w:tentative="1">
+      <w:start w:val="1"/>
+      <w:numFmt w:val="lowerRoman"/>
+      <w:lvlText w:val="%9."/>
+      <w:lvlJc w:val="right"/>
+      <w:pPr>
+        <w:ind w:left="6480" w:hanging="180"/>
+      </w:pPr>
+    </w:lvl>
+  </w:abstractNum>
+  <w:abstractNum w:abstractNumId="2" w15:restartNumberingAfterBreak="0">
     <w:nsid w:val="78E70F9F"/>
     <w:multiLevelType w:val="hybridMultilevel"/>
     <w:tmpl w:val="E420409A"/>
@@ -6440,13 +7106,19 @@
     </w:lvl>
   </w:abstractNum>
   <w:num w:numId="1">
+    <w:abstractNumId w:val="2"/>
+  </w:num>
+  <w:num w:numId="2">
+    <w:abstractNumId w:val="1"/>
+  </w:num>
+  <w:num w:numId="3">
     <w:abstractNumId w:val="0"/>
   </w:num>
 </w:numbering>
 </file>
 
 <file path=word/styles.xml><?xml version="1.0" encoding="utf-8"?>
-<w:styles xmlns:mc="http://schemas.openxmlformats.org/markup-compatibility/2006" xmlns:r="http://schemas.openxmlformats.org/officeDocument/2006/relationships" xmlns:w="http://schemas.openxmlformats.org/wordprocessingml/2006/main" xmlns:w14="http://schemas.microsoft.com/office/word/2010/wordml" xmlns:w15="http://schemas.microsoft.com/office/word/2012/wordml" xmlns:w16cex="http://schemas.microsoft.com/office/word/2018/wordml/cex" xmlns:w16cid="http://schemas.microsoft.com/office/word/2016/wordml/cid" xmlns:w16="http://schemas.microsoft.com/office/word/2018/wordml" xmlns:w16se="http://schemas.microsoft.com/office/word/2015/wordml/symex" mc:Ignorable="w14 w15 w16se w16cid w16 w16cex">
+<w:styles xmlns:mc="http://schemas.openxmlformats.org/markup-compatibility/2006" xmlns:r="http://schemas.openxmlformats.org/officeDocument/2006/relationships" xmlns:w="http://schemas.openxmlformats.org/wordprocessingml/2006/main" xmlns:w14="http://schemas.microsoft.com/office/word/2010/wordml" xmlns:w15="http://schemas.microsoft.com/office/word/2012/wordml" xmlns:w16cid="http://schemas.microsoft.com/office/word/2016/wordml/cid" xmlns:w16se="http://schemas.microsoft.com/office/word/2015/wordml/symex" mc:Ignorable="w14 w15 w16se w16cid">
   <w:docDefaults>
     <w:rPrDefault>
       <w:rPr>

</xml_diff>

<commit_message>
Task 2: Project icon & name setting
</commit_message>
<xml_diff>
--- a/COMPX202-A8.docx
+++ b/COMPX202-A8.docx
@@ -1,6 +1,6 @@
 
 <file path=word/document.xml><?xml version="1.0" encoding="utf-8"?>
-<w:document xmlns:wpc="http://schemas.microsoft.com/office/word/2010/wordprocessingCanvas" xmlns:cx="http://schemas.microsoft.com/office/drawing/2014/chartex" xmlns:cx1="http://schemas.microsoft.com/office/drawing/2015/9/8/chartex" xmlns:cx2="http://schemas.microsoft.com/office/drawing/2015/10/21/chartex" xmlns:cx3="http://schemas.microsoft.com/office/drawing/2016/5/9/chartex" xmlns:cx4="http://schemas.microsoft.com/office/drawing/2016/5/10/chartex" xmlns:cx5="http://schemas.microsoft.com/office/drawing/2016/5/11/chartex" xmlns:cx6="http://schemas.microsoft.com/office/drawing/2016/5/12/chartex" xmlns:cx7="http://schemas.microsoft.com/office/drawing/2016/5/13/chartex" xmlns:cx8="http://schemas.microsoft.com/office/drawing/2016/5/14/chartex" xmlns:mc="http://schemas.openxmlformats.org/markup-compatibility/2006" xmlns:aink="http://schemas.microsoft.com/office/drawing/2016/ink" xmlns:am3d="http://schemas.microsoft.com/office/drawing/2017/model3d" xmlns:o="urn:schemas-microsoft-com:office:office" xmlns:r="http://schemas.openxmlformats.org/officeDocument/2006/relationships" xmlns:m="http://schemas.openxmlformats.org/officeDocument/2006/math" xmlns:v="urn:schemas-microsoft-com:vml" xmlns:wp14="http://schemas.microsoft.com/office/word/2010/wordprocessingDrawing" xmlns:wp="http://schemas.openxmlformats.org/drawingml/2006/wordprocessingDrawing" xmlns:w10="urn:schemas-microsoft-com:office:word" xmlns:w="http://schemas.openxmlformats.org/wordprocessingml/2006/main" xmlns:w14="http://schemas.microsoft.com/office/word/2010/wordml" xmlns:w15="http://schemas.microsoft.com/office/word/2012/wordml" xmlns:w16cid="http://schemas.microsoft.com/office/word/2016/wordml/cid" xmlns:w16se="http://schemas.microsoft.com/office/word/2015/wordml/symex" xmlns:wpg="http://schemas.microsoft.com/office/word/2010/wordprocessingGroup" xmlns:wpi="http://schemas.microsoft.com/office/word/2010/wordprocessingInk" xmlns:wne="http://schemas.microsoft.com/office/word/2006/wordml" xmlns:wps="http://schemas.microsoft.com/office/word/2010/wordprocessingShape" mc:Ignorable="w14 w15 w16se w16cid wp14">
+<w:document xmlns:wpc="http://schemas.microsoft.com/office/word/2010/wordprocessingCanvas" xmlns:cx="http://schemas.microsoft.com/office/drawing/2014/chartex" xmlns:cx1="http://schemas.microsoft.com/office/drawing/2015/9/8/chartex" xmlns:cx2="http://schemas.microsoft.com/office/drawing/2015/10/21/chartex" xmlns:cx3="http://schemas.microsoft.com/office/drawing/2016/5/9/chartex" xmlns:cx4="http://schemas.microsoft.com/office/drawing/2016/5/10/chartex" xmlns:cx5="http://schemas.microsoft.com/office/drawing/2016/5/11/chartex" xmlns:cx6="http://schemas.microsoft.com/office/drawing/2016/5/12/chartex" xmlns:cx7="http://schemas.microsoft.com/office/drawing/2016/5/13/chartex" xmlns:cx8="http://schemas.microsoft.com/office/drawing/2016/5/14/chartex" xmlns:mc="http://schemas.openxmlformats.org/markup-compatibility/2006" xmlns:aink="http://schemas.microsoft.com/office/drawing/2016/ink" xmlns:am3d="http://schemas.microsoft.com/office/drawing/2017/model3d" xmlns:o="urn:schemas-microsoft-com:office:office" xmlns:r="http://schemas.openxmlformats.org/officeDocument/2006/relationships" xmlns:m="http://schemas.openxmlformats.org/officeDocument/2006/math" xmlns:v="urn:schemas-microsoft-com:vml" xmlns:wp14="http://schemas.microsoft.com/office/word/2010/wordprocessingDrawing" xmlns:wp="http://schemas.openxmlformats.org/drawingml/2006/wordprocessingDrawing" xmlns:w10="urn:schemas-microsoft-com:office:word" xmlns:w="http://schemas.openxmlformats.org/wordprocessingml/2006/main" xmlns:w14="http://schemas.microsoft.com/office/word/2010/wordml" xmlns:w15="http://schemas.microsoft.com/office/word/2012/wordml" xmlns:w16cex="http://schemas.microsoft.com/office/word/2018/wordml/cex" xmlns:w16cid="http://schemas.microsoft.com/office/word/2016/wordml/cid" xmlns:w16="http://schemas.microsoft.com/office/word/2018/wordml" xmlns:w16se="http://schemas.microsoft.com/office/word/2015/wordml/symex" xmlns:wpg="http://schemas.microsoft.com/office/word/2010/wordprocessingGroup" xmlns:wpi="http://schemas.microsoft.com/office/word/2010/wordprocessingInk" xmlns:wne="http://schemas.microsoft.com/office/word/2006/wordml" xmlns:wps="http://schemas.microsoft.com/office/word/2010/wordprocessingShape" mc:Ignorable="w14 w15 w16se w16cid w16 w16cex wp14">
   <w:body>
     <w:p>
       <w:pPr>
@@ -5927,6 +5927,17 @@
     <w:p>
       <w:pPr>
         <w:rPr>
+          <w:b/>
+          <w:bCs/>
+          <w:sz w:val="36"/>
+          <w:szCs w:val="36"/>
+          <w:lang w:val="en-US"/>
+        </w:rPr>
+      </w:pPr>
+    </w:p>
+    <w:p>
+      <w:pPr>
+        <w:rPr>
           <w:sz w:val="40"/>
           <w:szCs w:val="40"/>
           <w:lang w:val="en-US"/>
@@ -5949,63 +5960,30 @@
         </w:rPr>
         <w:t xml:space="preserve"> 1</w:t>
       </w:r>
-    </w:p>
-    <w:p>
-      <w:pPr>
-        <w:rPr>
-          <w:sz w:val="32"/>
-          <w:szCs w:val="32"/>
-          <w:lang w:val="en-US"/>
-        </w:rPr>
-      </w:pPr>
       <w:r>
         <w:rPr>
-          <w:sz w:val="32"/>
-          <w:szCs w:val="32"/>
-          <w:lang w:val="en-US"/>
-        </w:rPr>
-        <w:t>1.</w:t>
+          <w:sz w:val="40"/>
+          <w:szCs w:val="40"/>
+          <w:lang w:val="en-US"/>
+        </w:rPr>
+        <w:t xml:space="preserve">: </w:t>
       </w:r>
       <w:r>
         <w:rPr>
-          <w:sz w:val="32"/>
-          <w:szCs w:val="32"/>
-          <w:lang w:val="en-US"/>
-        </w:rPr>
-        <w:t xml:space="preserve"> </w:t>
-      </w:r>
-      <w:r>
-        <w:rPr>
           <w:rFonts w:hint="eastAsia"/>
-          <w:sz w:val="32"/>
-          <w:szCs w:val="32"/>
+          <w:sz w:val="40"/>
+          <w:szCs w:val="40"/>
           <w:lang w:val="en-US"/>
         </w:rPr>
         <w:t>D</w:t>
       </w:r>
       <w:r>
         <w:rPr>
-          <w:sz w:val="32"/>
-          <w:szCs w:val="32"/>
-          <w:lang w:val="en-US"/>
-        </w:rPr>
-        <w:t>esigning a</w:t>
-      </w:r>
-      <w:r>
-        <w:rPr>
-          <w:sz w:val="32"/>
-          <w:szCs w:val="32"/>
-          <w:lang w:val="en-US"/>
-        </w:rPr>
-        <w:t>n</w:t>
-      </w:r>
-      <w:r>
-        <w:rPr>
-          <w:sz w:val="32"/>
-          <w:szCs w:val="32"/>
-          <w:lang w:val="en-US"/>
-        </w:rPr>
-        <w:t xml:space="preserve"> icon</w:t>
+          <w:sz w:val="40"/>
+          <w:szCs w:val="40"/>
+          <w:lang w:val="en-US"/>
+        </w:rPr>
+        <w:t>esigning an icon</w:t>
       </w:r>
     </w:p>
     <w:p>
@@ -6051,15 +6029,7 @@
           <w:szCs w:val="32"/>
           <w:lang w:val="en-US"/>
         </w:rPr>
-        <w:t xml:space="preserve">: </w:t>
-      </w:r>
-      <w:r>
-        <w:rPr>
-          <w:sz w:val="32"/>
-          <w:szCs w:val="32"/>
-          <w:lang w:val="en-US"/>
-        </w:rPr>
-        <w:t>1h</w:t>
+        <w:t>: 1h</w:t>
       </w:r>
     </w:p>
     <w:p>
@@ -6076,23 +6046,7 @@
           <w:szCs w:val="32"/>
           <w:lang w:val="en-US"/>
         </w:rPr>
-        <w:t xml:space="preserve">My inspiration comes from the elastic ball. When it falls, it's very fast. I use the </w:t>
-      </w:r>
-      <w:r>
-        <w:rPr>
-          <w:sz w:val="32"/>
-          <w:szCs w:val="32"/>
-          <w:lang w:val="en-US"/>
-        </w:rPr>
-        <w:t>half-moon</w:t>
-      </w:r>
-      <w:r>
-        <w:rPr>
-          <w:sz w:val="32"/>
-          <w:szCs w:val="32"/>
-          <w:lang w:val="en-US"/>
-        </w:rPr>
-        <w:t xml:space="preserve"> shape to show the speed when the elastic ball falls. The gray shadow of the ground also reflects the moment when the elastic ball falls. The main color I choose is green. Here are two different design schemes. After thinking, I chose the second logo of our app.</w:t>
+        <w:t>My inspiration comes from the elastic ball. When it falls, it's very fast. I use the half-moon shape to show the speed when the elastic ball falls. The gray shadow of the ground also reflects the moment when the elastic ball falls. The main color I choose is green. Here are two different design schemes. After thinking, I chose the second logo of our app.</w:t>
       </w:r>
     </w:p>
     <w:p>
@@ -6484,15 +6438,7 @@
           <w:szCs w:val="40"/>
           <w:lang w:val="en-US"/>
         </w:rPr>
-        <w:t xml:space="preserve">                 </w:t>
-      </w:r>
-      <w:r>
-        <w:rPr>
-          <w:sz w:val="40"/>
-          <w:szCs w:val="40"/>
-          <w:lang w:val="en-US"/>
-        </w:rPr>
-        <w:t>#</w:t>
+        <w:t xml:space="preserve">                 #</w:t>
       </w:r>
       <w:r>
         <w:rPr>
@@ -6508,15 +6454,7 @@
           <w:szCs w:val="40"/>
           <w:lang w:val="en-US"/>
         </w:rPr>
-        <w:t xml:space="preserve">       </w:t>
-      </w:r>
-      <w:r>
-        <w:rPr>
-          <w:sz w:val="40"/>
-          <w:szCs w:val="40"/>
-          <w:lang w:val="en-US"/>
-        </w:rPr>
-        <w:t>#</w:t>
+        <w:t xml:space="preserve">       #</w:t>
       </w:r>
       <w:r>
         <w:rPr>
@@ -6577,6 +6515,22 @@
         </w:rPr>
         <w:t>2</w:t>
       </w:r>
+      <w:r>
+        <w:rPr>
+          <w:sz w:val="40"/>
+          <w:szCs w:val="40"/>
+          <w:lang w:val="en-US"/>
+        </w:rPr>
+        <w:t xml:space="preserve"> : </w:t>
+      </w:r>
+      <w:r>
+        <w:rPr>
+          <w:sz w:val="40"/>
+          <w:szCs w:val="40"/>
+          <w:lang w:val="en-US"/>
+        </w:rPr>
+        <w:t>Project Icon setting</w:t>
+      </w:r>
     </w:p>
     <w:p>
       <w:pPr>
@@ -6621,7 +6575,15 @@
           <w:szCs w:val="32"/>
           <w:lang w:val="en-US"/>
         </w:rPr>
-        <w:t>: xxx</w:t>
+        <w:t xml:space="preserve">: </w:t>
+      </w:r>
+      <w:r>
+        <w:rPr>
+          <w:sz w:val="32"/>
+          <w:szCs w:val="32"/>
+          <w:lang w:val="en-US"/>
+        </w:rPr>
+        <w:t>5min</w:t>
       </w:r>
     </w:p>
     <w:p>
@@ -6632,16 +6594,14 @@
           <w:lang w:val="en-US"/>
         </w:rPr>
       </w:pPr>
-      <w:proofErr w:type="spellStart"/>
       <w:r>
         <w:rPr>
           <w:sz w:val="32"/>
           <w:szCs w:val="32"/>
           <w:lang w:val="en-US"/>
         </w:rPr>
-        <w:t>xxxxxx</w:t>
+        <w:t>This stage not only set the app icon, also changed the app name to rolling ball.</w:t>
       </w:r>
-      <w:proofErr w:type="spellEnd"/>
     </w:p>
     <w:p>
       <w:pPr>
@@ -6840,7 +6800,7 @@
 </file>
 
 <file path=word/numbering.xml><?xml version="1.0" encoding="utf-8"?>
-<w:numbering xmlns:wpc="http://schemas.microsoft.com/office/word/2010/wordprocessingCanvas" xmlns:cx="http://schemas.microsoft.com/office/drawing/2014/chartex" xmlns:cx1="http://schemas.microsoft.com/office/drawing/2015/9/8/chartex" xmlns:cx2="http://schemas.microsoft.com/office/drawing/2015/10/21/chartex" xmlns:cx3="http://schemas.microsoft.com/office/drawing/2016/5/9/chartex" xmlns:cx4="http://schemas.microsoft.com/office/drawing/2016/5/10/chartex" xmlns:cx5="http://schemas.microsoft.com/office/drawing/2016/5/11/chartex" xmlns:cx6="http://schemas.microsoft.com/office/drawing/2016/5/12/chartex" xmlns:cx7="http://schemas.microsoft.com/office/drawing/2016/5/13/chartex" xmlns:cx8="http://schemas.microsoft.com/office/drawing/2016/5/14/chartex" xmlns:mc="http://schemas.openxmlformats.org/markup-compatibility/2006" xmlns:aink="http://schemas.microsoft.com/office/drawing/2016/ink" xmlns:am3d="http://schemas.microsoft.com/office/drawing/2017/model3d" xmlns:o="urn:schemas-microsoft-com:office:office" xmlns:r="http://schemas.openxmlformats.org/officeDocument/2006/relationships" xmlns:m="http://schemas.openxmlformats.org/officeDocument/2006/math" xmlns:v="urn:schemas-microsoft-com:vml" xmlns:wp14="http://schemas.microsoft.com/office/word/2010/wordprocessingDrawing" xmlns:wp="http://schemas.openxmlformats.org/drawingml/2006/wordprocessingDrawing" xmlns:w10="urn:schemas-microsoft-com:office:word" xmlns:w="http://schemas.openxmlformats.org/wordprocessingml/2006/main" xmlns:w14="http://schemas.microsoft.com/office/word/2010/wordml" xmlns:w15="http://schemas.microsoft.com/office/word/2012/wordml" xmlns:w16cid="http://schemas.microsoft.com/office/word/2016/wordml/cid" xmlns:w16se="http://schemas.microsoft.com/office/word/2015/wordml/symex" xmlns:wpg="http://schemas.microsoft.com/office/word/2010/wordprocessingGroup" xmlns:wpi="http://schemas.microsoft.com/office/word/2010/wordprocessingInk" xmlns:wne="http://schemas.microsoft.com/office/word/2006/wordml" xmlns:wps="http://schemas.microsoft.com/office/word/2010/wordprocessingShape" mc:Ignorable="w14 w15 w16se w16cid wp14">
+<w:numbering xmlns:wpc="http://schemas.microsoft.com/office/word/2010/wordprocessingCanvas" xmlns:cx="http://schemas.microsoft.com/office/drawing/2014/chartex" xmlns:cx1="http://schemas.microsoft.com/office/drawing/2015/9/8/chartex" xmlns:cx2="http://schemas.microsoft.com/office/drawing/2015/10/21/chartex" xmlns:cx3="http://schemas.microsoft.com/office/drawing/2016/5/9/chartex" xmlns:cx4="http://schemas.microsoft.com/office/drawing/2016/5/10/chartex" xmlns:cx5="http://schemas.microsoft.com/office/drawing/2016/5/11/chartex" xmlns:cx6="http://schemas.microsoft.com/office/drawing/2016/5/12/chartex" xmlns:cx7="http://schemas.microsoft.com/office/drawing/2016/5/13/chartex" xmlns:cx8="http://schemas.microsoft.com/office/drawing/2016/5/14/chartex" xmlns:mc="http://schemas.openxmlformats.org/markup-compatibility/2006" xmlns:aink="http://schemas.microsoft.com/office/drawing/2016/ink" xmlns:am3d="http://schemas.microsoft.com/office/drawing/2017/model3d" xmlns:o="urn:schemas-microsoft-com:office:office" xmlns:r="http://schemas.openxmlformats.org/officeDocument/2006/relationships" xmlns:m="http://schemas.openxmlformats.org/officeDocument/2006/math" xmlns:v="urn:schemas-microsoft-com:vml" xmlns:wp14="http://schemas.microsoft.com/office/word/2010/wordprocessingDrawing" xmlns:wp="http://schemas.openxmlformats.org/drawingml/2006/wordprocessingDrawing" xmlns:w10="urn:schemas-microsoft-com:office:word" xmlns:w="http://schemas.openxmlformats.org/wordprocessingml/2006/main" xmlns:w14="http://schemas.microsoft.com/office/word/2010/wordml" xmlns:w15="http://schemas.microsoft.com/office/word/2012/wordml" xmlns:w16cex="http://schemas.microsoft.com/office/word/2018/wordml/cex" xmlns:w16cid="http://schemas.microsoft.com/office/word/2016/wordml/cid" xmlns:w16="http://schemas.microsoft.com/office/word/2018/wordml" xmlns:w16se="http://schemas.microsoft.com/office/word/2015/wordml/symex" xmlns:wpg="http://schemas.microsoft.com/office/word/2010/wordprocessingGroup" xmlns:wpi="http://schemas.microsoft.com/office/word/2010/wordprocessingInk" xmlns:wne="http://schemas.microsoft.com/office/word/2006/wordml" xmlns:wps="http://schemas.microsoft.com/office/word/2010/wordprocessingShape" mc:Ignorable="w14 w15 w16se w16cid w16 w16cex wp14">
   <w:abstractNum w:abstractNumId="0" w15:restartNumberingAfterBreak="0">
     <w:nsid w:val="202B4DD6"/>
     <w:multiLevelType w:val="hybridMultilevel"/>
@@ -7118,7 +7078,7 @@
 </file>
 
 <file path=word/styles.xml><?xml version="1.0" encoding="utf-8"?>
-<w:styles xmlns:mc="http://schemas.openxmlformats.org/markup-compatibility/2006" xmlns:r="http://schemas.openxmlformats.org/officeDocument/2006/relationships" xmlns:w="http://schemas.openxmlformats.org/wordprocessingml/2006/main" xmlns:w14="http://schemas.microsoft.com/office/word/2010/wordml" xmlns:w15="http://schemas.microsoft.com/office/word/2012/wordml" xmlns:w16cid="http://schemas.microsoft.com/office/word/2016/wordml/cid" xmlns:w16se="http://schemas.microsoft.com/office/word/2015/wordml/symex" mc:Ignorable="w14 w15 w16se w16cid">
+<w:styles xmlns:mc="http://schemas.openxmlformats.org/markup-compatibility/2006" xmlns:r="http://schemas.openxmlformats.org/officeDocument/2006/relationships" xmlns:w="http://schemas.openxmlformats.org/wordprocessingml/2006/main" xmlns:w14="http://schemas.microsoft.com/office/word/2010/wordml" xmlns:w15="http://schemas.microsoft.com/office/word/2012/wordml" xmlns:w16cex="http://schemas.microsoft.com/office/word/2018/wordml/cex" xmlns:w16cid="http://schemas.microsoft.com/office/word/2016/wordml/cid" xmlns:w16="http://schemas.microsoft.com/office/word/2018/wordml" xmlns:w16se="http://schemas.microsoft.com/office/word/2015/wordml/symex" mc:Ignorable="w14 w15 w16se w16cid w16 w16cex">
   <w:docDefaults>
     <w:rPrDefault>
       <w:rPr>

</xml_diff>

<commit_message>
Task 3: Three screens setting
</commit_message>
<xml_diff>
--- a/COMPX202-A8.docx
+++ b/COMPX202-A8.docx
@@ -366,9 +366,9 @@
       </w:tblPr>
       <w:tblGrid>
         <w:gridCol w:w="1656"/>
-        <w:gridCol w:w="5652"/>
-        <w:gridCol w:w="1256"/>
-        <w:gridCol w:w="1240"/>
+        <w:gridCol w:w="5628"/>
+        <w:gridCol w:w="1255"/>
+        <w:gridCol w:w="1265"/>
       </w:tblGrid>
       <w:tr>
         <w:trPr>
@@ -707,7 +707,32 @@
                 <w:szCs w:val="32"/>
                 <w:lang w:val="en-US"/>
               </w:rPr>
-              <w:t>Project Icon setting</w:t>
+              <w:t>Project Icon</w:t>
+            </w:r>
+            <w:r>
+              <w:rPr>
+                <w:sz w:val="32"/>
+                <w:szCs w:val="32"/>
+                <w:lang w:val="en-US"/>
+              </w:rPr>
+              <w:t xml:space="preserve"> &amp; </w:t>
+            </w:r>
+            <w:r>
+              <w:rPr>
+                <w:rFonts w:hint="eastAsia"/>
+                <w:sz w:val="32"/>
+                <w:szCs w:val="32"/>
+                <w:lang w:val="en-US"/>
+              </w:rPr>
+              <w:t>name</w:t>
+            </w:r>
+            <w:r>
+              <w:rPr>
+                <w:sz w:val="32"/>
+                <w:szCs w:val="32"/>
+                <w:lang w:val="en-US"/>
+              </w:rPr>
+              <w:t xml:space="preserve"> setting</w:t>
             </w:r>
           </w:p>
         </w:tc>
@@ -809,11 +834,46 @@
             </w:pPr>
             <w:r>
               <w:rPr>
-                <w:sz w:val="32"/>
-                <w:szCs w:val="32"/>
-                <w:lang w:val="en-US"/>
-              </w:rPr>
-              <w:t>Define functions in welcome screen</w:t>
+                <w:rFonts w:hint="eastAsia"/>
+                <w:sz w:val="32"/>
+                <w:szCs w:val="32"/>
+                <w:lang w:val="en-US"/>
+              </w:rPr>
+              <w:t>Three</w:t>
+            </w:r>
+            <w:r>
+              <w:rPr>
+                <w:sz w:val="32"/>
+                <w:szCs w:val="32"/>
+                <w:lang w:val="en-US"/>
+              </w:rPr>
+              <w:t xml:space="preserve"> </w:t>
+            </w:r>
+            <w:r>
+              <w:rPr>
+                <w:rFonts w:hint="eastAsia"/>
+                <w:sz w:val="32"/>
+                <w:szCs w:val="32"/>
+                <w:lang w:val="en-US"/>
+              </w:rPr>
+              <w:t>screens</w:t>
+            </w:r>
+            <w:r>
+              <w:rPr>
+                <w:sz w:val="32"/>
+                <w:szCs w:val="32"/>
+                <w:lang w:val="en-US"/>
+              </w:rPr>
+              <w:t xml:space="preserve"> </w:t>
+            </w:r>
+            <w:r>
+              <w:rPr>
+                <w:rFonts w:hint="eastAsia"/>
+                <w:sz w:val="32"/>
+                <w:szCs w:val="32"/>
+                <w:lang w:val="en-US"/>
+              </w:rPr>
+              <w:t>setting</w:t>
             </w:r>
           </w:p>
         </w:tc>
@@ -835,6 +895,7 @@
             </w:pPr>
             <w:r>
               <w:rPr>
+                <w:rFonts w:hint="eastAsia"/>
                 <w:sz w:val="32"/>
                 <w:szCs w:val="32"/>
                 <w:lang w:val="en-US"/>
@@ -865,15 +926,7 @@
                 <w:szCs w:val="32"/>
                 <w:lang w:val="en-US"/>
               </w:rPr>
-              <w:t>30</w:t>
-            </w:r>
-            <w:r>
-              <w:rPr>
-                <w:sz w:val="32"/>
-                <w:szCs w:val="32"/>
-                <w:lang w:val="en-US"/>
-              </w:rPr>
-              <w:t xml:space="preserve"> </w:t>
+              <w:t>15</w:t>
             </w:r>
             <w:r>
               <w:rPr>
@@ -936,23 +989,7 @@
                 <w:szCs w:val="32"/>
                 <w:lang w:val="en-US"/>
               </w:rPr>
-              <w:t xml:space="preserve">Wireframe </w:t>
-            </w:r>
-            <w:r>
-              <w:rPr>
-                <w:sz w:val="32"/>
-                <w:szCs w:val="32"/>
-                <w:lang w:val="en-US"/>
-              </w:rPr>
-              <w:t>design</w:t>
-            </w:r>
-            <w:r>
-              <w:rPr>
-                <w:sz w:val="32"/>
-                <w:szCs w:val="32"/>
-                <w:lang w:val="en-US"/>
-              </w:rPr>
-              <w:t xml:space="preserve"> of welcome screen</w:t>
+              <w:t>Define functions in welcome screen</w:t>
             </w:r>
           </w:p>
         </w:tc>
@@ -974,7 +1011,6 @@
             </w:pPr>
             <w:r>
               <w:rPr>
-                <w:rFonts w:hint="eastAsia"/>
                 <w:sz w:val="32"/>
                 <w:szCs w:val="32"/>
                 <w:lang w:val="en-US"/>
@@ -1052,14 +1088,6 @@
                 <w:lang w:val="en-US"/>
               </w:rPr>
             </w:pPr>
-            <w:r>
-              <w:rPr>
-                <w:sz w:val="32"/>
-                <w:szCs w:val="32"/>
-                <w:lang w:val="en-US"/>
-              </w:rPr>
-              <w:t xml:space="preserve"> </w:t>
-            </w:r>
           </w:p>
         </w:tc>
         <w:tc>
@@ -1080,70 +1108,27 @@
             </w:pPr>
             <w:r>
               <w:rPr>
-                <w:rFonts w:hint="eastAsia"/>
-                <w:sz w:val="32"/>
-                <w:szCs w:val="32"/>
-                <w:lang w:val="en-US"/>
-              </w:rPr>
-              <w:t>Define</w:t>
-            </w:r>
-            <w:r>
-              <w:rPr>
-                <w:sz w:val="32"/>
-                <w:szCs w:val="32"/>
-                <w:lang w:val="en-US"/>
-              </w:rPr>
-              <w:t xml:space="preserve"> </w:t>
-            </w:r>
-            <w:r>
-              <w:rPr>
-                <w:rFonts w:hint="eastAsia"/>
-                <w:sz w:val="32"/>
-                <w:szCs w:val="32"/>
-                <w:lang w:val="en-US"/>
-              </w:rPr>
-              <w:t>i</w:t>
-            </w:r>
-            <w:r>
-              <w:rPr>
-                <w:sz w:val="32"/>
-                <w:szCs w:val="32"/>
-                <w:lang w:val="en-US"/>
-              </w:rPr>
-              <w:t>con</w:t>
-            </w:r>
-            <w:r>
-              <w:rPr>
-                <w:sz w:val="32"/>
-                <w:szCs w:val="32"/>
-                <w:lang w:val="en-US"/>
-              </w:rPr>
-              <w:t>s</w:t>
-            </w:r>
-            <w:r>
-              <w:rPr>
-                <w:sz w:val="32"/>
-                <w:szCs w:val="32"/>
-                <w:lang w:val="en-US"/>
-              </w:rPr>
-              <w:t xml:space="preserve"> &amp; </w:t>
-            </w:r>
-            <w:r>
-              <w:rPr>
-                <w:rFonts w:hint="eastAsia"/>
-                <w:sz w:val="32"/>
-                <w:szCs w:val="32"/>
-                <w:lang w:val="en-US"/>
-              </w:rPr>
-              <w:t>color</w:t>
-            </w:r>
-            <w:r>
-              <w:rPr>
-                <w:sz w:val="32"/>
-                <w:szCs w:val="32"/>
-                <w:lang w:val="en-US"/>
-              </w:rPr>
-              <w:t xml:space="preserve"> for welcome screen</w:t>
+                <w:sz w:val="32"/>
+                <w:szCs w:val="32"/>
+                <w:lang w:val="en-US"/>
+              </w:rPr>
+              <w:t xml:space="preserve">Wireframe </w:t>
+            </w:r>
+            <w:r>
+              <w:rPr>
+                <w:sz w:val="32"/>
+                <w:szCs w:val="32"/>
+                <w:lang w:val="en-US"/>
+              </w:rPr>
+              <w:t>design</w:t>
+            </w:r>
+            <w:r>
+              <w:rPr>
+                <w:sz w:val="32"/>
+                <w:szCs w:val="32"/>
+                <w:lang w:val="en-US"/>
+              </w:rPr>
+              <w:t xml:space="preserve"> of welcome screen</w:t>
             </w:r>
           </w:p>
         </w:tc>
@@ -1165,11 +1150,12 @@
             </w:pPr>
             <w:r>
               <w:rPr>
-                <w:sz w:val="32"/>
-                <w:szCs w:val="32"/>
-                <w:lang w:val="en-US"/>
-              </w:rPr>
-              <w:t>H</w:t>
+                <w:rFonts w:hint="eastAsia"/>
+                <w:sz w:val="32"/>
+                <w:szCs w:val="32"/>
+                <w:lang w:val="en-US"/>
+              </w:rPr>
+              <w:t>J</w:t>
             </w:r>
           </w:p>
         </w:tc>
@@ -1195,26 +1181,19 @@
                 <w:szCs w:val="32"/>
                 <w:lang w:val="en-US"/>
               </w:rPr>
-              <w:t>1</w:t>
-            </w:r>
-            <w:r>
-              <w:rPr>
-                <w:sz w:val="32"/>
-                <w:szCs w:val="32"/>
-                <w:lang w:val="en-US"/>
-              </w:rPr>
-              <w:t>5</w:t>
-            </w:r>
-            <w:r>
-              <w:rPr>
-                <w:sz w:val="32"/>
-                <w:szCs w:val="32"/>
-                <w:lang w:val="en-US"/>
-              </w:rPr>
-              <w:t xml:space="preserve"> </w:t>
-            </w:r>
-            <w:r>
-              <w:rPr>
+              <w:t>30</w:t>
+            </w:r>
+            <w:r>
+              <w:rPr>
+                <w:sz w:val="32"/>
+                <w:szCs w:val="32"/>
+                <w:lang w:val="en-US"/>
+              </w:rPr>
+              <w:t xml:space="preserve"> </w:t>
+            </w:r>
+            <w:r>
+              <w:rPr>
+                <w:rFonts w:hint="eastAsia"/>
                 <w:sz w:val="32"/>
                 <w:szCs w:val="32"/>
                 <w:lang w:val="en-US"/>
@@ -1249,6 +1228,14 @@
                 <w:lang w:val="en-US"/>
               </w:rPr>
             </w:pPr>
+            <w:r>
+              <w:rPr>
+                <w:sz w:val="32"/>
+                <w:szCs w:val="32"/>
+                <w:lang w:val="en-US"/>
+              </w:rPr>
+              <w:t xml:space="preserve"> </w:t>
+            </w:r>
           </w:p>
         </w:tc>
         <w:tc>
@@ -1269,19 +1256,70 @@
             </w:pPr>
             <w:r>
               <w:rPr>
-                <w:sz w:val="32"/>
-                <w:szCs w:val="32"/>
-                <w:lang w:val="en-US"/>
-              </w:rPr>
-              <w:t>Layout the welcome screen</w:t>
-            </w:r>
-            <w:r>
-              <w:rPr>
-                <w:sz w:val="32"/>
-                <w:szCs w:val="32"/>
-                <w:lang w:val="en-US"/>
-              </w:rPr>
-              <w:t xml:space="preserve"> with XML</w:t>
+                <w:rFonts w:hint="eastAsia"/>
+                <w:sz w:val="32"/>
+                <w:szCs w:val="32"/>
+                <w:lang w:val="en-US"/>
+              </w:rPr>
+              <w:t>Define</w:t>
+            </w:r>
+            <w:r>
+              <w:rPr>
+                <w:sz w:val="32"/>
+                <w:szCs w:val="32"/>
+                <w:lang w:val="en-US"/>
+              </w:rPr>
+              <w:t xml:space="preserve"> </w:t>
+            </w:r>
+            <w:r>
+              <w:rPr>
+                <w:rFonts w:hint="eastAsia"/>
+                <w:sz w:val="32"/>
+                <w:szCs w:val="32"/>
+                <w:lang w:val="en-US"/>
+              </w:rPr>
+              <w:t>i</w:t>
+            </w:r>
+            <w:r>
+              <w:rPr>
+                <w:sz w:val="32"/>
+                <w:szCs w:val="32"/>
+                <w:lang w:val="en-US"/>
+              </w:rPr>
+              <w:t>con</w:t>
+            </w:r>
+            <w:r>
+              <w:rPr>
+                <w:sz w:val="32"/>
+                <w:szCs w:val="32"/>
+                <w:lang w:val="en-US"/>
+              </w:rPr>
+              <w:t>s</w:t>
+            </w:r>
+            <w:r>
+              <w:rPr>
+                <w:sz w:val="32"/>
+                <w:szCs w:val="32"/>
+                <w:lang w:val="en-US"/>
+              </w:rPr>
+              <w:t xml:space="preserve"> &amp; </w:t>
+            </w:r>
+            <w:r>
+              <w:rPr>
+                <w:rFonts w:hint="eastAsia"/>
+                <w:sz w:val="32"/>
+                <w:szCs w:val="32"/>
+                <w:lang w:val="en-US"/>
+              </w:rPr>
+              <w:t>color</w:t>
+            </w:r>
+            <w:r>
+              <w:rPr>
+                <w:sz w:val="32"/>
+                <w:szCs w:val="32"/>
+                <w:lang w:val="en-US"/>
+              </w:rPr>
+              <w:t xml:space="preserve"> for welcome screen</w:t>
             </w:r>
           </w:p>
         </w:tc>
@@ -1303,7 +1341,6 @@
             </w:pPr>
             <w:r>
               <w:rPr>
-                <w:rFonts w:hint="eastAsia"/>
                 <w:sz w:val="32"/>
                 <w:szCs w:val="32"/>
                 <w:lang w:val="en-US"/>
@@ -1334,7 +1371,15 @@
                 <w:szCs w:val="32"/>
                 <w:lang w:val="en-US"/>
               </w:rPr>
-              <w:t>30</w:t>
+              <w:t>1</w:t>
+            </w:r>
+            <w:r>
+              <w:rPr>
+                <w:sz w:val="32"/>
+                <w:szCs w:val="32"/>
+                <w:lang w:val="en-US"/>
+              </w:rPr>
+              <w:t>5</w:t>
             </w:r>
             <w:r>
               <w:rPr>
@@ -1404,7 +1449,15 @@
                 <w:szCs w:val="32"/>
                 <w:lang w:val="en-US"/>
               </w:rPr>
-              <w:t>Define functions in game screen</w:t>
+              <w:t>Layout the welcome screen</w:t>
+            </w:r>
+            <w:r>
+              <w:rPr>
+                <w:sz w:val="32"/>
+                <w:szCs w:val="32"/>
+                <w:lang w:val="en-US"/>
+              </w:rPr>
+              <w:t xml:space="preserve"> with XML</w:t>
             </w:r>
           </w:p>
         </w:tc>
@@ -1431,7 +1484,7 @@
                 <w:szCs w:val="32"/>
                 <w:lang w:val="en-US"/>
               </w:rPr>
-              <w:t>J</w:t>
+              <w:t>H</w:t>
             </w:r>
           </w:p>
         </w:tc>
@@ -1469,7 +1522,6 @@
             </w:r>
             <w:r>
               <w:rPr>
-                <w:rFonts w:hint="eastAsia"/>
                 <w:sz w:val="32"/>
                 <w:szCs w:val="32"/>
                 <w:lang w:val="en-US"/>
@@ -1504,14 +1556,6 @@
                 <w:lang w:val="en-US"/>
               </w:rPr>
             </w:pPr>
-            <w:r>
-              <w:rPr>
-                <w:sz w:val="32"/>
-                <w:szCs w:val="32"/>
-                <w:lang w:val="en-US"/>
-              </w:rPr>
-              <w:t xml:space="preserve"> </w:t>
-            </w:r>
           </w:p>
         </w:tc>
         <w:tc>
@@ -1536,24 +1580,7 @@
                 <w:szCs w:val="32"/>
                 <w:lang w:val="en-US"/>
               </w:rPr>
-              <w:t xml:space="preserve">Define </w:t>
-            </w:r>
-            <w:r>
-              <w:rPr>
-                <w:rFonts w:hint="eastAsia"/>
-                <w:sz w:val="32"/>
-                <w:szCs w:val="32"/>
-                <w:lang w:val="en-US"/>
-              </w:rPr>
-              <w:t>obstacles</w:t>
-            </w:r>
-            <w:r>
-              <w:rPr>
-                <w:sz w:val="32"/>
-                <w:szCs w:val="32"/>
-                <w:lang w:val="en-US"/>
-              </w:rPr>
-              <w:t xml:space="preserve"> </w:t>
+              <w:t>Define functions in game screen</w:t>
             </w:r>
           </w:p>
         </w:tc>
@@ -1580,7 +1607,7 @@
                 <w:szCs w:val="32"/>
                 <w:lang w:val="en-US"/>
               </w:rPr>
-              <w:t>H</w:t>
+              <w:t>J</w:t>
             </w:r>
           </w:p>
         </w:tc>
@@ -1681,29 +1708,28 @@
             </w:pPr>
             <w:r>
               <w:rPr>
-                <w:rFonts w:hint="eastAsia"/>
-                <w:sz w:val="32"/>
-                <w:szCs w:val="32"/>
-                <w:lang w:val="en-US"/>
-              </w:rPr>
-              <w:t>Define</w:t>
-            </w:r>
-            <w:r>
-              <w:rPr>
-                <w:sz w:val="32"/>
-                <w:szCs w:val="32"/>
-                <w:lang w:val="en-US"/>
-              </w:rPr>
-              <w:t xml:space="preserve"> </w:t>
-            </w:r>
-            <w:r>
-              <w:rPr>
-                <w:rFonts w:hint="eastAsia"/>
-                <w:sz w:val="32"/>
-                <w:szCs w:val="32"/>
-                <w:lang w:val="en-US"/>
-              </w:rPr>
-              <w:t>targets</w:t>
+                <w:sz w:val="32"/>
+                <w:szCs w:val="32"/>
+                <w:lang w:val="en-US"/>
+              </w:rPr>
+              <w:t xml:space="preserve">Define </w:t>
+            </w:r>
+            <w:r>
+              <w:rPr>
+                <w:rFonts w:hint="eastAsia"/>
+                <w:sz w:val="32"/>
+                <w:szCs w:val="32"/>
+                <w:lang w:val="en-US"/>
+              </w:rPr>
+              <w:t>obstacles</w:t>
+            </w:r>
+            <w:r>
+              <w:rPr>
+                <w:sz w:val="32"/>
+                <w:szCs w:val="32"/>
+                <w:lang w:val="en-US"/>
+              </w:rPr>
+              <w:t xml:space="preserve"> </w:t>
             </w:r>
           </w:p>
         </w:tc>
@@ -1832,37 +1858,29 @@
             </w:pPr>
             <w:r>
               <w:rPr>
-                <w:sz w:val="32"/>
-                <w:szCs w:val="32"/>
-                <w:lang w:val="en-US"/>
-              </w:rPr>
-              <w:t xml:space="preserve">Define </w:t>
-            </w:r>
-            <w:r>
-              <w:rPr>
-                <w:rFonts w:hint="eastAsia"/>
-                <w:sz w:val="32"/>
-                <w:szCs w:val="32"/>
-                <w:lang w:val="en-US"/>
-              </w:rPr>
-              <w:t>ball</w:t>
-            </w:r>
-            <w:r>
-              <w:rPr>
-                <w:sz w:val="32"/>
-                <w:szCs w:val="32"/>
-                <w:lang w:val="en-US"/>
-              </w:rPr>
-              <w:t xml:space="preserve"> </w:t>
-            </w:r>
-            <w:r>
-              <w:rPr>
-                <w:rFonts w:hint="eastAsia"/>
-                <w:sz w:val="32"/>
-                <w:szCs w:val="32"/>
-                <w:lang w:val="en-US"/>
-              </w:rPr>
-              <w:t>movement</w:t>
+                <w:rFonts w:hint="eastAsia"/>
+                <w:sz w:val="32"/>
+                <w:szCs w:val="32"/>
+                <w:lang w:val="en-US"/>
+              </w:rPr>
+              <w:t>Define</w:t>
+            </w:r>
+            <w:r>
+              <w:rPr>
+                <w:sz w:val="32"/>
+                <w:szCs w:val="32"/>
+                <w:lang w:val="en-US"/>
+              </w:rPr>
+              <w:t xml:space="preserve"> </w:t>
+            </w:r>
+            <w:r>
+              <w:rPr>
+                <w:rFonts w:hint="eastAsia"/>
+                <w:sz w:val="32"/>
+                <w:szCs w:val="32"/>
+                <w:lang w:val="en-US"/>
+              </w:rPr>
+              <w:t>targets</w:t>
             </w:r>
           </w:p>
         </w:tc>
@@ -1889,7 +1907,7 @@
                 <w:szCs w:val="32"/>
                 <w:lang w:val="en-US"/>
               </w:rPr>
-              <w:t>J</w:t>
+              <w:t>H</w:t>
             </w:r>
           </w:p>
         </w:tc>
@@ -1962,6 +1980,14 @@
                 <w:lang w:val="en-US"/>
               </w:rPr>
             </w:pPr>
+            <w:r>
+              <w:rPr>
+                <w:sz w:val="32"/>
+                <w:szCs w:val="32"/>
+                <w:lang w:val="en-US"/>
+              </w:rPr>
+              <w:t xml:space="preserve"> </w:t>
+            </w:r>
           </w:p>
         </w:tc>
         <w:tc>
@@ -1995,58 +2021,24 @@
                 <w:szCs w:val="32"/>
                 <w:lang w:val="en-US"/>
               </w:rPr>
-              <w:t>how</w:t>
-            </w:r>
-            <w:r>
-              <w:rPr>
-                <w:sz w:val="32"/>
-                <w:szCs w:val="32"/>
-                <w:lang w:val="en-US"/>
-              </w:rPr>
-              <w:t xml:space="preserve"> </w:t>
-            </w:r>
-            <w:r>
-              <w:rPr>
-                <w:rFonts w:hint="eastAsia"/>
-                <w:sz w:val="32"/>
-                <w:szCs w:val="32"/>
-                <w:lang w:val="en-US"/>
-              </w:rPr>
-              <w:t>to</w:t>
-            </w:r>
-            <w:r>
-              <w:rPr>
-                <w:sz w:val="32"/>
-                <w:szCs w:val="32"/>
-                <w:lang w:val="en-US"/>
-              </w:rPr>
-              <w:t xml:space="preserve"> </w:t>
-            </w:r>
-            <w:r>
-              <w:rPr>
-                <w:rFonts w:hint="eastAsia"/>
-                <w:sz w:val="32"/>
-                <w:szCs w:val="32"/>
-                <w:lang w:val="en-US"/>
-              </w:rPr>
-              <w:t>calculate</w:t>
-            </w:r>
-            <w:r>
-              <w:rPr>
-                <w:sz w:val="32"/>
-                <w:szCs w:val="32"/>
-                <w:lang w:val="en-US"/>
-              </w:rPr>
-              <w:t xml:space="preserve"> </w:t>
-            </w:r>
-            <w:r>
-              <w:rPr>
-                <w:rFonts w:hint="eastAsia"/>
-                <w:sz w:val="32"/>
-                <w:szCs w:val="32"/>
-                <w:lang w:val="en-US"/>
-              </w:rPr>
-              <w:t>score</w:t>
+              <w:t>ball</w:t>
+            </w:r>
+            <w:r>
+              <w:rPr>
+                <w:sz w:val="32"/>
+                <w:szCs w:val="32"/>
+                <w:lang w:val="en-US"/>
+              </w:rPr>
+              <w:t xml:space="preserve"> </w:t>
+            </w:r>
+            <w:r>
+              <w:rPr>
+                <w:rFonts w:hint="eastAsia"/>
+                <w:sz w:val="32"/>
+                <w:szCs w:val="32"/>
+                <w:lang w:val="en-US"/>
+              </w:rPr>
+              <w:t>movement</w:t>
             </w:r>
           </w:p>
         </w:tc>
@@ -2099,7 +2091,24 @@
                 <w:szCs w:val="32"/>
                 <w:lang w:val="en-US"/>
               </w:rPr>
-              <w:t>30 mins</w:t>
+              <w:t>30</w:t>
+            </w:r>
+            <w:r>
+              <w:rPr>
+                <w:sz w:val="32"/>
+                <w:szCs w:val="32"/>
+                <w:lang w:val="en-US"/>
+              </w:rPr>
+              <w:t xml:space="preserve"> </w:t>
+            </w:r>
+            <w:r>
+              <w:rPr>
+                <w:rFonts w:hint="eastAsia"/>
+                <w:sz w:val="32"/>
+                <w:szCs w:val="32"/>
+                <w:lang w:val="en-US"/>
+              </w:rPr>
+              <w:t>mins</w:t>
             </w:r>
           </w:p>
         </w:tc>
@@ -2129,14 +2138,6 @@
                 <w:lang w:val="en-US"/>
               </w:rPr>
             </w:pPr>
-            <w:r>
-              <w:rPr>
-                <w:sz w:val="32"/>
-                <w:szCs w:val="32"/>
-                <w:lang w:val="en-US"/>
-              </w:rPr>
-              <w:t xml:space="preserve"> </w:t>
-            </w:r>
           </w:p>
         </w:tc>
         <w:tc>
@@ -2161,24 +2162,67 @@
                 <w:szCs w:val="32"/>
                 <w:lang w:val="en-US"/>
               </w:rPr>
-              <w:t xml:space="preserve">Wireframe design of </w:t>
-            </w:r>
-            <w:r>
-              <w:rPr>
-                <w:rFonts w:hint="eastAsia"/>
-                <w:sz w:val="32"/>
-                <w:szCs w:val="32"/>
-                <w:lang w:val="en-US"/>
-              </w:rPr>
-              <w:t>game</w:t>
-            </w:r>
-            <w:r>
-              <w:rPr>
-                <w:sz w:val="32"/>
-                <w:szCs w:val="32"/>
-                <w:lang w:val="en-US"/>
-              </w:rPr>
-              <w:t xml:space="preserve"> screen</w:t>
+              <w:t xml:space="preserve">Define </w:t>
+            </w:r>
+            <w:r>
+              <w:rPr>
+                <w:rFonts w:hint="eastAsia"/>
+                <w:sz w:val="32"/>
+                <w:szCs w:val="32"/>
+                <w:lang w:val="en-US"/>
+              </w:rPr>
+              <w:t>how</w:t>
+            </w:r>
+            <w:r>
+              <w:rPr>
+                <w:sz w:val="32"/>
+                <w:szCs w:val="32"/>
+                <w:lang w:val="en-US"/>
+              </w:rPr>
+              <w:t xml:space="preserve"> </w:t>
+            </w:r>
+            <w:r>
+              <w:rPr>
+                <w:rFonts w:hint="eastAsia"/>
+                <w:sz w:val="32"/>
+                <w:szCs w:val="32"/>
+                <w:lang w:val="en-US"/>
+              </w:rPr>
+              <w:t>to</w:t>
+            </w:r>
+            <w:r>
+              <w:rPr>
+                <w:sz w:val="32"/>
+                <w:szCs w:val="32"/>
+                <w:lang w:val="en-US"/>
+              </w:rPr>
+              <w:t xml:space="preserve"> </w:t>
+            </w:r>
+            <w:r>
+              <w:rPr>
+                <w:rFonts w:hint="eastAsia"/>
+                <w:sz w:val="32"/>
+                <w:szCs w:val="32"/>
+                <w:lang w:val="en-US"/>
+              </w:rPr>
+              <w:t>calculate</w:t>
+            </w:r>
+            <w:r>
+              <w:rPr>
+                <w:sz w:val="32"/>
+                <w:szCs w:val="32"/>
+                <w:lang w:val="en-US"/>
+              </w:rPr>
+              <w:t xml:space="preserve"> </w:t>
+            </w:r>
+            <w:r>
+              <w:rPr>
+                <w:rFonts w:hint="eastAsia"/>
+                <w:sz w:val="32"/>
+                <w:szCs w:val="32"/>
+                <w:lang w:val="en-US"/>
+              </w:rPr>
+              <w:t>score</w:t>
             </w:r>
           </w:p>
         </w:tc>
@@ -2289,54 +2333,11 @@
             </w:pPr>
             <w:r>
               <w:rPr>
-                <w:rFonts w:hint="eastAsia"/>
-                <w:sz w:val="32"/>
-                <w:szCs w:val="32"/>
-                <w:lang w:val="en-US"/>
-              </w:rPr>
-              <w:t>Define</w:t>
-            </w:r>
-            <w:r>
-              <w:rPr>
-                <w:sz w:val="32"/>
-                <w:szCs w:val="32"/>
-                <w:lang w:val="en-US"/>
-              </w:rPr>
-              <w:t xml:space="preserve"> </w:t>
-            </w:r>
-            <w:r>
-              <w:rPr>
-                <w:rFonts w:hint="eastAsia"/>
-                <w:sz w:val="32"/>
-                <w:szCs w:val="32"/>
-                <w:lang w:val="en-US"/>
-              </w:rPr>
-              <w:t>i</w:t>
-            </w:r>
-            <w:r>
-              <w:rPr>
-                <w:sz w:val="32"/>
-                <w:szCs w:val="32"/>
-                <w:lang w:val="en-US"/>
-              </w:rPr>
-              <w:t xml:space="preserve">cons &amp; </w:t>
-            </w:r>
-            <w:r>
-              <w:rPr>
-                <w:rFonts w:hint="eastAsia"/>
-                <w:sz w:val="32"/>
-                <w:szCs w:val="32"/>
-                <w:lang w:val="en-US"/>
-              </w:rPr>
-              <w:t>color</w:t>
-            </w:r>
-            <w:r>
-              <w:rPr>
-                <w:sz w:val="32"/>
-                <w:szCs w:val="32"/>
-                <w:lang w:val="en-US"/>
-              </w:rPr>
-              <w:t xml:space="preserve"> for </w:t>
+                <w:sz w:val="32"/>
+                <w:szCs w:val="32"/>
+                <w:lang w:val="en-US"/>
+              </w:rPr>
+              <w:t xml:space="preserve">Wireframe design of </w:t>
             </w:r>
             <w:r>
               <w:rPr>
@@ -2380,7 +2381,7 @@
                 <w:szCs w:val="32"/>
                 <w:lang w:val="en-US"/>
               </w:rPr>
-              <w:t>H</w:t>
+              <w:t>J</w:t>
             </w:r>
           </w:p>
         </w:tc>
@@ -2406,7 +2407,7 @@
                 <w:szCs w:val="32"/>
                 <w:lang w:val="en-US"/>
               </w:rPr>
-              <w:t>15 mins</w:t>
+              <w:t>30 mins</w:t>
             </w:r>
           </w:p>
         </w:tc>
@@ -2418,6 +2419,9 @@
         <w:tc>
           <w:tcPr>
             <w:tcW w:w="1276" w:type="dxa"/>
+            <w:tcBorders>
+              <w:top w:val="nil"/>
+            </w:tcBorders>
             <w:vAlign w:val="center"/>
           </w:tcPr>
           <w:p>
@@ -2433,6 +2437,178 @@
                 <w:lang w:val="en-US"/>
               </w:rPr>
             </w:pPr>
+            <w:r>
+              <w:rPr>
+                <w:sz w:val="32"/>
+                <w:szCs w:val="32"/>
+                <w:lang w:val="en-US"/>
+              </w:rPr>
+              <w:t xml:space="preserve"> </w:t>
+            </w:r>
+          </w:p>
+        </w:tc>
+        <w:tc>
+          <w:tcPr>
+            <w:tcW w:w="5987" w:type="dxa"/>
+            <w:tcBorders>
+              <w:top w:val="nil"/>
+            </w:tcBorders>
+            <w:vAlign w:val="center"/>
+          </w:tcPr>
+          <w:p>
+            <w:pPr>
+              <w:rPr>
+                <w:sz w:val="32"/>
+                <w:szCs w:val="32"/>
+                <w:lang w:val="en-US"/>
+              </w:rPr>
+            </w:pPr>
+            <w:r>
+              <w:rPr>
+                <w:rFonts w:hint="eastAsia"/>
+                <w:sz w:val="32"/>
+                <w:szCs w:val="32"/>
+                <w:lang w:val="en-US"/>
+              </w:rPr>
+              <w:t>Define</w:t>
+            </w:r>
+            <w:r>
+              <w:rPr>
+                <w:sz w:val="32"/>
+                <w:szCs w:val="32"/>
+                <w:lang w:val="en-US"/>
+              </w:rPr>
+              <w:t xml:space="preserve"> </w:t>
+            </w:r>
+            <w:r>
+              <w:rPr>
+                <w:rFonts w:hint="eastAsia"/>
+                <w:sz w:val="32"/>
+                <w:szCs w:val="32"/>
+                <w:lang w:val="en-US"/>
+              </w:rPr>
+              <w:t>i</w:t>
+            </w:r>
+            <w:r>
+              <w:rPr>
+                <w:sz w:val="32"/>
+                <w:szCs w:val="32"/>
+                <w:lang w:val="en-US"/>
+              </w:rPr>
+              <w:t xml:space="preserve">cons &amp; </w:t>
+            </w:r>
+            <w:r>
+              <w:rPr>
+                <w:rFonts w:hint="eastAsia"/>
+                <w:sz w:val="32"/>
+                <w:szCs w:val="32"/>
+                <w:lang w:val="en-US"/>
+              </w:rPr>
+              <w:t>color</w:t>
+            </w:r>
+            <w:r>
+              <w:rPr>
+                <w:sz w:val="32"/>
+                <w:szCs w:val="32"/>
+                <w:lang w:val="en-US"/>
+              </w:rPr>
+              <w:t xml:space="preserve"> for </w:t>
+            </w:r>
+            <w:r>
+              <w:rPr>
+                <w:rFonts w:hint="eastAsia"/>
+                <w:sz w:val="32"/>
+                <w:szCs w:val="32"/>
+                <w:lang w:val="en-US"/>
+              </w:rPr>
+              <w:t>game</w:t>
+            </w:r>
+            <w:r>
+              <w:rPr>
+                <w:sz w:val="32"/>
+                <w:szCs w:val="32"/>
+                <w:lang w:val="en-US"/>
+              </w:rPr>
+              <w:t xml:space="preserve"> screen</w:t>
+            </w:r>
+          </w:p>
+        </w:tc>
+        <w:tc>
+          <w:tcPr>
+            <w:tcW w:w="1267" w:type="dxa"/>
+            <w:tcBorders>
+              <w:top w:val="nil"/>
+            </w:tcBorders>
+            <w:vAlign w:val="center"/>
+          </w:tcPr>
+          <w:p>
+            <w:pPr>
+              <w:rPr>
+                <w:sz w:val="32"/>
+                <w:szCs w:val="32"/>
+                <w:lang w:val="en-US"/>
+              </w:rPr>
+            </w:pPr>
+            <w:r>
+              <w:rPr>
+                <w:rFonts w:hint="eastAsia"/>
+                <w:sz w:val="32"/>
+                <w:szCs w:val="32"/>
+                <w:lang w:val="en-US"/>
+              </w:rPr>
+              <w:t>H</w:t>
+            </w:r>
+          </w:p>
+        </w:tc>
+        <w:tc>
+          <w:tcPr>
+            <w:tcW w:w="1274" w:type="dxa"/>
+            <w:tcBorders>
+              <w:top w:val="nil"/>
+            </w:tcBorders>
+            <w:vAlign w:val="center"/>
+          </w:tcPr>
+          <w:p>
+            <w:pPr>
+              <w:rPr>
+                <w:sz w:val="32"/>
+                <w:szCs w:val="32"/>
+                <w:lang w:val="en-US"/>
+              </w:rPr>
+            </w:pPr>
+            <w:r>
+              <w:rPr>
+                <w:sz w:val="32"/>
+                <w:szCs w:val="32"/>
+                <w:lang w:val="en-US"/>
+              </w:rPr>
+              <w:t>15 mins</w:t>
+            </w:r>
+          </w:p>
+        </w:tc>
+      </w:tr>
+      <w:tr>
+        <w:trPr>
+          <w:trHeight w:val="778"/>
+        </w:trPr>
+        <w:tc>
+          <w:tcPr>
+            <w:tcW w:w="1276" w:type="dxa"/>
+            <w:vAlign w:val="center"/>
+          </w:tcPr>
+          <w:p>
+            <w:pPr>
+              <w:pStyle w:val="ListParagraph"/>
+              <w:numPr>
+                <w:ilvl w:val="0"/>
+                <w:numId w:val="1"/>
+              </w:numPr>
+              <w:rPr>
+                <w:sz w:val="32"/>
+                <w:szCs w:val="32"/>
+                <w:lang w:val="en-US"/>
+              </w:rPr>
+            </w:pPr>
           </w:p>
         </w:tc>
         <w:tc>
@@ -4182,6 +4358,7 @@
                 <w:szCs w:val="32"/>
                 <w:lang w:val="en-US"/>
               </w:rPr>
+              <w:lastRenderedPageBreak/>
               <w:t xml:space="preserve"> </w:t>
             </w:r>
           </w:p>
@@ -4373,7 +4550,6 @@
                 <w:szCs w:val="32"/>
                 <w:lang w:val="en-US"/>
               </w:rPr>
-              <w:lastRenderedPageBreak/>
               <w:t xml:space="preserve"> </w:t>
             </w:r>
           </w:p>
@@ -6490,6 +6666,15 @@
           <w:lang w:val="en-US"/>
         </w:rPr>
       </w:pPr>
+    </w:p>
+    <w:p>
+      <w:pPr>
+        <w:rPr>
+          <w:sz w:val="40"/>
+          <w:szCs w:val="40"/>
+          <w:lang w:val="en-US"/>
+        </w:rPr>
+      </w:pPr>
       <w:r>
         <w:rPr>
           <w:rFonts w:hint="eastAsia"/>
@@ -6521,7 +6706,7 @@
           <w:szCs w:val="40"/>
           <w:lang w:val="en-US"/>
         </w:rPr>
-        <w:t xml:space="preserve"> : </w:t>
+        <w:t xml:space="preserve">: </w:t>
       </w:r>
       <w:r>
         <w:rPr>
@@ -6529,7 +6714,32 @@
           <w:szCs w:val="40"/>
           <w:lang w:val="en-US"/>
         </w:rPr>
-        <w:t>Project Icon setting</w:t>
+        <w:t>Project Icon</w:t>
+      </w:r>
+      <w:r>
+        <w:rPr>
+          <w:sz w:val="40"/>
+          <w:szCs w:val="40"/>
+          <w:lang w:val="en-US"/>
+        </w:rPr>
+        <w:t xml:space="preserve"> &amp; </w:t>
+      </w:r>
+      <w:r>
+        <w:rPr>
+          <w:rFonts w:hint="eastAsia"/>
+          <w:sz w:val="40"/>
+          <w:szCs w:val="40"/>
+          <w:lang w:val="en-US"/>
+        </w:rPr>
+        <w:t>name</w:t>
+      </w:r>
+      <w:r>
+        <w:rPr>
+          <w:sz w:val="40"/>
+          <w:szCs w:val="40"/>
+          <w:lang w:val="en-US"/>
+        </w:rPr>
+        <w:t xml:space="preserve"> setting</w:t>
       </w:r>
     </w:p>
     <w:p>
@@ -6645,6 +6855,57 @@
         </w:rPr>
         <w:t>3</w:t>
       </w:r>
+      <w:r>
+        <w:rPr>
+          <w:sz w:val="40"/>
+          <w:szCs w:val="40"/>
+          <w:lang w:val="en-US"/>
+        </w:rPr>
+        <w:t xml:space="preserve">: </w:t>
+      </w:r>
+      <w:r>
+        <w:rPr>
+          <w:rFonts w:hint="eastAsia"/>
+          <w:sz w:val="40"/>
+          <w:szCs w:val="40"/>
+          <w:lang w:val="en-US"/>
+        </w:rPr>
+        <w:t>Three</w:t>
+      </w:r>
+      <w:r>
+        <w:rPr>
+          <w:sz w:val="40"/>
+          <w:szCs w:val="40"/>
+          <w:lang w:val="en-US"/>
+        </w:rPr>
+        <w:t xml:space="preserve"> </w:t>
+      </w:r>
+      <w:r>
+        <w:rPr>
+          <w:rFonts w:hint="eastAsia"/>
+          <w:sz w:val="40"/>
+          <w:szCs w:val="40"/>
+          <w:lang w:val="en-US"/>
+        </w:rPr>
+        <w:t>screens</w:t>
+      </w:r>
+      <w:r>
+        <w:rPr>
+          <w:sz w:val="40"/>
+          <w:szCs w:val="40"/>
+          <w:lang w:val="en-US"/>
+        </w:rPr>
+        <w:t xml:space="preserve"> </w:t>
+      </w:r>
+      <w:r>
+        <w:rPr>
+          <w:rFonts w:hint="eastAsia"/>
+          <w:sz w:val="40"/>
+          <w:szCs w:val="40"/>
+          <w:lang w:val="en-US"/>
+        </w:rPr>
+        <w:t>setting</w:t>
+      </w:r>
     </w:p>
     <w:p>
       <w:pPr>
@@ -6670,7 +6931,23 @@
           <w:szCs w:val="32"/>
           <w:lang w:val="en-US"/>
         </w:rPr>
-        <w:t xml:space="preserve">: 30mins, </w:t>
+        <w:t xml:space="preserve">: </w:t>
+      </w:r>
+      <w:r>
+        <w:rPr>
+          <w:sz w:val="32"/>
+          <w:szCs w:val="32"/>
+          <w:lang w:val="en-US"/>
+        </w:rPr>
+        <w:t>15</w:t>
+      </w:r>
+      <w:r>
+        <w:rPr>
+          <w:sz w:val="32"/>
+          <w:szCs w:val="32"/>
+          <w:lang w:val="en-US"/>
+        </w:rPr>
+        <w:t xml:space="preserve">mins, </w:t>
       </w:r>
       <w:r>
         <w:rPr>
@@ -6689,27 +6966,343 @@
           <w:szCs w:val="32"/>
           <w:lang w:val="en-US"/>
         </w:rPr>
-        <w:t>: xxx</w:t>
+        <w:t xml:space="preserve">: </w:t>
+      </w:r>
+      <w:r>
+        <w:rPr>
+          <w:sz w:val="32"/>
+          <w:szCs w:val="32"/>
+          <w:lang w:val="en-US"/>
+        </w:rPr>
+        <w:t>15</w:t>
+      </w:r>
+      <w:r>
+        <w:rPr>
+          <w:rFonts w:hint="eastAsia"/>
+          <w:sz w:val="32"/>
+          <w:szCs w:val="32"/>
+          <w:lang w:val="en-US"/>
+        </w:rPr>
+        <w:t>min</w:t>
       </w:r>
     </w:p>
     <w:p>
       <w:pPr>
         <w:rPr>
+          <w:rFonts w:hint="eastAsia"/>
           <w:sz w:val="32"/>
           <w:szCs w:val="32"/>
           <w:lang w:val="en-US"/>
         </w:rPr>
       </w:pPr>
+      <w:r>
+        <w:rPr>
+          <w:rFonts w:hint="eastAsia"/>
+          <w:sz w:val="32"/>
+          <w:szCs w:val="32"/>
+          <w:lang w:val="en-US"/>
+        </w:rPr>
+        <w:t>Three</w:t>
+      </w:r>
+      <w:r>
+        <w:rPr>
+          <w:sz w:val="32"/>
+          <w:szCs w:val="32"/>
+          <w:lang w:val="en-US"/>
+        </w:rPr>
+        <w:t xml:space="preserve"> </w:t>
+      </w:r>
+      <w:r>
+        <w:rPr>
+          <w:rFonts w:hint="eastAsia"/>
+          <w:sz w:val="32"/>
+          <w:szCs w:val="32"/>
+          <w:lang w:val="en-US"/>
+        </w:rPr>
+        <w:t>activities</w:t>
+      </w:r>
+      <w:r>
+        <w:rPr>
+          <w:sz w:val="32"/>
+          <w:szCs w:val="32"/>
+          <w:lang w:val="en-US"/>
+        </w:rPr>
+        <w:t xml:space="preserve"> </w:t>
+      </w:r>
+      <w:r>
+        <w:rPr>
+          <w:rFonts w:hint="eastAsia"/>
+          <w:sz w:val="32"/>
+          <w:szCs w:val="32"/>
+          <w:lang w:val="en-US"/>
+        </w:rPr>
+        <w:t>(</w:t>
+      </w:r>
+      <w:r>
+        <w:rPr>
+          <w:sz w:val="32"/>
+          <w:szCs w:val="32"/>
+          <w:lang w:val="en-US"/>
+        </w:rPr>
+        <w:t xml:space="preserve">welcome, game and score) with </w:t>
+      </w:r>
+      <w:r>
+        <w:rPr>
+          <w:rFonts w:hint="eastAsia"/>
+          <w:sz w:val="32"/>
+          <w:szCs w:val="32"/>
+          <w:lang w:val="en-US"/>
+        </w:rPr>
+        <w:t>corresponding</w:t>
+      </w:r>
+      <w:r>
+        <w:rPr>
+          <w:sz w:val="32"/>
+          <w:szCs w:val="32"/>
+          <w:lang w:val="en-US"/>
+        </w:rPr>
+        <w:t xml:space="preserve"> </w:t>
+      </w:r>
+      <w:r>
+        <w:rPr>
+          <w:rFonts w:hint="eastAsia"/>
+          <w:sz w:val="32"/>
+          <w:szCs w:val="32"/>
+          <w:lang w:val="en-US"/>
+        </w:rPr>
+        <w:t>xml</w:t>
+      </w:r>
+      <w:r>
+        <w:rPr>
+          <w:sz w:val="32"/>
+          <w:szCs w:val="32"/>
+          <w:lang w:val="en-US"/>
+        </w:rPr>
+        <w:t xml:space="preserve"> </w:t>
+      </w:r>
+      <w:r>
+        <w:rPr>
+          <w:rFonts w:hint="eastAsia"/>
+          <w:sz w:val="32"/>
+          <w:szCs w:val="32"/>
+          <w:lang w:val="en-US"/>
+        </w:rPr>
+        <w:t>files</w:t>
+      </w:r>
+      <w:r>
+        <w:rPr>
+          <w:sz w:val="32"/>
+          <w:szCs w:val="32"/>
+          <w:lang w:val="en-US"/>
+        </w:rPr>
+        <w:t xml:space="preserve"> are created and set in the project.</w:t>
+      </w:r>
+      <w:r>
+        <w:rPr>
+          <w:rFonts w:hint="eastAsia"/>
+          <w:sz w:val="32"/>
+          <w:szCs w:val="32"/>
+          <w:lang w:val="en-US"/>
+        </w:rPr>
+        <w:t xml:space="preserve"> Also</w:t>
+      </w:r>
+      <w:r>
+        <w:rPr>
+          <w:sz w:val="32"/>
+          <w:szCs w:val="32"/>
+          <w:lang w:val="en-US"/>
+        </w:rPr>
+        <w:t xml:space="preserve"> all th</w:t>
+      </w:r>
+      <w:r>
+        <w:rPr>
+          <w:rFonts w:hint="eastAsia"/>
+          <w:sz w:val="32"/>
+          <w:szCs w:val="32"/>
+          <w:lang w:val="en-US"/>
+        </w:rPr>
+        <w:t>ree</w:t>
+      </w:r>
+      <w:r>
+        <w:rPr>
+          <w:sz w:val="32"/>
+          <w:szCs w:val="32"/>
+          <w:lang w:val="en-US"/>
+        </w:rPr>
+        <w:t xml:space="preserve"> </w:t>
+      </w:r>
+      <w:r>
+        <w:rPr>
+          <w:rFonts w:hint="eastAsia"/>
+          <w:sz w:val="32"/>
+          <w:szCs w:val="32"/>
+          <w:lang w:val="en-US"/>
+        </w:rPr>
+        <w:t>activities</w:t>
+      </w:r>
+      <w:r>
+        <w:rPr>
+          <w:sz w:val="32"/>
+          <w:szCs w:val="32"/>
+          <w:lang w:val="en-US"/>
+        </w:rPr>
+        <w:t xml:space="preserve"> </w:t>
+      </w:r>
+      <w:r>
+        <w:rPr>
+          <w:rFonts w:hint="eastAsia"/>
+          <w:sz w:val="32"/>
+          <w:szCs w:val="32"/>
+          <w:lang w:val="en-US"/>
+        </w:rPr>
+        <w:t>inherits</w:t>
+      </w:r>
+      <w:r>
+        <w:rPr>
+          <w:sz w:val="32"/>
+          <w:szCs w:val="32"/>
+          <w:lang w:val="en-US"/>
+        </w:rPr>
+        <w:t xml:space="preserve"> </w:t>
+      </w:r>
+      <w:r>
+        <w:rPr>
+          <w:rFonts w:hint="eastAsia"/>
+          <w:sz w:val="32"/>
+          <w:szCs w:val="32"/>
+          <w:lang w:val="en-US"/>
+        </w:rPr>
+        <w:t>from</w:t>
+      </w:r>
+      <w:r>
+        <w:rPr>
+          <w:sz w:val="32"/>
+          <w:szCs w:val="32"/>
+          <w:lang w:val="en-US"/>
+        </w:rPr>
+        <w:t xml:space="preserve"> </w:t>
+      </w:r>
+      <w:r>
+        <w:rPr>
+          <w:rFonts w:hint="eastAsia"/>
+          <w:sz w:val="32"/>
+          <w:szCs w:val="32"/>
+          <w:lang w:val="en-US"/>
+        </w:rPr>
+        <w:t>the</w:t>
+      </w:r>
+      <w:r>
+        <w:rPr>
+          <w:sz w:val="32"/>
+          <w:szCs w:val="32"/>
+          <w:lang w:val="en-US"/>
+        </w:rPr>
+        <w:t xml:space="preserve"> </w:t>
+      </w:r>
       <w:proofErr w:type="spellStart"/>
       <w:r>
         <w:rPr>
-          <w:sz w:val="32"/>
-          <w:szCs w:val="32"/>
-          <w:lang w:val="en-US"/>
-        </w:rPr>
-        <w:t>xxxxxx</w:t>
+          <w:rFonts w:hint="eastAsia"/>
+          <w:sz w:val="32"/>
+          <w:szCs w:val="32"/>
+          <w:lang w:val="en-US"/>
+        </w:rPr>
+        <w:t>FullScreenActivity</w:t>
       </w:r>
       <w:proofErr w:type="spellEnd"/>
+      <w:r>
+        <w:rPr>
+          <w:sz w:val="32"/>
+          <w:szCs w:val="32"/>
+          <w:lang w:val="en-US"/>
+        </w:rPr>
+        <w:t xml:space="preserve"> </w:t>
+      </w:r>
+      <w:r>
+        <w:rPr>
+          <w:rFonts w:hint="eastAsia"/>
+          <w:sz w:val="32"/>
+          <w:szCs w:val="32"/>
+          <w:lang w:val="en-US"/>
+        </w:rPr>
+        <w:t>where</w:t>
+      </w:r>
+      <w:r>
+        <w:rPr>
+          <w:sz w:val="32"/>
+          <w:szCs w:val="32"/>
+          <w:lang w:val="en-US"/>
+        </w:rPr>
+        <w:t xml:space="preserve"> </w:t>
+      </w:r>
+      <w:r>
+        <w:rPr>
+          <w:rFonts w:hint="eastAsia"/>
+          <w:sz w:val="32"/>
+          <w:szCs w:val="32"/>
+          <w:lang w:val="en-US"/>
+        </w:rPr>
+        <w:t>the</w:t>
+      </w:r>
+      <w:r>
+        <w:rPr>
+          <w:sz w:val="32"/>
+          <w:szCs w:val="32"/>
+          <w:lang w:val="en-US"/>
+        </w:rPr>
+        <w:t xml:space="preserve"> </w:t>
+      </w:r>
+      <w:r>
+        <w:rPr>
+          <w:rFonts w:hint="eastAsia"/>
+          <w:sz w:val="32"/>
+          <w:szCs w:val="32"/>
+          <w:lang w:val="en-US"/>
+        </w:rPr>
+        <w:t>full</w:t>
+      </w:r>
+      <w:r>
+        <w:rPr>
+          <w:sz w:val="32"/>
+          <w:szCs w:val="32"/>
+          <w:lang w:val="en-US"/>
+        </w:rPr>
+        <w:t xml:space="preserve"> </w:t>
+      </w:r>
+      <w:r>
+        <w:rPr>
+          <w:rFonts w:hint="eastAsia"/>
+          <w:sz w:val="32"/>
+          <w:szCs w:val="32"/>
+          <w:lang w:val="en-US"/>
+        </w:rPr>
+        <w:t>screen</w:t>
+      </w:r>
+      <w:r>
+        <w:rPr>
+          <w:sz w:val="32"/>
+          <w:szCs w:val="32"/>
+          <w:lang w:val="en-US"/>
+        </w:rPr>
+        <w:t xml:space="preserve"> display </w:t>
+      </w:r>
+      <w:r>
+        <w:rPr>
+          <w:rFonts w:hint="eastAsia"/>
+          <w:sz w:val="32"/>
+          <w:szCs w:val="32"/>
+          <w:lang w:val="en-US"/>
+        </w:rPr>
+        <w:t>is</w:t>
+      </w:r>
+      <w:r>
+        <w:rPr>
+          <w:sz w:val="32"/>
+          <w:szCs w:val="32"/>
+          <w:lang w:val="en-US"/>
+        </w:rPr>
+        <w:t xml:space="preserve"> enabled.</w:t>
+      </w:r>
     </w:p>
     <w:p>
       <w:pPr>
@@ -6723,6 +7316,7 @@
     <w:p>
       <w:pPr>
         <w:rPr>
+          <w:rFonts w:hint="eastAsia"/>
           <w:sz w:val="40"/>
           <w:szCs w:val="40"/>
           <w:lang w:val="en-US"/>
@@ -6732,6 +7326,478 @@
     <w:p>
       <w:pPr>
         <w:rPr>
+          <w:sz w:val="40"/>
+          <w:szCs w:val="40"/>
+          <w:lang w:val="en-US"/>
+        </w:rPr>
+      </w:pPr>
+      <w:r>
+        <w:rPr>
+          <w:rFonts w:hint="eastAsia"/>
+          <w:sz w:val="40"/>
+          <w:szCs w:val="40"/>
+          <w:lang w:val="en-US"/>
+        </w:rPr>
+        <w:t>Evaluation</w:t>
+      </w:r>
+      <w:r>
+        <w:rPr>
+          <w:sz w:val="40"/>
+          <w:szCs w:val="40"/>
+          <w:lang w:val="en-US"/>
+        </w:rPr>
+        <w:t xml:space="preserve"> 1</w:t>
+      </w:r>
+    </w:p>
+    <w:p>
+      <w:pPr>
+        <w:pStyle w:val="ListParagraph"/>
+        <w:numPr>
+          <w:ilvl w:val="0"/>
+          <w:numId w:val="4"/>
+        </w:numPr>
+        <w:rPr>
+          <w:sz w:val="32"/>
+          <w:szCs w:val="32"/>
+          <w:lang w:val="en-US"/>
+        </w:rPr>
+      </w:pPr>
+      <w:r>
+        <w:rPr>
+          <w:rFonts w:hint="eastAsia"/>
+          <w:sz w:val="32"/>
+          <w:szCs w:val="32"/>
+          <w:lang w:val="en-US"/>
+        </w:rPr>
+        <w:t>Task</w:t>
+      </w:r>
+      <w:r>
+        <w:rPr>
+          <w:sz w:val="32"/>
+          <w:szCs w:val="32"/>
+          <w:lang w:val="en-US"/>
+        </w:rPr>
+        <w:t xml:space="preserve"> 2 </w:t>
+      </w:r>
+      <w:r>
+        <w:rPr>
+          <w:rFonts w:hint="eastAsia"/>
+          <w:sz w:val="32"/>
+          <w:szCs w:val="32"/>
+          <w:lang w:val="en-US"/>
+        </w:rPr>
+        <w:t>is</w:t>
+      </w:r>
+      <w:r>
+        <w:rPr>
+          <w:sz w:val="32"/>
+          <w:szCs w:val="32"/>
+          <w:lang w:val="en-US"/>
+        </w:rPr>
+        <w:t xml:space="preserve"> </w:t>
+      </w:r>
+      <w:r>
+        <w:rPr>
+          <w:rFonts w:hint="eastAsia"/>
+          <w:sz w:val="32"/>
+          <w:szCs w:val="32"/>
+          <w:lang w:val="en-US"/>
+        </w:rPr>
+        <w:t>added</w:t>
+      </w:r>
+      <w:r>
+        <w:rPr>
+          <w:sz w:val="32"/>
+          <w:szCs w:val="32"/>
+          <w:lang w:val="en-US"/>
+        </w:rPr>
+        <w:t xml:space="preserve"> </w:t>
+      </w:r>
+      <w:r>
+        <w:rPr>
+          <w:rFonts w:hint="eastAsia"/>
+          <w:sz w:val="32"/>
+          <w:szCs w:val="32"/>
+          <w:lang w:val="en-US"/>
+        </w:rPr>
+        <w:t>with</w:t>
+      </w:r>
+      <w:r>
+        <w:rPr>
+          <w:sz w:val="32"/>
+          <w:szCs w:val="32"/>
+          <w:lang w:val="en-US"/>
+        </w:rPr>
+        <w:t xml:space="preserve"> </w:t>
+      </w:r>
+      <w:r>
+        <w:rPr>
+          <w:rFonts w:hint="eastAsia"/>
+          <w:sz w:val="32"/>
+          <w:szCs w:val="32"/>
+          <w:lang w:val="en-US"/>
+        </w:rPr>
+        <w:t>also</w:t>
+      </w:r>
+      <w:r>
+        <w:rPr>
+          <w:sz w:val="32"/>
+          <w:szCs w:val="32"/>
+          <w:lang w:val="en-US"/>
+        </w:rPr>
+        <w:t xml:space="preserve"> </w:t>
+      </w:r>
+      <w:r>
+        <w:rPr>
+          <w:rFonts w:hint="eastAsia"/>
+          <w:sz w:val="32"/>
+          <w:szCs w:val="32"/>
+          <w:lang w:val="en-US"/>
+        </w:rPr>
+        <w:t>setting</w:t>
+      </w:r>
+      <w:r>
+        <w:rPr>
+          <w:sz w:val="32"/>
+          <w:szCs w:val="32"/>
+          <w:lang w:val="en-US"/>
+        </w:rPr>
+        <w:t xml:space="preserve"> </w:t>
+      </w:r>
+      <w:r>
+        <w:rPr>
+          <w:rFonts w:hint="eastAsia"/>
+          <w:sz w:val="32"/>
+          <w:szCs w:val="32"/>
+          <w:lang w:val="en-US"/>
+        </w:rPr>
+        <w:t>the</w:t>
+      </w:r>
+      <w:r>
+        <w:rPr>
+          <w:sz w:val="32"/>
+          <w:szCs w:val="32"/>
+          <w:lang w:val="en-US"/>
+        </w:rPr>
+        <w:t xml:space="preserve"> </w:t>
+      </w:r>
+      <w:r>
+        <w:rPr>
+          <w:rFonts w:hint="eastAsia"/>
+          <w:sz w:val="32"/>
+          <w:szCs w:val="32"/>
+          <w:lang w:val="en-US"/>
+        </w:rPr>
+        <w:t>app</w:t>
+      </w:r>
+      <w:r>
+        <w:rPr>
+          <w:sz w:val="32"/>
+          <w:szCs w:val="32"/>
+          <w:lang w:val="en-US"/>
+        </w:rPr>
+        <w:t xml:space="preserve"> </w:t>
+      </w:r>
+      <w:r>
+        <w:rPr>
+          <w:rFonts w:hint="eastAsia"/>
+          <w:sz w:val="32"/>
+          <w:szCs w:val="32"/>
+          <w:lang w:val="en-US"/>
+        </w:rPr>
+        <w:t>name</w:t>
+      </w:r>
+      <w:r>
+        <w:rPr>
+          <w:sz w:val="32"/>
+          <w:szCs w:val="32"/>
+          <w:lang w:val="en-US"/>
+        </w:rPr>
+        <w:t>.</w:t>
+      </w:r>
+    </w:p>
+    <w:p>
+      <w:pPr>
+        <w:pStyle w:val="ListParagraph"/>
+        <w:numPr>
+          <w:ilvl w:val="0"/>
+          <w:numId w:val="4"/>
+        </w:numPr>
+        <w:rPr>
+          <w:rFonts w:hint="eastAsia"/>
+          <w:sz w:val="32"/>
+          <w:szCs w:val="32"/>
+          <w:lang w:val="en-US"/>
+        </w:rPr>
+      </w:pPr>
+      <w:r>
+        <w:rPr>
+          <w:rFonts w:hint="eastAsia"/>
+          <w:sz w:val="32"/>
+          <w:szCs w:val="32"/>
+          <w:lang w:val="en-US"/>
+        </w:rPr>
+        <w:lastRenderedPageBreak/>
+        <w:t>Task</w:t>
+      </w:r>
+      <w:r>
+        <w:rPr>
+          <w:sz w:val="32"/>
+          <w:szCs w:val="32"/>
+          <w:lang w:val="en-US"/>
+        </w:rPr>
+        <w:t xml:space="preserve"> 3 (</w:t>
+      </w:r>
+      <w:r>
+        <w:rPr>
+          <w:sz w:val="32"/>
+          <w:szCs w:val="32"/>
+          <w:lang w:val="en-US"/>
+        </w:rPr>
+        <w:t xml:space="preserve">setting </w:t>
+      </w:r>
+      <w:r>
+        <w:rPr>
+          <w:rFonts w:hint="eastAsia"/>
+          <w:sz w:val="32"/>
+          <w:szCs w:val="32"/>
+          <w:lang w:val="en-US"/>
+        </w:rPr>
+        <w:t>the</w:t>
+      </w:r>
+      <w:r>
+        <w:rPr>
+          <w:sz w:val="32"/>
+          <w:szCs w:val="32"/>
+          <w:lang w:val="en-US"/>
+        </w:rPr>
+        <w:t xml:space="preserve"> </w:t>
+      </w:r>
+      <w:r>
+        <w:rPr>
+          <w:rFonts w:hint="eastAsia"/>
+          <w:sz w:val="32"/>
+          <w:szCs w:val="32"/>
+          <w:lang w:val="en-US"/>
+        </w:rPr>
+        <w:t>three</w:t>
+      </w:r>
+      <w:r>
+        <w:rPr>
+          <w:sz w:val="32"/>
+          <w:szCs w:val="32"/>
+          <w:lang w:val="en-US"/>
+        </w:rPr>
+        <w:t xml:space="preserve"> </w:t>
+      </w:r>
+      <w:r>
+        <w:rPr>
+          <w:rFonts w:hint="eastAsia"/>
+          <w:sz w:val="32"/>
+          <w:szCs w:val="32"/>
+          <w:lang w:val="en-US"/>
+        </w:rPr>
+        <w:t>screens</w:t>
+      </w:r>
+      <w:r>
+        <w:rPr>
+          <w:sz w:val="32"/>
+          <w:szCs w:val="32"/>
+          <w:lang w:val="en-US"/>
+        </w:rPr>
+        <w:t xml:space="preserve">) is </w:t>
+      </w:r>
+      <w:r>
+        <w:rPr>
+          <w:rFonts w:hint="eastAsia"/>
+          <w:sz w:val="32"/>
+          <w:szCs w:val="32"/>
+          <w:lang w:val="en-US"/>
+        </w:rPr>
+        <w:t>inserted</w:t>
+      </w:r>
+      <w:r>
+        <w:rPr>
+          <w:sz w:val="32"/>
+          <w:szCs w:val="32"/>
+          <w:lang w:val="en-US"/>
+        </w:rPr>
+        <w:t xml:space="preserve"> </w:t>
+      </w:r>
+      <w:r>
+        <w:rPr>
+          <w:rFonts w:hint="eastAsia"/>
+          <w:sz w:val="32"/>
+          <w:szCs w:val="32"/>
+          <w:lang w:val="en-US"/>
+        </w:rPr>
+        <w:t>into</w:t>
+      </w:r>
+      <w:r>
+        <w:rPr>
+          <w:sz w:val="32"/>
+          <w:szCs w:val="32"/>
+          <w:lang w:val="en-US"/>
+        </w:rPr>
+        <w:t xml:space="preserve"> before </w:t>
+      </w:r>
+      <w:r>
+        <w:rPr>
+          <w:rFonts w:hint="eastAsia"/>
+          <w:sz w:val="32"/>
+          <w:szCs w:val="32"/>
+          <w:lang w:val="en-US"/>
+        </w:rPr>
+        <w:t>the</w:t>
+      </w:r>
+      <w:r>
+        <w:rPr>
+          <w:sz w:val="32"/>
+          <w:szCs w:val="32"/>
+          <w:lang w:val="en-US"/>
+        </w:rPr>
+        <w:t xml:space="preserve"> </w:t>
+      </w:r>
+      <w:r>
+        <w:rPr>
+          <w:rFonts w:hint="eastAsia"/>
+          <w:sz w:val="32"/>
+          <w:szCs w:val="32"/>
+          <w:lang w:val="en-US"/>
+        </w:rPr>
+        <w:t>original</w:t>
+      </w:r>
+      <w:r>
+        <w:rPr>
+          <w:sz w:val="32"/>
+          <w:szCs w:val="32"/>
+          <w:lang w:val="en-US"/>
+        </w:rPr>
+        <w:t xml:space="preserve"> </w:t>
+      </w:r>
+      <w:r>
+        <w:rPr>
+          <w:rFonts w:hint="eastAsia"/>
+          <w:sz w:val="32"/>
+          <w:szCs w:val="32"/>
+          <w:lang w:val="en-US"/>
+        </w:rPr>
+        <w:t>Task</w:t>
+      </w:r>
+      <w:r>
+        <w:rPr>
+          <w:sz w:val="32"/>
+          <w:szCs w:val="32"/>
+          <w:lang w:val="en-US"/>
+        </w:rPr>
+        <w:t>3 (</w:t>
+      </w:r>
+      <w:r>
+        <w:rPr>
+          <w:sz w:val="32"/>
+          <w:szCs w:val="32"/>
+          <w:lang w:val="en-US"/>
+        </w:rPr>
+        <w:t>Define functions in welcome screen</w:t>
+      </w:r>
+      <w:r>
+        <w:rPr>
+          <w:sz w:val="32"/>
+          <w:szCs w:val="32"/>
+          <w:lang w:val="en-US"/>
+        </w:rPr>
+        <w:t>)</w:t>
+      </w:r>
+      <w:r>
+        <w:rPr>
+          <w:rFonts w:hint="eastAsia"/>
+          <w:sz w:val="32"/>
+          <w:szCs w:val="32"/>
+          <w:lang w:val="en-US"/>
+        </w:rPr>
+        <w:t>,</w:t>
+      </w:r>
+      <w:r>
+        <w:rPr>
+          <w:sz w:val="32"/>
+          <w:szCs w:val="32"/>
+          <w:lang w:val="en-US"/>
+        </w:rPr>
+        <w:t xml:space="preserve"> we actually need some </w:t>
+      </w:r>
+      <w:r>
+        <w:rPr>
+          <w:rFonts w:hint="eastAsia"/>
+          <w:sz w:val="32"/>
+          <w:szCs w:val="32"/>
+          <w:lang w:val="en-US"/>
+        </w:rPr>
+        <w:t>initialized</w:t>
+      </w:r>
+      <w:r>
+        <w:rPr>
+          <w:sz w:val="32"/>
+          <w:szCs w:val="32"/>
+          <w:lang w:val="en-US"/>
+        </w:rPr>
+        <w:t xml:space="preserve"> </w:t>
+      </w:r>
+      <w:r>
+        <w:rPr>
+          <w:rFonts w:hint="eastAsia"/>
+          <w:sz w:val="32"/>
+          <w:szCs w:val="32"/>
+          <w:lang w:val="en-US"/>
+        </w:rPr>
+        <w:t>tasks</w:t>
+      </w:r>
+      <w:r>
+        <w:rPr>
+          <w:sz w:val="32"/>
+          <w:szCs w:val="32"/>
+          <w:lang w:val="en-US"/>
+        </w:rPr>
+        <w:t xml:space="preserve"> </w:t>
+      </w:r>
+      <w:r>
+        <w:rPr>
+          <w:rFonts w:hint="eastAsia"/>
+          <w:sz w:val="32"/>
+          <w:szCs w:val="32"/>
+          <w:lang w:val="en-US"/>
+        </w:rPr>
+        <w:t>before</w:t>
+      </w:r>
+      <w:r>
+        <w:rPr>
+          <w:sz w:val="32"/>
+          <w:szCs w:val="32"/>
+          <w:lang w:val="en-US"/>
+        </w:rPr>
+        <w:t xml:space="preserve"> </w:t>
+      </w:r>
+      <w:r>
+        <w:rPr>
+          <w:rFonts w:hint="eastAsia"/>
+          <w:sz w:val="32"/>
+          <w:szCs w:val="32"/>
+          <w:lang w:val="en-US"/>
+        </w:rPr>
+        <w:t>staring</w:t>
+      </w:r>
+      <w:r>
+        <w:rPr>
+          <w:sz w:val="32"/>
+          <w:szCs w:val="32"/>
+          <w:lang w:val="en-US"/>
+        </w:rPr>
+        <w:t>.</w:t>
+      </w:r>
+    </w:p>
+    <w:p>
+      <w:pPr>
+        <w:rPr>
+          <w:rFonts w:hint="eastAsia"/>
           <w:sz w:val="40"/>
           <w:szCs w:val="40"/>
           <w:lang w:val="en-US"/>
@@ -6891,6 +7957,95 @@
     </w:lvl>
   </w:abstractNum>
   <w:abstractNum w:abstractNumId="1" w15:restartNumberingAfterBreak="0">
+    <w:nsid w:val="30B67FC7"/>
+    <w:multiLevelType w:val="hybridMultilevel"/>
+    <w:tmpl w:val="3EB87808"/>
+    <w:lvl w:ilvl="0" w:tplc="0409000F">
+      <w:start w:val="1"/>
+      <w:numFmt w:val="decimal"/>
+      <w:lvlText w:val="%1."/>
+      <w:lvlJc w:val="left"/>
+      <w:pPr>
+        <w:ind w:left="720" w:hanging="360"/>
+      </w:pPr>
+      <w:rPr>
+        <w:rFonts w:hint="default"/>
+      </w:rPr>
+    </w:lvl>
+    <w:lvl w:ilvl="1" w:tplc="04090019" w:tentative="1">
+      <w:start w:val="1"/>
+      <w:numFmt w:val="lowerLetter"/>
+      <w:lvlText w:val="%2."/>
+      <w:lvlJc w:val="left"/>
+      <w:pPr>
+        <w:ind w:left="1440" w:hanging="360"/>
+      </w:pPr>
+    </w:lvl>
+    <w:lvl w:ilvl="2" w:tplc="0409001B" w:tentative="1">
+      <w:start w:val="1"/>
+      <w:numFmt w:val="lowerRoman"/>
+      <w:lvlText w:val="%3."/>
+      <w:lvlJc w:val="right"/>
+      <w:pPr>
+        <w:ind w:left="2160" w:hanging="180"/>
+      </w:pPr>
+    </w:lvl>
+    <w:lvl w:ilvl="3" w:tplc="0409000F" w:tentative="1">
+      <w:start w:val="1"/>
+      <w:numFmt w:val="decimal"/>
+      <w:lvlText w:val="%4."/>
+      <w:lvlJc w:val="left"/>
+      <w:pPr>
+        <w:ind w:left="2880" w:hanging="360"/>
+      </w:pPr>
+    </w:lvl>
+    <w:lvl w:ilvl="4" w:tplc="04090019" w:tentative="1">
+      <w:start w:val="1"/>
+      <w:numFmt w:val="lowerLetter"/>
+      <w:lvlText w:val="%5."/>
+      <w:lvlJc w:val="left"/>
+      <w:pPr>
+        <w:ind w:left="3600" w:hanging="360"/>
+      </w:pPr>
+    </w:lvl>
+    <w:lvl w:ilvl="5" w:tplc="0409001B" w:tentative="1">
+      <w:start w:val="1"/>
+      <w:numFmt w:val="lowerRoman"/>
+      <w:lvlText w:val="%6."/>
+      <w:lvlJc w:val="right"/>
+      <w:pPr>
+        <w:ind w:left="4320" w:hanging="180"/>
+      </w:pPr>
+    </w:lvl>
+    <w:lvl w:ilvl="6" w:tplc="0409000F" w:tentative="1">
+      <w:start w:val="1"/>
+      <w:numFmt w:val="decimal"/>
+      <w:lvlText w:val="%7."/>
+      <w:lvlJc w:val="left"/>
+      <w:pPr>
+        <w:ind w:left="5040" w:hanging="360"/>
+      </w:pPr>
+    </w:lvl>
+    <w:lvl w:ilvl="7" w:tplc="04090019" w:tentative="1">
+      <w:start w:val="1"/>
+      <w:numFmt w:val="lowerLetter"/>
+      <w:lvlText w:val="%8."/>
+      <w:lvlJc w:val="left"/>
+      <w:pPr>
+        <w:ind w:left="5760" w:hanging="360"/>
+      </w:pPr>
+    </w:lvl>
+    <w:lvl w:ilvl="8" w:tplc="0409001B" w:tentative="1">
+      <w:start w:val="1"/>
+      <w:numFmt w:val="lowerRoman"/>
+      <w:lvlText w:val="%9."/>
+      <w:lvlJc w:val="right"/>
+      <w:pPr>
+        <w:ind w:left="6480" w:hanging="180"/>
+      </w:pPr>
+    </w:lvl>
+  </w:abstractNum>
+  <w:abstractNum w:abstractNumId="2" w15:restartNumberingAfterBreak="0">
     <w:nsid w:val="32535601"/>
     <w:multiLevelType w:val="hybridMultilevel"/>
     <w:tmpl w:val="68F4BF3E"/>
@@ -6979,7 +8134,7 @@
       </w:pPr>
     </w:lvl>
   </w:abstractNum>
-  <w:abstractNum w:abstractNumId="2" w15:restartNumberingAfterBreak="0">
+  <w:abstractNum w:abstractNumId="3" w15:restartNumberingAfterBreak="0">
     <w:nsid w:val="78E70F9F"/>
     <w:multiLevelType w:val="hybridMultilevel"/>
     <w:tmpl w:val="E420409A"/>
@@ -7066,13 +8221,16 @@
     </w:lvl>
   </w:abstractNum>
   <w:num w:numId="1">
-    <w:abstractNumId w:val="2"/>
+    <w:abstractNumId w:val="3"/>
   </w:num>
   <w:num w:numId="2">
-    <w:abstractNumId w:val="1"/>
+    <w:abstractNumId w:val="2"/>
   </w:num>
   <w:num w:numId="3">
     <w:abstractNumId w:val="0"/>
+  </w:num>
+  <w:num w:numId="4">
+    <w:abstractNumId w:val="1"/>
   </w:num>
 </w:numbering>
 </file>
@@ -7471,7 +8629,7 @@
   <w:style w:type="paragraph" w:default="1" w:styleId="Normal">
     <w:name w:val="Normal"/>
     <w:qFormat/>
-    <w:rsid w:val="002D5C87"/>
+    <w:rsid w:val="00355421"/>
   </w:style>
   <w:style w:type="paragraph" w:styleId="Heading1">
     <w:name w:val="heading 1"/>

</xml_diff>

<commit_message>
Task 4: Define functions in welcome screen
</commit_message>
<xml_diff>
--- a/COMPX202-A8.docx
+++ b/COMPX202-A8.docx
@@ -1041,7 +1041,7 @@
                 <w:szCs w:val="32"/>
                 <w:lang w:val="en-US"/>
               </w:rPr>
-              <w:t>30</w:t>
+              <w:t>20</w:t>
             </w:r>
             <w:r>
               <w:rPr>
@@ -6989,7 +6989,6 @@
     <w:p>
       <w:pPr>
         <w:rPr>
-          <w:rFonts w:hint="eastAsia"/>
           <w:sz w:val="32"/>
           <w:szCs w:val="32"/>
           <w:lang w:val="en-US"/>
@@ -7316,7 +7315,222 @@
     <w:p>
       <w:pPr>
         <w:rPr>
+          <w:sz w:val="40"/>
+          <w:szCs w:val="40"/>
+          <w:lang w:val="en-US"/>
+        </w:rPr>
+      </w:pPr>
+      <w:r>
+        <w:rPr>
           <w:rFonts w:hint="eastAsia"/>
+          <w:sz w:val="40"/>
+          <w:szCs w:val="40"/>
+          <w:lang w:val="en-US"/>
+        </w:rPr>
+        <w:t>Task</w:t>
+      </w:r>
+      <w:r>
+        <w:rPr>
+          <w:sz w:val="40"/>
+          <w:szCs w:val="40"/>
+          <w:lang w:val="en-US"/>
+        </w:rPr>
+        <w:t xml:space="preserve"> </w:t>
+      </w:r>
+      <w:r>
+        <w:rPr>
+          <w:sz w:val="40"/>
+          <w:szCs w:val="40"/>
+          <w:lang w:val="en-US"/>
+        </w:rPr>
+        <w:t>4</w:t>
+      </w:r>
+      <w:r>
+        <w:rPr>
+          <w:sz w:val="40"/>
+          <w:szCs w:val="40"/>
+          <w:lang w:val="en-US"/>
+        </w:rPr>
+        <w:t xml:space="preserve">: </w:t>
+      </w:r>
+      <w:r>
+        <w:rPr>
+          <w:sz w:val="40"/>
+          <w:szCs w:val="40"/>
+          <w:lang w:val="en-US"/>
+        </w:rPr>
+        <w:t>Define functions in welcome screen</w:t>
+      </w:r>
+    </w:p>
+    <w:p>
+      <w:pPr>
+        <w:rPr>
+          <w:sz w:val="32"/>
+          <w:szCs w:val="32"/>
+          <w:lang w:val="en-US"/>
+        </w:rPr>
+      </w:pPr>
+      <w:r>
+        <w:rPr>
+          <w:b/>
+          <w:bCs/>
+          <w:sz w:val="32"/>
+          <w:szCs w:val="32"/>
+          <w:lang w:val="en-US"/>
+        </w:rPr>
+        <w:t>ETA</w:t>
+      </w:r>
+      <w:r>
+        <w:rPr>
+          <w:sz w:val="32"/>
+          <w:szCs w:val="32"/>
+          <w:lang w:val="en-US"/>
+        </w:rPr>
+        <w:t xml:space="preserve">: </w:t>
+      </w:r>
+      <w:r>
+        <w:rPr>
+          <w:sz w:val="32"/>
+          <w:szCs w:val="32"/>
+          <w:lang w:val="en-US"/>
+        </w:rPr>
+        <w:t>20</w:t>
+      </w:r>
+      <w:r>
+        <w:rPr>
+          <w:sz w:val="32"/>
+          <w:szCs w:val="32"/>
+          <w:lang w:val="en-US"/>
+        </w:rPr>
+        <w:t xml:space="preserve">mins, </w:t>
+      </w:r>
+      <w:r>
+        <w:rPr>
+          <w:rFonts w:hint="eastAsia"/>
+          <w:b/>
+          <w:bCs/>
+          <w:sz w:val="32"/>
+          <w:szCs w:val="32"/>
+          <w:lang w:val="en-US"/>
+        </w:rPr>
+        <w:t>Actual</w:t>
+      </w:r>
+      <w:r>
+        <w:rPr>
+          <w:sz w:val="32"/>
+          <w:szCs w:val="32"/>
+          <w:lang w:val="en-US"/>
+        </w:rPr>
+        <w:t>: 1</w:t>
+      </w:r>
+      <w:r>
+        <w:rPr>
+          <w:sz w:val="32"/>
+          <w:szCs w:val="32"/>
+          <w:lang w:val="en-US"/>
+        </w:rPr>
+        <w:t>0</w:t>
+      </w:r>
+      <w:r>
+        <w:rPr>
+          <w:rFonts w:hint="eastAsia"/>
+          <w:sz w:val="32"/>
+          <w:szCs w:val="32"/>
+          <w:lang w:val="en-US"/>
+        </w:rPr>
+        <w:t>min</w:t>
+      </w:r>
+    </w:p>
+    <w:p>
+      <w:pPr>
+        <w:rPr>
+          <w:rFonts w:hint="eastAsia"/>
+          <w:sz w:val="32"/>
+          <w:szCs w:val="32"/>
+          <w:lang w:val="en-US"/>
+        </w:rPr>
+      </w:pPr>
+      <w:r>
+        <w:rPr>
+          <w:sz w:val="32"/>
+          <w:szCs w:val="32"/>
+          <w:lang w:val="en-US"/>
+        </w:rPr>
+        <w:t xml:space="preserve">The welcome screen is also the every first screen when user open the game, thus it must have following functions: 1) game brand </w:t>
+      </w:r>
+      <w:r>
+        <w:rPr>
+          <w:rFonts w:hint="eastAsia"/>
+          <w:sz w:val="32"/>
+          <w:szCs w:val="32"/>
+          <w:lang w:val="en-US"/>
+        </w:rPr>
+        <w:t>identification</w:t>
+      </w:r>
+      <w:r>
+        <w:rPr>
+          <w:sz w:val="32"/>
+          <w:szCs w:val="32"/>
+          <w:lang w:val="en-US"/>
+        </w:rPr>
+        <w:t xml:space="preserve">: telling user what game he is playing. 2) A input allow user </w:t>
+      </w:r>
+      <w:r>
+        <w:rPr>
+          <w:sz w:val="32"/>
+          <w:szCs w:val="32"/>
+          <w:lang w:val="en-US"/>
+        </w:rPr>
+        <w:lastRenderedPageBreak/>
+        <w:t xml:space="preserve">to type in his name. 3) A play button to start the game (go to the game </w:t>
+      </w:r>
+      <w:r>
+        <w:rPr>
+          <w:rFonts w:hint="eastAsia"/>
+          <w:sz w:val="32"/>
+          <w:szCs w:val="32"/>
+          <w:lang w:val="en-US"/>
+        </w:rPr>
+        <w:t>screen</w:t>
+      </w:r>
+      <w:r>
+        <w:rPr>
+          <w:sz w:val="32"/>
+          <w:szCs w:val="32"/>
+          <w:lang w:val="en-US"/>
+        </w:rPr>
+        <w:t>). 4) A rank button to show user top 5 score ranks (go to the score screen).</w:t>
+      </w:r>
+      <w:r>
+        <w:rPr>
+          <w:sz w:val="32"/>
+          <w:szCs w:val="32"/>
+          <w:lang w:val="en-US"/>
+        </w:rPr>
+        <w:t xml:space="preserve"> 5) Copyright info.</w:t>
+      </w:r>
+    </w:p>
+    <w:p>
+      <w:pPr>
+        <w:rPr>
+          <w:sz w:val="32"/>
+          <w:szCs w:val="32"/>
+          <w:lang w:val="en-US"/>
+        </w:rPr>
+      </w:pPr>
+    </w:p>
+    <w:p>
+      <w:pPr>
+        <w:rPr>
+          <w:sz w:val="32"/>
+          <w:szCs w:val="32"/>
+          <w:lang w:val="en-US"/>
+        </w:rPr>
+      </w:pPr>
+    </w:p>
+    <w:p>
+      <w:pPr>
+        <w:rPr>
           <w:sz w:val="40"/>
           <w:szCs w:val="40"/>
           <w:lang w:val="en-US"/>
@@ -7524,12 +7738,28 @@
           <w:numId w:val="4"/>
         </w:numPr>
         <w:rPr>
+          <w:sz w:val="32"/>
+          <w:szCs w:val="32"/>
+          <w:lang w:val="en-US"/>
+        </w:rPr>
+      </w:pPr>
+      <w:r>
+        <w:rPr>
           <w:rFonts w:hint="eastAsia"/>
           <w:sz w:val="32"/>
           <w:szCs w:val="32"/>
           <w:lang w:val="en-US"/>
         </w:rPr>
-      </w:pPr>
+        <w:t>Task</w:t>
+      </w:r>
+      <w:r>
+        <w:rPr>
+          <w:sz w:val="32"/>
+          <w:szCs w:val="32"/>
+          <w:lang w:val="en-US"/>
+        </w:rPr>
+        <w:t xml:space="preserve"> 3 (setting </w:t>
+      </w:r>
       <w:r>
         <w:rPr>
           <w:rFonts w:hint="eastAsia"/>
@@ -7537,7 +7767,125 @@
           <w:szCs w:val="32"/>
           <w:lang w:val="en-US"/>
         </w:rPr>
-        <w:lastRenderedPageBreak/>
+        <w:t>the</w:t>
+      </w:r>
+      <w:r>
+        <w:rPr>
+          <w:sz w:val="32"/>
+          <w:szCs w:val="32"/>
+          <w:lang w:val="en-US"/>
+        </w:rPr>
+        <w:t xml:space="preserve"> </w:t>
+      </w:r>
+      <w:r>
+        <w:rPr>
+          <w:rFonts w:hint="eastAsia"/>
+          <w:sz w:val="32"/>
+          <w:szCs w:val="32"/>
+          <w:lang w:val="en-US"/>
+        </w:rPr>
+        <w:t>three</w:t>
+      </w:r>
+      <w:r>
+        <w:rPr>
+          <w:sz w:val="32"/>
+          <w:szCs w:val="32"/>
+          <w:lang w:val="en-US"/>
+        </w:rPr>
+        <w:t xml:space="preserve"> </w:t>
+      </w:r>
+      <w:r>
+        <w:rPr>
+          <w:rFonts w:hint="eastAsia"/>
+          <w:sz w:val="32"/>
+          <w:szCs w:val="32"/>
+          <w:lang w:val="en-US"/>
+        </w:rPr>
+        <w:t>screens</w:t>
+      </w:r>
+      <w:r>
+        <w:rPr>
+          <w:sz w:val="32"/>
+          <w:szCs w:val="32"/>
+          <w:lang w:val="en-US"/>
+        </w:rPr>
+        <w:t xml:space="preserve">) is </w:t>
+      </w:r>
+      <w:r>
+        <w:rPr>
+          <w:rFonts w:hint="eastAsia"/>
+          <w:sz w:val="32"/>
+          <w:szCs w:val="32"/>
+          <w:lang w:val="en-US"/>
+        </w:rPr>
+        <w:t>inserted</w:t>
+      </w:r>
+      <w:r>
+        <w:rPr>
+          <w:sz w:val="32"/>
+          <w:szCs w:val="32"/>
+          <w:lang w:val="en-US"/>
+        </w:rPr>
+        <w:t xml:space="preserve"> </w:t>
+      </w:r>
+      <w:r>
+        <w:rPr>
+          <w:rFonts w:hint="eastAsia"/>
+          <w:sz w:val="32"/>
+          <w:szCs w:val="32"/>
+          <w:lang w:val="en-US"/>
+        </w:rPr>
+        <w:t>into</w:t>
+      </w:r>
+      <w:r>
+        <w:rPr>
+          <w:sz w:val="32"/>
+          <w:szCs w:val="32"/>
+          <w:lang w:val="en-US"/>
+        </w:rPr>
+        <w:t xml:space="preserve"> before </w:t>
+      </w:r>
+      <w:r>
+        <w:rPr>
+          <w:rFonts w:hint="eastAsia"/>
+          <w:sz w:val="32"/>
+          <w:szCs w:val="32"/>
+          <w:lang w:val="en-US"/>
+        </w:rPr>
+        <w:t>the</w:t>
+      </w:r>
+      <w:r>
+        <w:rPr>
+          <w:sz w:val="32"/>
+          <w:szCs w:val="32"/>
+          <w:lang w:val="en-US"/>
+        </w:rPr>
+        <w:t xml:space="preserve"> </w:t>
+      </w:r>
+      <w:r>
+        <w:rPr>
+          <w:rFonts w:hint="eastAsia"/>
+          <w:sz w:val="32"/>
+          <w:szCs w:val="32"/>
+          <w:lang w:val="en-US"/>
+        </w:rPr>
+        <w:t>original</w:t>
+      </w:r>
+      <w:r>
+        <w:rPr>
+          <w:sz w:val="32"/>
+          <w:szCs w:val="32"/>
+          <w:lang w:val="en-US"/>
+        </w:rPr>
+        <w:t xml:space="preserve"> </w:t>
+      </w:r>
+      <w:r>
+        <w:rPr>
+          <w:rFonts w:hint="eastAsia"/>
+          <w:sz w:val="32"/>
+          <w:szCs w:val="32"/>
+          <w:lang w:val="en-US"/>
+        </w:rPr>
         <w:t>Task</w:t>
       </w:r>
       <w:r>
@@ -7546,167 +7894,7 @@
           <w:szCs w:val="32"/>
           <w:lang w:val="en-US"/>
         </w:rPr>
-        <w:t xml:space="preserve"> 3 (</w:t>
-      </w:r>
-      <w:r>
-        <w:rPr>
-          <w:sz w:val="32"/>
-          <w:szCs w:val="32"/>
-          <w:lang w:val="en-US"/>
-        </w:rPr>
-        <w:t xml:space="preserve">setting </w:t>
-      </w:r>
-      <w:r>
-        <w:rPr>
-          <w:rFonts w:hint="eastAsia"/>
-          <w:sz w:val="32"/>
-          <w:szCs w:val="32"/>
-          <w:lang w:val="en-US"/>
-        </w:rPr>
-        <w:t>the</w:t>
-      </w:r>
-      <w:r>
-        <w:rPr>
-          <w:sz w:val="32"/>
-          <w:szCs w:val="32"/>
-          <w:lang w:val="en-US"/>
-        </w:rPr>
-        <w:t xml:space="preserve"> </w:t>
-      </w:r>
-      <w:r>
-        <w:rPr>
-          <w:rFonts w:hint="eastAsia"/>
-          <w:sz w:val="32"/>
-          <w:szCs w:val="32"/>
-          <w:lang w:val="en-US"/>
-        </w:rPr>
-        <w:t>three</w:t>
-      </w:r>
-      <w:r>
-        <w:rPr>
-          <w:sz w:val="32"/>
-          <w:szCs w:val="32"/>
-          <w:lang w:val="en-US"/>
-        </w:rPr>
-        <w:t xml:space="preserve"> </w:t>
-      </w:r>
-      <w:r>
-        <w:rPr>
-          <w:rFonts w:hint="eastAsia"/>
-          <w:sz w:val="32"/>
-          <w:szCs w:val="32"/>
-          <w:lang w:val="en-US"/>
-        </w:rPr>
-        <w:t>screens</w:t>
-      </w:r>
-      <w:r>
-        <w:rPr>
-          <w:sz w:val="32"/>
-          <w:szCs w:val="32"/>
-          <w:lang w:val="en-US"/>
-        </w:rPr>
-        <w:t xml:space="preserve">) is </w:t>
-      </w:r>
-      <w:r>
-        <w:rPr>
-          <w:rFonts w:hint="eastAsia"/>
-          <w:sz w:val="32"/>
-          <w:szCs w:val="32"/>
-          <w:lang w:val="en-US"/>
-        </w:rPr>
-        <w:t>inserted</w:t>
-      </w:r>
-      <w:r>
-        <w:rPr>
-          <w:sz w:val="32"/>
-          <w:szCs w:val="32"/>
-          <w:lang w:val="en-US"/>
-        </w:rPr>
-        <w:t xml:space="preserve"> </w:t>
-      </w:r>
-      <w:r>
-        <w:rPr>
-          <w:rFonts w:hint="eastAsia"/>
-          <w:sz w:val="32"/>
-          <w:szCs w:val="32"/>
-          <w:lang w:val="en-US"/>
-        </w:rPr>
-        <w:t>into</w:t>
-      </w:r>
-      <w:r>
-        <w:rPr>
-          <w:sz w:val="32"/>
-          <w:szCs w:val="32"/>
-          <w:lang w:val="en-US"/>
-        </w:rPr>
-        <w:t xml:space="preserve"> before </w:t>
-      </w:r>
-      <w:r>
-        <w:rPr>
-          <w:rFonts w:hint="eastAsia"/>
-          <w:sz w:val="32"/>
-          <w:szCs w:val="32"/>
-          <w:lang w:val="en-US"/>
-        </w:rPr>
-        <w:t>the</w:t>
-      </w:r>
-      <w:r>
-        <w:rPr>
-          <w:sz w:val="32"/>
-          <w:szCs w:val="32"/>
-          <w:lang w:val="en-US"/>
-        </w:rPr>
-        <w:t xml:space="preserve"> </w:t>
-      </w:r>
-      <w:r>
-        <w:rPr>
-          <w:rFonts w:hint="eastAsia"/>
-          <w:sz w:val="32"/>
-          <w:szCs w:val="32"/>
-          <w:lang w:val="en-US"/>
-        </w:rPr>
-        <w:t>original</w:t>
-      </w:r>
-      <w:r>
-        <w:rPr>
-          <w:sz w:val="32"/>
-          <w:szCs w:val="32"/>
-          <w:lang w:val="en-US"/>
-        </w:rPr>
-        <w:t xml:space="preserve"> </w:t>
-      </w:r>
-      <w:r>
-        <w:rPr>
-          <w:rFonts w:hint="eastAsia"/>
-          <w:sz w:val="32"/>
-          <w:szCs w:val="32"/>
-          <w:lang w:val="en-US"/>
-        </w:rPr>
-        <w:t>Task</w:t>
-      </w:r>
-      <w:r>
-        <w:rPr>
-          <w:sz w:val="32"/>
-          <w:szCs w:val="32"/>
-          <w:lang w:val="en-US"/>
-        </w:rPr>
-        <w:t>3 (</w:t>
-      </w:r>
-      <w:r>
-        <w:rPr>
-          <w:sz w:val="32"/>
-          <w:szCs w:val="32"/>
-          <w:lang w:val="en-US"/>
-        </w:rPr>
-        <w:t>Define functions in welcome screen</w:t>
-      </w:r>
-      <w:r>
-        <w:rPr>
-          <w:sz w:val="32"/>
-          <w:szCs w:val="32"/>
-          <w:lang w:val="en-US"/>
-        </w:rPr>
-        <w:t>)</w:t>
+        <w:t>3 (Define functions in welcome screen)</w:t>
       </w:r>
       <w:r>
         <w:rPr>
@@ -7797,7 +7985,6 @@
     <w:p>
       <w:pPr>
         <w:rPr>
-          <w:rFonts w:hint="eastAsia"/>
           <w:sz w:val="40"/>
           <w:szCs w:val="40"/>
           <w:lang w:val="en-US"/>
@@ -8629,7 +8816,7 @@
   <w:style w:type="paragraph" w:default="1" w:styleId="Normal">
     <w:name w:val="Normal"/>
     <w:qFormat/>
-    <w:rsid w:val="00355421"/>
+    <w:rsid w:val="00EA67C5"/>
   </w:style>
   <w:style w:type="paragraph" w:styleId="Heading1">
     <w:name w:val="heading 1"/>

</xml_diff>

<commit_message>
Task 5: Wireframe design of welcome screen
</commit_message>
<xml_diff>
--- a/COMPX202-A8.docx
+++ b/COMPX202-A8.docx
@@ -4,6 +4,7 @@
   <w:body>
     <w:p>
       <w:pPr>
+        <w:spacing w:line="360" w:lineRule="auto"/>
         <w:rPr>
           <w:sz w:val="48"/>
           <w:szCs w:val="48"/>
@@ -55,6 +56,7 @@
     </w:p>
     <w:p>
       <w:pPr>
+        <w:spacing w:line="360" w:lineRule="auto"/>
         <w:rPr>
           <w:sz w:val="48"/>
           <w:szCs w:val="48"/>
@@ -64,6 +66,7 @@
     </w:p>
     <w:p>
       <w:pPr>
+        <w:spacing w:line="360" w:lineRule="auto"/>
         <w:rPr>
           <w:b/>
           <w:bCs/>
@@ -86,6 +89,7 @@
     </w:p>
     <w:p>
       <w:pPr>
+        <w:spacing w:line="360" w:lineRule="auto"/>
         <w:rPr>
           <w:sz w:val="32"/>
           <w:szCs w:val="32"/>
@@ -161,6 +165,7 @@
     </w:p>
     <w:p>
       <w:pPr>
+        <w:spacing w:line="360" w:lineRule="auto"/>
         <w:rPr>
           <w:sz w:val="32"/>
           <w:szCs w:val="32"/>
@@ -170,6 +175,7 @@
     </w:p>
     <w:p>
       <w:pPr>
+        <w:spacing w:line="360" w:lineRule="auto"/>
         <w:rPr>
           <w:b/>
           <w:bCs/>
@@ -213,6 +219,7 @@
     </w:p>
     <w:p>
       <w:pPr>
+        <w:spacing w:line="360" w:lineRule="auto"/>
         <w:rPr>
           <w:sz w:val="32"/>
           <w:szCs w:val="32"/>
@@ -257,6 +264,7 @@
     </w:p>
     <w:p>
       <w:pPr>
+        <w:spacing w:line="360" w:lineRule="auto"/>
         <w:rPr>
           <w:sz w:val="32"/>
           <w:szCs w:val="32"/>
@@ -266,6 +274,7 @@
     </w:p>
     <w:p>
       <w:pPr>
+        <w:spacing w:line="360" w:lineRule="auto"/>
         <w:rPr>
           <w:b/>
           <w:bCs/>
@@ -309,6 +318,7 @@
     </w:p>
     <w:p>
       <w:pPr>
+        <w:spacing w:line="360" w:lineRule="auto"/>
         <w:rPr>
           <w:sz w:val="32"/>
           <w:szCs w:val="32"/>
@@ -326,6 +336,7 @@
     </w:p>
     <w:p>
       <w:pPr>
+        <w:spacing w:line="360" w:lineRule="auto"/>
         <w:rPr>
           <w:sz w:val="32"/>
           <w:szCs w:val="32"/>
@@ -335,6 +346,7 @@
     </w:p>
     <w:p>
       <w:pPr>
+        <w:spacing w:line="360" w:lineRule="auto"/>
         <w:rPr>
           <w:b/>
           <w:bCs/>
@@ -385,6 +397,7 @@
           </w:tcPr>
           <w:p>
             <w:pPr>
+              <w:spacing w:line="360" w:lineRule="auto"/>
               <w:rPr>
                 <w:sz w:val="32"/>
                 <w:szCs w:val="32"/>
@@ -430,6 +443,7 @@
           </w:tcPr>
           <w:p>
             <w:pPr>
+              <w:spacing w:line="360" w:lineRule="auto"/>
               <w:rPr>
                 <w:sz w:val="32"/>
                 <w:szCs w:val="32"/>
@@ -458,6 +472,7 @@
           </w:tcPr>
           <w:p>
             <w:pPr>
+              <w:spacing w:line="360" w:lineRule="auto"/>
               <w:rPr>
                 <w:sz w:val="32"/>
                 <w:szCs w:val="32"/>
@@ -486,6 +501,7 @@
           </w:tcPr>
           <w:p>
             <w:pPr>
+              <w:spacing w:line="360" w:lineRule="auto"/>
               <w:rPr>
                 <w:sz w:val="32"/>
                 <w:szCs w:val="32"/>
@@ -524,6 +540,7 @@
                 <w:ilvl w:val="0"/>
                 <w:numId w:val="1"/>
               </w:numPr>
+              <w:spacing w:line="360" w:lineRule="auto"/>
               <w:rPr>
                 <w:sz w:val="32"/>
                 <w:szCs w:val="32"/>
@@ -543,6 +560,7 @@
           </w:tcPr>
           <w:p>
             <w:pPr>
+              <w:spacing w:line="360" w:lineRule="auto"/>
               <w:rPr>
                 <w:sz w:val="32"/>
                 <w:szCs w:val="32"/>
@@ -587,6 +605,7 @@
           </w:tcPr>
           <w:p>
             <w:pPr>
+              <w:spacing w:line="360" w:lineRule="auto"/>
               <w:rPr>
                 <w:sz w:val="32"/>
                 <w:szCs w:val="32"/>
@@ -615,6 +634,7 @@
           </w:tcPr>
           <w:p>
             <w:pPr>
+              <w:spacing w:line="360" w:lineRule="auto"/>
               <w:rPr>
                 <w:sz w:val="32"/>
                 <w:szCs w:val="32"/>
@@ -669,6 +689,7 @@
                 <w:ilvl w:val="0"/>
                 <w:numId w:val="1"/>
               </w:numPr>
+              <w:spacing w:line="360" w:lineRule="auto"/>
               <w:rPr>
                 <w:sz w:val="32"/>
                 <w:szCs w:val="32"/>
@@ -695,6 +716,7 @@
           </w:tcPr>
           <w:p>
             <w:pPr>
+              <w:spacing w:line="360" w:lineRule="auto"/>
               <w:rPr>
                 <w:sz w:val="32"/>
                 <w:szCs w:val="32"/>
@@ -746,6 +768,7 @@
           </w:tcPr>
           <w:p>
             <w:pPr>
+              <w:spacing w:line="360" w:lineRule="auto"/>
               <w:rPr>
                 <w:sz w:val="32"/>
                 <w:szCs w:val="32"/>
@@ -772,6 +795,7 @@
           </w:tcPr>
           <w:p>
             <w:pPr>
+              <w:spacing w:line="360" w:lineRule="auto"/>
               <w:rPr>
                 <w:sz w:val="32"/>
                 <w:szCs w:val="32"/>
@@ -808,6 +832,7 @@
                 <w:ilvl w:val="0"/>
                 <w:numId w:val="1"/>
               </w:numPr>
+              <w:spacing w:line="360" w:lineRule="auto"/>
               <w:rPr>
                 <w:sz w:val="32"/>
                 <w:szCs w:val="32"/>
@@ -826,6 +851,7 @@
           </w:tcPr>
           <w:p>
             <w:pPr>
+              <w:spacing w:line="360" w:lineRule="auto"/>
               <w:rPr>
                 <w:sz w:val="32"/>
                 <w:szCs w:val="32"/>
@@ -887,6 +913,7 @@
           </w:tcPr>
           <w:p>
             <w:pPr>
+              <w:spacing w:line="360" w:lineRule="auto"/>
               <w:rPr>
                 <w:sz w:val="32"/>
                 <w:szCs w:val="32"/>
@@ -914,6 +941,7 @@
           </w:tcPr>
           <w:p>
             <w:pPr>
+              <w:spacing w:line="360" w:lineRule="auto"/>
               <w:rPr>
                 <w:sz w:val="32"/>
                 <w:szCs w:val="32"/>
@@ -959,6 +987,7 @@
                 <w:ilvl w:val="0"/>
                 <w:numId w:val="1"/>
               </w:numPr>
+              <w:spacing w:line="360" w:lineRule="auto"/>
               <w:rPr>
                 <w:sz w:val="32"/>
                 <w:szCs w:val="32"/>
@@ -977,6 +1006,7 @@
           </w:tcPr>
           <w:p>
             <w:pPr>
+              <w:spacing w:line="360" w:lineRule="auto"/>
               <w:rPr>
                 <w:sz w:val="32"/>
                 <w:szCs w:val="32"/>
@@ -1003,6 +1033,7 @@
           </w:tcPr>
           <w:p>
             <w:pPr>
+              <w:spacing w:line="360" w:lineRule="auto"/>
               <w:rPr>
                 <w:sz w:val="32"/>
                 <w:szCs w:val="32"/>
@@ -1029,6 +1060,7 @@
           </w:tcPr>
           <w:p>
             <w:pPr>
+              <w:spacing w:line="360" w:lineRule="auto"/>
               <w:rPr>
                 <w:sz w:val="32"/>
                 <w:szCs w:val="32"/>
@@ -1082,6 +1114,7 @@
                 <w:ilvl w:val="0"/>
                 <w:numId w:val="1"/>
               </w:numPr>
+              <w:spacing w:line="360" w:lineRule="auto"/>
               <w:rPr>
                 <w:sz w:val="32"/>
                 <w:szCs w:val="32"/>
@@ -1100,6 +1133,7 @@
           </w:tcPr>
           <w:p>
             <w:pPr>
+              <w:spacing w:line="360" w:lineRule="auto"/>
               <w:rPr>
                 <w:sz w:val="32"/>
                 <w:szCs w:val="32"/>
@@ -1142,6 +1176,7 @@
           </w:tcPr>
           <w:p>
             <w:pPr>
+              <w:spacing w:line="360" w:lineRule="auto"/>
               <w:rPr>
                 <w:sz w:val="32"/>
                 <w:szCs w:val="32"/>
@@ -1169,6 +1204,7 @@
           </w:tcPr>
           <w:p>
             <w:pPr>
+              <w:spacing w:line="360" w:lineRule="auto"/>
               <w:rPr>
                 <w:sz w:val="32"/>
                 <w:szCs w:val="32"/>
@@ -1222,18 +1258,20 @@
                 <w:ilvl w:val="0"/>
                 <w:numId w:val="1"/>
               </w:numPr>
-              <w:rPr>
-                <w:sz w:val="32"/>
-                <w:szCs w:val="32"/>
-                <w:lang w:val="en-US"/>
-              </w:rPr>
-            </w:pPr>
-            <w:r>
-              <w:rPr>
-                <w:sz w:val="32"/>
-                <w:szCs w:val="32"/>
-                <w:lang w:val="en-US"/>
-              </w:rPr>
+              <w:spacing w:line="360" w:lineRule="auto"/>
+              <w:rPr>
+                <w:sz w:val="32"/>
+                <w:szCs w:val="32"/>
+                <w:lang w:val="en-US"/>
+              </w:rPr>
+            </w:pPr>
+            <w:r>
+              <w:rPr>
+                <w:sz w:val="32"/>
+                <w:szCs w:val="32"/>
+                <w:lang w:val="en-US"/>
+              </w:rPr>
+              <w:lastRenderedPageBreak/>
               <w:t xml:space="preserve"> </w:t>
             </w:r>
           </w:p>
@@ -1248,6 +1286,7 @@
           </w:tcPr>
           <w:p>
             <w:pPr>
+              <w:spacing w:line="360" w:lineRule="auto"/>
               <w:rPr>
                 <w:sz w:val="32"/>
                 <w:szCs w:val="32"/>
@@ -1333,6 +1372,7 @@
           </w:tcPr>
           <w:p>
             <w:pPr>
+              <w:spacing w:line="360" w:lineRule="auto"/>
               <w:rPr>
                 <w:sz w:val="32"/>
                 <w:szCs w:val="32"/>
@@ -1359,6 +1399,7 @@
           </w:tcPr>
           <w:p>
             <w:pPr>
+              <w:spacing w:line="360" w:lineRule="auto"/>
               <w:rPr>
                 <w:sz w:val="32"/>
                 <w:szCs w:val="32"/>
@@ -1419,6 +1460,7 @@
                 <w:ilvl w:val="0"/>
                 <w:numId w:val="1"/>
               </w:numPr>
+              <w:spacing w:line="360" w:lineRule="auto"/>
               <w:rPr>
                 <w:sz w:val="32"/>
                 <w:szCs w:val="32"/>
@@ -1437,6 +1479,7 @@
           </w:tcPr>
           <w:p>
             <w:pPr>
+              <w:spacing w:line="360" w:lineRule="auto"/>
               <w:rPr>
                 <w:sz w:val="32"/>
                 <w:szCs w:val="32"/>
@@ -1471,6 +1514,7 @@
           </w:tcPr>
           <w:p>
             <w:pPr>
+              <w:spacing w:line="360" w:lineRule="auto"/>
               <w:rPr>
                 <w:sz w:val="32"/>
                 <w:szCs w:val="32"/>
@@ -1498,6 +1542,7 @@
           </w:tcPr>
           <w:p>
             <w:pPr>
+              <w:spacing w:line="360" w:lineRule="auto"/>
               <w:rPr>
                 <w:sz w:val="32"/>
                 <w:szCs w:val="32"/>
@@ -1550,6 +1595,7 @@
                 <w:ilvl w:val="0"/>
                 <w:numId w:val="1"/>
               </w:numPr>
+              <w:spacing w:line="360" w:lineRule="auto"/>
               <w:rPr>
                 <w:sz w:val="32"/>
                 <w:szCs w:val="32"/>
@@ -1568,6 +1614,7 @@
           </w:tcPr>
           <w:p>
             <w:pPr>
+              <w:spacing w:line="360" w:lineRule="auto"/>
               <w:rPr>
                 <w:sz w:val="32"/>
                 <w:szCs w:val="32"/>
@@ -1594,6 +1641,7 @@
           </w:tcPr>
           <w:p>
             <w:pPr>
+              <w:spacing w:line="360" w:lineRule="auto"/>
               <w:rPr>
                 <w:sz w:val="32"/>
                 <w:szCs w:val="32"/>
@@ -1621,6 +1669,7 @@
           </w:tcPr>
           <w:p>
             <w:pPr>
+              <w:spacing w:line="360" w:lineRule="auto"/>
               <w:rPr>
                 <w:sz w:val="32"/>
                 <w:szCs w:val="32"/>
@@ -1674,6 +1723,7 @@
                 <w:ilvl w:val="0"/>
                 <w:numId w:val="1"/>
               </w:numPr>
+              <w:spacing w:line="360" w:lineRule="auto"/>
               <w:rPr>
                 <w:sz w:val="32"/>
                 <w:szCs w:val="32"/>
@@ -1700,6 +1750,7 @@
           </w:tcPr>
           <w:p>
             <w:pPr>
+              <w:spacing w:line="360" w:lineRule="auto"/>
               <w:rPr>
                 <w:sz w:val="32"/>
                 <w:szCs w:val="32"/>
@@ -1743,6 +1794,7 @@
           </w:tcPr>
           <w:p>
             <w:pPr>
+              <w:spacing w:line="360" w:lineRule="auto"/>
               <w:rPr>
                 <w:sz w:val="32"/>
                 <w:szCs w:val="32"/>
@@ -1770,6 +1822,7 @@
           </w:tcPr>
           <w:p>
             <w:pPr>
+              <w:spacing w:line="360" w:lineRule="auto"/>
               <w:rPr>
                 <w:sz w:val="32"/>
                 <w:szCs w:val="32"/>
@@ -1823,19 +1876,19 @@
                 <w:ilvl w:val="0"/>
                 <w:numId w:val="1"/>
               </w:numPr>
-              <w:rPr>
-                <w:sz w:val="32"/>
-                <w:szCs w:val="32"/>
-                <w:lang w:val="en-US"/>
-              </w:rPr>
-            </w:pPr>
-            <w:r>
-              <w:rPr>
-                <w:sz w:val="32"/>
-                <w:szCs w:val="32"/>
-                <w:lang w:val="en-US"/>
-              </w:rPr>
-              <w:lastRenderedPageBreak/>
+              <w:spacing w:line="360" w:lineRule="auto"/>
+              <w:rPr>
+                <w:sz w:val="32"/>
+                <w:szCs w:val="32"/>
+                <w:lang w:val="en-US"/>
+              </w:rPr>
+            </w:pPr>
+            <w:r>
+              <w:rPr>
+                <w:sz w:val="32"/>
+                <w:szCs w:val="32"/>
+                <w:lang w:val="en-US"/>
+              </w:rPr>
               <w:t xml:space="preserve"> </w:t>
             </w:r>
           </w:p>
@@ -1850,6 +1903,7 @@
           </w:tcPr>
           <w:p>
             <w:pPr>
+              <w:spacing w:line="360" w:lineRule="auto"/>
               <w:rPr>
                 <w:sz w:val="32"/>
                 <w:szCs w:val="32"/>
@@ -1894,6 +1948,7 @@
           </w:tcPr>
           <w:p>
             <w:pPr>
+              <w:spacing w:line="360" w:lineRule="auto"/>
               <w:rPr>
                 <w:sz w:val="32"/>
                 <w:szCs w:val="32"/>
@@ -1921,6 +1976,7 @@
           </w:tcPr>
           <w:p>
             <w:pPr>
+              <w:spacing w:line="360" w:lineRule="auto"/>
               <w:rPr>
                 <w:sz w:val="32"/>
                 <w:szCs w:val="32"/>
@@ -1974,6 +2030,7 @@
                 <w:ilvl w:val="0"/>
                 <w:numId w:val="1"/>
               </w:numPr>
+              <w:spacing w:line="360" w:lineRule="auto"/>
               <w:rPr>
                 <w:sz w:val="32"/>
                 <w:szCs w:val="32"/>
@@ -2000,6 +2057,7 @@
           </w:tcPr>
           <w:p>
             <w:pPr>
+              <w:spacing w:line="360" w:lineRule="auto"/>
               <w:rPr>
                 <w:sz w:val="32"/>
                 <w:szCs w:val="32"/>
@@ -2052,6 +2110,7 @@
           </w:tcPr>
           <w:p>
             <w:pPr>
+              <w:spacing w:line="360" w:lineRule="auto"/>
               <w:rPr>
                 <w:sz w:val="32"/>
                 <w:szCs w:val="32"/>
@@ -2079,6 +2138,7 @@
           </w:tcPr>
           <w:p>
             <w:pPr>
+              <w:spacing w:line="360" w:lineRule="auto"/>
               <w:rPr>
                 <w:sz w:val="32"/>
                 <w:szCs w:val="32"/>
@@ -2132,6 +2192,7 @@
                 <w:ilvl w:val="0"/>
                 <w:numId w:val="1"/>
               </w:numPr>
+              <w:spacing w:line="360" w:lineRule="auto"/>
               <w:rPr>
                 <w:sz w:val="32"/>
                 <w:szCs w:val="32"/>
@@ -2150,6 +2211,7 @@
           </w:tcPr>
           <w:p>
             <w:pPr>
+              <w:spacing w:line="360" w:lineRule="auto"/>
               <w:rPr>
                 <w:sz w:val="32"/>
                 <w:szCs w:val="32"/>
@@ -2236,6 +2298,7 @@
           </w:tcPr>
           <w:p>
             <w:pPr>
+              <w:spacing w:line="360" w:lineRule="auto"/>
               <w:rPr>
                 <w:sz w:val="32"/>
                 <w:szCs w:val="32"/>
@@ -2263,6 +2326,7 @@
           </w:tcPr>
           <w:p>
             <w:pPr>
+              <w:spacing w:line="360" w:lineRule="auto"/>
               <w:rPr>
                 <w:sz w:val="32"/>
                 <w:szCs w:val="32"/>
@@ -2299,6 +2363,7 @@
                 <w:ilvl w:val="0"/>
                 <w:numId w:val="1"/>
               </w:numPr>
+              <w:spacing w:line="360" w:lineRule="auto"/>
               <w:rPr>
                 <w:sz w:val="32"/>
                 <w:szCs w:val="32"/>
@@ -2325,6 +2390,7 @@
           </w:tcPr>
           <w:p>
             <w:pPr>
+              <w:spacing w:line="360" w:lineRule="auto"/>
               <w:rPr>
                 <w:sz w:val="32"/>
                 <w:szCs w:val="32"/>
@@ -2368,6 +2434,7 @@
           </w:tcPr>
           <w:p>
             <w:pPr>
+              <w:spacing w:line="360" w:lineRule="auto"/>
               <w:rPr>
                 <w:sz w:val="32"/>
                 <w:szCs w:val="32"/>
@@ -2395,6 +2462,7 @@
           </w:tcPr>
           <w:p>
             <w:pPr>
+              <w:spacing w:line="360" w:lineRule="auto"/>
               <w:rPr>
                 <w:sz w:val="32"/>
                 <w:szCs w:val="32"/>
@@ -2431,6 +2499,7 @@
                 <w:ilvl w:val="0"/>
                 <w:numId w:val="1"/>
               </w:numPr>
+              <w:spacing w:line="360" w:lineRule="auto"/>
               <w:rPr>
                 <w:sz w:val="32"/>
                 <w:szCs w:val="32"/>
@@ -2457,6 +2526,7 @@
           </w:tcPr>
           <w:p>
             <w:pPr>
+              <w:spacing w:line="360" w:lineRule="auto"/>
               <w:rPr>
                 <w:sz w:val="32"/>
                 <w:szCs w:val="32"/>
@@ -2543,6 +2613,7 @@
           </w:tcPr>
           <w:p>
             <w:pPr>
+              <w:spacing w:line="360" w:lineRule="auto"/>
               <w:rPr>
                 <w:sz w:val="32"/>
                 <w:szCs w:val="32"/>
@@ -2570,6 +2641,7 @@
           </w:tcPr>
           <w:p>
             <w:pPr>
+              <w:spacing w:line="360" w:lineRule="auto"/>
               <w:rPr>
                 <w:sz w:val="32"/>
                 <w:szCs w:val="32"/>
@@ -2603,6 +2675,7 @@
                 <w:ilvl w:val="0"/>
                 <w:numId w:val="1"/>
               </w:numPr>
+              <w:spacing w:line="360" w:lineRule="auto"/>
               <w:rPr>
                 <w:sz w:val="32"/>
                 <w:szCs w:val="32"/>
@@ -2618,6 +2691,7 @@
           </w:tcPr>
           <w:p>
             <w:pPr>
+              <w:spacing w:line="360" w:lineRule="auto"/>
               <w:rPr>
                 <w:sz w:val="32"/>
                 <w:szCs w:val="32"/>
@@ -2667,6 +2741,7 @@
           </w:tcPr>
           <w:p>
             <w:pPr>
+              <w:spacing w:line="360" w:lineRule="auto"/>
               <w:rPr>
                 <w:sz w:val="32"/>
                 <w:szCs w:val="32"/>
@@ -2691,6 +2766,7 @@
           </w:tcPr>
           <w:p>
             <w:pPr>
+              <w:spacing w:line="360" w:lineRule="auto"/>
               <w:rPr>
                 <w:sz w:val="32"/>
                 <w:szCs w:val="32"/>
@@ -2734,6 +2810,7 @@
                 <w:ilvl w:val="0"/>
                 <w:numId w:val="1"/>
               </w:numPr>
+              <w:spacing w:line="360" w:lineRule="auto"/>
               <w:rPr>
                 <w:sz w:val="32"/>
                 <w:szCs w:val="32"/>
@@ -2757,6 +2834,7 @@
           </w:tcPr>
           <w:p>
             <w:pPr>
+              <w:spacing w:line="360" w:lineRule="auto"/>
               <w:rPr>
                 <w:sz w:val="32"/>
                 <w:szCs w:val="32"/>
@@ -2823,6 +2901,7 @@
           </w:tcPr>
           <w:p>
             <w:pPr>
+              <w:spacing w:line="360" w:lineRule="auto"/>
               <w:rPr>
                 <w:sz w:val="32"/>
                 <w:szCs w:val="32"/>
@@ -2847,6 +2926,7 @@
           </w:tcPr>
           <w:p>
             <w:pPr>
+              <w:spacing w:line="360" w:lineRule="auto"/>
               <w:rPr>
                 <w:sz w:val="32"/>
                 <w:szCs w:val="32"/>
@@ -2891,6 +2971,7 @@
                 <w:ilvl w:val="0"/>
                 <w:numId w:val="1"/>
               </w:numPr>
+              <w:spacing w:line="360" w:lineRule="auto"/>
               <w:rPr>
                 <w:sz w:val="32"/>
                 <w:szCs w:val="32"/>
@@ -2914,6 +2995,7 @@
           </w:tcPr>
           <w:p>
             <w:pPr>
+              <w:spacing w:line="360" w:lineRule="auto"/>
               <w:rPr>
                 <w:sz w:val="32"/>
                 <w:szCs w:val="32"/>
@@ -2972,6 +3054,7 @@
           </w:tcPr>
           <w:p>
             <w:pPr>
+              <w:spacing w:line="360" w:lineRule="auto"/>
               <w:rPr>
                 <w:sz w:val="32"/>
                 <w:szCs w:val="32"/>
@@ -2996,6 +3079,7 @@
           </w:tcPr>
           <w:p>
             <w:pPr>
+              <w:spacing w:line="360" w:lineRule="auto"/>
               <w:rPr>
                 <w:sz w:val="32"/>
                 <w:szCs w:val="32"/>
@@ -3048,6 +3132,7 @@
                 <w:ilvl w:val="0"/>
                 <w:numId w:val="1"/>
               </w:numPr>
+              <w:spacing w:line="360" w:lineRule="auto"/>
               <w:rPr>
                 <w:sz w:val="32"/>
                 <w:szCs w:val="32"/>
@@ -3071,6 +3156,7 @@
           </w:tcPr>
           <w:p>
             <w:pPr>
+              <w:spacing w:line="360" w:lineRule="auto"/>
               <w:rPr>
                 <w:sz w:val="32"/>
                 <w:szCs w:val="32"/>
@@ -3137,6 +3223,7 @@
           </w:tcPr>
           <w:p>
             <w:pPr>
+              <w:spacing w:line="360" w:lineRule="auto"/>
               <w:rPr>
                 <w:sz w:val="32"/>
                 <w:szCs w:val="32"/>
@@ -3161,6 +3248,7 @@
           </w:tcPr>
           <w:p>
             <w:pPr>
+              <w:spacing w:line="360" w:lineRule="auto"/>
               <w:rPr>
                 <w:sz w:val="32"/>
                 <w:szCs w:val="32"/>
@@ -3205,6 +3293,7 @@
                 <w:ilvl w:val="0"/>
                 <w:numId w:val="1"/>
               </w:numPr>
+              <w:spacing w:line="360" w:lineRule="auto"/>
               <w:rPr>
                 <w:sz w:val="32"/>
                 <w:szCs w:val="32"/>
@@ -3228,6 +3317,7 @@
           </w:tcPr>
           <w:p>
             <w:pPr>
+              <w:spacing w:line="360" w:lineRule="auto"/>
               <w:rPr>
                 <w:sz w:val="32"/>
                 <w:szCs w:val="32"/>
@@ -3286,6 +3376,7 @@
           </w:tcPr>
           <w:p>
             <w:pPr>
+              <w:spacing w:line="360" w:lineRule="auto"/>
               <w:rPr>
                 <w:sz w:val="32"/>
                 <w:szCs w:val="32"/>
@@ -3310,6 +3401,7 @@
           </w:tcPr>
           <w:p>
             <w:pPr>
+              <w:spacing w:line="360" w:lineRule="auto"/>
               <w:rPr>
                 <w:sz w:val="32"/>
                 <w:szCs w:val="32"/>
@@ -3362,6 +3454,7 @@
                 <w:ilvl w:val="0"/>
                 <w:numId w:val="1"/>
               </w:numPr>
+              <w:spacing w:line="360" w:lineRule="auto"/>
               <w:rPr>
                 <w:sz w:val="32"/>
                 <w:szCs w:val="32"/>
@@ -3385,6 +3478,7 @@
           </w:tcPr>
           <w:p>
             <w:pPr>
+              <w:spacing w:line="360" w:lineRule="auto"/>
               <w:rPr>
                 <w:sz w:val="32"/>
                 <w:szCs w:val="32"/>
@@ -3451,6 +3545,7 @@
           </w:tcPr>
           <w:p>
             <w:pPr>
+              <w:spacing w:line="360" w:lineRule="auto"/>
               <w:rPr>
                 <w:sz w:val="32"/>
                 <w:szCs w:val="32"/>
@@ -3475,6 +3570,7 @@
           </w:tcPr>
           <w:p>
             <w:pPr>
+              <w:spacing w:line="360" w:lineRule="auto"/>
               <w:rPr>
                 <w:sz w:val="32"/>
                 <w:szCs w:val="32"/>
@@ -3527,6 +3623,7 @@
                 <w:ilvl w:val="0"/>
                 <w:numId w:val="1"/>
               </w:numPr>
+              <w:spacing w:line="360" w:lineRule="auto"/>
               <w:rPr>
                 <w:sz w:val="32"/>
                 <w:szCs w:val="32"/>
@@ -3550,6 +3647,7 @@
           </w:tcPr>
           <w:p>
             <w:pPr>
+              <w:spacing w:line="360" w:lineRule="auto"/>
               <w:rPr>
                 <w:sz w:val="32"/>
                 <w:szCs w:val="32"/>
@@ -3608,6 +3706,7 @@
           </w:tcPr>
           <w:p>
             <w:pPr>
+              <w:spacing w:line="360" w:lineRule="auto"/>
               <w:rPr>
                 <w:sz w:val="32"/>
                 <w:szCs w:val="32"/>
@@ -3632,6 +3731,7 @@
           </w:tcPr>
           <w:p>
             <w:pPr>
+              <w:spacing w:line="360" w:lineRule="auto"/>
               <w:rPr>
                 <w:sz w:val="32"/>
                 <w:szCs w:val="32"/>
@@ -3684,18 +3784,20 @@
                 <w:ilvl w:val="0"/>
                 <w:numId w:val="1"/>
               </w:numPr>
-              <w:rPr>
-                <w:sz w:val="32"/>
-                <w:szCs w:val="32"/>
-                <w:lang w:val="en-US"/>
-              </w:rPr>
-            </w:pPr>
-            <w:r>
-              <w:rPr>
-                <w:sz w:val="32"/>
-                <w:szCs w:val="32"/>
-                <w:lang w:val="en-US"/>
-              </w:rPr>
+              <w:spacing w:line="360" w:lineRule="auto"/>
+              <w:rPr>
+                <w:sz w:val="32"/>
+                <w:szCs w:val="32"/>
+                <w:lang w:val="en-US"/>
+              </w:rPr>
+            </w:pPr>
+            <w:r>
+              <w:rPr>
+                <w:sz w:val="32"/>
+                <w:szCs w:val="32"/>
+                <w:lang w:val="en-US"/>
+              </w:rPr>
+              <w:lastRenderedPageBreak/>
               <w:t xml:space="preserve"> </w:t>
             </w:r>
           </w:p>
@@ -3707,6 +3809,7 @@
           </w:tcPr>
           <w:p>
             <w:pPr>
+              <w:spacing w:line="360" w:lineRule="auto"/>
               <w:rPr>
                 <w:sz w:val="32"/>
                 <w:szCs w:val="32"/>
@@ -3747,6 +3850,7 @@
           </w:tcPr>
           <w:p>
             <w:pPr>
+              <w:spacing w:line="360" w:lineRule="auto"/>
               <w:rPr>
                 <w:sz w:val="32"/>
                 <w:szCs w:val="32"/>
@@ -3771,6 +3875,7 @@
           </w:tcPr>
           <w:p>
             <w:pPr>
+              <w:spacing w:line="360" w:lineRule="auto"/>
               <w:rPr>
                 <w:sz w:val="32"/>
                 <w:szCs w:val="32"/>
@@ -3830,6 +3935,7 @@
                 <w:ilvl w:val="0"/>
                 <w:numId w:val="1"/>
               </w:numPr>
+              <w:spacing w:line="360" w:lineRule="auto"/>
               <w:rPr>
                 <w:sz w:val="32"/>
                 <w:szCs w:val="32"/>
@@ -3853,6 +3959,7 @@
           </w:tcPr>
           <w:p>
             <w:pPr>
+              <w:spacing w:line="360" w:lineRule="auto"/>
               <w:rPr>
                 <w:sz w:val="32"/>
                 <w:szCs w:val="32"/>
@@ -3893,6 +4000,7 @@
           </w:tcPr>
           <w:p>
             <w:pPr>
+              <w:spacing w:line="360" w:lineRule="auto"/>
               <w:rPr>
                 <w:sz w:val="32"/>
                 <w:szCs w:val="32"/>
@@ -3917,6 +4025,7 @@
           </w:tcPr>
           <w:p>
             <w:pPr>
+              <w:spacing w:line="360" w:lineRule="auto"/>
               <w:rPr>
                 <w:sz w:val="32"/>
                 <w:szCs w:val="32"/>
@@ -3967,6 +4076,7 @@
                 <w:ilvl w:val="0"/>
                 <w:numId w:val="1"/>
               </w:numPr>
+              <w:spacing w:line="360" w:lineRule="auto"/>
               <w:rPr>
                 <w:sz w:val="32"/>
                 <w:szCs w:val="32"/>
@@ -3990,6 +4100,7 @@
           </w:tcPr>
           <w:p>
             <w:pPr>
+              <w:spacing w:line="360" w:lineRule="auto"/>
               <w:rPr>
                 <w:sz w:val="32"/>
                 <w:szCs w:val="32"/>
@@ -4073,6 +4184,7 @@
           </w:tcPr>
           <w:p>
             <w:pPr>
+              <w:spacing w:line="360" w:lineRule="auto"/>
               <w:rPr>
                 <w:sz w:val="32"/>
                 <w:szCs w:val="32"/>
@@ -4097,6 +4209,7 @@
           </w:tcPr>
           <w:p>
             <w:pPr>
+              <w:spacing w:line="360" w:lineRule="auto"/>
               <w:rPr>
                 <w:sz w:val="32"/>
                 <w:szCs w:val="32"/>
@@ -4147,6 +4260,7 @@
                 <w:ilvl w:val="0"/>
                 <w:numId w:val="1"/>
               </w:numPr>
+              <w:spacing w:line="360" w:lineRule="auto"/>
               <w:rPr>
                 <w:sz w:val="32"/>
                 <w:szCs w:val="32"/>
@@ -4170,6 +4284,7 @@
           </w:tcPr>
           <w:p>
             <w:pPr>
+              <w:spacing w:line="360" w:lineRule="auto"/>
               <w:rPr>
                 <w:sz w:val="32"/>
                 <w:szCs w:val="32"/>
@@ -4270,6 +4385,7 @@
           </w:tcPr>
           <w:p>
             <w:pPr>
+              <w:spacing w:line="360" w:lineRule="auto"/>
               <w:rPr>
                 <w:sz w:val="32"/>
                 <w:szCs w:val="32"/>
@@ -4294,6 +4410,7 @@
           </w:tcPr>
           <w:p>
             <w:pPr>
+              <w:spacing w:line="360" w:lineRule="auto"/>
               <w:rPr>
                 <w:sz w:val="32"/>
                 <w:szCs w:val="32"/>
@@ -4346,19 +4463,19 @@
                 <w:ilvl w:val="0"/>
                 <w:numId w:val="1"/>
               </w:numPr>
-              <w:rPr>
-                <w:sz w:val="32"/>
-                <w:szCs w:val="32"/>
-                <w:lang w:val="en-US"/>
-              </w:rPr>
-            </w:pPr>
-            <w:r>
-              <w:rPr>
-                <w:sz w:val="32"/>
-                <w:szCs w:val="32"/>
-                <w:lang w:val="en-US"/>
-              </w:rPr>
-              <w:lastRenderedPageBreak/>
+              <w:spacing w:line="360" w:lineRule="auto"/>
+              <w:rPr>
+                <w:sz w:val="32"/>
+                <w:szCs w:val="32"/>
+                <w:lang w:val="en-US"/>
+              </w:rPr>
+            </w:pPr>
+            <w:r>
+              <w:rPr>
+                <w:sz w:val="32"/>
+                <w:szCs w:val="32"/>
+                <w:lang w:val="en-US"/>
+              </w:rPr>
               <w:t xml:space="preserve"> </w:t>
             </w:r>
           </w:p>
@@ -4370,6 +4487,7 @@
           </w:tcPr>
           <w:p>
             <w:pPr>
+              <w:spacing w:line="360" w:lineRule="auto"/>
               <w:rPr>
                 <w:sz w:val="32"/>
                 <w:szCs w:val="32"/>
@@ -4462,6 +4580,7 @@
           </w:tcPr>
           <w:p>
             <w:pPr>
+              <w:spacing w:line="360" w:lineRule="auto"/>
               <w:rPr>
                 <w:sz w:val="32"/>
                 <w:szCs w:val="32"/>
@@ -4486,6 +4605,7 @@
           </w:tcPr>
           <w:p>
             <w:pPr>
+              <w:spacing w:line="360" w:lineRule="auto"/>
               <w:rPr>
                 <w:sz w:val="32"/>
                 <w:szCs w:val="32"/>
@@ -4538,6 +4658,7 @@
                 <w:ilvl w:val="0"/>
                 <w:numId w:val="1"/>
               </w:numPr>
+              <w:spacing w:line="360" w:lineRule="auto"/>
               <w:rPr>
                 <w:sz w:val="32"/>
                 <w:szCs w:val="32"/>
@@ -4561,6 +4682,7 @@
           </w:tcPr>
           <w:p>
             <w:pPr>
+              <w:spacing w:line="360" w:lineRule="auto"/>
               <w:rPr>
                 <w:sz w:val="32"/>
                 <w:szCs w:val="32"/>
@@ -4653,6 +4775,7 @@
           </w:tcPr>
           <w:p>
             <w:pPr>
+              <w:spacing w:line="360" w:lineRule="auto"/>
               <w:rPr>
                 <w:sz w:val="32"/>
                 <w:szCs w:val="32"/>
@@ -4677,6 +4800,7 @@
           </w:tcPr>
           <w:p>
             <w:pPr>
+              <w:spacing w:line="360" w:lineRule="auto"/>
               <w:rPr>
                 <w:sz w:val="32"/>
                 <w:szCs w:val="32"/>
@@ -4729,6 +4853,7 @@
                 <w:ilvl w:val="0"/>
                 <w:numId w:val="1"/>
               </w:numPr>
+              <w:spacing w:line="360" w:lineRule="auto"/>
               <w:rPr>
                 <w:sz w:val="32"/>
                 <w:szCs w:val="32"/>
@@ -4752,6 +4877,7 @@
           </w:tcPr>
           <w:p>
             <w:pPr>
+              <w:spacing w:line="360" w:lineRule="auto"/>
               <w:rPr>
                 <w:sz w:val="32"/>
                 <w:szCs w:val="32"/>
@@ -4844,6 +4970,7 @@
           </w:tcPr>
           <w:p>
             <w:pPr>
+              <w:spacing w:line="360" w:lineRule="auto"/>
               <w:rPr>
                 <w:sz w:val="32"/>
                 <w:szCs w:val="32"/>
@@ -4868,6 +4995,7 @@
           </w:tcPr>
           <w:p>
             <w:pPr>
+              <w:spacing w:line="360" w:lineRule="auto"/>
               <w:rPr>
                 <w:sz w:val="32"/>
                 <w:szCs w:val="32"/>
@@ -4920,6 +5048,7 @@
                 <w:ilvl w:val="0"/>
                 <w:numId w:val="1"/>
               </w:numPr>
+              <w:spacing w:line="360" w:lineRule="auto"/>
               <w:rPr>
                 <w:sz w:val="32"/>
                 <w:szCs w:val="32"/>
@@ -4943,6 +5072,7 @@
           </w:tcPr>
           <w:p>
             <w:pPr>
+              <w:spacing w:line="360" w:lineRule="auto"/>
               <w:rPr>
                 <w:sz w:val="32"/>
                 <w:szCs w:val="32"/>
@@ -5044,6 +5174,7 @@
           </w:tcPr>
           <w:p>
             <w:pPr>
+              <w:spacing w:line="360" w:lineRule="auto"/>
               <w:rPr>
                 <w:sz w:val="32"/>
                 <w:szCs w:val="32"/>
@@ -5068,6 +5199,7 @@
           </w:tcPr>
           <w:p>
             <w:pPr>
+              <w:spacing w:line="360" w:lineRule="auto"/>
               <w:rPr>
                 <w:sz w:val="32"/>
                 <w:szCs w:val="32"/>
@@ -5120,6 +5252,7 @@
                 <w:ilvl w:val="0"/>
                 <w:numId w:val="1"/>
               </w:numPr>
+              <w:spacing w:line="360" w:lineRule="auto"/>
               <w:rPr>
                 <w:sz w:val="32"/>
                 <w:szCs w:val="32"/>
@@ -5143,6 +5276,7 @@
           </w:tcPr>
           <w:p>
             <w:pPr>
+              <w:spacing w:line="360" w:lineRule="auto"/>
               <w:rPr>
                 <w:sz w:val="32"/>
                 <w:szCs w:val="32"/>
@@ -5252,6 +5386,7 @@
           </w:tcPr>
           <w:p>
             <w:pPr>
+              <w:spacing w:line="360" w:lineRule="auto"/>
               <w:rPr>
                 <w:sz w:val="32"/>
                 <w:szCs w:val="32"/>
@@ -5276,6 +5411,7 @@
           </w:tcPr>
           <w:p>
             <w:pPr>
+              <w:spacing w:line="360" w:lineRule="auto"/>
               <w:rPr>
                 <w:sz w:val="32"/>
                 <w:szCs w:val="32"/>
@@ -5328,6 +5464,7 @@
                 <w:ilvl w:val="0"/>
                 <w:numId w:val="1"/>
               </w:numPr>
+              <w:spacing w:line="360" w:lineRule="auto"/>
               <w:rPr>
                 <w:sz w:val="32"/>
                 <w:szCs w:val="32"/>
@@ -5351,6 +5488,7 @@
           </w:tcPr>
           <w:p>
             <w:pPr>
+              <w:spacing w:line="360" w:lineRule="auto"/>
               <w:rPr>
                 <w:sz w:val="32"/>
                 <w:szCs w:val="32"/>
@@ -5460,6 +5598,7 @@
           </w:tcPr>
           <w:p>
             <w:pPr>
+              <w:spacing w:line="360" w:lineRule="auto"/>
               <w:rPr>
                 <w:sz w:val="32"/>
                 <w:szCs w:val="32"/>
@@ -5484,6 +5623,7 @@
           </w:tcPr>
           <w:p>
             <w:pPr>
+              <w:spacing w:line="360" w:lineRule="auto"/>
               <w:rPr>
                 <w:sz w:val="32"/>
                 <w:szCs w:val="32"/>
@@ -5536,6 +5676,7 @@
                 <w:ilvl w:val="0"/>
                 <w:numId w:val="1"/>
               </w:numPr>
+              <w:spacing w:line="360" w:lineRule="auto"/>
               <w:rPr>
                 <w:sz w:val="32"/>
                 <w:szCs w:val="32"/>
@@ -5559,6 +5700,7 @@
           </w:tcPr>
           <w:p>
             <w:pPr>
+              <w:spacing w:line="360" w:lineRule="auto"/>
               <w:rPr>
                 <w:sz w:val="32"/>
                 <w:szCs w:val="32"/>
@@ -5651,6 +5793,7 @@
           </w:tcPr>
           <w:p>
             <w:pPr>
+              <w:spacing w:line="360" w:lineRule="auto"/>
               <w:rPr>
                 <w:sz w:val="32"/>
                 <w:szCs w:val="32"/>
@@ -5675,6 +5818,7 @@
           </w:tcPr>
           <w:p>
             <w:pPr>
+              <w:spacing w:line="360" w:lineRule="auto"/>
               <w:rPr>
                 <w:sz w:val="32"/>
                 <w:szCs w:val="32"/>
@@ -5727,6 +5871,7 @@
                 <w:ilvl w:val="0"/>
                 <w:numId w:val="1"/>
               </w:numPr>
+              <w:spacing w:line="360" w:lineRule="auto"/>
               <w:rPr>
                 <w:sz w:val="32"/>
                 <w:szCs w:val="32"/>
@@ -5750,6 +5895,7 @@
           </w:tcPr>
           <w:p>
             <w:pPr>
+              <w:spacing w:line="360" w:lineRule="auto"/>
               <w:rPr>
                 <w:sz w:val="32"/>
                 <w:szCs w:val="32"/>
@@ -5842,6 +5988,7 @@
           </w:tcPr>
           <w:p>
             <w:pPr>
+              <w:spacing w:line="360" w:lineRule="auto"/>
               <w:rPr>
                 <w:sz w:val="32"/>
                 <w:szCs w:val="32"/>
@@ -5866,6 +6013,7 @@
           </w:tcPr>
           <w:p>
             <w:pPr>
+              <w:spacing w:line="360" w:lineRule="auto"/>
               <w:rPr>
                 <w:sz w:val="32"/>
                 <w:szCs w:val="32"/>
@@ -5918,6 +6066,7 @@
                 <w:ilvl w:val="0"/>
                 <w:numId w:val="1"/>
               </w:numPr>
+              <w:spacing w:line="360" w:lineRule="auto"/>
               <w:rPr>
                 <w:sz w:val="32"/>
                 <w:szCs w:val="32"/>
@@ -5941,6 +6090,7 @@
           </w:tcPr>
           <w:p>
             <w:pPr>
+              <w:spacing w:line="360" w:lineRule="auto"/>
               <w:rPr>
                 <w:sz w:val="32"/>
                 <w:szCs w:val="32"/>
@@ -6016,6 +6166,7 @@
           </w:tcPr>
           <w:p>
             <w:pPr>
+              <w:spacing w:line="360" w:lineRule="auto"/>
               <w:rPr>
                 <w:sz w:val="32"/>
                 <w:szCs w:val="32"/>
@@ -6040,6 +6191,7 @@
           </w:tcPr>
           <w:p>
             <w:pPr>
+              <w:spacing w:line="360" w:lineRule="auto"/>
               <w:rPr>
                 <w:sz w:val="32"/>
                 <w:szCs w:val="32"/>
@@ -6071,6 +6223,7 @@
     </w:tbl>
     <w:p>
       <w:pPr>
+        <w:spacing w:line="360" w:lineRule="auto"/>
         <w:rPr>
           <w:sz w:val="32"/>
           <w:szCs w:val="32"/>
@@ -6080,6 +6233,37 @@
     </w:p>
     <w:p>
       <w:pPr>
+        <w:spacing w:line="360" w:lineRule="auto"/>
+        <w:rPr>
+          <w:sz w:val="32"/>
+          <w:szCs w:val="32"/>
+          <w:lang w:val="en-US"/>
+        </w:rPr>
+      </w:pPr>
+    </w:p>
+    <w:p>
+      <w:pPr>
+        <w:spacing w:line="360" w:lineRule="auto"/>
+        <w:rPr>
+          <w:sz w:val="32"/>
+          <w:szCs w:val="32"/>
+          <w:lang w:val="en-US"/>
+        </w:rPr>
+      </w:pPr>
+    </w:p>
+    <w:p>
+      <w:pPr>
+        <w:spacing w:line="360" w:lineRule="auto"/>
+        <w:rPr>
+          <w:sz w:val="32"/>
+          <w:szCs w:val="32"/>
+          <w:lang w:val="en-US"/>
+        </w:rPr>
+      </w:pPr>
+    </w:p>
+    <w:p>
+      <w:pPr>
+        <w:spacing w:line="360" w:lineRule="auto"/>
         <w:rPr>
           <w:b/>
           <w:bCs/>
@@ -6097,11 +6281,13 @@
           <w:szCs w:val="36"/>
           <w:lang w:val="en-US"/>
         </w:rPr>
+        <w:lastRenderedPageBreak/>
         <w:t>Recordings</w:t>
       </w:r>
     </w:p>
     <w:p>
       <w:pPr>
+        <w:spacing w:line="360" w:lineRule="auto"/>
         <w:rPr>
           <w:b/>
           <w:bCs/>
@@ -6113,6 +6299,7 @@
     </w:p>
     <w:p>
       <w:pPr>
+        <w:spacing w:line="360" w:lineRule="auto"/>
         <w:rPr>
           <w:sz w:val="40"/>
           <w:szCs w:val="40"/>
@@ -6164,6 +6351,7 @@
     </w:p>
     <w:p>
       <w:pPr>
+        <w:spacing w:line="360" w:lineRule="auto"/>
         <w:rPr>
           <w:sz w:val="32"/>
           <w:szCs w:val="32"/>
@@ -6210,6 +6398,7 @@
     </w:p>
     <w:p>
       <w:pPr>
+        <w:spacing w:line="360" w:lineRule="auto"/>
         <w:rPr>
           <w:sz w:val="32"/>
           <w:szCs w:val="32"/>
@@ -6227,6 +6416,7 @@
     </w:p>
     <w:p>
       <w:pPr>
+        <w:spacing w:line="360" w:lineRule="auto"/>
         <w:rPr>
           <w:lang w:val="en-US"/>
         </w:rPr>
@@ -6234,6 +6424,7 @@
     </w:p>
     <w:p>
       <w:pPr>
+        <w:spacing w:line="360" w:lineRule="auto"/>
         <w:rPr>
           <w:sz w:val="32"/>
           <w:szCs w:val="32"/>
@@ -6247,7 +6438,6 @@
           <w:szCs w:val="32"/>
           <w:lang w:val="en-US"/>
         </w:rPr>
-        <w:lastRenderedPageBreak/>
         <w:drawing>
           <wp:inline distT="0" distB="0" distL="0" distR="0" wp14:anchorId="606BE4B7" wp14:editId="1FA796E8">
             <wp:extent cx="2336260" cy="2336260"/>
@@ -6342,6 +6532,7 @@
     </w:p>
     <w:p>
       <w:pPr>
+        <w:spacing w:line="360" w:lineRule="auto"/>
         <w:rPr>
           <w:sz w:val="32"/>
           <w:szCs w:val="32"/>
@@ -6351,15 +6542,7 @@
     </w:p>
     <w:p>
       <w:pPr>
-        <w:rPr>
-          <w:sz w:val="32"/>
-          <w:szCs w:val="32"/>
-          <w:lang w:val="en-US"/>
-        </w:rPr>
-      </w:pPr>
-    </w:p>
-    <w:p>
-      <w:pPr>
+        <w:spacing w:line="360" w:lineRule="auto"/>
         <w:rPr>
           <w:sz w:val="32"/>
           <w:szCs w:val="32"/>
@@ -6593,6 +6776,66 @@
     </w:p>
     <w:p>
       <w:pPr>
+        <w:spacing w:line="360" w:lineRule="auto"/>
+        <w:rPr>
+          <w:sz w:val="40"/>
+          <w:szCs w:val="40"/>
+          <w:lang w:val="en-US"/>
+        </w:rPr>
+      </w:pPr>
+      <w:r>
+        <w:rPr>
+          <w:sz w:val="40"/>
+          <w:szCs w:val="40"/>
+          <w:lang w:val="en-US"/>
+        </w:rPr>
+        <w:t xml:space="preserve">                 #</w:t>
+      </w:r>
+      <w:r>
+        <w:rPr>
+          <w:sz w:val="40"/>
+          <w:szCs w:val="40"/>
+          <w:lang w:val="en-US"/>
+        </w:rPr>
+        <w:t>128A43</w:t>
+      </w:r>
+      <w:r>
+        <w:rPr>
+          <w:sz w:val="40"/>
+          <w:szCs w:val="40"/>
+          <w:lang w:val="en-US"/>
+        </w:rPr>
+        <w:t xml:space="preserve">       #</w:t>
+      </w:r>
+      <w:r>
+        <w:rPr>
+          <w:rFonts w:hint="eastAsia"/>
+          <w:sz w:val="40"/>
+          <w:szCs w:val="40"/>
+          <w:lang w:val="en-US"/>
+        </w:rPr>
+        <w:t>FFFFFF</w:t>
+      </w:r>
+      <w:r>
+        <w:rPr>
+          <w:sz w:val="40"/>
+          <w:szCs w:val="40"/>
+          <w:lang w:val="en-US"/>
+        </w:rPr>
+        <w:t xml:space="preserve">     #</w:t>
+      </w:r>
+      <w:r>
+        <w:rPr>
+          <w:sz w:val="40"/>
+          <w:szCs w:val="40"/>
+          <w:lang w:val="en-US"/>
+        </w:rPr>
+        <w:t>9E9D9E</w:t>
+      </w:r>
+    </w:p>
+    <w:p>
+      <w:pPr>
+        <w:spacing w:line="360" w:lineRule="auto"/>
         <w:rPr>
           <w:sz w:val="40"/>
           <w:szCs w:val="40"/>
@@ -6602,36 +6845,13 @@
     </w:p>
     <w:p>
       <w:pPr>
+        <w:spacing w:line="360" w:lineRule="auto"/>
         <w:rPr>
           <w:sz w:val="40"/>
           <w:szCs w:val="40"/>
           <w:lang w:val="en-US"/>
         </w:rPr>
       </w:pPr>
-      <w:r>
-        <w:rPr>
-          <w:sz w:val="40"/>
-          <w:szCs w:val="40"/>
-          <w:lang w:val="en-US"/>
-        </w:rPr>
-        <w:t xml:space="preserve">                 #</w:t>
-      </w:r>
-      <w:r>
-        <w:rPr>
-          <w:sz w:val="40"/>
-          <w:szCs w:val="40"/>
-          <w:lang w:val="en-US"/>
-        </w:rPr>
-        <w:t>128A43</w:t>
-      </w:r>
-      <w:r>
-        <w:rPr>
-          <w:sz w:val="40"/>
-          <w:szCs w:val="40"/>
-          <w:lang w:val="en-US"/>
-        </w:rPr>
-        <w:t xml:space="preserve">       #</w:t>
-      </w:r>
       <w:r>
         <w:rPr>
           <w:rFonts w:hint="eastAsia"/>
@@ -6639,7 +6859,8 @@
           <w:szCs w:val="40"/>
           <w:lang w:val="en-US"/>
         </w:rPr>
-        <w:t>FFFFFF</w:t>
+        <w:lastRenderedPageBreak/>
+        <w:t>Task</w:t>
       </w:r>
       <w:r>
         <w:rPr>
@@ -6647,7 +6868,7 @@
           <w:szCs w:val="40"/>
           <w:lang w:val="en-US"/>
         </w:rPr>
-        <w:t xml:space="preserve">     #</w:t>
+        <w:t xml:space="preserve"> </w:t>
       </w:r>
       <w:r>
         <w:rPr>
@@ -6655,11 +6876,126 @@
           <w:szCs w:val="40"/>
           <w:lang w:val="en-US"/>
         </w:rPr>
-        <w:t>9E9D9E</w:t>
+        <w:t>2</w:t>
+      </w:r>
+      <w:r>
+        <w:rPr>
+          <w:sz w:val="40"/>
+          <w:szCs w:val="40"/>
+          <w:lang w:val="en-US"/>
+        </w:rPr>
+        <w:t xml:space="preserve">: </w:t>
+      </w:r>
+      <w:r>
+        <w:rPr>
+          <w:sz w:val="40"/>
+          <w:szCs w:val="40"/>
+          <w:lang w:val="en-US"/>
+        </w:rPr>
+        <w:t>Project Icon</w:t>
+      </w:r>
+      <w:r>
+        <w:rPr>
+          <w:sz w:val="40"/>
+          <w:szCs w:val="40"/>
+          <w:lang w:val="en-US"/>
+        </w:rPr>
+        <w:t xml:space="preserve"> &amp; </w:t>
+      </w:r>
+      <w:r>
+        <w:rPr>
+          <w:rFonts w:hint="eastAsia"/>
+          <w:sz w:val="40"/>
+          <w:szCs w:val="40"/>
+          <w:lang w:val="en-US"/>
+        </w:rPr>
+        <w:t>name</w:t>
+      </w:r>
+      <w:r>
+        <w:rPr>
+          <w:sz w:val="40"/>
+          <w:szCs w:val="40"/>
+          <w:lang w:val="en-US"/>
+        </w:rPr>
+        <w:t xml:space="preserve"> setting</w:t>
       </w:r>
     </w:p>
     <w:p>
       <w:pPr>
+        <w:spacing w:line="360" w:lineRule="auto"/>
+        <w:rPr>
+          <w:sz w:val="32"/>
+          <w:szCs w:val="32"/>
+          <w:lang w:val="en-US"/>
+        </w:rPr>
+      </w:pPr>
+      <w:r>
+        <w:rPr>
+          <w:b/>
+          <w:bCs/>
+          <w:sz w:val="32"/>
+          <w:szCs w:val="32"/>
+          <w:lang w:val="en-US"/>
+        </w:rPr>
+        <w:t>ETA</w:t>
+      </w:r>
+      <w:r>
+        <w:rPr>
+          <w:sz w:val="32"/>
+          <w:szCs w:val="32"/>
+          <w:lang w:val="en-US"/>
+        </w:rPr>
+        <w:t xml:space="preserve">: 15mins, </w:t>
+      </w:r>
+      <w:r>
+        <w:rPr>
+          <w:rFonts w:hint="eastAsia"/>
+          <w:b/>
+          <w:bCs/>
+          <w:sz w:val="32"/>
+          <w:szCs w:val="32"/>
+          <w:lang w:val="en-US"/>
+        </w:rPr>
+        <w:t>Actual</w:t>
+      </w:r>
+      <w:r>
+        <w:rPr>
+          <w:sz w:val="32"/>
+          <w:szCs w:val="32"/>
+          <w:lang w:val="en-US"/>
+        </w:rPr>
+        <w:t xml:space="preserve">: </w:t>
+      </w:r>
+      <w:r>
+        <w:rPr>
+          <w:sz w:val="32"/>
+          <w:szCs w:val="32"/>
+          <w:lang w:val="en-US"/>
+        </w:rPr>
+        <w:t>5min</w:t>
+      </w:r>
+    </w:p>
+    <w:p>
+      <w:pPr>
+        <w:spacing w:line="360" w:lineRule="auto"/>
+        <w:rPr>
+          <w:sz w:val="32"/>
+          <w:szCs w:val="32"/>
+          <w:lang w:val="en-US"/>
+        </w:rPr>
+      </w:pPr>
+      <w:r>
+        <w:rPr>
+          <w:sz w:val="32"/>
+          <w:szCs w:val="32"/>
+          <w:lang w:val="en-US"/>
+        </w:rPr>
+        <w:t>This stage not only set the app icon, also changed the app name to rolling ball.</w:t>
+      </w:r>
+    </w:p>
+    <w:p>
+      <w:pPr>
+        <w:spacing w:line="360" w:lineRule="auto"/>
         <w:rPr>
           <w:sz w:val="40"/>
           <w:szCs w:val="40"/>
@@ -6669,152 +7005,7 @@
     </w:p>
     <w:p>
       <w:pPr>
-        <w:rPr>
-          <w:sz w:val="40"/>
-          <w:szCs w:val="40"/>
-          <w:lang w:val="en-US"/>
-        </w:rPr>
-      </w:pPr>
-      <w:r>
-        <w:rPr>
-          <w:rFonts w:hint="eastAsia"/>
-          <w:sz w:val="40"/>
-          <w:szCs w:val="40"/>
-          <w:lang w:val="en-US"/>
-        </w:rPr>
-        <w:t>Task</w:t>
-      </w:r>
-      <w:r>
-        <w:rPr>
-          <w:sz w:val="40"/>
-          <w:szCs w:val="40"/>
-          <w:lang w:val="en-US"/>
-        </w:rPr>
-        <w:t xml:space="preserve"> </w:t>
-      </w:r>
-      <w:r>
-        <w:rPr>
-          <w:sz w:val="40"/>
-          <w:szCs w:val="40"/>
-          <w:lang w:val="en-US"/>
-        </w:rPr>
-        <w:t>2</w:t>
-      </w:r>
-      <w:r>
-        <w:rPr>
-          <w:sz w:val="40"/>
-          <w:szCs w:val="40"/>
-          <w:lang w:val="en-US"/>
-        </w:rPr>
-        <w:t xml:space="preserve">: </w:t>
-      </w:r>
-      <w:r>
-        <w:rPr>
-          <w:sz w:val="40"/>
-          <w:szCs w:val="40"/>
-          <w:lang w:val="en-US"/>
-        </w:rPr>
-        <w:t>Project Icon</w:t>
-      </w:r>
-      <w:r>
-        <w:rPr>
-          <w:sz w:val="40"/>
-          <w:szCs w:val="40"/>
-          <w:lang w:val="en-US"/>
-        </w:rPr>
-        <w:t xml:space="preserve"> &amp; </w:t>
-      </w:r>
-      <w:r>
-        <w:rPr>
-          <w:rFonts w:hint="eastAsia"/>
-          <w:sz w:val="40"/>
-          <w:szCs w:val="40"/>
-          <w:lang w:val="en-US"/>
-        </w:rPr>
-        <w:t>name</w:t>
-      </w:r>
-      <w:r>
-        <w:rPr>
-          <w:sz w:val="40"/>
-          <w:szCs w:val="40"/>
-          <w:lang w:val="en-US"/>
-        </w:rPr>
-        <w:t xml:space="preserve"> setting</w:t>
-      </w:r>
-    </w:p>
-    <w:p>
-      <w:pPr>
-        <w:rPr>
-          <w:sz w:val="32"/>
-          <w:szCs w:val="32"/>
-          <w:lang w:val="en-US"/>
-        </w:rPr>
-      </w:pPr>
-      <w:r>
-        <w:rPr>
-          <w:b/>
-          <w:bCs/>
-          <w:sz w:val="32"/>
-          <w:szCs w:val="32"/>
-          <w:lang w:val="en-US"/>
-        </w:rPr>
-        <w:t>ETA</w:t>
-      </w:r>
-      <w:r>
-        <w:rPr>
-          <w:sz w:val="32"/>
-          <w:szCs w:val="32"/>
-          <w:lang w:val="en-US"/>
-        </w:rPr>
-        <w:t xml:space="preserve">: 15mins, </w:t>
-      </w:r>
-      <w:r>
-        <w:rPr>
-          <w:rFonts w:hint="eastAsia"/>
-          <w:b/>
-          <w:bCs/>
-          <w:sz w:val="32"/>
-          <w:szCs w:val="32"/>
-          <w:lang w:val="en-US"/>
-        </w:rPr>
-        <w:t>Actual</w:t>
-      </w:r>
-      <w:r>
-        <w:rPr>
-          <w:sz w:val="32"/>
-          <w:szCs w:val="32"/>
-          <w:lang w:val="en-US"/>
-        </w:rPr>
-        <w:t xml:space="preserve">: </w:t>
-      </w:r>
-      <w:r>
-        <w:rPr>
-          <w:sz w:val="32"/>
-          <w:szCs w:val="32"/>
-          <w:lang w:val="en-US"/>
-        </w:rPr>
-        <w:t>5min</w:t>
-      </w:r>
-    </w:p>
-    <w:p>
-      <w:pPr>
-        <w:rPr>
-          <w:sz w:val="32"/>
-          <w:szCs w:val="32"/>
-          <w:lang w:val="en-US"/>
-        </w:rPr>
-      </w:pPr>
-      <w:r>
-        <w:rPr>
-          <w:sz w:val="32"/>
-          <w:szCs w:val="32"/>
-          <w:lang w:val="en-US"/>
-        </w:rPr>
-        <w:t>This stage not only set the app icon, also changed the app name to rolling ball.</w:t>
-      </w:r>
-    </w:p>
-    <w:p>
-      <w:pPr>
+        <w:spacing w:line="360" w:lineRule="auto"/>
         <w:rPr>
           <w:sz w:val="40"/>
           <w:szCs w:val="40"/>
@@ -6824,6 +7015,7 @@
     </w:p>
     <w:p>
       <w:pPr>
+        <w:spacing w:line="360" w:lineRule="auto"/>
         <w:rPr>
           <w:sz w:val="40"/>
           <w:szCs w:val="40"/>
@@ -6909,6 +7101,7 @@
     </w:p>
     <w:p>
       <w:pPr>
+        <w:spacing w:line="360" w:lineRule="auto"/>
         <w:rPr>
           <w:sz w:val="32"/>
           <w:szCs w:val="32"/>
@@ -6988,6 +7181,7 @@
     </w:p>
     <w:p>
       <w:pPr>
+        <w:spacing w:line="360" w:lineRule="auto"/>
         <w:rPr>
           <w:sz w:val="32"/>
           <w:szCs w:val="32"/>
@@ -7305,6 +7499,7 @@
     </w:p>
     <w:p>
       <w:pPr>
+        <w:spacing w:line="360" w:lineRule="auto"/>
         <w:rPr>
           <w:sz w:val="32"/>
           <w:szCs w:val="32"/>
@@ -7314,204 +7509,7 @@
     </w:p>
     <w:p>
       <w:pPr>
-        <w:rPr>
-          <w:sz w:val="40"/>
-          <w:szCs w:val="40"/>
-          <w:lang w:val="en-US"/>
-        </w:rPr>
-      </w:pPr>
-      <w:r>
-        <w:rPr>
-          <w:rFonts w:hint="eastAsia"/>
-          <w:sz w:val="40"/>
-          <w:szCs w:val="40"/>
-          <w:lang w:val="en-US"/>
-        </w:rPr>
-        <w:t>Task</w:t>
-      </w:r>
-      <w:r>
-        <w:rPr>
-          <w:sz w:val="40"/>
-          <w:szCs w:val="40"/>
-          <w:lang w:val="en-US"/>
-        </w:rPr>
-        <w:t xml:space="preserve"> </w:t>
-      </w:r>
-      <w:r>
-        <w:rPr>
-          <w:sz w:val="40"/>
-          <w:szCs w:val="40"/>
-          <w:lang w:val="en-US"/>
-        </w:rPr>
-        <w:t>4</w:t>
-      </w:r>
-      <w:r>
-        <w:rPr>
-          <w:sz w:val="40"/>
-          <w:szCs w:val="40"/>
-          <w:lang w:val="en-US"/>
-        </w:rPr>
-        <w:t xml:space="preserve">: </w:t>
-      </w:r>
-      <w:r>
-        <w:rPr>
-          <w:sz w:val="40"/>
-          <w:szCs w:val="40"/>
-          <w:lang w:val="en-US"/>
-        </w:rPr>
-        <w:t>Define functions in welcome screen</w:t>
-      </w:r>
-    </w:p>
-    <w:p>
-      <w:pPr>
-        <w:rPr>
-          <w:sz w:val="32"/>
-          <w:szCs w:val="32"/>
-          <w:lang w:val="en-US"/>
-        </w:rPr>
-      </w:pPr>
-      <w:r>
-        <w:rPr>
-          <w:b/>
-          <w:bCs/>
-          <w:sz w:val="32"/>
-          <w:szCs w:val="32"/>
-          <w:lang w:val="en-US"/>
-        </w:rPr>
-        <w:t>ETA</w:t>
-      </w:r>
-      <w:r>
-        <w:rPr>
-          <w:sz w:val="32"/>
-          <w:szCs w:val="32"/>
-          <w:lang w:val="en-US"/>
-        </w:rPr>
-        <w:t xml:space="preserve">: </w:t>
-      </w:r>
-      <w:r>
-        <w:rPr>
-          <w:sz w:val="32"/>
-          <w:szCs w:val="32"/>
-          <w:lang w:val="en-US"/>
-        </w:rPr>
-        <w:t>20</w:t>
-      </w:r>
-      <w:r>
-        <w:rPr>
-          <w:sz w:val="32"/>
-          <w:szCs w:val="32"/>
-          <w:lang w:val="en-US"/>
-        </w:rPr>
-        <w:t xml:space="preserve">mins, </w:t>
-      </w:r>
-      <w:r>
-        <w:rPr>
-          <w:rFonts w:hint="eastAsia"/>
-          <w:b/>
-          <w:bCs/>
-          <w:sz w:val="32"/>
-          <w:szCs w:val="32"/>
-          <w:lang w:val="en-US"/>
-        </w:rPr>
-        <w:t>Actual</w:t>
-      </w:r>
-      <w:r>
-        <w:rPr>
-          <w:sz w:val="32"/>
-          <w:szCs w:val="32"/>
-          <w:lang w:val="en-US"/>
-        </w:rPr>
-        <w:t>: 1</w:t>
-      </w:r>
-      <w:r>
-        <w:rPr>
-          <w:sz w:val="32"/>
-          <w:szCs w:val="32"/>
-          <w:lang w:val="en-US"/>
-        </w:rPr>
-        <w:t>0</w:t>
-      </w:r>
-      <w:r>
-        <w:rPr>
-          <w:rFonts w:hint="eastAsia"/>
-          <w:sz w:val="32"/>
-          <w:szCs w:val="32"/>
-          <w:lang w:val="en-US"/>
-        </w:rPr>
-        <w:t>min</w:t>
-      </w:r>
-    </w:p>
-    <w:p>
-      <w:pPr>
-        <w:rPr>
-          <w:rFonts w:hint="eastAsia"/>
-          <w:sz w:val="32"/>
-          <w:szCs w:val="32"/>
-          <w:lang w:val="en-US"/>
-        </w:rPr>
-      </w:pPr>
-      <w:r>
-        <w:rPr>
-          <w:sz w:val="32"/>
-          <w:szCs w:val="32"/>
-          <w:lang w:val="en-US"/>
-        </w:rPr>
-        <w:t xml:space="preserve">The welcome screen is also the every first screen when user open the game, thus it must have following functions: 1) game brand </w:t>
-      </w:r>
-      <w:r>
-        <w:rPr>
-          <w:rFonts w:hint="eastAsia"/>
-          <w:sz w:val="32"/>
-          <w:szCs w:val="32"/>
-          <w:lang w:val="en-US"/>
-        </w:rPr>
-        <w:t>identification</w:t>
-      </w:r>
-      <w:r>
-        <w:rPr>
-          <w:sz w:val="32"/>
-          <w:szCs w:val="32"/>
-          <w:lang w:val="en-US"/>
-        </w:rPr>
-        <w:t xml:space="preserve">: telling user what game he is playing. 2) A input allow user </w:t>
-      </w:r>
-      <w:r>
-        <w:rPr>
-          <w:sz w:val="32"/>
-          <w:szCs w:val="32"/>
-          <w:lang w:val="en-US"/>
-        </w:rPr>
-        <w:lastRenderedPageBreak/>
-        <w:t xml:space="preserve">to type in his name. 3) A play button to start the game (go to the game </w:t>
-      </w:r>
-      <w:r>
-        <w:rPr>
-          <w:rFonts w:hint="eastAsia"/>
-          <w:sz w:val="32"/>
-          <w:szCs w:val="32"/>
-          <w:lang w:val="en-US"/>
-        </w:rPr>
-        <w:t>screen</w:t>
-      </w:r>
-      <w:r>
-        <w:rPr>
-          <w:sz w:val="32"/>
-          <w:szCs w:val="32"/>
-          <w:lang w:val="en-US"/>
-        </w:rPr>
-        <w:t>). 4) A rank button to show user top 5 score ranks (go to the score screen).</w:t>
-      </w:r>
-      <w:r>
-        <w:rPr>
-          <w:sz w:val="32"/>
-          <w:szCs w:val="32"/>
-          <w:lang w:val="en-US"/>
-        </w:rPr>
-        <w:t xml:space="preserve"> 5) Copyright info.</w:t>
-      </w:r>
-    </w:p>
-    <w:p>
-      <w:pPr>
+        <w:spacing w:line="360" w:lineRule="auto"/>
         <w:rPr>
           <w:sz w:val="32"/>
           <w:szCs w:val="32"/>
@@ -7521,6 +7519,597 @@
     </w:p>
     <w:p>
       <w:pPr>
+        <w:spacing w:line="360" w:lineRule="auto"/>
+        <w:rPr>
+          <w:sz w:val="40"/>
+          <w:szCs w:val="40"/>
+          <w:lang w:val="en-US"/>
+        </w:rPr>
+      </w:pPr>
+      <w:r>
+        <w:rPr>
+          <w:rFonts w:hint="eastAsia"/>
+          <w:sz w:val="40"/>
+          <w:szCs w:val="40"/>
+          <w:lang w:val="en-US"/>
+        </w:rPr>
+        <w:t>Task</w:t>
+      </w:r>
+      <w:r>
+        <w:rPr>
+          <w:sz w:val="40"/>
+          <w:szCs w:val="40"/>
+          <w:lang w:val="en-US"/>
+        </w:rPr>
+        <w:t xml:space="preserve"> </w:t>
+      </w:r>
+      <w:r>
+        <w:rPr>
+          <w:sz w:val="40"/>
+          <w:szCs w:val="40"/>
+          <w:lang w:val="en-US"/>
+        </w:rPr>
+        <w:t>4</w:t>
+      </w:r>
+      <w:r>
+        <w:rPr>
+          <w:sz w:val="40"/>
+          <w:szCs w:val="40"/>
+          <w:lang w:val="en-US"/>
+        </w:rPr>
+        <w:t xml:space="preserve">: </w:t>
+      </w:r>
+      <w:r>
+        <w:rPr>
+          <w:sz w:val="40"/>
+          <w:szCs w:val="40"/>
+          <w:lang w:val="en-US"/>
+        </w:rPr>
+        <w:t>Define functions in welcome screen</w:t>
+      </w:r>
+    </w:p>
+    <w:p>
+      <w:pPr>
+        <w:spacing w:line="360" w:lineRule="auto"/>
+        <w:rPr>
+          <w:sz w:val="32"/>
+          <w:szCs w:val="32"/>
+          <w:lang w:val="en-US"/>
+        </w:rPr>
+      </w:pPr>
+      <w:r>
+        <w:rPr>
+          <w:b/>
+          <w:bCs/>
+          <w:sz w:val="32"/>
+          <w:szCs w:val="32"/>
+          <w:lang w:val="en-US"/>
+        </w:rPr>
+        <w:t>ETA</w:t>
+      </w:r>
+      <w:r>
+        <w:rPr>
+          <w:sz w:val="32"/>
+          <w:szCs w:val="32"/>
+          <w:lang w:val="en-US"/>
+        </w:rPr>
+        <w:t xml:space="preserve">: </w:t>
+      </w:r>
+      <w:r>
+        <w:rPr>
+          <w:sz w:val="32"/>
+          <w:szCs w:val="32"/>
+          <w:lang w:val="en-US"/>
+        </w:rPr>
+        <w:t>20</w:t>
+      </w:r>
+      <w:r>
+        <w:rPr>
+          <w:sz w:val="32"/>
+          <w:szCs w:val="32"/>
+          <w:lang w:val="en-US"/>
+        </w:rPr>
+        <w:t xml:space="preserve">mins, </w:t>
+      </w:r>
+      <w:r>
+        <w:rPr>
+          <w:rFonts w:hint="eastAsia"/>
+          <w:b/>
+          <w:bCs/>
+          <w:sz w:val="32"/>
+          <w:szCs w:val="32"/>
+          <w:lang w:val="en-US"/>
+        </w:rPr>
+        <w:t>Actual</w:t>
+      </w:r>
+      <w:r>
+        <w:rPr>
+          <w:sz w:val="32"/>
+          <w:szCs w:val="32"/>
+          <w:lang w:val="en-US"/>
+        </w:rPr>
+        <w:t>: 1</w:t>
+      </w:r>
+      <w:r>
+        <w:rPr>
+          <w:sz w:val="32"/>
+          <w:szCs w:val="32"/>
+          <w:lang w:val="en-US"/>
+        </w:rPr>
+        <w:t>0</w:t>
+      </w:r>
+      <w:r>
+        <w:rPr>
+          <w:rFonts w:hint="eastAsia"/>
+          <w:sz w:val="32"/>
+          <w:szCs w:val="32"/>
+          <w:lang w:val="en-US"/>
+        </w:rPr>
+        <w:t>min</w:t>
+      </w:r>
+    </w:p>
+    <w:p>
+      <w:pPr>
+        <w:spacing w:line="360" w:lineRule="auto"/>
+        <w:rPr>
+          <w:sz w:val="32"/>
+          <w:szCs w:val="32"/>
+          <w:lang w:val="en-US"/>
+        </w:rPr>
+      </w:pPr>
+      <w:r>
+        <w:rPr>
+          <w:sz w:val="32"/>
+          <w:szCs w:val="32"/>
+          <w:lang w:val="en-US"/>
+        </w:rPr>
+        <w:t xml:space="preserve">The welcome screen is also the every first screen when user open the game, thus it must have following functions: 1) game brand </w:t>
+      </w:r>
+      <w:r>
+        <w:rPr>
+          <w:rFonts w:hint="eastAsia"/>
+          <w:sz w:val="32"/>
+          <w:szCs w:val="32"/>
+          <w:lang w:val="en-US"/>
+        </w:rPr>
+        <w:t>identification</w:t>
+      </w:r>
+      <w:r>
+        <w:rPr>
+          <w:sz w:val="32"/>
+          <w:szCs w:val="32"/>
+          <w:lang w:val="en-US"/>
+        </w:rPr>
+        <w:t xml:space="preserve">: telling user what game he is playing. 2) A input allow user to type in his name. 3) A play button to start the game (go to the game </w:t>
+      </w:r>
+      <w:r>
+        <w:rPr>
+          <w:rFonts w:hint="eastAsia"/>
+          <w:sz w:val="32"/>
+          <w:szCs w:val="32"/>
+          <w:lang w:val="en-US"/>
+        </w:rPr>
+        <w:t>screen</w:t>
+      </w:r>
+      <w:r>
+        <w:rPr>
+          <w:sz w:val="32"/>
+          <w:szCs w:val="32"/>
+          <w:lang w:val="en-US"/>
+        </w:rPr>
+        <w:t>). 4) A rank button to show user top 5 score ranks (go to the score screen).</w:t>
+      </w:r>
+      <w:r>
+        <w:rPr>
+          <w:sz w:val="32"/>
+          <w:szCs w:val="32"/>
+          <w:lang w:val="en-US"/>
+        </w:rPr>
+        <w:t xml:space="preserve"> 5) Copyright info.</w:t>
+      </w:r>
+    </w:p>
+    <w:p>
+      <w:pPr>
+        <w:spacing w:line="360" w:lineRule="auto"/>
+        <w:rPr>
+          <w:sz w:val="40"/>
+          <w:szCs w:val="40"/>
+          <w:lang w:val="en-US"/>
+        </w:rPr>
+      </w:pPr>
+      <w:r>
+        <w:rPr>
+          <w:rFonts w:hint="eastAsia"/>
+          <w:sz w:val="40"/>
+          <w:szCs w:val="40"/>
+          <w:lang w:val="en-US"/>
+        </w:rPr>
+        <w:lastRenderedPageBreak/>
+        <w:t>Task</w:t>
+      </w:r>
+      <w:r>
+        <w:rPr>
+          <w:sz w:val="40"/>
+          <w:szCs w:val="40"/>
+          <w:lang w:val="en-US"/>
+        </w:rPr>
+        <w:t xml:space="preserve"> </w:t>
+      </w:r>
+      <w:r>
+        <w:rPr>
+          <w:sz w:val="40"/>
+          <w:szCs w:val="40"/>
+          <w:lang w:val="en-US"/>
+        </w:rPr>
+        <w:t>5</w:t>
+      </w:r>
+      <w:r>
+        <w:rPr>
+          <w:sz w:val="40"/>
+          <w:szCs w:val="40"/>
+          <w:lang w:val="en-US"/>
+        </w:rPr>
+        <w:t xml:space="preserve">: </w:t>
+      </w:r>
+      <w:r>
+        <w:rPr>
+          <w:sz w:val="40"/>
+          <w:szCs w:val="40"/>
+          <w:lang w:val="en-US"/>
+        </w:rPr>
+        <w:t>Wireframe design of welcome screen</w:t>
+      </w:r>
+    </w:p>
+    <w:p>
+      <w:pPr>
+        <w:spacing w:line="360" w:lineRule="auto"/>
+        <w:rPr>
+          <w:sz w:val="32"/>
+          <w:szCs w:val="32"/>
+          <w:lang w:val="en-US"/>
+        </w:rPr>
+      </w:pPr>
+      <w:r>
+        <w:rPr>
+          <w:b/>
+          <w:bCs/>
+          <w:sz w:val="32"/>
+          <w:szCs w:val="32"/>
+          <w:lang w:val="en-US"/>
+        </w:rPr>
+        <w:t>ETA</w:t>
+      </w:r>
+      <w:r>
+        <w:rPr>
+          <w:sz w:val="32"/>
+          <w:szCs w:val="32"/>
+          <w:lang w:val="en-US"/>
+        </w:rPr>
+        <w:t xml:space="preserve">: </w:t>
+      </w:r>
+      <w:r>
+        <w:rPr>
+          <w:sz w:val="32"/>
+          <w:szCs w:val="32"/>
+          <w:lang w:val="en-US"/>
+        </w:rPr>
+        <w:t>3</w:t>
+      </w:r>
+      <w:r>
+        <w:rPr>
+          <w:sz w:val="32"/>
+          <w:szCs w:val="32"/>
+          <w:lang w:val="en-US"/>
+        </w:rPr>
+        <w:t xml:space="preserve">0mins, </w:t>
+      </w:r>
+      <w:r>
+        <w:rPr>
+          <w:rFonts w:hint="eastAsia"/>
+          <w:b/>
+          <w:bCs/>
+          <w:sz w:val="32"/>
+          <w:szCs w:val="32"/>
+          <w:lang w:val="en-US"/>
+        </w:rPr>
+        <w:t>Actual</w:t>
+      </w:r>
+      <w:r>
+        <w:rPr>
+          <w:sz w:val="32"/>
+          <w:szCs w:val="32"/>
+          <w:lang w:val="en-US"/>
+        </w:rPr>
+        <w:t>: 1</w:t>
+      </w:r>
+      <w:r>
+        <w:rPr>
+          <w:sz w:val="32"/>
+          <w:szCs w:val="32"/>
+          <w:lang w:val="en-US"/>
+        </w:rPr>
+        <w:t>5</w:t>
+      </w:r>
+      <w:r>
+        <w:rPr>
+          <w:rFonts w:hint="eastAsia"/>
+          <w:sz w:val="32"/>
+          <w:szCs w:val="32"/>
+          <w:lang w:val="en-US"/>
+        </w:rPr>
+        <w:t>min</w:t>
+      </w:r>
+    </w:p>
+    <w:p>
+      <w:pPr>
+        <w:spacing w:line="360" w:lineRule="auto"/>
+        <w:rPr>
+          <w:sz w:val="32"/>
+          <w:szCs w:val="32"/>
+          <w:lang w:val="en-US"/>
+        </w:rPr>
+      </w:pPr>
+      <w:r>
+        <w:rPr>
+          <w:rFonts w:hint="eastAsia"/>
+          <w:sz w:val="32"/>
+          <w:szCs w:val="32"/>
+          <w:lang w:val="en-US"/>
+        </w:rPr>
+        <w:t>According</w:t>
+      </w:r>
+      <w:r>
+        <w:rPr>
+          <w:sz w:val="32"/>
+          <w:szCs w:val="32"/>
+          <w:lang w:val="en-US"/>
+        </w:rPr>
+        <w:t xml:space="preserve"> </w:t>
+      </w:r>
+      <w:r>
+        <w:rPr>
+          <w:rFonts w:hint="eastAsia"/>
+          <w:sz w:val="32"/>
+          <w:szCs w:val="32"/>
+          <w:lang w:val="en-US"/>
+        </w:rPr>
+        <w:t>to</w:t>
+      </w:r>
+      <w:r>
+        <w:rPr>
+          <w:sz w:val="32"/>
+          <w:szCs w:val="32"/>
+          <w:lang w:val="en-US"/>
+        </w:rPr>
+        <w:t xml:space="preserve"> </w:t>
+      </w:r>
+      <w:r>
+        <w:rPr>
+          <w:rFonts w:hint="eastAsia"/>
+          <w:sz w:val="32"/>
+          <w:szCs w:val="32"/>
+          <w:lang w:val="en-US"/>
+        </w:rPr>
+        <w:t>Task</w:t>
+      </w:r>
+      <w:r>
+        <w:rPr>
+          <w:sz w:val="32"/>
+          <w:szCs w:val="32"/>
+          <w:lang w:val="en-US"/>
+        </w:rPr>
+        <w:t>4</w:t>
+      </w:r>
+      <w:r>
+        <w:rPr>
+          <w:rFonts w:hint="eastAsia"/>
+          <w:sz w:val="32"/>
+          <w:szCs w:val="32"/>
+          <w:lang w:val="en-US"/>
+        </w:rPr>
+        <w:t>,</w:t>
+      </w:r>
+      <w:r>
+        <w:rPr>
+          <w:sz w:val="32"/>
+          <w:szCs w:val="32"/>
+          <w:lang w:val="en-US"/>
+        </w:rPr>
+        <w:t xml:space="preserve"> the </w:t>
+      </w:r>
+      <w:r>
+        <w:rPr>
+          <w:rFonts w:hint="eastAsia"/>
+          <w:sz w:val="32"/>
+          <w:szCs w:val="32"/>
+          <w:lang w:val="en-US"/>
+        </w:rPr>
+        <w:t>wireframe</w:t>
+      </w:r>
+      <w:r>
+        <w:rPr>
+          <w:sz w:val="32"/>
+          <w:szCs w:val="32"/>
+          <w:lang w:val="en-US"/>
+        </w:rPr>
+        <w:t xml:space="preserve"> </w:t>
+      </w:r>
+      <w:r>
+        <w:rPr>
+          <w:rFonts w:hint="eastAsia"/>
+          <w:sz w:val="32"/>
+          <w:szCs w:val="32"/>
+          <w:lang w:val="en-US"/>
+        </w:rPr>
+        <w:t>design</w:t>
+      </w:r>
+      <w:r>
+        <w:rPr>
+          <w:sz w:val="32"/>
+          <w:szCs w:val="32"/>
+          <w:lang w:val="en-US"/>
+        </w:rPr>
+        <w:t xml:space="preserve"> </w:t>
+      </w:r>
+      <w:r>
+        <w:rPr>
+          <w:rFonts w:hint="eastAsia"/>
+          <w:sz w:val="32"/>
+          <w:szCs w:val="32"/>
+          <w:lang w:val="en-US"/>
+        </w:rPr>
+        <w:t>of</w:t>
+      </w:r>
+      <w:r>
+        <w:rPr>
+          <w:sz w:val="32"/>
+          <w:szCs w:val="32"/>
+          <w:lang w:val="en-US"/>
+        </w:rPr>
+        <w:t xml:space="preserve"> </w:t>
+      </w:r>
+      <w:r>
+        <w:rPr>
+          <w:rFonts w:hint="eastAsia"/>
+          <w:sz w:val="32"/>
+          <w:szCs w:val="32"/>
+          <w:lang w:val="en-US"/>
+        </w:rPr>
+        <w:t>welcome</w:t>
+      </w:r>
+      <w:r>
+        <w:rPr>
+          <w:sz w:val="32"/>
+          <w:szCs w:val="32"/>
+          <w:lang w:val="en-US"/>
+        </w:rPr>
+        <w:t xml:space="preserve"> </w:t>
+      </w:r>
+      <w:r>
+        <w:rPr>
+          <w:rFonts w:hint="eastAsia"/>
+          <w:sz w:val="32"/>
+          <w:szCs w:val="32"/>
+          <w:lang w:val="en-US"/>
+        </w:rPr>
+        <w:t>screen</w:t>
+      </w:r>
+      <w:r>
+        <w:rPr>
+          <w:sz w:val="32"/>
+          <w:szCs w:val="32"/>
+          <w:lang w:val="en-US"/>
+        </w:rPr>
+        <w:t xml:space="preserve"> </w:t>
+      </w:r>
+      <w:r>
+        <w:rPr>
+          <w:rFonts w:hint="eastAsia"/>
+          <w:sz w:val="32"/>
+          <w:szCs w:val="32"/>
+          <w:lang w:val="en-US"/>
+        </w:rPr>
+        <w:t>is</w:t>
+      </w:r>
+      <w:r>
+        <w:rPr>
+          <w:sz w:val="32"/>
+          <w:szCs w:val="32"/>
+          <w:lang w:val="en-US"/>
+        </w:rPr>
+        <w:t xml:space="preserve"> </w:t>
+      </w:r>
+      <w:r>
+        <w:rPr>
+          <w:rFonts w:hint="eastAsia"/>
+          <w:sz w:val="32"/>
+          <w:szCs w:val="32"/>
+          <w:lang w:val="en-US"/>
+        </w:rPr>
+        <w:t>as</w:t>
+      </w:r>
+      <w:r>
+        <w:rPr>
+          <w:sz w:val="32"/>
+          <w:szCs w:val="32"/>
+          <w:lang w:val="en-US"/>
+        </w:rPr>
+        <w:t xml:space="preserve"> </w:t>
+      </w:r>
+      <w:r>
+        <w:rPr>
+          <w:rFonts w:hint="eastAsia"/>
+          <w:sz w:val="32"/>
+          <w:szCs w:val="32"/>
+          <w:lang w:val="en-US"/>
+        </w:rPr>
+        <w:t>follows</w:t>
+      </w:r>
+      <w:r>
+        <w:rPr>
+          <w:sz w:val="32"/>
+          <w:szCs w:val="32"/>
+          <w:lang w:val="en-US"/>
+        </w:rPr>
+        <w:t xml:space="preserve">: </w:t>
+      </w:r>
+    </w:p>
+    <w:p>
+      <w:pPr>
+        <w:spacing w:line="360" w:lineRule="auto"/>
+        <w:rPr>
+          <w:rFonts w:hint="eastAsia"/>
+          <w:sz w:val="32"/>
+          <w:szCs w:val="32"/>
+          <w:lang w:val="en-US"/>
+        </w:rPr>
+      </w:pPr>
+      <w:r>
+        <w:rPr>
+          <w:sz w:val="32"/>
+          <w:szCs w:val="32"/>
+          <w:lang w:val="en-US"/>
+        </w:rPr>
+        <w:drawing>
+          <wp:inline distT="0" distB="0" distL="0" distR="0" wp14:anchorId="7354D694" wp14:editId="7AE0796A">
+            <wp:extent cx="5943600" cy="4269105"/>
+            <wp:effectExtent l="0" t="0" r="0" b="0"/>
+            <wp:docPr id="6" name="Picture 6"/>
+            <wp:cNvGraphicFramePr>
+              <a:graphicFrameLocks xmlns:a="http://schemas.openxmlformats.org/drawingml/2006/main" noChangeAspect="1"/>
+            </wp:cNvGraphicFramePr>
+            <a:graphic xmlns:a="http://schemas.openxmlformats.org/drawingml/2006/main">
+              <a:graphicData uri="http://schemas.openxmlformats.org/drawingml/2006/picture">
+                <pic:pic xmlns:pic="http://schemas.openxmlformats.org/drawingml/2006/picture">
+                  <pic:nvPicPr>
+                    <pic:cNvPr id="1" name=""/>
+                    <pic:cNvPicPr/>
+                  </pic:nvPicPr>
+                  <pic:blipFill>
+                    <a:blip r:embed="rId7"/>
+                    <a:stretch>
+                      <a:fillRect/>
+                    </a:stretch>
+                  </pic:blipFill>
+                  <pic:spPr>
+                    <a:xfrm>
+                      <a:off x="0" y="0"/>
+                      <a:ext cx="5943600" cy="4269105"/>
+                    </a:xfrm>
+                    <a:prstGeom prst="rect">
+                      <a:avLst/>
+                    </a:prstGeom>
+                  </pic:spPr>
+                </pic:pic>
+              </a:graphicData>
+            </a:graphic>
+          </wp:inline>
+        </w:drawing>
+      </w:r>
+    </w:p>
+    <w:p>
+      <w:pPr>
+        <w:spacing w:line="360" w:lineRule="auto"/>
         <w:rPr>
           <w:sz w:val="32"/>
           <w:szCs w:val="32"/>
@@ -7530,15 +8119,17 @@
     </w:p>
     <w:p>
       <w:pPr>
-        <w:rPr>
-          <w:sz w:val="40"/>
-          <w:szCs w:val="40"/>
+        <w:spacing w:line="360" w:lineRule="auto"/>
+        <w:rPr>
+          <w:sz w:val="32"/>
+          <w:szCs w:val="32"/>
           <w:lang w:val="en-US"/>
         </w:rPr>
       </w:pPr>
     </w:p>
     <w:p>
       <w:pPr>
+        <w:spacing w:line="360" w:lineRule="auto"/>
         <w:rPr>
           <w:sz w:val="40"/>
           <w:szCs w:val="40"/>
@@ -7552,6 +8143,142 @@
           <w:szCs w:val="40"/>
           <w:lang w:val="en-US"/>
         </w:rPr>
+        <w:t>Task</w:t>
+      </w:r>
+      <w:r>
+        <w:rPr>
+          <w:sz w:val="40"/>
+          <w:szCs w:val="40"/>
+          <w:lang w:val="en-US"/>
+        </w:rPr>
+        <w:t xml:space="preserve"> </w:t>
+      </w:r>
+      <w:r>
+        <w:rPr>
+          <w:sz w:val="40"/>
+          <w:szCs w:val="40"/>
+          <w:lang w:val="en-US"/>
+        </w:rPr>
+        <w:t>6</w:t>
+      </w:r>
+      <w:r>
+        <w:rPr>
+          <w:sz w:val="40"/>
+          <w:szCs w:val="40"/>
+          <w:lang w:val="en-US"/>
+        </w:rPr>
+        <w:t xml:space="preserve">: </w:t>
+      </w:r>
+      <w:proofErr w:type="spellStart"/>
+      <w:r>
+        <w:rPr>
+          <w:sz w:val="40"/>
+          <w:szCs w:val="40"/>
+          <w:lang w:val="en-US"/>
+        </w:rPr>
+        <w:t>xxxx</w:t>
+      </w:r>
+      <w:proofErr w:type="spellEnd"/>
+    </w:p>
+    <w:p>
+      <w:pPr>
+        <w:spacing w:line="360" w:lineRule="auto"/>
+        <w:rPr>
+          <w:sz w:val="32"/>
+          <w:szCs w:val="32"/>
+          <w:lang w:val="en-US"/>
+        </w:rPr>
+      </w:pPr>
+      <w:r>
+        <w:rPr>
+          <w:b/>
+          <w:bCs/>
+          <w:sz w:val="32"/>
+          <w:szCs w:val="32"/>
+          <w:lang w:val="en-US"/>
+        </w:rPr>
+        <w:t>ETA</w:t>
+      </w:r>
+      <w:r>
+        <w:rPr>
+          <w:sz w:val="32"/>
+          <w:szCs w:val="32"/>
+          <w:lang w:val="en-US"/>
+        </w:rPr>
+        <w:t xml:space="preserve">: </w:t>
+      </w:r>
+      <w:r>
+        <w:rPr>
+          <w:sz w:val="32"/>
+          <w:szCs w:val="32"/>
+          <w:lang w:val="en-US"/>
+        </w:rPr>
+        <w:t>xxx</w:t>
+      </w:r>
+      <w:r>
+        <w:rPr>
+          <w:sz w:val="32"/>
+          <w:szCs w:val="32"/>
+          <w:lang w:val="en-US"/>
+        </w:rPr>
+        <w:t xml:space="preserve">, </w:t>
+      </w:r>
+      <w:r>
+        <w:rPr>
+          <w:rFonts w:hint="eastAsia"/>
+          <w:b/>
+          <w:bCs/>
+          <w:sz w:val="32"/>
+          <w:szCs w:val="32"/>
+          <w:lang w:val="en-US"/>
+        </w:rPr>
+        <w:t>Actual</w:t>
+      </w:r>
+      <w:r>
+        <w:rPr>
+          <w:sz w:val="32"/>
+          <w:szCs w:val="32"/>
+          <w:lang w:val="en-US"/>
+        </w:rPr>
+        <w:t xml:space="preserve">: </w:t>
+      </w:r>
+      <w:r>
+        <w:rPr>
+          <w:sz w:val="32"/>
+          <w:szCs w:val="32"/>
+          <w:lang w:val="en-US"/>
+        </w:rPr>
+        <w:t>xxx</w:t>
+      </w:r>
+    </w:p>
+    <w:p>
+      <w:pPr>
+        <w:spacing w:line="360" w:lineRule="auto"/>
+        <w:rPr>
+          <w:rFonts w:hint="eastAsia"/>
+          <w:sz w:val="32"/>
+          <w:szCs w:val="32"/>
+          <w:lang w:val="en-US"/>
+        </w:rPr>
+      </w:pPr>
+    </w:p>
+    <w:p>
+      <w:pPr>
+        <w:spacing w:line="360" w:lineRule="auto"/>
+        <w:rPr>
+          <w:sz w:val="40"/>
+          <w:szCs w:val="40"/>
+          <w:lang w:val="en-US"/>
+        </w:rPr>
+      </w:pPr>
+      <w:r>
+        <w:rPr>
+          <w:rFonts w:hint="eastAsia"/>
+          <w:sz w:val="40"/>
+          <w:szCs w:val="40"/>
+          <w:lang w:val="en-US"/>
+        </w:rPr>
+        <w:lastRenderedPageBreak/>
         <w:t>Evaluation</w:t>
       </w:r>
       <w:r>
@@ -7570,6 +8297,7 @@
           <w:ilvl w:val="0"/>
           <w:numId w:val="4"/>
         </w:numPr>
+        <w:spacing w:line="360" w:lineRule="auto"/>
         <w:rPr>
           <w:sz w:val="32"/>
           <w:szCs w:val="32"/>
@@ -7737,6 +8465,7 @@
           <w:ilvl w:val="0"/>
           <w:numId w:val="4"/>
         </w:numPr>
+        <w:spacing w:line="360" w:lineRule="auto"/>
         <w:rPr>
           <w:sz w:val="32"/>
           <w:szCs w:val="32"/>
@@ -7984,6 +8713,7 @@
     </w:p>
     <w:p>
       <w:pPr>
+        <w:spacing w:line="360" w:lineRule="auto"/>
         <w:rPr>
           <w:sz w:val="40"/>
           <w:szCs w:val="40"/>
@@ -7993,6 +8723,7 @@
     </w:p>
     <w:p>
       <w:pPr>
+        <w:spacing w:line="360" w:lineRule="auto"/>
         <w:rPr>
           <w:sz w:val="40"/>
           <w:szCs w:val="40"/>
@@ -8002,6 +8733,7 @@
     </w:p>
     <w:p>
       <w:pPr>
+        <w:spacing w:line="360" w:lineRule="auto"/>
         <w:rPr>
           <w:sz w:val="40"/>
           <w:szCs w:val="40"/>
@@ -8011,6 +8743,7 @@
     </w:p>
     <w:p>
       <w:pPr>
+        <w:spacing w:line="360" w:lineRule="auto"/>
         <w:rPr>
           <w:b/>
           <w:bCs/>
@@ -8033,6 +8766,7 @@
     </w:p>
     <w:p>
       <w:pPr>
+        <w:spacing w:line="360" w:lineRule="auto"/>
         <w:rPr>
           <w:b/>
           <w:bCs/>
@@ -8816,7 +9550,7 @@
   <w:style w:type="paragraph" w:default="1" w:styleId="Normal">
     <w:name w:val="Normal"/>
     <w:qFormat/>
-    <w:rsid w:val="00EA67C5"/>
+    <w:rsid w:val="00A06CAC"/>
   </w:style>
   <w:style w:type="paragraph" w:styleId="Heading1">
     <w:name w:val="heading 1"/>

</xml_diff>

<commit_message>
Task 6-7: Define color and icon，layout the welcome screen with XML
</commit_message>
<xml_diff>
--- a/COMPX202-A8.docx
+++ b/COMPX202-A8.docx
@@ -1,6 +1,6 @@
 
 <file path=word/document.xml><?xml version="1.0" encoding="utf-8"?>
-<w:document xmlns:wpc="http://schemas.microsoft.com/office/word/2010/wordprocessingCanvas" xmlns:cx="http://schemas.microsoft.com/office/drawing/2014/chartex" xmlns:cx1="http://schemas.microsoft.com/office/drawing/2015/9/8/chartex" xmlns:cx2="http://schemas.microsoft.com/office/drawing/2015/10/21/chartex" xmlns:cx3="http://schemas.microsoft.com/office/drawing/2016/5/9/chartex" xmlns:cx4="http://schemas.microsoft.com/office/drawing/2016/5/10/chartex" xmlns:cx5="http://schemas.microsoft.com/office/drawing/2016/5/11/chartex" xmlns:cx6="http://schemas.microsoft.com/office/drawing/2016/5/12/chartex" xmlns:cx7="http://schemas.microsoft.com/office/drawing/2016/5/13/chartex" xmlns:cx8="http://schemas.microsoft.com/office/drawing/2016/5/14/chartex" xmlns:mc="http://schemas.openxmlformats.org/markup-compatibility/2006" xmlns:aink="http://schemas.microsoft.com/office/drawing/2016/ink" xmlns:am3d="http://schemas.microsoft.com/office/drawing/2017/model3d" xmlns:o="urn:schemas-microsoft-com:office:office" xmlns:r="http://schemas.openxmlformats.org/officeDocument/2006/relationships" xmlns:m="http://schemas.openxmlformats.org/officeDocument/2006/math" xmlns:v="urn:schemas-microsoft-com:vml" xmlns:wp14="http://schemas.microsoft.com/office/word/2010/wordprocessingDrawing" xmlns:wp="http://schemas.openxmlformats.org/drawingml/2006/wordprocessingDrawing" xmlns:w10="urn:schemas-microsoft-com:office:word" xmlns:w="http://schemas.openxmlformats.org/wordprocessingml/2006/main" xmlns:w14="http://schemas.microsoft.com/office/word/2010/wordml" xmlns:w15="http://schemas.microsoft.com/office/word/2012/wordml" xmlns:w16cex="http://schemas.microsoft.com/office/word/2018/wordml/cex" xmlns:w16cid="http://schemas.microsoft.com/office/word/2016/wordml/cid" xmlns:w16="http://schemas.microsoft.com/office/word/2018/wordml" xmlns:w16se="http://schemas.microsoft.com/office/word/2015/wordml/symex" xmlns:wpg="http://schemas.microsoft.com/office/word/2010/wordprocessingGroup" xmlns:wpi="http://schemas.microsoft.com/office/word/2010/wordprocessingInk" xmlns:wne="http://schemas.microsoft.com/office/word/2006/wordml" xmlns:wps="http://schemas.microsoft.com/office/word/2010/wordprocessingShape" mc:Ignorable="w14 w15 w16se w16cid w16 w16cex wp14">
+<w:document xmlns:wpc="http://schemas.microsoft.com/office/word/2010/wordprocessingCanvas" xmlns:cx="http://schemas.microsoft.com/office/drawing/2014/chartex" xmlns:cx1="http://schemas.microsoft.com/office/drawing/2015/9/8/chartex" xmlns:cx2="http://schemas.microsoft.com/office/drawing/2015/10/21/chartex" xmlns:cx3="http://schemas.microsoft.com/office/drawing/2016/5/9/chartex" xmlns:cx4="http://schemas.microsoft.com/office/drawing/2016/5/10/chartex" xmlns:cx5="http://schemas.microsoft.com/office/drawing/2016/5/11/chartex" xmlns:cx6="http://schemas.microsoft.com/office/drawing/2016/5/12/chartex" xmlns:cx7="http://schemas.microsoft.com/office/drawing/2016/5/13/chartex" xmlns:cx8="http://schemas.microsoft.com/office/drawing/2016/5/14/chartex" xmlns:mc="http://schemas.openxmlformats.org/markup-compatibility/2006" xmlns:aink="http://schemas.microsoft.com/office/drawing/2016/ink" xmlns:am3d="http://schemas.microsoft.com/office/drawing/2017/model3d" xmlns:o="urn:schemas-microsoft-com:office:office" xmlns:r="http://schemas.openxmlformats.org/officeDocument/2006/relationships" xmlns:m="http://schemas.openxmlformats.org/officeDocument/2006/math" xmlns:v="urn:schemas-microsoft-com:vml" xmlns:wp14="http://schemas.microsoft.com/office/word/2010/wordprocessingDrawing" xmlns:wp="http://schemas.openxmlformats.org/drawingml/2006/wordprocessingDrawing" xmlns:w10="urn:schemas-microsoft-com:office:word" xmlns:w="http://schemas.openxmlformats.org/wordprocessingml/2006/main" xmlns:w14="http://schemas.microsoft.com/office/word/2010/wordml" xmlns:w15="http://schemas.microsoft.com/office/word/2012/wordml" xmlns:w16cid="http://schemas.microsoft.com/office/word/2016/wordml/cid" xmlns:w16se="http://schemas.microsoft.com/office/word/2015/wordml/symex" xmlns:wpg="http://schemas.microsoft.com/office/word/2010/wordprocessingGroup" xmlns:wpi="http://schemas.microsoft.com/office/word/2010/wordprocessingInk" xmlns:wne="http://schemas.microsoft.com/office/word/2006/wordml" xmlns:wps="http://schemas.microsoft.com/office/word/2010/wordprocessingShape" mc:Ignorable="w14 w15 w16se w16cid wp14">
   <w:body>
     <w:p>
       <w:pPr>
@@ -6613,7 +6613,7 @@
               </wp:anchor>
             </w:drawing>
           </mc:Choice>
-          <mc:Fallback>
+          <mc:Fallback xmlns:w16cex="http://schemas.microsoft.com/office/word/2018/wordml/cex" xmlns:w16="http://schemas.microsoft.com/office/word/2018/wordml">
             <w:pict>
               <v:rect w14:anchorId="7D2FAD8F" id="Rectangle 5" o:spid="_x0000_s1026" style="position:absolute;margin-left:264.8pt;margin-top:1.3pt;width:79.65pt;height:22.2pt;z-index:251663360;visibility:visible;mso-wrap-style:square;mso-wrap-distance-left:9pt;mso-wrap-distance-top:0;mso-wrap-distance-right:9pt;mso-wrap-distance-bottom:0;mso-position-horizontal:absolute;mso-position-horizontal-relative:text;mso-position-vertical:absolute;mso-position-vertical-relative:text;v-text-anchor:middle" o:gfxdata="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" fillcolor="#a5a5a5 [3206]" strokecolor="#525252 [1606]" strokeweight="1pt"/>
             </w:pict>
@@ -6687,7 +6687,7 @@
               </wp:anchor>
             </w:drawing>
           </mc:Choice>
-          <mc:Fallback>
+          <mc:Fallback xmlns:w16cex="http://schemas.microsoft.com/office/word/2018/wordml/cex" xmlns:w16="http://schemas.microsoft.com/office/word/2018/wordml">
             <w:pict>
               <v:rect w14:anchorId="0D684F65" id="Rectangle 4" o:spid="_x0000_s1026" style="position:absolute;margin-left:170.1pt;margin-top:1.25pt;width:79.65pt;height:22.2pt;z-index:251661312;visibility:visible;mso-wrap-style:square;mso-wrap-distance-left:9pt;mso-wrap-distance-top:0;mso-wrap-distance-right:9pt;mso-wrap-distance-bottom:0;mso-position-horizontal:absolute;mso-position-horizontal-relative:text;mso-position-vertical:absolute;mso-position-vertical-relative:text;v-text-anchor:middle" o:gfxdata="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" fillcolor="white [3201]" strokecolor="black [3213]" strokeweight="1pt"/>
             </w:pict>
@@ -6766,7 +6766,7 @@
               </wp:anchor>
             </w:drawing>
           </mc:Choice>
-          <mc:Fallback>
+          <mc:Fallback xmlns:w16cex="http://schemas.microsoft.com/office/word/2018/wordml/cex" xmlns:w16="http://schemas.microsoft.com/office/word/2018/wordml">
             <w:pict>
               <v:rect w14:anchorId="1BEEE347" id="Rectangle 3" o:spid="_x0000_s1026" style="position:absolute;margin-left:72.85pt;margin-top:.95pt;width:79.65pt;height:22.2pt;z-index:251659264;visibility:visible;mso-wrap-style:square;mso-wrap-distance-left:9pt;mso-wrap-distance-top:0;mso-wrap-distance-right:9pt;mso-wrap-distance-bottom:0;mso-position-horizontal:absolute;mso-position-horizontal-relative:text;mso-position-vertical:absolute;mso-position-vertical-relative:text;v-text-anchor:middle" o:gfxdata="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" fillcolor="#538135 [2409]" stroked="f" strokeweight="1pt"/>
             </w:pict>
@@ -7297,8 +7297,19 @@
           <w:szCs w:val="32"/>
           <w:lang w:val="en-US"/>
         </w:rPr>
-        <w:t xml:space="preserve"> Also</w:t>
-      </w:r>
+        <w:t xml:space="preserve"> </w:t>
+      </w:r>
+      <w:proofErr w:type="gramStart"/>
+      <w:r>
+        <w:rPr>
+          <w:rFonts w:hint="eastAsia"/>
+          <w:sz w:val="32"/>
+          <w:szCs w:val="32"/>
+          <w:lang w:val="en-US"/>
+        </w:rPr>
+        <w:t>Also</w:t>
+      </w:r>
+      <w:proofErr w:type="gramEnd"/>
       <w:r>
         <w:rPr>
           <w:sz w:val="32"/>
@@ -7549,15 +7560,7 @@
           <w:szCs w:val="40"/>
           <w:lang w:val="en-US"/>
         </w:rPr>
-        <w:t>4</w:t>
-      </w:r>
-      <w:r>
-        <w:rPr>
-          <w:sz w:val="40"/>
-          <w:szCs w:val="40"/>
-          <w:lang w:val="en-US"/>
-        </w:rPr>
-        <w:t xml:space="preserve">: </w:t>
+        <w:t xml:space="preserve">4: </w:t>
       </w:r>
       <w:r>
         <w:rPr>
@@ -7663,7 +7666,25 @@
           <w:szCs w:val="32"/>
           <w:lang w:val="en-US"/>
         </w:rPr>
-        <w:t xml:space="preserve">The welcome screen is also the every first screen when user open the game, thus it must have following functions: 1) game brand </w:t>
+        <w:t xml:space="preserve">The welcome screen is also </w:t>
+      </w:r>
+      <w:proofErr w:type="gramStart"/>
+      <w:r>
+        <w:rPr>
+          <w:sz w:val="32"/>
+          <w:szCs w:val="32"/>
+          <w:lang w:val="en-US"/>
+        </w:rPr>
+        <w:t>the every</w:t>
+      </w:r>
+      <w:proofErr w:type="gramEnd"/>
+      <w:r>
+        <w:rPr>
+          <w:sz w:val="32"/>
+          <w:szCs w:val="32"/>
+          <w:lang w:val="en-US"/>
+        </w:rPr>
+        <w:t xml:space="preserve"> first screen when user open the game, thus it must have following functions: 1) game brand </w:t>
       </w:r>
       <w:r>
         <w:rPr>
@@ -7680,7 +7701,25 @@
           <w:szCs w:val="32"/>
           <w:lang w:val="en-US"/>
         </w:rPr>
-        <w:t xml:space="preserve">: telling user what game he is playing. 2) A input allow user to type in his name. 3) A play button to start the game (go to the game </w:t>
+        <w:t xml:space="preserve">: telling user what game he is playing. 2) </w:t>
+      </w:r>
+      <w:proofErr w:type="gramStart"/>
+      <w:r>
+        <w:rPr>
+          <w:sz w:val="32"/>
+          <w:szCs w:val="32"/>
+          <w:lang w:val="en-US"/>
+        </w:rPr>
+        <w:t>A</w:t>
+      </w:r>
+      <w:proofErr w:type="gramEnd"/>
+      <w:r>
+        <w:rPr>
+          <w:sz w:val="32"/>
+          <w:szCs w:val="32"/>
+          <w:lang w:val="en-US"/>
+        </w:rPr>
+        <w:t xml:space="preserve"> input allow user to type in his name. 3) A play button to start the game (go to the game </w:t>
       </w:r>
       <w:r>
         <w:rPr>
@@ -7741,15 +7780,7 @@
           <w:szCs w:val="40"/>
           <w:lang w:val="en-US"/>
         </w:rPr>
-        <w:t>5</w:t>
-      </w:r>
-      <w:r>
-        <w:rPr>
-          <w:sz w:val="40"/>
-          <w:szCs w:val="40"/>
-          <w:lang w:val="en-US"/>
-        </w:rPr>
-        <w:t xml:space="preserve">: </w:t>
+        <w:t xml:space="preserve">5: </w:t>
       </w:r>
       <w:r>
         <w:rPr>
@@ -7785,23 +7816,7 @@
           <w:szCs w:val="32"/>
           <w:lang w:val="en-US"/>
         </w:rPr>
-        <w:t xml:space="preserve">: </w:t>
-      </w:r>
-      <w:r>
-        <w:rPr>
-          <w:sz w:val="32"/>
-          <w:szCs w:val="32"/>
-          <w:lang w:val="en-US"/>
-        </w:rPr>
-        <w:t>3</w:t>
-      </w:r>
-      <w:r>
-        <w:rPr>
-          <w:sz w:val="32"/>
-          <w:szCs w:val="32"/>
-          <w:lang w:val="en-US"/>
-        </w:rPr>
-        <w:t xml:space="preserve">0mins, </w:t>
+        <w:t xml:space="preserve">: 30mins, </w:t>
       </w:r>
       <w:r>
         <w:rPr>
@@ -7820,15 +7835,7 @@
           <w:szCs w:val="32"/>
           <w:lang w:val="en-US"/>
         </w:rPr>
-        <w:t>: 1</w:t>
-      </w:r>
-      <w:r>
-        <w:rPr>
-          <w:sz w:val="32"/>
-          <w:szCs w:val="32"/>
-          <w:lang w:val="en-US"/>
-        </w:rPr>
-        <w:t>5</w:t>
+        <w:t>: 15</w:t>
       </w:r>
       <w:r>
         <w:rPr>
@@ -8058,7 +8065,6 @@
       <w:pPr>
         <w:spacing w:line="360" w:lineRule="auto"/>
         <w:rPr>
-          <w:rFonts w:hint="eastAsia"/>
           <w:sz w:val="32"/>
           <w:szCs w:val="32"/>
           <w:lang w:val="en-US"/>
@@ -8066,6 +8072,7 @@
       </w:pPr>
       <w:r>
         <w:rPr>
+          <w:noProof/>
           <w:sz w:val="32"/>
           <w:szCs w:val="32"/>
           <w:lang w:val="en-US"/>
@@ -8159,26 +8166,59 @@
           <w:szCs w:val="40"/>
           <w:lang w:val="en-US"/>
         </w:rPr>
-        <w:t>6</w:t>
-      </w:r>
-      <w:r>
-        <w:rPr>
+        <w:t xml:space="preserve">6: </w:t>
+      </w:r>
+      <w:r>
+        <w:rPr>
+          <w:rFonts w:hint="eastAsia"/>
           <w:sz w:val="40"/>
           <w:szCs w:val="40"/>
           <w:lang w:val="en-US"/>
         </w:rPr>
-        <w:t xml:space="preserve">: </w:t>
-      </w:r>
-      <w:proofErr w:type="spellStart"/>
+        <w:t>Define</w:t>
+      </w:r>
       <w:r>
         <w:rPr>
           <w:sz w:val="40"/>
           <w:szCs w:val="40"/>
           <w:lang w:val="en-US"/>
         </w:rPr>
-        <w:t>xxxx</w:t>
-      </w:r>
-      <w:proofErr w:type="spellEnd"/>
+        <w:t xml:space="preserve"> </w:t>
+      </w:r>
+      <w:r>
+        <w:rPr>
+          <w:rFonts w:hint="eastAsia"/>
+          <w:sz w:val="40"/>
+          <w:szCs w:val="40"/>
+          <w:lang w:val="en-US"/>
+        </w:rPr>
+        <w:t>i</w:t>
+      </w:r>
+      <w:r>
+        <w:rPr>
+          <w:sz w:val="40"/>
+          <w:szCs w:val="40"/>
+          <w:lang w:val="en-US"/>
+        </w:rPr>
+        <w:t xml:space="preserve">cons &amp; </w:t>
+      </w:r>
+      <w:r>
+        <w:rPr>
+          <w:rFonts w:hint="eastAsia"/>
+          <w:sz w:val="40"/>
+          <w:szCs w:val="40"/>
+          <w:lang w:val="en-US"/>
+        </w:rPr>
+        <w:t>color</w:t>
+      </w:r>
+      <w:r>
+        <w:rPr>
+          <w:sz w:val="40"/>
+          <w:szCs w:val="40"/>
+          <w:lang w:val="en-US"/>
+        </w:rPr>
+        <w:t xml:space="preserve"> for welcome screen</w:t>
+      </w:r>
     </w:p>
     <w:p>
       <w:pPr>
@@ -8213,7 +8253,16 @@
           <w:szCs w:val="32"/>
           <w:lang w:val="en-US"/>
         </w:rPr>
-        <w:t>xxx</w:t>
+        <w:t>15</w:t>
+      </w:r>
+      <w:r>
+        <w:rPr>
+          <w:rFonts w:hint="eastAsia"/>
+          <w:sz w:val="32"/>
+          <w:szCs w:val="32"/>
+          <w:lang w:val="en-US"/>
+        </w:rPr>
+        <w:t>min</w:t>
       </w:r>
       <w:r>
         <w:rPr>
@@ -8248,14 +8297,172 @@
           <w:szCs w:val="32"/>
           <w:lang w:val="en-US"/>
         </w:rPr>
-        <w:t>xxx</w:t>
+        <w:t>2</w:t>
+      </w:r>
+      <w:r>
+        <w:rPr>
+          <w:sz w:val="32"/>
+          <w:szCs w:val="32"/>
+          <w:lang w:val="en-US"/>
+        </w:rPr>
+        <w:t>5</w:t>
+      </w:r>
+      <w:r>
+        <w:rPr>
+          <w:rFonts w:hint="eastAsia"/>
+          <w:sz w:val="32"/>
+          <w:szCs w:val="32"/>
+          <w:lang w:val="en-US"/>
+        </w:rPr>
+        <w:t>min</w:t>
       </w:r>
     </w:p>
     <w:p>
       <w:pPr>
         <w:spacing w:line="360" w:lineRule="auto"/>
         <w:rPr>
-          <w:rFonts w:hint="eastAsia"/>
+          <w:sz w:val="32"/>
+          <w:szCs w:val="32"/>
+          <w:lang w:val="en-US"/>
+        </w:rPr>
+      </w:pPr>
+      <w:r>
+        <w:rPr>
+          <w:sz w:val="32"/>
+          <w:szCs w:val="32"/>
+          <w:lang w:val="en-US"/>
+        </w:rPr>
+        <w:lastRenderedPageBreak/>
+        <w:t>The colors I define and the choice of icon are based on the design of our logo, green. Icon belongs to the original icon, which is concise and clear to show the function of the button.</w:t>
+      </w:r>
+    </w:p>
+    <w:p>
+      <w:pPr>
+        <w:spacing w:line="360" w:lineRule="auto"/>
+        <w:rPr>
+          <w:sz w:val="32"/>
+          <w:szCs w:val="32"/>
+          <w:lang w:val="en-US"/>
+        </w:rPr>
+      </w:pPr>
+      <w:r>
+        <w:rPr>
+          <w:noProof/>
+          <w:sz w:val="32"/>
+          <w:szCs w:val="32"/>
+          <w:lang w:val="en-US"/>
+        </w:rPr>
+        <mc:AlternateContent>
+          <mc:Choice Requires="wps">
+            <w:drawing>
+              <wp:anchor distT="0" distB="0" distL="114300" distR="114300" simplePos="0" relativeHeight="251665408" behindDoc="0" locked="0" layoutInCell="1" allowOverlap="1" wp14:anchorId="6DF6BA1D" wp14:editId="2D4EE425">
+                <wp:simplePos x="0" y="0"/>
+                <wp:positionH relativeFrom="column">
+                  <wp:posOffset>0</wp:posOffset>
+                </wp:positionH>
+                <wp:positionV relativeFrom="paragraph">
+                  <wp:posOffset>-635</wp:posOffset>
+                </wp:positionV>
+                <wp:extent cx="1011555" cy="281940"/>
+                <wp:effectExtent l="0" t="0" r="4445" b="0"/>
+                <wp:wrapNone/>
+                <wp:docPr id="8" name="Rectangle 8"/>
+                <wp:cNvGraphicFramePr/>
+                <a:graphic xmlns:a="http://schemas.openxmlformats.org/drawingml/2006/main">
+                  <a:graphicData uri="http://schemas.microsoft.com/office/word/2010/wordprocessingShape">
+                    <wps:wsp>
+                      <wps:cNvSpPr/>
+                      <wps:spPr>
+                        <a:xfrm>
+                          <a:off x="0" y="0"/>
+                          <a:ext cx="1011555" cy="281940"/>
+                        </a:xfrm>
+                        <a:prstGeom prst="rect">
+                          <a:avLst/>
+                        </a:prstGeom>
+                        <a:solidFill>
+                          <a:schemeClr val="accent6">
+                            <a:lumMod val="75000"/>
+                          </a:schemeClr>
+                        </a:solidFill>
+                        <a:ln>
+                          <a:noFill/>
+                        </a:ln>
+                      </wps:spPr>
+                      <wps:style>
+                        <a:lnRef idx="2">
+                          <a:schemeClr val="accent1">
+                            <a:shade val="50000"/>
+                          </a:schemeClr>
+                        </a:lnRef>
+                        <a:fillRef idx="1">
+                          <a:schemeClr val="accent1"/>
+                        </a:fillRef>
+                        <a:effectRef idx="0">
+                          <a:schemeClr val="accent1"/>
+                        </a:effectRef>
+                        <a:fontRef idx="minor">
+                          <a:schemeClr val="lt1"/>
+                        </a:fontRef>
+                      </wps:style>
+                      <wps:bodyPr rot="0" spcFirstLastPara="0" vertOverflow="overflow" horzOverflow="overflow" vert="horz" wrap="square" lIns="91440" tIns="45720" rIns="91440" bIns="45720" numCol="1" spcCol="0" rtlCol="0" fromWordArt="0" anchor="ctr" anchorCtr="0" forceAA="0" compatLnSpc="1">
+                        <a:prstTxWarp prst="textNoShape">
+                          <a:avLst/>
+                        </a:prstTxWarp>
+                        <a:noAutofit/>
+                      </wps:bodyPr>
+                    </wps:wsp>
+                  </a:graphicData>
+                </a:graphic>
+              </wp:anchor>
+            </w:drawing>
+          </mc:Choice>
+          <mc:Fallback>
+            <w:pict>
+              <v:rect w14:anchorId="057AE21C" id="Rectangle 8" o:spid="_x0000_s1026" style="position:absolute;margin-left:0;margin-top:-.05pt;width:79.65pt;height:22.2pt;z-index:251665408;visibility:visible;mso-wrap-style:square;mso-wrap-distance-left:9pt;mso-wrap-distance-top:0;mso-wrap-distance-right:9pt;mso-wrap-distance-bottom:0;mso-position-horizontal:absolute;mso-position-horizontal-relative:text;mso-position-vertical:absolute;mso-position-vertical-relative:text;v-text-anchor:middle" o:gfxdata="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" fillcolor="#538135 [2409]" stroked="f" strokeweight="1pt"/>
+            </w:pict>
+          </mc:Fallback>
+        </mc:AlternateContent>
+      </w:r>
+    </w:p>
+    <w:p>
+      <w:pPr>
+        <w:spacing w:line="360" w:lineRule="auto"/>
+        <w:rPr>
+          <w:sz w:val="32"/>
+          <w:szCs w:val="32"/>
+          <w:lang w:val="en-US"/>
+        </w:rPr>
+      </w:pPr>
+      <w:r>
+        <w:rPr>
+          <w:sz w:val="40"/>
+          <w:szCs w:val="40"/>
+          <w:lang w:val="en-US"/>
+        </w:rPr>
+        <w:t>#</w:t>
+      </w:r>
+      <w:r>
+        <w:rPr>
+          <w:sz w:val="40"/>
+          <w:szCs w:val="40"/>
+          <w:lang w:val="en-US"/>
+        </w:rPr>
+        <w:t>128A43</w:t>
+      </w:r>
+      <w:r>
+        <w:rPr>
+          <w:sz w:val="40"/>
+          <w:szCs w:val="40"/>
+          <w:lang w:val="en-US"/>
+        </w:rPr>
+        <w:t xml:space="preserve">       </w:t>
+      </w:r>
+    </w:p>
+    <w:p>
+      <w:pPr>
+        <w:spacing w:line="360" w:lineRule="auto"/>
+        <w:rPr>
           <w:sz w:val="32"/>
           <w:szCs w:val="32"/>
           <w:lang w:val="en-US"/>
@@ -8278,7 +8485,275 @@
           <w:szCs w:val="40"/>
           <w:lang w:val="en-US"/>
         </w:rPr>
+        <w:t>Task</w:t>
+      </w:r>
+      <w:r>
+        <w:rPr>
+          <w:sz w:val="40"/>
+          <w:szCs w:val="40"/>
+          <w:lang w:val="en-US"/>
+        </w:rPr>
+        <w:t xml:space="preserve"> </w:t>
+      </w:r>
+      <w:r>
+        <w:rPr>
+          <w:sz w:val="40"/>
+          <w:szCs w:val="40"/>
+          <w:lang w:val="en-US"/>
+        </w:rPr>
+        <w:t>7</w:t>
+      </w:r>
+      <w:r>
+        <w:rPr>
+          <w:sz w:val="40"/>
+          <w:szCs w:val="40"/>
+          <w:lang w:val="en-US"/>
+        </w:rPr>
+        <w:t xml:space="preserve">: </w:t>
+      </w:r>
+      <w:r>
+        <w:rPr>
+          <w:sz w:val="40"/>
+          <w:szCs w:val="40"/>
+          <w:lang w:val="en-US"/>
+        </w:rPr>
+        <w:t>Layout the welcome screen with XML</w:t>
+      </w:r>
+    </w:p>
+    <w:p>
+      <w:pPr>
+        <w:spacing w:line="360" w:lineRule="auto"/>
+        <w:rPr>
+          <w:sz w:val="32"/>
+          <w:szCs w:val="32"/>
+          <w:lang w:val="en-US"/>
+        </w:rPr>
+      </w:pPr>
+      <w:r>
+        <w:rPr>
+          <w:b/>
+          <w:bCs/>
+          <w:sz w:val="32"/>
+          <w:szCs w:val="32"/>
+          <w:lang w:val="en-US"/>
+        </w:rPr>
+        <w:t>ETA</w:t>
+      </w:r>
+      <w:r>
+        <w:rPr>
+          <w:sz w:val="32"/>
+          <w:szCs w:val="32"/>
+          <w:lang w:val="en-US"/>
+        </w:rPr>
+        <w:t xml:space="preserve">: </w:t>
+      </w:r>
+      <w:r>
+        <w:rPr>
+          <w:sz w:val="32"/>
+          <w:szCs w:val="32"/>
+          <w:lang w:val="en-US"/>
+        </w:rPr>
+        <w:t>30</w:t>
+      </w:r>
+      <w:r>
+        <w:rPr>
+          <w:rFonts w:hint="eastAsia"/>
+          <w:sz w:val="32"/>
+          <w:szCs w:val="32"/>
+          <w:lang w:val="en-US"/>
+        </w:rPr>
+        <w:t>min</w:t>
+      </w:r>
+      <w:r>
+        <w:rPr>
+          <w:sz w:val="32"/>
+          <w:szCs w:val="32"/>
+          <w:lang w:val="en-US"/>
+        </w:rPr>
+        <w:t xml:space="preserve">, </w:t>
+      </w:r>
+      <w:r>
+        <w:rPr>
+          <w:rFonts w:hint="eastAsia"/>
+          <w:b/>
+          <w:bCs/>
+          <w:sz w:val="32"/>
+          <w:szCs w:val="32"/>
+          <w:lang w:val="en-US"/>
+        </w:rPr>
+        <w:t>Actual</w:t>
+      </w:r>
+      <w:r>
+        <w:rPr>
+          <w:sz w:val="32"/>
+          <w:szCs w:val="32"/>
+          <w:lang w:val="en-US"/>
+        </w:rPr>
+        <w:t xml:space="preserve">: </w:t>
+      </w:r>
+      <w:r>
+        <w:rPr>
+          <w:sz w:val="32"/>
+          <w:szCs w:val="32"/>
+          <w:lang w:val="en-US"/>
+        </w:rPr>
+        <w:t>50</w:t>
+      </w:r>
+      <w:r>
+        <w:rPr>
+          <w:rFonts w:hint="eastAsia"/>
+          <w:sz w:val="32"/>
+          <w:szCs w:val="32"/>
+          <w:lang w:val="en-US"/>
+        </w:rPr>
+        <w:t>min</w:t>
+      </w:r>
+    </w:p>
+    <w:p>
+      <w:pPr>
+        <w:spacing w:line="360" w:lineRule="auto"/>
+        <w:rPr>
+          <w:noProof/>
+        </w:rPr>
+      </w:pPr>
+      <w:r>
+        <w:rPr>
+          <w:sz w:val="32"/>
+          <w:szCs w:val="32"/>
+          <w:lang w:val="en-US"/>
+        </w:rPr>
+        <w:t>According to the sketch above, I made some minor adjustments in the layout. Make the overall welcome interface more concise</w:t>
+      </w:r>
+      <w:r>
+        <w:rPr>
+          <w:sz w:val="32"/>
+          <w:szCs w:val="32"/>
+          <w:lang w:val="en-US"/>
+        </w:rPr>
+        <w:t>.</w:t>
+      </w:r>
+      <w:r>
+        <w:rPr>
+          <w:noProof/>
+        </w:rPr>
+        <w:t xml:space="preserve"> </w:t>
+      </w:r>
+      <w:r>
+        <w:rPr>
+          <w:sz w:val="32"/>
+          <w:szCs w:val="32"/>
+          <w:lang w:val="en-US"/>
+        </w:rPr>
+        <w:t>The color of logo</w:t>
+      </w:r>
+      <w:r>
+        <w:rPr>
+          <w:noProof/>
+        </w:rPr>
+        <w:t xml:space="preserve"> </w:t>
+      </w:r>
+      <w:r>
+        <w:rPr>
+          <w:sz w:val="32"/>
+          <w:szCs w:val="32"/>
+          <w:lang w:val="en-US"/>
+        </w:rPr>
+        <w:t xml:space="preserve">is in line with our main </w:t>
+      </w:r>
+      <w:r>
+        <w:rPr>
+          <w:sz w:val="32"/>
+          <w:szCs w:val="32"/>
+          <w:lang w:val="en-US"/>
+        </w:rPr>
+        <w:t>color</w:t>
+      </w:r>
+      <w:r>
+        <w:rPr>
+          <w:noProof/>
+        </w:rPr>
+        <w:t>.</w:t>
+      </w:r>
+    </w:p>
+    <w:p>
+      <w:pPr>
+        <w:spacing w:line="360" w:lineRule="auto"/>
+        <w:rPr>
+          <w:sz w:val="32"/>
+          <w:szCs w:val="32"/>
+        </w:rPr>
+      </w:pPr>
+    </w:p>
+    <w:p>
+      <w:pPr>
+        <w:spacing w:line="360" w:lineRule="auto"/>
+        <w:rPr>
+          <w:sz w:val="32"/>
+          <w:szCs w:val="32"/>
+          <w:lang w:val="en-US"/>
+        </w:rPr>
+      </w:pPr>
+      <w:r>
+        <w:rPr>
+          <w:noProof/>
+          <w:sz w:val="32"/>
+          <w:szCs w:val="32"/>
+          <w:lang w:val="en-US"/>
+        </w:rPr>
         <w:lastRenderedPageBreak/>
+        <w:drawing>
+          <wp:inline distT="0" distB="0" distL="0" distR="0" wp14:anchorId="6F66B50D" wp14:editId="523C9A13">
+            <wp:extent cx="2647738" cy="4685121"/>
+            <wp:effectExtent l="0" t="0" r="0" b="1270"/>
+            <wp:docPr id="7" name="Picture 7"/>
+            <wp:cNvGraphicFramePr>
+              <a:graphicFrameLocks xmlns:a="http://schemas.openxmlformats.org/drawingml/2006/main" noChangeAspect="1"/>
+            </wp:cNvGraphicFramePr>
+            <a:graphic xmlns:a="http://schemas.openxmlformats.org/drawingml/2006/main">
+              <a:graphicData uri="http://schemas.openxmlformats.org/drawingml/2006/picture">
+                <pic:pic xmlns:pic="http://schemas.openxmlformats.org/drawingml/2006/picture">
+                  <pic:nvPicPr>
+                    <pic:cNvPr id="1" name=""/>
+                    <pic:cNvPicPr/>
+                  </pic:nvPicPr>
+                  <pic:blipFill>
+                    <a:blip r:embed="rId8"/>
+                    <a:stretch>
+                      <a:fillRect/>
+                    </a:stretch>
+                  </pic:blipFill>
+                  <pic:spPr>
+                    <a:xfrm>
+                      <a:off x="0" y="0"/>
+                      <a:ext cx="2647955" cy="4685506"/>
+                    </a:xfrm>
+                    <a:prstGeom prst="rect">
+                      <a:avLst/>
+                    </a:prstGeom>
+                  </pic:spPr>
+                </pic:pic>
+              </a:graphicData>
+            </a:graphic>
+          </wp:inline>
+        </w:drawing>
+      </w:r>
+    </w:p>
+    <w:p>
+      <w:pPr>
+        <w:spacing w:line="360" w:lineRule="auto"/>
+        <w:rPr>
+          <w:sz w:val="40"/>
+          <w:szCs w:val="40"/>
+          <w:lang w:val="en-US"/>
+        </w:rPr>
+      </w:pPr>
+      <w:r>
+        <w:rPr>
+          <w:rFonts w:hint="eastAsia"/>
+          <w:sz w:val="40"/>
+          <w:szCs w:val="40"/>
+          <w:lang w:val="en-US"/>
+        </w:rPr>
         <w:t>Evaluation</w:t>
       </w:r>
       <w:r>
@@ -8761,6 +9236,7 @@
           <w:szCs w:val="36"/>
           <w:lang w:val="en-US"/>
         </w:rPr>
+        <w:lastRenderedPageBreak/>
         <w:t>References</w:t>
       </w:r>
     </w:p>
@@ -8787,7 +9263,7 @@
 </file>
 
 <file path=word/numbering.xml><?xml version="1.0" encoding="utf-8"?>
-<w:numbering xmlns:wpc="http://schemas.microsoft.com/office/word/2010/wordprocessingCanvas" xmlns:cx="http://schemas.microsoft.com/office/drawing/2014/chartex" xmlns:cx1="http://schemas.microsoft.com/office/drawing/2015/9/8/chartex" xmlns:cx2="http://schemas.microsoft.com/office/drawing/2015/10/21/chartex" xmlns:cx3="http://schemas.microsoft.com/office/drawing/2016/5/9/chartex" xmlns:cx4="http://schemas.microsoft.com/office/drawing/2016/5/10/chartex" xmlns:cx5="http://schemas.microsoft.com/office/drawing/2016/5/11/chartex" xmlns:cx6="http://schemas.microsoft.com/office/drawing/2016/5/12/chartex" xmlns:cx7="http://schemas.microsoft.com/office/drawing/2016/5/13/chartex" xmlns:cx8="http://schemas.microsoft.com/office/drawing/2016/5/14/chartex" xmlns:mc="http://schemas.openxmlformats.org/markup-compatibility/2006" xmlns:aink="http://schemas.microsoft.com/office/drawing/2016/ink" xmlns:am3d="http://schemas.microsoft.com/office/drawing/2017/model3d" xmlns:o="urn:schemas-microsoft-com:office:office" xmlns:r="http://schemas.openxmlformats.org/officeDocument/2006/relationships" xmlns:m="http://schemas.openxmlformats.org/officeDocument/2006/math" xmlns:v="urn:schemas-microsoft-com:vml" xmlns:wp14="http://schemas.microsoft.com/office/word/2010/wordprocessingDrawing" xmlns:wp="http://schemas.openxmlformats.org/drawingml/2006/wordprocessingDrawing" xmlns:w10="urn:schemas-microsoft-com:office:word" xmlns:w="http://schemas.openxmlformats.org/wordprocessingml/2006/main" xmlns:w14="http://schemas.microsoft.com/office/word/2010/wordml" xmlns:w15="http://schemas.microsoft.com/office/word/2012/wordml" xmlns:w16cex="http://schemas.microsoft.com/office/word/2018/wordml/cex" xmlns:w16cid="http://schemas.microsoft.com/office/word/2016/wordml/cid" xmlns:w16="http://schemas.microsoft.com/office/word/2018/wordml" xmlns:w16se="http://schemas.microsoft.com/office/word/2015/wordml/symex" xmlns:wpg="http://schemas.microsoft.com/office/word/2010/wordprocessingGroup" xmlns:wpi="http://schemas.microsoft.com/office/word/2010/wordprocessingInk" xmlns:wne="http://schemas.microsoft.com/office/word/2006/wordml" xmlns:wps="http://schemas.microsoft.com/office/word/2010/wordprocessingShape" mc:Ignorable="w14 w15 w16se w16cid w16 w16cex wp14">
+<w:numbering xmlns:wpc="http://schemas.microsoft.com/office/word/2010/wordprocessingCanvas" xmlns:cx="http://schemas.microsoft.com/office/drawing/2014/chartex" xmlns:cx1="http://schemas.microsoft.com/office/drawing/2015/9/8/chartex" xmlns:cx2="http://schemas.microsoft.com/office/drawing/2015/10/21/chartex" xmlns:cx3="http://schemas.microsoft.com/office/drawing/2016/5/9/chartex" xmlns:cx4="http://schemas.microsoft.com/office/drawing/2016/5/10/chartex" xmlns:cx5="http://schemas.microsoft.com/office/drawing/2016/5/11/chartex" xmlns:cx6="http://schemas.microsoft.com/office/drawing/2016/5/12/chartex" xmlns:cx7="http://schemas.microsoft.com/office/drawing/2016/5/13/chartex" xmlns:cx8="http://schemas.microsoft.com/office/drawing/2016/5/14/chartex" xmlns:mc="http://schemas.openxmlformats.org/markup-compatibility/2006" xmlns:aink="http://schemas.microsoft.com/office/drawing/2016/ink" xmlns:am3d="http://schemas.microsoft.com/office/drawing/2017/model3d" xmlns:o="urn:schemas-microsoft-com:office:office" xmlns:r="http://schemas.openxmlformats.org/officeDocument/2006/relationships" xmlns:m="http://schemas.openxmlformats.org/officeDocument/2006/math" xmlns:v="urn:schemas-microsoft-com:vml" xmlns:wp14="http://schemas.microsoft.com/office/word/2010/wordprocessingDrawing" xmlns:wp="http://schemas.openxmlformats.org/drawingml/2006/wordprocessingDrawing" xmlns:w10="urn:schemas-microsoft-com:office:word" xmlns:w="http://schemas.openxmlformats.org/wordprocessingml/2006/main" xmlns:w14="http://schemas.microsoft.com/office/word/2010/wordml" xmlns:w15="http://schemas.microsoft.com/office/word/2012/wordml" xmlns:w16cid="http://schemas.microsoft.com/office/word/2016/wordml/cid" xmlns:w16se="http://schemas.microsoft.com/office/word/2015/wordml/symex" xmlns:wpg="http://schemas.microsoft.com/office/word/2010/wordprocessingGroup" xmlns:wpi="http://schemas.microsoft.com/office/word/2010/wordprocessingInk" xmlns:wne="http://schemas.microsoft.com/office/word/2006/wordml" xmlns:wps="http://schemas.microsoft.com/office/word/2010/wordprocessingShape" mc:Ignorable="w14 w15 w16se w16cid wp14">
   <w:abstractNum w:abstractNumId="0" w15:restartNumberingAfterBreak="0">
     <w:nsid w:val="202B4DD6"/>
     <w:multiLevelType w:val="hybridMultilevel"/>
@@ -9157,7 +9633,7 @@
 </file>
 
 <file path=word/styles.xml><?xml version="1.0" encoding="utf-8"?>
-<w:styles xmlns:mc="http://schemas.openxmlformats.org/markup-compatibility/2006" xmlns:r="http://schemas.openxmlformats.org/officeDocument/2006/relationships" xmlns:w="http://schemas.openxmlformats.org/wordprocessingml/2006/main" xmlns:w14="http://schemas.microsoft.com/office/word/2010/wordml" xmlns:w15="http://schemas.microsoft.com/office/word/2012/wordml" xmlns:w16cex="http://schemas.microsoft.com/office/word/2018/wordml/cex" xmlns:w16cid="http://schemas.microsoft.com/office/word/2016/wordml/cid" xmlns:w16="http://schemas.microsoft.com/office/word/2018/wordml" xmlns:w16se="http://schemas.microsoft.com/office/word/2015/wordml/symex" mc:Ignorable="w14 w15 w16se w16cid w16 w16cex">
+<w:styles xmlns:mc="http://schemas.openxmlformats.org/markup-compatibility/2006" xmlns:r="http://schemas.openxmlformats.org/officeDocument/2006/relationships" xmlns:w="http://schemas.openxmlformats.org/wordprocessingml/2006/main" xmlns:w14="http://schemas.microsoft.com/office/word/2010/wordml" xmlns:w15="http://schemas.microsoft.com/office/word/2012/wordml" xmlns:w16cid="http://schemas.microsoft.com/office/word/2016/wordml/cid" xmlns:w16se="http://schemas.microsoft.com/office/word/2015/wordml/symex" mc:Ignorable="w14 w15 w16se w16cid">
   <w:docDefaults>
     <w:rPrDefault>
       <w:rPr>

</xml_diff>

<commit_message>
Task 8: Define functions in game screen
</commit_message>
<xml_diff>
--- a/COMPX202-A8.docx
+++ b/COMPX202-A8.docx
@@ -1,6 +1,6 @@
 
 <file path=word/document.xml><?xml version="1.0" encoding="utf-8"?>
-<w:document xmlns:wpc="http://schemas.microsoft.com/office/word/2010/wordprocessingCanvas" xmlns:cx="http://schemas.microsoft.com/office/drawing/2014/chartex" xmlns:cx1="http://schemas.microsoft.com/office/drawing/2015/9/8/chartex" xmlns:cx2="http://schemas.microsoft.com/office/drawing/2015/10/21/chartex" xmlns:cx3="http://schemas.microsoft.com/office/drawing/2016/5/9/chartex" xmlns:cx4="http://schemas.microsoft.com/office/drawing/2016/5/10/chartex" xmlns:cx5="http://schemas.microsoft.com/office/drawing/2016/5/11/chartex" xmlns:cx6="http://schemas.microsoft.com/office/drawing/2016/5/12/chartex" xmlns:cx7="http://schemas.microsoft.com/office/drawing/2016/5/13/chartex" xmlns:cx8="http://schemas.microsoft.com/office/drawing/2016/5/14/chartex" xmlns:mc="http://schemas.openxmlformats.org/markup-compatibility/2006" xmlns:aink="http://schemas.microsoft.com/office/drawing/2016/ink" xmlns:am3d="http://schemas.microsoft.com/office/drawing/2017/model3d" xmlns:o="urn:schemas-microsoft-com:office:office" xmlns:r="http://schemas.openxmlformats.org/officeDocument/2006/relationships" xmlns:m="http://schemas.openxmlformats.org/officeDocument/2006/math" xmlns:v="urn:schemas-microsoft-com:vml" xmlns:wp14="http://schemas.microsoft.com/office/word/2010/wordprocessingDrawing" xmlns:wp="http://schemas.openxmlformats.org/drawingml/2006/wordprocessingDrawing" xmlns:w10="urn:schemas-microsoft-com:office:word" xmlns:w="http://schemas.openxmlformats.org/wordprocessingml/2006/main" xmlns:w14="http://schemas.microsoft.com/office/word/2010/wordml" xmlns:w15="http://schemas.microsoft.com/office/word/2012/wordml" xmlns:w16cid="http://schemas.microsoft.com/office/word/2016/wordml/cid" xmlns:w16se="http://schemas.microsoft.com/office/word/2015/wordml/symex" xmlns:wpg="http://schemas.microsoft.com/office/word/2010/wordprocessingGroup" xmlns:wpi="http://schemas.microsoft.com/office/word/2010/wordprocessingInk" xmlns:wne="http://schemas.microsoft.com/office/word/2006/wordml" xmlns:wps="http://schemas.microsoft.com/office/word/2010/wordprocessingShape" mc:Ignorable="w14 w15 w16se w16cid wp14">
+<w:document xmlns:wpc="http://schemas.microsoft.com/office/word/2010/wordprocessingCanvas" xmlns:cx="http://schemas.microsoft.com/office/drawing/2014/chartex" xmlns:cx1="http://schemas.microsoft.com/office/drawing/2015/9/8/chartex" xmlns:cx2="http://schemas.microsoft.com/office/drawing/2015/10/21/chartex" xmlns:cx3="http://schemas.microsoft.com/office/drawing/2016/5/9/chartex" xmlns:cx4="http://schemas.microsoft.com/office/drawing/2016/5/10/chartex" xmlns:cx5="http://schemas.microsoft.com/office/drawing/2016/5/11/chartex" xmlns:cx6="http://schemas.microsoft.com/office/drawing/2016/5/12/chartex" xmlns:cx7="http://schemas.microsoft.com/office/drawing/2016/5/13/chartex" xmlns:cx8="http://schemas.microsoft.com/office/drawing/2016/5/14/chartex" xmlns:mc="http://schemas.openxmlformats.org/markup-compatibility/2006" xmlns:aink="http://schemas.microsoft.com/office/drawing/2016/ink" xmlns:am3d="http://schemas.microsoft.com/office/drawing/2017/model3d" xmlns:o="urn:schemas-microsoft-com:office:office" xmlns:r="http://schemas.openxmlformats.org/officeDocument/2006/relationships" xmlns:m="http://schemas.openxmlformats.org/officeDocument/2006/math" xmlns:v="urn:schemas-microsoft-com:vml" xmlns:wp14="http://schemas.microsoft.com/office/word/2010/wordprocessingDrawing" xmlns:wp="http://schemas.openxmlformats.org/drawingml/2006/wordprocessingDrawing" xmlns:w10="urn:schemas-microsoft-com:office:word" xmlns:w="http://schemas.openxmlformats.org/wordprocessingml/2006/main" xmlns:w14="http://schemas.microsoft.com/office/word/2010/wordml" xmlns:w15="http://schemas.microsoft.com/office/word/2012/wordml" xmlns:w16cex="http://schemas.microsoft.com/office/word/2018/wordml/cex" xmlns:w16cid="http://schemas.microsoft.com/office/word/2016/wordml/cid" xmlns:w16="http://schemas.microsoft.com/office/word/2018/wordml" xmlns:w16se="http://schemas.microsoft.com/office/word/2015/wordml/symex" xmlns:wpg="http://schemas.microsoft.com/office/word/2010/wordprocessingGroup" xmlns:wpi="http://schemas.microsoft.com/office/word/2010/wordprocessingInk" xmlns:wne="http://schemas.microsoft.com/office/word/2006/wordml" xmlns:wps="http://schemas.microsoft.com/office/word/2010/wordprocessingShape" mc:Ignorable="w14 w15 w16se w16cid w16 w16cex wp14">
   <w:body>
     <w:p>
       <w:pPr>
@@ -96,23 +96,13 @@
           <w:lang w:val="en-US"/>
         </w:rPr>
       </w:pPr>
-      <w:proofErr w:type="spellStart"/>
-      <w:r>
-        <w:rPr>
-          <w:sz w:val="32"/>
-          <w:szCs w:val="32"/>
-          <w:lang w:val="en-US"/>
-        </w:rPr>
-        <w:t>Xuanlin</w:t>
-      </w:r>
-      <w:proofErr w:type="spellEnd"/>
-      <w:r>
-        <w:rPr>
-          <w:sz w:val="32"/>
-          <w:szCs w:val="32"/>
-          <w:lang w:val="en-US"/>
-        </w:rPr>
-        <w:t xml:space="preserve"> Jiang</w:t>
+      <w:r>
+        <w:rPr>
+          <w:sz w:val="32"/>
+          <w:szCs w:val="32"/>
+          <w:lang w:val="en-US"/>
+        </w:rPr>
+        <w:t>Xuanlin Jiang</w:t>
       </w:r>
       <w:r>
         <w:rPr>
@@ -657,7 +647,6 @@
               </w:rPr>
               <w:t xml:space="preserve"> </w:t>
             </w:r>
-            <w:proofErr w:type="spellStart"/>
             <w:r>
               <w:rPr>
                 <w:sz w:val="32"/>
@@ -666,7 +655,6 @@
               </w:rPr>
               <w:t>hrs</w:t>
             </w:r>
-            <w:proofErr w:type="spellEnd"/>
           </w:p>
         </w:tc>
       </w:tr>
@@ -2779,18 +2767,8 @@
                 <w:szCs w:val="32"/>
                 <w:lang w:val="en-US"/>
               </w:rPr>
-              <w:t xml:space="preserve">1.5 </w:t>
-            </w:r>
-            <w:proofErr w:type="spellStart"/>
-            <w:r>
-              <w:rPr>
-                <w:sz w:val="32"/>
-                <w:szCs w:val="32"/>
-                <w:lang w:val="en-US"/>
-              </w:rPr>
-              <w:t>hrs</w:t>
-            </w:r>
-            <w:proofErr w:type="spellEnd"/>
+              <w:t>1.5 hrs</w:t>
+            </w:r>
           </w:p>
         </w:tc>
       </w:tr>
@@ -2941,7 +2919,6 @@
               </w:rPr>
               <w:t xml:space="preserve">5 </w:t>
             </w:r>
-            <w:proofErr w:type="spellStart"/>
             <w:r>
               <w:rPr>
                 <w:rFonts w:hint="eastAsia"/>
@@ -2951,7 +2928,6 @@
               </w:rPr>
               <w:t>hrs</w:t>
             </w:r>
-            <w:proofErr w:type="spellEnd"/>
           </w:p>
         </w:tc>
       </w:tr>
@@ -3102,7 +3078,6 @@
               </w:rPr>
               <w:t xml:space="preserve"> </w:t>
             </w:r>
-            <w:proofErr w:type="spellStart"/>
             <w:r>
               <w:rPr>
                 <w:rFonts w:hint="eastAsia"/>
@@ -3112,7 +3087,6 @@
               </w:rPr>
               <w:t>hrs</w:t>
             </w:r>
-            <w:proofErr w:type="spellEnd"/>
           </w:p>
         </w:tc>
       </w:tr>
@@ -3263,7 +3237,6 @@
               </w:rPr>
               <w:t xml:space="preserve">5 </w:t>
             </w:r>
-            <w:proofErr w:type="spellStart"/>
             <w:r>
               <w:rPr>
                 <w:rFonts w:hint="eastAsia"/>
@@ -3273,7 +3246,6 @@
               </w:rPr>
               <w:t>hrs</w:t>
             </w:r>
-            <w:proofErr w:type="spellEnd"/>
           </w:p>
         </w:tc>
       </w:tr>
@@ -3424,7 +3396,6 @@
               </w:rPr>
               <w:t xml:space="preserve"> </w:t>
             </w:r>
-            <w:proofErr w:type="spellStart"/>
             <w:r>
               <w:rPr>
                 <w:rFonts w:hint="eastAsia"/>
@@ -3434,7 +3405,6 @@
               </w:rPr>
               <w:t>hrs</w:t>
             </w:r>
-            <w:proofErr w:type="spellEnd"/>
           </w:p>
         </w:tc>
       </w:tr>
@@ -3593,7 +3563,6 @@
               </w:rPr>
               <w:t xml:space="preserve"> </w:t>
             </w:r>
-            <w:proofErr w:type="spellStart"/>
             <w:r>
               <w:rPr>
                 <w:rFonts w:hint="eastAsia"/>
@@ -3603,7 +3572,6 @@
               </w:rPr>
               <w:t>hrs</w:t>
             </w:r>
-            <w:proofErr w:type="spellEnd"/>
           </w:p>
         </w:tc>
       </w:tr>
@@ -3754,7 +3722,6 @@
               </w:rPr>
               <w:t xml:space="preserve"> </w:t>
             </w:r>
-            <w:proofErr w:type="spellStart"/>
             <w:r>
               <w:rPr>
                 <w:rFonts w:hint="eastAsia"/>
@@ -3764,7 +3731,6 @@
               </w:rPr>
               <w:t>hrs</w:t>
             </w:r>
-            <w:proofErr w:type="spellEnd"/>
           </w:p>
         </w:tc>
       </w:tr>
@@ -4433,7 +4399,6 @@
               </w:rPr>
               <w:t xml:space="preserve"> </w:t>
             </w:r>
-            <w:proofErr w:type="spellStart"/>
             <w:r>
               <w:rPr>
                 <w:rFonts w:hint="eastAsia"/>
@@ -4443,7 +4408,6 @@
               </w:rPr>
               <w:t>hrs</w:t>
             </w:r>
-            <w:proofErr w:type="spellEnd"/>
           </w:p>
         </w:tc>
       </w:tr>
@@ -4628,7 +4592,6 @@
               </w:rPr>
               <w:t xml:space="preserve"> </w:t>
             </w:r>
-            <w:proofErr w:type="spellStart"/>
             <w:r>
               <w:rPr>
                 <w:rFonts w:hint="eastAsia"/>
@@ -4638,7 +4601,6 @@
               </w:rPr>
               <w:t>hrs</w:t>
             </w:r>
-            <w:proofErr w:type="spellEnd"/>
           </w:p>
         </w:tc>
       </w:tr>
@@ -4823,7 +4785,6 @@
               </w:rPr>
               <w:t xml:space="preserve"> </w:t>
             </w:r>
-            <w:proofErr w:type="spellStart"/>
             <w:r>
               <w:rPr>
                 <w:rFonts w:hint="eastAsia"/>
@@ -4833,7 +4794,6 @@
               </w:rPr>
               <w:t>hrs</w:t>
             </w:r>
-            <w:proofErr w:type="spellEnd"/>
           </w:p>
         </w:tc>
       </w:tr>
@@ -5018,7 +4978,6 @@
               </w:rPr>
               <w:t xml:space="preserve"> </w:t>
             </w:r>
-            <w:proofErr w:type="spellStart"/>
             <w:r>
               <w:rPr>
                 <w:rFonts w:hint="eastAsia"/>
@@ -5028,7 +4987,6 @@
               </w:rPr>
               <w:t>hrs</w:t>
             </w:r>
-            <w:proofErr w:type="spellEnd"/>
           </w:p>
         </w:tc>
       </w:tr>
@@ -5222,7 +5180,6 @@
               </w:rPr>
               <w:t xml:space="preserve"> </w:t>
             </w:r>
-            <w:proofErr w:type="spellStart"/>
             <w:r>
               <w:rPr>
                 <w:rFonts w:hint="eastAsia"/>
@@ -5232,7 +5189,6 @@
               </w:rPr>
               <w:t>hrs</w:t>
             </w:r>
-            <w:proofErr w:type="spellEnd"/>
           </w:p>
         </w:tc>
       </w:tr>
@@ -5434,7 +5390,6 @@
               </w:rPr>
               <w:t xml:space="preserve"> </w:t>
             </w:r>
-            <w:proofErr w:type="spellStart"/>
             <w:r>
               <w:rPr>
                 <w:rFonts w:hint="eastAsia"/>
@@ -5444,7 +5399,6 @@
               </w:rPr>
               <w:t>hrs</w:t>
             </w:r>
-            <w:proofErr w:type="spellEnd"/>
           </w:p>
         </w:tc>
       </w:tr>
@@ -5646,7 +5600,6 @@
               </w:rPr>
               <w:t xml:space="preserve"> </w:t>
             </w:r>
-            <w:proofErr w:type="spellStart"/>
             <w:r>
               <w:rPr>
                 <w:rFonts w:hint="eastAsia"/>
@@ -5656,7 +5609,6 @@
               </w:rPr>
               <w:t>hrs</w:t>
             </w:r>
-            <w:proofErr w:type="spellEnd"/>
           </w:p>
         </w:tc>
       </w:tr>
@@ -5841,7 +5793,6 @@
               </w:rPr>
               <w:t xml:space="preserve"> </w:t>
             </w:r>
-            <w:proofErr w:type="spellStart"/>
             <w:r>
               <w:rPr>
                 <w:rFonts w:hint="eastAsia"/>
@@ -5851,7 +5802,6 @@
               </w:rPr>
               <w:t>hrs</w:t>
             </w:r>
-            <w:proofErr w:type="spellEnd"/>
           </w:p>
         </w:tc>
       </w:tr>
@@ -6036,7 +5986,6 @@
               </w:rPr>
               <w:t xml:space="preserve"> </w:t>
             </w:r>
-            <w:proofErr w:type="spellStart"/>
             <w:r>
               <w:rPr>
                 <w:rFonts w:hint="eastAsia"/>
@@ -6046,7 +5995,6 @@
               </w:rPr>
               <w:t>hrs</w:t>
             </w:r>
-            <w:proofErr w:type="spellEnd"/>
           </w:p>
         </w:tc>
       </w:tr>
@@ -6206,7 +6154,6 @@
               </w:rPr>
               <w:t xml:space="preserve">5 </w:t>
             </w:r>
-            <w:proofErr w:type="spellStart"/>
             <w:r>
               <w:rPr>
                 <w:rFonts w:hint="eastAsia"/>
@@ -6216,7 +6163,6 @@
               </w:rPr>
               <w:t>hrs</w:t>
             </w:r>
-            <w:proofErr w:type="spellEnd"/>
           </w:p>
         </w:tc>
       </w:tr>
@@ -6613,7 +6559,7 @@
               </wp:anchor>
             </w:drawing>
           </mc:Choice>
-          <mc:Fallback xmlns:w16cex="http://schemas.microsoft.com/office/word/2018/wordml/cex" xmlns:w16="http://schemas.microsoft.com/office/word/2018/wordml">
+          <mc:Fallback>
             <w:pict>
               <v:rect w14:anchorId="7D2FAD8F" id="Rectangle 5" o:spid="_x0000_s1026" style="position:absolute;margin-left:264.8pt;margin-top:1.3pt;width:79.65pt;height:22.2pt;z-index:251663360;visibility:visible;mso-wrap-style:square;mso-wrap-distance-left:9pt;mso-wrap-distance-top:0;mso-wrap-distance-right:9pt;mso-wrap-distance-bottom:0;mso-position-horizontal:absolute;mso-position-horizontal-relative:text;mso-position-vertical:absolute;mso-position-vertical-relative:text;v-text-anchor:middle" o:gfxdata="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" fillcolor="#a5a5a5 [3206]" strokecolor="#525252 [1606]" strokeweight="1pt"/>
             </w:pict>
@@ -6687,7 +6633,7 @@
               </wp:anchor>
             </w:drawing>
           </mc:Choice>
-          <mc:Fallback xmlns:w16cex="http://schemas.microsoft.com/office/word/2018/wordml/cex" xmlns:w16="http://schemas.microsoft.com/office/word/2018/wordml">
+          <mc:Fallback>
             <w:pict>
               <v:rect w14:anchorId="0D684F65" id="Rectangle 4" o:spid="_x0000_s1026" style="position:absolute;margin-left:170.1pt;margin-top:1.25pt;width:79.65pt;height:22.2pt;z-index:251661312;visibility:visible;mso-wrap-style:square;mso-wrap-distance-left:9pt;mso-wrap-distance-top:0;mso-wrap-distance-right:9pt;mso-wrap-distance-bottom:0;mso-position-horizontal:absolute;mso-position-horizontal-relative:text;mso-position-vertical:absolute;mso-position-vertical-relative:text;v-text-anchor:middle" o:gfxdata="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" fillcolor="white [3201]" strokecolor="black [3213]" strokeweight="1pt"/>
             </w:pict>
@@ -6766,7 +6712,7 @@
               </wp:anchor>
             </w:drawing>
           </mc:Choice>
-          <mc:Fallback xmlns:w16cex="http://schemas.microsoft.com/office/word/2018/wordml/cex" xmlns:w16="http://schemas.microsoft.com/office/word/2018/wordml">
+          <mc:Fallback>
             <w:pict>
               <v:rect w14:anchorId="1BEEE347" id="Rectangle 3" o:spid="_x0000_s1026" style="position:absolute;margin-left:72.85pt;margin-top:.95pt;width:79.65pt;height:22.2pt;z-index:251659264;visibility:visible;mso-wrap-style:square;mso-wrap-distance-left:9pt;mso-wrap-distance-top:0;mso-wrap-distance-right:9pt;mso-wrap-distance-bottom:0;mso-position-horizontal:absolute;mso-position-horizontal-relative:text;mso-position-vertical:absolute;mso-position-vertical-relative:text;v-text-anchor:middle" o:gfxdata="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" fillcolor="#538135 [2409]" stroked="f" strokeweight="1pt"/>
             </w:pict>
@@ -7297,35 +7243,41 @@
           <w:szCs w:val="32"/>
           <w:lang w:val="en-US"/>
         </w:rPr>
+        <w:t xml:space="preserve"> Also</w:t>
+      </w:r>
+      <w:r>
+        <w:rPr>
+          <w:sz w:val="32"/>
+          <w:szCs w:val="32"/>
+          <w:lang w:val="en-US"/>
+        </w:rPr>
+        <w:t xml:space="preserve"> all th</w:t>
+      </w:r>
+      <w:r>
+        <w:rPr>
+          <w:rFonts w:hint="eastAsia"/>
+          <w:sz w:val="32"/>
+          <w:szCs w:val="32"/>
+          <w:lang w:val="en-US"/>
+        </w:rPr>
+        <w:t>ree</w:t>
+      </w:r>
+      <w:r>
+        <w:rPr>
+          <w:sz w:val="32"/>
+          <w:szCs w:val="32"/>
+          <w:lang w:val="en-US"/>
+        </w:rPr>
         <w:t xml:space="preserve"> </w:t>
       </w:r>
-      <w:proofErr w:type="gramStart"/>
-      <w:r>
-        <w:rPr>
-          <w:rFonts w:hint="eastAsia"/>
-          <w:sz w:val="32"/>
-          <w:szCs w:val="32"/>
-          <w:lang w:val="en-US"/>
-        </w:rPr>
-        <w:t>Also</w:t>
-      </w:r>
-      <w:proofErr w:type="gramEnd"/>
-      <w:r>
-        <w:rPr>
-          <w:sz w:val="32"/>
-          <w:szCs w:val="32"/>
-          <w:lang w:val="en-US"/>
-        </w:rPr>
-        <w:t xml:space="preserve"> all th</w:t>
-      </w:r>
-      <w:r>
-        <w:rPr>
-          <w:rFonts w:hint="eastAsia"/>
-          <w:sz w:val="32"/>
-          <w:szCs w:val="32"/>
-          <w:lang w:val="en-US"/>
-        </w:rPr>
-        <w:t>ree</w:t>
+      <w:r>
+        <w:rPr>
+          <w:rFonts w:hint="eastAsia"/>
+          <w:sz w:val="32"/>
+          <w:szCs w:val="32"/>
+          <w:lang w:val="en-US"/>
+        </w:rPr>
+        <w:t>activities</w:t>
       </w:r>
       <w:r>
         <w:rPr>
@@ -7342,7 +7294,7 @@
           <w:szCs w:val="32"/>
           <w:lang w:val="en-US"/>
         </w:rPr>
-        <w:t>activities</w:t>
+        <w:t>inherits</w:t>
       </w:r>
       <w:r>
         <w:rPr>
@@ -7359,7 +7311,7 @@
           <w:szCs w:val="32"/>
           <w:lang w:val="en-US"/>
         </w:rPr>
-        <w:t>inherits</w:t>
+        <w:t>from</w:t>
       </w:r>
       <w:r>
         <w:rPr>
@@ -7376,7 +7328,7 @@
           <w:szCs w:val="32"/>
           <w:lang w:val="en-US"/>
         </w:rPr>
-        <w:t>from</w:t>
+        <w:t>the</w:t>
       </w:r>
       <w:r>
         <w:rPr>
@@ -7393,27 +7345,8 @@
           <w:szCs w:val="32"/>
           <w:lang w:val="en-US"/>
         </w:rPr>
-        <w:t>the</w:t>
-      </w:r>
-      <w:r>
-        <w:rPr>
-          <w:sz w:val="32"/>
-          <w:szCs w:val="32"/>
-          <w:lang w:val="en-US"/>
-        </w:rPr>
-        <w:t xml:space="preserve"> </w:t>
-      </w:r>
-      <w:proofErr w:type="spellStart"/>
-      <w:r>
-        <w:rPr>
-          <w:rFonts w:hint="eastAsia"/>
-          <w:sz w:val="32"/>
-          <w:szCs w:val="32"/>
-          <w:lang w:val="en-US"/>
-        </w:rPr>
         <w:t>FullScreenActivity</w:t>
       </w:r>
-      <w:proofErr w:type="spellEnd"/>
       <w:r>
         <w:rPr>
           <w:sz w:val="32"/>
@@ -7666,25 +7599,7 @@
           <w:szCs w:val="32"/>
           <w:lang w:val="en-US"/>
         </w:rPr>
-        <w:t xml:space="preserve">The welcome screen is also </w:t>
-      </w:r>
-      <w:proofErr w:type="gramStart"/>
-      <w:r>
-        <w:rPr>
-          <w:sz w:val="32"/>
-          <w:szCs w:val="32"/>
-          <w:lang w:val="en-US"/>
-        </w:rPr>
-        <w:t>the every</w:t>
-      </w:r>
-      <w:proofErr w:type="gramEnd"/>
-      <w:r>
-        <w:rPr>
-          <w:sz w:val="32"/>
-          <w:szCs w:val="32"/>
-          <w:lang w:val="en-US"/>
-        </w:rPr>
-        <w:t xml:space="preserve"> first screen when user open the game, thus it must have following functions: 1) game brand </w:t>
+        <w:t xml:space="preserve">The welcome screen is also the every first screen when user open the game, thus it must have following functions: 1) game brand </w:t>
       </w:r>
       <w:r>
         <w:rPr>
@@ -7701,25 +7616,7 @@
           <w:szCs w:val="32"/>
           <w:lang w:val="en-US"/>
         </w:rPr>
-        <w:t xml:space="preserve">: telling user what game he is playing. 2) </w:t>
-      </w:r>
-      <w:proofErr w:type="gramStart"/>
-      <w:r>
-        <w:rPr>
-          <w:sz w:val="32"/>
-          <w:szCs w:val="32"/>
-          <w:lang w:val="en-US"/>
-        </w:rPr>
-        <w:t>A</w:t>
-      </w:r>
-      <w:proofErr w:type="gramEnd"/>
-      <w:r>
-        <w:rPr>
-          <w:sz w:val="32"/>
-          <w:szCs w:val="32"/>
-          <w:lang w:val="en-US"/>
-        </w:rPr>
-        <w:t xml:space="preserve"> input allow user to type in his name. 3) A play button to start the game (go to the game </w:t>
+        <w:t xml:space="preserve">: telling user what game he is playing. 2) A input allow user to type in his name. 3) A play button to start the game (go to the game </w:t>
       </w:r>
       <w:r>
         <w:rPr>
@@ -8224,6 +8121,7 @@
       <w:pPr>
         <w:spacing w:line="360" w:lineRule="auto"/>
         <w:rPr>
+          <w:rFonts w:hint="eastAsia"/>
           <w:sz w:val="32"/>
           <w:szCs w:val="32"/>
           <w:lang w:val="en-US"/>
@@ -8501,7 +8399,7 @@
           <w:szCs w:val="40"/>
           <w:lang w:val="en-US"/>
         </w:rPr>
-        <w:t>7</w:t>
+        <w:t xml:space="preserve">7: </w:t>
       </w:r>
       <w:r>
         <w:rPr>
@@ -8509,15 +8407,7 @@
           <w:szCs w:val="40"/>
           <w:lang w:val="en-US"/>
         </w:rPr>
-        <w:t xml:space="preserve">: </w:t>
-      </w:r>
-      <w:r>
-        <w:rPr>
-          <w:sz w:val="40"/>
-          <w:szCs w:val="40"/>
-          <w:lang w:val="en-US"/>
-        </w:rPr>
-        <w:t>Layout the welcome screen with XML</w:t>
+        <w:t>Define functions in game screen</w:t>
       </w:r>
     </w:p>
     <w:p>
@@ -8545,15 +8435,7 @@
           <w:szCs w:val="32"/>
           <w:lang w:val="en-US"/>
         </w:rPr>
-        <w:t xml:space="preserve">: </w:t>
-      </w:r>
-      <w:r>
-        <w:rPr>
-          <w:sz w:val="32"/>
-          <w:szCs w:val="32"/>
-          <w:lang w:val="en-US"/>
-        </w:rPr>
-        <w:t>30</w:t>
+        <w:t>: 30</w:t>
       </w:r>
       <w:r>
         <w:rPr>
@@ -8589,15 +8471,7 @@
           <w:szCs w:val="32"/>
           <w:lang w:val="en-US"/>
         </w:rPr>
-        <w:t xml:space="preserve">: </w:t>
-      </w:r>
-      <w:r>
-        <w:rPr>
-          <w:sz w:val="32"/>
-          <w:szCs w:val="32"/>
-          <w:lang w:val="en-US"/>
-        </w:rPr>
-        <w:t>50</w:t>
+        <w:t>: 50</w:t>
       </w:r>
       <w:r>
         <w:rPr>
@@ -8658,15 +8532,7 @@
           <w:szCs w:val="32"/>
           <w:lang w:val="en-US"/>
         </w:rPr>
-        <w:t xml:space="preserve">is in line with our main </w:t>
-      </w:r>
-      <w:r>
-        <w:rPr>
-          <w:sz w:val="32"/>
-          <w:szCs w:val="32"/>
-          <w:lang w:val="en-US"/>
-        </w:rPr>
-        <w:t>color</w:t>
+        <w:t>is in line with our main color</w:t>
       </w:r>
       <w:r>
         <w:rPr>
@@ -8687,6 +8553,7 @@
     <w:p>
       <w:pPr>
         <w:spacing w:line="360" w:lineRule="auto"/>
+        <w:jc w:val="center"/>
         <w:rPr>
           <w:sz w:val="32"/>
           <w:szCs w:val="32"/>
@@ -8700,11 +8567,10 @@
           <w:szCs w:val="32"/>
           <w:lang w:val="en-US"/>
         </w:rPr>
-        <w:lastRenderedPageBreak/>
         <w:drawing>
-          <wp:inline distT="0" distB="0" distL="0" distR="0" wp14:anchorId="6F66B50D" wp14:editId="523C9A13">
-            <wp:extent cx="2647738" cy="4685121"/>
-            <wp:effectExtent l="0" t="0" r="0" b="1270"/>
+          <wp:inline distT="0" distB="0" distL="0" distR="0" wp14:anchorId="6F66B50D" wp14:editId="6F84B654">
+            <wp:extent cx="1915064" cy="3388672"/>
+            <wp:effectExtent l="0" t="0" r="3175" b="2540"/>
             <wp:docPr id="7" name="Picture 7"/>
             <wp:cNvGraphicFramePr>
               <a:graphicFrameLocks xmlns:a="http://schemas.openxmlformats.org/drawingml/2006/main" noChangeAspect="1"/>
@@ -8725,7 +8591,7 @@
                   <pic:spPr>
                     <a:xfrm>
                       <a:off x="0" y="0"/>
-                      <a:ext cx="2647955" cy="4685506"/>
+                      <a:ext cx="1934973" cy="3423900"/>
                     </a:xfrm>
                     <a:prstGeom prst="rect">
                       <a:avLst/>
@@ -8754,6 +8620,444 @@
           <w:szCs w:val="40"/>
           <w:lang w:val="en-US"/>
         </w:rPr>
+        <w:lastRenderedPageBreak/>
+        <w:t>Task</w:t>
+      </w:r>
+      <w:r>
+        <w:rPr>
+          <w:sz w:val="40"/>
+          <w:szCs w:val="40"/>
+          <w:lang w:val="en-US"/>
+        </w:rPr>
+        <w:t xml:space="preserve"> </w:t>
+      </w:r>
+      <w:r>
+        <w:rPr>
+          <w:sz w:val="40"/>
+          <w:szCs w:val="40"/>
+          <w:lang w:val="en-US"/>
+        </w:rPr>
+        <w:t>8</w:t>
+      </w:r>
+      <w:r>
+        <w:rPr>
+          <w:sz w:val="40"/>
+          <w:szCs w:val="40"/>
+          <w:lang w:val="en-US"/>
+        </w:rPr>
+        <w:t xml:space="preserve">: </w:t>
+      </w:r>
+      <w:r>
+        <w:rPr>
+          <w:sz w:val="40"/>
+          <w:szCs w:val="40"/>
+          <w:lang w:val="en-US"/>
+        </w:rPr>
+        <w:t>Define functions in game screen</w:t>
+      </w:r>
+    </w:p>
+    <w:p>
+      <w:pPr>
+        <w:spacing w:line="360" w:lineRule="auto"/>
+        <w:rPr>
+          <w:rFonts w:hint="eastAsia"/>
+          <w:sz w:val="32"/>
+          <w:szCs w:val="32"/>
+          <w:lang w:val="en-US"/>
+        </w:rPr>
+      </w:pPr>
+      <w:r>
+        <w:rPr>
+          <w:b/>
+          <w:bCs/>
+          <w:sz w:val="32"/>
+          <w:szCs w:val="32"/>
+          <w:lang w:val="en-US"/>
+        </w:rPr>
+        <w:t>ETA</w:t>
+      </w:r>
+      <w:r>
+        <w:rPr>
+          <w:sz w:val="32"/>
+          <w:szCs w:val="32"/>
+          <w:lang w:val="en-US"/>
+        </w:rPr>
+        <w:t>: 30</w:t>
+      </w:r>
+      <w:r>
+        <w:rPr>
+          <w:rFonts w:hint="eastAsia"/>
+          <w:sz w:val="32"/>
+          <w:szCs w:val="32"/>
+          <w:lang w:val="en-US"/>
+        </w:rPr>
+        <w:t>min</w:t>
+      </w:r>
+      <w:r>
+        <w:rPr>
+          <w:sz w:val="32"/>
+          <w:szCs w:val="32"/>
+          <w:lang w:val="en-US"/>
+        </w:rPr>
+        <w:t xml:space="preserve">, </w:t>
+      </w:r>
+      <w:r>
+        <w:rPr>
+          <w:rFonts w:hint="eastAsia"/>
+          <w:b/>
+          <w:bCs/>
+          <w:sz w:val="32"/>
+          <w:szCs w:val="32"/>
+          <w:lang w:val="en-US"/>
+        </w:rPr>
+        <w:t>Actual</w:t>
+      </w:r>
+      <w:r>
+        <w:rPr>
+          <w:sz w:val="32"/>
+          <w:szCs w:val="32"/>
+          <w:lang w:val="en-US"/>
+        </w:rPr>
+        <w:t xml:space="preserve">: </w:t>
+      </w:r>
+      <w:r>
+        <w:rPr>
+          <w:sz w:val="32"/>
+          <w:szCs w:val="32"/>
+          <w:lang w:val="en-US"/>
+        </w:rPr>
+        <w:t>1</w:t>
+      </w:r>
+      <w:r>
+        <w:rPr>
+          <w:sz w:val="32"/>
+          <w:szCs w:val="32"/>
+          <w:lang w:val="en-US"/>
+        </w:rPr>
+        <w:t>5</w:t>
+      </w:r>
+      <w:r>
+        <w:rPr>
+          <w:rFonts w:hint="eastAsia"/>
+          <w:sz w:val="32"/>
+          <w:szCs w:val="32"/>
+          <w:lang w:val="en-US"/>
+        </w:rPr>
+        <w:t>min</w:t>
+      </w:r>
+    </w:p>
+    <w:p>
+      <w:pPr>
+        <w:spacing w:line="360" w:lineRule="auto"/>
+        <w:rPr>
+          <w:sz w:val="32"/>
+          <w:szCs w:val="32"/>
+          <w:lang w:val="en-US"/>
+        </w:rPr>
+      </w:pPr>
+      <w:r>
+        <w:rPr>
+          <w:sz w:val="32"/>
+          <w:szCs w:val="32"/>
+          <w:lang w:val="en-US"/>
+        </w:rPr>
+        <w:t xml:space="preserve">The </w:t>
+      </w:r>
+      <w:r>
+        <w:rPr>
+          <w:sz w:val="32"/>
+          <w:szCs w:val="32"/>
+          <w:lang w:val="en-US"/>
+        </w:rPr>
+        <w:t>game</w:t>
+      </w:r>
+      <w:r>
+        <w:rPr>
+          <w:sz w:val="32"/>
+          <w:szCs w:val="32"/>
+          <w:lang w:val="en-US"/>
+        </w:rPr>
+        <w:t xml:space="preserve"> screen is the </w:t>
+      </w:r>
+      <w:r>
+        <w:rPr>
+          <w:sz w:val="32"/>
+          <w:szCs w:val="32"/>
+          <w:lang w:val="en-US"/>
+        </w:rPr>
+        <w:t>core</w:t>
+      </w:r>
+      <w:r>
+        <w:rPr>
+          <w:sz w:val="32"/>
+          <w:szCs w:val="32"/>
+          <w:lang w:val="en-US"/>
+        </w:rPr>
+        <w:t xml:space="preserve"> screen </w:t>
+      </w:r>
+      <w:r>
+        <w:rPr>
+          <w:sz w:val="32"/>
+          <w:szCs w:val="32"/>
+          <w:lang w:val="en-US"/>
+        </w:rPr>
+        <w:t xml:space="preserve">that user plays game on, which not only needed game play function, but also some </w:t>
+      </w:r>
+      <w:r>
+        <w:rPr>
+          <w:rFonts w:hint="eastAsia"/>
+          <w:sz w:val="32"/>
+          <w:szCs w:val="32"/>
+          <w:lang w:val="en-US"/>
+        </w:rPr>
+        <w:t>interactive</w:t>
+      </w:r>
+      <w:r>
+        <w:rPr>
+          <w:sz w:val="32"/>
+          <w:szCs w:val="32"/>
+          <w:lang w:val="en-US"/>
+        </w:rPr>
+        <w:t xml:space="preserve"> </w:t>
+      </w:r>
+      <w:r>
+        <w:rPr>
+          <w:rFonts w:hint="eastAsia"/>
+          <w:sz w:val="32"/>
+          <w:szCs w:val="32"/>
+          <w:lang w:val="en-US"/>
+        </w:rPr>
+        <w:t>functions</w:t>
+      </w:r>
+      <w:r>
+        <w:rPr>
+          <w:sz w:val="32"/>
+          <w:szCs w:val="32"/>
+          <w:lang w:val="en-US"/>
+        </w:rPr>
+        <w:t>, details are as follows</w:t>
+      </w:r>
+      <w:r>
+        <w:rPr>
+          <w:rFonts w:hint="eastAsia"/>
+          <w:sz w:val="32"/>
+          <w:szCs w:val="32"/>
+          <w:lang w:val="en-US"/>
+        </w:rPr>
+        <w:t>:</w:t>
+      </w:r>
+      <w:r>
+        <w:rPr>
+          <w:sz w:val="32"/>
+          <w:szCs w:val="32"/>
+          <w:lang w:val="en-US"/>
+        </w:rPr>
+        <w:t xml:space="preserve"> 1) </w:t>
+      </w:r>
+      <w:r>
+        <w:rPr>
+          <w:sz w:val="32"/>
+          <w:szCs w:val="32"/>
+          <w:lang w:val="en-US"/>
+        </w:rPr>
+        <w:t>A tip message tells user the game is going to start. 2) A cancel button which stops the current game and go back to home screen. 3) A replay button allow</w:t>
+      </w:r>
+      <w:r>
+        <w:rPr>
+          <w:sz w:val="32"/>
+          <w:szCs w:val="32"/>
+          <w:lang w:val="en-US"/>
+        </w:rPr>
+        <w:t>s</w:t>
+      </w:r>
+      <w:r>
+        <w:rPr>
+          <w:sz w:val="32"/>
+          <w:szCs w:val="32"/>
+          <w:lang w:val="en-US"/>
+        </w:rPr>
+        <w:t xml:space="preserve"> user to replay the game. 4) A </w:t>
+      </w:r>
+      <w:r>
+        <w:rPr>
+          <w:sz w:val="32"/>
+          <w:szCs w:val="32"/>
+          <w:lang w:val="en-US"/>
+        </w:rPr>
+        <w:t xml:space="preserve">rank button allows user to go to the score screen. 5) A message in the top showing real-time score. 6) A message box pop up after the game is </w:t>
+      </w:r>
+      <w:r>
+        <w:rPr>
+          <w:rFonts w:hint="eastAsia"/>
+          <w:sz w:val="32"/>
+          <w:szCs w:val="32"/>
+          <w:lang w:val="en-US"/>
+        </w:rPr>
+        <w:t>finished</w:t>
+      </w:r>
+      <w:r>
+        <w:rPr>
+          <w:sz w:val="32"/>
+          <w:szCs w:val="32"/>
+          <w:lang w:val="en-US"/>
+        </w:rPr>
+        <w:t xml:space="preserve">, with the player name and final score. 7) Game play functions </w:t>
+      </w:r>
+      <w:r>
+        <w:rPr>
+          <w:rFonts w:hint="eastAsia"/>
+          <w:sz w:val="32"/>
+          <w:szCs w:val="32"/>
+          <w:lang w:val="en-US"/>
+        </w:rPr>
+        <w:t>will</w:t>
+      </w:r>
+      <w:r>
+        <w:rPr>
+          <w:sz w:val="32"/>
+          <w:szCs w:val="32"/>
+          <w:lang w:val="en-US"/>
+        </w:rPr>
+        <w:t xml:space="preserve"> </w:t>
+      </w:r>
+      <w:r>
+        <w:rPr>
+          <w:rFonts w:hint="eastAsia"/>
+          <w:sz w:val="32"/>
+          <w:szCs w:val="32"/>
+          <w:lang w:val="en-US"/>
+        </w:rPr>
+        <w:t>be</w:t>
+      </w:r>
+      <w:r>
+        <w:rPr>
+          <w:sz w:val="32"/>
+          <w:szCs w:val="32"/>
+          <w:lang w:val="en-US"/>
+        </w:rPr>
+        <w:t xml:space="preserve"> </w:t>
+      </w:r>
+      <w:r>
+        <w:rPr>
+          <w:rFonts w:hint="eastAsia"/>
+          <w:sz w:val="32"/>
+          <w:szCs w:val="32"/>
+          <w:lang w:val="en-US"/>
+        </w:rPr>
+        <w:t>discussed</w:t>
+      </w:r>
+      <w:r>
+        <w:rPr>
+          <w:sz w:val="32"/>
+          <w:szCs w:val="32"/>
+          <w:lang w:val="en-US"/>
+        </w:rPr>
+        <w:t xml:space="preserve"> </w:t>
+      </w:r>
+      <w:r>
+        <w:rPr>
+          <w:rFonts w:hint="eastAsia"/>
+          <w:sz w:val="32"/>
+          <w:szCs w:val="32"/>
+          <w:lang w:val="en-US"/>
+        </w:rPr>
+        <w:t>in</w:t>
+      </w:r>
+      <w:r>
+        <w:rPr>
+          <w:sz w:val="32"/>
+          <w:szCs w:val="32"/>
+          <w:lang w:val="en-US"/>
+        </w:rPr>
+        <w:t xml:space="preserve"> </w:t>
+      </w:r>
+      <w:r>
+        <w:rPr>
+          <w:rFonts w:hint="eastAsia"/>
+          <w:sz w:val="32"/>
+          <w:szCs w:val="32"/>
+          <w:lang w:val="en-US"/>
+        </w:rPr>
+        <w:t>the</w:t>
+      </w:r>
+      <w:r>
+        <w:rPr>
+          <w:sz w:val="32"/>
+          <w:szCs w:val="32"/>
+          <w:lang w:val="en-US"/>
+        </w:rPr>
+        <w:t xml:space="preserve"> </w:t>
+      </w:r>
+      <w:r>
+        <w:rPr>
+          <w:rFonts w:hint="eastAsia"/>
+          <w:sz w:val="32"/>
+          <w:szCs w:val="32"/>
+          <w:lang w:val="en-US"/>
+        </w:rPr>
+        <w:t>following</w:t>
+      </w:r>
+      <w:r>
+        <w:rPr>
+          <w:sz w:val="32"/>
+          <w:szCs w:val="32"/>
+          <w:lang w:val="en-US"/>
+        </w:rPr>
+        <w:t xml:space="preserve"> </w:t>
+      </w:r>
+      <w:r>
+        <w:rPr>
+          <w:rFonts w:hint="eastAsia"/>
+          <w:sz w:val="32"/>
+          <w:szCs w:val="32"/>
+          <w:lang w:val="en-US"/>
+        </w:rPr>
+        <w:t>tasks</w:t>
+      </w:r>
+      <w:r>
+        <w:rPr>
+          <w:sz w:val="32"/>
+          <w:szCs w:val="32"/>
+          <w:lang w:val="en-US"/>
+        </w:rPr>
+        <w:t>.</w:t>
+      </w:r>
+    </w:p>
+    <w:p>
+      <w:pPr>
+        <w:spacing w:line="360" w:lineRule="auto"/>
+        <w:rPr>
+          <w:sz w:val="40"/>
+          <w:szCs w:val="40"/>
+        </w:rPr>
+      </w:pPr>
+    </w:p>
+    <w:p>
+      <w:pPr>
+        <w:spacing w:line="360" w:lineRule="auto"/>
+        <w:rPr>
+          <w:sz w:val="40"/>
+          <w:szCs w:val="40"/>
+          <w:lang w:val="en-US"/>
+        </w:rPr>
+      </w:pPr>
+    </w:p>
+    <w:p>
+      <w:pPr>
+        <w:spacing w:line="360" w:lineRule="auto"/>
+        <w:rPr>
+          <w:sz w:val="40"/>
+          <w:szCs w:val="40"/>
+          <w:lang w:val="en-US"/>
+        </w:rPr>
+      </w:pPr>
+      <w:r>
+        <w:rPr>
+          <w:rFonts w:hint="eastAsia"/>
+          <w:sz w:val="40"/>
+          <w:szCs w:val="40"/>
+          <w:lang w:val="en-US"/>
+        </w:rPr>
         <w:t>Evaluation</w:t>
       </w:r>
       <w:r>
@@ -9185,16 +9489,6 @@
         </w:rPr>
         <w:t>.</w:t>
       </w:r>
-    </w:p>
-    <w:p>
-      <w:pPr>
-        <w:spacing w:line="360" w:lineRule="auto"/>
-        <w:rPr>
-          <w:sz w:val="40"/>
-          <w:szCs w:val="40"/>
-          <w:lang w:val="en-US"/>
-        </w:rPr>
-      </w:pPr>
     </w:p>
     <w:p>
       <w:pPr>
@@ -9263,7 +9557,7 @@
 </file>
 
 <file path=word/numbering.xml><?xml version="1.0" encoding="utf-8"?>
-<w:numbering xmlns:wpc="http://schemas.microsoft.com/office/word/2010/wordprocessingCanvas" xmlns:cx="http://schemas.microsoft.com/office/drawing/2014/chartex" xmlns:cx1="http://schemas.microsoft.com/office/drawing/2015/9/8/chartex" xmlns:cx2="http://schemas.microsoft.com/office/drawing/2015/10/21/chartex" xmlns:cx3="http://schemas.microsoft.com/office/drawing/2016/5/9/chartex" xmlns:cx4="http://schemas.microsoft.com/office/drawing/2016/5/10/chartex" xmlns:cx5="http://schemas.microsoft.com/office/drawing/2016/5/11/chartex" xmlns:cx6="http://schemas.microsoft.com/office/drawing/2016/5/12/chartex" xmlns:cx7="http://schemas.microsoft.com/office/drawing/2016/5/13/chartex" xmlns:cx8="http://schemas.microsoft.com/office/drawing/2016/5/14/chartex" xmlns:mc="http://schemas.openxmlformats.org/markup-compatibility/2006" xmlns:aink="http://schemas.microsoft.com/office/drawing/2016/ink" xmlns:am3d="http://schemas.microsoft.com/office/drawing/2017/model3d" xmlns:o="urn:schemas-microsoft-com:office:office" xmlns:r="http://schemas.openxmlformats.org/officeDocument/2006/relationships" xmlns:m="http://schemas.openxmlformats.org/officeDocument/2006/math" xmlns:v="urn:schemas-microsoft-com:vml" xmlns:wp14="http://schemas.microsoft.com/office/word/2010/wordprocessingDrawing" xmlns:wp="http://schemas.openxmlformats.org/drawingml/2006/wordprocessingDrawing" xmlns:w10="urn:schemas-microsoft-com:office:word" xmlns:w="http://schemas.openxmlformats.org/wordprocessingml/2006/main" xmlns:w14="http://schemas.microsoft.com/office/word/2010/wordml" xmlns:w15="http://schemas.microsoft.com/office/word/2012/wordml" xmlns:w16cid="http://schemas.microsoft.com/office/word/2016/wordml/cid" xmlns:w16se="http://schemas.microsoft.com/office/word/2015/wordml/symex" xmlns:wpg="http://schemas.microsoft.com/office/word/2010/wordprocessingGroup" xmlns:wpi="http://schemas.microsoft.com/office/word/2010/wordprocessingInk" xmlns:wne="http://schemas.microsoft.com/office/word/2006/wordml" xmlns:wps="http://schemas.microsoft.com/office/word/2010/wordprocessingShape" mc:Ignorable="w14 w15 w16se w16cid wp14">
+<w:numbering xmlns:wpc="http://schemas.microsoft.com/office/word/2010/wordprocessingCanvas" xmlns:cx="http://schemas.microsoft.com/office/drawing/2014/chartex" xmlns:cx1="http://schemas.microsoft.com/office/drawing/2015/9/8/chartex" xmlns:cx2="http://schemas.microsoft.com/office/drawing/2015/10/21/chartex" xmlns:cx3="http://schemas.microsoft.com/office/drawing/2016/5/9/chartex" xmlns:cx4="http://schemas.microsoft.com/office/drawing/2016/5/10/chartex" xmlns:cx5="http://schemas.microsoft.com/office/drawing/2016/5/11/chartex" xmlns:cx6="http://schemas.microsoft.com/office/drawing/2016/5/12/chartex" xmlns:cx7="http://schemas.microsoft.com/office/drawing/2016/5/13/chartex" xmlns:cx8="http://schemas.microsoft.com/office/drawing/2016/5/14/chartex" xmlns:mc="http://schemas.openxmlformats.org/markup-compatibility/2006" xmlns:aink="http://schemas.microsoft.com/office/drawing/2016/ink" xmlns:am3d="http://schemas.microsoft.com/office/drawing/2017/model3d" xmlns:o="urn:schemas-microsoft-com:office:office" xmlns:r="http://schemas.openxmlformats.org/officeDocument/2006/relationships" xmlns:m="http://schemas.openxmlformats.org/officeDocument/2006/math" xmlns:v="urn:schemas-microsoft-com:vml" xmlns:wp14="http://schemas.microsoft.com/office/word/2010/wordprocessingDrawing" xmlns:wp="http://schemas.openxmlformats.org/drawingml/2006/wordprocessingDrawing" xmlns:w10="urn:schemas-microsoft-com:office:word" xmlns:w="http://schemas.openxmlformats.org/wordprocessingml/2006/main" xmlns:w14="http://schemas.microsoft.com/office/word/2010/wordml" xmlns:w15="http://schemas.microsoft.com/office/word/2012/wordml" xmlns:w16cex="http://schemas.microsoft.com/office/word/2018/wordml/cex" xmlns:w16cid="http://schemas.microsoft.com/office/word/2016/wordml/cid" xmlns:w16="http://schemas.microsoft.com/office/word/2018/wordml" xmlns:w16se="http://schemas.microsoft.com/office/word/2015/wordml/symex" xmlns:wpg="http://schemas.microsoft.com/office/word/2010/wordprocessingGroup" xmlns:wpi="http://schemas.microsoft.com/office/word/2010/wordprocessingInk" xmlns:wne="http://schemas.microsoft.com/office/word/2006/wordml" xmlns:wps="http://schemas.microsoft.com/office/word/2010/wordprocessingShape" mc:Ignorable="w14 w15 w16se w16cid w16 w16cex wp14">
   <w:abstractNum w:abstractNumId="0" w15:restartNumberingAfterBreak="0">
     <w:nsid w:val="202B4DD6"/>
     <w:multiLevelType w:val="hybridMultilevel"/>
@@ -9633,7 +9927,7 @@
 </file>
 
 <file path=word/styles.xml><?xml version="1.0" encoding="utf-8"?>
-<w:styles xmlns:mc="http://schemas.openxmlformats.org/markup-compatibility/2006" xmlns:r="http://schemas.openxmlformats.org/officeDocument/2006/relationships" xmlns:w="http://schemas.openxmlformats.org/wordprocessingml/2006/main" xmlns:w14="http://schemas.microsoft.com/office/word/2010/wordml" xmlns:w15="http://schemas.microsoft.com/office/word/2012/wordml" xmlns:w16cid="http://schemas.microsoft.com/office/word/2016/wordml/cid" xmlns:w16se="http://schemas.microsoft.com/office/word/2015/wordml/symex" mc:Ignorable="w14 w15 w16se w16cid">
+<w:styles xmlns:mc="http://schemas.openxmlformats.org/markup-compatibility/2006" xmlns:r="http://schemas.openxmlformats.org/officeDocument/2006/relationships" xmlns:w="http://schemas.openxmlformats.org/wordprocessingml/2006/main" xmlns:w14="http://schemas.microsoft.com/office/word/2010/wordml" xmlns:w15="http://schemas.microsoft.com/office/word/2012/wordml" xmlns:w16cex="http://schemas.microsoft.com/office/word/2018/wordml/cex" xmlns:w16cid="http://schemas.microsoft.com/office/word/2016/wordml/cid" xmlns:w16="http://schemas.microsoft.com/office/word/2018/wordml" xmlns:w16se="http://schemas.microsoft.com/office/word/2015/wordml/symex" mc:Ignorable="w14 w15 w16se w16cid w16 w16cex">
   <w:docDefaults>
     <w:rPrDefault>
       <w:rPr>
@@ -10026,7 +10320,7 @@
   <w:style w:type="paragraph" w:default="1" w:styleId="Normal">
     <w:name w:val="Normal"/>
     <w:qFormat/>
-    <w:rsid w:val="00A06CAC"/>
+    <w:rsid w:val="003403E1"/>
   </w:style>
   <w:style w:type="paragraph" w:styleId="Heading1">
     <w:name w:val="heading 1"/>

</xml_diff>

<commit_message>
Release v1.0: Welcome screen is finished
</commit_message>
<xml_diff>
--- a/COMPX202-A8.docx
+++ b/COMPX202-A8.docx
@@ -8121,7 +8121,6 @@
       <w:pPr>
         <w:spacing w:line="360" w:lineRule="auto"/>
         <w:rPr>
-          <w:rFonts w:hint="eastAsia"/>
           <w:sz w:val="32"/>
           <w:szCs w:val="32"/>
           <w:lang w:val="en-US"/>
@@ -8615,13 +8614,12 @@
       </w:pPr>
       <w:r>
         <w:rPr>
-          <w:rFonts w:hint="eastAsia"/>
           <w:sz w:val="40"/>
           <w:szCs w:val="40"/>
           <w:lang w:val="en-US"/>
         </w:rPr>
         <w:lastRenderedPageBreak/>
-        <w:t>Task</w:t>
+        <w:t>Release v1.0</w:t>
       </w:r>
       <w:r>
         <w:rPr>
@@ -8629,38 +8627,13 @@
           <w:szCs w:val="40"/>
           <w:lang w:val="en-US"/>
         </w:rPr>
-        <w:t xml:space="preserve"> </w:t>
-      </w:r>
-      <w:r>
-        <w:rPr>
-          <w:sz w:val="40"/>
-          <w:szCs w:val="40"/>
-          <w:lang w:val="en-US"/>
-        </w:rPr>
-        <w:t>8</w:t>
-      </w:r>
-      <w:r>
-        <w:rPr>
-          <w:sz w:val="40"/>
-          <w:szCs w:val="40"/>
-          <w:lang w:val="en-US"/>
-        </w:rPr>
-        <w:t xml:space="preserve">: </w:t>
-      </w:r>
-      <w:r>
-        <w:rPr>
-          <w:sz w:val="40"/>
-          <w:szCs w:val="40"/>
-          <w:lang w:val="en-US"/>
-        </w:rPr>
-        <w:t>Define functions in game screen</w:t>
+        <w:t>: Welcome screen is finished</w:t>
       </w:r>
     </w:p>
     <w:p>
       <w:pPr>
         <w:spacing w:line="360" w:lineRule="auto"/>
         <w:rPr>
-          <w:rFonts w:hint="eastAsia"/>
           <w:sz w:val="32"/>
           <w:szCs w:val="32"/>
           <w:lang w:val="en-US"/>
@@ -8668,149 +8641,37 @@
       </w:pPr>
       <w:r>
         <w:rPr>
-          <w:b/>
-          <w:bCs/>
-          <w:sz w:val="32"/>
-          <w:szCs w:val="32"/>
-          <w:lang w:val="en-US"/>
-        </w:rPr>
-        <w:t>ETA</w:t>
-      </w:r>
-      <w:r>
-        <w:rPr>
-          <w:sz w:val="32"/>
-          <w:szCs w:val="32"/>
-          <w:lang w:val="en-US"/>
-        </w:rPr>
-        <w:t>: 30</w:t>
-      </w:r>
-      <w:r>
-        <w:rPr>
-          <w:rFonts w:hint="eastAsia"/>
-          <w:sz w:val="32"/>
-          <w:szCs w:val="32"/>
-          <w:lang w:val="en-US"/>
-        </w:rPr>
-        <w:t>min</w:t>
-      </w:r>
-      <w:r>
-        <w:rPr>
-          <w:sz w:val="32"/>
-          <w:szCs w:val="32"/>
-          <w:lang w:val="en-US"/>
-        </w:rPr>
-        <w:t xml:space="preserve">, </w:t>
-      </w:r>
-      <w:r>
-        <w:rPr>
-          <w:rFonts w:hint="eastAsia"/>
-          <w:b/>
-          <w:bCs/>
-          <w:sz w:val="32"/>
-          <w:szCs w:val="32"/>
-          <w:lang w:val="en-US"/>
-        </w:rPr>
-        <w:t>Actual</w:t>
-      </w:r>
-      <w:r>
-        <w:rPr>
-          <w:sz w:val="32"/>
-          <w:szCs w:val="32"/>
-          <w:lang w:val="en-US"/>
-        </w:rPr>
-        <w:t xml:space="preserve">: </w:t>
-      </w:r>
-      <w:r>
-        <w:rPr>
-          <w:sz w:val="32"/>
-          <w:szCs w:val="32"/>
-          <w:lang w:val="en-US"/>
-        </w:rPr>
-        <w:t>1</w:t>
-      </w:r>
-      <w:r>
-        <w:rPr>
-          <w:sz w:val="32"/>
-          <w:szCs w:val="32"/>
-          <w:lang w:val="en-US"/>
-        </w:rPr>
-        <w:t>5</w:t>
-      </w:r>
-      <w:r>
-        <w:rPr>
-          <w:rFonts w:hint="eastAsia"/>
-          <w:sz w:val="32"/>
-          <w:szCs w:val="32"/>
-          <w:lang w:val="en-US"/>
-        </w:rPr>
-        <w:t>min</w:t>
-      </w:r>
-    </w:p>
-    <w:p>
-      <w:pPr>
-        <w:spacing w:line="360" w:lineRule="auto"/>
-        <w:rPr>
-          <w:sz w:val="32"/>
-          <w:szCs w:val="32"/>
-          <w:lang w:val="en-US"/>
-        </w:rPr>
-      </w:pPr>
-      <w:r>
-        <w:rPr>
-          <w:sz w:val="32"/>
-          <w:szCs w:val="32"/>
-          <w:lang w:val="en-US"/>
-        </w:rPr>
-        <w:t xml:space="preserve">The </w:t>
-      </w:r>
-      <w:r>
-        <w:rPr>
-          <w:sz w:val="32"/>
-          <w:szCs w:val="32"/>
-          <w:lang w:val="en-US"/>
-        </w:rPr>
-        <w:t>game</w:t>
-      </w:r>
-      <w:r>
-        <w:rPr>
-          <w:sz w:val="32"/>
-          <w:szCs w:val="32"/>
-          <w:lang w:val="en-US"/>
-        </w:rPr>
-        <w:t xml:space="preserve"> screen is the </w:t>
-      </w:r>
-      <w:r>
-        <w:rPr>
-          <w:sz w:val="32"/>
-          <w:szCs w:val="32"/>
-          <w:lang w:val="en-US"/>
-        </w:rPr>
-        <w:t>core</w:t>
-      </w:r>
-      <w:r>
-        <w:rPr>
-          <w:sz w:val="32"/>
-          <w:szCs w:val="32"/>
-          <w:lang w:val="en-US"/>
-        </w:rPr>
-        <w:t xml:space="preserve"> screen </w:t>
-      </w:r>
-      <w:r>
-        <w:rPr>
-          <w:sz w:val="32"/>
-          <w:szCs w:val="32"/>
-          <w:lang w:val="en-US"/>
-        </w:rPr>
-        <w:t xml:space="preserve">that user plays game on, which not only needed game play function, but also some </w:t>
-      </w:r>
-      <w:r>
-        <w:rPr>
-          <w:rFonts w:hint="eastAsia"/>
-          <w:sz w:val="32"/>
-          <w:szCs w:val="32"/>
-          <w:lang w:val="en-US"/>
-        </w:rPr>
-        <w:t>interactive</w:t>
+          <w:sz w:val="32"/>
+          <w:szCs w:val="32"/>
+          <w:lang w:val="en-US"/>
+        </w:rPr>
+        <w:t xml:space="preserve">In this version we </w:t>
+      </w:r>
+      <w:r>
+        <w:rPr>
+          <w:rFonts w:hint="eastAsia"/>
+          <w:sz w:val="32"/>
+          <w:szCs w:val="32"/>
+          <w:lang w:val="en-US"/>
+        </w:rPr>
+        <w:t>initialize</w:t>
+      </w:r>
+      <w:r>
+        <w:rPr>
+          <w:sz w:val="32"/>
+          <w:szCs w:val="32"/>
+          <w:lang w:val="en-US"/>
+        </w:rPr>
+        <w:t xml:space="preserve"> the </w:t>
+      </w:r>
+      <w:r>
+        <w:rPr>
+          <w:rFonts w:hint="eastAsia"/>
+          <w:sz w:val="32"/>
+          <w:szCs w:val="32"/>
+          <w:lang w:val="en-US"/>
+        </w:rPr>
+        <w:t>project</w:t>
       </w:r>
       <w:r>
         <w:rPr>
@@ -8827,90 +8688,7 @@
           <w:szCs w:val="32"/>
           <w:lang w:val="en-US"/>
         </w:rPr>
-        <w:t>functions</w:t>
-      </w:r>
-      <w:r>
-        <w:rPr>
-          <w:sz w:val="32"/>
-          <w:szCs w:val="32"/>
-          <w:lang w:val="en-US"/>
-        </w:rPr>
-        <w:t>, details are as follows</w:t>
-      </w:r>
-      <w:r>
-        <w:rPr>
-          <w:rFonts w:hint="eastAsia"/>
-          <w:sz w:val="32"/>
-          <w:szCs w:val="32"/>
-          <w:lang w:val="en-US"/>
-        </w:rPr>
-        <w:t>:</w:t>
-      </w:r>
-      <w:r>
-        <w:rPr>
-          <w:sz w:val="32"/>
-          <w:szCs w:val="32"/>
-          <w:lang w:val="en-US"/>
-        </w:rPr>
-        <w:t xml:space="preserve"> 1) </w:t>
-      </w:r>
-      <w:r>
-        <w:rPr>
-          <w:sz w:val="32"/>
-          <w:szCs w:val="32"/>
-          <w:lang w:val="en-US"/>
-        </w:rPr>
-        <w:t>A tip message tells user the game is going to start. 2) A cancel button which stops the current game and go back to home screen. 3) A replay button allow</w:t>
-      </w:r>
-      <w:r>
-        <w:rPr>
-          <w:sz w:val="32"/>
-          <w:szCs w:val="32"/>
-          <w:lang w:val="en-US"/>
-        </w:rPr>
-        <w:t>s</w:t>
-      </w:r>
-      <w:r>
-        <w:rPr>
-          <w:sz w:val="32"/>
-          <w:szCs w:val="32"/>
-          <w:lang w:val="en-US"/>
-        </w:rPr>
-        <w:t xml:space="preserve"> user to replay the game. 4) A </w:t>
-      </w:r>
-      <w:r>
-        <w:rPr>
-          <w:sz w:val="32"/>
-          <w:szCs w:val="32"/>
-          <w:lang w:val="en-US"/>
-        </w:rPr>
-        <w:t xml:space="preserve">rank button allows user to go to the score screen. 5) A message in the top showing real-time score. 6) A message box pop up after the game is </w:t>
-      </w:r>
-      <w:r>
-        <w:rPr>
-          <w:rFonts w:hint="eastAsia"/>
-          <w:sz w:val="32"/>
-          <w:szCs w:val="32"/>
-          <w:lang w:val="en-US"/>
-        </w:rPr>
-        <w:t>finished</w:t>
-      </w:r>
-      <w:r>
-        <w:rPr>
-          <w:sz w:val="32"/>
-          <w:szCs w:val="32"/>
-          <w:lang w:val="en-US"/>
-        </w:rPr>
-        <w:t xml:space="preserve">, with the player name and final score. 7) Game play functions </w:t>
-      </w:r>
-      <w:r>
-        <w:rPr>
-          <w:rFonts w:hint="eastAsia"/>
-          <w:sz w:val="32"/>
-          <w:szCs w:val="32"/>
-          <w:lang w:val="en-US"/>
-        </w:rPr>
-        <w:t>will</w:t>
+        <w:t>including</w:t>
       </w:r>
       <w:r>
         <w:rPr>
@@ -8927,7 +8705,24 @@
           <w:szCs w:val="32"/>
           <w:lang w:val="en-US"/>
         </w:rPr>
-        <w:t>be</w:t>
+        <w:t>files</w:t>
+      </w:r>
+      <w:r>
+        <w:rPr>
+          <w:sz w:val="32"/>
+          <w:szCs w:val="32"/>
+          <w:lang w:val="en-US"/>
+        </w:rPr>
+        <w:t xml:space="preserve">, icons, logo, name, etc. Then we design and layout the welcome screen, also we </w:t>
+      </w:r>
+      <w:r>
+        <w:rPr>
+          <w:rFonts w:hint="eastAsia"/>
+          <w:sz w:val="32"/>
+          <w:szCs w:val="32"/>
+          <w:lang w:val="en-US"/>
+        </w:rPr>
+        <w:t>evaluated</w:t>
       </w:r>
       <w:r>
         <w:rPr>
@@ -8944,7 +8739,7 @@
           <w:szCs w:val="32"/>
           <w:lang w:val="en-US"/>
         </w:rPr>
-        <w:t>discussed</w:t>
+        <w:t>some</w:t>
       </w:r>
       <w:r>
         <w:rPr>
@@ -8961,7 +8756,7 @@
           <w:szCs w:val="32"/>
           <w:lang w:val="en-US"/>
         </w:rPr>
-        <w:t>in</w:t>
+        <w:t>task</w:t>
       </w:r>
       <w:r>
         <w:rPr>
@@ -8978,7 +8773,7 @@
           <w:szCs w:val="32"/>
           <w:lang w:val="en-US"/>
         </w:rPr>
-        <w:t>the</w:t>
+        <w:t>modifications</w:t>
       </w:r>
       <w:r>
         <w:rPr>
@@ -8995,7 +8790,7 @@
           <w:szCs w:val="32"/>
           <w:lang w:val="en-US"/>
         </w:rPr>
-        <w:t>following</w:t>
+        <w:t>and</w:t>
       </w:r>
       <w:r>
         <w:rPr>
@@ -9012,61 +8807,15 @@
           <w:szCs w:val="32"/>
           <w:lang w:val="en-US"/>
         </w:rPr>
-        <w:t>tasks</w:t>
-      </w:r>
-      <w:r>
-        <w:rPr>
-          <w:sz w:val="32"/>
-          <w:szCs w:val="32"/>
-          <w:lang w:val="en-US"/>
-        </w:rPr>
-        <w:t>.</w:t>
-      </w:r>
-    </w:p>
-    <w:p>
-      <w:pPr>
-        <w:spacing w:line="360" w:lineRule="auto"/>
-        <w:rPr>
-          <w:sz w:val="40"/>
-          <w:szCs w:val="40"/>
-        </w:rPr>
-      </w:pPr>
-    </w:p>
-    <w:p>
-      <w:pPr>
-        <w:spacing w:line="360" w:lineRule="auto"/>
-        <w:rPr>
-          <w:sz w:val="40"/>
-          <w:szCs w:val="40"/>
-          <w:lang w:val="en-US"/>
-        </w:rPr>
-      </w:pPr>
-    </w:p>
-    <w:p>
-      <w:pPr>
-        <w:spacing w:line="360" w:lineRule="auto"/>
-        <w:rPr>
-          <w:sz w:val="40"/>
-          <w:szCs w:val="40"/>
-          <w:lang w:val="en-US"/>
-        </w:rPr>
-      </w:pPr>
-      <w:r>
-        <w:rPr>
-          <w:rFonts w:hint="eastAsia"/>
-          <w:sz w:val="40"/>
-          <w:szCs w:val="40"/>
-          <w:lang w:val="en-US"/>
-        </w:rPr>
-        <w:t>Evaluation</w:t>
-      </w:r>
-      <w:r>
-        <w:rPr>
-          <w:sz w:val="40"/>
-          <w:szCs w:val="40"/>
-          <w:lang w:val="en-US"/>
-        </w:rPr>
-        <w:t xml:space="preserve"> 1</w:t>
+        <w:t>improvement</w:t>
+      </w:r>
+      <w:r>
+        <w:rPr>
+          <w:sz w:val="32"/>
+          <w:szCs w:val="32"/>
+          <w:lang w:val="en-US"/>
+        </w:rPr>
+        <w:t>s.</w:t>
       </w:r>
     </w:p>
     <w:p>
@@ -9492,6 +9241,29 @@
     </w:p>
     <w:p>
       <w:pPr>
+        <w:pStyle w:val="ListParagraph"/>
+        <w:numPr>
+          <w:ilvl w:val="0"/>
+          <w:numId w:val="4"/>
+        </w:numPr>
+        <w:spacing w:line="360" w:lineRule="auto"/>
+        <w:rPr>
+          <w:sz w:val="32"/>
+          <w:szCs w:val="32"/>
+          <w:lang w:val="en-US"/>
+        </w:rPr>
+      </w:pPr>
+      <w:r>
+        <w:rPr>
+          <w:sz w:val="32"/>
+          <w:szCs w:val="32"/>
+          <w:lang w:val="en-US"/>
+        </w:rPr>
+        <w:t>We now only have one main green color from Task 1, we may need more in the following tasks when making game play.</w:t>
+      </w:r>
+    </w:p>
+    <w:p>
+      <w:pPr>
         <w:spacing w:line="360" w:lineRule="auto"/>
         <w:rPr>
           <w:sz w:val="40"/>
@@ -9509,11 +9281,475 @@
           <w:lang w:val="en-US"/>
         </w:rPr>
       </w:pPr>
+      <w:r>
+        <w:rPr>
+          <w:rFonts w:hint="eastAsia"/>
+          <w:sz w:val="40"/>
+          <w:szCs w:val="40"/>
+          <w:lang w:val="en-US"/>
+        </w:rPr>
+        <w:t>Task</w:t>
+      </w:r>
+      <w:r>
+        <w:rPr>
+          <w:sz w:val="40"/>
+          <w:szCs w:val="40"/>
+          <w:lang w:val="en-US"/>
+        </w:rPr>
+        <w:t xml:space="preserve"> </w:t>
+      </w:r>
+      <w:r>
+        <w:rPr>
+          <w:sz w:val="40"/>
+          <w:szCs w:val="40"/>
+          <w:lang w:val="en-US"/>
+        </w:rPr>
+        <w:t xml:space="preserve">8: </w:t>
+      </w:r>
+      <w:r>
+        <w:rPr>
+          <w:sz w:val="40"/>
+          <w:szCs w:val="40"/>
+          <w:lang w:val="en-US"/>
+        </w:rPr>
+        <w:t>Define functions in game screen</w:t>
+      </w:r>
     </w:p>
     <w:p>
       <w:pPr>
         <w:spacing w:line="360" w:lineRule="auto"/>
         <w:rPr>
+          <w:sz w:val="32"/>
+          <w:szCs w:val="32"/>
+          <w:lang w:val="en-US"/>
+        </w:rPr>
+      </w:pPr>
+      <w:r>
+        <w:rPr>
+          <w:b/>
+          <w:bCs/>
+          <w:sz w:val="32"/>
+          <w:szCs w:val="32"/>
+          <w:lang w:val="en-US"/>
+        </w:rPr>
+        <w:t>ETA</w:t>
+      </w:r>
+      <w:r>
+        <w:rPr>
+          <w:sz w:val="32"/>
+          <w:szCs w:val="32"/>
+          <w:lang w:val="en-US"/>
+        </w:rPr>
+        <w:t>: 30</w:t>
+      </w:r>
+      <w:r>
+        <w:rPr>
+          <w:rFonts w:hint="eastAsia"/>
+          <w:sz w:val="32"/>
+          <w:szCs w:val="32"/>
+          <w:lang w:val="en-US"/>
+        </w:rPr>
+        <w:t>min</w:t>
+      </w:r>
+      <w:r>
+        <w:rPr>
+          <w:sz w:val="32"/>
+          <w:szCs w:val="32"/>
+          <w:lang w:val="en-US"/>
+        </w:rPr>
+        <w:t xml:space="preserve">, </w:t>
+      </w:r>
+      <w:r>
+        <w:rPr>
+          <w:rFonts w:hint="eastAsia"/>
+          <w:b/>
+          <w:bCs/>
+          <w:sz w:val="32"/>
+          <w:szCs w:val="32"/>
+          <w:lang w:val="en-US"/>
+        </w:rPr>
+        <w:t>Actual</w:t>
+      </w:r>
+      <w:r>
+        <w:rPr>
+          <w:sz w:val="32"/>
+          <w:szCs w:val="32"/>
+          <w:lang w:val="en-US"/>
+        </w:rPr>
+        <w:t>: 15</w:t>
+      </w:r>
+      <w:r>
+        <w:rPr>
+          <w:rFonts w:hint="eastAsia"/>
+          <w:sz w:val="32"/>
+          <w:szCs w:val="32"/>
+          <w:lang w:val="en-US"/>
+        </w:rPr>
+        <w:t>min</w:t>
+      </w:r>
+    </w:p>
+    <w:p>
+      <w:pPr>
+        <w:spacing w:line="360" w:lineRule="auto"/>
+        <w:rPr>
+          <w:sz w:val="32"/>
+          <w:szCs w:val="32"/>
+          <w:lang w:val="en-US"/>
+        </w:rPr>
+      </w:pPr>
+      <w:r>
+        <w:rPr>
+          <w:sz w:val="32"/>
+          <w:szCs w:val="32"/>
+          <w:lang w:val="en-US"/>
+        </w:rPr>
+        <w:t xml:space="preserve">The game screen is the core screen that user plays game on, which not only needed game play function, but also some </w:t>
+      </w:r>
+      <w:r>
+        <w:rPr>
+          <w:rFonts w:hint="eastAsia"/>
+          <w:sz w:val="32"/>
+          <w:szCs w:val="32"/>
+          <w:lang w:val="en-US"/>
+        </w:rPr>
+        <w:t>interactive</w:t>
+      </w:r>
+      <w:r>
+        <w:rPr>
+          <w:sz w:val="32"/>
+          <w:szCs w:val="32"/>
+          <w:lang w:val="en-US"/>
+        </w:rPr>
+        <w:t xml:space="preserve"> </w:t>
+      </w:r>
+      <w:r>
+        <w:rPr>
+          <w:rFonts w:hint="eastAsia"/>
+          <w:sz w:val="32"/>
+          <w:szCs w:val="32"/>
+          <w:lang w:val="en-US"/>
+        </w:rPr>
+        <w:t>functions</w:t>
+      </w:r>
+      <w:r>
+        <w:rPr>
+          <w:sz w:val="32"/>
+          <w:szCs w:val="32"/>
+          <w:lang w:val="en-US"/>
+        </w:rPr>
+        <w:t>, details are as follows</w:t>
+      </w:r>
+      <w:r>
+        <w:rPr>
+          <w:rFonts w:hint="eastAsia"/>
+          <w:sz w:val="32"/>
+          <w:szCs w:val="32"/>
+          <w:lang w:val="en-US"/>
+        </w:rPr>
+        <w:t>:</w:t>
+      </w:r>
+      <w:r>
+        <w:rPr>
+          <w:sz w:val="32"/>
+          <w:szCs w:val="32"/>
+          <w:lang w:val="en-US"/>
+        </w:rPr>
+        <w:t xml:space="preserve"> 1) A tip message tells user the game is going to start. 2) A cancel button which stops the current game and go back to home screen. 3) A replay button allows user to replay the game. 4) A rank button allows user to go to the score screen. 5) A message in the top showing real-time score. 6) A message box pop up after the game is </w:t>
+      </w:r>
+      <w:r>
+        <w:rPr>
+          <w:rFonts w:hint="eastAsia"/>
+          <w:sz w:val="32"/>
+          <w:szCs w:val="32"/>
+          <w:lang w:val="en-US"/>
+        </w:rPr>
+        <w:lastRenderedPageBreak/>
+        <w:t>finished</w:t>
+      </w:r>
+      <w:r>
+        <w:rPr>
+          <w:sz w:val="32"/>
+          <w:szCs w:val="32"/>
+          <w:lang w:val="en-US"/>
+        </w:rPr>
+        <w:t xml:space="preserve">, with the player name and final score. 7) Game play functions </w:t>
+      </w:r>
+      <w:r>
+        <w:rPr>
+          <w:rFonts w:hint="eastAsia"/>
+          <w:sz w:val="32"/>
+          <w:szCs w:val="32"/>
+          <w:lang w:val="en-US"/>
+        </w:rPr>
+        <w:t>will</w:t>
+      </w:r>
+      <w:r>
+        <w:rPr>
+          <w:sz w:val="32"/>
+          <w:szCs w:val="32"/>
+          <w:lang w:val="en-US"/>
+        </w:rPr>
+        <w:t xml:space="preserve"> </w:t>
+      </w:r>
+      <w:r>
+        <w:rPr>
+          <w:rFonts w:hint="eastAsia"/>
+          <w:sz w:val="32"/>
+          <w:szCs w:val="32"/>
+          <w:lang w:val="en-US"/>
+        </w:rPr>
+        <w:t>be</w:t>
+      </w:r>
+      <w:r>
+        <w:rPr>
+          <w:sz w:val="32"/>
+          <w:szCs w:val="32"/>
+          <w:lang w:val="en-US"/>
+        </w:rPr>
+        <w:t xml:space="preserve"> </w:t>
+      </w:r>
+      <w:r>
+        <w:rPr>
+          <w:rFonts w:hint="eastAsia"/>
+          <w:sz w:val="32"/>
+          <w:szCs w:val="32"/>
+          <w:lang w:val="en-US"/>
+        </w:rPr>
+        <w:t>discussed</w:t>
+      </w:r>
+      <w:r>
+        <w:rPr>
+          <w:sz w:val="32"/>
+          <w:szCs w:val="32"/>
+          <w:lang w:val="en-US"/>
+        </w:rPr>
+        <w:t xml:space="preserve"> </w:t>
+      </w:r>
+      <w:r>
+        <w:rPr>
+          <w:rFonts w:hint="eastAsia"/>
+          <w:sz w:val="32"/>
+          <w:szCs w:val="32"/>
+          <w:lang w:val="en-US"/>
+        </w:rPr>
+        <w:t>in</w:t>
+      </w:r>
+      <w:r>
+        <w:rPr>
+          <w:sz w:val="32"/>
+          <w:szCs w:val="32"/>
+          <w:lang w:val="en-US"/>
+        </w:rPr>
+        <w:t xml:space="preserve"> </w:t>
+      </w:r>
+      <w:r>
+        <w:rPr>
+          <w:rFonts w:hint="eastAsia"/>
+          <w:sz w:val="32"/>
+          <w:szCs w:val="32"/>
+          <w:lang w:val="en-US"/>
+        </w:rPr>
+        <w:t>the</w:t>
+      </w:r>
+      <w:r>
+        <w:rPr>
+          <w:sz w:val="32"/>
+          <w:szCs w:val="32"/>
+          <w:lang w:val="en-US"/>
+        </w:rPr>
+        <w:t xml:space="preserve"> </w:t>
+      </w:r>
+      <w:r>
+        <w:rPr>
+          <w:rFonts w:hint="eastAsia"/>
+          <w:sz w:val="32"/>
+          <w:szCs w:val="32"/>
+          <w:lang w:val="en-US"/>
+        </w:rPr>
+        <w:t>following</w:t>
+      </w:r>
+      <w:r>
+        <w:rPr>
+          <w:sz w:val="32"/>
+          <w:szCs w:val="32"/>
+          <w:lang w:val="en-US"/>
+        </w:rPr>
+        <w:t xml:space="preserve"> </w:t>
+      </w:r>
+      <w:r>
+        <w:rPr>
+          <w:rFonts w:hint="eastAsia"/>
+          <w:sz w:val="32"/>
+          <w:szCs w:val="32"/>
+          <w:lang w:val="en-US"/>
+        </w:rPr>
+        <w:t>tasks</w:t>
+      </w:r>
+      <w:r>
+        <w:rPr>
+          <w:sz w:val="32"/>
+          <w:szCs w:val="32"/>
+          <w:lang w:val="en-US"/>
+        </w:rPr>
+        <w:t>.</w:t>
+      </w:r>
+    </w:p>
+    <w:p>
+      <w:pPr>
+        <w:spacing w:line="360" w:lineRule="auto"/>
+        <w:rPr>
+          <w:sz w:val="40"/>
+          <w:szCs w:val="40"/>
+          <w:lang w:val="en-US"/>
+        </w:rPr>
+      </w:pPr>
+    </w:p>
+    <w:p>
+      <w:pPr>
+        <w:spacing w:line="360" w:lineRule="auto"/>
+        <w:rPr>
+          <w:sz w:val="40"/>
+          <w:szCs w:val="40"/>
+          <w:lang w:val="en-US"/>
+        </w:rPr>
+      </w:pPr>
+      <w:r>
+        <w:rPr>
+          <w:rFonts w:hint="eastAsia"/>
+          <w:sz w:val="40"/>
+          <w:szCs w:val="40"/>
+          <w:lang w:val="en-US"/>
+        </w:rPr>
+        <w:t>Task</w:t>
+      </w:r>
+      <w:r>
+        <w:rPr>
+          <w:sz w:val="40"/>
+          <w:szCs w:val="40"/>
+          <w:lang w:val="en-US"/>
+        </w:rPr>
+        <w:t xml:space="preserve"> </w:t>
+      </w:r>
+      <w:r>
+        <w:rPr>
+          <w:sz w:val="40"/>
+          <w:szCs w:val="40"/>
+          <w:lang w:val="en-US"/>
+        </w:rPr>
+        <w:t>9</w:t>
+      </w:r>
+      <w:r>
+        <w:rPr>
+          <w:sz w:val="40"/>
+          <w:szCs w:val="40"/>
+          <w:lang w:val="en-US"/>
+        </w:rPr>
+        <w:t xml:space="preserve">: </w:t>
+      </w:r>
+      <w:r>
+        <w:rPr>
+          <w:sz w:val="40"/>
+          <w:szCs w:val="40"/>
+          <w:lang w:val="en-US"/>
+        </w:rPr>
+        <w:t>xxx</w:t>
+      </w:r>
+    </w:p>
+    <w:p>
+      <w:pPr>
+        <w:spacing w:line="360" w:lineRule="auto"/>
+        <w:rPr>
+          <w:sz w:val="32"/>
+          <w:szCs w:val="32"/>
+          <w:lang w:val="en-US"/>
+        </w:rPr>
+      </w:pPr>
+      <w:r>
+        <w:rPr>
+          <w:b/>
+          <w:bCs/>
+          <w:sz w:val="32"/>
+          <w:szCs w:val="32"/>
+          <w:lang w:val="en-US"/>
+        </w:rPr>
+        <w:t>ETA</w:t>
+      </w:r>
+      <w:r>
+        <w:rPr>
+          <w:sz w:val="32"/>
+          <w:szCs w:val="32"/>
+          <w:lang w:val="en-US"/>
+        </w:rPr>
+        <w:t>:</w:t>
+      </w:r>
+      <w:r>
+        <w:rPr>
+          <w:sz w:val="32"/>
+          <w:szCs w:val="32"/>
+          <w:lang w:val="en-US"/>
+        </w:rPr>
+        <w:t>xxx</w:t>
+      </w:r>
+      <w:r>
+        <w:rPr>
+          <w:sz w:val="32"/>
+          <w:szCs w:val="32"/>
+          <w:lang w:val="en-US"/>
+        </w:rPr>
+        <w:t xml:space="preserve">, </w:t>
+      </w:r>
+      <w:r>
+        <w:rPr>
+          <w:rFonts w:hint="eastAsia"/>
+          <w:b/>
+          <w:bCs/>
+          <w:sz w:val="32"/>
+          <w:szCs w:val="32"/>
+          <w:lang w:val="en-US"/>
+        </w:rPr>
+        <w:t>Actual</w:t>
+      </w:r>
+      <w:r>
+        <w:rPr>
+          <w:sz w:val="32"/>
+          <w:szCs w:val="32"/>
+          <w:lang w:val="en-US"/>
+        </w:rPr>
+        <w:t xml:space="preserve">: </w:t>
+      </w:r>
+      <w:r>
+        <w:rPr>
+          <w:sz w:val="32"/>
+          <w:szCs w:val="32"/>
+          <w:lang w:val="en-US"/>
+        </w:rPr>
+        <w:t>xxx</w:t>
+      </w:r>
+    </w:p>
+    <w:p>
+      <w:pPr>
+        <w:spacing w:line="360" w:lineRule="auto"/>
+        <w:rPr>
+          <w:sz w:val="40"/>
+          <w:szCs w:val="40"/>
+          <w:lang w:val="en-US"/>
+        </w:rPr>
+      </w:pPr>
+    </w:p>
+    <w:p>
+      <w:pPr>
+        <w:spacing w:line="360" w:lineRule="auto"/>
+        <w:rPr>
+          <w:sz w:val="40"/>
+          <w:szCs w:val="40"/>
+          <w:lang w:val="en-US"/>
+        </w:rPr>
+      </w:pPr>
+    </w:p>
+    <w:p>
+      <w:pPr>
+        <w:spacing w:line="360" w:lineRule="auto"/>
+        <w:rPr>
           <w:b/>
           <w:bCs/>
           <w:sz w:val="36"/>
@@ -9530,7 +9766,6 @@
           <w:szCs w:val="36"/>
           <w:lang w:val="en-US"/>
         </w:rPr>
-        <w:lastRenderedPageBreak/>
         <w:t>References</w:t>
       </w:r>
     </w:p>
@@ -10320,7 +10555,7 @@
   <w:style w:type="paragraph" w:default="1" w:styleId="Normal">
     <w:name w:val="Normal"/>
     <w:qFormat/>
-    <w:rsid w:val="003403E1"/>
+    <w:rsid w:val="000267B9"/>
   </w:style>
   <w:style w:type="paragraph" w:styleId="Heading1">
     <w:name w:val="heading 1"/>

</xml_diff>

<commit_message>
Task 9: Define obstacles & Task 10: Define targets
</commit_message>
<xml_diff>
--- a/COMPX202-A8.docx
+++ b/COMPX202-A8.docx
@@ -1,6 +1,6 @@
 
 <file path=word/document.xml><?xml version="1.0" encoding="utf-8"?>
-<w:document xmlns:wpc="http://schemas.microsoft.com/office/word/2010/wordprocessingCanvas" xmlns:cx="http://schemas.microsoft.com/office/drawing/2014/chartex" xmlns:cx1="http://schemas.microsoft.com/office/drawing/2015/9/8/chartex" xmlns:cx2="http://schemas.microsoft.com/office/drawing/2015/10/21/chartex" xmlns:cx3="http://schemas.microsoft.com/office/drawing/2016/5/9/chartex" xmlns:cx4="http://schemas.microsoft.com/office/drawing/2016/5/10/chartex" xmlns:cx5="http://schemas.microsoft.com/office/drawing/2016/5/11/chartex" xmlns:cx6="http://schemas.microsoft.com/office/drawing/2016/5/12/chartex" xmlns:cx7="http://schemas.microsoft.com/office/drawing/2016/5/13/chartex" xmlns:cx8="http://schemas.microsoft.com/office/drawing/2016/5/14/chartex" xmlns:mc="http://schemas.openxmlformats.org/markup-compatibility/2006" xmlns:aink="http://schemas.microsoft.com/office/drawing/2016/ink" xmlns:am3d="http://schemas.microsoft.com/office/drawing/2017/model3d" xmlns:o="urn:schemas-microsoft-com:office:office" xmlns:r="http://schemas.openxmlformats.org/officeDocument/2006/relationships" xmlns:m="http://schemas.openxmlformats.org/officeDocument/2006/math" xmlns:v="urn:schemas-microsoft-com:vml" xmlns:wp14="http://schemas.microsoft.com/office/word/2010/wordprocessingDrawing" xmlns:wp="http://schemas.openxmlformats.org/drawingml/2006/wordprocessingDrawing" xmlns:w10="urn:schemas-microsoft-com:office:word" xmlns:w="http://schemas.openxmlformats.org/wordprocessingml/2006/main" xmlns:w14="http://schemas.microsoft.com/office/word/2010/wordml" xmlns:w15="http://schemas.microsoft.com/office/word/2012/wordml" xmlns:w16cex="http://schemas.microsoft.com/office/word/2018/wordml/cex" xmlns:w16cid="http://schemas.microsoft.com/office/word/2016/wordml/cid" xmlns:w16="http://schemas.microsoft.com/office/word/2018/wordml" xmlns:w16se="http://schemas.microsoft.com/office/word/2015/wordml/symex" xmlns:wpg="http://schemas.microsoft.com/office/word/2010/wordprocessingGroup" xmlns:wpi="http://schemas.microsoft.com/office/word/2010/wordprocessingInk" xmlns:wne="http://schemas.microsoft.com/office/word/2006/wordml" xmlns:wps="http://schemas.microsoft.com/office/word/2010/wordprocessingShape" mc:Ignorable="w14 w15 w16se w16cid w16 w16cex wp14">
+<w:document xmlns:wpc="http://schemas.microsoft.com/office/word/2010/wordprocessingCanvas" xmlns:cx="http://schemas.microsoft.com/office/drawing/2014/chartex" xmlns:cx1="http://schemas.microsoft.com/office/drawing/2015/9/8/chartex" xmlns:cx2="http://schemas.microsoft.com/office/drawing/2015/10/21/chartex" xmlns:cx3="http://schemas.microsoft.com/office/drawing/2016/5/9/chartex" xmlns:cx4="http://schemas.microsoft.com/office/drawing/2016/5/10/chartex" xmlns:cx5="http://schemas.microsoft.com/office/drawing/2016/5/11/chartex" xmlns:cx6="http://schemas.microsoft.com/office/drawing/2016/5/12/chartex" xmlns:cx7="http://schemas.microsoft.com/office/drawing/2016/5/13/chartex" xmlns:cx8="http://schemas.microsoft.com/office/drawing/2016/5/14/chartex" xmlns:mc="http://schemas.openxmlformats.org/markup-compatibility/2006" xmlns:aink="http://schemas.microsoft.com/office/drawing/2016/ink" xmlns:am3d="http://schemas.microsoft.com/office/drawing/2017/model3d" xmlns:o="urn:schemas-microsoft-com:office:office" xmlns:r="http://schemas.openxmlformats.org/officeDocument/2006/relationships" xmlns:m="http://schemas.openxmlformats.org/officeDocument/2006/math" xmlns:v="urn:schemas-microsoft-com:vml" xmlns:wp14="http://schemas.microsoft.com/office/word/2010/wordprocessingDrawing" xmlns:wp="http://schemas.openxmlformats.org/drawingml/2006/wordprocessingDrawing" xmlns:w10="urn:schemas-microsoft-com:office:word" xmlns:w="http://schemas.openxmlformats.org/wordprocessingml/2006/main" xmlns:w14="http://schemas.microsoft.com/office/word/2010/wordml" xmlns:w15="http://schemas.microsoft.com/office/word/2012/wordml" xmlns:w16cid="http://schemas.microsoft.com/office/word/2016/wordml/cid" xmlns:w16se="http://schemas.microsoft.com/office/word/2015/wordml/symex" xmlns:wpg="http://schemas.microsoft.com/office/word/2010/wordprocessingGroup" xmlns:wpi="http://schemas.microsoft.com/office/word/2010/wordprocessingInk" xmlns:wne="http://schemas.microsoft.com/office/word/2006/wordml" xmlns:wps="http://schemas.microsoft.com/office/word/2010/wordprocessingShape" mc:Ignorable="w14 w15 w16se w16cid wp14">
   <w:body>
     <w:p>
       <w:pPr>
@@ -96,13 +96,23 @@
           <w:lang w:val="en-US"/>
         </w:rPr>
       </w:pPr>
-      <w:r>
-        <w:rPr>
-          <w:sz w:val="32"/>
-          <w:szCs w:val="32"/>
-          <w:lang w:val="en-US"/>
-        </w:rPr>
-        <w:t>Xuanlin Jiang</w:t>
+      <w:proofErr w:type="spellStart"/>
+      <w:r>
+        <w:rPr>
+          <w:sz w:val="32"/>
+          <w:szCs w:val="32"/>
+          <w:lang w:val="en-US"/>
+        </w:rPr>
+        <w:t>Xuanlin</w:t>
+      </w:r>
+      <w:proofErr w:type="spellEnd"/>
+      <w:r>
+        <w:rPr>
+          <w:sz w:val="32"/>
+          <w:szCs w:val="32"/>
+          <w:lang w:val="en-US"/>
+        </w:rPr>
+        <w:t xml:space="preserve"> Jiang</w:t>
       </w:r>
       <w:r>
         <w:rPr>
@@ -647,6 +657,7 @@
               </w:rPr>
               <w:t xml:space="preserve"> </w:t>
             </w:r>
+            <w:proofErr w:type="spellStart"/>
             <w:r>
               <w:rPr>
                 <w:sz w:val="32"/>
@@ -655,6 +666,7 @@
               </w:rPr>
               <w:t>hrs</w:t>
             </w:r>
+            <w:proofErr w:type="spellEnd"/>
           </w:p>
         </w:tc>
       </w:tr>
@@ -2767,8 +2779,18 @@
                 <w:szCs w:val="32"/>
                 <w:lang w:val="en-US"/>
               </w:rPr>
-              <w:t>1.5 hrs</w:t>
-            </w:r>
+              <w:t xml:space="preserve">1.5 </w:t>
+            </w:r>
+            <w:proofErr w:type="spellStart"/>
+            <w:r>
+              <w:rPr>
+                <w:sz w:val="32"/>
+                <w:szCs w:val="32"/>
+                <w:lang w:val="en-US"/>
+              </w:rPr>
+              <w:t>hrs</w:t>
+            </w:r>
+            <w:proofErr w:type="spellEnd"/>
           </w:p>
         </w:tc>
       </w:tr>
@@ -2919,6 +2941,7 @@
               </w:rPr>
               <w:t xml:space="preserve">5 </w:t>
             </w:r>
+            <w:proofErr w:type="spellStart"/>
             <w:r>
               <w:rPr>
                 <w:rFonts w:hint="eastAsia"/>
@@ -2928,6 +2951,7 @@
               </w:rPr>
               <w:t>hrs</w:t>
             </w:r>
+            <w:proofErr w:type="spellEnd"/>
           </w:p>
         </w:tc>
       </w:tr>
@@ -3078,6 +3102,7 @@
               </w:rPr>
               <w:t xml:space="preserve"> </w:t>
             </w:r>
+            <w:proofErr w:type="spellStart"/>
             <w:r>
               <w:rPr>
                 <w:rFonts w:hint="eastAsia"/>
@@ -3087,6 +3112,7 @@
               </w:rPr>
               <w:t>hrs</w:t>
             </w:r>
+            <w:proofErr w:type="spellEnd"/>
           </w:p>
         </w:tc>
       </w:tr>
@@ -3237,6 +3263,7 @@
               </w:rPr>
               <w:t xml:space="preserve">5 </w:t>
             </w:r>
+            <w:proofErr w:type="spellStart"/>
             <w:r>
               <w:rPr>
                 <w:rFonts w:hint="eastAsia"/>
@@ -3246,6 +3273,7 @@
               </w:rPr>
               <w:t>hrs</w:t>
             </w:r>
+            <w:proofErr w:type="spellEnd"/>
           </w:p>
         </w:tc>
       </w:tr>
@@ -3396,6 +3424,7 @@
               </w:rPr>
               <w:t xml:space="preserve"> </w:t>
             </w:r>
+            <w:proofErr w:type="spellStart"/>
             <w:r>
               <w:rPr>
                 <w:rFonts w:hint="eastAsia"/>
@@ -3405,6 +3434,7 @@
               </w:rPr>
               <w:t>hrs</w:t>
             </w:r>
+            <w:proofErr w:type="spellEnd"/>
           </w:p>
         </w:tc>
       </w:tr>
@@ -3563,6 +3593,7 @@
               </w:rPr>
               <w:t xml:space="preserve"> </w:t>
             </w:r>
+            <w:proofErr w:type="spellStart"/>
             <w:r>
               <w:rPr>
                 <w:rFonts w:hint="eastAsia"/>
@@ -3572,6 +3603,7 @@
               </w:rPr>
               <w:t>hrs</w:t>
             </w:r>
+            <w:proofErr w:type="spellEnd"/>
           </w:p>
         </w:tc>
       </w:tr>
@@ -3722,6 +3754,7 @@
               </w:rPr>
               <w:t xml:space="preserve"> </w:t>
             </w:r>
+            <w:proofErr w:type="spellStart"/>
             <w:r>
               <w:rPr>
                 <w:rFonts w:hint="eastAsia"/>
@@ -3731,6 +3764,7 @@
               </w:rPr>
               <w:t>hrs</w:t>
             </w:r>
+            <w:proofErr w:type="spellEnd"/>
           </w:p>
         </w:tc>
       </w:tr>
@@ -4399,6 +4433,7 @@
               </w:rPr>
               <w:t xml:space="preserve"> </w:t>
             </w:r>
+            <w:proofErr w:type="spellStart"/>
             <w:r>
               <w:rPr>
                 <w:rFonts w:hint="eastAsia"/>
@@ -4408,6 +4443,7 @@
               </w:rPr>
               <w:t>hrs</w:t>
             </w:r>
+            <w:proofErr w:type="spellEnd"/>
           </w:p>
         </w:tc>
       </w:tr>
@@ -4592,6 +4628,7 @@
               </w:rPr>
               <w:t xml:space="preserve"> </w:t>
             </w:r>
+            <w:proofErr w:type="spellStart"/>
             <w:r>
               <w:rPr>
                 <w:rFonts w:hint="eastAsia"/>
@@ -4601,6 +4638,7 @@
               </w:rPr>
               <w:t>hrs</w:t>
             </w:r>
+            <w:proofErr w:type="spellEnd"/>
           </w:p>
         </w:tc>
       </w:tr>
@@ -4785,6 +4823,7 @@
               </w:rPr>
               <w:t xml:space="preserve"> </w:t>
             </w:r>
+            <w:proofErr w:type="spellStart"/>
             <w:r>
               <w:rPr>
                 <w:rFonts w:hint="eastAsia"/>
@@ -4794,6 +4833,7 @@
               </w:rPr>
               <w:t>hrs</w:t>
             </w:r>
+            <w:proofErr w:type="spellEnd"/>
           </w:p>
         </w:tc>
       </w:tr>
@@ -4978,6 +5018,7 @@
               </w:rPr>
               <w:t xml:space="preserve"> </w:t>
             </w:r>
+            <w:proofErr w:type="spellStart"/>
             <w:r>
               <w:rPr>
                 <w:rFonts w:hint="eastAsia"/>
@@ -4987,6 +5028,7 @@
               </w:rPr>
               <w:t>hrs</w:t>
             </w:r>
+            <w:proofErr w:type="spellEnd"/>
           </w:p>
         </w:tc>
       </w:tr>
@@ -5180,6 +5222,7 @@
               </w:rPr>
               <w:t xml:space="preserve"> </w:t>
             </w:r>
+            <w:proofErr w:type="spellStart"/>
             <w:r>
               <w:rPr>
                 <w:rFonts w:hint="eastAsia"/>
@@ -5189,6 +5232,7 @@
               </w:rPr>
               <w:t>hrs</w:t>
             </w:r>
+            <w:proofErr w:type="spellEnd"/>
           </w:p>
         </w:tc>
       </w:tr>
@@ -5390,6 +5434,7 @@
               </w:rPr>
               <w:t xml:space="preserve"> </w:t>
             </w:r>
+            <w:proofErr w:type="spellStart"/>
             <w:r>
               <w:rPr>
                 <w:rFonts w:hint="eastAsia"/>
@@ -5399,6 +5444,7 @@
               </w:rPr>
               <w:t>hrs</w:t>
             </w:r>
+            <w:proofErr w:type="spellEnd"/>
           </w:p>
         </w:tc>
       </w:tr>
@@ -5600,6 +5646,7 @@
               </w:rPr>
               <w:t xml:space="preserve"> </w:t>
             </w:r>
+            <w:proofErr w:type="spellStart"/>
             <w:r>
               <w:rPr>
                 <w:rFonts w:hint="eastAsia"/>
@@ -5609,6 +5656,7 @@
               </w:rPr>
               <w:t>hrs</w:t>
             </w:r>
+            <w:proofErr w:type="spellEnd"/>
           </w:p>
         </w:tc>
       </w:tr>
@@ -5793,6 +5841,7 @@
               </w:rPr>
               <w:t xml:space="preserve"> </w:t>
             </w:r>
+            <w:proofErr w:type="spellStart"/>
             <w:r>
               <w:rPr>
                 <w:rFonts w:hint="eastAsia"/>
@@ -5802,6 +5851,7 @@
               </w:rPr>
               <w:t>hrs</w:t>
             </w:r>
+            <w:proofErr w:type="spellEnd"/>
           </w:p>
         </w:tc>
       </w:tr>
@@ -5986,6 +6036,7 @@
               </w:rPr>
               <w:t xml:space="preserve"> </w:t>
             </w:r>
+            <w:proofErr w:type="spellStart"/>
             <w:r>
               <w:rPr>
                 <w:rFonts w:hint="eastAsia"/>
@@ -5995,6 +6046,7 @@
               </w:rPr>
               <w:t>hrs</w:t>
             </w:r>
+            <w:proofErr w:type="spellEnd"/>
           </w:p>
         </w:tc>
       </w:tr>
@@ -6154,6 +6206,7 @@
               </w:rPr>
               <w:t xml:space="preserve">5 </w:t>
             </w:r>
+            <w:proofErr w:type="spellStart"/>
             <w:r>
               <w:rPr>
                 <w:rFonts w:hint="eastAsia"/>
@@ -6163,6 +6216,7 @@
               </w:rPr>
               <w:t>hrs</w:t>
             </w:r>
+            <w:proofErr w:type="spellEnd"/>
           </w:p>
         </w:tc>
       </w:tr>
@@ -6559,7 +6613,7 @@
               </wp:anchor>
             </w:drawing>
           </mc:Choice>
-          <mc:Fallback>
+          <mc:Fallback xmlns:w16="http://schemas.microsoft.com/office/word/2018/wordml" xmlns:w16cex="http://schemas.microsoft.com/office/word/2018/wordml/cex">
             <w:pict>
               <v:rect w14:anchorId="7D2FAD8F" id="Rectangle 5" o:spid="_x0000_s1026" style="position:absolute;margin-left:264.8pt;margin-top:1.3pt;width:79.65pt;height:22.2pt;z-index:251663360;visibility:visible;mso-wrap-style:square;mso-wrap-distance-left:9pt;mso-wrap-distance-top:0;mso-wrap-distance-right:9pt;mso-wrap-distance-bottom:0;mso-position-horizontal:absolute;mso-position-horizontal-relative:text;mso-position-vertical:absolute;mso-position-vertical-relative:text;v-text-anchor:middle" o:gfxdata="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" fillcolor="#a5a5a5 [3206]" strokecolor="#525252 [1606]" strokeweight="1pt"/>
             </w:pict>
@@ -6633,7 +6687,7 @@
               </wp:anchor>
             </w:drawing>
           </mc:Choice>
-          <mc:Fallback>
+          <mc:Fallback xmlns:w16="http://schemas.microsoft.com/office/word/2018/wordml" xmlns:w16cex="http://schemas.microsoft.com/office/word/2018/wordml/cex">
             <w:pict>
               <v:rect w14:anchorId="0D684F65" id="Rectangle 4" o:spid="_x0000_s1026" style="position:absolute;margin-left:170.1pt;margin-top:1.25pt;width:79.65pt;height:22.2pt;z-index:251661312;visibility:visible;mso-wrap-style:square;mso-wrap-distance-left:9pt;mso-wrap-distance-top:0;mso-wrap-distance-right:9pt;mso-wrap-distance-bottom:0;mso-position-horizontal:absolute;mso-position-horizontal-relative:text;mso-position-vertical:absolute;mso-position-vertical-relative:text;v-text-anchor:middle" o:gfxdata="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" fillcolor="white [3201]" strokecolor="black [3213]" strokeweight="1pt"/>
             </w:pict>
@@ -6712,7 +6766,7 @@
               </wp:anchor>
             </w:drawing>
           </mc:Choice>
-          <mc:Fallback>
+          <mc:Fallback xmlns:w16="http://schemas.microsoft.com/office/word/2018/wordml" xmlns:w16cex="http://schemas.microsoft.com/office/word/2018/wordml/cex">
             <w:pict>
               <v:rect w14:anchorId="1BEEE347" id="Rectangle 3" o:spid="_x0000_s1026" style="position:absolute;margin-left:72.85pt;margin-top:.95pt;width:79.65pt;height:22.2pt;z-index:251659264;visibility:visible;mso-wrap-style:square;mso-wrap-distance-left:9pt;mso-wrap-distance-top:0;mso-wrap-distance-right:9pt;mso-wrap-distance-bottom:0;mso-position-horizontal:absolute;mso-position-horizontal-relative:text;mso-position-vertical:absolute;mso-position-vertical-relative:text;v-text-anchor:middle" o:gfxdata="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" fillcolor="#538135 [2409]" stroked="f" strokeweight="1pt"/>
             </w:pict>
@@ -7243,8 +7297,19 @@
           <w:szCs w:val="32"/>
           <w:lang w:val="en-US"/>
         </w:rPr>
-        <w:t xml:space="preserve"> Also</w:t>
-      </w:r>
+        <w:t xml:space="preserve"> </w:t>
+      </w:r>
+      <w:proofErr w:type="gramStart"/>
+      <w:r>
+        <w:rPr>
+          <w:rFonts w:hint="eastAsia"/>
+          <w:sz w:val="32"/>
+          <w:szCs w:val="32"/>
+          <w:lang w:val="en-US"/>
+        </w:rPr>
+        <w:t>Also</w:t>
+      </w:r>
+      <w:proofErr w:type="gramEnd"/>
       <w:r>
         <w:rPr>
           <w:sz w:val="32"/>
@@ -7338,6 +7403,7 @@
         </w:rPr>
         <w:t xml:space="preserve"> </w:t>
       </w:r>
+      <w:proofErr w:type="spellStart"/>
       <w:r>
         <w:rPr>
           <w:rFonts w:hint="eastAsia"/>
@@ -7347,6 +7413,7 @@
         </w:rPr>
         <w:t>FullScreenActivity</w:t>
       </w:r>
+      <w:proofErr w:type="spellEnd"/>
       <w:r>
         <w:rPr>
           <w:sz w:val="32"/>
@@ -7599,7 +7666,25 @@
           <w:szCs w:val="32"/>
           <w:lang w:val="en-US"/>
         </w:rPr>
-        <w:t xml:space="preserve">The welcome screen is also the every first screen when user open the game, thus it must have following functions: 1) game brand </w:t>
+        <w:t xml:space="preserve">The welcome screen is also </w:t>
+      </w:r>
+      <w:proofErr w:type="gramStart"/>
+      <w:r>
+        <w:rPr>
+          <w:sz w:val="32"/>
+          <w:szCs w:val="32"/>
+          <w:lang w:val="en-US"/>
+        </w:rPr>
+        <w:t>the every</w:t>
+      </w:r>
+      <w:proofErr w:type="gramEnd"/>
+      <w:r>
+        <w:rPr>
+          <w:sz w:val="32"/>
+          <w:szCs w:val="32"/>
+          <w:lang w:val="en-US"/>
+        </w:rPr>
+        <w:t xml:space="preserve"> first screen when user open the game, thus it must have following functions: 1) game brand </w:t>
       </w:r>
       <w:r>
         <w:rPr>
@@ -7616,7 +7701,25 @@
           <w:szCs w:val="32"/>
           <w:lang w:val="en-US"/>
         </w:rPr>
-        <w:t xml:space="preserve">: telling user what game he is playing. 2) A input allow user to type in his name. 3) A play button to start the game (go to the game </w:t>
+        <w:t xml:space="preserve">: telling user what game he is playing. 2) </w:t>
+      </w:r>
+      <w:proofErr w:type="gramStart"/>
+      <w:r>
+        <w:rPr>
+          <w:sz w:val="32"/>
+          <w:szCs w:val="32"/>
+          <w:lang w:val="en-US"/>
+        </w:rPr>
+        <w:t>A</w:t>
+      </w:r>
+      <w:proofErr w:type="gramEnd"/>
+      <w:r>
+        <w:rPr>
+          <w:sz w:val="32"/>
+          <w:szCs w:val="32"/>
+          <w:lang w:val="en-US"/>
+        </w:rPr>
+        <w:t xml:space="preserve"> input allow user to type in his name. 3) A play button to start the game (go to the game </w:t>
       </w:r>
       <w:r>
         <w:rPr>
@@ -8314,7 +8417,7 @@
               </wp:anchor>
             </w:drawing>
           </mc:Choice>
-          <mc:Fallback>
+          <mc:Fallback xmlns:w16="http://schemas.microsoft.com/office/word/2018/wordml" xmlns:w16cex="http://schemas.microsoft.com/office/word/2018/wordml/cex">
             <w:pict>
               <v:rect w14:anchorId="057AE21C" id="Rectangle 8" o:spid="_x0000_s1026" style="position:absolute;margin-left:0;margin-top:-.05pt;width:79.65pt;height:22.2pt;z-index:251665408;visibility:visible;mso-wrap-style:square;mso-wrap-distance-left:9pt;mso-wrap-distance-top:0;mso-wrap-distance-right:9pt;mso-wrap-distance-bottom:0;mso-position-horizontal:absolute;mso-position-horizontal-relative:text;mso-position-vertical:absolute;mso-position-vertical-relative:text;v-text-anchor:middle" o:gfxdata="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" fillcolor="#538135 [2409]" stroked="f" strokeweight="1pt"/>
             </w:pict>
@@ -9454,7 +9557,25 @@
           <w:szCs w:val="32"/>
           <w:lang w:val="en-US"/>
         </w:rPr>
-        <w:t xml:space="preserve"> 1) A tip message tells user the game is going to start. 2) A cancel button which stops the current game and go back to home screen. 3) A replay button allows user to replay the game. 4) A rank button allows user to go to the score screen. 5) A message in the top showing real-time score. 6) A message box pop up after the game is </w:t>
+        <w:t xml:space="preserve"> 1) A tip message tells user the game is going to start. 2) A cancel button which stops the current game and go back to home screen. 3) A replay button allows user to replay the game. 4) A rank button allows user to go to the score screen. 5) A message in the top showing real-time score. 6) A message box </w:t>
+      </w:r>
+      <w:proofErr w:type="gramStart"/>
+      <w:r>
+        <w:rPr>
+          <w:sz w:val="32"/>
+          <w:szCs w:val="32"/>
+          <w:lang w:val="en-US"/>
+        </w:rPr>
+        <w:t>pop</w:t>
+      </w:r>
+      <w:proofErr w:type="gramEnd"/>
+      <w:r>
+        <w:rPr>
+          <w:sz w:val="32"/>
+          <w:szCs w:val="32"/>
+          <w:lang w:val="en-US"/>
+        </w:rPr>
+        <w:t xml:space="preserve"> up after the game is </w:t>
       </w:r>
       <w:r>
         <w:rPr>
@@ -9636,7 +9757,7 @@
           <w:szCs w:val="40"/>
           <w:lang w:val="en-US"/>
         </w:rPr>
-        <w:t>9</w:t>
+        <w:t xml:space="preserve">9: </w:t>
       </w:r>
       <w:r>
         <w:rPr>
@@ -9644,15 +9765,92 @@
           <w:szCs w:val="40"/>
           <w:lang w:val="en-US"/>
         </w:rPr>
-        <w:t xml:space="preserve">: </w:t>
-      </w:r>
-      <w:r>
-        <w:rPr>
+        <w:t xml:space="preserve">Define </w:t>
+      </w:r>
+      <w:r>
+        <w:rPr>
+          <w:rFonts w:hint="eastAsia"/>
           <w:sz w:val="40"/>
           <w:szCs w:val="40"/>
           <w:lang w:val="en-US"/>
         </w:rPr>
-        <w:t>xxx</w:t>
+        <w:t>obstacles</w:t>
+      </w:r>
+      <w:r>
+        <w:rPr>
+          <w:sz w:val="40"/>
+          <w:szCs w:val="40"/>
+          <w:lang w:val="en-US"/>
+        </w:rPr>
+        <w:t xml:space="preserve"> &amp; </w:t>
+      </w:r>
+      <w:r>
+        <w:rPr>
+          <w:rFonts w:hint="eastAsia"/>
+          <w:sz w:val="40"/>
+          <w:szCs w:val="40"/>
+          <w:lang w:val="en-US"/>
+        </w:rPr>
+        <w:t>Task</w:t>
+      </w:r>
+      <w:r>
+        <w:rPr>
+          <w:sz w:val="40"/>
+          <w:szCs w:val="40"/>
+          <w:lang w:val="en-US"/>
+        </w:rPr>
+        <w:t xml:space="preserve"> </w:t>
+      </w:r>
+      <w:r>
+        <w:rPr>
+          <w:sz w:val="40"/>
+          <w:szCs w:val="40"/>
+          <w:lang w:val="en-US"/>
+        </w:rPr>
+        <w:t>10</w:t>
+      </w:r>
+      <w:r>
+        <w:rPr>
+          <w:sz w:val="40"/>
+          <w:szCs w:val="40"/>
+          <w:lang w:val="en-US"/>
+        </w:rPr>
+        <w:t>:</w:t>
+      </w:r>
+      <w:r>
+        <w:rPr>
+          <w:rFonts w:hint="eastAsia"/>
+          <w:sz w:val="40"/>
+          <w:szCs w:val="40"/>
+          <w:lang w:val="en-US"/>
+        </w:rPr>
+        <w:t xml:space="preserve"> </w:t>
+      </w:r>
+      <w:r>
+        <w:rPr>
+          <w:rFonts w:hint="eastAsia"/>
+          <w:sz w:val="40"/>
+          <w:szCs w:val="40"/>
+          <w:lang w:val="en-US"/>
+        </w:rPr>
+        <w:t>Define</w:t>
+      </w:r>
+      <w:r>
+        <w:rPr>
+          <w:sz w:val="40"/>
+          <w:szCs w:val="40"/>
+          <w:lang w:val="en-US"/>
+        </w:rPr>
+        <w:t xml:space="preserve"> </w:t>
+      </w:r>
+      <w:r>
+        <w:rPr>
+          <w:rFonts w:hint="eastAsia"/>
+          <w:sz w:val="40"/>
+          <w:szCs w:val="40"/>
+          <w:lang w:val="en-US"/>
+        </w:rPr>
+        <w:t>targets</w:t>
       </w:r>
     </w:p>
     <w:p>
@@ -9688,7 +9886,16 @@
           <w:szCs w:val="32"/>
           <w:lang w:val="en-US"/>
         </w:rPr>
-        <w:t>xxx</w:t>
+        <w:t>1</w:t>
+      </w:r>
+      <w:r>
+        <w:rPr>
+          <w:rFonts w:hint="eastAsia"/>
+          <w:sz w:val="32"/>
+          <w:szCs w:val="32"/>
+          <w:lang w:val="en-US"/>
+        </w:rPr>
+        <w:t>h</w:t>
       </w:r>
       <w:r>
         <w:rPr>
@@ -9723,7 +9930,94 @@
           <w:szCs w:val="32"/>
           <w:lang w:val="en-US"/>
         </w:rPr>
-        <w:t>xxx</w:t>
+        <w:t>1.5</w:t>
+      </w:r>
+      <w:r>
+        <w:rPr>
+          <w:rFonts w:hint="eastAsia"/>
+          <w:sz w:val="32"/>
+          <w:szCs w:val="32"/>
+          <w:lang w:val="en-US"/>
+        </w:rPr>
+        <w:t>hrs</w:t>
+      </w:r>
+    </w:p>
+    <w:p>
+      <w:pPr>
+        <w:spacing w:line="360" w:lineRule="auto"/>
+        <w:rPr>
+          <w:sz w:val="32"/>
+          <w:szCs w:val="32"/>
+          <w:lang w:val="en-US"/>
+        </w:rPr>
+      </w:pPr>
+      <w:r>
+        <w:rPr>
+          <w:sz w:val="32"/>
+          <w:szCs w:val="32"/>
+          <w:lang w:val="en-US"/>
+        </w:rPr>
+        <w:t>After discussion with the team member, we decided to use rectangle to represent obstacles, green circle to represent target, the game ended when touching obstacles, and increased scores when touching circles. The obstacles indicated in red can move, and the moving track and distance have been identified. Black represents the initial position of the ball.</w:t>
+      </w:r>
+    </w:p>
+    <w:p>
+      <w:pPr>
+        <w:spacing w:line="360" w:lineRule="auto"/>
+        <w:jc w:val="center"/>
+        <w:rPr>
+          <w:sz w:val="40"/>
+          <w:szCs w:val="40"/>
+          <w:lang w:val="en-US"/>
+        </w:rPr>
+      </w:pPr>
+      <w:r>
+        <w:rPr>
+          <w:noProof/>
+          <w:sz w:val="40"/>
+          <w:szCs w:val="40"/>
+          <w:lang w:val="en-US"/>
+        </w:rPr>
+        <w:drawing>
+          <wp:inline distT="0" distB="0" distL="0" distR="0" wp14:anchorId="7970AF12" wp14:editId="135B8E3B">
+            <wp:extent cx="2743200" cy="3257550"/>
+            <wp:effectExtent l="0" t="0" r="0" b="6350"/>
+            <wp:docPr id="9" name="Picture 9"/>
+            <wp:cNvGraphicFramePr>
+              <a:graphicFrameLocks xmlns:a="http://schemas.openxmlformats.org/drawingml/2006/main" noChangeAspect="1"/>
+            </wp:cNvGraphicFramePr>
+            <a:graphic xmlns:a="http://schemas.openxmlformats.org/drawingml/2006/main">
+              <a:graphicData uri="http://schemas.openxmlformats.org/drawingml/2006/picture">
+                <pic:pic xmlns:pic="http://schemas.openxmlformats.org/drawingml/2006/picture">
+                  <pic:nvPicPr>
+                    <pic:cNvPr id="9" name="Untitled-7.png"/>
+                    <pic:cNvPicPr/>
+                  </pic:nvPicPr>
+                  <pic:blipFill>
+                    <a:blip r:embed="rId9" cstate="print">
+                      <a:extLst>
+                        <a:ext uri="{28A0092B-C50C-407E-A947-70E740481C1C}">
+                          <a14:useLocalDpi xmlns:a14="http://schemas.microsoft.com/office/drawing/2010/main" val="0"/>
+                        </a:ext>
+                      </a:extLst>
+                    </a:blip>
+                    <a:stretch>
+                      <a:fillRect/>
+                    </a:stretch>
+                  </pic:blipFill>
+                  <pic:spPr>
+                    <a:xfrm>
+                      <a:off x="0" y="0"/>
+                      <a:ext cx="2744196" cy="3258733"/>
+                    </a:xfrm>
+                    <a:prstGeom prst="rect">
+                      <a:avLst/>
+                    </a:prstGeom>
+                  </pic:spPr>
+                </pic:pic>
+              </a:graphicData>
+            </a:graphic>
+          </wp:inline>
+        </w:drawing>
       </w:r>
     </w:p>
     <w:p>
@@ -9740,16 +10034,6 @@
       <w:pPr>
         <w:spacing w:line="360" w:lineRule="auto"/>
         <w:rPr>
-          <w:sz w:val="40"/>
-          <w:szCs w:val="40"/>
-          <w:lang w:val="en-US"/>
-        </w:rPr>
-      </w:pPr>
-    </w:p>
-    <w:p>
-      <w:pPr>
-        <w:spacing w:line="360" w:lineRule="auto"/>
-        <w:rPr>
           <w:b/>
           <w:bCs/>
           <w:sz w:val="36"/>
@@ -9766,6 +10050,7 @@
           <w:szCs w:val="36"/>
           <w:lang w:val="en-US"/>
         </w:rPr>
+        <w:lastRenderedPageBreak/>
         <w:t>References</w:t>
       </w:r>
     </w:p>
@@ -9792,7 +10077,7 @@
 </file>
 
 <file path=word/numbering.xml><?xml version="1.0" encoding="utf-8"?>
-<w:numbering xmlns:wpc="http://schemas.microsoft.com/office/word/2010/wordprocessingCanvas" xmlns:cx="http://schemas.microsoft.com/office/drawing/2014/chartex" xmlns:cx1="http://schemas.microsoft.com/office/drawing/2015/9/8/chartex" xmlns:cx2="http://schemas.microsoft.com/office/drawing/2015/10/21/chartex" xmlns:cx3="http://schemas.microsoft.com/office/drawing/2016/5/9/chartex" xmlns:cx4="http://schemas.microsoft.com/office/drawing/2016/5/10/chartex" xmlns:cx5="http://schemas.microsoft.com/office/drawing/2016/5/11/chartex" xmlns:cx6="http://schemas.microsoft.com/office/drawing/2016/5/12/chartex" xmlns:cx7="http://schemas.microsoft.com/office/drawing/2016/5/13/chartex" xmlns:cx8="http://schemas.microsoft.com/office/drawing/2016/5/14/chartex" xmlns:mc="http://schemas.openxmlformats.org/markup-compatibility/2006" xmlns:aink="http://schemas.microsoft.com/office/drawing/2016/ink" xmlns:am3d="http://schemas.microsoft.com/office/drawing/2017/model3d" xmlns:o="urn:schemas-microsoft-com:office:office" xmlns:r="http://schemas.openxmlformats.org/officeDocument/2006/relationships" xmlns:m="http://schemas.openxmlformats.org/officeDocument/2006/math" xmlns:v="urn:schemas-microsoft-com:vml" xmlns:wp14="http://schemas.microsoft.com/office/word/2010/wordprocessingDrawing" xmlns:wp="http://schemas.openxmlformats.org/drawingml/2006/wordprocessingDrawing" xmlns:w10="urn:schemas-microsoft-com:office:word" xmlns:w="http://schemas.openxmlformats.org/wordprocessingml/2006/main" xmlns:w14="http://schemas.microsoft.com/office/word/2010/wordml" xmlns:w15="http://schemas.microsoft.com/office/word/2012/wordml" xmlns:w16cex="http://schemas.microsoft.com/office/word/2018/wordml/cex" xmlns:w16cid="http://schemas.microsoft.com/office/word/2016/wordml/cid" xmlns:w16="http://schemas.microsoft.com/office/word/2018/wordml" xmlns:w16se="http://schemas.microsoft.com/office/word/2015/wordml/symex" xmlns:wpg="http://schemas.microsoft.com/office/word/2010/wordprocessingGroup" xmlns:wpi="http://schemas.microsoft.com/office/word/2010/wordprocessingInk" xmlns:wne="http://schemas.microsoft.com/office/word/2006/wordml" xmlns:wps="http://schemas.microsoft.com/office/word/2010/wordprocessingShape" mc:Ignorable="w14 w15 w16se w16cid w16 w16cex wp14">
+<w:numbering xmlns:wpc="http://schemas.microsoft.com/office/word/2010/wordprocessingCanvas" xmlns:cx="http://schemas.microsoft.com/office/drawing/2014/chartex" xmlns:cx1="http://schemas.microsoft.com/office/drawing/2015/9/8/chartex" xmlns:cx2="http://schemas.microsoft.com/office/drawing/2015/10/21/chartex" xmlns:cx3="http://schemas.microsoft.com/office/drawing/2016/5/9/chartex" xmlns:cx4="http://schemas.microsoft.com/office/drawing/2016/5/10/chartex" xmlns:cx5="http://schemas.microsoft.com/office/drawing/2016/5/11/chartex" xmlns:cx6="http://schemas.microsoft.com/office/drawing/2016/5/12/chartex" xmlns:cx7="http://schemas.microsoft.com/office/drawing/2016/5/13/chartex" xmlns:cx8="http://schemas.microsoft.com/office/drawing/2016/5/14/chartex" xmlns:mc="http://schemas.openxmlformats.org/markup-compatibility/2006" xmlns:aink="http://schemas.microsoft.com/office/drawing/2016/ink" xmlns:am3d="http://schemas.microsoft.com/office/drawing/2017/model3d" xmlns:o="urn:schemas-microsoft-com:office:office" xmlns:r="http://schemas.openxmlformats.org/officeDocument/2006/relationships" xmlns:m="http://schemas.openxmlformats.org/officeDocument/2006/math" xmlns:v="urn:schemas-microsoft-com:vml" xmlns:wp14="http://schemas.microsoft.com/office/word/2010/wordprocessingDrawing" xmlns:wp="http://schemas.openxmlformats.org/drawingml/2006/wordprocessingDrawing" xmlns:w10="urn:schemas-microsoft-com:office:word" xmlns:w="http://schemas.openxmlformats.org/wordprocessingml/2006/main" xmlns:w14="http://schemas.microsoft.com/office/word/2010/wordml" xmlns:w15="http://schemas.microsoft.com/office/word/2012/wordml" xmlns:w16cid="http://schemas.microsoft.com/office/word/2016/wordml/cid" xmlns:w16se="http://schemas.microsoft.com/office/word/2015/wordml/symex" xmlns:wpg="http://schemas.microsoft.com/office/word/2010/wordprocessingGroup" xmlns:wpi="http://schemas.microsoft.com/office/word/2010/wordprocessingInk" xmlns:wne="http://schemas.microsoft.com/office/word/2006/wordml" xmlns:wps="http://schemas.microsoft.com/office/word/2010/wordprocessingShape" mc:Ignorable="w14 w15 w16se w16cid wp14">
   <w:abstractNum w:abstractNumId="0" w15:restartNumberingAfterBreak="0">
     <w:nsid w:val="202B4DD6"/>
     <w:multiLevelType w:val="hybridMultilevel"/>
@@ -10162,7 +10447,7 @@
 </file>
 
 <file path=word/styles.xml><?xml version="1.0" encoding="utf-8"?>
-<w:styles xmlns:mc="http://schemas.openxmlformats.org/markup-compatibility/2006" xmlns:r="http://schemas.openxmlformats.org/officeDocument/2006/relationships" xmlns:w="http://schemas.openxmlformats.org/wordprocessingml/2006/main" xmlns:w14="http://schemas.microsoft.com/office/word/2010/wordml" xmlns:w15="http://schemas.microsoft.com/office/word/2012/wordml" xmlns:w16cex="http://schemas.microsoft.com/office/word/2018/wordml/cex" xmlns:w16cid="http://schemas.microsoft.com/office/word/2016/wordml/cid" xmlns:w16="http://schemas.microsoft.com/office/word/2018/wordml" xmlns:w16se="http://schemas.microsoft.com/office/word/2015/wordml/symex" mc:Ignorable="w14 w15 w16se w16cid w16 w16cex">
+<w:styles xmlns:mc="http://schemas.openxmlformats.org/markup-compatibility/2006" xmlns:r="http://schemas.openxmlformats.org/officeDocument/2006/relationships" xmlns:w="http://schemas.openxmlformats.org/wordprocessingml/2006/main" xmlns:w14="http://schemas.microsoft.com/office/word/2010/wordml" xmlns:w15="http://schemas.microsoft.com/office/word/2012/wordml" xmlns:w16cid="http://schemas.microsoft.com/office/word/2016/wordml/cid" xmlns:w16se="http://schemas.microsoft.com/office/word/2015/wordml/symex" mc:Ignorable="w14 w15 w16se w16cid">
   <w:docDefaults>
     <w:rPrDefault>
       <w:rPr>

</xml_diff>

<commit_message>
Task 11: Wireframe design of game screen
</commit_message>
<xml_diff>
--- a/COMPX202-A8.docx
+++ b/COMPX202-A8.docx
@@ -96,13 +96,23 @@
           <w:lang w:val="en-US"/>
         </w:rPr>
       </w:pPr>
-      <w:r>
-        <w:rPr>
-          <w:sz w:val="32"/>
-          <w:szCs w:val="32"/>
-          <w:lang w:val="en-US"/>
-        </w:rPr>
-        <w:t>Xuanlin Jiang</w:t>
+      <w:proofErr w:type="spellStart"/>
+      <w:r>
+        <w:rPr>
+          <w:sz w:val="32"/>
+          <w:szCs w:val="32"/>
+          <w:lang w:val="en-US"/>
+        </w:rPr>
+        <w:t>Xuanlin</w:t>
+      </w:r>
+      <w:proofErr w:type="spellEnd"/>
+      <w:r>
+        <w:rPr>
+          <w:sz w:val="32"/>
+          <w:szCs w:val="32"/>
+          <w:lang w:val="en-US"/>
+        </w:rPr>
+        <w:t xml:space="preserve"> Jiang</w:t>
       </w:r>
       <w:r>
         <w:rPr>
@@ -647,6 +657,7 @@
               </w:rPr>
               <w:t xml:space="preserve"> </w:t>
             </w:r>
+            <w:proofErr w:type="spellStart"/>
             <w:r>
               <w:rPr>
                 <w:sz w:val="32"/>
@@ -655,6 +666,7 @@
               </w:rPr>
               <w:t>hrs</w:t>
             </w:r>
+            <w:proofErr w:type="spellEnd"/>
           </w:p>
         </w:tc>
       </w:tr>
@@ -1850,6 +1862,7 @@
               </w:rPr>
               <w:t xml:space="preserve"> </w:t>
             </w:r>
+            <w:proofErr w:type="spellStart"/>
             <w:r>
               <w:rPr>
                 <w:sz w:val="32"/>
@@ -1866,6 +1879,7 @@
               </w:rPr>
               <w:t>s</w:t>
             </w:r>
+            <w:proofErr w:type="spellEnd"/>
           </w:p>
         </w:tc>
       </w:tr>
@@ -2035,7 +2049,16 @@
                 <w:szCs w:val="32"/>
                 <w:lang w:val="en-US"/>
               </w:rPr>
-              <w:t>1 hr</w:t>
+              <w:t xml:space="preserve">1 </w:t>
+            </w:r>
+            <w:proofErr w:type="spellStart"/>
+            <w:r>
+              <w:rPr>
+                <w:sz w:val="32"/>
+                <w:szCs w:val="32"/>
+                <w:lang w:val="en-US"/>
+              </w:rPr>
+              <w:t>hr</w:t>
             </w:r>
             <w:r>
               <w:rPr>
@@ -2045,6 +2068,7 @@
               </w:rPr>
               <w:t>s</w:t>
             </w:r>
+            <w:proofErr w:type="spellEnd"/>
           </w:p>
         </w:tc>
       </w:tr>
@@ -2483,8 +2507,18 @@
                 <w:szCs w:val="32"/>
                 <w:lang w:val="en-US"/>
               </w:rPr>
-              <w:t>1.5 hrs</w:t>
-            </w:r>
+              <w:t xml:space="preserve">1.5 </w:t>
+            </w:r>
+            <w:proofErr w:type="spellStart"/>
+            <w:r>
+              <w:rPr>
+                <w:sz w:val="32"/>
+                <w:szCs w:val="32"/>
+                <w:lang w:val="en-US"/>
+              </w:rPr>
+              <w:t>hrs</w:t>
+            </w:r>
+            <w:proofErr w:type="spellEnd"/>
           </w:p>
         </w:tc>
       </w:tr>
@@ -2635,6 +2669,7 @@
               </w:rPr>
               <w:t xml:space="preserve">5 </w:t>
             </w:r>
+            <w:proofErr w:type="spellStart"/>
             <w:r>
               <w:rPr>
                 <w:rFonts w:hint="eastAsia"/>
@@ -2644,6 +2679,7 @@
               </w:rPr>
               <w:t>hrs</w:t>
             </w:r>
+            <w:proofErr w:type="spellEnd"/>
           </w:p>
         </w:tc>
       </w:tr>
@@ -2794,6 +2830,7 @@
               </w:rPr>
               <w:t xml:space="preserve"> </w:t>
             </w:r>
+            <w:proofErr w:type="spellStart"/>
             <w:r>
               <w:rPr>
                 <w:rFonts w:hint="eastAsia"/>
@@ -2803,6 +2840,7 @@
               </w:rPr>
               <w:t>hrs</w:t>
             </w:r>
+            <w:proofErr w:type="spellEnd"/>
           </w:p>
         </w:tc>
       </w:tr>
@@ -2953,6 +2991,7 @@
               </w:rPr>
               <w:t xml:space="preserve">5 </w:t>
             </w:r>
+            <w:proofErr w:type="spellStart"/>
             <w:r>
               <w:rPr>
                 <w:rFonts w:hint="eastAsia"/>
@@ -2962,6 +3001,7 @@
               </w:rPr>
               <w:t>hrs</w:t>
             </w:r>
+            <w:proofErr w:type="spellEnd"/>
           </w:p>
         </w:tc>
       </w:tr>
@@ -3112,6 +3152,7 @@
               </w:rPr>
               <w:t xml:space="preserve"> </w:t>
             </w:r>
+            <w:proofErr w:type="spellStart"/>
             <w:r>
               <w:rPr>
                 <w:rFonts w:hint="eastAsia"/>
@@ -3121,6 +3162,7 @@
               </w:rPr>
               <w:t>hrs</w:t>
             </w:r>
+            <w:proofErr w:type="spellEnd"/>
           </w:p>
         </w:tc>
       </w:tr>
@@ -3279,6 +3321,7 @@
               </w:rPr>
               <w:t xml:space="preserve"> </w:t>
             </w:r>
+            <w:proofErr w:type="spellStart"/>
             <w:r>
               <w:rPr>
                 <w:rFonts w:hint="eastAsia"/>
@@ -3288,6 +3331,7 @@
               </w:rPr>
               <w:t>hrs</w:t>
             </w:r>
+            <w:proofErr w:type="spellEnd"/>
           </w:p>
         </w:tc>
       </w:tr>
@@ -3438,6 +3482,7 @@
               </w:rPr>
               <w:t xml:space="preserve"> </w:t>
             </w:r>
+            <w:proofErr w:type="spellStart"/>
             <w:r>
               <w:rPr>
                 <w:rFonts w:hint="eastAsia"/>
@@ -3447,6 +3492,7 @@
               </w:rPr>
               <w:t>hrs</w:t>
             </w:r>
+            <w:proofErr w:type="spellEnd"/>
           </w:p>
         </w:tc>
       </w:tr>
@@ -4115,6 +4161,7 @@
               </w:rPr>
               <w:t xml:space="preserve"> </w:t>
             </w:r>
+            <w:proofErr w:type="spellStart"/>
             <w:r>
               <w:rPr>
                 <w:rFonts w:hint="eastAsia"/>
@@ -4124,6 +4171,7 @@
               </w:rPr>
               <w:t>hrs</w:t>
             </w:r>
+            <w:proofErr w:type="spellEnd"/>
           </w:p>
         </w:tc>
       </w:tr>
@@ -4308,6 +4356,7 @@
               </w:rPr>
               <w:t xml:space="preserve"> </w:t>
             </w:r>
+            <w:proofErr w:type="spellStart"/>
             <w:r>
               <w:rPr>
                 <w:rFonts w:hint="eastAsia"/>
@@ -4317,6 +4366,7 @@
               </w:rPr>
               <w:t>hrs</w:t>
             </w:r>
+            <w:proofErr w:type="spellEnd"/>
           </w:p>
         </w:tc>
       </w:tr>
@@ -4501,6 +4551,7 @@
               </w:rPr>
               <w:t xml:space="preserve"> </w:t>
             </w:r>
+            <w:proofErr w:type="spellStart"/>
             <w:r>
               <w:rPr>
                 <w:rFonts w:hint="eastAsia"/>
@@ -4510,6 +4561,7 @@
               </w:rPr>
               <w:t>hrs</w:t>
             </w:r>
+            <w:proofErr w:type="spellEnd"/>
           </w:p>
         </w:tc>
       </w:tr>
@@ -4694,6 +4746,7 @@
               </w:rPr>
               <w:t xml:space="preserve"> </w:t>
             </w:r>
+            <w:proofErr w:type="spellStart"/>
             <w:r>
               <w:rPr>
                 <w:rFonts w:hint="eastAsia"/>
@@ -4703,6 +4756,7 @@
               </w:rPr>
               <w:t>hrs</w:t>
             </w:r>
+            <w:proofErr w:type="spellEnd"/>
           </w:p>
         </w:tc>
       </w:tr>
@@ -4896,6 +4950,7 @@
               </w:rPr>
               <w:t xml:space="preserve"> </w:t>
             </w:r>
+            <w:proofErr w:type="spellStart"/>
             <w:r>
               <w:rPr>
                 <w:rFonts w:hint="eastAsia"/>
@@ -4905,6 +4960,7 @@
               </w:rPr>
               <w:t>hrs</w:t>
             </w:r>
+            <w:proofErr w:type="spellEnd"/>
           </w:p>
         </w:tc>
       </w:tr>
@@ -5106,6 +5162,7 @@
               </w:rPr>
               <w:t xml:space="preserve"> </w:t>
             </w:r>
+            <w:proofErr w:type="spellStart"/>
             <w:r>
               <w:rPr>
                 <w:rFonts w:hint="eastAsia"/>
@@ -5115,6 +5172,7 @@
               </w:rPr>
               <w:t>hrs</w:t>
             </w:r>
+            <w:proofErr w:type="spellEnd"/>
           </w:p>
         </w:tc>
       </w:tr>
@@ -5316,6 +5374,7 @@
               </w:rPr>
               <w:t xml:space="preserve"> </w:t>
             </w:r>
+            <w:proofErr w:type="spellStart"/>
             <w:r>
               <w:rPr>
                 <w:rFonts w:hint="eastAsia"/>
@@ -5325,6 +5384,7 @@
               </w:rPr>
               <w:t>hrs</w:t>
             </w:r>
+            <w:proofErr w:type="spellEnd"/>
           </w:p>
         </w:tc>
       </w:tr>
@@ -5509,6 +5569,7 @@
               </w:rPr>
               <w:t xml:space="preserve"> </w:t>
             </w:r>
+            <w:proofErr w:type="spellStart"/>
             <w:r>
               <w:rPr>
                 <w:rFonts w:hint="eastAsia"/>
@@ -5518,6 +5579,7 @@
               </w:rPr>
               <w:t>hrs</w:t>
             </w:r>
+            <w:proofErr w:type="spellEnd"/>
           </w:p>
         </w:tc>
       </w:tr>
@@ -5702,6 +5764,7 @@
               </w:rPr>
               <w:t xml:space="preserve"> </w:t>
             </w:r>
+            <w:proofErr w:type="spellStart"/>
             <w:r>
               <w:rPr>
                 <w:rFonts w:hint="eastAsia"/>
@@ -5711,6 +5774,7 @@
               </w:rPr>
               <w:t>hrs</w:t>
             </w:r>
+            <w:proofErr w:type="spellEnd"/>
           </w:p>
         </w:tc>
       </w:tr>
@@ -5870,6 +5934,7 @@
               </w:rPr>
               <w:t xml:space="preserve">5 </w:t>
             </w:r>
+            <w:proofErr w:type="spellStart"/>
             <w:r>
               <w:rPr>
                 <w:rFonts w:hint="eastAsia"/>
@@ -5879,6 +5944,7 @@
               </w:rPr>
               <w:t>hrs</w:t>
             </w:r>
+            <w:proofErr w:type="spellEnd"/>
           </w:p>
         </w:tc>
       </w:tr>
@@ -7084,6 +7150,7 @@
         </w:rPr>
         <w:t xml:space="preserve"> </w:t>
       </w:r>
+      <w:proofErr w:type="spellStart"/>
       <w:r>
         <w:rPr>
           <w:rFonts w:hint="eastAsia"/>
@@ -7093,6 +7160,7 @@
         </w:rPr>
         <w:t>FullScreenActivity</w:t>
       </w:r>
+      <w:proofErr w:type="spellEnd"/>
       <w:r>
         <w:rPr>
           <w:sz w:val="32"/>
@@ -10507,6 +10575,459 @@
       </w:pPr>
       <w:r>
         <w:rPr>
+          <w:rFonts w:hint="eastAsia"/>
+          <w:sz w:val="40"/>
+          <w:szCs w:val="40"/>
+          <w:lang w:val="en-US"/>
+        </w:rPr>
+        <w:t>Task</w:t>
+      </w:r>
+      <w:r>
+        <w:rPr>
+          <w:sz w:val="40"/>
+          <w:szCs w:val="40"/>
+          <w:lang w:val="en-US"/>
+        </w:rPr>
+        <w:t xml:space="preserve"> </w:t>
+      </w:r>
+      <w:r>
+        <w:rPr>
+          <w:sz w:val="40"/>
+          <w:szCs w:val="40"/>
+          <w:lang w:val="en-US"/>
+        </w:rPr>
+        <w:t>1</w:t>
+      </w:r>
+      <w:r>
+        <w:rPr>
+          <w:sz w:val="40"/>
+          <w:szCs w:val="40"/>
+          <w:lang w:val="en-US"/>
+        </w:rPr>
+        <w:t>1</w:t>
+      </w:r>
+      <w:r>
+        <w:rPr>
+          <w:sz w:val="40"/>
+          <w:szCs w:val="40"/>
+          <w:lang w:val="en-US"/>
+        </w:rPr>
+        <w:t xml:space="preserve">: </w:t>
+      </w:r>
+      <w:r>
+        <w:rPr>
+          <w:sz w:val="40"/>
+          <w:szCs w:val="40"/>
+          <w:lang w:val="en-US"/>
+        </w:rPr>
+        <w:t xml:space="preserve">Wireframe design of </w:t>
+      </w:r>
+      <w:r>
+        <w:rPr>
+          <w:rFonts w:hint="eastAsia"/>
+          <w:sz w:val="40"/>
+          <w:szCs w:val="40"/>
+          <w:lang w:val="en-US"/>
+        </w:rPr>
+        <w:t>game</w:t>
+      </w:r>
+      <w:r>
+        <w:rPr>
+          <w:sz w:val="40"/>
+          <w:szCs w:val="40"/>
+          <w:lang w:val="en-US"/>
+        </w:rPr>
+        <w:t xml:space="preserve"> screen</w:t>
+      </w:r>
+    </w:p>
+    <w:p>
+      <w:pPr>
+        <w:spacing w:line="360" w:lineRule="auto"/>
+        <w:rPr>
+          <w:sz w:val="32"/>
+          <w:szCs w:val="32"/>
+          <w:lang w:val="en-US"/>
+        </w:rPr>
+      </w:pPr>
+      <w:r>
+        <w:rPr>
+          <w:b/>
+          <w:bCs/>
+          <w:sz w:val="32"/>
+          <w:szCs w:val="32"/>
+          <w:lang w:val="en-US"/>
+        </w:rPr>
+        <w:t>ETA</w:t>
+      </w:r>
+      <w:r>
+        <w:rPr>
+          <w:sz w:val="32"/>
+          <w:szCs w:val="32"/>
+          <w:lang w:val="en-US"/>
+        </w:rPr>
+        <w:t>:</w:t>
+      </w:r>
+      <w:r>
+        <w:rPr>
+          <w:sz w:val="32"/>
+          <w:szCs w:val="32"/>
+          <w:lang w:val="en-US"/>
+        </w:rPr>
+        <w:t>30</w:t>
+      </w:r>
+      <w:r>
+        <w:rPr>
+          <w:rFonts w:hint="eastAsia"/>
+          <w:sz w:val="32"/>
+          <w:szCs w:val="32"/>
+          <w:lang w:val="en-US"/>
+        </w:rPr>
+        <w:t>mins</w:t>
+      </w:r>
+      <w:r>
+        <w:rPr>
+          <w:sz w:val="32"/>
+          <w:szCs w:val="32"/>
+          <w:lang w:val="en-US"/>
+        </w:rPr>
+        <w:t xml:space="preserve">, </w:t>
+      </w:r>
+      <w:r>
+        <w:rPr>
+          <w:rFonts w:hint="eastAsia"/>
+          <w:b/>
+          <w:bCs/>
+          <w:sz w:val="32"/>
+          <w:szCs w:val="32"/>
+          <w:lang w:val="en-US"/>
+        </w:rPr>
+        <w:t>Actual</w:t>
+      </w:r>
+      <w:r>
+        <w:rPr>
+          <w:sz w:val="32"/>
+          <w:szCs w:val="32"/>
+          <w:lang w:val="en-US"/>
+        </w:rPr>
+        <w:t xml:space="preserve">: </w:t>
+      </w:r>
+      <w:r>
+        <w:rPr>
+          <w:sz w:val="32"/>
+          <w:szCs w:val="32"/>
+          <w:lang w:val="en-US"/>
+        </w:rPr>
+        <w:t>30</w:t>
+      </w:r>
+      <w:r>
+        <w:rPr>
+          <w:rFonts w:hint="eastAsia"/>
+          <w:sz w:val="32"/>
+          <w:szCs w:val="32"/>
+          <w:lang w:val="en-US"/>
+        </w:rPr>
+        <w:t>mins</w:t>
+      </w:r>
+    </w:p>
+    <w:p>
+      <w:pPr>
+        <w:spacing w:line="360" w:lineRule="auto"/>
+        <w:rPr>
+          <w:rFonts w:hint="eastAsia"/>
+          <w:sz w:val="32"/>
+          <w:szCs w:val="32"/>
+          <w:lang w:val="en-US"/>
+        </w:rPr>
+      </w:pPr>
+      <w:r>
+        <w:rPr>
+          <w:rFonts w:hint="eastAsia"/>
+          <w:sz w:val="32"/>
+          <w:szCs w:val="32"/>
+          <w:lang w:val="en-US"/>
+        </w:rPr>
+        <w:t>According</w:t>
+      </w:r>
+      <w:r>
+        <w:rPr>
+          <w:sz w:val="32"/>
+          <w:szCs w:val="32"/>
+          <w:lang w:val="en-US"/>
+        </w:rPr>
+        <w:t xml:space="preserve"> </w:t>
+      </w:r>
+      <w:r>
+        <w:rPr>
+          <w:rFonts w:hint="eastAsia"/>
+          <w:sz w:val="32"/>
+          <w:szCs w:val="32"/>
+          <w:lang w:val="en-US"/>
+        </w:rPr>
+        <w:t>to</w:t>
+      </w:r>
+      <w:r>
+        <w:rPr>
+          <w:sz w:val="32"/>
+          <w:szCs w:val="32"/>
+          <w:lang w:val="en-US"/>
+        </w:rPr>
+        <w:t xml:space="preserve"> </w:t>
+      </w:r>
+      <w:r>
+        <w:rPr>
+          <w:rFonts w:hint="eastAsia"/>
+          <w:sz w:val="32"/>
+          <w:szCs w:val="32"/>
+          <w:lang w:val="en-US"/>
+        </w:rPr>
+        <w:t>Task</w:t>
+      </w:r>
+      <w:r>
+        <w:rPr>
+          <w:sz w:val="32"/>
+          <w:szCs w:val="32"/>
+          <w:lang w:val="en-US"/>
+        </w:rPr>
+        <w:t xml:space="preserve"> 8, 9 &amp; 10. T</w:t>
+      </w:r>
+      <w:r>
+        <w:rPr>
+          <w:sz w:val="32"/>
+          <w:szCs w:val="32"/>
+          <w:lang w:val="en-US"/>
+        </w:rPr>
+        <w:t xml:space="preserve">he </w:t>
+      </w:r>
+      <w:r>
+        <w:rPr>
+          <w:rFonts w:hint="eastAsia"/>
+          <w:sz w:val="32"/>
+          <w:szCs w:val="32"/>
+          <w:lang w:val="en-US"/>
+        </w:rPr>
+        <w:t>wireframe</w:t>
+      </w:r>
+      <w:r>
+        <w:rPr>
+          <w:sz w:val="32"/>
+          <w:szCs w:val="32"/>
+          <w:lang w:val="en-US"/>
+        </w:rPr>
+        <w:t xml:space="preserve"> </w:t>
+      </w:r>
+      <w:r>
+        <w:rPr>
+          <w:rFonts w:hint="eastAsia"/>
+          <w:sz w:val="32"/>
+          <w:szCs w:val="32"/>
+          <w:lang w:val="en-US"/>
+        </w:rPr>
+        <w:t>design</w:t>
+      </w:r>
+      <w:r>
+        <w:rPr>
+          <w:sz w:val="32"/>
+          <w:szCs w:val="32"/>
+          <w:lang w:val="en-US"/>
+        </w:rPr>
+        <w:t xml:space="preserve"> </w:t>
+      </w:r>
+      <w:r>
+        <w:rPr>
+          <w:rFonts w:hint="eastAsia"/>
+          <w:sz w:val="32"/>
+          <w:szCs w:val="32"/>
+          <w:lang w:val="en-US"/>
+        </w:rPr>
+        <w:t>of</w:t>
+      </w:r>
+      <w:r>
+        <w:rPr>
+          <w:sz w:val="32"/>
+          <w:szCs w:val="32"/>
+          <w:lang w:val="en-US"/>
+        </w:rPr>
+        <w:t xml:space="preserve"> </w:t>
+      </w:r>
+      <w:r>
+        <w:rPr>
+          <w:sz w:val="32"/>
+          <w:szCs w:val="32"/>
+          <w:lang w:val="en-US"/>
+        </w:rPr>
+        <w:t>game</w:t>
+      </w:r>
+      <w:r>
+        <w:rPr>
+          <w:sz w:val="32"/>
+          <w:szCs w:val="32"/>
+          <w:lang w:val="en-US"/>
+        </w:rPr>
+        <w:t xml:space="preserve"> </w:t>
+      </w:r>
+      <w:r>
+        <w:rPr>
+          <w:rFonts w:hint="eastAsia"/>
+          <w:sz w:val="32"/>
+          <w:szCs w:val="32"/>
+          <w:lang w:val="en-US"/>
+        </w:rPr>
+        <w:t>screen</w:t>
+      </w:r>
+      <w:r>
+        <w:rPr>
+          <w:sz w:val="32"/>
+          <w:szCs w:val="32"/>
+          <w:lang w:val="en-US"/>
+        </w:rPr>
+        <w:t xml:space="preserve"> </w:t>
+      </w:r>
+      <w:r>
+        <w:rPr>
+          <w:rFonts w:hint="eastAsia"/>
+          <w:sz w:val="32"/>
+          <w:szCs w:val="32"/>
+          <w:lang w:val="en-US"/>
+        </w:rPr>
+        <w:t>is</w:t>
+      </w:r>
+      <w:r>
+        <w:rPr>
+          <w:sz w:val="32"/>
+          <w:szCs w:val="32"/>
+          <w:lang w:val="en-US"/>
+        </w:rPr>
+        <w:t xml:space="preserve"> </w:t>
+      </w:r>
+      <w:r>
+        <w:rPr>
+          <w:rFonts w:hint="eastAsia"/>
+          <w:sz w:val="32"/>
+          <w:szCs w:val="32"/>
+          <w:lang w:val="en-US"/>
+        </w:rPr>
+        <w:t>as</w:t>
+      </w:r>
+      <w:r>
+        <w:rPr>
+          <w:sz w:val="32"/>
+          <w:szCs w:val="32"/>
+          <w:lang w:val="en-US"/>
+        </w:rPr>
+        <w:t xml:space="preserve"> </w:t>
+      </w:r>
+      <w:r>
+        <w:rPr>
+          <w:rFonts w:hint="eastAsia"/>
+          <w:sz w:val="32"/>
+          <w:szCs w:val="32"/>
+          <w:lang w:val="en-US"/>
+        </w:rPr>
+        <w:t>follows</w:t>
+      </w:r>
+      <w:r>
+        <w:rPr>
+          <w:sz w:val="32"/>
+          <w:szCs w:val="32"/>
+          <w:lang w:val="en-US"/>
+        </w:rPr>
+        <w:t>:</w:t>
+      </w:r>
+    </w:p>
+    <w:p>
+      <w:pPr>
+        <w:spacing w:line="360" w:lineRule="auto"/>
+        <w:rPr>
+          <w:sz w:val="40"/>
+          <w:szCs w:val="40"/>
+          <w:lang w:val="en-US"/>
+        </w:rPr>
+      </w:pPr>
+      <w:r>
+        <w:rPr>
+          <w:sz w:val="40"/>
+          <w:szCs w:val="40"/>
+          <w:lang w:val="en-US"/>
+        </w:rPr>
+        <w:lastRenderedPageBreak/>
+        <w:drawing>
+          <wp:inline distT="0" distB="0" distL="0" distR="0" wp14:anchorId="57F2A512" wp14:editId="6EB94790">
+            <wp:extent cx="5943600" cy="3922395"/>
+            <wp:effectExtent l="0" t="0" r="0" b="1905"/>
+            <wp:docPr id="10" name="Picture 10"/>
+            <wp:cNvGraphicFramePr>
+              <a:graphicFrameLocks xmlns:a="http://schemas.openxmlformats.org/drawingml/2006/main" noChangeAspect="1"/>
+            </wp:cNvGraphicFramePr>
+            <a:graphic xmlns:a="http://schemas.openxmlformats.org/drawingml/2006/main">
+              <a:graphicData uri="http://schemas.openxmlformats.org/drawingml/2006/picture">
+                <pic:pic xmlns:pic="http://schemas.openxmlformats.org/drawingml/2006/picture">
+                  <pic:nvPicPr>
+                    <pic:cNvPr id="1" name=""/>
+                    <pic:cNvPicPr/>
+                  </pic:nvPicPr>
+                  <pic:blipFill>
+                    <a:blip r:embed="rId10"/>
+                    <a:stretch>
+                      <a:fillRect/>
+                    </a:stretch>
+                  </pic:blipFill>
+                  <pic:spPr>
+                    <a:xfrm>
+                      <a:off x="0" y="0"/>
+                      <a:ext cx="5943600" cy="3922395"/>
+                    </a:xfrm>
+                    <a:prstGeom prst="rect">
+                      <a:avLst/>
+                    </a:prstGeom>
+                  </pic:spPr>
+                </pic:pic>
+              </a:graphicData>
+            </a:graphic>
+          </wp:inline>
+        </w:drawing>
+      </w:r>
+    </w:p>
+    <w:p>
+      <w:pPr>
+        <w:spacing w:line="360" w:lineRule="auto"/>
+        <w:rPr>
+          <w:sz w:val="40"/>
+          <w:szCs w:val="40"/>
+          <w:lang w:val="en-US"/>
+        </w:rPr>
+      </w:pPr>
+    </w:p>
+    <w:p>
+      <w:pPr>
+        <w:spacing w:line="360" w:lineRule="auto"/>
+        <w:rPr>
+          <w:sz w:val="40"/>
+          <w:szCs w:val="40"/>
+          <w:lang w:val="en-US"/>
+        </w:rPr>
+      </w:pPr>
+    </w:p>
+    <w:p>
+      <w:pPr>
+        <w:spacing w:line="360" w:lineRule="auto"/>
+        <w:rPr>
+          <w:sz w:val="40"/>
+          <w:szCs w:val="40"/>
+          <w:lang w:val="en-US"/>
+        </w:rPr>
+      </w:pPr>
+    </w:p>
+    <w:p>
+      <w:pPr>
+        <w:spacing w:line="360" w:lineRule="auto"/>
+        <w:rPr>
+          <w:sz w:val="40"/>
+          <w:szCs w:val="40"/>
+          <w:lang w:val="en-US"/>
+        </w:rPr>
+      </w:pPr>
+      <w:r>
+        <w:rPr>
           <w:sz w:val="40"/>
           <w:szCs w:val="40"/>
           <w:lang w:val="en-US"/>
@@ -11049,8 +11570,18 @@
           <w:szCs w:val="32"/>
           <w:lang w:val="en-US"/>
         </w:rPr>
-        <w:t>score sytem</w:t>
-      </w:r>
+        <w:t xml:space="preserve">score </w:t>
+      </w:r>
+      <w:proofErr w:type="spellStart"/>
+      <w:r>
+        <w:rPr>
+          <w:sz w:val="32"/>
+          <w:szCs w:val="32"/>
+          <w:lang w:val="en-US"/>
+        </w:rPr>
+        <w:t>sytem</w:t>
+      </w:r>
+      <w:proofErr w:type="spellEnd"/>
       <w:r>
         <w:rPr>
           <w:sz w:val="32"/>
@@ -11193,6 +11724,7 @@
           <w:szCs w:val="36"/>
           <w:lang w:val="en-US"/>
         </w:rPr>
+        <w:lastRenderedPageBreak/>
         <w:t>References</w:t>
       </w:r>
     </w:p>
@@ -12062,7 +12594,7 @@
   <w:style w:type="paragraph" w:default="1" w:styleId="Normal">
     <w:name w:val="Normal"/>
     <w:qFormat/>
-    <w:rsid w:val="00C350F9"/>
+    <w:rsid w:val="00112923"/>
   </w:style>
   <w:style w:type="paragraph" w:styleId="Heading1">
     <w:name w:val="heading 1"/>

</xml_diff>

<commit_message>
Task 12: Visible objects hierarchy
</commit_message>
<xml_diff>
--- a/COMPX202-A8.docx
+++ b/COMPX202-A8.docx
@@ -2234,6 +2234,146 @@
                 <w:lang w:val="en-US"/>
               </w:rPr>
             </w:pPr>
+          </w:p>
+        </w:tc>
+        <w:tc>
+          <w:tcPr>
+            <w:tcW w:w="5628" w:type="dxa"/>
+            <w:tcBorders>
+              <w:top w:val="nil"/>
+            </w:tcBorders>
+            <w:vAlign w:val="center"/>
+          </w:tcPr>
+          <w:p>
+            <w:pPr>
+              <w:spacing w:line="360" w:lineRule="auto"/>
+              <w:rPr>
+                <w:rFonts w:hint="eastAsia"/>
+                <w:sz w:val="32"/>
+                <w:szCs w:val="32"/>
+                <w:lang w:val="en-US"/>
+              </w:rPr>
+            </w:pPr>
+            <w:r>
+              <w:rPr>
+                <w:rFonts w:hint="eastAsia"/>
+                <w:sz w:val="32"/>
+                <w:szCs w:val="32"/>
+                <w:lang w:val="en-US"/>
+              </w:rPr>
+              <w:t>Visible</w:t>
+            </w:r>
+            <w:r>
+              <w:rPr>
+                <w:sz w:val="32"/>
+                <w:szCs w:val="32"/>
+                <w:lang w:val="en-US"/>
+              </w:rPr>
+              <w:t xml:space="preserve"> </w:t>
+            </w:r>
+            <w:r>
+              <w:rPr>
+                <w:rFonts w:hint="eastAsia"/>
+                <w:sz w:val="32"/>
+                <w:szCs w:val="32"/>
+                <w:lang w:val="en-US"/>
+              </w:rPr>
+              <w:t>objects</w:t>
+            </w:r>
+            <w:r>
+              <w:rPr>
+                <w:sz w:val="32"/>
+                <w:szCs w:val="32"/>
+                <w:lang w:val="en-US"/>
+              </w:rPr>
+              <w:t xml:space="preserve"> hierarchy</w:t>
+            </w:r>
+          </w:p>
+        </w:tc>
+        <w:tc>
+          <w:tcPr>
+            <w:tcW w:w="1255" w:type="dxa"/>
+            <w:tcBorders>
+              <w:top w:val="nil"/>
+            </w:tcBorders>
+            <w:vAlign w:val="center"/>
+          </w:tcPr>
+          <w:p>
+            <w:pPr>
+              <w:spacing w:line="360" w:lineRule="auto"/>
+              <w:rPr>
+                <w:rFonts w:hint="eastAsia"/>
+                <w:sz w:val="32"/>
+                <w:szCs w:val="32"/>
+                <w:lang w:val="en-US"/>
+              </w:rPr>
+            </w:pPr>
+            <w:r>
+              <w:rPr>
+                <w:rFonts w:hint="eastAsia"/>
+                <w:sz w:val="32"/>
+                <w:szCs w:val="32"/>
+                <w:lang w:val="en-US"/>
+              </w:rPr>
+              <w:t>J</w:t>
+            </w:r>
+          </w:p>
+        </w:tc>
+        <w:tc>
+          <w:tcPr>
+            <w:tcW w:w="1265" w:type="dxa"/>
+            <w:tcBorders>
+              <w:top w:val="nil"/>
+            </w:tcBorders>
+            <w:vAlign w:val="center"/>
+          </w:tcPr>
+          <w:p>
+            <w:pPr>
+              <w:spacing w:line="360" w:lineRule="auto"/>
+              <w:rPr>
+                <w:rFonts w:hint="eastAsia"/>
+                <w:sz w:val="32"/>
+                <w:szCs w:val="32"/>
+                <w:lang w:val="en-US"/>
+              </w:rPr>
+            </w:pPr>
+            <w:r>
+              <w:rPr>
+                <w:sz w:val="32"/>
+                <w:szCs w:val="32"/>
+                <w:lang w:val="en-US"/>
+              </w:rPr>
+              <w:t>1hrs</w:t>
+            </w:r>
+          </w:p>
+        </w:tc>
+      </w:tr>
+      <w:tr>
+        <w:trPr>
+          <w:trHeight w:val="778"/>
+        </w:trPr>
+        <w:tc>
+          <w:tcPr>
+            <w:tcW w:w="1656" w:type="dxa"/>
+            <w:tcBorders>
+              <w:top w:val="nil"/>
+            </w:tcBorders>
+            <w:vAlign w:val="center"/>
+          </w:tcPr>
+          <w:p>
+            <w:pPr>
+              <w:pStyle w:val="ListParagraph"/>
+              <w:numPr>
+                <w:ilvl w:val="0"/>
+                <w:numId w:val="1"/>
+              </w:numPr>
+              <w:spacing w:line="360" w:lineRule="auto"/>
+              <w:rPr>
+                <w:sz w:val="32"/>
+                <w:szCs w:val="32"/>
+                <w:lang w:val="en-US"/>
+              </w:rPr>
+            </w:pPr>
             <w:r>
               <w:rPr>
                 <w:sz w:val="32"/>
@@ -3675,6 +3815,7 @@
                 <w:szCs w:val="32"/>
                 <w:lang w:val="en-US"/>
               </w:rPr>
+              <w:lastRenderedPageBreak/>
               <w:t xml:space="preserve"> </w:t>
             </w:r>
           </w:p>
@@ -3816,7 +3957,6 @@
                 <w:szCs w:val="32"/>
                 <w:lang w:val="en-US"/>
               </w:rPr>
-              <w:lastRenderedPageBreak/>
               <w:t xml:space="preserve"> </w:t>
             </w:r>
           </w:p>
@@ -6039,7 +6179,6 @@
           <w:szCs w:val="36"/>
           <w:lang w:val="en-US"/>
         </w:rPr>
-        <w:lastRenderedPageBreak/>
         <w:t>Recordings</w:t>
       </w:r>
     </w:p>
@@ -6617,7 +6756,6 @@
           <w:szCs w:val="40"/>
           <w:lang w:val="en-US"/>
         </w:rPr>
-        <w:lastRenderedPageBreak/>
         <w:t>Task</w:t>
       </w:r>
       <w:r>
@@ -7439,6 +7577,7 @@
           <w:szCs w:val="32"/>
           <w:lang w:val="en-US"/>
         </w:rPr>
+        <w:lastRenderedPageBreak/>
         <w:t>screen</w:t>
       </w:r>
       <w:r>
@@ -7474,7 +7613,6 @@
           <w:szCs w:val="40"/>
           <w:lang w:val="en-US"/>
         </w:rPr>
-        <w:lastRenderedPageBreak/>
         <w:t>Task</w:t>
       </w:r>
       <w:r>
@@ -11006,11 +11144,561 @@
           <w:lang w:val="en-US"/>
         </w:rPr>
       </w:pPr>
+      <w:r>
+        <w:rPr>
+          <w:rFonts w:hint="eastAsia"/>
+          <w:sz w:val="40"/>
+          <w:szCs w:val="40"/>
+          <w:lang w:val="en-US"/>
+        </w:rPr>
+        <w:t>Task</w:t>
+      </w:r>
+      <w:r>
+        <w:rPr>
+          <w:sz w:val="40"/>
+          <w:szCs w:val="40"/>
+          <w:lang w:val="en-US"/>
+        </w:rPr>
+        <w:t xml:space="preserve"> </w:t>
+      </w:r>
+      <w:r>
+        <w:rPr>
+          <w:sz w:val="40"/>
+          <w:szCs w:val="40"/>
+          <w:lang w:val="en-US"/>
+        </w:rPr>
+        <w:t>1</w:t>
+      </w:r>
+      <w:r>
+        <w:rPr>
+          <w:sz w:val="40"/>
+          <w:szCs w:val="40"/>
+          <w:lang w:val="en-US"/>
+        </w:rPr>
+        <w:t>2</w:t>
+      </w:r>
+      <w:r>
+        <w:rPr>
+          <w:sz w:val="40"/>
+          <w:szCs w:val="40"/>
+          <w:lang w:val="en-US"/>
+        </w:rPr>
+        <w:t xml:space="preserve">: </w:t>
+      </w:r>
+      <w:r>
+        <w:rPr>
+          <w:rFonts w:hint="eastAsia"/>
+          <w:sz w:val="40"/>
+          <w:szCs w:val="40"/>
+          <w:lang w:val="en-US"/>
+        </w:rPr>
+        <w:t>Visible</w:t>
+      </w:r>
+      <w:r>
+        <w:rPr>
+          <w:sz w:val="40"/>
+          <w:szCs w:val="40"/>
+          <w:lang w:val="en-US"/>
+        </w:rPr>
+        <w:t xml:space="preserve"> </w:t>
+      </w:r>
+      <w:r>
+        <w:rPr>
+          <w:rFonts w:hint="eastAsia"/>
+          <w:sz w:val="40"/>
+          <w:szCs w:val="40"/>
+          <w:lang w:val="en-US"/>
+        </w:rPr>
+        <w:t>objects</w:t>
+      </w:r>
+      <w:r>
+        <w:rPr>
+          <w:sz w:val="40"/>
+          <w:szCs w:val="40"/>
+          <w:lang w:val="en-US"/>
+        </w:rPr>
+        <w:t xml:space="preserve"> hierarchy</w:t>
+      </w:r>
     </w:p>
     <w:p>
       <w:pPr>
         <w:spacing w:line="360" w:lineRule="auto"/>
         <w:rPr>
+          <w:sz w:val="32"/>
+          <w:szCs w:val="32"/>
+          <w:lang w:val="en-US"/>
+        </w:rPr>
+      </w:pPr>
+      <w:r>
+        <w:rPr>
+          <w:b/>
+          <w:bCs/>
+          <w:sz w:val="32"/>
+          <w:szCs w:val="32"/>
+          <w:lang w:val="en-US"/>
+        </w:rPr>
+        <w:t>ETA</w:t>
+      </w:r>
+      <w:r>
+        <w:rPr>
+          <w:sz w:val="32"/>
+          <w:szCs w:val="32"/>
+          <w:lang w:val="en-US"/>
+        </w:rPr>
+        <w:t>:</w:t>
+      </w:r>
+      <w:r>
+        <w:rPr>
+          <w:sz w:val="32"/>
+          <w:szCs w:val="32"/>
+          <w:lang w:val="en-US"/>
+        </w:rPr>
+        <w:t xml:space="preserve"> 1hr</w:t>
+      </w:r>
+      <w:r>
+        <w:rPr>
+          <w:rFonts w:hint="eastAsia"/>
+          <w:sz w:val="32"/>
+          <w:szCs w:val="32"/>
+          <w:lang w:val="en-US"/>
+        </w:rPr>
+        <w:t>,</w:t>
+      </w:r>
+      <w:r>
+        <w:rPr>
+          <w:sz w:val="32"/>
+          <w:szCs w:val="32"/>
+          <w:lang w:val="en-US"/>
+        </w:rPr>
+        <w:t xml:space="preserve"> </w:t>
+      </w:r>
+      <w:r>
+        <w:rPr>
+          <w:rFonts w:hint="eastAsia"/>
+          <w:b/>
+          <w:bCs/>
+          <w:sz w:val="32"/>
+          <w:szCs w:val="32"/>
+          <w:lang w:val="en-US"/>
+        </w:rPr>
+        <w:t>Actual</w:t>
+      </w:r>
+      <w:r>
+        <w:rPr>
+          <w:sz w:val="32"/>
+          <w:szCs w:val="32"/>
+          <w:lang w:val="en-US"/>
+        </w:rPr>
+        <w:t xml:space="preserve">: </w:t>
+      </w:r>
+      <w:r>
+        <w:rPr>
+          <w:sz w:val="32"/>
+          <w:szCs w:val="32"/>
+          <w:lang w:val="en-US"/>
+        </w:rPr>
+        <w:t>40mins</w:t>
+      </w:r>
+    </w:p>
+    <w:p>
+      <w:pPr>
+        <w:spacing w:line="360" w:lineRule="auto"/>
+        <w:rPr>
+          <w:rFonts w:hint="eastAsia"/>
+          <w:sz w:val="32"/>
+          <w:szCs w:val="32"/>
+          <w:lang w:val="en-US"/>
+        </w:rPr>
+      </w:pPr>
+      <w:proofErr w:type="spellStart"/>
+      <w:r>
+        <w:rPr>
+          <w:rFonts w:hint="eastAsia"/>
+          <w:sz w:val="32"/>
+          <w:szCs w:val="32"/>
+          <w:lang w:val="en-US"/>
+        </w:rPr>
+        <w:t>VisibleObject</w:t>
+      </w:r>
+      <w:proofErr w:type="spellEnd"/>
+      <w:r>
+        <w:rPr>
+          <w:sz w:val="32"/>
+          <w:szCs w:val="32"/>
+          <w:lang w:val="en-US"/>
+        </w:rPr>
+        <w:t xml:space="preserve"> </w:t>
+      </w:r>
+      <w:r>
+        <w:rPr>
+          <w:rFonts w:hint="eastAsia"/>
+          <w:sz w:val="32"/>
+          <w:szCs w:val="32"/>
+          <w:lang w:val="en-US"/>
+        </w:rPr>
+        <w:t>as</w:t>
+      </w:r>
+      <w:r>
+        <w:rPr>
+          <w:sz w:val="32"/>
+          <w:szCs w:val="32"/>
+          <w:lang w:val="en-US"/>
+        </w:rPr>
+        <w:t xml:space="preserve"> </w:t>
+      </w:r>
+      <w:r>
+        <w:rPr>
+          <w:rFonts w:hint="eastAsia"/>
+          <w:sz w:val="32"/>
+          <w:szCs w:val="32"/>
+          <w:lang w:val="en-US"/>
+        </w:rPr>
+        <w:t>parent</w:t>
+      </w:r>
+      <w:r>
+        <w:rPr>
+          <w:sz w:val="32"/>
+          <w:szCs w:val="32"/>
+          <w:lang w:val="en-US"/>
+        </w:rPr>
+        <w:t xml:space="preserve"> </w:t>
+      </w:r>
+      <w:r>
+        <w:rPr>
+          <w:rFonts w:hint="eastAsia"/>
+          <w:sz w:val="32"/>
+          <w:szCs w:val="32"/>
+          <w:lang w:val="en-US"/>
+        </w:rPr>
+        <w:t>class</w:t>
+      </w:r>
+      <w:r>
+        <w:rPr>
+          <w:sz w:val="32"/>
+          <w:szCs w:val="32"/>
+          <w:lang w:val="en-US"/>
+        </w:rPr>
+        <w:t xml:space="preserve"> </w:t>
+      </w:r>
+      <w:r>
+        <w:rPr>
+          <w:rFonts w:hint="eastAsia"/>
+          <w:sz w:val="32"/>
+          <w:szCs w:val="32"/>
+          <w:lang w:val="en-US"/>
+        </w:rPr>
+        <w:t>of</w:t>
+      </w:r>
+      <w:r>
+        <w:rPr>
+          <w:sz w:val="32"/>
+          <w:szCs w:val="32"/>
+          <w:lang w:val="en-US"/>
+        </w:rPr>
+        <w:t xml:space="preserve"> </w:t>
+      </w:r>
+      <w:r>
+        <w:rPr>
+          <w:rFonts w:hint="eastAsia"/>
+          <w:sz w:val="32"/>
+          <w:szCs w:val="32"/>
+          <w:lang w:val="en-US"/>
+        </w:rPr>
+        <w:t>visible</w:t>
+      </w:r>
+      <w:r>
+        <w:rPr>
+          <w:sz w:val="32"/>
+          <w:szCs w:val="32"/>
+          <w:lang w:val="en-US"/>
+        </w:rPr>
+        <w:t xml:space="preserve"> </w:t>
+      </w:r>
+      <w:r>
+        <w:rPr>
+          <w:rFonts w:hint="eastAsia"/>
+          <w:sz w:val="32"/>
+          <w:szCs w:val="32"/>
+          <w:lang w:val="en-US"/>
+        </w:rPr>
+        <w:t>objects</w:t>
+      </w:r>
+      <w:r>
+        <w:rPr>
+          <w:sz w:val="32"/>
+          <w:szCs w:val="32"/>
+          <w:lang w:val="en-US"/>
+        </w:rPr>
+        <w:t xml:space="preserve"> </w:t>
+      </w:r>
+      <w:r>
+        <w:rPr>
+          <w:rFonts w:hint="eastAsia"/>
+          <w:sz w:val="32"/>
+          <w:szCs w:val="32"/>
+          <w:lang w:val="en-US"/>
+        </w:rPr>
+        <w:t>in</w:t>
+      </w:r>
+      <w:r>
+        <w:rPr>
+          <w:sz w:val="32"/>
+          <w:szCs w:val="32"/>
+          <w:lang w:val="en-US"/>
+        </w:rPr>
+        <w:t xml:space="preserve"> </w:t>
+      </w:r>
+      <w:r>
+        <w:rPr>
+          <w:rFonts w:hint="eastAsia"/>
+          <w:sz w:val="32"/>
+          <w:szCs w:val="32"/>
+          <w:lang w:val="en-US"/>
+        </w:rPr>
+        <w:t>canvas</w:t>
+      </w:r>
+      <w:r>
+        <w:rPr>
+          <w:sz w:val="32"/>
+          <w:szCs w:val="32"/>
+          <w:lang w:val="en-US"/>
+        </w:rPr>
+        <w:t xml:space="preserve"> </w:t>
+      </w:r>
+      <w:r>
+        <w:rPr>
+          <w:rFonts w:hint="eastAsia"/>
+          <w:sz w:val="32"/>
+          <w:szCs w:val="32"/>
+          <w:lang w:val="en-US"/>
+        </w:rPr>
+        <w:t>is</w:t>
+      </w:r>
+      <w:r>
+        <w:rPr>
+          <w:sz w:val="32"/>
+          <w:szCs w:val="32"/>
+          <w:lang w:val="en-US"/>
+        </w:rPr>
+        <w:t xml:space="preserve"> </w:t>
+      </w:r>
+      <w:r>
+        <w:rPr>
+          <w:rFonts w:hint="eastAsia"/>
+          <w:sz w:val="32"/>
+          <w:szCs w:val="32"/>
+          <w:lang w:val="en-US"/>
+        </w:rPr>
+        <w:t>added</w:t>
+      </w:r>
+      <w:r>
+        <w:rPr>
+          <w:sz w:val="32"/>
+          <w:szCs w:val="32"/>
+          <w:lang w:val="en-US"/>
+        </w:rPr>
+        <w:t xml:space="preserve"> </w:t>
+      </w:r>
+      <w:r>
+        <w:rPr>
+          <w:rFonts w:hint="eastAsia"/>
+          <w:sz w:val="32"/>
+          <w:szCs w:val="32"/>
+          <w:lang w:val="en-US"/>
+        </w:rPr>
+        <w:t>in</w:t>
+      </w:r>
+      <w:r>
+        <w:rPr>
+          <w:sz w:val="32"/>
+          <w:szCs w:val="32"/>
+          <w:lang w:val="en-US"/>
+        </w:rPr>
+        <w:t xml:space="preserve"> this</w:t>
+      </w:r>
+      <w:r>
+        <w:rPr>
+          <w:sz w:val="32"/>
+          <w:szCs w:val="32"/>
+          <w:lang w:val="en-US"/>
+        </w:rPr>
+        <w:t xml:space="preserve"> </w:t>
+      </w:r>
+      <w:r>
+        <w:rPr>
+          <w:rFonts w:hint="eastAsia"/>
+          <w:sz w:val="32"/>
+          <w:szCs w:val="32"/>
+          <w:lang w:val="en-US"/>
+        </w:rPr>
+        <w:t>task</w:t>
+      </w:r>
+      <w:r>
+        <w:rPr>
+          <w:sz w:val="32"/>
+          <w:szCs w:val="32"/>
+          <w:lang w:val="en-US"/>
+        </w:rPr>
+        <w:t xml:space="preserve">, </w:t>
+      </w:r>
+      <w:r>
+        <w:rPr>
+          <w:rFonts w:hint="eastAsia"/>
+          <w:sz w:val="32"/>
+          <w:szCs w:val="32"/>
+          <w:lang w:val="en-US"/>
+        </w:rPr>
+        <w:t>Rectangle</w:t>
+      </w:r>
+      <w:r>
+        <w:rPr>
+          <w:sz w:val="32"/>
+          <w:szCs w:val="32"/>
+          <w:lang w:val="en-US"/>
+        </w:rPr>
+        <w:t xml:space="preserve"> </w:t>
+      </w:r>
+      <w:r>
+        <w:rPr>
+          <w:rFonts w:hint="eastAsia"/>
+          <w:sz w:val="32"/>
+          <w:szCs w:val="32"/>
+          <w:lang w:val="en-US"/>
+        </w:rPr>
+        <w:t>class</w:t>
+      </w:r>
+      <w:r>
+        <w:rPr>
+          <w:sz w:val="32"/>
+          <w:szCs w:val="32"/>
+          <w:lang w:val="en-US"/>
+        </w:rPr>
+        <w:t xml:space="preserve"> </w:t>
+      </w:r>
+      <w:r>
+        <w:rPr>
+          <w:rFonts w:hint="eastAsia"/>
+          <w:sz w:val="32"/>
+          <w:szCs w:val="32"/>
+          <w:lang w:val="en-US"/>
+        </w:rPr>
+        <w:t>represents</w:t>
+      </w:r>
+      <w:r>
+        <w:rPr>
+          <w:sz w:val="32"/>
+          <w:szCs w:val="32"/>
+          <w:lang w:val="en-US"/>
+        </w:rPr>
+        <w:t xml:space="preserve"> </w:t>
+      </w:r>
+      <w:r>
+        <w:rPr>
+          <w:rFonts w:hint="eastAsia"/>
+          <w:sz w:val="32"/>
+          <w:szCs w:val="32"/>
+          <w:lang w:val="en-US"/>
+        </w:rPr>
+        <w:t>obstacles</w:t>
+      </w:r>
+      <w:r>
+        <w:rPr>
+          <w:sz w:val="32"/>
+          <w:szCs w:val="32"/>
+          <w:lang w:val="en-US"/>
+        </w:rPr>
+        <w:t xml:space="preserve"> and Circle class </w:t>
+      </w:r>
+      <w:r>
+        <w:rPr>
+          <w:rFonts w:hint="eastAsia"/>
+          <w:sz w:val="32"/>
+          <w:szCs w:val="32"/>
+          <w:lang w:val="en-US"/>
+        </w:rPr>
+        <w:t>represents</w:t>
+      </w:r>
+      <w:r>
+        <w:rPr>
+          <w:sz w:val="32"/>
+          <w:szCs w:val="32"/>
+          <w:lang w:val="en-US"/>
+        </w:rPr>
+        <w:t xml:space="preserve">  </w:t>
+      </w:r>
+      <w:r>
+        <w:rPr>
+          <w:rFonts w:hint="eastAsia"/>
+          <w:sz w:val="32"/>
+          <w:szCs w:val="32"/>
+          <w:lang w:val="en-US"/>
+        </w:rPr>
+        <w:t>both</w:t>
+      </w:r>
+      <w:r>
+        <w:rPr>
+          <w:sz w:val="32"/>
+          <w:szCs w:val="32"/>
+          <w:lang w:val="en-US"/>
+        </w:rPr>
+        <w:t xml:space="preserve"> </w:t>
+      </w:r>
+      <w:r>
+        <w:rPr>
+          <w:rFonts w:hint="eastAsia"/>
+          <w:sz w:val="32"/>
+          <w:szCs w:val="32"/>
+          <w:lang w:val="en-US"/>
+        </w:rPr>
+        <w:t>targets</w:t>
+      </w:r>
+      <w:r>
+        <w:rPr>
+          <w:sz w:val="32"/>
+          <w:szCs w:val="32"/>
+          <w:lang w:val="en-US"/>
+        </w:rPr>
+        <w:t xml:space="preserve"> </w:t>
+      </w:r>
+      <w:r>
+        <w:rPr>
+          <w:rFonts w:hint="eastAsia"/>
+          <w:sz w:val="32"/>
+          <w:szCs w:val="32"/>
+          <w:lang w:val="en-US"/>
+        </w:rPr>
+        <w:t>and</w:t>
+      </w:r>
+      <w:r>
+        <w:rPr>
+          <w:sz w:val="32"/>
+          <w:szCs w:val="32"/>
+          <w:lang w:val="en-US"/>
+        </w:rPr>
+        <w:t xml:space="preserve"> </w:t>
+      </w:r>
+      <w:r>
+        <w:rPr>
+          <w:rFonts w:hint="eastAsia"/>
+          <w:sz w:val="32"/>
+          <w:szCs w:val="32"/>
+          <w:lang w:val="en-US"/>
+        </w:rPr>
+        <w:t>ball</w:t>
+      </w:r>
+      <w:r>
+        <w:rPr>
+          <w:sz w:val="32"/>
+          <w:szCs w:val="32"/>
+          <w:lang w:val="en-US"/>
+        </w:rPr>
+        <w:t>.</w:t>
+      </w:r>
+    </w:p>
+    <w:p>
+      <w:pPr>
+        <w:spacing w:line="360" w:lineRule="auto"/>
+        <w:rPr>
           <w:sz w:val="40"/>
           <w:szCs w:val="40"/>
           <w:lang w:val="en-US"/>
@@ -11026,12 +11714,43 @@
           <w:lang w:val="en-US"/>
         </w:rPr>
       </w:pPr>
-      <w:r>
+    </w:p>
+    <w:p>
+      <w:pPr>
+        <w:spacing w:line="360" w:lineRule="auto"/>
         <w:rPr>
           <w:sz w:val="40"/>
           <w:szCs w:val="40"/>
           <w:lang w:val="en-US"/>
         </w:rPr>
+      </w:pPr>
+    </w:p>
+    <w:p>
+      <w:pPr>
+        <w:spacing w:line="360" w:lineRule="auto"/>
+        <w:rPr>
+          <w:sz w:val="40"/>
+          <w:szCs w:val="40"/>
+          <w:lang w:val="en-US"/>
+        </w:rPr>
+      </w:pPr>
+    </w:p>
+    <w:p>
+      <w:pPr>
+        <w:spacing w:line="360" w:lineRule="auto"/>
+        <w:rPr>
+          <w:sz w:val="40"/>
+          <w:szCs w:val="40"/>
+          <w:lang w:val="en-US"/>
+        </w:rPr>
+      </w:pPr>
+      <w:r>
+        <w:rPr>
+          <w:sz w:val="40"/>
+          <w:szCs w:val="40"/>
+          <w:lang w:val="en-US"/>
+        </w:rPr>
+        <w:lastRenderedPageBreak/>
         <w:t>Release v</w:t>
       </w:r>
       <w:r>
@@ -11355,7 +12074,6 @@
         </w:numPr>
         <w:spacing w:line="360" w:lineRule="auto"/>
         <w:rPr>
-          <w:rFonts w:hint="eastAsia"/>
           <w:sz w:val="32"/>
           <w:szCs w:val="32"/>
           <w:lang w:val="en-US"/>
@@ -11691,6 +12409,482 @@
         </w:rPr>
         <w:t>.</w:t>
       </w:r>
+    </w:p>
+    <w:p>
+      <w:pPr>
+        <w:pStyle w:val="ListParagraph"/>
+        <w:numPr>
+          <w:ilvl w:val="0"/>
+          <w:numId w:val="5"/>
+        </w:numPr>
+        <w:spacing w:line="360" w:lineRule="auto"/>
+        <w:rPr>
+          <w:rFonts w:hint="eastAsia"/>
+          <w:sz w:val="32"/>
+          <w:szCs w:val="32"/>
+          <w:lang w:val="en-US"/>
+        </w:rPr>
+      </w:pPr>
+      <w:r>
+        <w:rPr>
+          <w:rFonts w:hint="eastAsia"/>
+          <w:sz w:val="32"/>
+          <w:szCs w:val="32"/>
+          <w:lang w:val="en-US"/>
+        </w:rPr>
+        <w:t>Task</w:t>
+      </w:r>
+      <w:r>
+        <w:rPr>
+          <w:sz w:val="32"/>
+          <w:szCs w:val="32"/>
+          <w:lang w:val="en-US"/>
+        </w:rPr>
+        <w:t xml:space="preserve"> </w:t>
+      </w:r>
+      <w:r>
+        <w:rPr>
+          <w:sz w:val="32"/>
+          <w:szCs w:val="32"/>
+          <w:lang w:val="en-US"/>
+        </w:rPr>
+        <w:t>12</w:t>
+      </w:r>
+      <w:r>
+        <w:rPr>
+          <w:sz w:val="32"/>
+          <w:szCs w:val="32"/>
+          <w:lang w:val="en-US"/>
+        </w:rPr>
+        <w:t xml:space="preserve"> (</w:t>
+      </w:r>
+      <w:r>
+        <w:rPr>
+          <w:sz w:val="32"/>
+          <w:szCs w:val="32"/>
+          <w:lang w:val="en-US"/>
+        </w:rPr>
+        <w:t>Visible objects hierarchy</w:t>
+      </w:r>
+      <w:r>
+        <w:rPr>
+          <w:sz w:val="32"/>
+          <w:szCs w:val="32"/>
+          <w:lang w:val="en-US"/>
+        </w:rPr>
+        <w:t xml:space="preserve">) is </w:t>
+      </w:r>
+      <w:r>
+        <w:rPr>
+          <w:rFonts w:hint="eastAsia"/>
+          <w:sz w:val="32"/>
+          <w:szCs w:val="32"/>
+          <w:lang w:val="en-US"/>
+        </w:rPr>
+        <w:t>inserted</w:t>
+      </w:r>
+      <w:r>
+        <w:rPr>
+          <w:sz w:val="32"/>
+          <w:szCs w:val="32"/>
+          <w:lang w:val="en-US"/>
+        </w:rPr>
+        <w:t xml:space="preserve"> </w:t>
+      </w:r>
+      <w:r>
+        <w:rPr>
+          <w:rFonts w:hint="eastAsia"/>
+          <w:sz w:val="32"/>
+          <w:szCs w:val="32"/>
+          <w:lang w:val="en-US"/>
+        </w:rPr>
+        <w:t>into</w:t>
+      </w:r>
+      <w:r>
+        <w:rPr>
+          <w:sz w:val="32"/>
+          <w:szCs w:val="32"/>
+          <w:lang w:val="en-US"/>
+        </w:rPr>
+        <w:t xml:space="preserve"> before </w:t>
+      </w:r>
+      <w:r>
+        <w:rPr>
+          <w:rFonts w:hint="eastAsia"/>
+          <w:sz w:val="32"/>
+          <w:szCs w:val="32"/>
+          <w:lang w:val="en-US"/>
+        </w:rPr>
+        <w:t>the</w:t>
+      </w:r>
+      <w:r>
+        <w:rPr>
+          <w:sz w:val="32"/>
+          <w:szCs w:val="32"/>
+          <w:lang w:val="en-US"/>
+        </w:rPr>
+        <w:t xml:space="preserve"> </w:t>
+      </w:r>
+      <w:r>
+        <w:rPr>
+          <w:rFonts w:hint="eastAsia"/>
+          <w:sz w:val="32"/>
+          <w:szCs w:val="32"/>
+          <w:lang w:val="en-US"/>
+        </w:rPr>
+        <w:t>original</w:t>
+      </w:r>
+      <w:r>
+        <w:rPr>
+          <w:sz w:val="32"/>
+          <w:szCs w:val="32"/>
+          <w:lang w:val="en-US"/>
+        </w:rPr>
+        <w:t xml:space="preserve"> </w:t>
+      </w:r>
+      <w:r>
+        <w:rPr>
+          <w:rFonts w:hint="eastAsia"/>
+          <w:sz w:val="32"/>
+          <w:szCs w:val="32"/>
+          <w:lang w:val="en-US"/>
+        </w:rPr>
+        <w:t>Task</w:t>
+      </w:r>
+      <w:r>
+        <w:rPr>
+          <w:sz w:val="32"/>
+          <w:szCs w:val="32"/>
+          <w:lang w:val="en-US"/>
+        </w:rPr>
+        <w:t xml:space="preserve"> 12</w:t>
+      </w:r>
+      <w:r>
+        <w:rPr>
+          <w:sz w:val="32"/>
+          <w:szCs w:val="32"/>
+          <w:lang w:val="en-US"/>
+        </w:rPr>
+        <w:t xml:space="preserve"> (</w:t>
+      </w:r>
+      <w:r>
+        <w:rPr>
+          <w:rFonts w:hint="eastAsia"/>
+          <w:sz w:val="32"/>
+          <w:szCs w:val="32"/>
+          <w:lang w:val="en-US"/>
+        </w:rPr>
+        <w:t>Define</w:t>
+      </w:r>
+      <w:r>
+        <w:rPr>
+          <w:sz w:val="32"/>
+          <w:szCs w:val="32"/>
+          <w:lang w:val="en-US"/>
+        </w:rPr>
+        <w:t xml:space="preserve"> </w:t>
+      </w:r>
+      <w:r>
+        <w:rPr>
+          <w:rFonts w:hint="eastAsia"/>
+          <w:sz w:val="32"/>
+          <w:szCs w:val="32"/>
+          <w:lang w:val="en-US"/>
+        </w:rPr>
+        <w:t>i</w:t>
+      </w:r>
+      <w:r>
+        <w:rPr>
+          <w:sz w:val="32"/>
+          <w:szCs w:val="32"/>
+          <w:lang w:val="en-US"/>
+        </w:rPr>
+        <w:t xml:space="preserve">cons &amp; </w:t>
+      </w:r>
+      <w:r>
+        <w:rPr>
+          <w:rFonts w:hint="eastAsia"/>
+          <w:sz w:val="32"/>
+          <w:szCs w:val="32"/>
+          <w:lang w:val="en-US"/>
+        </w:rPr>
+        <w:t>color</w:t>
+      </w:r>
+      <w:r>
+        <w:rPr>
+          <w:sz w:val="32"/>
+          <w:szCs w:val="32"/>
+          <w:lang w:val="en-US"/>
+        </w:rPr>
+        <w:t xml:space="preserve"> for </w:t>
+      </w:r>
+      <w:r>
+        <w:rPr>
+          <w:rFonts w:hint="eastAsia"/>
+          <w:sz w:val="32"/>
+          <w:szCs w:val="32"/>
+          <w:lang w:val="en-US"/>
+        </w:rPr>
+        <w:t>game</w:t>
+      </w:r>
+      <w:r>
+        <w:rPr>
+          <w:sz w:val="32"/>
+          <w:szCs w:val="32"/>
+          <w:lang w:val="en-US"/>
+        </w:rPr>
+        <w:t xml:space="preserve"> screen)</w:t>
+      </w:r>
+      <w:r>
+        <w:rPr>
+          <w:rFonts w:hint="eastAsia"/>
+          <w:sz w:val="32"/>
+          <w:szCs w:val="32"/>
+          <w:lang w:val="en-US"/>
+        </w:rPr>
+        <w:t>,</w:t>
+      </w:r>
+      <w:r>
+        <w:rPr>
+          <w:sz w:val="32"/>
+          <w:szCs w:val="32"/>
+          <w:lang w:val="en-US"/>
+        </w:rPr>
+        <w:t xml:space="preserve"> </w:t>
+      </w:r>
+      <w:r>
+        <w:rPr>
+          <w:rFonts w:hint="eastAsia"/>
+          <w:sz w:val="32"/>
+          <w:szCs w:val="32"/>
+          <w:lang w:val="en-US"/>
+        </w:rPr>
+        <w:t>as</w:t>
+      </w:r>
+      <w:r>
+        <w:rPr>
+          <w:sz w:val="32"/>
+          <w:szCs w:val="32"/>
+          <w:lang w:val="en-US"/>
+        </w:rPr>
+        <w:t xml:space="preserve"> </w:t>
+      </w:r>
+      <w:r>
+        <w:rPr>
+          <w:rFonts w:hint="eastAsia"/>
+          <w:sz w:val="32"/>
+          <w:szCs w:val="32"/>
+          <w:lang w:val="en-US"/>
+        </w:rPr>
+        <w:t>the</w:t>
+      </w:r>
+      <w:r>
+        <w:rPr>
+          <w:sz w:val="32"/>
+          <w:szCs w:val="32"/>
+          <w:lang w:val="en-US"/>
+        </w:rPr>
+        <w:t xml:space="preserve"> </w:t>
+      </w:r>
+      <w:r>
+        <w:rPr>
+          <w:rFonts w:hint="eastAsia"/>
+          <w:sz w:val="32"/>
+          <w:szCs w:val="32"/>
+          <w:lang w:val="en-US"/>
+        </w:rPr>
+        <w:t>objects</w:t>
+      </w:r>
+      <w:r>
+        <w:rPr>
+          <w:sz w:val="32"/>
+          <w:szCs w:val="32"/>
+          <w:lang w:val="en-US"/>
+        </w:rPr>
+        <w:t xml:space="preserve"> </w:t>
+      </w:r>
+      <w:r>
+        <w:rPr>
+          <w:rFonts w:hint="eastAsia"/>
+          <w:sz w:val="32"/>
+          <w:szCs w:val="32"/>
+          <w:lang w:val="en-US"/>
+        </w:rPr>
+        <w:t>hierarchy</w:t>
+      </w:r>
+      <w:r>
+        <w:rPr>
+          <w:sz w:val="32"/>
+          <w:szCs w:val="32"/>
+          <w:lang w:val="en-US"/>
+        </w:rPr>
+        <w:t xml:space="preserve"> </w:t>
+      </w:r>
+      <w:r>
+        <w:rPr>
+          <w:rFonts w:hint="eastAsia"/>
+          <w:sz w:val="32"/>
+          <w:szCs w:val="32"/>
+          <w:lang w:val="en-US"/>
+        </w:rPr>
+        <w:t>should</w:t>
+      </w:r>
+      <w:r>
+        <w:rPr>
+          <w:sz w:val="32"/>
+          <w:szCs w:val="32"/>
+          <w:lang w:val="en-US"/>
+        </w:rPr>
+        <w:t xml:space="preserve"> </w:t>
+      </w:r>
+      <w:r>
+        <w:rPr>
+          <w:rFonts w:hint="eastAsia"/>
+          <w:sz w:val="32"/>
+          <w:szCs w:val="32"/>
+          <w:lang w:val="en-US"/>
+        </w:rPr>
+        <w:t>be</w:t>
+      </w:r>
+      <w:r>
+        <w:rPr>
+          <w:sz w:val="32"/>
+          <w:szCs w:val="32"/>
+          <w:lang w:val="en-US"/>
+        </w:rPr>
+        <w:t xml:space="preserve"> </w:t>
+      </w:r>
+      <w:r>
+        <w:rPr>
+          <w:rFonts w:hint="eastAsia"/>
+          <w:sz w:val="32"/>
+          <w:szCs w:val="32"/>
+          <w:lang w:val="en-US"/>
+        </w:rPr>
+        <w:t>established</w:t>
+      </w:r>
+      <w:r>
+        <w:rPr>
+          <w:sz w:val="32"/>
+          <w:szCs w:val="32"/>
+          <w:lang w:val="en-US"/>
+        </w:rPr>
+        <w:t xml:space="preserve"> </w:t>
+      </w:r>
+      <w:r>
+        <w:rPr>
+          <w:rFonts w:hint="eastAsia"/>
+          <w:sz w:val="32"/>
+          <w:szCs w:val="32"/>
+          <w:lang w:val="en-US"/>
+        </w:rPr>
+        <w:t>before</w:t>
+      </w:r>
+      <w:r>
+        <w:rPr>
+          <w:sz w:val="32"/>
+          <w:szCs w:val="32"/>
+          <w:lang w:val="en-US"/>
+        </w:rPr>
+        <w:t xml:space="preserve"> </w:t>
+      </w:r>
+      <w:r>
+        <w:rPr>
+          <w:rFonts w:hint="eastAsia"/>
+          <w:sz w:val="32"/>
+          <w:szCs w:val="32"/>
+          <w:lang w:val="en-US"/>
+        </w:rPr>
+        <w:t>laying</w:t>
+      </w:r>
+      <w:r>
+        <w:rPr>
+          <w:sz w:val="32"/>
+          <w:szCs w:val="32"/>
+          <w:lang w:val="en-US"/>
+        </w:rPr>
+        <w:t xml:space="preserve"> </w:t>
+      </w:r>
+      <w:r>
+        <w:rPr>
+          <w:rFonts w:hint="eastAsia"/>
+          <w:sz w:val="32"/>
+          <w:szCs w:val="32"/>
+          <w:lang w:val="en-US"/>
+        </w:rPr>
+        <w:t>out</w:t>
+      </w:r>
+      <w:r>
+        <w:rPr>
+          <w:sz w:val="32"/>
+          <w:szCs w:val="32"/>
+          <w:lang w:val="en-US"/>
+        </w:rPr>
+        <w:t xml:space="preserve"> </w:t>
+      </w:r>
+      <w:r>
+        <w:rPr>
+          <w:rFonts w:hint="eastAsia"/>
+          <w:sz w:val="32"/>
+          <w:szCs w:val="32"/>
+          <w:lang w:val="en-US"/>
+        </w:rPr>
+        <w:t>the</w:t>
+      </w:r>
+      <w:r>
+        <w:rPr>
+          <w:sz w:val="32"/>
+          <w:szCs w:val="32"/>
+          <w:lang w:val="en-US"/>
+        </w:rPr>
+        <w:t xml:space="preserve"> </w:t>
+      </w:r>
+      <w:r>
+        <w:rPr>
+          <w:rFonts w:hint="eastAsia"/>
+          <w:sz w:val="32"/>
+          <w:szCs w:val="32"/>
+          <w:lang w:val="en-US"/>
+        </w:rPr>
+        <w:t>game</w:t>
+      </w:r>
+      <w:r>
+        <w:rPr>
+          <w:sz w:val="32"/>
+          <w:szCs w:val="32"/>
+          <w:lang w:val="en-US"/>
+        </w:rPr>
+        <w:t xml:space="preserve"> </w:t>
+      </w:r>
+      <w:r>
+        <w:rPr>
+          <w:rFonts w:hint="eastAsia"/>
+          <w:sz w:val="32"/>
+          <w:szCs w:val="32"/>
+          <w:lang w:val="en-US"/>
+        </w:rPr>
+        <w:t>scree</w:t>
+      </w:r>
+      <w:r>
+        <w:rPr>
+          <w:sz w:val="32"/>
+          <w:szCs w:val="32"/>
+          <w:lang w:val="en-US"/>
+        </w:rPr>
+        <w:t>n.</w:t>
+      </w:r>
+    </w:p>
+    <w:p>
+      <w:pPr>
+        <w:pStyle w:val="ListParagraph"/>
+        <w:spacing w:line="360" w:lineRule="auto"/>
+        <w:rPr>
+          <w:rFonts w:hint="eastAsia"/>
+          <w:sz w:val="32"/>
+          <w:szCs w:val="32"/>
+          <w:lang w:val="en-US"/>
+        </w:rPr>
+      </w:pPr>
     </w:p>
     <w:p>
       <w:pPr>
@@ -11724,7 +12918,6 @@
           <w:szCs w:val="36"/>
           <w:lang w:val="en-US"/>
         </w:rPr>
-        <w:lastRenderedPageBreak/>
         <w:t>References</w:t>
       </w:r>
     </w:p>
@@ -12594,7 +13787,7 @@
   <w:style w:type="paragraph" w:default="1" w:styleId="Normal">
     <w:name w:val="Normal"/>
     <w:qFormat/>
-    <w:rsid w:val="00112923"/>
+    <w:rsid w:val="005D3DB7"/>
   </w:style>
   <w:style w:type="paragraph" w:styleId="Heading1">
     <w:name w:val="heading 1"/>

</xml_diff>

<commit_message>
Task 12: Visible objects hierarchy & Task 13: Layout the game screen with canvas
</commit_message>
<xml_diff>
--- a/COMPX202-A8.docx
+++ b/COMPX202-A8.docx
@@ -1985,16 +1985,7 @@
                 <w:szCs w:val="32"/>
                 <w:lang w:val="en-US"/>
               </w:rPr>
-              <w:t xml:space="preserve"> </w:t>
-            </w:r>
-            <w:r>
-              <w:rPr>
-                <w:rFonts w:hint="eastAsia"/>
-                <w:sz w:val="32"/>
-                <w:szCs w:val="32"/>
-                <w:lang w:val="en-US"/>
-              </w:rPr>
-              <w:t>score</w:t>
+              <w:t xml:space="preserve"> score</w:t>
             </w:r>
           </w:p>
         </w:tc>
@@ -2248,7 +2239,6 @@
             <w:pPr>
               <w:spacing w:line="360" w:lineRule="auto"/>
               <w:rPr>
-                <w:rFonts w:hint="eastAsia"/>
                 <w:sz w:val="32"/>
                 <w:szCs w:val="32"/>
                 <w:lang w:val="en-US"/>
@@ -2302,7 +2292,6 @@
             <w:pPr>
               <w:spacing w:line="360" w:lineRule="auto"/>
               <w:rPr>
-                <w:rFonts w:hint="eastAsia"/>
                 <w:sz w:val="32"/>
                 <w:szCs w:val="32"/>
                 <w:lang w:val="en-US"/>
@@ -2331,7 +2320,6 @@
             <w:pPr>
               <w:spacing w:line="360" w:lineRule="auto"/>
               <w:rPr>
-                <w:rFonts w:hint="eastAsia"/>
                 <w:sz w:val="32"/>
                 <w:szCs w:val="32"/>
                 <w:lang w:val="en-US"/>
@@ -7193,8 +7181,19 @@
           <w:szCs w:val="32"/>
           <w:lang w:val="en-US"/>
         </w:rPr>
-        <w:t xml:space="preserve"> Also</w:t>
-      </w:r>
+        <w:t xml:space="preserve"> </w:t>
+      </w:r>
+      <w:proofErr w:type="gramStart"/>
+      <w:r>
+        <w:rPr>
+          <w:rFonts w:hint="eastAsia"/>
+          <w:sz w:val="32"/>
+          <w:szCs w:val="32"/>
+          <w:lang w:val="en-US"/>
+        </w:rPr>
+        <w:t>Also</w:t>
+      </w:r>
+      <w:proofErr w:type="gramEnd"/>
       <w:r>
         <w:rPr>
           <w:sz w:val="32"/>
@@ -7551,7 +7550,25 @@
           <w:szCs w:val="32"/>
           <w:lang w:val="en-US"/>
         </w:rPr>
-        <w:t xml:space="preserve">The welcome screen is also the every first screen when user open the game, thus it must have following functions: 1) game brand </w:t>
+        <w:t xml:space="preserve">The welcome screen is also </w:t>
+      </w:r>
+      <w:proofErr w:type="gramStart"/>
+      <w:r>
+        <w:rPr>
+          <w:sz w:val="32"/>
+          <w:szCs w:val="32"/>
+          <w:lang w:val="en-US"/>
+        </w:rPr>
+        <w:t>the every</w:t>
+      </w:r>
+      <w:proofErr w:type="gramEnd"/>
+      <w:r>
+        <w:rPr>
+          <w:sz w:val="32"/>
+          <w:szCs w:val="32"/>
+          <w:lang w:val="en-US"/>
+        </w:rPr>
+        <w:t xml:space="preserve"> first screen when user open the game, thus it must have following functions: 1) game brand </w:t>
       </w:r>
       <w:r>
         <w:rPr>
@@ -7568,7 +7585,25 @@
           <w:szCs w:val="32"/>
           <w:lang w:val="en-US"/>
         </w:rPr>
-        <w:t xml:space="preserve">: telling user what game he is playing. 2) A input allow user to type in his name. 3) A play button to start the game (go to the game </w:t>
+        <w:t xml:space="preserve">: telling user what game he is playing. 2) </w:t>
+      </w:r>
+      <w:proofErr w:type="gramStart"/>
+      <w:r>
+        <w:rPr>
+          <w:sz w:val="32"/>
+          <w:szCs w:val="32"/>
+          <w:lang w:val="en-US"/>
+        </w:rPr>
+        <w:t>A</w:t>
+      </w:r>
+      <w:proofErr w:type="gramEnd"/>
+      <w:r>
+        <w:rPr>
+          <w:sz w:val="32"/>
+          <w:szCs w:val="32"/>
+          <w:lang w:val="en-US"/>
+        </w:rPr>
+        <w:t xml:space="preserve"> input allow user to type in his name. 3) A play button to start the game (go to the game </w:t>
       </w:r>
       <w:r>
         <w:rPr>
@@ -9426,7 +9461,25 @@
           <w:szCs w:val="32"/>
           <w:lang w:val="en-US"/>
         </w:rPr>
-        <w:t xml:space="preserve"> 1) A tip message tells user the game is going to start. 2) A cancel button which stops the current game and go back to home screen. 3) A replay button allows user to replay the game. 4) A rank button allows user to go to the score screen. 5) A message in the top showing real-time score. 6) A message box pop up after the game is </w:t>
+        <w:t xml:space="preserve"> 1) A tip message tells user the game is going to start. 2) A cancel button which stops the current game and go back to home screen. 3) A replay button allows user to replay the game. 4) A rank button allows user to go to the score screen. 5) A message in the top showing real-time score. 6) A message box </w:t>
+      </w:r>
+      <w:proofErr w:type="gramStart"/>
+      <w:r>
+        <w:rPr>
+          <w:sz w:val="32"/>
+          <w:szCs w:val="32"/>
+          <w:lang w:val="en-US"/>
+        </w:rPr>
+        <w:t>pop</w:t>
+      </w:r>
+      <w:proofErr w:type="gramEnd"/>
+      <w:r>
+        <w:rPr>
+          <w:sz w:val="32"/>
+          <w:szCs w:val="32"/>
+          <w:lang w:val="en-US"/>
+        </w:rPr>
+        <w:t xml:space="preserve"> up after the game is </w:t>
       </w:r>
       <w:r>
         <w:rPr>
@@ -9879,7 +9932,7 @@
           <w:szCs w:val="40"/>
           <w:lang w:val="en-US"/>
         </w:rPr>
-        <w:t>10</w:t>
+        <w:t xml:space="preserve">10: </w:t>
       </w:r>
       <w:r>
         <w:rPr>
@@ -9887,64 +9940,890 @@
           <w:szCs w:val="40"/>
           <w:lang w:val="en-US"/>
         </w:rPr>
-        <w:t xml:space="preserve">: </w:t>
-      </w:r>
-      <w:r>
-        <w:rPr>
+        <w:t xml:space="preserve">Define </w:t>
+      </w:r>
+      <w:r>
+        <w:rPr>
+          <w:rFonts w:hint="eastAsia"/>
           <w:sz w:val="40"/>
           <w:szCs w:val="40"/>
           <w:lang w:val="en-US"/>
         </w:rPr>
-        <w:t xml:space="preserve">Define </w:t>
-      </w:r>
-      <w:r>
-        <w:rPr>
-          <w:rFonts w:hint="eastAsia"/>
+        <w:t>ball</w:t>
+      </w:r>
+      <w:r>
+        <w:rPr>
           <w:sz w:val="40"/>
           <w:szCs w:val="40"/>
           <w:lang w:val="en-US"/>
         </w:rPr>
-        <w:t>ball</w:t>
-      </w:r>
-      <w:r>
-        <w:rPr>
+        <w:t xml:space="preserve"> </w:t>
+      </w:r>
+      <w:r>
+        <w:rPr>
+          <w:rFonts w:hint="eastAsia"/>
           <w:sz w:val="40"/>
           <w:szCs w:val="40"/>
           <w:lang w:val="en-US"/>
         </w:rPr>
-        <w:t xml:space="preserve"> </w:t>
-      </w:r>
-      <w:r>
-        <w:rPr>
-          <w:rFonts w:hint="eastAsia"/>
+        <w:t>movement</w:t>
+      </w:r>
+      <w:r>
+        <w:rPr>
           <w:sz w:val="40"/>
           <w:szCs w:val="40"/>
           <w:lang w:val="en-US"/>
         </w:rPr>
-        <w:t>movement</w:t>
-      </w:r>
-      <w:r>
-        <w:rPr>
+        <w:t xml:space="preserve"> &amp;</w:t>
+      </w:r>
+      <w:r>
+        <w:rPr>
+          <w:rFonts w:hint="eastAsia"/>
           <w:sz w:val="40"/>
           <w:szCs w:val="40"/>
           <w:lang w:val="en-US"/>
         </w:rPr>
-        <w:t xml:space="preserve"> &amp;</w:t>
-      </w:r>
-      <w:r>
-        <w:rPr>
-          <w:rFonts w:hint="eastAsia"/>
+        <w:t xml:space="preserve"> score</w:t>
+      </w:r>
+    </w:p>
+    <w:p>
+      <w:pPr>
+        <w:spacing w:line="360" w:lineRule="auto"/>
+        <w:rPr>
+          <w:sz w:val="32"/>
+          <w:szCs w:val="32"/>
+          <w:lang w:val="en-US"/>
+        </w:rPr>
+      </w:pPr>
+      <w:r>
+        <w:rPr>
+          <w:b/>
+          <w:bCs/>
+          <w:sz w:val="32"/>
+          <w:szCs w:val="32"/>
+          <w:lang w:val="en-US"/>
+        </w:rPr>
+        <w:t>ETA</w:t>
+      </w:r>
+      <w:r>
+        <w:rPr>
+          <w:sz w:val="32"/>
+          <w:szCs w:val="32"/>
+          <w:lang w:val="en-US"/>
+        </w:rPr>
+        <w:t>:1</w:t>
+      </w:r>
+      <w:r>
+        <w:rPr>
+          <w:rFonts w:hint="eastAsia"/>
+          <w:sz w:val="32"/>
+          <w:szCs w:val="32"/>
+          <w:lang w:val="en-US"/>
+        </w:rPr>
+        <w:t>h</w:t>
+      </w:r>
+      <w:r>
+        <w:rPr>
+          <w:sz w:val="32"/>
+          <w:szCs w:val="32"/>
+          <w:lang w:val="en-US"/>
+        </w:rPr>
+        <w:t>r</w:t>
+      </w:r>
+      <w:r>
+        <w:rPr>
+          <w:sz w:val="32"/>
+          <w:szCs w:val="32"/>
+          <w:lang w:val="en-US"/>
+        </w:rPr>
+        <w:t xml:space="preserve">, </w:t>
+      </w:r>
+      <w:r>
+        <w:rPr>
+          <w:rFonts w:hint="eastAsia"/>
+          <w:b/>
+          <w:bCs/>
+          <w:sz w:val="32"/>
+          <w:szCs w:val="32"/>
+          <w:lang w:val="en-US"/>
+        </w:rPr>
+        <w:t>Actual</w:t>
+      </w:r>
+      <w:r>
+        <w:rPr>
+          <w:sz w:val="32"/>
+          <w:szCs w:val="32"/>
+          <w:lang w:val="en-US"/>
+        </w:rPr>
+        <w:t>: 1</w:t>
+      </w:r>
+      <w:r>
+        <w:rPr>
+          <w:rFonts w:hint="eastAsia"/>
+          <w:sz w:val="32"/>
+          <w:szCs w:val="32"/>
+          <w:lang w:val="en-US"/>
+        </w:rPr>
+        <w:t>hr</w:t>
+      </w:r>
+    </w:p>
+    <w:p>
+      <w:pPr>
+        <w:spacing w:line="360" w:lineRule="auto"/>
+        <w:rPr>
+          <w:sz w:val="32"/>
+          <w:szCs w:val="32"/>
+          <w:lang w:val="en-US"/>
+        </w:rPr>
+      </w:pPr>
+      <w:r>
+        <w:rPr>
+          <w:sz w:val="32"/>
+          <w:szCs w:val="32"/>
+          <w:lang w:val="en-US"/>
+        </w:rPr>
+        <w:t xml:space="preserve">After discussion with the team member, we decided </w:t>
+      </w:r>
+      <w:r>
+        <w:rPr>
+          <w:rFonts w:hint="eastAsia"/>
+          <w:sz w:val="32"/>
+          <w:szCs w:val="32"/>
+          <w:lang w:val="en-US"/>
+        </w:rPr>
+        <w:t>t</w:t>
+      </w:r>
+      <w:r>
+        <w:rPr>
+          <w:sz w:val="32"/>
+          <w:szCs w:val="32"/>
+          <w:lang w:val="en-US"/>
+        </w:rPr>
+        <w:t xml:space="preserve">he ball in the start point is allowed to be </w:t>
+      </w:r>
+      <w:r>
+        <w:rPr>
+          <w:rFonts w:hint="eastAsia"/>
+          <w:sz w:val="32"/>
+          <w:szCs w:val="32"/>
+          <w:lang w:val="en-US"/>
+        </w:rPr>
+        <w:t>threw</w:t>
+      </w:r>
+      <w:r>
+        <w:rPr>
+          <w:sz w:val="32"/>
+          <w:szCs w:val="32"/>
+          <w:lang w:val="en-US"/>
+        </w:rPr>
+        <w:t xml:space="preserve">, </w:t>
+      </w:r>
+      <w:r>
+        <w:rPr>
+          <w:rFonts w:hint="eastAsia"/>
+          <w:sz w:val="32"/>
+          <w:szCs w:val="32"/>
+          <w:lang w:val="en-US"/>
+        </w:rPr>
+        <w:t>When</w:t>
+      </w:r>
+      <w:r>
+        <w:rPr>
+          <w:sz w:val="32"/>
+          <w:szCs w:val="32"/>
+          <w:lang w:val="en-US"/>
+        </w:rPr>
+        <w:t xml:space="preserve"> </w:t>
+      </w:r>
+      <w:r>
+        <w:rPr>
+          <w:rFonts w:hint="eastAsia"/>
+          <w:sz w:val="32"/>
+          <w:szCs w:val="32"/>
+          <w:lang w:val="en-US"/>
+        </w:rPr>
+        <w:t>the</w:t>
+      </w:r>
+      <w:r>
+        <w:rPr>
+          <w:sz w:val="32"/>
+          <w:szCs w:val="32"/>
+          <w:lang w:val="en-US"/>
+        </w:rPr>
+        <w:t xml:space="preserve"> </w:t>
+      </w:r>
+      <w:r>
+        <w:rPr>
+          <w:rFonts w:hint="eastAsia"/>
+          <w:sz w:val="32"/>
+          <w:szCs w:val="32"/>
+          <w:lang w:val="en-US"/>
+        </w:rPr>
+        <w:t>ball</w:t>
+      </w:r>
+      <w:r>
+        <w:rPr>
+          <w:sz w:val="32"/>
+          <w:szCs w:val="32"/>
+          <w:lang w:val="en-US"/>
+        </w:rPr>
+        <w:t xml:space="preserve"> </w:t>
+      </w:r>
+      <w:r>
+        <w:rPr>
+          <w:rFonts w:hint="eastAsia"/>
+          <w:sz w:val="32"/>
+          <w:szCs w:val="32"/>
+          <w:lang w:val="en-US"/>
+        </w:rPr>
+        <w:t>is</w:t>
+      </w:r>
+      <w:r>
+        <w:rPr>
+          <w:sz w:val="32"/>
+          <w:szCs w:val="32"/>
+          <w:lang w:val="en-US"/>
+        </w:rPr>
+        <w:t xml:space="preserve"> </w:t>
+      </w:r>
+      <w:r>
+        <w:rPr>
+          <w:rFonts w:hint="eastAsia"/>
+          <w:sz w:val="32"/>
+          <w:szCs w:val="32"/>
+          <w:lang w:val="en-US"/>
+        </w:rPr>
+        <w:t>activated</w:t>
+      </w:r>
+      <w:r>
+        <w:rPr>
+          <w:sz w:val="32"/>
+          <w:szCs w:val="32"/>
+          <w:lang w:val="en-US"/>
+        </w:rPr>
+        <w:t xml:space="preserve"> </w:t>
+      </w:r>
+      <w:r>
+        <w:rPr>
+          <w:rFonts w:hint="eastAsia"/>
+          <w:sz w:val="32"/>
+          <w:szCs w:val="32"/>
+          <w:lang w:val="en-US"/>
+        </w:rPr>
+        <w:t>by</w:t>
+      </w:r>
+      <w:r>
+        <w:rPr>
+          <w:sz w:val="32"/>
+          <w:szCs w:val="32"/>
+          <w:lang w:val="en-US"/>
+        </w:rPr>
+        <w:t xml:space="preserve"> th</w:t>
+      </w:r>
+      <w:r>
+        <w:rPr>
+          <w:rFonts w:hint="eastAsia"/>
+          <w:sz w:val="32"/>
+          <w:szCs w:val="32"/>
+          <w:lang w:val="en-US"/>
+        </w:rPr>
+        <w:t>e</w:t>
+      </w:r>
+      <w:r>
+        <w:rPr>
+          <w:sz w:val="32"/>
+          <w:szCs w:val="32"/>
+          <w:lang w:val="en-US"/>
+        </w:rPr>
+        <w:t xml:space="preserve"> </w:t>
+      </w:r>
+      <w:r>
+        <w:rPr>
+          <w:rFonts w:hint="eastAsia"/>
+          <w:sz w:val="32"/>
+          <w:szCs w:val="32"/>
+          <w:lang w:val="en-US"/>
+        </w:rPr>
+        <w:t>Fling</w:t>
+      </w:r>
+      <w:r>
+        <w:rPr>
+          <w:sz w:val="32"/>
+          <w:szCs w:val="32"/>
+          <w:lang w:val="en-US"/>
+        </w:rPr>
+        <w:t xml:space="preserve"> </w:t>
+      </w:r>
+      <w:r>
+        <w:rPr>
+          <w:rFonts w:hint="eastAsia"/>
+          <w:sz w:val="32"/>
+          <w:szCs w:val="32"/>
+          <w:lang w:val="en-US"/>
+        </w:rPr>
+        <w:t>gesture</w:t>
+      </w:r>
+      <w:r>
+        <w:rPr>
+          <w:sz w:val="32"/>
+          <w:szCs w:val="32"/>
+          <w:lang w:val="en-US"/>
+        </w:rPr>
+        <w:t xml:space="preserve">, ball will </w:t>
+      </w:r>
+      <w:r>
+        <w:rPr>
+          <w:rFonts w:hint="eastAsia"/>
+          <w:sz w:val="32"/>
+          <w:szCs w:val="32"/>
+          <w:lang w:val="en-US"/>
+        </w:rPr>
+        <w:t>move</w:t>
+      </w:r>
+      <w:r>
+        <w:rPr>
+          <w:sz w:val="32"/>
+          <w:szCs w:val="32"/>
+          <w:lang w:val="en-US"/>
+        </w:rPr>
+        <w:t xml:space="preserve"> accelerate to the gesture direction, </w:t>
+      </w:r>
+      <w:r>
+        <w:rPr>
+          <w:rFonts w:hint="eastAsia"/>
+          <w:sz w:val="32"/>
+          <w:szCs w:val="32"/>
+          <w:lang w:val="en-US"/>
+        </w:rPr>
+        <w:t>bouncing</w:t>
+      </w:r>
+      <w:r>
+        <w:rPr>
+          <w:sz w:val="32"/>
+          <w:szCs w:val="32"/>
+          <w:lang w:val="en-US"/>
+        </w:rPr>
+        <w:t xml:space="preserve"> </w:t>
+      </w:r>
+      <w:r>
+        <w:rPr>
+          <w:rFonts w:hint="eastAsia"/>
+          <w:sz w:val="32"/>
+          <w:szCs w:val="32"/>
+          <w:lang w:val="en-US"/>
+        </w:rPr>
+        <w:t>to</w:t>
+      </w:r>
+      <w:r>
+        <w:rPr>
+          <w:sz w:val="32"/>
+          <w:szCs w:val="32"/>
+          <w:lang w:val="en-US"/>
+        </w:rPr>
+        <w:t xml:space="preserve"> </w:t>
+      </w:r>
+      <w:r>
+        <w:rPr>
+          <w:rFonts w:hint="eastAsia"/>
+          <w:sz w:val="32"/>
+          <w:szCs w:val="32"/>
+          <w:lang w:val="en-US"/>
+        </w:rPr>
+        <w:t>opposite</w:t>
+      </w:r>
+      <w:r>
+        <w:rPr>
+          <w:sz w:val="32"/>
+          <w:szCs w:val="32"/>
+          <w:lang w:val="en-US"/>
+        </w:rPr>
+        <w:t xml:space="preserve"> </w:t>
+      </w:r>
+      <w:r>
+        <w:rPr>
+          <w:rFonts w:hint="eastAsia"/>
+          <w:sz w:val="32"/>
+          <w:szCs w:val="32"/>
+          <w:lang w:val="en-US"/>
+        </w:rPr>
+        <w:t>direction</w:t>
+      </w:r>
+      <w:r>
+        <w:rPr>
+          <w:sz w:val="32"/>
+          <w:szCs w:val="32"/>
+          <w:lang w:val="en-US"/>
+        </w:rPr>
+        <w:t xml:space="preserve"> </w:t>
+      </w:r>
+      <w:r>
+        <w:rPr>
+          <w:rFonts w:hint="eastAsia"/>
+          <w:sz w:val="32"/>
+          <w:szCs w:val="32"/>
+          <w:lang w:val="en-US"/>
+        </w:rPr>
+        <w:t>when</w:t>
+      </w:r>
+      <w:r>
+        <w:rPr>
+          <w:sz w:val="32"/>
+          <w:szCs w:val="32"/>
+          <w:lang w:val="en-US"/>
+        </w:rPr>
+        <w:t xml:space="preserve"> </w:t>
+      </w:r>
+      <w:r>
+        <w:rPr>
+          <w:rFonts w:hint="eastAsia"/>
+          <w:sz w:val="32"/>
+          <w:szCs w:val="32"/>
+          <w:lang w:val="en-US"/>
+        </w:rPr>
+        <w:t>it</w:t>
+      </w:r>
+      <w:r>
+        <w:rPr>
+          <w:sz w:val="32"/>
+          <w:szCs w:val="32"/>
+          <w:lang w:val="en-US"/>
+        </w:rPr>
+        <w:t xml:space="preserve"> </w:t>
+      </w:r>
+      <w:proofErr w:type="gramStart"/>
+      <w:r>
+        <w:rPr>
+          <w:rFonts w:hint="eastAsia"/>
+          <w:sz w:val="32"/>
+          <w:szCs w:val="32"/>
+          <w:lang w:val="en-US"/>
+        </w:rPr>
+        <w:t>reach</w:t>
+      </w:r>
+      <w:proofErr w:type="gramEnd"/>
+      <w:r>
+        <w:rPr>
+          <w:sz w:val="32"/>
+          <w:szCs w:val="32"/>
+          <w:lang w:val="en-US"/>
+        </w:rPr>
+        <w:t xml:space="preserve"> </w:t>
+      </w:r>
+      <w:r>
+        <w:rPr>
+          <w:rFonts w:hint="eastAsia"/>
+          <w:sz w:val="32"/>
+          <w:szCs w:val="32"/>
+          <w:lang w:val="en-US"/>
+        </w:rPr>
+        <w:t>the</w:t>
+      </w:r>
+      <w:r>
+        <w:rPr>
+          <w:sz w:val="32"/>
+          <w:szCs w:val="32"/>
+          <w:lang w:val="en-US"/>
+        </w:rPr>
+        <w:t xml:space="preserve"> </w:t>
+      </w:r>
+      <w:r>
+        <w:rPr>
+          <w:rFonts w:hint="eastAsia"/>
+          <w:sz w:val="32"/>
+          <w:szCs w:val="32"/>
+          <w:lang w:val="en-US"/>
+        </w:rPr>
+        <w:t>screen</w:t>
+      </w:r>
+      <w:r>
+        <w:rPr>
+          <w:sz w:val="32"/>
+          <w:szCs w:val="32"/>
+          <w:lang w:val="en-US"/>
+        </w:rPr>
+        <w:t xml:space="preserve"> edge and targets circles. For score system, three </w:t>
+      </w:r>
+      <w:r>
+        <w:rPr>
+          <w:sz w:val="32"/>
+          <w:szCs w:val="32"/>
+          <w:lang w:val="en-US"/>
+        </w:rPr>
+        <w:t xml:space="preserve">circle </w:t>
+      </w:r>
+      <w:r>
+        <w:rPr>
+          <w:sz w:val="32"/>
+          <w:szCs w:val="32"/>
+          <w:lang w:val="en-US"/>
+        </w:rPr>
+        <w:t>targets towards different points</w:t>
+      </w:r>
+      <w:r>
+        <w:rPr>
+          <w:rFonts w:hint="eastAsia"/>
+          <w:sz w:val="32"/>
+          <w:szCs w:val="32"/>
+          <w:lang w:val="en-US"/>
+        </w:rPr>
+        <w:t>,</w:t>
+      </w:r>
+      <w:r>
+        <w:rPr>
+          <w:sz w:val="32"/>
+          <w:szCs w:val="32"/>
+          <w:lang w:val="en-US"/>
+        </w:rPr>
+        <w:t xml:space="preserve"> the one nearer the top screen contains more </w:t>
+      </w:r>
+      <w:proofErr w:type="gramStart"/>
+      <w:r>
+        <w:rPr>
+          <w:sz w:val="32"/>
+          <w:szCs w:val="32"/>
+          <w:lang w:val="en-US"/>
+        </w:rPr>
+        <w:t>points(</w:t>
+      </w:r>
+      <w:proofErr w:type="gramEnd"/>
+      <w:r>
+        <w:rPr>
+          <w:sz w:val="32"/>
+          <w:szCs w:val="32"/>
+          <w:lang w:val="en-US"/>
+        </w:rPr>
+        <w:t xml:space="preserve">3points, 2points, 1point). </w:t>
+      </w:r>
+      <w:r>
+        <w:rPr>
+          <w:sz w:val="32"/>
+          <w:szCs w:val="32"/>
+          <w:lang w:val="en-US"/>
+        </w:rPr>
+        <w:t xml:space="preserve">The total points will </w:t>
+      </w:r>
+      <w:proofErr w:type="gramStart"/>
+      <w:r>
+        <w:rPr>
+          <w:rFonts w:hint="eastAsia"/>
+          <w:sz w:val="32"/>
+          <w:szCs w:val="32"/>
+          <w:lang w:val="en-US"/>
+        </w:rPr>
+        <w:t>accumulated</w:t>
+      </w:r>
+      <w:proofErr w:type="gramEnd"/>
+      <w:r>
+        <w:rPr>
+          <w:sz w:val="32"/>
+          <w:szCs w:val="32"/>
+          <w:lang w:val="en-US"/>
+        </w:rPr>
+        <w:t xml:space="preserve"> </w:t>
+      </w:r>
+      <w:r>
+        <w:rPr>
+          <w:rFonts w:hint="eastAsia"/>
+          <w:sz w:val="32"/>
+          <w:szCs w:val="32"/>
+          <w:lang w:val="en-US"/>
+        </w:rPr>
+        <w:t>once</w:t>
+      </w:r>
+      <w:r>
+        <w:rPr>
+          <w:sz w:val="32"/>
+          <w:szCs w:val="32"/>
+          <w:lang w:val="en-US"/>
+        </w:rPr>
+        <w:t xml:space="preserve"> </w:t>
+      </w:r>
+      <w:r>
+        <w:rPr>
+          <w:rFonts w:hint="eastAsia"/>
+          <w:sz w:val="32"/>
+          <w:szCs w:val="32"/>
+          <w:lang w:val="en-US"/>
+        </w:rPr>
+        <w:t>the</w:t>
+      </w:r>
+      <w:r>
+        <w:rPr>
+          <w:sz w:val="32"/>
+          <w:szCs w:val="32"/>
+          <w:lang w:val="en-US"/>
+        </w:rPr>
+        <w:t xml:space="preserve"> </w:t>
+      </w:r>
+      <w:r>
+        <w:rPr>
+          <w:rFonts w:hint="eastAsia"/>
+          <w:sz w:val="32"/>
+          <w:szCs w:val="32"/>
+          <w:lang w:val="en-US"/>
+        </w:rPr>
+        <w:t>ball</w:t>
+      </w:r>
+      <w:r>
+        <w:rPr>
+          <w:sz w:val="32"/>
+          <w:szCs w:val="32"/>
+          <w:lang w:val="en-US"/>
+        </w:rPr>
+        <w:t xml:space="preserve"> </w:t>
+      </w:r>
+      <w:r>
+        <w:rPr>
+          <w:rFonts w:hint="eastAsia"/>
+          <w:sz w:val="32"/>
+          <w:szCs w:val="32"/>
+          <w:lang w:val="en-US"/>
+        </w:rPr>
+        <w:t>reach</w:t>
+      </w:r>
+      <w:r>
+        <w:rPr>
+          <w:sz w:val="32"/>
+          <w:szCs w:val="32"/>
+          <w:lang w:val="en-US"/>
+        </w:rPr>
+        <w:t xml:space="preserve"> </w:t>
+      </w:r>
+      <w:r>
+        <w:rPr>
+          <w:rFonts w:hint="eastAsia"/>
+          <w:sz w:val="32"/>
+          <w:szCs w:val="32"/>
+          <w:lang w:val="en-US"/>
+        </w:rPr>
+        <w:t>any</w:t>
+      </w:r>
+      <w:r>
+        <w:rPr>
+          <w:sz w:val="32"/>
+          <w:szCs w:val="32"/>
+          <w:lang w:val="en-US"/>
+        </w:rPr>
+        <w:t xml:space="preserve"> </w:t>
+      </w:r>
+      <w:r>
+        <w:rPr>
+          <w:rFonts w:hint="eastAsia"/>
+          <w:sz w:val="32"/>
+          <w:szCs w:val="32"/>
+          <w:lang w:val="en-US"/>
+        </w:rPr>
+        <w:t>target</w:t>
+      </w:r>
+      <w:r>
+        <w:rPr>
+          <w:rFonts w:hint="eastAsia"/>
+          <w:sz w:val="32"/>
+          <w:szCs w:val="32"/>
+          <w:lang w:val="en-US"/>
+        </w:rPr>
+        <w:t>s</w:t>
+      </w:r>
+      <w:r>
+        <w:rPr>
+          <w:sz w:val="32"/>
+          <w:szCs w:val="32"/>
+          <w:lang w:val="en-US"/>
+        </w:rPr>
+        <w:t xml:space="preserve">. </w:t>
+      </w:r>
+      <w:r>
+        <w:rPr>
+          <w:rFonts w:hint="eastAsia"/>
+          <w:sz w:val="32"/>
+          <w:szCs w:val="32"/>
+          <w:lang w:val="en-US"/>
+        </w:rPr>
+        <w:t>Finally</w:t>
+      </w:r>
+      <w:r>
+        <w:rPr>
+          <w:sz w:val="32"/>
+          <w:szCs w:val="32"/>
+          <w:lang w:val="en-US"/>
+        </w:rPr>
+        <w:t xml:space="preserve">, the game </w:t>
+      </w:r>
+      <w:r>
+        <w:rPr>
+          <w:sz w:val="32"/>
+          <w:szCs w:val="32"/>
+          <w:lang w:val="en-US"/>
+        </w:rPr>
+        <w:t xml:space="preserve">can </w:t>
+      </w:r>
+      <w:r>
+        <w:rPr>
+          <w:rFonts w:hint="eastAsia"/>
+          <w:sz w:val="32"/>
+          <w:szCs w:val="32"/>
+          <w:lang w:val="en-US"/>
+        </w:rPr>
+        <w:t>e</w:t>
+      </w:r>
+      <w:r>
+        <w:rPr>
+          <w:sz w:val="32"/>
+          <w:szCs w:val="32"/>
+          <w:lang w:val="en-US"/>
+        </w:rPr>
+        <w:t xml:space="preserve">nd with </w:t>
+      </w:r>
+      <w:r>
+        <w:rPr>
+          <w:rFonts w:hint="eastAsia"/>
+          <w:sz w:val="32"/>
+          <w:szCs w:val="32"/>
+          <w:lang w:val="en-US"/>
+        </w:rPr>
+        <w:t>two</w:t>
+      </w:r>
+      <w:r>
+        <w:rPr>
+          <w:sz w:val="32"/>
+          <w:szCs w:val="32"/>
+          <w:lang w:val="en-US"/>
+        </w:rPr>
+        <w:t xml:space="preserve"> </w:t>
+      </w:r>
+      <w:r>
+        <w:rPr>
+          <w:sz w:val="32"/>
+          <w:szCs w:val="32"/>
+          <w:lang w:val="en-US"/>
+        </w:rPr>
+        <w:t xml:space="preserve">conditions: 1) user stops it </w:t>
+      </w:r>
+      <w:r>
+        <w:rPr>
+          <w:rFonts w:hint="eastAsia"/>
+          <w:sz w:val="32"/>
+          <w:szCs w:val="32"/>
+          <w:lang w:val="en-US"/>
+        </w:rPr>
+        <w:t>manually</w:t>
+      </w:r>
+      <w:r>
+        <w:rPr>
+          <w:sz w:val="32"/>
+          <w:szCs w:val="32"/>
+          <w:lang w:val="en-US"/>
+        </w:rPr>
+        <w:t xml:space="preserve">. </w:t>
+      </w:r>
+      <w:r>
+        <w:rPr>
+          <w:sz w:val="32"/>
+          <w:szCs w:val="32"/>
+          <w:lang w:val="en-US"/>
+        </w:rPr>
+        <w:t>2</w:t>
+      </w:r>
+      <w:r>
+        <w:rPr>
+          <w:sz w:val="32"/>
+          <w:szCs w:val="32"/>
+          <w:lang w:val="en-US"/>
+        </w:rPr>
+        <w:t xml:space="preserve">) Ball touches the </w:t>
+      </w:r>
+      <w:r>
+        <w:rPr>
+          <w:rFonts w:hint="eastAsia"/>
+          <w:sz w:val="32"/>
+          <w:szCs w:val="32"/>
+          <w:lang w:val="en-US"/>
+        </w:rPr>
+        <w:t>obstacles</w:t>
+      </w:r>
+      <w:r>
+        <w:rPr>
+          <w:sz w:val="32"/>
+          <w:szCs w:val="32"/>
+          <w:lang w:val="en-US"/>
+        </w:rPr>
+        <w:t>.</w:t>
+      </w:r>
+    </w:p>
+    <w:p>
+      <w:pPr>
+        <w:spacing w:line="360" w:lineRule="auto"/>
+        <w:rPr>
           <w:sz w:val="40"/>
           <w:szCs w:val="40"/>
           <w:lang w:val="en-US"/>
         </w:rPr>
-        <w:t xml:space="preserve"> score</w:t>
-      </w:r>
+      </w:pPr>
     </w:p>
     <w:p>
       <w:pPr>
         <w:spacing w:line="360" w:lineRule="auto"/>
         <w:rPr>
+          <w:sz w:val="40"/>
+          <w:szCs w:val="40"/>
+          <w:lang w:val="en-US"/>
+        </w:rPr>
+      </w:pPr>
+      <w:r>
+        <w:rPr>
+          <w:rFonts w:hint="eastAsia"/>
+          <w:sz w:val="40"/>
+          <w:szCs w:val="40"/>
+          <w:lang w:val="en-US"/>
+        </w:rPr>
+        <w:t>Task</w:t>
+      </w:r>
+      <w:r>
+        <w:rPr>
+          <w:sz w:val="40"/>
+          <w:szCs w:val="40"/>
+          <w:lang w:val="en-US"/>
+        </w:rPr>
+        <w:t xml:space="preserve"> </w:t>
+      </w:r>
+      <w:r>
+        <w:rPr>
+          <w:sz w:val="40"/>
+          <w:szCs w:val="40"/>
+          <w:lang w:val="en-US"/>
+        </w:rPr>
+        <w:t xml:space="preserve">11: </w:t>
+      </w:r>
+      <w:r>
+        <w:rPr>
+          <w:sz w:val="40"/>
+          <w:szCs w:val="40"/>
+          <w:lang w:val="en-US"/>
+        </w:rPr>
+        <w:t xml:space="preserve">Wireframe design of </w:t>
+      </w:r>
+      <w:r>
+        <w:rPr>
+          <w:rFonts w:hint="eastAsia"/>
+          <w:sz w:val="40"/>
+          <w:szCs w:val="40"/>
+          <w:lang w:val="en-US"/>
+        </w:rPr>
+        <w:t>game</w:t>
+      </w:r>
+      <w:r>
+        <w:rPr>
+          <w:sz w:val="40"/>
+          <w:szCs w:val="40"/>
+          <w:lang w:val="en-US"/>
+        </w:rPr>
+        <w:t xml:space="preserve"> screen</w:t>
+      </w:r>
+    </w:p>
+    <w:p>
+      <w:pPr>
+        <w:spacing w:line="360" w:lineRule="auto"/>
+        <w:rPr>
           <w:sz w:val="32"/>
           <w:szCs w:val="32"/>
           <w:lang w:val="en-US"/>
@@ -9966,24 +10845,16 @@
           <w:szCs w:val="32"/>
           <w:lang w:val="en-US"/>
         </w:rPr>
-        <w:t>:1</w:t>
-      </w:r>
-      <w:r>
-        <w:rPr>
-          <w:rFonts w:hint="eastAsia"/>
-          <w:sz w:val="32"/>
-          <w:szCs w:val="32"/>
-          <w:lang w:val="en-US"/>
-        </w:rPr>
-        <w:t>h</w:t>
-      </w:r>
-      <w:r>
-        <w:rPr>
-          <w:sz w:val="32"/>
-          <w:szCs w:val="32"/>
-          <w:lang w:val="en-US"/>
-        </w:rPr>
-        <w:t>r</w:t>
+        <w:t>:30</w:t>
+      </w:r>
+      <w:r>
+        <w:rPr>
+          <w:rFonts w:hint="eastAsia"/>
+          <w:sz w:val="32"/>
+          <w:szCs w:val="32"/>
+          <w:lang w:val="en-US"/>
+        </w:rPr>
+        <w:t>mins</w:t>
       </w:r>
       <w:r>
         <w:rPr>
@@ -10010,112 +10881,137 @@
           <w:szCs w:val="32"/>
           <w:lang w:val="en-US"/>
         </w:rPr>
-        <w:t>: 1</w:t>
-      </w:r>
-      <w:r>
-        <w:rPr>
-          <w:rFonts w:hint="eastAsia"/>
-          <w:sz w:val="32"/>
-          <w:szCs w:val="32"/>
-          <w:lang w:val="en-US"/>
-        </w:rPr>
-        <w:t>hr</w:t>
+        <w:t>: 30</w:t>
+      </w:r>
+      <w:r>
+        <w:rPr>
+          <w:rFonts w:hint="eastAsia"/>
+          <w:sz w:val="32"/>
+          <w:szCs w:val="32"/>
+          <w:lang w:val="en-US"/>
+        </w:rPr>
+        <w:t>mins</w:t>
       </w:r>
     </w:p>
     <w:p>
       <w:pPr>
         <w:spacing w:line="360" w:lineRule="auto"/>
         <w:rPr>
-          <w:rFonts w:hint="eastAsia"/>
-          <w:sz w:val="32"/>
-          <w:szCs w:val="32"/>
-          <w:lang w:val="en-US"/>
-        </w:rPr>
-      </w:pPr>
-      <w:r>
-        <w:rPr>
-          <w:sz w:val="32"/>
-          <w:szCs w:val="32"/>
-          <w:lang w:val="en-US"/>
-        </w:rPr>
-        <w:t xml:space="preserve">After discussion with the team member, we decided </w:t>
-      </w:r>
-      <w:r>
-        <w:rPr>
-          <w:rFonts w:hint="eastAsia"/>
-          <w:sz w:val="32"/>
-          <w:szCs w:val="32"/>
-          <w:lang w:val="en-US"/>
-        </w:rPr>
-        <w:t>t</w:t>
-      </w:r>
-      <w:r>
-        <w:rPr>
-          <w:sz w:val="32"/>
-          <w:szCs w:val="32"/>
-          <w:lang w:val="en-US"/>
-        </w:rPr>
-        <w:t xml:space="preserve">he ball in the start point is allowed to be </w:t>
-      </w:r>
-      <w:r>
-        <w:rPr>
-          <w:rFonts w:hint="eastAsia"/>
-          <w:sz w:val="32"/>
-          <w:szCs w:val="32"/>
-          <w:lang w:val="en-US"/>
-        </w:rPr>
-        <w:t>threw</w:t>
-      </w:r>
-      <w:r>
-        <w:rPr>
-          <w:sz w:val="32"/>
-          <w:szCs w:val="32"/>
-          <w:lang w:val="en-US"/>
-        </w:rPr>
-        <w:t xml:space="preserve">, </w:t>
-      </w:r>
-      <w:r>
-        <w:rPr>
-          <w:rFonts w:hint="eastAsia"/>
-          <w:sz w:val="32"/>
-          <w:szCs w:val="32"/>
-          <w:lang w:val="en-US"/>
-        </w:rPr>
-        <w:t>When</w:t>
-      </w:r>
-      <w:r>
-        <w:rPr>
-          <w:sz w:val="32"/>
-          <w:szCs w:val="32"/>
-          <w:lang w:val="en-US"/>
-        </w:rPr>
-        <w:t xml:space="preserve"> </w:t>
-      </w:r>
-      <w:r>
-        <w:rPr>
-          <w:rFonts w:hint="eastAsia"/>
-          <w:sz w:val="32"/>
-          <w:szCs w:val="32"/>
-          <w:lang w:val="en-US"/>
-        </w:rPr>
-        <w:t>the</w:t>
-      </w:r>
-      <w:r>
-        <w:rPr>
-          <w:sz w:val="32"/>
-          <w:szCs w:val="32"/>
-          <w:lang w:val="en-US"/>
-        </w:rPr>
-        <w:t xml:space="preserve"> </w:t>
-      </w:r>
-      <w:r>
-        <w:rPr>
-          <w:rFonts w:hint="eastAsia"/>
-          <w:sz w:val="32"/>
-          <w:szCs w:val="32"/>
-          <w:lang w:val="en-US"/>
-        </w:rPr>
-        <w:t>ball</w:t>
+          <w:sz w:val="32"/>
+          <w:szCs w:val="32"/>
+          <w:lang w:val="en-US"/>
+        </w:rPr>
+      </w:pPr>
+      <w:r>
+        <w:rPr>
+          <w:rFonts w:hint="eastAsia"/>
+          <w:sz w:val="32"/>
+          <w:szCs w:val="32"/>
+          <w:lang w:val="en-US"/>
+        </w:rPr>
+        <w:t>According</w:t>
+      </w:r>
+      <w:r>
+        <w:rPr>
+          <w:sz w:val="32"/>
+          <w:szCs w:val="32"/>
+          <w:lang w:val="en-US"/>
+        </w:rPr>
+        <w:t xml:space="preserve"> </w:t>
+      </w:r>
+      <w:r>
+        <w:rPr>
+          <w:rFonts w:hint="eastAsia"/>
+          <w:sz w:val="32"/>
+          <w:szCs w:val="32"/>
+          <w:lang w:val="en-US"/>
+        </w:rPr>
+        <w:t>to</w:t>
+      </w:r>
+      <w:r>
+        <w:rPr>
+          <w:sz w:val="32"/>
+          <w:szCs w:val="32"/>
+          <w:lang w:val="en-US"/>
+        </w:rPr>
+        <w:t xml:space="preserve"> </w:t>
+      </w:r>
+      <w:r>
+        <w:rPr>
+          <w:rFonts w:hint="eastAsia"/>
+          <w:sz w:val="32"/>
+          <w:szCs w:val="32"/>
+          <w:lang w:val="en-US"/>
+        </w:rPr>
+        <w:t>Task</w:t>
+      </w:r>
+      <w:r>
+        <w:rPr>
+          <w:sz w:val="32"/>
+          <w:szCs w:val="32"/>
+          <w:lang w:val="en-US"/>
+        </w:rPr>
+        <w:t xml:space="preserve"> 8, 9 &amp; 10. The </w:t>
+      </w:r>
+      <w:r>
+        <w:rPr>
+          <w:rFonts w:hint="eastAsia"/>
+          <w:sz w:val="32"/>
+          <w:szCs w:val="32"/>
+          <w:lang w:val="en-US"/>
+        </w:rPr>
+        <w:t>wireframe</w:t>
+      </w:r>
+      <w:r>
+        <w:rPr>
+          <w:sz w:val="32"/>
+          <w:szCs w:val="32"/>
+          <w:lang w:val="en-US"/>
+        </w:rPr>
+        <w:t xml:space="preserve"> </w:t>
+      </w:r>
+      <w:r>
+        <w:rPr>
+          <w:rFonts w:hint="eastAsia"/>
+          <w:sz w:val="32"/>
+          <w:szCs w:val="32"/>
+          <w:lang w:val="en-US"/>
+        </w:rPr>
+        <w:t>design</w:t>
+      </w:r>
+      <w:r>
+        <w:rPr>
+          <w:sz w:val="32"/>
+          <w:szCs w:val="32"/>
+          <w:lang w:val="en-US"/>
+        </w:rPr>
+        <w:t xml:space="preserve"> </w:t>
+      </w:r>
+      <w:r>
+        <w:rPr>
+          <w:rFonts w:hint="eastAsia"/>
+          <w:sz w:val="32"/>
+          <w:szCs w:val="32"/>
+          <w:lang w:val="en-US"/>
+        </w:rPr>
+        <w:t>of</w:t>
+      </w:r>
+      <w:r>
+        <w:rPr>
+          <w:sz w:val="32"/>
+          <w:szCs w:val="32"/>
+          <w:lang w:val="en-US"/>
+        </w:rPr>
+        <w:t xml:space="preserve"> game </w:t>
+      </w:r>
+      <w:r>
+        <w:rPr>
+          <w:rFonts w:hint="eastAsia"/>
+          <w:sz w:val="32"/>
+          <w:szCs w:val="32"/>
+          <w:lang w:val="en-US"/>
+        </w:rPr>
+        <w:t>screen</w:t>
       </w:r>
       <w:r>
         <w:rPr>
@@ -10149,547 +11045,32 @@
           <w:szCs w:val="32"/>
           <w:lang w:val="en-US"/>
         </w:rPr>
-        <w:t>activated</w:t>
-      </w:r>
-      <w:r>
-        <w:rPr>
-          <w:sz w:val="32"/>
-          <w:szCs w:val="32"/>
-          <w:lang w:val="en-US"/>
-        </w:rPr>
-        <w:t xml:space="preserve"> </w:t>
-      </w:r>
-      <w:r>
-        <w:rPr>
-          <w:rFonts w:hint="eastAsia"/>
-          <w:sz w:val="32"/>
-          <w:szCs w:val="32"/>
-          <w:lang w:val="en-US"/>
-        </w:rPr>
-        <w:t>by</w:t>
-      </w:r>
-      <w:r>
-        <w:rPr>
-          <w:sz w:val="32"/>
-          <w:szCs w:val="32"/>
-          <w:lang w:val="en-US"/>
-        </w:rPr>
-        <w:t xml:space="preserve"> th</w:t>
-      </w:r>
-      <w:r>
-        <w:rPr>
-          <w:rFonts w:hint="eastAsia"/>
-          <w:sz w:val="32"/>
-          <w:szCs w:val="32"/>
-          <w:lang w:val="en-US"/>
-        </w:rPr>
-        <w:t>e</w:t>
-      </w:r>
-      <w:r>
-        <w:rPr>
-          <w:sz w:val="32"/>
-          <w:szCs w:val="32"/>
-          <w:lang w:val="en-US"/>
-        </w:rPr>
-        <w:t xml:space="preserve"> </w:t>
-      </w:r>
-      <w:r>
-        <w:rPr>
-          <w:rFonts w:hint="eastAsia"/>
-          <w:sz w:val="32"/>
-          <w:szCs w:val="32"/>
-          <w:lang w:val="en-US"/>
-        </w:rPr>
-        <w:t>Fling</w:t>
-      </w:r>
-      <w:r>
-        <w:rPr>
-          <w:sz w:val="32"/>
-          <w:szCs w:val="32"/>
-          <w:lang w:val="en-US"/>
-        </w:rPr>
-        <w:t xml:space="preserve"> </w:t>
-      </w:r>
-      <w:r>
-        <w:rPr>
-          <w:rFonts w:hint="eastAsia"/>
-          <w:sz w:val="32"/>
-          <w:szCs w:val="32"/>
-          <w:lang w:val="en-US"/>
-        </w:rPr>
-        <w:t>gesture</w:t>
-      </w:r>
-      <w:r>
-        <w:rPr>
-          <w:sz w:val="32"/>
-          <w:szCs w:val="32"/>
-          <w:lang w:val="en-US"/>
-        </w:rPr>
-        <w:t xml:space="preserve">, ball will </w:t>
-      </w:r>
-      <w:r>
-        <w:rPr>
-          <w:rFonts w:hint="eastAsia"/>
-          <w:sz w:val="32"/>
-          <w:szCs w:val="32"/>
-          <w:lang w:val="en-US"/>
-        </w:rPr>
-        <w:t>move</w:t>
-      </w:r>
-      <w:r>
-        <w:rPr>
-          <w:sz w:val="32"/>
-          <w:szCs w:val="32"/>
-          <w:lang w:val="en-US"/>
-        </w:rPr>
-        <w:t xml:space="preserve"> accelerate to the gesture direction, </w:t>
-      </w:r>
-      <w:r>
-        <w:rPr>
-          <w:rFonts w:hint="eastAsia"/>
-          <w:sz w:val="32"/>
-          <w:szCs w:val="32"/>
-          <w:lang w:val="en-US"/>
-        </w:rPr>
-        <w:t>bouncing</w:t>
-      </w:r>
-      <w:r>
-        <w:rPr>
-          <w:sz w:val="32"/>
-          <w:szCs w:val="32"/>
-          <w:lang w:val="en-US"/>
-        </w:rPr>
-        <w:t xml:space="preserve"> </w:t>
-      </w:r>
-      <w:r>
-        <w:rPr>
-          <w:rFonts w:hint="eastAsia"/>
-          <w:sz w:val="32"/>
-          <w:szCs w:val="32"/>
-          <w:lang w:val="en-US"/>
-        </w:rPr>
-        <w:t>to</w:t>
-      </w:r>
-      <w:r>
-        <w:rPr>
-          <w:sz w:val="32"/>
-          <w:szCs w:val="32"/>
-          <w:lang w:val="en-US"/>
-        </w:rPr>
-        <w:t xml:space="preserve"> </w:t>
-      </w:r>
-      <w:r>
-        <w:rPr>
-          <w:rFonts w:hint="eastAsia"/>
-          <w:sz w:val="32"/>
-          <w:szCs w:val="32"/>
-          <w:lang w:val="en-US"/>
-        </w:rPr>
-        <w:t>opposite</w:t>
-      </w:r>
-      <w:r>
-        <w:rPr>
-          <w:sz w:val="32"/>
-          <w:szCs w:val="32"/>
-          <w:lang w:val="en-US"/>
-        </w:rPr>
-        <w:t xml:space="preserve"> </w:t>
-      </w:r>
-      <w:r>
-        <w:rPr>
-          <w:rFonts w:hint="eastAsia"/>
-          <w:sz w:val="32"/>
-          <w:szCs w:val="32"/>
-          <w:lang w:val="en-US"/>
-        </w:rPr>
-        <w:t>direction</w:t>
-      </w:r>
-      <w:r>
-        <w:rPr>
-          <w:sz w:val="32"/>
-          <w:szCs w:val="32"/>
-          <w:lang w:val="en-US"/>
-        </w:rPr>
-        <w:t xml:space="preserve"> </w:t>
-      </w:r>
-      <w:r>
-        <w:rPr>
-          <w:rFonts w:hint="eastAsia"/>
-          <w:sz w:val="32"/>
-          <w:szCs w:val="32"/>
-          <w:lang w:val="en-US"/>
-        </w:rPr>
-        <w:t>when</w:t>
-      </w:r>
-      <w:r>
-        <w:rPr>
-          <w:sz w:val="32"/>
-          <w:szCs w:val="32"/>
-          <w:lang w:val="en-US"/>
-        </w:rPr>
-        <w:t xml:space="preserve"> </w:t>
-      </w:r>
-      <w:r>
-        <w:rPr>
-          <w:rFonts w:hint="eastAsia"/>
-          <w:sz w:val="32"/>
-          <w:szCs w:val="32"/>
-          <w:lang w:val="en-US"/>
-        </w:rPr>
-        <w:t>it</w:t>
-      </w:r>
-      <w:r>
-        <w:rPr>
-          <w:sz w:val="32"/>
-          <w:szCs w:val="32"/>
-          <w:lang w:val="en-US"/>
-        </w:rPr>
-        <w:t xml:space="preserve"> </w:t>
-      </w:r>
-      <w:r>
-        <w:rPr>
-          <w:rFonts w:hint="eastAsia"/>
-          <w:sz w:val="32"/>
-          <w:szCs w:val="32"/>
-          <w:lang w:val="en-US"/>
-        </w:rPr>
-        <w:t>reach</w:t>
-      </w:r>
-      <w:r>
-        <w:rPr>
-          <w:sz w:val="32"/>
-          <w:szCs w:val="32"/>
-          <w:lang w:val="en-US"/>
-        </w:rPr>
-        <w:t xml:space="preserve"> </w:t>
-      </w:r>
-      <w:r>
-        <w:rPr>
-          <w:rFonts w:hint="eastAsia"/>
-          <w:sz w:val="32"/>
-          <w:szCs w:val="32"/>
-          <w:lang w:val="en-US"/>
-        </w:rPr>
-        <w:t>the</w:t>
-      </w:r>
-      <w:r>
-        <w:rPr>
-          <w:sz w:val="32"/>
-          <w:szCs w:val="32"/>
-          <w:lang w:val="en-US"/>
-        </w:rPr>
-        <w:t xml:space="preserve"> </w:t>
-      </w:r>
-      <w:r>
-        <w:rPr>
-          <w:rFonts w:hint="eastAsia"/>
-          <w:sz w:val="32"/>
-          <w:szCs w:val="32"/>
-          <w:lang w:val="en-US"/>
-        </w:rPr>
-        <w:t>screen</w:t>
-      </w:r>
-      <w:r>
-        <w:rPr>
-          <w:sz w:val="32"/>
-          <w:szCs w:val="32"/>
-          <w:lang w:val="en-US"/>
-        </w:rPr>
-        <w:t xml:space="preserve"> edge and targets circles. For score system, three </w:t>
-      </w:r>
-      <w:r>
-        <w:rPr>
-          <w:sz w:val="32"/>
-          <w:szCs w:val="32"/>
-          <w:lang w:val="en-US"/>
-        </w:rPr>
-        <w:t xml:space="preserve">circle </w:t>
-      </w:r>
-      <w:r>
-        <w:rPr>
-          <w:sz w:val="32"/>
-          <w:szCs w:val="32"/>
-          <w:lang w:val="en-US"/>
-        </w:rPr>
-        <w:t xml:space="preserve">targets towards different </w:t>
-      </w:r>
-      <w:r>
-        <w:rPr>
-          <w:sz w:val="32"/>
-          <w:szCs w:val="32"/>
-          <w:lang w:val="en-US"/>
-        </w:rPr>
-        <w:t>points</w:t>
-      </w:r>
-      <w:r>
-        <w:rPr>
-          <w:rFonts w:hint="eastAsia"/>
-          <w:sz w:val="32"/>
-          <w:szCs w:val="32"/>
-          <w:lang w:val="en-US"/>
-        </w:rPr>
-        <w:t>,</w:t>
-      </w:r>
-      <w:r>
-        <w:rPr>
-          <w:sz w:val="32"/>
-          <w:szCs w:val="32"/>
-          <w:lang w:val="en-US"/>
-        </w:rPr>
-        <w:t xml:space="preserve"> the one nearer the top screen contains more points(3points, 2points, 1point). </w:t>
-      </w:r>
-      <w:r>
-        <w:rPr>
-          <w:sz w:val="32"/>
-          <w:szCs w:val="32"/>
-          <w:lang w:val="en-US"/>
-        </w:rPr>
-        <w:t xml:space="preserve">The total points will </w:t>
-      </w:r>
-      <w:r>
-        <w:rPr>
-          <w:rFonts w:hint="eastAsia"/>
-          <w:sz w:val="32"/>
-          <w:szCs w:val="32"/>
-          <w:lang w:val="en-US"/>
-        </w:rPr>
-        <w:t>accumulated</w:t>
-      </w:r>
-      <w:r>
-        <w:rPr>
-          <w:sz w:val="32"/>
-          <w:szCs w:val="32"/>
-          <w:lang w:val="en-US"/>
-        </w:rPr>
-        <w:t xml:space="preserve"> </w:t>
-      </w:r>
-      <w:r>
-        <w:rPr>
-          <w:rFonts w:hint="eastAsia"/>
-          <w:sz w:val="32"/>
-          <w:szCs w:val="32"/>
-          <w:lang w:val="en-US"/>
-        </w:rPr>
-        <w:t>once</w:t>
-      </w:r>
-      <w:r>
-        <w:rPr>
-          <w:sz w:val="32"/>
-          <w:szCs w:val="32"/>
-          <w:lang w:val="en-US"/>
-        </w:rPr>
-        <w:t xml:space="preserve"> </w:t>
-      </w:r>
-      <w:r>
-        <w:rPr>
-          <w:rFonts w:hint="eastAsia"/>
-          <w:sz w:val="32"/>
-          <w:szCs w:val="32"/>
-          <w:lang w:val="en-US"/>
-        </w:rPr>
-        <w:t>the</w:t>
-      </w:r>
-      <w:r>
-        <w:rPr>
-          <w:sz w:val="32"/>
-          <w:szCs w:val="32"/>
-          <w:lang w:val="en-US"/>
-        </w:rPr>
-        <w:t xml:space="preserve"> </w:t>
-      </w:r>
-      <w:r>
-        <w:rPr>
-          <w:rFonts w:hint="eastAsia"/>
-          <w:sz w:val="32"/>
-          <w:szCs w:val="32"/>
-          <w:lang w:val="en-US"/>
-        </w:rPr>
-        <w:t>ball</w:t>
-      </w:r>
-      <w:r>
-        <w:rPr>
-          <w:sz w:val="32"/>
-          <w:szCs w:val="32"/>
-          <w:lang w:val="en-US"/>
-        </w:rPr>
-        <w:t xml:space="preserve"> </w:t>
-      </w:r>
-      <w:r>
-        <w:rPr>
-          <w:rFonts w:hint="eastAsia"/>
-          <w:sz w:val="32"/>
-          <w:szCs w:val="32"/>
-          <w:lang w:val="en-US"/>
-        </w:rPr>
-        <w:t>reach</w:t>
-      </w:r>
-      <w:r>
-        <w:rPr>
-          <w:sz w:val="32"/>
-          <w:szCs w:val="32"/>
-          <w:lang w:val="en-US"/>
-        </w:rPr>
-        <w:t xml:space="preserve"> </w:t>
-      </w:r>
-      <w:r>
-        <w:rPr>
-          <w:rFonts w:hint="eastAsia"/>
-          <w:sz w:val="32"/>
-          <w:szCs w:val="32"/>
-          <w:lang w:val="en-US"/>
-        </w:rPr>
-        <w:t>any</w:t>
-      </w:r>
-      <w:r>
-        <w:rPr>
-          <w:sz w:val="32"/>
-          <w:szCs w:val="32"/>
-          <w:lang w:val="en-US"/>
-        </w:rPr>
-        <w:t xml:space="preserve"> </w:t>
-      </w:r>
-      <w:r>
-        <w:rPr>
-          <w:rFonts w:hint="eastAsia"/>
-          <w:sz w:val="32"/>
-          <w:szCs w:val="32"/>
-          <w:lang w:val="en-US"/>
-        </w:rPr>
-        <w:t>target</w:t>
-      </w:r>
-      <w:r>
-        <w:rPr>
-          <w:rFonts w:hint="eastAsia"/>
-          <w:sz w:val="32"/>
-          <w:szCs w:val="32"/>
-          <w:lang w:val="en-US"/>
-        </w:rPr>
-        <w:t>s</w:t>
-      </w:r>
-      <w:r>
-        <w:rPr>
-          <w:sz w:val="32"/>
-          <w:szCs w:val="32"/>
-          <w:lang w:val="en-US"/>
-        </w:rPr>
-        <w:t xml:space="preserve">. </w:t>
-      </w:r>
-      <w:r>
-        <w:rPr>
-          <w:rFonts w:hint="eastAsia"/>
-          <w:sz w:val="32"/>
-          <w:szCs w:val="32"/>
-          <w:lang w:val="en-US"/>
-        </w:rPr>
-        <w:t>Finally</w:t>
-      </w:r>
-      <w:r>
-        <w:rPr>
-          <w:sz w:val="32"/>
-          <w:szCs w:val="32"/>
-          <w:lang w:val="en-US"/>
-        </w:rPr>
-        <w:t xml:space="preserve">, the game </w:t>
-      </w:r>
-      <w:r>
-        <w:rPr>
-          <w:sz w:val="32"/>
-          <w:szCs w:val="32"/>
-          <w:lang w:val="en-US"/>
-        </w:rPr>
-        <w:t xml:space="preserve">can </w:t>
-      </w:r>
-      <w:r>
-        <w:rPr>
-          <w:rFonts w:hint="eastAsia"/>
-          <w:sz w:val="32"/>
-          <w:szCs w:val="32"/>
-          <w:lang w:val="en-US"/>
-        </w:rPr>
-        <w:t>e</w:t>
-      </w:r>
-      <w:r>
-        <w:rPr>
-          <w:sz w:val="32"/>
-          <w:szCs w:val="32"/>
-          <w:lang w:val="en-US"/>
-        </w:rPr>
-        <w:t xml:space="preserve">nd with </w:t>
-      </w:r>
-      <w:r>
-        <w:rPr>
-          <w:rFonts w:hint="eastAsia"/>
-          <w:sz w:val="32"/>
-          <w:szCs w:val="32"/>
-          <w:lang w:val="en-US"/>
-        </w:rPr>
-        <w:t>two</w:t>
-      </w:r>
-      <w:r>
-        <w:rPr>
-          <w:sz w:val="32"/>
-          <w:szCs w:val="32"/>
-          <w:lang w:val="en-US"/>
-        </w:rPr>
-        <w:t xml:space="preserve"> </w:t>
-      </w:r>
-      <w:r>
-        <w:rPr>
-          <w:sz w:val="32"/>
-          <w:szCs w:val="32"/>
-          <w:lang w:val="en-US"/>
-        </w:rPr>
-        <w:t xml:space="preserve">conditions: 1) user stops it </w:t>
-      </w:r>
-      <w:r>
-        <w:rPr>
-          <w:rFonts w:hint="eastAsia"/>
-          <w:sz w:val="32"/>
-          <w:szCs w:val="32"/>
-          <w:lang w:val="en-US"/>
-        </w:rPr>
-        <w:t>manually</w:t>
-      </w:r>
-      <w:r>
-        <w:rPr>
-          <w:sz w:val="32"/>
-          <w:szCs w:val="32"/>
-          <w:lang w:val="en-US"/>
-        </w:rPr>
-        <w:t xml:space="preserve">. </w:t>
-      </w:r>
-      <w:r>
-        <w:rPr>
-          <w:sz w:val="32"/>
-          <w:szCs w:val="32"/>
-          <w:lang w:val="en-US"/>
-        </w:rPr>
-        <w:t>2</w:t>
-      </w:r>
-      <w:r>
-        <w:rPr>
-          <w:sz w:val="32"/>
-          <w:szCs w:val="32"/>
-          <w:lang w:val="en-US"/>
-        </w:rPr>
-        <w:t xml:space="preserve">) Ball touches the </w:t>
-      </w:r>
-      <w:r>
-        <w:rPr>
-          <w:rFonts w:hint="eastAsia"/>
-          <w:sz w:val="32"/>
-          <w:szCs w:val="32"/>
-          <w:lang w:val="en-US"/>
-        </w:rPr>
-        <w:t>obstacles</w:t>
-      </w:r>
-      <w:r>
-        <w:rPr>
-          <w:sz w:val="32"/>
-          <w:szCs w:val="32"/>
-          <w:lang w:val="en-US"/>
-        </w:rPr>
-        <w:t>.</w:t>
+        <w:t>as</w:t>
+      </w:r>
+      <w:r>
+        <w:rPr>
+          <w:sz w:val="32"/>
+          <w:szCs w:val="32"/>
+          <w:lang w:val="en-US"/>
+        </w:rPr>
+        <w:t xml:space="preserve"> </w:t>
+      </w:r>
+      <w:r>
+        <w:rPr>
+          <w:rFonts w:hint="eastAsia"/>
+          <w:sz w:val="32"/>
+          <w:szCs w:val="32"/>
+          <w:lang w:val="en-US"/>
+        </w:rPr>
+        <w:t>follows</w:t>
+      </w:r>
+      <w:r>
+        <w:rPr>
+          <w:sz w:val="32"/>
+          <w:szCs w:val="32"/>
+          <w:lang w:val="en-US"/>
+        </w:rPr>
+        <w:t>:</w:t>
       </w:r>
     </w:p>
     <w:p>
@@ -10701,388 +11082,9 @@
           <w:lang w:val="en-US"/>
         </w:rPr>
       </w:pPr>
-    </w:p>
-    <w:p>
-      <w:pPr>
-        <w:spacing w:line="360" w:lineRule="auto"/>
-        <w:rPr>
-          <w:sz w:val="40"/>
-          <w:szCs w:val="40"/>
-          <w:lang w:val="en-US"/>
-        </w:rPr>
-      </w:pPr>
-      <w:r>
-        <w:rPr>
-          <w:rFonts w:hint="eastAsia"/>
-          <w:sz w:val="40"/>
-          <w:szCs w:val="40"/>
-          <w:lang w:val="en-US"/>
-        </w:rPr>
-        <w:t>Task</w:t>
-      </w:r>
-      <w:r>
-        <w:rPr>
-          <w:sz w:val="40"/>
-          <w:szCs w:val="40"/>
-          <w:lang w:val="en-US"/>
-        </w:rPr>
-        <w:t xml:space="preserve"> </w:t>
-      </w:r>
-      <w:r>
-        <w:rPr>
-          <w:sz w:val="40"/>
-          <w:szCs w:val="40"/>
-          <w:lang w:val="en-US"/>
-        </w:rPr>
-        <w:t>1</w:t>
-      </w:r>
-      <w:r>
-        <w:rPr>
-          <w:sz w:val="40"/>
-          <w:szCs w:val="40"/>
-          <w:lang w:val="en-US"/>
-        </w:rPr>
-        <w:t>1</w:t>
-      </w:r>
-      <w:r>
-        <w:rPr>
-          <w:sz w:val="40"/>
-          <w:szCs w:val="40"/>
-          <w:lang w:val="en-US"/>
-        </w:rPr>
-        <w:t xml:space="preserve">: </w:t>
-      </w:r>
-      <w:r>
-        <w:rPr>
-          <w:sz w:val="40"/>
-          <w:szCs w:val="40"/>
-          <w:lang w:val="en-US"/>
-        </w:rPr>
-        <w:t xml:space="preserve">Wireframe design of </w:t>
-      </w:r>
-      <w:r>
-        <w:rPr>
-          <w:rFonts w:hint="eastAsia"/>
-          <w:sz w:val="40"/>
-          <w:szCs w:val="40"/>
-          <w:lang w:val="en-US"/>
-        </w:rPr>
-        <w:t>game</w:t>
-      </w:r>
-      <w:r>
-        <w:rPr>
-          <w:sz w:val="40"/>
-          <w:szCs w:val="40"/>
-          <w:lang w:val="en-US"/>
-        </w:rPr>
-        <w:t xml:space="preserve"> screen</w:t>
-      </w:r>
-    </w:p>
-    <w:p>
-      <w:pPr>
-        <w:spacing w:line="360" w:lineRule="auto"/>
-        <w:rPr>
-          <w:sz w:val="32"/>
-          <w:szCs w:val="32"/>
-          <w:lang w:val="en-US"/>
-        </w:rPr>
-      </w:pPr>
-      <w:r>
-        <w:rPr>
-          <w:b/>
-          <w:bCs/>
-          <w:sz w:val="32"/>
-          <w:szCs w:val="32"/>
-          <w:lang w:val="en-US"/>
-        </w:rPr>
-        <w:t>ETA</w:t>
-      </w:r>
-      <w:r>
-        <w:rPr>
-          <w:sz w:val="32"/>
-          <w:szCs w:val="32"/>
-          <w:lang w:val="en-US"/>
-        </w:rPr>
-        <w:t>:</w:t>
-      </w:r>
-      <w:r>
-        <w:rPr>
-          <w:sz w:val="32"/>
-          <w:szCs w:val="32"/>
-          <w:lang w:val="en-US"/>
-        </w:rPr>
-        <w:t>30</w:t>
-      </w:r>
-      <w:r>
-        <w:rPr>
-          <w:rFonts w:hint="eastAsia"/>
-          <w:sz w:val="32"/>
-          <w:szCs w:val="32"/>
-          <w:lang w:val="en-US"/>
-        </w:rPr>
-        <w:t>mins</w:t>
-      </w:r>
-      <w:r>
-        <w:rPr>
-          <w:sz w:val="32"/>
-          <w:szCs w:val="32"/>
-          <w:lang w:val="en-US"/>
-        </w:rPr>
-        <w:t xml:space="preserve">, </w:t>
-      </w:r>
-      <w:r>
-        <w:rPr>
-          <w:rFonts w:hint="eastAsia"/>
-          <w:b/>
-          <w:bCs/>
-          <w:sz w:val="32"/>
-          <w:szCs w:val="32"/>
-          <w:lang w:val="en-US"/>
-        </w:rPr>
-        <w:t>Actual</w:t>
-      </w:r>
-      <w:r>
-        <w:rPr>
-          <w:sz w:val="32"/>
-          <w:szCs w:val="32"/>
-          <w:lang w:val="en-US"/>
-        </w:rPr>
-        <w:t xml:space="preserve">: </w:t>
-      </w:r>
-      <w:r>
-        <w:rPr>
-          <w:sz w:val="32"/>
-          <w:szCs w:val="32"/>
-          <w:lang w:val="en-US"/>
-        </w:rPr>
-        <w:t>30</w:t>
-      </w:r>
-      <w:r>
-        <w:rPr>
-          <w:rFonts w:hint="eastAsia"/>
-          <w:sz w:val="32"/>
-          <w:szCs w:val="32"/>
-          <w:lang w:val="en-US"/>
-        </w:rPr>
-        <w:t>mins</w:t>
-      </w:r>
-    </w:p>
-    <w:p>
-      <w:pPr>
-        <w:spacing w:line="360" w:lineRule="auto"/>
-        <w:rPr>
-          <w:rFonts w:hint="eastAsia"/>
-          <w:sz w:val="32"/>
-          <w:szCs w:val="32"/>
-          <w:lang w:val="en-US"/>
-        </w:rPr>
-      </w:pPr>
-      <w:r>
-        <w:rPr>
-          <w:rFonts w:hint="eastAsia"/>
-          <w:sz w:val="32"/>
-          <w:szCs w:val="32"/>
-          <w:lang w:val="en-US"/>
-        </w:rPr>
-        <w:t>According</w:t>
-      </w:r>
-      <w:r>
-        <w:rPr>
-          <w:sz w:val="32"/>
-          <w:szCs w:val="32"/>
-          <w:lang w:val="en-US"/>
-        </w:rPr>
-        <w:t xml:space="preserve"> </w:t>
-      </w:r>
-      <w:r>
-        <w:rPr>
-          <w:rFonts w:hint="eastAsia"/>
-          <w:sz w:val="32"/>
-          <w:szCs w:val="32"/>
-          <w:lang w:val="en-US"/>
-        </w:rPr>
-        <w:t>to</w:t>
-      </w:r>
-      <w:r>
-        <w:rPr>
-          <w:sz w:val="32"/>
-          <w:szCs w:val="32"/>
-          <w:lang w:val="en-US"/>
-        </w:rPr>
-        <w:t xml:space="preserve"> </w:t>
-      </w:r>
-      <w:r>
-        <w:rPr>
-          <w:rFonts w:hint="eastAsia"/>
-          <w:sz w:val="32"/>
-          <w:szCs w:val="32"/>
-          <w:lang w:val="en-US"/>
-        </w:rPr>
-        <w:t>Task</w:t>
-      </w:r>
-      <w:r>
-        <w:rPr>
-          <w:sz w:val="32"/>
-          <w:szCs w:val="32"/>
-          <w:lang w:val="en-US"/>
-        </w:rPr>
-        <w:t xml:space="preserve"> 8, 9 &amp; 10. T</w:t>
-      </w:r>
-      <w:r>
-        <w:rPr>
-          <w:sz w:val="32"/>
-          <w:szCs w:val="32"/>
-          <w:lang w:val="en-US"/>
-        </w:rPr>
-        <w:t xml:space="preserve">he </w:t>
-      </w:r>
-      <w:r>
-        <w:rPr>
-          <w:rFonts w:hint="eastAsia"/>
-          <w:sz w:val="32"/>
-          <w:szCs w:val="32"/>
-          <w:lang w:val="en-US"/>
-        </w:rPr>
-        <w:t>wireframe</w:t>
-      </w:r>
-      <w:r>
-        <w:rPr>
-          <w:sz w:val="32"/>
-          <w:szCs w:val="32"/>
-          <w:lang w:val="en-US"/>
-        </w:rPr>
-        <w:t xml:space="preserve"> </w:t>
-      </w:r>
-      <w:r>
-        <w:rPr>
-          <w:rFonts w:hint="eastAsia"/>
-          <w:sz w:val="32"/>
-          <w:szCs w:val="32"/>
-          <w:lang w:val="en-US"/>
-        </w:rPr>
-        <w:t>design</w:t>
-      </w:r>
-      <w:r>
-        <w:rPr>
-          <w:sz w:val="32"/>
-          <w:szCs w:val="32"/>
-          <w:lang w:val="en-US"/>
-        </w:rPr>
-        <w:t xml:space="preserve"> </w:t>
-      </w:r>
-      <w:r>
-        <w:rPr>
-          <w:rFonts w:hint="eastAsia"/>
-          <w:sz w:val="32"/>
-          <w:szCs w:val="32"/>
-          <w:lang w:val="en-US"/>
-        </w:rPr>
-        <w:t>of</w:t>
-      </w:r>
-      <w:r>
-        <w:rPr>
-          <w:sz w:val="32"/>
-          <w:szCs w:val="32"/>
-          <w:lang w:val="en-US"/>
-        </w:rPr>
-        <w:t xml:space="preserve"> </w:t>
-      </w:r>
-      <w:r>
-        <w:rPr>
-          <w:sz w:val="32"/>
-          <w:szCs w:val="32"/>
-          <w:lang w:val="en-US"/>
-        </w:rPr>
-        <w:t>game</w:t>
-      </w:r>
-      <w:r>
-        <w:rPr>
-          <w:sz w:val="32"/>
-          <w:szCs w:val="32"/>
-          <w:lang w:val="en-US"/>
-        </w:rPr>
-        <w:t xml:space="preserve"> </w:t>
-      </w:r>
-      <w:r>
-        <w:rPr>
-          <w:rFonts w:hint="eastAsia"/>
-          <w:sz w:val="32"/>
-          <w:szCs w:val="32"/>
-          <w:lang w:val="en-US"/>
-        </w:rPr>
-        <w:t>screen</w:t>
-      </w:r>
-      <w:r>
-        <w:rPr>
-          <w:sz w:val="32"/>
-          <w:szCs w:val="32"/>
-          <w:lang w:val="en-US"/>
-        </w:rPr>
-        <w:t xml:space="preserve"> </w:t>
-      </w:r>
-      <w:r>
-        <w:rPr>
-          <w:rFonts w:hint="eastAsia"/>
-          <w:sz w:val="32"/>
-          <w:szCs w:val="32"/>
-          <w:lang w:val="en-US"/>
-        </w:rPr>
-        <w:t>is</w:t>
-      </w:r>
-      <w:r>
-        <w:rPr>
-          <w:sz w:val="32"/>
-          <w:szCs w:val="32"/>
-          <w:lang w:val="en-US"/>
-        </w:rPr>
-        <w:t xml:space="preserve"> </w:t>
-      </w:r>
-      <w:r>
-        <w:rPr>
-          <w:rFonts w:hint="eastAsia"/>
-          <w:sz w:val="32"/>
-          <w:szCs w:val="32"/>
-          <w:lang w:val="en-US"/>
-        </w:rPr>
-        <w:t>as</w:t>
-      </w:r>
-      <w:r>
-        <w:rPr>
-          <w:sz w:val="32"/>
-          <w:szCs w:val="32"/>
-          <w:lang w:val="en-US"/>
-        </w:rPr>
-        <w:t xml:space="preserve"> </w:t>
-      </w:r>
-      <w:r>
-        <w:rPr>
-          <w:rFonts w:hint="eastAsia"/>
-          <w:sz w:val="32"/>
-          <w:szCs w:val="32"/>
-          <w:lang w:val="en-US"/>
-        </w:rPr>
-        <w:t>follows</w:t>
-      </w:r>
-      <w:r>
-        <w:rPr>
-          <w:sz w:val="32"/>
-          <w:szCs w:val="32"/>
-          <w:lang w:val="en-US"/>
-        </w:rPr>
-        <w:t>:</w:t>
-      </w:r>
-    </w:p>
-    <w:p>
-      <w:pPr>
-        <w:spacing w:line="360" w:lineRule="auto"/>
-        <w:rPr>
-          <w:sz w:val="40"/>
-          <w:szCs w:val="40"/>
-          <w:lang w:val="en-US"/>
-        </w:rPr>
-      </w:pPr>
-      <w:r>
-        <w:rPr>
+      <w:r>
+        <w:rPr>
+          <w:noProof/>
           <w:sz w:val="40"/>
           <w:szCs w:val="40"/>
           <w:lang w:val="en-US"/>
@@ -11167,15 +11169,16 @@
           <w:szCs w:val="40"/>
           <w:lang w:val="en-US"/>
         </w:rPr>
-        <w:t>1</w:t>
-      </w:r>
-      <w:r>
-        <w:rPr>
+        <w:t xml:space="preserve">12: </w:t>
+      </w:r>
+      <w:r>
+        <w:rPr>
+          <w:rFonts w:hint="eastAsia"/>
           <w:sz w:val="40"/>
           <w:szCs w:val="40"/>
           <w:lang w:val="en-US"/>
         </w:rPr>
-        <w:t>2</w:t>
+        <w:t>Visible</w:t>
       </w:r>
       <w:r>
         <w:rPr>
@@ -11183,7 +11186,7 @@
           <w:szCs w:val="40"/>
           <w:lang w:val="en-US"/>
         </w:rPr>
-        <w:t xml:space="preserve">: </w:t>
+        <w:t xml:space="preserve"> </w:t>
       </w:r>
       <w:r>
         <w:rPr>
@@ -11192,7 +11195,7 @@
           <w:szCs w:val="40"/>
           <w:lang w:val="en-US"/>
         </w:rPr>
-        <w:t>Visible</w:t>
+        <w:t>objects</w:t>
       </w:r>
       <w:r>
         <w:rPr>
@@ -11200,24 +11203,563 @@
           <w:szCs w:val="40"/>
           <w:lang w:val="en-US"/>
         </w:rPr>
-        <w:t xml:space="preserve"> </w:t>
-      </w:r>
-      <w:r>
-        <w:rPr>
-          <w:rFonts w:hint="eastAsia"/>
+        <w:t xml:space="preserve"> hierarchy</w:t>
+      </w:r>
+    </w:p>
+    <w:p>
+      <w:pPr>
+        <w:spacing w:line="360" w:lineRule="auto"/>
+        <w:rPr>
+          <w:sz w:val="32"/>
+          <w:szCs w:val="32"/>
+          <w:lang w:val="en-US"/>
+        </w:rPr>
+      </w:pPr>
+      <w:r>
+        <w:rPr>
+          <w:b/>
+          <w:bCs/>
+          <w:sz w:val="32"/>
+          <w:szCs w:val="32"/>
+          <w:lang w:val="en-US"/>
+        </w:rPr>
+        <w:t>ETA</w:t>
+      </w:r>
+      <w:r>
+        <w:rPr>
+          <w:sz w:val="32"/>
+          <w:szCs w:val="32"/>
+          <w:lang w:val="en-US"/>
+        </w:rPr>
+        <w:t>: 1hr</w:t>
+      </w:r>
+      <w:r>
+        <w:rPr>
+          <w:rFonts w:hint="eastAsia"/>
+          <w:sz w:val="32"/>
+          <w:szCs w:val="32"/>
+          <w:lang w:val="en-US"/>
+        </w:rPr>
+        <w:t>,</w:t>
+      </w:r>
+      <w:r>
+        <w:rPr>
+          <w:sz w:val="32"/>
+          <w:szCs w:val="32"/>
+          <w:lang w:val="en-US"/>
+        </w:rPr>
+        <w:t xml:space="preserve"> </w:t>
+      </w:r>
+      <w:r>
+        <w:rPr>
+          <w:rFonts w:hint="eastAsia"/>
+          <w:b/>
+          <w:bCs/>
+          <w:sz w:val="32"/>
+          <w:szCs w:val="32"/>
+          <w:lang w:val="en-US"/>
+        </w:rPr>
+        <w:t>Actual</w:t>
+      </w:r>
+      <w:r>
+        <w:rPr>
+          <w:sz w:val="32"/>
+          <w:szCs w:val="32"/>
+          <w:lang w:val="en-US"/>
+        </w:rPr>
+        <w:t>: 40mins</w:t>
+      </w:r>
+    </w:p>
+    <w:p>
+      <w:pPr>
+        <w:spacing w:line="360" w:lineRule="auto"/>
+        <w:rPr>
+          <w:sz w:val="32"/>
+          <w:szCs w:val="32"/>
+          <w:lang w:val="en-US"/>
+        </w:rPr>
+      </w:pPr>
+      <w:proofErr w:type="spellStart"/>
+      <w:r>
+        <w:rPr>
+          <w:rFonts w:hint="eastAsia"/>
+          <w:sz w:val="32"/>
+          <w:szCs w:val="32"/>
+          <w:lang w:val="en-US"/>
+        </w:rPr>
+        <w:t>VisibleObject</w:t>
+      </w:r>
+      <w:proofErr w:type="spellEnd"/>
+      <w:r>
+        <w:rPr>
+          <w:sz w:val="32"/>
+          <w:szCs w:val="32"/>
+          <w:lang w:val="en-US"/>
+        </w:rPr>
+        <w:t xml:space="preserve"> </w:t>
+      </w:r>
+      <w:r>
+        <w:rPr>
+          <w:rFonts w:hint="eastAsia"/>
+          <w:sz w:val="32"/>
+          <w:szCs w:val="32"/>
+          <w:lang w:val="en-US"/>
+        </w:rPr>
+        <w:t>as</w:t>
+      </w:r>
+      <w:r>
+        <w:rPr>
+          <w:sz w:val="32"/>
+          <w:szCs w:val="32"/>
+          <w:lang w:val="en-US"/>
+        </w:rPr>
+        <w:t xml:space="preserve"> </w:t>
+      </w:r>
+      <w:r>
+        <w:rPr>
+          <w:rFonts w:hint="eastAsia"/>
+          <w:sz w:val="32"/>
+          <w:szCs w:val="32"/>
+          <w:lang w:val="en-US"/>
+        </w:rPr>
+        <w:t>parent</w:t>
+      </w:r>
+      <w:r>
+        <w:rPr>
+          <w:sz w:val="32"/>
+          <w:szCs w:val="32"/>
+          <w:lang w:val="en-US"/>
+        </w:rPr>
+        <w:t xml:space="preserve"> </w:t>
+      </w:r>
+      <w:r>
+        <w:rPr>
+          <w:rFonts w:hint="eastAsia"/>
+          <w:sz w:val="32"/>
+          <w:szCs w:val="32"/>
+          <w:lang w:val="en-US"/>
+        </w:rPr>
+        <w:t>class</w:t>
+      </w:r>
+      <w:r>
+        <w:rPr>
+          <w:sz w:val="32"/>
+          <w:szCs w:val="32"/>
+          <w:lang w:val="en-US"/>
+        </w:rPr>
+        <w:t xml:space="preserve"> </w:t>
+      </w:r>
+      <w:r>
+        <w:rPr>
+          <w:rFonts w:hint="eastAsia"/>
+          <w:sz w:val="32"/>
+          <w:szCs w:val="32"/>
+          <w:lang w:val="en-US"/>
+        </w:rPr>
+        <w:t>of</w:t>
+      </w:r>
+      <w:r>
+        <w:rPr>
+          <w:sz w:val="32"/>
+          <w:szCs w:val="32"/>
+          <w:lang w:val="en-US"/>
+        </w:rPr>
+        <w:t xml:space="preserve"> </w:t>
+      </w:r>
+      <w:r>
+        <w:rPr>
+          <w:rFonts w:hint="eastAsia"/>
+          <w:sz w:val="32"/>
+          <w:szCs w:val="32"/>
+          <w:lang w:val="en-US"/>
+        </w:rPr>
+        <w:t>visible</w:t>
+      </w:r>
+      <w:r>
+        <w:rPr>
+          <w:sz w:val="32"/>
+          <w:szCs w:val="32"/>
+          <w:lang w:val="en-US"/>
+        </w:rPr>
+        <w:t xml:space="preserve"> </w:t>
+      </w:r>
+      <w:r>
+        <w:rPr>
+          <w:rFonts w:hint="eastAsia"/>
+          <w:sz w:val="32"/>
+          <w:szCs w:val="32"/>
+          <w:lang w:val="en-US"/>
+        </w:rPr>
+        <w:t>objects</w:t>
+      </w:r>
+      <w:r>
+        <w:rPr>
+          <w:sz w:val="32"/>
+          <w:szCs w:val="32"/>
+          <w:lang w:val="en-US"/>
+        </w:rPr>
+        <w:t xml:space="preserve"> </w:t>
+      </w:r>
+      <w:r>
+        <w:rPr>
+          <w:rFonts w:hint="eastAsia"/>
+          <w:sz w:val="32"/>
+          <w:szCs w:val="32"/>
+          <w:lang w:val="en-US"/>
+        </w:rPr>
+        <w:t>in</w:t>
+      </w:r>
+      <w:r>
+        <w:rPr>
+          <w:sz w:val="32"/>
+          <w:szCs w:val="32"/>
+          <w:lang w:val="en-US"/>
+        </w:rPr>
+        <w:t xml:space="preserve"> </w:t>
+      </w:r>
+      <w:r>
+        <w:rPr>
+          <w:rFonts w:hint="eastAsia"/>
+          <w:sz w:val="32"/>
+          <w:szCs w:val="32"/>
+          <w:lang w:val="en-US"/>
+        </w:rPr>
+        <w:t>canvas</w:t>
+      </w:r>
+      <w:r>
+        <w:rPr>
+          <w:sz w:val="32"/>
+          <w:szCs w:val="32"/>
+          <w:lang w:val="en-US"/>
+        </w:rPr>
+        <w:t xml:space="preserve"> </w:t>
+      </w:r>
+      <w:r>
+        <w:rPr>
+          <w:rFonts w:hint="eastAsia"/>
+          <w:sz w:val="32"/>
+          <w:szCs w:val="32"/>
+          <w:lang w:val="en-US"/>
+        </w:rPr>
+        <w:t>is</w:t>
+      </w:r>
+      <w:r>
+        <w:rPr>
+          <w:sz w:val="32"/>
+          <w:szCs w:val="32"/>
+          <w:lang w:val="en-US"/>
+        </w:rPr>
+        <w:t xml:space="preserve"> </w:t>
+      </w:r>
+      <w:r>
+        <w:rPr>
+          <w:rFonts w:hint="eastAsia"/>
+          <w:sz w:val="32"/>
+          <w:szCs w:val="32"/>
+          <w:lang w:val="en-US"/>
+        </w:rPr>
+        <w:t>added</w:t>
+      </w:r>
+      <w:r>
+        <w:rPr>
+          <w:sz w:val="32"/>
+          <w:szCs w:val="32"/>
+          <w:lang w:val="en-US"/>
+        </w:rPr>
+        <w:t xml:space="preserve"> </w:t>
+      </w:r>
+      <w:r>
+        <w:rPr>
+          <w:rFonts w:hint="eastAsia"/>
+          <w:sz w:val="32"/>
+          <w:szCs w:val="32"/>
+          <w:lang w:val="en-US"/>
+        </w:rPr>
+        <w:t>in</w:t>
+      </w:r>
+      <w:r>
+        <w:rPr>
+          <w:sz w:val="32"/>
+          <w:szCs w:val="32"/>
+          <w:lang w:val="en-US"/>
+        </w:rPr>
+        <w:t xml:space="preserve"> this</w:t>
+      </w:r>
+      <w:r>
+        <w:rPr>
+          <w:sz w:val="32"/>
+          <w:szCs w:val="32"/>
+          <w:lang w:val="en-US"/>
+        </w:rPr>
+        <w:t xml:space="preserve"> </w:t>
+      </w:r>
+      <w:r>
+        <w:rPr>
+          <w:rFonts w:hint="eastAsia"/>
+          <w:sz w:val="32"/>
+          <w:szCs w:val="32"/>
+          <w:lang w:val="en-US"/>
+        </w:rPr>
+        <w:t>task</w:t>
+      </w:r>
+      <w:r>
+        <w:rPr>
+          <w:sz w:val="32"/>
+          <w:szCs w:val="32"/>
+          <w:lang w:val="en-US"/>
+        </w:rPr>
+        <w:t xml:space="preserve">, </w:t>
+      </w:r>
+      <w:r>
+        <w:rPr>
+          <w:rFonts w:hint="eastAsia"/>
+          <w:sz w:val="32"/>
+          <w:szCs w:val="32"/>
+          <w:lang w:val="en-US"/>
+        </w:rPr>
+        <w:t>Rectangle</w:t>
+      </w:r>
+      <w:r>
+        <w:rPr>
+          <w:sz w:val="32"/>
+          <w:szCs w:val="32"/>
+          <w:lang w:val="en-US"/>
+        </w:rPr>
+        <w:t xml:space="preserve"> </w:t>
+      </w:r>
+      <w:r>
+        <w:rPr>
+          <w:rFonts w:hint="eastAsia"/>
+          <w:sz w:val="32"/>
+          <w:szCs w:val="32"/>
+          <w:lang w:val="en-US"/>
+        </w:rPr>
+        <w:t>class</w:t>
+      </w:r>
+      <w:r>
+        <w:rPr>
+          <w:sz w:val="32"/>
+          <w:szCs w:val="32"/>
+          <w:lang w:val="en-US"/>
+        </w:rPr>
+        <w:t xml:space="preserve"> </w:t>
+      </w:r>
+      <w:r>
+        <w:rPr>
+          <w:rFonts w:hint="eastAsia"/>
+          <w:sz w:val="32"/>
+          <w:szCs w:val="32"/>
+          <w:lang w:val="en-US"/>
+        </w:rPr>
+        <w:t>represents</w:t>
+      </w:r>
+      <w:r>
+        <w:rPr>
+          <w:sz w:val="32"/>
+          <w:szCs w:val="32"/>
+          <w:lang w:val="en-US"/>
+        </w:rPr>
+        <w:t xml:space="preserve"> </w:t>
+      </w:r>
+      <w:r>
+        <w:rPr>
+          <w:rFonts w:hint="eastAsia"/>
+          <w:sz w:val="32"/>
+          <w:szCs w:val="32"/>
+          <w:lang w:val="en-US"/>
+        </w:rPr>
+        <w:t>obstacles</w:t>
+      </w:r>
+      <w:r>
+        <w:rPr>
+          <w:sz w:val="32"/>
+          <w:szCs w:val="32"/>
+          <w:lang w:val="en-US"/>
+        </w:rPr>
+        <w:t xml:space="preserve"> and Circle class </w:t>
+      </w:r>
+      <w:proofErr w:type="gramStart"/>
+      <w:r>
+        <w:rPr>
+          <w:rFonts w:hint="eastAsia"/>
+          <w:sz w:val="32"/>
+          <w:szCs w:val="32"/>
+          <w:lang w:val="en-US"/>
+        </w:rPr>
+        <w:t>represents</w:t>
+      </w:r>
+      <w:r>
+        <w:rPr>
+          <w:sz w:val="32"/>
+          <w:szCs w:val="32"/>
+          <w:lang w:val="en-US"/>
+        </w:rPr>
+        <w:t xml:space="preserve">  </w:t>
+      </w:r>
+      <w:r>
+        <w:rPr>
+          <w:rFonts w:hint="eastAsia"/>
+          <w:sz w:val="32"/>
+          <w:szCs w:val="32"/>
+          <w:lang w:val="en-US"/>
+        </w:rPr>
+        <w:t>both</w:t>
+      </w:r>
+      <w:proofErr w:type="gramEnd"/>
+      <w:r>
+        <w:rPr>
+          <w:sz w:val="32"/>
+          <w:szCs w:val="32"/>
+          <w:lang w:val="en-US"/>
+        </w:rPr>
+        <w:t xml:space="preserve"> </w:t>
+      </w:r>
+      <w:r>
+        <w:rPr>
+          <w:rFonts w:hint="eastAsia"/>
+          <w:sz w:val="32"/>
+          <w:szCs w:val="32"/>
+          <w:lang w:val="en-US"/>
+        </w:rPr>
+        <w:t>targets</w:t>
+      </w:r>
+      <w:r>
+        <w:rPr>
+          <w:sz w:val="32"/>
+          <w:szCs w:val="32"/>
+          <w:lang w:val="en-US"/>
+        </w:rPr>
+        <w:t xml:space="preserve"> </w:t>
+      </w:r>
+      <w:r>
+        <w:rPr>
+          <w:rFonts w:hint="eastAsia"/>
+          <w:sz w:val="32"/>
+          <w:szCs w:val="32"/>
+          <w:lang w:val="en-US"/>
+        </w:rPr>
+        <w:t>and</w:t>
+      </w:r>
+      <w:r>
+        <w:rPr>
+          <w:sz w:val="32"/>
+          <w:szCs w:val="32"/>
+          <w:lang w:val="en-US"/>
+        </w:rPr>
+        <w:t xml:space="preserve"> </w:t>
+      </w:r>
+      <w:r>
+        <w:rPr>
+          <w:rFonts w:hint="eastAsia"/>
+          <w:sz w:val="32"/>
+          <w:szCs w:val="32"/>
+          <w:lang w:val="en-US"/>
+        </w:rPr>
+        <w:t>ball</w:t>
+      </w:r>
+      <w:r>
+        <w:rPr>
+          <w:sz w:val="32"/>
+          <w:szCs w:val="32"/>
+          <w:lang w:val="en-US"/>
+        </w:rPr>
+        <w:t>.</w:t>
+      </w:r>
+    </w:p>
+    <w:p>
+      <w:pPr>
+        <w:spacing w:line="360" w:lineRule="auto"/>
+        <w:rPr>
           <w:sz w:val="40"/>
           <w:szCs w:val="40"/>
           <w:lang w:val="en-US"/>
         </w:rPr>
-        <w:t>objects</w:t>
-      </w:r>
-      <w:r>
+      </w:pPr>
+    </w:p>
+    <w:p>
+      <w:pPr>
+        <w:spacing w:line="360" w:lineRule="auto"/>
         <w:rPr>
           <w:sz w:val="40"/>
           <w:szCs w:val="40"/>
           <w:lang w:val="en-US"/>
         </w:rPr>
-        <w:t xml:space="preserve"> hierarchy</w:t>
+      </w:pPr>
+      <w:r>
+        <w:rPr>
+          <w:sz w:val="40"/>
+          <w:szCs w:val="40"/>
+          <w:lang w:val="en-US"/>
+        </w:rPr>
+        <w:t xml:space="preserve">Task 13: </w:t>
+      </w:r>
+      <w:r>
+        <w:rPr>
+          <w:rFonts w:hint="eastAsia"/>
+          <w:sz w:val="40"/>
+          <w:szCs w:val="40"/>
+          <w:lang w:val="en-US"/>
+        </w:rPr>
+        <w:t>Define</w:t>
+      </w:r>
+      <w:r>
+        <w:rPr>
+          <w:sz w:val="40"/>
+          <w:szCs w:val="40"/>
+          <w:lang w:val="en-US"/>
+        </w:rPr>
+        <w:t xml:space="preserve"> </w:t>
+      </w:r>
+      <w:r>
+        <w:rPr>
+          <w:rFonts w:hint="eastAsia"/>
+          <w:sz w:val="40"/>
+          <w:szCs w:val="40"/>
+          <w:lang w:val="en-US"/>
+        </w:rPr>
+        <w:t>i</w:t>
+      </w:r>
+      <w:r>
+        <w:rPr>
+          <w:sz w:val="40"/>
+          <w:szCs w:val="40"/>
+          <w:lang w:val="en-US"/>
+        </w:rPr>
+        <w:t xml:space="preserve">cons &amp; </w:t>
+      </w:r>
+      <w:r>
+        <w:rPr>
+          <w:rFonts w:hint="eastAsia"/>
+          <w:sz w:val="40"/>
+          <w:szCs w:val="40"/>
+          <w:lang w:val="en-US"/>
+        </w:rPr>
+        <w:t>color</w:t>
+      </w:r>
+      <w:r>
+        <w:rPr>
+          <w:sz w:val="40"/>
+          <w:szCs w:val="40"/>
+          <w:lang w:val="en-US"/>
+        </w:rPr>
+        <w:t xml:space="preserve"> for </w:t>
+      </w:r>
+      <w:r>
+        <w:rPr>
+          <w:rFonts w:hint="eastAsia"/>
+          <w:sz w:val="40"/>
+          <w:szCs w:val="40"/>
+          <w:lang w:val="en-US"/>
+        </w:rPr>
+        <w:t>game</w:t>
+      </w:r>
+      <w:r>
+        <w:rPr>
+          <w:sz w:val="40"/>
+          <w:szCs w:val="40"/>
+          <w:lang w:val="en-US"/>
+        </w:rPr>
+        <w:t xml:space="preserve"> screen</w:t>
       </w:r>
     </w:p>
     <w:p>
@@ -11245,15 +11787,7 @@
           <w:szCs w:val="32"/>
           <w:lang w:val="en-US"/>
         </w:rPr>
-        <w:t>:</w:t>
-      </w:r>
-      <w:r>
-        <w:rPr>
-          <w:sz w:val="32"/>
-          <w:szCs w:val="32"/>
-          <w:lang w:val="en-US"/>
-        </w:rPr>
-        <w:t xml:space="preserve"> 1hr</w:t>
+        <w:t>: 15mins</w:t>
       </w:r>
       <w:r>
         <w:rPr>
@@ -11297,423 +11831,282 @@
           <w:szCs w:val="32"/>
           <w:lang w:val="en-US"/>
         </w:rPr>
-        <w:t>40mins</w:t>
+        <w:t>25mins</w:t>
       </w:r>
     </w:p>
     <w:p>
       <w:pPr>
         <w:spacing w:line="360" w:lineRule="auto"/>
         <w:rPr>
-          <w:rFonts w:hint="eastAsia"/>
-          <w:sz w:val="32"/>
-          <w:szCs w:val="32"/>
-          <w:lang w:val="en-US"/>
-        </w:rPr>
-      </w:pPr>
-      <w:proofErr w:type="spellStart"/>
-      <w:r>
-        <w:rPr>
-          <w:rFonts w:hint="eastAsia"/>
-          <w:sz w:val="32"/>
-          <w:szCs w:val="32"/>
-          <w:lang w:val="en-US"/>
-        </w:rPr>
-        <w:t>VisibleObject</w:t>
-      </w:r>
-      <w:proofErr w:type="spellEnd"/>
-      <w:r>
-        <w:rPr>
-          <w:sz w:val="32"/>
-          <w:szCs w:val="32"/>
-          <w:lang w:val="en-US"/>
-        </w:rPr>
-        <w:t xml:space="preserve"> </w:t>
-      </w:r>
-      <w:r>
-        <w:rPr>
-          <w:rFonts w:hint="eastAsia"/>
-          <w:sz w:val="32"/>
-          <w:szCs w:val="32"/>
-          <w:lang w:val="en-US"/>
-        </w:rPr>
-        <w:t>as</w:t>
-      </w:r>
-      <w:r>
-        <w:rPr>
-          <w:sz w:val="32"/>
-          <w:szCs w:val="32"/>
-          <w:lang w:val="en-US"/>
-        </w:rPr>
-        <w:t xml:space="preserve"> </w:t>
-      </w:r>
-      <w:r>
-        <w:rPr>
-          <w:rFonts w:hint="eastAsia"/>
-          <w:sz w:val="32"/>
-          <w:szCs w:val="32"/>
-          <w:lang w:val="en-US"/>
-        </w:rPr>
-        <w:t>parent</w:t>
-      </w:r>
-      <w:r>
-        <w:rPr>
-          <w:sz w:val="32"/>
-          <w:szCs w:val="32"/>
-          <w:lang w:val="en-US"/>
-        </w:rPr>
-        <w:t xml:space="preserve"> </w:t>
-      </w:r>
-      <w:r>
-        <w:rPr>
-          <w:rFonts w:hint="eastAsia"/>
-          <w:sz w:val="32"/>
-          <w:szCs w:val="32"/>
-          <w:lang w:val="en-US"/>
-        </w:rPr>
-        <w:t>class</w:t>
-      </w:r>
-      <w:r>
-        <w:rPr>
-          <w:sz w:val="32"/>
-          <w:szCs w:val="32"/>
-          <w:lang w:val="en-US"/>
-        </w:rPr>
-        <w:t xml:space="preserve"> </w:t>
-      </w:r>
-      <w:r>
-        <w:rPr>
-          <w:rFonts w:hint="eastAsia"/>
-          <w:sz w:val="32"/>
-          <w:szCs w:val="32"/>
-          <w:lang w:val="en-US"/>
-        </w:rPr>
-        <w:t>of</w:t>
-      </w:r>
-      <w:r>
-        <w:rPr>
-          <w:sz w:val="32"/>
-          <w:szCs w:val="32"/>
-          <w:lang w:val="en-US"/>
-        </w:rPr>
-        <w:t xml:space="preserve"> </w:t>
-      </w:r>
-      <w:r>
-        <w:rPr>
-          <w:rFonts w:hint="eastAsia"/>
-          <w:sz w:val="32"/>
-          <w:szCs w:val="32"/>
-          <w:lang w:val="en-US"/>
-        </w:rPr>
-        <w:t>visible</w:t>
-      </w:r>
-      <w:r>
-        <w:rPr>
-          <w:sz w:val="32"/>
-          <w:szCs w:val="32"/>
-          <w:lang w:val="en-US"/>
-        </w:rPr>
-        <w:t xml:space="preserve"> </w:t>
-      </w:r>
-      <w:r>
-        <w:rPr>
-          <w:rFonts w:hint="eastAsia"/>
-          <w:sz w:val="32"/>
-          <w:szCs w:val="32"/>
-          <w:lang w:val="en-US"/>
-        </w:rPr>
-        <w:t>objects</w:t>
-      </w:r>
-      <w:r>
-        <w:rPr>
-          <w:sz w:val="32"/>
-          <w:szCs w:val="32"/>
-          <w:lang w:val="en-US"/>
-        </w:rPr>
-        <w:t xml:space="preserve"> </w:t>
-      </w:r>
-      <w:r>
-        <w:rPr>
-          <w:rFonts w:hint="eastAsia"/>
-          <w:sz w:val="32"/>
-          <w:szCs w:val="32"/>
-          <w:lang w:val="en-US"/>
-        </w:rPr>
-        <w:t>in</w:t>
-      </w:r>
-      <w:r>
-        <w:rPr>
-          <w:sz w:val="32"/>
-          <w:szCs w:val="32"/>
-          <w:lang w:val="en-US"/>
-        </w:rPr>
-        <w:t xml:space="preserve"> </w:t>
-      </w:r>
-      <w:r>
-        <w:rPr>
-          <w:rFonts w:hint="eastAsia"/>
-          <w:sz w:val="32"/>
-          <w:szCs w:val="32"/>
-          <w:lang w:val="en-US"/>
-        </w:rPr>
-        <w:t>canvas</w:t>
-      </w:r>
-      <w:r>
-        <w:rPr>
-          <w:sz w:val="32"/>
-          <w:szCs w:val="32"/>
-          <w:lang w:val="en-US"/>
-        </w:rPr>
-        <w:t xml:space="preserve"> </w:t>
-      </w:r>
-      <w:r>
-        <w:rPr>
-          <w:rFonts w:hint="eastAsia"/>
-          <w:sz w:val="32"/>
-          <w:szCs w:val="32"/>
-          <w:lang w:val="en-US"/>
-        </w:rPr>
-        <w:t>is</w:t>
-      </w:r>
-      <w:r>
-        <w:rPr>
-          <w:sz w:val="32"/>
-          <w:szCs w:val="32"/>
-          <w:lang w:val="en-US"/>
-        </w:rPr>
-        <w:t xml:space="preserve"> </w:t>
-      </w:r>
-      <w:r>
-        <w:rPr>
-          <w:rFonts w:hint="eastAsia"/>
-          <w:sz w:val="32"/>
-          <w:szCs w:val="32"/>
-          <w:lang w:val="en-US"/>
-        </w:rPr>
-        <w:t>added</w:t>
-      </w:r>
-      <w:r>
-        <w:rPr>
-          <w:sz w:val="32"/>
-          <w:szCs w:val="32"/>
-          <w:lang w:val="en-US"/>
-        </w:rPr>
-        <w:t xml:space="preserve"> </w:t>
-      </w:r>
-      <w:r>
-        <w:rPr>
-          <w:rFonts w:hint="eastAsia"/>
-          <w:sz w:val="32"/>
-          <w:szCs w:val="32"/>
-          <w:lang w:val="en-US"/>
-        </w:rPr>
-        <w:t>in</w:t>
-      </w:r>
-      <w:r>
-        <w:rPr>
-          <w:sz w:val="32"/>
-          <w:szCs w:val="32"/>
-          <w:lang w:val="en-US"/>
-        </w:rPr>
-        <w:t xml:space="preserve"> this</w:t>
-      </w:r>
-      <w:r>
-        <w:rPr>
-          <w:sz w:val="32"/>
-          <w:szCs w:val="32"/>
-          <w:lang w:val="en-US"/>
-        </w:rPr>
-        <w:t xml:space="preserve"> </w:t>
-      </w:r>
-      <w:r>
-        <w:rPr>
-          <w:rFonts w:hint="eastAsia"/>
-          <w:sz w:val="32"/>
-          <w:szCs w:val="32"/>
-          <w:lang w:val="en-US"/>
-        </w:rPr>
-        <w:t>task</w:t>
-      </w:r>
-      <w:r>
-        <w:rPr>
-          <w:sz w:val="32"/>
-          <w:szCs w:val="32"/>
-          <w:lang w:val="en-US"/>
-        </w:rPr>
-        <w:t xml:space="preserve">, </w:t>
-      </w:r>
-      <w:r>
-        <w:rPr>
-          <w:rFonts w:hint="eastAsia"/>
-          <w:sz w:val="32"/>
-          <w:szCs w:val="32"/>
-          <w:lang w:val="en-US"/>
-        </w:rPr>
-        <w:t>Rectangle</w:t>
-      </w:r>
-      <w:r>
-        <w:rPr>
-          <w:sz w:val="32"/>
-          <w:szCs w:val="32"/>
-          <w:lang w:val="en-US"/>
-        </w:rPr>
-        <w:t xml:space="preserve"> </w:t>
-      </w:r>
-      <w:r>
-        <w:rPr>
-          <w:rFonts w:hint="eastAsia"/>
-          <w:sz w:val="32"/>
-          <w:szCs w:val="32"/>
-          <w:lang w:val="en-US"/>
-        </w:rPr>
-        <w:t>class</w:t>
-      </w:r>
-      <w:r>
-        <w:rPr>
-          <w:sz w:val="32"/>
-          <w:szCs w:val="32"/>
-          <w:lang w:val="en-US"/>
-        </w:rPr>
-        <w:t xml:space="preserve"> </w:t>
-      </w:r>
-      <w:r>
-        <w:rPr>
-          <w:rFonts w:hint="eastAsia"/>
-          <w:sz w:val="32"/>
-          <w:szCs w:val="32"/>
-          <w:lang w:val="en-US"/>
-        </w:rPr>
-        <w:t>represents</w:t>
-      </w:r>
-      <w:r>
-        <w:rPr>
-          <w:sz w:val="32"/>
-          <w:szCs w:val="32"/>
-          <w:lang w:val="en-US"/>
-        </w:rPr>
-        <w:t xml:space="preserve"> </w:t>
-      </w:r>
-      <w:r>
-        <w:rPr>
-          <w:rFonts w:hint="eastAsia"/>
-          <w:sz w:val="32"/>
-          <w:szCs w:val="32"/>
-          <w:lang w:val="en-US"/>
-        </w:rPr>
-        <w:t>obstacles</w:t>
-      </w:r>
-      <w:r>
-        <w:rPr>
-          <w:sz w:val="32"/>
-          <w:szCs w:val="32"/>
-          <w:lang w:val="en-US"/>
-        </w:rPr>
-        <w:t xml:space="preserve"> and Circle class </w:t>
-      </w:r>
-      <w:r>
-        <w:rPr>
-          <w:rFonts w:hint="eastAsia"/>
-          <w:sz w:val="32"/>
-          <w:szCs w:val="32"/>
-          <w:lang w:val="en-US"/>
-        </w:rPr>
-        <w:t>represents</w:t>
-      </w:r>
-      <w:r>
-        <w:rPr>
-          <w:sz w:val="32"/>
-          <w:szCs w:val="32"/>
-          <w:lang w:val="en-US"/>
-        </w:rPr>
-        <w:t xml:space="preserve">  </w:t>
-      </w:r>
-      <w:r>
-        <w:rPr>
-          <w:rFonts w:hint="eastAsia"/>
-          <w:sz w:val="32"/>
-          <w:szCs w:val="32"/>
-          <w:lang w:val="en-US"/>
-        </w:rPr>
-        <w:t>both</w:t>
-      </w:r>
-      <w:r>
-        <w:rPr>
-          <w:sz w:val="32"/>
-          <w:szCs w:val="32"/>
-          <w:lang w:val="en-US"/>
-        </w:rPr>
-        <w:t xml:space="preserve"> </w:t>
-      </w:r>
-      <w:r>
-        <w:rPr>
-          <w:rFonts w:hint="eastAsia"/>
-          <w:sz w:val="32"/>
-          <w:szCs w:val="32"/>
-          <w:lang w:val="en-US"/>
-        </w:rPr>
-        <w:t>targets</w:t>
-      </w:r>
-      <w:r>
-        <w:rPr>
-          <w:sz w:val="32"/>
-          <w:szCs w:val="32"/>
-          <w:lang w:val="en-US"/>
-        </w:rPr>
-        <w:t xml:space="preserve"> </w:t>
-      </w:r>
-      <w:r>
-        <w:rPr>
-          <w:rFonts w:hint="eastAsia"/>
-          <w:sz w:val="32"/>
-          <w:szCs w:val="32"/>
-          <w:lang w:val="en-US"/>
-        </w:rPr>
-        <w:t>and</w:t>
-      </w:r>
-      <w:r>
-        <w:rPr>
-          <w:sz w:val="32"/>
-          <w:szCs w:val="32"/>
-          <w:lang w:val="en-US"/>
-        </w:rPr>
-        <w:t xml:space="preserve"> </w:t>
-      </w:r>
-      <w:r>
-        <w:rPr>
-          <w:rFonts w:hint="eastAsia"/>
-          <w:sz w:val="32"/>
-          <w:szCs w:val="32"/>
-          <w:lang w:val="en-US"/>
-        </w:rPr>
-        <w:t>ball</w:t>
-      </w:r>
-      <w:r>
-        <w:rPr>
-          <w:sz w:val="32"/>
-          <w:szCs w:val="32"/>
-          <w:lang w:val="en-US"/>
-        </w:rPr>
-        <w:t>.</w:t>
+          <w:sz w:val="32"/>
+          <w:szCs w:val="32"/>
+          <w:lang w:val="en-US"/>
+        </w:rPr>
+      </w:pPr>
+      <w:r>
+        <w:rPr>
+          <w:sz w:val="32"/>
+          <w:szCs w:val="32"/>
+          <w:lang w:val="en-US"/>
+        </w:rPr>
+        <w:lastRenderedPageBreak/>
+        <w:t>Green is a very difficult color to match, so I still choose white as the bottom color of the game interface, and Pinball uses green complementary color, purple. Obstacles are still black to highlight the characteristics of obstacles.</w:t>
       </w:r>
     </w:p>
     <w:p>
       <w:pPr>
         <w:spacing w:line="360" w:lineRule="auto"/>
         <w:rPr>
+          <w:sz w:val="32"/>
+          <w:szCs w:val="32"/>
+          <w:lang w:val="en-US"/>
+        </w:rPr>
+      </w:pPr>
+    </w:p>
+    <w:p>
+      <w:pPr>
+        <w:spacing w:line="360" w:lineRule="auto"/>
+        <w:rPr>
           <w:sz w:val="40"/>
           <w:szCs w:val="40"/>
           <w:lang w:val="en-US"/>
         </w:rPr>
       </w:pPr>
+      <w:r>
+        <w:rPr>
+          <w:sz w:val="40"/>
+          <w:szCs w:val="40"/>
+          <w:lang w:val="en-US"/>
+        </w:rPr>
+        <w:t xml:space="preserve">Task 13: </w:t>
+      </w:r>
+      <w:r>
+        <w:rPr>
+          <w:sz w:val="40"/>
+          <w:szCs w:val="40"/>
+          <w:lang w:val="en-US"/>
+        </w:rPr>
+        <w:t xml:space="preserve">Layout the </w:t>
+      </w:r>
+      <w:r>
+        <w:rPr>
+          <w:rFonts w:hint="eastAsia"/>
+          <w:sz w:val="40"/>
+          <w:szCs w:val="40"/>
+          <w:lang w:val="en-US"/>
+        </w:rPr>
+        <w:t>game</w:t>
+      </w:r>
+      <w:r>
+        <w:rPr>
+          <w:sz w:val="40"/>
+          <w:szCs w:val="40"/>
+          <w:lang w:val="en-US"/>
+        </w:rPr>
+        <w:t xml:space="preserve"> screen with </w:t>
+      </w:r>
+      <w:r>
+        <w:rPr>
+          <w:rFonts w:hint="eastAsia"/>
+          <w:sz w:val="40"/>
+          <w:szCs w:val="40"/>
+          <w:lang w:val="en-US"/>
+        </w:rPr>
+        <w:t>canvas</w:t>
+      </w:r>
     </w:p>
     <w:p>
       <w:pPr>
         <w:spacing w:line="360" w:lineRule="auto"/>
         <w:rPr>
+          <w:sz w:val="32"/>
+          <w:szCs w:val="32"/>
+          <w:lang w:val="en-US"/>
+        </w:rPr>
+      </w:pPr>
+      <w:r>
+        <w:rPr>
+          <w:b/>
+          <w:bCs/>
+          <w:sz w:val="32"/>
+          <w:szCs w:val="32"/>
+          <w:lang w:val="en-US"/>
+        </w:rPr>
+        <w:t>ETA</w:t>
+      </w:r>
+      <w:r>
+        <w:rPr>
+          <w:sz w:val="32"/>
+          <w:szCs w:val="32"/>
+          <w:lang w:val="en-US"/>
+        </w:rPr>
+        <w:t>: 1.5</w:t>
+      </w:r>
+      <w:r>
+        <w:rPr>
+          <w:rFonts w:hint="eastAsia"/>
+          <w:sz w:val="32"/>
+          <w:szCs w:val="32"/>
+          <w:lang w:val="en-US"/>
+        </w:rPr>
+        <w:t>hrs,</w:t>
+      </w:r>
+      <w:r>
+        <w:rPr>
+          <w:sz w:val="32"/>
+          <w:szCs w:val="32"/>
+          <w:lang w:val="en-US"/>
+        </w:rPr>
+        <w:t xml:space="preserve"> </w:t>
+      </w:r>
+      <w:r>
+        <w:rPr>
+          <w:rFonts w:hint="eastAsia"/>
+          <w:b/>
+          <w:bCs/>
+          <w:sz w:val="32"/>
+          <w:szCs w:val="32"/>
+          <w:lang w:val="en-US"/>
+        </w:rPr>
+        <w:t>Actual</w:t>
+      </w:r>
+      <w:r>
+        <w:rPr>
+          <w:sz w:val="32"/>
+          <w:szCs w:val="32"/>
+          <w:lang w:val="en-US"/>
+        </w:rPr>
+        <w:t xml:space="preserve">: </w:t>
+      </w:r>
+      <w:r>
+        <w:rPr>
+          <w:sz w:val="32"/>
+          <w:szCs w:val="32"/>
+          <w:lang w:val="en-US"/>
+        </w:rPr>
+        <w:t>5</w:t>
+      </w:r>
+      <w:r>
+        <w:rPr>
+          <w:sz w:val="32"/>
+          <w:szCs w:val="32"/>
+          <w:lang w:val="en-US"/>
+        </w:rPr>
+        <w:t>.</w:t>
+      </w:r>
+      <w:r>
+        <w:rPr>
+          <w:sz w:val="32"/>
+          <w:szCs w:val="32"/>
+          <w:lang w:val="en-US"/>
+        </w:rPr>
+        <w:t>5</w:t>
+      </w:r>
+      <w:r>
+        <w:rPr>
+          <w:rFonts w:hint="eastAsia"/>
+          <w:sz w:val="32"/>
+          <w:szCs w:val="32"/>
+          <w:lang w:val="en-US"/>
+        </w:rPr>
+        <w:t>hr</w:t>
+      </w:r>
+      <w:r>
+        <w:rPr>
+          <w:sz w:val="32"/>
+          <w:szCs w:val="32"/>
+          <w:lang w:val="en-US"/>
+        </w:rPr>
+        <w:t>s</w:t>
+      </w:r>
+    </w:p>
+    <w:p>
+      <w:pPr>
+        <w:spacing w:line="360" w:lineRule="auto"/>
+        <w:rPr>
+          <w:sz w:val="32"/>
+          <w:szCs w:val="32"/>
+          <w:lang w:val="en-US"/>
+        </w:rPr>
+      </w:pPr>
+      <w:r>
+        <w:rPr>
+          <w:sz w:val="32"/>
+          <w:szCs w:val="32"/>
+          <w:lang w:val="en-US"/>
+        </w:rPr>
+        <w:t>The main difficulty of layout lies in the distribution of obstacles in the interface. Once the distribution is not good, it will cause the game to be too simple or too difficult. Here is the final game interface.</w:t>
+      </w:r>
+    </w:p>
+    <w:p>
+      <w:pPr>
+        <w:spacing w:line="360" w:lineRule="auto"/>
+        <w:rPr>
+          <w:sz w:val="32"/>
+          <w:szCs w:val="32"/>
+          <w:lang w:val="en-US"/>
+        </w:rPr>
+      </w:pPr>
+    </w:p>
+    <w:p>
+      <w:pPr>
+        <w:spacing w:line="360" w:lineRule="auto"/>
+        <w:jc w:val="center"/>
+        <w:rPr>
           <w:sz w:val="40"/>
           <w:szCs w:val="40"/>
           <w:lang w:val="en-US"/>
         </w:rPr>
       </w:pPr>
+      <w:r>
+        <w:rPr>
+          <w:noProof/>
+          <w:sz w:val="40"/>
+          <w:szCs w:val="40"/>
+          <w:lang w:val="en-US"/>
+        </w:rPr>
+        <w:drawing>
+          <wp:inline distT="0" distB="0" distL="0" distR="0" wp14:anchorId="17727083" wp14:editId="2237C79F">
+            <wp:extent cx="1866507" cy="3301096"/>
+            <wp:effectExtent l="0" t="0" r="635" b="1270"/>
+            <wp:docPr id="11" name="Picture 11"/>
+            <wp:cNvGraphicFramePr>
+              <a:graphicFrameLocks xmlns:a="http://schemas.openxmlformats.org/drawingml/2006/main" noChangeAspect="1"/>
+            </wp:cNvGraphicFramePr>
+            <a:graphic xmlns:a="http://schemas.openxmlformats.org/drawingml/2006/main">
+              <a:graphicData uri="http://schemas.openxmlformats.org/drawingml/2006/picture">
+                <pic:pic xmlns:pic="http://schemas.openxmlformats.org/drawingml/2006/picture">
+                  <pic:nvPicPr>
+                    <pic:cNvPr id="11" name="Screen Shot 2020-06-08 at 9.18.46 PM.png"/>
+                    <pic:cNvPicPr/>
+                  </pic:nvPicPr>
+                  <pic:blipFill>
+                    <a:blip r:embed="rId11" cstate="print">
+                      <a:extLst>
+                        <a:ext uri="{28A0092B-C50C-407E-A947-70E740481C1C}">
+                          <a14:useLocalDpi xmlns:a14="http://schemas.microsoft.com/office/drawing/2010/main" val="0"/>
+                        </a:ext>
+                      </a:extLst>
+                    </a:blip>
+                    <a:stretch>
+                      <a:fillRect/>
+                    </a:stretch>
+                  </pic:blipFill>
+                  <pic:spPr>
+                    <a:xfrm>
+                      <a:off x="0" y="0"/>
+                      <a:ext cx="1884788" cy="3333428"/>
+                    </a:xfrm>
+                    <a:prstGeom prst="rect">
+                      <a:avLst/>
+                    </a:prstGeom>
+                  </pic:spPr>
+                </pic:pic>
+              </a:graphicData>
+            </a:graphic>
+          </wp:inline>
+        </w:drawing>
+      </w:r>
     </w:p>
     <w:p>
       <w:pPr>
@@ -11744,38 +12137,23 @@
           <w:lang w:val="en-US"/>
         </w:rPr>
       </w:pPr>
-      <w:r>
+    </w:p>
+    <w:p>
+      <w:pPr>
+        <w:spacing w:line="360" w:lineRule="auto"/>
         <w:rPr>
           <w:sz w:val="40"/>
           <w:szCs w:val="40"/>
           <w:lang w:val="en-US"/>
         </w:rPr>
-        <w:lastRenderedPageBreak/>
-        <w:t>Release v</w:t>
-      </w:r>
+      </w:pPr>
       <w:r>
         <w:rPr>
           <w:sz w:val="40"/>
           <w:szCs w:val="40"/>
           <w:lang w:val="en-US"/>
         </w:rPr>
-        <w:t>2</w:t>
-      </w:r>
-      <w:r>
-        <w:rPr>
-          <w:sz w:val="40"/>
-          <w:szCs w:val="40"/>
-          <w:lang w:val="en-US"/>
-        </w:rPr>
-        <w:t xml:space="preserve">.0: </w:t>
-      </w:r>
-      <w:r>
-        <w:rPr>
-          <w:sz w:val="40"/>
-          <w:szCs w:val="40"/>
-          <w:lang w:val="en-US"/>
-        </w:rPr>
-        <w:t>xxx</w:t>
+        <w:t>Release v2.0: xxx</w:t>
       </w:r>
     </w:p>
     <w:p>
@@ -12238,15 +12616,7 @@
           <w:szCs w:val="32"/>
           <w:lang w:val="en-US"/>
         </w:rPr>
-        <w:t xml:space="preserve"> </w:t>
-      </w:r>
-      <w:r>
-        <w:rPr>
-          <w:sz w:val="32"/>
-          <w:szCs w:val="32"/>
-          <w:lang w:val="en-US"/>
-        </w:rPr>
-        <w:t xml:space="preserve">we </w:t>
+        <w:t xml:space="preserve"> we </w:t>
       </w:r>
       <w:r>
         <w:rPr>
@@ -12280,15 +12650,7 @@
           <w:szCs w:val="32"/>
           <w:lang w:val="en-US"/>
         </w:rPr>
-        <w:t xml:space="preserve"> </w:t>
-      </w:r>
-      <w:r>
-        <w:rPr>
-          <w:sz w:val="32"/>
-          <w:szCs w:val="32"/>
-          <w:lang w:val="en-US"/>
-        </w:rPr>
-        <w:t xml:space="preserve">score </w:t>
+        <w:t xml:space="preserve"> score </w:t>
       </w:r>
       <w:proofErr w:type="spellStart"/>
       <w:r>
@@ -12391,23 +12753,7 @@
           <w:szCs w:val="32"/>
           <w:lang w:val="en-US"/>
         </w:rPr>
-        <w:t xml:space="preserve"> </w:t>
-      </w:r>
-      <w:r>
-        <w:rPr>
-          <w:sz w:val="32"/>
-          <w:szCs w:val="32"/>
-          <w:lang w:val="en-US"/>
-        </w:rPr>
-        <w:t>ball movement</w:t>
-      </w:r>
-      <w:r>
-        <w:rPr>
-          <w:sz w:val="32"/>
-          <w:szCs w:val="32"/>
-          <w:lang w:val="en-US"/>
-        </w:rPr>
-        <w:t>.</w:t>
+        <w:t xml:space="preserve"> ball movement.</w:t>
       </w:r>
     </w:p>
     <w:p>
@@ -12419,7 +12765,6 @@
         </w:numPr>
         <w:spacing w:line="360" w:lineRule="auto"/>
         <w:rPr>
-          <w:rFonts w:hint="eastAsia"/>
           <w:sz w:val="32"/>
           <w:szCs w:val="32"/>
           <w:lang w:val="en-US"/>
@@ -12440,23 +12785,7 @@
           <w:szCs w:val="32"/>
           <w:lang w:val="en-US"/>
         </w:rPr>
-        <w:t xml:space="preserve"> </w:t>
-      </w:r>
-      <w:r>
-        <w:rPr>
-          <w:sz w:val="32"/>
-          <w:szCs w:val="32"/>
-          <w:lang w:val="en-US"/>
-        </w:rPr>
-        <w:t>12</w:t>
-      </w:r>
-      <w:r>
-        <w:rPr>
-          <w:sz w:val="32"/>
-          <w:szCs w:val="32"/>
-          <w:lang w:val="en-US"/>
-        </w:rPr>
-        <w:t xml:space="preserve"> (</w:t>
+        <w:t xml:space="preserve"> 12 (</w:t>
       </w:r>
       <w:r>
         <w:rPr>
@@ -12557,15 +12886,7 @@
           <w:szCs w:val="32"/>
           <w:lang w:val="en-US"/>
         </w:rPr>
-        <w:t xml:space="preserve"> 12</w:t>
-      </w:r>
-      <w:r>
-        <w:rPr>
-          <w:sz w:val="32"/>
-          <w:szCs w:val="32"/>
-          <w:lang w:val="en-US"/>
-        </w:rPr>
-        <w:t xml:space="preserve"> (</w:t>
+        <w:t xml:space="preserve"> 12 (</w:t>
       </w:r>
       <w:r>
         <w:rPr>
@@ -12879,7 +13200,6 @@
         <w:pStyle w:val="ListParagraph"/>
         <w:spacing w:line="360" w:lineRule="auto"/>
         <w:rPr>
-          <w:rFonts w:hint="eastAsia"/>
           <w:sz w:val="32"/>
           <w:szCs w:val="32"/>
           <w:lang w:val="en-US"/>

</xml_diff>

<commit_message>
Task 15: Implement ball movement
</commit_message>
<xml_diff>
--- a/COMPX202-A8.docx
+++ b/COMPX202-A8.docx
@@ -365,6 +365,33 @@
           <w:lang w:val="en-US"/>
         </w:rPr>
         <w:t>Backlogs</w:t>
+      </w:r>
+    </w:p>
+    <w:p>
+      <w:pPr>
+        <w:spacing w:line="360" w:lineRule="auto"/>
+        <w:rPr>
+          <w:sz w:val="32"/>
+          <w:szCs w:val="32"/>
+          <w:lang w:val="en-US"/>
+        </w:rPr>
+      </w:pPr>
+      <w:r>
+        <w:rPr>
+          <w:sz w:val="32"/>
+          <w:szCs w:val="32"/>
+          <w:lang w:val="en-US"/>
+        </w:rPr>
+        <w:t xml:space="preserve">TE: Time </w:t>
+      </w:r>
+      <w:r>
+        <w:rPr>
+          <w:rFonts w:hint="eastAsia"/>
+          <w:sz w:val="32"/>
+          <w:szCs w:val="32"/>
+          <w:lang w:val="en-US"/>
+        </w:rPr>
+        <w:t>Estimate</w:t>
       </w:r>
     </w:p>
     <w:tbl>
@@ -515,7 +542,7 @@
                 <w:szCs w:val="32"/>
                 <w:lang w:val="en-US"/>
               </w:rPr>
-              <w:t>ETA</w:t>
+              <w:t>TE</w:t>
             </w:r>
           </w:p>
         </w:tc>
@@ -1271,7 +1298,6 @@
                 <w:szCs w:val="32"/>
                 <w:lang w:val="en-US"/>
               </w:rPr>
-              <w:lastRenderedPageBreak/>
               <w:t xml:space="preserve"> </w:t>
             </w:r>
           </w:p>
@@ -3653,6 +3679,7 @@
                 <w:szCs w:val="32"/>
                 <w:lang w:val="en-US"/>
               </w:rPr>
+              <w:lastRenderedPageBreak/>
               <w:t xml:space="preserve"> </w:t>
             </w:r>
           </w:p>
@@ -3803,7 +3830,6 @@
                 <w:szCs w:val="32"/>
                 <w:lang w:val="en-US"/>
               </w:rPr>
-              <w:lastRenderedPageBreak/>
               <w:t xml:space="preserve"> </w:t>
             </w:r>
           </w:p>
@@ -6121,36 +6147,6 @@
       <w:pPr>
         <w:spacing w:line="360" w:lineRule="auto"/>
         <w:rPr>
-          <w:sz w:val="32"/>
-          <w:szCs w:val="32"/>
-          <w:lang w:val="en-US"/>
-        </w:rPr>
-      </w:pPr>
-    </w:p>
-    <w:p>
-      <w:pPr>
-        <w:spacing w:line="360" w:lineRule="auto"/>
-        <w:rPr>
-          <w:sz w:val="32"/>
-          <w:szCs w:val="32"/>
-          <w:lang w:val="en-US"/>
-        </w:rPr>
-      </w:pPr>
-    </w:p>
-    <w:p>
-      <w:pPr>
-        <w:spacing w:line="360" w:lineRule="auto"/>
-        <w:rPr>
-          <w:sz w:val="32"/>
-          <w:szCs w:val="32"/>
-          <w:lang w:val="en-US"/>
-        </w:rPr>
-      </w:pPr>
-    </w:p>
-    <w:p>
-      <w:pPr>
-        <w:spacing w:line="360" w:lineRule="auto"/>
-        <w:rPr>
           <w:b/>
           <w:bCs/>
           <w:sz w:val="36"/>
@@ -6167,6 +6163,7 @@
           <w:szCs w:val="36"/>
           <w:lang w:val="en-US"/>
         </w:rPr>
+        <w:lastRenderedPageBreak/>
         <w:t>Recordings</w:t>
       </w:r>
     </w:p>
@@ -6251,7 +6248,7 @@
           <w:szCs w:val="32"/>
           <w:lang w:val="en-US"/>
         </w:rPr>
-        <w:t>ETA</w:t>
+        <w:t>TE</w:t>
       </w:r>
       <w:r>
         <w:rPr>
@@ -6744,6 +6741,7 @@
           <w:szCs w:val="40"/>
           <w:lang w:val="en-US"/>
         </w:rPr>
+        <w:lastRenderedPageBreak/>
         <w:t>Task</w:t>
       </w:r>
       <w:r>
@@ -6821,7 +6819,7 @@
           <w:szCs w:val="32"/>
           <w:lang w:val="en-US"/>
         </w:rPr>
-        <w:t>ETA</w:t>
+        <w:t>TE</w:t>
       </w:r>
       <w:r>
         <w:rPr>
@@ -7000,7 +6998,7 @@
           <w:szCs w:val="32"/>
           <w:lang w:val="en-US"/>
         </w:rPr>
-        <w:t>ETA</w:t>
+        <w:t>TE</w:t>
       </w:r>
       <w:r>
         <w:rPr>
@@ -7181,19 +7179,8 @@
           <w:szCs w:val="32"/>
           <w:lang w:val="en-US"/>
         </w:rPr>
-        <w:t xml:space="preserve"> </w:t>
-      </w:r>
-      <w:proofErr w:type="gramStart"/>
-      <w:r>
-        <w:rPr>
-          <w:rFonts w:hint="eastAsia"/>
-          <w:sz w:val="32"/>
-          <w:szCs w:val="32"/>
-          <w:lang w:val="en-US"/>
-        </w:rPr>
-        <w:t>Also</w:t>
-      </w:r>
-      <w:proofErr w:type="gramEnd"/>
+        <w:t xml:space="preserve"> Also</w:t>
+      </w:r>
       <w:r>
         <w:rPr>
           <w:sz w:val="32"/>
@@ -7472,7 +7459,7 @@
           <w:szCs w:val="32"/>
           <w:lang w:val="en-US"/>
         </w:rPr>
-        <w:t>ETA</w:t>
+        <w:t>TE</w:t>
       </w:r>
       <w:r>
         <w:rPr>
@@ -7550,25 +7537,7 @@
           <w:szCs w:val="32"/>
           <w:lang w:val="en-US"/>
         </w:rPr>
-        <w:t xml:space="preserve">The welcome screen is also </w:t>
-      </w:r>
-      <w:proofErr w:type="gramStart"/>
-      <w:r>
-        <w:rPr>
-          <w:sz w:val="32"/>
-          <w:szCs w:val="32"/>
-          <w:lang w:val="en-US"/>
-        </w:rPr>
-        <w:t>the every</w:t>
-      </w:r>
-      <w:proofErr w:type="gramEnd"/>
-      <w:r>
-        <w:rPr>
-          <w:sz w:val="32"/>
-          <w:szCs w:val="32"/>
-          <w:lang w:val="en-US"/>
-        </w:rPr>
-        <w:t xml:space="preserve"> first screen when user open the game, thus it must have following functions: 1) game brand </w:t>
+        <w:t xml:space="preserve">The welcome screen is also the every first screen when user open the game, thus it must have following functions: 1) game brand </w:t>
       </w:r>
       <w:r>
         <w:rPr>
@@ -7585,34 +7554,15 @@
           <w:szCs w:val="32"/>
           <w:lang w:val="en-US"/>
         </w:rPr>
-        <w:t xml:space="preserve">: telling user what game he is playing. 2) </w:t>
-      </w:r>
-      <w:proofErr w:type="gramStart"/>
-      <w:r>
-        <w:rPr>
-          <w:sz w:val="32"/>
-          <w:szCs w:val="32"/>
-          <w:lang w:val="en-US"/>
-        </w:rPr>
-        <w:t>A</w:t>
-      </w:r>
-      <w:proofErr w:type="gramEnd"/>
-      <w:r>
-        <w:rPr>
-          <w:sz w:val="32"/>
-          <w:szCs w:val="32"/>
-          <w:lang w:val="en-US"/>
-        </w:rPr>
-        <w:t xml:space="preserve"> input allow user to type in his name. 3) A play button to start the game (go to the game </w:t>
-      </w:r>
-      <w:r>
-        <w:rPr>
-          <w:rFonts w:hint="eastAsia"/>
-          <w:sz w:val="32"/>
-          <w:szCs w:val="32"/>
-          <w:lang w:val="en-US"/>
-        </w:rPr>
-        <w:lastRenderedPageBreak/>
+        <w:t xml:space="preserve">: telling user what game he is playing. 2) A input allow user to type in his name. 3) A play button to start the game (go to the game </w:t>
+      </w:r>
+      <w:r>
+        <w:rPr>
+          <w:rFonts w:hint="eastAsia"/>
+          <w:sz w:val="32"/>
+          <w:szCs w:val="32"/>
+          <w:lang w:val="en-US"/>
+        </w:rPr>
         <w:t>screen</w:t>
       </w:r>
       <w:r>
@@ -7648,6 +7598,7 @@
           <w:szCs w:val="40"/>
           <w:lang w:val="en-US"/>
         </w:rPr>
+        <w:lastRenderedPageBreak/>
         <w:t>Task</w:t>
       </w:r>
       <w:r>
@@ -7692,7 +7643,7 @@
           <w:szCs w:val="32"/>
           <w:lang w:val="en-US"/>
         </w:rPr>
-        <w:t>ETA</w:t>
+        <w:t>TE</w:t>
       </w:r>
       <w:r>
         <w:rPr>
@@ -8121,7 +8072,7 @@
           <w:szCs w:val="32"/>
           <w:lang w:val="en-US"/>
         </w:rPr>
-        <w:t>ETA</w:t>
+        <w:t>TE</w:t>
       </w:r>
       <w:r>
         <w:rPr>
@@ -8423,7 +8374,7 @@
           <w:szCs w:val="32"/>
           <w:lang w:val="en-US"/>
         </w:rPr>
-        <w:t>ETA</w:t>
+        <w:t>TE</w:t>
       </w:r>
       <w:r>
         <w:rPr>
@@ -9339,7 +9290,7 @@
           <w:szCs w:val="32"/>
           <w:lang w:val="en-US"/>
         </w:rPr>
-        <w:t>ETA</w:t>
+        <w:t>TE</w:t>
       </w:r>
       <w:r>
         <w:rPr>
@@ -9444,7 +9395,41 @@
           <w:szCs w:val="32"/>
           <w:lang w:val="en-US"/>
         </w:rPr>
-        <w:t>, details are as follows</w:t>
+        <w:t xml:space="preserve">, </w:t>
+      </w:r>
+      <w:proofErr w:type="spellStart"/>
+      <w:r>
+        <w:rPr>
+          <w:sz w:val="32"/>
+          <w:szCs w:val="32"/>
+          <w:lang w:val="en-US"/>
+        </w:rPr>
+        <w:t>d</w:t>
+      </w:r>
+      <w:r>
+        <w:rPr>
+          <w:sz w:val="32"/>
+          <w:szCs w:val="32"/>
+          <w:lang w:val="en-US"/>
+        </w:rPr>
+        <w:t>TE</w:t>
+      </w:r>
+      <w:r>
+        <w:rPr>
+          <w:sz w:val="32"/>
+          <w:szCs w:val="32"/>
+          <w:lang w:val="en-US"/>
+        </w:rPr>
+        <w:t>ils</w:t>
+      </w:r>
+      <w:proofErr w:type="spellEnd"/>
+      <w:r>
+        <w:rPr>
+          <w:sz w:val="32"/>
+          <w:szCs w:val="32"/>
+          <w:lang w:val="en-US"/>
+        </w:rPr>
+        <w:t xml:space="preserve"> are as follows</w:t>
       </w:r>
       <w:r>
         <w:rPr>
@@ -9461,25 +9446,7 @@
           <w:szCs w:val="32"/>
           <w:lang w:val="en-US"/>
         </w:rPr>
-        <w:t xml:space="preserve"> 1) A tip message tells user the game is going to start. 2) A cancel button which stops the current game and go back to home screen. 3) A replay button allows user to replay the game. 4) A rank button allows user to go to the score screen. 5) A message in the top showing real-time score. 6) A message box </w:t>
-      </w:r>
-      <w:proofErr w:type="gramStart"/>
-      <w:r>
-        <w:rPr>
-          <w:sz w:val="32"/>
-          <w:szCs w:val="32"/>
-          <w:lang w:val="en-US"/>
-        </w:rPr>
-        <w:t>pop</w:t>
-      </w:r>
-      <w:proofErr w:type="gramEnd"/>
-      <w:r>
-        <w:rPr>
-          <w:sz w:val="32"/>
-          <w:szCs w:val="32"/>
-          <w:lang w:val="en-US"/>
-        </w:rPr>
-        <w:t xml:space="preserve"> up after the game is </w:t>
+        <w:t xml:space="preserve"> 1) A tip message tells user the game is going to start. 2) A cancel button which stops the current game and go back to home screen. 3) A replay button allows user to replay the game. 4) A rank button allows user to go to the score screen. 5) A message in the top showing real-time score. 6) A message box pop up after the game is </w:t>
       </w:r>
       <w:r>
         <w:rPr>
@@ -9741,7 +9708,7 @@
           <w:szCs w:val="32"/>
           <w:lang w:val="en-US"/>
         </w:rPr>
-        <w:t>ETA</w:t>
+        <w:t>TE</w:t>
       </w:r>
       <w:r>
         <w:rPr>
@@ -10003,7 +9970,7 @@
           <w:szCs w:val="32"/>
           <w:lang w:val="en-US"/>
         </w:rPr>
-        <w:t>ETA</w:t>
+        <w:t>TE</w:t>
       </w:r>
       <w:r>
         <w:rPr>
@@ -10390,7 +10357,6 @@
         </w:rPr>
         <w:t xml:space="preserve"> </w:t>
       </w:r>
-      <w:proofErr w:type="gramStart"/>
       <w:r>
         <w:rPr>
           <w:rFonts w:hint="eastAsia"/>
@@ -10400,7 +10366,6 @@
         </w:rPr>
         <w:t>reach</w:t>
       </w:r>
-      <w:proofErr w:type="gramEnd"/>
       <w:r>
         <w:rPr>
           <w:sz w:val="32"/>
@@ -10474,25 +10439,7 @@
           <w:szCs w:val="32"/>
           <w:lang w:val="en-US"/>
         </w:rPr>
-        <w:t xml:space="preserve"> the one nearer the top screen contains more </w:t>
-      </w:r>
-      <w:proofErr w:type="gramStart"/>
-      <w:r>
-        <w:rPr>
-          <w:sz w:val="32"/>
-          <w:szCs w:val="32"/>
-          <w:lang w:val="en-US"/>
-        </w:rPr>
-        <w:t>points(</w:t>
-      </w:r>
-      <w:proofErr w:type="gramEnd"/>
-      <w:r>
-        <w:rPr>
-          <w:sz w:val="32"/>
-          <w:szCs w:val="32"/>
-          <w:lang w:val="en-US"/>
-        </w:rPr>
-        <w:t xml:space="preserve">3points, 2points, 1point). </w:t>
+        <w:t xml:space="preserve"> the one nearer the top screen contains more points(3points, 2points, 1point). </w:t>
       </w:r>
       <w:r>
         <w:rPr>
@@ -10502,7 +10449,6 @@
         </w:rPr>
         <w:t xml:space="preserve">The total points will </w:t>
       </w:r>
-      <w:proofErr w:type="gramStart"/>
       <w:r>
         <w:rPr>
           <w:rFonts w:hint="eastAsia"/>
@@ -10512,7 +10458,6 @@
         </w:rPr>
         <w:t>accumulated</w:t>
       </w:r>
-      <w:proofErr w:type="gramEnd"/>
       <w:r>
         <w:rPr>
           <w:sz w:val="32"/>
@@ -10837,7 +10782,7 @@
           <w:szCs w:val="32"/>
           <w:lang w:val="en-US"/>
         </w:rPr>
-        <w:t>ETA</w:t>
+        <w:t>TE</w:t>
       </w:r>
       <w:r>
         <w:rPr>
@@ -11223,7 +11168,7 @@
           <w:szCs w:val="32"/>
           <w:lang w:val="en-US"/>
         </w:rPr>
-        <w:t>ETA</w:t>
+        <w:t>TE</w:t>
       </w:r>
       <w:r>
         <w:rPr>
@@ -11578,7 +11523,6 @@
         </w:rPr>
         <w:t xml:space="preserve"> and Circle class </w:t>
       </w:r>
-      <w:proofErr w:type="gramStart"/>
       <w:r>
         <w:rPr>
           <w:rFonts w:hint="eastAsia"/>
@@ -11605,7 +11549,6 @@
         </w:rPr>
         <w:t>both</w:t>
       </w:r>
-      <w:proofErr w:type="gramEnd"/>
       <w:r>
         <w:rPr>
           <w:sz w:val="32"/>
@@ -11685,87 +11628,118 @@
           <w:lang w:val="en-US"/>
         </w:rPr>
       </w:pPr>
-      <w:r>
-        <w:rPr>
-          <w:sz w:val="40"/>
-          <w:szCs w:val="40"/>
-          <w:lang w:val="en-US"/>
-        </w:rPr>
-        <w:t xml:space="preserve">Task 13: </w:t>
-      </w:r>
-      <w:r>
-        <w:rPr>
-          <w:rFonts w:hint="eastAsia"/>
-          <w:sz w:val="40"/>
-          <w:szCs w:val="40"/>
-          <w:lang w:val="en-US"/>
-        </w:rPr>
-        <w:t>Define</w:t>
-      </w:r>
-      <w:r>
-        <w:rPr>
-          <w:sz w:val="40"/>
-          <w:szCs w:val="40"/>
-          <w:lang w:val="en-US"/>
-        </w:rPr>
-        <w:t xml:space="preserve"> </w:t>
-      </w:r>
-      <w:r>
-        <w:rPr>
-          <w:rFonts w:hint="eastAsia"/>
-          <w:sz w:val="40"/>
-          <w:szCs w:val="40"/>
-          <w:lang w:val="en-US"/>
-        </w:rPr>
-        <w:t>i</w:t>
-      </w:r>
-      <w:r>
-        <w:rPr>
-          <w:sz w:val="40"/>
-          <w:szCs w:val="40"/>
-          <w:lang w:val="en-US"/>
-        </w:rPr>
-        <w:t xml:space="preserve">cons &amp; </w:t>
-      </w:r>
-      <w:r>
-        <w:rPr>
-          <w:rFonts w:hint="eastAsia"/>
-          <w:sz w:val="40"/>
-          <w:szCs w:val="40"/>
-          <w:lang w:val="en-US"/>
-        </w:rPr>
-        <w:t>color</w:t>
-      </w:r>
-      <w:r>
-        <w:rPr>
-          <w:sz w:val="40"/>
-          <w:szCs w:val="40"/>
-          <w:lang w:val="en-US"/>
-        </w:rPr>
-        <w:t xml:space="preserve"> for </w:t>
-      </w:r>
-      <w:r>
-        <w:rPr>
-          <w:rFonts w:hint="eastAsia"/>
-          <w:sz w:val="40"/>
-          <w:szCs w:val="40"/>
-          <w:lang w:val="en-US"/>
-        </w:rPr>
-        <w:t>game</w:t>
-      </w:r>
-      <w:r>
-        <w:rPr>
-          <w:sz w:val="40"/>
-          <w:szCs w:val="40"/>
-          <w:lang w:val="en-US"/>
-        </w:rPr>
-        <w:t xml:space="preserve"> screen</w:t>
-      </w:r>
     </w:p>
     <w:p>
       <w:pPr>
         <w:spacing w:line="360" w:lineRule="auto"/>
         <w:rPr>
+          <w:sz w:val="40"/>
+          <w:szCs w:val="40"/>
+          <w:lang w:val="en-US"/>
+        </w:rPr>
+      </w:pPr>
+    </w:p>
+    <w:p>
+      <w:pPr>
+        <w:spacing w:line="360" w:lineRule="auto"/>
+        <w:rPr>
+          <w:sz w:val="40"/>
+          <w:szCs w:val="40"/>
+          <w:lang w:val="en-US"/>
+        </w:rPr>
+      </w:pPr>
+    </w:p>
+    <w:p>
+      <w:pPr>
+        <w:spacing w:line="360" w:lineRule="auto"/>
+        <w:rPr>
+          <w:sz w:val="40"/>
+          <w:szCs w:val="40"/>
+          <w:lang w:val="en-US"/>
+        </w:rPr>
+      </w:pPr>
+      <w:r>
+        <w:rPr>
+          <w:sz w:val="40"/>
+          <w:szCs w:val="40"/>
+          <w:lang w:val="en-US"/>
+        </w:rPr>
+        <w:lastRenderedPageBreak/>
+        <w:t xml:space="preserve">Task 13: </w:t>
+      </w:r>
+      <w:r>
+        <w:rPr>
+          <w:rFonts w:hint="eastAsia"/>
+          <w:sz w:val="40"/>
+          <w:szCs w:val="40"/>
+          <w:lang w:val="en-US"/>
+        </w:rPr>
+        <w:t>Define</w:t>
+      </w:r>
+      <w:r>
+        <w:rPr>
+          <w:sz w:val="40"/>
+          <w:szCs w:val="40"/>
+          <w:lang w:val="en-US"/>
+        </w:rPr>
+        <w:t xml:space="preserve"> </w:t>
+      </w:r>
+      <w:r>
+        <w:rPr>
+          <w:rFonts w:hint="eastAsia"/>
+          <w:sz w:val="40"/>
+          <w:szCs w:val="40"/>
+          <w:lang w:val="en-US"/>
+        </w:rPr>
+        <w:t>i</w:t>
+      </w:r>
+      <w:r>
+        <w:rPr>
+          <w:sz w:val="40"/>
+          <w:szCs w:val="40"/>
+          <w:lang w:val="en-US"/>
+        </w:rPr>
+        <w:t xml:space="preserve">cons &amp; </w:t>
+      </w:r>
+      <w:r>
+        <w:rPr>
+          <w:rFonts w:hint="eastAsia"/>
+          <w:sz w:val="40"/>
+          <w:szCs w:val="40"/>
+          <w:lang w:val="en-US"/>
+        </w:rPr>
+        <w:t>color</w:t>
+      </w:r>
+      <w:r>
+        <w:rPr>
+          <w:sz w:val="40"/>
+          <w:szCs w:val="40"/>
+          <w:lang w:val="en-US"/>
+        </w:rPr>
+        <w:t xml:space="preserve"> for </w:t>
+      </w:r>
+      <w:r>
+        <w:rPr>
+          <w:rFonts w:hint="eastAsia"/>
+          <w:sz w:val="40"/>
+          <w:szCs w:val="40"/>
+          <w:lang w:val="en-US"/>
+        </w:rPr>
+        <w:t>game</w:t>
+      </w:r>
+      <w:r>
+        <w:rPr>
+          <w:sz w:val="40"/>
+          <w:szCs w:val="40"/>
+          <w:lang w:val="en-US"/>
+        </w:rPr>
+        <w:t xml:space="preserve"> screen</w:t>
+      </w:r>
+    </w:p>
+    <w:p>
+      <w:pPr>
+        <w:spacing w:line="360" w:lineRule="auto"/>
+        <w:rPr>
           <w:sz w:val="32"/>
           <w:szCs w:val="32"/>
           <w:lang w:val="en-US"/>
@@ -11779,7 +11753,7 @@
           <w:szCs w:val="32"/>
           <w:lang w:val="en-US"/>
         </w:rPr>
-        <w:t>ETA</w:t>
+        <w:t>TE</w:t>
       </w:r>
       <w:r>
         <w:rPr>
@@ -11849,7 +11823,6 @@
           <w:szCs w:val="32"/>
           <w:lang w:val="en-US"/>
         </w:rPr>
-        <w:lastRenderedPageBreak/>
         <w:t>Green is a very difficult color to match, so I still choose white as the bottom color of the game interface, and Pinball uses green complementary color, purple. Obstacles are still black to highlight the characteristics of obstacles.</w:t>
       </w:r>
     </w:p>
@@ -11878,7 +11851,23 @@
           <w:szCs w:val="40"/>
           <w:lang w:val="en-US"/>
         </w:rPr>
-        <w:t xml:space="preserve">Task 13: </w:t>
+        <w:t>Task 1</w:t>
+      </w:r>
+      <w:r>
+        <w:rPr>
+          <w:sz w:val="40"/>
+          <w:szCs w:val="40"/>
+          <w:lang w:val="en-US"/>
+        </w:rPr>
+        <w:t>4</w:t>
+      </w:r>
+      <w:r>
+        <w:rPr>
+          <w:sz w:val="40"/>
+          <w:szCs w:val="40"/>
+          <w:lang w:val="en-US"/>
+        </w:rPr>
+        <w:t xml:space="preserve">: </w:t>
       </w:r>
       <w:r>
         <w:rPr>
@@ -11932,7 +11921,7 @@
           <w:szCs w:val="32"/>
           <w:lang w:val="en-US"/>
         </w:rPr>
-        <w:t>ETA</w:t>
+        <w:t>TE</w:t>
       </w:r>
       <w:r>
         <w:rPr>
@@ -12066,9 +12055,9 @@
           <w:lang w:val="en-US"/>
         </w:rPr>
         <w:drawing>
-          <wp:inline distT="0" distB="0" distL="0" distR="0" wp14:anchorId="17727083" wp14:editId="2237C79F">
-            <wp:extent cx="1866507" cy="3301096"/>
-            <wp:effectExtent l="0" t="0" r="635" b="1270"/>
+          <wp:inline distT="0" distB="0" distL="0" distR="0" wp14:anchorId="17727083" wp14:editId="5CD8116E">
+            <wp:extent cx="1554603" cy="2749463"/>
+            <wp:effectExtent l="0" t="0" r="0" b="0"/>
             <wp:docPr id="11" name="Picture 11"/>
             <wp:cNvGraphicFramePr>
               <a:graphicFrameLocks xmlns:a="http://schemas.openxmlformats.org/drawingml/2006/main" noChangeAspect="1"/>
@@ -12095,7 +12084,7 @@
                   <pic:spPr>
                     <a:xfrm>
                       <a:off x="0" y="0"/>
-                      <a:ext cx="1884788" cy="3333428"/>
+                      <a:ext cx="1591664" cy="2815009"/>
                     </a:xfrm>
                     <a:prstGeom prst="rect">
                       <a:avLst/>
@@ -12117,6 +12106,584 @@
           <w:lang w:val="en-US"/>
         </w:rPr>
       </w:pPr>
+      <w:r>
+        <w:rPr>
+          <w:sz w:val="40"/>
+          <w:szCs w:val="40"/>
+          <w:lang w:val="en-US"/>
+        </w:rPr>
+        <w:lastRenderedPageBreak/>
+        <w:t>Task 1</w:t>
+      </w:r>
+      <w:r>
+        <w:rPr>
+          <w:sz w:val="40"/>
+          <w:szCs w:val="40"/>
+          <w:lang w:val="en-US"/>
+        </w:rPr>
+        <w:t>5</w:t>
+      </w:r>
+      <w:r>
+        <w:rPr>
+          <w:sz w:val="40"/>
+          <w:szCs w:val="40"/>
+          <w:lang w:val="en-US"/>
+        </w:rPr>
+        <w:t xml:space="preserve">: </w:t>
+      </w:r>
+      <w:r>
+        <w:rPr>
+          <w:sz w:val="40"/>
+          <w:szCs w:val="40"/>
+          <w:lang w:val="en-US"/>
+        </w:rPr>
+        <w:t>I</w:t>
+      </w:r>
+      <w:r>
+        <w:rPr>
+          <w:rFonts w:hint="eastAsia"/>
+          <w:sz w:val="40"/>
+          <w:szCs w:val="40"/>
+          <w:lang w:val="en-US"/>
+        </w:rPr>
+        <w:t>mplement</w:t>
+      </w:r>
+      <w:r>
+        <w:rPr>
+          <w:sz w:val="40"/>
+          <w:szCs w:val="40"/>
+          <w:lang w:val="en-US"/>
+        </w:rPr>
+        <w:t xml:space="preserve"> </w:t>
+      </w:r>
+      <w:r>
+        <w:rPr>
+          <w:rFonts w:hint="eastAsia"/>
+          <w:sz w:val="40"/>
+          <w:szCs w:val="40"/>
+          <w:lang w:val="en-US"/>
+        </w:rPr>
+        <w:t>ball</w:t>
+      </w:r>
+      <w:r>
+        <w:rPr>
+          <w:sz w:val="40"/>
+          <w:szCs w:val="40"/>
+          <w:lang w:val="en-US"/>
+        </w:rPr>
+        <w:t xml:space="preserve"> </w:t>
+      </w:r>
+      <w:r>
+        <w:rPr>
+          <w:rFonts w:hint="eastAsia"/>
+          <w:sz w:val="40"/>
+          <w:szCs w:val="40"/>
+          <w:lang w:val="en-US"/>
+        </w:rPr>
+        <w:t>movement</w:t>
+      </w:r>
+    </w:p>
+    <w:p>
+      <w:pPr>
+        <w:spacing w:line="360" w:lineRule="auto"/>
+        <w:rPr>
+          <w:sz w:val="32"/>
+          <w:szCs w:val="32"/>
+          <w:lang w:val="en-US"/>
+        </w:rPr>
+      </w:pPr>
+      <w:r>
+        <w:rPr>
+          <w:b/>
+          <w:bCs/>
+          <w:sz w:val="32"/>
+          <w:szCs w:val="32"/>
+          <w:lang w:val="en-US"/>
+        </w:rPr>
+        <w:t>TE</w:t>
+      </w:r>
+      <w:r>
+        <w:rPr>
+          <w:sz w:val="32"/>
+          <w:szCs w:val="32"/>
+          <w:lang w:val="en-US"/>
+        </w:rPr>
+        <w:t xml:space="preserve">: </w:t>
+      </w:r>
+      <w:r>
+        <w:rPr>
+          <w:sz w:val="32"/>
+          <w:szCs w:val="32"/>
+          <w:lang w:val="en-US"/>
+        </w:rPr>
+        <w:t>5</w:t>
+      </w:r>
+      <w:r>
+        <w:rPr>
+          <w:rFonts w:hint="eastAsia"/>
+          <w:sz w:val="32"/>
+          <w:szCs w:val="32"/>
+          <w:lang w:val="en-US"/>
+        </w:rPr>
+        <w:t>hrs,</w:t>
+      </w:r>
+      <w:r>
+        <w:rPr>
+          <w:sz w:val="32"/>
+          <w:szCs w:val="32"/>
+          <w:lang w:val="en-US"/>
+        </w:rPr>
+        <w:t xml:space="preserve"> </w:t>
+      </w:r>
+      <w:r>
+        <w:rPr>
+          <w:rFonts w:hint="eastAsia"/>
+          <w:b/>
+          <w:bCs/>
+          <w:sz w:val="32"/>
+          <w:szCs w:val="32"/>
+          <w:lang w:val="en-US"/>
+        </w:rPr>
+        <w:t>Actual</w:t>
+      </w:r>
+      <w:r>
+        <w:rPr>
+          <w:sz w:val="32"/>
+          <w:szCs w:val="32"/>
+          <w:lang w:val="en-US"/>
+        </w:rPr>
+        <w:t xml:space="preserve">: </w:t>
+      </w:r>
+      <w:r>
+        <w:rPr>
+          <w:sz w:val="32"/>
+          <w:szCs w:val="32"/>
+          <w:lang w:val="en-US"/>
+        </w:rPr>
+        <w:t>2</w:t>
+      </w:r>
+      <w:r>
+        <w:rPr>
+          <w:rFonts w:hint="eastAsia"/>
+          <w:sz w:val="32"/>
+          <w:szCs w:val="32"/>
+          <w:lang w:val="en-US"/>
+        </w:rPr>
+        <w:t>hr</w:t>
+      </w:r>
+      <w:r>
+        <w:rPr>
+          <w:sz w:val="32"/>
+          <w:szCs w:val="32"/>
+          <w:lang w:val="en-US"/>
+        </w:rPr>
+        <w:t>s</w:t>
+      </w:r>
+    </w:p>
+    <w:p>
+      <w:pPr>
+        <w:spacing w:line="360" w:lineRule="auto"/>
+        <w:rPr>
+          <w:sz w:val="32"/>
+          <w:szCs w:val="32"/>
+          <w:lang w:val="en-US"/>
+        </w:rPr>
+      </w:pPr>
+      <w:r>
+        <w:rPr>
+          <w:sz w:val="32"/>
+          <w:szCs w:val="32"/>
+          <w:lang w:val="en-US"/>
+        </w:rPr>
+        <w:t xml:space="preserve">The ball movement is </w:t>
+      </w:r>
+      <w:r>
+        <w:rPr>
+          <w:rFonts w:hint="eastAsia"/>
+          <w:sz w:val="32"/>
+          <w:szCs w:val="32"/>
+          <w:lang w:val="en-US"/>
+        </w:rPr>
+        <w:t>implemented</w:t>
+      </w:r>
+      <w:r>
+        <w:rPr>
+          <w:sz w:val="32"/>
+          <w:szCs w:val="32"/>
+          <w:lang w:val="en-US"/>
+        </w:rPr>
+        <w:t xml:space="preserve"> </w:t>
+      </w:r>
+      <w:r>
+        <w:rPr>
+          <w:rFonts w:hint="eastAsia"/>
+          <w:sz w:val="32"/>
+          <w:szCs w:val="32"/>
+          <w:lang w:val="en-US"/>
+        </w:rPr>
+        <w:t>with</w:t>
+      </w:r>
+      <w:r>
+        <w:rPr>
+          <w:sz w:val="32"/>
+          <w:szCs w:val="32"/>
+          <w:lang w:val="en-US"/>
+        </w:rPr>
+        <w:t xml:space="preserve"> </w:t>
+      </w:r>
+      <w:r>
+        <w:rPr>
+          <w:rFonts w:hint="eastAsia"/>
+          <w:sz w:val="32"/>
+          <w:szCs w:val="32"/>
+          <w:lang w:val="en-US"/>
+        </w:rPr>
+        <w:t>following</w:t>
+      </w:r>
+      <w:r>
+        <w:rPr>
+          <w:sz w:val="32"/>
+          <w:szCs w:val="32"/>
+          <w:lang w:val="en-US"/>
+        </w:rPr>
+        <w:t xml:space="preserve"> </w:t>
+      </w:r>
+      <w:r>
+        <w:rPr>
+          <w:rFonts w:hint="eastAsia"/>
+          <w:sz w:val="32"/>
+          <w:szCs w:val="32"/>
+          <w:lang w:val="en-US"/>
+        </w:rPr>
+        <w:t>features</w:t>
+      </w:r>
+      <w:r>
+        <w:rPr>
+          <w:sz w:val="32"/>
+          <w:szCs w:val="32"/>
+          <w:lang w:val="en-US"/>
+        </w:rPr>
+        <w:t>: 1) only when touch</w:t>
+      </w:r>
+      <w:r>
+        <w:rPr>
+          <w:sz w:val="32"/>
+          <w:szCs w:val="32"/>
+          <w:lang w:val="en-US"/>
+        </w:rPr>
+        <w:t>ing</w:t>
+      </w:r>
+      <w:r>
+        <w:rPr>
+          <w:sz w:val="32"/>
+          <w:szCs w:val="32"/>
+          <w:lang w:val="en-US"/>
+        </w:rPr>
+        <w:t xml:space="preserve"> close to the ball</w:t>
+      </w:r>
+      <w:r>
+        <w:rPr>
+          <w:sz w:val="32"/>
+          <w:szCs w:val="32"/>
+          <w:lang w:val="en-US"/>
+        </w:rPr>
+        <w:t xml:space="preserve"> to fling</w:t>
+      </w:r>
+      <w:r>
+        <w:rPr>
+          <w:sz w:val="32"/>
+          <w:szCs w:val="32"/>
+          <w:lang w:val="en-US"/>
+        </w:rPr>
+        <w:t xml:space="preserve">, </w:t>
+      </w:r>
+      <w:r>
+        <w:rPr>
+          <w:sz w:val="32"/>
+          <w:szCs w:val="32"/>
+          <w:lang w:val="en-US"/>
+        </w:rPr>
+        <w:t xml:space="preserve">the ball will start move. If the touch point far away from ball, ball will not be moved. 2) Ball will move follow the direction </w:t>
+      </w:r>
+      <w:r>
+        <w:rPr>
+          <w:rFonts w:hint="eastAsia"/>
+          <w:sz w:val="32"/>
+          <w:szCs w:val="32"/>
+          <w:lang w:val="en-US"/>
+        </w:rPr>
+        <w:t>exactly</w:t>
+      </w:r>
+      <w:r>
+        <w:rPr>
+          <w:sz w:val="32"/>
+          <w:szCs w:val="32"/>
+          <w:lang w:val="en-US"/>
+        </w:rPr>
+        <w:t xml:space="preserve"> from fling gesture. 3</w:t>
+      </w:r>
+      <w:r>
+        <w:rPr>
+          <w:sz w:val="32"/>
+          <w:szCs w:val="32"/>
+          <w:lang w:val="en-US"/>
+        </w:rPr>
+        <w:t xml:space="preserve">) </w:t>
+      </w:r>
+      <w:r>
+        <w:rPr>
+          <w:sz w:val="32"/>
+          <w:szCs w:val="32"/>
+          <w:lang w:val="en-US"/>
+        </w:rPr>
+        <w:t xml:space="preserve">Fling gesture with </w:t>
+      </w:r>
+      <w:r>
+        <w:rPr>
+          <w:rFonts w:hint="eastAsia"/>
+          <w:sz w:val="32"/>
+          <w:szCs w:val="32"/>
+          <w:lang w:val="en-US"/>
+        </w:rPr>
+        <w:t>any</w:t>
+      </w:r>
+      <w:r>
+        <w:rPr>
+          <w:sz w:val="32"/>
+          <w:szCs w:val="32"/>
+          <w:lang w:val="en-US"/>
+        </w:rPr>
+        <w:t xml:space="preserve"> </w:t>
+      </w:r>
+      <w:r>
+        <w:rPr>
+          <w:rFonts w:hint="eastAsia"/>
+          <w:sz w:val="32"/>
+          <w:szCs w:val="32"/>
+          <w:lang w:val="en-US"/>
+        </w:rPr>
+        <w:t>directions</w:t>
+      </w:r>
+      <w:r>
+        <w:rPr>
+          <w:sz w:val="32"/>
+          <w:szCs w:val="32"/>
+          <w:lang w:val="en-US"/>
+        </w:rPr>
+        <w:t xml:space="preserve"> </w:t>
+      </w:r>
+      <w:r>
+        <w:rPr>
+          <w:rFonts w:hint="eastAsia"/>
+          <w:sz w:val="32"/>
+          <w:szCs w:val="32"/>
+          <w:lang w:val="en-US"/>
+        </w:rPr>
+        <w:t>are</w:t>
+      </w:r>
+      <w:r>
+        <w:rPr>
+          <w:sz w:val="32"/>
+          <w:szCs w:val="32"/>
+          <w:lang w:val="en-US"/>
+        </w:rPr>
+        <w:t xml:space="preserve"> </w:t>
+      </w:r>
+      <w:r>
+        <w:rPr>
+          <w:rFonts w:hint="eastAsia"/>
+          <w:sz w:val="32"/>
+          <w:szCs w:val="32"/>
+          <w:lang w:val="en-US"/>
+        </w:rPr>
+        <w:t>acceptable</w:t>
+      </w:r>
+      <w:r>
+        <w:rPr>
+          <w:sz w:val="32"/>
+          <w:szCs w:val="32"/>
+          <w:lang w:val="en-US"/>
+        </w:rPr>
+        <w:t xml:space="preserve"> </w:t>
+      </w:r>
+      <w:r>
+        <w:rPr>
+          <w:rFonts w:hint="eastAsia"/>
+          <w:sz w:val="32"/>
+          <w:szCs w:val="32"/>
+          <w:lang w:val="en-US"/>
+        </w:rPr>
+        <w:t>to</w:t>
+      </w:r>
+      <w:r>
+        <w:rPr>
+          <w:sz w:val="32"/>
+          <w:szCs w:val="32"/>
+          <w:lang w:val="en-US"/>
+        </w:rPr>
+        <w:t xml:space="preserve"> </w:t>
+      </w:r>
+      <w:r>
+        <w:rPr>
+          <w:rFonts w:hint="eastAsia"/>
+          <w:sz w:val="32"/>
+          <w:szCs w:val="32"/>
+          <w:lang w:val="en-US"/>
+        </w:rPr>
+        <w:t>a</w:t>
+      </w:r>
+      <w:r>
+        <w:rPr>
+          <w:sz w:val="32"/>
+          <w:szCs w:val="32"/>
+          <w:lang w:val="en-US"/>
+        </w:rPr>
+        <w:t xml:space="preserve">ffect </w:t>
+      </w:r>
+      <w:r>
+        <w:rPr>
+          <w:rFonts w:hint="eastAsia"/>
+          <w:sz w:val="32"/>
+          <w:szCs w:val="32"/>
+          <w:lang w:val="en-US"/>
+        </w:rPr>
+        <w:t>the</w:t>
+      </w:r>
+      <w:r>
+        <w:rPr>
+          <w:sz w:val="32"/>
+          <w:szCs w:val="32"/>
+          <w:lang w:val="en-US"/>
+        </w:rPr>
+        <w:t xml:space="preserve"> </w:t>
+      </w:r>
+      <w:r>
+        <w:rPr>
+          <w:rFonts w:hint="eastAsia"/>
+          <w:sz w:val="32"/>
+          <w:szCs w:val="32"/>
+          <w:lang w:val="en-US"/>
+        </w:rPr>
+        <w:t>ball</w:t>
+      </w:r>
+      <w:r>
+        <w:rPr>
+          <w:sz w:val="32"/>
+          <w:szCs w:val="32"/>
+          <w:lang w:val="en-US"/>
+        </w:rPr>
+        <w:t xml:space="preserve"> </w:t>
+      </w:r>
+      <w:r>
+        <w:rPr>
+          <w:rFonts w:hint="eastAsia"/>
+          <w:sz w:val="32"/>
+          <w:szCs w:val="32"/>
+          <w:lang w:val="en-US"/>
+        </w:rPr>
+        <w:t>movement</w:t>
+      </w:r>
+      <w:r>
+        <w:rPr>
+          <w:sz w:val="32"/>
+          <w:szCs w:val="32"/>
+          <w:lang w:val="en-US"/>
+        </w:rPr>
+        <w:t>.</w:t>
+      </w:r>
+      <w:r>
+        <w:rPr>
+          <w:rFonts w:hint="eastAsia"/>
+          <w:sz w:val="32"/>
+          <w:szCs w:val="32"/>
+          <w:lang w:val="en-US"/>
+        </w:rPr>
+        <w:t xml:space="preserve"> </w:t>
+      </w:r>
+      <w:r>
+        <w:rPr>
+          <w:sz w:val="32"/>
+          <w:szCs w:val="32"/>
+          <w:lang w:val="en-US"/>
+        </w:rPr>
+        <w:t xml:space="preserve">4) Ball </w:t>
+      </w:r>
+      <w:r>
+        <w:rPr>
+          <w:rFonts w:hint="eastAsia"/>
+          <w:sz w:val="32"/>
+          <w:szCs w:val="32"/>
+          <w:lang w:val="en-US"/>
+        </w:rPr>
+        <w:t>will</w:t>
+      </w:r>
+      <w:r>
+        <w:rPr>
+          <w:sz w:val="32"/>
+          <w:szCs w:val="32"/>
+          <w:lang w:val="en-US"/>
+        </w:rPr>
+        <w:t xml:space="preserve"> move and rebound inside the canvas view rather </w:t>
+      </w:r>
+      <w:r>
+        <w:rPr>
+          <w:rFonts w:hint="eastAsia"/>
+          <w:sz w:val="32"/>
+          <w:szCs w:val="32"/>
+          <w:lang w:val="en-US"/>
+        </w:rPr>
+        <w:t>exceeding it</w:t>
+      </w:r>
+      <w:r>
+        <w:rPr>
+          <w:sz w:val="32"/>
+          <w:szCs w:val="32"/>
+          <w:lang w:val="en-US"/>
+        </w:rPr>
+        <w:t xml:space="preserve">. </w:t>
+      </w:r>
+      <w:r>
+        <w:rPr>
+          <w:sz w:val="32"/>
+          <w:szCs w:val="32"/>
+          <w:lang w:val="en-US"/>
+        </w:rPr>
+        <w:t>5</w:t>
+      </w:r>
+      <w:r>
+        <w:rPr>
+          <w:rFonts w:hint="eastAsia"/>
+          <w:sz w:val="32"/>
+          <w:szCs w:val="32"/>
+          <w:lang w:val="en-US"/>
+        </w:rPr>
+        <w:t>)</w:t>
+      </w:r>
+      <w:r>
+        <w:rPr>
+          <w:sz w:val="32"/>
+          <w:szCs w:val="32"/>
+          <w:lang w:val="en-US"/>
+        </w:rPr>
+        <w:t xml:space="preserve"> If user fling the ball with fast speed, the ball will also move fast </w:t>
+      </w:r>
+      <w:r>
+        <w:rPr>
+          <w:rFonts w:hint="eastAsia"/>
+          <w:sz w:val="32"/>
+          <w:szCs w:val="32"/>
+          <w:lang w:val="en-US"/>
+        </w:rPr>
+        <w:t>forward</w:t>
+      </w:r>
+      <w:r>
+        <w:rPr>
+          <w:sz w:val="32"/>
+          <w:szCs w:val="32"/>
+          <w:lang w:val="en-US"/>
+        </w:rPr>
+        <w:t>, otherwise, with slow speed.</w:t>
+      </w:r>
     </w:p>
     <w:p>
       <w:pPr>
@@ -13014,6 +13581,7 @@
           <w:szCs w:val="32"/>
           <w:lang w:val="en-US"/>
         </w:rPr>
+        <w:lastRenderedPageBreak/>
         <w:t>objects</w:t>
       </w:r>
       <w:r>
@@ -13193,6 +13761,47 @@
           <w:lang w:val="en-US"/>
         </w:rPr>
         <w:t>n.</w:t>
+      </w:r>
+    </w:p>
+    <w:p>
+      <w:pPr>
+        <w:pStyle w:val="ListParagraph"/>
+        <w:numPr>
+          <w:ilvl w:val="0"/>
+          <w:numId w:val="5"/>
+        </w:numPr>
+        <w:spacing w:line="360" w:lineRule="auto"/>
+        <w:rPr>
+          <w:rFonts w:hint="eastAsia"/>
+          <w:sz w:val="32"/>
+          <w:szCs w:val="32"/>
+          <w:lang w:val="en-US"/>
+        </w:rPr>
+      </w:pPr>
+      <w:r>
+        <w:rPr>
+          <w:sz w:val="32"/>
+          <w:szCs w:val="32"/>
+          <w:lang w:val="en-US"/>
+        </w:rPr>
+        <w:t xml:space="preserve">Task 15 should be </w:t>
+      </w:r>
+      <w:r>
+        <w:rPr>
+          <w:rFonts w:hint="eastAsia"/>
+          <w:sz w:val="32"/>
+          <w:szCs w:val="32"/>
+          <w:lang w:val="en-US"/>
+        </w:rPr>
+        <w:t>optimized</w:t>
+      </w:r>
+      <w:r>
+        <w:rPr>
+          <w:sz w:val="32"/>
+          <w:szCs w:val="32"/>
+          <w:lang w:val="en-US"/>
+        </w:rPr>
+        <w:t>, xxx</w:t>
       </w:r>
     </w:p>
     <w:p>
@@ -14107,7 +14716,7 @@
   <w:style w:type="paragraph" w:default="1" w:styleId="Normal">
     <w:name w:val="Normal"/>
     <w:qFormat/>
-    <w:rsid w:val="005D3DB7"/>
+    <w:rsid w:val="00602BB0"/>
   </w:style>
   <w:style w:type="paragraph" w:styleId="Heading1">
     <w:name w:val="heading 1"/>

</xml_diff>

<commit_message>
Task 16: Test ball movement
</commit_message>
<xml_diff>
--- a/COMPX202-A8.docx
+++ b/COMPX202-A8.docx
@@ -7179,8 +7179,19 @@
           <w:szCs w:val="32"/>
           <w:lang w:val="en-US"/>
         </w:rPr>
-        <w:t xml:space="preserve"> Also</w:t>
-      </w:r>
+        <w:t xml:space="preserve"> </w:t>
+      </w:r>
+      <w:proofErr w:type="gramStart"/>
+      <w:r>
+        <w:rPr>
+          <w:rFonts w:hint="eastAsia"/>
+          <w:sz w:val="32"/>
+          <w:szCs w:val="32"/>
+          <w:lang w:val="en-US"/>
+        </w:rPr>
+        <w:t>Also</w:t>
+      </w:r>
+      <w:proofErr w:type="gramEnd"/>
       <w:r>
         <w:rPr>
           <w:sz w:val="32"/>
@@ -7537,7 +7548,25 @@
           <w:szCs w:val="32"/>
           <w:lang w:val="en-US"/>
         </w:rPr>
-        <w:t xml:space="preserve">The welcome screen is also the every first screen when user open the game, thus it must have following functions: 1) game brand </w:t>
+        <w:t xml:space="preserve">The welcome screen is also </w:t>
+      </w:r>
+      <w:proofErr w:type="gramStart"/>
+      <w:r>
+        <w:rPr>
+          <w:sz w:val="32"/>
+          <w:szCs w:val="32"/>
+          <w:lang w:val="en-US"/>
+        </w:rPr>
+        <w:t>the every</w:t>
+      </w:r>
+      <w:proofErr w:type="gramEnd"/>
+      <w:r>
+        <w:rPr>
+          <w:sz w:val="32"/>
+          <w:szCs w:val="32"/>
+          <w:lang w:val="en-US"/>
+        </w:rPr>
+        <w:t xml:space="preserve"> first screen when user open the game, thus it must have following functions: 1) game brand </w:t>
       </w:r>
       <w:r>
         <w:rPr>
@@ -7554,7 +7583,25 @@
           <w:szCs w:val="32"/>
           <w:lang w:val="en-US"/>
         </w:rPr>
-        <w:t xml:space="preserve">: telling user what game he is playing. 2) A input allow user to type in his name. 3) A play button to start the game (go to the game </w:t>
+        <w:t xml:space="preserve">: telling user what game he is playing. 2) </w:t>
+      </w:r>
+      <w:proofErr w:type="gramStart"/>
+      <w:r>
+        <w:rPr>
+          <w:sz w:val="32"/>
+          <w:szCs w:val="32"/>
+          <w:lang w:val="en-US"/>
+        </w:rPr>
+        <w:t>A</w:t>
+      </w:r>
+      <w:proofErr w:type="gramEnd"/>
+      <w:r>
+        <w:rPr>
+          <w:sz w:val="32"/>
+          <w:szCs w:val="32"/>
+          <w:lang w:val="en-US"/>
+        </w:rPr>
+        <w:t xml:space="preserve"> input allow user to type in his name. 3) A play button to start the game (go to the game </w:t>
       </w:r>
       <w:r>
         <w:rPr>
@@ -9446,7 +9493,25 @@
           <w:szCs w:val="32"/>
           <w:lang w:val="en-US"/>
         </w:rPr>
-        <w:t xml:space="preserve"> 1) A tip message tells user the game is going to start. 2) A cancel button which stops the current game and go back to home screen. 3) A replay button allows user to replay the game. 4) A rank button allows user to go to the score screen. 5) A message in the top showing real-time score. 6) A message box pop up after the game is </w:t>
+        <w:t xml:space="preserve"> 1) A tip message tells user the game is going to start. 2) A cancel button which stops the current game and go back to home screen. 3) A replay button allows user to replay the game. 4) A rank button allows user to go to the score screen. 5) A message in the top showing real-time score. 6) A message box </w:t>
+      </w:r>
+      <w:proofErr w:type="gramStart"/>
+      <w:r>
+        <w:rPr>
+          <w:sz w:val="32"/>
+          <w:szCs w:val="32"/>
+          <w:lang w:val="en-US"/>
+        </w:rPr>
+        <w:t>pop</w:t>
+      </w:r>
+      <w:proofErr w:type="gramEnd"/>
+      <w:r>
+        <w:rPr>
+          <w:sz w:val="32"/>
+          <w:szCs w:val="32"/>
+          <w:lang w:val="en-US"/>
+        </w:rPr>
+        <w:t xml:space="preserve"> up after the game is </w:t>
       </w:r>
       <w:r>
         <w:rPr>
@@ -10357,6 +10422,7 @@
         </w:rPr>
         <w:t xml:space="preserve"> </w:t>
       </w:r>
+      <w:proofErr w:type="gramStart"/>
       <w:r>
         <w:rPr>
           <w:rFonts w:hint="eastAsia"/>
@@ -10366,6 +10432,7 @@
         </w:rPr>
         <w:t>reach</w:t>
       </w:r>
+      <w:proofErr w:type="gramEnd"/>
       <w:r>
         <w:rPr>
           <w:sz w:val="32"/>
@@ -10439,7 +10506,25 @@
           <w:szCs w:val="32"/>
           <w:lang w:val="en-US"/>
         </w:rPr>
-        <w:t xml:space="preserve"> the one nearer the top screen contains more points(3points, 2points, 1point). </w:t>
+        <w:t xml:space="preserve"> the one nearer the top screen contains more </w:t>
+      </w:r>
+      <w:proofErr w:type="gramStart"/>
+      <w:r>
+        <w:rPr>
+          <w:sz w:val="32"/>
+          <w:szCs w:val="32"/>
+          <w:lang w:val="en-US"/>
+        </w:rPr>
+        <w:t>points(</w:t>
+      </w:r>
+      <w:proofErr w:type="gramEnd"/>
+      <w:r>
+        <w:rPr>
+          <w:sz w:val="32"/>
+          <w:szCs w:val="32"/>
+          <w:lang w:val="en-US"/>
+        </w:rPr>
+        <w:t xml:space="preserve">3points, 2points, 1point). </w:t>
       </w:r>
       <w:r>
         <w:rPr>
@@ -10449,6 +10534,7 @@
         </w:rPr>
         <w:t xml:space="preserve">The total points will </w:t>
       </w:r>
+      <w:proofErr w:type="gramStart"/>
       <w:r>
         <w:rPr>
           <w:rFonts w:hint="eastAsia"/>
@@ -10458,6 +10544,7 @@
         </w:rPr>
         <w:t>accumulated</w:t>
       </w:r>
+      <w:proofErr w:type="gramEnd"/>
       <w:r>
         <w:rPr>
           <w:sz w:val="32"/>
@@ -11523,6 +11610,7 @@
         </w:rPr>
         <w:t xml:space="preserve"> and Circle class </w:t>
       </w:r>
+      <w:proofErr w:type="gramStart"/>
       <w:r>
         <w:rPr>
           <w:rFonts w:hint="eastAsia"/>
@@ -11549,6 +11637,7 @@
         </w:rPr>
         <w:t>both</w:t>
       </w:r>
+      <w:proofErr w:type="gramEnd"/>
       <w:r>
         <w:rPr>
           <w:sz w:val="32"/>
@@ -12113,23 +12202,7 @@
           <w:lang w:val="en-US"/>
         </w:rPr>
         <w:lastRenderedPageBreak/>
-        <w:t>Task 1</w:t>
-      </w:r>
-      <w:r>
-        <w:rPr>
-          <w:sz w:val="40"/>
-          <w:szCs w:val="40"/>
-          <w:lang w:val="en-US"/>
-        </w:rPr>
-        <w:t>5</w:t>
-      </w:r>
-      <w:r>
-        <w:rPr>
-          <w:sz w:val="40"/>
-          <w:szCs w:val="40"/>
-          <w:lang w:val="en-US"/>
-        </w:rPr>
-        <w:t xml:space="preserve">: </w:t>
+        <w:t xml:space="preserve">Task 15: </w:t>
       </w:r>
       <w:r>
         <w:rPr>
@@ -12208,15 +12281,7 @@
           <w:szCs w:val="32"/>
           <w:lang w:val="en-US"/>
         </w:rPr>
-        <w:t xml:space="preserve">: </w:t>
-      </w:r>
-      <w:r>
-        <w:rPr>
-          <w:sz w:val="32"/>
-          <w:szCs w:val="32"/>
-          <w:lang w:val="en-US"/>
-        </w:rPr>
-        <w:t>5</w:t>
+        <w:t>: 5</w:t>
       </w:r>
       <w:r>
         <w:rPr>
@@ -12252,15 +12317,7 @@
           <w:szCs w:val="32"/>
           <w:lang w:val="en-US"/>
         </w:rPr>
-        <w:t xml:space="preserve">: </w:t>
-      </w:r>
-      <w:r>
-        <w:rPr>
-          <w:sz w:val="32"/>
-          <w:szCs w:val="32"/>
-          <w:lang w:val="en-US"/>
-        </w:rPr>
-        <w:t>2</w:t>
+        <w:t>: 2</w:t>
       </w:r>
       <w:r>
         <w:rPr>
@@ -12403,7 +12460,25 @@
           <w:szCs w:val="32"/>
           <w:lang w:val="en-US"/>
         </w:rPr>
-        <w:t xml:space="preserve">the ball will start move. If the touch point far away from ball, ball will not be moved. 2) Ball will move follow the direction </w:t>
+        <w:t xml:space="preserve">the ball will start move. If the touch </w:t>
+      </w:r>
+      <w:proofErr w:type="gramStart"/>
+      <w:r>
+        <w:rPr>
+          <w:sz w:val="32"/>
+          <w:szCs w:val="32"/>
+          <w:lang w:val="en-US"/>
+        </w:rPr>
+        <w:t>point</w:t>
+      </w:r>
+      <w:proofErr w:type="gramEnd"/>
+      <w:r>
+        <w:rPr>
+          <w:sz w:val="32"/>
+          <w:szCs w:val="32"/>
+          <w:lang w:val="en-US"/>
+        </w:rPr>
+        <w:t xml:space="preserve"> far away from ball, ball will not be moved. 2) Ball will move follow the direction </w:t>
       </w:r>
       <w:r>
         <w:rPr>
@@ -12420,23 +12495,7 @@
           <w:szCs w:val="32"/>
           <w:lang w:val="en-US"/>
         </w:rPr>
-        <w:t xml:space="preserve"> from fling gesture. 3</w:t>
-      </w:r>
-      <w:r>
-        <w:rPr>
-          <w:sz w:val="32"/>
-          <w:szCs w:val="32"/>
-          <w:lang w:val="en-US"/>
-        </w:rPr>
-        <w:t xml:space="preserve">) </w:t>
-      </w:r>
-      <w:r>
-        <w:rPr>
-          <w:sz w:val="32"/>
-          <w:szCs w:val="32"/>
-          <w:lang w:val="en-US"/>
-        </w:rPr>
-        <w:t xml:space="preserve">Fling gesture with </w:t>
+        <w:t xml:space="preserve"> from fling gesture. 3) Fling gesture with </w:t>
       </w:r>
       <w:r>
         <w:rPr>
@@ -12694,6 +12753,293 @@
           <w:lang w:val="en-US"/>
         </w:rPr>
       </w:pPr>
+    </w:p>
+    <w:p>
+      <w:pPr>
+        <w:spacing w:line="360" w:lineRule="auto"/>
+        <w:rPr>
+          <w:sz w:val="40"/>
+          <w:szCs w:val="40"/>
+          <w:lang w:val="en-US"/>
+        </w:rPr>
+      </w:pPr>
+      <w:r>
+        <w:rPr>
+          <w:sz w:val="40"/>
+          <w:szCs w:val="40"/>
+          <w:lang w:val="en-US"/>
+        </w:rPr>
+        <w:t>Task 1</w:t>
+      </w:r>
+      <w:r>
+        <w:rPr>
+          <w:sz w:val="40"/>
+          <w:szCs w:val="40"/>
+          <w:lang w:val="en-US"/>
+        </w:rPr>
+        <w:t>6</w:t>
+      </w:r>
+      <w:r>
+        <w:rPr>
+          <w:sz w:val="40"/>
+          <w:szCs w:val="40"/>
+          <w:lang w:val="en-US"/>
+        </w:rPr>
+        <w:t xml:space="preserve">: </w:t>
+      </w:r>
+      <w:r>
+        <w:rPr>
+          <w:rFonts w:hint="eastAsia"/>
+          <w:sz w:val="40"/>
+          <w:szCs w:val="40"/>
+          <w:lang w:val="en-US"/>
+        </w:rPr>
+        <w:t>Test</w:t>
+      </w:r>
+      <w:r>
+        <w:rPr>
+          <w:sz w:val="40"/>
+          <w:szCs w:val="40"/>
+          <w:lang w:val="en-US"/>
+        </w:rPr>
+        <w:t xml:space="preserve"> </w:t>
+      </w:r>
+      <w:r>
+        <w:rPr>
+          <w:rFonts w:hint="eastAsia"/>
+          <w:sz w:val="40"/>
+          <w:szCs w:val="40"/>
+          <w:lang w:val="en-US"/>
+        </w:rPr>
+        <w:t>ball</w:t>
+      </w:r>
+      <w:r>
+        <w:rPr>
+          <w:sz w:val="40"/>
+          <w:szCs w:val="40"/>
+          <w:lang w:val="en-US"/>
+        </w:rPr>
+        <w:t xml:space="preserve"> </w:t>
+      </w:r>
+      <w:r>
+        <w:rPr>
+          <w:rFonts w:hint="eastAsia"/>
+          <w:sz w:val="40"/>
+          <w:szCs w:val="40"/>
+          <w:lang w:val="en-US"/>
+        </w:rPr>
+        <w:t>movement</w:t>
+      </w:r>
+    </w:p>
+    <w:p>
+      <w:pPr>
+        <w:spacing w:line="360" w:lineRule="auto"/>
+        <w:rPr>
+          <w:sz w:val="32"/>
+          <w:szCs w:val="32"/>
+          <w:lang w:val="en-US"/>
+        </w:rPr>
+      </w:pPr>
+      <w:r>
+        <w:rPr>
+          <w:b/>
+          <w:bCs/>
+          <w:sz w:val="32"/>
+          <w:szCs w:val="32"/>
+          <w:lang w:val="en-US"/>
+        </w:rPr>
+        <w:t>TE</w:t>
+      </w:r>
+      <w:r>
+        <w:rPr>
+          <w:sz w:val="32"/>
+          <w:szCs w:val="32"/>
+          <w:lang w:val="en-US"/>
+        </w:rPr>
+        <w:t xml:space="preserve">: </w:t>
+      </w:r>
+      <w:r>
+        <w:rPr>
+          <w:sz w:val="32"/>
+          <w:szCs w:val="32"/>
+          <w:lang w:val="en-US"/>
+        </w:rPr>
+        <w:t>2</w:t>
+      </w:r>
+      <w:r>
+        <w:rPr>
+          <w:rFonts w:hint="eastAsia"/>
+          <w:sz w:val="32"/>
+          <w:szCs w:val="32"/>
+          <w:lang w:val="en-US"/>
+        </w:rPr>
+        <w:t>hrs,</w:t>
+      </w:r>
+      <w:r>
+        <w:rPr>
+          <w:sz w:val="32"/>
+          <w:szCs w:val="32"/>
+          <w:lang w:val="en-US"/>
+        </w:rPr>
+        <w:t xml:space="preserve"> </w:t>
+      </w:r>
+      <w:r>
+        <w:rPr>
+          <w:rFonts w:hint="eastAsia"/>
+          <w:b/>
+          <w:bCs/>
+          <w:sz w:val="32"/>
+          <w:szCs w:val="32"/>
+          <w:lang w:val="en-US"/>
+        </w:rPr>
+        <w:t>Actual</w:t>
+      </w:r>
+      <w:r>
+        <w:rPr>
+          <w:sz w:val="32"/>
+          <w:szCs w:val="32"/>
+          <w:lang w:val="en-US"/>
+        </w:rPr>
+        <w:t xml:space="preserve">: </w:t>
+      </w:r>
+      <w:r>
+        <w:rPr>
+          <w:sz w:val="32"/>
+          <w:szCs w:val="32"/>
+          <w:lang w:val="en-US"/>
+        </w:rPr>
+        <w:t>1</w:t>
+      </w:r>
+      <w:r>
+        <w:rPr>
+          <w:rFonts w:hint="eastAsia"/>
+          <w:sz w:val="32"/>
+          <w:szCs w:val="32"/>
+          <w:lang w:val="en-US"/>
+        </w:rPr>
+        <w:t>hr</w:t>
+      </w:r>
+      <w:r>
+        <w:rPr>
+          <w:sz w:val="32"/>
+          <w:szCs w:val="32"/>
+          <w:lang w:val="en-US"/>
+        </w:rPr>
+        <w:t>s</w:t>
+      </w:r>
+    </w:p>
+    <w:p>
+      <w:pPr>
+        <w:spacing w:line="360" w:lineRule="auto"/>
+        <w:rPr>
+          <w:sz w:val="32"/>
+          <w:szCs w:val="32"/>
+          <w:lang w:val="en-US"/>
+        </w:rPr>
+      </w:pPr>
+      <w:r>
+        <w:rPr>
+          <w:sz w:val="32"/>
+          <w:szCs w:val="32"/>
+          <w:lang w:val="en-US"/>
+        </w:rPr>
+        <w:t>1.</w:t>
+      </w:r>
+      <w:r>
+        <w:rPr>
+          <w:sz w:val="32"/>
+          <w:szCs w:val="32"/>
+          <w:lang w:val="en-US"/>
+        </w:rPr>
+        <w:t xml:space="preserve"> </w:t>
+      </w:r>
+      <w:r>
+        <w:rPr>
+          <w:sz w:val="32"/>
+          <w:szCs w:val="32"/>
+          <w:lang w:val="en-US"/>
+        </w:rPr>
+        <w:t>open the Android virtual machine, and I try to click in the blank space and find that the ball will not move. When you touch it close to the ball, it starts to move. If the contact point is away from the ball, the ball will not move. Meet the requirements</w:t>
+      </w:r>
+    </w:p>
+    <w:p>
+      <w:pPr>
+        <w:spacing w:line="360" w:lineRule="auto"/>
+        <w:rPr>
+          <w:sz w:val="32"/>
+          <w:szCs w:val="32"/>
+          <w:lang w:val="en-US"/>
+        </w:rPr>
+      </w:pPr>
+      <w:r>
+        <w:rPr>
+          <w:sz w:val="32"/>
+          <w:szCs w:val="32"/>
+          <w:lang w:val="en-US"/>
+        </w:rPr>
+        <w:t xml:space="preserve">2. </w:t>
+      </w:r>
+      <w:r>
+        <w:rPr>
+          <w:sz w:val="32"/>
+          <w:szCs w:val="32"/>
+          <w:lang w:val="en-US"/>
+        </w:rPr>
+        <w:t>I tried to throw the ball at multiple angles (up, down, left, right, etc.), and the ball can move according to the throwing angle. Because the Android virtual machine is used to test, the ball's response is not sensitive.</w:t>
+      </w:r>
+    </w:p>
+    <w:p>
+      <w:pPr>
+        <w:spacing w:line="360" w:lineRule="auto"/>
+        <w:rPr>
+          <w:sz w:val="32"/>
+          <w:szCs w:val="32"/>
+          <w:lang w:val="en-US"/>
+        </w:rPr>
+      </w:pPr>
+      <w:r>
+        <w:rPr>
+          <w:sz w:val="32"/>
+          <w:szCs w:val="32"/>
+          <w:lang w:val="en-US"/>
+        </w:rPr>
+        <w:lastRenderedPageBreak/>
+        <w:t xml:space="preserve">3. </w:t>
+      </w:r>
+      <w:r>
+        <w:rPr>
+          <w:sz w:val="32"/>
+          <w:szCs w:val="32"/>
+          <w:lang w:val="en-US"/>
+        </w:rPr>
+        <w:t>After trying to move in different directions, the ejection direction of the ball is the same as the throwing direction, which meets the expected requirements.</w:t>
+      </w:r>
+    </w:p>
+    <w:p>
+      <w:pPr>
+        <w:spacing w:line="360" w:lineRule="auto"/>
+        <w:rPr>
+          <w:sz w:val="32"/>
+          <w:szCs w:val="32"/>
+          <w:lang w:val="en-US"/>
+        </w:rPr>
+      </w:pPr>
+      <w:r>
+        <w:rPr>
+          <w:sz w:val="32"/>
+          <w:szCs w:val="32"/>
+          <w:lang w:val="en-US"/>
+        </w:rPr>
+        <w:t xml:space="preserve">4. </w:t>
+      </w:r>
+      <w:r>
+        <w:rPr>
+          <w:sz w:val="32"/>
+          <w:szCs w:val="32"/>
+          <w:lang w:val="en-US"/>
+        </w:rPr>
+        <w:t>I adjust it by dragging at different speeds (fast, slow, uniform). The ball's ejection speed moves according to my mouse dragging speed, which meets the expected standard.</w:t>
+      </w:r>
     </w:p>
     <w:p>
       <w:pPr>
@@ -13581,7 +13927,6 @@
           <w:szCs w:val="32"/>
           <w:lang w:val="en-US"/>
         </w:rPr>
-        <w:lastRenderedPageBreak/>
         <w:t>objects</w:t>
       </w:r>
       <w:r>
@@ -13772,7 +14117,6 @@
         </w:numPr>
         <w:spacing w:line="360" w:lineRule="auto"/>
         <w:rPr>
-          <w:rFonts w:hint="eastAsia"/>
           <w:sz w:val="32"/>
           <w:szCs w:val="32"/>
           <w:lang w:val="en-US"/>
@@ -14219,6 +14563,95 @@
     </w:lvl>
   </w:abstractNum>
   <w:abstractNum w:abstractNumId="4" w15:restartNumberingAfterBreak="0">
+    <w:nsid w:val="781B7FEA"/>
+    <w:multiLevelType w:val="hybridMultilevel"/>
+    <w:tmpl w:val="E48692F8"/>
+    <w:lvl w:ilvl="0" w:tplc="0409000F">
+      <w:start w:val="1"/>
+      <w:numFmt w:val="decimal"/>
+      <w:lvlText w:val="%1."/>
+      <w:lvlJc w:val="left"/>
+      <w:pPr>
+        <w:ind w:left="720" w:hanging="360"/>
+      </w:pPr>
+      <w:rPr>
+        <w:rFonts w:hint="default"/>
+      </w:rPr>
+    </w:lvl>
+    <w:lvl w:ilvl="1" w:tplc="04090019" w:tentative="1">
+      <w:start w:val="1"/>
+      <w:numFmt w:val="lowerLetter"/>
+      <w:lvlText w:val="%2."/>
+      <w:lvlJc w:val="left"/>
+      <w:pPr>
+        <w:ind w:left="1440" w:hanging="360"/>
+      </w:pPr>
+    </w:lvl>
+    <w:lvl w:ilvl="2" w:tplc="0409001B" w:tentative="1">
+      <w:start w:val="1"/>
+      <w:numFmt w:val="lowerRoman"/>
+      <w:lvlText w:val="%3."/>
+      <w:lvlJc w:val="right"/>
+      <w:pPr>
+        <w:ind w:left="2160" w:hanging="180"/>
+      </w:pPr>
+    </w:lvl>
+    <w:lvl w:ilvl="3" w:tplc="0409000F" w:tentative="1">
+      <w:start w:val="1"/>
+      <w:numFmt w:val="decimal"/>
+      <w:lvlText w:val="%4."/>
+      <w:lvlJc w:val="left"/>
+      <w:pPr>
+        <w:ind w:left="2880" w:hanging="360"/>
+      </w:pPr>
+    </w:lvl>
+    <w:lvl w:ilvl="4" w:tplc="04090019" w:tentative="1">
+      <w:start w:val="1"/>
+      <w:numFmt w:val="lowerLetter"/>
+      <w:lvlText w:val="%5."/>
+      <w:lvlJc w:val="left"/>
+      <w:pPr>
+        <w:ind w:left="3600" w:hanging="360"/>
+      </w:pPr>
+    </w:lvl>
+    <w:lvl w:ilvl="5" w:tplc="0409001B" w:tentative="1">
+      <w:start w:val="1"/>
+      <w:numFmt w:val="lowerRoman"/>
+      <w:lvlText w:val="%6."/>
+      <w:lvlJc w:val="right"/>
+      <w:pPr>
+        <w:ind w:left="4320" w:hanging="180"/>
+      </w:pPr>
+    </w:lvl>
+    <w:lvl w:ilvl="6" w:tplc="0409000F" w:tentative="1">
+      <w:start w:val="1"/>
+      <w:numFmt w:val="decimal"/>
+      <w:lvlText w:val="%7."/>
+      <w:lvlJc w:val="left"/>
+      <w:pPr>
+        <w:ind w:left="5040" w:hanging="360"/>
+      </w:pPr>
+    </w:lvl>
+    <w:lvl w:ilvl="7" w:tplc="04090019" w:tentative="1">
+      <w:start w:val="1"/>
+      <w:numFmt w:val="lowerLetter"/>
+      <w:lvlText w:val="%8."/>
+      <w:lvlJc w:val="left"/>
+      <w:pPr>
+        <w:ind w:left="5760" w:hanging="360"/>
+      </w:pPr>
+    </w:lvl>
+    <w:lvl w:ilvl="8" w:tplc="0409001B" w:tentative="1">
+      <w:start w:val="1"/>
+      <w:numFmt w:val="lowerRoman"/>
+      <w:lvlText w:val="%9."/>
+      <w:lvlJc w:val="right"/>
+      <w:pPr>
+        <w:ind w:left="6480" w:hanging="180"/>
+      </w:pPr>
+    </w:lvl>
+  </w:abstractNum>
+  <w:abstractNum w:abstractNumId="5" w15:restartNumberingAfterBreak="0">
     <w:nsid w:val="78E70F9F"/>
     <w:multiLevelType w:val="hybridMultilevel"/>
     <w:tmpl w:val="E420409A"/>
@@ -14305,7 +14738,7 @@
     </w:lvl>
   </w:abstractNum>
   <w:num w:numId="1">
-    <w:abstractNumId w:val="4"/>
+    <w:abstractNumId w:val="5"/>
   </w:num>
   <w:num w:numId="2">
     <w:abstractNumId w:val="2"/>
@@ -14318,6 +14751,9 @@
   </w:num>
   <w:num w:numId="5">
     <w:abstractNumId w:val="3"/>
+  </w:num>
+  <w:num w:numId="6">
+    <w:abstractNumId w:val="4"/>
   </w:num>
 </w:numbering>
 </file>

</xml_diff>

<commit_message>
Task 17: Implement obstacle effect
</commit_message>
<xml_diff>
--- a/COMPX202-A8.docx
+++ b/COMPX202-A8.docx
@@ -7179,19 +7179,8 @@
           <w:szCs w:val="32"/>
           <w:lang w:val="en-US"/>
         </w:rPr>
-        <w:t xml:space="preserve"> </w:t>
-      </w:r>
-      <w:proofErr w:type="gramStart"/>
-      <w:r>
-        <w:rPr>
-          <w:rFonts w:hint="eastAsia"/>
-          <w:sz w:val="32"/>
-          <w:szCs w:val="32"/>
-          <w:lang w:val="en-US"/>
-        </w:rPr>
-        <w:t>Also</w:t>
-      </w:r>
-      <w:proofErr w:type="gramEnd"/>
+        <w:t xml:space="preserve"> Also</w:t>
+      </w:r>
       <w:r>
         <w:rPr>
           <w:sz w:val="32"/>
@@ -7548,25 +7537,7 @@
           <w:szCs w:val="32"/>
           <w:lang w:val="en-US"/>
         </w:rPr>
-        <w:t xml:space="preserve">The welcome screen is also </w:t>
-      </w:r>
-      <w:proofErr w:type="gramStart"/>
-      <w:r>
-        <w:rPr>
-          <w:sz w:val="32"/>
-          <w:szCs w:val="32"/>
-          <w:lang w:val="en-US"/>
-        </w:rPr>
-        <w:t>the every</w:t>
-      </w:r>
-      <w:proofErr w:type="gramEnd"/>
-      <w:r>
-        <w:rPr>
-          <w:sz w:val="32"/>
-          <w:szCs w:val="32"/>
-          <w:lang w:val="en-US"/>
-        </w:rPr>
-        <w:t xml:space="preserve"> first screen when user open the game, thus it must have following functions: 1) game brand </w:t>
+        <w:t xml:space="preserve">The welcome screen is also the every first screen when user open the game, thus it must have following functions: 1) game brand </w:t>
       </w:r>
       <w:r>
         <w:rPr>
@@ -7583,25 +7554,7 @@
           <w:szCs w:val="32"/>
           <w:lang w:val="en-US"/>
         </w:rPr>
-        <w:t xml:space="preserve">: telling user what game he is playing. 2) </w:t>
-      </w:r>
-      <w:proofErr w:type="gramStart"/>
-      <w:r>
-        <w:rPr>
-          <w:sz w:val="32"/>
-          <w:szCs w:val="32"/>
-          <w:lang w:val="en-US"/>
-        </w:rPr>
-        <w:t>A</w:t>
-      </w:r>
-      <w:proofErr w:type="gramEnd"/>
-      <w:r>
-        <w:rPr>
-          <w:sz w:val="32"/>
-          <w:szCs w:val="32"/>
-          <w:lang w:val="en-US"/>
-        </w:rPr>
-        <w:t xml:space="preserve"> input allow user to type in his name. 3) A play button to start the game (go to the game </w:t>
+        <w:t xml:space="preserve">: telling user what game he is playing. 2) A input allow user to type in his name. 3) A play button to start the game (go to the game </w:t>
       </w:r>
       <w:r>
         <w:rPr>
@@ -9493,25 +9446,7 @@
           <w:szCs w:val="32"/>
           <w:lang w:val="en-US"/>
         </w:rPr>
-        <w:t xml:space="preserve"> 1) A tip message tells user the game is going to start. 2) A cancel button which stops the current game and go back to home screen. 3) A replay button allows user to replay the game. 4) A rank button allows user to go to the score screen. 5) A message in the top showing real-time score. 6) A message box </w:t>
-      </w:r>
-      <w:proofErr w:type="gramStart"/>
-      <w:r>
-        <w:rPr>
-          <w:sz w:val="32"/>
-          <w:szCs w:val="32"/>
-          <w:lang w:val="en-US"/>
-        </w:rPr>
-        <w:t>pop</w:t>
-      </w:r>
-      <w:proofErr w:type="gramEnd"/>
-      <w:r>
-        <w:rPr>
-          <w:sz w:val="32"/>
-          <w:szCs w:val="32"/>
-          <w:lang w:val="en-US"/>
-        </w:rPr>
-        <w:t xml:space="preserve"> up after the game is </w:t>
+        <w:t xml:space="preserve"> 1) A tip message tells user the game is going to start. 2) A cancel button which stops the current game and go back to home screen. 3) A replay button allows user to replay the game. 4) A rank button allows user to go to the score screen. 5) A message in the top showing real-time score. 6) A message box pop up after the game is </w:t>
       </w:r>
       <w:r>
         <w:rPr>
@@ -10422,7 +10357,6 @@
         </w:rPr>
         <w:t xml:space="preserve"> </w:t>
       </w:r>
-      <w:proofErr w:type="gramStart"/>
       <w:r>
         <w:rPr>
           <w:rFonts w:hint="eastAsia"/>
@@ -10432,7 +10366,6 @@
         </w:rPr>
         <w:t>reach</w:t>
       </w:r>
-      <w:proofErr w:type="gramEnd"/>
       <w:r>
         <w:rPr>
           <w:sz w:val="32"/>
@@ -10506,25 +10439,7 @@
           <w:szCs w:val="32"/>
           <w:lang w:val="en-US"/>
         </w:rPr>
-        <w:t xml:space="preserve"> the one nearer the top screen contains more </w:t>
-      </w:r>
-      <w:proofErr w:type="gramStart"/>
-      <w:r>
-        <w:rPr>
-          <w:sz w:val="32"/>
-          <w:szCs w:val="32"/>
-          <w:lang w:val="en-US"/>
-        </w:rPr>
-        <w:t>points(</w:t>
-      </w:r>
-      <w:proofErr w:type="gramEnd"/>
-      <w:r>
-        <w:rPr>
-          <w:sz w:val="32"/>
-          <w:szCs w:val="32"/>
-          <w:lang w:val="en-US"/>
-        </w:rPr>
-        <w:t xml:space="preserve">3points, 2points, 1point). </w:t>
+        <w:t xml:space="preserve"> the one nearer the top screen contains more points(3points, 2points, 1point). </w:t>
       </w:r>
       <w:r>
         <w:rPr>
@@ -10534,7 +10449,6 @@
         </w:rPr>
         <w:t xml:space="preserve">The total points will </w:t>
       </w:r>
-      <w:proofErr w:type="gramStart"/>
       <w:r>
         <w:rPr>
           <w:rFonts w:hint="eastAsia"/>
@@ -10544,7 +10458,6 @@
         </w:rPr>
         <w:t>accumulated</w:t>
       </w:r>
-      <w:proofErr w:type="gramEnd"/>
       <w:r>
         <w:rPr>
           <w:sz w:val="32"/>
@@ -11610,7 +11523,6 @@
         </w:rPr>
         <w:t xml:space="preserve"> and Circle class </w:t>
       </w:r>
-      <w:proofErr w:type="gramStart"/>
       <w:r>
         <w:rPr>
           <w:rFonts w:hint="eastAsia"/>
@@ -11637,7 +11549,6 @@
         </w:rPr>
         <w:t>both</w:t>
       </w:r>
-      <w:proofErr w:type="gramEnd"/>
       <w:r>
         <w:rPr>
           <w:sz w:val="32"/>
@@ -12460,25 +12371,7 @@
           <w:szCs w:val="32"/>
           <w:lang w:val="en-US"/>
         </w:rPr>
-        <w:t xml:space="preserve">the ball will start move. If the touch </w:t>
-      </w:r>
-      <w:proofErr w:type="gramStart"/>
-      <w:r>
-        <w:rPr>
-          <w:sz w:val="32"/>
-          <w:szCs w:val="32"/>
-          <w:lang w:val="en-US"/>
-        </w:rPr>
-        <w:t>point</w:t>
-      </w:r>
-      <w:proofErr w:type="gramEnd"/>
-      <w:r>
-        <w:rPr>
-          <w:sz w:val="32"/>
-          <w:szCs w:val="32"/>
-          <w:lang w:val="en-US"/>
-        </w:rPr>
-        <w:t xml:space="preserve"> far away from ball, ball will not be moved. 2) Ball will move follow the direction </w:t>
+        <w:t xml:space="preserve">the ball will start move. If the touch point far away from ball, ball will not be moved. 2) Ball will move follow the direction </w:t>
       </w:r>
       <w:r>
         <w:rPr>
@@ -12769,23 +12662,7 @@
           <w:szCs w:val="40"/>
           <w:lang w:val="en-US"/>
         </w:rPr>
-        <w:t>Task 1</w:t>
-      </w:r>
-      <w:r>
-        <w:rPr>
-          <w:sz w:val="40"/>
-          <w:szCs w:val="40"/>
-          <w:lang w:val="en-US"/>
-        </w:rPr>
-        <w:t>6</w:t>
-      </w:r>
-      <w:r>
-        <w:rPr>
-          <w:sz w:val="40"/>
-          <w:szCs w:val="40"/>
-          <w:lang w:val="en-US"/>
-        </w:rPr>
-        <w:t xml:space="preserve">: </w:t>
+        <w:t xml:space="preserve">Task 16: </w:t>
       </w:r>
       <w:r>
         <w:rPr>
@@ -12856,15 +12733,7 @@
           <w:szCs w:val="32"/>
           <w:lang w:val="en-US"/>
         </w:rPr>
-        <w:t xml:space="preserve">: </w:t>
-      </w:r>
-      <w:r>
-        <w:rPr>
-          <w:sz w:val="32"/>
-          <w:szCs w:val="32"/>
-          <w:lang w:val="en-US"/>
-        </w:rPr>
-        <w:t>2</w:t>
+        <w:t>: 2</w:t>
       </w:r>
       <w:r>
         <w:rPr>
@@ -12900,15 +12769,7 @@
           <w:szCs w:val="32"/>
           <w:lang w:val="en-US"/>
         </w:rPr>
-        <w:t xml:space="preserve">: </w:t>
-      </w:r>
-      <w:r>
-        <w:rPr>
-          <w:sz w:val="32"/>
-          <w:szCs w:val="32"/>
-          <w:lang w:val="en-US"/>
-        </w:rPr>
-        <w:t>1</w:t>
+        <w:t>: 1</w:t>
       </w:r>
       <w:r>
         <w:rPr>
@@ -13039,6 +12900,905 @@
           <w:lang w:val="en-US"/>
         </w:rPr>
         <w:t>I adjust it by dragging at different speeds (fast, slow, uniform). The ball's ejection speed moves according to my mouse dragging speed, which meets the expected standard.</w:t>
+      </w:r>
+    </w:p>
+    <w:p>
+      <w:pPr>
+        <w:spacing w:line="360" w:lineRule="auto"/>
+        <w:rPr>
+          <w:sz w:val="40"/>
+          <w:szCs w:val="40"/>
+          <w:lang w:val="en-US"/>
+        </w:rPr>
+      </w:pPr>
+    </w:p>
+    <w:p>
+      <w:pPr>
+        <w:spacing w:line="360" w:lineRule="auto"/>
+        <w:rPr>
+          <w:sz w:val="40"/>
+          <w:szCs w:val="40"/>
+          <w:lang w:val="en-US"/>
+        </w:rPr>
+      </w:pPr>
+      <w:r>
+        <w:rPr>
+          <w:sz w:val="40"/>
+          <w:szCs w:val="40"/>
+          <w:lang w:val="en-US"/>
+        </w:rPr>
+        <w:t>Task 1</w:t>
+      </w:r>
+      <w:r>
+        <w:rPr>
+          <w:sz w:val="40"/>
+          <w:szCs w:val="40"/>
+          <w:lang w:val="en-US"/>
+        </w:rPr>
+        <w:t>7</w:t>
+      </w:r>
+      <w:r>
+        <w:rPr>
+          <w:sz w:val="40"/>
+          <w:szCs w:val="40"/>
+          <w:lang w:val="en-US"/>
+        </w:rPr>
+        <w:t xml:space="preserve">: </w:t>
+      </w:r>
+      <w:r>
+        <w:rPr>
+          <w:sz w:val="40"/>
+          <w:szCs w:val="40"/>
+          <w:lang w:val="en-US"/>
+        </w:rPr>
+        <w:t>Implement obstacle effect</w:t>
+      </w:r>
+    </w:p>
+    <w:p>
+      <w:pPr>
+        <w:spacing w:line="360" w:lineRule="auto"/>
+        <w:rPr>
+          <w:sz w:val="32"/>
+          <w:szCs w:val="32"/>
+          <w:lang w:val="en-US"/>
+        </w:rPr>
+      </w:pPr>
+      <w:r>
+        <w:rPr>
+          <w:b/>
+          <w:bCs/>
+          <w:sz w:val="32"/>
+          <w:szCs w:val="32"/>
+          <w:lang w:val="en-US"/>
+        </w:rPr>
+        <w:t>TE</w:t>
+      </w:r>
+      <w:r>
+        <w:rPr>
+          <w:sz w:val="32"/>
+          <w:szCs w:val="32"/>
+          <w:lang w:val="en-US"/>
+        </w:rPr>
+        <w:t xml:space="preserve">: </w:t>
+      </w:r>
+      <w:r>
+        <w:rPr>
+          <w:sz w:val="32"/>
+          <w:szCs w:val="32"/>
+          <w:lang w:val="en-US"/>
+        </w:rPr>
+        <w:t>5</w:t>
+      </w:r>
+      <w:r>
+        <w:rPr>
+          <w:rFonts w:hint="eastAsia"/>
+          <w:sz w:val="32"/>
+          <w:szCs w:val="32"/>
+          <w:lang w:val="en-US"/>
+        </w:rPr>
+        <w:t>hrs,</w:t>
+      </w:r>
+      <w:r>
+        <w:rPr>
+          <w:sz w:val="32"/>
+          <w:szCs w:val="32"/>
+          <w:lang w:val="en-US"/>
+        </w:rPr>
+        <w:t xml:space="preserve"> </w:t>
+      </w:r>
+      <w:r>
+        <w:rPr>
+          <w:rFonts w:hint="eastAsia"/>
+          <w:b/>
+          <w:bCs/>
+          <w:sz w:val="32"/>
+          <w:szCs w:val="32"/>
+          <w:lang w:val="en-US"/>
+        </w:rPr>
+        <w:t>Actual</w:t>
+      </w:r>
+      <w:r>
+        <w:rPr>
+          <w:sz w:val="32"/>
+          <w:szCs w:val="32"/>
+          <w:lang w:val="en-US"/>
+        </w:rPr>
+        <w:t>: 1</w:t>
+      </w:r>
+      <w:r>
+        <w:rPr>
+          <w:rFonts w:hint="eastAsia"/>
+          <w:sz w:val="32"/>
+          <w:szCs w:val="32"/>
+          <w:lang w:val="en-US"/>
+        </w:rPr>
+        <w:t>hr</w:t>
+      </w:r>
+      <w:r>
+        <w:rPr>
+          <w:sz w:val="32"/>
+          <w:szCs w:val="32"/>
+          <w:lang w:val="en-US"/>
+        </w:rPr>
+        <w:t>s</w:t>
+      </w:r>
+    </w:p>
+    <w:p>
+      <w:pPr>
+        <w:spacing w:line="360" w:lineRule="auto"/>
+        <w:rPr>
+          <w:sz w:val="32"/>
+          <w:szCs w:val="32"/>
+          <w:lang w:val="en-US"/>
+        </w:rPr>
+      </w:pPr>
+      <w:r>
+        <w:rPr>
+          <w:sz w:val="32"/>
+          <w:szCs w:val="32"/>
+          <w:lang w:val="en-US"/>
+        </w:rPr>
+        <w:t>The</w:t>
+      </w:r>
+      <w:r>
+        <w:rPr>
+          <w:sz w:val="32"/>
+          <w:szCs w:val="32"/>
+          <w:lang w:val="en-US"/>
+        </w:rPr>
+        <w:t xml:space="preserve"> </w:t>
+      </w:r>
+      <w:r>
+        <w:rPr>
+          <w:rFonts w:hint="eastAsia"/>
+          <w:sz w:val="32"/>
+          <w:szCs w:val="32"/>
+          <w:lang w:val="en-US"/>
+        </w:rPr>
+        <w:t>obstacle</w:t>
+      </w:r>
+      <w:r>
+        <w:rPr>
+          <w:sz w:val="32"/>
+          <w:szCs w:val="32"/>
+          <w:lang w:val="en-US"/>
+        </w:rPr>
+        <w:t xml:space="preserve"> </w:t>
+      </w:r>
+      <w:r>
+        <w:rPr>
+          <w:sz w:val="32"/>
+          <w:szCs w:val="32"/>
+          <w:lang w:val="en-US"/>
+        </w:rPr>
+        <w:t xml:space="preserve">affect </w:t>
+      </w:r>
+      <w:r>
+        <w:rPr>
+          <w:sz w:val="32"/>
+          <w:szCs w:val="32"/>
+          <w:lang w:val="en-US"/>
+        </w:rPr>
+        <w:t xml:space="preserve">is </w:t>
+      </w:r>
+      <w:r>
+        <w:rPr>
+          <w:rFonts w:hint="eastAsia"/>
+          <w:sz w:val="32"/>
+          <w:szCs w:val="32"/>
+          <w:lang w:val="en-US"/>
+        </w:rPr>
+        <w:t>implemented</w:t>
+      </w:r>
+      <w:r>
+        <w:rPr>
+          <w:sz w:val="32"/>
+          <w:szCs w:val="32"/>
+          <w:lang w:val="en-US"/>
+        </w:rPr>
+        <w:t xml:space="preserve"> </w:t>
+      </w:r>
+      <w:r>
+        <w:rPr>
+          <w:rFonts w:hint="eastAsia"/>
+          <w:sz w:val="32"/>
+          <w:szCs w:val="32"/>
+          <w:lang w:val="en-US"/>
+        </w:rPr>
+        <w:t>with</w:t>
+      </w:r>
+      <w:r>
+        <w:rPr>
+          <w:sz w:val="32"/>
+          <w:szCs w:val="32"/>
+          <w:lang w:val="en-US"/>
+        </w:rPr>
+        <w:t xml:space="preserve"> </w:t>
+      </w:r>
+      <w:r>
+        <w:rPr>
+          <w:rFonts w:hint="eastAsia"/>
+          <w:sz w:val="32"/>
+          <w:szCs w:val="32"/>
+          <w:lang w:val="en-US"/>
+        </w:rPr>
+        <w:t>following</w:t>
+      </w:r>
+      <w:r>
+        <w:rPr>
+          <w:sz w:val="32"/>
+          <w:szCs w:val="32"/>
+          <w:lang w:val="en-US"/>
+        </w:rPr>
+        <w:t xml:space="preserve"> </w:t>
+      </w:r>
+      <w:r>
+        <w:rPr>
+          <w:rFonts w:hint="eastAsia"/>
+          <w:sz w:val="32"/>
+          <w:szCs w:val="32"/>
+          <w:lang w:val="en-US"/>
+        </w:rPr>
+        <w:t>features</w:t>
+      </w:r>
+      <w:r>
+        <w:rPr>
+          <w:sz w:val="32"/>
+          <w:szCs w:val="32"/>
+          <w:lang w:val="en-US"/>
+        </w:rPr>
+        <w:t xml:space="preserve">: 1) </w:t>
+      </w:r>
+      <w:r>
+        <w:rPr>
+          <w:rFonts w:hint="eastAsia"/>
+          <w:sz w:val="32"/>
+          <w:szCs w:val="32"/>
+          <w:lang w:val="en-US"/>
+        </w:rPr>
+        <w:t>one</w:t>
+      </w:r>
+      <w:r>
+        <w:rPr>
+          <w:sz w:val="32"/>
+          <w:szCs w:val="32"/>
+          <w:lang w:val="en-US"/>
+        </w:rPr>
+        <w:t xml:space="preserve"> </w:t>
+      </w:r>
+      <w:r>
+        <w:rPr>
+          <w:rFonts w:hint="eastAsia"/>
+          <w:sz w:val="32"/>
+          <w:szCs w:val="32"/>
+          <w:lang w:val="en-US"/>
+        </w:rPr>
+        <w:t>obstacle</w:t>
+      </w:r>
+      <w:r>
+        <w:rPr>
+          <w:sz w:val="32"/>
+          <w:szCs w:val="32"/>
+          <w:lang w:val="en-US"/>
+        </w:rPr>
+        <w:t xml:space="preserve"> </w:t>
+      </w:r>
+      <w:r>
+        <w:rPr>
+          <w:rFonts w:hint="eastAsia"/>
+          <w:sz w:val="32"/>
+          <w:szCs w:val="32"/>
+          <w:lang w:val="en-US"/>
+        </w:rPr>
+        <w:t>move</w:t>
+      </w:r>
+      <w:r>
+        <w:rPr>
+          <w:sz w:val="32"/>
+          <w:szCs w:val="32"/>
+          <w:lang w:val="en-US"/>
+        </w:rPr>
+        <w:t xml:space="preserve"> </w:t>
+      </w:r>
+      <w:r>
+        <w:rPr>
+          <w:rFonts w:hint="eastAsia"/>
+          <w:sz w:val="32"/>
+          <w:szCs w:val="32"/>
+          <w:lang w:val="en-US"/>
+        </w:rPr>
+        <w:t>horizontally</w:t>
+      </w:r>
+      <w:r>
+        <w:rPr>
+          <w:sz w:val="32"/>
+          <w:szCs w:val="32"/>
+          <w:lang w:val="en-US"/>
+        </w:rPr>
+        <w:t xml:space="preserve"> </w:t>
+      </w:r>
+      <w:r>
+        <w:rPr>
+          <w:rFonts w:hint="eastAsia"/>
+          <w:sz w:val="32"/>
+          <w:szCs w:val="32"/>
+          <w:lang w:val="en-US"/>
+        </w:rPr>
+        <w:t>in</w:t>
+      </w:r>
+      <w:r>
+        <w:rPr>
+          <w:sz w:val="32"/>
+          <w:szCs w:val="32"/>
+          <w:lang w:val="en-US"/>
+        </w:rPr>
+        <w:t xml:space="preserve"> </w:t>
+      </w:r>
+      <w:r>
+        <w:rPr>
+          <w:rFonts w:hint="eastAsia"/>
+          <w:sz w:val="32"/>
+          <w:szCs w:val="32"/>
+          <w:lang w:val="en-US"/>
+        </w:rPr>
+        <w:t>the</w:t>
+      </w:r>
+      <w:r>
+        <w:rPr>
+          <w:sz w:val="32"/>
+          <w:szCs w:val="32"/>
+          <w:lang w:val="en-US"/>
+        </w:rPr>
+        <w:t xml:space="preserve"> </w:t>
+      </w:r>
+      <w:r>
+        <w:rPr>
+          <w:rFonts w:hint="eastAsia"/>
+          <w:sz w:val="32"/>
+          <w:szCs w:val="32"/>
+          <w:lang w:val="en-US"/>
+        </w:rPr>
+        <w:t>specific</w:t>
+      </w:r>
+      <w:r>
+        <w:rPr>
+          <w:sz w:val="32"/>
+          <w:szCs w:val="32"/>
+          <w:lang w:val="en-US"/>
+        </w:rPr>
+        <w:t xml:space="preserve"> </w:t>
+      </w:r>
+      <w:r>
+        <w:rPr>
+          <w:rFonts w:hint="eastAsia"/>
+          <w:sz w:val="32"/>
+          <w:szCs w:val="32"/>
+          <w:lang w:val="en-US"/>
+        </w:rPr>
+        <w:t>range</w:t>
+      </w:r>
+      <w:r>
+        <w:rPr>
+          <w:sz w:val="32"/>
+          <w:szCs w:val="32"/>
+          <w:lang w:val="en-US"/>
+        </w:rPr>
+        <w:t xml:space="preserve"> </w:t>
+      </w:r>
+      <w:r>
+        <w:rPr>
+          <w:rFonts w:hint="eastAsia"/>
+          <w:sz w:val="32"/>
+          <w:szCs w:val="32"/>
+          <w:lang w:val="en-US"/>
+        </w:rPr>
+        <w:t>inside</w:t>
+      </w:r>
+      <w:r>
+        <w:rPr>
+          <w:sz w:val="32"/>
+          <w:szCs w:val="32"/>
+          <w:lang w:val="en-US"/>
+        </w:rPr>
+        <w:t xml:space="preserve"> </w:t>
+      </w:r>
+      <w:r>
+        <w:rPr>
+          <w:rFonts w:hint="eastAsia"/>
+          <w:sz w:val="32"/>
+          <w:szCs w:val="32"/>
+          <w:lang w:val="en-US"/>
+        </w:rPr>
+        <w:t>the</w:t>
+      </w:r>
+      <w:r>
+        <w:rPr>
+          <w:sz w:val="32"/>
+          <w:szCs w:val="32"/>
+          <w:lang w:val="en-US"/>
+        </w:rPr>
+        <w:t xml:space="preserve"> </w:t>
+      </w:r>
+      <w:r>
+        <w:rPr>
+          <w:rFonts w:hint="eastAsia"/>
+          <w:sz w:val="32"/>
+          <w:szCs w:val="32"/>
+          <w:lang w:val="en-US"/>
+        </w:rPr>
+        <w:t>view</w:t>
+      </w:r>
+      <w:r>
+        <w:rPr>
+          <w:sz w:val="32"/>
+          <w:szCs w:val="32"/>
+          <w:lang w:val="en-US"/>
+        </w:rPr>
+        <w:t xml:space="preserve"> </w:t>
+      </w:r>
+      <w:r>
+        <w:rPr>
+          <w:rFonts w:hint="eastAsia"/>
+          <w:sz w:val="32"/>
+          <w:szCs w:val="32"/>
+          <w:lang w:val="en-US"/>
+        </w:rPr>
+        <w:t>area</w:t>
+      </w:r>
+      <w:r>
+        <w:rPr>
+          <w:sz w:val="32"/>
+          <w:szCs w:val="32"/>
+          <w:lang w:val="en-US"/>
+        </w:rPr>
+        <w:t>.</w:t>
+      </w:r>
+    </w:p>
+    <w:p>
+      <w:pPr>
+        <w:spacing w:line="360" w:lineRule="auto"/>
+        <w:rPr>
+          <w:rFonts w:hint="eastAsia"/>
+          <w:sz w:val="40"/>
+          <w:szCs w:val="40"/>
+          <w:lang w:val="en-US"/>
+        </w:rPr>
+      </w:pPr>
+      <w:r>
+        <w:rPr>
+          <w:sz w:val="32"/>
+          <w:szCs w:val="32"/>
+          <w:lang w:val="en-US"/>
+        </w:rPr>
+        <w:t xml:space="preserve">2) </w:t>
+      </w:r>
+      <w:r>
+        <w:rPr>
+          <w:rFonts w:hint="eastAsia"/>
+          <w:sz w:val="32"/>
+          <w:szCs w:val="32"/>
+          <w:lang w:val="en-US"/>
+        </w:rPr>
+        <w:t>another</w:t>
+      </w:r>
+      <w:r>
+        <w:rPr>
+          <w:sz w:val="32"/>
+          <w:szCs w:val="32"/>
+          <w:lang w:val="en-US"/>
+        </w:rPr>
+        <w:t xml:space="preserve"> </w:t>
+      </w:r>
+      <w:r>
+        <w:rPr>
+          <w:rFonts w:hint="eastAsia"/>
+          <w:sz w:val="32"/>
+          <w:szCs w:val="32"/>
+          <w:lang w:val="en-US"/>
+        </w:rPr>
+        <w:t>obstacle</w:t>
+      </w:r>
+      <w:r>
+        <w:rPr>
+          <w:sz w:val="32"/>
+          <w:szCs w:val="32"/>
+          <w:lang w:val="en-US"/>
+        </w:rPr>
+        <w:t xml:space="preserve"> </w:t>
+      </w:r>
+      <w:r>
+        <w:rPr>
+          <w:rFonts w:hint="eastAsia"/>
+          <w:sz w:val="32"/>
+          <w:szCs w:val="32"/>
+          <w:lang w:val="en-US"/>
+        </w:rPr>
+        <w:t>move</w:t>
+      </w:r>
+      <w:r>
+        <w:rPr>
+          <w:sz w:val="32"/>
+          <w:szCs w:val="32"/>
+          <w:lang w:val="en-US"/>
+        </w:rPr>
+        <w:t xml:space="preserve"> </w:t>
+      </w:r>
+      <w:r>
+        <w:rPr>
+          <w:rFonts w:hint="eastAsia"/>
+          <w:sz w:val="32"/>
+          <w:szCs w:val="32"/>
+          <w:lang w:val="en-US"/>
+        </w:rPr>
+        <w:t>vertically</w:t>
+      </w:r>
+      <w:r>
+        <w:rPr>
+          <w:sz w:val="32"/>
+          <w:szCs w:val="32"/>
+          <w:lang w:val="en-US"/>
+        </w:rPr>
+        <w:t xml:space="preserve"> </w:t>
+      </w:r>
+      <w:r>
+        <w:rPr>
+          <w:rFonts w:hint="eastAsia"/>
+          <w:sz w:val="32"/>
+          <w:szCs w:val="32"/>
+          <w:lang w:val="en-US"/>
+        </w:rPr>
+        <w:t>in</w:t>
+      </w:r>
+      <w:r>
+        <w:rPr>
+          <w:sz w:val="32"/>
+          <w:szCs w:val="32"/>
+          <w:lang w:val="en-US"/>
+        </w:rPr>
+        <w:t xml:space="preserve"> </w:t>
+      </w:r>
+      <w:r>
+        <w:rPr>
+          <w:rFonts w:hint="eastAsia"/>
+          <w:sz w:val="32"/>
+          <w:szCs w:val="32"/>
+          <w:lang w:val="en-US"/>
+        </w:rPr>
+        <w:t>the</w:t>
+      </w:r>
+      <w:r>
+        <w:rPr>
+          <w:sz w:val="32"/>
+          <w:szCs w:val="32"/>
+          <w:lang w:val="en-US"/>
+        </w:rPr>
+        <w:t xml:space="preserve"> </w:t>
+      </w:r>
+      <w:r>
+        <w:rPr>
+          <w:rFonts w:hint="eastAsia"/>
+          <w:sz w:val="32"/>
+          <w:szCs w:val="32"/>
+          <w:lang w:val="en-US"/>
+        </w:rPr>
+        <w:t>specific</w:t>
+      </w:r>
+      <w:r>
+        <w:rPr>
+          <w:sz w:val="32"/>
+          <w:szCs w:val="32"/>
+          <w:lang w:val="en-US"/>
+        </w:rPr>
+        <w:t xml:space="preserve"> </w:t>
+      </w:r>
+      <w:r>
+        <w:rPr>
+          <w:rFonts w:hint="eastAsia"/>
+          <w:sz w:val="32"/>
+          <w:szCs w:val="32"/>
+          <w:lang w:val="en-US"/>
+        </w:rPr>
+        <w:t>range</w:t>
+      </w:r>
+      <w:r>
+        <w:rPr>
+          <w:sz w:val="32"/>
+          <w:szCs w:val="32"/>
+          <w:lang w:val="en-US"/>
+        </w:rPr>
+        <w:t xml:space="preserve"> </w:t>
+      </w:r>
+      <w:r>
+        <w:rPr>
+          <w:rFonts w:hint="eastAsia"/>
+          <w:sz w:val="32"/>
+          <w:szCs w:val="32"/>
+          <w:lang w:val="en-US"/>
+        </w:rPr>
+        <w:t>inside</w:t>
+      </w:r>
+      <w:r>
+        <w:rPr>
+          <w:sz w:val="32"/>
+          <w:szCs w:val="32"/>
+          <w:lang w:val="en-US"/>
+        </w:rPr>
+        <w:t xml:space="preserve"> </w:t>
+      </w:r>
+      <w:r>
+        <w:rPr>
+          <w:rFonts w:hint="eastAsia"/>
+          <w:sz w:val="32"/>
+          <w:szCs w:val="32"/>
+          <w:lang w:val="en-US"/>
+        </w:rPr>
+        <w:t>the</w:t>
+      </w:r>
+      <w:r>
+        <w:rPr>
+          <w:sz w:val="32"/>
+          <w:szCs w:val="32"/>
+          <w:lang w:val="en-US"/>
+        </w:rPr>
+        <w:t xml:space="preserve"> </w:t>
+      </w:r>
+      <w:r>
+        <w:rPr>
+          <w:rFonts w:hint="eastAsia"/>
+          <w:sz w:val="32"/>
+          <w:szCs w:val="32"/>
+          <w:lang w:val="en-US"/>
+        </w:rPr>
+        <w:t>view</w:t>
+      </w:r>
+      <w:r>
+        <w:rPr>
+          <w:sz w:val="32"/>
+          <w:szCs w:val="32"/>
+          <w:lang w:val="en-US"/>
+        </w:rPr>
+        <w:t xml:space="preserve"> </w:t>
+      </w:r>
+      <w:r>
+        <w:rPr>
+          <w:rFonts w:hint="eastAsia"/>
+          <w:sz w:val="32"/>
+          <w:szCs w:val="32"/>
+          <w:lang w:val="en-US"/>
+        </w:rPr>
+        <w:t>area</w:t>
+      </w:r>
+      <w:r>
+        <w:rPr>
+          <w:sz w:val="32"/>
+          <w:szCs w:val="32"/>
+          <w:lang w:val="en-US"/>
+        </w:rPr>
+        <w:t>.</w:t>
+      </w:r>
+      <w:r>
+        <w:rPr>
+          <w:sz w:val="32"/>
+          <w:szCs w:val="32"/>
+          <w:lang w:val="en-US"/>
+        </w:rPr>
+        <w:t xml:space="preserve"> 3</w:t>
+      </w:r>
+      <w:r>
+        <w:rPr>
+          <w:rFonts w:hint="eastAsia"/>
+          <w:sz w:val="32"/>
+          <w:szCs w:val="32"/>
+          <w:lang w:val="en-US"/>
+        </w:rPr>
+        <w:t>)</w:t>
+      </w:r>
+      <w:r>
+        <w:rPr>
+          <w:sz w:val="32"/>
+          <w:szCs w:val="32"/>
+          <w:lang w:val="en-US"/>
+        </w:rPr>
+        <w:t xml:space="preserve"> Once the ball </w:t>
+      </w:r>
+      <w:r>
+        <w:rPr>
+          <w:rFonts w:hint="eastAsia"/>
+          <w:sz w:val="32"/>
+          <w:szCs w:val="32"/>
+          <w:lang w:val="en-US"/>
+        </w:rPr>
+        <w:t>interact</w:t>
+      </w:r>
+      <w:r>
+        <w:rPr>
+          <w:rFonts w:hint="eastAsia"/>
+          <w:sz w:val="32"/>
+          <w:szCs w:val="32"/>
+          <w:lang w:val="en-US"/>
+        </w:rPr>
+        <w:t>s</w:t>
+      </w:r>
+      <w:r>
+        <w:rPr>
+          <w:sz w:val="32"/>
+          <w:szCs w:val="32"/>
+          <w:lang w:val="en-US"/>
+        </w:rPr>
+        <w:t xml:space="preserve"> </w:t>
+      </w:r>
+      <w:r>
+        <w:rPr>
+          <w:rFonts w:hint="eastAsia"/>
+          <w:sz w:val="32"/>
+          <w:szCs w:val="32"/>
+          <w:lang w:val="en-US"/>
+        </w:rPr>
+        <w:t>any</w:t>
+      </w:r>
+      <w:r>
+        <w:rPr>
+          <w:sz w:val="32"/>
+          <w:szCs w:val="32"/>
+          <w:lang w:val="en-US"/>
+        </w:rPr>
+        <w:t xml:space="preserve"> </w:t>
+      </w:r>
+      <w:r>
+        <w:rPr>
+          <w:rFonts w:hint="eastAsia"/>
+          <w:sz w:val="32"/>
+          <w:szCs w:val="32"/>
+          <w:lang w:val="en-US"/>
+        </w:rPr>
+        <w:t>edge</w:t>
+      </w:r>
+      <w:r>
+        <w:rPr>
+          <w:rFonts w:hint="eastAsia"/>
+          <w:sz w:val="32"/>
+          <w:szCs w:val="32"/>
+          <w:lang w:val="en-US"/>
+        </w:rPr>
+        <w:t>s</w:t>
+      </w:r>
+      <w:r>
+        <w:rPr>
+          <w:sz w:val="32"/>
+          <w:szCs w:val="32"/>
+          <w:lang w:val="en-US"/>
+        </w:rPr>
+        <w:t xml:space="preserve"> </w:t>
+      </w:r>
+      <w:r>
+        <w:rPr>
+          <w:rFonts w:hint="eastAsia"/>
+          <w:sz w:val="32"/>
+          <w:szCs w:val="32"/>
+          <w:lang w:val="en-US"/>
+        </w:rPr>
+        <w:t>of</w:t>
+      </w:r>
+      <w:r>
+        <w:rPr>
+          <w:sz w:val="32"/>
+          <w:szCs w:val="32"/>
+          <w:lang w:val="en-US"/>
+        </w:rPr>
+        <w:t xml:space="preserve"> </w:t>
+      </w:r>
+      <w:r>
+        <w:rPr>
+          <w:rFonts w:hint="eastAsia"/>
+          <w:sz w:val="32"/>
+          <w:szCs w:val="32"/>
+          <w:lang w:val="en-US"/>
+        </w:rPr>
+        <w:t>any</w:t>
+      </w:r>
+      <w:r>
+        <w:rPr>
+          <w:sz w:val="32"/>
+          <w:szCs w:val="32"/>
+          <w:lang w:val="en-US"/>
+        </w:rPr>
+        <w:t xml:space="preserve"> </w:t>
+      </w:r>
+      <w:r>
+        <w:rPr>
+          <w:rFonts w:hint="eastAsia"/>
+          <w:sz w:val="32"/>
+          <w:szCs w:val="32"/>
+          <w:lang w:val="en-US"/>
+        </w:rPr>
+        <w:t>obstacles</w:t>
+      </w:r>
+      <w:r>
+        <w:rPr>
+          <w:sz w:val="32"/>
+          <w:szCs w:val="32"/>
+          <w:lang w:val="en-US"/>
+        </w:rPr>
+        <w:t>, the ball will stop and</w:t>
+      </w:r>
+      <w:r>
+        <w:rPr>
+          <w:sz w:val="32"/>
+          <w:szCs w:val="32"/>
+          <w:lang w:val="en-US"/>
+        </w:rPr>
+        <w:t xml:space="preserve"> </w:t>
+      </w:r>
+      <w:r>
+        <w:rPr>
+          <w:rFonts w:hint="eastAsia"/>
+          <w:sz w:val="32"/>
+          <w:szCs w:val="32"/>
+          <w:lang w:val="en-US"/>
+        </w:rPr>
+        <w:t>be</w:t>
+      </w:r>
+      <w:r>
+        <w:rPr>
+          <w:sz w:val="32"/>
+          <w:szCs w:val="32"/>
+          <w:lang w:val="en-US"/>
+        </w:rPr>
+        <w:t xml:space="preserve"> reset to the start point. 4) The reset ball could be </w:t>
+      </w:r>
+      <w:r>
+        <w:rPr>
+          <w:rFonts w:hint="eastAsia"/>
+          <w:sz w:val="32"/>
+          <w:szCs w:val="32"/>
+          <w:lang w:val="en-US"/>
+        </w:rPr>
+        <w:t>flung</w:t>
+      </w:r>
+      <w:r>
+        <w:rPr>
+          <w:sz w:val="32"/>
+          <w:szCs w:val="32"/>
+          <w:lang w:val="en-US"/>
+        </w:rPr>
+        <w:t xml:space="preserve"> a</w:t>
+      </w:r>
+      <w:r>
+        <w:rPr>
+          <w:rFonts w:hint="eastAsia"/>
+          <w:sz w:val="32"/>
+          <w:szCs w:val="32"/>
+          <w:lang w:val="en-US"/>
+        </w:rPr>
+        <w:t>gain</w:t>
+      </w:r>
+      <w:r>
+        <w:rPr>
+          <w:sz w:val="32"/>
+          <w:szCs w:val="32"/>
+          <w:lang w:val="en-US"/>
+        </w:rPr>
+        <w:t xml:space="preserve">. </w:t>
       </w:r>
     </w:p>
     <w:p>
@@ -13377,6 +14137,7 @@
           <w:szCs w:val="32"/>
           <w:lang w:val="en-US"/>
         </w:rPr>
+        <w:lastRenderedPageBreak/>
         <w:t>Original</w:t>
       </w:r>
       <w:r>
@@ -15152,7 +15913,7 @@
   <w:style w:type="paragraph" w:default="1" w:styleId="Normal">
     <w:name w:val="Normal"/>
     <w:qFormat/>
-    <w:rsid w:val="00602BB0"/>
+    <w:rsid w:val="005F75B9"/>
   </w:style>
   <w:style w:type="paragraph" w:styleId="Heading1">
     <w:name w:val="heading 1"/>

</xml_diff>

<commit_message>
Task 18: Implement target effect
</commit_message>
<xml_diff>
--- a/COMPX202-A8.docx
+++ b/COMPX202-A8.docx
@@ -3182,14 +3182,6 @@
                 <w:lang w:val="en-US"/>
               </w:rPr>
             </w:pPr>
-            <w:r>
-              <w:rPr>
-                <w:sz w:val="32"/>
-                <w:szCs w:val="32"/>
-                <w:lang w:val="en-US"/>
-              </w:rPr>
-              <w:t xml:space="preserve"> </w:t>
-            </w:r>
           </w:p>
         </w:tc>
         <w:tc>
@@ -3201,6 +3193,7 @@
             <w:pPr>
               <w:spacing w:line="360" w:lineRule="auto"/>
               <w:rPr>
+                <w:rFonts w:hint="eastAsia"/>
                 <w:sz w:val="32"/>
                 <w:szCs w:val="32"/>
                 <w:lang w:val="en-US"/>
@@ -3213,7 +3206,7 @@
                 <w:szCs w:val="32"/>
                 <w:lang w:val="en-US"/>
               </w:rPr>
-              <w:t>Test</w:t>
+              <w:t>Implement</w:t>
             </w:r>
             <w:r>
               <w:rPr>
@@ -3230,7 +3223,7 @@
                 <w:szCs w:val="32"/>
                 <w:lang w:val="en-US"/>
               </w:rPr>
-              <w:t>obstacle</w:t>
+              <w:t>target</w:t>
             </w:r>
             <w:r>
               <w:rPr>
@@ -3247,7 +3240,15 @@
                 <w:szCs w:val="32"/>
                 <w:lang w:val="en-US"/>
               </w:rPr>
-              <w:t>effect</w:t>
+              <w:t>e</w:t>
+            </w:r>
+            <w:r>
+              <w:rPr>
+                <w:sz w:val="32"/>
+                <w:szCs w:val="32"/>
+                <w:lang w:val="en-US"/>
+              </w:rPr>
+              <w:t>ffect</w:t>
             </w:r>
           </w:p>
         </w:tc>
@@ -3260,6 +3261,7 @@
             <w:pPr>
               <w:spacing w:line="360" w:lineRule="auto"/>
               <w:rPr>
+                <w:rFonts w:hint="eastAsia"/>
                 <w:sz w:val="32"/>
                 <w:szCs w:val="32"/>
                 <w:lang w:val="en-US"/>
@@ -3272,7 +3274,7 @@
                 <w:szCs w:val="32"/>
                 <w:lang w:val="en-US"/>
               </w:rPr>
-              <w:t>H</w:t>
+              <w:t>J</w:t>
             </w:r>
           </w:p>
         </w:tc>
@@ -3296,7 +3298,7 @@
                 <w:szCs w:val="32"/>
                 <w:lang w:val="en-US"/>
               </w:rPr>
-              <w:t>2</w:t>
+              <w:t>3</w:t>
             </w:r>
             <w:r>
               <w:rPr>
@@ -3369,20 +3371,12 @@
             </w:pPr>
             <w:r>
               <w:rPr>
-                <w:sz w:val="32"/>
-                <w:szCs w:val="32"/>
-                <w:lang w:val="en-US"/>
-              </w:rPr>
-              <w:t>I</w:t>
-            </w:r>
-            <w:r>
-              <w:rPr>
                 <w:rFonts w:hint="eastAsia"/>
                 <w:sz w:val="32"/>
                 <w:szCs w:val="32"/>
                 <w:lang w:val="en-US"/>
               </w:rPr>
-              <w:t>mplement</w:t>
+              <w:t>Test</w:t>
             </w:r>
             <w:r>
               <w:rPr>
@@ -3399,7 +3393,7 @@
                 <w:szCs w:val="32"/>
                 <w:lang w:val="en-US"/>
               </w:rPr>
-              <w:t>score</w:t>
+              <w:t>obstacle</w:t>
             </w:r>
             <w:r>
               <w:rPr>
@@ -3416,7 +3410,7 @@
                 <w:szCs w:val="32"/>
                 <w:lang w:val="en-US"/>
               </w:rPr>
-              <w:t>system</w:t>
+              <w:t>effect</w:t>
             </w:r>
           </w:p>
         </w:tc>
@@ -3441,7 +3435,7 @@
                 <w:szCs w:val="32"/>
                 <w:lang w:val="en-US"/>
               </w:rPr>
-              <w:t>J</w:t>
+              <w:t>H</w:t>
             </w:r>
           </w:p>
         </w:tc>
@@ -3465,7 +3459,7 @@
                 <w:szCs w:val="32"/>
                 <w:lang w:val="en-US"/>
               </w:rPr>
-              <w:t>3</w:t>
+              <w:t>1</w:t>
             </w:r>
             <w:r>
               <w:rPr>
@@ -3483,7 +3477,7 @@
                 <w:szCs w:val="32"/>
                 <w:lang w:val="en-US"/>
               </w:rPr>
-              <w:t>hrs</w:t>
+              <w:t>hr</w:t>
             </w:r>
             <w:proofErr w:type="spellEnd"/>
           </w:p>
@@ -3512,14 +3506,6 @@
                 <w:lang w:val="en-US"/>
               </w:rPr>
             </w:pPr>
-            <w:r>
-              <w:rPr>
-                <w:sz w:val="32"/>
-                <w:szCs w:val="32"/>
-                <w:lang w:val="en-US"/>
-              </w:rPr>
-              <w:t xml:space="preserve"> </w:t>
-            </w:r>
           </w:p>
         </w:tc>
         <w:tc>
@@ -3531,6 +3517,7 @@
             <w:pPr>
               <w:spacing w:line="360" w:lineRule="auto"/>
               <w:rPr>
+                <w:rFonts w:hint="eastAsia"/>
                 <w:sz w:val="32"/>
                 <w:szCs w:val="32"/>
                 <w:lang w:val="en-US"/>
@@ -3560,7 +3547,7 @@
                 <w:szCs w:val="32"/>
                 <w:lang w:val="en-US"/>
               </w:rPr>
-              <w:t>score</w:t>
+              <w:t>target</w:t>
             </w:r>
             <w:r>
               <w:rPr>
@@ -3577,7 +3564,15 @@
                 <w:szCs w:val="32"/>
                 <w:lang w:val="en-US"/>
               </w:rPr>
-              <w:t>system</w:t>
+              <w:t>e</w:t>
+            </w:r>
+            <w:r>
+              <w:rPr>
+                <w:sz w:val="32"/>
+                <w:szCs w:val="32"/>
+                <w:lang w:val="en-US"/>
+              </w:rPr>
+              <w:t>ffect</w:t>
             </w:r>
           </w:p>
         </w:tc>
@@ -3590,6 +3585,7 @@
             <w:pPr>
               <w:spacing w:line="360" w:lineRule="auto"/>
               <w:rPr>
+                <w:rFonts w:hint="eastAsia"/>
                 <w:sz w:val="32"/>
                 <w:szCs w:val="32"/>
                 <w:lang w:val="en-US"/>
@@ -3626,7 +3622,7 @@
                 <w:szCs w:val="32"/>
                 <w:lang w:val="en-US"/>
               </w:rPr>
-              <w:t>2</w:t>
+              <w:t>1</w:t>
             </w:r>
             <w:r>
               <w:rPr>
@@ -3644,7 +3640,7 @@
                 <w:szCs w:val="32"/>
                 <w:lang w:val="en-US"/>
               </w:rPr>
-              <w:t>hrs</w:t>
+              <w:t>hr</w:t>
             </w:r>
             <w:proofErr w:type="spellEnd"/>
           </w:p>
@@ -3704,7 +3700,7 @@
                 <w:szCs w:val="32"/>
                 <w:lang w:val="en-US"/>
               </w:rPr>
-              <w:t xml:space="preserve">Define functions in </w:t>
+              <w:t>I</w:t>
             </w:r>
             <w:r>
               <w:rPr>
@@ -3713,6 +3709,23 @@
                 <w:szCs w:val="32"/>
                 <w:lang w:val="en-US"/>
               </w:rPr>
+              <w:t>mplement</w:t>
+            </w:r>
+            <w:r>
+              <w:rPr>
+                <w:sz w:val="32"/>
+                <w:szCs w:val="32"/>
+                <w:lang w:val="en-US"/>
+              </w:rPr>
+              <w:t xml:space="preserve"> </w:t>
+            </w:r>
+            <w:r>
+              <w:rPr>
+                <w:rFonts w:hint="eastAsia"/>
+                <w:sz w:val="32"/>
+                <w:szCs w:val="32"/>
+                <w:lang w:val="en-US"/>
+              </w:rPr>
               <w:t>score</w:t>
             </w:r>
             <w:r>
@@ -3721,7 +3734,16 @@
                 <w:szCs w:val="32"/>
                 <w:lang w:val="en-US"/>
               </w:rPr>
-              <w:t xml:space="preserve"> screen</w:t>
+              <w:t xml:space="preserve"> </w:t>
+            </w:r>
+            <w:r>
+              <w:rPr>
+                <w:rFonts w:hint="eastAsia"/>
+                <w:sz w:val="32"/>
+                <w:szCs w:val="32"/>
+                <w:lang w:val="en-US"/>
+              </w:rPr>
+              <w:t>system</w:t>
             </w:r>
           </w:p>
         </w:tc>
@@ -3770,542 +3792,7 @@
                 <w:szCs w:val="32"/>
                 <w:lang w:val="en-US"/>
               </w:rPr>
-              <w:t>15</w:t>
-            </w:r>
-            <w:r>
-              <w:rPr>
-                <w:sz w:val="32"/>
-                <w:szCs w:val="32"/>
-                <w:lang w:val="en-US"/>
-              </w:rPr>
-              <w:t xml:space="preserve"> </w:t>
-            </w:r>
-            <w:r>
-              <w:rPr>
-                <w:rFonts w:hint="eastAsia"/>
-                <w:sz w:val="32"/>
-                <w:szCs w:val="32"/>
-                <w:lang w:val="en-US"/>
-              </w:rPr>
-              <w:t>min</w:t>
-            </w:r>
-            <w:r>
-              <w:rPr>
-                <w:rFonts w:hint="eastAsia"/>
-                <w:sz w:val="32"/>
-                <w:szCs w:val="32"/>
-                <w:lang w:val="en-US"/>
-              </w:rPr>
-              <w:t>s</w:t>
-            </w:r>
-          </w:p>
-        </w:tc>
-      </w:tr>
-      <w:tr>
-        <w:trPr>
-          <w:trHeight w:val="793"/>
-        </w:trPr>
-        <w:tc>
-          <w:tcPr>
-            <w:tcW w:w="1656" w:type="dxa"/>
-            <w:vAlign w:val="center"/>
-          </w:tcPr>
-          <w:p>
-            <w:pPr>
-              <w:pStyle w:val="ListParagraph"/>
-              <w:numPr>
-                <w:ilvl w:val="0"/>
-                <w:numId w:val="1"/>
-              </w:numPr>
-              <w:spacing w:line="360" w:lineRule="auto"/>
-              <w:rPr>
-                <w:sz w:val="32"/>
-                <w:szCs w:val="32"/>
-                <w:lang w:val="en-US"/>
-              </w:rPr>
-            </w:pPr>
-            <w:r>
-              <w:rPr>
-                <w:sz w:val="32"/>
-                <w:szCs w:val="32"/>
-                <w:lang w:val="en-US"/>
-              </w:rPr>
-              <w:t xml:space="preserve"> </w:t>
-            </w:r>
-          </w:p>
-        </w:tc>
-        <w:tc>
-          <w:tcPr>
-            <w:tcW w:w="5628" w:type="dxa"/>
-            <w:vAlign w:val="center"/>
-          </w:tcPr>
-          <w:p>
-            <w:pPr>
-              <w:spacing w:line="360" w:lineRule="auto"/>
-              <w:rPr>
-                <w:sz w:val="32"/>
-                <w:szCs w:val="32"/>
-                <w:lang w:val="en-US"/>
-              </w:rPr>
-            </w:pPr>
-            <w:r>
-              <w:rPr>
-                <w:sz w:val="32"/>
-                <w:szCs w:val="32"/>
-                <w:lang w:val="en-US"/>
-              </w:rPr>
-              <w:t xml:space="preserve">Wireframe design of </w:t>
-            </w:r>
-            <w:r>
-              <w:rPr>
-                <w:rFonts w:hint="eastAsia"/>
-                <w:sz w:val="32"/>
-                <w:szCs w:val="32"/>
-                <w:lang w:val="en-US"/>
-              </w:rPr>
-              <w:t>score</w:t>
-            </w:r>
-            <w:r>
-              <w:rPr>
-                <w:sz w:val="32"/>
-                <w:szCs w:val="32"/>
-                <w:lang w:val="en-US"/>
-              </w:rPr>
-              <w:t xml:space="preserve"> screen</w:t>
-            </w:r>
-          </w:p>
-        </w:tc>
-        <w:tc>
-          <w:tcPr>
-            <w:tcW w:w="1255" w:type="dxa"/>
-            <w:vAlign w:val="center"/>
-          </w:tcPr>
-          <w:p>
-            <w:pPr>
-              <w:spacing w:line="360" w:lineRule="auto"/>
-              <w:rPr>
-                <w:sz w:val="32"/>
-                <w:szCs w:val="32"/>
-                <w:lang w:val="en-US"/>
-              </w:rPr>
-            </w:pPr>
-            <w:r>
-              <w:rPr>
-                <w:rFonts w:hint="eastAsia"/>
-                <w:sz w:val="32"/>
-                <w:szCs w:val="32"/>
-                <w:lang w:val="en-US"/>
-              </w:rPr>
-              <w:t>J</w:t>
-            </w:r>
-          </w:p>
-        </w:tc>
-        <w:tc>
-          <w:tcPr>
-            <w:tcW w:w="1265" w:type="dxa"/>
-            <w:vAlign w:val="center"/>
-          </w:tcPr>
-          <w:p>
-            <w:pPr>
-              <w:spacing w:line="360" w:lineRule="auto"/>
-              <w:rPr>
-                <w:sz w:val="32"/>
-                <w:szCs w:val="32"/>
-                <w:lang w:val="en-US"/>
-              </w:rPr>
-            </w:pPr>
-            <w:r>
-              <w:rPr>
-                <w:sz w:val="32"/>
-                <w:szCs w:val="32"/>
-                <w:lang w:val="en-US"/>
-              </w:rPr>
-              <w:t>30</w:t>
-            </w:r>
-            <w:r>
-              <w:rPr>
-                <w:sz w:val="32"/>
-                <w:szCs w:val="32"/>
-                <w:lang w:val="en-US"/>
-              </w:rPr>
-              <w:t xml:space="preserve"> </w:t>
-            </w:r>
-            <w:r>
-              <w:rPr>
-                <w:rFonts w:hint="eastAsia"/>
-                <w:sz w:val="32"/>
-                <w:szCs w:val="32"/>
-                <w:lang w:val="en-US"/>
-              </w:rPr>
-              <w:t>mins</w:t>
-            </w:r>
-          </w:p>
-        </w:tc>
-      </w:tr>
-      <w:tr>
-        <w:trPr>
-          <w:trHeight w:val="793"/>
-        </w:trPr>
-        <w:tc>
-          <w:tcPr>
-            <w:tcW w:w="1656" w:type="dxa"/>
-            <w:vAlign w:val="center"/>
-          </w:tcPr>
-          <w:p>
-            <w:pPr>
-              <w:pStyle w:val="ListParagraph"/>
-              <w:numPr>
-                <w:ilvl w:val="0"/>
-                <w:numId w:val="1"/>
-              </w:numPr>
-              <w:spacing w:line="360" w:lineRule="auto"/>
-              <w:rPr>
-                <w:sz w:val="32"/>
-                <w:szCs w:val="32"/>
-                <w:lang w:val="en-US"/>
-              </w:rPr>
-            </w:pPr>
-            <w:r>
-              <w:rPr>
-                <w:sz w:val="32"/>
-                <w:szCs w:val="32"/>
-                <w:lang w:val="en-US"/>
-              </w:rPr>
-              <w:t xml:space="preserve"> </w:t>
-            </w:r>
-          </w:p>
-        </w:tc>
-        <w:tc>
-          <w:tcPr>
-            <w:tcW w:w="5628" w:type="dxa"/>
-            <w:vAlign w:val="center"/>
-          </w:tcPr>
-          <w:p>
-            <w:pPr>
-              <w:spacing w:line="360" w:lineRule="auto"/>
-              <w:rPr>
-                <w:sz w:val="32"/>
-                <w:szCs w:val="32"/>
-                <w:lang w:val="en-US"/>
-              </w:rPr>
-            </w:pPr>
-            <w:r>
-              <w:rPr>
-                <w:rFonts w:hint="eastAsia"/>
-                <w:sz w:val="32"/>
-                <w:szCs w:val="32"/>
-                <w:lang w:val="en-US"/>
-              </w:rPr>
-              <w:t>Define</w:t>
-            </w:r>
-            <w:r>
-              <w:rPr>
-                <w:sz w:val="32"/>
-                <w:szCs w:val="32"/>
-                <w:lang w:val="en-US"/>
-              </w:rPr>
-              <w:t xml:space="preserve"> </w:t>
-            </w:r>
-            <w:r>
-              <w:rPr>
-                <w:rFonts w:hint="eastAsia"/>
-                <w:sz w:val="32"/>
-                <w:szCs w:val="32"/>
-                <w:lang w:val="en-US"/>
-              </w:rPr>
-              <w:t>i</w:t>
-            </w:r>
-            <w:r>
-              <w:rPr>
-                <w:sz w:val="32"/>
-                <w:szCs w:val="32"/>
-                <w:lang w:val="en-US"/>
-              </w:rPr>
-              <w:t xml:space="preserve">cons &amp; </w:t>
-            </w:r>
-            <w:r>
-              <w:rPr>
-                <w:rFonts w:hint="eastAsia"/>
-                <w:sz w:val="32"/>
-                <w:szCs w:val="32"/>
-                <w:lang w:val="en-US"/>
-              </w:rPr>
-              <w:t>color</w:t>
-            </w:r>
-            <w:r>
-              <w:rPr>
-                <w:sz w:val="32"/>
-                <w:szCs w:val="32"/>
-                <w:lang w:val="en-US"/>
-              </w:rPr>
-              <w:t xml:space="preserve"> for </w:t>
-            </w:r>
-            <w:r>
-              <w:rPr>
-                <w:rFonts w:hint="eastAsia"/>
-                <w:sz w:val="32"/>
-                <w:szCs w:val="32"/>
-                <w:lang w:val="en-US"/>
-              </w:rPr>
-              <w:t>score</w:t>
-            </w:r>
-            <w:r>
-              <w:rPr>
-                <w:sz w:val="32"/>
-                <w:szCs w:val="32"/>
-                <w:lang w:val="en-US"/>
-              </w:rPr>
-              <w:t xml:space="preserve"> screen</w:t>
-            </w:r>
-          </w:p>
-        </w:tc>
-        <w:tc>
-          <w:tcPr>
-            <w:tcW w:w="1255" w:type="dxa"/>
-            <w:vAlign w:val="center"/>
-          </w:tcPr>
-          <w:p>
-            <w:pPr>
-              <w:spacing w:line="360" w:lineRule="auto"/>
-              <w:rPr>
-                <w:sz w:val="32"/>
-                <w:szCs w:val="32"/>
-                <w:lang w:val="en-US"/>
-              </w:rPr>
-            </w:pPr>
-            <w:r>
-              <w:rPr>
-                <w:rFonts w:hint="eastAsia"/>
-                <w:sz w:val="32"/>
-                <w:szCs w:val="32"/>
-                <w:lang w:val="en-US"/>
-              </w:rPr>
-              <w:t>H</w:t>
-            </w:r>
-          </w:p>
-        </w:tc>
-        <w:tc>
-          <w:tcPr>
-            <w:tcW w:w="1265" w:type="dxa"/>
-            <w:vAlign w:val="center"/>
-          </w:tcPr>
-          <w:p>
-            <w:pPr>
-              <w:spacing w:line="360" w:lineRule="auto"/>
-              <w:rPr>
-                <w:sz w:val="32"/>
-                <w:szCs w:val="32"/>
-                <w:lang w:val="en-US"/>
-              </w:rPr>
-            </w:pPr>
-            <w:r>
-              <w:rPr>
-                <w:sz w:val="32"/>
-                <w:szCs w:val="32"/>
-                <w:lang w:val="en-US"/>
-              </w:rPr>
-              <w:t>15</w:t>
-            </w:r>
-            <w:r>
-              <w:rPr>
-                <w:sz w:val="32"/>
-                <w:szCs w:val="32"/>
-                <w:lang w:val="en-US"/>
-              </w:rPr>
-              <w:t xml:space="preserve"> </w:t>
-            </w:r>
-            <w:r>
-              <w:rPr>
-                <w:rFonts w:hint="eastAsia"/>
-                <w:sz w:val="32"/>
-                <w:szCs w:val="32"/>
-                <w:lang w:val="en-US"/>
-              </w:rPr>
-              <w:t>mins</w:t>
-            </w:r>
-          </w:p>
-        </w:tc>
-      </w:tr>
-      <w:tr>
-        <w:trPr>
-          <w:trHeight w:val="793"/>
-        </w:trPr>
-        <w:tc>
-          <w:tcPr>
-            <w:tcW w:w="1656" w:type="dxa"/>
-            <w:vAlign w:val="center"/>
-          </w:tcPr>
-          <w:p>
-            <w:pPr>
-              <w:pStyle w:val="ListParagraph"/>
-              <w:numPr>
-                <w:ilvl w:val="0"/>
-                <w:numId w:val="1"/>
-              </w:numPr>
-              <w:spacing w:line="360" w:lineRule="auto"/>
-              <w:rPr>
-                <w:sz w:val="32"/>
-                <w:szCs w:val="32"/>
-                <w:lang w:val="en-US"/>
-              </w:rPr>
-            </w:pPr>
-            <w:r>
-              <w:rPr>
-                <w:sz w:val="32"/>
-                <w:szCs w:val="32"/>
-                <w:lang w:val="en-US"/>
-              </w:rPr>
-              <w:t xml:space="preserve"> </w:t>
-            </w:r>
-          </w:p>
-        </w:tc>
-        <w:tc>
-          <w:tcPr>
-            <w:tcW w:w="5628" w:type="dxa"/>
-            <w:vAlign w:val="center"/>
-          </w:tcPr>
-          <w:p>
-            <w:pPr>
-              <w:spacing w:line="360" w:lineRule="auto"/>
-              <w:rPr>
-                <w:sz w:val="32"/>
-                <w:szCs w:val="32"/>
-                <w:lang w:val="en-US"/>
-              </w:rPr>
-            </w:pPr>
-            <w:r>
-              <w:rPr>
-                <w:rFonts w:hint="eastAsia"/>
-                <w:sz w:val="32"/>
-                <w:szCs w:val="32"/>
-                <w:lang w:val="en-US"/>
-              </w:rPr>
-              <w:t>Display</w:t>
-            </w:r>
-            <w:r>
-              <w:rPr>
-                <w:sz w:val="32"/>
-                <w:szCs w:val="32"/>
-                <w:lang w:val="en-US"/>
-              </w:rPr>
-              <w:t xml:space="preserve"> </w:t>
-            </w:r>
-            <w:r>
-              <w:rPr>
-                <w:sz w:val="32"/>
-                <w:szCs w:val="32"/>
-                <w:lang w:val="en-US"/>
-              </w:rPr>
-              <w:t>pseudo</w:t>
-            </w:r>
-            <w:r>
-              <w:rPr>
-                <w:rFonts w:hint="eastAsia"/>
-                <w:sz w:val="32"/>
-                <w:szCs w:val="32"/>
-                <w:lang w:val="en-US"/>
-              </w:rPr>
-              <w:t xml:space="preserve"> data</w:t>
-            </w:r>
-            <w:r>
-              <w:rPr>
-                <w:sz w:val="32"/>
-                <w:szCs w:val="32"/>
-                <w:lang w:val="en-US"/>
-              </w:rPr>
-              <w:t xml:space="preserve"> </w:t>
-            </w:r>
-            <w:r>
-              <w:rPr>
-                <w:rFonts w:hint="eastAsia"/>
-                <w:sz w:val="32"/>
-                <w:szCs w:val="32"/>
-                <w:lang w:val="en-US"/>
-              </w:rPr>
-              <w:t>in</w:t>
-            </w:r>
-            <w:r>
-              <w:rPr>
-                <w:sz w:val="32"/>
-                <w:szCs w:val="32"/>
-                <w:lang w:val="en-US"/>
-              </w:rPr>
-              <w:t xml:space="preserve"> </w:t>
-            </w:r>
-            <w:r>
-              <w:rPr>
-                <w:rFonts w:hint="eastAsia"/>
-                <w:sz w:val="32"/>
-                <w:szCs w:val="32"/>
-                <w:lang w:val="en-US"/>
-              </w:rPr>
-              <w:t>score</w:t>
-            </w:r>
-            <w:r>
-              <w:rPr>
-                <w:sz w:val="32"/>
-                <w:szCs w:val="32"/>
-                <w:lang w:val="en-US"/>
-              </w:rPr>
-              <w:t xml:space="preserve"> </w:t>
-            </w:r>
-            <w:r>
-              <w:rPr>
-                <w:rFonts w:hint="eastAsia"/>
-                <w:sz w:val="32"/>
-                <w:szCs w:val="32"/>
-                <w:lang w:val="en-US"/>
-              </w:rPr>
-              <w:t>screen</w:t>
-            </w:r>
-          </w:p>
-        </w:tc>
-        <w:tc>
-          <w:tcPr>
-            <w:tcW w:w="1255" w:type="dxa"/>
-            <w:vAlign w:val="center"/>
-          </w:tcPr>
-          <w:p>
-            <w:pPr>
-              <w:spacing w:line="360" w:lineRule="auto"/>
-              <w:rPr>
-                <w:sz w:val="32"/>
-                <w:szCs w:val="32"/>
-                <w:lang w:val="en-US"/>
-              </w:rPr>
-            </w:pPr>
-            <w:r>
-              <w:rPr>
-                <w:rFonts w:hint="eastAsia"/>
-                <w:sz w:val="32"/>
-                <w:szCs w:val="32"/>
-                <w:lang w:val="en-US"/>
-              </w:rPr>
-              <w:t>J</w:t>
-            </w:r>
-          </w:p>
-        </w:tc>
-        <w:tc>
-          <w:tcPr>
-            <w:tcW w:w="1265" w:type="dxa"/>
-            <w:vAlign w:val="center"/>
-          </w:tcPr>
-          <w:p>
-            <w:pPr>
-              <w:spacing w:line="360" w:lineRule="auto"/>
-              <w:rPr>
-                <w:sz w:val="32"/>
-                <w:szCs w:val="32"/>
-                <w:lang w:val="en-US"/>
-              </w:rPr>
-            </w:pPr>
-            <w:r>
-              <w:rPr>
-                <w:sz w:val="32"/>
-                <w:szCs w:val="32"/>
-                <w:lang w:val="en-US"/>
-              </w:rPr>
-              <w:t>1</w:t>
+              <w:t>3</w:t>
             </w:r>
             <w:r>
               <w:rPr>
@@ -4383,7 +3870,7 @@
                 <w:szCs w:val="32"/>
                 <w:lang w:val="en-US"/>
               </w:rPr>
-              <w:t>Use</w:t>
+              <w:t>Test</w:t>
             </w:r>
             <w:r>
               <w:rPr>
@@ -4400,7 +3887,7 @@
                 <w:szCs w:val="32"/>
                 <w:lang w:val="en-US"/>
               </w:rPr>
-              <w:t>flow</w:t>
+              <w:t>score</w:t>
             </w:r>
             <w:r>
               <w:rPr>
@@ -4417,41 +3904,7 @@
                 <w:szCs w:val="32"/>
                 <w:lang w:val="en-US"/>
               </w:rPr>
-              <w:t>in</w:t>
-            </w:r>
-            <w:r>
-              <w:rPr>
-                <w:sz w:val="32"/>
-                <w:szCs w:val="32"/>
-                <w:lang w:val="en-US"/>
-              </w:rPr>
-              <w:t xml:space="preserve"> </w:t>
-            </w:r>
-            <w:r>
-              <w:rPr>
-                <w:rFonts w:hint="eastAsia"/>
-                <w:sz w:val="32"/>
-                <w:szCs w:val="32"/>
-                <w:lang w:val="en-US"/>
-              </w:rPr>
-              <w:t>home</w:t>
-            </w:r>
-            <w:r>
-              <w:rPr>
-                <w:sz w:val="32"/>
-                <w:szCs w:val="32"/>
-                <w:lang w:val="en-US"/>
-              </w:rPr>
-              <w:t xml:space="preserve"> </w:t>
-            </w:r>
-            <w:r>
-              <w:rPr>
-                <w:rFonts w:hint="eastAsia"/>
-                <w:sz w:val="32"/>
-                <w:szCs w:val="32"/>
-                <w:lang w:val="en-US"/>
-              </w:rPr>
-              <w:t>screen</w:t>
+              <w:t>system</w:t>
             </w:r>
           </w:p>
         </w:tc>
@@ -4500,7 +3953,7 @@
                 <w:szCs w:val="32"/>
                 <w:lang w:val="en-US"/>
               </w:rPr>
-              <w:t>1</w:t>
+              <w:t>2</w:t>
             </w:r>
             <w:r>
               <w:rPr>
@@ -4573,80 +4026,28 @@
             </w:pPr>
             <w:r>
               <w:rPr>
+                <w:sz w:val="32"/>
+                <w:szCs w:val="32"/>
+                <w:lang w:val="en-US"/>
+              </w:rPr>
+              <w:t xml:space="preserve">Define functions in </w:t>
+            </w:r>
+            <w:r>
+              <w:rPr>
                 <w:rFonts w:hint="eastAsia"/>
                 <w:sz w:val="32"/>
                 <w:szCs w:val="32"/>
                 <w:lang w:val="en-US"/>
               </w:rPr>
-              <w:t>Use</w:t>
-            </w:r>
-            <w:r>
-              <w:rPr>
-                <w:sz w:val="32"/>
-                <w:szCs w:val="32"/>
-                <w:lang w:val="en-US"/>
-              </w:rPr>
-              <w:t xml:space="preserve"> </w:t>
-            </w:r>
-            <w:r>
-              <w:rPr>
-                <w:rFonts w:hint="eastAsia"/>
-                <w:sz w:val="32"/>
-                <w:szCs w:val="32"/>
-                <w:lang w:val="en-US"/>
-              </w:rPr>
-              <w:t>flow</w:t>
-            </w:r>
-            <w:r>
-              <w:rPr>
-                <w:sz w:val="32"/>
-                <w:szCs w:val="32"/>
-                <w:lang w:val="en-US"/>
-              </w:rPr>
-              <w:t xml:space="preserve"> </w:t>
-            </w:r>
-            <w:r>
-              <w:rPr>
-                <w:rFonts w:hint="eastAsia"/>
-                <w:sz w:val="32"/>
-                <w:szCs w:val="32"/>
-                <w:lang w:val="en-US"/>
-              </w:rPr>
-              <w:t>in</w:t>
-            </w:r>
-            <w:r>
-              <w:rPr>
-                <w:sz w:val="32"/>
-                <w:szCs w:val="32"/>
-                <w:lang w:val="en-US"/>
-              </w:rPr>
-              <w:t xml:space="preserve"> </w:t>
-            </w:r>
-            <w:r>
-              <w:rPr>
-                <w:rFonts w:hint="eastAsia"/>
-                <w:sz w:val="32"/>
-                <w:szCs w:val="32"/>
-                <w:lang w:val="en-US"/>
-              </w:rPr>
-              <w:t>game</w:t>
-            </w:r>
-            <w:r>
-              <w:rPr>
-                <w:sz w:val="32"/>
-                <w:szCs w:val="32"/>
-                <w:lang w:val="en-US"/>
-              </w:rPr>
-              <w:t xml:space="preserve"> </w:t>
-            </w:r>
-            <w:r>
-              <w:rPr>
-                <w:rFonts w:hint="eastAsia"/>
-                <w:sz w:val="32"/>
-                <w:szCs w:val="32"/>
-                <w:lang w:val="en-US"/>
-              </w:rPr>
-              <w:t>screen</w:t>
+              <w:t>score</w:t>
+            </w:r>
+            <w:r>
+              <w:rPr>
+                <w:sz w:val="32"/>
+                <w:szCs w:val="32"/>
+                <w:lang w:val="en-US"/>
+              </w:rPr>
+              <w:t xml:space="preserve"> screen</w:t>
             </w:r>
           </w:p>
         </w:tc>
@@ -4695,7 +4096,542 @@
                 <w:szCs w:val="32"/>
                 <w:lang w:val="en-US"/>
               </w:rPr>
-              <w:t>3</w:t>
+              <w:t>15</w:t>
+            </w:r>
+            <w:r>
+              <w:rPr>
+                <w:sz w:val="32"/>
+                <w:szCs w:val="32"/>
+                <w:lang w:val="en-US"/>
+              </w:rPr>
+              <w:t xml:space="preserve"> </w:t>
+            </w:r>
+            <w:r>
+              <w:rPr>
+                <w:rFonts w:hint="eastAsia"/>
+                <w:sz w:val="32"/>
+                <w:szCs w:val="32"/>
+                <w:lang w:val="en-US"/>
+              </w:rPr>
+              <w:t>min</w:t>
+            </w:r>
+            <w:r>
+              <w:rPr>
+                <w:rFonts w:hint="eastAsia"/>
+                <w:sz w:val="32"/>
+                <w:szCs w:val="32"/>
+                <w:lang w:val="en-US"/>
+              </w:rPr>
+              <w:t>s</w:t>
+            </w:r>
+          </w:p>
+        </w:tc>
+      </w:tr>
+      <w:tr>
+        <w:trPr>
+          <w:trHeight w:val="793"/>
+        </w:trPr>
+        <w:tc>
+          <w:tcPr>
+            <w:tcW w:w="1656" w:type="dxa"/>
+            <w:vAlign w:val="center"/>
+          </w:tcPr>
+          <w:p>
+            <w:pPr>
+              <w:pStyle w:val="ListParagraph"/>
+              <w:numPr>
+                <w:ilvl w:val="0"/>
+                <w:numId w:val="1"/>
+              </w:numPr>
+              <w:spacing w:line="360" w:lineRule="auto"/>
+              <w:rPr>
+                <w:sz w:val="32"/>
+                <w:szCs w:val="32"/>
+                <w:lang w:val="en-US"/>
+              </w:rPr>
+            </w:pPr>
+            <w:r>
+              <w:rPr>
+                <w:sz w:val="32"/>
+                <w:szCs w:val="32"/>
+                <w:lang w:val="en-US"/>
+              </w:rPr>
+              <w:t xml:space="preserve"> </w:t>
+            </w:r>
+          </w:p>
+        </w:tc>
+        <w:tc>
+          <w:tcPr>
+            <w:tcW w:w="5628" w:type="dxa"/>
+            <w:vAlign w:val="center"/>
+          </w:tcPr>
+          <w:p>
+            <w:pPr>
+              <w:spacing w:line="360" w:lineRule="auto"/>
+              <w:rPr>
+                <w:sz w:val="32"/>
+                <w:szCs w:val="32"/>
+                <w:lang w:val="en-US"/>
+              </w:rPr>
+            </w:pPr>
+            <w:r>
+              <w:rPr>
+                <w:sz w:val="32"/>
+                <w:szCs w:val="32"/>
+                <w:lang w:val="en-US"/>
+              </w:rPr>
+              <w:t xml:space="preserve">Wireframe design of </w:t>
+            </w:r>
+            <w:r>
+              <w:rPr>
+                <w:rFonts w:hint="eastAsia"/>
+                <w:sz w:val="32"/>
+                <w:szCs w:val="32"/>
+                <w:lang w:val="en-US"/>
+              </w:rPr>
+              <w:t>score</w:t>
+            </w:r>
+            <w:r>
+              <w:rPr>
+                <w:sz w:val="32"/>
+                <w:szCs w:val="32"/>
+                <w:lang w:val="en-US"/>
+              </w:rPr>
+              <w:t xml:space="preserve"> screen</w:t>
+            </w:r>
+          </w:p>
+        </w:tc>
+        <w:tc>
+          <w:tcPr>
+            <w:tcW w:w="1255" w:type="dxa"/>
+            <w:vAlign w:val="center"/>
+          </w:tcPr>
+          <w:p>
+            <w:pPr>
+              <w:spacing w:line="360" w:lineRule="auto"/>
+              <w:rPr>
+                <w:sz w:val="32"/>
+                <w:szCs w:val="32"/>
+                <w:lang w:val="en-US"/>
+              </w:rPr>
+            </w:pPr>
+            <w:r>
+              <w:rPr>
+                <w:rFonts w:hint="eastAsia"/>
+                <w:sz w:val="32"/>
+                <w:szCs w:val="32"/>
+                <w:lang w:val="en-US"/>
+              </w:rPr>
+              <w:t>J</w:t>
+            </w:r>
+          </w:p>
+        </w:tc>
+        <w:tc>
+          <w:tcPr>
+            <w:tcW w:w="1265" w:type="dxa"/>
+            <w:vAlign w:val="center"/>
+          </w:tcPr>
+          <w:p>
+            <w:pPr>
+              <w:spacing w:line="360" w:lineRule="auto"/>
+              <w:rPr>
+                <w:sz w:val="32"/>
+                <w:szCs w:val="32"/>
+                <w:lang w:val="en-US"/>
+              </w:rPr>
+            </w:pPr>
+            <w:r>
+              <w:rPr>
+                <w:sz w:val="32"/>
+                <w:szCs w:val="32"/>
+                <w:lang w:val="en-US"/>
+              </w:rPr>
+              <w:t>30</w:t>
+            </w:r>
+            <w:r>
+              <w:rPr>
+                <w:sz w:val="32"/>
+                <w:szCs w:val="32"/>
+                <w:lang w:val="en-US"/>
+              </w:rPr>
+              <w:t xml:space="preserve"> </w:t>
+            </w:r>
+            <w:r>
+              <w:rPr>
+                <w:rFonts w:hint="eastAsia"/>
+                <w:sz w:val="32"/>
+                <w:szCs w:val="32"/>
+                <w:lang w:val="en-US"/>
+              </w:rPr>
+              <w:t>mins</w:t>
+            </w:r>
+          </w:p>
+        </w:tc>
+      </w:tr>
+      <w:tr>
+        <w:trPr>
+          <w:trHeight w:val="793"/>
+        </w:trPr>
+        <w:tc>
+          <w:tcPr>
+            <w:tcW w:w="1656" w:type="dxa"/>
+            <w:vAlign w:val="center"/>
+          </w:tcPr>
+          <w:p>
+            <w:pPr>
+              <w:pStyle w:val="ListParagraph"/>
+              <w:numPr>
+                <w:ilvl w:val="0"/>
+                <w:numId w:val="1"/>
+              </w:numPr>
+              <w:spacing w:line="360" w:lineRule="auto"/>
+              <w:rPr>
+                <w:sz w:val="32"/>
+                <w:szCs w:val="32"/>
+                <w:lang w:val="en-US"/>
+              </w:rPr>
+            </w:pPr>
+            <w:r>
+              <w:rPr>
+                <w:sz w:val="32"/>
+                <w:szCs w:val="32"/>
+                <w:lang w:val="en-US"/>
+              </w:rPr>
+              <w:t xml:space="preserve"> </w:t>
+            </w:r>
+          </w:p>
+        </w:tc>
+        <w:tc>
+          <w:tcPr>
+            <w:tcW w:w="5628" w:type="dxa"/>
+            <w:vAlign w:val="center"/>
+          </w:tcPr>
+          <w:p>
+            <w:pPr>
+              <w:spacing w:line="360" w:lineRule="auto"/>
+              <w:rPr>
+                <w:sz w:val="32"/>
+                <w:szCs w:val="32"/>
+                <w:lang w:val="en-US"/>
+              </w:rPr>
+            </w:pPr>
+            <w:r>
+              <w:rPr>
+                <w:rFonts w:hint="eastAsia"/>
+                <w:sz w:val="32"/>
+                <w:szCs w:val="32"/>
+                <w:lang w:val="en-US"/>
+              </w:rPr>
+              <w:t>Define</w:t>
+            </w:r>
+            <w:r>
+              <w:rPr>
+                <w:sz w:val="32"/>
+                <w:szCs w:val="32"/>
+                <w:lang w:val="en-US"/>
+              </w:rPr>
+              <w:t xml:space="preserve"> </w:t>
+            </w:r>
+            <w:r>
+              <w:rPr>
+                <w:rFonts w:hint="eastAsia"/>
+                <w:sz w:val="32"/>
+                <w:szCs w:val="32"/>
+                <w:lang w:val="en-US"/>
+              </w:rPr>
+              <w:t>i</w:t>
+            </w:r>
+            <w:r>
+              <w:rPr>
+                <w:sz w:val="32"/>
+                <w:szCs w:val="32"/>
+                <w:lang w:val="en-US"/>
+              </w:rPr>
+              <w:t xml:space="preserve">cons &amp; </w:t>
+            </w:r>
+            <w:r>
+              <w:rPr>
+                <w:rFonts w:hint="eastAsia"/>
+                <w:sz w:val="32"/>
+                <w:szCs w:val="32"/>
+                <w:lang w:val="en-US"/>
+              </w:rPr>
+              <w:t>color</w:t>
+            </w:r>
+            <w:r>
+              <w:rPr>
+                <w:sz w:val="32"/>
+                <w:szCs w:val="32"/>
+                <w:lang w:val="en-US"/>
+              </w:rPr>
+              <w:t xml:space="preserve"> for </w:t>
+            </w:r>
+            <w:r>
+              <w:rPr>
+                <w:rFonts w:hint="eastAsia"/>
+                <w:sz w:val="32"/>
+                <w:szCs w:val="32"/>
+                <w:lang w:val="en-US"/>
+              </w:rPr>
+              <w:t>score</w:t>
+            </w:r>
+            <w:r>
+              <w:rPr>
+                <w:sz w:val="32"/>
+                <w:szCs w:val="32"/>
+                <w:lang w:val="en-US"/>
+              </w:rPr>
+              <w:t xml:space="preserve"> screen</w:t>
+            </w:r>
+          </w:p>
+        </w:tc>
+        <w:tc>
+          <w:tcPr>
+            <w:tcW w:w="1255" w:type="dxa"/>
+            <w:vAlign w:val="center"/>
+          </w:tcPr>
+          <w:p>
+            <w:pPr>
+              <w:spacing w:line="360" w:lineRule="auto"/>
+              <w:rPr>
+                <w:sz w:val="32"/>
+                <w:szCs w:val="32"/>
+                <w:lang w:val="en-US"/>
+              </w:rPr>
+            </w:pPr>
+            <w:r>
+              <w:rPr>
+                <w:rFonts w:hint="eastAsia"/>
+                <w:sz w:val="32"/>
+                <w:szCs w:val="32"/>
+                <w:lang w:val="en-US"/>
+              </w:rPr>
+              <w:t>H</w:t>
+            </w:r>
+          </w:p>
+        </w:tc>
+        <w:tc>
+          <w:tcPr>
+            <w:tcW w:w="1265" w:type="dxa"/>
+            <w:vAlign w:val="center"/>
+          </w:tcPr>
+          <w:p>
+            <w:pPr>
+              <w:spacing w:line="360" w:lineRule="auto"/>
+              <w:rPr>
+                <w:sz w:val="32"/>
+                <w:szCs w:val="32"/>
+                <w:lang w:val="en-US"/>
+              </w:rPr>
+            </w:pPr>
+            <w:r>
+              <w:rPr>
+                <w:sz w:val="32"/>
+                <w:szCs w:val="32"/>
+                <w:lang w:val="en-US"/>
+              </w:rPr>
+              <w:t>15</w:t>
+            </w:r>
+            <w:r>
+              <w:rPr>
+                <w:sz w:val="32"/>
+                <w:szCs w:val="32"/>
+                <w:lang w:val="en-US"/>
+              </w:rPr>
+              <w:t xml:space="preserve"> </w:t>
+            </w:r>
+            <w:r>
+              <w:rPr>
+                <w:rFonts w:hint="eastAsia"/>
+                <w:sz w:val="32"/>
+                <w:szCs w:val="32"/>
+                <w:lang w:val="en-US"/>
+              </w:rPr>
+              <w:t>mins</w:t>
+            </w:r>
+          </w:p>
+        </w:tc>
+      </w:tr>
+      <w:tr>
+        <w:trPr>
+          <w:trHeight w:val="793"/>
+        </w:trPr>
+        <w:tc>
+          <w:tcPr>
+            <w:tcW w:w="1656" w:type="dxa"/>
+            <w:vAlign w:val="center"/>
+          </w:tcPr>
+          <w:p>
+            <w:pPr>
+              <w:pStyle w:val="ListParagraph"/>
+              <w:numPr>
+                <w:ilvl w:val="0"/>
+                <w:numId w:val="1"/>
+              </w:numPr>
+              <w:spacing w:line="360" w:lineRule="auto"/>
+              <w:rPr>
+                <w:sz w:val="32"/>
+                <w:szCs w:val="32"/>
+                <w:lang w:val="en-US"/>
+              </w:rPr>
+            </w:pPr>
+            <w:r>
+              <w:rPr>
+                <w:sz w:val="32"/>
+                <w:szCs w:val="32"/>
+                <w:lang w:val="en-US"/>
+              </w:rPr>
+              <w:t xml:space="preserve"> </w:t>
+            </w:r>
+          </w:p>
+        </w:tc>
+        <w:tc>
+          <w:tcPr>
+            <w:tcW w:w="5628" w:type="dxa"/>
+            <w:vAlign w:val="center"/>
+          </w:tcPr>
+          <w:p>
+            <w:pPr>
+              <w:spacing w:line="360" w:lineRule="auto"/>
+              <w:rPr>
+                <w:sz w:val="32"/>
+                <w:szCs w:val="32"/>
+                <w:lang w:val="en-US"/>
+              </w:rPr>
+            </w:pPr>
+            <w:r>
+              <w:rPr>
+                <w:rFonts w:hint="eastAsia"/>
+                <w:sz w:val="32"/>
+                <w:szCs w:val="32"/>
+                <w:lang w:val="en-US"/>
+              </w:rPr>
+              <w:t>Display</w:t>
+            </w:r>
+            <w:r>
+              <w:rPr>
+                <w:sz w:val="32"/>
+                <w:szCs w:val="32"/>
+                <w:lang w:val="en-US"/>
+              </w:rPr>
+              <w:t xml:space="preserve"> </w:t>
+            </w:r>
+            <w:r>
+              <w:rPr>
+                <w:sz w:val="32"/>
+                <w:szCs w:val="32"/>
+                <w:lang w:val="en-US"/>
+              </w:rPr>
+              <w:t>pseudo</w:t>
+            </w:r>
+            <w:r>
+              <w:rPr>
+                <w:rFonts w:hint="eastAsia"/>
+                <w:sz w:val="32"/>
+                <w:szCs w:val="32"/>
+                <w:lang w:val="en-US"/>
+              </w:rPr>
+              <w:t xml:space="preserve"> data</w:t>
+            </w:r>
+            <w:r>
+              <w:rPr>
+                <w:sz w:val="32"/>
+                <w:szCs w:val="32"/>
+                <w:lang w:val="en-US"/>
+              </w:rPr>
+              <w:t xml:space="preserve"> </w:t>
+            </w:r>
+            <w:r>
+              <w:rPr>
+                <w:rFonts w:hint="eastAsia"/>
+                <w:sz w:val="32"/>
+                <w:szCs w:val="32"/>
+                <w:lang w:val="en-US"/>
+              </w:rPr>
+              <w:t>in</w:t>
+            </w:r>
+            <w:r>
+              <w:rPr>
+                <w:sz w:val="32"/>
+                <w:szCs w:val="32"/>
+                <w:lang w:val="en-US"/>
+              </w:rPr>
+              <w:t xml:space="preserve"> </w:t>
+            </w:r>
+            <w:r>
+              <w:rPr>
+                <w:rFonts w:hint="eastAsia"/>
+                <w:sz w:val="32"/>
+                <w:szCs w:val="32"/>
+                <w:lang w:val="en-US"/>
+              </w:rPr>
+              <w:t>score</w:t>
+            </w:r>
+            <w:r>
+              <w:rPr>
+                <w:sz w:val="32"/>
+                <w:szCs w:val="32"/>
+                <w:lang w:val="en-US"/>
+              </w:rPr>
+              <w:t xml:space="preserve"> </w:t>
+            </w:r>
+            <w:r>
+              <w:rPr>
+                <w:rFonts w:hint="eastAsia"/>
+                <w:sz w:val="32"/>
+                <w:szCs w:val="32"/>
+                <w:lang w:val="en-US"/>
+              </w:rPr>
+              <w:t>screen</w:t>
+            </w:r>
+          </w:p>
+        </w:tc>
+        <w:tc>
+          <w:tcPr>
+            <w:tcW w:w="1255" w:type="dxa"/>
+            <w:vAlign w:val="center"/>
+          </w:tcPr>
+          <w:p>
+            <w:pPr>
+              <w:spacing w:line="360" w:lineRule="auto"/>
+              <w:rPr>
+                <w:sz w:val="32"/>
+                <w:szCs w:val="32"/>
+                <w:lang w:val="en-US"/>
+              </w:rPr>
+            </w:pPr>
+            <w:r>
+              <w:rPr>
+                <w:rFonts w:hint="eastAsia"/>
+                <w:sz w:val="32"/>
+                <w:szCs w:val="32"/>
+                <w:lang w:val="en-US"/>
+              </w:rPr>
+              <w:t>J</w:t>
+            </w:r>
+          </w:p>
+        </w:tc>
+        <w:tc>
+          <w:tcPr>
+            <w:tcW w:w="1265" w:type="dxa"/>
+            <w:vAlign w:val="center"/>
+          </w:tcPr>
+          <w:p>
+            <w:pPr>
+              <w:spacing w:line="360" w:lineRule="auto"/>
+              <w:rPr>
+                <w:sz w:val="32"/>
+                <w:szCs w:val="32"/>
+                <w:lang w:val="en-US"/>
+              </w:rPr>
+            </w:pPr>
+            <w:r>
+              <w:rPr>
+                <w:sz w:val="32"/>
+                <w:szCs w:val="32"/>
+                <w:lang w:val="en-US"/>
+              </w:rPr>
+              <w:t>1</w:t>
             </w:r>
             <w:r>
               <w:rPr>
@@ -4824,7 +4760,7 @@
                 <w:szCs w:val="32"/>
                 <w:lang w:val="en-US"/>
               </w:rPr>
-              <w:t>score</w:t>
+              <w:t>home</w:t>
             </w:r>
             <w:r>
               <w:rPr>
@@ -4866,7 +4802,7 @@
                 <w:szCs w:val="32"/>
                 <w:lang w:val="en-US"/>
               </w:rPr>
-              <w:t>J</w:t>
+              <w:t>H</w:t>
             </w:r>
           </w:p>
         </w:tc>
@@ -4968,7 +4904,7 @@
                 <w:szCs w:val="32"/>
                 <w:lang w:val="en-US"/>
               </w:rPr>
-              <w:t>Test</w:t>
+              <w:t>Use</w:t>
             </w:r>
             <w:r>
               <w:rPr>
@@ -4985,7 +4921,7 @@
                 <w:szCs w:val="32"/>
                 <w:lang w:val="en-US"/>
               </w:rPr>
-              <w:t>Use</w:t>
+              <w:t>flow</w:t>
             </w:r>
             <w:r>
               <w:rPr>
@@ -5002,7 +4938,7 @@
                 <w:szCs w:val="32"/>
                 <w:lang w:val="en-US"/>
               </w:rPr>
-              <w:t>flow</w:t>
+              <w:t>in</w:t>
             </w:r>
             <w:r>
               <w:rPr>
@@ -5019,7 +4955,7 @@
                 <w:szCs w:val="32"/>
                 <w:lang w:val="en-US"/>
               </w:rPr>
-              <w:t>between</w:t>
+              <w:t>game</w:t>
             </w:r>
             <w:r>
               <w:rPr>
@@ -5037,15 +4973,6 @@
                 <w:lang w:val="en-US"/>
               </w:rPr>
               <w:t>screen</w:t>
-            </w:r>
-            <w:r>
-              <w:rPr>
-                <w:rFonts w:hint="eastAsia"/>
-                <w:sz w:val="32"/>
-                <w:szCs w:val="32"/>
-                <w:lang w:val="en-US"/>
-              </w:rPr>
-              <w:t>s</w:t>
             </w:r>
           </w:p>
         </w:tc>
@@ -5070,7 +4997,7 @@
                 <w:szCs w:val="32"/>
                 <w:lang w:val="en-US"/>
               </w:rPr>
-              <w:t>H</w:t>
+              <w:t>J</w:t>
             </w:r>
           </w:p>
         </w:tc>
@@ -5094,7 +5021,7 @@
                 <w:szCs w:val="32"/>
                 <w:lang w:val="en-US"/>
               </w:rPr>
-              <w:t>2</w:t>
+              <w:t>3</w:t>
             </w:r>
             <w:r>
               <w:rPr>
@@ -5172,7 +5099,7 @@
                 <w:szCs w:val="32"/>
                 <w:lang w:val="en-US"/>
               </w:rPr>
-              <w:t>Transfer</w:t>
+              <w:t>Use</w:t>
             </w:r>
             <w:r>
               <w:rPr>
@@ -5189,7 +5116,7 @@
                 <w:szCs w:val="32"/>
                 <w:lang w:val="en-US"/>
               </w:rPr>
-              <w:t>data</w:t>
+              <w:t>flow</w:t>
             </w:r>
             <w:r>
               <w:rPr>
@@ -5206,7 +5133,7 @@
                 <w:szCs w:val="32"/>
                 <w:lang w:val="en-US"/>
               </w:rPr>
-              <w:t>from</w:t>
+              <w:t>in</w:t>
             </w:r>
             <w:r>
               <w:rPr>
@@ -5223,7 +5150,7 @@
                 <w:szCs w:val="32"/>
                 <w:lang w:val="en-US"/>
               </w:rPr>
-              <w:t>home</w:t>
+              <w:t>score</w:t>
             </w:r>
             <w:r>
               <w:rPr>
@@ -5240,24 +5167,7 @@
                 <w:szCs w:val="32"/>
                 <w:lang w:val="en-US"/>
               </w:rPr>
-              <w:t>to</w:t>
-            </w:r>
-            <w:r>
-              <w:rPr>
-                <w:sz w:val="32"/>
-                <w:szCs w:val="32"/>
-                <w:lang w:val="en-US"/>
-              </w:rPr>
-              <w:t xml:space="preserve"> </w:t>
-            </w:r>
-            <w:r>
-              <w:rPr>
-                <w:rFonts w:hint="eastAsia"/>
-                <w:sz w:val="32"/>
-                <w:szCs w:val="32"/>
-                <w:lang w:val="en-US"/>
-              </w:rPr>
-              <w:t>game</w:t>
+              <w:t>screen</w:t>
             </w:r>
           </w:p>
         </w:tc>
@@ -5384,7 +5294,7 @@
                 <w:szCs w:val="32"/>
                 <w:lang w:val="en-US"/>
               </w:rPr>
-              <w:t>Transfer</w:t>
+              <w:t>Test</w:t>
             </w:r>
             <w:r>
               <w:rPr>
@@ -5401,7 +5311,7 @@
                 <w:szCs w:val="32"/>
                 <w:lang w:val="en-US"/>
               </w:rPr>
-              <w:t>data</w:t>
+              <w:t>Use</w:t>
             </w:r>
             <w:r>
               <w:rPr>
@@ -5418,7 +5328,7 @@
                 <w:szCs w:val="32"/>
                 <w:lang w:val="en-US"/>
               </w:rPr>
-              <w:t>from</w:t>
+              <w:t>flow</w:t>
             </w:r>
             <w:r>
               <w:rPr>
@@ -5435,7 +5345,7 @@
                 <w:szCs w:val="32"/>
                 <w:lang w:val="en-US"/>
               </w:rPr>
-              <w:t>game</w:t>
+              <w:t>between</w:t>
             </w:r>
             <w:r>
               <w:rPr>
@@ -5452,15 +5362,7 @@
                 <w:szCs w:val="32"/>
                 <w:lang w:val="en-US"/>
               </w:rPr>
-              <w:t>to</w:t>
-            </w:r>
-            <w:r>
-              <w:rPr>
-                <w:sz w:val="32"/>
-                <w:szCs w:val="32"/>
-                <w:lang w:val="en-US"/>
-              </w:rPr>
-              <w:t xml:space="preserve"> </w:t>
+              <w:t>screen</w:t>
             </w:r>
             <w:r>
               <w:rPr>
@@ -5469,7 +5371,7 @@
                 <w:szCs w:val="32"/>
                 <w:lang w:val="en-US"/>
               </w:rPr>
-              <w:t>score</w:t>
+              <w:t>s</w:t>
             </w:r>
           </w:p>
         </w:tc>
@@ -5494,7 +5396,7 @@
                 <w:szCs w:val="32"/>
                 <w:lang w:val="en-US"/>
               </w:rPr>
-              <w:t>J</w:t>
+              <w:t>H</w:t>
             </w:r>
           </w:p>
         </w:tc>
@@ -5596,7 +5498,7 @@
                 <w:szCs w:val="32"/>
                 <w:lang w:val="en-US"/>
               </w:rPr>
-              <w:t>Display</w:t>
+              <w:t>Transfer</w:t>
             </w:r>
             <w:r>
               <w:rPr>
@@ -5613,15 +5515,15 @@
                 <w:szCs w:val="32"/>
                 <w:lang w:val="en-US"/>
               </w:rPr>
-              <w:t>Top</w:t>
-            </w:r>
-            <w:r>
-              <w:rPr>
-                <w:sz w:val="32"/>
-                <w:szCs w:val="32"/>
-                <w:lang w:val="en-US"/>
-              </w:rPr>
-              <w:t xml:space="preserve"> 5 </w:t>
+              <w:t>data</w:t>
+            </w:r>
+            <w:r>
+              <w:rPr>
+                <w:sz w:val="32"/>
+                <w:szCs w:val="32"/>
+                <w:lang w:val="en-US"/>
+              </w:rPr>
+              <w:t xml:space="preserve"> </w:t>
             </w:r>
             <w:r>
               <w:rPr>
@@ -5630,7 +5532,7 @@
                 <w:szCs w:val="32"/>
                 <w:lang w:val="en-US"/>
               </w:rPr>
-              <w:t>in</w:t>
+              <w:t>from</w:t>
             </w:r>
             <w:r>
               <w:rPr>
@@ -5647,7 +5549,7 @@
                 <w:szCs w:val="32"/>
                 <w:lang w:val="en-US"/>
               </w:rPr>
-              <w:t>score</w:t>
+              <w:t>home</w:t>
             </w:r>
             <w:r>
               <w:rPr>
@@ -5664,7 +5566,24 @@
                 <w:szCs w:val="32"/>
                 <w:lang w:val="en-US"/>
               </w:rPr>
-              <w:t>screen</w:t>
+              <w:t>to</w:t>
+            </w:r>
+            <w:r>
+              <w:rPr>
+                <w:sz w:val="32"/>
+                <w:szCs w:val="32"/>
+                <w:lang w:val="en-US"/>
+              </w:rPr>
+              <w:t xml:space="preserve"> </w:t>
+            </w:r>
+            <w:r>
+              <w:rPr>
+                <w:rFonts w:hint="eastAsia"/>
+                <w:sz w:val="32"/>
+                <w:szCs w:val="32"/>
+                <w:lang w:val="en-US"/>
+              </w:rPr>
+              <w:t>game</w:t>
             </w:r>
           </w:p>
         </w:tc>
@@ -5713,7 +5632,7 @@
                 <w:szCs w:val="32"/>
                 <w:lang w:val="en-US"/>
               </w:rPr>
-              <w:t>2</w:t>
+              <w:t>1</w:t>
             </w:r>
             <w:r>
               <w:rPr>
@@ -5791,7 +5710,7 @@
                 <w:szCs w:val="32"/>
                 <w:lang w:val="en-US"/>
               </w:rPr>
-              <w:t>Test</w:t>
+              <w:t>Transfer</w:t>
             </w:r>
             <w:r>
               <w:rPr>
@@ -5808,15 +5727,15 @@
                 <w:szCs w:val="32"/>
                 <w:lang w:val="en-US"/>
               </w:rPr>
-              <w:t>Top</w:t>
-            </w:r>
-            <w:r>
-              <w:rPr>
-                <w:sz w:val="32"/>
-                <w:szCs w:val="32"/>
-                <w:lang w:val="en-US"/>
-              </w:rPr>
-              <w:t xml:space="preserve"> 5 </w:t>
+              <w:t>data</w:t>
+            </w:r>
+            <w:r>
+              <w:rPr>
+                <w:sz w:val="32"/>
+                <w:szCs w:val="32"/>
+                <w:lang w:val="en-US"/>
+              </w:rPr>
+              <w:t xml:space="preserve"> </w:t>
             </w:r>
             <w:r>
               <w:rPr>
@@ -5825,7 +5744,7 @@
                 <w:szCs w:val="32"/>
                 <w:lang w:val="en-US"/>
               </w:rPr>
-              <w:t>in</w:t>
+              <w:t>from</w:t>
             </w:r>
             <w:r>
               <w:rPr>
@@ -5842,24 +5761,41 @@
                 <w:szCs w:val="32"/>
                 <w:lang w:val="en-US"/>
               </w:rPr>
+              <w:t>game</w:t>
+            </w:r>
+            <w:r>
+              <w:rPr>
+                <w:sz w:val="32"/>
+                <w:szCs w:val="32"/>
+                <w:lang w:val="en-US"/>
+              </w:rPr>
+              <w:t xml:space="preserve"> </w:t>
+            </w:r>
+            <w:r>
+              <w:rPr>
+                <w:rFonts w:hint="eastAsia"/>
+                <w:sz w:val="32"/>
+                <w:szCs w:val="32"/>
+                <w:lang w:val="en-US"/>
+              </w:rPr>
+              <w:t>to</w:t>
+            </w:r>
+            <w:r>
+              <w:rPr>
+                <w:sz w:val="32"/>
+                <w:szCs w:val="32"/>
+                <w:lang w:val="en-US"/>
+              </w:rPr>
+              <w:t xml:space="preserve"> </w:t>
+            </w:r>
+            <w:r>
+              <w:rPr>
+                <w:rFonts w:hint="eastAsia"/>
+                <w:sz w:val="32"/>
+                <w:szCs w:val="32"/>
+                <w:lang w:val="en-US"/>
+              </w:rPr>
               <w:t>score</w:t>
-            </w:r>
-            <w:r>
-              <w:rPr>
-                <w:sz w:val="32"/>
-                <w:szCs w:val="32"/>
-                <w:lang w:val="en-US"/>
-              </w:rPr>
-              <w:t xml:space="preserve"> </w:t>
-            </w:r>
-            <w:r>
-              <w:rPr>
-                <w:rFonts w:hint="eastAsia"/>
-                <w:sz w:val="32"/>
-                <w:szCs w:val="32"/>
-                <w:lang w:val="en-US"/>
-              </w:rPr>
-              <w:t>screen</w:t>
             </w:r>
           </w:p>
         </w:tc>
@@ -5884,7 +5820,7 @@
                 <w:szCs w:val="32"/>
                 <w:lang w:val="en-US"/>
               </w:rPr>
-              <w:t>H</w:t>
+              <w:t>J</w:t>
             </w:r>
           </w:p>
         </w:tc>
@@ -5908,7 +5844,7 @@
                 <w:szCs w:val="32"/>
                 <w:lang w:val="en-US"/>
               </w:rPr>
-              <w:t>1</w:t>
+              <w:t>2</w:t>
             </w:r>
             <w:r>
               <w:rPr>
@@ -5986,7 +5922,7 @@
                 <w:szCs w:val="32"/>
                 <w:lang w:val="en-US"/>
               </w:rPr>
-              <w:t>Test</w:t>
+              <w:t>Display</w:t>
             </w:r>
             <w:r>
               <w:rPr>
@@ -6003,7 +5939,24 @@
                 <w:szCs w:val="32"/>
                 <w:lang w:val="en-US"/>
               </w:rPr>
-              <w:t>the</w:t>
+              <w:t>Top</w:t>
+            </w:r>
+            <w:r>
+              <w:rPr>
+                <w:sz w:val="32"/>
+                <w:szCs w:val="32"/>
+                <w:lang w:val="en-US"/>
+              </w:rPr>
+              <w:t xml:space="preserve"> 5 </w:t>
+            </w:r>
+            <w:r>
+              <w:rPr>
+                <w:rFonts w:hint="eastAsia"/>
+                <w:sz w:val="32"/>
+                <w:szCs w:val="32"/>
+                <w:lang w:val="en-US"/>
+              </w:rPr>
+              <w:t>in</w:t>
             </w:r>
             <w:r>
               <w:rPr>
@@ -6020,7 +5973,7 @@
                 <w:szCs w:val="32"/>
                 <w:lang w:val="en-US"/>
               </w:rPr>
-              <w:t>whole</w:t>
+              <w:t>score</w:t>
             </w:r>
             <w:r>
               <w:rPr>
@@ -6037,7 +5990,7 @@
                 <w:szCs w:val="32"/>
                 <w:lang w:val="en-US"/>
               </w:rPr>
-              <w:t>game</w:t>
+              <w:t>screen</w:t>
             </w:r>
           </w:p>
         </w:tc>
@@ -6062,7 +6015,7 @@
                 <w:szCs w:val="32"/>
                 <w:lang w:val="en-US"/>
               </w:rPr>
-              <w:t>H</w:t>
+              <w:t>J</w:t>
             </w:r>
           </w:p>
         </w:tc>
@@ -6086,6 +6039,379 @@
                 <w:szCs w:val="32"/>
                 <w:lang w:val="en-US"/>
               </w:rPr>
+              <w:t>2</w:t>
+            </w:r>
+            <w:r>
+              <w:rPr>
+                <w:sz w:val="32"/>
+                <w:szCs w:val="32"/>
+                <w:lang w:val="en-US"/>
+              </w:rPr>
+              <w:t xml:space="preserve"> </w:t>
+            </w:r>
+            <w:proofErr w:type="spellStart"/>
+            <w:r>
+              <w:rPr>
+                <w:rFonts w:hint="eastAsia"/>
+                <w:sz w:val="32"/>
+                <w:szCs w:val="32"/>
+                <w:lang w:val="en-US"/>
+              </w:rPr>
+              <w:t>hrs</w:t>
+            </w:r>
+            <w:proofErr w:type="spellEnd"/>
+          </w:p>
+        </w:tc>
+      </w:tr>
+      <w:tr>
+        <w:trPr>
+          <w:trHeight w:val="793"/>
+        </w:trPr>
+        <w:tc>
+          <w:tcPr>
+            <w:tcW w:w="1656" w:type="dxa"/>
+            <w:vAlign w:val="center"/>
+          </w:tcPr>
+          <w:p>
+            <w:pPr>
+              <w:pStyle w:val="ListParagraph"/>
+              <w:numPr>
+                <w:ilvl w:val="0"/>
+                <w:numId w:val="1"/>
+              </w:numPr>
+              <w:spacing w:line="360" w:lineRule="auto"/>
+              <w:rPr>
+                <w:sz w:val="32"/>
+                <w:szCs w:val="32"/>
+                <w:lang w:val="en-US"/>
+              </w:rPr>
+            </w:pPr>
+            <w:r>
+              <w:rPr>
+                <w:sz w:val="32"/>
+                <w:szCs w:val="32"/>
+                <w:lang w:val="en-US"/>
+              </w:rPr>
+              <w:t xml:space="preserve"> </w:t>
+            </w:r>
+          </w:p>
+        </w:tc>
+        <w:tc>
+          <w:tcPr>
+            <w:tcW w:w="5628" w:type="dxa"/>
+            <w:vAlign w:val="center"/>
+          </w:tcPr>
+          <w:p>
+            <w:pPr>
+              <w:spacing w:line="360" w:lineRule="auto"/>
+              <w:rPr>
+                <w:sz w:val="32"/>
+                <w:szCs w:val="32"/>
+                <w:lang w:val="en-US"/>
+              </w:rPr>
+            </w:pPr>
+            <w:r>
+              <w:rPr>
+                <w:rFonts w:hint="eastAsia"/>
+                <w:sz w:val="32"/>
+                <w:szCs w:val="32"/>
+                <w:lang w:val="en-US"/>
+              </w:rPr>
+              <w:t>Test</w:t>
+            </w:r>
+            <w:r>
+              <w:rPr>
+                <w:sz w:val="32"/>
+                <w:szCs w:val="32"/>
+                <w:lang w:val="en-US"/>
+              </w:rPr>
+              <w:t xml:space="preserve"> </w:t>
+            </w:r>
+            <w:r>
+              <w:rPr>
+                <w:rFonts w:hint="eastAsia"/>
+                <w:sz w:val="32"/>
+                <w:szCs w:val="32"/>
+                <w:lang w:val="en-US"/>
+              </w:rPr>
+              <w:t>Top</w:t>
+            </w:r>
+            <w:r>
+              <w:rPr>
+                <w:sz w:val="32"/>
+                <w:szCs w:val="32"/>
+                <w:lang w:val="en-US"/>
+              </w:rPr>
+              <w:t xml:space="preserve"> 5 </w:t>
+            </w:r>
+            <w:r>
+              <w:rPr>
+                <w:rFonts w:hint="eastAsia"/>
+                <w:sz w:val="32"/>
+                <w:szCs w:val="32"/>
+                <w:lang w:val="en-US"/>
+              </w:rPr>
+              <w:t>in</w:t>
+            </w:r>
+            <w:r>
+              <w:rPr>
+                <w:sz w:val="32"/>
+                <w:szCs w:val="32"/>
+                <w:lang w:val="en-US"/>
+              </w:rPr>
+              <w:t xml:space="preserve"> </w:t>
+            </w:r>
+            <w:r>
+              <w:rPr>
+                <w:rFonts w:hint="eastAsia"/>
+                <w:sz w:val="32"/>
+                <w:szCs w:val="32"/>
+                <w:lang w:val="en-US"/>
+              </w:rPr>
+              <w:t>score</w:t>
+            </w:r>
+            <w:r>
+              <w:rPr>
+                <w:sz w:val="32"/>
+                <w:szCs w:val="32"/>
+                <w:lang w:val="en-US"/>
+              </w:rPr>
+              <w:t xml:space="preserve"> </w:t>
+            </w:r>
+            <w:r>
+              <w:rPr>
+                <w:rFonts w:hint="eastAsia"/>
+                <w:sz w:val="32"/>
+                <w:szCs w:val="32"/>
+                <w:lang w:val="en-US"/>
+              </w:rPr>
+              <w:t>screen</w:t>
+            </w:r>
+          </w:p>
+        </w:tc>
+        <w:tc>
+          <w:tcPr>
+            <w:tcW w:w="1255" w:type="dxa"/>
+            <w:vAlign w:val="center"/>
+          </w:tcPr>
+          <w:p>
+            <w:pPr>
+              <w:spacing w:line="360" w:lineRule="auto"/>
+              <w:rPr>
+                <w:sz w:val="32"/>
+                <w:szCs w:val="32"/>
+                <w:lang w:val="en-US"/>
+              </w:rPr>
+            </w:pPr>
+            <w:r>
+              <w:rPr>
+                <w:rFonts w:hint="eastAsia"/>
+                <w:sz w:val="32"/>
+                <w:szCs w:val="32"/>
+                <w:lang w:val="en-US"/>
+              </w:rPr>
+              <w:t>H</w:t>
+            </w:r>
+          </w:p>
+        </w:tc>
+        <w:tc>
+          <w:tcPr>
+            <w:tcW w:w="1265" w:type="dxa"/>
+            <w:vAlign w:val="center"/>
+          </w:tcPr>
+          <w:p>
+            <w:pPr>
+              <w:spacing w:line="360" w:lineRule="auto"/>
+              <w:rPr>
+                <w:sz w:val="32"/>
+                <w:szCs w:val="32"/>
+                <w:lang w:val="en-US"/>
+              </w:rPr>
+            </w:pPr>
+            <w:r>
+              <w:rPr>
+                <w:sz w:val="32"/>
+                <w:szCs w:val="32"/>
+                <w:lang w:val="en-US"/>
+              </w:rPr>
+              <w:t>1</w:t>
+            </w:r>
+            <w:r>
+              <w:rPr>
+                <w:sz w:val="32"/>
+                <w:szCs w:val="32"/>
+                <w:lang w:val="en-US"/>
+              </w:rPr>
+              <w:t xml:space="preserve"> </w:t>
+            </w:r>
+            <w:proofErr w:type="spellStart"/>
+            <w:r>
+              <w:rPr>
+                <w:rFonts w:hint="eastAsia"/>
+                <w:sz w:val="32"/>
+                <w:szCs w:val="32"/>
+                <w:lang w:val="en-US"/>
+              </w:rPr>
+              <w:t>hrs</w:t>
+            </w:r>
+            <w:proofErr w:type="spellEnd"/>
+          </w:p>
+        </w:tc>
+      </w:tr>
+      <w:tr>
+        <w:trPr>
+          <w:trHeight w:val="793"/>
+        </w:trPr>
+        <w:tc>
+          <w:tcPr>
+            <w:tcW w:w="1656" w:type="dxa"/>
+            <w:vAlign w:val="center"/>
+          </w:tcPr>
+          <w:p>
+            <w:pPr>
+              <w:pStyle w:val="ListParagraph"/>
+              <w:numPr>
+                <w:ilvl w:val="0"/>
+                <w:numId w:val="1"/>
+              </w:numPr>
+              <w:spacing w:line="360" w:lineRule="auto"/>
+              <w:rPr>
+                <w:sz w:val="32"/>
+                <w:szCs w:val="32"/>
+                <w:lang w:val="en-US"/>
+              </w:rPr>
+            </w:pPr>
+            <w:r>
+              <w:rPr>
+                <w:sz w:val="32"/>
+                <w:szCs w:val="32"/>
+                <w:lang w:val="en-US"/>
+              </w:rPr>
+              <w:t xml:space="preserve"> </w:t>
+            </w:r>
+          </w:p>
+        </w:tc>
+        <w:tc>
+          <w:tcPr>
+            <w:tcW w:w="5628" w:type="dxa"/>
+            <w:vAlign w:val="center"/>
+          </w:tcPr>
+          <w:p>
+            <w:pPr>
+              <w:spacing w:line="360" w:lineRule="auto"/>
+              <w:rPr>
+                <w:sz w:val="32"/>
+                <w:szCs w:val="32"/>
+                <w:lang w:val="en-US"/>
+              </w:rPr>
+            </w:pPr>
+            <w:r>
+              <w:rPr>
+                <w:rFonts w:hint="eastAsia"/>
+                <w:sz w:val="32"/>
+                <w:szCs w:val="32"/>
+                <w:lang w:val="en-US"/>
+              </w:rPr>
+              <w:t>Test</w:t>
+            </w:r>
+            <w:r>
+              <w:rPr>
+                <w:sz w:val="32"/>
+                <w:szCs w:val="32"/>
+                <w:lang w:val="en-US"/>
+              </w:rPr>
+              <w:t xml:space="preserve"> </w:t>
+            </w:r>
+            <w:r>
+              <w:rPr>
+                <w:rFonts w:hint="eastAsia"/>
+                <w:sz w:val="32"/>
+                <w:szCs w:val="32"/>
+                <w:lang w:val="en-US"/>
+              </w:rPr>
+              <w:t>the</w:t>
+            </w:r>
+            <w:r>
+              <w:rPr>
+                <w:sz w:val="32"/>
+                <w:szCs w:val="32"/>
+                <w:lang w:val="en-US"/>
+              </w:rPr>
+              <w:t xml:space="preserve"> </w:t>
+            </w:r>
+            <w:r>
+              <w:rPr>
+                <w:rFonts w:hint="eastAsia"/>
+                <w:sz w:val="32"/>
+                <w:szCs w:val="32"/>
+                <w:lang w:val="en-US"/>
+              </w:rPr>
+              <w:t>whole</w:t>
+            </w:r>
+            <w:r>
+              <w:rPr>
+                <w:sz w:val="32"/>
+                <w:szCs w:val="32"/>
+                <w:lang w:val="en-US"/>
+              </w:rPr>
+              <w:t xml:space="preserve"> </w:t>
+            </w:r>
+            <w:r>
+              <w:rPr>
+                <w:rFonts w:hint="eastAsia"/>
+                <w:sz w:val="32"/>
+                <w:szCs w:val="32"/>
+                <w:lang w:val="en-US"/>
+              </w:rPr>
+              <w:t>game</w:t>
+            </w:r>
+          </w:p>
+        </w:tc>
+        <w:tc>
+          <w:tcPr>
+            <w:tcW w:w="1255" w:type="dxa"/>
+            <w:vAlign w:val="center"/>
+          </w:tcPr>
+          <w:p>
+            <w:pPr>
+              <w:spacing w:line="360" w:lineRule="auto"/>
+              <w:rPr>
+                <w:sz w:val="32"/>
+                <w:szCs w:val="32"/>
+                <w:lang w:val="en-US"/>
+              </w:rPr>
+            </w:pPr>
+            <w:r>
+              <w:rPr>
+                <w:rFonts w:hint="eastAsia"/>
+                <w:sz w:val="32"/>
+                <w:szCs w:val="32"/>
+                <w:lang w:val="en-US"/>
+              </w:rPr>
+              <w:t>H</w:t>
+            </w:r>
+          </w:p>
+        </w:tc>
+        <w:tc>
+          <w:tcPr>
+            <w:tcW w:w="1265" w:type="dxa"/>
+            <w:vAlign w:val="center"/>
+          </w:tcPr>
+          <w:p>
+            <w:pPr>
+              <w:spacing w:line="360" w:lineRule="auto"/>
+              <w:rPr>
+                <w:sz w:val="32"/>
+                <w:szCs w:val="32"/>
+                <w:lang w:val="en-US"/>
+              </w:rPr>
+            </w:pPr>
+            <w:r>
+              <w:rPr>
+                <w:sz w:val="32"/>
+                <w:szCs w:val="32"/>
+                <w:lang w:val="en-US"/>
+              </w:rPr>
               <w:t xml:space="preserve">5 </w:t>
             </w:r>
             <w:proofErr w:type="spellStart"/>
@@ -6103,26 +6429,6 @@
         </w:tc>
       </w:tr>
     </w:tbl>
-    <w:p>
-      <w:pPr>
-        <w:spacing w:line="360" w:lineRule="auto"/>
-        <w:rPr>
-          <w:sz w:val="32"/>
-          <w:szCs w:val="32"/>
-          <w:lang w:val="en-US"/>
-        </w:rPr>
-      </w:pPr>
-    </w:p>
-    <w:p>
-      <w:pPr>
-        <w:spacing w:line="360" w:lineRule="auto"/>
-        <w:rPr>
-          <w:sz w:val="32"/>
-          <w:szCs w:val="32"/>
-          <w:lang w:val="en-US"/>
-        </w:rPr>
-      </w:pPr>
-    </w:p>
     <w:p>
       <w:pPr>
         <w:spacing w:line="360" w:lineRule="auto"/>
@@ -9023,92 +9329,7 @@
           <w:szCs w:val="32"/>
           <w:lang w:val="en-US"/>
         </w:rPr>
-        <w:t>inserted</w:t>
-      </w:r>
-      <w:r>
-        <w:rPr>
-          <w:sz w:val="32"/>
-          <w:szCs w:val="32"/>
-          <w:lang w:val="en-US"/>
-        </w:rPr>
-        <w:t xml:space="preserve"> </w:t>
-      </w:r>
-      <w:r>
-        <w:rPr>
-          <w:rFonts w:hint="eastAsia"/>
-          <w:sz w:val="32"/>
-          <w:szCs w:val="32"/>
-          <w:lang w:val="en-US"/>
-        </w:rPr>
-        <w:t>into</w:t>
-      </w:r>
-      <w:r>
-        <w:rPr>
-          <w:sz w:val="32"/>
-          <w:szCs w:val="32"/>
-          <w:lang w:val="en-US"/>
-        </w:rPr>
-        <w:t xml:space="preserve"> before </w:t>
-      </w:r>
-      <w:r>
-        <w:rPr>
-          <w:rFonts w:hint="eastAsia"/>
-          <w:sz w:val="32"/>
-          <w:szCs w:val="32"/>
-          <w:lang w:val="en-US"/>
-        </w:rPr>
-        <w:t>the</w:t>
-      </w:r>
-      <w:r>
-        <w:rPr>
-          <w:sz w:val="32"/>
-          <w:szCs w:val="32"/>
-          <w:lang w:val="en-US"/>
-        </w:rPr>
-        <w:t xml:space="preserve"> </w:t>
-      </w:r>
-      <w:r>
-        <w:rPr>
-          <w:rFonts w:hint="eastAsia"/>
-          <w:sz w:val="32"/>
-          <w:szCs w:val="32"/>
-          <w:lang w:val="en-US"/>
-        </w:rPr>
-        <w:t>original</w:t>
-      </w:r>
-      <w:r>
-        <w:rPr>
-          <w:sz w:val="32"/>
-          <w:szCs w:val="32"/>
-          <w:lang w:val="en-US"/>
-        </w:rPr>
-        <w:t xml:space="preserve"> </w:t>
-      </w:r>
-      <w:r>
-        <w:rPr>
-          <w:rFonts w:hint="eastAsia"/>
-          <w:sz w:val="32"/>
-          <w:szCs w:val="32"/>
-          <w:lang w:val="en-US"/>
-        </w:rPr>
-        <w:t>Task</w:t>
-      </w:r>
-      <w:r>
-        <w:rPr>
-          <w:sz w:val="32"/>
-          <w:szCs w:val="32"/>
-          <w:lang w:val="en-US"/>
-        </w:rPr>
-        <w:t>3 (Define functions in welcome screen)</w:t>
-      </w:r>
-      <w:r>
-        <w:rPr>
-          <w:rFonts w:hint="eastAsia"/>
-          <w:sz w:val="32"/>
-          <w:szCs w:val="32"/>
-          <w:lang w:val="en-US"/>
-        </w:rPr>
-        <w:t>,</w:t>
+        <w:t>inserted,</w:t>
       </w:r>
       <w:r>
         <w:rPr>
@@ -13378,7 +13599,492 @@
       <w:pPr>
         <w:spacing w:line="360" w:lineRule="auto"/>
         <w:rPr>
-          <w:rFonts w:hint="eastAsia"/>
+          <w:sz w:val="32"/>
+          <w:szCs w:val="32"/>
+          <w:lang w:val="en-US"/>
+        </w:rPr>
+      </w:pPr>
+      <w:r>
+        <w:rPr>
+          <w:sz w:val="32"/>
+          <w:szCs w:val="32"/>
+          <w:lang w:val="en-US"/>
+        </w:rPr>
+        <w:t xml:space="preserve">2) </w:t>
+      </w:r>
+      <w:r>
+        <w:rPr>
+          <w:rFonts w:hint="eastAsia"/>
+          <w:sz w:val="32"/>
+          <w:szCs w:val="32"/>
+          <w:lang w:val="en-US"/>
+        </w:rPr>
+        <w:t>another</w:t>
+      </w:r>
+      <w:r>
+        <w:rPr>
+          <w:sz w:val="32"/>
+          <w:szCs w:val="32"/>
+          <w:lang w:val="en-US"/>
+        </w:rPr>
+        <w:t xml:space="preserve"> </w:t>
+      </w:r>
+      <w:r>
+        <w:rPr>
+          <w:rFonts w:hint="eastAsia"/>
+          <w:sz w:val="32"/>
+          <w:szCs w:val="32"/>
+          <w:lang w:val="en-US"/>
+        </w:rPr>
+        <w:t>obstacle</w:t>
+      </w:r>
+      <w:r>
+        <w:rPr>
+          <w:sz w:val="32"/>
+          <w:szCs w:val="32"/>
+          <w:lang w:val="en-US"/>
+        </w:rPr>
+        <w:t xml:space="preserve"> </w:t>
+      </w:r>
+      <w:r>
+        <w:rPr>
+          <w:rFonts w:hint="eastAsia"/>
+          <w:sz w:val="32"/>
+          <w:szCs w:val="32"/>
+          <w:lang w:val="en-US"/>
+        </w:rPr>
+        <w:t>move</w:t>
+      </w:r>
+      <w:r>
+        <w:rPr>
+          <w:sz w:val="32"/>
+          <w:szCs w:val="32"/>
+          <w:lang w:val="en-US"/>
+        </w:rPr>
+        <w:t xml:space="preserve"> </w:t>
+      </w:r>
+      <w:r>
+        <w:rPr>
+          <w:rFonts w:hint="eastAsia"/>
+          <w:sz w:val="32"/>
+          <w:szCs w:val="32"/>
+          <w:lang w:val="en-US"/>
+        </w:rPr>
+        <w:t>vertically</w:t>
+      </w:r>
+      <w:r>
+        <w:rPr>
+          <w:sz w:val="32"/>
+          <w:szCs w:val="32"/>
+          <w:lang w:val="en-US"/>
+        </w:rPr>
+        <w:t xml:space="preserve"> </w:t>
+      </w:r>
+      <w:r>
+        <w:rPr>
+          <w:rFonts w:hint="eastAsia"/>
+          <w:sz w:val="32"/>
+          <w:szCs w:val="32"/>
+          <w:lang w:val="en-US"/>
+        </w:rPr>
+        <w:t>in</w:t>
+      </w:r>
+      <w:r>
+        <w:rPr>
+          <w:sz w:val="32"/>
+          <w:szCs w:val="32"/>
+          <w:lang w:val="en-US"/>
+        </w:rPr>
+        <w:t xml:space="preserve"> </w:t>
+      </w:r>
+      <w:r>
+        <w:rPr>
+          <w:rFonts w:hint="eastAsia"/>
+          <w:sz w:val="32"/>
+          <w:szCs w:val="32"/>
+          <w:lang w:val="en-US"/>
+        </w:rPr>
+        <w:t>the</w:t>
+      </w:r>
+      <w:r>
+        <w:rPr>
+          <w:sz w:val="32"/>
+          <w:szCs w:val="32"/>
+          <w:lang w:val="en-US"/>
+        </w:rPr>
+        <w:t xml:space="preserve"> </w:t>
+      </w:r>
+      <w:r>
+        <w:rPr>
+          <w:rFonts w:hint="eastAsia"/>
+          <w:sz w:val="32"/>
+          <w:szCs w:val="32"/>
+          <w:lang w:val="en-US"/>
+        </w:rPr>
+        <w:t>specific</w:t>
+      </w:r>
+      <w:r>
+        <w:rPr>
+          <w:sz w:val="32"/>
+          <w:szCs w:val="32"/>
+          <w:lang w:val="en-US"/>
+        </w:rPr>
+        <w:t xml:space="preserve"> </w:t>
+      </w:r>
+      <w:r>
+        <w:rPr>
+          <w:rFonts w:hint="eastAsia"/>
+          <w:sz w:val="32"/>
+          <w:szCs w:val="32"/>
+          <w:lang w:val="en-US"/>
+        </w:rPr>
+        <w:t>range</w:t>
+      </w:r>
+      <w:r>
+        <w:rPr>
+          <w:sz w:val="32"/>
+          <w:szCs w:val="32"/>
+          <w:lang w:val="en-US"/>
+        </w:rPr>
+        <w:t xml:space="preserve"> </w:t>
+      </w:r>
+      <w:r>
+        <w:rPr>
+          <w:rFonts w:hint="eastAsia"/>
+          <w:sz w:val="32"/>
+          <w:szCs w:val="32"/>
+          <w:lang w:val="en-US"/>
+        </w:rPr>
+        <w:t>inside</w:t>
+      </w:r>
+      <w:r>
+        <w:rPr>
+          <w:sz w:val="32"/>
+          <w:szCs w:val="32"/>
+          <w:lang w:val="en-US"/>
+        </w:rPr>
+        <w:t xml:space="preserve"> </w:t>
+      </w:r>
+      <w:r>
+        <w:rPr>
+          <w:rFonts w:hint="eastAsia"/>
+          <w:sz w:val="32"/>
+          <w:szCs w:val="32"/>
+          <w:lang w:val="en-US"/>
+        </w:rPr>
+        <w:t>the</w:t>
+      </w:r>
+      <w:r>
+        <w:rPr>
+          <w:sz w:val="32"/>
+          <w:szCs w:val="32"/>
+          <w:lang w:val="en-US"/>
+        </w:rPr>
+        <w:t xml:space="preserve"> </w:t>
+      </w:r>
+      <w:r>
+        <w:rPr>
+          <w:rFonts w:hint="eastAsia"/>
+          <w:sz w:val="32"/>
+          <w:szCs w:val="32"/>
+          <w:lang w:val="en-US"/>
+        </w:rPr>
+        <w:t>view</w:t>
+      </w:r>
+      <w:r>
+        <w:rPr>
+          <w:sz w:val="32"/>
+          <w:szCs w:val="32"/>
+          <w:lang w:val="en-US"/>
+        </w:rPr>
+        <w:t xml:space="preserve"> </w:t>
+      </w:r>
+      <w:r>
+        <w:rPr>
+          <w:rFonts w:hint="eastAsia"/>
+          <w:sz w:val="32"/>
+          <w:szCs w:val="32"/>
+          <w:lang w:val="en-US"/>
+        </w:rPr>
+        <w:t>area</w:t>
+      </w:r>
+      <w:r>
+        <w:rPr>
+          <w:sz w:val="32"/>
+          <w:szCs w:val="32"/>
+          <w:lang w:val="en-US"/>
+        </w:rPr>
+        <w:t>.</w:t>
+      </w:r>
+      <w:r>
+        <w:rPr>
+          <w:sz w:val="32"/>
+          <w:szCs w:val="32"/>
+          <w:lang w:val="en-US"/>
+        </w:rPr>
+        <w:t xml:space="preserve"> 3</w:t>
+      </w:r>
+      <w:r>
+        <w:rPr>
+          <w:rFonts w:hint="eastAsia"/>
+          <w:sz w:val="32"/>
+          <w:szCs w:val="32"/>
+          <w:lang w:val="en-US"/>
+        </w:rPr>
+        <w:t>)</w:t>
+      </w:r>
+      <w:r>
+        <w:rPr>
+          <w:sz w:val="32"/>
+          <w:szCs w:val="32"/>
+          <w:lang w:val="en-US"/>
+        </w:rPr>
+        <w:t xml:space="preserve"> Once the ball </w:t>
+      </w:r>
+      <w:r>
+        <w:rPr>
+          <w:rFonts w:hint="eastAsia"/>
+          <w:sz w:val="32"/>
+          <w:szCs w:val="32"/>
+          <w:lang w:val="en-US"/>
+        </w:rPr>
+        <w:t>interact</w:t>
+      </w:r>
+      <w:r>
+        <w:rPr>
+          <w:rFonts w:hint="eastAsia"/>
+          <w:sz w:val="32"/>
+          <w:szCs w:val="32"/>
+          <w:lang w:val="en-US"/>
+        </w:rPr>
+        <w:t>s</w:t>
+      </w:r>
+      <w:r>
+        <w:rPr>
+          <w:sz w:val="32"/>
+          <w:szCs w:val="32"/>
+          <w:lang w:val="en-US"/>
+        </w:rPr>
+        <w:t xml:space="preserve"> </w:t>
+      </w:r>
+      <w:r>
+        <w:rPr>
+          <w:rFonts w:hint="eastAsia"/>
+          <w:sz w:val="32"/>
+          <w:szCs w:val="32"/>
+          <w:lang w:val="en-US"/>
+        </w:rPr>
+        <w:t>any</w:t>
+      </w:r>
+      <w:r>
+        <w:rPr>
+          <w:sz w:val="32"/>
+          <w:szCs w:val="32"/>
+          <w:lang w:val="en-US"/>
+        </w:rPr>
+        <w:t xml:space="preserve"> </w:t>
+      </w:r>
+      <w:r>
+        <w:rPr>
+          <w:rFonts w:hint="eastAsia"/>
+          <w:sz w:val="32"/>
+          <w:szCs w:val="32"/>
+          <w:lang w:val="en-US"/>
+        </w:rPr>
+        <w:t>edge</w:t>
+      </w:r>
+      <w:r>
+        <w:rPr>
+          <w:rFonts w:hint="eastAsia"/>
+          <w:sz w:val="32"/>
+          <w:szCs w:val="32"/>
+          <w:lang w:val="en-US"/>
+        </w:rPr>
+        <w:t>s</w:t>
+      </w:r>
+      <w:r>
+        <w:rPr>
+          <w:sz w:val="32"/>
+          <w:szCs w:val="32"/>
+          <w:lang w:val="en-US"/>
+        </w:rPr>
+        <w:t xml:space="preserve"> </w:t>
+      </w:r>
+      <w:r>
+        <w:rPr>
+          <w:rFonts w:hint="eastAsia"/>
+          <w:sz w:val="32"/>
+          <w:szCs w:val="32"/>
+          <w:lang w:val="en-US"/>
+        </w:rPr>
+        <w:t>of</w:t>
+      </w:r>
+      <w:r>
+        <w:rPr>
+          <w:sz w:val="32"/>
+          <w:szCs w:val="32"/>
+          <w:lang w:val="en-US"/>
+        </w:rPr>
+        <w:t xml:space="preserve"> </w:t>
+      </w:r>
+      <w:r>
+        <w:rPr>
+          <w:rFonts w:hint="eastAsia"/>
+          <w:sz w:val="32"/>
+          <w:szCs w:val="32"/>
+          <w:lang w:val="en-US"/>
+        </w:rPr>
+        <w:t>any</w:t>
+      </w:r>
+      <w:r>
+        <w:rPr>
+          <w:sz w:val="32"/>
+          <w:szCs w:val="32"/>
+          <w:lang w:val="en-US"/>
+        </w:rPr>
+        <w:t xml:space="preserve"> </w:t>
+      </w:r>
+      <w:r>
+        <w:rPr>
+          <w:rFonts w:hint="eastAsia"/>
+          <w:sz w:val="32"/>
+          <w:szCs w:val="32"/>
+          <w:lang w:val="en-US"/>
+        </w:rPr>
+        <w:t>obstacles</w:t>
+      </w:r>
+      <w:r>
+        <w:rPr>
+          <w:sz w:val="32"/>
+          <w:szCs w:val="32"/>
+          <w:lang w:val="en-US"/>
+        </w:rPr>
+        <w:t>, the ball will stop and</w:t>
+      </w:r>
+      <w:r>
+        <w:rPr>
+          <w:sz w:val="32"/>
+          <w:szCs w:val="32"/>
+          <w:lang w:val="en-US"/>
+        </w:rPr>
+        <w:t xml:space="preserve"> </w:t>
+      </w:r>
+      <w:r>
+        <w:rPr>
+          <w:rFonts w:hint="eastAsia"/>
+          <w:sz w:val="32"/>
+          <w:szCs w:val="32"/>
+          <w:lang w:val="en-US"/>
+        </w:rPr>
+        <w:t>be</w:t>
+      </w:r>
+      <w:r>
+        <w:rPr>
+          <w:sz w:val="32"/>
+          <w:szCs w:val="32"/>
+          <w:lang w:val="en-US"/>
+        </w:rPr>
+        <w:t xml:space="preserve"> reset to the start point. 4) The reset ball could be </w:t>
+      </w:r>
+      <w:r>
+        <w:rPr>
+          <w:rFonts w:hint="eastAsia"/>
+          <w:sz w:val="32"/>
+          <w:szCs w:val="32"/>
+          <w:lang w:val="en-US"/>
+        </w:rPr>
+        <w:t>flung</w:t>
+      </w:r>
+      <w:r>
+        <w:rPr>
+          <w:sz w:val="32"/>
+          <w:szCs w:val="32"/>
+          <w:lang w:val="en-US"/>
+        </w:rPr>
+        <w:t xml:space="preserve"> a</w:t>
+      </w:r>
+      <w:r>
+        <w:rPr>
+          <w:rFonts w:hint="eastAsia"/>
+          <w:sz w:val="32"/>
+          <w:szCs w:val="32"/>
+          <w:lang w:val="en-US"/>
+        </w:rPr>
+        <w:t>gain</w:t>
+      </w:r>
+      <w:r>
+        <w:rPr>
+          <w:sz w:val="32"/>
+          <w:szCs w:val="32"/>
+          <w:lang w:val="en-US"/>
+        </w:rPr>
+        <w:t xml:space="preserve">. </w:t>
+      </w:r>
+    </w:p>
+    <w:p>
+      <w:pPr>
+        <w:spacing w:line="360" w:lineRule="auto"/>
+        <w:rPr>
+          <w:sz w:val="32"/>
+          <w:szCs w:val="32"/>
+          <w:lang w:val="en-US"/>
+        </w:rPr>
+      </w:pPr>
+    </w:p>
+    <w:p>
+      <w:pPr>
+        <w:spacing w:line="360" w:lineRule="auto"/>
+        <w:rPr>
+          <w:sz w:val="32"/>
+          <w:szCs w:val="32"/>
+          <w:lang w:val="en-US"/>
+        </w:rPr>
+      </w:pPr>
+    </w:p>
+    <w:p>
+      <w:pPr>
+        <w:spacing w:line="360" w:lineRule="auto"/>
+        <w:rPr>
+          <w:sz w:val="32"/>
+          <w:szCs w:val="32"/>
+          <w:lang w:val="en-US"/>
+        </w:rPr>
+      </w:pPr>
+    </w:p>
+    <w:p>
+      <w:pPr>
+        <w:spacing w:line="360" w:lineRule="auto"/>
+        <w:rPr>
+          <w:sz w:val="32"/>
+          <w:szCs w:val="32"/>
+          <w:lang w:val="en-US"/>
+        </w:rPr>
+      </w:pPr>
+    </w:p>
+    <w:p>
+      <w:pPr>
+        <w:spacing w:line="360" w:lineRule="auto"/>
+        <w:rPr>
+          <w:sz w:val="32"/>
+          <w:szCs w:val="32"/>
+          <w:lang w:val="en-US"/>
+        </w:rPr>
+      </w:pPr>
+    </w:p>
+    <w:p>
+      <w:pPr>
+        <w:spacing w:line="360" w:lineRule="auto"/>
+        <w:rPr>
+          <w:sz w:val="32"/>
+          <w:szCs w:val="32"/>
+          <w:lang w:val="en-US"/>
+        </w:rPr>
+      </w:pPr>
+    </w:p>
+    <w:p>
+      <w:pPr>
+        <w:spacing w:line="360" w:lineRule="auto"/>
+        <w:rPr>
           <w:sz w:val="40"/>
           <w:szCs w:val="40"/>
           <w:lang w:val="en-US"/>
@@ -13386,37 +14092,697 @@
       </w:pPr>
       <w:r>
         <w:rPr>
-          <w:sz w:val="32"/>
-          <w:szCs w:val="32"/>
-          <w:lang w:val="en-US"/>
-        </w:rPr>
-        <w:t xml:space="preserve">2) </w:t>
-      </w:r>
-      <w:r>
-        <w:rPr>
-          <w:rFonts w:hint="eastAsia"/>
-          <w:sz w:val="32"/>
-          <w:szCs w:val="32"/>
-          <w:lang w:val="en-US"/>
-        </w:rPr>
-        <w:t>another</w:t>
-      </w:r>
-      <w:r>
-        <w:rPr>
-          <w:sz w:val="32"/>
-          <w:szCs w:val="32"/>
-          <w:lang w:val="en-US"/>
-        </w:rPr>
-        <w:t xml:space="preserve"> </w:t>
-      </w:r>
-      <w:r>
-        <w:rPr>
-          <w:rFonts w:hint="eastAsia"/>
-          <w:sz w:val="32"/>
-          <w:szCs w:val="32"/>
-          <w:lang w:val="en-US"/>
-        </w:rPr>
-        <w:t>obstacle</w:t>
+          <w:sz w:val="40"/>
+          <w:szCs w:val="40"/>
+          <w:lang w:val="en-US"/>
+        </w:rPr>
+        <w:lastRenderedPageBreak/>
+        <w:t>Task 1</w:t>
+      </w:r>
+      <w:r>
+        <w:rPr>
+          <w:sz w:val="40"/>
+          <w:szCs w:val="40"/>
+          <w:lang w:val="en-US"/>
+        </w:rPr>
+        <w:t>8</w:t>
+      </w:r>
+      <w:r>
+        <w:rPr>
+          <w:sz w:val="40"/>
+          <w:szCs w:val="40"/>
+          <w:lang w:val="en-US"/>
+        </w:rPr>
+        <w:t xml:space="preserve">: </w:t>
+      </w:r>
+      <w:r>
+        <w:rPr>
+          <w:rFonts w:hint="eastAsia"/>
+          <w:sz w:val="40"/>
+          <w:szCs w:val="40"/>
+          <w:lang w:val="en-US"/>
+        </w:rPr>
+        <w:t>I</w:t>
+      </w:r>
+      <w:r>
+        <w:rPr>
+          <w:rFonts w:hint="eastAsia"/>
+          <w:sz w:val="40"/>
+          <w:szCs w:val="40"/>
+          <w:lang w:val="en-US"/>
+        </w:rPr>
+        <w:t>mplement</w:t>
+      </w:r>
+      <w:r>
+        <w:rPr>
+          <w:sz w:val="40"/>
+          <w:szCs w:val="40"/>
+          <w:lang w:val="en-US"/>
+        </w:rPr>
+        <w:t xml:space="preserve"> </w:t>
+      </w:r>
+      <w:r>
+        <w:rPr>
+          <w:rFonts w:hint="eastAsia"/>
+          <w:sz w:val="40"/>
+          <w:szCs w:val="40"/>
+          <w:lang w:val="en-US"/>
+        </w:rPr>
+        <w:t>target</w:t>
+      </w:r>
+      <w:r>
+        <w:rPr>
+          <w:sz w:val="40"/>
+          <w:szCs w:val="40"/>
+          <w:lang w:val="en-US"/>
+        </w:rPr>
+        <w:t xml:space="preserve"> </w:t>
+      </w:r>
+      <w:r>
+        <w:rPr>
+          <w:rFonts w:hint="eastAsia"/>
+          <w:sz w:val="40"/>
+          <w:szCs w:val="40"/>
+          <w:lang w:val="en-US"/>
+        </w:rPr>
+        <w:t>e</w:t>
+      </w:r>
+      <w:r>
+        <w:rPr>
+          <w:sz w:val="40"/>
+          <w:szCs w:val="40"/>
+          <w:lang w:val="en-US"/>
+        </w:rPr>
+        <w:t>ffect</w:t>
+      </w:r>
+    </w:p>
+    <w:p>
+      <w:pPr>
+        <w:spacing w:line="360" w:lineRule="auto"/>
+        <w:rPr>
+          <w:sz w:val="32"/>
+          <w:szCs w:val="32"/>
+          <w:lang w:val="en-US"/>
+        </w:rPr>
+      </w:pPr>
+      <w:r>
+        <w:rPr>
+          <w:b/>
+          <w:bCs/>
+          <w:sz w:val="32"/>
+          <w:szCs w:val="32"/>
+          <w:lang w:val="en-US"/>
+        </w:rPr>
+        <w:t>TE</w:t>
+      </w:r>
+      <w:r>
+        <w:rPr>
+          <w:sz w:val="32"/>
+          <w:szCs w:val="32"/>
+          <w:lang w:val="en-US"/>
+        </w:rPr>
+        <w:t xml:space="preserve">: </w:t>
+      </w:r>
+      <w:r>
+        <w:rPr>
+          <w:sz w:val="32"/>
+          <w:szCs w:val="32"/>
+          <w:lang w:val="en-US"/>
+        </w:rPr>
+        <w:t>3</w:t>
+      </w:r>
+      <w:r>
+        <w:rPr>
+          <w:rFonts w:hint="eastAsia"/>
+          <w:sz w:val="32"/>
+          <w:szCs w:val="32"/>
+          <w:lang w:val="en-US"/>
+        </w:rPr>
+        <w:t>hrs,</w:t>
+      </w:r>
+      <w:r>
+        <w:rPr>
+          <w:sz w:val="32"/>
+          <w:szCs w:val="32"/>
+          <w:lang w:val="en-US"/>
+        </w:rPr>
+        <w:t xml:space="preserve"> </w:t>
+      </w:r>
+      <w:r>
+        <w:rPr>
+          <w:rFonts w:hint="eastAsia"/>
+          <w:b/>
+          <w:bCs/>
+          <w:sz w:val="32"/>
+          <w:szCs w:val="32"/>
+          <w:lang w:val="en-US"/>
+        </w:rPr>
+        <w:t>Actual</w:t>
+      </w:r>
+      <w:r>
+        <w:rPr>
+          <w:sz w:val="32"/>
+          <w:szCs w:val="32"/>
+          <w:lang w:val="en-US"/>
+        </w:rPr>
+        <w:t xml:space="preserve">: </w:t>
+      </w:r>
+      <w:r>
+        <w:rPr>
+          <w:sz w:val="32"/>
+          <w:szCs w:val="32"/>
+          <w:lang w:val="en-US"/>
+        </w:rPr>
+        <w:t>2</w:t>
+      </w:r>
+      <w:r>
+        <w:rPr>
+          <w:rFonts w:hint="eastAsia"/>
+          <w:sz w:val="32"/>
+          <w:szCs w:val="32"/>
+          <w:lang w:val="en-US"/>
+        </w:rPr>
+        <w:t>hr</w:t>
+      </w:r>
+      <w:r>
+        <w:rPr>
+          <w:sz w:val="32"/>
+          <w:szCs w:val="32"/>
+          <w:lang w:val="en-US"/>
+        </w:rPr>
+        <w:t>s</w:t>
+      </w:r>
+    </w:p>
+    <w:p>
+      <w:pPr>
+        <w:spacing w:line="360" w:lineRule="auto"/>
+        <w:rPr>
+          <w:rFonts w:hint="eastAsia"/>
+          <w:sz w:val="40"/>
+          <w:szCs w:val="40"/>
+          <w:lang w:val="en-US"/>
+        </w:rPr>
+      </w:pPr>
+      <w:r>
+        <w:rPr>
+          <w:sz w:val="32"/>
+          <w:szCs w:val="32"/>
+          <w:lang w:val="en-US"/>
+        </w:rPr>
+        <w:t xml:space="preserve">The </w:t>
+      </w:r>
+      <w:r>
+        <w:rPr>
+          <w:rFonts w:hint="eastAsia"/>
+          <w:sz w:val="32"/>
+          <w:szCs w:val="32"/>
+          <w:lang w:val="en-US"/>
+        </w:rPr>
+        <w:t>target</w:t>
+      </w:r>
+      <w:r>
+        <w:rPr>
+          <w:sz w:val="32"/>
+          <w:szCs w:val="32"/>
+          <w:lang w:val="en-US"/>
+        </w:rPr>
+        <w:t xml:space="preserve"> </w:t>
+      </w:r>
+      <w:r>
+        <w:rPr>
+          <w:sz w:val="32"/>
+          <w:szCs w:val="32"/>
+          <w:lang w:val="en-US"/>
+        </w:rPr>
+        <w:t xml:space="preserve">affect is </w:t>
+      </w:r>
+      <w:r>
+        <w:rPr>
+          <w:rFonts w:hint="eastAsia"/>
+          <w:sz w:val="32"/>
+          <w:szCs w:val="32"/>
+          <w:lang w:val="en-US"/>
+        </w:rPr>
+        <w:t>implemented</w:t>
+      </w:r>
+      <w:r>
+        <w:rPr>
+          <w:sz w:val="32"/>
+          <w:szCs w:val="32"/>
+          <w:lang w:val="en-US"/>
+        </w:rPr>
+        <w:t xml:space="preserve"> </w:t>
+      </w:r>
+      <w:r>
+        <w:rPr>
+          <w:rFonts w:hint="eastAsia"/>
+          <w:sz w:val="32"/>
+          <w:szCs w:val="32"/>
+          <w:lang w:val="en-US"/>
+        </w:rPr>
+        <w:t>with</w:t>
+      </w:r>
+      <w:r>
+        <w:rPr>
+          <w:sz w:val="32"/>
+          <w:szCs w:val="32"/>
+          <w:lang w:val="en-US"/>
+        </w:rPr>
+        <w:t xml:space="preserve"> </w:t>
+      </w:r>
+      <w:r>
+        <w:rPr>
+          <w:rFonts w:hint="eastAsia"/>
+          <w:sz w:val="32"/>
+          <w:szCs w:val="32"/>
+          <w:lang w:val="en-US"/>
+        </w:rPr>
+        <w:t>following</w:t>
+      </w:r>
+      <w:r>
+        <w:rPr>
+          <w:sz w:val="32"/>
+          <w:szCs w:val="32"/>
+          <w:lang w:val="en-US"/>
+        </w:rPr>
+        <w:t xml:space="preserve"> </w:t>
+      </w:r>
+      <w:r>
+        <w:rPr>
+          <w:rFonts w:hint="eastAsia"/>
+          <w:sz w:val="32"/>
+          <w:szCs w:val="32"/>
+          <w:lang w:val="en-US"/>
+        </w:rPr>
+        <w:t>features</w:t>
+      </w:r>
+      <w:r>
+        <w:rPr>
+          <w:sz w:val="32"/>
+          <w:szCs w:val="32"/>
+          <w:lang w:val="en-US"/>
+        </w:rPr>
+        <w:t xml:space="preserve">: 1) </w:t>
+      </w:r>
+      <w:r>
+        <w:rPr>
+          <w:rFonts w:hint="eastAsia"/>
+          <w:sz w:val="32"/>
+          <w:szCs w:val="32"/>
+          <w:lang w:val="en-US"/>
+        </w:rPr>
+        <w:t>once</w:t>
+      </w:r>
+      <w:r>
+        <w:rPr>
+          <w:sz w:val="32"/>
+          <w:szCs w:val="32"/>
+          <w:lang w:val="en-US"/>
+        </w:rPr>
+        <w:t xml:space="preserve"> </w:t>
+      </w:r>
+      <w:r>
+        <w:rPr>
+          <w:rFonts w:hint="eastAsia"/>
+          <w:sz w:val="32"/>
+          <w:szCs w:val="32"/>
+          <w:lang w:val="en-US"/>
+        </w:rPr>
+        <w:t>the</w:t>
+      </w:r>
+      <w:r>
+        <w:rPr>
+          <w:sz w:val="32"/>
+          <w:szCs w:val="32"/>
+          <w:lang w:val="en-US"/>
+        </w:rPr>
+        <w:t xml:space="preserve"> </w:t>
+      </w:r>
+      <w:r>
+        <w:rPr>
+          <w:rFonts w:hint="eastAsia"/>
+          <w:sz w:val="32"/>
+          <w:szCs w:val="32"/>
+          <w:lang w:val="en-US"/>
+        </w:rPr>
+        <w:t>ball</w:t>
+      </w:r>
+      <w:r>
+        <w:rPr>
+          <w:sz w:val="32"/>
+          <w:szCs w:val="32"/>
+          <w:lang w:val="en-US"/>
+        </w:rPr>
+        <w:t xml:space="preserve"> </w:t>
+      </w:r>
+      <w:r>
+        <w:rPr>
+          <w:rFonts w:hint="eastAsia"/>
+          <w:sz w:val="32"/>
+          <w:szCs w:val="32"/>
+          <w:lang w:val="en-US"/>
+        </w:rPr>
+        <w:t>hits</w:t>
+      </w:r>
+      <w:r>
+        <w:rPr>
+          <w:sz w:val="32"/>
+          <w:szCs w:val="32"/>
+          <w:lang w:val="en-US"/>
+        </w:rPr>
+        <w:t xml:space="preserve"> </w:t>
+      </w:r>
+      <w:r>
+        <w:rPr>
+          <w:rFonts w:hint="eastAsia"/>
+          <w:sz w:val="32"/>
+          <w:szCs w:val="32"/>
+          <w:lang w:val="en-US"/>
+        </w:rPr>
+        <w:t>any</w:t>
+      </w:r>
+      <w:r>
+        <w:rPr>
+          <w:sz w:val="32"/>
+          <w:szCs w:val="32"/>
+          <w:lang w:val="en-US"/>
+        </w:rPr>
+        <w:t xml:space="preserve"> </w:t>
+      </w:r>
+      <w:r>
+        <w:rPr>
+          <w:rFonts w:hint="eastAsia"/>
+          <w:sz w:val="32"/>
+          <w:szCs w:val="32"/>
+          <w:lang w:val="en-US"/>
+        </w:rPr>
+        <w:t>of</w:t>
+      </w:r>
+      <w:r>
+        <w:rPr>
+          <w:sz w:val="32"/>
+          <w:szCs w:val="32"/>
+          <w:lang w:val="en-US"/>
+        </w:rPr>
+        <w:t xml:space="preserve"> </w:t>
+      </w:r>
+      <w:r>
+        <w:rPr>
+          <w:rFonts w:hint="eastAsia"/>
+          <w:sz w:val="32"/>
+          <w:szCs w:val="32"/>
+          <w:lang w:val="en-US"/>
+        </w:rPr>
+        <w:t>the</w:t>
+      </w:r>
+      <w:r>
+        <w:rPr>
+          <w:sz w:val="32"/>
+          <w:szCs w:val="32"/>
+          <w:lang w:val="en-US"/>
+        </w:rPr>
+        <w:t xml:space="preserve"> </w:t>
+      </w:r>
+      <w:r>
+        <w:rPr>
+          <w:rFonts w:hint="eastAsia"/>
+          <w:sz w:val="32"/>
+          <w:szCs w:val="32"/>
+          <w:lang w:val="en-US"/>
+        </w:rPr>
+        <w:t>target</w:t>
+      </w:r>
+      <w:r>
+        <w:rPr>
+          <w:sz w:val="32"/>
+          <w:szCs w:val="32"/>
+          <w:lang w:val="en-US"/>
+        </w:rPr>
+        <w:t xml:space="preserve">, the ball will </w:t>
+      </w:r>
+      <w:r>
+        <w:rPr>
+          <w:rFonts w:hint="eastAsia"/>
+          <w:sz w:val="32"/>
+          <w:szCs w:val="32"/>
+          <w:lang w:val="en-US"/>
+        </w:rPr>
+        <w:t>rebound</w:t>
+      </w:r>
+      <w:r>
+        <w:rPr>
+          <w:sz w:val="32"/>
+          <w:szCs w:val="32"/>
+          <w:lang w:val="en-US"/>
+        </w:rPr>
+        <w:t xml:space="preserve"> </w:t>
+      </w:r>
+      <w:r>
+        <w:rPr>
+          <w:rFonts w:hint="eastAsia"/>
+          <w:sz w:val="32"/>
+          <w:szCs w:val="32"/>
+          <w:lang w:val="en-US"/>
+        </w:rPr>
+        <w:t>to</w:t>
+      </w:r>
+      <w:r>
+        <w:rPr>
+          <w:sz w:val="32"/>
+          <w:szCs w:val="32"/>
+          <w:lang w:val="en-US"/>
+        </w:rPr>
+        <w:t xml:space="preserve"> </w:t>
+      </w:r>
+      <w:r>
+        <w:rPr>
+          <w:rFonts w:hint="eastAsia"/>
+          <w:sz w:val="32"/>
+          <w:szCs w:val="32"/>
+          <w:lang w:val="en-US"/>
+        </w:rPr>
+        <w:t>other</w:t>
+      </w:r>
+      <w:r>
+        <w:rPr>
+          <w:sz w:val="32"/>
+          <w:szCs w:val="32"/>
+          <w:lang w:val="en-US"/>
+        </w:rPr>
+        <w:t xml:space="preserve"> </w:t>
+      </w:r>
+      <w:r>
+        <w:rPr>
+          <w:rFonts w:hint="eastAsia"/>
+          <w:sz w:val="32"/>
+          <w:szCs w:val="32"/>
+          <w:lang w:val="en-US"/>
+        </w:rPr>
+        <w:t>direction</w:t>
+      </w:r>
+      <w:r>
+        <w:rPr>
+          <w:sz w:val="32"/>
+          <w:szCs w:val="32"/>
+          <w:lang w:val="en-US"/>
+        </w:rPr>
+        <w:t>. 2</w:t>
+      </w:r>
+      <w:r>
+        <w:rPr>
+          <w:rFonts w:hint="eastAsia"/>
+          <w:sz w:val="32"/>
+          <w:szCs w:val="32"/>
+          <w:lang w:val="en-US"/>
+        </w:rPr>
+        <w:t>)</w:t>
+      </w:r>
+      <w:r>
+        <w:rPr>
+          <w:sz w:val="32"/>
+          <w:szCs w:val="32"/>
+          <w:lang w:val="en-US"/>
+        </w:rPr>
+        <w:t xml:space="preserve"> </w:t>
+      </w:r>
+      <w:r>
+        <w:rPr>
+          <w:rFonts w:hint="eastAsia"/>
+          <w:sz w:val="32"/>
+          <w:szCs w:val="32"/>
+          <w:lang w:val="en-US"/>
+        </w:rPr>
+        <w:t>The</w:t>
+      </w:r>
+      <w:r>
+        <w:rPr>
+          <w:sz w:val="32"/>
+          <w:szCs w:val="32"/>
+          <w:lang w:val="en-US"/>
+        </w:rPr>
+        <w:t xml:space="preserve"> </w:t>
+      </w:r>
+      <w:r>
+        <w:rPr>
+          <w:rFonts w:hint="eastAsia"/>
+          <w:sz w:val="32"/>
+          <w:szCs w:val="32"/>
+          <w:lang w:val="en-US"/>
+        </w:rPr>
+        <w:t>small</w:t>
+      </w:r>
+      <w:r>
+        <w:rPr>
+          <w:sz w:val="32"/>
+          <w:szCs w:val="32"/>
+          <w:lang w:val="en-US"/>
+        </w:rPr>
+        <w:t xml:space="preserve"> </w:t>
+      </w:r>
+      <w:r>
+        <w:rPr>
+          <w:rFonts w:hint="eastAsia"/>
+          <w:sz w:val="32"/>
+          <w:szCs w:val="32"/>
+          <w:lang w:val="en-US"/>
+        </w:rPr>
+        <w:t>probability</w:t>
+      </w:r>
+      <w:r>
+        <w:rPr>
+          <w:sz w:val="32"/>
+          <w:szCs w:val="32"/>
+          <w:lang w:val="en-US"/>
+        </w:rPr>
+        <w:t xml:space="preserve"> </w:t>
+      </w:r>
+      <w:r>
+        <w:rPr>
+          <w:rFonts w:hint="eastAsia"/>
+          <w:sz w:val="32"/>
+          <w:szCs w:val="32"/>
+          <w:lang w:val="en-US"/>
+        </w:rPr>
+        <w:t>event</w:t>
+      </w:r>
+      <w:r>
+        <w:rPr>
+          <w:sz w:val="32"/>
+          <w:szCs w:val="32"/>
+          <w:lang w:val="en-US"/>
+        </w:rPr>
+        <w:t xml:space="preserve"> </w:t>
+      </w:r>
+      <w:r>
+        <w:rPr>
+          <w:rFonts w:hint="eastAsia"/>
+          <w:sz w:val="32"/>
+          <w:szCs w:val="32"/>
+          <w:lang w:val="en-US"/>
+        </w:rPr>
+        <w:t>may</w:t>
+      </w:r>
+      <w:r>
+        <w:rPr>
+          <w:sz w:val="32"/>
+          <w:szCs w:val="32"/>
+          <w:lang w:val="en-US"/>
+        </w:rPr>
+        <w:t xml:space="preserve"> </w:t>
+      </w:r>
+      <w:r>
+        <w:rPr>
+          <w:rFonts w:hint="eastAsia"/>
+          <w:sz w:val="32"/>
+          <w:szCs w:val="32"/>
+          <w:lang w:val="en-US"/>
+        </w:rPr>
+        <w:t>happen</w:t>
+      </w:r>
+      <w:r>
+        <w:rPr>
+          <w:sz w:val="32"/>
+          <w:szCs w:val="32"/>
+          <w:lang w:val="en-US"/>
+        </w:rPr>
+        <w:t xml:space="preserve"> </w:t>
+      </w:r>
+      <w:r>
+        <w:rPr>
+          <w:rFonts w:hint="eastAsia"/>
+          <w:sz w:val="32"/>
+          <w:szCs w:val="32"/>
+          <w:lang w:val="en-US"/>
+        </w:rPr>
+        <w:t>that</w:t>
+      </w:r>
+      <w:r>
+        <w:rPr>
+          <w:sz w:val="32"/>
+          <w:szCs w:val="32"/>
+          <w:lang w:val="en-US"/>
+        </w:rPr>
+        <w:t xml:space="preserve"> </w:t>
+      </w:r>
+      <w:r>
+        <w:rPr>
+          <w:rFonts w:hint="eastAsia"/>
+          <w:sz w:val="32"/>
+          <w:szCs w:val="32"/>
+          <w:lang w:val="en-US"/>
+        </w:rPr>
+        <w:t>the</w:t>
+      </w:r>
+      <w:r>
+        <w:rPr>
+          <w:sz w:val="32"/>
+          <w:szCs w:val="32"/>
+          <w:lang w:val="en-US"/>
+        </w:rPr>
+        <w:t xml:space="preserve"> </w:t>
+      </w:r>
+      <w:r>
+        <w:rPr>
+          <w:rFonts w:hint="eastAsia"/>
+          <w:sz w:val="32"/>
+          <w:szCs w:val="32"/>
+          <w:lang w:val="en-US"/>
+        </w:rPr>
+        <w:t>ball</w:t>
+      </w:r>
+      <w:r>
+        <w:rPr>
+          <w:sz w:val="32"/>
+          <w:szCs w:val="32"/>
+          <w:lang w:val="en-US"/>
+        </w:rPr>
+        <w:t xml:space="preserve"> </w:t>
+      </w:r>
+      <w:r>
+        <w:rPr>
+          <w:rFonts w:hint="eastAsia"/>
+          <w:sz w:val="32"/>
+          <w:szCs w:val="32"/>
+          <w:lang w:val="en-US"/>
+        </w:rPr>
+        <w:t>intersect</w:t>
+      </w:r>
+      <w:r>
+        <w:rPr>
+          <w:sz w:val="32"/>
+          <w:szCs w:val="32"/>
+          <w:lang w:val="en-US"/>
+        </w:rPr>
+        <w:t xml:space="preserve"> </w:t>
+      </w:r>
+      <w:r>
+        <w:rPr>
+          <w:rFonts w:hint="eastAsia"/>
+          <w:sz w:val="32"/>
+          <w:szCs w:val="32"/>
+          <w:lang w:val="en-US"/>
+        </w:rPr>
+        <w:t>and</w:t>
       </w:r>
       <w:r>
         <w:rPr>
@@ -13450,24 +14816,7 @@
           <w:szCs w:val="32"/>
           <w:lang w:val="en-US"/>
         </w:rPr>
-        <w:t>vertically</w:t>
-      </w:r>
-      <w:r>
-        <w:rPr>
-          <w:sz w:val="32"/>
-          <w:szCs w:val="32"/>
-          <w:lang w:val="en-US"/>
-        </w:rPr>
-        <w:t xml:space="preserve"> </w:t>
-      </w:r>
-      <w:r>
-        <w:rPr>
-          <w:rFonts w:hint="eastAsia"/>
-          <w:sz w:val="32"/>
-          <w:szCs w:val="32"/>
-          <w:lang w:val="en-US"/>
-        </w:rPr>
-        <w:t>in</w:t>
+        <w:t>around</w:t>
       </w:r>
       <w:r>
         <w:rPr>
@@ -13501,92 +14850,143 @@
           <w:szCs w:val="32"/>
           <w:lang w:val="en-US"/>
         </w:rPr>
-        <w:t>specific</w:t>
-      </w:r>
-      <w:r>
-        <w:rPr>
-          <w:sz w:val="32"/>
-          <w:szCs w:val="32"/>
-          <w:lang w:val="en-US"/>
-        </w:rPr>
-        <w:t xml:space="preserve"> </w:t>
-      </w:r>
-      <w:r>
-        <w:rPr>
-          <w:rFonts w:hint="eastAsia"/>
-          <w:sz w:val="32"/>
-          <w:szCs w:val="32"/>
-          <w:lang w:val="en-US"/>
-        </w:rPr>
-        <w:t>range</w:t>
-      </w:r>
-      <w:r>
-        <w:rPr>
-          <w:sz w:val="32"/>
-          <w:szCs w:val="32"/>
-          <w:lang w:val="en-US"/>
-        </w:rPr>
-        <w:t xml:space="preserve"> </w:t>
-      </w:r>
-      <w:r>
-        <w:rPr>
-          <w:rFonts w:hint="eastAsia"/>
-          <w:sz w:val="32"/>
-          <w:szCs w:val="32"/>
-          <w:lang w:val="en-US"/>
-        </w:rPr>
-        <w:t>inside</w:t>
-      </w:r>
-      <w:r>
-        <w:rPr>
-          <w:sz w:val="32"/>
-          <w:szCs w:val="32"/>
-          <w:lang w:val="en-US"/>
-        </w:rPr>
-        <w:t xml:space="preserve"> </w:t>
-      </w:r>
-      <w:r>
-        <w:rPr>
-          <w:rFonts w:hint="eastAsia"/>
-          <w:sz w:val="32"/>
-          <w:szCs w:val="32"/>
-          <w:lang w:val="en-US"/>
-        </w:rPr>
-        <w:t>the</w:t>
-      </w:r>
-      <w:r>
-        <w:rPr>
-          <w:sz w:val="32"/>
-          <w:szCs w:val="32"/>
-          <w:lang w:val="en-US"/>
-        </w:rPr>
-        <w:t xml:space="preserve"> </w:t>
-      </w:r>
-      <w:r>
-        <w:rPr>
-          <w:rFonts w:hint="eastAsia"/>
-          <w:sz w:val="32"/>
-          <w:szCs w:val="32"/>
-          <w:lang w:val="en-US"/>
-        </w:rPr>
-        <w:t>view</w:t>
-      </w:r>
-      <w:r>
-        <w:rPr>
-          <w:sz w:val="32"/>
-          <w:szCs w:val="32"/>
-          <w:lang w:val="en-US"/>
-        </w:rPr>
-        <w:t xml:space="preserve"> </w:t>
-      </w:r>
-      <w:r>
-        <w:rPr>
-          <w:rFonts w:hint="eastAsia"/>
-          <w:sz w:val="32"/>
-          <w:szCs w:val="32"/>
-          <w:lang w:val="en-US"/>
-        </w:rPr>
-        <w:t>area</w:t>
+        <w:t>target</w:t>
+      </w:r>
+      <w:r>
+        <w:rPr>
+          <w:sz w:val="32"/>
+          <w:szCs w:val="32"/>
+          <w:lang w:val="en-US"/>
+        </w:rPr>
+        <w:t xml:space="preserve">, then the ball will rebound, this </w:t>
+      </w:r>
+      <w:r>
+        <w:rPr>
+          <w:rFonts w:hint="eastAsia"/>
+          <w:sz w:val="32"/>
+          <w:szCs w:val="32"/>
+          <w:lang w:val="en-US"/>
+        </w:rPr>
+        <w:t>situation</w:t>
+      </w:r>
+      <w:r>
+        <w:rPr>
+          <w:sz w:val="32"/>
+          <w:szCs w:val="32"/>
+          <w:lang w:val="en-US"/>
+        </w:rPr>
+        <w:t xml:space="preserve"> </w:t>
+      </w:r>
+      <w:r>
+        <w:rPr>
+          <w:rFonts w:hint="eastAsia"/>
+          <w:sz w:val="32"/>
+          <w:szCs w:val="32"/>
+          <w:lang w:val="en-US"/>
+        </w:rPr>
+        <w:t>provide</w:t>
+      </w:r>
+      <w:r>
+        <w:rPr>
+          <w:sz w:val="32"/>
+          <w:szCs w:val="32"/>
+          <w:lang w:val="en-US"/>
+        </w:rPr>
+        <w:t xml:space="preserve"> </w:t>
+      </w:r>
+      <w:r>
+        <w:rPr>
+          <w:rFonts w:hint="eastAsia"/>
+          <w:sz w:val="32"/>
+          <w:szCs w:val="32"/>
+          <w:lang w:val="en-US"/>
+        </w:rPr>
+        <w:t>a</w:t>
+      </w:r>
+      <w:r>
+        <w:rPr>
+          <w:sz w:val="32"/>
+          <w:szCs w:val="32"/>
+          <w:lang w:val="en-US"/>
+        </w:rPr>
+        <w:t xml:space="preserve"> </w:t>
+      </w:r>
+      <w:r>
+        <w:rPr>
+          <w:rFonts w:hint="eastAsia"/>
+          <w:sz w:val="32"/>
+          <w:szCs w:val="32"/>
+          <w:lang w:val="en-US"/>
+        </w:rPr>
+        <w:t>chance</w:t>
+      </w:r>
+      <w:r>
+        <w:rPr>
+          <w:sz w:val="32"/>
+          <w:szCs w:val="32"/>
+          <w:lang w:val="en-US"/>
+        </w:rPr>
+        <w:t xml:space="preserve"> </w:t>
+      </w:r>
+      <w:r>
+        <w:rPr>
+          <w:rFonts w:hint="eastAsia"/>
+          <w:sz w:val="32"/>
+          <w:szCs w:val="32"/>
+          <w:lang w:val="en-US"/>
+        </w:rPr>
+        <w:t>to</w:t>
+      </w:r>
+      <w:r>
+        <w:rPr>
+          <w:sz w:val="32"/>
+          <w:szCs w:val="32"/>
+          <w:lang w:val="en-US"/>
+        </w:rPr>
+        <w:t xml:space="preserve"> </w:t>
+      </w:r>
+      <w:r>
+        <w:rPr>
+          <w:rFonts w:hint="eastAsia"/>
+          <w:sz w:val="32"/>
+          <w:szCs w:val="32"/>
+          <w:lang w:val="en-US"/>
+        </w:rPr>
+        <w:t>make</w:t>
+      </w:r>
+      <w:r>
+        <w:rPr>
+          <w:sz w:val="32"/>
+          <w:szCs w:val="32"/>
+          <w:lang w:val="en-US"/>
+        </w:rPr>
+        <w:t xml:space="preserve"> </w:t>
+      </w:r>
+      <w:r>
+        <w:rPr>
+          <w:rFonts w:hint="eastAsia"/>
+          <w:sz w:val="32"/>
+          <w:szCs w:val="32"/>
+          <w:lang w:val="en-US"/>
+        </w:rPr>
+        <w:t>higher</w:t>
+      </w:r>
+      <w:r>
+        <w:rPr>
+          <w:sz w:val="32"/>
+          <w:szCs w:val="32"/>
+          <w:lang w:val="en-US"/>
+        </w:rPr>
+        <w:t xml:space="preserve"> </w:t>
+      </w:r>
+      <w:r>
+        <w:rPr>
+          <w:rFonts w:hint="eastAsia"/>
+          <w:sz w:val="32"/>
+          <w:szCs w:val="32"/>
+          <w:lang w:val="en-US"/>
+        </w:rPr>
+        <w:t>score</w:t>
       </w:r>
       <w:r>
         <w:rPr>
@@ -13596,210 +14996,17 @@
         </w:rPr>
         <w:t>.</w:t>
       </w:r>
-      <w:r>
-        <w:rPr>
-          <w:sz w:val="32"/>
-          <w:szCs w:val="32"/>
-          <w:lang w:val="en-US"/>
-        </w:rPr>
-        <w:t xml:space="preserve"> 3</w:t>
-      </w:r>
-      <w:r>
-        <w:rPr>
-          <w:rFonts w:hint="eastAsia"/>
-          <w:sz w:val="32"/>
-          <w:szCs w:val="32"/>
-          <w:lang w:val="en-US"/>
-        </w:rPr>
-        <w:t>)</w:t>
-      </w:r>
-      <w:r>
-        <w:rPr>
-          <w:sz w:val="32"/>
-          <w:szCs w:val="32"/>
-          <w:lang w:val="en-US"/>
-        </w:rPr>
-        <w:t xml:space="preserve"> Once the ball </w:t>
-      </w:r>
-      <w:r>
-        <w:rPr>
-          <w:rFonts w:hint="eastAsia"/>
-          <w:sz w:val="32"/>
-          <w:szCs w:val="32"/>
-          <w:lang w:val="en-US"/>
-        </w:rPr>
-        <w:t>interact</w:t>
-      </w:r>
-      <w:r>
-        <w:rPr>
-          <w:rFonts w:hint="eastAsia"/>
-          <w:sz w:val="32"/>
-          <w:szCs w:val="32"/>
-          <w:lang w:val="en-US"/>
-        </w:rPr>
-        <w:t>s</w:t>
-      </w:r>
-      <w:r>
-        <w:rPr>
-          <w:sz w:val="32"/>
-          <w:szCs w:val="32"/>
-          <w:lang w:val="en-US"/>
-        </w:rPr>
-        <w:t xml:space="preserve"> </w:t>
-      </w:r>
-      <w:r>
-        <w:rPr>
-          <w:rFonts w:hint="eastAsia"/>
-          <w:sz w:val="32"/>
-          <w:szCs w:val="32"/>
-          <w:lang w:val="en-US"/>
-        </w:rPr>
-        <w:t>any</w:t>
-      </w:r>
-      <w:r>
-        <w:rPr>
-          <w:sz w:val="32"/>
-          <w:szCs w:val="32"/>
-          <w:lang w:val="en-US"/>
-        </w:rPr>
-        <w:t xml:space="preserve"> </w:t>
-      </w:r>
-      <w:r>
-        <w:rPr>
-          <w:rFonts w:hint="eastAsia"/>
-          <w:sz w:val="32"/>
-          <w:szCs w:val="32"/>
-          <w:lang w:val="en-US"/>
-        </w:rPr>
-        <w:t>edge</w:t>
-      </w:r>
-      <w:r>
-        <w:rPr>
-          <w:rFonts w:hint="eastAsia"/>
-          <w:sz w:val="32"/>
-          <w:szCs w:val="32"/>
-          <w:lang w:val="en-US"/>
-        </w:rPr>
-        <w:t>s</w:t>
-      </w:r>
-      <w:r>
-        <w:rPr>
-          <w:sz w:val="32"/>
-          <w:szCs w:val="32"/>
-          <w:lang w:val="en-US"/>
-        </w:rPr>
-        <w:t xml:space="preserve"> </w:t>
-      </w:r>
-      <w:r>
-        <w:rPr>
-          <w:rFonts w:hint="eastAsia"/>
-          <w:sz w:val="32"/>
-          <w:szCs w:val="32"/>
-          <w:lang w:val="en-US"/>
-        </w:rPr>
-        <w:t>of</w:t>
-      </w:r>
-      <w:r>
-        <w:rPr>
-          <w:sz w:val="32"/>
-          <w:szCs w:val="32"/>
-          <w:lang w:val="en-US"/>
-        </w:rPr>
-        <w:t xml:space="preserve"> </w:t>
-      </w:r>
-      <w:r>
-        <w:rPr>
-          <w:rFonts w:hint="eastAsia"/>
-          <w:sz w:val="32"/>
-          <w:szCs w:val="32"/>
-          <w:lang w:val="en-US"/>
-        </w:rPr>
-        <w:t>any</w:t>
-      </w:r>
-      <w:r>
-        <w:rPr>
-          <w:sz w:val="32"/>
-          <w:szCs w:val="32"/>
-          <w:lang w:val="en-US"/>
-        </w:rPr>
-        <w:t xml:space="preserve"> </w:t>
-      </w:r>
-      <w:r>
-        <w:rPr>
-          <w:rFonts w:hint="eastAsia"/>
-          <w:sz w:val="32"/>
-          <w:szCs w:val="32"/>
-          <w:lang w:val="en-US"/>
-        </w:rPr>
-        <w:t>obstacles</w:t>
-      </w:r>
-      <w:r>
-        <w:rPr>
-          <w:sz w:val="32"/>
-          <w:szCs w:val="32"/>
-          <w:lang w:val="en-US"/>
-        </w:rPr>
-        <w:t>, the ball will stop and</w:t>
-      </w:r>
-      <w:r>
-        <w:rPr>
-          <w:sz w:val="32"/>
-          <w:szCs w:val="32"/>
-          <w:lang w:val="en-US"/>
-        </w:rPr>
-        <w:t xml:space="preserve"> </w:t>
-      </w:r>
-      <w:r>
-        <w:rPr>
-          <w:rFonts w:hint="eastAsia"/>
-          <w:sz w:val="32"/>
-          <w:szCs w:val="32"/>
-          <w:lang w:val="en-US"/>
-        </w:rPr>
-        <w:t>be</w:t>
-      </w:r>
-      <w:r>
-        <w:rPr>
-          <w:sz w:val="32"/>
-          <w:szCs w:val="32"/>
-          <w:lang w:val="en-US"/>
-        </w:rPr>
-        <w:t xml:space="preserve"> reset to the start point. 4) The reset ball could be </w:t>
-      </w:r>
-      <w:r>
-        <w:rPr>
-          <w:rFonts w:hint="eastAsia"/>
-          <w:sz w:val="32"/>
-          <w:szCs w:val="32"/>
-          <w:lang w:val="en-US"/>
-        </w:rPr>
-        <w:t>flung</w:t>
-      </w:r>
-      <w:r>
-        <w:rPr>
-          <w:sz w:val="32"/>
-          <w:szCs w:val="32"/>
-          <w:lang w:val="en-US"/>
-        </w:rPr>
-        <w:t xml:space="preserve"> a</w:t>
-      </w:r>
-      <w:r>
-        <w:rPr>
-          <w:rFonts w:hint="eastAsia"/>
-          <w:sz w:val="32"/>
-          <w:szCs w:val="32"/>
-          <w:lang w:val="en-US"/>
-        </w:rPr>
-        <w:t>gain</w:t>
-      </w:r>
-      <w:r>
-        <w:rPr>
-          <w:sz w:val="32"/>
-          <w:szCs w:val="32"/>
-          <w:lang w:val="en-US"/>
-        </w:rPr>
-        <w:t xml:space="preserve">. </w:t>
-      </w:r>
+    </w:p>
+    <w:p>
+      <w:pPr>
+        <w:spacing w:line="360" w:lineRule="auto"/>
+        <w:rPr>
+          <w:rFonts w:hint="eastAsia"/>
+          <w:sz w:val="40"/>
+          <w:szCs w:val="40"/>
+          <w:lang w:val="en-US"/>
+        </w:rPr>
+      </w:pPr>
     </w:p>
     <w:p>
       <w:pPr>
@@ -14137,7 +15344,6 @@
           <w:szCs w:val="32"/>
           <w:lang w:val="en-US"/>
         </w:rPr>
-        <w:lastRenderedPageBreak/>
         <w:t>Original</w:t>
       </w:r>
       <w:r>
@@ -14874,39 +16080,410 @@
         <w:pStyle w:val="ListParagraph"/>
         <w:numPr>
           <w:ilvl w:val="0"/>
-          <w:numId w:val="5"/>
+          <w:numId w:val="4"/>
         </w:numPr>
         <w:spacing w:line="360" w:lineRule="auto"/>
         <w:rPr>
-          <w:sz w:val="32"/>
-          <w:szCs w:val="32"/>
-          <w:lang w:val="en-US"/>
-        </w:rPr>
-      </w:pPr>
-      <w:r>
-        <w:rPr>
-          <w:sz w:val="32"/>
-          <w:szCs w:val="32"/>
-          <w:lang w:val="en-US"/>
-        </w:rPr>
-        <w:t xml:space="preserve">Task 15 should be </w:t>
-      </w:r>
-      <w:r>
-        <w:rPr>
-          <w:rFonts w:hint="eastAsia"/>
-          <w:sz w:val="32"/>
-          <w:szCs w:val="32"/>
-          <w:lang w:val="en-US"/>
-        </w:rPr>
-        <w:t>optimized</w:t>
-      </w:r>
-      <w:r>
-        <w:rPr>
-          <w:sz w:val="32"/>
-          <w:szCs w:val="32"/>
-          <w:lang w:val="en-US"/>
-        </w:rPr>
-        <w:t>, xxx</w:t>
+          <w:rFonts w:hint="eastAsia"/>
+          <w:sz w:val="32"/>
+          <w:szCs w:val="32"/>
+          <w:lang w:val="en-US"/>
+        </w:rPr>
+      </w:pPr>
+      <w:r>
+        <w:rPr>
+          <w:rFonts w:hint="eastAsia"/>
+          <w:sz w:val="32"/>
+          <w:szCs w:val="32"/>
+          <w:lang w:val="en-US"/>
+        </w:rPr>
+        <w:lastRenderedPageBreak/>
+        <w:t>Task</w:t>
+      </w:r>
+      <w:r>
+        <w:rPr>
+          <w:sz w:val="32"/>
+          <w:szCs w:val="32"/>
+          <w:lang w:val="en-US"/>
+        </w:rPr>
+        <w:t xml:space="preserve"> </w:t>
+      </w:r>
+      <w:r>
+        <w:rPr>
+          <w:sz w:val="32"/>
+          <w:szCs w:val="32"/>
+          <w:lang w:val="en-US"/>
+        </w:rPr>
+        <w:t>18</w:t>
+      </w:r>
+      <w:r>
+        <w:rPr>
+          <w:sz w:val="32"/>
+          <w:szCs w:val="32"/>
+          <w:lang w:val="en-US"/>
+        </w:rPr>
+        <w:t xml:space="preserve"> (</w:t>
+      </w:r>
+      <w:r>
+        <w:rPr>
+          <w:rFonts w:hint="eastAsia"/>
+          <w:sz w:val="32"/>
+          <w:szCs w:val="32"/>
+          <w:lang w:val="en-US"/>
+        </w:rPr>
+        <w:t>Implement</w:t>
+      </w:r>
+      <w:r>
+        <w:rPr>
+          <w:sz w:val="32"/>
+          <w:szCs w:val="32"/>
+          <w:lang w:val="en-US"/>
+        </w:rPr>
+        <w:t xml:space="preserve"> </w:t>
+      </w:r>
+      <w:r>
+        <w:rPr>
+          <w:rFonts w:hint="eastAsia"/>
+          <w:sz w:val="32"/>
+          <w:szCs w:val="32"/>
+          <w:lang w:val="en-US"/>
+        </w:rPr>
+        <w:t>target</w:t>
+      </w:r>
+      <w:r>
+        <w:rPr>
+          <w:sz w:val="32"/>
+          <w:szCs w:val="32"/>
+          <w:lang w:val="en-US"/>
+        </w:rPr>
+        <w:t xml:space="preserve"> </w:t>
+      </w:r>
+      <w:r>
+        <w:rPr>
+          <w:rFonts w:hint="eastAsia"/>
+          <w:sz w:val="32"/>
+          <w:szCs w:val="32"/>
+          <w:lang w:val="en-US"/>
+        </w:rPr>
+        <w:t>e</w:t>
+      </w:r>
+      <w:r>
+        <w:rPr>
+          <w:sz w:val="32"/>
+          <w:szCs w:val="32"/>
+          <w:lang w:val="en-US"/>
+        </w:rPr>
+        <w:t>ffect</w:t>
+      </w:r>
+      <w:r>
+        <w:rPr>
+          <w:sz w:val="32"/>
+          <w:szCs w:val="32"/>
+          <w:lang w:val="en-US"/>
+        </w:rPr>
+        <w:t>)</w:t>
+      </w:r>
+      <w:r>
+        <w:rPr>
+          <w:sz w:val="32"/>
+          <w:szCs w:val="32"/>
+          <w:lang w:val="en-US"/>
+        </w:rPr>
+        <w:t xml:space="preserve"> </w:t>
+      </w:r>
+      <w:r>
+        <w:rPr>
+          <w:rFonts w:hint="eastAsia"/>
+          <w:sz w:val="32"/>
+          <w:szCs w:val="32"/>
+          <w:lang w:val="en-US"/>
+        </w:rPr>
+        <w:t>and</w:t>
+      </w:r>
+      <w:r>
+        <w:rPr>
+          <w:sz w:val="32"/>
+          <w:szCs w:val="32"/>
+          <w:lang w:val="en-US"/>
+        </w:rPr>
+        <w:t xml:space="preserve"> </w:t>
+      </w:r>
+      <w:r>
+        <w:rPr>
+          <w:sz w:val="32"/>
+          <w:szCs w:val="32"/>
+          <w:lang w:val="en-US"/>
+        </w:rPr>
+        <w:t>T</w:t>
+      </w:r>
+      <w:r>
+        <w:rPr>
+          <w:rFonts w:hint="eastAsia"/>
+          <w:sz w:val="32"/>
+          <w:szCs w:val="32"/>
+          <w:lang w:val="en-US"/>
+        </w:rPr>
+        <w:t>ask</w:t>
+      </w:r>
+      <w:r>
+        <w:rPr>
+          <w:sz w:val="32"/>
+          <w:szCs w:val="32"/>
+          <w:lang w:val="en-US"/>
+        </w:rPr>
+        <w:t xml:space="preserve"> 20 (</w:t>
+      </w:r>
+      <w:r>
+        <w:rPr>
+          <w:rFonts w:hint="eastAsia"/>
+          <w:sz w:val="32"/>
+          <w:szCs w:val="32"/>
+          <w:lang w:val="en-US"/>
+        </w:rPr>
+        <w:t>Test</w:t>
+      </w:r>
+      <w:r>
+        <w:rPr>
+          <w:sz w:val="32"/>
+          <w:szCs w:val="32"/>
+          <w:lang w:val="en-US"/>
+        </w:rPr>
+        <w:t xml:space="preserve"> </w:t>
+      </w:r>
+      <w:r>
+        <w:rPr>
+          <w:rFonts w:hint="eastAsia"/>
+          <w:sz w:val="32"/>
+          <w:szCs w:val="32"/>
+          <w:lang w:val="en-US"/>
+        </w:rPr>
+        <w:t>target</w:t>
+      </w:r>
+      <w:r>
+        <w:rPr>
+          <w:sz w:val="32"/>
+          <w:szCs w:val="32"/>
+          <w:lang w:val="en-US"/>
+        </w:rPr>
+        <w:t xml:space="preserve"> affect)</w:t>
+      </w:r>
+      <w:r>
+        <w:rPr>
+          <w:sz w:val="32"/>
+          <w:szCs w:val="32"/>
+          <w:lang w:val="en-US"/>
+        </w:rPr>
+        <w:t xml:space="preserve"> </w:t>
+      </w:r>
+      <w:r>
+        <w:rPr>
+          <w:rFonts w:hint="eastAsia"/>
+          <w:sz w:val="32"/>
+          <w:szCs w:val="32"/>
+          <w:lang w:val="en-US"/>
+        </w:rPr>
+        <w:t>are</w:t>
+      </w:r>
+      <w:r>
+        <w:rPr>
+          <w:sz w:val="32"/>
+          <w:szCs w:val="32"/>
+          <w:lang w:val="en-US"/>
+        </w:rPr>
+        <w:t xml:space="preserve"> </w:t>
+      </w:r>
+      <w:r>
+        <w:rPr>
+          <w:rFonts w:hint="eastAsia"/>
+          <w:sz w:val="32"/>
+          <w:szCs w:val="32"/>
+          <w:lang w:val="en-US"/>
+        </w:rPr>
+        <w:t>inserted</w:t>
+      </w:r>
+      <w:r>
+        <w:rPr>
+          <w:sz w:val="32"/>
+          <w:szCs w:val="32"/>
+          <w:lang w:val="en-US"/>
+        </w:rPr>
+        <w:t xml:space="preserve">, as </w:t>
+      </w:r>
+      <w:r>
+        <w:rPr>
+          <w:sz w:val="32"/>
+          <w:szCs w:val="32"/>
+          <w:lang w:val="en-US"/>
+        </w:rPr>
+        <w:t xml:space="preserve">we </w:t>
+      </w:r>
+      <w:r>
+        <w:rPr>
+          <w:sz w:val="32"/>
+          <w:szCs w:val="32"/>
+          <w:lang w:val="en-US"/>
+        </w:rPr>
+        <w:t xml:space="preserve">need to </w:t>
+      </w:r>
+      <w:r>
+        <w:rPr>
+          <w:rFonts w:hint="eastAsia"/>
+          <w:sz w:val="32"/>
+          <w:szCs w:val="32"/>
+          <w:lang w:val="en-US"/>
+        </w:rPr>
+        <w:t>implement</w:t>
+      </w:r>
+      <w:r>
+        <w:rPr>
+          <w:sz w:val="32"/>
+          <w:szCs w:val="32"/>
+          <w:lang w:val="en-US"/>
+        </w:rPr>
+        <w:t xml:space="preserve"> </w:t>
+      </w:r>
+      <w:r>
+        <w:rPr>
+          <w:sz w:val="32"/>
+          <w:szCs w:val="32"/>
+          <w:lang w:val="en-US"/>
+        </w:rPr>
+        <w:t>e</w:t>
+      </w:r>
+      <w:r>
+        <w:rPr>
+          <w:sz w:val="32"/>
+          <w:szCs w:val="32"/>
+          <w:lang w:val="en-US"/>
+        </w:rPr>
+        <w:t>ffect</w:t>
+      </w:r>
+      <w:r>
+        <w:rPr>
+          <w:sz w:val="32"/>
+          <w:szCs w:val="32"/>
+          <w:lang w:val="en-US"/>
+        </w:rPr>
+        <w:t xml:space="preserve">s of both </w:t>
+      </w:r>
+      <w:r>
+        <w:rPr>
+          <w:rFonts w:hint="eastAsia"/>
+          <w:sz w:val="32"/>
+          <w:szCs w:val="32"/>
+          <w:lang w:val="en-US"/>
+        </w:rPr>
+        <w:t>obstacles</w:t>
+      </w:r>
+      <w:r>
+        <w:rPr>
+          <w:sz w:val="32"/>
+          <w:szCs w:val="32"/>
+          <w:lang w:val="en-US"/>
+        </w:rPr>
+        <w:t xml:space="preserve"> and </w:t>
+      </w:r>
+      <w:r>
+        <w:rPr>
+          <w:rFonts w:hint="eastAsia"/>
+          <w:sz w:val="32"/>
+          <w:szCs w:val="32"/>
+          <w:lang w:val="en-US"/>
+        </w:rPr>
+        <w:t>targets</w:t>
+      </w:r>
+      <w:r>
+        <w:rPr>
+          <w:sz w:val="32"/>
+          <w:szCs w:val="32"/>
+          <w:lang w:val="en-US"/>
+        </w:rPr>
+        <w:t xml:space="preserve"> </w:t>
+      </w:r>
+      <w:r>
+        <w:rPr>
+          <w:rFonts w:hint="eastAsia"/>
+          <w:sz w:val="32"/>
+          <w:szCs w:val="32"/>
+          <w:lang w:val="en-US"/>
+        </w:rPr>
+        <w:t>before</w:t>
+      </w:r>
+      <w:r>
+        <w:rPr>
+          <w:sz w:val="32"/>
+          <w:szCs w:val="32"/>
+          <w:lang w:val="en-US"/>
+        </w:rPr>
+        <w:t xml:space="preserve"> </w:t>
+      </w:r>
+      <w:r>
+        <w:rPr>
+          <w:rFonts w:hint="eastAsia"/>
+          <w:sz w:val="32"/>
+          <w:szCs w:val="32"/>
+          <w:lang w:val="en-US"/>
+        </w:rPr>
+        <w:t>doing</w:t>
+      </w:r>
+      <w:r>
+        <w:rPr>
+          <w:sz w:val="32"/>
+          <w:szCs w:val="32"/>
+          <w:lang w:val="en-US"/>
+        </w:rPr>
+        <w:t xml:space="preserve"> </w:t>
+      </w:r>
+      <w:r>
+        <w:rPr>
+          <w:rFonts w:hint="eastAsia"/>
+          <w:sz w:val="32"/>
+          <w:szCs w:val="32"/>
+          <w:lang w:val="en-US"/>
+        </w:rPr>
+        <w:t>the</w:t>
+      </w:r>
+      <w:r>
+        <w:rPr>
+          <w:sz w:val="32"/>
+          <w:szCs w:val="32"/>
+          <w:lang w:val="en-US"/>
+        </w:rPr>
+        <w:t xml:space="preserve"> </w:t>
+      </w:r>
+      <w:r>
+        <w:rPr>
+          <w:rFonts w:hint="eastAsia"/>
+          <w:sz w:val="32"/>
+          <w:szCs w:val="32"/>
+          <w:lang w:val="en-US"/>
+        </w:rPr>
+        <w:t>score</w:t>
+      </w:r>
+      <w:r>
+        <w:rPr>
+          <w:sz w:val="32"/>
+          <w:szCs w:val="32"/>
+          <w:lang w:val="en-US"/>
+        </w:rPr>
+        <w:t xml:space="preserve"> </w:t>
+      </w:r>
+      <w:r>
+        <w:rPr>
+          <w:rFonts w:hint="eastAsia"/>
+          <w:sz w:val="32"/>
+          <w:szCs w:val="32"/>
+          <w:lang w:val="en-US"/>
+        </w:rPr>
+        <w:t>system</w:t>
+      </w:r>
+      <w:r>
+        <w:rPr>
+          <w:sz w:val="32"/>
+          <w:szCs w:val="32"/>
+          <w:lang w:val="en-US"/>
+        </w:rPr>
+        <w:t xml:space="preserve">. </w:t>
       </w:r>
     </w:p>
     <w:p>

</xml_diff>

<commit_message>
Task 19: Test obstacle effect & Task 20: Test target effect
</commit_message>
<xml_diff>
--- a/COMPX202-A8.docx
+++ b/COMPX202-A8.docx
@@ -3193,7 +3193,6 @@
             <w:pPr>
               <w:spacing w:line="360" w:lineRule="auto"/>
               <w:rPr>
-                <w:rFonts w:hint="eastAsia"/>
                 <w:sz w:val="32"/>
                 <w:szCs w:val="32"/>
                 <w:lang w:val="en-US"/>
@@ -3261,7 +3260,6 @@
             <w:pPr>
               <w:spacing w:line="360" w:lineRule="auto"/>
               <w:rPr>
-                <w:rFonts w:hint="eastAsia"/>
                 <w:sz w:val="32"/>
                 <w:szCs w:val="32"/>
                 <w:lang w:val="en-US"/>
@@ -3517,7 +3515,6 @@
             <w:pPr>
               <w:spacing w:line="360" w:lineRule="auto"/>
               <w:rPr>
-                <w:rFonts w:hint="eastAsia"/>
                 <w:sz w:val="32"/>
                 <w:szCs w:val="32"/>
                 <w:lang w:val="en-US"/>
@@ -3585,7 +3582,6 @@
             <w:pPr>
               <w:spacing w:line="360" w:lineRule="auto"/>
               <w:rPr>
-                <w:rFonts w:hint="eastAsia"/>
                 <w:sz w:val="32"/>
                 <w:szCs w:val="32"/>
                 <w:lang w:val="en-US"/>
@@ -7485,8 +7481,19 @@
           <w:szCs w:val="32"/>
           <w:lang w:val="en-US"/>
         </w:rPr>
-        <w:t xml:space="preserve"> Also</w:t>
-      </w:r>
+        <w:t xml:space="preserve"> </w:t>
+      </w:r>
+      <w:proofErr w:type="gramStart"/>
+      <w:r>
+        <w:rPr>
+          <w:rFonts w:hint="eastAsia"/>
+          <w:sz w:val="32"/>
+          <w:szCs w:val="32"/>
+          <w:lang w:val="en-US"/>
+        </w:rPr>
+        <w:t>Also</w:t>
+      </w:r>
+      <w:proofErr w:type="gramEnd"/>
       <w:r>
         <w:rPr>
           <w:sz w:val="32"/>
@@ -7843,7 +7850,25 @@
           <w:szCs w:val="32"/>
           <w:lang w:val="en-US"/>
         </w:rPr>
-        <w:t xml:space="preserve">The welcome screen is also the every first screen when user open the game, thus it must have following functions: 1) game brand </w:t>
+        <w:t xml:space="preserve">The welcome screen is also </w:t>
+      </w:r>
+      <w:proofErr w:type="gramStart"/>
+      <w:r>
+        <w:rPr>
+          <w:sz w:val="32"/>
+          <w:szCs w:val="32"/>
+          <w:lang w:val="en-US"/>
+        </w:rPr>
+        <w:t>the every</w:t>
+      </w:r>
+      <w:proofErr w:type="gramEnd"/>
+      <w:r>
+        <w:rPr>
+          <w:sz w:val="32"/>
+          <w:szCs w:val="32"/>
+          <w:lang w:val="en-US"/>
+        </w:rPr>
+        <w:t xml:space="preserve"> first screen when user open the game, thus it must have following functions: 1) game brand </w:t>
       </w:r>
       <w:r>
         <w:rPr>
@@ -7860,7 +7885,25 @@
           <w:szCs w:val="32"/>
           <w:lang w:val="en-US"/>
         </w:rPr>
-        <w:t xml:space="preserve">: telling user what game he is playing. 2) A input allow user to type in his name. 3) A play button to start the game (go to the game </w:t>
+        <w:t xml:space="preserve">: telling user what game he is playing. 2) </w:t>
+      </w:r>
+      <w:proofErr w:type="gramStart"/>
+      <w:r>
+        <w:rPr>
+          <w:sz w:val="32"/>
+          <w:szCs w:val="32"/>
+          <w:lang w:val="en-US"/>
+        </w:rPr>
+        <w:t>A</w:t>
+      </w:r>
+      <w:proofErr w:type="gramEnd"/>
+      <w:r>
+        <w:rPr>
+          <w:sz w:val="32"/>
+          <w:szCs w:val="32"/>
+          <w:lang w:val="en-US"/>
+        </w:rPr>
+        <w:t xml:space="preserve"> input allow user to type in his name. 3) A play button to start the game (go to the game </w:t>
       </w:r>
       <w:r>
         <w:rPr>
@@ -9667,7 +9710,25 @@
           <w:szCs w:val="32"/>
           <w:lang w:val="en-US"/>
         </w:rPr>
-        <w:t xml:space="preserve"> 1) A tip message tells user the game is going to start. 2) A cancel button which stops the current game and go back to home screen. 3) A replay button allows user to replay the game. 4) A rank button allows user to go to the score screen. 5) A message in the top showing real-time score. 6) A message box pop up after the game is </w:t>
+        <w:t xml:space="preserve"> 1) A tip message tells user the game is going to start. 2) A cancel button which stops the current game and go back to home screen. 3) A replay button allows user to replay the game. 4) A rank button allows user to go to the score screen. 5) A message in the top showing real-time score. 6) A message box </w:t>
+      </w:r>
+      <w:proofErr w:type="gramStart"/>
+      <w:r>
+        <w:rPr>
+          <w:sz w:val="32"/>
+          <w:szCs w:val="32"/>
+          <w:lang w:val="en-US"/>
+        </w:rPr>
+        <w:t>pop</w:t>
+      </w:r>
+      <w:proofErr w:type="gramEnd"/>
+      <w:r>
+        <w:rPr>
+          <w:sz w:val="32"/>
+          <w:szCs w:val="32"/>
+          <w:lang w:val="en-US"/>
+        </w:rPr>
+        <w:t xml:space="preserve"> up after the game is </w:t>
       </w:r>
       <w:r>
         <w:rPr>
@@ -10578,6 +10639,7 @@
         </w:rPr>
         <w:t xml:space="preserve"> </w:t>
       </w:r>
+      <w:proofErr w:type="gramStart"/>
       <w:r>
         <w:rPr>
           <w:rFonts w:hint="eastAsia"/>
@@ -10587,6 +10649,7 @@
         </w:rPr>
         <w:t>reach</w:t>
       </w:r>
+      <w:proofErr w:type="gramEnd"/>
       <w:r>
         <w:rPr>
           <w:sz w:val="32"/>
@@ -10660,7 +10723,25 @@
           <w:szCs w:val="32"/>
           <w:lang w:val="en-US"/>
         </w:rPr>
-        <w:t xml:space="preserve"> the one nearer the top screen contains more points(3points, 2points, 1point). </w:t>
+        <w:t xml:space="preserve"> the one nearer the top screen contains more </w:t>
+      </w:r>
+      <w:proofErr w:type="gramStart"/>
+      <w:r>
+        <w:rPr>
+          <w:sz w:val="32"/>
+          <w:szCs w:val="32"/>
+          <w:lang w:val="en-US"/>
+        </w:rPr>
+        <w:t>points(</w:t>
+      </w:r>
+      <w:proofErr w:type="gramEnd"/>
+      <w:r>
+        <w:rPr>
+          <w:sz w:val="32"/>
+          <w:szCs w:val="32"/>
+          <w:lang w:val="en-US"/>
+        </w:rPr>
+        <w:t xml:space="preserve">3points, 2points, 1point). </w:t>
       </w:r>
       <w:r>
         <w:rPr>
@@ -10670,6 +10751,7 @@
         </w:rPr>
         <w:t xml:space="preserve">The total points will </w:t>
       </w:r>
+      <w:proofErr w:type="gramStart"/>
       <w:r>
         <w:rPr>
           <w:rFonts w:hint="eastAsia"/>
@@ -10679,6 +10761,7 @@
         </w:rPr>
         <w:t>accumulated</w:t>
       </w:r>
+      <w:proofErr w:type="gramEnd"/>
       <w:r>
         <w:rPr>
           <w:sz w:val="32"/>
@@ -11744,6 +11827,7 @@
         </w:rPr>
         <w:t xml:space="preserve"> and Circle class </w:t>
       </w:r>
+      <w:proofErr w:type="gramStart"/>
       <w:r>
         <w:rPr>
           <w:rFonts w:hint="eastAsia"/>
@@ -11770,6 +11854,7 @@
         </w:rPr>
         <w:t>both</w:t>
       </w:r>
+      <w:proofErr w:type="gramEnd"/>
       <w:r>
         <w:rPr>
           <w:sz w:val="32"/>
@@ -12592,7 +12677,25 @@
           <w:szCs w:val="32"/>
           <w:lang w:val="en-US"/>
         </w:rPr>
-        <w:t xml:space="preserve">the ball will start move. If the touch point far away from ball, ball will not be moved. 2) Ball will move follow the direction </w:t>
+        <w:t xml:space="preserve">the ball will start move. If the touch </w:t>
+      </w:r>
+      <w:proofErr w:type="gramStart"/>
+      <w:r>
+        <w:rPr>
+          <w:sz w:val="32"/>
+          <w:szCs w:val="32"/>
+          <w:lang w:val="en-US"/>
+        </w:rPr>
+        <w:t>point</w:t>
+      </w:r>
+      <w:proofErr w:type="gramEnd"/>
+      <w:r>
+        <w:rPr>
+          <w:sz w:val="32"/>
+          <w:szCs w:val="32"/>
+          <w:lang w:val="en-US"/>
+        </w:rPr>
+        <w:t xml:space="preserve"> far away from ball, ball will not be moved. 2) Ball will move follow the direction </w:t>
       </w:r>
       <w:r>
         <w:rPr>
@@ -13200,15 +13303,7 @@
           <w:szCs w:val="32"/>
           <w:lang w:val="en-US"/>
         </w:rPr>
-        <w:t xml:space="preserve">: </w:t>
-      </w:r>
-      <w:r>
-        <w:rPr>
-          <w:sz w:val="32"/>
-          <w:szCs w:val="32"/>
-          <w:lang w:val="en-US"/>
-        </w:rPr>
-        <w:t>5</w:t>
+        <w:t>: 5</w:t>
       </w:r>
       <w:r>
         <w:rPr>
@@ -13279,15 +13374,7 @@
           <w:szCs w:val="32"/>
           <w:lang w:val="en-US"/>
         </w:rPr>
-        <w:t>The</w:t>
-      </w:r>
-      <w:r>
-        <w:rPr>
-          <w:sz w:val="32"/>
-          <w:szCs w:val="32"/>
-          <w:lang w:val="en-US"/>
-        </w:rPr>
-        <w:t xml:space="preserve"> </w:t>
+        <w:t xml:space="preserve">The </w:t>
       </w:r>
       <w:r>
         <w:rPr>
@@ -13304,23 +13391,7 @@
           <w:szCs w:val="32"/>
           <w:lang w:val="en-US"/>
         </w:rPr>
-        <w:t xml:space="preserve"> </w:t>
-      </w:r>
-      <w:r>
-        <w:rPr>
-          <w:sz w:val="32"/>
-          <w:szCs w:val="32"/>
-          <w:lang w:val="en-US"/>
-        </w:rPr>
-        <w:t xml:space="preserve">affect </w:t>
-      </w:r>
-      <w:r>
-        <w:rPr>
-          <w:sz w:val="32"/>
-          <w:szCs w:val="32"/>
-          <w:lang w:val="en-US"/>
-        </w:rPr>
-        <w:t xml:space="preserve">is </w:t>
+        <w:t xml:space="preserve"> affect is </w:t>
       </w:r>
       <w:r>
         <w:rPr>
@@ -13646,6 +13717,7 @@
         </w:rPr>
         <w:t xml:space="preserve"> </w:t>
       </w:r>
+      <w:proofErr w:type="gramStart"/>
       <w:r>
         <w:rPr>
           <w:rFonts w:hint="eastAsia"/>
@@ -13655,6 +13727,7 @@
         </w:rPr>
         <w:t>move</w:t>
       </w:r>
+      <w:proofErr w:type="gramEnd"/>
       <w:r>
         <w:rPr>
           <w:sz w:val="32"/>
@@ -13814,15 +13887,7 @@
           <w:szCs w:val="32"/>
           <w:lang w:val="en-US"/>
         </w:rPr>
-        <w:t>.</w:t>
-      </w:r>
-      <w:r>
-        <w:rPr>
-          <w:sz w:val="32"/>
-          <w:szCs w:val="32"/>
-          <w:lang w:val="en-US"/>
-        </w:rPr>
-        <w:t xml:space="preserve"> 3</w:t>
+        <w:t>. 3</w:t>
       </w:r>
       <w:r>
         <w:rPr>
@@ -14097,23 +14162,7 @@
           <w:lang w:val="en-US"/>
         </w:rPr>
         <w:lastRenderedPageBreak/>
-        <w:t>Task 1</w:t>
-      </w:r>
-      <w:r>
-        <w:rPr>
-          <w:sz w:val="40"/>
-          <w:szCs w:val="40"/>
-          <w:lang w:val="en-US"/>
-        </w:rPr>
-        <w:t>8</w:t>
-      </w:r>
-      <w:r>
-        <w:rPr>
-          <w:sz w:val="40"/>
-          <w:szCs w:val="40"/>
-          <w:lang w:val="en-US"/>
-        </w:rPr>
-        <w:t xml:space="preserve">: </w:t>
+        <w:t xml:space="preserve">Task 18: </w:t>
       </w:r>
       <w:r>
         <w:rPr>
@@ -14201,15 +14250,7 @@
           <w:szCs w:val="32"/>
           <w:lang w:val="en-US"/>
         </w:rPr>
-        <w:t xml:space="preserve">: </w:t>
-      </w:r>
-      <w:r>
-        <w:rPr>
-          <w:sz w:val="32"/>
-          <w:szCs w:val="32"/>
-          <w:lang w:val="en-US"/>
-        </w:rPr>
-        <w:t>3</w:t>
+        <w:t>: 3</w:t>
       </w:r>
       <w:r>
         <w:rPr>
@@ -14245,15 +14286,7 @@
           <w:szCs w:val="32"/>
           <w:lang w:val="en-US"/>
         </w:rPr>
-        <w:t xml:space="preserve">: </w:t>
-      </w:r>
-      <w:r>
-        <w:rPr>
-          <w:sz w:val="32"/>
-          <w:szCs w:val="32"/>
-          <w:lang w:val="en-US"/>
-        </w:rPr>
-        <w:t>2</w:t>
+        <w:t>: 2</w:t>
       </w:r>
       <w:r>
         <w:rPr>
@@ -14277,7 +14310,6 @@
       <w:pPr>
         <w:spacing w:line="360" w:lineRule="auto"/>
         <w:rPr>
-          <w:rFonts w:hint="eastAsia"/>
           <w:sz w:val="40"/>
           <w:szCs w:val="40"/>
           <w:lang w:val="en-US"/>
@@ -14306,15 +14338,7 @@
           <w:szCs w:val="32"/>
           <w:lang w:val="en-US"/>
         </w:rPr>
-        <w:t xml:space="preserve"> </w:t>
-      </w:r>
-      <w:r>
-        <w:rPr>
-          <w:sz w:val="32"/>
-          <w:szCs w:val="32"/>
-          <w:lang w:val="en-US"/>
-        </w:rPr>
-        <w:t xml:space="preserve">affect is </w:t>
+        <w:t xml:space="preserve"> affect is </w:t>
       </w:r>
       <w:r>
         <w:rPr>
@@ -14758,6 +14782,7 @@
         </w:rPr>
         <w:t xml:space="preserve"> </w:t>
       </w:r>
+      <w:proofErr w:type="gramStart"/>
       <w:r>
         <w:rPr>
           <w:rFonts w:hint="eastAsia"/>
@@ -14767,6 +14792,7 @@
         </w:rPr>
         <w:t>intersect</w:t>
       </w:r>
+      <w:proofErr w:type="gramEnd"/>
       <w:r>
         <w:rPr>
           <w:sz w:val="32"/>
@@ -15001,7 +15027,521 @@
       <w:pPr>
         <w:spacing w:line="360" w:lineRule="auto"/>
         <w:rPr>
-          <w:rFonts w:hint="eastAsia"/>
+          <w:sz w:val="40"/>
+          <w:szCs w:val="40"/>
+          <w:lang w:val="en-US"/>
+        </w:rPr>
+      </w:pPr>
+    </w:p>
+    <w:p>
+      <w:pPr>
+        <w:spacing w:line="360" w:lineRule="auto"/>
+        <w:rPr>
+          <w:sz w:val="40"/>
+          <w:szCs w:val="40"/>
+          <w:lang w:val="en-US"/>
+        </w:rPr>
+      </w:pPr>
+      <w:r>
+        <w:rPr>
+          <w:sz w:val="40"/>
+          <w:szCs w:val="40"/>
+          <w:lang w:val="en-US"/>
+        </w:rPr>
+        <w:t>Task 1</w:t>
+      </w:r>
+      <w:r>
+        <w:rPr>
+          <w:sz w:val="40"/>
+          <w:szCs w:val="40"/>
+          <w:lang w:val="en-US"/>
+        </w:rPr>
+        <w:t>9</w:t>
+      </w:r>
+      <w:r>
+        <w:rPr>
+          <w:sz w:val="40"/>
+          <w:szCs w:val="40"/>
+          <w:lang w:val="en-US"/>
+        </w:rPr>
+        <w:t xml:space="preserve">: </w:t>
+      </w:r>
+      <w:r>
+        <w:rPr>
+          <w:rFonts w:hint="eastAsia"/>
+          <w:sz w:val="40"/>
+          <w:szCs w:val="40"/>
+          <w:lang w:val="en-US"/>
+        </w:rPr>
+        <w:t>Test</w:t>
+      </w:r>
+      <w:r>
+        <w:rPr>
+          <w:sz w:val="40"/>
+          <w:szCs w:val="40"/>
+          <w:lang w:val="en-US"/>
+        </w:rPr>
+        <w:t xml:space="preserve"> </w:t>
+      </w:r>
+      <w:r>
+        <w:rPr>
+          <w:rFonts w:hint="eastAsia"/>
+          <w:sz w:val="40"/>
+          <w:szCs w:val="40"/>
+          <w:lang w:val="en-US"/>
+        </w:rPr>
+        <w:t>obstacle</w:t>
+      </w:r>
+      <w:r>
+        <w:rPr>
+          <w:sz w:val="40"/>
+          <w:szCs w:val="40"/>
+          <w:lang w:val="en-US"/>
+        </w:rPr>
+        <w:t xml:space="preserve"> </w:t>
+      </w:r>
+      <w:r>
+        <w:rPr>
+          <w:rFonts w:hint="eastAsia"/>
+          <w:sz w:val="40"/>
+          <w:szCs w:val="40"/>
+          <w:lang w:val="en-US"/>
+        </w:rPr>
+        <w:t>effect</w:t>
+      </w:r>
+    </w:p>
+    <w:p>
+      <w:pPr>
+        <w:spacing w:line="360" w:lineRule="auto"/>
+        <w:rPr>
+          <w:rFonts w:hint="eastAsia"/>
+          <w:sz w:val="32"/>
+          <w:szCs w:val="32"/>
+          <w:lang w:val="en-US"/>
+        </w:rPr>
+      </w:pPr>
+      <w:r>
+        <w:rPr>
+          <w:b/>
+          <w:bCs/>
+          <w:sz w:val="32"/>
+          <w:szCs w:val="32"/>
+          <w:lang w:val="en-US"/>
+        </w:rPr>
+        <w:t>TE</w:t>
+      </w:r>
+      <w:r>
+        <w:rPr>
+          <w:sz w:val="32"/>
+          <w:szCs w:val="32"/>
+          <w:lang w:val="en-US"/>
+        </w:rPr>
+        <w:t xml:space="preserve">: </w:t>
+      </w:r>
+      <w:r>
+        <w:rPr>
+          <w:sz w:val="32"/>
+          <w:szCs w:val="32"/>
+          <w:lang w:val="en-US"/>
+        </w:rPr>
+        <w:t>1</w:t>
+      </w:r>
+      <w:r>
+        <w:rPr>
+          <w:rFonts w:hint="eastAsia"/>
+          <w:sz w:val="32"/>
+          <w:szCs w:val="32"/>
+          <w:lang w:val="en-US"/>
+        </w:rPr>
+        <w:t>hr,</w:t>
+      </w:r>
+      <w:r>
+        <w:rPr>
+          <w:sz w:val="32"/>
+          <w:szCs w:val="32"/>
+          <w:lang w:val="en-US"/>
+        </w:rPr>
+        <w:t xml:space="preserve"> </w:t>
+      </w:r>
+      <w:r>
+        <w:rPr>
+          <w:rFonts w:hint="eastAsia"/>
+          <w:b/>
+          <w:bCs/>
+          <w:sz w:val="32"/>
+          <w:szCs w:val="32"/>
+          <w:lang w:val="en-US"/>
+        </w:rPr>
+        <w:t>Actual</w:t>
+      </w:r>
+      <w:r>
+        <w:rPr>
+          <w:sz w:val="32"/>
+          <w:szCs w:val="32"/>
+          <w:lang w:val="en-US"/>
+        </w:rPr>
+        <w:t xml:space="preserve">: </w:t>
+      </w:r>
+      <w:r>
+        <w:rPr>
+          <w:sz w:val="32"/>
+          <w:szCs w:val="32"/>
+          <w:lang w:val="en-US"/>
+        </w:rPr>
+        <w:t>1.5</w:t>
+      </w:r>
+      <w:r>
+        <w:rPr>
+          <w:rFonts w:hint="eastAsia"/>
+          <w:sz w:val="32"/>
+          <w:szCs w:val="32"/>
+          <w:lang w:val="en-US"/>
+        </w:rPr>
+        <w:t>hr</w:t>
+      </w:r>
+      <w:r>
+        <w:rPr>
+          <w:sz w:val="32"/>
+          <w:szCs w:val="32"/>
+          <w:lang w:val="en-US"/>
+        </w:rPr>
+        <w:t>s</w:t>
+      </w:r>
+    </w:p>
+    <w:p>
+      <w:pPr>
+        <w:spacing w:line="360" w:lineRule="auto"/>
+        <w:rPr>
+          <w:sz w:val="32"/>
+          <w:szCs w:val="32"/>
+          <w:lang w:val="en-US"/>
+        </w:rPr>
+      </w:pPr>
+      <w:r>
+        <w:rPr>
+          <w:sz w:val="32"/>
+          <w:szCs w:val="32"/>
+          <w:lang w:val="en-US"/>
+        </w:rPr>
+        <w:t xml:space="preserve">When testing obstacles, I found that the width of the obstacles is too large, which makes the ball easy to touch and makes scoring difficult. </w:t>
+      </w:r>
+      <w:proofErr w:type="gramStart"/>
+      <w:r>
+        <w:rPr>
+          <w:sz w:val="32"/>
+          <w:szCs w:val="32"/>
+          <w:lang w:val="en-US"/>
+        </w:rPr>
+        <w:t>So</w:t>
+      </w:r>
+      <w:proofErr w:type="gramEnd"/>
+      <w:r>
+        <w:rPr>
+          <w:sz w:val="32"/>
+          <w:szCs w:val="32"/>
+          <w:lang w:val="en-US"/>
+        </w:rPr>
+        <w:t xml:space="preserve"> I reduced the size and location of the obstacles. For mobile obstacles, I reduce their movement range and speed, because too difficult games will lead to a very poor sense of experience.</w:t>
+      </w:r>
+    </w:p>
+    <w:p>
+      <w:pPr>
+        <w:spacing w:line="360" w:lineRule="auto"/>
+        <w:rPr>
+          <w:sz w:val="40"/>
+          <w:szCs w:val="40"/>
+          <w:lang w:val="en-US"/>
+        </w:rPr>
+      </w:pPr>
+    </w:p>
+    <w:p>
+      <w:pPr>
+        <w:spacing w:line="360" w:lineRule="auto"/>
+        <w:rPr>
+          <w:sz w:val="40"/>
+          <w:szCs w:val="40"/>
+          <w:lang w:val="en-US"/>
+        </w:rPr>
+      </w:pPr>
+      <w:r>
+        <w:rPr>
+          <w:sz w:val="40"/>
+          <w:szCs w:val="40"/>
+          <w:lang w:val="en-US"/>
+        </w:rPr>
+        <w:t xml:space="preserve">Task </w:t>
+      </w:r>
+      <w:r>
+        <w:rPr>
+          <w:sz w:val="40"/>
+          <w:szCs w:val="40"/>
+          <w:lang w:val="en-US"/>
+        </w:rPr>
+        <w:t>20</w:t>
+      </w:r>
+      <w:r>
+        <w:rPr>
+          <w:sz w:val="40"/>
+          <w:szCs w:val="40"/>
+          <w:lang w:val="en-US"/>
+        </w:rPr>
+        <w:t xml:space="preserve">: </w:t>
+      </w:r>
+      <w:r>
+        <w:rPr>
+          <w:rFonts w:hint="eastAsia"/>
+          <w:sz w:val="40"/>
+          <w:szCs w:val="40"/>
+          <w:lang w:val="en-US"/>
+        </w:rPr>
+        <w:t>Test</w:t>
+      </w:r>
+      <w:r>
+        <w:rPr>
+          <w:sz w:val="40"/>
+          <w:szCs w:val="40"/>
+          <w:lang w:val="en-US"/>
+        </w:rPr>
+        <w:t xml:space="preserve"> </w:t>
+      </w:r>
+      <w:r>
+        <w:rPr>
+          <w:rFonts w:hint="eastAsia"/>
+          <w:sz w:val="40"/>
+          <w:szCs w:val="40"/>
+          <w:lang w:val="en-US"/>
+        </w:rPr>
+        <w:t>target</w:t>
+      </w:r>
+      <w:r>
+        <w:rPr>
+          <w:sz w:val="40"/>
+          <w:szCs w:val="40"/>
+          <w:lang w:val="en-US"/>
+        </w:rPr>
+        <w:t xml:space="preserve"> </w:t>
+      </w:r>
+      <w:r>
+        <w:rPr>
+          <w:rFonts w:hint="eastAsia"/>
+          <w:sz w:val="40"/>
+          <w:szCs w:val="40"/>
+          <w:lang w:val="en-US"/>
+        </w:rPr>
+        <w:t>effect</w:t>
+      </w:r>
+    </w:p>
+    <w:p>
+      <w:pPr>
+        <w:spacing w:line="360" w:lineRule="auto"/>
+        <w:rPr>
+          <w:rFonts w:hint="eastAsia"/>
+          <w:sz w:val="32"/>
+          <w:szCs w:val="32"/>
+          <w:lang w:val="en-US"/>
+        </w:rPr>
+      </w:pPr>
+      <w:r>
+        <w:rPr>
+          <w:b/>
+          <w:bCs/>
+          <w:sz w:val="32"/>
+          <w:szCs w:val="32"/>
+          <w:lang w:val="en-US"/>
+        </w:rPr>
+        <w:t>TE</w:t>
+      </w:r>
+      <w:r>
+        <w:rPr>
+          <w:sz w:val="32"/>
+          <w:szCs w:val="32"/>
+          <w:lang w:val="en-US"/>
+        </w:rPr>
+        <w:t>: 1</w:t>
+      </w:r>
+      <w:r>
+        <w:rPr>
+          <w:rFonts w:hint="eastAsia"/>
+          <w:sz w:val="32"/>
+          <w:szCs w:val="32"/>
+          <w:lang w:val="en-US"/>
+        </w:rPr>
+        <w:t>hr,</w:t>
+      </w:r>
+      <w:r>
+        <w:rPr>
+          <w:sz w:val="32"/>
+          <w:szCs w:val="32"/>
+          <w:lang w:val="en-US"/>
+        </w:rPr>
+        <w:t xml:space="preserve"> </w:t>
+      </w:r>
+      <w:r>
+        <w:rPr>
+          <w:rFonts w:hint="eastAsia"/>
+          <w:b/>
+          <w:bCs/>
+          <w:sz w:val="32"/>
+          <w:szCs w:val="32"/>
+          <w:lang w:val="en-US"/>
+        </w:rPr>
+        <w:t>Actual</w:t>
+      </w:r>
+      <w:r>
+        <w:rPr>
+          <w:sz w:val="32"/>
+          <w:szCs w:val="32"/>
+          <w:lang w:val="en-US"/>
+        </w:rPr>
+        <w:t>: 1.5</w:t>
+      </w:r>
+      <w:r>
+        <w:rPr>
+          <w:rFonts w:hint="eastAsia"/>
+          <w:sz w:val="32"/>
+          <w:szCs w:val="32"/>
+          <w:lang w:val="en-US"/>
+        </w:rPr>
+        <w:t>hr</w:t>
+      </w:r>
+      <w:r>
+        <w:rPr>
+          <w:sz w:val="32"/>
+          <w:szCs w:val="32"/>
+          <w:lang w:val="en-US"/>
+        </w:rPr>
+        <w:t>s</w:t>
+      </w:r>
+    </w:p>
+    <w:p>
+      <w:pPr>
+        <w:spacing w:line="360" w:lineRule="auto"/>
+        <w:rPr>
+          <w:sz w:val="32"/>
+          <w:szCs w:val="32"/>
+          <w:lang w:val="en-US"/>
+        </w:rPr>
+      </w:pPr>
+      <w:r>
+        <w:rPr>
+          <w:sz w:val="32"/>
+          <w:szCs w:val="32"/>
+          <w:lang w:val="en-US"/>
+        </w:rPr>
+        <w:t xml:space="preserve">For the target ball, during the test, I found that the number of target balls was too small. It's very difficult for the purple ball to hit the green target ball, which makes scoring very difficult. </w:t>
+      </w:r>
+      <w:proofErr w:type="gramStart"/>
+      <w:r>
+        <w:rPr>
+          <w:sz w:val="32"/>
+          <w:szCs w:val="32"/>
+          <w:lang w:val="en-US"/>
+        </w:rPr>
+        <w:t>So</w:t>
+      </w:r>
+      <w:proofErr w:type="gramEnd"/>
+      <w:r>
+        <w:rPr>
+          <w:sz w:val="32"/>
+          <w:szCs w:val="32"/>
+          <w:lang w:val="en-US"/>
+        </w:rPr>
+        <w:t xml:space="preserve"> I increased the </w:t>
+      </w:r>
+      <w:r>
+        <w:rPr>
+          <w:sz w:val="32"/>
+          <w:szCs w:val="32"/>
+          <w:lang w:val="en-US"/>
+        </w:rPr>
+        <w:lastRenderedPageBreak/>
+        <w:t>number of goals and made it easier to score. I also changed the position of the green target ball to a certain extent. The top ball can have a continuous impact with the screen, making scoring easier. According to the degree of ease, I also mark the score of the ball, the more difficult it is to hit the ball, the higher the score.</w:t>
+      </w:r>
+    </w:p>
+    <w:p>
+      <w:pPr>
+        <w:spacing w:line="360" w:lineRule="auto"/>
+        <w:rPr>
+          <w:sz w:val="32"/>
+          <w:szCs w:val="32"/>
+          <w:lang w:val="en-US"/>
+        </w:rPr>
+      </w:pPr>
+    </w:p>
+    <w:p>
+      <w:pPr>
+        <w:spacing w:line="360" w:lineRule="auto"/>
+        <w:jc w:val="center"/>
+        <w:rPr>
+          <w:sz w:val="40"/>
+          <w:szCs w:val="40"/>
+          <w:lang w:val="en-US"/>
+        </w:rPr>
+      </w:pPr>
+      <w:r>
+        <w:rPr>
+          <w:noProof/>
+          <w:sz w:val="40"/>
+          <w:szCs w:val="40"/>
+          <w:lang w:val="en-US"/>
+        </w:rPr>
+        <w:drawing>
+          <wp:inline distT="0" distB="0" distL="0" distR="0" wp14:anchorId="1CCC90BE" wp14:editId="4588492E">
+            <wp:extent cx="1706880" cy="3024971"/>
+            <wp:effectExtent l="0" t="0" r="0" b="0"/>
+            <wp:docPr id="12" name="Picture 12"/>
+            <wp:cNvGraphicFramePr>
+              <a:graphicFrameLocks xmlns:a="http://schemas.openxmlformats.org/drawingml/2006/main" noChangeAspect="1"/>
+            </wp:cNvGraphicFramePr>
+            <a:graphic xmlns:a="http://schemas.openxmlformats.org/drawingml/2006/main">
+              <a:graphicData uri="http://schemas.openxmlformats.org/drawingml/2006/picture">
+                <pic:pic xmlns:pic="http://schemas.openxmlformats.org/drawingml/2006/picture">
+                  <pic:nvPicPr>
+                    <pic:cNvPr id="12" name="Screen Shot 2020-06-12 at 9.01.07 PM.png"/>
+                    <pic:cNvPicPr/>
+                  </pic:nvPicPr>
+                  <pic:blipFill>
+                    <a:blip r:embed="rId12" cstate="print">
+                      <a:extLst>
+                        <a:ext uri="{28A0092B-C50C-407E-A947-70E740481C1C}">
+                          <a14:useLocalDpi xmlns:a14="http://schemas.microsoft.com/office/drawing/2010/main" val="0"/>
+                        </a:ext>
+                      </a:extLst>
+                    </a:blip>
+                    <a:stretch>
+                      <a:fillRect/>
+                    </a:stretch>
+                  </pic:blipFill>
+                  <pic:spPr>
+                    <a:xfrm>
+                      <a:off x="0" y="0"/>
+                      <a:ext cx="1717485" cy="3043766"/>
+                    </a:xfrm>
+                    <a:prstGeom prst="rect">
+                      <a:avLst/>
+                    </a:prstGeom>
+                  </pic:spPr>
+                </pic:pic>
+              </a:graphicData>
+            </a:graphic>
+          </wp:inline>
+        </w:drawing>
+      </w:r>
+    </w:p>
+    <w:p>
+      <w:pPr>
+        <w:spacing w:line="360" w:lineRule="auto"/>
+        <w:rPr>
+          <w:sz w:val="40"/>
+          <w:szCs w:val="40"/>
+          <w:lang w:val="en-US"/>
+        </w:rPr>
+      </w:pPr>
+    </w:p>
+    <w:p>
+      <w:pPr>
+        <w:spacing w:line="360" w:lineRule="auto"/>
+        <w:rPr>
           <w:sz w:val="40"/>
           <w:szCs w:val="40"/>
           <w:lang w:val="en-US"/>
@@ -15344,6 +15884,7 @@
           <w:szCs w:val="32"/>
           <w:lang w:val="en-US"/>
         </w:rPr>
+        <w:lastRenderedPageBreak/>
         <w:t>Original</w:t>
       </w:r>
       <w:r>
@@ -16084,20 +16625,18 @@
         </w:numPr>
         <w:spacing w:line="360" w:lineRule="auto"/>
         <w:rPr>
-          <w:rFonts w:hint="eastAsia"/>
-          <w:sz w:val="32"/>
-          <w:szCs w:val="32"/>
-          <w:lang w:val="en-US"/>
-        </w:rPr>
-      </w:pPr>
-      <w:r>
-        <w:rPr>
-          <w:rFonts w:hint="eastAsia"/>
-          <w:sz w:val="32"/>
-          <w:szCs w:val="32"/>
-          <w:lang w:val="en-US"/>
-        </w:rPr>
-        <w:lastRenderedPageBreak/>
+          <w:sz w:val="32"/>
+          <w:szCs w:val="32"/>
+          <w:lang w:val="en-US"/>
+        </w:rPr>
+      </w:pPr>
+      <w:r>
+        <w:rPr>
+          <w:rFonts w:hint="eastAsia"/>
+          <w:sz w:val="32"/>
+          <w:szCs w:val="32"/>
+          <w:lang w:val="en-US"/>
+        </w:rPr>
         <w:t>Task</w:t>
       </w:r>
       <w:r>
@@ -16106,23 +16645,7 @@
           <w:szCs w:val="32"/>
           <w:lang w:val="en-US"/>
         </w:rPr>
-        <w:t xml:space="preserve"> </w:t>
-      </w:r>
-      <w:r>
-        <w:rPr>
-          <w:sz w:val="32"/>
-          <w:szCs w:val="32"/>
-          <w:lang w:val="en-US"/>
-        </w:rPr>
-        <w:t>18</w:t>
-      </w:r>
-      <w:r>
-        <w:rPr>
-          <w:sz w:val="32"/>
-          <w:szCs w:val="32"/>
-          <w:lang w:val="en-US"/>
-        </w:rPr>
-        <w:t xml:space="preserve"> (</w:t>
+        <w:t xml:space="preserve"> 18 (</w:t>
       </w:r>
       <w:r>
         <w:rPr>
@@ -16206,15 +16729,7 @@
           <w:szCs w:val="32"/>
           <w:lang w:val="en-US"/>
         </w:rPr>
-        <w:t xml:space="preserve"> </w:t>
-      </w:r>
-      <w:r>
-        <w:rPr>
-          <w:sz w:val="32"/>
-          <w:szCs w:val="32"/>
-          <w:lang w:val="en-US"/>
-        </w:rPr>
-        <w:t>T</w:t>
+        <w:t xml:space="preserve"> T</w:t>
       </w:r>
       <w:r>
         <w:rPr>

</xml_diff>

<commit_message>
Task 21: Implement score system
</commit_message>
<xml_diff>
--- a/COMPX202-A8.docx
+++ b/COMPX202-A8.docx
@@ -7481,19 +7481,8 @@
           <w:szCs w:val="32"/>
           <w:lang w:val="en-US"/>
         </w:rPr>
-        <w:t xml:space="preserve"> </w:t>
-      </w:r>
-      <w:proofErr w:type="gramStart"/>
-      <w:r>
-        <w:rPr>
-          <w:rFonts w:hint="eastAsia"/>
-          <w:sz w:val="32"/>
-          <w:szCs w:val="32"/>
-          <w:lang w:val="en-US"/>
-        </w:rPr>
-        <w:t>Also</w:t>
-      </w:r>
-      <w:proofErr w:type="gramEnd"/>
+        <w:t xml:space="preserve"> Also</w:t>
+      </w:r>
       <w:r>
         <w:rPr>
           <w:sz w:val="32"/>
@@ -7850,25 +7839,7 @@
           <w:szCs w:val="32"/>
           <w:lang w:val="en-US"/>
         </w:rPr>
-        <w:t xml:space="preserve">The welcome screen is also </w:t>
-      </w:r>
-      <w:proofErr w:type="gramStart"/>
-      <w:r>
-        <w:rPr>
-          <w:sz w:val="32"/>
-          <w:szCs w:val="32"/>
-          <w:lang w:val="en-US"/>
-        </w:rPr>
-        <w:t>the every</w:t>
-      </w:r>
-      <w:proofErr w:type="gramEnd"/>
-      <w:r>
-        <w:rPr>
-          <w:sz w:val="32"/>
-          <w:szCs w:val="32"/>
-          <w:lang w:val="en-US"/>
-        </w:rPr>
-        <w:t xml:space="preserve"> first screen when user open the game, thus it must have following functions: 1) game brand </w:t>
+        <w:t xml:space="preserve">The welcome screen is also the every first screen when user open the game, thus it must have following functions: 1) game brand </w:t>
       </w:r>
       <w:r>
         <w:rPr>
@@ -7885,25 +7856,7 @@
           <w:szCs w:val="32"/>
           <w:lang w:val="en-US"/>
         </w:rPr>
-        <w:t xml:space="preserve">: telling user what game he is playing. 2) </w:t>
-      </w:r>
-      <w:proofErr w:type="gramStart"/>
-      <w:r>
-        <w:rPr>
-          <w:sz w:val="32"/>
-          <w:szCs w:val="32"/>
-          <w:lang w:val="en-US"/>
-        </w:rPr>
-        <w:t>A</w:t>
-      </w:r>
-      <w:proofErr w:type="gramEnd"/>
-      <w:r>
-        <w:rPr>
-          <w:sz w:val="32"/>
-          <w:szCs w:val="32"/>
-          <w:lang w:val="en-US"/>
-        </w:rPr>
-        <w:t xml:space="preserve"> input allow user to type in his name. 3) A play button to start the game (go to the game </w:t>
+        <w:t xml:space="preserve">: telling user what game he is playing. 2) A input allow user to type in his name. 3) A play button to start the game (go to the game </w:t>
       </w:r>
       <w:r>
         <w:rPr>
@@ -9710,25 +9663,7 @@
           <w:szCs w:val="32"/>
           <w:lang w:val="en-US"/>
         </w:rPr>
-        <w:t xml:space="preserve"> 1) A tip message tells user the game is going to start. 2) A cancel button which stops the current game and go back to home screen. 3) A replay button allows user to replay the game. 4) A rank button allows user to go to the score screen. 5) A message in the top showing real-time score. 6) A message box </w:t>
-      </w:r>
-      <w:proofErr w:type="gramStart"/>
-      <w:r>
-        <w:rPr>
-          <w:sz w:val="32"/>
-          <w:szCs w:val="32"/>
-          <w:lang w:val="en-US"/>
-        </w:rPr>
-        <w:t>pop</w:t>
-      </w:r>
-      <w:proofErr w:type="gramEnd"/>
-      <w:r>
-        <w:rPr>
-          <w:sz w:val="32"/>
-          <w:szCs w:val="32"/>
-          <w:lang w:val="en-US"/>
-        </w:rPr>
-        <w:t xml:space="preserve"> up after the game is </w:t>
+        <w:t xml:space="preserve"> 1) A tip message tells user the game is going to start. 2) A cancel button which stops the current game and go back to home screen. 3) A replay button allows user to replay the game. 4) A rank button allows user to go to the score screen. 5) A message in the top showing real-time score. 6) A message box pop up after the game is </w:t>
       </w:r>
       <w:r>
         <w:rPr>
@@ -10639,7 +10574,6 @@
         </w:rPr>
         <w:t xml:space="preserve"> </w:t>
       </w:r>
-      <w:proofErr w:type="gramStart"/>
       <w:r>
         <w:rPr>
           <w:rFonts w:hint="eastAsia"/>
@@ -10649,7 +10583,6 @@
         </w:rPr>
         <w:t>reach</w:t>
       </w:r>
-      <w:proofErr w:type="gramEnd"/>
       <w:r>
         <w:rPr>
           <w:sz w:val="32"/>
@@ -10723,25 +10656,7 @@
           <w:szCs w:val="32"/>
           <w:lang w:val="en-US"/>
         </w:rPr>
-        <w:t xml:space="preserve"> the one nearer the top screen contains more </w:t>
-      </w:r>
-      <w:proofErr w:type="gramStart"/>
-      <w:r>
-        <w:rPr>
-          <w:sz w:val="32"/>
-          <w:szCs w:val="32"/>
-          <w:lang w:val="en-US"/>
-        </w:rPr>
-        <w:t>points(</w:t>
-      </w:r>
-      <w:proofErr w:type="gramEnd"/>
-      <w:r>
-        <w:rPr>
-          <w:sz w:val="32"/>
-          <w:szCs w:val="32"/>
-          <w:lang w:val="en-US"/>
-        </w:rPr>
-        <w:t xml:space="preserve">3points, 2points, 1point). </w:t>
+        <w:t xml:space="preserve"> the one nearer the top screen contains more points(3points, 2points, 1point). </w:t>
       </w:r>
       <w:r>
         <w:rPr>
@@ -10751,7 +10666,6 @@
         </w:rPr>
         <w:t xml:space="preserve">The total points will </w:t>
       </w:r>
-      <w:proofErr w:type="gramStart"/>
       <w:r>
         <w:rPr>
           <w:rFonts w:hint="eastAsia"/>
@@ -10761,7 +10675,6 @@
         </w:rPr>
         <w:t>accumulated</w:t>
       </w:r>
-      <w:proofErr w:type="gramEnd"/>
       <w:r>
         <w:rPr>
           <w:sz w:val="32"/>
@@ -11827,7 +11740,6 @@
         </w:rPr>
         <w:t xml:space="preserve"> and Circle class </w:t>
       </w:r>
-      <w:proofErr w:type="gramStart"/>
       <w:r>
         <w:rPr>
           <w:rFonts w:hint="eastAsia"/>
@@ -11854,7 +11766,6 @@
         </w:rPr>
         <w:t>both</w:t>
       </w:r>
-      <w:proofErr w:type="gramEnd"/>
       <w:r>
         <w:rPr>
           <w:sz w:val="32"/>
@@ -12677,25 +12588,7 @@
           <w:szCs w:val="32"/>
           <w:lang w:val="en-US"/>
         </w:rPr>
-        <w:t xml:space="preserve">the ball will start move. If the touch </w:t>
-      </w:r>
-      <w:proofErr w:type="gramStart"/>
-      <w:r>
-        <w:rPr>
-          <w:sz w:val="32"/>
-          <w:szCs w:val="32"/>
-          <w:lang w:val="en-US"/>
-        </w:rPr>
-        <w:t>point</w:t>
-      </w:r>
-      <w:proofErr w:type="gramEnd"/>
-      <w:r>
-        <w:rPr>
-          <w:sz w:val="32"/>
-          <w:szCs w:val="32"/>
-          <w:lang w:val="en-US"/>
-        </w:rPr>
-        <w:t xml:space="preserve"> far away from ball, ball will not be moved. 2) Ball will move follow the direction </w:t>
+        <w:t xml:space="preserve">the ball will start move. If the touch point far away from ball, ball will not be moved. 2) Ball will move follow the direction </w:t>
       </w:r>
       <w:r>
         <w:rPr>
@@ -13717,7 +13610,6 @@
         </w:rPr>
         <w:t xml:space="preserve"> </w:t>
       </w:r>
-      <w:proofErr w:type="gramStart"/>
       <w:r>
         <w:rPr>
           <w:rFonts w:hint="eastAsia"/>
@@ -13727,7 +13619,6 @@
         </w:rPr>
         <w:t>move</w:t>
       </w:r>
-      <w:proofErr w:type="gramEnd"/>
       <w:r>
         <w:rPr>
           <w:sz w:val="32"/>
@@ -14782,7 +14673,6 @@
         </w:rPr>
         <w:t xml:space="preserve"> </w:t>
       </w:r>
-      <w:proofErr w:type="gramStart"/>
       <w:r>
         <w:rPr>
           <w:rFonts w:hint="eastAsia"/>
@@ -14792,7 +14682,6 @@
         </w:rPr>
         <w:t>intersect</w:t>
       </w:r>
-      <w:proofErr w:type="gramEnd"/>
       <w:r>
         <w:rPr>
           <w:sz w:val="32"/>
@@ -15048,23 +14937,7 @@
           <w:szCs w:val="40"/>
           <w:lang w:val="en-US"/>
         </w:rPr>
-        <w:t>Task 1</w:t>
-      </w:r>
-      <w:r>
-        <w:rPr>
-          <w:sz w:val="40"/>
-          <w:szCs w:val="40"/>
-          <w:lang w:val="en-US"/>
-        </w:rPr>
-        <w:t>9</w:t>
-      </w:r>
-      <w:r>
-        <w:rPr>
-          <w:sz w:val="40"/>
-          <w:szCs w:val="40"/>
-          <w:lang w:val="en-US"/>
-        </w:rPr>
-        <w:t xml:space="preserve">: </w:t>
+        <w:t xml:space="preserve">Task 19: </w:t>
       </w:r>
       <w:r>
         <w:rPr>
@@ -15114,7 +14987,6 @@
       <w:pPr>
         <w:spacing w:line="360" w:lineRule="auto"/>
         <w:rPr>
-          <w:rFonts w:hint="eastAsia"/>
           <w:sz w:val="32"/>
           <w:szCs w:val="32"/>
           <w:lang w:val="en-US"/>
@@ -15136,15 +15008,7 @@
           <w:szCs w:val="32"/>
           <w:lang w:val="en-US"/>
         </w:rPr>
-        <w:t xml:space="preserve">: </w:t>
-      </w:r>
-      <w:r>
-        <w:rPr>
-          <w:sz w:val="32"/>
-          <w:szCs w:val="32"/>
-          <w:lang w:val="en-US"/>
-        </w:rPr>
-        <w:t>1</w:t>
+        <w:t>: 1</w:t>
       </w:r>
       <w:r>
         <w:rPr>
@@ -15180,15 +15044,7 @@
           <w:szCs w:val="32"/>
           <w:lang w:val="en-US"/>
         </w:rPr>
-        <w:t xml:space="preserve">: </w:t>
-      </w:r>
-      <w:r>
-        <w:rPr>
-          <w:sz w:val="32"/>
-          <w:szCs w:val="32"/>
-          <w:lang w:val="en-US"/>
-        </w:rPr>
-        <w:t>1.5</w:t>
+        <w:t>: 1.5</w:t>
       </w:r>
       <w:r>
         <w:rPr>
@@ -15223,25 +15079,7 @@
           <w:szCs w:val="32"/>
           <w:lang w:val="en-US"/>
         </w:rPr>
-        <w:t xml:space="preserve">When testing obstacles, I found that the width of the obstacles is too large, which makes the ball easy to touch and makes scoring difficult. </w:t>
-      </w:r>
-      <w:proofErr w:type="gramStart"/>
-      <w:r>
-        <w:rPr>
-          <w:sz w:val="32"/>
-          <w:szCs w:val="32"/>
-          <w:lang w:val="en-US"/>
-        </w:rPr>
-        <w:t>So</w:t>
-      </w:r>
-      <w:proofErr w:type="gramEnd"/>
-      <w:r>
-        <w:rPr>
-          <w:sz w:val="32"/>
-          <w:szCs w:val="32"/>
-          <w:lang w:val="en-US"/>
-        </w:rPr>
-        <w:t xml:space="preserve"> I reduced the size and location of the obstacles. For mobile obstacles, I reduce their movement range and speed, because too difficult games will lead to a very poor sense of experience.</w:t>
+        <w:t>When testing obstacles, I found that the width of the obstacles is too large, which makes the ball easy to touch and makes scoring difficult. So I reduced the size and location of the obstacles. For mobile obstacles, I reduce their movement range and speed, because too difficult games will lead to a very poor sense of experience.</w:t>
       </w:r>
     </w:p>
     <w:p>
@@ -15269,23 +15107,7 @@
           <w:szCs w:val="40"/>
           <w:lang w:val="en-US"/>
         </w:rPr>
-        <w:t xml:space="preserve">Task </w:t>
-      </w:r>
-      <w:r>
-        <w:rPr>
-          <w:sz w:val="40"/>
-          <w:szCs w:val="40"/>
-          <w:lang w:val="en-US"/>
-        </w:rPr>
-        <w:t>20</w:t>
-      </w:r>
-      <w:r>
-        <w:rPr>
-          <w:sz w:val="40"/>
-          <w:szCs w:val="40"/>
-          <w:lang w:val="en-US"/>
-        </w:rPr>
-        <w:t xml:space="preserve">: </w:t>
+        <w:t xml:space="preserve">Task 20: </w:t>
       </w:r>
       <w:r>
         <w:rPr>
@@ -15335,7 +15157,6 @@
       <w:pPr>
         <w:spacing w:line="360" w:lineRule="auto"/>
         <w:rPr>
-          <w:rFonts w:hint="eastAsia"/>
           <w:sz w:val="32"/>
           <w:szCs w:val="32"/>
           <w:lang w:val="en-US"/>
@@ -15428,25 +15249,7 @@
           <w:szCs w:val="32"/>
           <w:lang w:val="en-US"/>
         </w:rPr>
-        <w:t xml:space="preserve">For the target ball, during the test, I found that the number of target balls was too small. It's very difficult for the purple ball to hit the green target ball, which makes scoring very difficult. </w:t>
-      </w:r>
-      <w:proofErr w:type="gramStart"/>
-      <w:r>
-        <w:rPr>
-          <w:sz w:val="32"/>
-          <w:szCs w:val="32"/>
-          <w:lang w:val="en-US"/>
-        </w:rPr>
-        <w:t>So</w:t>
-      </w:r>
-      <w:proofErr w:type="gramEnd"/>
-      <w:r>
-        <w:rPr>
-          <w:sz w:val="32"/>
-          <w:szCs w:val="32"/>
-          <w:lang w:val="en-US"/>
-        </w:rPr>
-        <w:t xml:space="preserve"> I increased the </w:t>
+        <w:t xml:space="preserve">For the target ball, during the test, I found that the number of target balls was too small. It's very difficult for the purple ball to hit the green target ball, which makes scoring very difficult. So I increased the </w:t>
       </w:r>
       <w:r>
         <w:rPr>
@@ -15547,6 +15350,767 @@
           <w:lang w:val="en-US"/>
         </w:rPr>
       </w:pPr>
+      <w:r>
+        <w:rPr>
+          <w:sz w:val="40"/>
+          <w:szCs w:val="40"/>
+          <w:lang w:val="en-US"/>
+        </w:rPr>
+        <w:t xml:space="preserve">Task 21: </w:t>
+      </w:r>
+      <w:r>
+        <w:rPr>
+          <w:sz w:val="40"/>
+          <w:szCs w:val="40"/>
+          <w:lang w:val="en-US"/>
+        </w:rPr>
+        <w:t>I</w:t>
+      </w:r>
+      <w:r>
+        <w:rPr>
+          <w:rFonts w:hint="eastAsia"/>
+          <w:sz w:val="40"/>
+          <w:szCs w:val="40"/>
+          <w:lang w:val="en-US"/>
+        </w:rPr>
+        <w:t>mplement</w:t>
+      </w:r>
+      <w:r>
+        <w:rPr>
+          <w:sz w:val="40"/>
+          <w:szCs w:val="40"/>
+          <w:lang w:val="en-US"/>
+        </w:rPr>
+        <w:t xml:space="preserve"> </w:t>
+      </w:r>
+      <w:r>
+        <w:rPr>
+          <w:rFonts w:hint="eastAsia"/>
+          <w:sz w:val="40"/>
+          <w:szCs w:val="40"/>
+          <w:lang w:val="en-US"/>
+        </w:rPr>
+        <w:t>score</w:t>
+      </w:r>
+      <w:r>
+        <w:rPr>
+          <w:sz w:val="40"/>
+          <w:szCs w:val="40"/>
+          <w:lang w:val="en-US"/>
+        </w:rPr>
+        <w:t xml:space="preserve"> </w:t>
+      </w:r>
+      <w:r>
+        <w:rPr>
+          <w:rFonts w:hint="eastAsia"/>
+          <w:sz w:val="40"/>
+          <w:szCs w:val="40"/>
+          <w:lang w:val="en-US"/>
+        </w:rPr>
+        <w:t>system</w:t>
+      </w:r>
+    </w:p>
+    <w:p>
+      <w:pPr>
+        <w:spacing w:line="360" w:lineRule="auto"/>
+        <w:rPr>
+          <w:sz w:val="32"/>
+          <w:szCs w:val="32"/>
+          <w:lang w:val="en-US"/>
+        </w:rPr>
+      </w:pPr>
+      <w:r>
+        <w:rPr>
+          <w:b/>
+          <w:bCs/>
+          <w:sz w:val="32"/>
+          <w:szCs w:val="32"/>
+          <w:lang w:val="en-US"/>
+        </w:rPr>
+        <w:t>TE</w:t>
+      </w:r>
+      <w:r>
+        <w:rPr>
+          <w:sz w:val="32"/>
+          <w:szCs w:val="32"/>
+          <w:lang w:val="en-US"/>
+        </w:rPr>
+        <w:t xml:space="preserve">: </w:t>
+      </w:r>
+      <w:r>
+        <w:rPr>
+          <w:sz w:val="32"/>
+          <w:szCs w:val="32"/>
+          <w:lang w:val="en-US"/>
+        </w:rPr>
+        <w:t>3</w:t>
+      </w:r>
+      <w:r>
+        <w:rPr>
+          <w:rFonts w:hint="eastAsia"/>
+          <w:sz w:val="32"/>
+          <w:szCs w:val="32"/>
+          <w:lang w:val="en-US"/>
+        </w:rPr>
+        <w:t>hr,</w:t>
+      </w:r>
+      <w:r>
+        <w:rPr>
+          <w:sz w:val="32"/>
+          <w:szCs w:val="32"/>
+          <w:lang w:val="en-US"/>
+        </w:rPr>
+        <w:t xml:space="preserve"> </w:t>
+      </w:r>
+      <w:r>
+        <w:rPr>
+          <w:rFonts w:hint="eastAsia"/>
+          <w:b/>
+          <w:bCs/>
+          <w:sz w:val="32"/>
+          <w:szCs w:val="32"/>
+          <w:lang w:val="en-US"/>
+        </w:rPr>
+        <w:t>Actual</w:t>
+      </w:r>
+      <w:r>
+        <w:rPr>
+          <w:sz w:val="32"/>
+          <w:szCs w:val="32"/>
+          <w:lang w:val="en-US"/>
+        </w:rPr>
+        <w:t xml:space="preserve">: </w:t>
+      </w:r>
+      <w:r>
+        <w:rPr>
+          <w:sz w:val="32"/>
+          <w:szCs w:val="32"/>
+          <w:lang w:val="en-US"/>
+        </w:rPr>
+        <w:t>3</w:t>
+      </w:r>
+      <w:r>
+        <w:rPr>
+          <w:rFonts w:hint="eastAsia"/>
+          <w:sz w:val="32"/>
+          <w:szCs w:val="32"/>
+          <w:lang w:val="en-US"/>
+        </w:rPr>
+        <w:t>hr</w:t>
+      </w:r>
+      <w:r>
+        <w:rPr>
+          <w:sz w:val="32"/>
+          <w:szCs w:val="32"/>
+          <w:lang w:val="en-US"/>
+        </w:rPr>
+        <w:t>s</w:t>
+      </w:r>
+    </w:p>
+    <w:p>
+      <w:pPr>
+        <w:spacing w:line="360" w:lineRule="auto"/>
+        <w:rPr>
+          <w:sz w:val="32"/>
+          <w:szCs w:val="32"/>
+          <w:lang w:val="en-US"/>
+        </w:rPr>
+      </w:pPr>
+      <w:r>
+        <w:rPr>
+          <w:sz w:val="32"/>
+          <w:szCs w:val="32"/>
+          <w:lang w:val="en-US"/>
+        </w:rPr>
+        <w:t xml:space="preserve">The score system is </w:t>
+      </w:r>
+      <w:r>
+        <w:rPr>
+          <w:rFonts w:hint="eastAsia"/>
+          <w:sz w:val="32"/>
+          <w:szCs w:val="32"/>
+          <w:lang w:val="en-US"/>
+        </w:rPr>
+        <w:t>implemented</w:t>
+      </w:r>
+      <w:r>
+        <w:rPr>
+          <w:sz w:val="32"/>
+          <w:szCs w:val="32"/>
+          <w:lang w:val="en-US"/>
+        </w:rPr>
+        <w:t xml:space="preserve"> </w:t>
+      </w:r>
+      <w:r>
+        <w:rPr>
+          <w:rFonts w:hint="eastAsia"/>
+          <w:sz w:val="32"/>
+          <w:szCs w:val="32"/>
+          <w:lang w:val="en-US"/>
+        </w:rPr>
+        <w:t>with</w:t>
+      </w:r>
+      <w:r>
+        <w:rPr>
+          <w:sz w:val="32"/>
+          <w:szCs w:val="32"/>
+          <w:lang w:val="en-US"/>
+        </w:rPr>
+        <w:t xml:space="preserve"> </w:t>
+      </w:r>
+      <w:r>
+        <w:rPr>
+          <w:rFonts w:hint="eastAsia"/>
+          <w:sz w:val="32"/>
+          <w:szCs w:val="32"/>
+          <w:lang w:val="en-US"/>
+        </w:rPr>
+        <w:t>following</w:t>
+      </w:r>
+      <w:r>
+        <w:rPr>
+          <w:sz w:val="32"/>
+          <w:szCs w:val="32"/>
+          <w:lang w:val="en-US"/>
+        </w:rPr>
+        <w:t xml:space="preserve"> </w:t>
+      </w:r>
+      <w:r>
+        <w:rPr>
+          <w:rFonts w:hint="eastAsia"/>
+          <w:sz w:val="32"/>
+          <w:szCs w:val="32"/>
+          <w:lang w:val="en-US"/>
+        </w:rPr>
+        <w:t>features</w:t>
+      </w:r>
+      <w:r>
+        <w:rPr>
+          <w:sz w:val="32"/>
+          <w:szCs w:val="32"/>
+          <w:lang w:val="en-US"/>
+        </w:rPr>
+        <w:t>: 1)</w:t>
+      </w:r>
+      <w:r>
+        <w:rPr>
+          <w:sz w:val="32"/>
+          <w:szCs w:val="32"/>
+          <w:lang w:val="en-US"/>
+        </w:rPr>
+        <w:t xml:space="preserve"> When firstly the game screen is loaded or after the end of each play, a toast will appear with “play now” text, </w:t>
+      </w:r>
+      <w:r>
+        <w:rPr>
+          <w:rFonts w:hint="eastAsia"/>
+          <w:sz w:val="32"/>
+          <w:szCs w:val="32"/>
+          <w:lang w:val="en-US"/>
+        </w:rPr>
+        <w:t>telling</w:t>
+      </w:r>
+      <w:r>
+        <w:rPr>
+          <w:sz w:val="32"/>
+          <w:szCs w:val="32"/>
+          <w:lang w:val="en-US"/>
+        </w:rPr>
+        <w:t xml:space="preserve"> </w:t>
+      </w:r>
+      <w:r>
+        <w:rPr>
+          <w:rFonts w:hint="eastAsia"/>
+          <w:sz w:val="32"/>
+          <w:szCs w:val="32"/>
+          <w:lang w:val="en-US"/>
+        </w:rPr>
+        <w:t>the</w:t>
+      </w:r>
+      <w:r>
+        <w:rPr>
+          <w:sz w:val="32"/>
+          <w:szCs w:val="32"/>
+          <w:lang w:val="en-US"/>
+        </w:rPr>
+        <w:t xml:space="preserve"> </w:t>
+      </w:r>
+      <w:r>
+        <w:rPr>
+          <w:rFonts w:hint="eastAsia"/>
+          <w:sz w:val="32"/>
+          <w:szCs w:val="32"/>
+          <w:lang w:val="en-US"/>
+        </w:rPr>
+        <w:t>user</w:t>
+      </w:r>
+      <w:r>
+        <w:rPr>
+          <w:sz w:val="32"/>
+          <w:szCs w:val="32"/>
+          <w:lang w:val="en-US"/>
+        </w:rPr>
+        <w:t xml:space="preserve"> </w:t>
+      </w:r>
+      <w:r>
+        <w:rPr>
+          <w:rFonts w:hint="eastAsia"/>
+          <w:sz w:val="32"/>
+          <w:szCs w:val="32"/>
+          <w:lang w:val="en-US"/>
+        </w:rPr>
+        <w:t>can</w:t>
+      </w:r>
+      <w:r>
+        <w:rPr>
+          <w:sz w:val="32"/>
+          <w:szCs w:val="32"/>
+          <w:lang w:val="en-US"/>
+        </w:rPr>
+        <w:t xml:space="preserve"> </w:t>
+      </w:r>
+      <w:r>
+        <w:rPr>
+          <w:rFonts w:hint="eastAsia"/>
+          <w:sz w:val="32"/>
+          <w:szCs w:val="32"/>
+          <w:lang w:val="en-US"/>
+        </w:rPr>
+        <w:t>play</w:t>
+      </w:r>
+      <w:r>
+        <w:rPr>
+          <w:sz w:val="32"/>
+          <w:szCs w:val="32"/>
+          <w:lang w:val="en-US"/>
+        </w:rPr>
+        <w:t xml:space="preserve"> </w:t>
+      </w:r>
+      <w:r>
+        <w:rPr>
+          <w:rFonts w:hint="eastAsia"/>
+          <w:sz w:val="32"/>
+          <w:szCs w:val="32"/>
+          <w:lang w:val="en-US"/>
+        </w:rPr>
+        <w:t>the</w:t>
+      </w:r>
+      <w:r>
+        <w:rPr>
+          <w:sz w:val="32"/>
+          <w:szCs w:val="32"/>
+          <w:lang w:val="en-US"/>
+        </w:rPr>
+        <w:t xml:space="preserve"> </w:t>
+      </w:r>
+      <w:r>
+        <w:rPr>
+          <w:rFonts w:hint="eastAsia"/>
+          <w:sz w:val="32"/>
+          <w:szCs w:val="32"/>
+          <w:lang w:val="en-US"/>
+        </w:rPr>
+        <w:t>game</w:t>
+      </w:r>
+      <w:r>
+        <w:rPr>
+          <w:sz w:val="32"/>
+          <w:szCs w:val="32"/>
+          <w:lang w:val="en-US"/>
+        </w:rPr>
+        <w:t xml:space="preserve"> </w:t>
+      </w:r>
+      <w:r>
+        <w:rPr>
+          <w:rFonts w:hint="eastAsia"/>
+          <w:sz w:val="32"/>
+          <w:szCs w:val="32"/>
+          <w:lang w:val="en-US"/>
+        </w:rPr>
+        <w:t>now</w:t>
+      </w:r>
+      <w:r>
+        <w:rPr>
+          <w:sz w:val="32"/>
+          <w:szCs w:val="32"/>
+          <w:lang w:val="en-US"/>
+        </w:rPr>
+        <w:t xml:space="preserve">. 2) When </w:t>
+      </w:r>
+      <w:r>
+        <w:rPr>
+          <w:rFonts w:hint="eastAsia"/>
+          <w:sz w:val="32"/>
+          <w:szCs w:val="32"/>
+          <w:lang w:val="en-US"/>
+        </w:rPr>
+        <w:t>the</w:t>
+      </w:r>
+      <w:r>
+        <w:rPr>
+          <w:sz w:val="32"/>
+          <w:szCs w:val="32"/>
+          <w:lang w:val="en-US"/>
+        </w:rPr>
+        <w:t xml:space="preserve"> </w:t>
+      </w:r>
+      <w:r>
+        <w:rPr>
+          <w:rFonts w:hint="eastAsia"/>
+          <w:sz w:val="32"/>
+          <w:szCs w:val="32"/>
+          <w:lang w:val="en-US"/>
+        </w:rPr>
+        <w:t>ball</w:t>
+      </w:r>
+      <w:r>
+        <w:rPr>
+          <w:sz w:val="32"/>
+          <w:szCs w:val="32"/>
+          <w:lang w:val="en-US"/>
+        </w:rPr>
+        <w:t xml:space="preserve"> </w:t>
+      </w:r>
+      <w:r>
+        <w:rPr>
+          <w:rFonts w:hint="eastAsia"/>
+          <w:sz w:val="32"/>
+          <w:szCs w:val="32"/>
+          <w:lang w:val="en-US"/>
+        </w:rPr>
+        <w:t>mak</w:t>
+      </w:r>
+      <w:r>
+        <w:rPr>
+          <w:sz w:val="32"/>
+          <w:szCs w:val="32"/>
+          <w:lang w:val="en-US"/>
+        </w:rPr>
+        <w:t>ing a</w:t>
+      </w:r>
+      <w:r>
+        <w:rPr>
+          <w:sz w:val="32"/>
+          <w:szCs w:val="32"/>
+          <w:lang w:val="en-US"/>
+        </w:rPr>
+        <w:t xml:space="preserve"> </w:t>
+      </w:r>
+      <w:r>
+        <w:rPr>
+          <w:rFonts w:hint="eastAsia"/>
+          <w:sz w:val="32"/>
+          <w:szCs w:val="32"/>
+          <w:lang w:val="en-US"/>
+        </w:rPr>
+        <w:t>collision</w:t>
+      </w:r>
+      <w:r>
+        <w:rPr>
+          <w:sz w:val="32"/>
+          <w:szCs w:val="32"/>
+          <w:lang w:val="en-US"/>
+        </w:rPr>
+        <w:t xml:space="preserve"> </w:t>
+      </w:r>
+      <w:r>
+        <w:rPr>
+          <w:rFonts w:hint="eastAsia"/>
+          <w:sz w:val="32"/>
+          <w:szCs w:val="32"/>
+          <w:lang w:val="en-US"/>
+        </w:rPr>
+        <w:t>with</w:t>
+      </w:r>
+      <w:r>
+        <w:rPr>
+          <w:sz w:val="32"/>
+          <w:szCs w:val="32"/>
+          <w:lang w:val="en-US"/>
+        </w:rPr>
+        <w:t xml:space="preserve"> </w:t>
+      </w:r>
+      <w:r>
+        <w:rPr>
+          <w:rFonts w:hint="eastAsia"/>
+          <w:sz w:val="32"/>
+          <w:szCs w:val="32"/>
+          <w:lang w:val="en-US"/>
+        </w:rPr>
+        <w:t>any</w:t>
+      </w:r>
+      <w:r>
+        <w:rPr>
+          <w:sz w:val="32"/>
+          <w:szCs w:val="32"/>
+          <w:lang w:val="en-US"/>
+        </w:rPr>
+        <w:t xml:space="preserve"> </w:t>
+      </w:r>
+      <w:r>
+        <w:rPr>
+          <w:rFonts w:hint="eastAsia"/>
+          <w:sz w:val="32"/>
+          <w:szCs w:val="32"/>
+          <w:lang w:val="en-US"/>
+        </w:rPr>
+        <w:t>targets</w:t>
+      </w:r>
+      <w:r>
+        <w:rPr>
+          <w:sz w:val="32"/>
+          <w:szCs w:val="32"/>
+          <w:lang w:val="en-US"/>
+        </w:rPr>
+        <w:t xml:space="preserve">, the current </w:t>
+      </w:r>
+      <w:r>
+        <w:rPr>
+          <w:sz w:val="32"/>
+          <w:szCs w:val="32"/>
+          <w:lang w:val="en-US"/>
+        </w:rPr>
+        <w:lastRenderedPageBreak/>
+        <w:t xml:space="preserve">score will be </w:t>
+      </w:r>
+      <w:r>
+        <w:rPr>
+          <w:rFonts w:hint="eastAsia"/>
+          <w:sz w:val="32"/>
+          <w:szCs w:val="32"/>
+          <w:lang w:val="en-US"/>
+        </w:rPr>
+        <w:t>accumulated</w:t>
+      </w:r>
+      <w:r>
+        <w:rPr>
+          <w:sz w:val="32"/>
+          <w:szCs w:val="32"/>
+          <w:lang w:val="en-US"/>
+        </w:rPr>
+        <w:t xml:space="preserve"> </w:t>
+      </w:r>
+      <w:r>
+        <w:rPr>
+          <w:rFonts w:hint="eastAsia"/>
+          <w:sz w:val="32"/>
+          <w:szCs w:val="32"/>
+          <w:lang w:val="en-US"/>
+        </w:rPr>
+        <w:t>with</w:t>
+      </w:r>
+      <w:r>
+        <w:rPr>
+          <w:sz w:val="32"/>
+          <w:szCs w:val="32"/>
+          <w:lang w:val="en-US"/>
+        </w:rPr>
+        <w:t xml:space="preserve"> </w:t>
+      </w:r>
+      <w:r>
+        <w:rPr>
+          <w:rFonts w:hint="eastAsia"/>
+          <w:sz w:val="32"/>
+          <w:szCs w:val="32"/>
+          <w:lang w:val="en-US"/>
+        </w:rPr>
+        <w:t>the</w:t>
+      </w:r>
+      <w:r>
+        <w:rPr>
+          <w:sz w:val="32"/>
+          <w:szCs w:val="32"/>
+          <w:lang w:val="en-US"/>
+        </w:rPr>
+        <w:t xml:space="preserve"> </w:t>
+      </w:r>
+      <w:r>
+        <w:rPr>
+          <w:rFonts w:hint="eastAsia"/>
+          <w:sz w:val="32"/>
+          <w:szCs w:val="32"/>
+          <w:lang w:val="en-US"/>
+        </w:rPr>
+        <w:t>value</w:t>
+      </w:r>
+      <w:r>
+        <w:rPr>
+          <w:sz w:val="32"/>
+          <w:szCs w:val="32"/>
+          <w:lang w:val="en-US"/>
+        </w:rPr>
+        <w:t xml:space="preserve"> </w:t>
+      </w:r>
+      <w:r>
+        <w:rPr>
+          <w:rFonts w:hint="eastAsia"/>
+          <w:sz w:val="32"/>
+          <w:szCs w:val="32"/>
+          <w:lang w:val="en-US"/>
+        </w:rPr>
+        <w:t>of</w:t>
+      </w:r>
+      <w:r>
+        <w:rPr>
+          <w:sz w:val="32"/>
+          <w:szCs w:val="32"/>
+          <w:lang w:val="en-US"/>
+        </w:rPr>
+        <w:t xml:space="preserve"> </w:t>
+      </w:r>
+      <w:r>
+        <w:rPr>
+          <w:rFonts w:hint="eastAsia"/>
+          <w:sz w:val="32"/>
+          <w:szCs w:val="32"/>
+          <w:lang w:val="en-US"/>
+        </w:rPr>
+        <w:t>that</w:t>
+      </w:r>
+      <w:r>
+        <w:rPr>
+          <w:sz w:val="32"/>
+          <w:szCs w:val="32"/>
+          <w:lang w:val="en-US"/>
+        </w:rPr>
+        <w:t xml:space="preserve"> </w:t>
+      </w:r>
+      <w:r>
+        <w:rPr>
+          <w:rFonts w:hint="eastAsia"/>
+          <w:sz w:val="32"/>
+          <w:szCs w:val="32"/>
+          <w:lang w:val="en-US"/>
+        </w:rPr>
+        <w:t>target</w:t>
+      </w:r>
+      <w:r>
+        <w:rPr>
+          <w:sz w:val="32"/>
+          <w:szCs w:val="32"/>
+          <w:lang w:val="en-US"/>
+        </w:rPr>
+        <w:t xml:space="preserve">, the score will </w:t>
+      </w:r>
+      <w:r>
+        <w:rPr>
+          <w:sz w:val="32"/>
+          <w:szCs w:val="32"/>
+          <w:lang w:val="en-US"/>
+        </w:rPr>
+        <w:t xml:space="preserve">be </w:t>
+      </w:r>
+      <w:r>
+        <w:rPr>
+          <w:sz w:val="32"/>
+          <w:szCs w:val="32"/>
+          <w:lang w:val="en-US"/>
+        </w:rPr>
+        <w:t>timely update</w:t>
+      </w:r>
+      <w:r>
+        <w:rPr>
+          <w:sz w:val="32"/>
+          <w:szCs w:val="32"/>
+          <w:lang w:val="en-US"/>
+        </w:rPr>
+        <w:t>d</w:t>
+      </w:r>
+      <w:r>
+        <w:rPr>
+          <w:sz w:val="32"/>
+          <w:szCs w:val="32"/>
+          <w:lang w:val="en-US"/>
+        </w:rPr>
+        <w:t xml:space="preserve"> in the top score view. 3</w:t>
+      </w:r>
+      <w:r>
+        <w:rPr>
+          <w:rFonts w:hint="eastAsia"/>
+          <w:sz w:val="32"/>
+          <w:szCs w:val="32"/>
+          <w:lang w:val="en-US"/>
+        </w:rPr>
+        <w:t>)</w:t>
+      </w:r>
+      <w:r>
+        <w:rPr>
+          <w:sz w:val="32"/>
+          <w:szCs w:val="32"/>
+          <w:lang w:val="en-US"/>
+        </w:rPr>
+        <w:t xml:space="preserve"> </w:t>
+      </w:r>
+      <w:r>
+        <w:rPr>
+          <w:rFonts w:hint="eastAsia"/>
+          <w:sz w:val="32"/>
+          <w:szCs w:val="32"/>
+          <w:lang w:val="en-US"/>
+        </w:rPr>
+        <w:t>After</w:t>
+      </w:r>
+      <w:r>
+        <w:rPr>
+          <w:sz w:val="32"/>
+          <w:szCs w:val="32"/>
+          <w:lang w:val="en-US"/>
+        </w:rPr>
+        <w:t xml:space="preserve"> game is over, an alert window pops up to show the final score</w:t>
+      </w:r>
+      <w:r>
+        <w:rPr>
+          <w:rFonts w:hint="eastAsia"/>
+          <w:sz w:val="32"/>
+          <w:szCs w:val="32"/>
+          <w:lang w:val="en-US"/>
+        </w:rPr>
+        <w:t>.</w:t>
+      </w:r>
+      <w:r>
+        <w:rPr>
+          <w:sz w:val="32"/>
+          <w:szCs w:val="32"/>
+          <w:lang w:val="en-US"/>
+        </w:rPr>
+        <w:t xml:space="preserve"> 4) After user click</w:t>
+      </w:r>
+      <w:r>
+        <w:rPr>
+          <w:rFonts w:hint="eastAsia"/>
+          <w:sz w:val="32"/>
+          <w:szCs w:val="32"/>
+          <w:lang w:val="en-US"/>
+        </w:rPr>
+        <w:t>ing</w:t>
+      </w:r>
+      <w:r>
+        <w:rPr>
+          <w:sz w:val="32"/>
+          <w:szCs w:val="32"/>
+          <w:lang w:val="en-US"/>
+        </w:rPr>
+        <w:t xml:space="preserve"> the OK button, the game will be reset, so as the score view.</w:t>
+      </w:r>
+    </w:p>
+    <w:p>
+      <w:pPr>
+        <w:spacing w:line="360" w:lineRule="auto"/>
+        <w:rPr>
+          <w:sz w:val="40"/>
+          <w:szCs w:val="40"/>
+          <w:lang w:val="en-US"/>
+        </w:rPr>
+      </w:pPr>
+    </w:p>
+    <w:p>
+      <w:pPr>
+        <w:spacing w:line="360" w:lineRule="auto"/>
+        <w:rPr>
+          <w:sz w:val="40"/>
+          <w:szCs w:val="40"/>
+          <w:lang w:val="en-US"/>
+        </w:rPr>
+      </w:pPr>
     </w:p>
     <w:p>
       <w:pPr>
@@ -15884,7 +16448,6 @@
           <w:szCs w:val="32"/>
           <w:lang w:val="en-US"/>
         </w:rPr>
-        <w:lastRenderedPageBreak/>
         <w:t>Original</w:t>
       </w:r>
       <w:r>
@@ -18005,7 +18568,7 @@
   <w:style w:type="paragraph" w:default="1" w:styleId="Normal">
     <w:name w:val="Normal"/>
     <w:qFormat/>
-    <w:rsid w:val="005F75B9"/>
+    <w:rsid w:val="00B7320E"/>
   </w:style>
   <w:style w:type="paragraph" w:styleId="Heading1">
     <w:name w:val="heading 1"/>

</xml_diff>

<commit_message>
Task 19: Test score system
</commit_message>
<xml_diff>
--- a/COMPX202-A8.docx
+++ b/COMPX202-A8.docx
@@ -7481,8 +7481,19 @@
           <w:szCs w:val="32"/>
           <w:lang w:val="en-US"/>
         </w:rPr>
-        <w:t xml:space="preserve"> Also</w:t>
-      </w:r>
+        <w:t xml:space="preserve"> </w:t>
+      </w:r>
+      <w:proofErr w:type="gramStart"/>
+      <w:r>
+        <w:rPr>
+          <w:rFonts w:hint="eastAsia"/>
+          <w:sz w:val="32"/>
+          <w:szCs w:val="32"/>
+          <w:lang w:val="en-US"/>
+        </w:rPr>
+        <w:t>Also</w:t>
+      </w:r>
+      <w:proofErr w:type="gramEnd"/>
       <w:r>
         <w:rPr>
           <w:sz w:val="32"/>
@@ -7839,7 +7850,25 @@
           <w:szCs w:val="32"/>
           <w:lang w:val="en-US"/>
         </w:rPr>
-        <w:t xml:space="preserve">The welcome screen is also the every first screen when user open the game, thus it must have following functions: 1) game brand </w:t>
+        <w:t xml:space="preserve">The welcome screen is also </w:t>
+      </w:r>
+      <w:proofErr w:type="gramStart"/>
+      <w:r>
+        <w:rPr>
+          <w:sz w:val="32"/>
+          <w:szCs w:val="32"/>
+          <w:lang w:val="en-US"/>
+        </w:rPr>
+        <w:t>the every</w:t>
+      </w:r>
+      <w:proofErr w:type="gramEnd"/>
+      <w:r>
+        <w:rPr>
+          <w:sz w:val="32"/>
+          <w:szCs w:val="32"/>
+          <w:lang w:val="en-US"/>
+        </w:rPr>
+        <w:t xml:space="preserve"> first screen when user open the game, thus it must have following functions: 1) game brand </w:t>
       </w:r>
       <w:r>
         <w:rPr>
@@ -7856,7 +7885,25 @@
           <w:szCs w:val="32"/>
           <w:lang w:val="en-US"/>
         </w:rPr>
-        <w:t xml:space="preserve">: telling user what game he is playing. 2) A input allow user to type in his name. 3) A play button to start the game (go to the game </w:t>
+        <w:t xml:space="preserve">: telling user what game he is playing. 2) </w:t>
+      </w:r>
+      <w:proofErr w:type="gramStart"/>
+      <w:r>
+        <w:rPr>
+          <w:sz w:val="32"/>
+          <w:szCs w:val="32"/>
+          <w:lang w:val="en-US"/>
+        </w:rPr>
+        <w:t>A</w:t>
+      </w:r>
+      <w:proofErr w:type="gramEnd"/>
+      <w:r>
+        <w:rPr>
+          <w:sz w:val="32"/>
+          <w:szCs w:val="32"/>
+          <w:lang w:val="en-US"/>
+        </w:rPr>
+        <w:t xml:space="preserve"> input allow user to type in his name. 3) A play button to start the game (go to the game </w:t>
       </w:r>
       <w:r>
         <w:rPr>
@@ -9663,7 +9710,25 @@
           <w:szCs w:val="32"/>
           <w:lang w:val="en-US"/>
         </w:rPr>
-        <w:t xml:space="preserve"> 1) A tip message tells user the game is going to start. 2) A cancel button which stops the current game and go back to home screen. 3) A replay button allows user to replay the game. 4) A rank button allows user to go to the score screen. 5) A message in the top showing real-time score. 6) A message box pop up after the game is </w:t>
+        <w:t xml:space="preserve"> 1) A tip message tells user the game is going to start. 2) A cancel button which stops the current game and go back to home screen. 3) A replay button allows user to replay the game. 4) A rank button allows user to go to the score screen. 5) A message in the top showing real-time score. 6) A message box </w:t>
+      </w:r>
+      <w:proofErr w:type="gramStart"/>
+      <w:r>
+        <w:rPr>
+          <w:sz w:val="32"/>
+          <w:szCs w:val="32"/>
+          <w:lang w:val="en-US"/>
+        </w:rPr>
+        <w:t>pop</w:t>
+      </w:r>
+      <w:proofErr w:type="gramEnd"/>
+      <w:r>
+        <w:rPr>
+          <w:sz w:val="32"/>
+          <w:szCs w:val="32"/>
+          <w:lang w:val="en-US"/>
+        </w:rPr>
+        <w:t xml:space="preserve"> up after the game is </w:t>
       </w:r>
       <w:r>
         <w:rPr>
@@ -10574,6 +10639,7 @@
         </w:rPr>
         <w:t xml:space="preserve"> </w:t>
       </w:r>
+      <w:proofErr w:type="gramStart"/>
       <w:r>
         <w:rPr>
           <w:rFonts w:hint="eastAsia"/>
@@ -10583,6 +10649,7 @@
         </w:rPr>
         <w:t>reach</w:t>
       </w:r>
+      <w:proofErr w:type="gramEnd"/>
       <w:r>
         <w:rPr>
           <w:sz w:val="32"/>
@@ -10656,7 +10723,25 @@
           <w:szCs w:val="32"/>
           <w:lang w:val="en-US"/>
         </w:rPr>
-        <w:t xml:space="preserve"> the one nearer the top screen contains more points(3points, 2points, 1point). </w:t>
+        <w:t xml:space="preserve"> the one nearer the top screen contains more </w:t>
+      </w:r>
+      <w:proofErr w:type="gramStart"/>
+      <w:r>
+        <w:rPr>
+          <w:sz w:val="32"/>
+          <w:szCs w:val="32"/>
+          <w:lang w:val="en-US"/>
+        </w:rPr>
+        <w:t>points(</w:t>
+      </w:r>
+      <w:proofErr w:type="gramEnd"/>
+      <w:r>
+        <w:rPr>
+          <w:sz w:val="32"/>
+          <w:szCs w:val="32"/>
+          <w:lang w:val="en-US"/>
+        </w:rPr>
+        <w:t xml:space="preserve">3points, 2points, 1point). </w:t>
       </w:r>
       <w:r>
         <w:rPr>
@@ -10666,6 +10751,7 @@
         </w:rPr>
         <w:t xml:space="preserve">The total points will </w:t>
       </w:r>
+      <w:proofErr w:type="gramStart"/>
       <w:r>
         <w:rPr>
           <w:rFonts w:hint="eastAsia"/>
@@ -10675,6 +10761,7 @@
         </w:rPr>
         <w:t>accumulated</w:t>
       </w:r>
+      <w:proofErr w:type="gramEnd"/>
       <w:r>
         <w:rPr>
           <w:sz w:val="32"/>
@@ -11740,6 +11827,7 @@
         </w:rPr>
         <w:t xml:space="preserve"> and Circle class </w:t>
       </w:r>
+      <w:proofErr w:type="gramStart"/>
       <w:r>
         <w:rPr>
           <w:rFonts w:hint="eastAsia"/>
@@ -11766,6 +11854,7 @@
         </w:rPr>
         <w:t>both</w:t>
       </w:r>
+      <w:proofErr w:type="gramEnd"/>
       <w:r>
         <w:rPr>
           <w:sz w:val="32"/>
@@ -12588,7 +12677,25 @@
           <w:szCs w:val="32"/>
           <w:lang w:val="en-US"/>
         </w:rPr>
-        <w:t xml:space="preserve">the ball will start move. If the touch point far away from ball, ball will not be moved. 2) Ball will move follow the direction </w:t>
+        <w:t xml:space="preserve">the ball will start move. If the touch </w:t>
+      </w:r>
+      <w:proofErr w:type="gramStart"/>
+      <w:r>
+        <w:rPr>
+          <w:sz w:val="32"/>
+          <w:szCs w:val="32"/>
+          <w:lang w:val="en-US"/>
+        </w:rPr>
+        <w:t>point</w:t>
+      </w:r>
+      <w:proofErr w:type="gramEnd"/>
+      <w:r>
+        <w:rPr>
+          <w:sz w:val="32"/>
+          <w:szCs w:val="32"/>
+          <w:lang w:val="en-US"/>
+        </w:rPr>
+        <w:t xml:space="preserve"> far away from ball, ball will not be moved. 2) Ball will move follow the direction </w:t>
       </w:r>
       <w:r>
         <w:rPr>
@@ -13610,6 +13717,7 @@
         </w:rPr>
         <w:t xml:space="preserve"> </w:t>
       </w:r>
+      <w:proofErr w:type="gramStart"/>
       <w:r>
         <w:rPr>
           <w:rFonts w:hint="eastAsia"/>
@@ -13619,6 +13727,7 @@
         </w:rPr>
         <w:t>move</w:t>
       </w:r>
+      <w:proofErr w:type="gramEnd"/>
       <w:r>
         <w:rPr>
           <w:sz w:val="32"/>
@@ -14673,6 +14782,7 @@
         </w:rPr>
         <w:t xml:space="preserve"> </w:t>
       </w:r>
+      <w:proofErr w:type="gramStart"/>
       <w:r>
         <w:rPr>
           <w:rFonts w:hint="eastAsia"/>
@@ -14682,6 +14792,7 @@
         </w:rPr>
         <w:t>intersect</w:t>
       </w:r>
+      <w:proofErr w:type="gramEnd"/>
       <w:r>
         <w:rPr>
           <w:sz w:val="32"/>
@@ -15079,7 +15190,25 @@
           <w:szCs w:val="32"/>
           <w:lang w:val="en-US"/>
         </w:rPr>
-        <w:t>When testing obstacles, I found that the width of the obstacles is too large, which makes the ball easy to touch and makes scoring difficult. So I reduced the size and location of the obstacles. For mobile obstacles, I reduce their movement range and speed, because too difficult games will lead to a very poor sense of experience.</w:t>
+        <w:t xml:space="preserve">When testing obstacles, I found that the width of the obstacles is too large, which makes the ball easy to touch and makes scoring difficult. </w:t>
+      </w:r>
+      <w:proofErr w:type="gramStart"/>
+      <w:r>
+        <w:rPr>
+          <w:sz w:val="32"/>
+          <w:szCs w:val="32"/>
+          <w:lang w:val="en-US"/>
+        </w:rPr>
+        <w:t>So</w:t>
+      </w:r>
+      <w:proofErr w:type="gramEnd"/>
+      <w:r>
+        <w:rPr>
+          <w:sz w:val="32"/>
+          <w:szCs w:val="32"/>
+          <w:lang w:val="en-US"/>
+        </w:rPr>
+        <w:t xml:space="preserve"> I reduced the size and location of the obstacles. For mobile obstacles, I reduce their movement range and speed, because too difficult games will lead to a very poor sense of experience.</w:t>
       </w:r>
     </w:p>
     <w:p>
@@ -15249,7 +15378,25 @@
           <w:szCs w:val="32"/>
           <w:lang w:val="en-US"/>
         </w:rPr>
-        <w:t xml:space="preserve">For the target ball, during the test, I found that the number of target balls was too small. It's very difficult for the purple ball to hit the green target ball, which makes scoring very difficult. So I increased the </w:t>
+        <w:t xml:space="preserve">For the target ball, during the test, I found that the number of target balls was too small. It's very difficult for the purple ball to hit the green target ball, which makes scoring very difficult. </w:t>
+      </w:r>
+      <w:proofErr w:type="gramStart"/>
+      <w:r>
+        <w:rPr>
+          <w:sz w:val="32"/>
+          <w:szCs w:val="32"/>
+          <w:lang w:val="en-US"/>
+        </w:rPr>
+        <w:t>So</w:t>
+      </w:r>
+      <w:proofErr w:type="gramEnd"/>
+      <w:r>
+        <w:rPr>
+          <w:sz w:val="32"/>
+          <w:szCs w:val="32"/>
+          <w:lang w:val="en-US"/>
+        </w:rPr>
+        <w:t xml:space="preserve"> I increased the </w:t>
       </w:r>
       <w:r>
         <w:rPr>
@@ -15435,15 +15582,7 @@
           <w:szCs w:val="32"/>
           <w:lang w:val="en-US"/>
         </w:rPr>
-        <w:t xml:space="preserve">: </w:t>
-      </w:r>
-      <w:r>
-        <w:rPr>
-          <w:sz w:val="32"/>
-          <w:szCs w:val="32"/>
-          <w:lang w:val="en-US"/>
-        </w:rPr>
-        <w:t>3</w:t>
+        <w:t>: 3</w:t>
       </w:r>
       <w:r>
         <w:rPr>
@@ -15479,15 +15618,7 @@
           <w:szCs w:val="32"/>
           <w:lang w:val="en-US"/>
         </w:rPr>
-        <w:t xml:space="preserve">: </w:t>
-      </w:r>
-      <w:r>
-        <w:rPr>
-          <w:sz w:val="32"/>
-          <w:szCs w:val="32"/>
-          <w:lang w:val="en-US"/>
-        </w:rPr>
-        <w:t>3</w:t>
+        <w:t>: 3</w:t>
       </w:r>
       <w:r>
         <w:rPr>
@@ -16090,6 +16221,184 @@
           <w:lang w:val="en-US"/>
         </w:rPr>
         <w:t xml:space="preserve"> the OK button, the game will be reset, so as the score view.</w:t>
+      </w:r>
+    </w:p>
+    <w:p>
+      <w:pPr>
+        <w:spacing w:line="360" w:lineRule="auto"/>
+        <w:rPr>
+          <w:sz w:val="32"/>
+          <w:szCs w:val="32"/>
+          <w:lang w:val="en-US"/>
+        </w:rPr>
+      </w:pPr>
+    </w:p>
+    <w:p>
+      <w:pPr>
+        <w:spacing w:line="360" w:lineRule="auto"/>
+        <w:rPr>
+          <w:sz w:val="40"/>
+          <w:szCs w:val="40"/>
+          <w:lang w:val="en-US"/>
+        </w:rPr>
+      </w:pPr>
+      <w:r>
+        <w:rPr>
+          <w:sz w:val="40"/>
+          <w:szCs w:val="40"/>
+          <w:lang w:val="en-US"/>
+        </w:rPr>
+        <w:t>Task 2</w:t>
+      </w:r>
+      <w:r>
+        <w:rPr>
+          <w:sz w:val="40"/>
+          <w:szCs w:val="40"/>
+          <w:lang w:val="en-US"/>
+        </w:rPr>
+        <w:t>2</w:t>
+      </w:r>
+      <w:r>
+        <w:rPr>
+          <w:sz w:val="40"/>
+          <w:szCs w:val="40"/>
+          <w:lang w:val="en-US"/>
+        </w:rPr>
+        <w:t xml:space="preserve">: </w:t>
+      </w:r>
+      <w:r>
+        <w:rPr>
+          <w:rFonts w:hint="eastAsia"/>
+          <w:sz w:val="40"/>
+          <w:szCs w:val="40"/>
+          <w:lang w:val="en-US"/>
+        </w:rPr>
+        <w:t>Test</w:t>
+      </w:r>
+      <w:r>
+        <w:rPr>
+          <w:sz w:val="40"/>
+          <w:szCs w:val="40"/>
+          <w:lang w:val="en-US"/>
+        </w:rPr>
+        <w:t xml:space="preserve"> </w:t>
+      </w:r>
+      <w:r>
+        <w:rPr>
+          <w:rFonts w:hint="eastAsia"/>
+          <w:sz w:val="40"/>
+          <w:szCs w:val="40"/>
+          <w:lang w:val="en-US"/>
+        </w:rPr>
+        <w:t>score</w:t>
+      </w:r>
+      <w:r>
+        <w:rPr>
+          <w:sz w:val="40"/>
+          <w:szCs w:val="40"/>
+          <w:lang w:val="en-US"/>
+        </w:rPr>
+        <w:t xml:space="preserve"> </w:t>
+      </w:r>
+      <w:r>
+        <w:rPr>
+          <w:rFonts w:hint="eastAsia"/>
+          <w:sz w:val="40"/>
+          <w:szCs w:val="40"/>
+          <w:lang w:val="en-US"/>
+        </w:rPr>
+        <w:t>system</w:t>
+      </w:r>
+    </w:p>
+    <w:p>
+      <w:pPr>
+        <w:spacing w:line="360" w:lineRule="auto"/>
+        <w:rPr>
+          <w:sz w:val="32"/>
+          <w:szCs w:val="32"/>
+          <w:lang w:val="en-US"/>
+        </w:rPr>
+      </w:pPr>
+      <w:r>
+        <w:rPr>
+          <w:b/>
+          <w:bCs/>
+          <w:sz w:val="32"/>
+          <w:szCs w:val="32"/>
+          <w:lang w:val="en-US"/>
+        </w:rPr>
+        <w:t>TE</w:t>
+      </w:r>
+      <w:r>
+        <w:rPr>
+          <w:sz w:val="32"/>
+          <w:szCs w:val="32"/>
+          <w:lang w:val="en-US"/>
+        </w:rPr>
+        <w:t>: 2</w:t>
+      </w:r>
+      <w:r>
+        <w:rPr>
+          <w:rFonts w:hint="eastAsia"/>
+          <w:sz w:val="32"/>
+          <w:szCs w:val="32"/>
+          <w:lang w:val="en-US"/>
+        </w:rPr>
+        <w:t>hr,</w:t>
+      </w:r>
+      <w:r>
+        <w:rPr>
+          <w:sz w:val="32"/>
+          <w:szCs w:val="32"/>
+          <w:lang w:val="en-US"/>
+        </w:rPr>
+        <w:t xml:space="preserve"> </w:t>
+      </w:r>
+      <w:r>
+        <w:rPr>
+          <w:rFonts w:hint="eastAsia"/>
+          <w:b/>
+          <w:bCs/>
+          <w:sz w:val="32"/>
+          <w:szCs w:val="32"/>
+          <w:lang w:val="en-US"/>
+        </w:rPr>
+        <w:t>Actual</w:t>
+      </w:r>
+      <w:r>
+        <w:rPr>
+          <w:sz w:val="32"/>
+          <w:szCs w:val="32"/>
+          <w:lang w:val="en-US"/>
+        </w:rPr>
+        <w:t>: 1</w:t>
+      </w:r>
+      <w:r>
+        <w:rPr>
+          <w:rFonts w:hint="eastAsia"/>
+          <w:sz w:val="32"/>
+          <w:szCs w:val="32"/>
+          <w:lang w:val="en-US"/>
+        </w:rPr>
+        <w:t>hr</w:t>
+      </w:r>
+    </w:p>
+    <w:p>
+      <w:pPr>
+        <w:spacing w:line="360" w:lineRule="auto"/>
+        <w:rPr>
+          <w:sz w:val="32"/>
+          <w:szCs w:val="32"/>
+          <w:lang w:val="en-US"/>
+        </w:rPr>
+      </w:pPr>
+      <w:r>
+        <w:rPr>
+          <w:sz w:val="32"/>
+          <w:szCs w:val="32"/>
+          <w:lang w:val="en-US"/>
+        </w:rPr>
+        <w:t>When testing the scoring system, we found that if our ball collides with any edge of any target ball, it will lead to extra points, so there will be a lot of extra points for a ball. But we kept the problem because for every ball, the difficulty of collision didn't decrease, so scoring didn't affect the difficulty. After continuous testing, the scoring system is in good condition without errors, and can complete scoring in time.</w:t>
       </w:r>
     </w:p>
     <w:p>
@@ -16448,6 +16757,7 @@
           <w:szCs w:val="32"/>
           <w:lang w:val="en-US"/>
         </w:rPr>
+        <w:lastRenderedPageBreak/>
         <w:t>Original</w:t>
       </w:r>
       <w:r>

</xml_diff>

<commit_message>
Release v1.1: Game screen is finished
</commit_message>
<xml_diff>
--- a/COMPX202-A8.docx
+++ b/COMPX202-A8.docx
@@ -96,23 +96,13 @@
           <w:lang w:val="en-US"/>
         </w:rPr>
       </w:pPr>
-      <w:proofErr w:type="spellStart"/>
-      <w:r>
-        <w:rPr>
-          <w:sz w:val="32"/>
-          <w:szCs w:val="32"/>
-          <w:lang w:val="en-US"/>
-        </w:rPr>
-        <w:t>Xuanlin</w:t>
-      </w:r>
-      <w:proofErr w:type="spellEnd"/>
-      <w:r>
-        <w:rPr>
-          <w:sz w:val="32"/>
-          <w:szCs w:val="32"/>
-          <w:lang w:val="en-US"/>
-        </w:rPr>
-        <w:t xml:space="preserve"> Jiang</w:t>
+      <w:r>
+        <w:rPr>
+          <w:sz w:val="32"/>
+          <w:szCs w:val="32"/>
+          <w:lang w:val="en-US"/>
+        </w:rPr>
+        <w:t>Xuanlin Jiang</w:t>
       </w:r>
       <w:r>
         <w:rPr>
@@ -684,7 +674,6 @@
               </w:rPr>
               <w:t xml:space="preserve"> </w:t>
             </w:r>
-            <w:proofErr w:type="spellStart"/>
             <w:r>
               <w:rPr>
                 <w:sz w:val="32"/>
@@ -693,7 +682,6 @@
               </w:rPr>
               <w:t>hrs</w:t>
             </w:r>
-            <w:proofErr w:type="spellEnd"/>
           </w:p>
         </w:tc>
       </w:tr>
@@ -1888,7 +1876,6 @@
               </w:rPr>
               <w:t xml:space="preserve"> </w:t>
             </w:r>
-            <w:proofErr w:type="spellStart"/>
             <w:r>
               <w:rPr>
                 <w:sz w:val="32"/>
@@ -1905,7 +1892,6 @@
               </w:rPr>
               <w:t>s</w:t>
             </w:r>
-            <w:proofErr w:type="spellEnd"/>
           </w:p>
         </w:tc>
       </w:tr>
@@ -2066,16 +2052,7 @@
                 <w:szCs w:val="32"/>
                 <w:lang w:val="en-US"/>
               </w:rPr>
-              <w:t xml:space="preserve">1 </w:t>
-            </w:r>
-            <w:proofErr w:type="spellStart"/>
-            <w:r>
-              <w:rPr>
-                <w:sz w:val="32"/>
-                <w:szCs w:val="32"/>
-                <w:lang w:val="en-US"/>
-              </w:rPr>
-              <w:t>hr</w:t>
+              <w:t>1 hr</w:t>
             </w:r>
             <w:r>
               <w:rPr>
@@ -2085,7 +2062,6 @@
               </w:rPr>
               <w:t>s</w:t>
             </w:r>
-            <w:proofErr w:type="spellEnd"/>
           </w:p>
         </w:tc>
       </w:tr>
@@ -2661,18 +2637,8 @@
                 <w:szCs w:val="32"/>
                 <w:lang w:val="en-US"/>
               </w:rPr>
-              <w:t xml:space="preserve">1.5 </w:t>
-            </w:r>
-            <w:proofErr w:type="spellStart"/>
-            <w:r>
-              <w:rPr>
-                <w:sz w:val="32"/>
-                <w:szCs w:val="32"/>
-                <w:lang w:val="en-US"/>
-              </w:rPr>
-              <w:t>hrs</w:t>
-            </w:r>
-            <w:proofErr w:type="spellEnd"/>
+              <w:t>1.5 hrs</w:t>
+            </w:r>
           </w:p>
         </w:tc>
       </w:tr>
@@ -2823,7 +2789,6 @@
               </w:rPr>
               <w:t xml:space="preserve">5 </w:t>
             </w:r>
-            <w:proofErr w:type="spellStart"/>
             <w:r>
               <w:rPr>
                 <w:rFonts w:hint="eastAsia"/>
@@ -2833,7 +2798,6 @@
               </w:rPr>
               <w:t>hrs</w:t>
             </w:r>
-            <w:proofErr w:type="spellEnd"/>
           </w:p>
         </w:tc>
       </w:tr>
@@ -2984,7 +2948,6 @@
               </w:rPr>
               <w:t xml:space="preserve"> </w:t>
             </w:r>
-            <w:proofErr w:type="spellStart"/>
             <w:r>
               <w:rPr>
                 <w:rFonts w:hint="eastAsia"/>
@@ -2994,7 +2957,6 @@
               </w:rPr>
               <w:t>hrs</w:t>
             </w:r>
-            <w:proofErr w:type="spellEnd"/>
           </w:p>
         </w:tc>
       </w:tr>
@@ -3145,7 +3107,6 @@
               </w:rPr>
               <w:t xml:space="preserve">5 </w:t>
             </w:r>
-            <w:proofErr w:type="spellStart"/>
             <w:r>
               <w:rPr>
                 <w:rFonts w:hint="eastAsia"/>
@@ -3155,7 +3116,6 @@
               </w:rPr>
               <w:t>hrs</w:t>
             </w:r>
-            <w:proofErr w:type="spellEnd"/>
           </w:p>
         </w:tc>
       </w:tr>
@@ -3306,7 +3266,6 @@
               </w:rPr>
               <w:t xml:space="preserve"> </w:t>
             </w:r>
-            <w:proofErr w:type="spellStart"/>
             <w:r>
               <w:rPr>
                 <w:rFonts w:hint="eastAsia"/>
@@ -3316,7 +3275,6 @@
               </w:rPr>
               <w:t>hrs</w:t>
             </w:r>
-            <w:proofErr w:type="spellEnd"/>
           </w:p>
         </w:tc>
       </w:tr>
@@ -3467,7 +3425,6 @@
               </w:rPr>
               <w:t xml:space="preserve"> </w:t>
             </w:r>
-            <w:proofErr w:type="spellStart"/>
             <w:r>
               <w:rPr>
                 <w:rFonts w:hint="eastAsia"/>
@@ -3477,7 +3434,6 @@
               </w:rPr>
               <w:t>hr</w:t>
             </w:r>
-            <w:proofErr w:type="spellEnd"/>
           </w:p>
         </w:tc>
       </w:tr>
@@ -3628,7 +3584,6 @@
               </w:rPr>
               <w:t xml:space="preserve"> </w:t>
             </w:r>
-            <w:proofErr w:type="spellStart"/>
             <w:r>
               <w:rPr>
                 <w:rFonts w:hint="eastAsia"/>
@@ -3638,7 +3593,6 @@
               </w:rPr>
               <w:t>hr</w:t>
             </w:r>
-            <w:proofErr w:type="spellEnd"/>
           </w:p>
         </w:tc>
       </w:tr>
@@ -3798,7 +3752,6 @@
               </w:rPr>
               <w:t xml:space="preserve"> </w:t>
             </w:r>
-            <w:proofErr w:type="spellStart"/>
             <w:r>
               <w:rPr>
                 <w:rFonts w:hint="eastAsia"/>
@@ -3808,7 +3761,6 @@
               </w:rPr>
               <w:t>hrs</w:t>
             </w:r>
-            <w:proofErr w:type="spellEnd"/>
           </w:p>
         </w:tc>
       </w:tr>
@@ -3959,7 +3911,6 @@
               </w:rPr>
               <w:t xml:space="preserve"> </w:t>
             </w:r>
-            <w:proofErr w:type="spellStart"/>
             <w:r>
               <w:rPr>
                 <w:rFonts w:hint="eastAsia"/>
@@ -3969,7 +3920,6 @@
               </w:rPr>
               <w:t>hrs</w:t>
             </w:r>
-            <w:proofErr w:type="spellEnd"/>
           </w:p>
         </w:tc>
       </w:tr>
@@ -4637,7 +4587,6 @@
               </w:rPr>
               <w:t xml:space="preserve"> </w:t>
             </w:r>
-            <w:proofErr w:type="spellStart"/>
             <w:r>
               <w:rPr>
                 <w:rFonts w:hint="eastAsia"/>
@@ -4647,7 +4596,6 @@
               </w:rPr>
               <w:t>hrs</w:t>
             </w:r>
-            <w:proofErr w:type="spellEnd"/>
           </w:p>
         </w:tc>
       </w:tr>
@@ -4832,7 +4780,6 @@
               </w:rPr>
               <w:t xml:space="preserve"> </w:t>
             </w:r>
-            <w:proofErr w:type="spellStart"/>
             <w:r>
               <w:rPr>
                 <w:rFonts w:hint="eastAsia"/>
@@ -4842,7 +4789,6 @@
               </w:rPr>
               <w:t>hrs</w:t>
             </w:r>
-            <w:proofErr w:type="spellEnd"/>
           </w:p>
         </w:tc>
       </w:tr>
@@ -5027,7 +4973,6 @@
               </w:rPr>
               <w:t xml:space="preserve"> </w:t>
             </w:r>
-            <w:proofErr w:type="spellStart"/>
             <w:r>
               <w:rPr>
                 <w:rFonts w:hint="eastAsia"/>
@@ -5037,7 +4982,6 @@
               </w:rPr>
               <w:t>hrs</w:t>
             </w:r>
-            <w:proofErr w:type="spellEnd"/>
           </w:p>
         </w:tc>
       </w:tr>
@@ -5222,7 +5166,6 @@
               </w:rPr>
               <w:t xml:space="preserve"> </w:t>
             </w:r>
-            <w:proofErr w:type="spellStart"/>
             <w:r>
               <w:rPr>
                 <w:rFonts w:hint="eastAsia"/>
@@ -5232,7 +5175,6 @@
               </w:rPr>
               <w:t>hrs</w:t>
             </w:r>
-            <w:proofErr w:type="spellEnd"/>
           </w:p>
         </w:tc>
       </w:tr>
@@ -5426,7 +5368,6 @@
               </w:rPr>
               <w:t xml:space="preserve"> </w:t>
             </w:r>
-            <w:proofErr w:type="spellStart"/>
             <w:r>
               <w:rPr>
                 <w:rFonts w:hint="eastAsia"/>
@@ -5436,7 +5377,6 @@
               </w:rPr>
               <w:t>hrs</w:t>
             </w:r>
-            <w:proofErr w:type="spellEnd"/>
           </w:p>
         </w:tc>
       </w:tr>
@@ -5638,7 +5578,6 @@
               </w:rPr>
               <w:t xml:space="preserve"> </w:t>
             </w:r>
-            <w:proofErr w:type="spellStart"/>
             <w:r>
               <w:rPr>
                 <w:rFonts w:hint="eastAsia"/>
@@ -5648,7 +5587,6 @@
               </w:rPr>
               <w:t>hrs</w:t>
             </w:r>
-            <w:proofErr w:type="spellEnd"/>
           </w:p>
         </w:tc>
       </w:tr>
@@ -5850,7 +5788,6 @@
               </w:rPr>
               <w:t xml:space="preserve"> </w:t>
             </w:r>
-            <w:proofErr w:type="spellStart"/>
             <w:r>
               <w:rPr>
                 <w:rFonts w:hint="eastAsia"/>
@@ -5860,7 +5797,6 @@
               </w:rPr>
               <w:t>hrs</w:t>
             </w:r>
-            <w:proofErr w:type="spellEnd"/>
           </w:p>
         </w:tc>
       </w:tr>
@@ -6045,7 +5981,6 @@
               </w:rPr>
               <w:t xml:space="preserve"> </w:t>
             </w:r>
-            <w:proofErr w:type="spellStart"/>
             <w:r>
               <w:rPr>
                 <w:rFonts w:hint="eastAsia"/>
@@ -6055,7 +5990,6 @@
               </w:rPr>
               <w:t>hrs</w:t>
             </w:r>
-            <w:proofErr w:type="spellEnd"/>
           </w:p>
         </w:tc>
       </w:tr>
@@ -6240,7 +6174,6 @@
               </w:rPr>
               <w:t xml:space="preserve"> </w:t>
             </w:r>
-            <w:proofErr w:type="spellStart"/>
             <w:r>
               <w:rPr>
                 <w:rFonts w:hint="eastAsia"/>
@@ -6250,7 +6183,6 @@
               </w:rPr>
               <w:t>hrs</w:t>
             </w:r>
-            <w:proofErr w:type="spellEnd"/>
           </w:p>
         </w:tc>
       </w:tr>
@@ -6410,7 +6342,6 @@
               </w:rPr>
               <w:t xml:space="preserve">5 </w:t>
             </w:r>
-            <w:proofErr w:type="spellStart"/>
             <w:r>
               <w:rPr>
                 <w:rFonts w:hint="eastAsia"/>
@@ -6420,7 +6351,6 @@
               </w:rPr>
               <w:t>hrs</w:t>
             </w:r>
-            <w:proofErr w:type="spellEnd"/>
           </w:p>
         </w:tc>
       </w:tr>
@@ -7481,19 +7411,8 @@
           <w:szCs w:val="32"/>
           <w:lang w:val="en-US"/>
         </w:rPr>
-        <w:t xml:space="preserve"> </w:t>
-      </w:r>
-      <w:proofErr w:type="gramStart"/>
-      <w:r>
-        <w:rPr>
-          <w:rFonts w:hint="eastAsia"/>
-          <w:sz w:val="32"/>
-          <w:szCs w:val="32"/>
-          <w:lang w:val="en-US"/>
-        </w:rPr>
-        <w:t>Also</w:t>
-      </w:r>
-      <w:proofErr w:type="gramEnd"/>
+        <w:t xml:space="preserve"> Also</w:t>
+      </w:r>
       <w:r>
         <w:rPr>
           <w:sz w:val="32"/>
@@ -7587,7 +7506,6 @@
         </w:rPr>
         <w:t xml:space="preserve"> </w:t>
       </w:r>
-      <w:proofErr w:type="spellStart"/>
       <w:r>
         <w:rPr>
           <w:rFonts w:hint="eastAsia"/>
@@ -7597,7 +7515,6 @@
         </w:rPr>
         <w:t>FullScreenActivity</w:t>
       </w:r>
-      <w:proofErr w:type="spellEnd"/>
       <w:r>
         <w:rPr>
           <w:sz w:val="32"/>
@@ -7850,25 +7767,7 @@
           <w:szCs w:val="32"/>
           <w:lang w:val="en-US"/>
         </w:rPr>
-        <w:t xml:space="preserve">The welcome screen is also </w:t>
-      </w:r>
-      <w:proofErr w:type="gramStart"/>
-      <w:r>
-        <w:rPr>
-          <w:sz w:val="32"/>
-          <w:szCs w:val="32"/>
-          <w:lang w:val="en-US"/>
-        </w:rPr>
-        <w:t>the every</w:t>
-      </w:r>
-      <w:proofErr w:type="gramEnd"/>
-      <w:r>
-        <w:rPr>
-          <w:sz w:val="32"/>
-          <w:szCs w:val="32"/>
-          <w:lang w:val="en-US"/>
-        </w:rPr>
-        <w:t xml:space="preserve"> first screen when user open the game, thus it must have following functions: 1) game brand </w:t>
+        <w:t xml:space="preserve">The welcome screen is also the every first screen when user open the game, thus it must have following functions: 1) game brand </w:t>
       </w:r>
       <w:r>
         <w:rPr>
@@ -7885,25 +7784,7 @@
           <w:szCs w:val="32"/>
           <w:lang w:val="en-US"/>
         </w:rPr>
-        <w:t xml:space="preserve">: telling user what game he is playing. 2) </w:t>
-      </w:r>
-      <w:proofErr w:type="gramStart"/>
-      <w:r>
-        <w:rPr>
-          <w:sz w:val="32"/>
-          <w:szCs w:val="32"/>
-          <w:lang w:val="en-US"/>
-        </w:rPr>
-        <w:t>A</w:t>
-      </w:r>
-      <w:proofErr w:type="gramEnd"/>
-      <w:r>
-        <w:rPr>
-          <w:sz w:val="32"/>
-          <w:szCs w:val="32"/>
-          <w:lang w:val="en-US"/>
-        </w:rPr>
-        <w:t xml:space="preserve"> input allow user to type in his name. 3) A play button to start the game (go to the game </w:t>
+        <w:t xml:space="preserve">: telling user what game he is playing. 2) A input allow user to type in his name. 3) A play button to start the game (go to the game </w:t>
       </w:r>
       <w:r>
         <w:rPr>
@@ -9659,16 +9540,7 @@
           <w:szCs w:val="32"/>
           <w:lang w:val="en-US"/>
         </w:rPr>
-        <w:t xml:space="preserve">, </w:t>
-      </w:r>
-      <w:proofErr w:type="spellStart"/>
-      <w:r>
-        <w:rPr>
-          <w:sz w:val="32"/>
-          <w:szCs w:val="32"/>
-          <w:lang w:val="en-US"/>
-        </w:rPr>
-        <w:t>d</w:t>
+        <w:t>, d</w:t>
       </w:r>
       <w:r>
         <w:rPr>
@@ -9684,16 +9556,7 @@
           <w:szCs w:val="32"/>
           <w:lang w:val="en-US"/>
         </w:rPr>
-        <w:t>ils</w:t>
-      </w:r>
-      <w:proofErr w:type="spellEnd"/>
-      <w:r>
-        <w:rPr>
-          <w:sz w:val="32"/>
-          <w:szCs w:val="32"/>
-          <w:lang w:val="en-US"/>
-        </w:rPr>
-        <w:t xml:space="preserve"> are as follows</w:t>
+        <w:t>ils are as follows</w:t>
       </w:r>
       <w:r>
         <w:rPr>
@@ -9710,25 +9573,7 @@
           <w:szCs w:val="32"/>
           <w:lang w:val="en-US"/>
         </w:rPr>
-        <w:t xml:space="preserve"> 1) A tip message tells user the game is going to start. 2) A cancel button which stops the current game and go back to home screen. 3) A replay button allows user to replay the game. 4) A rank button allows user to go to the score screen. 5) A message in the top showing real-time score. 6) A message box </w:t>
-      </w:r>
-      <w:proofErr w:type="gramStart"/>
-      <w:r>
-        <w:rPr>
-          <w:sz w:val="32"/>
-          <w:szCs w:val="32"/>
-          <w:lang w:val="en-US"/>
-        </w:rPr>
-        <w:t>pop</w:t>
-      </w:r>
-      <w:proofErr w:type="gramEnd"/>
-      <w:r>
-        <w:rPr>
-          <w:sz w:val="32"/>
-          <w:szCs w:val="32"/>
-          <w:lang w:val="en-US"/>
-        </w:rPr>
-        <w:t xml:space="preserve"> up after the game is </w:t>
+        <w:t xml:space="preserve"> 1) A tip message tells user the game is going to start. 2) A cancel button which stops the current game and go back to home screen. 3) A replay button allows user to replay the game. 4) A rank button allows user to go to the score screen. 5) A message in the top showing real-time score. 6) A message box pop up after the game is </w:t>
       </w:r>
       <w:r>
         <w:rPr>
@@ -10639,7 +10484,6 @@
         </w:rPr>
         <w:t xml:space="preserve"> </w:t>
       </w:r>
-      <w:proofErr w:type="gramStart"/>
       <w:r>
         <w:rPr>
           <w:rFonts w:hint="eastAsia"/>
@@ -10649,7 +10493,6 @@
         </w:rPr>
         <w:t>reach</w:t>
       </w:r>
-      <w:proofErr w:type="gramEnd"/>
       <w:r>
         <w:rPr>
           <w:sz w:val="32"/>
@@ -10723,25 +10566,7 @@
           <w:szCs w:val="32"/>
           <w:lang w:val="en-US"/>
         </w:rPr>
-        <w:t xml:space="preserve"> the one nearer the top screen contains more </w:t>
-      </w:r>
-      <w:proofErr w:type="gramStart"/>
-      <w:r>
-        <w:rPr>
-          <w:sz w:val="32"/>
-          <w:szCs w:val="32"/>
-          <w:lang w:val="en-US"/>
-        </w:rPr>
-        <w:t>points(</w:t>
-      </w:r>
-      <w:proofErr w:type="gramEnd"/>
-      <w:r>
-        <w:rPr>
-          <w:sz w:val="32"/>
-          <w:szCs w:val="32"/>
-          <w:lang w:val="en-US"/>
-        </w:rPr>
-        <w:t xml:space="preserve">3points, 2points, 1point). </w:t>
+        <w:t xml:space="preserve"> the one nearer the top screen contains more points(3points, 2points, 1point). </w:t>
       </w:r>
       <w:r>
         <w:rPr>
@@ -10751,7 +10576,6 @@
         </w:rPr>
         <w:t xml:space="preserve">The total points will </w:t>
       </w:r>
-      <w:proofErr w:type="gramStart"/>
       <w:r>
         <w:rPr>
           <w:rFonts w:hint="eastAsia"/>
@@ -10761,7 +10585,6 @@
         </w:rPr>
         <w:t>accumulated</w:t>
       </w:r>
-      <w:proofErr w:type="gramEnd"/>
       <w:r>
         <w:rPr>
           <w:sz w:val="32"/>
@@ -11528,7 +11351,6 @@
           <w:lang w:val="en-US"/>
         </w:rPr>
       </w:pPr>
-      <w:proofErr w:type="spellStart"/>
       <w:r>
         <w:rPr>
           <w:rFonts w:hint="eastAsia"/>
@@ -11538,7 +11360,6 @@
         </w:rPr>
         <w:t>VisibleObject</w:t>
       </w:r>
-      <w:proofErr w:type="spellEnd"/>
       <w:r>
         <w:rPr>
           <w:sz w:val="32"/>
@@ -11827,7 +11648,6 @@
         </w:rPr>
         <w:t xml:space="preserve"> and Circle class </w:t>
       </w:r>
-      <w:proofErr w:type="gramStart"/>
       <w:r>
         <w:rPr>
           <w:rFonts w:hint="eastAsia"/>
@@ -11854,7 +11674,6 @@
         </w:rPr>
         <w:t>both</w:t>
       </w:r>
-      <w:proofErr w:type="gramEnd"/>
       <w:r>
         <w:rPr>
           <w:sz w:val="32"/>
@@ -12677,25 +12496,7 @@
           <w:szCs w:val="32"/>
           <w:lang w:val="en-US"/>
         </w:rPr>
-        <w:t xml:space="preserve">the ball will start move. If the touch </w:t>
-      </w:r>
-      <w:proofErr w:type="gramStart"/>
-      <w:r>
-        <w:rPr>
-          <w:sz w:val="32"/>
-          <w:szCs w:val="32"/>
-          <w:lang w:val="en-US"/>
-        </w:rPr>
-        <w:t>point</w:t>
-      </w:r>
-      <w:proofErr w:type="gramEnd"/>
-      <w:r>
-        <w:rPr>
-          <w:sz w:val="32"/>
-          <w:szCs w:val="32"/>
-          <w:lang w:val="en-US"/>
-        </w:rPr>
-        <w:t xml:space="preserve"> far away from ball, ball will not be moved. 2) Ball will move follow the direction </w:t>
+        <w:t xml:space="preserve">the ball will start move. If the touch point far away from ball, ball will not be moved. 2) Ball will move follow the direction </w:t>
       </w:r>
       <w:r>
         <w:rPr>
@@ -13717,7 +13518,6 @@
         </w:rPr>
         <w:t xml:space="preserve"> </w:t>
       </w:r>
-      <w:proofErr w:type="gramStart"/>
       <w:r>
         <w:rPr>
           <w:rFonts w:hint="eastAsia"/>
@@ -13727,7 +13527,6 @@
         </w:rPr>
         <w:t>move</w:t>
       </w:r>
-      <w:proofErr w:type="gramEnd"/>
       <w:r>
         <w:rPr>
           <w:sz w:val="32"/>
@@ -14782,7 +14581,6 @@
         </w:rPr>
         <w:t xml:space="preserve"> </w:t>
       </w:r>
-      <w:proofErr w:type="gramStart"/>
       <w:r>
         <w:rPr>
           <w:rFonts w:hint="eastAsia"/>
@@ -14792,7 +14590,6 @@
         </w:rPr>
         <w:t>intersect</w:t>
       </w:r>
-      <w:proofErr w:type="gramEnd"/>
       <w:r>
         <w:rPr>
           <w:sz w:val="32"/>
@@ -15190,25 +14987,7 @@
           <w:szCs w:val="32"/>
           <w:lang w:val="en-US"/>
         </w:rPr>
-        <w:t xml:space="preserve">When testing obstacles, I found that the width of the obstacles is too large, which makes the ball easy to touch and makes scoring difficult. </w:t>
-      </w:r>
-      <w:proofErr w:type="gramStart"/>
-      <w:r>
-        <w:rPr>
-          <w:sz w:val="32"/>
-          <w:szCs w:val="32"/>
-          <w:lang w:val="en-US"/>
-        </w:rPr>
-        <w:t>So</w:t>
-      </w:r>
-      <w:proofErr w:type="gramEnd"/>
-      <w:r>
-        <w:rPr>
-          <w:sz w:val="32"/>
-          <w:szCs w:val="32"/>
-          <w:lang w:val="en-US"/>
-        </w:rPr>
-        <w:t xml:space="preserve"> I reduced the size and location of the obstacles. For mobile obstacles, I reduce their movement range and speed, because too difficult games will lead to a very poor sense of experience.</w:t>
+        <w:t>When testing obstacles, I found that the width of the obstacles is too large, which makes the ball easy to touch and makes scoring difficult. So I reduced the size and location of the obstacles. For mobile obstacles, I reduce their movement range and speed, because too difficult games will lead to a very poor sense of experience.</w:t>
       </w:r>
     </w:p>
     <w:p>
@@ -15378,25 +15157,7 @@
           <w:szCs w:val="32"/>
           <w:lang w:val="en-US"/>
         </w:rPr>
-        <w:t xml:space="preserve">For the target ball, during the test, I found that the number of target balls was too small. It's very difficult for the purple ball to hit the green target ball, which makes scoring very difficult. </w:t>
-      </w:r>
-      <w:proofErr w:type="gramStart"/>
-      <w:r>
-        <w:rPr>
-          <w:sz w:val="32"/>
-          <w:szCs w:val="32"/>
-          <w:lang w:val="en-US"/>
-        </w:rPr>
-        <w:t>So</w:t>
-      </w:r>
-      <w:proofErr w:type="gramEnd"/>
-      <w:r>
-        <w:rPr>
-          <w:sz w:val="32"/>
-          <w:szCs w:val="32"/>
-          <w:lang w:val="en-US"/>
-        </w:rPr>
-        <w:t xml:space="preserve"> I increased the </w:t>
+        <w:t xml:space="preserve">For the target ball, during the test, I found that the number of target balls was too small. It's very difficult for the purple ball to hit the green target ball, which makes scoring very difficult. So I increased the </w:t>
       </w:r>
       <w:r>
         <w:rPr>
@@ -16446,8 +16207,887 @@
           <w:szCs w:val="40"/>
           <w:lang w:val="en-US"/>
         </w:rPr>
-        <w:t>Release v2.0: xxx</w:t>
-      </w:r>
+        <w:t>Release v</w:t>
+      </w:r>
+      <w:r>
+        <w:rPr>
+          <w:sz w:val="40"/>
+          <w:szCs w:val="40"/>
+          <w:lang w:val="en-US"/>
+        </w:rPr>
+        <w:t>1</w:t>
+      </w:r>
+      <w:r>
+        <w:rPr>
+          <w:rFonts w:hint="eastAsia"/>
+          <w:sz w:val="40"/>
+          <w:szCs w:val="40"/>
+          <w:lang w:val="en-US"/>
+        </w:rPr>
+        <w:t>.</w:t>
+      </w:r>
+      <w:r>
+        <w:rPr>
+          <w:sz w:val="40"/>
+          <w:szCs w:val="40"/>
+          <w:lang w:val="en-US"/>
+        </w:rPr>
+        <w:t>1</w:t>
+      </w:r>
+      <w:r>
+        <w:rPr>
+          <w:sz w:val="40"/>
+          <w:szCs w:val="40"/>
+          <w:lang w:val="en-US"/>
+        </w:rPr>
+        <w:t xml:space="preserve">: </w:t>
+      </w:r>
+      <w:r>
+        <w:rPr>
+          <w:sz w:val="40"/>
+          <w:szCs w:val="40"/>
+          <w:lang w:val="en-US"/>
+        </w:rPr>
+        <w:t xml:space="preserve">Game screen is </w:t>
+      </w:r>
+      <w:r>
+        <w:rPr>
+          <w:rFonts w:hint="eastAsia"/>
+          <w:sz w:val="40"/>
+          <w:szCs w:val="40"/>
+          <w:lang w:val="en-US"/>
+        </w:rPr>
+        <w:t>finished</w:t>
+      </w:r>
+    </w:p>
+    <w:p>
+      <w:pPr>
+        <w:spacing w:line="360" w:lineRule="auto"/>
+        <w:rPr>
+          <w:rFonts w:hint="eastAsia"/>
+          <w:sz w:val="32"/>
+          <w:szCs w:val="32"/>
+          <w:lang w:val="en-US"/>
+        </w:rPr>
+      </w:pPr>
+      <w:r>
+        <w:rPr>
+          <w:sz w:val="32"/>
+          <w:szCs w:val="32"/>
+          <w:lang w:val="en-US"/>
+        </w:rPr>
+        <w:t xml:space="preserve">In this version we </w:t>
+      </w:r>
+      <w:r>
+        <w:rPr>
+          <w:rFonts w:hint="eastAsia"/>
+          <w:sz w:val="32"/>
+          <w:szCs w:val="32"/>
+          <w:lang w:val="en-US"/>
+        </w:rPr>
+        <w:t>finish</w:t>
+      </w:r>
+      <w:r>
+        <w:rPr>
+          <w:sz w:val="32"/>
+          <w:szCs w:val="32"/>
+          <w:lang w:val="en-US"/>
+        </w:rPr>
+        <w:t xml:space="preserve"> </w:t>
+      </w:r>
+      <w:r>
+        <w:rPr>
+          <w:rFonts w:hint="eastAsia"/>
+          <w:sz w:val="32"/>
+          <w:szCs w:val="32"/>
+          <w:lang w:val="en-US"/>
+        </w:rPr>
+        <w:t>the</w:t>
+      </w:r>
+      <w:r>
+        <w:rPr>
+          <w:sz w:val="32"/>
+          <w:szCs w:val="32"/>
+          <w:lang w:val="en-US"/>
+        </w:rPr>
+        <w:t xml:space="preserve"> </w:t>
+      </w:r>
+      <w:r>
+        <w:rPr>
+          <w:rFonts w:hint="eastAsia"/>
+          <w:sz w:val="32"/>
+          <w:szCs w:val="32"/>
+          <w:lang w:val="en-US"/>
+        </w:rPr>
+        <w:t>key</w:t>
+      </w:r>
+      <w:r>
+        <w:rPr>
+          <w:sz w:val="32"/>
+          <w:szCs w:val="32"/>
+          <w:lang w:val="en-US"/>
+        </w:rPr>
+        <w:t xml:space="preserve"> </w:t>
+      </w:r>
+      <w:r>
+        <w:rPr>
+          <w:rFonts w:hint="eastAsia"/>
+          <w:sz w:val="32"/>
+          <w:szCs w:val="32"/>
+          <w:lang w:val="en-US"/>
+        </w:rPr>
+        <w:t>game</w:t>
+      </w:r>
+      <w:r>
+        <w:rPr>
+          <w:sz w:val="32"/>
+          <w:szCs w:val="32"/>
+          <w:lang w:val="en-US"/>
+        </w:rPr>
+        <w:t xml:space="preserve"> </w:t>
+      </w:r>
+      <w:r>
+        <w:rPr>
+          <w:rFonts w:hint="eastAsia"/>
+          <w:sz w:val="32"/>
+          <w:szCs w:val="32"/>
+          <w:lang w:val="en-US"/>
+        </w:rPr>
+        <w:t>play</w:t>
+      </w:r>
+      <w:r>
+        <w:rPr>
+          <w:sz w:val="32"/>
+          <w:szCs w:val="32"/>
+          <w:lang w:val="en-US"/>
+        </w:rPr>
+        <w:t xml:space="preserve"> </w:t>
+      </w:r>
+      <w:r>
+        <w:rPr>
+          <w:rFonts w:hint="eastAsia"/>
+          <w:sz w:val="32"/>
+          <w:szCs w:val="32"/>
+          <w:lang w:val="en-US"/>
+        </w:rPr>
+        <w:t>of</w:t>
+      </w:r>
+      <w:r>
+        <w:rPr>
+          <w:sz w:val="32"/>
+          <w:szCs w:val="32"/>
+          <w:lang w:val="en-US"/>
+        </w:rPr>
+        <w:t xml:space="preserve"> </w:t>
+      </w:r>
+      <w:r>
+        <w:rPr>
+          <w:rFonts w:hint="eastAsia"/>
+          <w:sz w:val="32"/>
+          <w:szCs w:val="32"/>
+          <w:lang w:val="en-US"/>
+        </w:rPr>
+        <w:t>our</w:t>
+      </w:r>
+      <w:r>
+        <w:rPr>
+          <w:sz w:val="32"/>
+          <w:szCs w:val="32"/>
+          <w:lang w:val="en-US"/>
+        </w:rPr>
+        <w:t xml:space="preserve"> </w:t>
+      </w:r>
+      <w:r>
+        <w:rPr>
+          <w:rFonts w:hint="eastAsia"/>
+          <w:sz w:val="32"/>
+          <w:szCs w:val="32"/>
+          <w:lang w:val="en-US"/>
+        </w:rPr>
+        <w:t>game</w:t>
+      </w:r>
+      <w:r>
+        <w:rPr>
+          <w:sz w:val="32"/>
+          <w:szCs w:val="32"/>
+          <w:lang w:val="en-US"/>
+        </w:rPr>
+        <w:t xml:space="preserve">, including the ball movement, </w:t>
+      </w:r>
+      <w:r>
+        <w:rPr>
+          <w:rFonts w:hint="eastAsia"/>
+          <w:sz w:val="32"/>
+          <w:szCs w:val="32"/>
+          <w:lang w:val="en-US"/>
+        </w:rPr>
+        <w:t>obstacle</w:t>
+      </w:r>
+      <w:r>
+        <w:rPr>
+          <w:sz w:val="32"/>
+          <w:szCs w:val="32"/>
+          <w:lang w:val="en-US"/>
+        </w:rPr>
+        <w:t xml:space="preserve"> </w:t>
+      </w:r>
+      <w:r>
+        <w:rPr>
+          <w:rFonts w:hint="eastAsia"/>
+          <w:sz w:val="32"/>
+          <w:szCs w:val="32"/>
+          <w:lang w:val="en-US"/>
+        </w:rPr>
+        <w:t>effects</w:t>
+      </w:r>
+      <w:r>
+        <w:rPr>
+          <w:sz w:val="32"/>
+          <w:szCs w:val="32"/>
+          <w:lang w:val="en-US"/>
+        </w:rPr>
+        <w:t xml:space="preserve"> </w:t>
+      </w:r>
+      <w:r>
+        <w:rPr>
+          <w:rFonts w:hint="eastAsia"/>
+          <w:sz w:val="32"/>
+          <w:szCs w:val="32"/>
+          <w:lang w:val="en-US"/>
+        </w:rPr>
+        <w:t>of</w:t>
+      </w:r>
+      <w:r>
+        <w:rPr>
+          <w:sz w:val="32"/>
+          <w:szCs w:val="32"/>
+          <w:lang w:val="en-US"/>
+        </w:rPr>
+        <w:t xml:space="preserve"> </w:t>
+      </w:r>
+      <w:r>
+        <w:rPr>
+          <w:rFonts w:hint="eastAsia"/>
+          <w:sz w:val="32"/>
+          <w:szCs w:val="32"/>
+          <w:lang w:val="en-US"/>
+        </w:rPr>
+        <w:t>ending</w:t>
+      </w:r>
+      <w:r>
+        <w:rPr>
+          <w:sz w:val="32"/>
+          <w:szCs w:val="32"/>
+          <w:lang w:val="en-US"/>
+        </w:rPr>
+        <w:t xml:space="preserve"> </w:t>
+      </w:r>
+      <w:r>
+        <w:rPr>
+          <w:rFonts w:hint="eastAsia"/>
+          <w:sz w:val="32"/>
+          <w:szCs w:val="32"/>
+          <w:lang w:val="en-US"/>
+        </w:rPr>
+        <w:t>the</w:t>
+      </w:r>
+      <w:r>
+        <w:rPr>
+          <w:sz w:val="32"/>
+          <w:szCs w:val="32"/>
+          <w:lang w:val="en-US"/>
+        </w:rPr>
+        <w:t xml:space="preserve"> </w:t>
+      </w:r>
+      <w:r>
+        <w:rPr>
+          <w:rFonts w:hint="eastAsia"/>
+          <w:sz w:val="32"/>
+          <w:szCs w:val="32"/>
+          <w:lang w:val="en-US"/>
+        </w:rPr>
+        <w:t>game</w:t>
+      </w:r>
+      <w:r>
+        <w:rPr>
+          <w:sz w:val="32"/>
+          <w:szCs w:val="32"/>
+          <w:lang w:val="en-US"/>
+        </w:rPr>
+        <w:t xml:space="preserve">, </w:t>
+      </w:r>
+      <w:r>
+        <w:rPr>
+          <w:rFonts w:hint="eastAsia"/>
+          <w:sz w:val="32"/>
+          <w:szCs w:val="32"/>
+          <w:lang w:val="en-US"/>
+        </w:rPr>
+        <w:t>target</w:t>
+      </w:r>
+      <w:r>
+        <w:rPr>
+          <w:sz w:val="32"/>
+          <w:szCs w:val="32"/>
+          <w:lang w:val="en-US"/>
+        </w:rPr>
+        <w:t xml:space="preserve"> </w:t>
+      </w:r>
+      <w:r>
+        <w:rPr>
+          <w:rFonts w:hint="eastAsia"/>
+          <w:sz w:val="32"/>
+          <w:szCs w:val="32"/>
+          <w:lang w:val="en-US"/>
+        </w:rPr>
+        <w:t>effects</w:t>
+      </w:r>
+      <w:r>
+        <w:rPr>
+          <w:sz w:val="32"/>
+          <w:szCs w:val="32"/>
+          <w:lang w:val="en-US"/>
+        </w:rPr>
+        <w:t xml:space="preserve"> </w:t>
+      </w:r>
+      <w:r>
+        <w:rPr>
+          <w:rFonts w:hint="eastAsia"/>
+          <w:sz w:val="32"/>
+          <w:szCs w:val="32"/>
+          <w:lang w:val="en-US"/>
+        </w:rPr>
+        <w:t>of</w:t>
+      </w:r>
+      <w:r>
+        <w:rPr>
+          <w:sz w:val="32"/>
+          <w:szCs w:val="32"/>
+          <w:lang w:val="en-US"/>
+        </w:rPr>
+        <w:t xml:space="preserve"> </w:t>
+      </w:r>
+      <w:r>
+        <w:rPr>
+          <w:rFonts w:hint="eastAsia"/>
+          <w:sz w:val="32"/>
+          <w:szCs w:val="32"/>
+          <w:lang w:val="en-US"/>
+        </w:rPr>
+        <w:t>re</w:t>
+      </w:r>
+      <w:r>
+        <w:rPr>
+          <w:sz w:val="32"/>
+          <w:szCs w:val="32"/>
+          <w:lang w:val="en-US"/>
+        </w:rPr>
+        <w:t xml:space="preserve">bounding ball and </w:t>
+      </w:r>
+      <w:r>
+        <w:rPr>
+          <w:rFonts w:hint="eastAsia"/>
+          <w:sz w:val="32"/>
+          <w:szCs w:val="32"/>
+          <w:lang w:val="en-US"/>
+        </w:rPr>
+        <w:t>accumulating</w:t>
+      </w:r>
+      <w:r>
+        <w:rPr>
+          <w:sz w:val="32"/>
+          <w:szCs w:val="32"/>
+          <w:lang w:val="en-US"/>
+        </w:rPr>
+        <w:t xml:space="preserve"> </w:t>
+      </w:r>
+      <w:r>
+        <w:rPr>
+          <w:rFonts w:hint="eastAsia"/>
+          <w:sz w:val="32"/>
+          <w:szCs w:val="32"/>
+          <w:lang w:val="en-US"/>
+        </w:rPr>
+        <w:t>scores</w:t>
+      </w:r>
+      <w:r>
+        <w:rPr>
+          <w:sz w:val="32"/>
+          <w:szCs w:val="32"/>
+          <w:lang w:val="en-US"/>
+        </w:rPr>
+        <w:t xml:space="preserve"> and </w:t>
+      </w:r>
+      <w:r>
+        <w:rPr>
+          <w:rFonts w:hint="eastAsia"/>
+          <w:sz w:val="32"/>
+          <w:szCs w:val="32"/>
+          <w:lang w:val="en-US"/>
+        </w:rPr>
+        <w:t>score</w:t>
+      </w:r>
+      <w:r>
+        <w:rPr>
+          <w:sz w:val="32"/>
+          <w:szCs w:val="32"/>
+          <w:lang w:val="en-US"/>
+        </w:rPr>
+        <w:t xml:space="preserve"> </w:t>
+      </w:r>
+      <w:r>
+        <w:rPr>
+          <w:rFonts w:hint="eastAsia"/>
+          <w:sz w:val="32"/>
+          <w:szCs w:val="32"/>
+          <w:lang w:val="en-US"/>
+        </w:rPr>
+        <w:t>system</w:t>
+      </w:r>
+      <w:r>
+        <w:rPr>
+          <w:sz w:val="32"/>
+          <w:szCs w:val="32"/>
+          <w:lang w:val="en-US"/>
+        </w:rPr>
+        <w:t>.</w:t>
+      </w:r>
+      <w:r>
+        <w:rPr>
+          <w:sz w:val="32"/>
+          <w:szCs w:val="32"/>
+          <w:lang w:val="en-US"/>
+        </w:rPr>
+        <w:t xml:space="preserve"> Besides, the fun </w:t>
+      </w:r>
+      <w:r>
+        <w:rPr>
+          <w:rFonts w:hint="eastAsia"/>
+          <w:sz w:val="32"/>
+          <w:szCs w:val="32"/>
+          <w:lang w:val="en-US"/>
+        </w:rPr>
+        <w:t>factor</w:t>
+      </w:r>
+      <w:r>
+        <w:rPr>
+          <w:sz w:val="32"/>
+          <w:szCs w:val="32"/>
+          <w:lang w:val="en-US"/>
+        </w:rPr>
+        <w:t xml:space="preserve"> </w:t>
+      </w:r>
+      <w:r>
+        <w:rPr>
+          <w:rFonts w:hint="eastAsia"/>
+          <w:sz w:val="32"/>
+          <w:szCs w:val="32"/>
+          <w:lang w:val="en-US"/>
+        </w:rPr>
+        <w:t>is</w:t>
+      </w:r>
+      <w:r>
+        <w:rPr>
+          <w:sz w:val="32"/>
+          <w:szCs w:val="32"/>
+          <w:lang w:val="en-US"/>
+        </w:rPr>
+        <w:t xml:space="preserve"> </w:t>
+      </w:r>
+      <w:r>
+        <w:rPr>
+          <w:rFonts w:hint="eastAsia"/>
+          <w:sz w:val="32"/>
+          <w:szCs w:val="32"/>
+          <w:lang w:val="en-US"/>
+        </w:rPr>
+        <w:t>highlighted</w:t>
+      </w:r>
+      <w:r>
+        <w:rPr>
+          <w:sz w:val="32"/>
+          <w:szCs w:val="32"/>
+          <w:lang w:val="en-US"/>
+        </w:rPr>
+        <w:t xml:space="preserve"> </w:t>
+      </w:r>
+      <w:r>
+        <w:rPr>
+          <w:rFonts w:hint="eastAsia"/>
+          <w:sz w:val="32"/>
+          <w:szCs w:val="32"/>
+          <w:lang w:val="en-US"/>
+        </w:rPr>
+        <w:t>that</w:t>
+      </w:r>
+      <w:r>
+        <w:rPr>
+          <w:sz w:val="32"/>
+          <w:szCs w:val="32"/>
+          <w:lang w:val="en-US"/>
+        </w:rPr>
+        <w:t xml:space="preserve"> </w:t>
+      </w:r>
+      <w:r>
+        <w:rPr>
+          <w:rFonts w:hint="eastAsia"/>
+          <w:sz w:val="32"/>
+          <w:szCs w:val="32"/>
+          <w:lang w:val="en-US"/>
+        </w:rPr>
+        <w:t>the</w:t>
+      </w:r>
+      <w:r>
+        <w:rPr>
+          <w:sz w:val="32"/>
+          <w:szCs w:val="32"/>
+          <w:lang w:val="en-US"/>
+        </w:rPr>
+        <w:t xml:space="preserve"> </w:t>
+      </w:r>
+      <w:r>
+        <w:rPr>
+          <w:rFonts w:hint="eastAsia"/>
+          <w:sz w:val="32"/>
+          <w:szCs w:val="32"/>
+          <w:lang w:val="en-US"/>
+        </w:rPr>
+        <w:t>ball</w:t>
+      </w:r>
+      <w:r>
+        <w:rPr>
+          <w:sz w:val="32"/>
+          <w:szCs w:val="32"/>
+          <w:lang w:val="en-US"/>
+        </w:rPr>
+        <w:t xml:space="preserve"> </w:t>
+      </w:r>
+      <w:r>
+        <w:rPr>
+          <w:rFonts w:hint="eastAsia"/>
+          <w:sz w:val="32"/>
+          <w:szCs w:val="32"/>
+          <w:lang w:val="en-US"/>
+        </w:rPr>
+        <w:t>may</w:t>
+      </w:r>
+      <w:r>
+        <w:rPr>
+          <w:sz w:val="32"/>
+          <w:szCs w:val="32"/>
+          <w:lang w:val="en-US"/>
+        </w:rPr>
+        <w:t xml:space="preserve"> </w:t>
+      </w:r>
+      <w:r>
+        <w:rPr>
+          <w:rFonts w:hint="eastAsia"/>
+          <w:sz w:val="32"/>
+          <w:szCs w:val="32"/>
+          <w:lang w:val="en-US"/>
+        </w:rPr>
+        <w:t>move</w:t>
+      </w:r>
+      <w:r>
+        <w:rPr>
+          <w:sz w:val="32"/>
+          <w:szCs w:val="32"/>
+          <w:lang w:val="en-US"/>
+        </w:rPr>
+        <w:t xml:space="preserve"> </w:t>
+      </w:r>
+      <w:r>
+        <w:rPr>
+          <w:rFonts w:hint="eastAsia"/>
+          <w:sz w:val="32"/>
+          <w:szCs w:val="32"/>
+          <w:lang w:val="en-US"/>
+        </w:rPr>
+        <w:t>around</w:t>
+      </w:r>
+      <w:r>
+        <w:rPr>
+          <w:sz w:val="32"/>
+          <w:szCs w:val="32"/>
+          <w:lang w:val="en-US"/>
+        </w:rPr>
+        <w:t xml:space="preserve"> </w:t>
+      </w:r>
+      <w:r>
+        <w:rPr>
+          <w:rFonts w:hint="eastAsia"/>
+          <w:sz w:val="32"/>
+          <w:szCs w:val="32"/>
+          <w:lang w:val="en-US"/>
+        </w:rPr>
+        <w:t>the</w:t>
+      </w:r>
+      <w:r>
+        <w:rPr>
+          <w:sz w:val="32"/>
+          <w:szCs w:val="32"/>
+          <w:lang w:val="en-US"/>
+        </w:rPr>
+        <w:t xml:space="preserve"> </w:t>
+      </w:r>
+      <w:r>
+        <w:rPr>
+          <w:rFonts w:hint="eastAsia"/>
+          <w:sz w:val="32"/>
+          <w:szCs w:val="32"/>
+          <w:lang w:val="en-US"/>
+        </w:rPr>
+        <w:t>targets</w:t>
+      </w:r>
+      <w:r>
+        <w:rPr>
+          <w:sz w:val="32"/>
+          <w:szCs w:val="32"/>
+          <w:lang w:val="en-US"/>
+        </w:rPr>
+        <w:t xml:space="preserve"> </w:t>
+      </w:r>
+      <w:r>
+        <w:rPr>
+          <w:rFonts w:hint="eastAsia"/>
+          <w:sz w:val="32"/>
+          <w:szCs w:val="32"/>
+          <w:lang w:val="en-US"/>
+        </w:rPr>
+        <w:lastRenderedPageBreak/>
+        <w:t>after</w:t>
+      </w:r>
+      <w:r>
+        <w:rPr>
+          <w:sz w:val="32"/>
+          <w:szCs w:val="32"/>
+          <w:lang w:val="en-US"/>
+        </w:rPr>
+        <w:t xml:space="preserve"> </w:t>
+      </w:r>
+      <w:r>
+        <w:rPr>
+          <w:rFonts w:hint="eastAsia"/>
+          <w:sz w:val="32"/>
+          <w:szCs w:val="32"/>
+          <w:lang w:val="en-US"/>
+        </w:rPr>
+        <w:t>getting</w:t>
+      </w:r>
+      <w:r>
+        <w:rPr>
+          <w:sz w:val="32"/>
+          <w:szCs w:val="32"/>
+          <w:lang w:val="en-US"/>
+        </w:rPr>
+        <w:t xml:space="preserve"> </w:t>
+      </w:r>
+      <w:r>
+        <w:rPr>
+          <w:rFonts w:hint="eastAsia"/>
+          <w:sz w:val="32"/>
+          <w:szCs w:val="32"/>
+          <w:lang w:val="en-US"/>
+        </w:rPr>
+        <w:t>collisions</w:t>
+      </w:r>
+      <w:r>
+        <w:rPr>
+          <w:sz w:val="32"/>
+          <w:szCs w:val="32"/>
+          <w:lang w:val="en-US"/>
+        </w:rPr>
+        <w:t xml:space="preserve"> </w:t>
+      </w:r>
+      <w:r>
+        <w:rPr>
+          <w:rFonts w:hint="eastAsia"/>
+          <w:sz w:val="32"/>
+          <w:szCs w:val="32"/>
+          <w:lang w:val="en-US"/>
+        </w:rPr>
+        <w:t>in</w:t>
+      </w:r>
+      <w:r>
+        <w:rPr>
+          <w:sz w:val="32"/>
+          <w:szCs w:val="32"/>
+          <w:lang w:val="en-US"/>
+        </w:rPr>
+        <w:t xml:space="preserve"> </w:t>
+      </w:r>
+      <w:r>
+        <w:rPr>
+          <w:rFonts w:hint="eastAsia"/>
+          <w:sz w:val="32"/>
+          <w:szCs w:val="32"/>
+          <w:lang w:val="en-US"/>
+        </w:rPr>
+        <w:t>small</w:t>
+      </w:r>
+      <w:r>
+        <w:rPr>
+          <w:sz w:val="32"/>
+          <w:szCs w:val="32"/>
+          <w:lang w:val="en-US"/>
+        </w:rPr>
+        <w:t xml:space="preserve"> </w:t>
+      </w:r>
+      <w:r>
+        <w:rPr>
+          <w:sz w:val="32"/>
+          <w:szCs w:val="32"/>
+          <w:lang w:val="en-US"/>
+        </w:rPr>
+        <w:t>probability</w:t>
+      </w:r>
+      <w:r>
+        <w:rPr>
+          <w:sz w:val="32"/>
+          <w:szCs w:val="32"/>
+          <w:lang w:val="en-US"/>
+        </w:rPr>
+        <w:t xml:space="preserve"> </w:t>
+      </w:r>
+      <w:r>
+        <w:rPr>
+          <w:rFonts w:hint="eastAsia"/>
+          <w:sz w:val="32"/>
+          <w:szCs w:val="32"/>
+          <w:lang w:val="en-US"/>
+        </w:rPr>
+        <w:t xml:space="preserve">situations </w:t>
+      </w:r>
+      <w:r>
+        <w:rPr>
+          <w:rFonts w:hint="eastAsia"/>
+          <w:sz w:val="32"/>
+          <w:szCs w:val="32"/>
+          <w:lang w:val="en-US"/>
+        </w:rPr>
+        <w:t>which</w:t>
+      </w:r>
+      <w:r>
+        <w:rPr>
+          <w:sz w:val="32"/>
+          <w:szCs w:val="32"/>
+          <w:lang w:val="en-US"/>
+        </w:rPr>
+        <w:t xml:space="preserve"> </w:t>
+      </w:r>
+      <w:r>
+        <w:rPr>
+          <w:rFonts w:hint="eastAsia"/>
+          <w:sz w:val="32"/>
+          <w:szCs w:val="32"/>
+          <w:lang w:val="en-US"/>
+        </w:rPr>
+        <w:t>leads</w:t>
+      </w:r>
+      <w:r>
+        <w:rPr>
+          <w:sz w:val="32"/>
+          <w:szCs w:val="32"/>
+          <w:lang w:val="en-US"/>
+        </w:rPr>
+        <w:t xml:space="preserve"> </w:t>
+      </w:r>
+      <w:r>
+        <w:rPr>
+          <w:rFonts w:hint="eastAsia"/>
+          <w:sz w:val="32"/>
+          <w:szCs w:val="32"/>
+          <w:lang w:val="en-US"/>
+        </w:rPr>
+        <w:t>to</w:t>
+      </w:r>
+      <w:r>
+        <w:rPr>
+          <w:sz w:val="32"/>
+          <w:szCs w:val="32"/>
+          <w:lang w:val="en-US"/>
+        </w:rPr>
+        <w:t xml:space="preserve"> </w:t>
+      </w:r>
+      <w:r>
+        <w:rPr>
+          <w:rFonts w:hint="eastAsia"/>
+          <w:sz w:val="32"/>
+          <w:szCs w:val="32"/>
+          <w:lang w:val="en-US"/>
+        </w:rPr>
+        <w:t>the</w:t>
+      </w:r>
+      <w:r>
+        <w:rPr>
+          <w:sz w:val="32"/>
+          <w:szCs w:val="32"/>
+          <w:lang w:val="en-US"/>
+        </w:rPr>
+        <w:t xml:space="preserve"> </w:t>
+      </w:r>
+      <w:r>
+        <w:rPr>
+          <w:rFonts w:hint="eastAsia"/>
+          <w:sz w:val="32"/>
+          <w:szCs w:val="32"/>
+          <w:lang w:val="en-US"/>
+        </w:rPr>
+        <w:t>bonus</w:t>
+      </w:r>
+      <w:r>
+        <w:rPr>
+          <w:sz w:val="32"/>
+          <w:szCs w:val="32"/>
+          <w:lang w:val="en-US"/>
+        </w:rPr>
+        <w:t xml:space="preserve"> </w:t>
+      </w:r>
+      <w:r>
+        <w:rPr>
+          <w:rFonts w:hint="eastAsia"/>
+          <w:sz w:val="32"/>
+          <w:szCs w:val="32"/>
+          <w:lang w:val="en-US"/>
+        </w:rPr>
+        <w:t>for</w:t>
+      </w:r>
+      <w:r>
+        <w:rPr>
+          <w:sz w:val="32"/>
+          <w:szCs w:val="32"/>
+          <w:lang w:val="en-US"/>
+        </w:rPr>
+        <w:t xml:space="preserve"> </w:t>
+      </w:r>
+      <w:r>
+        <w:rPr>
+          <w:rFonts w:hint="eastAsia"/>
+          <w:sz w:val="32"/>
+          <w:szCs w:val="32"/>
+          <w:lang w:val="en-US"/>
+        </w:rPr>
+        <w:t>scores</w:t>
+      </w:r>
+      <w:r>
+        <w:rPr>
+          <w:sz w:val="32"/>
+          <w:szCs w:val="32"/>
+          <w:lang w:val="en-US"/>
+        </w:rPr>
+        <w:t>, this is the chance for user to get higher scores.</w:t>
+      </w:r>
+    </w:p>
+    <w:p>
+      <w:pPr>
+        <w:spacing w:line="360" w:lineRule="auto"/>
+        <w:rPr>
+          <w:rFonts w:hint="eastAsia"/>
+          <w:sz w:val="40"/>
+          <w:szCs w:val="40"/>
+          <w:lang w:val="en-US"/>
+        </w:rPr>
+      </w:pPr>
     </w:p>
     <w:p>
       <w:pPr>
@@ -16757,7 +17397,6 @@
           <w:szCs w:val="32"/>
           <w:lang w:val="en-US"/>
         </w:rPr>
-        <w:lastRenderedPageBreak/>
         <w:t>Original</w:t>
       </w:r>
       <w:r>
@@ -16944,25 +17583,23 @@
           <w:szCs w:val="32"/>
           <w:lang w:val="en-US"/>
         </w:rPr>
-        <w:t xml:space="preserve"> score </w:t>
-      </w:r>
-      <w:proofErr w:type="spellStart"/>
-      <w:r>
-        <w:rPr>
-          <w:sz w:val="32"/>
-          <w:szCs w:val="32"/>
-          <w:lang w:val="en-US"/>
-        </w:rPr>
-        <w:t>sytem</w:t>
-      </w:r>
-      <w:proofErr w:type="spellEnd"/>
-      <w:r>
-        <w:rPr>
-          <w:sz w:val="32"/>
-          <w:szCs w:val="32"/>
-          <w:lang w:val="en-US"/>
-        </w:rPr>
-        <w:t xml:space="preserve"> </w:t>
+        <w:t xml:space="preserve"> score sy</w:t>
+      </w:r>
+      <w:r>
+        <w:rPr>
+          <w:sz w:val="32"/>
+          <w:szCs w:val="32"/>
+          <w:lang w:val="en-US"/>
+        </w:rPr>
+        <w:t>s</w:t>
+      </w:r>
+      <w:r>
+        <w:rPr>
+          <w:sz w:val="32"/>
+          <w:szCs w:val="32"/>
+          <w:lang w:val="en-US"/>
+        </w:rPr>
+        <w:t xml:space="preserve">tem </w:t>
       </w:r>
       <w:r>
         <w:rPr>

</xml_diff>

<commit_message>
Task 23: Define functions in score screen
</commit_message>
<xml_diff>
--- a/COMPX202-A8.docx
+++ b/COMPX202-A8.docx
@@ -96,13 +96,23 @@
           <w:lang w:val="en-US"/>
         </w:rPr>
       </w:pPr>
-      <w:r>
-        <w:rPr>
-          <w:sz w:val="32"/>
-          <w:szCs w:val="32"/>
-          <w:lang w:val="en-US"/>
-        </w:rPr>
-        <w:t>Xuanlin Jiang</w:t>
+      <w:proofErr w:type="spellStart"/>
+      <w:r>
+        <w:rPr>
+          <w:sz w:val="32"/>
+          <w:szCs w:val="32"/>
+          <w:lang w:val="en-US"/>
+        </w:rPr>
+        <w:t>Xuanlin</w:t>
+      </w:r>
+      <w:proofErr w:type="spellEnd"/>
+      <w:r>
+        <w:rPr>
+          <w:sz w:val="32"/>
+          <w:szCs w:val="32"/>
+          <w:lang w:val="en-US"/>
+        </w:rPr>
+        <w:t xml:space="preserve"> Jiang</w:t>
       </w:r>
       <w:r>
         <w:rPr>
@@ -674,6 +684,7 @@
               </w:rPr>
               <w:t xml:space="preserve"> </w:t>
             </w:r>
+            <w:proofErr w:type="spellStart"/>
             <w:r>
               <w:rPr>
                 <w:sz w:val="32"/>
@@ -682,6 +693,7 @@
               </w:rPr>
               <w:t>hrs</w:t>
             </w:r>
+            <w:proofErr w:type="spellEnd"/>
           </w:p>
         </w:tc>
       </w:tr>
@@ -1876,6 +1888,7 @@
               </w:rPr>
               <w:t xml:space="preserve"> </w:t>
             </w:r>
+            <w:proofErr w:type="spellStart"/>
             <w:r>
               <w:rPr>
                 <w:sz w:val="32"/>
@@ -1892,6 +1905,7 @@
               </w:rPr>
               <w:t>s</w:t>
             </w:r>
+            <w:proofErr w:type="spellEnd"/>
           </w:p>
         </w:tc>
       </w:tr>
@@ -2052,7 +2066,16 @@
                 <w:szCs w:val="32"/>
                 <w:lang w:val="en-US"/>
               </w:rPr>
-              <w:t>1 hr</w:t>
+              <w:t xml:space="preserve">1 </w:t>
+            </w:r>
+            <w:proofErr w:type="spellStart"/>
+            <w:r>
+              <w:rPr>
+                <w:sz w:val="32"/>
+                <w:szCs w:val="32"/>
+                <w:lang w:val="en-US"/>
+              </w:rPr>
+              <w:t>hr</w:t>
             </w:r>
             <w:r>
               <w:rPr>
@@ -2062,6 +2085,7 @@
               </w:rPr>
               <w:t>s</w:t>
             </w:r>
+            <w:proofErr w:type="spellEnd"/>
           </w:p>
         </w:tc>
       </w:tr>
@@ -2637,8 +2661,18 @@
                 <w:szCs w:val="32"/>
                 <w:lang w:val="en-US"/>
               </w:rPr>
-              <w:t>1.5 hrs</w:t>
-            </w:r>
+              <w:t xml:space="preserve">1.5 </w:t>
+            </w:r>
+            <w:proofErr w:type="spellStart"/>
+            <w:r>
+              <w:rPr>
+                <w:sz w:val="32"/>
+                <w:szCs w:val="32"/>
+                <w:lang w:val="en-US"/>
+              </w:rPr>
+              <w:t>hrs</w:t>
+            </w:r>
+            <w:proofErr w:type="spellEnd"/>
           </w:p>
         </w:tc>
       </w:tr>
@@ -2789,6 +2823,7 @@
               </w:rPr>
               <w:t xml:space="preserve">5 </w:t>
             </w:r>
+            <w:proofErr w:type="spellStart"/>
             <w:r>
               <w:rPr>
                 <w:rFonts w:hint="eastAsia"/>
@@ -2798,6 +2833,7 @@
               </w:rPr>
               <w:t>hrs</w:t>
             </w:r>
+            <w:proofErr w:type="spellEnd"/>
           </w:p>
         </w:tc>
       </w:tr>
@@ -2948,6 +2984,7 @@
               </w:rPr>
               <w:t xml:space="preserve"> </w:t>
             </w:r>
+            <w:proofErr w:type="spellStart"/>
             <w:r>
               <w:rPr>
                 <w:rFonts w:hint="eastAsia"/>
@@ -2957,6 +2994,7 @@
               </w:rPr>
               <w:t>hrs</w:t>
             </w:r>
+            <w:proofErr w:type="spellEnd"/>
           </w:p>
         </w:tc>
       </w:tr>
@@ -3107,6 +3145,7 @@
               </w:rPr>
               <w:t xml:space="preserve">5 </w:t>
             </w:r>
+            <w:proofErr w:type="spellStart"/>
             <w:r>
               <w:rPr>
                 <w:rFonts w:hint="eastAsia"/>
@@ -3116,6 +3155,7 @@
               </w:rPr>
               <w:t>hrs</w:t>
             </w:r>
+            <w:proofErr w:type="spellEnd"/>
           </w:p>
         </w:tc>
       </w:tr>
@@ -3266,6 +3306,7 @@
               </w:rPr>
               <w:t xml:space="preserve"> </w:t>
             </w:r>
+            <w:proofErr w:type="spellStart"/>
             <w:r>
               <w:rPr>
                 <w:rFonts w:hint="eastAsia"/>
@@ -3275,6 +3316,7 @@
               </w:rPr>
               <w:t>hrs</w:t>
             </w:r>
+            <w:proofErr w:type="spellEnd"/>
           </w:p>
         </w:tc>
       </w:tr>
@@ -3425,6 +3467,7 @@
               </w:rPr>
               <w:t xml:space="preserve"> </w:t>
             </w:r>
+            <w:proofErr w:type="spellStart"/>
             <w:r>
               <w:rPr>
                 <w:rFonts w:hint="eastAsia"/>
@@ -3434,6 +3477,7 @@
               </w:rPr>
               <w:t>hr</w:t>
             </w:r>
+            <w:proofErr w:type="spellEnd"/>
           </w:p>
         </w:tc>
       </w:tr>
@@ -3584,6 +3628,7 @@
               </w:rPr>
               <w:t xml:space="preserve"> </w:t>
             </w:r>
+            <w:proofErr w:type="spellStart"/>
             <w:r>
               <w:rPr>
                 <w:rFonts w:hint="eastAsia"/>
@@ -3593,6 +3638,7 @@
               </w:rPr>
               <w:t>hr</w:t>
             </w:r>
+            <w:proofErr w:type="spellEnd"/>
           </w:p>
         </w:tc>
       </w:tr>
@@ -3752,6 +3798,7 @@
               </w:rPr>
               <w:t xml:space="preserve"> </w:t>
             </w:r>
+            <w:proofErr w:type="spellStart"/>
             <w:r>
               <w:rPr>
                 <w:rFonts w:hint="eastAsia"/>
@@ -3761,6 +3808,7 @@
               </w:rPr>
               <w:t>hrs</w:t>
             </w:r>
+            <w:proofErr w:type="spellEnd"/>
           </w:p>
         </w:tc>
       </w:tr>
@@ -3911,6 +3959,7 @@
               </w:rPr>
               <w:t xml:space="preserve"> </w:t>
             </w:r>
+            <w:proofErr w:type="spellStart"/>
             <w:r>
               <w:rPr>
                 <w:rFonts w:hint="eastAsia"/>
@@ -3920,6 +3969,7 @@
               </w:rPr>
               <w:t>hrs</w:t>
             </w:r>
+            <w:proofErr w:type="spellEnd"/>
           </w:p>
         </w:tc>
       </w:tr>
@@ -4587,6 +4637,7 @@
               </w:rPr>
               <w:t xml:space="preserve"> </w:t>
             </w:r>
+            <w:proofErr w:type="spellStart"/>
             <w:r>
               <w:rPr>
                 <w:rFonts w:hint="eastAsia"/>
@@ -4596,6 +4647,7 @@
               </w:rPr>
               <w:t>hrs</w:t>
             </w:r>
+            <w:proofErr w:type="spellEnd"/>
           </w:p>
         </w:tc>
       </w:tr>
@@ -4780,6 +4832,7 @@
               </w:rPr>
               <w:t xml:space="preserve"> </w:t>
             </w:r>
+            <w:proofErr w:type="spellStart"/>
             <w:r>
               <w:rPr>
                 <w:rFonts w:hint="eastAsia"/>
@@ -4789,6 +4842,7 @@
               </w:rPr>
               <w:t>hrs</w:t>
             </w:r>
+            <w:proofErr w:type="spellEnd"/>
           </w:p>
         </w:tc>
       </w:tr>
@@ -4973,6 +5027,7 @@
               </w:rPr>
               <w:t xml:space="preserve"> </w:t>
             </w:r>
+            <w:proofErr w:type="spellStart"/>
             <w:r>
               <w:rPr>
                 <w:rFonts w:hint="eastAsia"/>
@@ -4982,6 +5037,7 @@
               </w:rPr>
               <w:t>hrs</w:t>
             </w:r>
+            <w:proofErr w:type="spellEnd"/>
           </w:p>
         </w:tc>
       </w:tr>
@@ -5166,6 +5222,7 @@
               </w:rPr>
               <w:t xml:space="preserve"> </w:t>
             </w:r>
+            <w:proofErr w:type="spellStart"/>
             <w:r>
               <w:rPr>
                 <w:rFonts w:hint="eastAsia"/>
@@ -5175,6 +5232,7 @@
               </w:rPr>
               <w:t>hrs</w:t>
             </w:r>
+            <w:proofErr w:type="spellEnd"/>
           </w:p>
         </w:tc>
       </w:tr>
@@ -5368,6 +5426,7 @@
               </w:rPr>
               <w:t xml:space="preserve"> </w:t>
             </w:r>
+            <w:proofErr w:type="spellStart"/>
             <w:r>
               <w:rPr>
                 <w:rFonts w:hint="eastAsia"/>
@@ -5377,6 +5436,7 @@
               </w:rPr>
               <w:t>hrs</w:t>
             </w:r>
+            <w:proofErr w:type="spellEnd"/>
           </w:p>
         </w:tc>
       </w:tr>
@@ -5578,6 +5638,7 @@
               </w:rPr>
               <w:t xml:space="preserve"> </w:t>
             </w:r>
+            <w:proofErr w:type="spellStart"/>
             <w:r>
               <w:rPr>
                 <w:rFonts w:hint="eastAsia"/>
@@ -5587,6 +5648,7 @@
               </w:rPr>
               <w:t>hrs</w:t>
             </w:r>
+            <w:proofErr w:type="spellEnd"/>
           </w:p>
         </w:tc>
       </w:tr>
@@ -5788,6 +5850,7 @@
               </w:rPr>
               <w:t xml:space="preserve"> </w:t>
             </w:r>
+            <w:proofErr w:type="spellStart"/>
             <w:r>
               <w:rPr>
                 <w:rFonts w:hint="eastAsia"/>
@@ -5797,6 +5860,7 @@
               </w:rPr>
               <w:t>hrs</w:t>
             </w:r>
+            <w:proofErr w:type="spellEnd"/>
           </w:p>
         </w:tc>
       </w:tr>
@@ -5981,6 +6045,7 @@
               </w:rPr>
               <w:t xml:space="preserve"> </w:t>
             </w:r>
+            <w:proofErr w:type="spellStart"/>
             <w:r>
               <w:rPr>
                 <w:rFonts w:hint="eastAsia"/>
@@ -5990,6 +6055,7 @@
               </w:rPr>
               <w:t>hrs</w:t>
             </w:r>
+            <w:proofErr w:type="spellEnd"/>
           </w:p>
         </w:tc>
       </w:tr>
@@ -6174,6 +6240,7 @@
               </w:rPr>
               <w:t xml:space="preserve"> </w:t>
             </w:r>
+            <w:proofErr w:type="spellStart"/>
             <w:r>
               <w:rPr>
                 <w:rFonts w:hint="eastAsia"/>
@@ -6183,6 +6250,7 @@
               </w:rPr>
               <w:t>hrs</w:t>
             </w:r>
+            <w:proofErr w:type="spellEnd"/>
           </w:p>
         </w:tc>
       </w:tr>
@@ -6342,6 +6410,7 @@
               </w:rPr>
               <w:t xml:space="preserve">5 </w:t>
             </w:r>
+            <w:proofErr w:type="spellStart"/>
             <w:r>
               <w:rPr>
                 <w:rFonts w:hint="eastAsia"/>
@@ -6351,6 +6420,7 @@
               </w:rPr>
               <w:t>hrs</w:t>
             </w:r>
+            <w:proofErr w:type="spellEnd"/>
           </w:p>
         </w:tc>
       </w:tr>
@@ -7506,6 +7576,7 @@
         </w:rPr>
         <w:t xml:space="preserve"> </w:t>
       </w:r>
+      <w:proofErr w:type="spellStart"/>
       <w:r>
         <w:rPr>
           <w:rFonts w:hint="eastAsia"/>
@@ -7515,6 +7586,7 @@
         </w:rPr>
         <w:t>FullScreenActivity</w:t>
       </w:r>
+      <w:proofErr w:type="spellEnd"/>
       <w:r>
         <w:rPr>
           <w:sz w:val="32"/>
@@ -9540,7 +9612,16 @@
           <w:szCs w:val="32"/>
           <w:lang w:val="en-US"/>
         </w:rPr>
-        <w:t>, d</w:t>
+        <w:t xml:space="preserve">, </w:t>
+      </w:r>
+      <w:proofErr w:type="spellStart"/>
+      <w:r>
+        <w:rPr>
+          <w:sz w:val="32"/>
+          <w:szCs w:val="32"/>
+          <w:lang w:val="en-US"/>
+        </w:rPr>
+        <w:t>d</w:t>
       </w:r>
       <w:r>
         <w:rPr>
@@ -9556,7 +9637,16 @@
           <w:szCs w:val="32"/>
           <w:lang w:val="en-US"/>
         </w:rPr>
-        <w:t>ils are as follows</w:t>
+        <w:t>ils</w:t>
+      </w:r>
+      <w:proofErr w:type="spellEnd"/>
+      <w:r>
+        <w:rPr>
+          <w:sz w:val="32"/>
+          <w:szCs w:val="32"/>
+          <w:lang w:val="en-US"/>
+        </w:rPr>
+        <w:t xml:space="preserve"> are as follows</w:t>
       </w:r>
       <w:r>
         <w:rPr>
@@ -11351,6 +11441,7 @@
           <w:lang w:val="en-US"/>
         </w:rPr>
       </w:pPr>
+      <w:proofErr w:type="spellStart"/>
       <w:r>
         <w:rPr>
           <w:rFonts w:hint="eastAsia"/>
@@ -11360,6 +11451,7 @@
         </w:rPr>
         <w:t>VisibleObject</w:t>
       </w:r>
+      <w:proofErr w:type="spellEnd"/>
       <w:r>
         <w:rPr>
           <w:sz w:val="32"/>
@@ -16181,111 +16273,524 @@
           <w:lang w:val="en-US"/>
         </w:rPr>
       </w:pPr>
+      <w:r>
+        <w:rPr>
+          <w:sz w:val="40"/>
+          <w:szCs w:val="40"/>
+          <w:lang w:val="en-US"/>
+        </w:rPr>
+        <w:t>Release v</w:t>
+      </w:r>
+      <w:r>
+        <w:rPr>
+          <w:sz w:val="40"/>
+          <w:szCs w:val="40"/>
+          <w:lang w:val="en-US"/>
+        </w:rPr>
+        <w:t>1</w:t>
+      </w:r>
+      <w:r>
+        <w:rPr>
+          <w:rFonts w:hint="eastAsia"/>
+          <w:sz w:val="40"/>
+          <w:szCs w:val="40"/>
+          <w:lang w:val="en-US"/>
+        </w:rPr>
+        <w:t>.</w:t>
+      </w:r>
+      <w:r>
+        <w:rPr>
+          <w:sz w:val="40"/>
+          <w:szCs w:val="40"/>
+          <w:lang w:val="en-US"/>
+        </w:rPr>
+        <w:t>1</w:t>
+      </w:r>
+      <w:r>
+        <w:rPr>
+          <w:sz w:val="40"/>
+          <w:szCs w:val="40"/>
+          <w:lang w:val="en-US"/>
+        </w:rPr>
+        <w:t xml:space="preserve">: </w:t>
+      </w:r>
+      <w:r>
+        <w:rPr>
+          <w:sz w:val="40"/>
+          <w:szCs w:val="40"/>
+          <w:lang w:val="en-US"/>
+        </w:rPr>
+        <w:t xml:space="preserve">Game screen is </w:t>
+      </w:r>
+      <w:r>
+        <w:rPr>
+          <w:rFonts w:hint="eastAsia"/>
+          <w:sz w:val="40"/>
+          <w:szCs w:val="40"/>
+          <w:lang w:val="en-US"/>
+        </w:rPr>
+        <w:t>finished</w:t>
+      </w:r>
     </w:p>
     <w:p>
       <w:pPr>
         <w:spacing w:line="360" w:lineRule="auto"/>
         <w:rPr>
-          <w:sz w:val="40"/>
-          <w:szCs w:val="40"/>
-          <w:lang w:val="en-US"/>
-        </w:rPr>
-      </w:pPr>
-    </w:p>
-    <w:p>
-      <w:pPr>
-        <w:spacing w:line="360" w:lineRule="auto"/>
-        <w:rPr>
-          <w:sz w:val="40"/>
-          <w:szCs w:val="40"/>
-          <w:lang w:val="en-US"/>
-        </w:rPr>
-      </w:pPr>
-      <w:r>
-        <w:rPr>
-          <w:sz w:val="40"/>
-          <w:szCs w:val="40"/>
-          <w:lang w:val="en-US"/>
-        </w:rPr>
-        <w:t>Release v</w:t>
-      </w:r>
-      <w:r>
-        <w:rPr>
-          <w:sz w:val="40"/>
-          <w:szCs w:val="40"/>
-          <w:lang w:val="en-US"/>
-        </w:rPr>
-        <w:t>1</w:t>
-      </w:r>
-      <w:r>
-        <w:rPr>
-          <w:rFonts w:hint="eastAsia"/>
-          <w:sz w:val="40"/>
-          <w:szCs w:val="40"/>
+          <w:rFonts w:hint="eastAsia"/>
+          <w:sz w:val="32"/>
+          <w:szCs w:val="32"/>
+          <w:lang w:val="en-US"/>
+        </w:rPr>
+      </w:pPr>
+      <w:r>
+        <w:rPr>
+          <w:sz w:val="32"/>
+          <w:szCs w:val="32"/>
+          <w:lang w:val="en-US"/>
+        </w:rPr>
+        <w:t xml:space="preserve">In this version we </w:t>
+      </w:r>
+      <w:r>
+        <w:rPr>
+          <w:rFonts w:hint="eastAsia"/>
+          <w:sz w:val="32"/>
+          <w:szCs w:val="32"/>
+          <w:lang w:val="en-US"/>
+        </w:rPr>
+        <w:t>finish</w:t>
+      </w:r>
+      <w:r>
+        <w:rPr>
+          <w:sz w:val="32"/>
+          <w:szCs w:val="32"/>
+          <w:lang w:val="en-US"/>
+        </w:rPr>
+        <w:t xml:space="preserve"> </w:t>
+      </w:r>
+      <w:r>
+        <w:rPr>
+          <w:rFonts w:hint="eastAsia"/>
+          <w:sz w:val="32"/>
+          <w:szCs w:val="32"/>
+          <w:lang w:val="en-US"/>
+        </w:rPr>
+        <w:t>the</w:t>
+      </w:r>
+      <w:r>
+        <w:rPr>
+          <w:sz w:val="32"/>
+          <w:szCs w:val="32"/>
+          <w:lang w:val="en-US"/>
+        </w:rPr>
+        <w:t xml:space="preserve"> </w:t>
+      </w:r>
+      <w:r>
+        <w:rPr>
+          <w:rFonts w:hint="eastAsia"/>
+          <w:sz w:val="32"/>
+          <w:szCs w:val="32"/>
+          <w:lang w:val="en-US"/>
+        </w:rPr>
+        <w:t>key</w:t>
+      </w:r>
+      <w:r>
+        <w:rPr>
+          <w:sz w:val="32"/>
+          <w:szCs w:val="32"/>
+          <w:lang w:val="en-US"/>
+        </w:rPr>
+        <w:t xml:space="preserve"> </w:t>
+      </w:r>
+      <w:r>
+        <w:rPr>
+          <w:rFonts w:hint="eastAsia"/>
+          <w:sz w:val="32"/>
+          <w:szCs w:val="32"/>
+          <w:lang w:val="en-US"/>
+        </w:rPr>
+        <w:t>game</w:t>
+      </w:r>
+      <w:r>
+        <w:rPr>
+          <w:sz w:val="32"/>
+          <w:szCs w:val="32"/>
+          <w:lang w:val="en-US"/>
+        </w:rPr>
+        <w:t xml:space="preserve"> </w:t>
+      </w:r>
+      <w:r>
+        <w:rPr>
+          <w:rFonts w:hint="eastAsia"/>
+          <w:sz w:val="32"/>
+          <w:szCs w:val="32"/>
+          <w:lang w:val="en-US"/>
+        </w:rPr>
+        <w:t>play</w:t>
+      </w:r>
+      <w:r>
+        <w:rPr>
+          <w:sz w:val="32"/>
+          <w:szCs w:val="32"/>
+          <w:lang w:val="en-US"/>
+        </w:rPr>
+        <w:t xml:space="preserve"> </w:t>
+      </w:r>
+      <w:r>
+        <w:rPr>
+          <w:rFonts w:hint="eastAsia"/>
+          <w:sz w:val="32"/>
+          <w:szCs w:val="32"/>
+          <w:lang w:val="en-US"/>
+        </w:rPr>
+        <w:t>of</w:t>
+      </w:r>
+      <w:r>
+        <w:rPr>
+          <w:sz w:val="32"/>
+          <w:szCs w:val="32"/>
+          <w:lang w:val="en-US"/>
+        </w:rPr>
+        <w:t xml:space="preserve"> </w:t>
+      </w:r>
+      <w:r>
+        <w:rPr>
+          <w:rFonts w:hint="eastAsia"/>
+          <w:sz w:val="32"/>
+          <w:szCs w:val="32"/>
+          <w:lang w:val="en-US"/>
+        </w:rPr>
+        <w:t>our</w:t>
+      </w:r>
+      <w:r>
+        <w:rPr>
+          <w:sz w:val="32"/>
+          <w:szCs w:val="32"/>
+          <w:lang w:val="en-US"/>
+        </w:rPr>
+        <w:t xml:space="preserve"> </w:t>
+      </w:r>
+      <w:r>
+        <w:rPr>
+          <w:rFonts w:hint="eastAsia"/>
+          <w:sz w:val="32"/>
+          <w:szCs w:val="32"/>
+          <w:lang w:val="en-US"/>
+        </w:rPr>
+        <w:t>game</w:t>
+      </w:r>
+      <w:r>
+        <w:rPr>
+          <w:sz w:val="32"/>
+          <w:szCs w:val="32"/>
+          <w:lang w:val="en-US"/>
+        </w:rPr>
+        <w:t xml:space="preserve">, including the ball movement, </w:t>
+      </w:r>
+      <w:r>
+        <w:rPr>
+          <w:rFonts w:hint="eastAsia"/>
+          <w:sz w:val="32"/>
+          <w:szCs w:val="32"/>
+          <w:lang w:val="en-US"/>
+        </w:rPr>
+        <w:t>obstacle</w:t>
+      </w:r>
+      <w:r>
+        <w:rPr>
+          <w:sz w:val="32"/>
+          <w:szCs w:val="32"/>
+          <w:lang w:val="en-US"/>
+        </w:rPr>
+        <w:t xml:space="preserve"> </w:t>
+      </w:r>
+      <w:r>
+        <w:rPr>
+          <w:rFonts w:hint="eastAsia"/>
+          <w:sz w:val="32"/>
+          <w:szCs w:val="32"/>
+          <w:lang w:val="en-US"/>
+        </w:rPr>
+        <w:t>effects</w:t>
+      </w:r>
+      <w:r>
+        <w:rPr>
+          <w:sz w:val="32"/>
+          <w:szCs w:val="32"/>
+          <w:lang w:val="en-US"/>
+        </w:rPr>
+        <w:t xml:space="preserve"> </w:t>
+      </w:r>
+      <w:r>
+        <w:rPr>
+          <w:rFonts w:hint="eastAsia"/>
+          <w:sz w:val="32"/>
+          <w:szCs w:val="32"/>
+          <w:lang w:val="en-US"/>
+        </w:rPr>
+        <w:t>of</w:t>
+      </w:r>
+      <w:r>
+        <w:rPr>
+          <w:sz w:val="32"/>
+          <w:szCs w:val="32"/>
+          <w:lang w:val="en-US"/>
+        </w:rPr>
+        <w:t xml:space="preserve"> </w:t>
+      </w:r>
+      <w:r>
+        <w:rPr>
+          <w:rFonts w:hint="eastAsia"/>
+          <w:sz w:val="32"/>
+          <w:szCs w:val="32"/>
+          <w:lang w:val="en-US"/>
+        </w:rPr>
+        <w:t>ending</w:t>
+      </w:r>
+      <w:r>
+        <w:rPr>
+          <w:sz w:val="32"/>
+          <w:szCs w:val="32"/>
+          <w:lang w:val="en-US"/>
+        </w:rPr>
+        <w:t xml:space="preserve"> </w:t>
+      </w:r>
+      <w:r>
+        <w:rPr>
+          <w:rFonts w:hint="eastAsia"/>
+          <w:sz w:val="32"/>
+          <w:szCs w:val="32"/>
+          <w:lang w:val="en-US"/>
+        </w:rPr>
+        <w:t>the</w:t>
+      </w:r>
+      <w:r>
+        <w:rPr>
+          <w:sz w:val="32"/>
+          <w:szCs w:val="32"/>
+          <w:lang w:val="en-US"/>
+        </w:rPr>
+        <w:t xml:space="preserve"> </w:t>
+      </w:r>
+      <w:r>
+        <w:rPr>
+          <w:rFonts w:hint="eastAsia"/>
+          <w:sz w:val="32"/>
+          <w:szCs w:val="32"/>
+          <w:lang w:val="en-US"/>
+        </w:rPr>
+        <w:t>game</w:t>
+      </w:r>
+      <w:r>
+        <w:rPr>
+          <w:sz w:val="32"/>
+          <w:szCs w:val="32"/>
+          <w:lang w:val="en-US"/>
+        </w:rPr>
+        <w:t xml:space="preserve">, </w:t>
+      </w:r>
+      <w:r>
+        <w:rPr>
+          <w:rFonts w:hint="eastAsia"/>
+          <w:sz w:val="32"/>
+          <w:szCs w:val="32"/>
+          <w:lang w:val="en-US"/>
+        </w:rPr>
+        <w:t>target</w:t>
+      </w:r>
+      <w:r>
+        <w:rPr>
+          <w:sz w:val="32"/>
+          <w:szCs w:val="32"/>
+          <w:lang w:val="en-US"/>
+        </w:rPr>
+        <w:t xml:space="preserve"> </w:t>
+      </w:r>
+      <w:r>
+        <w:rPr>
+          <w:rFonts w:hint="eastAsia"/>
+          <w:sz w:val="32"/>
+          <w:szCs w:val="32"/>
+          <w:lang w:val="en-US"/>
+        </w:rPr>
+        <w:t>effects</w:t>
+      </w:r>
+      <w:r>
+        <w:rPr>
+          <w:sz w:val="32"/>
+          <w:szCs w:val="32"/>
+          <w:lang w:val="en-US"/>
+        </w:rPr>
+        <w:t xml:space="preserve"> </w:t>
+      </w:r>
+      <w:r>
+        <w:rPr>
+          <w:rFonts w:hint="eastAsia"/>
+          <w:sz w:val="32"/>
+          <w:szCs w:val="32"/>
+          <w:lang w:val="en-US"/>
+        </w:rPr>
+        <w:t>of</w:t>
+      </w:r>
+      <w:r>
+        <w:rPr>
+          <w:sz w:val="32"/>
+          <w:szCs w:val="32"/>
+          <w:lang w:val="en-US"/>
+        </w:rPr>
+        <w:t xml:space="preserve"> </w:t>
+      </w:r>
+      <w:r>
+        <w:rPr>
+          <w:rFonts w:hint="eastAsia"/>
+          <w:sz w:val="32"/>
+          <w:szCs w:val="32"/>
+          <w:lang w:val="en-US"/>
+        </w:rPr>
+        <w:t>re</w:t>
+      </w:r>
+      <w:r>
+        <w:rPr>
+          <w:sz w:val="32"/>
+          <w:szCs w:val="32"/>
+          <w:lang w:val="en-US"/>
+        </w:rPr>
+        <w:t xml:space="preserve">bounding ball and </w:t>
+      </w:r>
+      <w:r>
+        <w:rPr>
+          <w:rFonts w:hint="eastAsia"/>
+          <w:sz w:val="32"/>
+          <w:szCs w:val="32"/>
+          <w:lang w:val="en-US"/>
+        </w:rPr>
+        <w:t>accumulating</w:t>
+      </w:r>
+      <w:r>
+        <w:rPr>
+          <w:sz w:val="32"/>
+          <w:szCs w:val="32"/>
+          <w:lang w:val="en-US"/>
+        </w:rPr>
+        <w:t xml:space="preserve"> </w:t>
+      </w:r>
+      <w:r>
+        <w:rPr>
+          <w:rFonts w:hint="eastAsia"/>
+          <w:sz w:val="32"/>
+          <w:szCs w:val="32"/>
+          <w:lang w:val="en-US"/>
+        </w:rPr>
+        <w:t>scores</w:t>
+      </w:r>
+      <w:r>
+        <w:rPr>
+          <w:sz w:val="32"/>
+          <w:szCs w:val="32"/>
+          <w:lang w:val="en-US"/>
+        </w:rPr>
+        <w:t xml:space="preserve"> and </w:t>
+      </w:r>
+      <w:r>
+        <w:rPr>
+          <w:rFonts w:hint="eastAsia"/>
+          <w:sz w:val="32"/>
+          <w:szCs w:val="32"/>
+          <w:lang w:val="en-US"/>
+        </w:rPr>
+        <w:t>score</w:t>
+      </w:r>
+      <w:r>
+        <w:rPr>
+          <w:sz w:val="32"/>
+          <w:szCs w:val="32"/>
+          <w:lang w:val="en-US"/>
+        </w:rPr>
+        <w:t xml:space="preserve"> </w:t>
+      </w:r>
+      <w:r>
+        <w:rPr>
+          <w:rFonts w:hint="eastAsia"/>
+          <w:sz w:val="32"/>
+          <w:szCs w:val="32"/>
+          <w:lang w:val="en-US"/>
+        </w:rPr>
+        <w:t>system</w:t>
+      </w:r>
+      <w:r>
+        <w:rPr>
+          <w:sz w:val="32"/>
+          <w:szCs w:val="32"/>
           <w:lang w:val="en-US"/>
         </w:rPr>
         <w:t>.</w:t>
       </w:r>
       <w:r>
         <w:rPr>
-          <w:sz w:val="40"/>
-          <w:szCs w:val="40"/>
-          <w:lang w:val="en-US"/>
-        </w:rPr>
-        <w:t>1</w:t>
-      </w:r>
-      <w:r>
-        <w:rPr>
-          <w:sz w:val="40"/>
-          <w:szCs w:val="40"/>
-          <w:lang w:val="en-US"/>
-        </w:rPr>
-        <w:t xml:space="preserve">: </w:t>
-      </w:r>
-      <w:r>
-        <w:rPr>
-          <w:sz w:val="40"/>
-          <w:szCs w:val="40"/>
-          <w:lang w:val="en-US"/>
-        </w:rPr>
-        <w:t xml:space="preserve">Game screen is </w:t>
-      </w:r>
-      <w:r>
-        <w:rPr>
-          <w:rFonts w:hint="eastAsia"/>
-          <w:sz w:val="40"/>
-          <w:szCs w:val="40"/>
-          <w:lang w:val="en-US"/>
-        </w:rPr>
-        <w:t>finished</w:t>
-      </w:r>
-    </w:p>
-    <w:p>
-      <w:pPr>
-        <w:spacing w:line="360" w:lineRule="auto"/>
-        <w:rPr>
-          <w:rFonts w:hint="eastAsia"/>
-          <w:sz w:val="32"/>
-          <w:szCs w:val="32"/>
-          <w:lang w:val="en-US"/>
-        </w:rPr>
-      </w:pPr>
-      <w:r>
-        <w:rPr>
-          <w:sz w:val="32"/>
-          <w:szCs w:val="32"/>
-          <w:lang w:val="en-US"/>
-        </w:rPr>
-        <w:t xml:space="preserve">In this version we </w:t>
-      </w:r>
-      <w:r>
-        <w:rPr>
-          <w:rFonts w:hint="eastAsia"/>
-          <w:sz w:val="32"/>
-          <w:szCs w:val="32"/>
-          <w:lang w:val="en-US"/>
-        </w:rPr>
-        <w:t>finish</w:t>
+          <w:sz w:val="32"/>
+          <w:szCs w:val="32"/>
+          <w:lang w:val="en-US"/>
+        </w:rPr>
+        <w:t xml:space="preserve"> Besides, the fun </w:t>
+      </w:r>
+      <w:r>
+        <w:rPr>
+          <w:rFonts w:hint="eastAsia"/>
+          <w:sz w:val="32"/>
+          <w:szCs w:val="32"/>
+          <w:lang w:val="en-US"/>
+        </w:rPr>
+        <w:t>factor</w:t>
+      </w:r>
+      <w:r>
+        <w:rPr>
+          <w:sz w:val="32"/>
+          <w:szCs w:val="32"/>
+          <w:lang w:val="en-US"/>
+        </w:rPr>
+        <w:t xml:space="preserve"> </w:t>
+      </w:r>
+      <w:r>
+        <w:rPr>
+          <w:rFonts w:hint="eastAsia"/>
+          <w:sz w:val="32"/>
+          <w:szCs w:val="32"/>
+          <w:lang w:val="en-US"/>
+        </w:rPr>
+        <w:t>is</w:t>
+      </w:r>
+      <w:r>
+        <w:rPr>
+          <w:sz w:val="32"/>
+          <w:szCs w:val="32"/>
+          <w:lang w:val="en-US"/>
+        </w:rPr>
+        <w:t xml:space="preserve"> </w:t>
+      </w:r>
+      <w:r>
+        <w:rPr>
+          <w:rFonts w:hint="eastAsia"/>
+          <w:sz w:val="32"/>
+          <w:szCs w:val="32"/>
+          <w:lang w:val="en-US"/>
+        </w:rPr>
+        <w:t>highlighted</w:t>
+      </w:r>
+      <w:r>
+        <w:rPr>
+          <w:sz w:val="32"/>
+          <w:szCs w:val="32"/>
+          <w:lang w:val="en-US"/>
+        </w:rPr>
+        <w:t xml:space="preserve"> </w:t>
+      </w:r>
+      <w:r>
+        <w:rPr>
+          <w:rFonts w:hint="eastAsia"/>
+          <w:sz w:val="32"/>
+          <w:szCs w:val="32"/>
+          <w:lang w:val="en-US"/>
+        </w:rPr>
+        <w:t>that</w:t>
       </w:r>
       <w:r>
         <w:rPr>
@@ -16319,160 +16824,58 @@
           <w:szCs w:val="32"/>
           <w:lang w:val="en-US"/>
         </w:rPr>
-        <w:t>key</w:t>
-      </w:r>
-      <w:r>
-        <w:rPr>
-          <w:sz w:val="32"/>
-          <w:szCs w:val="32"/>
-          <w:lang w:val="en-US"/>
-        </w:rPr>
-        <w:t xml:space="preserve"> </w:t>
-      </w:r>
-      <w:r>
-        <w:rPr>
-          <w:rFonts w:hint="eastAsia"/>
-          <w:sz w:val="32"/>
-          <w:szCs w:val="32"/>
-          <w:lang w:val="en-US"/>
-        </w:rPr>
-        <w:t>game</w:t>
-      </w:r>
-      <w:r>
-        <w:rPr>
-          <w:sz w:val="32"/>
-          <w:szCs w:val="32"/>
-          <w:lang w:val="en-US"/>
-        </w:rPr>
-        <w:t xml:space="preserve"> </w:t>
-      </w:r>
-      <w:r>
-        <w:rPr>
-          <w:rFonts w:hint="eastAsia"/>
-          <w:sz w:val="32"/>
-          <w:szCs w:val="32"/>
-          <w:lang w:val="en-US"/>
-        </w:rPr>
-        <w:t>play</w:t>
-      </w:r>
-      <w:r>
-        <w:rPr>
-          <w:sz w:val="32"/>
-          <w:szCs w:val="32"/>
-          <w:lang w:val="en-US"/>
-        </w:rPr>
-        <w:t xml:space="preserve"> </w:t>
-      </w:r>
-      <w:r>
-        <w:rPr>
-          <w:rFonts w:hint="eastAsia"/>
-          <w:sz w:val="32"/>
-          <w:szCs w:val="32"/>
-          <w:lang w:val="en-US"/>
-        </w:rPr>
-        <w:t>of</w:t>
-      </w:r>
-      <w:r>
-        <w:rPr>
-          <w:sz w:val="32"/>
-          <w:szCs w:val="32"/>
-          <w:lang w:val="en-US"/>
-        </w:rPr>
-        <w:t xml:space="preserve"> </w:t>
-      </w:r>
-      <w:r>
-        <w:rPr>
-          <w:rFonts w:hint="eastAsia"/>
-          <w:sz w:val="32"/>
-          <w:szCs w:val="32"/>
-          <w:lang w:val="en-US"/>
-        </w:rPr>
-        <w:t>our</w:t>
-      </w:r>
-      <w:r>
-        <w:rPr>
-          <w:sz w:val="32"/>
-          <w:szCs w:val="32"/>
-          <w:lang w:val="en-US"/>
-        </w:rPr>
-        <w:t xml:space="preserve"> </w:t>
-      </w:r>
-      <w:r>
-        <w:rPr>
-          <w:rFonts w:hint="eastAsia"/>
-          <w:sz w:val="32"/>
-          <w:szCs w:val="32"/>
-          <w:lang w:val="en-US"/>
-        </w:rPr>
-        <w:t>game</w:t>
-      </w:r>
-      <w:r>
-        <w:rPr>
-          <w:sz w:val="32"/>
-          <w:szCs w:val="32"/>
-          <w:lang w:val="en-US"/>
-        </w:rPr>
-        <w:t xml:space="preserve">, including the ball movement, </w:t>
-      </w:r>
-      <w:r>
-        <w:rPr>
-          <w:rFonts w:hint="eastAsia"/>
-          <w:sz w:val="32"/>
-          <w:szCs w:val="32"/>
-          <w:lang w:val="en-US"/>
-        </w:rPr>
-        <w:t>obstacle</w:t>
-      </w:r>
-      <w:r>
-        <w:rPr>
-          <w:sz w:val="32"/>
-          <w:szCs w:val="32"/>
-          <w:lang w:val="en-US"/>
-        </w:rPr>
-        <w:t xml:space="preserve"> </w:t>
-      </w:r>
-      <w:r>
-        <w:rPr>
-          <w:rFonts w:hint="eastAsia"/>
-          <w:sz w:val="32"/>
-          <w:szCs w:val="32"/>
-          <w:lang w:val="en-US"/>
-        </w:rPr>
-        <w:t>effects</w:t>
-      </w:r>
-      <w:r>
-        <w:rPr>
-          <w:sz w:val="32"/>
-          <w:szCs w:val="32"/>
-          <w:lang w:val="en-US"/>
-        </w:rPr>
-        <w:t xml:space="preserve"> </w:t>
-      </w:r>
-      <w:r>
-        <w:rPr>
-          <w:rFonts w:hint="eastAsia"/>
-          <w:sz w:val="32"/>
-          <w:szCs w:val="32"/>
-          <w:lang w:val="en-US"/>
-        </w:rPr>
-        <w:t>of</w:t>
-      </w:r>
-      <w:r>
-        <w:rPr>
-          <w:sz w:val="32"/>
-          <w:szCs w:val="32"/>
-          <w:lang w:val="en-US"/>
-        </w:rPr>
-        <w:t xml:space="preserve"> </w:t>
-      </w:r>
-      <w:r>
-        <w:rPr>
-          <w:rFonts w:hint="eastAsia"/>
-          <w:sz w:val="32"/>
-          <w:szCs w:val="32"/>
-          <w:lang w:val="en-US"/>
-        </w:rPr>
-        <w:t>ending</w:t>
+        <w:t>ball</w:t>
+      </w:r>
+      <w:r>
+        <w:rPr>
+          <w:sz w:val="32"/>
+          <w:szCs w:val="32"/>
+          <w:lang w:val="en-US"/>
+        </w:rPr>
+        <w:t xml:space="preserve"> </w:t>
+      </w:r>
+      <w:r>
+        <w:rPr>
+          <w:rFonts w:hint="eastAsia"/>
+          <w:sz w:val="32"/>
+          <w:szCs w:val="32"/>
+          <w:lang w:val="en-US"/>
+        </w:rPr>
+        <w:t>may</w:t>
+      </w:r>
+      <w:r>
+        <w:rPr>
+          <w:sz w:val="32"/>
+          <w:szCs w:val="32"/>
+          <w:lang w:val="en-US"/>
+        </w:rPr>
+        <w:t xml:space="preserve"> </w:t>
+      </w:r>
+      <w:r>
+        <w:rPr>
+          <w:rFonts w:hint="eastAsia"/>
+          <w:sz w:val="32"/>
+          <w:szCs w:val="32"/>
+          <w:lang w:val="en-US"/>
+        </w:rPr>
+        <w:t>move</w:t>
+      </w:r>
+      <w:r>
+        <w:rPr>
+          <w:sz w:val="32"/>
+          <w:szCs w:val="32"/>
+          <w:lang w:val="en-US"/>
+        </w:rPr>
+        <w:t xml:space="preserve"> </w:t>
+      </w:r>
+      <w:r>
+        <w:rPr>
+          <w:rFonts w:hint="eastAsia"/>
+          <w:sz w:val="32"/>
+          <w:szCs w:val="32"/>
+          <w:lang w:val="en-US"/>
+        </w:rPr>
+        <w:t>around</w:t>
       </w:r>
       <w:r>
         <w:rPr>
@@ -16506,337 +16909,6 @@
           <w:szCs w:val="32"/>
           <w:lang w:val="en-US"/>
         </w:rPr>
-        <w:t>game</w:t>
-      </w:r>
-      <w:r>
-        <w:rPr>
-          <w:sz w:val="32"/>
-          <w:szCs w:val="32"/>
-          <w:lang w:val="en-US"/>
-        </w:rPr>
-        <w:t xml:space="preserve">, </w:t>
-      </w:r>
-      <w:r>
-        <w:rPr>
-          <w:rFonts w:hint="eastAsia"/>
-          <w:sz w:val="32"/>
-          <w:szCs w:val="32"/>
-          <w:lang w:val="en-US"/>
-        </w:rPr>
-        <w:t>target</w:t>
-      </w:r>
-      <w:r>
-        <w:rPr>
-          <w:sz w:val="32"/>
-          <w:szCs w:val="32"/>
-          <w:lang w:val="en-US"/>
-        </w:rPr>
-        <w:t xml:space="preserve"> </w:t>
-      </w:r>
-      <w:r>
-        <w:rPr>
-          <w:rFonts w:hint="eastAsia"/>
-          <w:sz w:val="32"/>
-          <w:szCs w:val="32"/>
-          <w:lang w:val="en-US"/>
-        </w:rPr>
-        <w:t>effects</w:t>
-      </w:r>
-      <w:r>
-        <w:rPr>
-          <w:sz w:val="32"/>
-          <w:szCs w:val="32"/>
-          <w:lang w:val="en-US"/>
-        </w:rPr>
-        <w:t xml:space="preserve"> </w:t>
-      </w:r>
-      <w:r>
-        <w:rPr>
-          <w:rFonts w:hint="eastAsia"/>
-          <w:sz w:val="32"/>
-          <w:szCs w:val="32"/>
-          <w:lang w:val="en-US"/>
-        </w:rPr>
-        <w:t>of</w:t>
-      </w:r>
-      <w:r>
-        <w:rPr>
-          <w:sz w:val="32"/>
-          <w:szCs w:val="32"/>
-          <w:lang w:val="en-US"/>
-        </w:rPr>
-        <w:t xml:space="preserve"> </w:t>
-      </w:r>
-      <w:r>
-        <w:rPr>
-          <w:rFonts w:hint="eastAsia"/>
-          <w:sz w:val="32"/>
-          <w:szCs w:val="32"/>
-          <w:lang w:val="en-US"/>
-        </w:rPr>
-        <w:t>re</w:t>
-      </w:r>
-      <w:r>
-        <w:rPr>
-          <w:sz w:val="32"/>
-          <w:szCs w:val="32"/>
-          <w:lang w:val="en-US"/>
-        </w:rPr>
-        <w:t xml:space="preserve">bounding ball and </w:t>
-      </w:r>
-      <w:r>
-        <w:rPr>
-          <w:rFonts w:hint="eastAsia"/>
-          <w:sz w:val="32"/>
-          <w:szCs w:val="32"/>
-          <w:lang w:val="en-US"/>
-        </w:rPr>
-        <w:t>accumulating</w:t>
-      </w:r>
-      <w:r>
-        <w:rPr>
-          <w:sz w:val="32"/>
-          <w:szCs w:val="32"/>
-          <w:lang w:val="en-US"/>
-        </w:rPr>
-        <w:t xml:space="preserve"> </w:t>
-      </w:r>
-      <w:r>
-        <w:rPr>
-          <w:rFonts w:hint="eastAsia"/>
-          <w:sz w:val="32"/>
-          <w:szCs w:val="32"/>
-          <w:lang w:val="en-US"/>
-        </w:rPr>
-        <w:t>scores</w:t>
-      </w:r>
-      <w:r>
-        <w:rPr>
-          <w:sz w:val="32"/>
-          <w:szCs w:val="32"/>
-          <w:lang w:val="en-US"/>
-        </w:rPr>
-        <w:t xml:space="preserve"> and </w:t>
-      </w:r>
-      <w:r>
-        <w:rPr>
-          <w:rFonts w:hint="eastAsia"/>
-          <w:sz w:val="32"/>
-          <w:szCs w:val="32"/>
-          <w:lang w:val="en-US"/>
-        </w:rPr>
-        <w:t>score</w:t>
-      </w:r>
-      <w:r>
-        <w:rPr>
-          <w:sz w:val="32"/>
-          <w:szCs w:val="32"/>
-          <w:lang w:val="en-US"/>
-        </w:rPr>
-        <w:t xml:space="preserve"> </w:t>
-      </w:r>
-      <w:r>
-        <w:rPr>
-          <w:rFonts w:hint="eastAsia"/>
-          <w:sz w:val="32"/>
-          <w:szCs w:val="32"/>
-          <w:lang w:val="en-US"/>
-        </w:rPr>
-        <w:t>system</w:t>
-      </w:r>
-      <w:r>
-        <w:rPr>
-          <w:sz w:val="32"/>
-          <w:szCs w:val="32"/>
-          <w:lang w:val="en-US"/>
-        </w:rPr>
-        <w:t>.</w:t>
-      </w:r>
-      <w:r>
-        <w:rPr>
-          <w:sz w:val="32"/>
-          <w:szCs w:val="32"/>
-          <w:lang w:val="en-US"/>
-        </w:rPr>
-        <w:t xml:space="preserve"> Besides, the fun </w:t>
-      </w:r>
-      <w:r>
-        <w:rPr>
-          <w:rFonts w:hint="eastAsia"/>
-          <w:sz w:val="32"/>
-          <w:szCs w:val="32"/>
-          <w:lang w:val="en-US"/>
-        </w:rPr>
-        <w:t>factor</w:t>
-      </w:r>
-      <w:r>
-        <w:rPr>
-          <w:sz w:val="32"/>
-          <w:szCs w:val="32"/>
-          <w:lang w:val="en-US"/>
-        </w:rPr>
-        <w:t xml:space="preserve"> </w:t>
-      </w:r>
-      <w:r>
-        <w:rPr>
-          <w:rFonts w:hint="eastAsia"/>
-          <w:sz w:val="32"/>
-          <w:szCs w:val="32"/>
-          <w:lang w:val="en-US"/>
-        </w:rPr>
-        <w:t>is</w:t>
-      </w:r>
-      <w:r>
-        <w:rPr>
-          <w:sz w:val="32"/>
-          <w:szCs w:val="32"/>
-          <w:lang w:val="en-US"/>
-        </w:rPr>
-        <w:t xml:space="preserve"> </w:t>
-      </w:r>
-      <w:r>
-        <w:rPr>
-          <w:rFonts w:hint="eastAsia"/>
-          <w:sz w:val="32"/>
-          <w:szCs w:val="32"/>
-          <w:lang w:val="en-US"/>
-        </w:rPr>
-        <w:t>highlighted</w:t>
-      </w:r>
-      <w:r>
-        <w:rPr>
-          <w:sz w:val="32"/>
-          <w:szCs w:val="32"/>
-          <w:lang w:val="en-US"/>
-        </w:rPr>
-        <w:t xml:space="preserve"> </w:t>
-      </w:r>
-      <w:r>
-        <w:rPr>
-          <w:rFonts w:hint="eastAsia"/>
-          <w:sz w:val="32"/>
-          <w:szCs w:val="32"/>
-          <w:lang w:val="en-US"/>
-        </w:rPr>
-        <w:t>that</w:t>
-      </w:r>
-      <w:r>
-        <w:rPr>
-          <w:sz w:val="32"/>
-          <w:szCs w:val="32"/>
-          <w:lang w:val="en-US"/>
-        </w:rPr>
-        <w:t xml:space="preserve"> </w:t>
-      </w:r>
-      <w:r>
-        <w:rPr>
-          <w:rFonts w:hint="eastAsia"/>
-          <w:sz w:val="32"/>
-          <w:szCs w:val="32"/>
-          <w:lang w:val="en-US"/>
-        </w:rPr>
-        <w:t>the</w:t>
-      </w:r>
-      <w:r>
-        <w:rPr>
-          <w:sz w:val="32"/>
-          <w:szCs w:val="32"/>
-          <w:lang w:val="en-US"/>
-        </w:rPr>
-        <w:t xml:space="preserve"> </w:t>
-      </w:r>
-      <w:r>
-        <w:rPr>
-          <w:rFonts w:hint="eastAsia"/>
-          <w:sz w:val="32"/>
-          <w:szCs w:val="32"/>
-          <w:lang w:val="en-US"/>
-        </w:rPr>
-        <w:t>ball</w:t>
-      </w:r>
-      <w:r>
-        <w:rPr>
-          <w:sz w:val="32"/>
-          <w:szCs w:val="32"/>
-          <w:lang w:val="en-US"/>
-        </w:rPr>
-        <w:t xml:space="preserve"> </w:t>
-      </w:r>
-      <w:r>
-        <w:rPr>
-          <w:rFonts w:hint="eastAsia"/>
-          <w:sz w:val="32"/>
-          <w:szCs w:val="32"/>
-          <w:lang w:val="en-US"/>
-        </w:rPr>
-        <w:t>may</w:t>
-      </w:r>
-      <w:r>
-        <w:rPr>
-          <w:sz w:val="32"/>
-          <w:szCs w:val="32"/>
-          <w:lang w:val="en-US"/>
-        </w:rPr>
-        <w:t xml:space="preserve"> </w:t>
-      </w:r>
-      <w:r>
-        <w:rPr>
-          <w:rFonts w:hint="eastAsia"/>
-          <w:sz w:val="32"/>
-          <w:szCs w:val="32"/>
-          <w:lang w:val="en-US"/>
-        </w:rPr>
-        <w:t>move</w:t>
-      </w:r>
-      <w:r>
-        <w:rPr>
-          <w:sz w:val="32"/>
-          <w:szCs w:val="32"/>
-          <w:lang w:val="en-US"/>
-        </w:rPr>
-        <w:t xml:space="preserve"> </w:t>
-      </w:r>
-      <w:r>
-        <w:rPr>
-          <w:rFonts w:hint="eastAsia"/>
-          <w:sz w:val="32"/>
-          <w:szCs w:val="32"/>
-          <w:lang w:val="en-US"/>
-        </w:rPr>
-        <w:t>around</w:t>
-      </w:r>
-      <w:r>
-        <w:rPr>
-          <w:sz w:val="32"/>
-          <w:szCs w:val="32"/>
-          <w:lang w:val="en-US"/>
-        </w:rPr>
-        <w:t xml:space="preserve"> </w:t>
-      </w:r>
-      <w:r>
-        <w:rPr>
-          <w:rFonts w:hint="eastAsia"/>
-          <w:sz w:val="32"/>
-          <w:szCs w:val="32"/>
-          <w:lang w:val="en-US"/>
-        </w:rPr>
-        <w:t>the</w:t>
-      </w:r>
-      <w:r>
-        <w:rPr>
-          <w:sz w:val="32"/>
-          <w:szCs w:val="32"/>
-          <w:lang w:val="en-US"/>
-        </w:rPr>
-        <w:t xml:space="preserve"> </w:t>
-      </w:r>
-      <w:r>
-        <w:rPr>
-          <w:rFonts w:hint="eastAsia"/>
-          <w:sz w:val="32"/>
-          <w:szCs w:val="32"/>
-          <w:lang w:val="en-US"/>
-        </w:rPr>
         <w:t>targets</w:t>
       </w:r>
       <w:r>
@@ -16854,7 +16926,6 @@
           <w:szCs w:val="32"/>
           <w:lang w:val="en-US"/>
         </w:rPr>
-        <w:lastRenderedPageBreak/>
         <w:t>after</w:t>
       </w:r>
       <w:r>

</xml_diff>

<commit_message>
Task 24: Wireframe design of score screen
</commit_message>
<xml_diff>
--- a/COMPX202-A8.docx
+++ b/COMPX202-A8.docx
@@ -96,23 +96,13 @@
           <w:lang w:val="en-US"/>
         </w:rPr>
       </w:pPr>
-      <w:proofErr w:type="spellStart"/>
-      <w:r>
-        <w:rPr>
-          <w:sz w:val="32"/>
-          <w:szCs w:val="32"/>
-          <w:lang w:val="en-US"/>
-        </w:rPr>
-        <w:t>Xuanlin</w:t>
-      </w:r>
-      <w:proofErr w:type="spellEnd"/>
-      <w:r>
-        <w:rPr>
-          <w:sz w:val="32"/>
-          <w:szCs w:val="32"/>
-          <w:lang w:val="en-US"/>
-        </w:rPr>
-        <w:t xml:space="preserve"> Jiang</w:t>
+      <w:r>
+        <w:rPr>
+          <w:sz w:val="32"/>
+          <w:szCs w:val="32"/>
+          <w:lang w:val="en-US"/>
+        </w:rPr>
+        <w:t>Xuanlin Jiang</w:t>
       </w:r>
       <w:r>
         <w:rPr>
@@ -684,7 +674,6 @@
               </w:rPr>
               <w:t xml:space="preserve"> </w:t>
             </w:r>
-            <w:proofErr w:type="spellStart"/>
             <w:r>
               <w:rPr>
                 <w:sz w:val="32"/>
@@ -693,7 +682,6 @@
               </w:rPr>
               <w:t>hrs</w:t>
             </w:r>
-            <w:proofErr w:type="spellEnd"/>
           </w:p>
         </w:tc>
       </w:tr>
@@ -1888,7 +1876,6 @@
               </w:rPr>
               <w:t xml:space="preserve"> </w:t>
             </w:r>
-            <w:proofErr w:type="spellStart"/>
             <w:r>
               <w:rPr>
                 <w:sz w:val="32"/>
@@ -1905,7 +1892,6 @@
               </w:rPr>
               <w:t>s</w:t>
             </w:r>
-            <w:proofErr w:type="spellEnd"/>
           </w:p>
         </w:tc>
       </w:tr>
@@ -2066,16 +2052,7 @@
                 <w:szCs w:val="32"/>
                 <w:lang w:val="en-US"/>
               </w:rPr>
-              <w:t xml:space="preserve">1 </w:t>
-            </w:r>
-            <w:proofErr w:type="spellStart"/>
-            <w:r>
-              <w:rPr>
-                <w:sz w:val="32"/>
-                <w:szCs w:val="32"/>
-                <w:lang w:val="en-US"/>
-              </w:rPr>
-              <w:t>hr</w:t>
+              <w:t>1 hr</w:t>
             </w:r>
             <w:r>
               <w:rPr>
@@ -2085,7 +2062,6 @@
               </w:rPr>
               <w:t>s</w:t>
             </w:r>
-            <w:proofErr w:type="spellEnd"/>
           </w:p>
         </w:tc>
       </w:tr>
@@ -2661,18 +2637,8 @@
                 <w:szCs w:val="32"/>
                 <w:lang w:val="en-US"/>
               </w:rPr>
-              <w:t xml:space="preserve">1.5 </w:t>
-            </w:r>
-            <w:proofErr w:type="spellStart"/>
-            <w:r>
-              <w:rPr>
-                <w:sz w:val="32"/>
-                <w:szCs w:val="32"/>
-                <w:lang w:val="en-US"/>
-              </w:rPr>
-              <w:t>hrs</w:t>
-            </w:r>
-            <w:proofErr w:type="spellEnd"/>
+              <w:t>1.5 hrs</w:t>
+            </w:r>
           </w:p>
         </w:tc>
       </w:tr>
@@ -2823,7 +2789,6 @@
               </w:rPr>
               <w:t xml:space="preserve">5 </w:t>
             </w:r>
-            <w:proofErr w:type="spellStart"/>
             <w:r>
               <w:rPr>
                 <w:rFonts w:hint="eastAsia"/>
@@ -2833,7 +2798,6 @@
               </w:rPr>
               <w:t>hrs</w:t>
             </w:r>
-            <w:proofErr w:type="spellEnd"/>
           </w:p>
         </w:tc>
       </w:tr>
@@ -2984,7 +2948,6 @@
               </w:rPr>
               <w:t xml:space="preserve"> </w:t>
             </w:r>
-            <w:proofErr w:type="spellStart"/>
             <w:r>
               <w:rPr>
                 <w:rFonts w:hint="eastAsia"/>
@@ -2994,7 +2957,6 @@
               </w:rPr>
               <w:t>hrs</w:t>
             </w:r>
-            <w:proofErr w:type="spellEnd"/>
           </w:p>
         </w:tc>
       </w:tr>
@@ -3145,7 +3107,6 @@
               </w:rPr>
               <w:t xml:space="preserve">5 </w:t>
             </w:r>
-            <w:proofErr w:type="spellStart"/>
             <w:r>
               <w:rPr>
                 <w:rFonts w:hint="eastAsia"/>
@@ -3155,7 +3116,6 @@
               </w:rPr>
               <w:t>hrs</w:t>
             </w:r>
-            <w:proofErr w:type="spellEnd"/>
           </w:p>
         </w:tc>
       </w:tr>
@@ -3306,7 +3266,6 @@
               </w:rPr>
               <w:t xml:space="preserve"> </w:t>
             </w:r>
-            <w:proofErr w:type="spellStart"/>
             <w:r>
               <w:rPr>
                 <w:rFonts w:hint="eastAsia"/>
@@ -3316,7 +3275,6 @@
               </w:rPr>
               <w:t>hrs</w:t>
             </w:r>
-            <w:proofErr w:type="spellEnd"/>
           </w:p>
         </w:tc>
       </w:tr>
@@ -3467,7 +3425,6 @@
               </w:rPr>
               <w:t xml:space="preserve"> </w:t>
             </w:r>
-            <w:proofErr w:type="spellStart"/>
             <w:r>
               <w:rPr>
                 <w:rFonts w:hint="eastAsia"/>
@@ -3477,7 +3434,6 @@
               </w:rPr>
               <w:t>hr</w:t>
             </w:r>
-            <w:proofErr w:type="spellEnd"/>
           </w:p>
         </w:tc>
       </w:tr>
@@ -3628,7 +3584,6 @@
               </w:rPr>
               <w:t xml:space="preserve"> </w:t>
             </w:r>
-            <w:proofErr w:type="spellStart"/>
             <w:r>
               <w:rPr>
                 <w:rFonts w:hint="eastAsia"/>
@@ -3638,7 +3593,6 @@
               </w:rPr>
               <w:t>hr</w:t>
             </w:r>
-            <w:proofErr w:type="spellEnd"/>
           </w:p>
         </w:tc>
       </w:tr>
@@ -3798,7 +3752,6 @@
               </w:rPr>
               <w:t xml:space="preserve"> </w:t>
             </w:r>
-            <w:proofErr w:type="spellStart"/>
             <w:r>
               <w:rPr>
                 <w:rFonts w:hint="eastAsia"/>
@@ -3808,7 +3761,6 @@
               </w:rPr>
               <w:t>hrs</w:t>
             </w:r>
-            <w:proofErr w:type="spellEnd"/>
           </w:p>
         </w:tc>
       </w:tr>
@@ -3959,7 +3911,6 @@
               </w:rPr>
               <w:t xml:space="preserve"> </w:t>
             </w:r>
-            <w:proofErr w:type="spellStart"/>
             <w:r>
               <w:rPr>
                 <w:rFonts w:hint="eastAsia"/>
@@ -3969,7 +3920,6 @@
               </w:rPr>
               <w:t>hrs</w:t>
             </w:r>
-            <w:proofErr w:type="spellEnd"/>
           </w:p>
         </w:tc>
       </w:tr>
@@ -4637,7 +4587,6 @@
               </w:rPr>
               <w:t xml:space="preserve"> </w:t>
             </w:r>
-            <w:proofErr w:type="spellStart"/>
             <w:r>
               <w:rPr>
                 <w:rFonts w:hint="eastAsia"/>
@@ -4647,7 +4596,6 @@
               </w:rPr>
               <w:t>hrs</w:t>
             </w:r>
-            <w:proofErr w:type="spellEnd"/>
           </w:p>
         </w:tc>
       </w:tr>
@@ -4832,7 +4780,6 @@
               </w:rPr>
               <w:t xml:space="preserve"> </w:t>
             </w:r>
-            <w:proofErr w:type="spellStart"/>
             <w:r>
               <w:rPr>
                 <w:rFonts w:hint="eastAsia"/>
@@ -4842,7 +4789,6 @@
               </w:rPr>
               <w:t>hrs</w:t>
             </w:r>
-            <w:proofErr w:type="spellEnd"/>
           </w:p>
         </w:tc>
       </w:tr>
@@ -5027,7 +4973,6 @@
               </w:rPr>
               <w:t xml:space="preserve"> </w:t>
             </w:r>
-            <w:proofErr w:type="spellStart"/>
             <w:r>
               <w:rPr>
                 <w:rFonts w:hint="eastAsia"/>
@@ -5037,7 +4982,6 @@
               </w:rPr>
               <w:t>hrs</w:t>
             </w:r>
-            <w:proofErr w:type="spellEnd"/>
           </w:p>
         </w:tc>
       </w:tr>
@@ -5222,7 +5166,6 @@
               </w:rPr>
               <w:t xml:space="preserve"> </w:t>
             </w:r>
-            <w:proofErr w:type="spellStart"/>
             <w:r>
               <w:rPr>
                 <w:rFonts w:hint="eastAsia"/>
@@ -5232,7 +5175,6 @@
               </w:rPr>
               <w:t>hrs</w:t>
             </w:r>
-            <w:proofErr w:type="spellEnd"/>
           </w:p>
         </w:tc>
       </w:tr>
@@ -5426,7 +5368,6 @@
               </w:rPr>
               <w:t xml:space="preserve"> </w:t>
             </w:r>
-            <w:proofErr w:type="spellStart"/>
             <w:r>
               <w:rPr>
                 <w:rFonts w:hint="eastAsia"/>
@@ -5436,7 +5377,6 @@
               </w:rPr>
               <w:t>hrs</w:t>
             </w:r>
-            <w:proofErr w:type="spellEnd"/>
           </w:p>
         </w:tc>
       </w:tr>
@@ -5638,7 +5578,6 @@
               </w:rPr>
               <w:t xml:space="preserve"> </w:t>
             </w:r>
-            <w:proofErr w:type="spellStart"/>
             <w:r>
               <w:rPr>
                 <w:rFonts w:hint="eastAsia"/>
@@ -5648,7 +5587,6 @@
               </w:rPr>
               <w:t>hrs</w:t>
             </w:r>
-            <w:proofErr w:type="spellEnd"/>
           </w:p>
         </w:tc>
       </w:tr>
@@ -5850,7 +5788,6 @@
               </w:rPr>
               <w:t xml:space="preserve"> </w:t>
             </w:r>
-            <w:proofErr w:type="spellStart"/>
             <w:r>
               <w:rPr>
                 <w:rFonts w:hint="eastAsia"/>
@@ -5860,7 +5797,6 @@
               </w:rPr>
               <w:t>hrs</w:t>
             </w:r>
-            <w:proofErr w:type="spellEnd"/>
           </w:p>
         </w:tc>
       </w:tr>
@@ -6045,7 +5981,6 @@
               </w:rPr>
               <w:t xml:space="preserve"> </w:t>
             </w:r>
-            <w:proofErr w:type="spellStart"/>
             <w:r>
               <w:rPr>
                 <w:rFonts w:hint="eastAsia"/>
@@ -6055,7 +5990,6 @@
               </w:rPr>
               <w:t>hrs</w:t>
             </w:r>
-            <w:proofErr w:type="spellEnd"/>
           </w:p>
         </w:tc>
       </w:tr>
@@ -6240,7 +6174,6 @@
               </w:rPr>
               <w:t xml:space="preserve"> </w:t>
             </w:r>
-            <w:proofErr w:type="spellStart"/>
             <w:r>
               <w:rPr>
                 <w:rFonts w:hint="eastAsia"/>
@@ -6250,7 +6183,6 @@
               </w:rPr>
               <w:t>hrs</w:t>
             </w:r>
-            <w:proofErr w:type="spellEnd"/>
           </w:p>
         </w:tc>
       </w:tr>
@@ -6410,7 +6342,6 @@
               </w:rPr>
               <w:t xml:space="preserve">5 </w:t>
             </w:r>
-            <w:proofErr w:type="spellStart"/>
             <w:r>
               <w:rPr>
                 <w:rFonts w:hint="eastAsia"/>
@@ -6420,7 +6351,6 @@
               </w:rPr>
               <w:t>hrs</w:t>
             </w:r>
-            <w:proofErr w:type="spellEnd"/>
           </w:p>
         </w:tc>
       </w:tr>
@@ -7576,7 +7506,6 @@
         </w:rPr>
         <w:t xml:space="preserve"> </w:t>
       </w:r>
-      <w:proofErr w:type="spellStart"/>
       <w:r>
         <w:rPr>
           <w:rFonts w:hint="eastAsia"/>
@@ -7586,7 +7515,6 @@
         </w:rPr>
         <w:t>FullScreenActivity</w:t>
       </w:r>
-      <w:proofErr w:type="spellEnd"/>
       <w:r>
         <w:rPr>
           <w:sz w:val="32"/>
@@ -9612,16 +9540,7 @@
           <w:szCs w:val="32"/>
           <w:lang w:val="en-US"/>
         </w:rPr>
-        <w:t xml:space="preserve">, </w:t>
-      </w:r>
-      <w:proofErr w:type="spellStart"/>
-      <w:r>
-        <w:rPr>
-          <w:sz w:val="32"/>
-          <w:szCs w:val="32"/>
-          <w:lang w:val="en-US"/>
-        </w:rPr>
-        <w:t>d</w:t>
+        <w:t>, d</w:t>
       </w:r>
       <w:r>
         <w:rPr>
@@ -9637,16 +9556,7 @@
           <w:szCs w:val="32"/>
           <w:lang w:val="en-US"/>
         </w:rPr>
-        <w:t>ils</w:t>
-      </w:r>
-      <w:proofErr w:type="spellEnd"/>
-      <w:r>
-        <w:rPr>
-          <w:sz w:val="32"/>
-          <w:szCs w:val="32"/>
-          <w:lang w:val="en-US"/>
-        </w:rPr>
-        <w:t xml:space="preserve"> are as follows</w:t>
+        <w:t>ils are as follows</w:t>
       </w:r>
       <w:r>
         <w:rPr>
@@ -11441,7 +11351,6 @@
           <w:lang w:val="en-US"/>
         </w:rPr>
       </w:pPr>
-      <w:proofErr w:type="spellStart"/>
       <w:r>
         <w:rPr>
           <w:rFonts w:hint="eastAsia"/>
@@ -11451,7 +11360,6 @@
         </w:rPr>
         <w:t>VisibleObject</w:t>
       </w:r>
-      <w:proofErr w:type="spellEnd"/>
       <w:r>
         <w:rPr>
           <w:sz w:val="32"/>
@@ -18595,6 +18503,819 @@
     </w:p>
     <w:p>
       <w:pPr>
+        <w:pStyle w:val="ListParagraph"/>
+        <w:spacing w:line="360" w:lineRule="auto"/>
+        <w:rPr>
+          <w:sz w:val="32"/>
+          <w:szCs w:val="32"/>
+          <w:lang w:val="en-US"/>
+        </w:rPr>
+      </w:pPr>
+    </w:p>
+    <w:p>
+      <w:pPr>
+        <w:spacing w:line="360" w:lineRule="auto"/>
+        <w:rPr>
+          <w:sz w:val="40"/>
+          <w:szCs w:val="40"/>
+          <w:lang w:val="en-US"/>
+        </w:rPr>
+      </w:pPr>
+      <w:r>
+        <w:rPr>
+          <w:sz w:val="40"/>
+          <w:szCs w:val="40"/>
+          <w:lang w:val="en-US"/>
+        </w:rPr>
+        <w:t>Task 2</w:t>
+      </w:r>
+      <w:r>
+        <w:rPr>
+          <w:sz w:val="40"/>
+          <w:szCs w:val="40"/>
+          <w:lang w:val="en-US"/>
+        </w:rPr>
+        <w:t>3</w:t>
+      </w:r>
+      <w:r>
+        <w:rPr>
+          <w:sz w:val="40"/>
+          <w:szCs w:val="40"/>
+          <w:lang w:val="en-US"/>
+        </w:rPr>
+        <w:t xml:space="preserve">: </w:t>
+      </w:r>
+      <w:r>
+        <w:rPr>
+          <w:sz w:val="40"/>
+          <w:szCs w:val="40"/>
+          <w:lang w:val="en-US"/>
+        </w:rPr>
+        <w:t xml:space="preserve">Define functions in </w:t>
+      </w:r>
+      <w:r>
+        <w:rPr>
+          <w:rFonts w:hint="eastAsia"/>
+          <w:sz w:val="40"/>
+          <w:szCs w:val="40"/>
+          <w:lang w:val="en-US"/>
+        </w:rPr>
+        <w:t>score</w:t>
+      </w:r>
+      <w:r>
+        <w:rPr>
+          <w:sz w:val="40"/>
+          <w:szCs w:val="40"/>
+          <w:lang w:val="en-US"/>
+        </w:rPr>
+        <w:t xml:space="preserve"> screen</w:t>
+      </w:r>
+    </w:p>
+    <w:p>
+      <w:pPr>
+        <w:spacing w:line="360" w:lineRule="auto"/>
+        <w:rPr>
+          <w:rFonts w:hint="eastAsia"/>
+          <w:sz w:val="32"/>
+          <w:szCs w:val="32"/>
+          <w:lang w:val="en-US"/>
+        </w:rPr>
+      </w:pPr>
+      <w:r>
+        <w:rPr>
+          <w:b/>
+          <w:bCs/>
+          <w:sz w:val="32"/>
+          <w:szCs w:val="32"/>
+          <w:lang w:val="en-US"/>
+        </w:rPr>
+        <w:t>TE</w:t>
+      </w:r>
+      <w:r>
+        <w:rPr>
+          <w:sz w:val="32"/>
+          <w:szCs w:val="32"/>
+          <w:lang w:val="en-US"/>
+        </w:rPr>
+        <w:t xml:space="preserve">: </w:t>
+      </w:r>
+      <w:r>
+        <w:rPr>
+          <w:sz w:val="32"/>
+          <w:szCs w:val="32"/>
+          <w:lang w:val="en-US"/>
+        </w:rPr>
+        <w:t>15</w:t>
+      </w:r>
+      <w:r>
+        <w:rPr>
+          <w:rFonts w:hint="eastAsia"/>
+          <w:sz w:val="32"/>
+          <w:szCs w:val="32"/>
+          <w:lang w:val="en-US"/>
+        </w:rPr>
+        <w:t>mins</w:t>
+      </w:r>
+      <w:r>
+        <w:rPr>
+          <w:rFonts w:hint="eastAsia"/>
+          <w:sz w:val="32"/>
+          <w:szCs w:val="32"/>
+          <w:lang w:val="en-US"/>
+        </w:rPr>
+        <w:t>,</w:t>
+      </w:r>
+      <w:r>
+        <w:rPr>
+          <w:sz w:val="32"/>
+          <w:szCs w:val="32"/>
+          <w:lang w:val="en-US"/>
+        </w:rPr>
+        <w:t xml:space="preserve"> </w:t>
+      </w:r>
+      <w:r>
+        <w:rPr>
+          <w:rFonts w:hint="eastAsia"/>
+          <w:b/>
+          <w:bCs/>
+          <w:sz w:val="32"/>
+          <w:szCs w:val="32"/>
+          <w:lang w:val="en-US"/>
+        </w:rPr>
+        <w:t>Actual</w:t>
+      </w:r>
+      <w:r>
+        <w:rPr>
+          <w:sz w:val="32"/>
+          <w:szCs w:val="32"/>
+          <w:lang w:val="en-US"/>
+        </w:rPr>
+        <w:t>: 1</w:t>
+      </w:r>
+      <w:r>
+        <w:rPr>
+          <w:sz w:val="32"/>
+          <w:szCs w:val="32"/>
+          <w:lang w:val="en-US"/>
+        </w:rPr>
+        <w:t>5</w:t>
+      </w:r>
+      <w:r>
+        <w:rPr>
+          <w:rFonts w:hint="eastAsia"/>
+          <w:sz w:val="32"/>
+          <w:szCs w:val="32"/>
+          <w:lang w:val="en-US"/>
+        </w:rPr>
+        <w:t>m</w:t>
+      </w:r>
+      <w:r>
+        <w:rPr>
+          <w:sz w:val="32"/>
+          <w:szCs w:val="32"/>
+          <w:lang w:val="en-US"/>
+        </w:rPr>
+        <w:t>ins</w:t>
+      </w:r>
+    </w:p>
+    <w:p>
+      <w:pPr>
+        <w:spacing w:line="360" w:lineRule="auto"/>
+        <w:rPr>
+          <w:rFonts w:hint="eastAsia"/>
+          <w:sz w:val="32"/>
+          <w:szCs w:val="32"/>
+          <w:lang w:val="en-US"/>
+        </w:rPr>
+      </w:pPr>
+      <w:r>
+        <w:rPr>
+          <w:rFonts w:hint="eastAsia"/>
+          <w:sz w:val="32"/>
+          <w:szCs w:val="32"/>
+          <w:lang w:val="en-US"/>
+        </w:rPr>
+        <w:t>The</w:t>
+      </w:r>
+      <w:r>
+        <w:rPr>
+          <w:sz w:val="32"/>
+          <w:szCs w:val="32"/>
+          <w:lang w:val="en-US"/>
+        </w:rPr>
+        <w:t xml:space="preserve"> </w:t>
+      </w:r>
+      <w:r>
+        <w:rPr>
+          <w:rFonts w:hint="eastAsia"/>
+          <w:sz w:val="32"/>
+          <w:szCs w:val="32"/>
+          <w:lang w:val="en-US"/>
+        </w:rPr>
+        <w:t>score</w:t>
+      </w:r>
+      <w:r>
+        <w:rPr>
+          <w:sz w:val="32"/>
+          <w:szCs w:val="32"/>
+          <w:lang w:val="en-US"/>
+        </w:rPr>
+        <w:t xml:space="preserve"> </w:t>
+      </w:r>
+      <w:r>
+        <w:rPr>
+          <w:rFonts w:hint="eastAsia"/>
+          <w:sz w:val="32"/>
+          <w:szCs w:val="32"/>
+          <w:lang w:val="en-US"/>
+        </w:rPr>
+        <w:t>screen</w:t>
+      </w:r>
+      <w:r>
+        <w:rPr>
+          <w:sz w:val="32"/>
+          <w:szCs w:val="32"/>
+          <w:lang w:val="en-US"/>
+        </w:rPr>
+        <w:t xml:space="preserve"> </w:t>
+      </w:r>
+      <w:r>
+        <w:rPr>
+          <w:rFonts w:hint="eastAsia"/>
+          <w:sz w:val="32"/>
+          <w:szCs w:val="32"/>
+          <w:lang w:val="en-US"/>
+        </w:rPr>
+        <w:t>functionalities</w:t>
+      </w:r>
+      <w:r>
+        <w:rPr>
+          <w:sz w:val="32"/>
+          <w:szCs w:val="32"/>
+          <w:lang w:val="en-US"/>
+        </w:rPr>
+        <w:t xml:space="preserve"> </w:t>
+      </w:r>
+      <w:r>
+        <w:rPr>
+          <w:rFonts w:hint="eastAsia"/>
+          <w:sz w:val="32"/>
+          <w:szCs w:val="32"/>
+          <w:lang w:val="en-US"/>
+        </w:rPr>
+        <w:t>are</w:t>
+      </w:r>
+      <w:r>
+        <w:rPr>
+          <w:sz w:val="32"/>
+          <w:szCs w:val="32"/>
+          <w:lang w:val="en-US"/>
+        </w:rPr>
+        <w:t xml:space="preserve"> </w:t>
+      </w:r>
+      <w:r>
+        <w:rPr>
+          <w:rFonts w:hint="eastAsia"/>
+          <w:sz w:val="32"/>
+          <w:szCs w:val="32"/>
+          <w:lang w:val="en-US"/>
+        </w:rPr>
+        <w:t>as</w:t>
+      </w:r>
+      <w:r>
+        <w:rPr>
+          <w:sz w:val="32"/>
+          <w:szCs w:val="32"/>
+          <w:lang w:val="en-US"/>
+        </w:rPr>
+        <w:t xml:space="preserve"> </w:t>
+      </w:r>
+      <w:r>
+        <w:rPr>
+          <w:rFonts w:hint="eastAsia"/>
+          <w:sz w:val="32"/>
+          <w:szCs w:val="32"/>
+          <w:lang w:val="en-US"/>
+        </w:rPr>
+        <w:t>follows</w:t>
+      </w:r>
+      <w:r>
+        <w:rPr>
+          <w:sz w:val="32"/>
+          <w:szCs w:val="32"/>
+          <w:lang w:val="en-US"/>
+        </w:rPr>
+        <w:t>: 1) A big title</w:t>
+      </w:r>
+      <w:r>
+        <w:rPr>
+          <w:rFonts w:hint="eastAsia"/>
+          <w:sz w:val="32"/>
+          <w:szCs w:val="32"/>
+          <w:lang w:val="en-US"/>
+        </w:rPr>
+        <w:t>(</w:t>
+      </w:r>
+      <w:r>
+        <w:rPr>
+          <w:sz w:val="32"/>
+          <w:szCs w:val="32"/>
+          <w:lang w:val="en-US"/>
+        </w:rPr>
+        <w:t xml:space="preserve">e.g., Score) tells user what is the current screen. 2) A list view shows top 5 high score record with score and usernames </w:t>
+      </w:r>
+      <w:r>
+        <w:rPr>
+          <w:rFonts w:hint="eastAsia"/>
+          <w:sz w:val="32"/>
+          <w:szCs w:val="32"/>
+          <w:lang w:val="en-US"/>
+        </w:rPr>
+        <w:t>in</w:t>
+      </w:r>
+      <w:r>
+        <w:rPr>
+          <w:sz w:val="32"/>
+          <w:szCs w:val="32"/>
+          <w:lang w:val="en-US"/>
+        </w:rPr>
+        <w:t xml:space="preserve"> </w:t>
+      </w:r>
+      <w:r>
+        <w:rPr>
+          <w:rFonts w:hint="eastAsia"/>
+          <w:sz w:val="32"/>
+          <w:szCs w:val="32"/>
+          <w:lang w:val="en-US"/>
+        </w:rPr>
+        <w:t>descending</w:t>
+      </w:r>
+      <w:r>
+        <w:rPr>
+          <w:sz w:val="32"/>
+          <w:szCs w:val="32"/>
+          <w:lang w:val="en-US"/>
+        </w:rPr>
+        <w:t xml:space="preserve"> </w:t>
+      </w:r>
+      <w:r>
+        <w:rPr>
+          <w:rFonts w:hint="eastAsia"/>
+          <w:sz w:val="32"/>
+          <w:szCs w:val="32"/>
+          <w:lang w:val="en-US"/>
+        </w:rPr>
+        <w:t>order</w:t>
+      </w:r>
+      <w:r>
+        <w:rPr>
+          <w:sz w:val="32"/>
+          <w:szCs w:val="32"/>
+          <w:lang w:val="en-US"/>
+        </w:rPr>
+        <w:t>. 3) A close button that can dismiss current screen, and then jump to home screen.</w:t>
+      </w:r>
+    </w:p>
+    <w:p>
+      <w:pPr>
+        <w:spacing w:line="360" w:lineRule="auto"/>
+        <w:rPr>
+          <w:sz w:val="40"/>
+          <w:szCs w:val="40"/>
+          <w:lang w:val="en-US"/>
+        </w:rPr>
+      </w:pPr>
+    </w:p>
+    <w:p>
+      <w:pPr>
+        <w:spacing w:line="360" w:lineRule="auto"/>
+        <w:rPr>
+          <w:sz w:val="40"/>
+          <w:szCs w:val="40"/>
+          <w:lang w:val="en-US"/>
+        </w:rPr>
+      </w:pPr>
+      <w:r>
+        <w:rPr>
+          <w:sz w:val="40"/>
+          <w:szCs w:val="40"/>
+          <w:lang w:val="en-US"/>
+        </w:rPr>
+        <w:t>Task 2</w:t>
+      </w:r>
+      <w:r>
+        <w:rPr>
+          <w:sz w:val="40"/>
+          <w:szCs w:val="40"/>
+          <w:lang w:val="en-US"/>
+        </w:rPr>
+        <w:t>4</w:t>
+      </w:r>
+      <w:r>
+        <w:rPr>
+          <w:sz w:val="40"/>
+          <w:szCs w:val="40"/>
+          <w:lang w:val="en-US"/>
+        </w:rPr>
+        <w:t xml:space="preserve">: </w:t>
+      </w:r>
+      <w:r>
+        <w:rPr>
+          <w:sz w:val="40"/>
+          <w:szCs w:val="40"/>
+          <w:lang w:val="en-US"/>
+        </w:rPr>
+        <w:t>Wireframe design of score screen</w:t>
+      </w:r>
+    </w:p>
+    <w:p>
+      <w:pPr>
+        <w:spacing w:line="360" w:lineRule="auto"/>
+        <w:rPr>
+          <w:rFonts w:hint="eastAsia"/>
+          <w:sz w:val="32"/>
+          <w:szCs w:val="32"/>
+          <w:lang w:val="en-US"/>
+        </w:rPr>
+      </w:pPr>
+      <w:r>
+        <w:rPr>
+          <w:b/>
+          <w:bCs/>
+          <w:sz w:val="32"/>
+          <w:szCs w:val="32"/>
+          <w:lang w:val="en-US"/>
+        </w:rPr>
+        <w:t>TE</w:t>
+      </w:r>
+      <w:r>
+        <w:rPr>
+          <w:sz w:val="32"/>
+          <w:szCs w:val="32"/>
+          <w:lang w:val="en-US"/>
+        </w:rPr>
+        <w:t xml:space="preserve">: </w:t>
+      </w:r>
+      <w:r>
+        <w:rPr>
+          <w:sz w:val="32"/>
+          <w:szCs w:val="32"/>
+          <w:lang w:val="en-US"/>
+        </w:rPr>
+        <w:t>30</w:t>
+      </w:r>
+      <w:r>
+        <w:rPr>
+          <w:rFonts w:hint="eastAsia"/>
+          <w:sz w:val="32"/>
+          <w:szCs w:val="32"/>
+          <w:lang w:val="en-US"/>
+        </w:rPr>
+        <w:t>mins,</w:t>
+      </w:r>
+      <w:r>
+        <w:rPr>
+          <w:sz w:val="32"/>
+          <w:szCs w:val="32"/>
+          <w:lang w:val="en-US"/>
+        </w:rPr>
+        <w:t xml:space="preserve"> </w:t>
+      </w:r>
+      <w:r>
+        <w:rPr>
+          <w:rFonts w:hint="eastAsia"/>
+          <w:b/>
+          <w:bCs/>
+          <w:sz w:val="32"/>
+          <w:szCs w:val="32"/>
+          <w:lang w:val="en-US"/>
+        </w:rPr>
+        <w:t>Actual</w:t>
+      </w:r>
+      <w:r>
+        <w:rPr>
+          <w:sz w:val="32"/>
+          <w:szCs w:val="32"/>
+          <w:lang w:val="en-US"/>
+        </w:rPr>
+        <w:t>: 15</w:t>
+      </w:r>
+      <w:r>
+        <w:rPr>
+          <w:rFonts w:hint="eastAsia"/>
+          <w:sz w:val="32"/>
+          <w:szCs w:val="32"/>
+          <w:lang w:val="en-US"/>
+        </w:rPr>
+        <w:t>m</w:t>
+      </w:r>
+      <w:r>
+        <w:rPr>
+          <w:sz w:val="32"/>
+          <w:szCs w:val="32"/>
+          <w:lang w:val="en-US"/>
+        </w:rPr>
+        <w:t>ins</w:t>
+      </w:r>
+    </w:p>
+    <w:p>
+      <w:pPr>
+        <w:spacing w:line="360" w:lineRule="auto"/>
+        <w:rPr>
+          <w:sz w:val="32"/>
+          <w:szCs w:val="32"/>
+          <w:lang w:val="en-US"/>
+        </w:rPr>
+      </w:pPr>
+      <w:r>
+        <w:rPr>
+          <w:rFonts w:hint="eastAsia"/>
+          <w:sz w:val="32"/>
+          <w:szCs w:val="32"/>
+          <w:lang w:val="en-US"/>
+        </w:rPr>
+        <w:t>According</w:t>
+      </w:r>
+      <w:r>
+        <w:rPr>
+          <w:sz w:val="32"/>
+          <w:szCs w:val="32"/>
+          <w:lang w:val="en-US"/>
+        </w:rPr>
+        <w:t xml:space="preserve"> </w:t>
+      </w:r>
+      <w:r>
+        <w:rPr>
+          <w:rFonts w:hint="eastAsia"/>
+          <w:sz w:val="32"/>
+          <w:szCs w:val="32"/>
+          <w:lang w:val="en-US"/>
+        </w:rPr>
+        <w:t>to</w:t>
+      </w:r>
+      <w:r>
+        <w:rPr>
+          <w:sz w:val="32"/>
+          <w:szCs w:val="32"/>
+          <w:lang w:val="en-US"/>
+        </w:rPr>
+        <w:t xml:space="preserve"> </w:t>
+      </w:r>
+      <w:r>
+        <w:rPr>
+          <w:rFonts w:hint="eastAsia"/>
+          <w:sz w:val="32"/>
+          <w:szCs w:val="32"/>
+          <w:lang w:val="en-US"/>
+        </w:rPr>
+        <w:t>Task</w:t>
+      </w:r>
+      <w:r>
+        <w:rPr>
+          <w:sz w:val="32"/>
+          <w:szCs w:val="32"/>
+          <w:lang w:val="en-US"/>
+        </w:rPr>
+        <w:t xml:space="preserve"> </w:t>
+      </w:r>
+      <w:r>
+        <w:rPr>
+          <w:sz w:val="32"/>
+          <w:szCs w:val="32"/>
+          <w:lang w:val="en-US"/>
+        </w:rPr>
+        <w:t>23</w:t>
+      </w:r>
+      <w:r>
+        <w:rPr>
+          <w:rFonts w:hint="eastAsia"/>
+          <w:sz w:val="32"/>
+          <w:szCs w:val="32"/>
+          <w:lang w:val="en-US"/>
+        </w:rPr>
+        <w:t>,</w:t>
+      </w:r>
+      <w:r>
+        <w:rPr>
+          <w:sz w:val="32"/>
+          <w:szCs w:val="32"/>
+          <w:lang w:val="en-US"/>
+        </w:rPr>
+        <w:t xml:space="preserve"> the </w:t>
+      </w:r>
+      <w:r>
+        <w:rPr>
+          <w:rFonts w:hint="eastAsia"/>
+          <w:sz w:val="32"/>
+          <w:szCs w:val="32"/>
+          <w:lang w:val="en-US"/>
+        </w:rPr>
+        <w:t>wireframe</w:t>
+      </w:r>
+      <w:r>
+        <w:rPr>
+          <w:sz w:val="32"/>
+          <w:szCs w:val="32"/>
+          <w:lang w:val="en-US"/>
+        </w:rPr>
+        <w:t xml:space="preserve"> </w:t>
+      </w:r>
+      <w:r>
+        <w:rPr>
+          <w:rFonts w:hint="eastAsia"/>
+          <w:sz w:val="32"/>
+          <w:szCs w:val="32"/>
+          <w:lang w:val="en-US"/>
+        </w:rPr>
+        <w:t>design</w:t>
+      </w:r>
+      <w:r>
+        <w:rPr>
+          <w:sz w:val="32"/>
+          <w:szCs w:val="32"/>
+          <w:lang w:val="en-US"/>
+        </w:rPr>
+        <w:t xml:space="preserve"> </w:t>
+      </w:r>
+      <w:r>
+        <w:rPr>
+          <w:rFonts w:hint="eastAsia"/>
+          <w:sz w:val="32"/>
+          <w:szCs w:val="32"/>
+          <w:lang w:val="en-US"/>
+        </w:rPr>
+        <w:t>of</w:t>
+      </w:r>
+      <w:r>
+        <w:rPr>
+          <w:sz w:val="32"/>
+          <w:szCs w:val="32"/>
+          <w:lang w:val="en-US"/>
+        </w:rPr>
+        <w:t xml:space="preserve"> </w:t>
+      </w:r>
+      <w:r>
+        <w:rPr>
+          <w:rFonts w:hint="eastAsia"/>
+          <w:sz w:val="32"/>
+          <w:szCs w:val="32"/>
+          <w:lang w:val="en-US"/>
+        </w:rPr>
+        <w:t>welcome</w:t>
+      </w:r>
+      <w:r>
+        <w:rPr>
+          <w:sz w:val="32"/>
+          <w:szCs w:val="32"/>
+          <w:lang w:val="en-US"/>
+        </w:rPr>
+        <w:t xml:space="preserve"> </w:t>
+      </w:r>
+      <w:r>
+        <w:rPr>
+          <w:rFonts w:hint="eastAsia"/>
+          <w:sz w:val="32"/>
+          <w:szCs w:val="32"/>
+          <w:lang w:val="en-US"/>
+        </w:rPr>
+        <w:t>screen</w:t>
+      </w:r>
+      <w:r>
+        <w:rPr>
+          <w:sz w:val="32"/>
+          <w:szCs w:val="32"/>
+          <w:lang w:val="en-US"/>
+        </w:rPr>
+        <w:t xml:space="preserve"> </w:t>
+      </w:r>
+      <w:r>
+        <w:rPr>
+          <w:rFonts w:hint="eastAsia"/>
+          <w:sz w:val="32"/>
+          <w:szCs w:val="32"/>
+          <w:lang w:val="en-US"/>
+        </w:rPr>
+        <w:t>is</w:t>
+      </w:r>
+      <w:r>
+        <w:rPr>
+          <w:sz w:val="32"/>
+          <w:szCs w:val="32"/>
+          <w:lang w:val="en-US"/>
+        </w:rPr>
+        <w:t xml:space="preserve"> </w:t>
+      </w:r>
+      <w:r>
+        <w:rPr>
+          <w:rFonts w:hint="eastAsia"/>
+          <w:sz w:val="32"/>
+          <w:szCs w:val="32"/>
+          <w:lang w:val="en-US"/>
+        </w:rPr>
+        <w:t>as</w:t>
+      </w:r>
+      <w:r>
+        <w:rPr>
+          <w:sz w:val="32"/>
+          <w:szCs w:val="32"/>
+          <w:lang w:val="en-US"/>
+        </w:rPr>
+        <w:t xml:space="preserve"> </w:t>
+      </w:r>
+      <w:r>
+        <w:rPr>
+          <w:rFonts w:hint="eastAsia"/>
+          <w:sz w:val="32"/>
+          <w:szCs w:val="32"/>
+          <w:lang w:val="en-US"/>
+        </w:rPr>
+        <w:t>follows</w:t>
+      </w:r>
+      <w:r>
+        <w:rPr>
+          <w:sz w:val="32"/>
+          <w:szCs w:val="32"/>
+          <w:lang w:val="en-US"/>
+        </w:rPr>
+        <w:t xml:space="preserve">: </w:t>
+      </w:r>
+    </w:p>
+    <w:p>
+      <w:pPr>
+        <w:spacing w:line="360" w:lineRule="auto"/>
+        <w:rPr>
+          <w:sz w:val="32"/>
+          <w:szCs w:val="32"/>
+          <w:lang w:val="en-US"/>
+        </w:rPr>
+      </w:pPr>
+      <w:r>
+        <w:rPr>
+          <w:sz w:val="32"/>
+          <w:szCs w:val="32"/>
+          <w:lang w:val="en-US"/>
+        </w:rPr>
+        <w:drawing>
+          <wp:inline distT="0" distB="0" distL="0" distR="0" wp14:anchorId="4EC4B8DB" wp14:editId="60ECC23B">
+            <wp:extent cx="5943600" cy="4852035"/>
+            <wp:effectExtent l="0" t="0" r="0" b="0"/>
+            <wp:docPr id="13" name="Picture 13"/>
+            <wp:cNvGraphicFramePr>
+              <a:graphicFrameLocks xmlns:a="http://schemas.openxmlformats.org/drawingml/2006/main" noChangeAspect="1"/>
+            </wp:cNvGraphicFramePr>
+            <a:graphic xmlns:a="http://schemas.openxmlformats.org/drawingml/2006/main">
+              <a:graphicData uri="http://schemas.openxmlformats.org/drawingml/2006/picture">
+                <pic:pic xmlns:pic="http://schemas.openxmlformats.org/drawingml/2006/picture">
+                  <pic:nvPicPr>
+                    <pic:cNvPr id="1" name=""/>
+                    <pic:cNvPicPr/>
+                  </pic:nvPicPr>
+                  <pic:blipFill>
+                    <a:blip r:embed="rId13"/>
+                    <a:stretch>
+                      <a:fillRect/>
+                    </a:stretch>
+                  </pic:blipFill>
+                  <pic:spPr>
+                    <a:xfrm>
+                      <a:off x="0" y="0"/>
+                      <a:ext cx="5943600" cy="4852035"/>
+                    </a:xfrm>
+                    <a:prstGeom prst="rect">
+                      <a:avLst/>
+                    </a:prstGeom>
+                  </pic:spPr>
+                </pic:pic>
+              </a:graphicData>
+            </a:graphic>
+          </wp:inline>
+        </w:drawing>
+      </w:r>
+    </w:p>
+    <w:p>
+      <w:pPr>
+        <w:spacing w:line="360" w:lineRule="auto"/>
+        <w:rPr>
+          <w:rFonts w:hint="eastAsia"/>
+          <w:sz w:val="32"/>
+          <w:szCs w:val="32"/>
+          <w:lang w:val="en-US"/>
+        </w:rPr>
+      </w:pPr>
+    </w:p>
+    <w:p>
+      <w:pPr>
+        <w:pStyle w:val="ListParagraph"/>
+        <w:spacing w:line="360" w:lineRule="auto"/>
+        <w:rPr>
+          <w:sz w:val="32"/>
+          <w:szCs w:val="32"/>
+          <w:lang w:val="en-US"/>
+        </w:rPr>
+      </w:pPr>
+    </w:p>
+    <w:p>
+      <w:pPr>
         <w:spacing w:line="360" w:lineRule="auto"/>
         <w:rPr>
           <w:b/>
@@ -18625,6 +19346,7 @@
           <w:szCs w:val="36"/>
           <w:lang w:val="en-US"/>
         </w:rPr>
+        <w:lastRenderedPageBreak/>
         <w:t>References</w:t>
       </w:r>
     </w:p>
@@ -19586,7 +20308,7 @@
   <w:style w:type="paragraph" w:default="1" w:styleId="Normal">
     <w:name w:val="Normal"/>
     <w:qFormat/>
-    <w:rsid w:val="00B7320E"/>
+    <w:rsid w:val="00D235ED"/>
   </w:style>
   <w:style w:type="paragraph" w:styleId="Heading1">
     <w:name w:val="heading 1"/>

</xml_diff>

<commit_message>
Update incomplete tasks info
</commit_message>
<xml_diff>
--- a/COMPX202-A8.docx
+++ b/COMPX202-A8.docx
@@ -96,13 +96,23 @@
           <w:lang w:val="en-US"/>
         </w:rPr>
       </w:pPr>
-      <w:r>
-        <w:rPr>
-          <w:sz w:val="32"/>
-          <w:szCs w:val="32"/>
-          <w:lang w:val="en-US"/>
-        </w:rPr>
-        <w:t>Xuanlin Jiang</w:t>
+      <w:proofErr w:type="spellStart"/>
+      <w:r>
+        <w:rPr>
+          <w:sz w:val="32"/>
+          <w:szCs w:val="32"/>
+          <w:lang w:val="en-US"/>
+        </w:rPr>
+        <w:t>Xuanlin</w:t>
+      </w:r>
+      <w:proofErr w:type="spellEnd"/>
+      <w:r>
+        <w:rPr>
+          <w:sz w:val="32"/>
+          <w:szCs w:val="32"/>
+          <w:lang w:val="en-US"/>
+        </w:rPr>
+        <w:t xml:space="preserve"> Jiang</w:t>
       </w:r>
       <w:r>
         <w:rPr>
@@ -674,6 +684,7 @@
               </w:rPr>
               <w:t xml:space="preserve"> </w:t>
             </w:r>
+            <w:proofErr w:type="spellStart"/>
             <w:r>
               <w:rPr>
                 <w:sz w:val="32"/>
@@ -682,6 +693,7 @@
               </w:rPr>
               <w:t>hrs</w:t>
             </w:r>
+            <w:proofErr w:type="spellEnd"/>
           </w:p>
         </w:tc>
       </w:tr>
@@ -1876,6 +1888,7 @@
               </w:rPr>
               <w:t xml:space="preserve"> </w:t>
             </w:r>
+            <w:proofErr w:type="spellStart"/>
             <w:r>
               <w:rPr>
                 <w:sz w:val="32"/>
@@ -1892,6 +1905,7 @@
               </w:rPr>
               <w:t>s</w:t>
             </w:r>
+            <w:proofErr w:type="spellEnd"/>
           </w:p>
         </w:tc>
       </w:tr>
@@ -2052,7 +2066,16 @@
                 <w:szCs w:val="32"/>
                 <w:lang w:val="en-US"/>
               </w:rPr>
-              <w:t>1 hr</w:t>
+              <w:t xml:space="preserve">1 </w:t>
+            </w:r>
+            <w:proofErr w:type="spellStart"/>
+            <w:r>
+              <w:rPr>
+                <w:sz w:val="32"/>
+                <w:szCs w:val="32"/>
+                <w:lang w:val="en-US"/>
+              </w:rPr>
+              <w:t>hr</w:t>
             </w:r>
             <w:r>
               <w:rPr>
@@ -2062,6 +2085,7 @@
               </w:rPr>
               <w:t>s</w:t>
             </w:r>
+            <w:proofErr w:type="spellEnd"/>
           </w:p>
         </w:tc>
       </w:tr>
@@ -2637,8 +2661,18 @@
                 <w:szCs w:val="32"/>
                 <w:lang w:val="en-US"/>
               </w:rPr>
-              <w:t>1.5 hrs</w:t>
-            </w:r>
+              <w:t xml:space="preserve">1.5 </w:t>
+            </w:r>
+            <w:proofErr w:type="spellStart"/>
+            <w:r>
+              <w:rPr>
+                <w:sz w:val="32"/>
+                <w:szCs w:val="32"/>
+                <w:lang w:val="en-US"/>
+              </w:rPr>
+              <w:t>hrs</w:t>
+            </w:r>
+            <w:proofErr w:type="spellEnd"/>
           </w:p>
         </w:tc>
       </w:tr>
@@ -2789,6 +2823,7 @@
               </w:rPr>
               <w:t xml:space="preserve">5 </w:t>
             </w:r>
+            <w:proofErr w:type="spellStart"/>
             <w:r>
               <w:rPr>
                 <w:rFonts w:hint="eastAsia"/>
@@ -2798,6 +2833,7 @@
               </w:rPr>
               <w:t>hrs</w:t>
             </w:r>
+            <w:proofErr w:type="spellEnd"/>
           </w:p>
         </w:tc>
       </w:tr>
@@ -2948,6 +2984,7 @@
               </w:rPr>
               <w:t xml:space="preserve"> </w:t>
             </w:r>
+            <w:proofErr w:type="spellStart"/>
             <w:r>
               <w:rPr>
                 <w:rFonts w:hint="eastAsia"/>
@@ -2957,6 +2994,7 @@
               </w:rPr>
               <w:t>hrs</w:t>
             </w:r>
+            <w:proofErr w:type="spellEnd"/>
           </w:p>
         </w:tc>
       </w:tr>
@@ -3107,6 +3145,7 @@
               </w:rPr>
               <w:t xml:space="preserve">5 </w:t>
             </w:r>
+            <w:proofErr w:type="spellStart"/>
             <w:r>
               <w:rPr>
                 <w:rFonts w:hint="eastAsia"/>
@@ -3116,6 +3155,7 @@
               </w:rPr>
               <w:t>hrs</w:t>
             </w:r>
+            <w:proofErr w:type="spellEnd"/>
           </w:p>
         </w:tc>
       </w:tr>
@@ -3266,6 +3306,7 @@
               </w:rPr>
               <w:t xml:space="preserve"> </w:t>
             </w:r>
+            <w:proofErr w:type="spellStart"/>
             <w:r>
               <w:rPr>
                 <w:rFonts w:hint="eastAsia"/>
@@ -3275,6 +3316,7 @@
               </w:rPr>
               <w:t>hrs</w:t>
             </w:r>
+            <w:proofErr w:type="spellEnd"/>
           </w:p>
         </w:tc>
       </w:tr>
@@ -3425,6 +3467,7 @@
               </w:rPr>
               <w:t xml:space="preserve"> </w:t>
             </w:r>
+            <w:proofErr w:type="spellStart"/>
             <w:r>
               <w:rPr>
                 <w:rFonts w:hint="eastAsia"/>
@@ -3434,6 +3477,7 @@
               </w:rPr>
               <w:t>hr</w:t>
             </w:r>
+            <w:proofErr w:type="spellEnd"/>
           </w:p>
         </w:tc>
       </w:tr>
@@ -3584,6 +3628,7 @@
               </w:rPr>
               <w:t xml:space="preserve"> </w:t>
             </w:r>
+            <w:proofErr w:type="spellStart"/>
             <w:r>
               <w:rPr>
                 <w:rFonts w:hint="eastAsia"/>
@@ -3593,6 +3638,7 @@
               </w:rPr>
               <w:t>hr</w:t>
             </w:r>
+            <w:proofErr w:type="spellEnd"/>
           </w:p>
         </w:tc>
       </w:tr>
@@ -3752,6 +3798,7 @@
               </w:rPr>
               <w:t xml:space="preserve"> </w:t>
             </w:r>
+            <w:proofErr w:type="spellStart"/>
             <w:r>
               <w:rPr>
                 <w:rFonts w:hint="eastAsia"/>
@@ -3761,6 +3808,7 @@
               </w:rPr>
               <w:t>hrs</w:t>
             </w:r>
+            <w:proofErr w:type="spellEnd"/>
           </w:p>
         </w:tc>
       </w:tr>
@@ -3911,6 +3959,7 @@
               </w:rPr>
               <w:t xml:space="preserve"> </w:t>
             </w:r>
+            <w:proofErr w:type="spellStart"/>
             <w:r>
               <w:rPr>
                 <w:rFonts w:hint="eastAsia"/>
@@ -3920,6 +3969,7 @@
               </w:rPr>
               <w:t>hrs</w:t>
             </w:r>
+            <w:proofErr w:type="spellEnd"/>
           </w:p>
         </w:tc>
       </w:tr>
@@ -4447,54 +4497,11 @@
             </w:pPr>
             <w:r>
               <w:rPr>
-                <w:rFonts w:hint="eastAsia"/>
-                <w:sz w:val="32"/>
-                <w:szCs w:val="32"/>
-                <w:lang w:val="en-US"/>
-              </w:rPr>
-              <w:t>Display</w:t>
-            </w:r>
-            <w:r>
-              <w:rPr>
-                <w:sz w:val="32"/>
-                <w:szCs w:val="32"/>
-                <w:lang w:val="en-US"/>
-              </w:rPr>
-              <w:t xml:space="preserve"> </w:t>
-            </w:r>
-            <w:r>
-              <w:rPr>
-                <w:sz w:val="32"/>
-                <w:szCs w:val="32"/>
-                <w:lang w:val="en-US"/>
-              </w:rPr>
-              <w:t>pseudo</w:t>
-            </w:r>
-            <w:r>
-              <w:rPr>
-                <w:rFonts w:hint="eastAsia"/>
-                <w:sz w:val="32"/>
-                <w:szCs w:val="32"/>
-                <w:lang w:val="en-US"/>
-              </w:rPr>
-              <w:t xml:space="preserve"> data</w:t>
-            </w:r>
-            <w:r>
-              <w:rPr>
-                <w:sz w:val="32"/>
-                <w:szCs w:val="32"/>
-                <w:lang w:val="en-US"/>
-              </w:rPr>
-              <w:t xml:space="preserve"> </w:t>
-            </w:r>
-            <w:r>
-              <w:rPr>
-                <w:rFonts w:hint="eastAsia"/>
-                <w:sz w:val="32"/>
-                <w:szCs w:val="32"/>
-                <w:lang w:val="en-US"/>
-              </w:rPr>
-              <w:t>in</w:t>
+                <w:sz w:val="32"/>
+                <w:szCs w:val="32"/>
+                <w:lang w:val="en-US"/>
+              </w:rPr>
+              <w:t>Layout the</w:t>
             </w:r>
             <w:r>
               <w:rPr>
@@ -4548,12 +4555,11 @@
             </w:pPr>
             <w:r>
               <w:rPr>
-                <w:rFonts w:hint="eastAsia"/>
-                <w:sz w:val="32"/>
-                <w:szCs w:val="32"/>
-                <w:lang w:val="en-US"/>
-              </w:rPr>
-              <w:t>J</w:t>
+                <w:sz w:val="32"/>
+                <w:szCs w:val="32"/>
+                <w:lang w:val="en-US"/>
+              </w:rPr>
+              <w:t>H</w:t>
             </w:r>
           </w:p>
         </w:tc>
@@ -4587,6 +4593,7 @@
               </w:rPr>
               <w:t xml:space="preserve"> </w:t>
             </w:r>
+            <w:proofErr w:type="spellStart"/>
             <w:r>
               <w:rPr>
                 <w:rFonts w:hint="eastAsia"/>
@@ -4596,6 +4603,7 @@
               </w:rPr>
               <w:t>hrs</w:t>
             </w:r>
+            <w:proofErr w:type="spellEnd"/>
           </w:p>
         </w:tc>
       </w:tr>
@@ -4741,12 +4749,11 @@
             </w:pPr>
             <w:r>
               <w:rPr>
-                <w:rFonts w:hint="eastAsia"/>
-                <w:sz w:val="32"/>
-                <w:szCs w:val="32"/>
-                <w:lang w:val="en-US"/>
-              </w:rPr>
-              <w:t>H</w:t>
+                <w:sz w:val="32"/>
+                <w:szCs w:val="32"/>
+                <w:lang w:val="en-US"/>
+              </w:rPr>
+              <w:t>J</w:t>
             </w:r>
           </w:p>
         </w:tc>
@@ -4780,6 +4787,7 @@
               </w:rPr>
               <w:t xml:space="preserve"> </w:t>
             </w:r>
+            <w:proofErr w:type="spellStart"/>
             <w:r>
               <w:rPr>
                 <w:rFonts w:hint="eastAsia"/>
@@ -4789,6 +4797,7 @@
               </w:rPr>
               <w:t>hrs</w:t>
             </w:r>
+            <w:proofErr w:type="spellEnd"/>
           </w:p>
         </w:tc>
       </w:tr>
@@ -4963,7 +4972,7 @@
                 <w:szCs w:val="32"/>
                 <w:lang w:val="en-US"/>
               </w:rPr>
-              <w:t>3</w:t>
+              <w:t>1</w:t>
             </w:r>
             <w:r>
               <w:rPr>
@@ -4973,6 +4982,7 @@
               </w:rPr>
               <w:t xml:space="preserve"> </w:t>
             </w:r>
+            <w:proofErr w:type="spellStart"/>
             <w:r>
               <w:rPr>
                 <w:rFonts w:hint="eastAsia"/>
@@ -4982,6 +4992,7 @@
               </w:rPr>
               <w:t>hrs</w:t>
             </w:r>
+            <w:proofErr w:type="spellEnd"/>
           </w:p>
         </w:tc>
       </w:tr>
@@ -5166,6 +5177,7 @@
               </w:rPr>
               <w:t xml:space="preserve"> </w:t>
             </w:r>
+            <w:proofErr w:type="spellStart"/>
             <w:r>
               <w:rPr>
                 <w:rFonts w:hint="eastAsia"/>
@@ -5175,6 +5187,7 @@
               </w:rPr>
               <w:t>hrs</w:t>
             </w:r>
+            <w:proofErr w:type="spellEnd"/>
           </w:p>
         </w:tc>
       </w:tr>
@@ -5368,6 +5381,7 @@
               </w:rPr>
               <w:t xml:space="preserve"> </w:t>
             </w:r>
+            <w:proofErr w:type="spellStart"/>
             <w:r>
               <w:rPr>
                 <w:rFonts w:hint="eastAsia"/>
@@ -5377,6 +5391,7 @@
               </w:rPr>
               <w:t>hrs</w:t>
             </w:r>
+            <w:proofErr w:type="spellEnd"/>
           </w:p>
         </w:tc>
       </w:tr>
@@ -5578,6 +5593,7 @@
               </w:rPr>
               <w:t xml:space="preserve"> </w:t>
             </w:r>
+            <w:proofErr w:type="spellStart"/>
             <w:r>
               <w:rPr>
                 <w:rFonts w:hint="eastAsia"/>
@@ -5587,6 +5603,7 @@
               </w:rPr>
               <w:t>hrs</w:t>
             </w:r>
+            <w:proofErr w:type="spellEnd"/>
           </w:p>
         </w:tc>
       </w:tr>
@@ -5788,6 +5805,7 @@
               </w:rPr>
               <w:t xml:space="preserve"> </w:t>
             </w:r>
+            <w:proofErr w:type="spellStart"/>
             <w:r>
               <w:rPr>
                 <w:rFonts w:hint="eastAsia"/>
@@ -5797,6 +5815,7 @@
               </w:rPr>
               <w:t>hrs</w:t>
             </w:r>
+            <w:proofErr w:type="spellEnd"/>
           </w:p>
         </w:tc>
       </w:tr>
@@ -5981,6 +6000,7 @@
               </w:rPr>
               <w:t xml:space="preserve"> </w:t>
             </w:r>
+            <w:proofErr w:type="spellStart"/>
             <w:r>
               <w:rPr>
                 <w:rFonts w:hint="eastAsia"/>
@@ -5990,6 +6010,7 @@
               </w:rPr>
               <w:t>hrs</w:t>
             </w:r>
+            <w:proofErr w:type="spellEnd"/>
           </w:p>
         </w:tc>
       </w:tr>
@@ -6174,6 +6195,7 @@
               </w:rPr>
               <w:t xml:space="preserve"> </w:t>
             </w:r>
+            <w:proofErr w:type="spellStart"/>
             <w:r>
               <w:rPr>
                 <w:rFonts w:hint="eastAsia"/>
@@ -6183,6 +6205,7 @@
               </w:rPr>
               <w:t>hrs</w:t>
             </w:r>
+            <w:proofErr w:type="spellEnd"/>
           </w:p>
         </w:tc>
       </w:tr>
@@ -6342,6 +6365,7 @@
               </w:rPr>
               <w:t xml:space="preserve">5 </w:t>
             </w:r>
+            <w:proofErr w:type="spellStart"/>
             <w:r>
               <w:rPr>
                 <w:rFonts w:hint="eastAsia"/>
@@ -6351,6 +6375,7 @@
               </w:rPr>
               <w:t>hrs</w:t>
             </w:r>
+            <w:proofErr w:type="spellEnd"/>
           </w:p>
         </w:tc>
       </w:tr>
@@ -7506,6 +7531,7 @@
         </w:rPr>
         <w:t xml:space="preserve"> </w:t>
       </w:r>
+      <w:proofErr w:type="spellStart"/>
       <w:r>
         <w:rPr>
           <w:rFonts w:hint="eastAsia"/>
@@ -7515,6 +7541,7 @@
         </w:rPr>
         <w:t>FullScreenActivity</w:t>
       </w:r>
+      <w:proofErr w:type="spellEnd"/>
       <w:r>
         <w:rPr>
           <w:sz w:val="32"/>
@@ -9540,7 +9567,16 @@
           <w:szCs w:val="32"/>
           <w:lang w:val="en-US"/>
         </w:rPr>
-        <w:t>, d</w:t>
+        <w:t xml:space="preserve">, </w:t>
+      </w:r>
+      <w:proofErr w:type="spellStart"/>
+      <w:r>
+        <w:rPr>
+          <w:sz w:val="32"/>
+          <w:szCs w:val="32"/>
+          <w:lang w:val="en-US"/>
+        </w:rPr>
+        <w:t>d</w:t>
       </w:r>
       <w:r>
         <w:rPr>
@@ -9556,7 +9592,16 @@
           <w:szCs w:val="32"/>
           <w:lang w:val="en-US"/>
         </w:rPr>
-        <w:t>ils are as follows</w:t>
+        <w:t>ils</w:t>
+      </w:r>
+      <w:proofErr w:type="spellEnd"/>
+      <w:r>
+        <w:rPr>
+          <w:sz w:val="32"/>
+          <w:szCs w:val="32"/>
+          <w:lang w:val="en-US"/>
+        </w:rPr>
+        <w:t xml:space="preserve"> are as follows</w:t>
       </w:r>
       <w:r>
         <w:rPr>
@@ -11351,6 +11396,7 @@
           <w:lang w:val="en-US"/>
         </w:rPr>
       </w:pPr>
+      <w:proofErr w:type="spellStart"/>
       <w:r>
         <w:rPr>
           <w:rFonts w:hint="eastAsia"/>
@@ -11360,6 +11406,7 @@
         </w:rPr>
         <w:t>VisibleObject</w:t>
       </w:r>
+      <w:proofErr w:type="spellEnd"/>
       <w:r>
         <w:rPr>
           <w:sz w:val="32"/>
@@ -16244,7 +16291,6 @@
       <w:pPr>
         <w:spacing w:line="360" w:lineRule="auto"/>
         <w:rPr>
-          <w:rFonts w:hint="eastAsia"/>
           <w:sz w:val="32"/>
           <w:szCs w:val="32"/>
           <w:lang w:val="en-US"/>
@@ -17061,7 +17107,6 @@
       <w:pPr>
         <w:spacing w:line="360" w:lineRule="auto"/>
         <w:rPr>
-          <w:rFonts w:hint="eastAsia"/>
           <w:sz w:val="40"/>
           <w:szCs w:val="40"/>
           <w:lang w:val="en-US"/>
@@ -18527,23 +18572,7 @@
           <w:szCs w:val="40"/>
           <w:lang w:val="en-US"/>
         </w:rPr>
-        <w:t>Task 2</w:t>
-      </w:r>
-      <w:r>
-        <w:rPr>
-          <w:sz w:val="40"/>
-          <w:szCs w:val="40"/>
-          <w:lang w:val="en-US"/>
-        </w:rPr>
-        <w:t>3</w:t>
-      </w:r>
-      <w:r>
-        <w:rPr>
-          <w:sz w:val="40"/>
-          <w:szCs w:val="40"/>
-          <w:lang w:val="en-US"/>
-        </w:rPr>
-        <w:t xml:space="preserve">: </w:t>
+        <w:t xml:space="preserve">Task 23: </w:t>
       </w:r>
       <w:r>
         <w:rPr>
@@ -18575,7 +18604,6 @@
       <w:pPr>
         <w:spacing w:line="360" w:lineRule="auto"/>
         <w:rPr>
-          <w:rFonts w:hint="eastAsia"/>
           <w:sz w:val="32"/>
           <w:szCs w:val="32"/>
           <w:lang w:val="en-US"/>
@@ -18597,33 +18625,16 @@
           <w:szCs w:val="32"/>
           <w:lang w:val="en-US"/>
         </w:rPr>
-        <w:t xml:space="preserve">: </w:t>
-      </w:r>
-      <w:r>
-        <w:rPr>
-          <w:sz w:val="32"/>
-          <w:szCs w:val="32"/>
-          <w:lang w:val="en-US"/>
-        </w:rPr>
-        <w:t>15</w:t>
-      </w:r>
-      <w:r>
-        <w:rPr>
-          <w:rFonts w:hint="eastAsia"/>
-          <w:sz w:val="32"/>
-          <w:szCs w:val="32"/>
-          <w:lang w:val="en-US"/>
-        </w:rPr>
-        <w:t>mins</w:t>
-      </w:r>
-      <w:r>
-        <w:rPr>
-          <w:rFonts w:hint="eastAsia"/>
-          <w:sz w:val="32"/>
-          <w:szCs w:val="32"/>
-          <w:lang w:val="en-US"/>
-        </w:rPr>
-        <w:t>,</w:t>
+        <w:t>: 15</w:t>
+      </w:r>
+      <w:r>
+        <w:rPr>
+          <w:rFonts w:hint="eastAsia"/>
+          <w:sz w:val="32"/>
+          <w:szCs w:val="32"/>
+          <w:lang w:val="en-US"/>
+        </w:rPr>
+        <w:t>mins,</w:t>
       </w:r>
       <w:r>
         <w:rPr>
@@ -18650,15 +18661,7 @@
           <w:szCs w:val="32"/>
           <w:lang w:val="en-US"/>
         </w:rPr>
-        <w:t>: 1</w:t>
-      </w:r>
-      <w:r>
-        <w:rPr>
-          <w:sz w:val="32"/>
-          <w:szCs w:val="32"/>
-          <w:lang w:val="en-US"/>
-        </w:rPr>
-        <w:t>5</w:t>
+        <w:t>: 15</w:t>
       </w:r>
       <w:r>
         <w:rPr>
@@ -18682,7 +18685,6 @@
       <w:pPr>
         <w:spacing w:line="360" w:lineRule="auto"/>
         <w:rPr>
-          <w:rFonts w:hint="eastAsia"/>
           <w:sz w:val="32"/>
           <w:szCs w:val="32"/>
           <w:lang w:val="en-US"/>
@@ -18901,23 +18903,7 @@
           <w:szCs w:val="40"/>
           <w:lang w:val="en-US"/>
         </w:rPr>
-        <w:t>Task 2</w:t>
-      </w:r>
-      <w:r>
-        <w:rPr>
-          <w:sz w:val="40"/>
-          <w:szCs w:val="40"/>
-          <w:lang w:val="en-US"/>
-        </w:rPr>
-        <w:t>4</w:t>
-      </w:r>
-      <w:r>
-        <w:rPr>
-          <w:sz w:val="40"/>
-          <w:szCs w:val="40"/>
-          <w:lang w:val="en-US"/>
-        </w:rPr>
-        <w:t xml:space="preserve">: </w:t>
+        <w:t xml:space="preserve">Task 24: </w:t>
       </w:r>
       <w:r>
         <w:rPr>
@@ -18932,7 +18918,6 @@
       <w:pPr>
         <w:spacing w:line="360" w:lineRule="auto"/>
         <w:rPr>
-          <w:rFonts w:hint="eastAsia"/>
           <w:sz w:val="32"/>
           <w:szCs w:val="32"/>
           <w:lang w:val="en-US"/>
@@ -18954,15 +18939,7 @@
           <w:szCs w:val="32"/>
           <w:lang w:val="en-US"/>
         </w:rPr>
-        <w:t xml:space="preserve">: </w:t>
-      </w:r>
-      <w:r>
-        <w:rPr>
-          <w:sz w:val="32"/>
-          <w:szCs w:val="32"/>
-          <w:lang w:val="en-US"/>
-        </w:rPr>
-        <w:t>30</w:t>
+        <w:t>: 30</w:t>
       </w:r>
       <w:r>
         <w:rPr>
@@ -19251,6 +19228,7 @@
       </w:pPr>
       <w:r>
         <w:rPr>
+          <w:noProof/>
           <w:sz w:val="32"/>
           <w:szCs w:val="32"/>
           <w:lang w:val="en-US"/>
@@ -19296,7 +19274,6 @@
       <w:pPr>
         <w:spacing w:line="360" w:lineRule="auto"/>
         <w:rPr>
-          <w:rFonts w:hint="eastAsia"/>
           <w:sz w:val="32"/>
           <w:szCs w:val="32"/>
           <w:lang w:val="en-US"/>

</xml_diff>

<commit_message>
Task 25: Define icons & color for score screen & Task 26: Layout the score screen
</commit_message>
<xml_diff>
--- a/COMPX202-A8.docx
+++ b/COMPX202-A8.docx
@@ -7436,8 +7436,19 @@
           <w:szCs w:val="32"/>
           <w:lang w:val="en-US"/>
         </w:rPr>
-        <w:t xml:space="preserve"> Also</w:t>
-      </w:r>
+        <w:t xml:space="preserve"> </w:t>
+      </w:r>
+      <w:proofErr w:type="gramStart"/>
+      <w:r>
+        <w:rPr>
+          <w:rFonts w:hint="eastAsia"/>
+          <w:sz w:val="32"/>
+          <w:szCs w:val="32"/>
+          <w:lang w:val="en-US"/>
+        </w:rPr>
+        <w:t>Also</w:t>
+      </w:r>
+      <w:proofErr w:type="gramEnd"/>
       <w:r>
         <w:rPr>
           <w:sz w:val="32"/>
@@ -7794,7 +7805,25 @@
           <w:szCs w:val="32"/>
           <w:lang w:val="en-US"/>
         </w:rPr>
-        <w:t xml:space="preserve">The welcome screen is also the every first screen when user open the game, thus it must have following functions: 1) game brand </w:t>
+        <w:t xml:space="preserve">The welcome screen is also </w:t>
+      </w:r>
+      <w:proofErr w:type="gramStart"/>
+      <w:r>
+        <w:rPr>
+          <w:sz w:val="32"/>
+          <w:szCs w:val="32"/>
+          <w:lang w:val="en-US"/>
+        </w:rPr>
+        <w:t>the every</w:t>
+      </w:r>
+      <w:proofErr w:type="gramEnd"/>
+      <w:r>
+        <w:rPr>
+          <w:sz w:val="32"/>
+          <w:szCs w:val="32"/>
+          <w:lang w:val="en-US"/>
+        </w:rPr>
+        <w:t xml:space="preserve"> first screen when user open the game, thus it must have following functions: 1) game brand </w:t>
       </w:r>
       <w:r>
         <w:rPr>
@@ -7811,7 +7840,25 @@
           <w:szCs w:val="32"/>
           <w:lang w:val="en-US"/>
         </w:rPr>
-        <w:t xml:space="preserve">: telling user what game he is playing. 2) A input allow user to type in his name. 3) A play button to start the game (go to the game </w:t>
+        <w:t xml:space="preserve">: telling user what game he is playing. 2) </w:t>
+      </w:r>
+      <w:proofErr w:type="gramStart"/>
+      <w:r>
+        <w:rPr>
+          <w:sz w:val="32"/>
+          <w:szCs w:val="32"/>
+          <w:lang w:val="en-US"/>
+        </w:rPr>
+        <w:t>A</w:t>
+      </w:r>
+      <w:proofErr w:type="gramEnd"/>
+      <w:r>
+        <w:rPr>
+          <w:sz w:val="32"/>
+          <w:szCs w:val="32"/>
+          <w:lang w:val="en-US"/>
+        </w:rPr>
+        <w:t xml:space="preserve"> input allow user to type in his name. 3) A play button to start the game (go to the game </w:t>
       </w:r>
       <w:r>
         <w:rPr>
@@ -9618,7 +9665,25 @@
           <w:szCs w:val="32"/>
           <w:lang w:val="en-US"/>
         </w:rPr>
-        <w:t xml:space="preserve"> 1) A tip message tells user the game is going to start. 2) A cancel button which stops the current game and go back to home screen. 3) A replay button allows user to replay the game. 4) A rank button allows user to go to the score screen. 5) A message in the top showing real-time score. 6) A message box pop up after the game is </w:t>
+        <w:t xml:space="preserve"> 1) A tip message tells user the game is going to start. 2) A cancel button which stops the current game and go back to home screen. 3) A replay button allows user to replay the game. 4) A rank button allows user to go to the score screen. 5) A message in the top showing real-time score. 6) A message box </w:t>
+      </w:r>
+      <w:proofErr w:type="gramStart"/>
+      <w:r>
+        <w:rPr>
+          <w:sz w:val="32"/>
+          <w:szCs w:val="32"/>
+          <w:lang w:val="en-US"/>
+        </w:rPr>
+        <w:t>pop</w:t>
+      </w:r>
+      <w:proofErr w:type="gramEnd"/>
+      <w:r>
+        <w:rPr>
+          <w:sz w:val="32"/>
+          <w:szCs w:val="32"/>
+          <w:lang w:val="en-US"/>
+        </w:rPr>
+        <w:t xml:space="preserve"> up after the game is </w:t>
       </w:r>
       <w:r>
         <w:rPr>
@@ -10529,6 +10594,7 @@
         </w:rPr>
         <w:t xml:space="preserve"> </w:t>
       </w:r>
+      <w:proofErr w:type="gramStart"/>
       <w:r>
         <w:rPr>
           <w:rFonts w:hint="eastAsia"/>
@@ -10538,6 +10604,7 @@
         </w:rPr>
         <w:t>reach</w:t>
       </w:r>
+      <w:proofErr w:type="gramEnd"/>
       <w:r>
         <w:rPr>
           <w:sz w:val="32"/>
@@ -10611,7 +10678,25 @@
           <w:szCs w:val="32"/>
           <w:lang w:val="en-US"/>
         </w:rPr>
-        <w:t xml:space="preserve"> the one nearer the top screen contains more points(3points, 2points, 1point). </w:t>
+        <w:t xml:space="preserve"> the one nearer the top screen contains more </w:t>
+      </w:r>
+      <w:proofErr w:type="gramStart"/>
+      <w:r>
+        <w:rPr>
+          <w:sz w:val="32"/>
+          <w:szCs w:val="32"/>
+          <w:lang w:val="en-US"/>
+        </w:rPr>
+        <w:t>points(</w:t>
+      </w:r>
+      <w:proofErr w:type="gramEnd"/>
+      <w:r>
+        <w:rPr>
+          <w:sz w:val="32"/>
+          <w:szCs w:val="32"/>
+          <w:lang w:val="en-US"/>
+        </w:rPr>
+        <w:t xml:space="preserve">3points, 2points, 1point). </w:t>
       </w:r>
       <w:r>
         <w:rPr>
@@ -10621,6 +10706,7 @@
         </w:rPr>
         <w:t xml:space="preserve">The total points will </w:t>
       </w:r>
+      <w:proofErr w:type="gramStart"/>
       <w:r>
         <w:rPr>
           <w:rFonts w:hint="eastAsia"/>
@@ -10630,6 +10716,7 @@
         </w:rPr>
         <w:t>accumulated</w:t>
       </w:r>
+      <w:proofErr w:type="gramEnd"/>
       <w:r>
         <w:rPr>
           <w:sz w:val="32"/>
@@ -11695,6 +11782,7 @@
         </w:rPr>
         <w:t xml:space="preserve"> and Circle class </w:t>
       </w:r>
+      <w:proofErr w:type="gramStart"/>
       <w:r>
         <w:rPr>
           <w:rFonts w:hint="eastAsia"/>
@@ -11721,6 +11809,7 @@
         </w:rPr>
         <w:t>both</w:t>
       </w:r>
+      <w:proofErr w:type="gramEnd"/>
       <w:r>
         <w:rPr>
           <w:sz w:val="32"/>
@@ -12543,7 +12632,25 @@
           <w:szCs w:val="32"/>
           <w:lang w:val="en-US"/>
         </w:rPr>
-        <w:t xml:space="preserve">the ball will start move. If the touch point far away from ball, ball will not be moved. 2) Ball will move follow the direction </w:t>
+        <w:t xml:space="preserve">the ball will start move. If the touch </w:t>
+      </w:r>
+      <w:proofErr w:type="gramStart"/>
+      <w:r>
+        <w:rPr>
+          <w:sz w:val="32"/>
+          <w:szCs w:val="32"/>
+          <w:lang w:val="en-US"/>
+        </w:rPr>
+        <w:t>point</w:t>
+      </w:r>
+      <w:proofErr w:type="gramEnd"/>
+      <w:r>
+        <w:rPr>
+          <w:sz w:val="32"/>
+          <w:szCs w:val="32"/>
+          <w:lang w:val="en-US"/>
+        </w:rPr>
+        <w:t xml:space="preserve"> far away from ball, ball will not be moved. 2) Ball will move follow the direction </w:t>
       </w:r>
       <w:r>
         <w:rPr>
@@ -13565,6 +13672,7 @@
         </w:rPr>
         <w:t xml:space="preserve"> </w:t>
       </w:r>
+      <w:proofErr w:type="gramStart"/>
       <w:r>
         <w:rPr>
           <w:rFonts w:hint="eastAsia"/>
@@ -13574,6 +13682,7 @@
         </w:rPr>
         <w:t>move</w:t>
       </w:r>
+      <w:proofErr w:type="gramEnd"/>
       <w:r>
         <w:rPr>
           <w:sz w:val="32"/>
@@ -14628,6 +14737,7 @@
         </w:rPr>
         <w:t xml:space="preserve"> </w:t>
       </w:r>
+      <w:proofErr w:type="gramStart"/>
       <w:r>
         <w:rPr>
           <w:rFonts w:hint="eastAsia"/>
@@ -14637,6 +14747,7 @@
         </w:rPr>
         <w:t>intersect</w:t>
       </w:r>
+      <w:proofErr w:type="gramEnd"/>
       <w:r>
         <w:rPr>
           <w:sz w:val="32"/>
@@ -15034,7 +15145,25 @@
           <w:szCs w:val="32"/>
           <w:lang w:val="en-US"/>
         </w:rPr>
-        <w:t>When testing obstacles, I found that the width of the obstacles is too large, which makes the ball easy to touch and makes scoring difficult. So I reduced the size and location of the obstacles. For mobile obstacles, I reduce their movement range and speed, because too difficult games will lead to a very poor sense of experience.</w:t>
+        <w:t xml:space="preserve">When testing obstacles, I found that the width of the obstacles is too large, which makes the ball easy to touch and makes scoring difficult. </w:t>
+      </w:r>
+      <w:proofErr w:type="gramStart"/>
+      <w:r>
+        <w:rPr>
+          <w:sz w:val="32"/>
+          <w:szCs w:val="32"/>
+          <w:lang w:val="en-US"/>
+        </w:rPr>
+        <w:t>So</w:t>
+      </w:r>
+      <w:proofErr w:type="gramEnd"/>
+      <w:r>
+        <w:rPr>
+          <w:sz w:val="32"/>
+          <w:szCs w:val="32"/>
+          <w:lang w:val="en-US"/>
+        </w:rPr>
+        <w:t xml:space="preserve"> I reduced the size and location of the obstacles. For mobile obstacles, I reduce their movement range and speed, because too difficult games will lead to a very poor sense of experience.</w:t>
       </w:r>
     </w:p>
     <w:p>
@@ -15204,7 +15333,25 @@
           <w:szCs w:val="32"/>
           <w:lang w:val="en-US"/>
         </w:rPr>
-        <w:t xml:space="preserve">For the target ball, during the test, I found that the number of target balls was too small. It's very difficult for the purple ball to hit the green target ball, which makes scoring very difficult. So I increased the </w:t>
+        <w:t xml:space="preserve">For the target ball, during the test, I found that the number of target balls was too small. It's very difficult for the purple ball to hit the green target ball, which makes scoring very difficult. </w:t>
+      </w:r>
+      <w:proofErr w:type="gramStart"/>
+      <w:r>
+        <w:rPr>
+          <w:sz w:val="32"/>
+          <w:szCs w:val="32"/>
+          <w:lang w:val="en-US"/>
+        </w:rPr>
+        <w:t>So</w:t>
+      </w:r>
+      <w:proofErr w:type="gramEnd"/>
+      <w:r>
+        <w:rPr>
+          <w:sz w:val="32"/>
+          <w:szCs w:val="32"/>
+          <w:lang w:val="en-US"/>
+        </w:rPr>
+        <w:t xml:space="preserve"> I increased the </w:t>
       </w:r>
       <w:r>
         <w:rPr>
@@ -18807,7 +18954,16 @@
           <w:szCs w:val="32"/>
           <w:lang w:val="en-US"/>
         </w:rPr>
-        <w:t>: 1) A big title</w:t>
+        <w:t xml:space="preserve">: 1) A big </w:t>
+      </w:r>
+      <w:proofErr w:type="gramStart"/>
+      <w:r>
+        <w:rPr>
+          <w:sz w:val="32"/>
+          <w:szCs w:val="32"/>
+          <w:lang w:val="en-US"/>
+        </w:rPr>
+        <w:t>title</w:t>
       </w:r>
       <w:r>
         <w:rPr>
@@ -18818,6 +18974,7 @@
         </w:rPr>
         <w:t>(</w:t>
       </w:r>
+      <w:proofErr w:type="gramEnd"/>
       <w:r>
         <w:rPr>
           <w:sz w:val="32"/>
@@ -19307,6 +19464,468 @@
       <w:pPr>
         <w:spacing w:line="360" w:lineRule="auto"/>
         <w:rPr>
+          <w:sz w:val="40"/>
+          <w:szCs w:val="40"/>
+          <w:lang w:val="en-US"/>
+        </w:rPr>
+      </w:pPr>
+      <w:r>
+        <w:rPr>
+          <w:sz w:val="40"/>
+          <w:szCs w:val="40"/>
+          <w:lang w:val="en-US"/>
+        </w:rPr>
+        <w:lastRenderedPageBreak/>
+        <w:t>Task 2</w:t>
+      </w:r>
+      <w:r>
+        <w:rPr>
+          <w:sz w:val="40"/>
+          <w:szCs w:val="40"/>
+          <w:lang w:val="en-US"/>
+        </w:rPr>
+        <w:t>5</w:t>
+      </w:r>
+      <w:r>
+        <w:rPr>
+          <w:sz w:val="40"/>
+          <w:szCs w:val="40"/>
+          <w:lang w:val="en-US"/>
+        </w:rPr>
+        <w:t xml:space="preserve">: </w:t>
+      </w:r>
+      <w:r>
+        <w:rPr>
+          <w:rFonts w:hint="eastAsia"/>
+          <w:sz w:val="40"/>
+          <w:szCs w:val="40"/>
+          <w:lang w:val="en-US"/>
+        </w:rPr>
+        <w:t>Define</w:t>
+      </w:r>
+      <w:r>
+        <w:rPr>
+          <w:sz w:val="40"/>
+          <w:szCs w:val="40"/>
+          <w:lang w:val="en-US"/>
+        </w:rPr>
+        <w:t xml:space="preserve"> </w:t>
+      </w:r>
+      <w:r>
+        <w:rPr>
+          <w:rFonts w:hint="eastAsia"/>
+          <w:sz w:val="40"/>
+          <w:szCs w:val="40"/>
+          <w:lang w:val="en-US"/>
+        </w:rPr>
+        <w:t>i</w:t>
+      </w:r>
+      <w:r>
+        <w:rPr>
+          <w:sz w:val="40"/>
+          <w:szCs w:val="40"/>
+          <w:lang w:val="en-US"/>
+        </w:rPr>
+        <w:t xml:space="preserve">cons &amp; </w:t>
+      </w:r>
+      <w:r>
+        <w:rPr>
+          <w:rFonts w:hint="eastAsia"/>
+          <w:sz w:val="40"/>
+          <w:szCs w:val="40"/>
+          <w:lang w:val="en-US"/>
+        </w:rPr>
+        <w:t>color</w:t>
+      </w:r>
+      <w:r>
+        <w:rPr>
+          <w:sz w:val="40"/>
+          <w:szCs w:val="40"/>
+          <w:lang w:val="en-US"/>
+        </w:rPr>
+        <w:t xml:space="preserve"> for </w:t>
+      </w:r>
+      <w:r>
+        <w:rPr>
+          <w:rFonts w:hint="eastAsia"/>
+          <w:sz w:val="40"/>
+          <w:szCs w:val="40"/>
+          <w:lang w:val="en-US"/>
+        </w:rPr>
+        <w:t>score</w:t>
+      </w:r>
+      <w:r>
+        <w:rPr>
+          <w:sz w:val="40"/>
+          <w:szCs w:val="40"/>
+          <w:lang w:val="en-US"/>
+        </w:rPr>
+        <w:t xml:space="preserve"> screen</w:t>
+      </w:r>
+    </w:p>
+    <w:p>
+      <w:pPr>
+        <w:spacing w:line="360" w:lineRule="auto"/>
+        <w:rPr>
+          <w:sz w:val="32"/>
+          <w:szCs w:val="32"/>
+          <w:lang w:val="en-US"/>
+        </w:rPr>
+      </w:pPr>
+      <w:r>
+        <w:rPr>
+          <w:b/>
+          <w:bCs/>
+          <w:sz w:val="32"/>
+          <w:szCs w:val="32"/>
+          <w:lang w:val="en-US"/>
+        </w:rPr>
+        <w:t>TE</w:t>
+      </w:r>
+      <w:r>
+        <w:rPr>
+          <w:sz w:val="32"/>
+          <w:szCs w:val="32"/>
+          <w:lang w:val="en-US"/>
+        </w:rPr>
+        <w:t xml:space="preserve">: </w:t>
+      </w:r>
+      <w:r>
+        <w:rPr>
+          <w:sz w:val="32"/>
+          <w:szCs w:val="32"/>
+          <w:lang w:val="en-US"/>
+        </w:rPr>
+        <w:t>15</w:t>
+      </w:r>
+      <w:r>
+        <w:rPr>
+          <w:rFonts w:hint="eastAsia"/>
+          <w:sz w:val="32"/>
+          <w:szCs w:val="32"/>
+          <w:lang w:val="en-US"/>
+        </w:rPr>
+        <w:t>mins,</w:t>
+      </w:r>
+      <w:r>
+        <w:rPr>
+          <w:sz w:val="32"/>
+          <w:szCs w:val="32"/>
+          <w:lang w:val="en-US"/>
+        </w:rPr>
+        <w:t xml:space="preserve"> </w:t>
+      </w:r>
+      <w:r>
+        <w:rPr>
+          <w:rFonts w:hint="eastAsia"/>
+          <w:b/>
+          <w:bCs/>
+          <w:sz w:val="32"/>
+          <w:szCs w:val="32"/>
+          <w:lang w:val="en-US"/>
+        </w:rPr>
+        <w:t>Actual</w:t>
+      </w:r>
+      <w:r>
+        <w:rPr>
+          <w:sz w:val="32"/>
+          <w:szCs w:val="32"/>
+          <w:lang w:val="en-US"/>
+        </w:rPr>
+        <w:t xml:space="preserve">: </w:t>
+      </w:r>
+      <w:r>
+        <w:rPr>
+          <w:sz w:val="32"/>
+          <w:szCs w:val="32"/>
+          <w:lang w:val="en-US"/>
+        </w:rPr>
+        <w:t>3</w:t>
+      </w:r>
+      <w:r>
+        <w:rPr>
+          <w:sz w:val="32"/>
+          <w:szCs w:val="32"/>
+          <w:lang w:val="en-US"/>
+        </w:rPr>
+        <w:t>5</w:t>
+      </w:r>
+      <w:r>
+        <w:rPr>
+          <w:rFonts w:hint="eastAsia"/>
+          <w:sz w:val="32"/>
+          <w:szCs w:val="32"/>
+          <w:lang w:val="en-US"/>
+        </w:rPr>
+        <w:t>m</w:t>
+      </w:r>
+      <w:r>
+        <w:rPr>
+          <w:sz w:val="32"/>
+          <w:szCs w:val="32"/>
+          <w:lang w:val="en-US"/>
+        </w:rPr>
+        <w:t>ins</w:t>
+      </w:r>
+    </w:p>
+    <w:p>
+      <w:pPr>
+        <w:spacing w:line="360" w:lineRule="auto"/>
+        <w:rPr>
+          <w:sz w:val="32"/>
+          <w:szCs w:val="32"/>
+          <w:lang w:val="en-US"/>
+        </w:rPr>
+      </w:pPr>
+      <w:r>
+        <w:rPr>
+          <w:sz w:val="32"/>
+          <w:szCs w:val="32"/>
+          <w:lang w:val="en-US"/>
+        </w:rPr>
+        <w:t>The color I chose is still the main color of our app, light green. Button is a common round button, still light green.</w:t>
+      </w:r>
+    </w:p>
+    <w:p>
+      <w:pPr>
+        <w:spacing w:line="360" w:lineRule="auto"/>
+        <w:rPr>
+          <w:sz w:val="32"/>
+          <w:szCs w:val="32"/>
+          <w:lang w:val="en-US"/>
+        </w:rPr>
+      </w:pPr>
+    </w:p>
+    <w:p>
+      <w:pPr>
+        <w:spacing w:line="360" w:lineRule="auto"/>
+        <w:rPr>
+          <w:sz w:val="40"/>
+          <w:szCs w:val="40"/>
+          <w:lang w:val="en-US"/>
+        </w:rPr>
+      </w:pPr>
+      <w:r>
+        <w:rPr>
+          <w:sz w:val="40"/>
+          <w:szCs w:val="40"/>
+          <w:lang w:val="en-US"/>
+        </w:rPr>
+        <w:t>Task 2</w:t>
+      </w:r>
+      <w:r>
+        <w:rPr>
+          <w:sz w:val="40"/>
+          <w:szCs w:val="40"/>
+          <w:lang w:val="en-US"/>
+        </w:rPr>
+        <w:t>6</w:t>
+      </w:r>
+      <w:r>
+        <w:rPr>
+          <w:sz w:val="40"/>
+          <w:szCs w:val="40"/>
+          <w:lang w:val="en-US"/>
+        </w:rPr>
+        <w:t xml:space="preserve">: </w:t>
+      </w:r>
+      <w:r>
+        <w:rPr>
+          <w:sz w:val="40"/>
+          <w:szCs w:val="40"/>
+          <w:lang w:val="en-US"/>
+        </w:rPr>
+        <w:t xml:space="preserve">Layout the </w:t>
+      </w:r>
+      <w:r>
+        <w:rPr>
+          <w:rFonts w:hint="eastAsia"/>
+          <w:sz w:val="40"/>
+          <w:szCs w:val="40"/>
+          <w:lang w:val="en-US"/>
+        </w:rPr>
+        <w:t>score</w:t>
+      </w:r>
+      <w:r>
+        <w:rPr>
+          <w:sz w:val="40"/>
+          <w:szCs w:val="40"/>
+          <w:lang w:val="en-US"/>
+        </w:rPr>
+        <w:t xml:space="preserve"> </w:t>
+      </w:r>
+      <w:r>
+        <w:rPr>
+          <w:rFonts w:hint="eastAsia"/>
+          <w:sz w:val="40"/>
+          <w:szCs w:val="40"/>
+          <w:lang w:val="en-US"/>
+        </w:rPr>
+        <w:t>screen</w:t>
+      </w:r>
+    </w:p>
+    <w:p>
+      <w:pPr>
+        <w:spacing w:line="360" w:lineRule="auto"/>
+        <w:rPr>
+          <w:sz w:val="32"/>
+          <w:szCs w:val="32"/>
+          <w:lang w:val="en-US"/>
+        </w:rPr>
+      </w:pPr>
+      <w:r>
+        <w:rPr>
+          <w:b/>
+          <w:bCs/>
+          <w:sz w:val="32"/>
+          <w:szCs w:val="32"/>
+          <w:lang w:val="en-US"/>
+        </w:rPr>
+        <w:t>TE</w:t>
+      </w:r>
+      <w:r>
+        <w:rPr>
+          <w:sz w:val="32"/>
+          <w:szCs w:val="32"/>
+          <w:lang w:val="en-US"/>
+        </w:rPr>
+        <w:t xml:space="preserve">: </w:t>
+      </w:r>
+      <w:r>
+        <w:rPr>
+          <w:sz w:val="32"/>
+          <w:szCs w:val="32"/>
+          <w:lang w:val="en-US"/>
+        </w:rPr>
+        <w:t>1</w:t>
+      </w:r>
+      <w:r>
+        <w:rPr>
+          <w:rFonts w:hint="eastAsia"/>
+          <w:sz w:val="32"/>
+          <w:szCs w:val="32"/>
+          <w:lang w:val="en-US"/>
+        </w:rPr>
+        <w:t>hr</w:t>
+      </w:r>
+      <w:r>
+        <w:rPr>
+          <w:rFonts w:hint="eastAsia"/>
+          <w:sz w:val="32"/>
+          <w:szCs w:val="32"/>
+          <w:lang w:val="en-US"/>
+        </w:rPr>
+        <w:t>,</w:t>
+      </w:r>
+      <w:r>
+        <w:rPr>
+          <w:sz w:val="32"/>
+          <w:szCs w:val="32"/>
+          <w:lang w:val="en-US"/>
+        </w:rPr>
+        <w:t xml:space="preserve"> </w:t>
+      </w:r>
+      <w:r>
+        <w:rPr>
+          <w:rFonts w:hint="eastAsia"/>
+          <w:b/>
+          <w:bCs/>
+          <w:sz w:val="32"/>
+          <w:szCs w:val="32"/>
+          <w:lang w:val="en-US"/>
+        </w:rPr>
+        <w:t>Actual</w:t>
+      </w:r>
+      <w:r>
+        <w:rPr>
+          <w:sz w:val="32"/>
+          <w:szCs w:val="32"/>
+          <w:lang w:val="en-US"/>
+        </w:rPr>
+        <w:t xml:space="preserve">: </w:t>
+      </w:r>
+      <w:r>
+        <w:rPr>
+          <w:sz w:val="32"/>
+          <w:szCs w:val="32"/>
+          <w:lang w:val="en-US"/>
+        </w:rPr>
+        <w:t>1</w:t>
+      </w:r>
+      <w:r>
+        <w:rPr>
+          <w:rFonts w:hint="eastAsia"/>
+          <w:sz w:val="32"/>
+          <w:szCs w:val="32"/>
+          <w:lang w:val="en-US"/>
+        </w:rPr>
+        <w:t>hr</w:t>
+      </w:r>
+    </w:p>
+    <w:p>
+      <w:pPr>
+        <w:spacing w:line="360" w:lineRule="auto"/>
+        <w:rPr>
+          <w:sz w:val="32"/>
+          <w:szCs w:val="32"/>
+          <w:lang w:val="en-US"/>
+        </w:rPr>
+      </w:pPr>
+      <w:r>
+        <w:rPr>
+          <w:sz w:val="32"/>
+          <w:szCs w:val="32"/>
+          <w:lang w:val="en-US"/>
+        </w:rPr>
+        <w:t>The overall layout is linear from top to bottom. They are "score" and "</w:t>
+      </w:r>
+      <w:r>
+        <w:rPr>
+          <w:rFonts w:hint="eastAsia"/>
+          <w:sz w:val="32"/>
+          <w:szCs w:val="32"/>
+          <w:lang w:val="en-US"/>
+        </w:rPr>
+        <w:t>L</w:t>
+      </w:r>
+      <w:r>
+        <w:rPr>
+          <w:sz w:val="32"/>
+          <w:szCs w:val="32"/>
+          <w:lang w:val="en-US"/>
+        </w:rPr>
+        <w:t>ist</w:t>
+      </w:r>
+      <w:r>
+        <w:rPr>
+          <w:sz w:val="32"/>
+          <w:szCs w:val="32"/>
+          <w:lang w:val="en-US"/>
+        </w:rPr>
+        <w:t xml:space="preserve"> </w:t>
+      </w:r>
+      <w:r>
+        <w:rPr>
+          <w:rFonts w:hint="eastAsia"/>
+          <w:sz w:val="32"/>
+          <w:szCs w:val="32"/>
+          <w:lang w:val="en-US"/>
+        </w:rPr>
+        <w:t>V</w:t>
+      </w:r>
+      <w:r>
+        <w:rPr>
+          <w:sz w:val="32"/>
+          <w:szCs w:val="32"/>
+          <w:lang w:val="en-US"/>
+        </w:rPr>
+        <w:t>iew" (to show the top five scores), and the off button.</w:t>
+      </w:r>
+    </w:p>
+    <w:p>
+      <w:pPr>
+        <w:spacing w:line="360" w:lineRule="auto"/>
+        <w:rPr>
           <w:b/>
           <w:bCs/>
           <w:sz w:val="36"/>
@@ -19314,16 +19933,127 @@
           <w:lang w:val="en-US"/>
         </w:rPr>
       </w:pPr>
-      <w:r>
-        <w:rPr>
-          <w:rFonts w:hint="eastAsia"/>
+    </w:p>
+    <w:p>
+      <w:pPr>
+        <w:spacing w:line="360" w:lineRule="auto"/>
+        <w:jc w:val="center"/>
+        <w:rPr>
           <w:b/>
           <w:bCs/>
           <w:sz w:val="36"/>
           <w:szCs w:val="36"/>
           <w:lang w:val="en-US"/>
         </w:rPr>
-        <w:lastRenderedPageBreak/>
+      </w:pPr>
+      <w:r>
+        <w:rPr>
+          <w:b/>
+          <w:bCs/>
+          <w:noProof/>
+          <w:sz w:val="36"/>
+          <w:szCs w:val="36"/>
+          <w:lang w:val="en-US"/>
+        </w:rPr>
+        <w:drawing>
+          <wp:inline distT="0" distB="0" distL="0" distR="0" wp14:anchorId="24693F05" wp14:editId="52CFC348">
+            <wp:extent cx="1767840" cy="3114278"/>
+            <wp:effectExtent l="0" t="0" r="0" b="0"/>
+            <wp:docPr id="14" name="Picture 14"/>
+            <wp:cNvGraphicFramePr>
+              <a:graphicFrameLocks xmlns:a="http://schemas.openxmlformats.org/drawingml/2006/main" noChangeAspect="1"/>
+            </wp:cNvGraphicFramePr>
+            <a:graphic xmlns:a="http://schemas.openxmlformats.org/drawingml/2006/main">
+              <a:graphicData uri="http://schemas.openxmlformats.org/drawingml/2006/picture">
+                <pic:pic xmlns:pic="http://schemas.openxmlformats.org/drawingml/2006/picture">
+                  <pic:nvPicPr>
+                    <pic:cNvPr id="14" name="Screen Shot 2020-06-14 at 7.30.07 PM.png"/>
+                    <pic:cNvPicPr/>
+                  </pic:nvPicPr>
+                  <pic:blipFill>
+                    <a:blip r:embed="rId14">
+                      <a:extLst>
+                        <a:ext uri="{28A0092B-C50C-407E-A947-70E740481C1C}">
+                          <a14:useLocalDpi xmlns:a14="http://schemas.microsoft.com/office/drawing/2010/main" val="0"/>
+                        </a:ext>
+                      </a:extLst>
+                    </a:blip>
+                    <a:stretch>
+                      <a:fillRect/>
+                    </a:stretch>
+                  </pic:blipFill>
+                  <pic:spPr>
+                    <a:xfrm>
+                      <a:off x="0" y="0"/>
+                      <a:ext cx="1782413" cy="3139950"/>
+                    </a:xfrm>
+                    <a:prstGeom prst="rect">
+                      <a:avLst/>
+                    </a:prstGeom>
+                  </pic:spPr>
+                </pic:pic>
+              </a:graphicData>
+            </a:graphic>
+          </wp:inline>
+        </w:drawing>
+      </w:r>
+    </w:p>
+    <w:p>
+      <w:pPr>
+        <w:spacing w:line="360" w:lineRule="auto"/>
+        <w:rPr>
+          <w:b/>
+          <w:bCs/>
+          <w:sz w:val="36"/>
+          <w:szCs w:val="36"/>
+          <w:lang w:val="en-US"/>
+        </w:rPr>
+      </w:pPr>
+    </w:p>
+    <w:p>
+      <w:pPr>
+        <w:spacing w:line="360" w:lineRule="auto"/>
+        <w:rPr>
+          <w:b/>
+          <w:bCs/>
+          <w:sz w:val="36"/>
+          <w:szCs w:val="36"/>
+          <w:lang w:val="en-US"/>
+        </w:rPr>
+      </w:pPr>
+    </w:p>
+    <w:p>
+      <w:pPr>
+        <w:spacing w:line="360" w:lineRule="auto"/>
+        <w:rPr>
+          <w:b/>
+          <w:bCs/>
+          <w:sz w:val="36"/>
+          <w:szCs w:val="36"/>
+          <w:lang w:val="en-US"/>
+        </w:rPr>
+      </w:pPr>
+    </w:p>
+    <w:p>
+      <w:pPr>
+        <w:spacing w:line="360" w:lineRule="auto"/>
+        <w:rPr>
+          <w:b/>
+          <w:bCs/>
+          <w:sz w:val="36"/>
+          <w:szCs w:val="36"/>
+          <w:lang w:val="en-US"/>
+        </w:rPr>
+      </w:pPr>
+      <w:r>
+        <w:rPr>
+          <w:rFonts w:hint="eastAsia"/>
+          <w:b/>
+          <w:bCs/>
+          <w:sz w:val="36"/>
+          <w:szCs w:val="36"/>
+          <w:lang w:val="en-US"/>
+        </w:rPr>
         <w:t>References</w:t>
       </w:r>
     </w:p>

</xml_diff>

<commit_message>
Task 27: Use flow in home screen
</commit_message>
<xml_diff>
--- a/COMPX202-A8.docx
+++ b/COMPX202-A8.docx
@@ -7436,19 +7436,8 @@
           <w:szCs w:val="32"/>
           <w:lang w:val="en-US"/>
         </w:rPr>
-        <w:t xml:space="preserve"> </w:t>
-      </w:r>
-      <w:proofErr w:type="gramStart"/>
-      <w:r>
-        <w:rPr>
-          <w:rFonts w:hint="eastAsia"/>
-          <w:sz w:val="32"/>
-          <w:szCs w:val="32"/>
-          <w:lang w:val="en-US"/>
-        </w:rPr>
-        <w:t>Also</w:t>
-      </w:r>
-      <w:proofErr w:type="gramEnd"/>
+        <w:t xml:space="preserve"> Also</w:t>
+      </w:r>
       <w:r>
         <w:rPr>
           <w:sz w:val="32"/>
@@ -7805,25 +7794,7 @@
           <w:szCs w:val="32"/>
           <w:lang w:val="en-US"/>
         </w:rPr>
-        <w:t xml:space="preserve">The welcome screen is also </w:t>
-      </w:r>
-      <w:proofErr w:type="gramStart"/>
-      <w:r>
-        <w:rPr>
-          <w:sz w:val="32"/>
-          <w:szCs w:val="32"/>
-          <w:lang w:val="en-US"/>
-        </w:rPr>
-        <w:t>the every</w:t>
-      </w:r>
-      <w:proofErr w:type="gramEnd"/>
-      <w:r>
-        <w:rPr>
-          <w:sz w:val="32"/>
-          <w:szCs w:val="32"/>
-          <w:lang w:val="en-US"/>
-        </w:rPr>
-        <w:t xml:space="preserve"> first screen when user open the game, thus it must have following functions: 1) game brand </w:t>
+        <w:t xml:space="preserve">The welcome screen is also the every first screen when user open the game, thus it must have following functions: 1) game brand </w:t>
       </w:r>
       <w:r>
         <w:rPr>
@@ -7840,25 +7811,7 @@
           <w:szCs w:val="32"/>
           <w:lang w:val="en-US"/>
         </w:rPr>
-        <w:t xml:space="preserve">: telling user what game he is playing. 2) </w:t>
-      </w:r>
-      <w:proofErr w:type="gramStart"/>
-      <w:r>
-        <w:rPr>
-          <w:sz w:val="32"/>
-          <w:szCs w:val="32"/>
-          <w:lang w:val="en-US"/>
-        </w:rPr>
-        <w:t>A</w:t>
-      </w:r>
-      <w:proofErr w:type="gramEnd"/>
-      <w:r>
-        <w:rPr>
-          <w:sz w:val="32"/>
-          <w:szCs w:val="32"/>
-          <w:lang w:val="en-US"/>
-        </w:rPr>
-        <w:t xml:space="preserve"> input allow user to type in his name. 3) A play button to start the game (go to the game </w:t>
+        <w:t xml:space="preserve">: telling user what game he is playing. 2) A input allow user to type in his name. 3) A play button to start the game (go to the game </w:t>
       </w:r>
       <w:r>
         <w:rPr>
@@ -9665,25 +9618,7 @@
           <w:szCs w:val="32"/>
           <w:lang w:val="en-US"/>
         </w:rPr>
-        <w:t xml:space="preserve"> 1) A tip message tells user the game is going to start. 2) A cancel button which stops the current game and go back to home screen. 3) A replay button allows user to replay the game. 4) A rank button allows user to go to the score screen. 5) A message in the top showing real-time score. 6) A message box </w:t>
-      </w:r>
-      <w:proofErr w:type="gramStart"/>
-      <w:r>
-        <w:rPr>
-          <w:sz w:val="32"/>
-          <w:szCs w:val="32"/>
-          <w:lang w:val="en-US"/>
-        </w:rPr>
-        <w:t>pop</w:t>
-      </w:r>
-      <w:proofErr w:type="gramEnd"/>
-      <w:r>
-        <w:rPr>
-          <w:sz w:val="32"/>
-          <w:szCs w:val="32"/>
-          <w:lang w:val="en-US"/>
-        </w:rPr>
-        <w:t xml:space="preserve"> up after the game is </w:t>
+        <w:t xml:space="preserve"> 1) A tip message tells user the game is going to start. 2) A cancel button which stops the current game and go back to home screen. 3) A replay button allows user to replay the game. 4) A rank button allows user to go to the score screen. 5) A message in the top showing real-time score. 6) A message box pop up after the game is </w:t>
       </w:r>
       <w:r>
         <w:rPr>
@@ -10594,7 +10529,6 @@
         </w:rPr>
         <w:t xml:space="preserve"> </w:t>
       </w:r>
-      <w:proofErr w:type="gramStart"/>
       <w:r>
         <w:rPr>
           <w:rFonts w:hint="eastAsia"/>
@@ -10604,7 +10538,6 @@
         </w:rPr>
         <w:t>reach</w:t>
       </w:r>
-      <w:proofErr w:type="gramEnd"/>
       <w:r>
         <w:rPr>
           <w:sz w:val="32"/>
@@ -10678,25 +10611,7 @@
           <w:szCs w:val="32"/>
           <w:lang w:val="en-US"/>
         </w:rPr>
-        <w:t xml:space="preserve"> the one nearer the top screen contains more </w:t>
-      </w:r>
-      <w:proofErr w:type="gramStart"/>
-      <w:r>
-        <w:rPr>
-          <w:sz w:val="32"/>
-          <w:szCs w:val="32"/>
-          <w:lang w:val="en-US"/>
-        </w:rPr>
-        <w:t>points(</w:t>
-      </w:r>
-      <w:proofErr w:type="gramEnd"/>
-      <w:r>
-        <w:rPr>
-          <w:sz w:val="32"/>
-          <w:szCs w:val="32"/>
-          <w:lang w:val="en-US"/>
-        </w:rPr>
-        <w:t xml:space="preserve">3points, 2points, 1point). </w:t>
+        <w:t xml:space="preserve"> the one nearer the top screen contains more points(3points, 2points, 1point). </w:t>
       </w:r>
       <w:r>
         <w:rPr>
@@ -10706,7 +10621,6 @@
         </w:rPr>
         <w:t xml:space="preserve">The total points will </w:t>
       </w:r>
-      <w:proofErr w:type="gramStart"/>
       <w:r>
         <w:rPr>
           <w:rFonts w:hint="eastAsia"/>
@@ -10716,7 +10630,6 @@
         </w:rPr>
         <w:t>accumulated</w:t>
       </w:r>
-      <w:proofErr w:type="gramEnd"/>
       <w:r>
         <w:rPr>
           <w:sz w:val="32"/>
@@ -11782,7 +11695,6 @@
         </w:rPr>
         <w:t xml:space="preserve"> and Circle class </w:t>
       </w:r>
-      <w:proofErr w:type="gramStart"/>
       <w:r>
         <w:rPr>
           <w:rFonts w:hint="eastAsia"/>
@@ -11809,7 +11721,6 @@
         </w:rPr>
         <w:t>both</w:t>
       </w:r>
-      <w:proofErr w:type="gramEnd"/>
       <w:r>
         <w:rPr>
           <w:sz w:val="32"/>
@@ -12632,25 +12543,7 @@
           <w:szCs w:val="32"/>
           <w:lang w:val="en-US"/>
         </w:rPr>
-        <w:t xml:space="preserve">the ball will start move. If the touch </w:t>
-      </w:r>
-      <w:proofErr w:type="gramStart"/>
-      <w:r>
-        <w:rPr>
-          <w:sz w:val="32"/>
-          <w:szCs w:val="32"/>
-          <w:lang w:val="en-US"/>
-        </w:rPr>
-        <w:t>point</w:t>
-      </w:r>
-      <w:proofErr w:type="gramEnd"/>
-      <w:r>
-        <w:rPr>
-          <w:sz w:val="32"/>
-          <w:szCs w:val="32"/>
-          <w:lang w:val="en-US"/>
-        </w:rPr>
-        <w:t xml:space="preserve"> far away from ball, ball will not be moved. 2) Ball will move follow the direction </w:t>
+        <w:t xml:space="preserve">the ball will start move. If the touch point far away from ball, ball will not be moved. 2) Ball will move follow the direction </w:t>
       </w:r>
       <w:r>
         <w:rPr>
@@ -13672,7 +13565,6 @@
         </w:rPr>
         <w:t xml:space="preserve"> </w:t>
       </w:r>
-      <w:proofErr w:type="gramStart"/>
       <w:r>
         <w:rPr>
           <w:rFonts w:hint="eastAsia"/>
@@ -13682,7 +13574,6 @@
         </w:rPr>
         <w:t>move</w:t>
       </w:r>
-      <w:proofErr w:type="gramEnd"/>
       <w:r>
         <w:rPr>
           <w:sz w:val="32"/>
@@ -14737,7 +14628,6 @@
         </w:rPr>
         <w:t xml:space="preserve"> </w:t>
       </w:r>
-      <w:proofErr w:type="gramStart"/>
       <w:r>
         <w:rPr>
           <w:rFonts w:hint="eastAsia"/>
@@ -14747,7 +14637,6 @@
         </w:rPr>
         <w:t>intersect</w:t>
       </w:r>
-      <w:proofErr w:type="gramEnd"/>
       <w:r>
         <w:rPr>
           <w:sz w:val="32"/>
@@ -15145,25 +15034,7 @@
           <w:szCs w:val="32"/>
           <w:lang w:val="en-US"/>
         </w:rPr>
-        <w:t xml:space="preserve">When testing obstacles, I found that the width of the obstacles is too large, which makes the ball easy to touch and makes scoring difficult. </w:t>
-      </w:r>
-      <w:proofErr w:type="gramStart"/>
-      <w:r>
-        <w:rPr>
-          <w:sz w:val="32"/>
-          <w:szCs w:val="32"/>
-          <w:lang w:val="en-US"/>
-        </w:rPr>
-        <w:t>So</w:t>
-      </w:r>
-      <w:proofErr w:type="gramEnd"/>
-      <w:r>
-        <w:rPr>
-          <w:sz w:val="32"/>
-          <w:szCs w:val="32"/>
-          <w:lang w:val="en-US"/>
-        </w:rPr>
-        <w:t xml:space="preserve"> I reduced the size and location of the obstacles. For mobile obstacles, I reduce their movement range and speed, because too difficult games will lead to a very poor sense of experience.</w:t>
+        <w:t>When testing obstacles, I found that the width of the obstacles is too large, which makes the ball easy to touch and makes scoring difficult. So I reduced the size and location of the obstacles. For mobile obstacles, I reduce their movement range and speed, because too difficult games will lead to a very poor sense of experience.</w:t>
       </w:r>
     </w:p>
     <w:p>
@@ -15333,25 +15204,7 @@
           <w:szCs w:val="32"/>
           <w:lang w:val="en-US"/>
         </w:rPr>
-        <w:t xml:space="preserve">For the target ball, during the test, I found that the number of target balls was too small. It's very difficult for the purple ball to hit the green target ball, which makes scoring very difficult. </w:t>
-      </w:r>
-      <w:proofErr w:type="gramStart"/>
-      <w:r>
-        <w:rPr>
-          <w:sz w:val="32"/>
-          <w:szCs w:val="32"/>
-          <w:lang w:val="en-US"/>
-        </w:rPr>
-        <w:t>So</w:t>
-      </w:r>
-      <w:proofErr w:type="gramEnd"/>
-      <w:r>
-        <w:rPr>
-          <w:sz w:val="32"/>
-          <w:szCs w:val="32"/>
-          <w:lang w:val="en-US"/>
-        </w:rPr>
-        <w:t xml:space="preserve"> I increased the </w:t>
+        <w:t xml:space="preserve">For the target ball, during the test, I found that the number of target balls was too small. It's very difficult for the purple ball to hit the green target ball, which makes scoring very difficult. So I increased the </w:t>
       </w:r>
       <w:r>
         <w:rPr>
@@ -18954,16 +18807,7 @@
           <w:szCs w:val="32"/>
           <w:lang w:val="en-US"/>
         </w:rPr>
-        <w:t xml:space="preserve">: 1) A big </w:t>
-      </w:r>
-      <w:proofErr w:type="gramStart"/>
-      <w:r>
-        <w:rPr>
-          <w:sz w:val="32"/>
-          <w:szCs w:val="32"/>
-          <w:lang w:val="en-US"/>
-        </w:rPr>
-        <w:t>title</w:t>
+        <w:t>: 1) A big title</w:t>
       </w:r>
       <w:r>
         <w:rPr>
@@ -18974,7 +18818,6 @@
         </w:rPr>
         <w:t>(</w:t>
       </w:r>
-      <w:proofErr w:type="gramEnd"/>
       <w:r>
         <w:rPr>
           <w:sz w:val="32"/>
@@ -19476,23 +19319,7 @@
           <w:lang w:val="en-US"/>
         </w:rPr>
         <w:lastRenderedPageBreak/>
-        <w:t>Task 2</w:t>
-      </w:r>
-      <w:r>
-        <w:rPr>
-          <w:sz w:val="40"/>
-          <w:szCs w:val="40"/>
-          <w:lang w:val="en-US"/>
-        </w:rPr>
-        <w:t>5</w:t>
-      </w:r>
-      <w:r>
-        <w:rPr>
-          <w:sz w:val="40"/>
-          <w:szCs w:val="40"/>
-          <w:lang w:val="en-US"/>
-        </w:rPr>
-        <w:t xml:space="preserve">: </w:t>
+        <w:t xml:space="preserve">Task 25: </w:t>
       </w:r>
       <w:r>
         <w:rPr>
@@ -19588,15 +19415,7 @@
           <w:szCs w:val="32"/>
           <w:lang w:val="en-US"/>
         </w:rPr>
-        <w:t xml:space="preserve">: </w:t>
-      </w:r>
-      <w:r>
-        <w:rPr>
-          <w:sz w:val="32"/>
-          <w:szCs w:val="32"/>
-          <w:lang w:val="en-US"/>
-        </w:rPr>
-        <w:t>15</w:t>
+        <w:t>: 15</w:t>
       </w:r>
       <w:r>
         <w:rPr>
@@ -19632,23 +19451,7 @@
           <w:szCs w:val="32"/>
           <w:lang w:val="en-US"/>
         </w:rPr>
-        <w:t xml:space="preserve">: </w:t>
-      </w:r>
-      <w:r>
-        <w:rPr>
-          <w:sz w:val="32"/>
-          <w:szCs w:val="32"/>
-          <w:lang w:val="en-US"/>
-        </w:rPr>
-        <w:t>3</w:t>
-      </w:r>
-      <w:r>
-        <w:rPr>
-          <w:sz w:val="32"/>
-          <w:szCs w:val="32"/>
-          <w:lang w:val="en-US"/>
-        </w:rPr>
-        <w:t>5</w:t>
+        <w:t>: 35</w:t>
       </w:r>
       <w:r>
         <w:rPr>
@@ -19711,23 +19514,7 @@
           <w:szCs w:val="40"/>
           <w:lang w:val="en-US"/>
         </w:rPr>
-        <w:t>Task 2</w:t>
-      </w:r>
-      <w:r>
-        <w:rPr>
-          <w:sz w:val="40"/>
-          <w:szCs w:val="40"/>
-          <w:lang w:val="en-US"/>
-        </w:rPr>
-        <w:t>6</w:t>
-      </w:r>
-      <w:r>
-        <w:rPr>
-          <w:sz w:val="40"/>
-          <w:szCs w:val="40"/>
-          <w:lang w:val="en-US"/>
-        </w:rPr>
-        <w:t xml:space="preserve">: </w:t>
+        <w:t xml:space="preserve">Task 26: </w:t>
       </w:r>
       <w:r>
         <w:rPr>
@@ -19762,6 +19549,14 @@
           <w:lang w:val="en-US"/>
         </w:rPr>
         <w:t>screen</w:t>
+      </w:r>
+      <w:r>
+        <w:rPr>
+          <w:sz w:val="40"/>
+          <w:szCs w:val="40"/>
+          <w:lang w:val="en-US"/>
+        </w:rPr>
+        <w:t xml:space="preserve"> </w:t>
       </w:r>
     </w:p>
     <w:p>
@@ -19789,33 +19584,16 @@
           <w:szCs w:val="32"/>
           <w:lang w:val="en-US"/>
         </w:rPr>
-        <w:t xml:space="preserve">: </w:t>
-      </w:r>
-      <w:r>
-        <w:rPr>
-          <w:sz w:val="32"/>
-          <w:szCs w:val="32"/>
-          <w:lang w:val="en-US"/>
-        </w:rPr>
-        <w:t>1</w:t>
-      </w:r>
-      <w:r>
-        <w:rPr>
-          <w:rFonts w:hint="eastAsia"/>
-          <w:sz w:val="32"/>
-          <w:szCs w:val="32"/>
-          <w:lang w:val="en-US"/>
-        </w:rPr>
-        <w:t>hr</w:t>
-      </w:r>
-      <w:r>
-        <w:rPr>
-          <w:rFonts w:hint="eastAsia"/>
-          <w:sz w:val="32"/>
-          <w:szCs w:val="32"/>
-          <w:lang w:val="en-US"/>
-        </w:rPr>
-        <w:t>,</w:t>
+        <w:t>: 1</w:t>
+      </w:r>
+      <w:r>
+        <w:rPr>
+          <w:rFonts w:hint="eastAsia"/>
+          <w:sz w:val="32"/>
+          <w:szCs w:val="32"/>
+          <w:lang w:val="en-US"/>
+        </w:rPr>
+        <w:t>hr,</w:t>
       </w:r>
       <w:r>
         <w:rPr>
@@ -19842,15 +19620,7 @@
           <w:szCs w:val="32"/>
           <w:lang w:val="en-US"/>
         </w:rPr>
-        <w:t xml:space="preserve">: </w:t>
-      </w:r>
-      <w:r>
-        <w:rPr>
-          <w:sz w:val="32"/>
-          <w:szCs w:val="32"/>
-          <w:lang w:val="en-US"/>
-        </w:rPr>
-        <w:t>1</w:t>
+        <w:t>: 1</w:t>
       </w:r>
       <w:r>
         <w:rPr>
@@ -19919,7 +19689,23 @@
           <w:szCs w:val="32"/>
           <w:lang w:val="en-US"/>
         </w:rPr>
-        <w:t>iew" (to show the top five scores), and the off button.</w:t>
+        <w:t xml:space="preserve">iew" (to show the top five scores), and the </w:t>
+      </w:r>
+      <w:r>
+        <w:rPr>
+          <w:sz w:val="32"/>
+          <w:szCs w:val="32"/>
+          <w:lang w:val="en-US"/>
+        </w:rPr>
+        <w:t>close</w:t>
+      </w:r>
+      <w:r>
+        <w:rPr>
+          <w:sz w:val="32"/>
+          <w:szCs w:val="32"/>
+          <w:lang w:val="en-US"/>
+        </w:rPr>
+        <w:t xml:space="preserve"> button.</w:t>
       </w:r>
     </w:p>
     <w:p>
@@ -20021,6 +19807,612 @@
           <w:lang w:val="en-US"/>
         </w:rPr>
       </w:pPr>
+    </w:p>
+    <w:p>
+      <w:pPr>
+        <w:spacing w:line="360" w:lineRule="auto"/>
+        <w:rPr>
+          <w:sz w:val="40"/>
+          <w:szCs w:val="40"/>
+          <w:lang w:val="en-US"/>
+        </w:rPr>
+      </w:pPr>
+      <w:r>
+        <w:rPr>
+          <w:sz w:val="40"/>
+          <w:szCs w:val="40"/>
+          <w:lang w:val="en-US"/>
+        </w:rPr>
+        <w:lastRenderedPageBreak/>
+        <w:t>Task 2</w:t>
+      </w:r>
+      <w:r>
+        <w:rPr>
+          <w:sz w:val="40"/>
+          <w:szCs w:val="40"/>
+          <w:lang w:val="en-US"/>
+        </w:rPr>
+        <w:t>7</w:t>
+      </w:r>
+      <w:r>
+        <w:rPr>
+          <w:sz w:val="40"/>
+          <w:szCs w:val="40"/>
+          <w:lang w:val="en-US"/>
+        </w:rPr>
+        <w:t xml:space="preserve">: </w:t>
+      </w:r>
+      <w:r>
+        <w:rPr>
+          <w:rFonts w:hint="eastAsia"/>
+          <w:sz w:val="40"/>
+          <w:szCs w:val="40"/>
+          <w:lang w:val="en-US"/>
+        </w:rPr>
+        <w:t>Use</w:t>
+      </w:r>
+      <w:r>
+        <w:rPr>
+          <w:sz w:val="40"/>
+          <w:szCs w:val="40"/>
+          <w:lang w:val="en-US"/>
+        </w:rPr>
+        <w:t xml:space="preserve"> </w:t>
+      </w:r>
+      <w:r>
+        <w:rPr>
+          <w:rFonts w:hint="eastAsia"/>
+          <w:sz w:val="40"/>
+          <w:szCs w:val="40"/>
+          <w:lang w:val="en-US"/>
+        </w:rPr>
+        <w:t>flow</w:t>
+      </w:r>
+      <w:r>
+        <w:rPr>
+          <w:sz w:val="40"/>
+          <w:szCs w:val="40"/>
+          <w:lang w:val="en-US"/>
+        </w:rPr>
+        <w:t xml:space="preserve"> </w:t>
+      </w:r>
+      <w:r>
+        <w:rPr>
+          <w:rFonts w:hint="eastAsia"/>
+          <w:sz w:val="40"/>
+          <w:szCs w:val="40"/>
+          <w:lang w:val="en-US"/>
+        </w:rPr>
+        <w:t>in</w:t>
+      </w:r>
+      <w:r>
+        <w:rPr>
+          <w:sz w:val="40"/>
+          <w:szCs w:val="40"/>
+          <w:lang w:val="en-US"/>
+        </w:rPr>
+        <w:t xml:space="preserve"> </w:t>
+      </w:r>
+      <w:r>
+        <w:rPr>
+          <w:rFonts w:hint="eastAsia"/>
+          <w:sz w:val="40"/>
+          <w:szCs w:val="40"/>
+          <w:lang w:val="en-US"/>
+        </w:rPr>
+        <w:t>home</w:t>
+      </w:r>
+      <w:r>
+        <w:rPr>
+          <w:sz w:val="40"/>
+          <w:szCs w:val="40"/>
+          <w:lang w:val="en-US"/>
+        </w:rPr>
+        <w:t xml:space="preserve"> </w:t>
+      </w:r>
+      <w:r>
+        <w:rPr>
+          <w:rFonts w:hint="eastAsia"/>
+          <w:sz w:val="40"/>
+          <w:szCs w:val="40"/>
+          <w:lang w:val="en-US"/>
+        </w:rPr>
+        <w:t>screen</w:t>
+      </w:r>
+    </w:p>
+    <w:p>
+      <w:pPr>
+        <w:spacing w:line="360" w:lineRule="auto"/>
+        <w:rPr>
+          <w:sz w:val="32"/>
+          <w:szCs w:val="32"/>
+          <w:lang w:val="en-US"/>
+        </w:rPr>
+      </w:pPr>
+      <w:r>
+        <w:rPr>
+          <w:b/>
+          <w:bCs/>
+          <w:sz w:val="32"/>
+          <w:szCs w:val="32"/>
+          <w:lang w:val="en-US"/>
+        </w:rPr>
+        <w:t>TE</w:t>
+      </w:r>
+      <w:r>
+        <w:rPr>
+          <w:sz w:val="32"/>
+          <w:szCs w:val="32"/>
+          <w:lang w:val="en-US"/>
+        </w:rPr>
+        <w:t>: 1</w:t>
+      </w:r>
+      <w:r>
+        <w:rPr>
+          <w:rFonts w:hint="eastAsia"/>
+          <w:sz w:val="32"/>
+          <w:szCs w:val="32"/>
+          <w:lang w:val="en-US"/>
+        </w:rPr>
+        <w:t>hr,</w:t>
+      </w:r>
+      <w:r>
+        <w:rPr>
+          <w:sz w:val="32"/>
+          <w:szCs w:val="32"/>
+          <w:lang w:val="en-US"/>
+        </w:rPr>
+        <w:t xml:space="preserve"> </w:t>
+      </w:r>
+      <w:r>
+        <w:rPr>
+          <w:rFonts w:hint="eastAsia"/>
+          <w:b/>
+          <w:bCs/>
+          <w:sz w:val="32"/>
+          <w:szCs w:val="32"/>
+          <w:lang w:val="en-US"/>
+        </w:rPr>
+        <w:t>Actual</w:t>
+      </w:r>
+      <w:r>
+        <w:rPr>
+          <w:sz w:val="32"/>
+          <w:szCs w:val="32"/>
+          <w:lang w:val="en-US"/>
+        </w:rPr>
+        <w:t>: 1</w:t>
+      </w:r>
+      <w:r>
+        <w:rPr>
+          <w:rFonts w:hint="eastAsia"/>
+          <w:sz w:val="32"/>
+          <w:szCs w:val="32"/>
+          <w:lang w:val="en-US"/>
+        </w:rPr>
+        <w:t>hr</w:t>
+      </w:r>
+    </w:p>
+    <w:p>
+      <w:pPr>
+        <w:spacing w:line="360" w:lineRule="auto"/>
+        <w:rPr>
+          <w:rFonts w:hint="eastAsia"/>
+          <w:sz w:val="32"/>
+          <w:szCs w:val="32"/>
+          <w:lang w:val="en-US"/>
+        </w:rPr>
+      </w:pPr>
+      <w:r>
+        <w:rPr>
+          <w:sz w:val="32"/>
+          <w:szCs w:val="32"/>
+          <w:lang w:val="en-US"/>
+        </w:rPr>
+        <w:t xml:space="preserve">The use flow in home screen is </w:t>
+      </w:r>
+      <w:r>
+        <w:rPr>
+          <w:rFonts w:hint="eastAsia"/>
+          <w:sz w:val="32"/>
+          <w:szCs w:val="32"/>
+          <w:lang w:val="en-US"/>
+        </w:rPr>
+        <w:t>implemented</w:t>
+      </w:r>
+      <w:r>
+        <w:rPr>
+          <w:sz w:val="32"/>
+          <w:szCs w:val="32"/>
+          <w:lang w:val="en-US"/>
+        </w:rPr>
+        <w:t xml:space="preserve"> </w:t>
+      </w:r>
+      <w:r>
+        <w:rPr>
+          <w:rFonts w:hint="eastAsia"/>
+          <w:sz w:val="32"/>
+          <w:szCs w:val="32"/>
+          <w:lang w:val="en-US"/>
+        </w:rPr>
+        <w:t>as</w:t>
+      </w:r>
+      <w:r>
+        <w:rPr>
+          <w:sz w:val="32"/>
+          <w:szCs w:val="32"/>
+          <w:lang w:val="en-US"/>
+        </w:rPr>
+        <w:t xml:space="preserve"> </w:t>
+      </w:r>
+      <w:r>
+        <w:rPr>
+          <w:rFonts w:hint="eastAsia"/>
+          <w:sz w:val="32"/>
+          <w:szCs w:val="32"/>
+          <w:lang w:val="en-US"/>
+        </w:rPr>
+        <w:t>follows</w:t>
+      </w:r>
+      <w:r>
+        <w:rPr>
+          <w:sz w:val="32"/>
+          <w:szCs w:val="32"/>
+          <w:lang w:val="en-US"/>
+        </w:rPr>
+        <w:t>: 1)</w:t>
+      </w:r>
+      <w:r>
+        <w:rPr>
+          <w:sz w:val="32"/>
+          <w:szCs w:val="32"/>
+          <w:lang w:val="en-US"/>
+        </w:rPr>
+        <w:t xml:space="preserve"> User can </w:t>
+      </w:r>
+      <w:r>
+        <w:rPr>
+          <w:rFonts w:hint="eastAsia"/>
+          <w:sz w:val="32"/>
+          <w:szCs w:val="32"/>
+          <w:lang w:val="en-US"/>
+        </w:rPr>
+        <w:t>type</w:t>
+      </w:r>
+      <w:r>
+        <w:rPr>
+          <w:sz w:val="32"/>
+          <w:szCs w:val="32"/>
+          <w:lang w:val="en-US"/>
+        </w:rPr>
+        <w:t xml:space="preserve"> </w:t>
+      </w:r>
+      <w:r>
+        <w:rPr>
+          <w:rFonts w:hint="eastAsia"/>
+          <w:sz w:val="32"/>
+          <w:szCs w:val="32"/>
+          <w:lang w:val="en-US"/>
+        </w:rPr>
+        <w:t>their</w:t>
+      </w:r>
+      <w:r>
+        <w:rPr>
+          <w:sz w:val="32"/>
+          <w:szCs w:val="32"/>
+          <w:lang w:val="en-US"/>
+        </w:rPr>
+        <w:t xml:space="preserve"> </w:t>
+      </w:r>
+      <w:r>
+        <w:rPr>
+          <w:rFonts w:hint="eastAsia"/>
+          <w:sz w:val="32"/>
+          <w:szCs w:val="32"/>
+          <w:lang w:val="en-US"/>
+        </w:rPr>
+        <w:t>name</w:t>
+      </w:r>
+      <w:r>
+        <w:rPr>
+          <w:sz w:val="32"/>
+          <w:szCs w:val="32"/>
+          <w:lang w:val="en-US"/>
+        </w:rPr>
+        <w:t xml:space="preserve"> </w:t>
+      </w:r>
+      <w:r>
+        <w:rPr>
+          <w:rFonts w:hint="eastAsia"/>
+          <w:sz w:val="32"/>
+          <w:szCs w:val="32"/>
+          <w:lang w:val="en-US"/>
+        </w:rPr>
+        <w:t>in</w:t>
+      </w:r>
+      <w:r>
+        <w:rPr>
+          <w:sz w:val="32"/>
+          <w:szCs w:val="32"/>
+          <w:lang w:val="en-US"/>
+        </w:rPr>
+        <w:t xml:space="preserve"> </w:t>
+      </w:r>
+      <w:r>
+        <w:rPr>
+          <w:rFonts w:hint="eastAsia"/>
+          <w:sz w:val="32"/>
+          <w:szCs w:val="32"/>
+          <w:lang w:val="en-US"/>
+        </w:rPr>
+        <w:t>the</w:t>
+      </w:r>
+      <w:r>
+        <w:rPr>
+          <w:sz w:val="32"/>
+          <w:szCs w:val="32"/>
+          <w:lang w:val="en-US"/>
+        </w:rPr>
+        <w:t xml:space="preserve"> </w:t>
+      </w:r>
+      <w:r>
+        <w:rPr>
+          <w:rFonts w:hint="eastAsia"/>
+          <w:sz w:val="32"/>
+          <w:szCs w:val="32"/>
+          <w:lang w:val="en-US"/>
+        </w:rPr>
+        <w:t>name</w:t>
+      </w:r>
+      <w:r>
+        <w:rPr>
+          <w:sz w:val="32"/>
+          <w:szCs w:val="32"/>
+          <w:lang w:val="en-US"/>
+        </w:rPr>
+        <w:t xml:space="preserve"> </w:t>
+      </w:r>
+      <w:r>
+        <w:rPr>
+          <w:rFonts w:hint="eastAsia"/>
+          <w:sz w:val="32"/>
+          <w:szCs w:val="32"/>
+          <w:lang w:val="en-US"/>
+        </w:rPr>
+        <w:t>input.</w:t>
+      </w:r>
+      <w:r>
+        <w:rPr>
+          <w:sz w:val="32"/>
+          <w:szCs w:val="32"/>
+          <w:lang w:val="en-US"/>
+        </w:rPr>
+        <w:t xml:space="preserve"> </w:t>
+      </w:r>
+      <w:r>
+        <w:rPr>
+          <w:rFonts w:hint="eastAsia"/>
+          <w:sz w:val="32"/>
+          <w:szCs w:val="32"/>
+          <w:lang w:val="en-US"/>
+        </w:rPr>
+        <w:t>2</w:t>
+      </w:r>
+      <w:r>
+        <w:rPr>
+          <w:sz w:val="32"/>
+          <w:szCs w:val="32"/>
+          <w:lang w:val="en-US"/>
+        </w:rPr>
+        <w:t xml:space="preserve">) </w:t>
+      </w:r>
+      <w:r>
+        <w:rPr>
+          <w:sz w:val="32"/>
+          <w:szCs w:val="32"/>
+          <w:lang w:val="en-US"/>
+        </w:rPr>
+        <w:t xml:space="preserve">The keyboard showing up will exit the full screen mode when clicking the name input. When clicking down-arrow button </w:t>
+      </w:r>
+      <w:r>
+        <w:rPr>
+          <w:rFonts w:hint="eastAsia"/>
+          <w:sz w:val="32"/>
+          <w:szCs w:val="32"/>
+          <w:lang w:val="en-US"/>
+        </w:rPr>
+        <w:t>in</w:t>
+      </w:r>
+      <w:r>
+        <w:rPr>
+          <w:sz w:val="32"/>
+          <w:szCs w:val="32"/>
+          <w:lang w:val="en-US"/>
+        </w:rPr>
+        <w:t xml:space="preserve"> </w:t>
+      </w:r>
+      <w:r>
+        <w:rPr>
+          <w:rFonts w:hint="eastAsia"/>
+          <w:sz w:val="32"/>
+          <w:szCs w:val="32"/>
+          <w:lang w:val="en-US"/>
+        </w:rPr>
+        <w:t>the</w:t>
+      </w:r>
+      <w:r>
+        <w:rPr>
+          <w:sz w:val="32"/>
+          <w:szCs w:val="32"/>
+          <w:lang w:val="en-US"/>
+        </w:rPr>
+        <w:t xml:space="preserve"> </w:t>
+      </w:r>
+      <w:r>
+        <w:rPr>
+          <w:rFonts w:hint="eastAsia"/>
+          <w:sz w:val="32"/>
+          <w:szCs w:val="32"/>
+          <w:lang w:val="en-US"/>
+        </w:rPr>
+        <w:t>navigation</w:t>
+      </w:r>
+      <w:r>
+        <w:rPr>
+          <w:sz w:val="32"/>
+          <w:szCs w:val="32"/>
+          <w:lang w:val="en-US"/>
+        </w:rPr>
+        <w:t xml:space="preserve"> </w:t>
+      </w:r>
+      <w:r>
+        <w:rPr>
+          <w:rFonts w:hint="eastAsia"/>
+          <w:sz w:val="32"/>
+          <w:szCs w:val="32"/>
+          <w:lang w:val="en-US"/>
+        </w:rPr>
+        <w:t xml:space="preserve">bar </w:t>
+      </w:r>
+      <w:r>
+        <w:rPr>
+          <w:sz w:val="32"/>
+          <w:szCs w:val="32"/>
+          <w:lang w:val="en-US"/>
+        </w:rPr>
+        <w:t xml:space="preserve">after finishing </w:t>
+      </w:r>
+      <w:r>
+        <w:rPr>
+          <w:rFonts w:hint="eastAsia"/>
+          <w:sz w:val="32"/>
+          <w:szCs w:val="32"/>
+          <w:lang w:val="en-US"/>
+        </w:rPr>
+        <w:t>inputting</w:t>
+      </w:r>
+      <w:r>
+        <w:rPr>
+          <w:sz w:val="32"/>
+          <w:szCs w:val="32"/>
+          <w:lang w:val="en-US"/>
+        </w:rPr>
+        <w:t xml:space="preserve"> </w:t>
+      </w:r>
+      <w:r>
+        <w:rPr>
+          <w:rFonts w:hint="eastAsia"/>
+          <w:sz w:val="32"/>
+          <w:szCs w:val="32"/>
+          <w:lang w:val="en-US"/>
+        </w:rPr>
+        <w:t>the</w:t>
+      </w:r>
+      <w:r>
+        <w:rPr>
+          <w:sz w:val="32"/>
+          <w:szCs w:val="32"/>
+          <w:lang w:val="en-US"/>
+        </w:rPr>
+        <w:t xml:space="preserve"> </w:t>
+      </w:r>
+      <w:r>
+        <w:rPr>
+          <w:rFonts w:hint="eastAsia"/>
+          <w:sz w:val="32"/>
+          <w:szCs w:val="32"/>
+          <w:lang w:val="en-US"/>
+        </w:rPr>
+        <w:t>name</w:t>
+      </w:r>
+      <w:r>
+        <w:rPr>
+          <w:sz w:val="32"/>
+          <w:szCs w:val="32"/>
+          <w:lang w:val="en-US"/>
+        </w:rPr>
+        <w:t>, the app will enter full screen mode again.</w:t>
+      </w:r>
+      <w:r>
+        <w:rPr>
+          <w:sz w:val="32"/>
+          <w:szCs w:val="32"/>
+          <w:lang w:val="en-US"/>
+        </w:rPr>
+        <w:t xml:space="preserve"> 3) User can click the play button to play the game which will lead to the game screen. 4) When the name input is empty, the app will not bring user to game screen after clicking the play button. 5) </w:t>
+      </w:r>
+      <w:r>
+        <w:rPr>
+          <w:sz w:val="32"/>
+          <w:szCs w:val="32"/>
+          <w:lang w:val="en-US"/>
+        </w:rPr>
+        <w:t xml:space="preserve">User can click the </w:t>
+      </w:r>
+      <w:r>
+        <w:rPr>
+          <w:sz w:val="32"/>
+          <w:szCs w:val="32"/>
+          <w:lang w:val="en-US"/>
+        </w:rPr>
+        <w:t>rank</w:t>
+      </w:r>
+      <w:r>
+        <w:rPr>
+          <w:sz w:val="32"/>
+          <w:szCs w:val="32"/>
+          <w:lang w:val="en-US"/>
+        </w:rPr>
+        <w:t xml:space="preserve"> button to </w:t>
+      </w:r>
+      <w:r>
+        <w:rPr>
+          <w:sz w:val="32"/>
+          <w:szCs w:val="32"/>
+          <w:lang w:val="en-US"/>
+        </w:rPr>
+        <w:t>see</w:t>
+      </w:r>
+      <w:r>
+        <w:rPr>
+          <w:sz w:val="32"/>
+          <w:szCs w:val="32"/>
+          <w:lang w:val="en-US"/>
+        </w:rPr>
+        <w:t xml:space="preserve"> the </w:t>
+      </w:r>
+      <w:r>
+        <w:rPr>
+          <w:sz w:val="32"/>
+          <w:szCs w:val="32"/>
+          <w:lang w:val="en-US"/>
+        </w:rPr>
+        <w:t>top 5 list</w:t>
+      </w:r>
+      <w:r>
+        <w:rPr>
+          <w:sz w:val="32"/>
+          <w:szCs w:val="32"/>
+          <w:lang w:val="en-US"/>
+        </w:rPr>
+        <w:t xml:space="preserve"> which will lead to the </w:t>
+      </w:r>
+      <w:r>
+        <w:rPr>
+          <w:sz w:val="32"/>
+          <w:szCs w:val="32"/>
+          <w:lang w:val="en-US"/>
+        </w:rPr>
+        <w:t>score</w:t>
+      </w:r>
+      <w:r>
+        <w:rPr>
+          <w:sz w:val="32"/>
+          <w:szCs w:val="32"/>
+          <w:lang w:val="en-US"/>
+        </w:rPr>
+        <w:t xml:space="preserve"> screen.</w:t>
+      </w:r>
     </w:p>
     <w:p>
       <w:pPr>
@@ -21015,7 +21407,7 @@
   <w:style w:type="paragraph" w:default="1" w:styleId="Normal">
     <w:name w:val="Normal"/>
     <w:qFormat/>
-    <w:rsid w:val="00D235ED"/>
+    <w:rsid w:val="00255F19"/>
   </w:style>
   <w:style w:type="paragraph" w:styleId="Heading1">
     <w:name w:val="heading 1"/>

</xml_diff>

<commit_message>
Task 28: Use flow in game screen
</commit_message>
<xml_diff>
--- a/COMPX202-A8.docx
+++ b/COMPX202-A8.docx
@@ -5262,7 +5262,16 @@
                 <w:szCs w:val="32"/>
                 <w:lang w:val="en-US"/>
               </w:rPr>
-              <w:t>Use</w:t>
+              <w:t>u</w:t>
+            </w:r>
+            <w:r>
+              <w:rPr>
+                <w:rFonts w:hint="eastAsia"/>
+                <w:sz w:val="32"/>
+                <w:szCs w:val="32"/>
+                <w:lang w:val="en-US"/>
+              </w:rPr>
+              <w:t>se</w:t>
             </w:r>
             <w:r>
               <w:rPr>
@@ -5283,6 +5292,15 @@
             </w:r>
             <w:r>
               <w:rPr>
+                <w:rFonts w:hint="eastAsia"/>
+                <w:sz w:val="32"/>
+                <w:szCs w:val="32"/>
+                <w:lang w:val="en-US"/>
+              </w:rPr>
+              <w:t>s</w:t>
+            </w:r>
+            <w:r>
+              <w:rPr>
                 <w:sz w:val="32"/>
                 <w:szCs w:val="32"/>
                 <w:lang w:val="en-US"/>
@@ -5296,7 +5314,7 @@
                 <w:szCs w:val="32"/>
                 <w:lang w:val="en-US"/>
               </w:rPr>
-              <w:t>between</w:t>
+              <w:t>among</w:t>
             </w:r>
             <w:r>
               <w:rPr>
@@ -20341,6 +20359,8 @@
         </w:rPr>
         <w:t xml:space="preserve"> 3) User can click the play button to play the game which will lead to the game screen. 4) When the name input is empty, the app will not bring user to game screen after clicking the play button. 5) </w:t>
       </w:r>
+      <w:bookmarkStart w:id="0" w:name="OLE_LINK1"/>
+      <w:bookmarkStart w:id="1" w:name="OLE_LINK2"/>
       <w:r>
         <w:rPr>
           <w:sz w:val="32"/>
@@ -20413,6 +20433,8 @@
         </w:rPr>
         <w:t xml:space="preserve"> screen.</w:t>
       </w:r>
+      <w:bookmarkEnd w:id="0"/>
+      <w:bookmarkEnd w:id="1"/>
     </w:p>
     <w:p>
       <w:pPr>
@@ -20430,6 +20452,190 @@
       <w:pPr>
         <w:spacing w:line="360" w:lineRule="auto"/>
         <w:rPr>
+          <w:sz w:val="40"/>
+          <w:szCs w:val="40"/>
+          <w:lang w:val="en-US"/>
+        </w:rPr>
+      </w:pPr>
+      <w:r>
+        <w:rPr>
+          <w:sz w:val="40"/>
+          <w:szCs w:val="40"/>
+          <w:lang w:val="en-US"/>
+        </w:rPr>
+        <w:t>Task 2</w:t>
+      </w:r>
+      <w:r>
+        <w:rPr>
+          <w:sz w:val="40"/>
+          <w:szCs w:val="40"/>
+          <w:lang w:val="en-US"/>
+        </w:rPr>
+        <w:t>8</w:t>
+      </w:r>
+      <w:r>
+        <w:rPr>
+          <w:sz w:val="40"/>
+          <w:szCs w:val="40"/>
+          <w:lang w:val="en-US"/>
+        </w:rPr>
+        <w:t xml:space="preserve">: </w:t>
+      </w:r>
+      <w:r>
+        <w:rPr>
+          <w:rFonts w:hint="eastAsia"/>
+          <w:sz w:val="40"/>
+          <w:szCs w:val="40"/>
+          <w:lang w:val="en-US"/>
+        </w:rPr>
+        <w:t>Use</w:t>
+      </w:r>
+      <w:r>
+        <w:rPr>
+          <w:sz w:val="40"/>
+          <w:szCs w:val="40"/>
+          <w:lang w:val="en-US"/>
+        </w:rPr>
+        <w:t xml:space="preserve"> </w:t>
+      </w:r>
+      <w:r>
+        <w:rPr>
+          <w:rFonts w:hint="eastAsia"/>
+          <w:sz w:val="40"/>
+          <w:szCs w:val="40"/>
+          <w:lang w:val="en-US"/>
+        </w:rPr>
+        <w:t>flow</w:t>
+      </w:r>
+      <w:r>
+        <w:rPr>
+          <w:sz w:val="40"/>
+          <w:szCs w:val="40"/>
+          <w:lang w:val="en-US"/>
+        </w:rPr>
+        <w:t xml:space="preserve"> </w:t>
+      </w:r>
+      <w:r>
+        <w:rPr>
+          <w:rFonts w:hint="eastAsia"/>
+          <w:sz w:val="40"/>
+          <w:szCs w:val="40"/>
+          <w:lang w:val="en-US"/>
+        </w:rPr>
+        <w:t>in</w:t>
+      </w:r>
+      <w:r>
+        <w:rPr>
+          <w:sz w:val="40"/>
+          <w:szCs w:val="40"/>
+          <w:lang w:val="en-US"/>
+        </w:rPr>
+        <w:t xml:space="preserve"> </w:t>
+      </w:r>
+      <w:r>
+        <w:rPr>
+          <w:rFonts w:hint="eastAsia"/>
+          <w:sz w:val="40"/>
+          <w:szCs w:val="40"/>
+          <w:lang w:val="en-US"/>
+        </w:rPr>
+        <w:t>game</w:t>
+      </w:r>
+      <w:r>
+        <w:rPr>
+          <w:sz w:val="40"/>
+          <w:szCs w:val="40"/>
+          <w:lang w:val="en-US"/>
+        </w:rPr>
+        <w:t xml:space="preserve"> </w:t>
+      </w:r>
+      <w:r>
+        <w:rPr>
+          <w:rFonts w:hint="eastAsia"/>
+          <w:sz w:val="40"/>
+          <w:szCs w:val="40"/>
+          <w:lang w:val="en-US"/>
+        </w:rPr>
+        <w:t>screen</w:t>
+      </w:r>
+    </w:p>
+    <w:p>
+      <w:pPr>
+        <w:spacing w:line="360" w:lineRule="auto"/>
+        <w:rPr>
+          <w:sz w:val="32"/>
+          <w:szCs w:val="32"/>
+          <w:lang w:val="en-US"/>
+        </w:rPr>
+      </w:pPr>
+      <w:r>
+        <w:rPr>
+          <w:b/>
+          <w:bCs/>
+          <w:sz w:val="32"/>
+          <w:szCs w:val="32"/>
+          <w:lang w:val="en-US"/>
+        </w:rPr>
+        <w:t>TE</w:t>
+      </w:r>
+      <w:r>
+        <w:rPr>
+          <w:sz w:val="32"/>
+          <w:szCs w:val="32"/>
+          <w:lang w:val="en-US"/>
+        </w:rPr>
+        <w:t>: 1</w:t>
+      </w:r>
+      <w:r>
+        <w:rPr>
+          <w:rFonts w:hint="eastAsia"/>
+          <w:sz w:val="32"/>
+          <w:szCs w:val="32"/>
+          <w:lang w:val="en-US"/>
+        </w:rPr>
+        <w:t>hr,</w:t>
+      </w:r>
+      <w:r>
+        <w:rPr>
+          <w:sz w:val="32"/>
+          <w:szCs w:val="32"/>
+          <w:lang w:val="en-US"/>
+        </w:rPr>
+        <w:t xml:space="preserve"> </w:t>
+      </w:r>
+      <w:r>
+        <w:rPr>
+          <w:rFonts w:hint="eastAsia"/>
+          <w:b/>
+          <w:bCs/>
+          <w:sz w:val="32"/>
+          <w:szCs w:val="32"/>
+          <w:lang w:val="en-US"/>
+        </w:rPr>
+        <w:t>Actual</w:t>
+      </w:r>
+      <w:r>
+        <w:rPr>
+          <w:sz w:val="32"/>
+          <w:szCs w:val="32"/>
+          <w:lang w:val="en-US"/>
+        </w:rPr>
+        <w:t xml:space="preserve">: </w:t>
+      </w:r>
+      <w:r>
+        <w:rPr>
+          <w:sz w:val="32"/>
+          <w:szCs w:val="32"/>
+          <w:lang w:val="en-US"/>
+        </w:rPr>
+        <w:t>30mins</w:t>
+      </w:r>
+    </w:p>
+    <w:p>
+      <w:pPr>
+        <w:spacing w:line="360" w:lineRule="auto"/>
+        <w:rPr>
+          <w:rFonts w:hint="eastAsia"/>
           <w:b/>
           <w:bCs/>
           <w:sz w:val="36"/>
@@ -20439,13 +20645,404 @@
       </w:pPr>
       <w:r>
         <w:rPr>
-          <w:rFonts w:hint="eastAsia"/>
+          <w:sz w:val="32"/>
+          <w:szCs w:val="32"/>
+          <w:lang w:val="en-US"/>
+        </w:rPr>
+        <w:t xml:space="preserve">The use flow in </w:t>
+      </w:r>
+      <w:r>
+        <w:rPr>
+          <w:rFonts w:hint="eastAsia"/>
+          <w:sz w:val="32"/>
+          <w:szCs w:val="32"/>
+          <w:lang w:val="en-US"/>
+        </w:rPr>
+        <w:t>game</w:t>
+      </w:r>
+      <w:r>
+        <w:rPr>
+          <w:sz w:val="32"/>
+          <w:szCs w:val="32"/>
+          <w:lang w:val="en-US"/>
+        </w:rPr>
+        <w:t xml:space="preserve"> </w:t>
+      </w:r>
+      <w:r>
+        <w:rPr>
+          <w:rFonts w:hint="eastAsia"/>
+          <w:sz w:val="32"/>
+          <w:szCs w:val="32"/>
+          <w:lang w:val="en-US"/>
+        </w:rPr>
+        <w:t>s</w:t>
+      </w:r>
+      <w:r>
+        <w:rPr>
+          <w:sz w:val="32"/>
+          <w:szCs w:val="32"/>
+          <w:lang w:val="en-US"/>
+        </w:rPr>
+        <w:t xml:space="preserve">creen is </w:t>
+      </w:r>
+      <w:r>
+        <w:rPr>
+          <w:rFonts w:hint="eastAsia"/>
+          <w:sz w:val="32"/>
+          <w:szCs w:val="32"/>
+          <w:lang w:val="en-US"/>
+        </w:rPr>
+        <w:t>implemented</w:t>
+      </w:r>
+      <w:r>
+        <w:rPr>
+          <w:sz w:val="32"/>
+          <w:szCs w:val="32"/>
+          <w:lang w:val="en-US"/>
+        </w:rPr>
+        <w:t xml:space="preserve"> </w:t>
+      </w:r>
+      <w:r>
+        <w:rPr>
+          <w:rFonts w:hint="eastAsia"/>
+          <w:sz w:val="32"/>
+          <w:szCs w:val="32"/>
+          <w:lang w:val="en-US"/>
+        </w:rPr>
+        <w:t>as</w:t>
+      </w:r>
+      <w:r>
+        <w:rPr>
+          <w:sz w:val="32"/>
+          <w:szCs w:val="32"/>
+          <w:lang w:val="en-US"/>
+        </w:rPr>
+        <w:t xml:space="preserve"> </w:t>
+      </w:r>
+      <w:r>
+        <w:rPr>
+          <w:rFonts w:hint="eastAsia"/>
+          <w:sz w:val="32"/>
+          <w:szCs w:val="32"/>
+          <w:lang w:val="en-US"/>
+        </w:rPr>
+        <w:t>follows</w:t>
+      </w:r>
+      <w:r>
+        <w:rPr>
+          <w:sz w:val="32"/>
+          <w:szCs w:val="32"/>
+          <w:lang w:val="en-US"/>
+        </w:rPr>
+        <w:t xml:space="preserve">: 1) </w:t>
+      </w:r>
+      <w:r>
+        <w:rPr>
+          <w:sz w:val="32"/>
+          <w:szCs w:val="32"/>
+          <w:lang w:val="en-US"/>
+        </w:rPr>
+        <w:t xml:space="preserve">User can click the </w:t>
+      </w:r>
+      <w:r>
+        <w:rPr>
+          <w:rFonts w:hint="eastAsia"/>
+          <w:sz w:val="32"/>
+          <w:szCs w:val="32"/>
+          <w:lang w:val="en-US"/>
+        </w:rPr>
+        <w:t>close</w:t>
+      </w:r>
+      <w:r>
+        <w:rPr>
+          <w:sz w:val="32"/>
+          <w:szCs w:val="32"/>
+          <w:lang w:val="en-US"/>
+        </w:rPr>
+        <w:t xml:space="preserve"> </w:t>
+      </w:r>
+      <w:r>
+        <w:rPr>
+          <w:sz w:val="32"/>
+          <w:szCs w:val="32"/>
+          <w:lang w:val="en-US"/>
+        </w:rPr>
+        <w:t>button</w:t>
+      </w:r>
+      <w:r>
+        <w:rPr>
+          <w:sz w:val="32"/>
+          <w:szCs w:val="32"/>
+          <w:lang w:val="en-US"/>
+        </w:rPr>
+        <w:t xml:space="preserve"> </w:t>
+      </w:r>
+      <w:r>
+        <w:rPr>
+          <w:rFonts w:hint="eastAsia"/>
+          <w:sz w:val="32"/>
+          <w:szCs w:val="32"/>
+          <w:lang w:val="en-US"/>
+        </w:rPr>
+        <w:t>to</w:t>
+      </w:r>
+      <w:r>
+        <w:rPr>
+          <w:sz w:val="32"/>
+          <w:szCs w:val="32"/>
+          <w:lang w:val="en-US"/>
+        </w:rPr>
+        <w:t xml:space="preserve"> </w:t>
+      </w:r>
+      <w:r>
+        <w:rPr>
+          <w:rFonts w:hint="eastAsia"/>
+          <w:sz w:val="32"/>
+          <w:szCs w:val="32"/>
+          <w:lang w:val="en-US"/>
+        </w:rPr>
+        <w:t>dismiss</w:t>
+      </w:r>
+      <w:r>
+        <w:rPr>
+          <w:sz w:val="32"/>
+          <w:szCs w:val="32"/>
+          <w:lang w:val="en-US"/>
+        </w:rPr>
+        <w:t xml:space="preserve"> </w:t>
+      </w:r>
+      <w:r>
+        <w:rPr>
+          <w:rFonts w:hint="eastAsia"/>
+          <w:sz w:val="32"/>
+          <w:szCs w:val="32"/>
+          <w:lang w:val="en-US"/>
+        </w:rPr>
+        <w:t>the</w:t>
+      </w:r>
+      <w:r>
+        <w:rPr>
+          <w:sz w:val="32"/>
+          <w:szCs w:val="32"/>
+          <w:lang w:val="en-US"/>
+        </w:rPr>
+        <w:t xml:space="preserve"> </w:t>
+      </w:r>
+      <w:r>
+        <w:rPr>
+          <w:rFonts w:hint="eastAsia"/>
+          <w:sz w:val="32"/>
+          <w:szCs w:val="32"/>
+          <w:lang w:val="en-US"/>
+        </w:rPr>
+        <w:t>game</w:t>
+      </w:r>
+      <w:r>
+        <w:rPr>
+          <w:sz w:val="32"/>
+          <w:szCs w:val="32"/>
+          <w:lang w:val="en-US"/>
+        </w:rPr>
+        <w:t xml:space="preserve"> </w:t>
+      </w:r>
+      <w:r>
+        <w:rPr>
+          <w:rFonts w:hint="eastAsia"/>
+          <w:sz w:val="32"/>
+          <w:szCs w:val="32"/>
+          <w:lang w:val="en-US"/>
+        </w:rPr>
+        <w:t>screen</w:t>
+      </w:r>
+      <w:r>
+        <w:rPr>
+          <w:sz w:val="32"/>
+          <w:szCs w:val="32"/>
+          <w:lang w:val="en-US"/>
+        </w:rPr>
+        <w:t xml:space="preserve"> </w:t>
+      </w:r>
+      <w:r>
+        <w:rPr>
+          <w:rFonts w:hint="eastAsia"/>
+          <w:sz w:val="32"/>
+          <w:szCs w:val="32"/>
+          <w:lang w:val="en-US"/>
+        </w:rPr>
+        <w:t>which</w:t>
+      </w:r>
+      <w:r>
+        <w:rPr>
+          <w:sz w:val="32"/>
+          <w:szCs w:val="32"/>
+          <w:lang w:val="en-US"/>
+        </w:rPr>
+        <w:t xml:space="preserve"> </w:t>
+      </w:r>
+      <w:r>
+        <w:rPr>
+          <w:rFonts w:hint="eastAsia"/>
+          <w:sz w:val="32"/>
+          <w:szCs w:val="32"/>
+          <w:lang w:val="en-US"/>
+        </w:rPr>
+        <w:t>will</w:t>
+      </w:r>
+      <w:r>
+        <w:rPr>
+          <w:sz w:val="32"/>
+          <w:szCs w:val="32"/>
+          <w:lang w:val="en-US"/>
+        </w:rPr>
+        <w:t xml:space="preserve"> </w:t>
+      </w:r>
+      <w:r>
+        <w:rPr>
+          <w:rFonts w:hint="eastAsia"/>
+          <w:sz w:val="32"/>
+          <w:szCs w:val="32"/>
+          <w:lang w:val="en-US"/>
+        </w:rPr>
+        <w:t>lead</w:t>
+      </w:r>
+      <w:r>
+        <w:rPr>
+          <w:sz w:val="32"/>
+          <w:szCs w:val="32"/>
+          <w:lang w:val="en-US"/>
+        </w:rPr>
+        <w:t xml:space="preserve"> </w:t>
+      </w:r>
+      <w:r>
+        <w:rPr>
+          <w:rFonts w:hint="eastAsia"/>
+          <w:sz w:val="32"/>
+          <w:szCs w:val="32"/>
+          <w:lang w:val="en-US"/>
+        </w:rPr>
+        <w:t>to</w:t>
+      </w:r>
+      <w:r>
+        <w:rPr>
+          <w:sz w:val="32"/>
+          <w:szCs w:val="32"/>
+          <w:lang w:val="en-US"/>
+        </w:rPr>
+        <w:t xml:space="preserve"> </w:t>
+      </w:r>
+      <w:r>
+        <w:rPr>
+          <w:rFonts w:hint="eastAsia"/>
+          <w:sz w:val="32"/>
+          <w:szCs w:val="32"/>
+          <w:lang w:val="en-US"/>
+        </w:rPr>
+        <w:t>the</w:t>
+      </w:r>
+      <w:r>
+        <w:rPr>
+          <w:sz w:val="32"/>
+          <w:szCs w:val="32"/>
+          <w:lang w:val="en-US"/>
+        </w:rPr>
+        <w:t xml:space="preserve"> </w:t>
+      </w:r>
+      <w:r>
+        <w:rPr>
+          <w:rFonts w:hint="eastAsia"/>
+          <w:sz w:val="32"/>
+          <w:szCs w:val="32"/>
+          <w:lang w:val="en-US"/>
+        </w:rPr>
+        <w:t>welcome</w:t>
+      </w:r>
+      <w:r>
+        <w:rPr>
+          <w:sz w:val="32"/>
+          <w:szCs w:val="32"/>
+          <w:lang w:val="en-US"/>
+        </w:rPr>
+        <w:t xml:space="preserve"> </w:t>
+      </w:r>
+      <w:r>
+        <w:rPr>
+          <w:rFonts w:hint="eastAsia"/>
+          <w:sz w:val="32"/>
+          <w:szCs w:val="32"/>
+          <w:lang w:val="en-US"/>
+        </w:rPr>
+        <w:t>screen</w:t>
+      </w:r>
+      <w:r>
+        <w:rPr>
+          <w:sz w:val="32"/>
+          <w:szCs w:val="32"/>
+          <w:lang w:val="en-US"/>
+        </w:rPr>
+        <w:t>. 2) User can click the reset button to restart the current game only when the game is ongoing. 3)</w:t>
+      </w:r>
+      <w:r>
+        <w:rPr>
+          <w:sz w:val="32"/>
+          <w:szCs w:val="32"/>
+          <w:lang w:val="en-US"/>
+        </w:rPr>
+        <w:t xml:space="preserve"> </w:t>
+      </w:r>
+      <w:r>
+        <w:rPr>
+          <w:sz w:val="32"/>
+          <w:szCs w:val="32"/>
+          <w:lang w:val="en-US"/>
+        </w:rPr>
+        <w:t>User can click the rank button to see the top 5 list which will lead to the score screen.</w:t>
+      </w:r>
+    </w:p>
+    <w:p>
+      <w:pPr>
+        <w:spacing w:line="360" w:lineRule="auto"/>
+        <w:rPr>
           <w:b/>
           <w:bCs/>
           <w:sz w:val="36"/>
           <w:szCs w:val="36"/>
           <w:lang w:val="en-US"/>
         </w:rPr>
+      </w:pPr>
+    </w:p>
+    <w:p>
+      <w:pPr>
+        <w:spacing w:line="360" w:lineRule="auto"/>
+        <w:rPr>
+          <w:b/>
+          <w:bCs/>
+          <w:sz w:val="36"/>
+          <w:szCs w:val="36"/>
+          <w:lang w:val="en-US"/>
+        </w:rPr>
+      </w:pPr>
+    </w:p>
+    <w:p>
+      <w:pPr>
+        <w:spacing w:line="360" w:lineRule="auto"/>
+        <w:rPr>
+          <w:b/>
+          <w:bCs/>
+          <w:sz w:val="36"/>
+          <w:szCs w:val="36"/>
+          <w:lang w:val="en-US"/>
+        </w:rPr>
+      </w:pPr>
+      <w:r>
+        <w:rPr>
+          <w:rFonts w:hint="eastAsia"/>
+          <w:b/>
+          <w:bCs/>
+          <w:sz w:val="36"/>
+          <w:szCs w:val="36"/>
+          <w:lang w:val="en-US"/>
+        </w:rPr>
+        <w:lastRenderedPageBreak/>
         <w:t>References</w:t>
       </w:r>
     </w:p>
@@ -21407,7 +22004,7 @@
   <w:style w:type="paragraph" w:default="1" w:styleId="Normal">
     <w:name w:val="Normal"/>
     <w:qFormat/>
-    <w:rsid w:val="00255F19"/>
+    <w:rsid w:val="00634692"/>
   </w:style>
   <w:style w:type="paragraph" w:styleId="Heading1">
     <w:name w:val="heading 1"/>

</xml_diff>

<commit_message>
Task 29: Use flow in score screen
</commit_message>
<xml_diff>
--- a/COMPX202-A8.docx
+++ b/COMPX202-A8.docx
@@ -20563,6 +20563,7 @@
       <w:pPr>
         <w:spacing w:line="360" w:lineRule="auto"/>
         <w:rPr>
+          <w:rFonts w:hint="eastAsia"/>
           <w:sz w:val="32"/>
           <w:szCs w:val="32"/>
           <w:lang w:val="en-US"/>
@@ -21026,6 +21027,650 @@
       <w:pPr>
         <w:spacing w:line="360" w:lineRule="auto"/>
         <w:rPr>
+          <w:sz w:val="40"/>
+          <w:szCs w:val="40"/>
+          <w:lang w:val="en-US"/>
+        </w:rPr>
+      </w:pPr>
+      <w:r>
+        <w:rPr>
+          <w:sz w:val="40"/>
+          <w:szCs w:val="40"/>
+          <w:lang w:val="en-US"/>
+        </w:rPr>
+        <w:lastRenderedPageBreak/>
+        <w:t>Task 2</w:t>
+      </w:r>
+      <w:r>
+        <w:rPr>
+          <w:sz w:val="40"/>
+          <w:szCs w:val="40"/>
+          <w:lang w:val="en-US"/>
+        </w:rPr>
+        <w:t>9</w:t>
+      </w:r>
+      <w:r>
+        <w:rPr>
+          <w:sz w:val="40"/>
+          <w:szCs w:val="40"/>
+          <w:lang w:val="en-US"/>
+        </w:rPr>
+        <w:t xml:space="preserve">: </w:t>
+      </w:r>
+      <w:r>
+        <w:rPr>
+          <w:rFonts w:hint="eastAsia"/>
+          <w:sz w:val="40"/>
+          <w:szCs w:val="40"/>
+          <w:lang w:val="en-US"/>
+        </w:rPr>
+        <w:t>Use</w:t>
+      </w:r>
+      <w:r>
+        <w:rPr>
+          <w:sz w:val="40"/>
+          <w:szCs w:val="40"/>
+          <w:lang w:val="en-US"/>
+        </w:rPr>
+        <w:t xml:space="preserve"> </w:t>
+      </w:r>
+      <w:r>
+        <w:rPr>
+          <w:rFonts w:hint="eastAsia"/>
+          <w:sz w:val="40"/>
+          <w:szCs w:val="40"/>
+          <w:lang w:val="en-US"/>
+        </w:rPr>
+        <w:t>flow</w:t>
+      </w:r>
+      <w:r>
+        <w:rPr>
+          <w:sz w:val="40"/>
+          <w:szCs w:val="40"/>
+          <w:lang w:val="en-US"/>
+        </w:rPr>
+        <w:t xml:space="preserve"> </w:t>
+      </w:r>
+      <w:r>
+        <w:rPr>
+          <w:rFonts w:hint="eastAsia"/>
+          <w:sz w:val="40"/>
+          <w:szCs w:val="40"/>
+          <w:lang w:val="en-US"/>
+        </w:rPr>
+        <w:t>in</w:t>
+      </w:r>
+      <w:r>
+        <w:rPr>
+          <w:sz w:val="40"/>
+          <w:szCs w:val="40"/>
+          <w:lang w:val="en-US"/>
+        </w:rPr>
+        <w:t xml:space="preserve"> </w:t>
+      </w:r>
+      <w:r>
+        <w:rPr>
+          <w:rFonts w:hint="eastAsia"/>
+          <w:sz w:val="40"/>
+          <w:szCs w:val="40"/>
+          <w:lang w:val="en-US"/>
+        </w:rPr>
+        <w:t>score</w:t>
+      </w:r>
+      <w:r>
+        <w:rPr>
+          <w:sz w:val="40"/>
+          <w:szCs w:val="40"/>
+          <w:lang w:val="en-US"/>
+        </w:rPr>
+        <w:t xml:space="preserve"> </w:t>
+      </w:r>
+      <w:r>
+        <w:rPr>
+          <w:rFonts w:hint="eastAsia"/>
+          <w:sz w:val="40"/>
+          <w:szCs w:val="40"/>
+          <w:lang w:val="en-US"/>
+        </w:rPr>
+        <w:t>screen</w:t>
+      </w:r>
+    </w:p>
+    <w:p>
+      <w:pPr>
+        <w:spacing w:line="360" w:lineRule="auto"/>
+        <w:rPr>
+          <w:rFonts w:hint="eastAsia"/>
+          <w:sz w:val="32"/>
+          <w:szCs w:val="32"/>
+          <w:lang w:val="en-US"/>
+        </w:rPr>
+      </w:pPr>
+      <w:r>
+        <w:rPr>
+          <w:b/>
+          <w:bCs/>
+          <w:sz w:val="32"/>
+          <w:szCs w:val="32"/>
+          <w:lang w:val="en-US"/>
+        </w:rPr>
+        <w:t>TE</w:t>
+      </w:r>
+      <w:r>
+        <w:rPr>
+          <w:sz w:val="32"/>
+          <w:szCs w:val="32"/>
+          <w:lang w:val="en-US"/>
+        </w:rPr>
+        <w:t>: 1</w:t>
+      </w:r>
+      <w:r>
+        <w:rPr>
+          <w:rFonts w:hint="eastAsia"/>
+          <w:sz w:val="32"/>
+          <w:szCs w:val="32"/>
+          <w:lang w:val="en-US"/>
+        </w:rPr>
+        <w:t>hr,</w:t>
+      </w:r>
+      <w:r>
+        <w:rPr>
+          <w:sz w:val="32"/>
+          <w:szCs w:val="32"/>
+          <w:lang w:val="en-US"/>
+        </w:rPr>
+        <w:t xml:space="preserve"> </w:t>
+      </w:r>
+      <w:r>
+        <w:rPr>
+          <w:rFonts w:hint="eastAsia"/>
+          <w:b/>
+          <w:bCs/>
+          <w:sz w:val="32"/>
+          <w:szCs w:val="32"/>
+          <w:lang w:val="en-US"/>
+        </w:rPr>
+        <w:t>Actual</w:t>
+      </w:r>
+      <w:r>
+        <w:rPr>
+          <w:sz w:val="32"/>
+          <w:szCs w:val="32"/>
+          <w:lang w:val="en-US"/>
+        </w:rPr>
+        <w:t xml:space="preserve">: </w:t>
+      </w:r>
+      <w:r>
+        <w:rPr>
+          <w:sz w:val="32"/>
+          <w:szCs w:val="32"/>
+          <w:lang w:val="en-US"/>
+        </w:rPr>
+        <w:t>10</w:t>
+      </w:r>
+      <w:r>
+        <w:rPr>
+          <w:sz w:val="32"/>
+          <w:szCs w:val="32"/>
+          <w:lang w:val="en-US"/>
+        </w:rPr>
+        <w:t>mins</w:t>
+      </w:r>
+    </w:p>
+    <w:p>
+      <w:pPr>
+        <w:spacing w:line="360" w:lineRule="auto"/>
+        <w:rPr>
+          <w:rFonts w:hint="eastAsia"/>
+          <w:sz w:val="32"/>
+          <w:szCs w:val="32"/>
+          <w:lang w:val="en-US"/>
+        </w:rPr>
+      </w:pPr>
+      <w:r>
+        <w:rPr>
+          <w:sz w:val="32"/>
+          <w:szCs w:val="32"/>
+          <w:lang w:val="en-US"/>
+        </w:rPr>
+        <w:t xml:space="preserve">The use flow in </w:t>
+      </w:r>
+      <w:r>
+        <w:rPr>
+          <w:rFonts w:hint="eastAsia"/>
+          <w:sz w:val="32"/>
+          <w:szCs w:val="32"/>
+          <w:lang w:val="en-US"/>
+        </w:rPr>
+        <w:t>score</w:t>
+      </w:r>
+      <w:r>
+        <w:rPr>
+          <w:sz w:val="32"/>
+          <w:szCs w:val="32"/>
+          <w:lang w:val="en-US"/>
+        </w:rPr>
+        <w:t xml:space="preserve"> </w:t>
+      </w:r>
+      <w:r>
+        <w:rPr>
+          <w:rFonts w:hint="eastAsia"/>
+          <w:sz w:val="32"/>
+          <w:szCs w:val="32"/>
+          <w:lang w:val="en-US"/>
+        </w:rPr>
+        <w:t>s</w:t>
+      </w:r>
+      <w:r>
+        <w:rPr>
+          <w:sz w:val="32"/>
+          <w:szCs w:val="32"/>
+          <w:lang w:val="en-US"/>
+        </w:rPr>
+        <w:t xml:space="preserve">creen is </w:t>
+      </w:r>
+      <w:r>
+        <w:rPr>
+          <w:rFonts w:hint="eastAsia"/>
+          <w:sz w:val="32"/>
+          <w:szCs w:val="32"/>
+          <w:lang w:val="en-US"/>
+        </w:rPr>
+        <w:t>implemented</w:t>
+      </w:r>
+      <w:r>
+        <w:rPr>
+          <w:sz w:val="32"/>
+          <w:szCs w:val="32"/>
+          <w:lang w:val="en-US"/>
+        </w:rPr>
+        <w:t xml:space="preserve"> </w:t>
+      </w:r>
+      <w:r>
+        <w:rPr>
+          <w:rFonts w:hint="eastAsia"/>
+          <w:sz w:val="32"/>
+          <w:szCs w:val="32"/>
+          <w:lang w:val="en-US"/>
+        </w:rPr>
+        <w:t>as</w:t>
+      </w:r>
+      <w:r>
+        <w:rPr>
+          <w:sz w:val="32"/>
+          <w:szCs w:val="32"/>
+          <w:lang w:val="en-US"/>
+        </w:rPr>
+        <w:t xml:space="preserve"> </w:t>
+      </w:r>
+      <w:r>
+        <w:rPr>
+          <w:rFonts w:hint="eastAsia"/>
+          <w:sz w:val="32"/>
+          <w:szCs w:val="32"/>
+          <w:lang w:val="en-US"/>
+        </w:rPr>
+        <w:t>follows</w:t>
+      </w:r>
+      <w:r>
+        <w:rPr>
+          <w:sz w:val="32"/>
+          <w:szCs w:val="32"/>
+          <w:lang w:val="en-US"/>
+        </w:rPr>
+        <w:t>: 1) User can</w:t>
+      </w:r>
+      <w:r>
+        <w:rPr>
+          <w:sz w:val="32"/>
+          <w:szCs w:val="32"/>
+          <w:lang w:val="en-US"/>
+        </w:rPr>
+        <w:t xml:space="preserve"> </w:t>
+      </w:r>
+      <w:r>
+        <w:rPr>
+          <w:rFonts w:hint="eastAsia"/>
+          <w:sz w:val="32"/>
+          <w:szCs w:val="32"/>
+          <w:lang w:val="en-US"/>
+        </w:rPr>
+        <w:t>click</w:t>
+      </w:r>
+      <w:r>
+        <w:rPr>
+          <w:sz w:val="32"/>
+          <w:szCs w:val="32"/>
+          <w:lang w:val="en-US"/>
+        </w:rPr>
+        <w:t xml:space="preserve"> </w:t>
+      </w:r>
+      <w:r>
+        <w:rPr>
+          <w:rFonts w:hint="eastAsia"/>
+          <w:sz w:val="32"/>
+          <w:szCs w:val="32"/>
+          <w:lang w:val="en-US"/>
+        </w:rPr>
+        <w:t>the</w:t>
+      </w:r>
+      <w:r>
+        <w:rPr>
+          <w:sz w:val="32"/>
+          <w:szCs w:val="32"/>
+          <w:lang w:val="en-US"/>
+        </w:rPr>
+        <w:t xml:space="preserve"> </w:t>
+      </w:r>
+      <w:r>
+        <w:rPr>
+          <w:rFonts w:hint="eastAsia"/>
+          <w:sz w:val="32"/>
+          <w:szCs w:val="32"/>
+          <w:lang w:val="en-US"/>
+        </w:rPr>
+        <w:t>close</w:t>
+      </w:r>
+      <w:r>
+        <w:rPr>
+          <w:sz w:val="32"/>
+          <w:szCs w:val="32"/>
+          <w:lang w:val="en-US"/>
+        </w:rPr>
+        <w:t xml:space="preserve"> </w:t>
+      </w:r>
+      <w:r>
+        <w:rPr>
+          <w:rFonts w:hint="eastAsia"/>
+          <w:sz w:val="32"/>
+          <w:szCs w:val="32"/>
+          <w:lang w:val="en-US"/>
+        </w:rPr>
+        <w:t>button</w:t>
+      </w:r>
+      <w:r>
+        <w:rPr>
+          <w:sz w:val="32"/>
+          <w:szCs w:val="32"/>
+          <w:lang w:val="en-US"/>
+        </w:rPr>
+        <w:t xml:space="preserve"> </w:t>
+      </w:r>
+      <w:r>
+        <w:rPr>
+          <w:rFonts w:hint="eastAsia"/>
+          <w:sz w:val="32"/>
+          <w:szCs w:val="32"/>
+          <w:lang w:val="en-US"/>
+        </w:rPr>
+        <w:t>to</w:t>
+      </w:r>
+      <w:r>
+        <w:rPr>
+          <w:sz w:val="32"/>
+          <w:szCs w:val="32"/>
+          <w:lang w:val="en-US"/>
+        </w:rPr>
+        <w:t xml:space="preserve"> </w:t>
+      </w:r>
+      <w:r>
+        <w:rPr>
+          <w:rFonts w:hint="eastAsia"/>
+          <w:sz w:val="32"/>
+          <w:szCs w:val="32"/>
+          <w:lang w:val="en-US"/>
+        </w:rPr>
+        <w:t>dismiss</w:t>
+      </w:r>
+      <w:r>
+        <w:rPr>
+          <w:sz w:val="32"/>
+          <w:szCs w:val="32"/>
+          <w:lang w:val="en-US"/>
+        </w:rPr>
+        <w:t xml:space="preserve"> </w:t>
+      </w:r>
+      <w:r>
+        <w:rPr>
+          <w:rFonts w:hint="eastAsia"/>
+          <w:sz w:val="32"/>
+          <w:szCs w:val="32"/>
+          <w:lang w:val="en-US"/>
+        </w:rPr>
+        <w:t>the</w:t>
+      </w:r>
+      <w:r>
+        <w:rPr>
+          <w:sz w:val="32"/>
+          <w:szCs w:val="32"/>
+          <w:lang w:val="en-US"/>
+        </w:rPr>
+        <w:t xml:space="preserve"> </w:t>
+      </w:r>
+      <w:r>
+        <w:rPr>
+          <w:rFonts w:hint="eastAsia"/>
+          <w:sz w:val="32"/>
+          <w:szCs w:val="32"/>
+          <w:lang w:val="en-US"/>
+        </w:rPr>
+        <w:t>score</w:t>
+      </w:r>
+      <w:r>
+        <w:rPr>
+          <w:sz w:val="32"/>
+          <w:szCs w:val="32"/>
+          <w:lang w:val="en-US"/>
+        </w:rPr>
+        <w:t xml:space="preserve"> </w:t>
+      </w:r>
+      <w:r>
+        <w:rPr>
+          <w:rFonts w:hint="eastAsia"/>
+          <w:sz w:val="32"/>
+          <w:szCs w:val="32"/>
+          <w:lang w:val="en-US"/>
+        </w:rPr>
+        <w:t>scree</w:t>
+      </w:r>
+      <w:r>
+        <w:rPr>
+          <w:sz w:val="32"/>
+          <w:szCs w:val="32"/>
+          <w:lang w:val="en-US"/>
+        </w:rPr>
+        <w:t xml:space="preserve">n which will lead to the </w:t>
+      </w:r>
+      <w:r>
+        <w:rPr>
+          <w:rFonts w:hint="eastAsia"/>
+          <w:sz w:val="32"/>
+          <w:szCs w:val="32"/>
+          <w:lang w:val="en-US"/>
+        </w:rPr>
+        <w:t>screen</w:t>
+      </w:r>
+      <w:r>
+        <w:rPr>
+          <w:sz w:val="32"/>
+          <w:szCs w:val="32"/>
+          <w:lang w:val="en-US"/>
+        </w:rPr>
+        <w:t xml:space="preserve"> </w:t>
+      </w:r>
+      <w:r>
+        <w:rPr>
+          <w:rFonts w:hint="eastAsia"/>
+          <w:sz w:val="32"/>
+          <w:szCs w:val="32"/>
+          <w:lang w:val="en-US"/>
+        </w:rPr>
+        <w:t>that</w:t>
+      </w:r>
+      <w:r>
+        <w:rPr>
+          <w:sz w:val="32"/>
+          <w:szCs w:val="32"/>
+          <w:lang w:val="en-US"/>
+        </w:rPr>
+        <w:t xml:space="preserve"> </w:t>
+      </w:r>
+      <w:r>
+        <w:rPr>
+          <w:rFonts w:hint="eastAsia"/>
+          <w:sz w:val="32"/>
+          <w:szCs w:val="32"/>
+          <w:lang w:val="en-US"/>
+        </w:rPr>
+        <w:t>is</w:t>
+      </w:r>
+      <w:r>
+        <w:rPr>
+          <w:sz w:val="32"/>
+          <w:szCs w:val="32"/>
+          <w:lang w:val="en-US"/>
+        </w:rPr>
+        <w:t xml:space="preserve"> </w:t>
+      </w:r>
+      <w:r>
+        <w:rPr>
+          <w:rFonts w:hint="eastAsia"/>
+          <w:sz w:val="32"/>
+          <w:szCs w:val="32"/>
+          <w:lang w:val="en-US"/>
+        </w:rPr>
+        <w:t>requested</w:t>
+      </w:r>
+      <w:r>
+        <w:rPr>
+          <w:sz w:val="32"/>
+          <w:szCs w:val="32"/>
+          <w:lang w:val="en-US"/>
+        </w:rPr>
+        <w:t xml:space="preserve"> </w:t>
+      </w:r>
+      <w:r>
+        <w:rPr>
+          <w:rFonts w:hint="eastAsia"/>
+          <w:sz w:val="32"/>
+          <w:szCs w:val="32"/>
+          <w:lang w:val="en-US"/>
+        </w:rPr>
+        <w:t>to</w:t>
+      </w:r>
+      <w:r>
+        <w:rPr>
+          <w:sz w:val="32"/>
+          <w:szCs w:val="32"/>
+          <w:lang w:val="en-US"/>
+        </w:rPr>
+        <w:t xml:space="preserve"> </w:t>
+      </w:r>
+      <w:r>
+        <w:rPr>
+          <w:rFonts w:hint="eastAsia"/>
+          <w:sz w:val="32"/>
+          <w:szCs w:val="32"/>
+          <w:lang w:val="en-US"/>
+        </w:rPr>
+        <w:t>show</w:t>
+      </w:r>
+      <w:r>
+        <w:rPr>
+          <w:sz w:val="32"/>
+          <w:szCs w:val="32"/>
+          <w:lang w:val="en-US"/>
+        </w:rPr>
+        <w:t xml:space="preserve"> </w:t>
+      </w:r>
+      <w:r>
+        <w:rPr>
+          <w:rFonts w:hint="eastAsia"/>
+          <w:sz w:val="32"/>
+          <w:szCs w:val="32"/>
+          <w:lang w:val="en-US"/>
+        </w:rPr>
+        <w:t>the</w:t>
+      </w:r>
+      <w:r>
+        <w:rPr>
+          <w:sz w:val="32"/>
+          <w:szCs w:val="32"/>
+          <w:lang w:val="en-US"/>
+        </w:rPr>
+        <w:t xml:space="preserve"> </w:t>
+      </w:r>
+      <w:r>
+        <w:rPr>
+          <w:rFonts w:hint="eastAsia"/>
+          <w:sz w:val="32"/>
+          <w:szCs w:val="32"/>
+          <w:lang w:val="en-US"/>
+        </w:rPr>
+        <w:t>score</w:t>
+      </w:r>
+      <w:r>
+        <w:rPr>
+          <w:sz w:val="32"/>
+          <w:szCs w:val="32"/>
+          <w:lang w:val="en-US"/>
+        </w:rPr>
+        <w:t xml:space="preserve"> </w:t>
+      </w:r>
+      <w:r>
+        <w:rPr>
+          <w:rFonts w:hint="eastAsia"/>
+          <w:sz w:val="32"/>
+          <w:szCs w:val="32"/>
+          <w:lang w:val="en-US"/>
+        </w:rPr>
+        <w:t>screen</w:t>
+      </w:r>
+      <w:r>
+        <w:rPr>
+          <w:sz w:val="32"/>
+          <w:szCs w:val="32"/>
+          <w:lang w:val="en-US"/>
+        </w:rPr>
+        <w:t>.</w:t>
+      </w:r>
+      <w:r>
+        <w:rPr>
+          <w:sz w:val="32"/>
+          <w:szCs w:val="32"/>
+          <w:lang w:val="en-US"/>
+        </w:rPr>
+        <w:t xml:space="preserve"> For </w:t>
+      </w:r>
+      <w:r>
+        <w:rPr>
+          <w:rFonts w:hint="eastAsia"/>
+          <w:sz w:val="32"/>
+          <w:szCs w:val="32"/>
+          <w:lang w:val="en-US"/>
+        </w:rPr>
+        <w:t>example</w:t>
+      </w:r>
+      <w:r>
+        <w:rPr>
+          <w:sz w:val="32"/>
+          <w:szCs w:val="32"/>
+          <w:lang w:val="en-US"/>
+        </w:rPr>
+        <w:t>, if user click the rank button in welcome screen, then the app will go back to welcome screen after dismissing the score screen</w:t>
+      </w:r>
+      <w:r>
+        <w:rPr>
+          <w:sz w:val="32"/>
+          <w:szCs w:val="32"/>
+          <w:lang w:val="en-US"/>
+        </w:rPr>
+        <w:t>.</w:t>
+      </w:r>
+    </w:p>
+    <w:p>
+      <w:pPr>
+        <w:spacing w:line="360" w:lineRule="auto"/>
+        <w:rPr>
           <w:b/>
           <w:bCs/>
           <w:sz w:val="36"/>
@@ -21033,16 +21678,27 @@
           <w:lang w:val="en-US"/>
         </w:rPr>
       </w:pPr>
-      <w:r>
-        <w:rPr>
-          <w:rFonts w:hint="eastAsia"/>
+    </w:p>
+    <w:p>
+      <w:pPr>
+        <w:spacing w:line="360" w:lineRule="auto"/>
+        <w:rPr>
           <w:b/>
           <w:bCs/>
           <w:sz w:val="36"/>
           <w:szCs w:val="36"/>
           <w:lang w:val="en-US"/>
         </w:rPr>
-        <w:lastRenderedPageBreak/>
+      </w:pPr>
+      <w:r>
+        <w:rPr>
+          <w:rFonts w:hint="eastAsia"/>
+          <w:b/>
+          <w:bCs/>
+          <w:sz w:val="36"/>
+          <w:szCs w:val="36"/>
+          <w:lang w:val="en-US"/>
+        </w:rPr>
         <w:t>References</w:t>
       </w:r>
     </w:p>
@@ -22004,7 +22660,7 @@
   <w:style w:type="paragraph" w:default="1" w:styleId="Normal">
     <w:name w:val="Normal"/>
     <w:qFormat/>
-    <w:rsid w:val="00634692"/>
+    <w:rsid w:val="002C2C75"/>
   </w:style>
   <w:style w:type="paragraph" w:styleId="Heading1">
     <w:name w:val="heading 1"/>

</xml_diff>

<commit_message>
Task 30: Test use flows among screens
</commit_message>
<xml_diff>
--- a/COMPX202-A8.docx
+++ b/COMPX202-A8.docx
@@ -7454,8 +7454,19 @@
           <w:szCs w:val="32"/>
           <w:lang w:val="en-US"/>
         </w:rPr>
-        <w:t xml:space="preserve"> Also</w:t>
-      </w:r>
+        <w:t xml:space="preserve"> </w:t>
+      </w:r>
+      <w:proofErr w:type="gramStart"/>
+      <w:r>
+        <w:rPr>
+          <w:rFonts w:hint="eastAsia"/>
+          <w:sz w:val="32"/>
+          <w:szCs w:val="32"/>
+          <w:lang w:val="en-US"/>
+        </w:rPr>
+        <w:t>Also</w:t>
+      </w:r>
+      <w:proofErr w:type="gramEnd"/>
       <w:r>
         <w:rPr>
           <w:sz w:val="32"/>
@@ -7812,7 +7823,25 @@
           <w:szCs w:val="32"/>
           <w:lang w:val="en-US"/>
         </w:rPr>
-        <w:t xml:space="preserve">The welcome screen is also the every first screen when user open the game, thus it must have following functions: 1) game brand </w:t>
+        <w:t xml:space="preserve">The welcome screen is also </w:t>
+      </w:r>
+      <w:proofErr w:type="gramStart"/>
+      <w:r>
+        <w:rPr>
+          <w:sz w:val="32"/>
+          <w:szCs w:val="32"/>
+          <w:lang w:val="en-US"/>
+        </w:rPr>
+        <w:t>the every</w:t>
+      </w:r>
+      <w:proofErr w:type="gramEnd"/>
+      <w:r>
+        <w:rPr>
+          <w:sz w:val="32"/>
+          <w:szCs w:val="32"/>
+          <w:lang w:val="en-US"/>
+        </w:rPr>
+        <w:t xml:space="preserve"> first screen when user open the game, thus it must have following functions: 1) game brand </w:t>
       </w:r>
       <w:r>
         <w:rPr>
@@ -7829,7 +7858,25 @@
           <w:szCs w:val="32"/>
           <w:lang w:val="en-US"/>
         </w:rPr>
-        <w:t xml:space="preserve">: telling user what game he is playing. 2) A input allow user to type in his name. 3) A play button to start the game (go to the game </w:t>
+        <w:t xml:space="preserve">: telling user what game he is playing. 2) </w:t>
+      </w:r>
+      <w:proofErr w:type="gramStart"/>
+      <w:r>
+        <w:rPr>
+          <w:sz w:val="32"/>
+          <w:szCs w:val="32"/>
+          <w:lang w:val="en-US"/>
+        </w:rPr>
+        <w:t>A</w:t>
+      </w:r>
+      <w:proofErr w:type="gramEnd"/>
+      <w:r>
+        <w:rPr>
+          <w:sz w:val="32"/>
+          <w:szCs w:val="32"/>
+          <w:lang w:val="en-US"/>
+        </w:rPr>
+        <w:t xml:space="preserve"> input allow user to type in his name. 3) A play button to start the game (go to the game </w:t>
       </w:r>
       <w:r>
         <w:rPr>
@@ -9636,7 +9683,25 @@
           <w:szCs w:val="32"/>
           <w:lang w:val="en-US"/>
         </w:rPr>
-        <w:t xml:space="preserve"> 1) A tip message tells user the game is going to start. 2) A cancel button which stops the current game and go back to home screen. 3) A replay button allows user to replay the game. 4) A rank button allows user to go to the score screen. 5) A message in the top showing real-time score. 6) A message box pop up after the game is </w:t>
+        <w:t xml:space="preserve"> 1) A tip message tells user the game is going to start. 2) A cancel button which stops the current game and go back to home screen. 3) A replay button allows user to replay the game. 4) A rank button allows user to go to the score screen. 5) A message in the top showing real-time score. 6) A message box </w:t>
+      </w:r>
+      <w:proofErr w:type="gramStart"/>
+      <w:r>
+        <w:rPr>
+          <w:sz w:val="32"/>
+          <w:szCs w:val="32"/>
+          <w:lang w:val="en-US"/>
+        </w:rPr>
+        <w:t>pop</w:t>
+      </w:r>
+      <w:proofErr w:type="gramEnd"/>
+      <w:r>
+        <w:rPr>
+          <w:sz w:val="32"/>
+          <w:szCs w:val="32"/>
+          <w:lang w:val="en-US"/>
+        </w:rPr>
+        <w:t xml:space="preserve"> up after the game is </w:t>
       </w:r>
       <w:r>
         <w:rPr>
@@ -10547,6 +10612,7 @@
         </w:rPr>
         <w:t xml:space="preserve"> </w:t>
       </w:r>
+      <w:proofErr w:type="gramStart"/>
       <w:r>
         <w:rPr>
           <w:rFonts w:hint="eastAsia"/>
@@ -10556,6 +10622,7 @@
         </w:rPr>
         <w:t>reach</w:t>
       </w:r>
+      <w:proofErr w:type="gramEnd"/>
       <w:r>
         <w:rPr>
           <w:sz w:val="32"/>
@@ -10629,7 +10696,25 @@
           <w:szCs w:val="32"/>
           <w:lang w:val="en-US"/>
         </w:rPr>
-        <w:t xml:space="preserve"> the one nearer the top screen contains more points(3points, 2points, 1point). </w:t>
+        <w:t xml:space="preserve"> the one nearer the top screen contains more </w:t>
+      </w:r>
+      <w:proofErr w:type="gramStart"/>
+      <w:r>
+        <w:rPr>
+          <w:sz w:val="32"/>
+          <w:szCs w:val="32"/>
+          <w:lang w:val="en-US"/>
+        </w:rPr>
+        <w:t>points(</w:t>
+      </w:r>
+      <w:proofErr w:type="gramEnd"/>
+      <w:r>
+        <w:rPr>
+          <w:sz w:val="32"/>
+          <w:szCs w:val="32"/>
+          <w:lang w:val="en-US"/>
+        </w:rPr>
+        <w:t xml:space="preserve">3points, 2points, 1point). </w:t>
       </w:r>
       <w:r>
         <w:rPr>
@@ -10639,6 +10724,7 @@
         </w:rPr>
         <w:t xml:space="preserve">The total points will </w:t>
       </w:r>
+      <w:proofErr w:type="gramStart"/>
       <w:r>
         <w:rPr>
           <w:rFonts w:hint="eastAsia"/>
@@ -10648,6 +10734,7 @@
         </w:rPr>
         <w:t>accumulated</w:t>
       </w:r>
+      <w:proofErr w:type="gramEnd"/>
       <w:r>
         <w:rPr>
           <w:sz w:val="32"/>
@@ -11713,6 +11800,7 @@
         </w:rPr>
         <w:t xml:space="preserve"> and Circle class </w:t>
       </w:r>
+      <w:proofErr w:type="gramStart"/>
       <w:r>
         <w:rPr>
           <w:rFonts w:hint="eastAsia"/>
@@ -11739,6 +11827,7 @@
         </w:rPr>
         <w:t>both</w:t>
       </w:r>
+      <w:proofErr w:type="gramEnd"/>
       <w:r>
         <w:rPr>
           <w:sz w:val="32"/>
@@ -12561,7 +12650,25 @@
           <w:szCs w:val="32"/>
           <w:lang w:val="en-US"/>
         </w:rPr>
-        <w:t xml:space="preserve">the ball will start move. If the touch point far away from ball, ball will not be moved. 2) Ball will move follow the direction </w:t>
+        <w:t xml:space="preserve">the ball will start move. If the touch </w:t>
+      </w:r>
+      <w:proofErr w:type="gramStart"/>
+      <w:r>
+        <w:rPr>
+          <w:sz w:val="32"/>
+          <w:szCs w:val="32"/>
+          <w:lang w:val="en-US"/>
+        </w:rPr>
+        <w:t>point</w:t>
+      </w:r>
+      <w:proofErr w:type="gramEnd"/>
+      <w:r>
+        <w:rPr>
+          <w:sz w:val="32"/>
+          <w:szCs w:val="32"/>
+          <w:lang w:val="en-US"/>
+        </w:rPr>
+        <w:t xml:space="preserve"> far away from ball, ball will not be moved. 2) Ball will move follow the direction </w:t>
       </w:r>
       <w:r>
         <w:rPr>
@@ -13583,6 +13690,7 @@
         </w:rPr>
         <w:t xml:space="preserve"> </w:t>
       </w:r>
+      <w:proofErr w:type="gramStart"/>
       <w:r>
         <w:rPr>
           <w:rFonts w:hint="eastAsia"/>
@@ -13592,6 +13700,7 @@
         </w:rPr>
         <w:t>move</w:t>
       </w:r>
+      <w:proofErr w:type="gramEnd"/>
       <w:r>
         <w:rPr>
           <w:sz w:val="32"/>
@@ -14646,6 +14755,7 @@
         </w:rPr>
         <w:t xml:space="preserve"> </w:t>
       </w:r>
+      <w:proofErr w:type="gramStart"/>
       <w:r>
         <w:rPr>
           <w:rFonts w:hint="eastAsia"/>
@@ -14655,6 +14765,7 @@
         </w:rPr>
         <w:t>intersect</w:t>
       </w:r>
+      <w:proofErr w:type="gramEnd"/>
       <w:r>
         <w:rPr>
           <w:sz w:val="32"/>
@@ -15052,7 +15163,25 @@
           <w:szCs w:val="32"/>
           <w:lang w:val="en-US"/>
         </w:rPr>
-        <w:t>When testing obstacles, I found that the width of the obstacles is too large, which makes the ball easy to touch and makes scoring difficult. So I reduced the size and location of the obstacles. For mobile obstacles, I reduce their movement range and speed, because too difficult games will lead to a very poor sense of experience.</w:t>
+        <w:t xml:space="preserve">When testing obstacles, I found that the width of the obstacles is too large, which makes the ball easy to touch and makes scoring difficult. </w:t>
+      </w:r>
+      <w:proofErr w:type="gramStart"/>
+      <w:r>
+        <w:rPr>
+          <w:sz w:val="32"/>
+          <w:szCs w:val="32"/>
+          <w:lang w:val="en-US"/>
+        </w:rPr>
+        <w:t>So</w:t>
+      </w:r>
+      <w:proofErr w:type="gramEnd"/>
+      <w:r>
+        <w:rPr>
+          <w:sz w:val="32"/>
+          <w:szCs w:val="32"/>
+          <w:lang w:val="en-US"/>
+        </w:rPr>
+        <w:t xml:space="preserve"> I reduced the size and location of the obstacles. For mobile obstacles, I reduce their movement range and speed, because too difficult games will lead to a very poor sense of experience.</w:t>
       </w:r>
     </w:p>
     <w:p>
@@ -15222,7 +15351,25 @@
           <w:szCs w:val="32"/>
           <w:lang w:val="en-US"/>
         </w:rPr>
-        <w:t xml:space="preserve">For the target ball, during the test, I found that the number of target balls was too small. It's very difficult for the purple ball to hit the green target ball, which makes scoring very difficult. So I increased the </w:t>
+        <w:t xml:space="preserve">For the target ball, during the test, I found that the number of target balls was too small. It's very difficult for the purple ball to hit the green target ball, which makes scoring very difficult. </w:t>
+      </w:r>
+      <w:proofErr w:type="gramStart"/>
+      <w:r>
+        <w:rPr>
+          <w:sz w:val="32"/>
+          <w:szCs w:val="32"/>
+          <w:lang w:val="en-US"/>
+        </w:rPr>
+        <w:t>So</w:t>
+      </w:r>
+      <w:proofErr w:type="gramEnd"/>
+      <w:r>
+        <w:rPr>
+          <w:sz w:val="32"/>
+          <w:szCs w:val="32"/>
+          <w:lang w:val="en-US"/>
+        </w:rPr>
+        <w:t xml:space="preserve"> I increased the </w:t>
       </w:r>
       <w:r>
         <w:rPr>
@@ -18825,7 +18972,16 @@
           <w:szCs w:val="32"/>
           <w:lang w:val="en-US"/>
         </w:rPr>
-        <w:t>: 1) A big title</w:t>
+        <w:t xml:space="preserve">: 1) A big </w:t>
+      </w:r>
+      <w:proofErr w:type="gramStart"/>
+      <w:r>
+        <w:rPr>
+          <w:sz w:val="32"/>
+          <w:szCs w:val="32"/>
+          <w:lang w:val="en-US"/>
+        </w:rPr>
+        <w:t>title</w:t>
       </w:r>
       <w:r>
         <w:rPr>
@@ -18836,6 +18992,7 @@
         </w:rPr>
         <w:t>(</w:t>
       </w:r>
+      <w:proofErr w:type="gramEnd"/>
       <w:r>
         <w:rPr>
           <w:sz w:val="32"/>
@@ -20015,7 +20172,6 @@
       <w:pPr>
         <w:spacing w:line="360" w:lineRule="auto"/>
         <w:rPr>
-          <w:rFonts w:hint="eastAsia"/>
           <w:sz w:val="32"/>
           <w:szCs w:val="32"/>
           <w:lang w:val="en-US"/>
@@ -20222,15 +20378,7 @@
           <w:szCs w:val="32"/>
           <w:lang w:val="en-US"/>
         </w:rPr>
-        <w:t xml:space="preserve">) </w:t>
-      </w:r>
-      <w:r>
-        <w:rPr>
-          <w:sz w:val="32"/>
-          <w:szCs w:val="32"/>
-          <w:lang w:val="en-US"/>
-        </w:rPr>
-        <w:t xml:space="preserve">The keyboard showing up will exit the full screen mode when clicking the name input. When clicking down-arrow button </w:t>
+        <w:t xml:space="preserve">) The keyboard showing up will exit the full screen mode when clicking the name input. When clicking down-arrow button </w:t>
       </w:r>
       <w:r>
         <w:rPr>
@@ -20349,15 +20497,7 @@
           <w:szCs w:val="32"/>
           <w:lang w:val="en-US"/>
         </w:rPr>
-        <w:t>, the app will enter full screen mode again.</w:t>
-      </w:r>
-      <w:r>
-        <w:rPr>
-          <w:sz w:val="32"/>
-          <w:szCs w:val="32"/>
-          <w:lang w:val="en-US"/>
-        </w:rPr>
-        <w:t xml:space="preserve"> 3) User can click the play button to play the game which will lead to the game screen. 4) When the name input is empty, the app will not bring user to game screen after clicking the play button. 5) </w:t>
+        <w:t xml:space="preserve">, the app will enter full screen mode again. 3) User can click the play button to play the game which will lead to the game screen. 4) When the name input is empty, the app will not bring user to game screen after clicking the play button. 5) </w:t>
       </w:r>
       <w:bookmarkStart w:id="0" w:name="OLE_LINK1"/>
       <w:bookmarkStart w:id="1" w:name="OLE_LINK2"/>
@@ -20367,71 +20507,7 @@
           <w:szCs w:val="32"/>
           <w:lang w:val="en-US"/>
         </w:rPr>
-        <w:t xml:space="preserve">User can click the </w:t>
-      </w:r>
-      <w:r>
-        <w:rPr>
-          <w:sz w:val="32"/>
-          <w:szCs w:val="32"/>
-          <w:lang w:val="en-US"/>
-        </w:rPr>
-        <w:t>rank</w:t>
-      </w:r>
-      <w:r>
-        <w:rPr>
-          <w:sz w:val="32"/>
-          <w:szCs w:val="32"/>
-          <w:lang w:val="en-US"/>
-        </w:rPr>
-        <w:t xml:space="preserve"> button to </w:t>
-      </w:r>
-      <w:r>
-        <w:rPr>
-          <w:sz w:val="32"/>
-          <w:szCs w:val="32"/>
-          <w:lang w:val="en-US"/>
-        </w:rPr>
-        <w:t>see</w:t>
-      </w:r>
-      <w:r>
-        <w:rPr>
-          <w:sz w:val="32"/>
-          <w:szCs w:val="32"/>
-          <w:lang w:val="en-US"/>
-        </w:rPr>
-        <w:t xml:space="preserve"> the </w:t>
-      </w:r>
-      <w:r>
-        <w:rPr>
-          <w:sz w:val="32"/>
-          <w:szCs w:val="32"/>
-          <w:lang w:val="en-US"/>
-        </w:rPr>
-        <w:t>top 5 list</w:t>
-      </w:r>
-      <w:r>
-        <w:rPr>
-          <w:sz w:val="32"/>
-          <w:szCs w:val="32"/>
-          <w:lang w:val="en-US"/>
-        </w:rPr>
-        <w:t xml:space="preserve"> which will lead to the </w:t>
-      </w:r>
-      <w:r>
-        <w:rPr>
-          <w:sz w:val="32"/>
-          <w:szCs w:val="32"/>
-          <w:lang w:val="en-US"/>
-        </w:rPr>
-        <w:t>score</w:t>
-      </w:r>
-      <w:r>
-        <w:rPr>
-          <w:sz w:val="32"/>
-          <w:szCs w:val="32"/>
-          <w:lang w:val="en-US"/>
-        </w:rPr>
-        <w:t xml:space="preserve"> screen.</w:t>
+        <w:t>User can click the rank button to see the top 5 list which will lead to the score screen.</w:t>
       </w:r>
       <w:bookmarkEnd w:id="0"/>
       <w:bookmarkEnd w:id="1"/>
@@ -20463,23 +20539,7 @@
           <w:szCs w:val="40"/>
           <w:lang w:val="en-US"/>
         </w:rPr>
-        <w:t>Task 2</w:t>
-      </w:r>
-      <w:r>
-        <w:rPr>
-          <w:sz w:val="40"/>
-          <w:szCs w:val="40"/>
-          <w:lang w:val="en-US"/>
-        </w:rPr>
-        <w:t>8</w:t>
-      </w:r>
-      <w:r>
-        <w:rPr>
-          <w:sz w:val="40"/>
-          <w:szCs w:val="40"/>
-          <w:lang w:val="en-US"/>
-        </w:rPr>
-        <w:t xml:space="preserve">: </w:t>
+        <w:t xml:space="preserve">Task 28: </w:t>
       </w:r>
       <w:r>
         <w:rPr>
@@ -20563,7 +20623,6 @@
       <w:pPr>
         <w:spacing w:line="360" w:lineRule="auto"/>
         <w:rPr>
-          <w:rFonts w:hint="eastAsia"/>
           <w:sz w:val="32"/>
           <w:szCs w:val="32"/>
           <w:lang w:val="en-US"/>
@@ -20636,7 +20695,6 @@
       <w:pPr>
         <w:spacing w:line="360" w:lineRule="auto"/>
         <w:rPr>
-          <w:rFonts w:hint="eastAsia"/>
           <w:b/>
           <w:bCs/>
           <w:sz w:val="36"/>
@@ -20760,23 +20818,7 @@
           <w:szCs w:val="32"/>
           <w:lang w:val="en-US"/>
         </w:rPr>
-        <w:t xml:space="preserve"> </w:t>
-      </w:r>
-      <w:r>
-        <w:rPr>
-          <w:sz w:val="32"/>
-          <w:szCs w:val="32"/>
-          <w:lang w:val="en-US"/>
-        </w:rPr>
-        <w:t>button</w:t>
-      </w:r>
-      <w:r>
-        <w:rPr>
-          <w:sz w:val="32"/>
-          <w:szCs w:val="32"/>
-          <w:lang w:val="en-US"/>
-        </w:rPr>
-        <w:t xml:space="preserve"> </w:t>
+        <w:t xml:space="preserve"> button </w:t>
       </w:r>
       <w:r>
         <w:rPr>
@@ -21039,23 +21081,7 @@
           <w:lang w:val="en-US"/>
         </w:rPr>
         <w:lastRenderedPageBreak/>
-        <w:t>Task 2</w:t>
-      </w:r>
-      <w:r>
-        <w:rPr>
-          <w:sz w:val="40"/>
-          <w:szCs w:val="40"/>
-          <w:lang w:val="en-US"/>
-        </w:rPr>
-        <w:t>9</w:t>
-      </w:r>
-      <w:r>
-        <w:rPr>
-          <w:sz w:val="40"/>
-          <w:szCs w:val="40"/>
-          <w:lang w:val="en-US"/>
-        </w:rPr>
-        <w:t xml:space="preserve">: </w:t>
+        <w:t xml:space="preserve">Task 29: </w:t>
       </w:r>
       <w:r>
         <w:rPr>
@@ -21139,7 +21165,6 @@
       <w:pPr>
         <w:spacing w:line="360" w:lineRule="auto"/>
         <w:rPr>
-          <w:rFonts w:hint="eastAsia"/>
           <w:sz w:val="32"/>
           <w:szCs w:val="32"/>
           <w:lang w:val="en-US"/>
@@ -21220,7 +21245,6 @@
       <w:pPr>
         <w:spacing w:line="360" w:lineRule="auto"/>
         <w:rPr>
-          <w:rFonts w:hint="eastAsia"/>
           <w:sz w:val="32"/>
           <w:szCs w:val="32"/>
           <w:lang w:val="en-US"/>
@@ -21666,6 +21690,273 @@
         </w:rPr>
         <w:t>.</w:t>
       </w:r>
+    </w:p>
+    <w:p>
+      <w:pPr>
+        <w:spacing w:line="360" w:lineRule="auto"/>
+        <w:rPr>
+          <w:sz w:val="32"/>
+          <w:szCs w:val="32"/>
+          <w:lang w:val="en-US"/>
+        </w:rPr>
+      </w:pPr>
+    </w:p>
+    <w:p>
+      <w:pPr>
+        <w:spacing w:line="360" w:lineRule="auto"/>
+        <w:rPr>
+          <w:sz w:val="32"/>
+          <w:szCs w:val="32"/>
+          <w:lang w:val="en-US"/>
+        </w:rPr>
+      </w:pPr>
+      <w:r>
+        <w:rPr>
+          <w:sz w:val="40"/>
+          <w:szCs w:val="40"/>
+          <w:lang w:val="en-US"/>
+        </w:rPr>
+        <w:t xml:space="preserve">Task </w:t>
+      </w:r>
+      <w:r>
+        <w:rPr>
+          <w:sz w:val="40"/>
+          <w:szCs w:val="40"/>
+          <w:lang w:val="en-US"/>
+        </w:rPr>
+        <w:t>30</w:t>
+      </w:r>
+      <w:r>
+        <w:rPr>
+          <w:sz w:val="40"/>
+          <w:szCs w:val="40"/>
+          <w:lang w:val="en-US"/>
+        </w:rPr>
+        <w:t xml:space="preserve">: </w:t>
+      </w:r>
+      <w:r>
+        <w:rPr>
+          <w:rFonts w:hint="eastAsia"/>
+          <w:sz w:val="40"/>
+          <w:szCs w:val="40"/>
+          <w:lang w:val="en-US"/>
+        </w:rPr>
+        <w:t>Test</w:t>
+      </w:r>
+      <w:r>
+        <w:rPr>
+          <w:sz w:val="40"/>
+          <w:szCs w:val="40"/>
+          <w:lang w:val="en-US"/>
+        </w:rPr>
+        <w:t xml:space="preserve"> </w:t>
+      </w:r>
+      <w:r>
+        <w:rPr>
+          <w:rFonts w:hint="eastAsia"/>
+          <w:sz w:val="40"/>
+          <w:szCs w:val="40"/>
+          <w:lang w:val="en-US"/>
+        </w:rPr>
+        <w:t>use</w:t>
+      </w:r>
+      <w:r>
+        <w:rPr>
+          <w:sz w:val="40"/>
+          <w:szCs w:val="40"/>
+          <w:lang w:val="en-US"/>
+        </w:rPr>
+        <w:t xml:space="preserve"> </w:t>
+      </w:r>
+      <w:r>
+        <w:rPr>
+          <w:rFonts w:hint="eastAsia"/>
+          <w:sz w:val="40"/>
+          <w:szCs w:val="40"/>
+          <w:lang w:val="en-US"/>
+        </w:rPr>
+        <w:t>flows</w:t>
+      </w:r>
+      <w:r>
+        <w:rPr>
+          <w:sz w:val="40"/>
+          <w:szCs w:val="40"/>
+          <w:lang w:val="en-US"/>
+        </w:rPr>
+        <w:t xml:space="preserve"> </w:t>
+      </w:r>
+      <w:r>
+        <w:rPr>
+          <w:rFonts w:hint="eastAsia"/>
+          <w:sz w:val="40"/>
+          <w:szCs w:val="40"/>
+          <w:lang w:val="en-US"/>
+        </w:rPr>
+        <w:t>among</w:t>
+      </w:r>
+      <w:r>
+        <w:rPr>
+          <w:sz w:val="40"/>
+          <w:szCs w:val="40"/>
+          <w:lang w:val="en-US"/>
+        </w:rPr>
+        <w:t xml:space="preserve"> </w:t>
+      </w:r>
+      <w:r>
+        <w:rPr>
+          <w:rFonts w:hint="eastAsia"/>
+          <w:sz w:val="40"/>
+          <w:szCs w:val="40"/>
+          <w:lang w:val="en-US"/>
+        </w:rPr>
+        <w:t>screens</w:t>
+      </w:r>
+    </w:p>
+    <w:p>
+      <w:pPr>
+        <w:spacing w:line="360" w:lineRule="auto"/>
+        <w:rPr>
+          <w:sz w:val="32"/>
+          <w:szCs w:val="32"/>
+          <w:lang w:val="en-US"/>
+        </w:rPr>
+      </w:pPr>
+      <w:r>
+        <w:rPr>
+          <w:b/>
+          <w:bCs/>
+          <w:sz w:val="32"/>
+          <w:szCs w:val="32"/>
+          <w:lang w:val="en-US"/>
+        </w:rPr>
+        <w:t>TE</w:t>
+      </w:r>
+      <w:r>
+        <w:rPr>
+          <w:sz w:val="32"/>
+          <w:szCs w:val="32"/>
+          <w:lang w:val="en-US"/>
+        </w:rPr>
+        <w:t xml:space="preserve">: </w:t>
+      </w:r>
+      <w:r>
+        <w:rPr>
+          <w:sz w:val="32"/>
+          <w:szCs w:val="32"/>
+          <w:lang w:val="en-US"/>
+        </w:rPr>
+        <w:t>2</w:t>
+      </w:r>
+      <w:r>
+        <w:rPr>
+          <w:rFonts w:hint="eastAsia"/>
+          <w:sz w:val="32"/>
+          <w:szCs w:val="32"/>
+          <w:lang w:val="en-US"/>
+        </w:rPr>
+        <w:t>hr,</w:t>
+      </w:r>
+      <w:r>
+        <w:rPr>
+          <w:sz w:val="32"/>
+          <w:szCs w:val="32"/>
+          <w:lang w:val="en-US"/>
+        </w:rPr>
+        <w:t xml:space="preserve"> </w:t>
+      </w:r>
+      <w:r>
+        <w:rPr>
+          <w:rFonts w:hint="eastAsia"/>
+          <w:b/>
+          <w:bCs/>
+          <w:sz w:val="32"/>
+          <w:szCs w:val="32"/>
+          <w:lang w:val="en-US"/>
+        </w:rPr>
+        <w:t>Actual</w:t>
+      </w:r>
+      <w:r>
+        <w:rPr>
+          <w:sz w:val="32"/>
+          <w:szCs w:val="32"/>
+          <w:lang w:val="en-US"/>
+        </w:rPr>
+        <w:t xml:space="preserve">: </w:t>
+      </w:r>
+      <w:r>
+        <w:rPr>
+          <w:sz w:val="32"/>
+          <w:szCs w:val="32"/>
+          <w:lang w:val="en-US"/>
+        </w:rPr>
+        <w:t>1</w:t>
+      </w:r>
+      <w:r>
+        <w:rPr>
+          <w:rFonts w:hint="eastAsia"/>
+          <w:sz w:val="32"/>
+          <w:szCs w:val="32"/>
+          <w:lang w:val="en-US"/>
+        </w:rPr>
+        <w:t>hr</w:t>
+      </w:r>
+    </w:p>
+    <w:p>
+      <w:pPr>
+        <w:spacing w:line="360" w:lineRule="auto"/>
+        <w:rPr>
+          <w:sz w:val="32"/>
+          <w:szCs w:val="32"/>
+          <w:lang w:val="en-US"/>
+        </w:rPr>
+      </w:pPr>
+      <w:r>
+        <w:rPr>
+          <w:sz w:val="32"/>
+          <w:szCs w:val="32"/>
+          <w:lang w:val="en-US"/>
+        </w:rPr>
+        <w:t xml:space="preserve">First of all, I enter the game from the "welcome" interface, and click the "play" button to find that I can't enter. I entered my name and successfully entered the game. I click the close button in the upper left corner, and the screen successfully returns from the game interface to the welcome interface. I enter the "game" interface again, click the button of ranking list, and the game successfully enters the "ranking" page. I click the close button at the bottom of the screen, and the game returns to the game interface successfully. I clicked the close button and the game successfully returned to the welcome page. In the "welcome" page, I click the ranking button, and the game enters the </w:t>
+      </w:r>
+      <w:r>
+        <w:rPr>
+          <w:sz w:val="32"/>
+          <w:szCs w:val="32"/>
+          <w:lang w:val="en-US"/>
+        </w:rPr>
+        <w:lastRenderedPageBreak/>
+        <w:t>"ranking" page. The whole smooth operation, button to achieve perfect.</w:t>
+      </w:r>
+    </w:p>
+    <w:p>
+      <w:pPr>
+        <w:spacing w:line="360" w:lineRule="auto"/>
+        <w:rPr>
+          <w:sz w:val="32"/>
+          <w:szCs w:val="32"/>
+          <w:lang w:val="en-US"/>
+        </w:rPr>
+      </w:pPr>
+    </w:p>
+    <w:p>
+      <w:pPr>
+        <w:spacing w:line="360" w:lineRule="auto"/>
+        <w:rPr>
+          <w:sz w:val="32"/>
+          <w:szCs w:val="32"/>
+          <w:lang w:val="en-US"/>
+        </w:rPr>
+      </w:pPr>
+    </w:p>
+    <w:p>
+      <w:pPr>
+        <w:spacing w:line="360" w:lineRule="auto"/>
+        <w:rPr>
+          <w:sz w:val="32"/>
+          <w:szCs w:val="32"/>
+          <w:lang w:val="en-US"/>
+        </w:rPr>
+      </w:pPr>
     </w:p>
     <w:p>
       <w:pPr>

</xml_diff>

<commit_message>
Task 31:  Transfer data from home to game
</commit_message>
<xml_diff>
--- a/COMPX202-A8.docx
+++ b/COMPX202-A8.docx
@@ -7454,19 +7454,8 @@
           <w:szCs w:val="32"/>
           <w:lang w:val="en-US"/>
         </w:rPr>
-        <w:t xml:space="preserve"> </w:t>
-      </w:r>
-      <w:proofErr w:type="gramStart"/>
-      <w:r>
-        <w:rPr>
-          <w:rFonts w:hint="eastAsia"/>
-          <w:sz w:val="32"/>
-          <w:szCs w:val="32"/>
-          <w:lang w:val="en-US"/>
-        </w:rPr>
-        <w:t>Also</w:t>
-      </w:r>
-      <w:proofErr w:type="gramEnd"/>
+        <w:t xml:space="preserve"> Also</w:t>
+      </w:r>
       <w:r>
         <w:rPr>
           <w:sz w:val="32"/>
@@ -7823,25 +7812,7 @@
           <w:szCs w:val="32"/>
           <w:lang w:val="en-US"/>
         </w:rPr>
-        <w:t xml:space="preserve">The welcome screen is also </w:t>
-      </w:r>
-      <w:proofErr w:type="gramStart"/>
-      <w:r>
-        <w:rPr>
-          <w:sz w:val="32"/>
-          <w:szCs w:val="32"/>
-          <w:lang w:val="en-US"/>
-        </w:rPr>
-        <w:t>the every</w:t>
-      </w:r>
-      <w:proofErr w:type="gramEnd"/>
-      <w:r>
-        <w:rPr>
-          <w:sz w:val="32"/>
-          <w:szCs w:val="32"/>
-          <w:lang w:val="en-US"/>
-        </w:rPr>
-        <w:t xml:space="preserve"> first screen when user open the game, thus it must have following functions: 1) game brand </w:t>
+        <w:t xml:space="preserve">The welcome screen is also the every first screen when user open the game, thus it must have following functions: 1) game brand </w:t>
       </w:r>
       <w:r>
         <w:rPr>
@@ -7858,25 +7829,7 @@
           <w:szCs w:val="32"/>
           <w:lang w:val="en-US"/>
         </w:rPr>
-        <w:t xml:space="preserve">: telling user what game he is playing. 2) </w:t>
-      </w:r>
-      <w:proofErr w:type="gramStart"/>
-      <w:r>
-        <w:rPr>
-          <w:sz w:val="32"/>
-          <w:szCs w:val="32"/>
-          <w:lang w:val="en-US"/>
-        </w:rPr>
-        <w:t>A</w:t>
-      </w:r>
-      <w:proofErr w:type="gramEnd"/>
-      <w:r>
-        <w:rPr>
-          <w:sz w:val="32"/>
-          <w:szCs w:val="32"/>
-          <w:lang w:val="en-US"/>
-        </w:rPr>
-        <w:t xml:space="preserve"> input allow user to type in his name. 3) A play button to start the game (go to the game </w:t>
+        <w:t xml:space="preserve">: telling user what game he is playing. 2) A input allow user to type in his name. 3) A play button to start the game (go to the game </w:t>
       </w:r>
       <w:r>
         <w:rPr>
@@ -8765,7 +8718,23 @@
           <w:szCs w:val="32"/>
           <w:lang w:val="en-US"/>
         </w:rPr>
-        <w:t>According to the sketch above, I made some minor adjustments in the layout. Make the overall welcome interface more concise</w:t>
+        <w:t xml:space="preserve">According to the sketch above, I made some minor adjustments in the layout. Make the overall welcome </w:t>
+      </w:r>
+      <w:r>
+        <w:rPr>
+          <w:sz w:val="32"/>
+          <w:szCs w:val="32"/>
+          <w:lang w:val="en-US"/>
+        </w:rPr>
+        <w:t>screen</w:t>
+      </w:r>
+      <w:r>
+        <w:rPr>
+          <w:sz w:val="32"/>
+          <w:szCs w:val="32"/>
+          <w:lang w:val="en-US"/>
+        </w:rPr>
+        <w:t xml:space="preserve"> more concise</w:t>
       </w:r>
       <w:r>
         <w:rPr>
@@ -9683,25 +9652,7 @@
           <w:szCs w:val="32"/>
           <w:lang w:val="en-US"/>
         </w:rPr>
-        <w:t xml:space="preserve"> 1) A tip message tells user the game is going to start. 2) A cancel button which stops the current game and go back to home screen. 3) A replay button allows user to replay the game. 4) A rank button allows user to go to the score screen. 5) A message in the top showing real-time score. 6) A message box </w:t>
-      </w:r>
-      <w:proofErr w:type="gramStart"/>
-      <w:r>
-        <w:rPr>
-          <w:sz w:val="32"/>
-          <w:szCs w:val="32"/>
-          <w:lang w:val="en-US"/>
-        </w:rPr>
-        <w:t>pop</w:t>
-      </w:r>
-      <w:proofErr w:type="gramEnd"/>
-      <w:r>
-        <w:rPr>
-          <w:sz w:val="32"/>
-          <w:szCs w:val="32"/>
-          <w:lang w:val="en-US"/>
-        </w:rPr>
-        <w:t xml:space="preserve"> up after the game is </w:t>
+        <w:t xml:space="preserve"> 1) A tip message tells user the game is going to start. 2) A cancel button which stops the current game and go back to home screen. 3) A replay button allows user to replay the game. 4) A rank button allows user to go to the score screen. 5) A message in the top showing real-time score. 6) A message box pop up after the game is </w:t>
       </w:r>
       <w:r>
         <w:rPr>
@@ -10612,7 +10563,6 @@
         </w:rPr>
         <w:t xml:space="preserve"> </w:t>
       </w:r>
-      <w:proofErr w:type="gramStart"/>
       <w:r>
         <w:rPr>
           <w:rFonts w:hint="eastAsia"/>
@@ -10622,7 +10572,6 @@
         </w:rPr>
         <w:t>reach</w:t>
       </w:r>
-      <w:proofErr w:type="gramEnd"/>
       <w:r>
         <w:rPr>
           <w:sz w:val="32"/>
@@ -10696,25 +10645,7 @@
           <w:szCs w:val="32"/>
           <w:lang w:val="en-US"/>
         </w:rPr>
-        <w:t xml:space="preserve"> the one nearer the top screen contains more </w:t>
-      </w:r>
-      <w:proofErr w:type="gramStart"/>
-      <w:r>
-        <w:rPr>
-          <w:sz w:val="32"/>
-          <w:szCs w:val="32"/>
-          <w:lang w:val="en-US"/>
-        </w:rPr>
-        <w:t>points(</w:t>
-      </w:r>
-      <w:proofErr w:type="gramEnd"/>
-      <w:r>
-        <w:rPr>
-          <w:sz w:val="32"/>
-          <w:szCs w:val="32"/>
-          <w:lang w:val="en-US"/>
-        </w:rPr>
-        <w:t xml:space="preserve">3points, 2points, 1point). </w:t>
+        <w:t xml:space="preserve"> the one nearer the top screen contains more points(3points, 2points, 1point). </w:t>
       </w:r>
       <w:r>
         <w:rPr>
@@ -10724,7 +10655,6 @@
         </w:rPr>
         <w:t xml:space="preserve">The total points will </w:t>
       </w:r>
-      <w:proofErr w:type="gramStart"/>
       <w:r>
         <w:rPr>
           <w:rFonts w:hint="eastAsia"/>
@@ -10734,7 +10664,6 @@
         </w:rPr>
         <w:t>accumulated</w:t>
       </w:r>
-      <w:proofErr w:type="gramEnd"/>
       <w:r>
         <w:rPr>
           <w:sz w:val="32"/>
@@ -11800,7 +11729,6 @@
         </w:rPr>
         <w:t xml:space="preserve"> and Circle class </w:t>
       </w:r>
-      <w:proofErr w:type="gramStart"/>
       <w:r>
         <w:rPr>
           <w:rFonts w:hint="eastAsia"/>
@@ -11827,7 +11755,6 @@
         </w:rPr>
         <w:t>both</w:t>
       </w:r>
-      <w:proofErr w:type="gramEnd"/>
       <w:r>
         <w:rPr>
           <w:sz w:val="32"/>
@@ -12102,7 +12029,23 @@
           <w:szCs w:val="32"/>
           <w:lang w:val="en-US"/>
         </w:rPr>
-        <w:t>Green is a very difficult color to match, so I still choose white as the bottom color of the game interface, and Pinball uses green complementary color, purple. Obstacles are still black to highlight the characteristics of obstacles.</w:t>
+        <w:t xml:space="preserve">Green is a very difficult color to match, so I still choose white as the bottom color of the game </w:t>
+      </w:r>
+      <w:r>
+        <w:rPr>
+          <w:sz w:val="32"/>
+          <w:szCs w:val="32"/>
+          <w:lang w:val="en-US"/>
+        </w:rPr>
+        <w:t>screen</w:t>
+      </w:r>
+      <w:r>
+        <w:rPr>
+          <w:sz w:val="32"/>
+          <w:szCs w:val="32"/>
+          <w:lang w:val="en-US"/>
+        </w:rPr>
+        <w:t>, and Pinball uses green complementary color, purple. Obstacles are still black to highlight the characteristics of obstacles.</w:t>
       </w:r>
     </w:p>
     <w:p>
@@ -12303,7 +12246,39 @@
           <w:szCs w:val="32"/>
           <w:lang w:val="en-US"/>
         </w:rPr>
-        <w:t>The main difficulty of layout lies in the distribution of obstacles in the interface. Once the distribution is not good, it will cause the game to be too simple or too difficult. Here is the final game interface.</w:t>
+        <w:t xml:space="preserve">The main difficulty of layout lies in the distribution of obstacles in the </w:t>
+      </w:r>
+      <w:r>
+        <w:rPr>
+          <w:sz w:val="32"/>
+          <w:szCs w:val="32"/>
+          <w:lang w:val="en-US"/>
+        </w:rPr>
+        <w:t>screen</w:t>
+      </w:r>
+      <w:r>
+        <w:rPr>
+          <w:sz w:val="32"/>
+          <w:szCs w:val="32"/>
+          <w:lang w:val="en-US"/>
+        </w:rPr>
+        <w:t xml:space="preserve">. Once the distribution is not good, it will cause the game to be too simple or too difficult. Here is the final game </w:t>
+      </w:r>
+      <w:r>
+        <w:rPr>
+          <w:sz w:val="32"/>
+          <w:szCs w:val="32"/>
+          <w:lang w:val="en-US"/>
+        </w:rPr>
+        <w:t>screen</w:t>
+      </w:r>
+      <w:r>
+        <w:rPr>
+          <w:sz w:val="32"/>
+          <w:szCs w:val="32"/>
+          <w:lang w:val="en-US"/>
+        </w:rPr>
+        <w:t>.</w:t>
       </w:r>
     </w:p>
     <w:p>
@@ -12650,25 +12625,7 @@
           <w:szCs w:val="32"/>
           <w:lang w:val="en-US"/>
         </w:rPr>
-        <w:t xml:space="preserve">the ball will start move. If the touch </w:t>
-      </w:r>
-      <w:proofErr w:type="gramStart"/>
-      <w:r>
-        <w:rPr>
-          <w:sz w:val="32"/>
-          <w:szCs w:val="32"/>
-          <w:lang w:val="en-US"/>
-        </w:rPr>
-        <w:t>point</w:t>
-      </w:r>
-      <w:proofErr w:type="gramEnd"/>
-      <w:r>
-        <w:rPr>
-          <w:sz w:val="32"/>
-          <w:szCs w:val="32"/>
-          <w:lang w:val="en-US"/>
-        </w:rPr>
-        <w:t xml:space="preserve"> far away from ball, ball will not be moved. 2) Ball will move follow the direction </w:t>
+        <w:t xml:space="preserve">the ball will start move. If the touch point far away from ball, ball will not be moved. 2) Ball will move follow the direction </w:t>
       </w:r>
       <w:r>
         <w:rPr>
@@ -13690,7 +13647,6 @@
         </w:rPr>
         <w:t xml:space="preserve"> </w:t>
       </w:r>
-      <w:proofErr w:type="gramStart"/>
       <w:r>
         <w:rPr>
           <w:rFonts w:hint="eastAsia"/>
@@ -13700,7 +13656,6 @@
         </w:rPr>
         <w:t>move</w:t>
       </w:r>
-      <w:proofErr w:type="gramEnd"/>
       <w:r>
         <w:rPr>
           <w:sz w:val="32"/>
@@ -14755,7 +14710,6 @@
         </w:rPr>
         <w:t xml:space="preserve"> </w:t>
       </w:r>
-      <w:proofErr w:type="gramStart"/>
       <w:r>
         <w:rPr>
           <w:rFonts w:hint="eastAsia"/>
@@ -14765,7 +14719,6 @@
         </w:rPr>
         <w:t>intersect</w:t>
       </w:r>
-      <w:proofErr w:type="gramEnd"/>
       <w:r>
         <w:rPr>
           <w:sz w:val="32"/>
@@ -15163,25 +15116,7 @@
           <w:szCs w:val="32"/>
           <w:lang w:val="en-US"/>
         </w:rPr>
-        <w:t xml:space="preserve">When testing obstacles, I found that the width of the obstacles is too large, which makes the ball easy to touch and makes scoring difficult. </w:t>
-      </w:r>
-      <w:proofErr w:type="gramStart"/>
-      <w:r>
-        <w:rPr>
-          <w:sz w:val="32"/>
-          <w:szCs w:val="32"/>
-          <w:lang w:val="en-US"/>
-        </w:rPr>
-        <w:t>So</w:t>
-      </w:r>
-      <w:proofErr w:type="gramEnd"/>
-      <w:r>
-        <w:rPr>
-          <w:sz w:val="32"/>
-          <w:szCs w:val="32"/>
-          <w:lang w:val="en-US"/>
-        </w:rPr>
-        <w:t xml:space="preserve"> I reduced the size and location of the obstacles. For mobile obstacles, I reduce their movement range and speed, because too difficult games will lead to a very poor sense of experience.</w:t>
+        <w:t>When testing obstacles, I found that the width of the obstacles is too large, which makes the ball easy to touch and makes scoring difficult. So I reduced the size and location of the obstacles. For mobile obstacles, I reduce their movement range and speed, because too difficult games will lead to a very poor sense of experience.</w:t>
       </w:r>
     </w:p>
     <w:p>
@@ -15351,25 +15286,7 @@
           <w:szCs w:val="32"/>
           <w:lang w:val="en-US"/>
         </w:rPr>
-        <w:t xml:space="preserve">For the target ball, during the test, I found that the number of target balls was too small. It's very difficult for the purple ball to hit the green target ball, which makes scoring very difficult. </w:t>
-      </w:r>
-      <w:proofErr w:type="gramStart"/>
-      <w:r>
-        <w:rPr>
-          <w:sz w:val="32"/>
-          <w:szCs w:val="32"/>
-          <w:lang w:val="en-US"/>
-        </w:rPr>
-        <w:t>So</w:t>
-      </w:r>
-      <w:proofErr w:type="gramEnd"/>
-      <w:r>
-        <w:rPr>
-          <w:sz w:val="32"/>
-          <w:szCs w:val="32"/>
-          <w:lang w:val="en-US"/>
-        </w:rPr>
-        <w:t xml:space="preserve"> I increased the </w:t>
+        <w:t xml:space="preserve">For the target ball, during the test, I found that the number of target balls was too small. It's very difficult for the purple ball to hit the green target ball, which makes scoring very difficult. So I increased the </w:t>
       </w:r>
       <w:r>
         <w:rPr>
@@ -18972,16 +18889,7 @@
           <w:szCs w:val="32"/>
           <w:lang w:val="en-US"/>
         </w:rPr>
-        <w:t xml:space="preserve">: 1) A big </w:t>
-      </w:r>
-      <w:proofErr w:type="gramStart"/>
-      <w:r>
-        <w:rPr>
-          <w:sz w:val="32"/>
-          <w:szCs w:val="32"/>
-          <w:lang w:val="en-US"/>
-        </w:rPr>
-        <w:t>title</w:t>
+        <w:t>: 1) A big title</w:t>
       </w:r>
       <w:r>
         <w:rPr>
@@ -18992,7 +18900,6 @@
         </w:rPr>
         <w:t>(</w:t>
       </w:r>
-      <w:proofErr w:type="gramEnd"/>
       <w:r>
         <w:rPr>
           <w:sz w:val="32"/>
@@ -21716,23 +21623,7 @@
           <w:szCs w:val="40"/>
           <w:lang w:val="en-US"/>
         </w:rPr>
-        <w:t xml:space="preserve">Task </w:t>
-      </w:r>
-      <w:r>
-        <w:rPr>
-          <w:sz w:val="40"/>
-          <w:szCs w:val="40"/>
-          <w:lang w:val="en-US"/>
-        </w:rPr>
-        <w:t>30</w:t>
-      </w:r>
-      <w:r>
-        <w:rPr>
-          <w:sz w:val="40"/>
-          <w:szCs w:val="40"/>
-          <w:lang w:val="en-US"/>
-        </w:rPr>
-        <w:t xml:space="preserve">: </w:t>
+        <w:t xml:space="preserve">Task 30: </w:t>
       </w:r>
       <w:r>
         <w:rPr>
@@ -21837,15 +21728,7 @@
           <w:szCs w:val="32"/>
           <w:lang w:val="en-US"/>
         </w:rPr>
-        <w:t xml:space="preserve">: </w:t>
-      </w:r>
-      <w:r>
-        <w:rPr>
-          <w:sz w:val="32"/>
-          <w:szCs w:val="32"/>
-          <w:lang w:val="en-US"/>
-        </w:rPr>
-        <w:t>2</w:t>
+        <w:t>: 2</w:t>
       </w:r>
       <w:r>
         <w:rPr>
@@ -21881,15 +21764,7 @@
           <w:szCs w:val="32"/>
           <w:lang w:val="en-US"/>
         </w:rPr>
-        <w:t xml:space="preserve">: </w:t>
-      </w:r>
-      <w:r>
-        <w:rPr>
-          <w:sz w:val="32"/>
-          <w:szCs w:val="32"/>
-          <w:lang w:val="en-US"/>
-        </w:rPr>
-        <w:t>1</w:t>
+        <w:t>: 1</w:t>
       </w:r>
       <w:r>
         <w:rPr>
@@ -21916,22 +21791,843 @@
           <w:szCs w:val="32"/>
           <w:lang w:val="en-US"/>
         </w:rPr>
-        <w:t xml:space="preserve">First of all, I enter the game from the "welcome" interface, and click the "play" button to find that I can't enter. I entered my name and successfully entered the game. I click the close button in the upper left corner, and the screen successfully returns from the game interface to the welcome interface. I enter the "game" interface again, click the button of ranking list, and the game successfully enters the "ranking" page. I click the close button at the bottom of the screen, and the game returns to the game interface successfully. I clicked the close button and the game successfully returned to the welcome page. In the "welcome" page, I click the ranking button, and the game enters the </w:t>
-      </w:r>
-      <w:r>
-        <w:rPr>
-          <w:sz w:val="32"/>
-          <w:szCs w:val="32"/>
-          <w:lang w:val="en-US"/>
-        </w:rPr>
-        <w:lastRenderedPageBreak/>
-        <w:t>"ranking" page. The whole smooth operation, button to achieve perfect.</w:t>
+        <w:t xml:space="preserve">First of all, I enter the game from the "welcome" </w:t>
+      </w:r>
+      <w:r>
+        <w:rPr>
+          <w:sz w:val="32"/>
+          <w:szCs w:val="32"/>
+          <w:lang w:val="en-US"/>
+        </w:rPr>
+        <w:t>screen</w:t>
+      </w:r>
+      <w:r>
+        <w:rPr>
+          <w:sz w:val="32"/>
+          <w:szCs w:val="32"/>
+          <w:lang w:val="en-US"/>
+        </w:rPr>
+        <w:t xml:space="preserve">, and click the "play" button to find that I can't enter. I entered my name and successfully entered the game. I click the close button in the upper left corner, and the screen successfully returns from the game </w:t>
+      </w:r>
+      <w:r>
+        <w:rPr>
+          <w:sz w:val="32"/>
+          <w:szCs w:val="32"/>
+          <w:lang w:val="en-US"/>
+        </w:rPr>
+        <w:t>screen</w:t>
+      </w:r>
+      <w:r>
+        <w:rPr>
+          <w:sz w:val="32"/>
+          <w:szCs w:val="32"/>
+          <w:lang w:val="en-US"/>
+        </w:rPr>
+        <w:t xml:space="preserve"> to the welcome </w:t>
+      </w:r>
+      <w:r>
+        <w:rPr>
+          <w:sz w:val="32"/>
+          <w:szCs w:val="32"/>
+          <w:lang w:val="en-US"/>
+        </w:rPr>
+        <w:t>screen</w:t>
+      </w:r>
+      <w:r>
+        <w:rPr>
+          <w:sz w:val="32"/>
+          <w:szCs w:val="32"/>
+          <w:lang w:val="en-US"/>
+        </w:rPr>
+        <w:t xml:space="preserve">. I enter the "game" </w:t>
+      </w:r>
+      <w:r>
+        <w:rPr>
+          <w:sz w:val="32"/>
+          <w:szCs w:val="32"/>
+          <w:lang w:val="en-US"/>
+        </w:rPr>
+        <w:t>screen</w:t>
+      </w:r>
+      <w:r>
+        <w:rPr>
+          <w:sz w:val="32"/>
+          <w:szCs w:val="32"/>
+          <w:lang w:val="en-US"/>
+        </w:rPr>
+        <w:t xml:space="preserve"> again, click the button of ranking list, and the game successfully enters the "ranking" page. I click the close button at the bottom of the screen, and the game returns to the game </w:t>
+      </w:r>
+      <w:r>
+        <w:rPr>
+          <w:sz w:val="32"/>
+          <w:szCs w:val="32"/>
+          <w:lang w:val="en-US"/>
+        </w:rPr>
+        <w:t>screen</w:t>
+      </w:r>
+      <w:r>
+        <w:rPr>
+          <w:sz w:val="32"/>
+          <w:szCs w:val="32"/>
+          <w:lang w:val="en-US"/>
+        </w:rPr>
+        <w:t xml:space="preserve"> successfully. I clicked the close button and the game successfully returned to the welcome page. In the "welcome" page, I click the ranking button, and the game enters the "ranking" page. The whole smooth operation, button to achieve perfect.</w:t>
       </w:r>
     </w:p>
     <w:p>
       <w:pPr>
         <w:spacing w:line="360" w:lineRule="auto"/>
         <w:rPr>
+          <w:sz w:val="40"/>
+          <w:szCs w:val="40"/>
+          <w:lang w:val="en-US"/>
+        </w:rPr>
+      </w:pPr>
+      <w:r>
+        <w:rPr>
+          <w:sz w:val="40"/>
+          <w:szCs w:val="40"/>
+          <w:lang w:val="en-US"/>
+        </w:rPr>
+        <w:lastRenderedPageBreak/>
+        <w:t>Task 3</w:t>
+      </w:r>
+      <w:r>
+        <w:rPr>
+          <w:sz w:val="40"/>
+          <w:szCs w:val="40"/>
+          <w:lang w:val="en-US"/>
+        </w:rPr>
+        <w:t>1</w:t>
+      </w:r>
+      <w:r>
+        <w:rPr>
+          <w:sz w:val="40"/>
+          <w:szCs w:val="40"/>
+          <w:lang w:val="en-US"/>
+        </w:rPr>
+        <w:t xml:space="preserve">: </w:t>
+      </w:r>
+      <w:r>
+        <w:rPr>
+          <w:rFonts w:hint="eastAsia"/>
+          <w:sz w:val="40"/>
+          <w:szCs w:val="40"/>
+          <w:lang w:val="en-US"/>
+        </w:rPr>
+        <w:t xml:space="preserve"> </w:t>
+      </w:r>
+      <w:r>
+        <w:rPr>
+          <w:rFonts w:hint="eastAsia"/>
+          <w:sz w:val="40"/>
+          <w:szCs w:val="40"/>
+          <w:lang w:val="en-US"/>
+        </w:rPr>
+        <w:t>Transfer</w:t>
+      </w:r>
+      <w:r>
+        <w:rPr>
+          <w:sz w:val="40"/>
+          <w:szCs w:val="40"/>
+          <w:lang w:val="en-US"/>
+        </w:rPr>
+        <w:t xml:space="preserve"> </w:t>
+      </w:r>
+      <w:r>
+        <w:rPr>
+          <w:rFonts w:hint="eastAsia"/>
+          <w:sz w:val="40"/>
+          <w:szCs w:val="40"/>
+          <w:lang w:val="en-US"/>
+        </w:rPr>
+        <w:t>data</w:t>
+      </w:r>
+      <w:r>
+        <w:rPr>
+          <w:sz w:val="40"/>
+          <w:szCs w:val="40"/>
+          <w:lang w:val="en-US"/>
+        </w:rPr>
+        <w:t xml:space="preserve"> </w:t>
+      </w:r>
+      <w:r>
+        <w:rPr>
+          <w:rFonts w:hint="eastAsia"/>
+          <w:sz w:val="40"/>
+          <w:szCs w:val="40"/>
+          <w:lang w:val="en-US"/>
+        </w:rPr>
+        <w:t>from</w:t>
+      </w:r>
+      <w:r>
+        <w:rPr>
+          <w:sz w:val="40"/>
+          <w:szCs w:val="40"/>
+          <w:lang w:val="en-US"/>
+        </w:rPr>
+        <w:t xml:space="preserve"> </w:t>
+      </w:r>
+      <w:r>
+        <w:rPr>
+          <w:rFonts w:hint="eastAsia"/>
+          <w:sz w:val="40"/>
+          <w:szCs w:val="40"/>
+          <w:lang w:val="en-US"/>
+        </w:rPr>
+        <w:t>home</w:t>
+      </w:r>
+      <w:r>
+        <w:rPr>
+          <w:sz w:val="40"/>
+          <w:szCs w:val="40"/>
+          <w:lang w:val="en-US"/>
+        </w:rPr>
+        <w:t xml:space="preserve"> </w:t>
+      </w:r>
+      <w:r>
+        <w:rPr>
+          <w:rFonts w:hint="eastAsia"/>
+          <w:sz w:val="40"/>
+          <w:szCs w:val="40"/>
+          <w:lang w:val="en-US"/>
+        </w:rPr>
+        <w:t>to</w:t>
+      </w:r>
+      <w:r>
+        <w:rPr>
+          <w:sz w:val="40"/>
+          <w:szCs w:val="40"/>
+          <w:lang w:val="en-US"/>
+        </w:rPr>
+        <w:t xml:space="preserve"> </w:t>
+      </w:r>
+      <w:r>
+        <w:rPr>
+          <w:rFonts w:hint="eastAsia"/>
+          <w:sz w:val="40"/>
+          <w:szCs w:val="40"/>
+          <w:lang w:val="en-US"/>
+        </w:rPr>
+        <w:t>game</w:t>
+      </w:r>
+    </w:p>
+    <w:p>
+      <w:pPr>
+        <w:spacing w:line="360" w:lineRule="auto"/>
+        <w:rPr>
+          <w:rFonts w:hint="eastAsia"/>
+          <w:sz w:val="32"/>
+          <w:szCs w:val="32"/>
+          <w:lang w:val="en-US"/>
+        </w:rPr>
+      </w:pPr>
+      <w:r>
+        <w:rPr>
+          <w:b/>
+          <w:bCs/>
+          <w:sz w:val="32"/>
+          <w:szCs w:val="32"/>
+          <w:lang w:val="en-US"/>
+        </w:rPr>
+        <w:t>TE</w:t>
+      </w:r>
+      <w:r>
+        <w:rPr>
+          <w:sz w:val="32"/>
+          <w:szCs w:val="32"/>
+          <w:lang w:val="en-US"/>
+        </w:rPr>
+        <w:t xml:space="preserve">: </w:t>
+      </w:r>
+      <w:r>
+        <w:rPr>
+          <w:sz w:val="32"/>
+          <w:szCs w:val="32"/>
+          <w:lang w:val="en-US"/>
+        </w:rPr>
+        <w:t>1</w:t>
+      </w:r>
+      <w:r>
+        <w:rPr>
+          <w:rFonts w:hint="eastAsia"/>
+          <w:sz w:val="32"/>
+          <w:szCs w:val="32"/>
+          <w:lang w:val="en-US"/>
+        </w:rPr>
+        <w:t>hr,</w:t>
+      </w:r>
+      <w:r>
+        <w:rPr>
+          <w:sz w:val="32"/>
+          <w:szCs w:val="32"/>
+          <w:lang w:val="en-US"/>
+        </w:rPr>
+        <w:t xml:space="preserve"> </w:t>
+      </w:r>
+      <w:r>
+        <w:rPr>
+          <w:rFonts w:hint="eastAsia"/>
+          <w:b/>
+          <w:bCs/>
+          <w:sz w:val="32"/>
+          <w:szCs w:val="32"/>
+          <w:lang w:val="en-US"/>
+        </w:rPr>
+        <w:t>Actual</w:t>
+      </w:r>
+      <w:r>
+        <w:rPr>
+          <w:sz w:val="32"/>
+          <w:szCs w:val="32"/>
+          <w:lang w:val="en-US"/>
+        </w:rPr>
+        <w:t xml:space="preserve">: </w:t>
+      </w:r>
+      <w:r>
+        <w:rPr>
+          <w:sz w:val="32"/>
+          <w:szCs w:val="32"/>
+          <w:lang w:val="en-US"/>
+        </w:rPr>
+        <w:t>30mins</w:t>
+      </w:r>
+    </w:p>
+    <w:p>
+      <w:pPr>
+        <w:spacing w:line="360" w:lineRule="auto"/>
+        <w:rPr>
+          <w:sz w:val="32"/>
+          <w:szCs w:val="32"/>
+          <w:lang w:val="en-US"/>
+        </w:rPr>
+      </w:pPr>
+      <w:r>
+        <w:rPr>
+          <w:rFonts w:hint="eastAsia"/>
+          <w:sz w:val="32"/>
+          <w:szCs w:val="32"/>
+          <w:lang w:val="en-US"/>
+        </w:rPr>
+        <w:t>The</w:t>
+      </w:r>
+      <w:r>
+        <w:rPr>
+          <w:sz w:val="32"/>
+          <w:szCs w:val="32"/>
+          <w:lang w:val="en-US"/>
+        </w:rPr>
+        <w:t xml:space="preserve"> </w:t>
+      </w:r>
+      <w:r>
+        <w:rPr>
+          <w:rFonts w:hint="eastAsia"/>
+          <w:sz w:val="32"/>
+          <w:szCs w:val="32"/>
+          <w:lang w:val="en-US"/>
+        </w:rPr>
+        <w:t>only</w:t>
+      </w:r>
+      <w:r>
+        <w:rPr>
+          <w:sz w:val="32"/>
+          <w:szCs w:val="32"/>
+          <w:lang w:val="en-US"/>
+        </w:rPr>
+        <w:t xml:space="preserve"> </w:t>
+      </w:r>
+      <w:r>
+        <w:rPr>
+          <w:rFonts w:hint="eastAsia"/>
+          <w:sz w:val="32"/>
+          <w:szCs w:val="32"/>
+          <w:lang w:val="en-US"/>
+        </w:rPr>
+        <w:t>data</w:t>
+      </w:r>
+      <w:r>
+        <w:rPr>
+          <w:sz w:val="32"/>
+          <w:szCs w:val="32"/>
+          <w:lang w:val="en-US"/>
+        </w:rPr>
+        <w:t xml:space="preserve"> </w:t>
+      </w:r>
+      <w:r>
+        <w:rPr>
+          <w:rFonts w:hint="eastAsia"/>
+          <w:sz w:val="32"/>
+          <w:szCs w:val="32"/>
+          <w:lang w:val="en-US"/>
+        </w:rPr>
+        <w:t>needs</w:t>
+      </w:r>
+      <w:r>
+        <w:rPr>
+          <w:sz w:val="32"/>
+          <w:szCs w:val="32"/>
+          <w:lang w:val="en-US"/>
+        </w:rPr>
+        <w:t xml:space="preserve"> </w:t>
+      </w:r>
+      <w:r>
+        <w:rPr>
+          <w:rFonts w:hint="eastAsia"/>
+          <w:sz w:val="32"/>
+          <w:szCs w:val="32"/>
+          <w:lang w:val="en-US"/>
+        </w:rPr>
+        <w:t>t</w:t>
+      </w:r>
+      <w:r>
+        <w:rPr>
+          <w:sz w:val="32"/>
+          <w:szCs w:val="32"/>
+          <w:lang w:val="en-US"/>
+        </w:rPr>
+        <w:t xml:space="preserve">o be </w:t>
+      </w:r>
+      <w:r>
+        <w:rPr>
+          <w:rFonts w:hint="eastAsia"/>
+          <w:sz w:val="32"/>
+          <w:szCs w:val="32"/>
+          <w:lang w:val="en-US"/>
+        </w:rPr>
+        <w:t>transferred</w:t>
+      </w:r>
+      <w:r>
+        <w:rPr>
+          <w:sz w:val="32"/>
+          <w:szCs w:val="32"/>
+          <w:lang w:val="en-US"/>
+        </w:rPr>
+        <w:t xml:space="preserve"> </w:t>
+      </w:r>
+      <w:r>
+        <w:rPr>
+          <w:rFonts w:hint="eastAsia"/>
+          <w:sz w:val="32"/>
+          <w:szCs w:val="32"/>
+          <w:lang w:val="en-US"/>
+        </w:rPr>
+        <w:t>from</w:t>
+      </w:r>
+      <w:r>
+        <w:rPr>
+          <w:sz w:val="32"/>
+          <w:szCs w:val="32"/>
+          <w:lang w:val="en-US"/>
+        </w:rPr>
+        <w:t xml:space="preserve"> </w:t>
+      </w:r>
+      <w:r>
+        <w:rPr>
+          <w:rFonts w:hint="eastAsia"/>
+          <w:sz w:val="32"/>
+          <w:szCs w:val="32"/>
+          <w:lang w:val="en-US"/>
+        </w:rPr>
+        <w:t>welcome</w:t>
+      </w:r>
+      <w:r>
+        <w:rPr>
+          <w:sz w:val="32"/>
+          <w:szCs w:val="32"/>
+          <w:lang w:val="en-US"/>
+        </w:rPr>
+        <w:t xml:space="preserve"> </w:t>
+      </w:r>
+      <w:r>
+        <w:rPr>
+          <w:rFonts w:hint="eastAsia"/>
+          <w:sz w:val="32"/>
+          <w:szCs w:val="32"/>
+          <w:lang w:val="en-US"/>
+        </w:rPr>
+        <w:t>screen</w:t>
+      </w:r>
+      <w:r>
+        <w:rPr>
+          <w:sz w:val="32"/>
+          <w:szCs w:val="32"/>
+          <w:lang w:val="en-US"/>
+        </w:rPr>
+        <w:t xml:space="preserve"> </w:t>
+      </w:r>
+      <w:r>
+        <w:rPr>
+          <w:rFonts w:hint="eastAsia"/>
+          <w:sz w:val="32"/>
+          <w:szCs w:val="32"/>
+          <w:lang w:val="en-US"/>
+        </w:rPr>
+        <w:t>to</w:t>
+      </w:r>
+      <w:r>
+        <w:rPr>
+          <w:sz w:val="32"/>
+          <w:szCs w:val="32"/>
+          <w:lang w:val="en-US"/>
+        </w:rPr>
+        <w:t xml:space="preserve"> </w:t>
+      </w:r>
+      <w:r>
+        <w:rPr>
+          <w:rFonts w:hint="eastAsia"/>
+          <w:sz w:val="32"/>
+          <w:szCs w:val="32"/>
+          <w:lang w:val="en-US"/>
+        </w:rPr>
+        <w:t>game</w:t>
+      </w:r>
+      <w:r>
+        <w:rPr>
+          <w:sz w:val="32"/>
+          <w:szCs w:val="32"/>
+          <w:lang w:val="en-US"/>
+        </w:rPr>
+        <w:t xml:space="preserve"> </w:t>
+      </w:r>
+      <w:r>
+        <w:rPr>
+          <w:rFonts w:hint="eastAsia"/>
+          <w:sz w:val="32"/>
+          <w:szCs w:val="32"/>
+          <w:lang w:val="en-US"/>
+        </w:rPr>
+        <w:t>screen</w:t>
+      </w:r>
+      <w:r>
+        <w:rPr>
+          <w:sz w:val="32"/>
+          <w:szCs w:val="32"/>
+          <w:lang w:val="en-US"/>
+        </w:rPr>
+        <w:t xml:space="preserve"> </w:t>
+      </w:r>
+      <w:r>
+        <w:rPr>
+          <w:rFonts w:hint="eastAsia"/>
+          <w:sz w:val="32"/>
+          <w:szCs w:val="32"/>
+          <w:lang w:val="en-US"/>
+        </w:rPr>
+        <w:t>is</w:t>
+      </w:r>
+      <w:r>
+        <w:rPr>
+          <w:sz w:val="32"/>
+          <w:szCs w:val="32"/>
+          <w:lang w:val="en-US"/>
+        </w:rPr>
+        <w:t xml:space="preserve"> </w:t>
+      </w:r>
+      <w:r>
+        <w:rPr>
+          <w:rFonts w:hint="eastAsia"/>
+          <w:sz w:val="32"/>
+          <w:szCs w:val="32"/>
+          <w:lang w:val="en-US"/>
+        </w:rPr>
+        <w:t>the</w:t>
+      </w:r>
+      <w:r>
+        <w:rPr>
+          <w:sz w:val="32"/>
+          <w:szCs w:val="32"/>
+          <w:lang w:val="en-US"/>
+        </w:rPr>
+        <w:t xml:space="preserve"> </w:t>
+      </w:r>
+      <w:r>
+        <w:rPr>
+          <w:rFonts w:hint="eastAsia"/>
+          <w:sz w:val="32"/>
+          <w:szCs w:val="32"/>
+          <w:lang w:val="en-US"/>
+        </w:rPr>
+        <w:t>player</w:t>
+      </w:r>
+      <w:r>
+        <w:rPr>
+          <w:sz w:val="32"/>
+          <w:szCs w:val="32"/>
+          <w:lang w:val="en-US"/>
+        </w:rPr>
+        <w:t xml:space="preserve"> </w:t>
+      </w:r>
+      <w:r>
+        <w:rPr>
+          <w:rFonts w:hint="eastAsia"/>
+          <w:sz w:val="32"/>
+          <w:szCs w:val="32"/>
+          <w:lang w:val="en-US"/>
+        </w:rPr>
+        <w:t>name</w:t>
+      </w:r>
+      <w:r>
+        <w:rPr>
+          <w:sz w:val="32"/>
+          <w:szCs w:val="32"/>
+          <w:lang w:val="en-US"/>
+        </w:rPr>
+        <w:t xml:space="preserve">, it is also for the later on score recordings. In detail, the game </w:t>
+      </w:r>
+      <w:r>
+        <w:rPr>
+          <w:rFonts w:hint="eastAsia"/>
+          <w:sz w:val="32"/>
+          <w:szCs w:val="32"/>
+          <w:lang w:val="en-US"/>
+        </w:rPr>
+        <w:t>screen</w:t>
+      </w:r>
+      <w:r>
+        <w:rPr>
+          <w:sz w:val="32"/>
+          <w:szCs w:val="32"/>
+          <w:lang w:val="en-US"/>
+        </w:rPr>
+        <w:t xml:space="preserve"> </w:t>
+      </w:r>
+      <w:r>
+        <w:rPr>
+          <w:rFonts w:hint="eastAsia"/>
+          <w:sz w:val="32"/>
+          <w:szCs w:val="32"/>
+          <w:lang w:val="en-US"/>
+        </w:rPr>
+        <w:t>will</w:t>
+      </w:r>
+      <w:r>
+        <w:rPr>
+          <w:sz w:val="32"/>
+          <w:szCs w:val="32"/>
+          <w:lang w:val="en-US"/>
+        </w:rPr>
+        <w:t xml:space="preserve"> </w:t>
+      </w:r>
+      <w:r>
+        <w:rPr>
+          <w:rFonts w:hint="eastAsia"/>
+          <w:sz w:val="32"/>
+          <w:szCs w:val="32"/>
+          <w:lang w:val="en-US"/>
+        </w:rPr>
+        <w:t>show</w:t>
+      </w:r>
+      <w:r>
+        <w:rPr>
+          <w:sz w:val="32"/>
+          <w:szCs w:val="32"/>
+          <w:lang w:val="en-US"/>
+        </w:rPr>
+        <w:t xml:space="preserve"> </w:t>
+      </w:r>
+      <w:r>
+        <w:rPr>
+          <w:rFonts w:hint="eastAsia"/>
+          <w:sz w:val="32"/>
+          <w:szCs w:val="32"/>
+          <w:lang w:val="en-US"/>
+        </w:rPr>
+        <w:t>up</w:t>
+      </w:r>
+      <w:r>
+        <w:rPr>
+          <w:sz w:val="32"/>
+          <w:szCs w:val="32"/>
+          <w:lang w:val="en-US"/>
+        </w:rPr>
+        <w:t xml:space="preserve"> </w:t>
+      </w:r>
+      <w:r>
+        <w:rPr>
+          <w:rFonts w:hint="eastAsia"/>
+          <w:sz w:val="32"/>
+          <w:szCs w:val="32"/>
+          <w:lang w:val="en-US"/>
+        </w:rPr>
+        <w:t>when</w:t>
+      </w:r>
+      <w:r>
+        <w:rPr>
+          <w:sz w:val="32"/>
+          <w:szCs w:val="32"/>
+          <w:lang w:val="en-US"/>
+        </w:rPr>
+        <w:t xml:space="preserve"> </w:t>
+      </w:r>
+      <w:r>
+        <w:rPr>
+          <w:rFonts w:hint="eastAsia"/>
+          <w:sz w:val="32"/>
+          <w:szCs w:val="32"/>
+          <w:lang w:val="en-US"/>
+        </w:rPr>
+        <w:t>the</w:t>
+      </w:r>
+      <w:r>
+        <w:rPr>
+          <w:sz w:val="32"/>
+          <w:szCs w:val="32"/>
+          <w:lang w:val="en-US"/>
+        </w:rPr>
+        <w:t xml:space="preserve"> </w:t>
+      </w:r>
+      <w:r>
+        <w:rPr>
+          <w:rFonts w:hint="eastAsia"/>
+          <w:sz w:val="32"/>
+          <w:szCs w:val="32"/>
+          <w:lang w:val="en-US"/>
+        </w:rPr>
+        <w:t>user</w:t>
+      </w:r>
+      <w:r>
+        <w:rPr>
+          <w:sz w:val="32"/>
+          <w:szCs w:val="32"/>
+          <w:lang w:val="en-US"/>
+        </w:rPr>
+        <w:t xml:space="preserve"> </w:t>
+      </w:r>
+      <w:r>
+        <w:rPr>
+          <w:rFonts w:hint="eastAsia"/>
+          <w:sz w:val="32"/>
+          <w:szCs w:val="32"/>
+          <w:lang w:val="en-US"/>
+        </w:rPr>
+        <w:t>had</w:t>
+      </w:r>
+      <w:r>
+        <w:rPr>
+          <w:sz w:val="32"/>
+          <w:szCs w:val="32"/>
+          <w:lang w:val="en-US"/>
+        </w:rPr>
+        <w:t xml:space="preserve"> </w:t>
+      </w:r>
+      <w:r>
+        <w:rPr>
+          <w:rFonts w:hint="eastAsia"/>
+          <w:sz w:val="32"/>
+          <w:szCs w:val="32"/>
+          <w:lang w:val="en-US"/>
+        </w:rPr>
+        <w:t>inputted</w:t>
+      </w:r>
+      <w:r>
+        <w:rPr>
+          <w:sz w:val="32"/>
+          <w:szCs w:val="32"/>
+          <w:lang w:val="en-US"/>
+        </w:rPr>
+        <w:t xml:space="preserve"> </w:t>
+      </w:r>
+      <w:r>
+        <w:rPr>
+          <w:rFonts w:hint="eastAsia"/>
+          <w:sz w:val="32"/>
+          <w:szCs w:val="32"/>
+          <w:lang w:val="en-US"/>
+        </w:rPr>
+        <w:t>his</w:t>
+      </w:r>
+      <w:r>
+        <w:rPr>
+          <w:sz w:val="32"/>
+          <w:szCs w:val="32"/>
+          <w:lang w:val="en-US"/>
+        </w:rPr>
+        <w:t xml:space="preserve"> </w:t>
+      </w:r>
+      <w:r>
+        <w:rPr>
+          <w:rFonts w:hint="eastAsia"/>
+          <w:sz w:val="32"/>
+          <w:szCs w:val="32"/>
+          <w:lang w:val="en-US"/>
+        </w:rPr>
+        <w:t>name</w:t>
+      </w:r>
+      <w:r>
+        <w:rPr>
+          <w:sz w:val="32"/>
+          <w:szCs w:val="32"/>
+          <w:lang w:val="en-US"/>
+        </w:rPr>
+        <w:t xml:space="preserve">. The game screen will show the tip in the bottom to remind to start the game, the tip contains the player name. When the game is over, a window pop up will display the final score with </w:t>
+      </w:r>
+      <w:r>
+        <w:rPr>
+          <w:rFonts w:hint="eastAsia"/>
+          <w:sz w:val="32"/>
+          <w:szCs w:val="32"/>
+          <w:lang w:val="en-US"/>
+        </w:rPr>
+        <w:t>corresponding</w:t>
+      </w:r>
+      <w:r>
+        <w:rPr>
+          <w:sz w:val="32"/>
+          <w:szCs w:val="32"/>
+          <w:lang w:val="en-US"/>
+        </w:rPr>
+        <w:t xml:space="preserve"> </w:t>
+      </w:r>
+      <w:r>
+        <w:rPr>
+          <w:rFonts w:hint="eastAsia"/>
+          <w:sz w:val="32"/>
+          <w:szCs w:val="32"/>
+          <w:lang w:val="en-US"/>
+        </w:rPr>
+        <w:t>player</w:t>
+      </w:r>
+      <w:r>
+        <w:rPr>
+          <w:sz w:val="32"/>
+          <w:szCs w:val="32"/>
+          <w:lang w:val="en-US"/>
+        </w:rPr>
+        <w:t xml:space="preserve"> </w:t>
+      </w:r>
+      <w:r>
+        <w:rPr>
+          <w:rFonts w:hint="eastAsia"/>
+          <w:sz w:val="32"/>
+          <w:szCs w:val="32"/>
+          <w:lang w:val="en-US"/>
+        </w:rPr>
+        <w:t>name</w:t>
+      </w:r>
+      <w:r>
+        <w:rPr>
+          <w:sz w:val="32"/>
+          <w:szCs w:val="32"/>
+          <w:lang w:val="en-US"/>
+        </w:rPr>
+        <w:t>.</w:t>
+      </w:r>
+    </w:p>
+    <w:p>
+      <w:pPr>
+        <w:spacing w:line="360" w:lineRule="auto"/>
+        <w:rPr>
+          <w:sz w:val="32"/>
+          <w:szCs w:val="32"/>
+          <w:lang w:val="en-US"/>
+        </w:rPr>
+      </w:pPr>
+    </w:p>
+    <w:p>
+      <w:pPr>
+        <w:spacing w:line="360" w:lineRule="auto"/>
+        <w:rPr>
+          <w:rFonts w:hint="eastAsia"/>
           <w:sz w:val="32"/>
           <w:szCs w:val="32"/>
           <w:lang w:val="en-US"/>
@@ -22951,7 +23647,7 @@
   <w:style w:type="paragraph" w:default="1" w:styleId="Normal">
     <w:name w:val="Normal"/>
     <w:qFormat/>
-    <w:rsid w:val="002C2C75"/>
+    <w:rsid w:val="008640EA"/>
   </w:style>
   <w:style w:type="paragraph" w:styleId="Heading1">
     <w:name w:val="heading 1"/>

</xml_diff>

<commit_message>
Task 32:  Transfer data from game to score
</commit_message>
<xml_diff>
--- a/COMPX202-A8.docx
+++ b/COMPX202-A8.docx
@@ -22627,29 +22627,1030 @@
       <w:pPr>
         <w:spacing w:line="360" w:lineRule="auto"/>
         <w:rPr>
-          <w:rFonts w:hint="eastAsia"/>
-          <w:sz w:val="32"/>
-          <w:szCs w:val="32"/>
-          <w:lang w:val="en-US"/>
-        </w:rPr>
-      </w:pPr>
+          <w:sz w:val="40"/>
+          <w:szCs w:val="40"/>
+          <w:lang w:val="en-US"/>
+        </w:rPr>
+      </w:pPr>
+      <w:r>
+        <w:rPr>
+          <w:sz w:val="40"/>
+          <w:szCs w:val="40"/>
+          <w:lang w:val="en-US"/>
+        </w:rPr>
+        <w:t>Task 3</w:t>
+      </w:r>
+      <w:r>
+        <w:rPr>
+          <w:sz w:val="40"/>
+          <w:szCs w:val="40"/>
+          <w:lang w:val="en-US"/>
+        </w:rPr>
+        <w:t>2</w:t>
+      </w:r>
+      <w:r>
+        <w:rPr>
+          <w:sz w:val="40"/>
+          <w:szCs w:val="40"/>
+          <w:lang w:val="en-US"/>
+        </w:rPr>
+        <w:t xml:space="preserve">: </w:t>
+      </w:r>
+      <w:r>
+        <w:rPr>
+          <w:rFonts w:hint="eastAsia"/>
+          <w:sz w:val="40"/>
+          <w:szCs w:val="40"/>
+          <w:lang w:val="en-US"/>
+        </w:rPr>
+        <w:t xml:space="preserve"> </w:t>
+      </w:r>
+      <w:r>
+        <w:rPr>
+          <w:rFonts w:hint="eastAsia"/>
+          <w:sz w:val="40"/>
+          <w:szCs w:val="40"/>
+          <w:lang w:val="en-US"/>
+        </w:rPr>
+        <w:t>Transfer</w:t>
+      </w:r>
+      <w:r>
+        <w:rPr>
+          <w:sz w:val="40"/>
+          <w:szCs w:val="40"/>
+          <w:lang w:val="en-US"/>
+        </w:rPr>
+        <w:t xml:space="preserve"> </w:t>
+      </w:r>
+      <w:r>
+        <w:rPr>
+          <w:rFonts w:hint="eastAsia"/>
+          <w:sz w:val="40"/>
+          <w:szCs w:val="40"/>
+          <w:lang w:val="en-US"/>
+        </w:rPr>
+        <w:t>data</w:t>
+      </w:r>
+      <w:r>
+        <w:rPr>
+          <w:sz w:val="40"/>
+          <w:szCs w:val="40"/>
+          <w:lang w:val="en-US"/>
+        </w:rPr>
+        <w:t xml:space="preserve"> </w:t>
+      </w:r>
+      <w:r>
+        <w:rPr>
+          <w:rFonts w:hint="eastAsia"/>
+          <w:sz w:val="40"/>
+          <w:szCs w:val="40"/>
+          <w:lang w:val="en-US"/>
+        </w:rPr>
+        <w:t>from</w:t>
+      </w:r>
+      <w:r>
+        <w:rPr>
+          <w:sz w:val="40"/>
+          <w:szCs w:val="40"/>
+          <w:lang w:val="en-US"/>
+        </w:rPr>
+        <w:t xml:space="preserve"> </w:t>
+      </w:r>
+      <w:r>
+        <w:rPr>
+          <w:rFonts w:hint="eastAsia"/>
+          <w:sz w:val="40"/>
+          <w:szCs w:val="40"/>
+          <w:lang w:val="en-US"/>
+        </w:rPr>
+        <w:t>game</w:t>
+      </w:r>
+      <w:r>
+        <w:rPr>
+          <w:sz w:val="40"/>
+          <w:szCs w:val="40"/>
+          <w:lang w:val="en-US"/>
+        </w:rPr>
+        <w:t xml:space="preserve"> </w:t>
+      </w:r>
+      <w:r>
+        <w:rPr>
+          <w:rFonts w:hint="eastAsia"/>
+          <w:sz w:val="40"/>
+          <w:szCs w:val="40"/>
+          <w:lang w:val="en-US"/>
+        </w:rPr>
+        <w:t>to</w:t>
+      </w:r>
+      <w:r>
+        <w:rPr>
+          <w:sz w:val="40"/>
+          <w:szCs w:val="40"/>
+          <w:lang w:val="en-US"/>
+        </w:rPr>
+        <w:t xml:space="preserve"> </w:t>
+      </w:r>
+      <w:r>
+        <w:rPr>
+          <w:rFonts w:hint="eastAsia"/>
+          <w:sz w:val="40"/>
+          <w:szCs w:val="40"/>
+          <w:lang w:val="en-US"/>
+        </w:rPr>
+        <w:t>score</w:t>
+      </w:r>
     </w:p>
     <w:p>
       <w:pPr>
         <w:spacing w:line="360" w:lineRule="auto"/>
         <w:rPr>
-          <w:sz w:val="32"/>
-          <w:szCs w:val="32"/>
-          <w:lang w:val="en-US"/>
-        </w:rPr>
-      </w:pPr>
+          <w:rFonts w:hint="eastAsia"/>
+          <w:sz w:val="32"/>
+          <w:szCs w:val="32"/>
+          <w:lang w:val="en-US"/>
+        </w:rPr>
+      </w:pPr>
+      <w:r>
+        <w:rPr>
+          <w:b/>
+          <w:bCs/>
+          <w:sz w:val="32"/>
+          <w:szCs w:val="32"/>
+          <w:lang w:val="en-US"/>
+        </w:rPr>
+        <w:t>TE</w:t>
+      </w:r>
+      <w:r>
+        <w:rPr>
+          <w:sz w:val="32"/>
+          <w:szCs w:val="32"/>
+          <w:lang w:val="en-US"/>
+        </w:rPr>
+        <w:t xml:space="preserve">: </w:t>
+      </w:r>
+      <w:r>
+        <w:rPr>
+          <w:sz w:val="32"/>
+          <w:szCs w:val="32"/>
+          <w:lang w:val="en-US"/>
+        </w:rPr>
+        <w:t>2</w:t>
+      </w:r>
+      <w:r>
+        <w:rPr>
+          <w:rFonts w:hint="eastAsia"/>
+          <w:sz w:val="32"/>
+          <w:szCs w:val="32"/>
+          <w:lang w:val="en-US"/>
+        </w:rPr>
+        <w:t>hr</w:t>
+      </w:r>
+      <w:r>
+        <w:rPr>
+          <w:rFonts w:hint="eastAsia"/>
+          <w:sz w:val="32"/>
+          <w:szCs w:val="32"/>
+          <w:lang w:val="en-US"/>
+        </w:rPr>
+        <w:t>s</w:t>
+      </w:r>
+      <w:r>
+        <w:rPr>
+          <w:rFonts w:hint="eastAsia"/>
+          <w:sz w:val="32"/>
+          <w:szCs w:val="32"/>
+          <w:lang w:val="en-US"/>
+        </w:rPr>
+        <w:t>,</w:t>
+      </w:r>
+      <w:r>
+        <w:rPr>
+          <w:sz w:val="32"/>
+          <w:szCs w:val="32"/>
+          <w:lang w:val="en-US"/>
+        </w:rPr>
+        <w:t xml:space="preserve"> </w:t>
+      </w:r>
+      <w:r>
+        <w:rPr>
+          <w:rFonts w:hint="eastAsia"/>
+          <w:b/>
+          <w:bCs/>
+          <w:sz w:val="32"/>
+          <w:szCs w:val="32"/>
+          <w:lang w:val="en-US"/>
+        </w:rPr>
+        <w:t>Actual</w:t>
+      </w:r>
+      <w:r>
+        <w:rPr>
+          <w:sz w:val="32"/>
+          <w:szCs w:val="32"/>
+          <w:lang w:val="en-US"/>
+        </w:rPr>
+        <w:t xml:space="preserve">: </w:t>
+      </w:r>
+      <w:r>
+        <w:rPr>
+          <w:sz w:val="32"/>
+          <w:szCs w:val="32"/>
+          <w:lang w:val="en-US"/>
+        </w:rPr>
+        <w:t>2</w:t>
+      </w:r>
+      <w:r>
+        <w:rPr>
+          <w:rFonts w:hint="eastAsia"/>
+          <w:sz w:val="32"/>
+          <w:szCs w:val="32"/>
+          <w:lang w:val="en-US"/>
+        </w:rPr>
+        <w:t>hrs</w:t>
+      </w:r>
     </w:p>
     <w:p>
       <w:pPr>
         <w:spacing w:line="360" w:lineRule="auto"/>
         <w:rPr>
-          <w:sz w:val="32"/>
-          <w:szCs w:val="32"/>
+          <w:rFonts w:hint="eastAsia"/>
+          <w:sz w:val="32"/>
+          <w:szCs w:val="32"/>
+          <w:lang w:val="en-US"/>
+        </w:rPr>
+      </w:pPr>
+      <w:r>
+        <w:rPr>
+          <w:rFonts w:hint="eastAsia"/>
+          <w:sz w:val="32"/>
+          <w:szCs w:val="32"/>
+          <w:lang w:val="en-US"/>
+        </w:rPr>
+        <w:t>Once</w:t>
+      </w:r>
+      <w:r>
+        <w:rPr>
+          <w:sz w:val="32"/>
+          <w:szCs w:val="32"/>
+          <w:lang w:val="en-US"/>
+        </w:rPr>
+        <w:t xml:space="preserve"> </w:t>
+      </w:r>
+      <w:r>
+        <w:rPr>
+          <w:rFonts w:hint="eastAsia"/>
+          <w:sz w:val="32"/>
+          <w:szCs w:val="32"/>
+          <w:lang w:val="en-US"/>
+        </w:rPr>
+        <w:t>the</w:t>
+      </w:r>
+      <w:r>
+        <w:rPr>
+          <w:sz w:val="32"/>
+          <w:szCs w:val="32"/>
+          <w:lang w:val="en-US"/>
+        </w:rPr>
+        <w:t xml:space="preserve"> </w:t>
+      </w:r>
+      <w:r>
+        <w:rPr>
+          <w:rFonts w:hint="eastAsia"/>
+          <w:sz w:val="32"/>
+          <w:szCs w:val="32"/>
+          <w:lang w:val="en-US"/>
+        </w:rPr>
+        <w:t>game</w:t>
+      </w:r>
+      <w:r>
+        <w:rPr>
+          <w:sz w:val="32"/>
+          <w:szCs w:val="32"/>
+          <w:lang w:val="en-US"/>
+        </w:rPr>
+        <w:t xml:space="preserve"> </w:t>
+      </w:r>
+      <w:r>
+        <w:rPr>
+          <w:rFonts w:hint="eastAsia"/>
+          <w:sz w:val="32"/>
+          <w:szCs w:val="32"/>
+          <w:lang w:val="en-US"/>
+        </w:rPr>
+        <w:t>is</w:t>
+      </w:r>
+      <w:r>
+        <w:rPr>
+          <w:sz w:val="32"/>
+          <w:szCs w:val="32"/>
+          <w:lang w:val="en-US"/>
+        </w:rPr>
+        <w:t xml:space="preserve"> </w:t>
+      </w:r>
+      <w:r>
+        <w:rPr>
+          <w:rFonts w:hint="eastAsia"/>
+          <w:sz w:val="32"/>
+          <w:szCs w:val="32"/>
+          <w:lang w:val="en-US"/>
+        </w:rPr>
+        <w:t>ended</w:t>
+      </w:r>
+      <w:r>
+        <w:rPr>
+          <w:sz w:val="32"/>
+          <w:szCs w:val="32"/>
+          <w:lang w:val="en-US"/>
+        </w:rPr>
+        <w:t xml:space="preserve"> </w:t>
+      </w:r>
+      <w:r>
+        <w:rPr>
+          <w:rFonts w:hint="eastAsia"/>
+          <w:sz w:val="32"/>
+          <w:szCs w:val="32"/>
+          <w:lang w:val="en-US"/>
+        </w:rPr>
+        <w:t>in</w:t>
+      </w:r>
+      <w:r>
+        <w:rPr>
+          <w:sz w:val="32"/>
+          <w:szCs w:val="32"/>
+          <w:lang w:val="en-US"/>
+        </w:rPr>
+        <w:t xml:space="preserve"> </w:t>
+      </w:r>
+      <w:r>
+        <w:rPr>
+          <w:rFonts w:hint="eastAsia"/>
+          <w:sz w:val="32"/>
+          <w:szCs w:val="32"/>
+          <w:lang w:val="en-US"/>
+        </w:rPr>
+        <w:t>the</w:t>
+      </w:r>
+      <w:r>
+        <w:rPr>
+          <w:sz w:val="32"/>
+          <w:szCs w:val="32"/>
+          <w:lang w:val="en-US"/>
+        </w:rPr>
+        <w:t xml:space="preserve"> </w:t>
+      </w:r>
+      <w:r>
+        <w:rPr>
+          <w:rFonts w:hint="eastAsia"/>
+          <w:sz w:val="32"/>
+          <w:szCs w:val="32"/>
+          <w:lang w:val="en-US"/>
+        </w:rPr>
+        <w:t>game</w:t>
+      </w:r>
+      <w:r>
+        <w:rPr>
+          <w:sz w:val="32"/>
+          <w:szCs w:val="32"/>
+          <w:lang w:val="en-US"/>
+        </w:rPr>
+        <w:t xml:space="preserve"> </w:t>
+      </w:r>
+      <w:r>
+        <w:rPr>
+          <w:rFonts w:hint="eastAsia"/>
+          <w:sz w:val="32"/>
+          <w:szCs w:val="32"/>
+          <w:lang w:val="en-US"/>
+        </w:rPr>
+        <w:t>canvas</w:t>
+      </w:r>
+      <w:r>
+        <w:rPr>
+          <w:sz w:val="32"/>
+          <w:szCs w:val="32"/>
+          <w:lang w:val="en-US"/>
+        </w:rPr>
+        <w:t xml:space="preserve">, the </w:t>
+      </w:r>
+      <w:r>
+        <w:rPr>
+          <w:rFonts w:hint="eastAsia"/>
+          <w:sz w:val="32"/>
+          <w:szCs w:val="32"/>
+          <w:lang w:val="en-US"/>
+        </w:rPr>
+        <w:t>game</w:t>
+      </w:r>
+      <w:r>
+        <w:rPr>
+          <w:sz w:val="32"/>
+          <w:szCs w:val="32"/>
+          <w:lang w:val="en-US"/>
+        </w:rPr>
+        <w:t xml:space="preserve"> </w:t>
+      </w:r>
+      <w:r>
+        <w:rPr>
+          <w:rFonts w:hint="eastAsia"/>
+          <w:sz w:val="32"/>
+          <w:szCs w:val="32"/>
+          <w:lang w:val="en-US"/>
+        </w:rPr>
+        <w:t>screen</w:t>
+      </w:r>
+      <w:r>
+        <w:rPr>
+          <w:sz w:val="32"/>
+          <w:szCs w:val="32"/>
+          <w:lang w:val="en-US"/>
+        </w:rPr>
+        <w:t xml:space="preserve"> </w:t>
+      </w:r>
+      <w:r>
+        <w:rPr>
+          <w:rFonts w:hint="eastAsia"/>
+          <w:sz w:val="32"/>
+          <w:szCs w:val="32"/>
+          <w:lang w:val="en-US"/>
+        </w:rPr>
+        <w:t>will</w:t>
+      </w:r>
+      <w:r>
+        <w:rPr>
+          <w:sz w:val="32"/>
+          <w:szCs w:val="32"/>
+          <w:lang w:val="en-US"/>
+        </w:rPr>
+        <w:t xml:space="preserve"> </w:t>
+      </w:r>
+      <w:r>
+        <w:rPr>
+          <w:rFonts w:hint="eastAsia"/>
+          <w:sz w:val="32"/>
+          <w:szCs w:val="32"/>
+          <w:lang w:val="en-US"/>
+        </w:rPr>
+        <w:t>get</w:t>
+      </w:r>
+      <w:r>
+        <w:rPr>
+          <w:sz w:val="32"/>
+          <w:szCs w:val="32"/>
+          <w:lang w:val="en-US"/>
+        </w:rPr>
+        <w:t xml:space="preserve"> </w:t>
+      </w:r>
+      <w:r>
+        <w:rPr>
+          <w:rFonts w:hint="eastAsia"/>
+          <w:sz w:val="32"/>
+          <w:szCs w:val="32"/>
+          <w:lang w:val="en-US"/>
+        </w:rPr>
+        <w:t>the</w:t>
+      </w:r>
+      <w:r>
+        <w:rPr>
+          <w:sz w:val="32"/>
+          <w:szCs w:val="32"/>
+          <w:lang w:val="en-US"/>
+        </w:rPr>
+        <w:t xml:space="preserve"> </w:t>
+      </w:r>
+      <w:r>
+        <w:rPr>
+          <w:rFonts w:hint="eastAsia"/>
+          <w:sz w:val="32"/>
+          <w:szCs w:val="32"/>
+          <w:lang w:val="en-US"/>
+        </w:rPr>
+        <w:t>latest</w:t>
+      </w:r>
+      <w:r>
+        <w:rPr>
+          <w:sz w:val="32"/>
+          <w:szCs w:val="32"/>
+          <w:lang w:val="en-US"/>
+        </w:rPr>
+        <w:t xml:space="preserve"> </w:t>
+      </w:r>
+      <w:r>
+        <w:rPr>
+          <w:rFonts w:hint="eastAsia"/>
+          <w:sz w:val="32"/>
+          <w:szCs w:val="32"/>
+          <w:lang w:val="en-US"/>
+        </w:rPr>
+        <w:t>score,</w:t>
+      </w:r>
+      <w:r>
+        <w:rPr>
+          <w:sz w:val="32"/>
+          <w:szCs w:val="32"/>
+          <w:lang w:val="en-US"/>
+        </w:rPr>
+        <w:t xml:space="preserve"> </w:t>
+      </w:r>
+      <w:r>
+        <w:rPr>
+          <w:sz w:val="32"/>
+          <w:szCs w:val="32"/>
+          <w:lang w:val="en-US"/>
+        </w:rPr>
+        <w:t xml:space="preserve">then the Set is used to remove </w:t>
+      </w:r>
+      <w:r>
+        <w:rPr>
+          <w:rFonts w:hint="eastAsia"/>
+          <w:sz w:val="32"/>
+          <w:szCs w:val="32"/>
+          <w:lang w:val="en-US"/>
+        </w:rPr>
+        <w:t>duplicated</w:t>
+      </w:r>
+      <w:r>
+        <w:rPr>
+          <w:sz w:val="32"/>
+          <w:szCs w:val="32"/>
+          <w:lang w:val="en-US"/>
+        </w:rPr>
+        <w:t xml:space="preserve"> </w:t>
+      </w:r>
+      <w:r>
+        <w:rPr>
+          <w:rFonts w:hint="eastAsia"/>
+          <w:sz w:val="32"/>
+          <w:szCs w:val="32"/>
+          <w:lang w:val="en-US"/>
+        </w:rPr>
+        <w:t>data</w:t>
+      </w:r>
+      <w:r>
+        <w:rPr>
+          <w:sz w:val="32"/>
+          <w:szCs w:val="32"/>
+          <w:lang w:val="en-US"/>
+        </w:rPr>
+        <w:t xml:space="preserve"> and </w:t>
+      </w:r>
+      <w:r>
+        <w:rPr>
+          <w:rFonts w:hint="eastAsia"/>
+          <w:sz w:val="32"/>
+          <w:szCs w:val="32"/>
+          <w:lang w:val="en-US"/>
+        </w:rPr>
+        <w:t>priority</w:t>
+      </w:r>
+      <w:r>
+        <w:rPr>
+          <w:sz w:val="32"/>
+          <w:szCs w:val="32"/>
+          <w:lang w:val="en-US"/>
+        </w:rPr>
+        <w:t xml:space="preserve"> </w:t>
+      </w:r>
+      <w:r>
+        <w:rPr>
+          <w:rFonts w:hint="eastAsia"/>
+          <w:sz w:val="32"/>
+          <w:szCs w:val="32"/>
+          <w:lang w:val="en-US"/>
+        </w:rPr>
+        <w:t>queue</w:t>
+      </w:r>
+      <w:r>
+        <w:rPr>
+          <w:sz w:val="32"/>
+          <w:szCs w:val="32"/>
+          <w:lang w:val="en-US"/>
+        </w:rPr>
+        <w:t xml:space="preserve"> </w:t>
+      </w:r>
+      <w:r>
+        <w:rPr>
+          <w:rFonts w:hint="eastAsia"/>
+          <w:sz w:val="32"/>
+          <w:szCs w:val="32"/>
+          <w:lang w:val="en-US"/>
+        </w:rPr>
+        <w:t>is</w:t>
+      </w:r>
+      <w:r>
+        <w:rPr>
+          <w:sz w:val="32"/>
+          <w:szCs w:val="32"/>
+          <w:lang w:val="en-US"/>
+        </w:rPr>
+        <w:t xml:space="preserve"> </w:t>
+      </w:r>
+      <w:r>
+        <w:rPr>
+          <w:rFonts w:hint="eastAsia"/>
+          <w:sz w:val="32"/>
+          <w:szCs w:val="32"/>
+          <w:lang w:val="en-US"/>
+        </w:rPr>
+        <w:t>used</w:t>
+      </w:r>
+      <w:r>
+        <w:rPr>
+          <w:sz w:val="32"/>
+          <w:szCs w:val="32"/>
+          <w:lang w:val="en-US"/>
+        </w:rPr>
+        <w:t xml:space="preserve"> </w:t>
+      </w:r>
+      <w:r>
+        <w:rPr>
+          <w:rFonts w:hint="eastAsia"/>
+          <w:sz w:val="32"/>
+          <w:szCs w:val="32"/>
+          <w:lang w:val="en-US"/>
+        </w:rPr>
+        <w:t>to</w:t>
+      </w:r>
+      <w:r>
+        <w:rPr>
+          <w:sz w:val="32"/>
+          <w:szCs w:val="32"/>
+          <w:lang w:val="en-US"/>
+        </w:rPr>
+        <w:t xml:space="preserve"> </w:t>
+      </w:r>
+      <w:r>
+        <w:rPr>
+          <w:rFonts w:hint="eastAsia"/>
+          <w:sz w:val="32"/>
+          <w:szCs w:val="32"/>
+          <w:lang w:val="en-US"/>
+        </w:rPr>
+        <w:t>get</w:t>
+      </w:r>
+      <w:r>
+        <w:rPr>
+          <w:sz w:val="32"/>
+          <w:szCs w:val="32"/>
+          <w:lang w:val="en-US"/>
+        </w:rPr>
+        <w:t xml:space="preserve"> </w:t>
+      </w:r>
+      <w:r>
+        <w:rPr>
+          <w:rFonts w:hint="eastAsia"/>
+          <w:sz w:val="32"/>
+          <w:szCs w:val="32"/>
+          <w:lang w:val="en-US"/>
+        </w:rPr>
+        <w:t>top</w:t>
+      </w:r>
+      <w:r>
+        <w:rPr>
+          <w:sz w:val="32"/>
+          <w:szCs w:val="32"/>
+          <w:lang w:val="en-US"/>
+        </w:rPr>
+        <w:t xml:space="preserve"> five </w:t>
+      </w:r>
+      <w:r>
+        <w:rPr>
+          <w:rFonts w:hint="eastAsia"/>
+          <w:sz w:val="32"/>
+          <w:szCs w:val="32"/>
+          <w:lang w:val="en-US"/>
+        </w:rPr>
+        <w:t>scores</w:t>
+      </w:r>
+      <w:r>
+        <w:rPr>
+          <w:sz w:val="32"/>
+          <w:szCs w:val="32"/>
+          <w:lang w:val="en-US"/>
+        </w:rPr>
+        <w:t xml:space="preserve">. Then the score array with </w:t>
+      </w:r>
+      <w:r>
+        <w:rPr>
+          <w:sz w:val="32"/>
+          <w:szCs w:val="32"/>
+          <w:lang w:val="en-US"/>
+        </w:rPr>
+        <w:t>up to five elements</w:t>
+      </w:r>
+      <w:r>
+        <w:rPr>
+          <w:sz w:val="32"/>
+          <w:szCs w:val="32"/>
+          <w:lang w:val="en-US"/>
+        </w:rPr>
+        <w:t xml:space="preserve"> and player name</w:t>
+      </w:r>
+      <w:r>
+        <w:rPr>
+          <w:sz w:val="32"/>
+          <w:szCs w:val="32"/>
+          <w:lang w:val="en-US"/>
+        </w:rPr>
+        <w:t xml:space="preserve"> are passed when </w:t>
+      </w:r>
+      <w:r>
+        <w:rPr>
+          <w:rFonts w:hint="eastAsia"/>
+          <w:sz w:val="32"/>
+          <w:szCs w:val="32"/>
+          <w:lang w:val="en-US"/>
+        </w:rPr>
+        <w:t>starting</w:t>
+      </w:r>
+      <w:r>
+        <w:rPr>
+          <w:sz w:val="32"/>
+          <w:szCs w:val="32"/>
+          <w:lang w:val="en-US"/>
+        </w:rPr>
+        <w:t xml:space="preserve"> </w:t>
+      </w:r>
+      <w:r>
+        <w:rPr>
+          <w:rFonts w:hint="eastAsia"/>
+          <w:sz w:val="32"/>
+          <w:szCs w:val="32"/>
+          <w:lang w:val="en-US"/>
+        </w:rPr>
+        <w:t>the</w:t>
+      </w:r>
+      <w:r>
+        <w:rPr>
+          <w:sz w:val="32"/>
+          <w:szCs w:val="32"/>
+          <w:lang w:val="en-US"/>
+        </w:rPr>
+        <w:t xml:space="preserve"> score screen.</w:t>
+      </w:r>
+    </w:p>
+    <w:p>
+      <w:pPr>
+        <w:spacing w:line="360" w:lineRule="auto"/>
+        <w:rPr>
+          <w:sz w:val="32"/>
+          <w:szCs w:val="32"/>
+          <w:lang w:val="en-US"/>
+        </w:rPr>
+      </w:pPr>
+    </w:p>
+    <w:p>
+      <w:pPr>
+        <w:spacing w:line="360" w:lineRule="auto"/>
+        <w:rPr>
+          <w:sz w:val="32"/>
+          <w:szCs w:val="32"/>
+          <w:lang w:val="en-US"/>
+        </w:rPr>
+      </w:pPr>
+    </w:p>
+    <w:p>
+      <w:pPr>
+        <w:spacing w:line="360" w:lineRule="auto"/>
+        <w:rPr>
+          <w:sz w:val="32"/>
+          <w:szCs w:val="32"/>
+          <w:lang w:val="en-US"/>
+        </w:rPr>
+      </w:pPr>
+    </w:p>
+    <w:p>
+      <w:pPr>
+        <w:spacing w:line="360" w:lineRule="auto"/>
+        <w:rPr>
+          <w:sz w:val="32"/>
+          <w:szCs w:val="32"/>
+          <w:lang w:val="en-US"/>
+        </w:rPr>
+      </w:pPr>
+    </w:p>
+    <w:p>
+      <w:pPr>
+        <w:spacing w:line="360" w:lineRule="auto"/>
+        <w:rPr>
+          <w:sz w:val="40"/>
+          <w:szCs w:val="40"/>
+          <w:lang w:val="en-US"/>
+        </w:rPr>
+      </w:pPr>
+      <w:r>
+        <w:rPr>
+          <w:sz w:val="40"/>
+          <w:szCs w:val="40"/>
+          <w:lang w:val="en-US"/>
+        </w:rPr>
+        <w:lastRenderedPageBreak/>
+        <w:t>Release v</w:t>
+      </w:r>
+      <w:r>
+        <w:rPr>
+          <w:sz w:val="40"/>
+          <w:szCs w:val="40"/>
+          <w:lang w:val="en-US"/>
+        </w:rPr>
+        <w:t>2.0</w:t>
+      </w:r>
+      <w:r>
+        <w:rPr>
+          <w:sz w:val="40"/>
+          <w:szCs w:val="40"/>
+          <w:lang w:val="en-US"/>
+        </w:rPr>
+        <w:t xml:space="preserve">: </w:t>
+      </w:r>
+      <w:r>
+        <w:rPr>
+          <w:sz w:val="40"/>
+          <w:szCs w:val="40"/>
+          <w:lang w:val="en-US"/>
+        </w:rPr>
+        <w:t xml:space="preserve">The </w:t>
+      </w:r>
+      <w:r>
+        <w:rPr>
+          <w:sz w:val="40"/>
+          <w:szCs w:val="40"/>
+          <w:lang w:val="en-US"/>
+        </w:rPr>
+        <w:t>Game</w:t>
+      </w:r>
+      <w:r>
+        <w:rPr>
+          <w:sz w:val="40"/>
+          <w:szCs w:val="40"/>
+          <w:lang w:val="en-US"/>
+        </w:rPr>
+        <w:t xml:space="preserve"> project </w:t>
+      </w:r>
+      <w:r>
+        <w:rPr>
+          <w:sz w:val="40"/>
+          <w:szCs w:val="40"/>
+          <w:lang w:val="en-US"/>
+        </w:rPr>
+        <w:t xml:space="preserve">is </w:t>
+      </w:r>
+      <w:r>
+        <w:rPr>
+          <w:rFonts w:hint="eastAsia"/>
+          <w:sz w:val="40"/>
+          <w:szCs w:val="40"/>
+          <w:lang w:val="en-US"/>
+        </w:rPr>
+        <w:t>finished</w:t>
+      </w:r>
+    </w:p>
+    <w:p>
+      <w:pPr>
+        <w:spacing w:line="360" w:lineRule="auto"/>
+        <w:rPr>
+          <w:rFonts w:hint="eastAsia"/>
+          <w:sz w:val="32"/>
+          <w:szCs w:val="32"/>
+          <w:lang w:val="en-US"/>
+        </w:rPr>
+      </w:pPr>
+    </w:p>
+    <w:p>
+      <w:pPr>
+        <w:pStyle w:val="ListParagraph"/>
+        <w:numPr>
+          <w:ilvl w:val="0"/>
+          <w:numId w:val="7"/>
+        </w:numPr>
+        <w:spacing w:line="360" w:lineRule="auto"/>
+        <w:rPr>
+          <w:rFonts w:hint="eastAsia"/>
+          <w:sz w:val="32"/>
+          <w:szCs w:val="32"/>
+          <w:lang w:val="en-US"/>
+        </w:rPr>
+      </w:pPr>
+      <w:r>
+        <w:rPr>
+          <w:sz w:val="32"/>
+          <w:szCs w:val="32"/>
+          <w:lang w:val="en-US"/>
+        </w:rPr>
+        <w:t xml:space="preserve">The rank button in welcome screen is removed, as the score data is are </w:t>
+      </w:r>
+      <w:r>
+        <w:rPr>
+          <w:rFonts w:hint="eastAsia"/>
+          <w:sz w:val="32"/>
+          <w:szCs w:val="32"/>
+          <w:lang w:val="en-US"/>
+        </w:rPr>
+        <w:t>generated</w:t>
+      </w:r>
+      <w:r>
+        <w:rPr>
+          <w:sz w:val="32"/>
+          <w:szCs w:val="32"/>
+          <w:lang w:val="en-US"/>
+        </w:rPr>
+        <w:t xml:space="preserve"> </w:t>
+      </w:r>
+      <w:r>
+        <w:rPr>
+          <w:rFonts w:hint="eastAsia"/>
+          <w:sz w:val="32"/>
+          <w:szCs w:val="32"/>
+          <w:lang w:val="en-US"/>
+        </w:rPr>
+        <w:t>in</w:t>
+      </w:r>
+      <w:r>
+        <w:rPr>
+          <w:sz w:val="32"/>
+          <w:szCs w:val="32"/>
+          <w:lang w:val="en-US"/>
+        </w:rPr>
+        <w:t xml:space="preserve"> </w:t>
+      </w:r>
+      <w:r>
+        <w:rPr>
+          <w:rFonts w:hint="eastAsia"/>
+          <w:sz w:val="32"/>
+          <w:szCs w:val="32"/>
+          <w:lang w:val="en-US"/>
+        </w:rPr>
+        <w:t>the</w:t>
+      </w:r>
+      <w:r>
+        <w:rPr>
+          <w:sz w:val="32"/>
+          <w:szCs w:val="32"/>
+          <w:lang w:val="en-US"/>
+        </w:rPr>
+        <w:t xml:space="preserve"> </w:t>
+      </w:r>
+      <w:r>
+        <w:rPr>
+          <w:rFonts w:hint="eastAsia"/>
+          <w:sz w:val="32"/>
+          <w:szCs w:val="32"/>
+          <w:lang w:val="en-US"/>
+        </w:rPr>
+        <w:t>game</w:t>
+      </w:r>
+      <w:r>
+        <w:rPr>
+          <w:sz w:val="32"/>
+          <w:szCs w:val="32"/>
+          <w:lang w:val="en-US"/>
+        </w:rPr>
+        <w:t xml:space="preserve"> </w:t>
+      </w:r>
+      <w:r>
+        <w:rPr>
+          <w:rFonts w:hint="eastAsia"/>
+          <w:sz w:val="32"/>
+          <w:szCs w:val="32"/>
+          <w:lang w:val="en-US"/>
+        </w:rPr>
+        <w:t>activit</w:t>
+      </w:r>
+      <w:r>
+        <w:rPr>
+          <w:sz w:val="32"/>
+          <w:szCs w:val="32"/>
+          <w:lang w:val="en-US"/>
+        </w:rPr>
+        <w:t>y, the app will never get the scores in welcome screen. So, the user can see his personal top 5 scores data in score screen by clicking the rank button in the game screen.</w:t>
+      </w:r>
+    </w:p>
+    <w:p>
+      <w:pPr>
+        <w:spacing w:line="360" w:lineRule="auto"/>
+        <w:rPr>
+          <w:sz w:val="32"/>
+          <w:szCs w:val="32"/>
+          <w:lang w:val="en-US"/>
+        </w:rPr>
+      </w:pPr>
+    </w:p>
+    <w:p>
+      <w:pPr>
+        <w:spacing w:line="360" w:lineRule="auto"/>
+        <w:rPr>
+          <w:sz w:val="32"/>
+          <w:szCs w:val="32"/>
+          <w:lang w:val="en-US"/>
+        </w:rPr>
+      </w:pPr>
+    </w:p>
+    <w:p>
+      <w:pPr>
+        <w:spacing w:line="360" w:lineRule="auto"/>
+        <w:rPr>
+          <w:b/>
+          <w:bCs/>
+          <w:sz w:val="36"/>
+          <w:szCs w:val="36"/>
           <w:lang w:val="en-US"/>
         </w:rPr>
       </w:pPr>
@@ -23058,9 +24059,9 @@
     </w:lvl>
   </w:abstractNum>
   <w:abstractNum w:abstractNumId="4" w15:restartNumberingAfterBreak="0">
-    <w:nsid w:val="781B7FEA"/>
+    <w:nsid w:val="688C04CD"/>
     <w:multiLevelType w:val="hybridMultilevel"/>
-    <w:tmpl w:val="E48692F8"/>
+    <w:tmpl w:val="E3E43E6E"/>
     <w:lvl w:ilvl="0" w:tplc="0409000F">
       <w:start w:val="1"/>
       <w:numFmt w:val="decimal"/>
@@ -23147,6 +24148,95 @@
     </w:lvl>
   </w:abstractNum>
   <w:abstractNum w:abstractNumId="5" w15:restartNumberingAfterBreak="0">
+    <w:nsid w:val="781B7FEA"/>
+    <w:multiLevelType w:val="hybridMultilevel"/>
+    <w:tmpl w:val="E48692F8"/>
+    <w:lvl w:ilvl="0" w:tplc="0409000F">
+      <w:start w:val="1"/>
+      <w:numFmt w:val="decimal"/>
+      <w:lvlText w:val="%1."/>
+      <w:lvlJc w:val="left"/>
+      <w:pPr>
+        <w:ind w:left="720" w:hanging="360"/>
+      </w:pPr>
+      <w:rPr>
+        <w:rFonts w:hint="default"/>
+      </w:rPr>
+    </w:lvl>
+    <w:lvl w:ilvl="1" w:tplc="04090019" w:tentative="1">
+      <w:start w:val="1"/>
+      <w:numFmt w:val="lowerLetter"/>
+      <w:lvlText w:val="%2."/>
+      <w:lvlJc w:val="left"/>
+      <w:pPr>
+        <w:ind w:left="1440" w:hanging="360"/>
+      </w:pPr>
+    </w:lvl>
+    <w:lvl w:ilvl="2" w:tplc="0409001B" w:tentative="1">
+      <w:start w:val="1"/>
+      <w:numFmt w:val="lowerRoman"/>
+      <w:lvlText w:val="%3."/>
+      <w:lvlJc w:val="right"/>
+      <w:pPr>
+        <w:ind w:left="2160" w:hanging="180"/>
+      </w:pPr>
+    </w:lvl>
+    <w:lvl w:ilvl="3" w:tplc="0409000F" w:tentative="1">
+      <w:start w:val="1"/>
+      <w:numFmt w:val="decimal"/>
+      <w:lvlText w:val="%4."/>
+      <w:lvlJc w:val="left"/>
+      <w:pPr>
+        <w:ind w:left="2880" w:hanging="360"/>
+      </w:pPr>
+    </w:lvl>
+    <w:lvl w:ilvl="4" w:tplc="04090019" w:tentative="1">
+      <w:start w:val="1"/>
+      <w:numFmt w:val="lowerLetter"/>
+      <w:lvlText w:val="%5."/>
+      <w:lvlJc w:val="left"/>
+      <w:pPr>
+        <w:ind w:left="3600" w:hanging="360"/>
+      </w:pPr>
+    </w:lvl>
+    <w:lvl w:ilvl="5" w:tplc="0409001B" w:tentative="1">
+      <w:start w:val="1"/>
+      <w:numFmt w:val="lowerRoman"/>
+      <w:lvlText w:val="%6."/>
+      <w:lvlJc w:val="right"/>
+      <w:pPr>
+        <w:ind w:left="4320" w:hanging="180"/>
+      </w:pPr>
+    </w:lvl>
+    <w:lvl w:ilvl="6" w:tplc="0409000F" w:tentative="1">
+      <w:start w:val="1"/>
+      <w:numFmt w:val="decimal"/>
+      <w:lvlText w:val="%7."/>
+      <w:lvlJc w:val="left"/>
+      <w:pPr>
+        <w:ind w:left="5040" w:hanging="360"/>
+      </w:pPr>
+    </w:lvl>
+    <w:lvl w:ilvl="7" w:tplc="04090019" w:tentative="1">
+      <w:start w:val="1"/>
+      <w:numFmt w:val="lowerLetter"/>
+      <w:lvlText w:val="%8."/>
+      <w:lvlJc w:val="left"/>
+      <w:pPr>
+        <w:ind w:left="5760" w:hanging="360"/>
+      </w:pPr>
+    </w:lvl>
+    <w:lvl w:ilvl="8" w:tplc="0409001B" w:tentative="1">
+      <w:start w:val="1"/>
+      <w:numFmt w:val="lowerRoman"/>
+      <w:lvlText w:val="%9."/>
+      <w:lvlJc w:val="right"/>
+      <w:pPr>
+        <w:ind w:left="6480" w:hanging="180"/>
+      </w:pPr>
+    </w:lvl>
+  </w:abstractNum>
+  <w:abstractNum w:abstractNumId="6" w15:restartNumberingAfterBreak="0">
     <w:nsid w:val="78E70F9F"/>
     <w:multiLevelType w:val="hybridMultilevel"/>
     <w:tmpl w:val="E420409A"/>
@@ -23233,7 +24323,7 @@
     </w:lvl>
   </w:abstractNum>
   <w:num w:numId="1">
-    <w:abstractNumId w:val="5"/>
+    <w:abstractNumId w:val="6"/>
   </w:num>
   <w:num w:numId="2">
     <w:abstractNumId w:val="2"/>
@@ -23248,6 +24338,9 @@
     <w:abstractNumId w:val="3"/>
   </w:num>
   <w:num w:numId="6">
+    <w:abstractNumId w:val="5"/>
+  </w:num>
+  <w:num w:numId="7">
     <w:abstractNumId w:val="4"/>
   </w:num>
 </w:numbering>
@@ -23647,7 +24740,7 @@
   <w:style w:type="paragraph" w:default="1" w:styleId="Normal">
     <w:name w:val="Normal"/>
     <w:qFormat/>
-    <w:rsid w:val="008640EA"/>
+    <w:rsid w:val="00944294"/>
   </w:style>
   <w:style w:type="paragraph" w:styleId="Heading1">
     <w:name w:val="heading 1"/>

</xml_diff>

<commit_message>
Task 33:  Display Top 5 in score screen
</commit_message>
<xml_diff>
--- a/COMPX202-A8.docx
+++ b/COMPX202-A8.docx
@@ -4990,7 +4990,7 @@
                 <w:szCs w:val="32"/>
                 <w:lang w:val="en-US"/>
               </w:rPr>
-              <w:t>hrs</w:t>
+              <w:t>hr</w:t>
             </w:r>
             <w:proofErr w:type="spellEnd"/>
           </w:p>
@@ -5185,7 +5185,7 @@
                 <w:szCs w:val="32"/>
                 <w:lang w:val="en-US"/>
               </w:rPr>
-              <w:t>hrs</w:t>
+              <w:t>hr</w:t>
             </w:r>
             <w:proofErr w:type="spellEnd"/>
           </w:p>
@@ -5619,7 +5619,7 @@
                 <w:szCs w:val="32"/>
                 <w:lang w:val="en-US"/>
               </w:rPr>
-              <w:t>hrs</w:t>
+              <w:t>hr</w:t>
             </w:r>
             <w:proofErr w:type="spellEnd"/>
           </w:p>
@@ -6221,7 +6221,7 @@
                 <w:szCs w:val="32"/>
                 <w:lang w:val="en-US"/>
               </w:rPr>
-              <w:t>hrs</w:t>
+              <w:t>hr</w:t>
             </w:r>
             <w:proofErr w:type="spellEnd"/>
           </w:p>
@@ -6381,7 +6381,15 @@
                 <w:szCs w:val="32"/>
                 <w:lang w:val="en-US"/>
               </w:rPr>
-              <w:t xml:space="preserve">5 </w:t>
+              <w:t>1</w:t>
+            </w:r>
+            <w:r>
+              <w:rPr>
+                <w:sz w:val="32"/>
+                <w:szCs w:val="32"/>
+                <w:lang w:val="en-US"/>
+              </w:rPr>
+              <w:t xml:space="preserve"> </w:t>
             </w:r>
             <w:proofErr w:type="spellStart"/>
             <w:r>
@@ -6391,33 +6399,177 @@
                 <w:szCs w:val="32"/>
                 <w:lang w:val="en-US"/>
               </w:rPr>
-              <w:t>hrs</w:t>
+              <w:t>hr</w:t>
+            </w:r>
+            <w:proofErr w:type="spellEnd"/>
+          </w:p>
+        </w:tc>
+      </w:tr>
+      <w:tr>
+        <w:trPr>
+          <w:trHeight w:val="793"/>
+        </w:trPr>
+        <w:tc>
+          <w:tcPr>
+            <w:tcW w:w="1656" w:type="dxa"/>
+            <w:vAlign w:val="center"/>
+          </w:tcPr>
+          <w:p>
+            <w:pPr>
+              <w:pStyle w:val="ListParagraph"/>
+              <w:numPr>
+                <w:ilvl w:val="0"/>
+                <w:numId w:val="1"/>
+              </w:numPr>
+              <w:spacing w:line="360" w:lineRule="auto"/>
+              <w:rPr>
+                <w:sz w:val="32"/>
+                <w:szCs w:val="32"/>
+                <w:lang w:val="en-US"/>
+              </w:rPr>
+            </w:pPr>
+          </w:p>
+        </w:tc>
+        <w:tc>
+          <w:tcPr>
+            <w:tcW w:w="5628" w:type="dxa"/>
+            <w:vAlign w:val="center"/>
+          </w:tcPr>
+          <w:p>
+            <w:pPr>
+              <w:spacing w:line="360" w:lineRule="auto"/>
+              <w:rPr>
+                <w:rFonts w:hint="eastAsia"/>
+                <w:sz w:val="32"/>
+                <w:szCs w:val="32"/>
+                <w:lang w:val="en-US"/>
+              </w:rPr>
+            </w:pPr>
+            <w:r>
+              <w:rPr>
+                <w:rFonts w:hint="eastAsia"/>
+                <w:sz w:val="32"/>
+                <w:szCs w:val="32"/>
+                <w:lang w:val="en-US"/>
+              </w:rPr>
+              <w:t>Layout</w:t>
+            </w:r>
+            <w:r>
+              <w:rPr>
+                <w:sz w:val="32"/>
+                <w:szCs w:val="32"/>
+                <w:lang w:val="en-US"/>
+              </w:rPr>
+              <w:t xml:space="preserve"> </w:t>
+            </w:r>
+            <w:r>
+              <w:rPr>
+                <w:rFonts w:hint="eastAsia"/>
+                <w:sz w:val="32"/>
+                <w:szCs w:val="32"/>
+                <w:lang w:val="en-US"/>
+              </w:rPr>
+              <w:t>and</w:t>
+            </w:r>
+            <w:r>
+              <w:rPr>
+                <w:sz w:val="32"/>
+                <w:szCs w:val="32"/>
+                <w:lang w:val="en-US"/>
+              </w:rPr>
+              <w:t xml:space="preserve"> </w:t>
+            </w:r>
+            <w:r>
+              <w:rPr>
+                <w:rFonts w:hint="eastAsia"/>
+                <w:sz w:val="32"/>
+                <w:szCs w:val="32"/>
+                <w:lang w:val="en-US"/>
+              </w:rPr>
+              <w:t>color</w:t>
+            </w:r>
+            <w:r>
+              <w:rPr>
+                <w:sz w:val="32"/>
+                <w:szCs w:val="32"/>
+                <w:lang w:val="en-US"/>
+              </w:rPr>
+              <w:t xml:space="preserve"> </w:t>
+            </w:r>
+            <w:r>
+              <w:rPr>
+                <w:rFonts w:hint="eastAsia"/>
+                <w:sz w:val="32"/>
+                <w:szCs w:val="32"/>
+                <w:lang w:val="en-US"/>
+              </w:rPr>
+              <w:t>adjustment</w:t>
+            </w:r>
+          </w:p>
+        </w:tc>
+        <w:tc>
+          <w:tcPr>
+            <w:tcW w:w="1255" w:type="dxa"/>
+            <w:vAlign w:val="center"/>
+          </w:tcPr>
+          <w:p>
+            <w:pPr>
+              <w:spacing w:line="360" w:lineRule="auto"/>
+              <w:rPr>
+                <w:rFonts w:hint="eastAsia"/>
+                <w:sz w:val="32"/>
+                <w:szCs w:val="32"/>
+                <w:lang w:val="en-US"/>
+              </w:rPr>
+            </w:pPr>
+            <w:r>
+              <w:rPr>
+                <w:rFonts w:hint="eastAsia"/>
+                <w:sz w:val="32"/>
+                <w:szCs w:val="32"/>
+                <w:lang w:val="en-US"/>
+              </w:rPr>
+              <w:t>H</w:t>
+            </w:r>
+          </w:p>
+        </w:tc>
+        <w:tc>
+          <w:tcPr>
+            <w:tcW w:w="1265" w:type="dxa"/>
+            <w:vAlign w:val="center"/>
+          </w:tcPr>
+          <w:p>
+            <w:pPr>
+              <w:spacing w:line="360" w:lineRule="auto"/>
+              <w:rPr>
+                <w:sz w:val="32"/>
+                <w:szCs w:val="32"/>
+                <w:lang w:val="en-US"/>
+              </w:rPr>
+            </w:pPr>
+            <w:r>
+              <w:rPr>
+                <w:sz w:val="32"/>
+                <w:szCs w:val="32"/>
+                <w:lang w:val="en-US"/>
+              </w:rPr>
+              <w:t xml:space="preserve">1 </w:t>
+            </w:r>
+            <w:proofErr w:type="spellStart"/>
+            <w:r>
+              <w:rPr>
+                <w:rFonts w:hint="eastAsia"/>
+                <w:sz w:val="32"/>
+                <w:szCs w:val="32"/>
+                <w:lang w:val="en-US"/>
+              </w:rPr>
+              <w:t>hr</w:t>
             </w:r>
             <w:proofErr w:type="spellEnd"/>
           </w:p>
         </w:tc>
       </w:tr>
     </w:tbl>
-    <w:p>
-      <w:pPr>
-        <w:spacing w:line="360" w:lineRule="auto"/>
-        <w:rPr>
-          <w:sz w:val="32"/>
-          <w:szCs w:val="32"/>
-          <w:lang w:val="en-US"/>
-        </w:rPr>
-      </w:pPr>
-    </w:p>
-    <w:p>
-      <w:pPr>
-        <w:spacing w:line="360" w:lineRule="auto"/>
-        <w:rPr>
-          <w:sz w:val="32"/>
-          <w:szCs w:val="32"/>
-          <w:lang w:val="en-US"/>
-        </w:rPr>
-      </w:pPr>
-    </w:p>
     <w:p>
       <w:pPr>
         <w:spacing w:line="360" w:lineRule="auto"/>
@@ -23443,6 +23595,534 @@
           <w:lang w:val="en-US"/>
         </w:rPr>
         <w:lastRenderedPageBreak/>
+        <w:t>Task 3</w:t>
+      </w:r>
+      <w:r>
+        <w:rPr>
+          <w:sz w:val="40"/>
+          <w:szCs w:val="40"/>
+          <w:lang w:val="en-US"/>
+        </w:rPr>
+        <w:t>3</w:t>
+      </w:r>
+      <w:r>
+        <w:rPr>
+          <w:sz w:val="40"/>
+          <w:szCs w:val="40"/>
+          <w:lang w:val="en-US"/>
+        </w:rPr>
+        <w:t xml:space="preserve">: </w:t>
+      </w:r>
+      <w:r>
+        <w:rPr>
+          <w:rFonts w:hint="eastAsia"/>
+          <w:sz w:val="40"/>
+          <w:szCs w:val="40"/>
+          <w:lang w:val="en-US"/>
+        </w:rPr>
+        <w:t xml:space="preserve"> </w:t>
+      </w:r>
+      <w:r>
+        <w:rPr>
+          <w:rFonts w:hint="eastAsia"/>
+          <w:sz w:val="40"/>
+          <w:szCs w:val="40"/>
+          <w:lang w:val="en-US"/>
+        </w:rPr>
+        <w:t>Display</w:t>
+      </w:r>
+      <w:r>
+        <w:rPr>
+          <w:sz w:val="40"/>
+          <w:szCs w:val="40"/>
+          <w:lang w:val="en-US"/>
+        </w:rPr>
+        <w:t xml:space="preserve"> </w:t>
+      </w:r>
+      <w:r>
+        <w:rPr>
+          <w:rFonts w:hint="eastAsia"/>
+          <w:sz w:val="40"/>
+          <w:szCs w:val="40"/>
+          <w:lang w:val="en-US"/>
+        </w:rPr>
+        <w:t>Top</w:t>
+      </w:r>
+      <w:r>
+        <w:rPr>
+          <w:sz w:val="40"/>
+          <w:szCs w:val="40"/>
+          <w:lang w:val="en-US"/>
+        </w:rPr>
+        <w:t xml:space="preserve"> 5 </w:t>
+      </w:r>
+      <w:r>
+        <w:rPr>
+          <w:rFonts w:hint="eastAsia"/>
+          <w:sz w:val="40"/>
+          <w:szCs w:val="40"/>
+          <w:lang w:val="en-US"/>
+        </w:rPr>
+        <w:t>in</w:t>
+      </w:r>
+      <w:r>
+        <w:rPr>
+          <w:sz w:val="40"/>
+          <w:szCs w:val="40"/>
+          <w:lang w:val="en-US"/>
+        </w:rPr>
+        <w:t xml:space="preserve"> </w:t>
+      </w:r>
+      <w:r>
+        <w:rPr>
+          <w:rFonts w:hint="eastAsia"/>
+          <w:sz w:val="40"/>
+          <w:szCs w:val="40"/>
+          <w:lang w:val="en-US"/>
+        </w:rPr>
+        <w:t>score</w:t>
+      </w:r>
+      <w:r>
+        <w:rPr>
+          <w:sz w:val="40"/>
+          <w:szCs w:val="40"/>
+          <w:lang w:val="en-US"/>
+        </w:rPr>
+        <w:t xml:space="preserve"> </w:t>
+      </w:r>
+      <w:r>
+        <w:rPr>
+          <w:rFonts w:hint="eastAsia"/>
+          <w:sz w:val="40"/>
+          <w:szCs w:val="40"/>
+          <w:lang w:val="en-US"/>
+        </w:rPr>
+        <w:t>screen</w:t>
+      </w:r>
+    </w:p>
+    <w:p>
+      <w:pPr>
+        <w:spacing w:line="360" w:lineRule="auto"/>
+        <w:rPr>
+          <w:rFonts w:hint="eastAsia"/>
+          <w:sz w:val="32"/>
+          <w:szCs w:val="32"/>
+          <w:lang w:val="en-US"/>
+        </w:rPr>
+      </w:pPr>
+      <w:r>
+        <w:rPr>
+          <w:b/>
+          <w:bCs/>
+          <w:sz w:val="32"/>
+          <w:szCs w:val="32"/>
+          <w:lang w:val="en-US"/>
+        </w:rPr>
+        <w:t>TE</w:t>
+      </w:r>
+      <w:r>
+        <w:rPr>
+          <w:sz w:val="32"/>
+          <w:szCs w:val="32"/>
+          <w:lang w:val="en-US"/>
+        </w:rPr>
+        <w:t>: 2</w:t>
+      </w:r>
+      <w:r>
+        <w:rPr>
+          <w:rFonts w:hint="eastAsia"/>
+          <w:sz w:val="32"/>
+          <w:szCs w:val="32"/>
+          <w:lang w:val="en-US"/>
+        </w:rPr>
+        <w:t>hrs,</w:t>
+      </w:r>
+      <w:r>
+        <w:rPr>
+          <w:sz w:val="32"/>
+          <w:szCs w:val="32"/>
+          <w:lang w:val="en-US"/>
+        </w:rPr>
+        <w:t xml:space="preserve"> </w:t>
+      </w:r>
+      <w:r>
+        <w:rPr>
+          <w:rFonts w:hint="eastAsia"/>
+          <w:b/>
+          <w:bCs/>
+          <w:sz w:val="32"/>
+          <w:szCs w:val="32"/>
+          <w:lang w:val="en-US"/>
+        </w:rPr>
+        <w:t>Actual</w:t>
+      </w:r>
+      <w:r>
+        <w:rPr>
+          <w:sz w:val="32"/>
+          <w:szCs w:val="32"/>
+          <w:lang w:val="en-US"/>
+        </w:rPr>
+        <w:t>: 2</w:t>
+      </w:r>
+      <w:r>
+        <w:rPr>
+          <w:rFonts w:hint="eastAsia"/>
+          <w:sz w:val="32"/>
+          <w:szCs w:val="32"/>
+          <w:lang w:val="en-US"/>
+        </w:rPr>
+        <w:t>hrs</w:t>
+      </w:r>
+    </w:p>
+    <w:p>
+      <w:pPr>
+        <w:spacing w:line="360" w:lineRule="auto"/>
+        <w:rPr>
+          <w:rFonts w:hint="eastAsia"/>
+          <w:sz w:val="32"/>
+          <w:szCs w:val="32"/>
+          <w:lang w:val="en-US"/>
+        </w:rPr>
+      </w:pPr>
+      <w:r>
+        <w:rPr>
+          <w:sz w:val="32"/>
+          <w:szCs w:val="32"/>
+          <w:lang w:val="en-US"/>
+        </w:rPr>
+        <w:t xml:space="preserve">The top 5 score display </w:t>
+      </w:r>
+      <w:r>
+        <w:rPr>
+          <w:rFonts w:hint="eastAsia"/>
+          <w:sz w:val="32"/>
+          <w:szCs w:val="32"/>
+          <w:lang w:val="en-US"/>
+        </w:rPr>
+        <w:t>functionality</w:t>
+      </w:r>
+      <w:r>
+        <w:rPr>
+          <w:sz w:val="32"/>
+          <w:szCs w:val="32"/>
+          <w:lang w:val="en-US"/>
+        </w:rPr>
+        <w:t xml:space="preserve"> </w:t>
+      </w:r>
+      <w:r>
+        <w:rPr>
+          <w:rFonts w:hint="eastAsia"/>
+          <w:sz w:val="32"/>
+          <w:szCs w:val="32"/>
+          <w:lang w:val="en-US"/>
+        </w:rPr>
+        <w:t>has</w:t>
+      </w:r>
+      <w:r>
+        <w:rPr>
+          <w:sz w:val="32"/>
+          <w:szCs w:val="32"/>
+          <w:lang w:val="en-US"/>
+        </w:rPr>
+        <w:t xml:space="preserve"> </w:t>
+      </w:r>
+      <w:r>
+        <w:rPr>
+          <w:rFonts w:hint="eastAsia"/>
+          <w:sz w:val="32"/>
+          <w:szCs w:val="32"/>
+          <w:lang w:val="en-US"/>
+        </w:rPr>
+        <w:t>the</w:t>
+      </w:r>
+      <w:r>
+        <w:rPr>
+          <w:sz w:val="32"/>
+          <w:szCs w:val="32"/>
+          <w:lang w:val="en-US"/>
+        </w:rPr>
+        <w:t xml:space="preserve"> </w:t>
+      </w:r>
+      <w:r>
+        <w:rPr>
+          <w:rFonts w:hint="eastAsia"/>
+          <w:sz w:val="32"/>
+          <w:szCs w:val="32"/>
+          <w:lang w:val="en-US"/>
+        </w:rPr>
+        <w:t>following</w:t>
+      </w:r>
+      <w:r>
+        <w:rPr>
+          <w:sz w:val="32"/>
+          <w:szCs w:val="32"/>
+          <w:lang w:val="en-US"/>
+        </w:rPr>
+        <w:t xml:space="preserve"> </w:t>
+      </w:r>
+      <w:r>
+        <w:rPr>
+          <w:rFonts w:hint="eastAsia"/>
+          <w:sz w:val="32"/>
+          <w:szCs w:val="32"/>
+          <w:lang w:val="en-US"/>
+        </w:rPr>
+        <w:t>features</w:t>
+      </w:r>
+      <w:r>
+        <w:rPr>
+          <w:sz w:val="32"/>
+          <w:szCs w:val="32"/>
+          <w:lang w:val="en-US"/>
+        </w:rPr>
+        <w:t>: 1)</w:t>
+      </w:r>
+      <w:r>
+        <w:rPr>
+          <w:rFonts w:hint="eastAsia"/>
+          <w:sz w:val="32"/>
+          <w:szCs w:val="32"/>
+          <w:lang w:val="en-US"/>
+        </w:rPr>
+        <w:t xml:space="preserve"> </w:t>
+      </w:r>
+      <w:r>
+        <w:rPr>
+          <w:sz w:val="32"/>
+          <w:szCs w:val="32"/>
+          <w:lang w:val="en-US"/>
+        </w:rPr>
+        <w:t xml:space="preserve">If user gets 0 after play, the data will </w:t>
+      </w:r>
+      <w:r>
+        <w:rPr>
+          <w:rFonts w:hint="eastAsia"/>
+          <w:sz w:val="32"/>
+          <w:szCs w:val="32"/>
+          <w:lang w:val="en-US"/>
+        </w:rPr>
+        <w:t>excluded</w:t>
+      </w:r>
+      <w:r>
+        <w:rPr>
+          <w:sz w:val="32"/>
+          <w:szCs w:val="32"/>
+          <w:lang w:val="en-US"/>
+        </w:rPr>
+        <w:t xml:space="preserve"> </w:t>
+      </w:r>
+      <w:r>
+        <w:rPr>
+          <w:rFonts w:hint="eastAsia"/>
+          <w:sz w:val="32"/>
+          <w:szCs w:val="32"/>
+          <w:lang w:val="en-US"/>
+        </w:rPr>
+        <w:t>from</w:t>
+      </w:r>
+      <w:r>
+        <w:rPr>
+          <w:sz w:val="32"/>
+          <w:szCs w:val="32"/>
+          <w:lang w:val="en-US"/>
+        </w:rPr>
+        <w:t xml:space="preserve"> </w:t>
+      </w:r>
+      <w:r>
+        <w:rPr>
+          <w:rFonts w:hint="eastAsia"/>
+          <w:sz w:val="32"/>
+          <w:szCs w:val="32"/>
+          <w:lang w:val="en-US"/>
+        </w:rPr>
+        <w:t>score</w:t>
+      </w:r>
+      <w:r>
+        <w:rPr>
+          <w:sz w:val="32"/>
+          <w:szCs w:val="32"/>
+          <w:lang w:val="en-US"/>
+        </w:rPr>
+        <w:t xml:space="preserve"> </w:t>
+      </w:r>
+      <w:r>
+        <w:rPr>
+          <w:rFonts w:hint="eastAsia"/>
+          <w:sz w:val="32"/>
+          <w:szCs w:val="32"/>
+          <w:lang w:val="en-US"/>
+        </w:rPr>
+        <w:t>record</w:t>
+      </w:r>
+      <w:r>
+        <w:rPr>
+          <w:sz w:val="32"/>
+          <w:szCs w:val="32"/>
+          <w:lang w:val="en-US"/>
+        </w:rPr>
+        <w:t xml:space="preserve">. 2) If currently no score is </w:t>
+      </w:r>
+      <w:r>
+        <w:rPr>
+          <w:rFonts w:hint="eastAsia"/>
+          <w:sz w:val="32"/>
+          <w:szCs w:val="32"/>
+          <w:lang w:val="en-US"/>
+        </w:rPr>
+        <w:t>generated</w:t>
+      </w:r>
+      <w:r>
+        <w:rPr>
+          <w:sz w:val="32"/>
+          <w:szCs w:val="32"/>
+          <w:lang w:val="en-US"/>
+        </w:rPr>
+        <w:t>, the list view in score screen will show a tip to remind the player to play first. 3) The title in score screen contains the player’s name. 4)</w:t>
+      </w:r>
+      <w:r>
+        <w:rPr>
+          <w:sz w:val="32"/>
+          <w:szCs w:val="32"/>
+          <w:lang w:val="en-US"/>
+        </w:rPr>
+        <w:t xml:space="preserve"> The score record keeps until user dismiss the game screen.</w:t>
+      </w:r>
+      <w:r>
+        <w:rPr>
+          <w:rFonts w:hint="eastAsia"/>
+          <w:sz w:val="32"/>
+          <w:szCs w:val="32"/>
+          <w:lang w:val="en-US"/>
+        </w:rPr>
+        <w:t xml:space="preserve"> </w:t>
+      </w:r>
+      <w:r>
+        <w:rPr>
+          <w:sz w:val="32"/>
+          <w:szCs w:val="32"/>
+          <w:lang w:val="en-US"/>
+        </w:rPr>
+        <w:t>In detail, if user dismiss the score screen, and enter it again from game screen, the score records are still there.</w:t>
+      </w:r>
+      <w:r>
+        <w:rPr>
+          <w:sz w:val="32"/>
+          <w:szCs w:val="32"/>
+          <w:lang w:val="en-US"/>
+        </w:rPr>
+        <w:t xml:space="preserve"> 5) The score </w:t>
+      </w:r>
+      <w:r>
+        <w:rPr>
+          <w:sz w:val="32"/>
+          <w:szCs w:val="32"/>
+          <w:lang w:val="en-US"/>
+        </w:rPr>
+        <w:t>list</w:t>
+      </w:r>
+      <w:r>
+        <w:rPr>
+          <w:sz w:val="32"/>
+          <w:szCs w:val="32"/>
+          <w:lang w:val="en-US"/>
+        </w:rPr>
+        <w:t xml:space="preserve"> only display</w:t>
+      </w:r>
+      <w:r>
+        <w:rPr>
+          <w:sz w:val="32"/>
+          <w:szCs w:val="32"/>
+          <w:lang w:val="en-US"/>
+        </w:rPr>
+        <w:t>s</w:t>
+      </w:r>
+      <w:r>
+        <w:rPr>
+          <w:sz w:val="32"/>
+          <w:szCs w:val="32"/>
+          <w:lang w:val="en-US"/>
+        </w:rPr>
+        <w:t xml:space="preserve"> top 5 score</w:t>
+      </w:r>
+      <w:r>
+        <w:rPr>
+          <w:sz w:val="32"/>
+          <w:szCs w:val="32"/>
+          <w:lang w:val="en-US"/>
+        </w:rPr>
+        <w:t>s</w:t>
+      </w:r>
+      <w:r>
+        <w:rPr>
+          <w:sz w:val="32"/>
+          <w:szCs w:val="32"/>
+          <w:lang w:val="en-US"/>
+        </w:rPr>
+        <w:t xml:space="preserve"> that current user </w:t>
+      </w:r>
+      <w:r>
+        <w:rPr>
+          <w:rFonts w:hint="eastAsia"/>
+          <w:sz w:val="32"/>
+          <w:szCs w:val="32"/>
+          <w:lang w:val="en-US"/>
+        </w:rPr>
+        <w:t>generates</w:t>
+      </w:r>
+      <w:r>
+        <w:rPr>
+          <w:sz w:val="32"/>
+          <w:szCs w:val="32"/>
+          <w:lang w:val="en-US"/>
+        </w:rPr>
+        <w:t>.</w:t>
+      </w:r>
+    </w:p>
+    <w:p>
+      <w:pPr>
+        <w:spacing w:line="360" w:lineRule="auto"/>
+        <w:rPr>
+          <w:sz w:val="32"/>
+          <w:szCs w:val="32"/>
+          <w:lang w:val="en-US"/>
+        </w:rPr>
+      </w:pPr>
+    </w:p>
+    <w:p>
+      <w:pPr>
+        <w:spacing w:line="360" w:lineRule="auto"/>
+        <w:rPr>
+          <w:sz w:val="32"/>
+          <w:szCs w:val="32"/>
+          <w:lang w:val="en-US"/>
+        </w:rPr>
+      </w:pPr>
+    </w:p>
+    <w:p>
+      <w:pPr>
+        <w:spacing w:line="360" w:lineRule="auto"/>
+        <w:rPr>
+          <w:sz w:val="32"/>
+          <w:szCs w:val="32"/>
+          <w:lang w:val="en-US"/>
+        </w:rPr>
+      </w:pPr>
+    </w:p>
+    <w:p>
+      <w:pPr>
+        <w:spacing w:line="360" w:lineRule="auto"/>
+        <w:rPr>
+          <w:sz w:val="40"/>
+          <w:szCs w:val="40"/>
+          <w:lang w:val="en-US"/>
+        </w:rPr>
+      </w:pPr>
+      <w:r>
+        <w:rPr>
+          <w:sz w:val="40"/>
+          <w:szCs w:val="40"/>
+          <w:lang w:val="en-US"/>
+        </w:rPr>
         <w:t>Release v</w:t>
       </w:r>
       <w:r>
@@ -23625,23 +24305,44 @@
     </w:p>
     <w:p>
       <w:pPr>
+        <w:pStyle w:val="ListParagraph"/>
+        <w:numPr>
+          <w:ilvl w:val="0"/>
+          <w:numId w:val="7"/>
+        </w:numPr>
         <w:spacing w:line="360" w:lineRule="auto"/>
         <w:rPr>
-          <w:sz w:val="32"/>
-          <w:szCs w:val="32"/>
-          <w:lang w:val="en-US"/>
-        </w:rPr>
-      </w:pPr>
-    </w:p>
-    <w:p>
-      <w:pPr>
-        <w:spacing w:line="360" w:lineRule="auto"/>
-        <w:rPr>
-          <w:sz w:val="32"/>
-          <w:szCs w:val="32"/>
-          <w:lang w:val="en-US"/>
-        </w:rPr>
-      </w:pPr>
+          <w:rFonts w:hint="eastAsia"/>
+          <w:sz w:val="32"/>
+          <w:szCs w:val="32"/>
+          <w:lang w:val="en-US"/>
+        </w:rPr>
+      </w:pPr>
+      <w:r>
+        <w:rPr>
+          <w:sz w:val="32"/>
+          <w:szCs w:val="32"/>
+          <w:lang w:val="en-US"/>
+        </w:rPr>
+        <w:t xml:space="preserve">The color and layout is </w:t>
+      </w:r>
+      <w:r>
+        <w:rPr>
+          <w:rFonts w:hint="eastAsia"/>
+          <w:sz w:val="32"/>
+          <w:szCs w:val="32"/>
+          <w:lang w:val="en-US"/>
+        </w:rPr>
+        <w:t>improved</w:t>
+      </w:r>
+      <w:r>
+        <w:rPr>
+          <w:sz w:val="32"/>
+          <w:szCs w:val="32"/>
+          <w:lang w:val="en-US"/>
+        </w:rPr>
+        <w:t>: 1) 2) 3)</w:t>
+      </w:r>
     </w:p>
     <w:p>
       <w:pPr>
@@ -23654,39 +24355,16 @@
           <w:lang w:val="en-US"/>
         </w:rPr>
       </w:pPr>
-    </w:p>
-    <w:p>
-      <w:pPr>
-        <w:spacing w:line="360" w:lineRule="auto"/>
-        <w:rPr>
+      <w:r>
+        <w:rPr>
+          <w:rFonts w:hint="eastAsia"/>
           <w:b/>
           <w:bCs/>
           <w:sz w:val="36"/>
           <w:szCs w:val="36"/>
           <w:lang w:val="en-US"/>
         </w:rPr>
-      </w:pPr>
-    </w:p>
-    <w:p>
-      <w:pPr>
-        <w:spacing w:line="360" w:lineRule="auto"/>
-        <w:rPr>
-          <w:b/>
-          <w:bCs/>
-          <w:sz w:val="36"/>
-          <w:szCs w:val="36"/>
-          <w:lang w:val="en-US"/>
-        </w:rPr>
-      </w:pPr>
-      <w:r>
-        <w:rPr>
-          <w:rFonts w:hint="eastAsia"/>
-          <w:b/>
-          <w:bCs/>
-          <w:sz w:val="36"/>
-          <w:szCs w:val="36"/>
-          <w:lang w:val="en-US"/>
-        </w:rPr>
+        <w:lastRenderedPageBreak/>
         <w:t>References</w:t>
       </w:r>
     </w:p>
@@ -24740,7 +25418,7 @@
   <w:style w:type="paragraph" w:default="1" w:styleId="Normal">
     <w:name w:val="Normal"/>
     <w:qFormat/>
-    <w:rsid w:val="00944294"/>
+    <w:rsid w:val="002E481E"/>
   </w:style>
   <w:style w:type="paragraph" w:styleId="Heading1">
     <w:name w:val="heading 1"/>

</xml_diff>

<commit_message>
Task 34:  Test Top 5 in score screen
</commit_message>
<xml_diff>
--- a/COMPX202-A8.docx
+++ b/COMPX202-A8.docx
@@ -6439,7 +6439,6 @@
             <w:pPr>
               <w:spacing w:line="360" w:lineRule="auto"/>
               <w:rPr>
-                <w:rFonts w:hint="eastAsia"/>
                 <w:sz w:val="32"/>
                 <w:szCs w:val="32"/>
                 <w:lang w:val="en-US"/>
@@ -6516,7 +6515,6 @@
             <w:pPr>
               <w:spacing w:line="360" w:lineRule="auto"/>
               <w:rPr>
-                <w:rFonts w:hint="eastAsia"/>
                 <w:sz w:val="32"/>
                 <w:szCs w:val="32"/>
                 <w:lang w:val="en-US"/>
@@ -7606,8 +7604,19 @@
           <w:szCs w:val="32"/>
           <w:lang w:val="en-US"/>
         </w:rPr>
-        <w:t xml:space="preserve"> Also</w:t>
-      </w:r>
+        <w:t xml:space="preserve"> </w:t>
+      </w:r>
+      <w:proofErr w:type="gramStart"/>
+      <w:r>
+        <w:rPr>
+          <w:rFonts w:hint="eastAsia"/>
+          <w:sz w:val="32"/>
+          <w:szCs w:val="32"/>
+          <w:lang w:val="en-US"/>
+        </w:rPr>
+        <w:t>Also</w:t>
+      </w:r>
+      <w:proofErr w:type="gramEnd"/>
       <w:r>
         <w:rPr>
           <w:sz w:val="32"/>
@@ -7964,7 +7973,25 @@
           <w:szCs w:val="32"/>
           <w:lang w:val="en-US"/>
         </w:rPr>
-        <w:t xml:space="preserve">The welcome screen is also the every first screen when user open the game, thus it must have following functions: 1) game brand </w:t>
+        <w:t xml:space="preserve">The welcome screen is also </w:t>
+      </w:r>
+      <w:proofErr w:type="gramStart"/>
+      <w:r>
+        <w:rPr>
+          <w:sz w:val="32"/>
+          <w:szCs w:val="32"/>
+          <w:lang w:val="en-US"/>
+        </w:rPr>
+        <w:t>the every</w:t>
+      </w:r>
+      <w:proofErr w:type="gramEnd"/>
+      <w:r>
+        <w:rPr>
+          <w:sz w:val="32"/>
+          <w:szCs w:val="32"/>
+          <w:lang w:val="en-US"/>
+        </w:rPr>
+        <w:t xml:space="preserve"> first screen when user open the game, thus it must have following functions: 1) game brand </w:t>
       </w:r>
       <w:r>
         <w:rPr>
@@ -7981,7 +8008,25 @@
           <w:szCs w:val="32"/>
           <w:lang w:val="en-US"/>
         </w:rPr>
-        <w:t xml:space="preserve">: telling user what game he is playing. 2) A input allow user to type in his name. 3) A play button to start the game (go to the game </w:t>
+        <w:t xml:space="preserve">: telling user what game he is playing. 2) </w:t>
+      </w:r>
+      <w:proofErr w:type="gramStart"/>
+      <w:r>
+        <w:rPr>
+          <w:sz w:val="32"/>
+          <w:szCs w:val="32"/>
+          <w:lang w:val="en-US"/>
+        </w:rPr>
+        <w:t>A</w:t>
+      </w:r>
+      <w:proofErr w:type="gramEnd"/>
+      <w:r>
+        <w:rPr>
+          <w:sz w:val="32"/>
+          <w:szCs w:val="32"/>
+          <w:lang w:val="en-US"/>
+        </w:rPr>
+        <w:t xml:space="preserve"> input allow user to type in his name. 3) A play button to start the game (go to the game </w:t>
       </w:r>
       <w:r>
         <w:rPr>
@@ -9804,7 +9849,25 @@
           <w:szCs w:val="32"/>
           <w:lang w:val="en-US"/>
         </w:rPr>
-        <w:t xml:space="preserve"> 1) A tip message tells user the game is going to start. 2) A cancel button which stops the current game and go back to home screen. 3) A replay button allows user to replay the game. 4) A rank button allows user to go to the score screen. 5) A message in the top showing real-time score. 6) A message box pop up after the game is </w:t>
+        <w:t xml:space="preserve"> 1) A tip message tells user the game is going to start. 2) A cancel button which stops the current game and go back to home screen. 3) A replay button allows user to replay the game. 4) A rank button allows user to go to the score screen. 5) A message in the top showing real-time score. 6) A message box </w:t>
+      </w:r>
+      <w:proofErr w:type="gramStart"/>
+      <w:r>
+        <w:rPr>
+          <w:sz w:val="32"/>
+          <w:szCs w:val="32"/>
+          <w:lang w:val="en-US"/>
+        </w:rPr>
+        <w:t>pop</w:t>
+      </w:r>
+      <w:proofErr w:type="gramEnd"/>
+      <w:r>
+        <w:rPr>
+          <w:sz w:val="32"/>
+          <w:szCs w:val="32"/>
+          <w:lang w:val="en-US"/>
+        </w:rPr>
+        <w:t xml:space="preserve"> up after the game is </w:t>
       </w:r>
       <w:r>
         <w:rPr>
@@ -10715,6 +10778,7 @@
         </w:rPr>
         <w:t xml:space="preserve"> </w:t>
       </w:r>
+      <w:proofErr w:type="gramStart"/>
       <w:r>
         <w:rPr>
           <w:rFonts w:hint="eastAsia"/>
@@ -10724,6 +10788,7 @@
         </w:rPr>
         <w:t>reach</w:t>
       </w:r>
+      <w:proofErr w:type="gramEnd"/>
       <w:r>
         <w:rPr>
           <w:sz w:val="32"/>
@@ -10797,7 +10862,25 @@
           <w:szCs w:val="32"/>
           <w:lang w:val="en-US"/>
         </w:rPr>
-        <w:t xml:space="preserve"> the one nearer the top screen contains more points(3points, 2points, 1point). </w:t>
+        <w:t xml:space="preserve"> the one nearer the top screen contains more </w:t>
+      </w:r>
+      <w:proofErr w:type="gramStart"/>
+      <w:r>
+        <w:rPr>
+          <w:sz w:val="32"/>
+          <w:szCs w:val="32"/>
+          <w:lang w:val="en-US"/>
+        </w:rPr>
+        <w:t>points(</w:t>
+      </w:r>
+      <w:proofErr w:type="gramEnd"/>
+      <w:r>
+        <w:rPr>
+          <w:sz w:val="32"/>
+          <w:szCs w:val="32"/>
+          <w:lang w:val="en-US"/>
+        </w:rPr>
+        <w:t xml:space="preserve">3points, 2points, 1point). </w:t>
       </w:r>
       <w:r>
         <w:rPr>
@@ -10807,6 +10890,7 @@
         </w:rPr>
         <w:t xml:space="preserve">The total points will </w:t>
       </w:r>
+      <w:proofErr w:type="gramStart"/>
       <w:r>
         <w:rPr>
           <w:rFonts w:hint="eastAsia"/>
@@ -10816,6 +10900,7 @@
         </w:rPr>
         <w:t>accumulated</w:t>
       </w:r>
+      <w:proofErr w:type="gramEnd"/>
       <w:r>
         <w:rPr>
           <w:sz w:val="32"/>
@@ -11881,6 +11966,7 @@
         </w:rPr>
         <w:t xml:space="preserve"> and Circle class </w:t>
       </w:r>
+      <w:proofErr w:type="gramStart"/>
       <w:r>
         <w:rPr>
           <w:rFonts w:hint="eastAsia"/>
@@ -11907,6 +11993,7 @@
         </w:rPr>
         <w:t>both</w:t>
       </w:r>
+      <w:proofErr w:type="gramEnd"/>
       <w:r>
         <w:rPr>
           <w:sz w:val="32"/>
@@ -12777,7 +12864,25 @@
           <w:szCs w:val="32"/>
           <w:lang w:val="en-US"/>
         </w:rPr>
-        <w:t xml:space="preserve">the ball will start move. If the touch point far away from ball, ball will not be moved. 2) Ball will move follow the direction </w:t>
+        <w:t xml:space="preserve">the ball will start move. If the touch </w:t>
+      </w:r>
+      <w:proofErr w:type="gramStart"/>
+      <w:r>
+        <w:rPr>
+          <w:sz w:val="32"/>
+          <w:szCs w:val="32"/>
+          <w:lang w:val="en-US"/>
+        </w:rPr>
+        <w:t>point</w:t>
+      </w:r>
+      <w:proofErr w:type="gramEnd"/>
+      <w:r>
+        <w:rPr>
+          <w:sz w:val="32"/>
+          <w:szCs w:val="32"/>
+          <w:lang w:val="en-US"/>
+        </w:rPr>
+        <w:t xml:space="preserve"> far away from ball, ball will not be moved. 2) Ball will move follow the direction </w:t>
       </w:r>
       <w:r>
         <w:rPr>
@@ -13799,6 +13904,7 @@
         </w:rPr>
         <w:t xml:space="preserve"> </w:t>
       </w:r>
+      <w:proofErr w:type="gramStart"/>
       <w:r>
         <w:rPr>
           <w:rFonts w:hint="eastAsia"/>
@@ -13808,6 +13914,7 @@
         </w:rPr>
         <w:t>move</w:t>
       </w:r>
+      <w:proofErr w:type="gramEnd"/>
       <w:r>
         <w:rPr>
           <w:sz w:val="32"/>
@@ -14862,6 +14969,7 @@
         </w:rPr>
         <w:t xml:space="preserve"> </w:t>
       </w:r>
+      <w:proofErr w:type="gramStart"/>
       <w:r>
         <w:rPr>
           <w:rFonts w:hint="eastAsia"/>
@@ -14871,6 +14979,7 @@
         </w:rPr>
         <w:t>intersect</w:t>
       </w:r>
+      <w:proofErr w:type="gramEnd"/>
       <w:r>
         <w:rPr>
           <w:sz w:val="32"/>
@@ -15268,7 +15377,25 @@
           <w:szCs w:val="32"/>
           <w:lang w:val="en-US"/>
         </w:rPr>
-        <w:t>When testing obstacles, I found that the width of the obstacles is too large, which makes the ball easy to touch and makes scoring difficult. So I reduced the size and location of the obstacles. For mobile obstacles, I reduce their movement range and speed, because too difficult games will lead to a very poor sense of experience.</w:t>
+        <w:t xml:space="preserve">When testing obstacles, I found that the width of the obstacles is too large, which makes the ball easy to touch and makes scoring difficult. </w:t>
+      </w:r>
+      <w:proofErr w:type="gramStart"/>
+      <w:r>
+        <w:rPr>
+          <w:sz w:val="32"/>
+          <w:szCs w:val="32"/>
+          <w:lang w:val="en-US"/>
+        </w:rPr>
+        <w:t>So</w:t>
+      </w:r>
+      <w:proofErr w:type="gramEnd"/>
+      <w:r>
+        <w:rPr>
+          <w:sz w:val="32"/>
+          <w:szCs w:val="32"/>
+          <w:lang w:val="en-US"/>
+        </w:rPr>
+        <w:t xml:space="preserve"> I reduced the size and location of the obstacles. For mobile obstacles, I reduce their movement range and speed, because too difficult games will lead to a very poor sense of experience.</w:t>
       </w:r>
     </w:p>
     <w:p>
@@ -15438,7 +15565,25 @@
           <w:szCs w:val="32"/>
           <w:lang w:val="en-US"/>
         </w:rPr>
-        <w:t xml:space="preserve">For the target ball, during the test, I found that the number of target balls was too small. It's very difficult for the purple ball to hit the green target ball, which makes scoring very difficult. So I increased the </w:t>
+        <w:t xml:space="preserve">For the target ball, during the test, I found that the number of target balls was too small. It's very difficult for the purple ball to hit the green target ball, which makes scoring very difficult. </w:t>
+      </w:r>
+      <w:proofErr w:type="gramStart"/>
+      <w:r>
+        <w:rPr>
+          <w:sz w:val="32"/>
+          <w:szCs w:val="32"/>
+          <w:lang w:val="en-US"/>
+        </w:rPr>
+        <w:t>So</w:t>
+      </w:r>
+      <w:proofErr w:type="gramEnd"/>
+      <w:r>
+        <w:rPr>
+          <w:sz w:val="32"/>
+          <w:szCs w:val="32"/>
+          <w:lang w:val="en-US"/>
+        </w:rPr>
+        <w:t xml:space="preserve"> I increased the </w:t>
       </w:r>
       <w:r>
         <w:rPr>
@@ -19041,7 +19186,16 @@
           <w:szCs w:val="32"/>
           <w:lang w:val="en-US"/>
         </w:rPr>
-        <w:t>: 1) A big title</w:t>
+        <w:t xml:space="preserve">: 1) A big </w:t>
+      </w:r>
+      <w:proofErr w:type="gramStart"/>
+      <w:r>
+        <w:rPr>
+          <w:sz w:val="32"/>
+          <w:szCs w:val="32"/>
+          <w:lang w:val="en-US"/>
+        </w:rPr>
+        <w:t>title</w:t>
       </w:r>
       <w:r>
         <w:rPr>
@@ -19052,6 +19206,7 @@
         </w:rPr>
         <w:t>(</w:t>
       </w:r>
+      <w:proofErr w:type="gramEnd"/>
       <w:r>
         <w:rPr>
           <w:sz w:val="32"/>
@@ -22042,41 +22197,16 @@
           <w:lang w:val="en-US"/>
         </w:rPr>
         <w:lastRenderedPageBreak/>
-        <w:t>Task 3</w:t>
-      </w:r>
-      <w:r>
-        <w:rPr>
-          <w:sz w:val="40"/>
-          <w:szCs w:val="40"/>
-          <w:lang w:val="en-US"/>
-        </w:rPr>
-        <w:t>1</w:t>
-      </w:r>
-      <w:r>
-        <w:rPr>
-          <w:sz w:val="40"/>
-          <w:szCs w:val="40"/>
-          <w:lang w:val="en-US"/>
-        </w:rPr>
-        <w:t xml:space="preserve">: </w:t>
-      </w:r>
-      <w:r>
-        <w:rPr>
-          <w:rFonts w:hint="eastAsia"/>
-          <w:sz w:val="40"/>
-          <w:szCs w:val="40"/>
-          <w:lang w:val="en-US"/>
-        </w:rPr>
-        <w:t xml:space="preserve"> </w:t>
-      </w:r>
-      <w:r>
-        <w:rPr>
-          <w:rFonts w:hint="eastAsia"/>
-          <w:sz w:val="40"/>
-          <w:szCs w:val="40"/>
-          <w:lang w:val="en-US"/>
-        </w:rPr>
-        <w:t>Transfer</w:t>
+        <w:t xml:space="preserve">Task 31: </w:t>
+      </w:r>
+      <w:r>
+        <w:rPr>
+          <w:rFonts w:hint="eastAsia"/>
+          <w:sz w:val="40"/>
+          <w:szCs w:val="40"/>
+          <w:lang w:val="en-US"/>
+        </w:rPr>
+        <w:t xml:space="preserve"> Transfer</w:t>
       </w:r>
       <w:r>
         <w:rPr>
@@ -22168,7 +22298,6 @@
       <w:pPr>
         <w:spacing w:line="360" w:lineRule="auto"/>
         <w:rPr>
-          <w:rFonts w:hint="eastAsia"/>
           <w:sz w:val="32"/>
           <w:szCs w:val="32"/>
           <w:lang w:val="en-US"/>
@@ -22711,7 +22840,25 @@
           <w:szCs w:val="32"/>
           <w:lang w:val="en-US"/>
         </w:rPr>
-        <w:t xml:space="preserve">. The game screen will show the tip in the bottom to remind to start the game, the tip contains the player name. When the game is over, a window pop up will display the final score with </w:t>
+        <w:t xml:space="preserve">. The game screen will show the tip in the bottom to remind to start the game, the tip contains the player name. When the game is over, a window </w:t>
+      </w:r>
+      <w:proofErr w:type="gramStart"/>
+      <w:r>
+        <w:rPr>
+          <w:sz w:val="32"/>
+          <w:szCs w:val="32"/>
+          <w:lang w:val="en-US"/>
+        </w:rPr>
+        <w:t>pop</w:t>
+      </w:r>
+      <w:proofErr w:type="gramEnd"/>
+      <w:r>
+        <w:rPr>
+          <w:sz w:val="32"/>
+          <w:szCs w:val="32"/>
+          <w:lang w:val="en-US"/>
+        </w:rPr>
+        <w:t xml:space="preserve"> up will display the final score with </w:t>
       </w:r>
       <w:r>
         <w:rPr>
@@ -22790,23 +22937,7 @@
           <w:szCs w:val="40"/>
           <w:lang w:val="en-US"/>
         </w:rPr>
-        <w:t>Task 3</w:t>
-      </w:r>
-      <w:r>
-        <w:rPr>
-          <w:sz w:val="40"/>
-          <w:szCs w:val="40"/>
-          <w:lang w:val="en-US"/>
-        </w:rPr>
-        <w:t>2</w:t>
-      </w:r>
-      <w:r>
-        <w:rPr>
-          <w:sz w:val="40"/>
-          <w:szCs w:val="40"/>
-          <w:lang w:val="en-US"/>
-        </w:rPr>
-        <w:t xml:space="preserve">: </w:t>
+        <w:t xml:space="preserve">Task 32: </w:t>
       </w:r>
       <w:r>
         <w:rPr>
@@ -22916,7 +23047,6 @@
       <w:pPr>
         <w:spacing w:line="360" w:lineRule="auto"/>
         <w:rPr>
-          <w:rFonts w:hint="eastAsia"/>
           <w:sz w:val="32"/>
           <w:szCs w:val="32"/>
           <w:lang w:val="en-US"/>
@@ -23024,7 +23154,6 @@
       <w:pPr>
         <w:spacing w:line="360" w:lineRule="auto"/>
         <w:rPr>
-          <w:rFonts w:hint="eastAsia"/>
           <w:sz w:val="32"/>
           <w:szCs w:val="32"/>
           <w:lang w:val="en-US"/>
@@ -23478,15 +23607,7 @@
           <w:szCs w:val="32"/>
           <w:lang w:val="en-US"/>
         </w:rPr>
-        <w:t xml:space="preserve">. Then the score array with </w:t>
-      </w:r>
-      <w:r>
-        <w:rPr>
-          <w:sz w:val="32"/>
-          <w:szCs w:val="32"/>
-          <w:lang w:val="en-US"/>
-        </w:rPr>
-        <w:t>up to five elements</w:t>
+        <w:t>. Then the score array with up to five elements</w:t>
       </w:r>
       <w:r>
         <w:rPr>
@@ -23595,23 +23716,7 @@
           <w:lang w:val="en-US"/>
         </w:rPr>
         <w:lastRenderedPageBreak/>
-        <w:t>Task 3</w:t>
-      </w:r>
-      <w:r>
-        <w:rPr>
-          <w:sz w:val="40"/>
-          <w:szCs w:val="40"/>
-          <w:lang w:val="en-US"/>
-        </w:rPr>
-        <w:t>3</w:t>
-      </w:r>
-      <w:r>
-        <w:rPr>
-          <w:sz w:val="40"/>
-          <w:szCs w:val="40"/>
-          <w:lang w:val="en-US"/>
-        </w:rPr>
-        <w:t xml:space="preserve">: </w:t>
+        <w:t xml:space="preserve">Task 33: </w:t>
       </w:r>
       <w:r>
         <w:rPr>
@@ -23704,7 +23809,6 @@
       <w:pPr>
         <w:spacing w:line="360" w:lineRule="auto"/>
         <w:rPr>
-          <w:rFonts w:hint="eastAsia"/>
           <w:sz w:val="32"/>
           <w:szCs w:val="32"/>
           <w:lang w:val="en-US"/>
@@ -23778,7 +23882,6 @@
       <w:pPr>
         <w:spacing w:line="360" w:lineRule="auto"/>
         <w:rPr>
-          <w:rFonts w:hint="eastAsia"/>
           <w:sz w:val="32"/>
           <w:szCs w:val="32"/>
           <w:lang w:val="en-US"/>
@@ -23894,6 +23997,7 @@
         </w:rPr>
         <w:t xml:space="preserve">If user gets 0 after play, the data will </w:t>
       </w:r>
+      <w:proofErr w:type="gramStart"/>
       <w:r>
         <w:rPr>
           <w:rFonts w:hint="eastAsia"/>
@@ -23903,6 +24007,7 @@
         </w:rPr>
         <w:t>excluded</w:t>
       </w:r>
+      <w:proofErr w:type="gramEnd"/>
       <w:r>
         <w:rPr>
           <w:sz w:val="32"/>
@@ -24092,11 +24197,121 @@
       <w:pPr>
         <w:spacing w:line="360" w:lineRule="auto"/>
         <w:rPr>
-          <w:sz w:val="32"/>
-          <w:szCs w:val="32"/>
-          <w:lang w:val="en-US"/>
-        </w:rPr>
-      </w:pPr>
+          <w:sz w:val="40"/>
+          <w:szCs w:val="40"/>
+          <w:lang w:val="en-US"/>
+        </w:rPr>
+      </w:pPr>
+      <w:r>
+        <w:rPr>
+          <w:sz w:val="40"/>
+          <w:szCs w:val="40"/>
+          <w:lang w:val="en-US"/>
+        </w:rPr>
+        <w:t>Task 3</w:t>
+      </w:r>
+      <w:r>
+        <w:rPr>
+          <w:sz w:val="40"/>
+          <w:szCs w:val="40"/>
+          <w:lang w:val="en-US"/>
+        </w:rPr>
+        <w:t>4</w:t>
+      </w:r>
+      <w:r>
+        <w:rPr>
+          <w:sz w:val="40"/>
+          <w:szCs w:val="40"/>
+          <w:lang w:val="en-US"/>
+        </w:rPr>
+        <w:t xml:space="preserve">: </w:t>
+      </w:r>
+      <w:r>
+        <w:rPr>
+          <w:rFonts w:hint="eastAsia"/>
+          <w:sz w:val="40"/>
+          <w:szCs w:val="40"/>
+          <w:lang w:val="en-US"/>
+        </w:rPr>
+        <w:t xml:space="preserve"> </w:t>
+      </w:r>
+      <w:r>
+        <w:rPr>
+          <w:rFonts w:hint="eastAsia"/>
+          <w:sz w:val="40"/>
+          <w:szCs w:val="40"/>
+          <w:lang w:val="en-US"/>
+        </w:rPr>
+        <w:t>Test</w:t>
+      </w:r>
+      <w:r>
+        <w:rPr>
+          <w:sz w:val="40"/>
+          <w:szCs w:val="40"/>
+          <w:lang w:val="en-US"/>
+        </w:rPr>
+        <w:t xml:space="preserve"> </w:t>
+      </w:r>
+      <w:r>
+        <w:rPr>
+          <w:rFonts w:hint="eastAsia"/>
+          <w:sz w:val="40"/>
+          <w:szCs w:val="40"/>
+          <w:lang w:val="en-US"/>
+        </w:rPr>
+        <w:t>Top</w:t>
+      </w:r>
+      <w:r>
+        <w:rPr>
+          <w:sz w:val="40"/>
+          <w:szCs w:val="40"/>
+          <w:lang w:val="en-US"/>
+        </w:rPr>
+        <w:t xml:space="preserve"> 5 </w:t>
+      </w:r>
+      <w:r>
+        <w:rPr>
+          <w:rFonts w:hint="eastAsia"/>
+          <w:sz w:val="40"/>
+          <w:szCs w:val="40"/>
+          <w:lang w:val="en-US"/>
+        </w:rPr>
+        <w:t>in</w:t>
+      </w:r>
+      <w:r>
+        <w:rPr>
+          <w:sz w:val="40"/>
+          <w:szCs w:val="40"/>
+          <w:lang w:val="en-US"/>
+        </w:rPr>
+        <w:t xml:space="preserve"> </w:t>
+      </w:r>
+      <w:r>
+        <w:rPr>
+          <w:rFonts w:hint="eastAsia"/>
+          <w:sz w:val="40"/>
+          <w:szCs w:val="40"/>
+          <w:lang w:val="en-US"/>
+        </w:rPr>
+        <w:t>score</w:t>
+      </w:r>
+      <w:r>
+        <w:rPr>
+          <w:sz w:val="40"/>
+          <w:szCs w:val="40"/>
+          <w:lang w:val="en-US"/>
+        </w:rPr>
+        <w:t xml:space="preserve"> </w:t>
+      </w:r>
+      <w:r>
+        <w:rPr>
+          <w:rFonts w:hint="eastAsia"/>
+          <w:sz w:val="40"/>
+          <w:szCs w:val="40"/>
+          <w:lang w:val="en-US"/>
+        </w:rPr>
+        <w:t>screen</w:t>
+      </w:r>
     </w:p>
     <w:p>
       <w:pPr>
@@ -24107,87 +24322,186 @@
           <w:lang w:val="en-US"/>
         </w:rPr>
       </w:pPr>
+      <w:r>
+        <w:rPr>
+          <w:b/>
+          <w:bCs/>
+          <w:sz w:val="32"/>
+          <w:szCs w:val="32"/>
+          <w:lang w:val="en-US"/>
+        </w:rPr>
+        <w:t>TE</w:t>
+      </w:r>
+      <w:r>
+        <w:rPr>
+          <w:sz w:val="32"/>
+          <w:szCs w:val="32"/>
+          <w:lang w:val="en-US"/>
+        </w:rPr>
+        <w:t xml:space="preserve">: </w:t>
+      </w:r>
+      <w:r>
+        <w:rPr>
+          <w:sz w:val="32"/>
+          <w:szCs w:val="32"/>
+          <w:lang w:val="en-US"/>
+        </w:rPr>
+        <w:t>1</w:t>
+      </w:r>
+      <w:r>
+        <w:rPr>
+          <w:rFonts w:hint="eastAsia"/>
+          <w:sz w:val="32"/>
+          <w:szCs w:val="32"/>
+          <w:lang w:val="en-US"/>
+        </w:rPr>
+        <w:t>hr,</w:t>
+      </w:r>
+      <w:r>
+        <w:rPr>
+          <w:sz w:val="32"/>
+          <w:szCs w:val="32"/>
+          <w:lang w:val="en-US"/>
+        </w:rPr>
+        <w:t xml:space="preserve"> </w:t>
+      </w:r>
+      <w:r>
+        <w:rPr>
+          <w:rFonts w:hint="eastAsia"/>
+          <w:b/>
+          <w:bCs/>
+          <w:sz w:val="32"/>
+          <w:szCs w:val="32"/>
+          <w:lang w:val="en-US"/>
+        </w:rPr>
+        <w:t>Actual</w:t>
+      </w:r>
+      <w:r>
+        <w:rPr>
+          <w:sz w:val="32"/>
+          <w:szCs w:val="32"/>
+          <w:lang w:val="en-US"/>
+        </w:rPr>
+        <w:t xml:space="preserve">: </w:t>
+      </w:r>
+      <w:r>
+        <w:rPr>
+          <w:sz w:val="32"/>
+          <w:szCs w:val="32"/>
+          <w:lang w:val="en-US"/>
+        </w:rPr>
+        <w:t>1</w:t>
+      </w:r>
+      <w:r>
+        <w:rPr>
+          <w:rFonts w:hint="eastAsia"/>
+          <w:sz w:val="32"/>
+          <w:szCs w:val="32"/>
+          <w:lang w:val="en-US"/>
+        </w:rPr>
+        <w:t>hrs</w:t>
+      </w:r>
     </w:p>
     <w:p>
       <w:pPr>
         <w:spacing w:line="360" w:lineRule="auto"/>
         <w:rPr>
-          <w:sz w:val="40"/>
-          <w:szCs w:val="40"/>
-          <w:lang w:val="en-US"/>
-        </w:rPr>
-      </w:pPr>
-      <w:r>
-        <w:rPr>
-          <w:sz w:val="40"/>
-          <w:szCs w:val="40"/>
-          <w:lang w:val="en-US"/>
-        </w:rPr>
-        <w:t>Release v</w:t>
-      </w:r>
-      <w:r>
-        <w:rPr>
-          <w:sz w:val="40"/>
-          <w:szCs w:val="40"/>
-          <w:lang w:val="en-US"/>
-        </w:rPr>
-        <w:t>2.0</w:t>
-      </w:r>
-      <w:r>
-        <w:rPr>
-          <w:sz w:val="40"/>
-          <w:szCs w:val="40"/>
-          <w:lang w:val="en-US"/>
-        </w:rPr>
-        <w:t xml:space="preserve">: </w:t>
-      </w:r>
-      <w:r>
-        <w:rPr>
-          <w:sz w:val="40"/>
-          <w:szCs w:val="40"/>
-          <w:lang w:val="en-US"/>
-        </w:rPr>
-        <w:t xml:space="preserve">The </w:t>
-      </w:r>
-      <w:r>
-        <w:rPr>
-          <w:sz w:val="40"/>
-          <w:szCs w:val="40"/>
-          <w:lang w:val="en-US"/>
-        </w:rPr>
-        <w:t>Game</w:t>
-      </w:r>
-      <w:r>
-        <w:rPr>
-          <w:sz w:val="40"/>
-          <w:szCs w:val="40"/>
-          <w:lang w:val="en-US"/>
-        </w:rPr>
-        <w:t xml:space="preserve"> project </w:t>
-      </w:r>
-      <w:r>
-        <w:rPr>
-          <w:sz w:val="40"/>
-          <w:szCs w:val="40"/>
-          <w:lang w:val="en-US"/>
-        </w:rPr>
-        <w:t xml:space="preserve">is </w:t>
-      </w:r>
-      <w:r>
-        <w:rPr>
-          <w:rFonts w:hint="eastAsia"/>
-          <w:sz w:val="40"/>
-          <w:szCs w:val="40"/>
-          <w:lang w:val="en-US"/>
-        </w:rPr>
-        <w:t>finished</w:t>
+          <w:sz w:val="32"/>
+          <w:szCs w:val="32"/>
+          <w:lang w:val="en-US"/>
+        </w:rPr>
+      </w:pPr>
+      <w:r>
+        <w:rPr>
+          <w:sz w:val="32"/>
+          <w:szCs w:val="32"/>
+          <w:lang w:val="en-US"/>
+        </w:rPr>
+        <w:t>I tested the score system and found that my top 5 scores could be displayed perfectly in the score form. No matter how many games I play, the top five scores are still correctly arranged.</w:t>
       </w:r>
     </w:p>
     <w:p>
       <w:pPr>
         <w:spacing w:line="360" w:lineRule="auto"/>
         <w:rPr>
-          <w:rFonts w:hint="eastAsia"/>
+          <w:sz w:val="32"/>
+          <w:szCs w:val="32"/>
+          <w:lang w:val="en-US"/>
+        </w:rPr>
+      </w:pPr>
+    </w:p>
+    <w:p>
+      <w:pPr>
+        <w:spacing w:line="360" w:lineRule="auto"/>
+        <w:rPr>
+          <w:sz w:val="32"/>
+          <w:szCs w:val="32"/>
+          <w:lang w:val="en-US"/>
+        </w:rPr>
+      </w:pPr>
+    </w:p>
+    <w:p>
+      <w:pPr>
+        <w:spacing w:line="360" w:lineRule="auto"/>
+        <w:rPr>
+          <w:sz w:val="32"/>
+          <w:szCs w:val="32"/>
+          <w:lang w:val="en-US"/>
+        </w:rPr>
+      </w:pPr>
+    </w:p>
+    <w:p>
+      <w:pPr>
+        <w:spacing w:line="360" w:lineRule="auto"/>
+        <w:rPr>
+          <w:sz w:val="32"/>
+          <w:szCs w:val="32"/>
+          <w:lang w:val="en-US"/>
+        </w:rPr>
+      </w:pPr>
+    </w:p>
+    <w:p>
+      <w:pPr>
+        <w:spacing w:line="360" w:lineRule="auto"/>
+        <w:rPr>
+          <w:sz w:val="32"/>
+          <w:szCs w:val="32"/>
+          <w:lang w:val="en-US"/>
+        </w:rPr>
+      </w:pPr>
+    </w:p>
+    <w:p>
+      <w:pPr>
+        <w:spacing w:line="360" w:lineRule="auto"/>
+        <w:rPr>
+          <w:sz w:val="40"/>
+          <w:szCs w:val="40"/>
+          <w:lang w:val="en-US"/>
+        </w:rPr>
+      </w:pPr>
+      <w:r>
+        <w:rPr>
+          <w:sz w:val="40"/>
+          <w:szCs w:val="40"/>
+          <w:lang w:val="en-US"/>
+        </w:rPr>
+        <w:lastRenderedPageBreak/>
+        <w:t xml:space="preserve">Release v2.0: The Game project is </w:t>
+      </w:r>
+      <w:r>
+        <w:rPr>
+          <w:rFonts w:hint="eastAsia"/>
+          <w:sz w:val="40"/>
+          <w:szCs w:val="40"/>
+          <w:lang w:val="en-US"/>
+        </w:rPr>
+        <w:t>finished</w:t>
+      </w:r>
+    </w:p>
+    <w:p>
+      <w:pPr>
+        <w:spacing w:line="360" w:lineRule="auto"/>
+        <w:rPr>
           <w:sz w:val="32"/>
           <w:szCs w:val="32"/>
           <w:lang w:val="en-US"/>
@@ -24203,7 +24517,6 @@
         </w:numPr>
         <w:spacing w:line="360" w:lineRule="auto"/>
         <w:rPr>
-          <w:rFonts w:hint="eastAsia"/>
           <w:sz w:val="32"/>
           <w:szCs w:val="32"/>
           <w:lang w:val="en-US"/>
@@ -24312,19 +24625,36 @@
         </w:numPr>
         <w:spacing w:line="360" w:lineRule="auto"/>
         <w:rPr>
-          <w:rFonts w:hint="eastAsia"/>
-          <w:sz w:val="32"/>
-          <w:szCs w:val="32"/>
-          <w:lang w:val="en-US"/>
-        </w:rPr>
-      </w:pPr>
-      <w:r>
-        <w:rPr>
-          <w:sz w:val="32"/>
-          <w:szCs w:val="32"/>
-          <w:lang w:val="en-US"/>
-        </w:rPr>
-        <w:t xml:space="preserve">The color and layout is </w:t>
+          <w:sz w:val="32"/>
+          <w:szCs w:val="32"/>
+          <w:lang w:val="en-US"/>
+        </w:rPr>
+      </w:pPr>
+      <w:r>
+        <w:rPr>
+          <w:sz w:val="32"/>
+          <w:szCs w:val="32"/>
+          <w:lang w:val="en-US"/>
+        </w:rPr>
+        <w:t xml:space="preserve">The color and layout </w:t>
+      </w:r>
+      <w:proofErr w:type="gramStart"/>
+      <w:r>
+        <w:rPr>
+          <w:sz w:val="32"/>
+          <w:szCs w:val="32"/>
+          <w:lang w:val="en-US"/>
+        </w:rPr>
+        <w:t>is</w:t>
+      </w:r>
+      <w:proofErr w:type="gramEnd"/>
+      <w:r>
+        <w:rPr>
+          <w:sz w:val="32"/>
+          <w:szCs w:val="32"/>
+          <w:lang w:val="en-US"/>
+        </w:rPr>
+        <w:t xml:space="preserve"> </w:t>
       </w:r>
       <w:r>
         <w:rPr>
@@ -24364,7 +24694,6 @@
           <w:szCs w:val="36"/>
           <w:lang w:val="en-US"/>
         </w:rPr>
-        <w:lastRenderedPageBreak/>
         <w:t>References</w:t>
       </w:r>
     </w:p>

</xml_diff>

<commit_message>
Task 34:  Test the whole game
</commit_message>
<xml_diff>
--- a/COMPX202-A8.docx
+++ b/COMPX202-A8.docx
@@ -24208,23 +24208,7 @@
           <w:szCs w:val="40"/>
           <w:lang w:val="en-US"/>
         </w:rPr>
-        <w:t>Task 3</w:t>
-      </w:r>
-      <w:r>
-        <w:rPr>
-          <w:sz w:val="40"/>
-          <w:szCs w:val="40"/>
-          <w:lang w:val="en-US"/>
-        </w:rPr>
-        <w:t>4</w:t>
-      </w:r>
-      <w:r>
-        <w:rPr>
-          <w:sz w:val="40"/>
-          <w:szCs w:val="40"/>
-          <w:lang w:val="en-US"/>
-        </w:rPr>
-        <w:t xml:space="preserve">: </w:t>
+        <w:t xml:space="preserve">Task 34: </w:t>
       </w:r>
       <w:r>
         <w:rPr>
@@ -24338,15 +24322,7 @@
           <w:szCs w:val="32"/>
           <w:lang w:val="en-US"/>
         </w:rPr>
-        <w:t xml:space="preserve">: </w:t>
-      </w:r>
-      <w:r>
-        <w:rPr>
-          <w:sz w:val="32"/>
-          <w:szCs w:val="32"/>
-          <w:lang w:val="en-US"/>
-        </w:rPr>
-        <w:t>1</w:t>
+        <w:t>: 1</w:t>
       </w:r>
       <w:r>
         <w:rPr>
@@ -24382,15 +24358,7 @@
           <w:szCs w:val="32"/>
           <w:lang w:val="en-US"/>
         </w:rPr>
-        <w:t xml:space="preserve">: </w:t>
-      </w:r>
-      <w:r>
-        <w:rPr>
-          <w:sz w:val="32"/>
-          <w:szCs w:val="32"/>
-          <w:lang w:val="en-US"/>
-        </w:rPr>
-        <w:t>1</w:t>
+        <w:t>: 1</w:t>
       </w:r>
       <w:r>
         <w:rPr>
@@ -24434,11 +24402,88 @@
       <w:pPr>
         <w:spacing w:line="360" w:lineRule="auto"/>
         <w:rPr>
-          <w:sz w:val="32"/>
-          <w:szCs w:val="32"/>
-          <w:lang w:val="en-US"/>
-        </w:rPr>
-      </w:pPr>
+          <w:sz w:val="40"/>
+          <w:szCs w:val="40"/>
+          <w:lang w:val="en-US"/>
+        </w:rPr>
+      </w:pPr>
+      <w:r>
+        <w:rPr>
+          <w:sz w:val="40"/>
+          <w:szCs w:val="40"/>
+          <w:lang w:val="en-US"/>
+        </w:rPr>
+        <w:t xml:space="preserve">Task 34: </w:t>
+      </w:r>
+      <w:r>
+        <w:rPr>
+          <w:rFonts w:hint="eastAsia"/>
+          <w:sz w:val="40"/>
+          <w:szCs w:val="40"/>
+          <w:lang w:val="en-US"/>
+        </w:rPr>
+        <w:t xml:space="preserve"> </w:t>
+      </w:r>
+      <w:r>
+        <w:rPr>
+          <w:rFonts w:hint="eastAsia"/>
+          <w:sz w:val="40"/>
+          <w:szCs w:val="40"/>
+          <w:lang w:val="en-US"/>
+        </w:rPr>
+        <w:t>Test</w:t>
+      </w:r>
+      <w:r>
+        <w:rPr>
+          <w:sz w:val="40"/>
+          <w:szCs w:val="40"/>
+          <w:lang w:val="en-US"/>
+        </w:rPr>
+        <w:t xml:space="preserve"> </w:t>
+      </w:r>
+      <w:r>
+        <w:rPr>
+          <w:rFonts w:hint="eastAsia"/>
+          <w:sz w:val="40"/>
+          <w:szCs w:val="40"/>
+          <w:lang w:val="en-US"/>
+        </w:rPr>
+        <w:t>the</w:t>
+      </w:r>
+      <w:r>
+        <w:rPr>
+          <w:sz w:val="40"/>
+          <w:szCs w:val="40"/>
+          <w:lang w:val="en-US"/>
+        </w:rPr>
+        <w:t xml:space="preserve"> </w:t>
+      </w:r>
+      <w:r>
+        <w:rPr>
+          <w:rFonts w:hint="eastAsia"/>
+          <w:sz w:val="40"/>
+          <w:szCs w:val="40"/>
+          <w:lang w:val="en-US"/>
+        </w:rPr>
+        <w:t>whole</w:t>
+      </w:r>
+      <w:r>
+        <w:rPr>
+          <w:sz w:val="40"/>
+          <w:szCs w:val="40"/>
+          <w:lang w:val="en-US"/>
+        </w:rPr>
+        <w:t xml:space="preserve"> </w:t>
+      </w:r>
+      <w:r>
+        <w:rPr>
+          <w:rFonts w:hint="eastAsia"/>
+          <w:sz w:val="40"/>
+          <w:szCs w:val="40"/>
+          <w:lang w:val="en-US"/>
+        </w:rPr>
+        <w:t>game</w:t>
+      </w:r>
     </w:p>
     <w:p>
       <w:pPr>
@@ -24449,6 +24494,86 @@
           <w:lang w:val="en-US"/>
         </w:rPr>
       </w:pPr>
+      <w:r>
+        <w:rPr>
+          <w:b/>
+          <w:bCs/>
+          <w:sz w:val="32"/>
+          <w:szCs w:val="32"/>
+          <w:lang w:val="en-US"/>
+        </w:rPr>
+        <w:t>TE</w:t>
+      </w:r>
+      <w:r>
+        <w:rPr>
+          <w:sz w:val="32"/>
+          <w:szCs w:val="32"/>
+          <w:lang w:val="en-US"/>
+        </w:rPr>
+        <w:t>: 1</w:t>
+      </w:r>
+      <w:r>
+        <w:rPr>
+          <w:rFonts w:hint="eastAsia"/>
+          <w:sz w:val="32"/>
+          <w:szCs w:val="32"/>
+          <w:lang w:val="en-US"/>
+        </w:rPr>
+        <w:t>hr,</w:t>
+      </w:r>
+      <w:r>
+        <w:rPr>
+          <w:sz w:val="32"/>
+          <w:szCs w:val="32"/>
+          <w:lang w:val="en-US"/>
+        </w:rPr>
+        <w:t xml:space="preserve"> </w:t>
+      </w:r>
+      <w:r>
+        <w:rPr>
+          <w:rFonts w:hint="eastAsia"/>
+          <w:b/>
+          <w:bCs/>
+          <w:sz w:val="32"/>
+          <w:szCs w:val="32"/>
+          <w:lang w:val="en-US"/>
+        </w:rPr>
+        <w:t>Actual</w:t>
+      </w:r>
+      <w:r>
+        <w:rPr>
+          <w:sz w:val="32"/>
+          <w:szCs w:val="32"/>
+          <w:lang w:val="en-US"/>
+        </w:rPr>
+        <w:t>: 1</w:t>
+      </w:r>
+      <w:r>
+        <w:rPr>
+          <w:rFonts w:hint="eastAsia"/>
+          <w:sz w:val="32"/>
+          <w:szCs w:val="32"/>
+          <w:lang w:val="en-US"/>
+        </w:rPr>
+        <w:t>.</w:t>
+      </w:r>
+      <w:r>
+        <w:rPr>
+          <w:sz w:val="32"/>
+          <w:szCs w:val="32"/>
+          <w:lang w:val="en-US"/>
+        </w:rPr>
+        <w:t>5</w:t>
+      </w:r>
+      <w:r>
+        <w:rPr>
+          <w:rFonts w:hint="eastAsia"/>
+          <w:sz w:val="32"/>
+          <w:szCs w:val="32"/>
+          <w:lang w:val="en-US"/>
+        </w:rPr>
+        <w:t>hrs</w:t>
+      </w:r>
     </w:p>
     <w:p>
       <w:pPr>
@@ -24459,6 +24584,23 @@
           <w:lang w:val="en-US"/>
         </w:rPr>
       </w:pPr>
+      <w:r>
+        <w:rPr>
+          <w:sz w:val="32"/>
+          <w:szCs w:val="32"/>
+          <w:lang w:val="en-US"/>
+        </w:rPr>
+        <w:t xml:space="preserve">I entered the game interface to input the game name, and found that the input was normal. I click the "play" button to enter the game </w:t>
+      </w:r>
+      <w:r>
+        <w:rPr>
+          <w:sz w:val="32"/>
+          <w:szCs w:val="32"/>
+          <w:lang w:val="en-US"/>
+        </w:rPr>
+        <w:lastRenderedPageBreak/>
+        <w:t>interface successfully. The name I typed is also correctly displayed on the game interface. I clicked the close button and successfully returned to the game interface. I entered the game again and began to operate the game. All functions are normal. But when I used my mobile phone to test, I found that the pinball was not sensitive, so I adjusted the touch sensitivity and successfully solved the problem. The game is running normally. I played six games and they all worked. I opened the "rank" expression, and my top 5 scores were successfully displayed on the form. I click the close button to return to the welcome interface. Everything is OK. All functions operate normally. Here is my test screen.</w:t>
+      </w:r>
     </w:p>
     <w:p>
       <w:pPr>
@@ -24474,18 +24616,67 @@
       <w:pPr>
         <w:spacing w:line="360" w:lineRule="auto"/>
         <w:rPr>
-          <w:sz w:val="40"/>
-          <w:szCs w:val="40"/>
-          <w:lang w:val="en-US"/>
-        </w:rPr>
-      </w:pPr>
-      <w:r>
-        <w:rPr>
-          <w:sz w:val="40"/>
-          <w:szCs w:val="40"/>
-          <w:lang w:val="en-US"/>
-        </w:rPr>
-        <w:lastRenderedPageBreak/>
+          <w:sz w:val="32"/>
+          <w:szCs w:val="32"/>
+          <w:lang w:val="en-US"/>
+        </w:rPr>
+      </w:pPr>
+    </w:p>
+    <w:p>
+      <w:pPr>
+        <w:spacing w:line="360" w:lineRule="auto"/>
+        <w:rPr>
+          <w:sz w:val="32"/>
+          <w:szCs w:val="32"/>
+          <w:lang w:val="en-US"/>
+        </w:rPr>
+      </w:pPr>
+    </w:p>
+    <w:p>
+      <w:pPr>
+        <w:spacing w:line="360" w:lineRule="auto"/>
+        <w:rPr>
+          <w:sz w:val="32"/>
+          <w:szCs w:val="32"/>
+          <w:lang w:val="en-US"/>
+        </w:rPr>
+      </w:pPr>
+    </w:p>
+    <w:p>
+      <w:pPr>
+        <w:spacing w:line="360" w:lineRule="auto"/>
+        <w:rPr>
+          <w:sz w:val="32"/>
+          <w:szCs w:val="32"/>
+          <w:lang w:val="en-US"/>
+        </w:rPr>
+      </w:pPr>
+    </w:p>
+    <w:p>
+      <w:pPr>
+        <w:spacing w:line="360" w:lineRule="auto"/>
+        <w:rPr>
+          <w:sz w:val="32"/>
+          <w:szCs w:val="32"/>
+          <w:lang w:val="en-US"/>
+        </w:rPr>
+      </w:pPr>
+    </w:p>
+    <w:p>
+      <w:pPr>
+        <w:spacing w:line="360" w:lineRule="auto"/>
+        <w:rPr>
+          <w:sz w:val="40"/>
+          <w:szCs w:val="40"/>
+          <w:lang w:val="en-US"/>
+        </w:rPr>
+      </w:pPr>
+      <w:r>
+        <w:rPr>
+          <w:sz w:val="40"/>
+          <w:szCs w:val="40"/>
+          <w:lang w:val="en-US"/>
+        </w:rPr>
         <w:t xml:space="preserve">Release v2.0: The Game project is </w:t>
       </w:r>
       <w:r>
@@ -24613,7 +24804,16 @@
           <w:szCs w:val="32"/>
           <w:lang w:val="en-US"/>
         </w:rPr>
-        <w:t>y, the app will never get the scores in welcome screen. So, the user can see his personal top 5 scores data in score screen by clicking the rank button in the game screen.</w:t>
+        <w:t xml:space="preserve">y, the app will never get the scores in welcome screen. So, the user can see his personal top 5 </w:t>
+      </w:r>
+      <w:r>
+        <w:rPr>
+          <w:sz w:val="32"/>
+          <w:szCs w:val="32"/>
+          <w:lang w:val="en-US"/>
+        </w:rPr>
+        <w:lastRenderedPageBreak/>
+        <w:t>scores data in score screen by clicking the rank button in the game screen.</w:t>
       </w:r>
     </w:p>
     <w:p>

</xml_diff>

<commit_message>
Task 36:  Layout and color adjustment
</commit_message>
<xml_diff>
--- a/COMPX202-A8.docx
+++ b/COMPX202-A8.docx
@@ -24621,6 +24621,396 @@
           <w:lang w:val="en-US"/>
         </w:rPr>
       </w:pPr>
+      <w:r>
+        <w:rPr>
+          <w:noProof/>
+          <w:sz w:val="32"/>
+          <w:szCs w:val="32"/>
+          <w:lang w:val="en-US"/>
+        </w:rPr>
+        <w:lastRenderedPageBreak/>
+        <w:drawing>
+          <wp:inline distT="0" distB="0" distL="0" distR="0" wp14:anchorId="4F1E4F31" wp14:editId="25AA7B39">
+            <wp:extent cx="2611120" cy="3481493"/>
+            <wp:effectExtent l="0" t="0" r="5080" b="0"/>
+            <wp:docPr id="15" name="Picture 15"/>
+            <wp:cNvGraphicFramePr>
+              <a:graphicFrameLocks xmlns:a="http://schemas.openxmlformats.org/drawingml/2006/main" noChangeAspect="1"/>
+            </wp:cNvGraphicFramePr>
+            <a:graphic xmlns:a="http://schemas.openxmlformats.org/drawingml/2006/main">
+              <a:graphicData uri="http://schemas.openxmlformats.org/drawingml/2006/picture">
+                <pic:pic xmlns:pic="http://schemas.openxmlformats.org/drawingml/2006/picture">
+                  <pic:nvPicPr>
+                    <pic:cNvPr id="15" name="WechatIMG103.jpeg"/>
+                    <pic:cNvPicPr/>
+                  </pic:nvPicPr>
+                  <pic:blipFill>
+                    <a:blip r:embed="rId15" cstate="print">
+                      <a:extLst>
+                        <a:ext uri="{28A0092B-C50C-407E-A947-70E740481C1C}">
+                          <a14:useLocalDpi xmlns:a14="http://schemas.microsoft.com/office/drawing/2010/main" val="0"/>
+                        </a:ext>
+                      </a:extLst>
+                    </a:blip>
+                    <a:stretch>
+                      <a:fillRect/>
+                    </a:stretch>
+                  </pic:blipFill>
+                  <pic:spPr>
+                    <a:xfrm>
+                      <a:off x="0" y="0"/>
+                      <a:ext cx="2612379" cy="3483171"/>
+                    </a:xfrm>
+                    <a:prstGeom prst="rect">
+                      <a:avLst/>
+                    </a:prstGeom>
+                  </pic:spPr>
+                </pic:pic>
+              </a:graphicData>
+            </a:graphic>
+          </wp:inline>
+        </w:drawing>
+      </w:r>
+      <w:r>
+        <w:rPr>
+          <w:noProof/>
+          <w:sz w:val="32"/>
+          <w:szCs w:val="32"/>
+          <w:lang w:val="en-US"/>
+        </w:rPr>
+        <w:drawing>
+          <wp:inline distT="0" distB="0" distL="0" distR="0" wp14:anchorId="169962A9" wp14:editId="74CCC204">
+            <wp:extent cx="2600960" cy="3467947"/>
+            <wp:effectExtent l="0" t="0" r="2540" b="0"/>
+            <wp:docPr id="16" name="Picture 16"/>
+            <wp:cNvGraphicFramePr>
+              <a:graphicFrameLocks xmlns:a="http://schemas.openxmlformats.org/drawingml/2006/main" noChangeAspect="1"/>
+            </wp:cNvGraphicFramePr>
+            <a:graphic xmlns:a="http://schemas.openxmlformats.org/drawingml/2006/main">
+              <a:graphicData uri="http://schemas.openxmlformats.org/drawingml/2006/picture">
+                <pic:pic xmlns:pic="http://schemas.openxmlformats.org/drawingml/2006/picture">
+                  <pic:nvPicPr>
+                    <pic:cNvPr id="16" name="WechatIMG102.jpeg"/>
+                    <pic:cNvPicPr/>
+                  </pic:nvPicPr>
+                  <pic:blipFill>
+                    <a:blip r:embed="rId16" cstate="print">
+                      <a:extLst>
+                        <a:ext uri="{28A0092B-C50C-407E-A947-70E740481C1C}">
+                          <a14:useLocalDpi xmlns:a14="http://schemas.microsoft.com/office/drawing/2010/main" val="0"/>
+                        </a:ext>
+                      </a:extLst>
+                    </a:blip>
+                    <a:stretch>
+                      <a:fillRect/>
+                    </a:stretch>
+                  </pic:blipFill>
+                  <pic:spPr>
+                    <a:xfrm>
+                      <a:off x="0" y="0"/>
+                      <a:ext cx="2603731" cy="3471641"/>
+                    </a:xfrm>
+                    <a:prstGeom prst="rect">
+                      <a:avLst/>
+                    </a:prstGeom>
+                  </pic:spPr>
+                </pic:pic>
+              </a:graphicData>
+            </a:graphic>
+          </wp:inline>
+        </w:drawing>
+      </w:r>
+      <w:r>
+        <w:rPr>
+          <w:noProof/>
+          <w:sz w:val="32"/>
+          <w:szCs w:val="32"/>
+          <w:lang w:val="en-US"/>
+        </w:rPr>
+        <w:drawing>
+          <wp:inline distT="0" distB="0" distL="0" distR="0" wp14:anchorId="1877FB31" wp14:editId="3D0AA151">
+            <wp:extent cx="2611120" cy="3481493"/>
+            <wp:effectExtent l="0" t="0" r="5080" b="0"/>
+            <wp:docPr id="17" name="Picture 17"/>
+            <wp:cNvGraphicFramePr>
+              <a:graphicFrameLocks xmlns:a="http://schemas.openxmlformats.org/drawingml/2006/main" noChangeAspect="1"/>
+            </wp:cNvGraphicFramePr>
+            <a:graphic xmlns:a="http://schemas.openxmlformats.org/drawingml/2006/main">
+              <a:graphicData uri="http://schemas.openxmlformats.org/drawingml/2006/picture">
+                <pic:pic xmlns:pic="http://schemas.openxmlformats.org/drawingml/2006/picture">
+                  <pic:nvPicPr>
+                    <pic:cNvPr id="17" name="WechatIMG101.jpeg"/>
+                    <pic:cNvPicPr/>
+                  </pic:nvPicPr>
+                  <pic:blipFill>
+                    <a:blip r:embed="rId17" cstate="print">
+                      <a:extLst>
+                        <a:ext uri="{28A0092B-C50C-407E-A947-70E740481C1C}">
+                          <a14:useLocalDpi xmlns:a14="http://schemas.microsoft.com/office/drawing/2010/main" val="0"/>
+                        </a:ext>
+                      </a:extLst>
+                    </a:blip>
+                    <a:stretch>
+                      <a:fillRect/>
+                    </a:stretch>
+                  </pic:blipFill>
+                  <pic:spPr>
+                    <a:xfrm>
+                      <a:off x="0" y="0"/>
+                      <a:ext cx="2625003" cy="3500003"/>
+                    </a:xfrm>
+                    <a:prstGeom prst="rect">
+                      <a:avLst/>
+                    </a:prstGeom>
+                  </pic:spPr>
+                </pic:pic>
+              </a:graphicData>
+            </a:graphic>
+          </wp:inline>
+        </w:drawing>
+      </w:r>
+    </w:p>
+    <w:p>
+      <w:pPr>
+        <w:spacing w:line="360" w:lineRule="auto"/>
+        <w:rPr>
+          <w:sz w:val="32"/>
+          <w:szCs w:val="32"/>
+          <w:lang w:val="en-US"/>
+        </w:rPr>
+      </w:pPr>
+    </w:p>
+    <w:p>
+      <w:pPr>
+        <w:spacing w:line="360" w:lineRule="auto"/>
+        <w:rPr>
+          <w:sz w:val="32"/>
+          <w:szCs w:val="32"/>
+          <w:lang w:val="en-US"/>
+        </w:rPr>
+      </w:pPr>
+    </w:p>
+    <w:p>
+      <w:pPr>
+        <w:spacing w:line="360" w:lineRule="auto"/>
+        <w:rPr>
+          <w:sz w:val="40"/>
+          <w:szCs w:val="40"/>
+          <w:lang w:val="en-US"/>
+        </w:rPr>
+      </w:pPr>
+      <w:r>
+        <w:rPr>
+          <w:sz w:val="40"/>
+          <w:szCs w:val="40"/>
+          <w:lang w:val="en-US"/>
+        </w:rPr>
+        <w:lastRenderedPageBreak/>
+        <w:t>Task 3</w:t>
+      </w:r>
+      <w:r>
+        <w:rPr>
+          <w:sz w:val="40"/>
+          <w:szCs w:val="40"/>
+          <w:lang w:val="en-US"/>
+        </w:rPr>
+        <w:t>6</w:t>
+      </w:r>
+      <w:r>
+        <w:rPr>
+          <w:sz w:val="40"/>
+          <w:szCs w:val="40"/>
+          <w:lang w:val="en-US"/>
+        </w:rPr>
+        <w:t xml:space="preserve">: </w:t>
+      </w:r>
+      <w:r>
+        <w:rPr>
+          <w:rFonts w:hint="eastAsia"/>
+          <w:sz w:val="40"/>
+          <w:szCs w:val="40"/>
+          <w:lang w:val="en-US"/>
+        </w:rPr>
+        <w:t xml:space="preserve"> </w:t>
+      </w:r>
+      <w:r>
+        <w:rPr>
+          <w:rFonts w:hint="eastAsia"/>
+          <w:sz w:val="40"/>
+          <w:szCs w:val="40"/>
+          <w:lang w:val="en-US"/>
+        </w:rPr>
+        <w:t>Layout</w:t>
+      </w:r>
+      <w:r>
+        <w:rPr>
+          <w:sz w:val="40"/>
+          <w:szCs w:val="40"/>
+          <w:lang w:val="en-US"/>
+        </w:rPr>
+        <w:t xml:space="preserve"> </w:t>
+      </w:r>
+      <w:r>
+        <w:rPr>
+          <w:rFonts w:hint="eastAsia"/>
+          <w:sz w:val="40"/>
+          <w:szCs w:val="40"/>
+          <w:lang w:val="en-US"/>
+        </w:rPr>
+        <w:t>and</w:t>
+      </w:r>
+      <w:r>
+        <w:rPr>
+          <w:sz w:val="40"/>
+          <w:szCs w:val="40"/>
+          <w:lang w:val="en-US"/>
+        </w:rPr>
+        <w:t xml:space="preserve"> </w:t>
+      </w:r>
+      <w:r>
+        <w:rPr>
+          <w:rFonts w:hint="eastAsia"/>
+          <w:sz w:val="40"/>
+          <w:szCs w:val="40"/>
+          <w:lang w:val="en-US"/>
+        </w:rPr>
+        <w:t>color</w:t>
+      </w:r>
+      <w:r>
+        <w:rPr>
+          <w:sz w:val="40"/>
+          <w:szCs w:val="40"/>
+          <w:lang w:val="en-US"/>
+        </w:rPr>
+        <w:t xml:space="preserve"> </w:t>
+      </w:r>
+      <w:r>
+        <w:rPr>
+          <w:rFonts w:hint="eastAsia"/>
+          <w:sz w:val="40"/>
+          <w:szCs w:val="40"/>
+          <w:lang w:val="en-US"/>
+        </w:rPr>
+        <w:t>adjustment</w:t>
+      </w:r>
+    </w:p>
+    <w:p>
+      <w:pPr>
+        <w:spacing w:line="360" w:lineRule="auto"/>
+        <w:rPr>
+          <w:sz w:val="32"/>
+          <w:szCs w:val="32"/>
+          <w:lang w:val="en-US"/>
+        </w:rPr>
+      </w:pPr>
+      <w:r>
+        <w:rPr>
+          <w:b/>
+          <w:bCs/>
+          <w:sz w:val="32"/>
+          <w:szCs w:val="32"/>
+          <w:lang w:val="en-US"/>
+        </w:rPr>
+        <w:t>TE</w:t>
+      </w:r>
+      <w:r>
+        <w:rPr>
+          <w:sz w:val="32"/>
+          <w:szCs w:val="32"/>
+          <w:lang w:val="en-US"/>
+        </w:rPr>
+        <w:t>: 1</w:t>
+      </w:r>
+      <w:r>
+        <w:rPr>
+          <w:rFonts w:hint="eastAsia"/>
+          <w:sz w:val="32"/>
+          <w:szCs w:val="32"/>
+          <w:lang w:val="en-US"/>
+        </w:rPr>
+        <w:t>hr,</w:t>
+      </w:r>
+      <w:r>
+        <w:rPr>
+          <w:sz w:val="32"/>
+          <w:szCs w:val="32"/>
+          <w:lang w:val="en-US"/>
+        </w:rPr>
+        <w:t xml:space="preserve"> </w:t>
+      </w:r>
+      <w:r>
+        <w:rPr>
+          <w:rFonts w:hint="eastAsia"/>
+          <w:b/>
+          <w:bCs/>
+          <w:sz w:val="32"/>
+          <w:szCs w:val="32"/>
+          <w:lang w:val="en-US"/>
+        </w:rPr>
+        <w:t>Actual</w:t>
+      </w:r>
+      <w:r>
+        <w:rPr>
+          <w:sz w:val="32"/>
+          <w:szCs w:val="32"/>
+          <w:lang w:val="en-US"/>
+        </w:rPr>
+        <w:t>: 1</w:t>
+      </w:r>
+      <w:r>
+        <w:rPr>
+          <w:rFonts w:hint="eastAsia"/>
+          <w:sz w:val="32"/>
+          <w:szCs w:val="32"/>
+          <w:lang w:val="en-US"/>
+        </w:rPr>
+        <w:t>.</w:t>
+      </w:r>
+      <w:r>
+        <w:rPr>
+          <w:sz w:val="32"/>
+          <w:szCs w:val="32"/>
+          <w:lang w:val="en-US"/>
+        </w:rPr>
+        <w:t>5</w:t>
+      </w:r>
+      <w:r>
+        <w:rPr>
+          <w:rFonts w:hint="eastAsia"/>
+          <w:sz w:val="32"/>
+          <w:szCs w:val="32"/>
+          <w:lang w:val="en-US"/>
+        </w:rPr>
+        <w:t>hrs</w:t>
+      </w:r>
+    </w:p>
+    <w:p>
+      <w:pPr>
+        <w:spacing w:line="360" w:lineRule="auto"/>
+        <w:rPr>
+          <w:sz w:val="32"/>
+          <w:szCs w:val="32"/>
+          <w:lang w:val="en-US"/>
+        </w:rPr>
+      </w:pPr>
+      <w:r>
+        <w:rPr>
+          <w:sz w:val="32"/>
+          <w:szCs w:val="32"/>
+          <w:lang w:val="en-US"/>
+        </w:rPr>
+        <w:t>I adjusted the color of the pinball to fit our theme better. At the same time, I also adjusted the position of the display bar to green. I've changed all the XML warnings to make the code more standard.</w:t>
+      </w:r>
+    </w:p>
+    <w:p>
+      <w:pPr>
+        <w:spacing w:line="360" w:lineRule="auto"/>
+        <w:rPr>
+          <w:sz w:val="32"/>
+          <w:szCs w:val="32"/>
+          <w:lang w:val="en-US"/>
+        </w:rPr>
+      </w:pPr>
     </w:p>
     <w:p>
       <w:pPr>
@@ -24804,16 +25194,7 @@
           <w:szCs w:val="32"/>
           <w:lang w:val="en-US"/>
         </w:rPr>
-        <w:t xml:space="preserve">y, the app will never get the scores in welcome screen. So, the user can see his personal top 5 </w:t>
-      </w:r>
-      <w:r>
-        <w:rPr>
-          <w:sz w:val="32"/>
-          <w:szCs w:val="32"/>
-          <w:lang w:val="en-US"/>
-        </w:rPr>
-        <w:lastRenderedPageBreak/>
-        <w:t>scores data in score screen by clicking the rank button in the game screen.</w:t>
+        <w:t>y, the app will never get the scores in welcome screen. So, the user can see his personal top 5 scores data in score screen by clicking the rank button in the game screen.</w:t>
       </w:r>
     </w:p>
     <w:p>

</xml_diff>

<commit_message>
Task 37:  Performance improvement
</commit_message>
<xml_diff>
--- a/COMPX202-A8.docx
+++ b/COMPX202-A8.docx
@@ -58,16 +58,6 @@
       <w:pPr>
         <w:spacing w:line="360" w:lineRule="auto"/>
         <w:rPr>
-          <w:sz w:val="48"/>
-          <w:szCs w:val="48"/>
-          <w:lang w:val="en-US"/>
-        </w:rPr>
-      </w:pPr>
-    </w:p>
-    <w:p>
-      <w:pPr>
-        <w:spacing w:line="360" w:lineRule="auto"/>
-        <w:rPr>
           <w:b/>
           <w:bCs/>
           <w:sz w:val="36"/>
@@ -96,13 +86,23 @@
           <w:lang w:val="en-US"/>
         </w:rPr>
       </w:pPr>
-      <w:r>
-        <w:rPr>
-          <w:sz w:val="32"/>
-          <w:szCs w:val="32"/>
-          <w:lang w:val="en-US"/>
-        </w:rPr>
-        <w:t>Xuanlin Jiang</w:t>
+      <w:proofErr w:type="spellStart"/>
+      <w:r>
+        <w:rPr>
+          <w:sz w:val="32"/>
+          <w:szCs w:val="32"/>
+          <w:lang w:val="en-US"/>
+        </w:rPr>
+        <w:t>Xuanlin</w:t>
+      </w:r>
+      <w:proofErr w:type="spellEnd"/>
+      <w:r>
+        <w:rPr>
+          <w:sz w:val="32"/>
+          <w:szCs w:val="32"/>
+          <w:lang w:val="en-US"/>
+        </w:rPr>
+        <w:t xml:space="preserve"> Jiang</w:t>
       </w:r>
       <w:r>
         <w:rPr>
@@ -674,6 +674,7 @@
               </w:rPr>
               <w:t xml:space="preserve"> </w:t>
             </w:r>
+            <w:proofErr w:type="spellStart"/>
             <w:r>
               <w:rPr>
                 <w:sz w:val="32"/>
@@ -682,6 +683,7 @@
               </w:rPr>
               <w:t>hrs</w:t>
             </w:r>
+            <w:proofErr w:type="spellEnd"/>
           </w:p>
         </w:tc>
       </w:tr>
@@ -1876,6 +1878,7 @@
               </w:rPr>
               <w:t xml:space="preserve"> </w:t>
             </w:r>
+            <w:proofErr w:type="spellStart"/>
             <w:r>
               <w:rPr>
                 <w:sz w:val="32"/>
@@ -1892,6 +1895,7 @@
               </w:rPr>
               <w:t>s</w:t>
             </w:r>
+            <w:proofErr w:type="spellEnd"/>
           </w:p>
         </w:tc>
       </w:tr>
@@ -2052,7 +2056,16 @@
                 <w:szCs w:val="32"/>
                 <w:lang w:val="en-US"/>
               </w:rPr>
-              <w:t>1 hr</w:t>
+              <w:t xml:space="preserve">1 </w:t>
+            </w:r>
+            <w:proofErr w:type="spellStart"/>
+            <w:r>
+              <w:rPr>
+                <w:sz w:val="32"/>
+                <w:szCs w:val="32"/>
+                <w:lang w:val="en-US"/>
+              </w:rPr>
+              <w:t>hr</w:t>
             </w:r>
             <w:r>
               <w:rPr>
@@ -2062,6 +2075,7 @@
               </w:rPr>
               <w:t>s</w:t>
             </w:r>
+            <w:proofErr w:type="spellEnd"/>
           </w:p>
         </w:tc>
       </w:tr>
@@ -2637,8 +2651,18 @@
                 <w:szCs w:val="32"/>
                 <w:lang w:val="en-US"/>
               </w:rPr>
-              <w:t>1.5 hrs</w:t>
-            </w:r>
+              <w:t xml:space="preserve">1.5 </w:t>
+            </w:r>
+            <w:proofErr w:type="spellStart"/>
+            <w:r>
+              <w:rPr>
+                <w:sz w:val="32"/>
+                <w:szCs w:val="32"/>
+                <w:lang w:val="en-US"/>
+              </w:rPr>
+              <w:t>hrs</w:t>
+            </w:r>
+            <w:proofErr w:type="spellEnd"/>
           </w:p>
         </w:tc>
       </w:tr>
@@ -2789,6 +2813,7 @@
               </w:rPr>
               <w:t xml:space="preserve">5 </w:t>
             </w:r>
+            <w:proofErr w:type="spellStart"/>
             <w:r>
               <w:rPr>
                 <w:rFonts w:hint="eastAsia"/>
@@ -2798,6 +2823,7 @@
               </w:rPr>
               <w:t>hrs</w:t>
             </w:r>
+            <w:proofErr w:type="spellEnd"/>
           </w:p>
         </w:tc>
       </w:tr>
@@ -2948,6 +2974,7 @@
               </w:rPr>
               <w:t xml:space="preserve"> </w:t>
             </w:r>
+            <w:proofErr w:type="spellStart"/>
             <w:r>
               <w:rPr>
                 <w:rFonts w:hint="eastAsia"/>
@@ -2957,6 +2984,7 @@
               </w:rPr>
               <w:t>hrs</w:t>
             </w:r>
+            <w:proofErr w:type="spellEnd"/>
           </w:p>
         </w:tc>
       </w:tr>
@@ -3107,6 +3135,7 @@
               </w:rPr>
               <w:t xml:space="preserve">5 </w:t>
             </w:r>
+            <w:proofErr w:type="spellStart"/>
             <w:r>
               <w:rPr>
                 <w:rFonts w:hint="eastAsia"/>
@@ -3116,6 +3145,7 @@
               </w:rPr>
               <w:t>hrs</w:t>
             </w:r>
+            <w:proofErr w:type="spellEnd"/>
           </w:p>
         </w:tc>
       </w:tr>
@@ -3266,6 +3296,7 @@
               </w:rPr>
               <w:t xml:space="preserve"> </w:t>
             </w:r>
+            <w:proofErr w:type="spellStart"/>
             <w:r>
               <w:rPr>
                 <w:rFonts w:hint="eastAsia"/>
@@ -3275,6 +3306,7 @@
               </w:rPr>
               <w:t>hrs</w:t>
             </w:r>
+            <w:proofErr w:type="spellEnd"/>
           </w:p>
         </w:tc>
       </w:tr>
@@ -3425,6 +3457,7 @@
               </w:rPr>
               <w:t xml:space="preserve"> </w:t>
             </w:r>
+            <w:proofErr w:type="spellStart"/>
             <w:r>
               <w:rPr>
                 <w:rFonts w:hint="eastAsia"/>
@@ -3434,6 +3467,7 @@
               </w:rPr>
               <w:t>hr</w:t>
             </w:r>
+            <w:proofErr w:type="spellEnd"/>
           </w:p>
         </w:tc>
       </w:tr>
@@ -3584,6 +3618,7 @@
               </w:rPr>
               <w:t xml:space="preserve"> </w:t>
             </w:r>
+            <w:proofErr w:type="spellStart"/>
             <w:r>
               <w:rPr>
                 <w:rFonts w:hint="eastAsia"/>
@@ -3593,6 +3628,7 @@
               </w:rPr>
               <w:t>hr</w:t>
             </w:r>
+            <w:proofErr w:type="spellEnd"/>
           </w:p>
         </w:tc>
       </w:tr>
@@ -3625,7 +3661,6 @@
                 <w:szCs w:val="32"/>
                 <w:lang w:val="en-US"/>
               </w:rPr>
-              <w:lastRenderedPageBreak/>
               <w:t xml:space="preserve"> </w:t>
             </w:r>
           </w:p>
@@ -3752,6 +3787,7 @@
               </w:rPr>
               <w:t xml:space="preserve"> </w:t>
             </w:r>
+            <w:proofErr w:type="spellStart"/>
             <w:r>
               <w:rPr>
                 <w:rFonts w:hint="eastAsia"/>
@@ -3761,6 +3797,7 @@
               </w:rPr>
               <w:t>hrs</w:t>
             </w:r>
+            <w:proofErr w:type="spellEnd"/>
           </w:p>
         </w:tc>
       </w:tr>
@@ -3911,6 +3948,7 @@
               </w:rPr>
               <w:t xml:space="preserve"> </w:t>
             </w:r>
+            <w:proofErr w:type="spellStart"/>
             <w:r>
               <w:rPr>
                 <w:rFonts w:hint="eastAsia"/>
@@ -3920,6 +3958,7 @@
               </w:rPr>
               <w:t>hrs</w:t>
             </w:r>
+            <w:proofErr w:type="spellEnd"/>
           </w:p>
         </w:tc>
       </w:tr>
@@ -3952,6 +3991,7 @@
                 <w:szCs w:val="32"/>
                 <w:lang w:val="en-US"/>
               </w:rPr>
+              <w:lastRenderedPageBreak/>
               <w:t xml:space="preserve"> </w:t>
             </w:r>
           </w:p>
@@ -4543,6 +4583,7 @@
               </w:rPr>
               <w:t xml:space="preserve"> </w:t>
             </w:r>
+            <w:proofErr w:type="spellStart"/>
             <w:r>
               <w:rPr>
                 <w:rFonts w:hint="eastAsia"/>
@@ -4552,6 +4593,7 @@
               </w:rPr>
               <w:t>hrs</w:t>
             </w:r>
+            <w:proofErr w:type="spellEnd"/>
           </w:p>
         </w:tc>
       </w:tr>
@@ -4735,6 +4777,7 @@
               </w:rPr>
               <w:t xml:space="preserve"> </w:t>
             </w:r>
+            <w:proofErr w:type="spellStart"/>
             <w:r>
               <w:rPr>
                 <w:rFonts w:hint="eastAsia"/>
@@ -4744,6 +4787,7 @@
               </w:rPr>
               <w:t>hrs</w:t>
             </w:r>
+            <w:proofErr w:type="spellEnd"/>
           </w:p>
         </w:tc>
       </w:tr>
@@ -4928,6 +4972,7 @@
               </w:rPr>
               <w:t xml:space="preserve"> </w:t>
             </w:r>
+            <w:proofErr w:type="spellStart"/>
             <w:r>
               <w:rPr>
                 <w:rFonts w:hint="eastAsia"/>
@@ -4937,6 +4982,7 @@
               </w:rPr>
               <w:t>hr</w:t>
             </w:r>
+            <w:proofErr w:type="spellEnd"/>
           </w:p>
         </w:tc>
       </w:tr>
@@ -5121,6 +5167,7 @@
               </w:rPr>
               <w:t xml:space="preserve"> </w:t>
             </w:r>
+            <w:proofErr w:type="spellStart"/>
             <w:r>
               <w:rPr>
                 <w:rFonts w:hint="eastAsia"/>
@@ -5130,6 +5177,7 @@
               </w:rPr>
               <w:t>hr</w:t>
             </w:r>
+            <w:proofErr w:type="spellEnd"/>
           </w:p>
         </w:tc>
       </w:tr>
@@ -5341,6 +5389,7 @@
               </w:rPr>
               <w:t xml:space="preserve"> </w:t>
             </w:r>
+            <w:proofErr w:type="spellStart"/>
             <w:r>
               <w:rPr>
                 <w:rFonts w:hint="eastAsia"/>
@@ -5350,6 +5399,7 @@
               </w:rPr>
               <w:t>hrs</w:t>
             </w:r>
+            <w:proofErr w:type="spellEnd"/>
           </w:p>
         </w:tc>
       </w:tr>
@@ -5551,6 +5601,7 @@
               </w:rPr>
               <w:t xml:space="preserve"> </w:t>
             </w:r>
+            <w:proofErr w:type="spellStart"/>
             <w:r>
               <w:rPr>
                 <w:rFonts w:hint="eastAsia"/>
@@ -5560,6 +5611,7 @@
               </w:rPr>
               <w:t>hr</w:t>
             </w:r>
+            <w:proofErr w:type="spellEnd"/>
           </w:p>
         </w:tc>
       </w:tr>
@@ -5761,6 +5813,7 @@
               </w:rPr>
               <w:t xml:space="preserve"> </w:t>
             </w:r>
+            <w:proofErr w:type="spellStart"/>
             <w:r>
               <w:rPr>
                 <w:rFonts w:hint="eastAsia"/>
@@ -5770,6 +5823,7 @@
               </w:rPr>
               <w:t>hrs</w:t>
             </w:r>
+            <w:proofErr w:type="spellEnd"/>
           </w:p>
         </w:tc>
       </w:tr>
@@ -5954,6 +6008,7 @@
               </w:rPr>
               <w:t xml:space="preserve"> </w:t>
             </w:r>
+            <w:proofErr w:type="spellStart"/>
             <w:r>
               <w:rPr>
                 <w:rFonts w:hint="eastAsia"/>
@@ -5963,6 +6018,7 @@
               </w:rPr>
               <w:t>hrs</w:t>
             </w:r>
+            <w:proofErr w:type="spellEnd"/>
           </w:p>
         </w:tc>
       </w:tr>
@@ -6147,6 +6203,7 @@
               </w:rPr>
               <w:t xml:space="preserve"> </w:t>
             </w:r>
+            <w:proofErr w:type="spellStart"/>
             <w:r>
               <w:rPr>
                 <w:rFonts w:hint="eastAsia"/>
@@ -6156,6 +6213,7 @@
               </w:rPr>
               <w:t>hr</w:t>
             </w:r>
+            <w:proofErr w:type="spellEnd"/>
           </w:p>
         </w:tc>
       </w:tr>
@@ -6323,6 +6381,7 @@
               </w:rPr>
               <w:t xml:space="preserve"> </w:t>
             </w:r>
+            <w:proofErr w:type="spellStart"/>
             <w:r>
               <w:rPr>
                 <w:rFonts w:hint="eastAsia"/>
@@ -6332,6 +6391,7 @@
               </w:rPr>
               <w:t>hr</w:t>
             </w:r>
+            <w:proofErr w:type="spellEnd"/>
           </w:p>
         </w:tc>
       </w:tr>
@@ -6483,6 +6543,7 @@
               </w:rPr>
               <w:t xml:space="preserve">1 </w:t>
             </w:r>
+            <w:proofErr w:type="spellStart"/>
             <w:r>
               <w:rPr>
                 <w:rFonts w:hint="eastAsia"/>
@@ -6492,6 +6553,317 @@
               </w:rPr>
               <w:t>hr</w:t>
             </w:r>
+            <w:proofErr w:type="spellEnd"/>
+          </w:p>
+        </w:tc>
+      </w:tr>
+      <w:tr>
+        <w:trPr>
+          <w:trHeight w:val="793"/>
+        </w:trPr>
+        <w:tc>
+          <w:tcPr>
+            <w:tcW w:w="1656" w:type="dxa"/>
+            <w:vAlign w:val="center"/>
+          </w:tcPr>
+          <w:p>
+            <w:pPr>
+              <w:pStyle w:val="ListParagraph"/>
+              <w:numPr>
+                <w:ilvl w:val="0"/>
+                <w:numId w:val="1"/>
+              </w:numPr>
+              <w:spacing w:line="360" w:lineRule="auto"/>
+              <w:rPr>
+                <w:sz w:val="32"/>
+                <w:szCs w:val="32"/>
+                <w:lang w:val="en-US"/>
+              </w:rPr>
+            </w:pPr>
+          </w:p>
+        </w:tc>
+        <w:tc>
+          <w:tcPr>
+            <w:tcW w:w="5628" w:type="dxa"/>
+            <w:vAlign w:val="center"/>
+          </w:tcPr>
+          <w:p>
+            <w:pPr>
+              <w:spacing w:line="360" w:lineRule="auto"/>
+              <w:rPr>
+                <w:rFonts w:hint="eastAsia"/>
+                <w:sz w:val="32"/>
+                <w:szCs w:val="32"/>
+                <w:lang w:val="en-US"/>
+              </w:rPr>
+            </w:pPr>
+            <w:r>
+              <w:rPr>
+                <w:rFonts w:hint="eastAsia"/>
+                <w:sz w:val="32"/>
+                <w:szCs w:val="32"/>
+                <w:lang w:val="en-US"/>
+              </w:rPr>
+              <w:t>Performance</w:t>
+            </w:r>
+            <w:r>
+              <w:rPr>
+                <w:sz w:val="32"/>
+                <w:szCs w:val="32"/>
+                <w:lang w:val="en-US"/>
+              </w:rPr>
+              <w:t xml:space="preserve"> </w:t>
+            </w:r>
+            <w:r>
+              <w:rPr>
+                <w:rFonts w:hint="eastAsia"/>
+                <w:sz w:val="32"/>
+                <w:szCs w:val="32"/>
+                <w:lang w:val="en-US"/>
+              </w:rPr>
+              <w:t>improvement</w:t>
+            </w:r>
+          </w:p>
+        </w:tc>
+        <w:tc>
+          <w:tcPr>
+            <w:tcW w:w="1255" w:type="dxa"/>
+            <w:vAlign w:val="center"/>
+          </w:tcPr>
+          <w:p>
+            <w:pPr>
+              <w:spacing w:line="360" w:lineRule="auto"/>
+              <w:rPr>
+                <w:rFonts w:hint="eastAsia"/>
+                <w:sz w:val="32"/>
+                <w:szCs w:val="32"/>
+                <w:lang w:val="en-US"/>
+              </w:rPr>
+            </w:pPr>
+            <w:r>
+              <w:rPr>
+                <w:rFonts w:hint="eastAsia"/>
+                <w:sz w:val="32"/>
+                <w:szCs w:val="32"/>
+                <w:lang w:val="en-US"/>
+              </w:rPr>
+              <w:t>J</w:t>
+            </w:r>
+          </w:p>
+        </w:tc>
+        <w:tc>
+          <w:tcPr>
+            <w:tcW w:w="1265" w:type="dxa"/>
+            <w:vAlign w:val="center"/>
+          </w:tcPr>
+          <w:p>
+            <w:pPr>
+              <w:spacing w:line="360" w:lineRule="auto"/>
+              <w:rPr>
+                <w:sz w:val="32"/>
+                <w:szCs w:val="32"/>
+                <w:lang w:val="en-US"/>
+              </w:rPr>
+            </w:pPr>
+            <w:r>
+              <w:rPr>
+                <w:sz w:val="32"/>
+                <w:szCs w:val="32"/>
+                <w:lang w:val="en-US"/>
+              </w:rPr>
+              <w:t>2</w:t>
+            </w:r>
+            <w:r>
+              <w:rPr>
+                <w:sz w:val="32"/>
+                <w:szCs w:val="32"/>
+                <w:lang w:val="en-US"/>
+              </w:rPr>
+              <w:t xml:space="preserve"> </w:t>
+            </w:r>
+            <w:proofErr w:type="spellStart"/>
+            <w:r>
+              <w:rPr>
+                <w:rFonts w:hint="eastAsia"/>
+                <w:sz w:val="32"/>
+                <w:szCs w:val="32"/>
+                <w:lang w:val="en-US"/>
+              </w:rPr>
+              <w:t>hrs</w:t>
+            </w:r>
+            <w:proofErr w:type="spellEnd"/>
+          </w:p>
+        </w:tc>
+      </w:tr>
+      <w:tr>
+        <w:trPr>
+          <w:trHeight w:val="793"/>
+        </w:trPr>
+        <w:tc>
+          <w:tcPr>
+            <w:tcW w:w="1656" w:type="dxa"/>
+            <w:vAlign w:val="center"/>
+          </w:tcPr>
+          <w:p>
+            <w:pPr>
+              <w:pStyle w:val="ListParagraph"/>
+              <w:numPr>
+                <w:ilvl w:val="0"/>
+                <w:numId w:val="1"/>
+              </w:numPr>
+              <w:spacing w:line="360" w:lineRule="auto"/>
+              <w:rPr>
+                <w:sz w:val="32"/>
+                <w:szCs w:val="32"/>
+                <w:lang w:val="en-US"/>
+              </w:rPr>
+            </w:pPr>
+          </w:p>
+        </w:tc>
+        <w:tc>
+          <w:tcPr>
+            <w:tcW w:w="5628" w:type="dxa"/>
+            <w:vAlign w:val="center"/>
+          </w:tcPr>
+          <w:p>
+            <w:pPr>
+              <w:spacing w:line="360" w:lineRule="auto"/>
+              <w:rPr>
+                <w:rFonts w:hint="eastAsia"/>
+                <w:sz w:val="32"/>
+                <w:szCs w:val="32"/>
+                <w:lang w:val="en-US"/>
+              </w:rPr>
+            </w:pPr>
+            <w:r>
+              <w:rPr>
+                <w:rFonts w:hint="eastAsia"/>
+                <w:sz w:val="32"/>
+                <w:szCs w:val="32"/>
+                <w:lang w:val="en-US"/>
+              </w:rPr>
+              <w:t>Code</w:t>
+            </w:r>
+            <w:r>
+              <w:rPr>
+                <w:sz w:val="32"/>
+                <w:szCs w:val="32"/>
+                <w:lang w:val="en-US"/>
+              </w:rPr>
+              <w:t xml:space="preserve"> </w:t>
+            </w:r>
+            <w:r>
+              <w:rPr>
+                <w:rFonts w:hint="eastAsia"/>
+                <w:sz w:val="32"/>
+                <w:szCs w:val="32"/>
+                <w:lang w:val="en-US"/>
+              </w:rPr>
+              <w:t>reorganization</w:t>
+            </w:r>
+            <w:r>
+              <w:rPr>
+                <w:sz w:val="32"/>
+                <w:szCs w:val="32"/>
+                <w:lang w:val="en-US"/>
+              </w:rPr>
+              <w:t xml:space="preserve"> </w:t>
+            </w:r>
+            <w:r>
+              <w:rPr>
+                <w:rFonts w:hint="eastAsia"/>
+                <w:sz w:val="32"/>
+                <w:szCs w:val="32"/>
+                <w:lang w:val="en-US"/>
+              </w:rPr>
+              <w:t>and</w:t>
+            </w:r>
+            <w:r>
+              <w:rPr>
+                <w:sz w:val="32"/>
+                <w:szCs w:val="32"/>
+                <w:lang w:val="en-US"/>
+              </w:rPr>
+              <w:t xml:space="preserve"> </w:t>
+            </w:r>
+            <w:r>
+              <w:rPr>
+                <w:rFonts w:hint="eastAsia"/>
+                <w:sz w:val="32"/>
+                <w:szCs w:val="32"/>
+                <w:lang w:val="en-US"/>
+              </w:rPr>
+              <w:t>comment</w:t>
+            </w:r>
+          </w:p>
+        </w:tc>
+        <w:tc>
+          <w:tcPr>
+            <w:tcW w:w="1255" w:type="dxa"/>
+            <w:vAlign w:val="center"/>
+          </w:tcPr>
+          <w:p>
+            <w:pPr>
+              <w:spacing w:line="360" w:lineRule="auto"/>
+              <w:rPr>
+                <w:rFonts w:hint="eastAsia"/>
+                <w:sz w:val="32"/>
+                <w:szCs w:val="32"/>
+                <w:lang w:val="en-US"/>
+              </w:rPr>
+            </w:pPr>
+            <w:r>
+              <w:rPr>
+                <w:rFonts w:hint="eastAsia"/>
+                <w:sz w:val="32"/>
+                <w:szCs w:val="32"/>
+                <w:lang w:val="en-US"/>
+              </w:rPr>
+              <w:t>J</w:t>
+            </w:r>
+          </w:p>
+        </w:tc>
+        <w:tc>
+          <w:tcPr>
+            <w:tcW w:w="1265" w:type="dxa"/>
+            <w:vAlign w:val="center"/>
+          </w:tcPr>
+          <w:p>
+            <w:pPr>
+              <w:spacing w:line="360" w:lineRule="auto"/>
+              <w:rPr>
+                <w:sz w:val="32"/>
+                <w:szCs w:val="32"/>
+                <w:lang w:val="en-US"/>
+              </w:rPr>
+            </w:pPr>
+            <w:r>
+              <w:rPr>
+                <w:sz w:val="32"/>
+                <w:szCs w:val="32"/>
+                <w:lang w:val="en-US"/>
+              </w:rPr>
+              <w:t>1</w:t>
+            </w:r>
+            <w:r>
+              <w:rPr>
+                <w:sz w:val="32"/>
+                <w:szCs w:val="32"/>
+                <w:lang w:val="en-US"/>
+              </w:rPr>
+              <w:t xml:space="preserve"> </w:t>
+            </w:r>
+            <w:proofErr w:type="spellStart"/>
+            <w:r>
+              <w:rPr>
+                <w:rFonts w:hint="eastAsia"/>
+                <w:sz w:val="32"/>
+                <w:szCs w:val="32"/>
+                <w:lang w:val="en-US"/>
+              </w:rPr>
+              <w:t>hr</w:t>
+            </w:r>
+            <w:proofErr w:type="spellEnd"/>
           </w:p>
         </w:tc>
       </w:tr>
@@ -7627,6 +7999,7 @@
         </w:rPr>
         <w:t xml:space="preserve"> </w:t>
       </w:r>
+      <w:proofErr w:type="spellStart"/>
       <w:r>
         <w:rPr>
           <w:rFonts w:hint="eastAsia"/>
@@ -7636,6 +8009,7 @@
         </w:rPr>
         <w:t>FullScreenActivity</w:t>
       </w:r>
+      <w:proofErr w:type="spellEnd"/>
       <w:r>
         <w:rPr>
           <w:sz w:val="32"/>
@@ -9677,7 +10051,16 @@
           <w:szCs w:val="32"/>
           <w:lang w:val="en-US"/>
         </w:rPr>
-        <w:t>, d</w:t>
+        <w:t xml:space="preserve">, </w:t>
+      </w:r>
+      <w:proofErr w:type="spellStart"/>
+      <w:r>
+        <w:rPr>
+          <w:sz w:val="32"/>
+          <w:szCs w:val="32"/>
+          <w:lang w:val="en-US"/>
+        </w:rPr>
+        <w:t>d</w:t>
       </w:r>
       <w:r>
         <w:rPr>
@@ -9693,7 +10076,16 @@
           <w:szCs w:val="32"/>
           <w:lang w:val="en-US"/>
         </w:rPr>
-        <w:t>ils are as follows</w:t>
+        <w:t>ils</w:t>
+      </w:r>
+      <w:proofErr w:type="spellEnd"/>
+      <w:r>
+        <w:rPr>
+          <w:sz w:val="32"/>
+          <w:szCs w:val="32"/>
+          <w:lang w:val="en-US"/>
+        </w:rPr>
+        <w:t xml:space="preserve"> are as follows</w:t>
       </w:r>
       <w:r>
         <w:rPr>
@@ -11488,6 +11880,7 @@
           <w:lang w:val="en-US"/>
         </w:rPr>
       </w:pPr>
+      <w:proofErr w:type="spellStart"/>
       <w:r>
         <w:rPr>
           <w:rFonts w:hint="eastAsia"/>
@@ -11497,6 +11890,7 @@
         </w:rPr>
         <w:t>VisibleObject</w:t>
       </w:r>
+      <w:proofErr w:type="spellEnd"/>
       <w:r>
         <w:rPr>
           <w:sz w:val="32"/>
@@ -24335,7 +24729,39 @@
           <w:szCs w:val="32"/>
           <w:lang w:val="en-US"/>
         </w:rPr>
-        <w:t xml:space="preserve">I entered the game interface to input the game name, and found that the input was normal. I click the "play" button to enter the game </w:t>
+        <w:t xml:space="preserve">I entered the game </w:t>
+      </w:r>
+      <w:r>
+        <w:rPr>
+          <w:sz w:val="32"/>
+          <w:szCs w:val="32"/>
+          <w:lang w:val="en-US"/>
+        </w:rPr>
+        <w:t>screen</w:t>
+      </w:r>
+      <w:r>
+        <w:rPr>
+          <w:sz w:val="32"/>
+          <w:szCs w:val="32"/>
+          <w:lang w:val="en-US"/>
+        </w:rPr>
+        <w:t xml:space="preserve"> to input the game name, and found that the input was normal. I click the "play" button to enter the game </w:t>
+      </w:r>
+      <w:r>
+        <w:rPr>
+          <w:sz w:val="32"/>
+          <w:szCs w:val="32"/>
+          <w:lang w:val="en-US"/>
+        </w:rPr>
+        <w:t>screen</w:t>
+      </w:r>
+      <w:r>
+        <w:rPr>
+          <w:sz w:val="32"/>
+          <w:szCs w:val="32"/>
+          <w:lang w:val="en-US"/>
+        </w:rPr>
+        <w:t xml:space="preserve"> </w:t>
       </w:r>
       <w:r>
         <w:rPr>
@@ -24344,7 +24770,73 @@
           <w:lang w:val="en-US"/>
         </w:rPr>
         <w:lastRenderedPageBreak/>
-        <w:t>interface successfully. The name I typed is also correctly displayed on the game interface. I clicked the close button and successfully returned to the game interface. I entered the game again and began to operate the game. All functions are normal. But when I used my mobile phone to test, I found that the pinball was not sensitive, so I adjusted the touch sensitivity and successfully solved the problem. The game is running normally. I played six games and they all worked. I opened the "rank" expression, and my top 5 scores were successfully displayed on the form. I click the close button to return to the welcome interface. Everything is OK. All functions operate normally. Here is my test screen.</w:t>
+        <w:t xml:space="preserve">successfully. The name I typed is also correctly displayed on the game </w:t>
+      </w:r>
+      <w:r>
+        <w:rPr>
+          <w:sz w:val="32"/>
+          <w:szCs w:val="32"/>
+          <w:lang w:val="en-US"/>
+        </w:rPr>
+        <w:t>screen</w:t>
+      </w:r>
+      <w:r>
+        <w:rPr>
+          <w:sz w:val="32"/>
+          <w:szCs w:val="32"/>
+          <w:lang w:val="en-US"/>
+        </w:rPr>
+        <w:t xml:space="preserve">. I clicked the close button and successfully returned to the game </w:t>
+      </w:r>
+      <w:r>
+        <w:rPr>
+          <w:sz w:val="32"/>
+          <w:szCs w:val="32"/>
+          <w:lang w:val="en-US"/>
+        </w:rPr>
+        <w:t>screen</w:t>
+      </w:r>
+      <w:r>
+        <w:rPr>
+          <w:sz w:val="32"/>
+          <w:szCs w:val="32"/>
+          <w:lang w:val="en-US"/>
+        </w:rPr>
+        <w:t xml:space="preserve">. I entered the game again and began to operate the game. All functions are normal. But when I used my mobile phone to test, I found that the pinball was not sensitive, so I adjusted the touch sensitivity and successfully solved the problem. The game is running normally. I played six games and they all worked. I opened the "rank" expression, and my top 5 scores were successfully displayed on the form. I click the close button to return to the welcome </w:t>
+      </w:r>
+      <w:r>
+        <w:rPr>
+          <w:sz w:val="32"/>
+          <w:szCs w:val="32"/>
+          <w:lang w:val="en-US"/>
+        </w:rPr>
+        <w:t>screen</w:t>
+      </w:r>
+      <w:r>
+        <w:rPr>
+          <w:sz w:val="32"/>
+          <w:szCs w:val="32"/>
+          <w:lang w:val="en-US"/>
+        </w:rPr>
+        <w:t xml:space="preserve">. Everything is OK. All functions operate normally. Here is my test </w:t>
+      </w:r>
+      <w:r>
+        <w:rPr>
+          <w:rFonts w:hint="eastAsia"/>
+          <w:sz w:val="32"/>
+          <w:szCs w:val="32"/>
+          <w:lang w:val="en-US"/>
+        </w:rPr>
+        <w:t>conditions</w:t>
+      </w:r>
+      <w:r>
+        <w:rPr>
+          <w:rFonts w:hint="eastAsia"/>
+          <w:sz w:val="32"/>
+          <w:szCs w:val="32"/>
+          <w:lang w:val="en-US"/>
+        </w:rPr>
+        <w:t>.</w:t>
       </w:r>
     </w:p>
     <w:p>
@@ -24761,6 +25253,558 @@
       <w:pPr>
         <w:spacing w:line="360" w:lineRule="auto"/>
         <w:rPr>
+          <w:sz w:val="40"/>
+          <w:szCs w:val="40"/>
+          <w:lang w:val="en-US"/>
+        </w:rPr>
+      </w:pPr>
+      <w:r>
+        <w:rPr>
+          <w:sz w:val="40"/>
+          <w:szCs w:val="40"/>
+          <w:lang w:val="en-US"/>
+        </w:rPr>
+        <w:t>Task 3</w:t>
+      </w:r>
+      <w:r>
+        <w:rPr>
+          <w:sz w:val="40"/>
+          <w:szCs w:val="40"/>
+          <w:lang w:val="en-US"/>
+        </w:rPr>
+        <w:t>7</w:t>
+      </w:r>
+      <w:r>
+        <w:rPr>
+          <w:sz w:val="40"/>
+          <w:szCs w:val="40"/>
+          <w:lang w:val="en-US"/>
+        </w:rPr>
+        <w:t xml:space="preserve">: </w:t>
+      </w:r>
+      <w:r>
+        <w:rPr>
+          <w:rFonts w:hint="eastAsia"/>
+          <w:sz w:val="40"/>
+          <w:szCs w:val="40"/>
+          <w:lang w:val="en-US"/>
+        </w:rPr>
+        <w:t xml:space="preserve"> </w:t>
+      </w:r>
+      <w:r>
+        <w:rPr>
+          <w:rFonts w:hint="eastAsia"/>
+          <w:sz w:val="40"/>
+          <w:szCs w:val="40"/>
+          <w:lang w:val="en-US"/>
+        </w:rPr>
+        <w:t>Performance</w:t>
+      </w:r>
+      <w:r>
+        <w:rPr>
+          <w:sz w:val="40"/>
+          <w:szCs w:val="40"/>
+          <w:lang w:val="en-US"/>
+        </w:rPr>
+        <w:t xml:space="preserve"> </w:t>
+      </w:r>
+      <w:r>
+        <w:rPr>
+          <w:rFonts w:hint="eastAsia"/>
+          <w:sz w:val="40"/>
+          <w:szCs w:val="40"/>
+          <w:lang w:val="en-US"/>
+        </w:rPr>
+        <w:t>improvement</w:t>
+      </w:r>
+    </w:p>
+    <w:p>
+      <w:pPr>
+        <w:spacing w:line="360" w:lineRule="auto"/>
+        <w:rPr>
+          <w:sz w:val="32"/>
+          <w:szCs w:val="32"/>
+          <w:lang w:val="en-US"/>
+        </w:rPr>
+      </w:pPr>
+      <w:r>
+        <w:rPr>
+          <w:b/>
+          <w:bCs/>
+          <w:sz w:val="32"/>
+          <w:szCs w:val="32"/>
+          <w:lang w:val="en-US"/>
+        </w:rPr>
+        <w:t>TE</w:t>
+      </w:r>
+      <w:r>
+        <w:rPr>
+          <w:sz w:val="32"/>
+          <w:szCs w:val="32"/>
+          <w:lang w:val="en-US"/>
+        </w:rPr>
+        <w:t xml:space="preserve">: </w:t>
+      </w:r>
+      <w:r>
+        <w:rPr>
+          <w:sz w:val="32"/>
+          <w:szCs w:val="32"/>
+          <w:lang w:val="en-US"/>
+        </w:rPr>
+        <w:t>2</w:t>
+      </w:r>
+      <w:r>
+        <w:rPr>
+          <w:rFonts w:hint="eastAsia"/>
+          <w:sz w:val="32"/>
+          <w:szCs w:val="32"/>
+          <w:lang w:val="en-US"/>
+        </w:rPr>
+        <w:t>hr</w:t>
+      </w:r>
+      <w:r>
+        <w:rPr>
+          <w:rFonts w:hint="eastAsia"/>
+          <w:sz w:val="32"/>
+          <w:szCs w:val="32"/>
+          <w:lang w:val="en-US"/>
+        </w:rPr>
+        <w:t>s</w:t>
+      </w:r>
+      <w:r>
+        <w:rPr>
+          <w:rFonts w:hint="eastAsia"/>
+          <w:sz w:val="32"/>
+          <w:szCs w:val="32"/>
+          <w:lang w:val="en-US"/>
+        </w:rPr>
+        <w:t>,</w:t>
+      </w:r>
+      <w:r>
+        <w:rPr>
+          <w:sz w:val="32"/>
+          <w:szCs w:val="32"/>
+          <w:lang w:val="en-US"/>
+        </w:rPr>
+        <w:t xml:space="preserve"> </w:t>
+      </w:r>
+      <w:r>
+        <w:rPr>
+          <w:rFonts w:hint="eastAsia"/>
+          <w:b/>
+          <w:bCs/>
+          <w:sz w:val="32"/>
+          <w:szCs w:val="32"/>
+          <w:lang w:val="en-US"/>
+        </w:rPr>
+        <w:t>Actual</w:t>
+      </w:r>
+      <w:r>
+        <w:rPr>
+          <w:sz w:val="32"/>
+          <w:szCs w:val="32"/>
+          <w:lang w:val="en-US"/>
+        </w:rPr>
+        <w:t>: 1</w:t>
+      </w:r>
+      <w:r>
+        <w:rPr>
+          <w:rFonts w:hint="eastAsia"/>
+          <w:sz w:val="32"/>
+          <w:szCs w:val="32"/>
+          <w:lang w:val="en-US"/>
+        </w:rPr>
+        <w:t>hr</w:t>
+      </w:r>
+    </w:p>
+    <w:p>
+      <w:pPr>
+        <w:spacing w:line="360" w:lineRule="auto"/>
+        <w:rPr>
+          <w:sz w:val="32"/>
+          <w:szCs w:val="32"/>
+          <w:lang w:val="en-US"/>
+        </w:rPr>
+      </w:pPr>
+      <w:r>
+        <w:rPr>
+          <w:rFonts w:hint="eastAsia"/>
+          <w:sz w:val="32"/>
+          <w:szCs w:val="32"/>
+          <w:lang w:val="en-US"/>
+        </w:rPr>
+        <w:t>In</w:t>
+      </w:r>
+      <w:r>
+        <w:rPr>
+          <w:sz w:val="32"/>
+          <w:szCs w:val="32"/>
+          <w:lang w:val="en-US"/>
+        </w:rPr>
+        <w:t xml:space="preserve"> order to get the top 5 score records, </w:t>
+      </w:r>
+      <w:r>
+        <w:rPr>
+          <w:rFonts w:hint="eastAsia"/>
+          <w:sz w:val="32"/>
+          <w:szCs w:val="32"/>
+          <w:lang w:val="en-US"/>
+        </w:rPr>
+        <w:t>complicated</w:t>
+      </w:r>
+      <w:r>
+        <w:rPr>
+          <w:sz w:val="32"/>
+          <w:szCs w:val="32"/>
+          <w:lang w:val="en-US"/>
+        </w:rPr>
+        <w:t xml:space="preserve"> </w:t>
+      </w:r>
+      <w:r>
+        <w:rPr>
+          <w:rFonts w:hint="eastAsia"/>
+          <w:sz w:val="32"/>
+          <w:szCs w:val="32"/>
+          <w:lang w:val="en-US"/>
+        </w:rPr>
+        <w:t>data</w:t>
+      </w:r>
+      <w:r>
+        <w:rPr>
+          <w:sz w:val="32"/>
+          <w:szCs w:val="32"/>
+          <w:lang w:val="en-US"/>
+        </w:rPr>
+        <w:t xml:space="preserve"> </w:t>
+      </w:r>
+      <w:r>
+        <w:rPr>
+          <w:rFonts w:hint="eastAsia"/>
+          <w:sz w:val="32"/>
+          <w:szCs w:val="32"/>
+          <w:lang w:val="en-US"/>
+        </w:rPr>
+        <w:t>structure</w:t>
+      </w:r>
+      <w:r>
+        <w:rPr>
+          <w:sz w:val="32"/>
+          <w:szCs w:val="32"/>
+          <w:lang w:val="en-US"/>
+        </w:rPr>
+        <w:t xml:space="preserve"> </w:t>
+      </w:r>
+      <w:r>
+        <w:rPr>
+          <w:rFonts w:hint="eastAsia"/>
+          <w:sz w:val="32"/>
+          <w:szCs w:val="32"/>
+          <w:lang w:val="en-US"/>
+        </w:rPr>
+        <w:t>and</w:t>
+      </w:r>
+      <w:r>
+        <w:rPr>
+          <w:sz w:val="32"/>
+          <w:szCs w:val="32"/>
+          <w:lang w:val="en-US"/>
+        </w:rPr>
+        <w:t xml:space="preserve"> </w:t>
+      </w:r>
+      <w:r>
+        <w:rPr>
+          <w:rFonts w:hint="eastAsia"/>
+          <w:sz w:val="32"/>
+          <w:szCs w:val="32"/>
+          <w:lang w:val="en-US"/>
+        </w:rPr>
+        <w:t>method</w:t>
+      </w:r>
+      <w:r>
+        <w:rPr>
+          <w:sz w:val="32"/>
+          <w:szCs w:val="32"/>
+          <w:lang w:val="en-US"/>
+        </w:rPr>
+        <w:t xml:space="preserve"> </w:t>
+      </w:r>
+      <w:r>
+        <w:rPr>
+          <w:rFonts w:hint="eastAsia"/>
+          <w:sz w:val="32"/>
+          <w:szCs w:val="32"/>
+          <w:lang w:val="en-US"/>
+        </w:rPr>
+        <w:t>are</w:t>
+      </w:r>
+      <w:r>
+        <w:rPr>
+          <w:sz w:val="32"/>
+          <w:szCs w:val="32"/>
+          <w:lang w:val="en-US"/>
+        </w:rPr>
+        <w:t xml:space="preserve"> </w:t>
+      </w:r>
+      <w:r>
+        <w:rPr>
+          <w:rFonts w:hint="eastAsia"/>
+          <w:sz w:val="32"/>
+          <w:szCs w:val="32"/>
+          <w:lang w:val="en-US"/>
+        </w:rPr>
+        <w:t>used</w:t>
+      </w:r>
+      <w:r>
+        <w:rPr>
+          <w:sz w:val="32"/>
+          <w:szCs w:val="32"/>
+          <w:lang w:val="en-US"/>
+        </w:rPr>
+        <w:t xml:space="preserve"> </w:t>
+      </w:r>
+      <w:r>
+        <w:rPr>
+          <w:rFonts w:hint="eastAsia"/>
+          <w:sz w:val="32"/>
+          <w:szCs w:val="32"/>
+          <w:lang w:val="en-US"/>
+        </w:rPr>
+        <w:t>in</w:t>
+      </w:r>
+      <w:r>
+        <w:rPr>
+          <w:sz w:val="32"/>
+          <w:szCs w:val="32"/>
+          <w:lang w:val="en-US"/>
+        </w:rPr>
+        <w:t xml:space="preserve"> </w:t>
+      </w:r>
+      <w:r>
+        <w:rPr>
+          <w:rFonts w:hint="eastAsia"/>
+          <w:sz w:val="32"/>
+          <w:szCs w:val="32"/>
+          <w:lang w:val="en-US"/>
+        </w:rPr>
+        <w:t>task</w:t>
+      </w:r>
+      <w:r>
+        <w:rPr>
+          <w:sz w:val="32"/>
+          <w:szCs w:val="32"/>
+          <w:lang w:val="en-US"/>
+        </w:rPr>
+        <w:t xml:space="preserve"> 32</w:t>
+      </w:r>
+      <w:r>
+        <w:rPr>
+          <w:rFonts w:hint="eastAsia"/>
+          <w:sz w:val="32"/>
+          <w:szCs w:val="32"/>
+          <w:lang w:val="en-US"/>
+        </w:rPr>
+        <w:t>,</w:t>
+      </w:r>
+      <w:r>
+        <w:rPr>
+          <w:sz w:val="32"/>
+          <w:szCs w:val="32"/>
+          <w:lang w:val="en-US"/>
+        </w:rPr>
+        <w:t xml:space="preserve"> which is bad to the </w:t>
+      </w:r>
+      <w:r>
+        <w:rPr>
+          <w:rFonts w:hint="eastAsia"/>
+          <w:sz w:val="32"/>
+          <w:szCs w:val="32"/>
+          <w:lang w:val="en-US"/>
+        </w:rPr>
+        <w:t>performance</w:t>
+      </w:r>
+      <w:r>
+        <w:rPr>
+          <w:sz w:val="32"/>
+          <w:szCs w:val="32"/>
+          <w:lang w:val="en-US"/>
+        </w:rPr>
+        <w:t xml:space="preserve">, thus this </w:t>
+      </w:r>
+      <w:r>
+        <w:rPr>
+          <w:rFonts w:hint="eastAsia"/>
+          <w:sz w:val="32"/>
+          <w:szCs w:val="32"/>
+          <w:lang w:val="en-US"/>
+        </w:rPr>
+        <w:t>functionality</w:t>
+      </w:r>
+      <w:r>
+        <w:rPr>
+          <w:sz w:val="32"/>
+          <w:szCs w:val="32"/>
+          <w:lang w:val="en-US"/>
+        </w:rPr>
+        <w:t xml:space="preserve"> </w:t>
+      </w:r>
+      <w:r>
+        <w:rPr>
+          <w:rFonts w:hint="eastAsia"/>
+          <w:sz w:val="32"/>
+          <w:szCs w:val="32"/>
+          <w:lang w:val="en-US"/>
+        </w:rPr>
+        <w:t>is</w:t>
+      </w:r>
+      <w:r>
+        <w:rPr>
+          <w:sz w:val="32"/>
+          <w:szCs w:val="32"/>
+          <w:lang w:val="en-US"/>
+        </w:rPr>
+        <w:t xml:space="preserve"> </w:t>
+      </w:r>
+      <w:r>
+        <w:rPr>
+          <w:rFonts w:hint="eastAsia"/>
+          <w:sz w:val="32"/>
+          <w:szCs w:val="32"/>
+          <w:lang w:val="en-US"/>
+        </w:rPr>
+        <w:t>now</w:t>
+      </w:r>
+      <w:r>
+        <w:rPr>
+          <w:sz w:val="32"/>
+          <w:szCs w:val="32"/>
+          <w:lang w:val="en-US"/>
+        </w:rPr>
+        <w:t xml:space="preserve"> </w:t>
+      </w:r>
+      <w:r>
+        <w:rPr>
+          <w:rFonts w:hint="eastAsia"/>
+          <w:sz w:val="32"/>
+          <w:szCs w:val="32"/>
+          <w:lang w:val="en-US"/>
+        </w:rPr>
+        <w:t>optimized</w:t>
+      </w:r>
+      <w:r>
+        <w:rPr>
+          <w:sz w:val="32"/>
+          <w:szCs w:val="32"/>
+          <w:lang w:val="en-US"/>
+        </w:rPr>
+        <w:t xml:space="preserve"> </w:t>
+      </w:r>
+      <w:r>
+        <w:rPr>
+          <w:rFonts w:hint="eastAsia"/>
+          <w:sz w:val="32"/>
+          <w:szCs w:val="32"/>
+          <w:lang w:val="en-US"/>
+        </w:rPr>
+        <w:t>to</w:t>
+      </w:r>
+      <w:r>
+        <w:rPr>
+          <w:sz w:val="32"/>
+          <w:szCs w:val="32"/>
+          <w:lang w:val="en-US"/>
+        </w:rPr>
+        <w:t xml:space="preserve"> </w:t>
+      </w:r>
+      <w:r>
+        <w:rPr>
+          <w:rFonts w:hint="eastAsia"/>
+          <w:sz w:val="32"/>
+          <w:szCs w:val="32"/>
+          <w:lang w:val="en-US"/>
+        </w:rPr>
+        <w:t>only</w:t>
+      </w:r>
+      <w:r>
+        <w:rPr>
+          <w:sz w:val="32"/>
+          <w:szCs w:val="32"/>
+          <w:lang w:val="en-US"/>
+        </w:rPr>
+        <w:t xml:space="preserve"> </w:t>
+      </w:r>
+      <w:r>
+        <w:rPr>
+          <w:rFonts w:hint="eastAsia"/>
+          <w:sz w:val="32"/>
+          <w:szCs w:val="32"/>
+          <w:lang w:val="en-US"/>
+        </w:rPr>
+        <w:t>use</w:t>
+      </w:r>
+      <w:r>
+        <w:rPr>
+          <w:sz w:val="32"/>
+          <w:szCs w:val="32"/>
+          <w:lang w:val="en-US"/>
+        </w:rPr>
+        <w:t xml:space="preserve"> </w:t>
+      </w:r>
+      <w:r>
+        <w:rPr>
+          <w:rFonts w:hint="eastAsia"/>
+          <w:sz w:val="32"/>
+          <w:szCs w:val="32"/>
+          <w:lang w:val="en-US"/>
+        </w:rPr>
+        <w:t>a</w:t>
+      </w:r>
+      <w:r>
+        <w:rPr>
+          <w:sz w:val="32"/>
+          <w:szCs w:val="32"/>
+          <w:lang w:val="en-US"/>
+        </w:rPr>
+        <w:t xml:space="preserve"> </w:t>
+      </w:r>
+      <w:r>
+        <w:rPr>
+          <w:rFonts w:hint="eastAsia"/>
+          <w:sz w:val="32"/>
+          <w:szCs w:val="32"/>
+          <w:lang w:val="en-US"/>
+        </w:rPr>
+        <w:t>fixed</w:t>
+      </w:r>
+      <w:r>
+        <w:rPr>
+          <w:sz w:val="32"/>
+          <w:szCs w:val="32"/>
+          <w:lang w:val="en-US"/>
+        </w:rPr>
+        <w:t xml:space="preserve"> </w:t>
+      </w:r>
+      <w:r>
+        <w:rPr>
+          <w:rFonts w:hint="eastAsia"/>
+          <w:sz w:val="32"/>
+          <w:szCs w:val="32"/>
+          <w:lang w:val="en-US"/>
+        </w:rPr>
+        <w:t>array</w:t>
+      </w:r>
+      <w:r>
+        <w:rPr>
+          <w:sz w:val="32"/>
+          <w:szCs w:val="32"/>
+          <w:lang w:val="en-US"/>
+        </w:rPr>
+        <w:t xml:space="preserve"> with the help of sort() in Arrays. </w:t>
+      </w:r>
+    </w:p>
+    <w:p>
+      <w:pPr>
+        <w:spacing w:line="360" w:lineRule="auto"/>
+        <w:rPr>
           <w:sz w:val="32"/>
           <w:szCs w:val="32"/>
           <w:lang w:val="en-US"/>
@@ -24939,7 +25983,16 @@
           <w:szCs w:val="32"/>
           <w:lang w:val="en-US"/>
         </w:rPr>
-        <w:t>y, the app will never get the scores in welcome screen. So, the user can see his personal top 5 scores data in score screen by clicking the rank button in the game screen.</w:t>
+        <w:t xml:space="preserve">y, the app will never get the scores in welcome screen. So, the user can see his personal top 5 </w:t>
+      </w:r>
+      <w:r>
+        <w:rPr>
+          <w:sz w:val="32"/>
+          <w:szCs w:val="32"/>
+          <w:lang w:val="en-US"/>
+        </w:rPr>
+        <w:lastRenderedPageBreak/>
+        <w:t>scores data in score screen by clicking the rank button in the game screen.</w:t>
       </w:r>
     </w:p>
     <w:p>
@@ -24958,29 +26011,710 @@
       </w:pPr>
       <w:r>
         <w:rPr>
-          <w:sz w:val="32"/>
-          <w:szCs w:val="32"/>
-          <w:lang w:val="en-US"/>
-        </w:rPr>
-        <w:t xml:space="preserve">The color and layout is </w:t>
-      </w:r>
-      <w:r>
-        <w:rPr>
-          <w:rFonts w:hint="eastAsia"/>
-          <w:sz w:val="32"/>
-          <w:szCs w:val="32"/>
-          <w:lang w:val="en-US"/>
-        </w:rPr>
-        <w:t>improved</w:t>
-      </w:r>
-      <w:r>
-        <w:rPr>
-          <w:sz w:val="32"/>
-          <w:szCs w:val="32"/>
-          <w:lang w:val="en-US"/>
-        </w:rPr>
-        <w:t>: 1) 2) 3)</w:t>
-      </w:r>
+          <w:rFonts w:hint="eastAsia"/>
+          <w:sz w:val="32"/>
+          <w:szCs w:val="32"/>
+          <w:lang w:val="en-US"/>
+        </w:rPr>
+        <w:t>Reset</w:t>
+      </w:r>
+      <w:r>
+        <w:rPr>
+          <w:sz w:val="32"/>
+          <w:szCs w:val="32"/>
+          <w:lang w:val="en-US"/>
+        </w:rPr>
+        <w:t xml:space="preserve"> </w:t>
+      </w:r>
+      <w:r>
+        <w:rPr>
+          <w:rFonts w:hint="eastAsia"/>
+          <w:sz w:val="32"/>
+          <w:szCs w:val="32"/>
+          <w:lang w:val="en-US"/>
+        </w:rPr>
+        <w:t>and</w:t>
+      </w:r>
+      <w:r>
+        <w:rPr>
+          <w:sz w:val="32"/>
+          <w:szCs w:val="32"/>
+          <w:lang w:val="en-US"/>
+        </w:rPr>
+        <w:t xml:space="preserve"> </w:t>
+      </w:r>
+      <w:r>
+        <w:rPr>
+          <w:rFonts w:hint="eastAsia"/>
+          <w:sz w:val="32"/>
+          <w:szCs w:val="32"/>
+          <w:lang w:val="en-US"/>
+        </w:rPr>
+        <w:t>rank</w:t>
+      </w:r>
+      <w:r>
+        <w:rPr>
+          <w:sz w:val="32"/>
+          <w:szCs w:val="32"/>
+          <w:lang w:val="en-US"/>
+        </w:rPr>
+        <w:t xml:space="preserve"> </w:t>
+      </w:r>
+      <w:r>
+        <w:rPr>
+          <w:rFonts w:hint="eastAsia"/>
+          <w:sz w:val="32"/>
+          <w:szCs w:val="32"/>
+          <w:lang w:val="en-US"/>
+        </w:rPr>
+        <w:t>buttons</w:t>
+      </w:r>
+      <w:r>
+        <w:rPr>
+          <w:sz w:val="32"/>
+          <w:szCs w:val="32"/>
+          <w:lang w:val="en-US"/>
+        </w:rPr>
+        <w:t xml:space="preserve"> </w:t>
+      </w:r>
+      <w:r>
+        <w:rPr>
+          <w:rFonts w:hint="eastAsia"/>
+          <w:sz w:val="32"/>
+          <w:szCs w:val="32"/>
+          <w:lang w:val="en-US"/>
+        </w:rPr>
+        <w:t>in</w:t>
+      </w:r>
+      <w:r>
+        <w:rPr>
+          <w:sz w:val="32"/>
+          <w:szCs w:val="32"/>
+          <w:lang w:val="en-US"/>
+        </w:rPr>
+        <w:t xml:space="preserve"> </w:t>
+      </w:r>
+      <w:r>
+        <w:rPr>
+          <w:rFonts w:hint="eastAsia"/>
+          <w:sz w:val="32"/>
+          <w:szCs w:val="32"/>
+          <w:lang w:val="en-US"/>
+        </w:rPr>
+        <w:t>game</w:t>
+      </w:r>
+      <w:r>
+        <w:rPr>
+          <w:sz w:val="32"/>
+          <w:szCs w:val="32"/>
+          <w:lang w:val="en-US"/>
+        </w:rPr>
+        <w:t xml:space="preserve"> </w:t>
+      </w:r>
+      <w:r>
+        <w:rPr>
+          <w:rFonts w:hint="eastAsia"/>
+          <w:sz w:val="32"/>
+          <w:szCs w:val="32"/>
+          <w:lang w:val="en-US"/>
+        </w:rPr>
+        <w:t>screen</w:t>
+      </w:r>
+      <w:r>
+        <w:rPr>
+          <w:sz w:val="32"/>
+          <w:szCs w:val="32"/>
+          <w:lang w:val="en-US"/>
+        </w:rPr>
+        <w:t xml:space="preserve"> </w:t>
+      </w:r>
+      <w:r>
+        <w:rPr>
+          <w:rFonts w:hint="eastAsia"/>
+          <w:sz w:val="32"/>
+          <w:szCs w:val="32"/>
+          <w:lang w:val="en-US"/>
+        </w:rPr>
+        <w:t>are</w:t>
+      </w:r>
+      <w:r>
+        <w:rPr>
+          <w:sz w:val="32"/>
+          <w:szCs w:val="32"/>
+          <w:lang w:val="en-US"/>
+        </w:rPr>
+        <w:t xml:space="preserve"> </w:t>
+      </w:r>
+      <w:r>
+        <w:rPr>
+          <w:rFonts w:hint="eastAsia"/>
+          <w:sz w:val="32"/>
+          <w:szCs w:val="32"/>
+          <w:lang w:val="en-US"/>
+        </w:rPr>
+        <w:t>restricted</w:t>
+      </w:r>
+      <w:r>
+        <w:rPr>
+          <w:sz w:val="32"/>
+          <w:szCs w:val="32"/>
+          <w:lang w:val="en-US"/>
+        </w:rPr>
+        <w:t xml:space="preserve">, the game will be reset only when the game is being played. On the </w:t>
+      </w:r>
+      <w:r>
+        <w:rPr>
+          <w:rFonts w:hint="eastAsia"/>
+          <w:sz w:val="32"/>
+          <w:szCs w:val="32"/>
+          <w:lang w:val="en-US"/>
+        </w:rPr>
+        <w:t>contrary</w:t>
+      </w:r>
+      <w:r>
+        <w:rPr>
+          <w:sz w:val="32"/>
+          <w:szCs w:val="32"/>
+          <w:lang w:val="en-US"/>
+        </w:rPr>
+        <w:t>, only when currently user is not playing the game, the rank button will jump to score screen.</w:t>
+      </w:r>
+    </w:p>
+    <w:p>
+      <w:pPr>
+        <w:pStyle w:val="ListParagraph"/>
+        <w:numPr>
+          <w:ilvl w:val="0"/>
+          <w:numId w:val="7"/>
+        </w:numPr>
+        <w:spacing w:line="360" w:lineRule="auto"/>
+        <w:rPr>
+          <w:sz w:val="32"/>
+          <w:szCs w:val="32"/>
+          <w:lang w:val="en-US"/>
+        </w:rPr>
+      </w:pPr>
+      <w:r>
+        <w:rPr>
+          <w:sz w:val="32"/>
+          <w:szCs w:val="32"/>
+          <w:lang w:val="en-US"/>
+        </w:rPr>
+        <w:t>The</w:t>
+      </w:r>
+      <w:r>
+        <w:rPr>
+          <w:rFonts w:hint="eastAsia"/>
+          <w:sz w:val="32"/>
+          <w:szCs w:val="32"/>
+          <w:lang w:val="en-US"/>
+        </w:rPr>
+        <w:t>re</w:t>
+      </w:r>
+      <w:r>
+        <w:rPr>
+          <w:sz w:val="32"/>
+          <w:szCs w:val="32"/>
+          <w:lang w:val="en-US"/>
+        </w:rPr>
+        <w:t xml:space="preserve"> </w:t>
+      </w:r>
+      <w:r>
+        <w:rPr>
+          <w:rFonts w:hint="eastAsia"/>
+          <w:sz w:val="32"/>
+          <w:szCs w:val="32"/>
+          <w:lang w:val="en-US"/>
+        </w:rPr>
+        <w:t>are</w:t>
+      </w:r>
+      <w:r>
+        <w:rPr>
+          <w:sz w:val="32"/>
+          <w:szCs w:val="32"/>
+          <w:lang w:val="en-US"/>
+        </w:rPr>
+        <w:t xml:space="preserve"> </w:t>
+      </w:r>
+      <w:r>
+        <w:rPr>
+          <w:rFonts w:hint="eastAsia"/>
+          <w:sz w:val="32"/>
+          <w:szCs w:val="32"/>
+          <w:lang w:val="en-US"/>
+        </w:rPr>
+        <w:t>now</w:t>
+      </w:r>
+      <w:r>
+        <w:rPr>
+          <w:sz w:val="32"/>
+          <w:szCs w:val="32"/>
+          <w:lang w:val="en-US"/>
+        </w:rPr>
+        <w:t xml:space="preserve"> </w:t>
+      </w:r>
+      <w:r>
+        <w:rPr>
+          <w:rFonts w:hint="eastAsia"/>
+          <w:sz w:val="32"/>
+          <w:szCs w:val="32"/>
+          <w:lang w:val="en-US"/>
+        </w:rPr>
+        <w:t>only</w:t>
+      </w:r>
+      <w:r>
+        <w:rPr>
+          <w:sz w:val="32"/>
+          <w:szCs w:val="32"/>
+          <w:lang w:val="en-US"/>
+        </w:rPr>
+        <w:t xml:space="preserve"> </w:t>
+      </w:r>
+      <w:r>
+        <w:rPr>
+          <w:rFonts w:hint="eastAsia"/>
+          <w:sz w:val="32"/>
+          <w:szCs w:val="32"/>
+          <w:lang w:val="en-US"/>
+        </w:rPr>
+        <w:t>two</w:t>
+      </w:r>
+      <w:r>
+        <w:rPr>
+          <w:sz w:val="32"/>
+          <w:szCs w:val="32"/>
+          <w:lang w:val="en-US"/>
+        </w:rPr>
+        <w:t xml:space="preserve"> </w:t>
+      </w:r>
+      <w:r>
+        <w:rPr>
+          <w:rFonts w:hint="eastAsia"/>
+          <w:sz w:val="32"/>
+          <w:szCs w:val="32"/>
+          <w:lang w:val="en-US"/>
+        </w:rPr>
+        <w:t xml:space="preserve">green </w:t>
+      </w:r>
+      <w:r>
+        <w:rPr>
+          <w:sz w:val="32"/>
+          <w:szCs w:val="32"/>
+          <w:lang w:val="en-US"/>
+        </w:rPr>
+        <w:t>color</w:t>
+      </w:r>
+      <w:r>
+        <w:rPr>
+          <w:rFonts w:hint="eastAsia"/>
+          <w:sz w:val="32"/>
+          <w:szCs w:val="32"/>
+          <w:lang w:val="en-US"/>
+        </w:rPr>
+        <w:t>s</w:t>
+      </w:r>
+      <w:r>
+        <w:rPr>
+          <w:sz w:val="32"/>
+          <w:szCs w:val="32"/>
+          <w:lang w:val="en-US"/>
+        </w:rPr>
+        <w:t xml:space="preserve"> </w:t>
+      </w:r>
+      <w:r>
+        <w:rPr>
+          <w:rFonts w:hint="eastAsia"/>
+          <w:sz w:val="32"/>
+          <w:szCs w:val="32"/>
+          <w:lang w:val="en-US"/>
+        </w:rPr>
+        <w:t>besides</w:t>
+      </w:r>
+      <w:r>
+        <w:rPr>
+          <w:sz w:val="32"/>
+          <w:szCs w:val="32"/>
+          <w:lang w:val="en-US"/>
+        </w:rPr>
+        <w:t xml:space="preserve"> </w:t>
+      </w:r>
+      <w:r>
+        <w:rPr>
+          <w:rFonts w:hint="eastAsia"/>
+          <w:sz w:val="32"/>
+          <w:szCs w:val="32"/>
+          <w:lang w:val="en-US"/>
+        </w:rPr>
+        <w:t>the</w:t>
+      </w:r>
+      <w:r>
+        <w:rPr>
+          <w:sz w:val="32"/>
+          <w:szCs w:val="32"/>
+          <w:lang w:val="en-US"/>
+        </w:rPr>
+        <w:t xml:space="preserve"> </w:t>
+      </w:r>
+      <w:r>
+        <w:rPr>
+          <w:rFonts w:hint="eastAsia"/>
+          <w:sz w:val="32"/>
+          <w:szCs w:val="32"/>
+          <w:lang w:val="en-US"/>
+        </w:rPr>
+        <w:t>black</w:t>
+      </w:r>
+      <w:r>
+        <w:rPr>
+          <w:sz w:val="32"/>
+          <w:szCs w:val="32"/>
+          <w:lang w:val="en-US"/>
+        </w:rPr>
+        <w:t xml:space="preserve"> </w:t>
+      </w:r>
+      <w:r>
+        <w:rPr>
+          <w:rFonts w:hint="eastAsia"/>
+          <w:sz w:val="32"/>
+          <w:szCs w:val="32"/>
+          <w:lang w:val="en-US"/>
+        </w:rPr>
+        <w:t>and</w:t>
+      </w:r>
+      <w:r>
+        <w:rPr>
+          <w:sz w:val="32"/>
+          <w:szCs w:val="32"/>
+          <w:lang w:val="en-US"/>
+        </w:rPr>
+        <w:t xml:space="preserve"> </w:t>
+      </w:r>
+      <w:r>
+        <w:rPr>
+          <w:rFonts w:hint="eastAsia"/>
+          <w:sz w:val="32"/>
+          <w:szCs w:val="32"/>
+          <w:lang w:val="en-US"/>
+        </w:rPr>
+        <w:t>white</w:t>
+      </w:r>
+      <w:r>
+        <w:rPr>
+          <w:sz w:val="32"/>
+          <w:szCs w:val="32"/>
+          <w:lang w:val="en-US"/>
+        </w:rPr>
+        <w:t xml:space="preserve"> </w:t>
+      </w:r>
+      <w:r>
+        <w:rPr>
+          <w:rFonts w:hint="eastAsia"/>
+          <w:sz w:val="32"/>
+          <w:szCs w:val="32"/>
+          <w:lang w:val="en-US"/>
+        </w:rPr>
+        <w:t>colors</w:t>
+      </w:r>
+      <w:r>
+        <w:rPr>
+          <w:sz w:val="32"/>
+          <w:szCs w:val="32"/>
+          <w:lang w:val="en-US"/>
+        </w:rPr>
+        <w:t>.</w:t>
+      </w:r>
+    </w:p>
+    <w:p>
+      <w:pPr>
+        <w:pStyle w:val="ListParagraph"/>
+        <w:numPr>
+          <w:ilvl w:val="0"/>
+          <w:numId w:val="7"/>
+        </w:numPr>
+        <w:spacing w:line="360" w:lineRule="auto"/>
+        <w:rPr>
+          <w:sz w:val="32"/>
+          <w:szCs w:val="32"/>
+          <w:lang w:val="en-US"/>
+        </w:rPr>
+      </w:pPr>
+      <w:r>
+        <w:rPr>
+          <w:sz w:val="32"/>
+          <w:szCs w:val="32"/>
+          <w:lang w:val="en-US"/>
+        </w:rPr>
+        <w:t xml:space="preserve">All the buttons are changed to </w:t>
+      </w:r>
+      <w:r>
+        <w:rPr>
+          <w:rFonts w:hint="eastAsia"/>
+          <w:sz w:val="32"/>
+          <w:szCs w:val="32"/>
+          <w:lang w:val="en-US"/>
+        </w:rPr>
+        <w:t>rectangles</w:t>
+      </w:r>
+      <w:r>
+        <w:rPr>
+          <w:sz w:val="32"/>
+          <w:szCs w:val="32"/>
+          <w:lang w:val="en-US"/>
+        </w:rPr>
+        <w:t xml:space="preserve"> </w:t>
+      </w:r>
+      <w:r>
+        <w:rPr>
+          <w:rFonts w:hint="eastAsia"/>
+          <w:sz w:val="32"/>
+          <w:szCs w:val="32"/>
+          <w:lang w:val="en-US"/>
+        </w:rPr>
+        <w:t>while</w:t>
+      </w:r>
+      <w:r>
+        <w:rPr>
+          <w:sz w:val="32"/>
+          <w:szCs w:val="32"/>
+          <w:lang w:val="en-US"/>
+        </w:rPr>
+        <w:t xml:space="preserve"> </w:t>
+      </w:r>
+      <w:r>
+        <w:rPr>
+          <w:rFonts w:hint="eastAsia"/>
+          <w:sz w:val="32"/>
+          <w:szCs w:val="32"/>
+          <w:lang w:val="en-US"/>
+        </w:rPr>
+        <w:t>not</w:t>
+      </w:r>
+      <w:r>
+        <w:rPr>
+          <w:sz w:val="32"/>
+          <w:szCs w:val="32"/>
+          <w:lang w:val="en-US"/>
+        </w:rPr>
+        <w:t xml:space="preserve"> </w:t>
+      </w:r>
+      <w:r>
+        <w:rPr>
+          <w:rFonts w:hint="eastAsia"/>
+          <w:sz w:val="32"/>
+          <w:szCs w:val="32"/>
+          <w:lang w:val="en-US"/>
+        </w:rPr>
+        <w:t>rounded</w:t>
+      </w:r>
+      <w:r>
+        <w:rPr>
+          <w:sz w:val="32"/>
+          <w:szCs w:val="32"/>
+          <w:lang w:val="en-US"/>
+        </w:rPr>
+        <w:t>.</w:t>
+      </w:r>
+    </w:p>
+    <w:p>
+      <w:pPr>
+        <w:pStyle w:val="ListParagraph"/>
+        <w:numPr>
+          <w:ilvl w:val="0"/>
+          <w:numId w:val="7"/>
+        </w:numPr>
+        <w:spacing w:line="360" w:lineRule="auto"/>
+        <w:rPr>
+          <w:rFonts w:hint="eastAsia"/>
+          <w:sz w:val="32"/>
+          <w:szCs w:val="32"/>
+          <w:lang w:val="en-US"/>
+        </w:rPr>
+      </w:pPr>
+      <w:r>
+        <w:rPr>
+          <w:rFonts w:hint="eastAsia"/>
+          <w:sz w:val="32"/>
+          <w:szCs w:val="32"/>
+          <w:lang w:val="en-US"/>
+        </w:rPr>
+        <w:t>Unused</w:t>
+      </w:r>
+      <w:r>
+        <w:rPr>
+          <w:sz w:val="32"/>
+          <w:szCs w:val="32"/>
+          <w:lang w:val="en-US"/>
+        </w:rPr>
+        <w:t xml:space="preserve"> </w:t>
+      </w:r>
+      <w:r>
+        <w:rPr>
+          <w:rFonts w:hint="eastAsia"/>
+          <w:sz w:val="32"/>
+          <w:szCs w:val="32"/>
+          <w:lang w:val="en-US"/>
+        </w:rPr>
+        <w:t>resources</w:t>
+      </w:r>
+      <w:r>
+        <w:rPr>
+          <w:sz w:val="32"/>
+          <w:szCs w:val="32"/>
+          <w:lang w:val="en-US"/>
+        </w:rPr>
+        <w:t xml:space="preserve"> (</w:t>
+      </w:r>
+      <w:r>
+        <w:rPr>
+          <w:rFonts w:hint="eastAsia"/>
+          <w:sz w:val="32"/>
+          <w:szCs w:val="32"/>
+          <w:lang w:val="en-US"/>
+        </w:rPr>
+        <w:t>rank</w:t>
+      </w:r>
+      <w:r>
+        <w:rPr>
+          <w:sz w:val="32"/>
+          <w:szCs w:val="32"/>
+          <w:lang w:val="en-US"/>
+        </w:rPr>
+        <w:t xml:space="preserve"> </w:t>
+      </w:r>
+      <w:r>
+        <w:rPr>
+          <w:rFonts w:hint="eastAsia"/>
+          <w:sz w:val="32"/>
+          <w:szCs w:val="32"/>
+          <w:lang w:val="en-US"/>
+        </w:rPr>
+        <w:t>button</w:t>
+      </w:r>
+      <w:r>
+        <w:rPr>
+          <w:sz w:val="32"/>
+          <w:szCs w:val="32"/>
+          <w:lang w:val="en-US"/>
+        </w:rPr>
+        <w:t xml:space="preserve"> </w:t>
+      </w:r>
+      <w:r>
+        <w:rPr>
+          <w:rFonts w:hint="eastAsia"/>
+          <w:sz w:val="32"/>
+          <w:szCs w:val="32"/>
+          <w:lang w:val="en-US"/>
+        </w:rPr>
+        <w:t>for</w:t>
+      </w:r>
+      <w:r>
+        <w:rPr>
+          <w:sz w:val="32"/>
+          <w:szCs w:val="32"/>
+          <w:lang w:val="en-US"/>
+        </w:rPr>
+        <w:t xml:space="preserve"> </w:t>
+      </w:r>
+      <w:r>
+        <w:rPr>
+          <w:rFonts w:hint="eastAsia"/>
+          <w:sz w:val="32"/>
+          <w:szCs w:val="32"/>
+          <w:lang w:val="en-US"/>
+        </w:rPr>
+        <w:t>welcome</w:t>
+      </w:r>
+      <w:r>
+        <w:rPr>
+          <w:sz w:val="32"/>
+          <w:szCs w:val="32"/>
+          <w:lang w:val="en-US"/>
+        </w:rPr>
+        <w:t xml:space="preserve"> </w:t>
+      </w:r>
+      <w:r>
+        <w:rPr>
+          <w:rFonts w:hint="eastAsia"/>
+          <w:sz w:val="32"/>
+          <w:szCs w:val="32"/>
+          <w:lang w:val="en-US"/>
+        </w:rPr>
+        <w:t>screen)</w:t>
+      </w:r>
+      <w:r>
+        <w:rPr>
+          <w:sz w:val="32"/>
+          <w:szCs w:val="32"/>
+          <w:lang w:val="en-US"/>
+        </w:rPr>
+        <w:t xml:space="preserve"> </w:t>
+      </w:r>
+      <w:r>
+        <w:rPr>
+          <w:rFonts w:hint="eastAsia"/>
+          <w:sz w:val="32"/>
+          <w:szCs w:val="32"/>
+          <w:lang w:val="en-US"/>
+        </w:rPr>
+        <w:t>is</w:t>
+      </w:r>
+      <w:r>
+        <w:rPr>
+          <w:sz w:val="32"/>
+          <w:szCs w:val="32"/>
+          <w:lang w:val="en-US"/>
+        </w:rPr>
+        <w:t xml:space="preserve"> </w:t>
+      </w:r>
+      <w:r>
+        <w:rPr>
+          <w:rFonts w:hint="eastAsia"/>
+          <w:sz w:val="32"/>
+          <w:szCs w:val="32"/>
+          <w:lang w:val="en-US"/>
+        </w:rPr>
+        <w:t>removed</w:t>
+      </w:r>
+      <w:r>
+        <w:rPr>
+          <w:sz w:val="32"/>
+          <w:szCs w:val="32"/>
+          <w:lang w:val="en-US"/>
+        </w:rPr>
+        <w:t>.</w:t>
+      </w:r>
+    </w:p>
+    <w:p>
+      <w:pPr>
+        <w:spacing w:line="360" w:lineRule="auto"/>
+        <w:rPr>
+          <w:rFonts w:hint="eastAsia"/>
+          <w:sz w:val="32"/>
+          <w:szCs w:val="32"/>
+          <w:lang w:val="en-US"/>
+        </w:rPr>
+      </w:pPr>
+    </w:p>
+    <w:p>
+      <w:pPr>
+        <w:spacing w:line="360" w:lineRule="auto"/>
+        <w:rPr>
+          <w:sz w:val="32"/>
+          <w:szCs w:val="32"/>
+          <w:lang w:val="en-US"/>
+        </w:rPr>
+      </w:pPr>
+    </w:p>
+    <w:p>
+      <w:pPr>
+        <w:spacing w:line="360" w:lineRule="auto"/>
+        <w:rPr>
+          <w:rFonts w:hint="eastAsia"/>
+          <w:sz w:val="32"/>
+          <w:szCs w:val="32"/>
+          <w:lang w:val="en-US"/>
+        </w:rPr>
+      </w:pPr>
     </w:p>
     <w:p>
       <w:pPr>
@@ -26055,7 +27789,7 @@
   <w:style w:type="paragraph" w:default="1" w:styleId="Normal">
     <w:name w:val="Normal"/>
     <w:qFormat/>
-    <w:rsid w:val="002E481E"/>
+    <w:rsid w:val="003E1D63"/>
   </w:style>
   <w:style w:type="paragraph" w:styleId="Heading1">
     <w:name w:val="heading 1"/>

</xml_diff>

<commit_message>
Task 38: Code reorganization and comment
</commit_message>
<xml_diff>
--- a/COMPX202-A8.docx
+++ b/COMPX202-A8.docx
@@ -975,6 +975,14 @@
             </w:r>
             <w:r>
               <w:rPr>
+                <w:sz w:val="32"/>
+                <w:szCs w:val="32"/>
+                <w:lang w:val="en-US"/>
+              </w:rPr>
+              <w:t xml:space="preserve"> </w:t>
+            </w:r>
+            <w:r>
+              <w:rPr>
                 <w:rFonts w:hint="eastAsia"/>
                 <w:sz w:val="32"/>
                 <w:szCs w:val="32"/>
@@ -1886,14 +1894,6 @@
                 <w:lang w:val="en-US"/>
               </w:rPr>
               <w:t>hr</w:t>
-            </w:r>
-            <w:r>
-              <w:rPr>
-                <w:sz w:val="32"/>
-                <w:szCs w:val="32"/>
-                <w:lang w:val="en-US"/>
-              </w:rPr>
-              <w:t>s</w:t>
             </w:r>
             <w:proofErr w:type="spellEnd"/>
           </w:p>
@@ -2067,14 +2067,6 @@
               </w:rPr>
               <w:t>hr</w:t>
             </w:r>
-            <w:r>
-              <w:rPr>
-                <w:sz w:val="32"/>
-                <w:szCs w:val="32"/>
-                <w:lang w:val="en-US"/>
-              </w:rPr>
-              <w:t>s</w:t>
-            </w:r>
             <w:proofErr w:type="spellEnd"/>
           </w:p>
         </w:tc>
@@ -2347,8 +2339,26 @@
                 <w:szCs w:val="32"/>
                 <w:lang w:val="en-US"/>
               </w:rPr>
-              <w:t>1hrs</w:t>
-            </w:r>
+              <w:t>1</w:t>
+            </w:r>
+            <w:r>
+              <w:rPr>
+                <w:sz w:val="32"/>
+                <w:szCs w:val="32"/>
+                <w:lang w:val="en-US"/>
+              </w:rPr>
+              <w:t xml:space="preserve"> </w:t>
+            </w:r>
+            <w:proofErr w:type="spellStart"/>
+            <w:r>
+              <w:rPr>
+                <w:sz w:val="32"/>
+                <w:szCs w:val="32"/>
+                <w:lang w:val="en-US"/>
+              </w:rPr>
+              <w:t>hr</w:t>
+            </w:r>
+            <w:proofErr w:type="spellEnd"/>
           </w:p>
         </w:tc>
       </w:tr>
@@ -4591,7 +4601,7 @@
                 <w:szCs w:val="32"/>
                 <w:lang w:val="en-US"/>
               </w:rPr>
-              <w:t>hrs</w:t>
+              <w:t>hr</w:t>
             </w:r>
             <w:proofErr w:type="spellEnd"/>
           </w:p>
@@ -4785,7 +4795,7 @@
                 <w:szCs w:val="32"/>
                 <w:lang w:val="en-US"/>
               </w:rPr>
-              <w:t>hrs</w:t>
+              <w:t>hr</w:t>
             </w:r>
             <w:proofErr w:type="spellEnd"/>
           </w:p>
@@ -6981,7 +6991,7 @@
           <w:szCs w:val="32"/>
           <w:lang w:val="en-US"/>
         </w:rPr>
-        <w:t xml:space="preserve">: 2hrs, </w:t>
+        <w:t xml:space="preserve">: 2hs, </w:t>
       </w:r>
       <w:r>
         <w:rPr>
@@ -25815,11 +25825,103 @@
       <w:pPr>
         <w:spacing w:line="360" w:lineRule="auto"/>
         <w:rPr>
-          <w:sz w:val="32"/>
-          <w:szCs w:val="32"/>
-          <w:lang w:val="en-US"/>
-        </w:rPr>
-      </w:pPr>
+          <w:sz w:val="40"/>
+          <w:szCs w:val="40"/>
+          <w:lang w:val="en-US"/>
+        </w:rPr>
+      </w:pPr>
+      <w:r>
+        <w:rPr>
+          <w:sz w:val="40"/>
+          <w:szCs w:val="40"/>
+          <w:lang w:val="en-US"/>
+        </w:rPr>
+        <w:t>Task 3</w:t>
+      </w:r>
+      <w:r>
+        <w:rPr>
+          <w:sz w:val="40"/>
+          <w:szCs w:val="40"/>
+          <w:lang w:val="en-US"/>
+        </w:rPr>
+        <w:t>8</w:t>
+      </w:r>
+      <w:r>
+        <w:rPr>
+          <w:sz w:val="40"/>
+          <w:szCs w:val="40"/>
+          <w:lang w:val="en-US"/>
+        </w:rPr>
+        <w:t>:</w:t>
+      </w:r>
+      <w:r>
+        <w:rPr>
+          <w:sz w:val="40"/>
+          <w:szCs w:val="40"/>
+          <w:lang w:val="en-US"/>
+        </w:rPr>
+        <w:t xml:space="preserve"> </w:t>
+      </w:r>
+      <w:r>
+        <w:rPr>
+          <w:rFonts w:hint="eastAsia"/>
+          <w:sz w:val="40"/>
+          <w:szCs w:val="40"/>
+          <w:lang w:val="en-US"/>
+        </w:rPr>
+        <w:t>Code</w:t>
+      </w:r>
+      <w:r>
+        <w:rPr>
+          <w:sz w:val="40"/>
+          <w:szCs w:val="40"/>
+          <w:lang w:val="en-US"/>
+        </w:rPr>
+        <w:t xml:space="preserve"> </w:t>
+      </w:r>
+      <w:r>
+        <w:rPr>
+          <w:rFonts w:hint="eastAsia"/>
+          <w:sz w:val="40"/>
+          <w:szCs w:val="40"/>
+          <w:lang w:val="en-US"/>
+        </w:rPr>
+        <w:t>reorganization</w:t>
+      </w:r>
+      <w:r>
+        <w:rPr>
+          <w:sz w:val="40"/>
+          <w:szCs w:val="40"/>
+          <w:lang w:val="en-US"/>
+        </w:rPr>
+        <w:t xml:space="preserve"> </w:t>
+      </w:r>
+      <w:r>
+        <w:rPr>
+          <w:rFonts w:hint="eastAsia"/>
+          <w:sz w:val="40"/>
+          <w:szCs w:val="40"/>
+          <w:lang w:val="en-US"/>
+        </w:rPr>
+        <w:t>and</w:t>
+      </w:r>
+      <w:r>
+        <w:rPr>
+          <w:sz w:val="40"/>
+          <w:szCs w:val="40"/>
+          <w:lang w:val="en-US"/>
+        </w:rPr>
+        <w:t xml:space="preserve"> </w:t>
+      </w:r>
+      <w:r>
+        <w:rPr>
+          <w:rFonts w:hint="eastAsia"/>
+          <w:sz w:val="40"/>
+          <w:szCs w:val="40"/>
+          <w:lang w:val="en-US"/>
+        </w:rPr>
+        <w:t>comment</w:t>
+      </w:r>
     </w:p>
     <w:p>
       <w:pPr>
@@ -25830,43 +25932,301 @@
           <w:lang w:val="en-US"/>
         </w:rPr>
       </w:pPr>
+      <w:r>
+        <w:rPr>
+          <w:b/>
+          <w:bCs/>
+          <w:sz w:val="32"/>
+          <w:szCs w:val="32"/>
+          <w:lang w:val="en-US"/>
+        </w:rPr>
+        <w:t>TE</w:t>
+      </w:r>
+      <w:r>
+        <w:rPr>
+          <w:sz w:val="32"/>
+          <w:szCs w:val="32"/>
+          <w:lang w:val="en-US"/>
+        </w:rPr>
+        <w:t xml:space="preserve">: </w:t>
+      </w:r>
+      <w:r>
+        <w:rPr>
+          <w:sz w:val="32"/>
+          <w:szCs w:val="32"/>
+          <w:lang w:val="en-US"/>
+        </w:rPr>
+        <w:t>1h</w:t>
+      </w:r>
+      <w:r>
+        <w:rPr>
+          <w:rFonts w:hint="eastAsia"/>
+          <w:sz w:val="32"/>
+          <w:szCs w:val="32"/>
+          <w:lang w:val="en-US"/>
+        </w:rPr>
+        <w:t>r,</w:t>
+      </w:r>
+      <w:r>
+        <w:rPr>
+          <w:sz w:val="32"/>
+          <w:szCs w:val="32"/>
+          <w:lang w:val="en-US"/>
+        </w:rPr>
+        <w:t xml:space="preserve"> </w:t>
+      </w:r>
+      <w:r>
+        <w:rPr>
+          <w:rFonts w:hint="eastAsia"/>
+          <w:b/>
+          <w:bCs/>
+          <w:sz w:val="32"/>
+          <w:szCs w:val="32"/>
+          <w:lang w:val="en-US"/>
+        </w:rPr>
+        <w:t>Actual</w:t>
+      </w:r>
+      <w:r>
+        <w:rPr>
+          <w:sz w:val="32"/>
+          <w:szCs w:val="32"/>
+          <w:lang w:val="en-US"/>
+        </w:rPr>
+        <w:t xml:space="preserve">: </w:t>
+      </w:r>
+      <w:r>
+        <w:rPr>
+          <w:sz w:val="32"/>
+          <w:szCs w:val="32"/>
+          <w:lang w:val="en-US"/>
+        </w:rPr>
+        <w:t>45mins</w:t>
+      </w:r>
     </w:p>
     <w:p>
       <w:pPr>
         <w:spacing w:line="360" w:lineRule="auto"/>
         <w:rPr>
-          <w:sz w:val="32"/>
-          <w:szCs w:val="32"/>
-          <w:lang w:val="en-US"/>
-        </w:rPr>
-      </w:pPr>
+          <w:rFonts w:hint="eastAsia"/>
+          <w:sz w:val="32"/>
+          <w:szCs w:val="32"/>
+          <w:lang w:val="en-US"/>
+        </w:rPr>
+      </w:pPr>
+      <w:r>
+        <w:rPr>
+          <w:rFonts w:hint="eastAsia"/>
+          <w:sz w:val="32"/>
+          <w:szCs w:val="32"/>
+          <w:lang w:val="en-US"/>
+        </w:rPr>
+        <w:t>The</w:t>
+      </w:r>
+      <w:r>
+        <w:rPr>
+          <w:sz w:val="32"/>
+          <w:szCs w:val="32"/>
+          <w:lang w:val="en-US"/>
+        </w:rPr>
+        <w:t xml:space="preserve"> </w:t>
+      </w:r>
+      <w:r>
+        <w:rPr>
+          <w:rFonts w:hint="eastAsia"/>
+          <w:sz w:val="32"/>
+          <w:szCs w:val="32"/>
+          <w:lang w:val="en-US"/>
+        </w:rPr>
+        <w:t>code</w:t>
+      </w:r>
+      <w:r>
+        <w:rPr>
+          <w:sz w:val="32"/>
+          <w:szCs w:val="32"/>
+          <w:lang w:val="en-US"/>
+        </w:rPr>
+        <w:t xml:space="preserve"> </w:t>
+      </w:r>
+      <w:r>
+        <w:rPr>
+          <w:rFonts w:hint="eastAsia"/>
+          <w:sz w:val="32"/>
+          <w:szCs w:val="32"/>
+          <w:lang w:val="en-US"/>
+        </w:rPr>
+        <w:t>is</w:t>
+      </w:r>
+      <w:r>
+        <w:rPr>
+          <w:sz w:val="32"/>
+          <w:szCs w:val="32"/>
+          <w:lang w:val="en-US"/>
+        </w:rPr>
+        <w:t xml:space="preserve"> </w:t>
+      </w:r>
+      <w:r>
+        <w:rPr>
+          <w:rFonts w:hint="eastAsia"/>
+          <w:sz w:val="32"/>
+          <w:szCs w:val="32"/>
+          <w:lang w:val="en-US"/>
+        </w:rPr>
+        <w:t>reorganized</w:t>
+      </w:r>
+      <w:r>
+        <w:rPr>
+          <w:sz w:val="32"/>
+          <w:szCs w:val="32"/>
+          <w:lang w:val="en-US"/>
+        </w:rPr>
+        <w:t xml:space="preserve"> </w:t>
+      </w:r>
+      <w:r>
+        <w:rPr>
+          <w:rFonts w:hint="eastAsia"/>
+          <w:sz w:val="32"/>
+          <w:szCs w:val="32"/>
+          <w:lang w:val="en-US"/>
+        </w:rPr>
+        <w:t>and</w:t>
+      </w:r>
+      <w:r>
+        <w:rPr>
+          <w:sz w:val="32"/>
+          <w:szCs w:val="32"/>
+          <w:lang w:val="en-US"/>
+        </w:rPr>
+        <w:t xml:space="preserve"> </w:t>
+      </w:r>
+      <w:r>
+        <w:rPr>
+          <w:rFonts w:hint="eastAsia"/>
+          <w:sz w:val="32"/>
+          <w:szCs w:val="32"/>
+          <w:lang w:val="en-US"/>
+        </w:rPr>
+        <w:t>comments</w:t>
+      </w:r>
+      <w:r>
+        <w:rPr>
+          <w:sz w:val="32"/>
+          <w:szCs w:val="32"/>
+          <w:lang w:val="en-US"/>
+        </w:rPr>
+        <w:t xml:space="preserve"> </w:t>
+      </w:r>
+      <w:r>
+        <w:rPr>
+          <w:rFonts w:hint="eastAsia"/>
+          <w:sz w:val="32"/>
+          <w:szCs w:val="32"/>
+          <w:lang w:val="en-US"/>
+        </w:rPr>
+        <w:t>are</w:t>
+      </w:r>
+      <w:r>
+        <w:rPr>
+          <w:sz w:val="32"/>
+          <w:szCs w:val="32"/>
+          <w:lang w:val="en-US"/>
+        </w:rPr>
+        <w:t xml:space="preserve"> </w:t>
+      </w:r>
+      <w:r>
+        <w:rPr>
+          <w:rFonts w:hint="eastAsia"/>
+          <w:sz w:val="32"/>
+          <w:szCs w:val="32"/>
+          <w:lang w:val="en-US"/>
+        </w:rPr>
+        <w:t>added</w:t>
+      </w:r>
+      <w:r>
+        <w:rPr>
+          <w:sz w:val="32"/>
+          <w:szCs w:val="32"/>
+          <w:lang w:val="en-US"/>
+        </w:rPr>
+        <w:t xml:space="preserve"> </w:t>
+      </w:r>
+      <w:r>
+        <w:rPr>
+          <w:rFonts w:hint="eastAsia"/>
+          <w:sz w:val="32"/>
+          <w:szCs w:val="32"/>
+          <w:lang w:val="en-US"/>
+        </w:rPr>
+        <w:t>to</w:t>
+      </w:r>
+      <w:r>
+        <w:rPr>
+          <w:sz w:val="32"/>
+          <w:szCs w:val="32"/>
+          <w:lang w:val="en-US"/>
+        </w:rPr>
+        <w:t xml:space="preserve"> </w:t>
+      </w:r>
+      <w:r>
+        <w:rPr>
+          <w:rFonts w:hint="eastAsia"/>
+          <w:sz w:val="32"/>
+          <w:szCs w:val="32"/>
+          <w:lang w:val="en-US"/>
+        </w:rPr>
+        <w:t>all</w:t>
+      </w:r>
+      <w:r>
+        <w:rPr>
+          <w:sz w:val="32"/>
+          <w:szCs w:val="32"/>
+          <w:lang w:val="en-US"/>
+        </w:rPr>
+        <w:t xml:space="preserve"> </w:t>
+      </w:r>
+      <w:r>
+        <w:rPr>
+          <w:rFonts w:hint="eastAsia"/>
+          <w:sz w:val="32"/>
+          <w:szCs w:val="32"/>
+          <w:lang w:val="en-US"/>
+        </w:rPr>
+        <w:t>the</w:t>
+      </w:r>
+      <w:r>
+        <w:rPr>
+          <w:sz w:val="32"/>
+          <w:szCs w:val="32"/>
+          <w:lang w:val="en-US"/>
+        </w:rPr>
+        <w:t xml:space="preserve"> </w:t>
+      </w:r>
+      <w:r>
+        <w:rPr>
+          <w:rFonts w:hint="eastAsia"/>
+          <w:sz w:val="32"/>
+          <w:szCs w:val="32"/>
+          <w:lang w:val="en-US"/>
+        </w:rPr>
+        <w:t>classes</w:t>
+      </w:r>
+      <w:r>
+        <w:rPr>
+          <w:sz w:val="32"/>
+          <w:szCs w:val="32"/>
+          <w:lang w:val="en-US"/>
+        </w:rPr>
+        <w:t>.</w:t>
+      </w:r>
     </w:p>
     <w:p>
       <w:pPr>
         <w:spacing w:line="360" w:lineRule="auto"/>
         <w:rPr>
-          <w:sz w:val="40"/>
-          <w:szCs w:val="40"/>
-          <w:lang w:val="en-US"/>
-        </w:rPr>
-      </w:pPr>
-      <w:r>
-        <w:rPr>
-          <w:sz w:val="40"/>
-          <w:szCs w:val="40"/>
-          <w:lang w:val="en-US"/>
-        </w:rPr>
-        <w:t xml:space="preserve">Release v2.0: The Game project is </w:t>
-      </w:r>
-      <w:r>
-        <w:rPr>
-          <w:rFonts w:hint="eastAsia"/>
-          <w:sz w:val="40"/>
-          <w:szCs w:val="40"/>
-          <w:lang w:val="en-US"/>
-        </w:rPr>
-        <w:t>finished</w:t>
-      </w:r>
+          <w:sz w:val="32"/>
+          <w:szCs w:val="32"/>
+          <w:lang w:val="en-US"/>
+        </w:rPr>
+      </w:pPr>
     </w:p>
     <w:p>
       <w:pPr>
@@ -25877,6 +26237,219 @@
           <w:lang w:val="en-US"/>
         </w:rPr>
       </w:pPr>
+    </w:p>
+    <w:p>
+      <w:pPr>
+        <w:spacing w:line="360" w:lineRule="auto"/>
+        <w:rPr>
+          <w:sz w:val="32"/>
+          <w:szCs w:val="32"/>
+          <w:lang w:val="en-US"/>
+        </w:rPr>
+      </w:pPr>
+    </w:p>
+    <w:p>
+      <w:pPr>
+        <w:spacing w:line="360" w:lineRule="auto"/>
+        <w:rPr>
+          <w:sz w:val="32"/>
+          <w:szCs w:val="32"/>
+          <w:lang w:val="en-US"/>
+        </w:rPr>
+      </w:pPr>
+    </w:p>
+    <w:p>
+      <w:pPr>
+        <w:spacing w:line="360" w:lineRule="auto"/>
+        <w:rPr>
+          <w:sz w:val="32"/>
+          <w:szCs w:val="32"/>
+          <w:lang w:val="en-US"/>
+        </w:rPr>
+      </w:pPr>
+    </w:p>
+    <w:p>
+      <w:pPr>
+        <w:spacing w:line="360" w:lineRule="auto"/>
+        <w:rPr>
+          <w:sz w:val="40"/>
+          <w:szCs w:val="40"/>
+          <w:lang w:val="en-US"/>
+        </w:rPr>
+      </w:pPr>
+      <w:r>
+        <w:rPr>
+          <w:sz w:val="40"/>
+          <w:szCs w:val="40"/>
+          <w:lang w:val="en-US"/>
+        </w:rPr>
+        <w:lastRenderedPageBreak/>
+        <w:t xml:space="preserve">Release v2.0: The Game project is </w:t>
+      </w:r>
+      <w:r>
+        <w:rPr>
+          <w:rFonts w:hint="eastAsia"/>
+          <w:sz w:val="40"/>
+          <w:szCs w:val="40"/>
+          <w:lang w:val="en-US"/>
+        </w:rPr>
+        <w:t>finished</w:t>
+      </w:r>
+    </w:p>
+    <w:p>
+      <w:pPr>
+        <w:spacing w:line="360" w:lineRule="auto"/>
+        <w:rPr>
+          <w:rFonts w:hint="eastAsia"/>
+          <w:sz w:val="32"/>
+          <w:szCs w:val="32"/>
+          <w:lang w:val="en-US"/>
+        </w:rPr>
+      </w:pPr>
+      <w:r>
+        <w:rPr>
+          <w:sz w:val="32"/>
+          <w:szCs w:val="32"/>
+          <w:lang w:val="en-US"/>
+        </w:rPr>
+        <w:t xml:space="preserve">The game project is finished, </w:t>
+      </w:r>
+      <w:r>
+        <w:rPr>
+          <w:rFonts w:hint="eastAsia"/>
+          <w:sz w:val="32"/>
+          <w:szCs w:val="32"/>
+          <w:lang w:val="en-US"/>
+        </w:rPr>
+        <w:t>modifications</w:t>
+      </w:r>
+      <w:r>
+        <w:rPr>
+          <w:sz w:val="32"/>
+          <w:szCs w:val="32"/>
+          <w:lang w:val="en-US"/>
+        </w:rPr>
+        <w:t xml:space="preserve"> </w:t>
+      </w:r>
+      <w:r>
+        <w:rPr>
+          <w:rFonts w:hint="eastAsia"/>
+          <w:sz w:val="32"/>
+          <w:szCs w:val="32"/>
+          <w:lang w:val="en-US"/>
+        </w:rPr>
+        <w:t>to</w:t>
+      </w:r>
+      <w:r>
+        <w:rPr>
+          <w:sz w:val="32"/>
+          <w:szCs w:val="32"/>
+          <w:lang w:val="en-US"/>
+        </w:rPr>
+        <w:t xml:space="preserve"> </w:t>
+      </w:r>
+      <w:r>
+        <w:rPr>
+          <w:rFonts w:hint="eastAsia"/>
+          <w:sz w:val="32"/>
+          <w:szCs w:val="32"/>
+          <w:lang w:val="en-US"/>
+        </w:rPr>
+        <w:t>tasks</w:t>
+      </w:r>
+      <w:r>
+        <w:rPr>
+          <w:sz w:val="32"/>
+          <w:szCs w:val="32"/>
+          <w:lang w:val="en-US"/>
+        </w:rPr>
+        <w:t xml:space="preserve"> </w:t>
+      </w:r>
+      <w:r>
+        <w:rPr>
+          <w:rFonts w:hint="eastAsia"/>
+          <w:sz w:val="32"/>
+          <w:szCs w:val="32"/>
+          <w:lang w:val="en-US"/>
+        </w:rPr>
+        <w:t>and</w:t>
+      </w:r>
+      <w:r>
+        <w:rPr>
+          <w:sz w:val="32"/>
+          <w:szCs w:val="32"/>
+          <w:lang w:val="en-US"/>
+        </w:rPr>
+        <w:t xml:space="preserve"> </w:t>
+      </w:r>
+      <w:r>
+        <w:rPr>
+          <w:rFonts w:hint="eastAsia"/>
+          <w:sz w:val="32"/>
+          <w:szCs w:val="32"/>
+          <w:lang w:val="en-US"/>
+        </w:rPr>
+        <w:t>app</w:t>
+      </w:r>
+      <w:r>
+        <w:rPr>
+          <w:sz w:val="32"/>
+          <w:szCs w:val="32"/>
+          <w:lang w:val="en-US"/>
+        </w:rPr>
+        <w:t xml:space="preserve"> </w:t>
+      </w:r>
+      <w:r>
+        <w:rPr>
+          <w:rFonts w:hint="eastAsia"/>
+          <w:sz w:val="32"/>
+          <w:szCs w:val="32"/>
+          <w:lang w:val="en-US"/>
+        </w:rPr>
+        <w:t>are</w:t>
+      </w:r>
+      <w:r>
+        <w:rPr>
+          <w:sz w:val="32"/>
+          <w:szCs w:val="32"/>
+          <w:lang w:val="en-US"/>
+        </w:rPr>
+        <w:t xml:space="preserve"> </w:t>
+      </w:r>
+      <w:r>
+        <w:rPr>
+          <w:rFonts w:hint="eastAsia"/>
+          <w:sz w:val="32"/>
+          <w:szCs w:val="32"/>
+          <w:lang w:val="en-US"/>
+        </w:rPr>
+        <w:t>as</w:t>
+      </w:r>
+      <w:r>
+        <w:rPr>
+          <w:sz w:val="32"/>
+          <w:szCs w:val="32"/>
+          <w:lang w:val="en-US"/>
+        </w:rPr>
+        <w:t xml:space="preserve"> </w:t>
+      </w:r>
+      <w:r>
+        <w:rPr>
+          <w:rFonts w:hint="eastAsia"/>
+          <w:sz w:val="32"/>
+          <w:szCs w:val="32"/>
+          <w:lang w:val="en-US"/>
+        </w:rPr>
+        <w:t>follows</w:t>
+      </w:r>
+      <w:r>
+        <w:rPr>
+          <w:sz w:val="32"/>
+          <w:szCs w:val="32"/>
+          <w:lang w:val="en-US"/>
+        </w:rPr>
+        <w:t>.</w:t>
+      </w:r>
     </w:p>
     <w:p>
       <w:pPr>
@@ -25983,16 +26556,7 @@
           <w:szCs w:val="32"/>
           <w:lang w:val="en-US"/>
         </w:rPr>
-        <w:t xml:space="preserve">y, the app will never get the scores in welcome screen. So, the user can see his personal top 5 </w:t>
-      </w:r>
-      <w:r>
-        <w:rPr>
-          <w:sz w:val="32"/>
-          <w:szCs w:val="32"/>
-          <w:lang w:val="en-US"/>
-        </w:rPr>
-        <w:lastRenderedPageBreak/>
-        <w:t>scores data in score screen by clicking the rank button in the game screen.</w:t>
+        <w:t>y, the app will never get the scores in welcome screen. So, the user can see his personal top 5 scores data in score screen by clicking the rank button in the game screen.</w:t>
       </w:r>
     </w:p>
     <w:p>
@@ -26709,6 +27273,36 @@
       <w:pPr>
         <w:spacing w:line="360" w:lineRule="auto"/>
         <w:rPr>
+          <w:sz w:val="32"/>
+          <w:szCs w:val="32"/>
+          <w:lang w:val="en-US"/>
+        </w:rPr>
+      </w:pPr>
+    </w:p>
+    <w:p>
+      <w:pPr>
+        <w:spacing w:line="360" w:lineRule="auto"/>
+        <w:rPr>
+          <w:sz w:val="32"/>
+          <w:szCs w:val="32"/>
+          <w:lang w:val="en-US"/>
+        </w:rPr>
+      </w:pPr>
+    </w:p>
+    <w:p>
+      <w:pPr>
+        <w:spacing w:line="360" w:lineRule="auto"/>
+        <w:rPr>
+          <w:sz w:val="32"/>
+          <w:szCs w:val="32"/>
+          <w:lang w:val="en-US"/>
+        </w:rPr>
+      </w:pPr>
+    </w:p>
+    <w:p>
+      <w:pPr>
+        <w:spacing w:line="360" w:lineRule="auto"/>
+        <w:rPr>
           <w:rFonts w:hint="eastAsia"/>
           <w:sz w:val="32"/>
           <w:szCs w:val="32"/>
@@ -26736,6 +27330,7 @@
           <w:szCs w:val="36"/>
           <w:lang w:val="en-US"/>
         </w:rPr>
+        <w:lastRenderedPageBreak/>
         <w:t>References</w:t>
       </w:r>
     </w:p>
@@ -27789,7 +28384,7 @@
   <w:style w:type="paragraph" w:default="1" w:styleId="Normal">
     <w:name w:val="Normal"/>
     <w:qFormat/>
-    <w:rsid w:val="003E1D63"/>
+    <w:rsid w:val="005B2579"/>
   </w:style>
   <w:style w:type="paragraph" w:styleId="Heading1">
     <w:name w:val="heading 1"/>

</xml_diff>

<commit_message>
Update documentations with overall
</commit_message>
<xml_diff>
--- a/COMPX202-A8.docx
+++ b/COMPX202-A8.docx
@@ -322,6 +322,1273 @@
           <w:lang w:val="en-US"/>
         </w:rPr>
         <w:t>Iterative and incremental approach</w:t>
+      </w:r>
+    </w:p>
+    <w:p>
+      <w:pPr>
+        <w:spacing w:line="360" w:lineRule="auto"/>
+        <w:rPr>
+          <w:sz w:val="32"/>
+          <w:szCs w:val="32"/>
+          <w:lang w:val="en-US"/>
+        </w:rPr>
+      </w:pPr>
+    </w:p>
+    <w:p>
+      <w:pPr>
+        <w:spacing w:line="360" w:lineRule="auto"/>
+        <w:rPr>
+          <w:b/>
+          <w:bCs/>
+          <w:sz w:val="36"/>
+          <w:szCs w:val="36"/>
+          <w:lang w:val="en-US"/>
+        </w:rPr>
+      </w:pPr>
+      <w:r>
+        <w:rPr>
+          <w:rFonts w:hint="eastAsia"/>
+          <w:b/>
+          <w:bCs/>
+          <w:sz w:val="36"/>
+          <w:szCs w:val="36"/>
+          <w:lang w:val="en-US"/>
+        </w:rPr>
+        <w:t>Test</w:t>
+      </w:r>
+      <w:r>
+        <w:rPr>
+          <w:b/>
+          <w:bCs/>
+          <w:sz w:val="36"/>
+          <w:szCs w:val="36"/>
+          <w:lang w:val="en-US"/>
+        </w:rPr>
+        <w:t xml:space="preserve"> </w:t>
+      </w:r>
+      <w:r>
+        <w:rPr>
+          <w:rFonts w:hint="eastAsia"/>
+          <w:b/>
+          <w:bCs/>
+          <w:sz w:val="36"/>
+          <w:szCs w:val="36"/>
+          <w:lang w:val="en-US"/>
+        </w:rPr>
+        <w:t>C</w:t>
+      </w:r>
+      <w:r>
+        <w:rPr>
+          <w:rFonts w:hint="eastAsia"/>
+          <w:b/>
+          <w:bCs/>
+          <w:sz w:val="36"/>
+          <w:szCs w:val="36"/>
+          <w:lang w:val="en-US"/>
+        </w:rPr>
+        <w:t>ondition</w:t>
+      </w:r>
+      <w:r>
+        <w:rPr>
+          <w:b/>
+          <w:bCs/>
+          <w:sz w:val="36"/>
+          <w:szCs w:val="36"/>
+          <w:lang w:val="en-US"/>
+        </w:rPr>
+        <w:t>s</w:t>
+      </w:r>
+    </w:p>
+    <w:p>
+      <w:pPr>
+        <w:spacing w:line="360" w:lineRule="auto"/>
+        <w:rPr>
+          <w:sz w:val="32"/>
+          <w:szCs w:val="32"/>
+          <w:lang w:val="en-US"/>
+        </w:rPr>
+      </w:pPr>
+      <w:r>
+        <w:rPr>
+          <w:rFonts w:hint="eastAsia"/>
+          <w:sz w:val="32"/>
+          <w:szCs w:val="32"/>
+          <w:lang w:val="en-US"/>
+        </w:rPr>
+        <w:t>Emulator</w:t>
+      </w:r>
+      <w:r>
+        <w:rPr>
+          <w:sz w:val="32"/>
+          <w:szCs w:val="32"/>
+          <w:lang w:val="en-US"/>
+        </w:rPr>
+        <w:t>: Pixel</w:t>
+      </w:r>
+      <w:r>
+        <w:rPr>
+          <w:rFonts w:hint="eastAsia"/>
+          <w:sz w:val="32"/>
+          <w:szCs w:val="32"/>
+          <w:lang w:val="en-US"/>
+        </w:rPr>
+        <w:t xml:space="preserve"> </w:t>
+      </w:r>
+      <w:r>
+        <w:rPr>
+          <w:sz w:val="32"/>
+          <w:szCs w:val="32"/>
+          <w:lang w:val="en-US"/>
+        </w:rPr>
+        <w:t>2</w:t>
+      </w:r>
+      <w:r>
+        <w:rPr>
+          <w:rFonts w:hint="eastAsia"/>
+          <w:sz w:val="32"/>
+          <w:szCs w:val="32"/>
+          <w:lang w:val="en-US"/>
+        </w:rPr>
+        <w:t>,</w:t>
+      </w:r>
+      <w:r>
+        <w:rPr>
+          <w:sz w:val="32"/>
+          <w:szCs w:val="32"/>
+          <w:lang w:val="en-US"/>
+        </w:rPr>
+        <w:t xml:space="preserve"> Real Device: Mi 6</w:t>
+      </w:r>
+    </w:p>
+    <w:p>
+      <w:pPr>
+        <w:spacing w:line="360" w:lineRule="auto"/>
+        <w:rPr>
+          <w:sz w:val="32"/>
+          <w:szCs w:val="32"/>
+          <w:lang w:val="en-US"/>
+        </w:rPr>
+      </w:pPr>
+    </w:p>
+    <w:p>
+      <w:pPr>
+        <w:spacing w:line="360" w:lineRule="auto"/>
+        <w:rPr>
+          <w:rFonts w:hint="eastAsia"/>
+          <w:b/>
+          <w:bCs/>
+          <w:sz w:val="36"/>
+          <w:szCs w:val="36"/>
+          <w:lang w:val="en-US"/>
+        </w:rPr>
+      </w:pPr>
+      <w:r>
+        <w:rPr>
+          <w:b/>
+          <w:bCs/>
+          <w:sz w:val="36"/>
+          <w:szCs w:val="36"/>
+          <w:lang w:val="en-US"/>
+        </w:rPr>
+        <w:t>Overall</w:t>
+      </w:r>
+      <w:r>
+        <w:rPr>
+          <w:b/>
+          <w:bCs/>
+          <w:sz w:val="36"/>
+          <w:szCs w:val="36"/>
+          <w:lang w:val="en-US"/>
+        </w:rPr>
+        <w:t xml:space="preserve"> </w:t>
+      </w:r>
+      <w:r>
+        <w:rPr>
+          <w:rFonts w:hint="eastAsia"/>
+          <w:b/>
+          <w:bCs/>
+          <w:sz w:val="36"/>
+          <w:szCs w:val="36"/>
+          <w:lang w:val="en-US"/>
+        </w:rPr>
+        <w:t>Descriptions</w:t>
+      </w:r>
+    </w:p>
+    <w:p>
+      <w:pPr>
+        <w:spacing w:line="360" w:lineRule="auto"/>
+        <w:rPr>
+          <w:rFonts w:hint="eastAsia"/>
+          <w:sz w:val="32"/>
+          <w:szCs w:val="32"/>
+          <w:lang w:val="en-US"/>
+        </w:rPr>
+      </w:pPr>
+      <w:r>
+        <w:rPr>
+          <w:rFonts w:hint="eastAsia"/>
+          <w:sz w:val="32"/>
+          <w:szCs w:val="32"/>
+          <w:lang w:val="en-US"/>
+        </w:rPr>
+        <w:t>The</w:t>
+      </w:r>
+      <w:r>
+        <w:rPr>
+          <w:sz w:val="32"/>
+          <w:szCs w:val="32"/>
+          <w:lang w:val="en-US"/>
+        </w:rPr>
+        <w:t xml:space="preserve"> </w:t>
+      </w:r>
+      <w:r>
+        <w:rPr>
+          <w:rFonts w:hint="eastAsia"/>
+          <w:sz w:val="32"/>
+          <w:szCs w:val="32"/>
+          <w:lang w:val="en-US"/>
+        </w:rPr>
+        <w:t>game</w:t>
+      </w:r>
+      <w:r>
+        <w:rPr>
+          <w:sz w:val="32"/>
+          <w:szCs w:val="32"/>
+          <w:lang w:val="en-US"/>
+        </w:rPr>
+        <w:t xml:space="preserve"> </w:t>
+      </w:r>
+      <w:r>
+        <w:rPr>
+          <w:rFonts w:hint="eastAsia"/>
+          <w:sz w:val="32"/>
+          <w:szCs w:val="32"/>
+          <w:lang w:val="en-US"/>
+        </w:rPr>
+        <w:t>will</w:t>
+      </w:r>
+      <w:r>
+        <w:rPr>
+          <w:sz w:val="32"/>
+          <w:szCs w:val="32"/>
+          <w:lang w:val="en-US"/>
+        </w:rPr>
+        <w:t xml:space="preserve"> </w:t>
+      </w:r>
+      <w:r>
+        <w:rPr>
+          <w:rFonts w:hint="eastAsia"/>
+          <w:sz w:val="32"/>
+          <w:szCs w:val="32"/>
+          <w:lang w:val="en-US"/>
+        </w:rPr>
+        <w:t>keep</w:t>
+      </w:r>
+      <w:r>
+        <w:rPr>
+          <w:sz w:val="32"/>
+          <w:szCs w:val="32"/>
+          <w:lang w:val="en-US"/>
+        </w:rPr>
+        <w:t xml:space="preserve"> </w:t>
+      </w:r>
+      <w:r>
+        <w:rPr>
+          <w:rFonts w:hint="eastAsia"/>
+          <w:sz w:val="32"/>
+          <w:szCs w:val="32"/>
+          <w:lang w:val="en-US"/>
+        </w:rPr>
+        <w:t>or</w:t>
+      </w:r>
+      <w:r>
+        <w:rPr>
+          <w:sz w:val="32"/>
+          <w:szCs w:val="32"/>
+          <w:lang w:val="en-US"/>
+        </w:rPr>
+        <w:t xml:space="preserve"> </w:t>
+      </w:r>
+      <w:r>
+        <w:rPr>
+          <w:rFonts w:hint="eastAsia"/>
+          <w:sz w:val="32"/>
+          <w:szCs w:val="32"/>
+          <w:lang w:val="en-US"/>
+        </w:rPr>
+        <w:t>reenter</w:t>
+      </w:r>
+      <w:r>
+        <w:rPr>
+          <w:sz w:val="32"/>
+          <w:szCs w:val="32"/>
+          <w:lang w:val="en-US"/>
+        </w:rPr>
+        <w:t xml:space="preserve"> </w:t>
+      </w:r>
+      <w:r>
+        <w:rPr>
+          <w:rFonts w:hint="eastAsia"/>
+          <w:sz w:val="32"/>
+          <w:szCs w:val="32"/>
+          <w:lang w:val="en-US"/>
+        </w:rPr>
+        <w:t>the</w:t>
+      </w:r>
+      <w:r>
+        <w:rPr>
+          <w:sz w:val="32"/>
+          <w:szCs w:val="32"/>
+          <w:lang w:val="en-US"/>
+        </w:rPr>
+        <w:t xml:space="preserve"> </w:t>
+      </w:r>
+      <w:r>
+        <w:rPr>
+          <w:rFonts w:hint="eastAsia"/>
+          <w:sz w:val="32"/>
+          <w:szCs w:val="32"/>
+          <w:lang w:val="en-US"/>
+        </w:rPr>
+        <w:t>full</w:t>
+      </w:r>
+      <w:r>
+        <w:rPr>
+          <w:sz w:val="32"/>
+          <w:szCs w:val="32"/>
+          <w:lang w:val="en-US"/>
+        </w:rPr>
+        <w:t xml:space="preserve"> </w:t>
+      </w:r>
+      <w:r>
+        <w:rPr>
+          <w:rFonts w:hint="eastAsia"/>
+          <w:sz w:val="32"/>
+          <w:szCs w:val="32"/>
+          <w:lang w:val="en-US"/>
+        </w:rPr>
+        <w:t>screen</w:t>
+      </w:r>
+      <w:r>
+        <w:rPr>
+          <w:sz w:val="32"/>
+          <w:szCs w:val="32"/>
+          <w:lang w:val="en-US"/>
+        </w:rPr>
+        <w:t xml:space="preserve"> </w:t>
+      </w:r>
+      <w:r>
+        <w:rPr>
+          <w:rFonts w:hint="eastAsia"/>
+          <w:sz w:val="32"/>
+          <w:szCs w:val="32"/>
+          <w:lang w:val="en-US"/>
+        </w:rPr>
+        <w:t>mode</w:t>
+      </w:r>
+      <w:r>
+        <w:rPr>
+          <w:sz w:val="32"/>
+          <w:szCs w:val="32"/>
+          <w:lang w:val="en-US"/>
+        </w:rPr>
+        <w:t xml:space="preserve">. </w:t>
+      </w:r>
+      <w:r>
+        <w:rPr>
+          <w:sz w:val="32"/>
+          <w:szCs w:val="32"/>
+          <w:lang w:val="en-US"/>
+        </w:rPr>
+        <w:t>Player can input his name in the welcome screen and then start to play the game. In the game screen, a tip in the bottom will always pop up</w:t>
+      </w:r>
+      <w:r>
+        <w:rPr>
+          <w:sz w:val="32"/>
+          <w:szCs w:val="32"/>
+          <w:lang w:val="en-US"/>
+        </w:rPr>
+        <w:t xml:space="preserve"> when game starts</w:t>
+      </w:r>
+      <w:r>
+        <w:rPr>
+          <w:sz w:val="32"/>
+          <w:szCs w:val="32"/>
+          <w:lang w:val="en-US"/>
+        </w:rPr>
+        <w:t xml:space="preserve"> to remind the player to throw the light green for playing.</w:t>
+      </w:r>
+      <w:r>
+        <w:rPr>
+          <w:sz w:val="32"/>
+          <w:szCs w:val="32"/>
+          <w:lang w:val="en-US"/>
+        </w:rPr>
+        <w:t xml:space="preserve"> For the core game play, player should throw the ball with </w:t>
+      </w:r>
+      <w:r>
+        <w:rPr>
+          <w:rFonts w:hint="eastAsia"/>
+          <w:sz w:val="32"/>
+          <w:szCs w:val="32"/>
+          <w:lang w:val="en-US"/>
+        </w:rPr>
+        <w:t>proper</w:t>
+      </w:r>
+      <w:r>
+        <w:rPr>
+          <w:sz w:val="32"/>
+          <w:szCs w:val="32"/>
+          <w:lang w:val="en-US"/>
+        </w:rPr>
+        <w:t xml:space="preserve"> </w:t>
+      </w:r>
+      <w:r>
+        <w:rPr>
+          <w:rFonts w:hint="eastAsia"/>
+          <w:sz w:val="32"/>
+          <w:szCs w:val="32"/>
+          <w:lang w:val="en-US"/>
+        </w:rPr>
+        <w:t>a</w:t>
+      </w:r>
+      <w:r>
+        <w:rPr>
+          <w:sz w:val="32"/>
+          <w:szCs w:val="32"/>
+          <w:lang w:val="en-US"/>
+        </w:rPr>
+        <w:t xml:space="preserve">ngle </w:t>
+      </w:r>
+      <w:r>
+        <w:rPr>
+          <w:rFonts w:hint="eastAsia"/>
+          <w:sz w:val="32"/>
+          <w:szCs w:val="32"/>
+          <w:lang w:val="en-US"/>
+        </w:rPr>
+        <w:t>to</w:t>
+      </w:r>
+      <w:r>
+        <w:rPr>
+          <w:sz w:val="32"/>
+          <w:szCs w:val="32"/>
+          <w:lang w:val="en-US"/>
+        </w:rPr>
+        <w:t xml:space="preserve"> </w:t>
+      </w:r>
+      <w:r>
+        <w:rPr>
+          <w:rFonts w:hint="eastAsia"/>
+          <w:sz w:val="32"/>
+          <w:szCs w:val="32"/>
+          <w:lang w:val="en-US"/>
+        </w:rPr>
+        <w:t>elude</w:t>
+      </w:r>
+      <w:r>
+        <w:rPr>
+          <w:sz w:val="32"/>
+          <w:szCs w:val="32"/>
+          <w:lang w:val="en-US"/>
+        </w:rPr>
+        <w:t xml:space="preserve"> the </w:t>
+      </w:r>
+      <w:r>
+        <w:rPr>
+          <w:rFonts w:hint="eastAsia"/>
+          <w:sz w:val="32"/>
+          <w:szCs w:val="32"/>
+          <w:lang w:val="en-US"/>
+        </w:rPr>
+        <w:t>black</w:t>
+      </w:r>
+      <w:r>
+        <w:rPr>
+          <w:sz w:val="32"/>
+          <w:szCs w:val="32"/>
+          <w:lang w:val="en-US"/>
+        </w:rPr>
+        <w:t xml:space="preserve"> </w:t>
+      </w:r>
+      <w:r>
+        <w:rPr>
+          <w:rFonts w:hint="eastAsia"/>
+          <w:sz w:val="32"/>
+          <w:szCs w:val="32"/>
+          <w:lang w:val="en-US"/>
+        </w:rPr>
+        <w:t>rectangle</w:t>
+      </w:r>
+      <w:r>
+        <w:rPr>
+          <w:sz w:val="32"/>
+          <w:szCs w:val="32"/>
+          <w:lang w:val="en-US"/>
+        </w:rPr>
+        <w:t xml:space="preserve"> </w:t>
+      </w:r>
+      <w:r>
+        <w:rPr>
+          <w:rFonts w:hint="eastAsia"/>
+          <w:sz w:val="32"/>
+          <w:szCs w:val="32"/>
+          <w:lang w:val="en-US"/>
+        </w:rPr>
+        <w:t>obstacles</w:t>
+      </w:r>
+      <w:r>
+        <w:rPr>
+          <w:sz w:val="32"/>
+          <w:szCs w:val="32"/>
+          <w:lang w:val="en-US"/>
+        </w:rPr>
+        <w:t xml:space="preserve"> and hit more </w:t>
+      </w:r>
+      <w:r>
+        <w:rPr>
+          <w:sz w:val="32"/>
+          <w:szCs w:val="32"/>
+          <w:lang w:val="en-US"/>
+        </w:rPr>
+        <w:t>dark</w:t>
+      </w:r>
+      <w:r>
+        <w:rPr>
+          <w:sz w:val="32"/>
+          <w:szCs w:val="32"/>
+          <w:lang w:val="en-US"/>
+        </w:rPr>
+        <w:t xml:space="preserve"> green circle targets,</w:t>
+      </w:r>
+      <w:r>
+        <w:rPr>
+          <w:sz w:val="32"/>
+          <w:szCs w:val="32"/>
+          <w:lang w:val="en-US"/>
+        </w:rPr>
+        <w:t xml:space="preserve"> every hits to the targets will </w:t>
+      </w:r>
+      <w:r>
+        <w:rPr>
+          <w:rFonts w:hint="eastAsia"/>
+          <w:sz w:val="32"/>
+          <w:szCs w:val="32"/>
+          <w:lang w:val="en-US"/>
+        </w:rPr>
+        <w:t>accumulate</w:t>
+      </w:r>
+      <w:r>
+        <w:rPr>
+          <w:sz w:val="32"/>
+          <w:szCs w:val="32"/>
+          <w:lang w:val="en-US"/>
+        </w:rPr>
+        <w:t xml:space="preserve"> more </w:t>
+      </w:r>
+      <w:r>
+        <w:rPr>
+          <w:rFonts w:hint="eastAsia"/>
+          <w:sz w:val="32"/>
+          <w:szCs w:val="32"/>
+          <w:lang w:val="en-US"/>
+        </w:rPr>
+        <w:t>score</w:t>
+      </w:r>
+      <w:r>
+        <w:rPr>
+          <w:sz w:val="32"/>
+          <w:szCs w:val="32"/>
+          <w:lang w:val="en-US"/>
+        </w:rPr>
+        <w:t>s</w:t>
+      </w:r>
+      <w:r>
+        <w:rPr>
+          <w:rFonts w:hint="eastAsia"/>
+          <w:sz w:val="32"/>
+          <w:szCs w:val="32"/>
+          <w:lang w:val="en-US"/>
+        </w:rPr>
+        <w:t>,</w:t>
+      </w:r>
+      <w:r>
+        <w:rPr>
+          <w:sz w:val="32"/>
+          <w:szCs w:val="32"/>
+          <w:lang w:val="en-US"/>
+        </w:rPr>
+        <w:t xml:space="preserve"> the fun factor is that </w:t>
+      </w:r>
+      <w:r>
+        <w:rPr>
+          <w:sz w:val="32"/>
+          <w:szCs w:val="32"/>
+          <w:lang w:val="en-US"/>
+        </w:rPr>
+        <w:lastRenderedPageBreak/>
+        <w:t xml:space="preserve">there is a </w:t>
+      </w:r>
+      <w:r>
+        <w:rPr>
+          <w:rFonts w:hint="eastAsia"/>
+          <w:sz w:val="32"/>
+          <w:szCs w:val="32"/>
+          <w:lang w:val="en-US"/>
+        </w:rPr>
+        <w:t>small</w:t>
+      </w:r>
+      <w:r>
+        <w:rPr>
+          <w:sz w:val="32"/>
+          <w:szCs w:val="32"/>
+          <w:lang w:val="en-US"/>
+        </w:rPr>
+        <w:t xml:space="preserve"> </w:t>
+      </w:r>
+      <w:r>
+        <w:rPr>
+          <w:rFonts w:hint="eastAsia"/>
+          <w:sz w:val="32"/>
+          <w:szCs w:val="32"/>
+          <w:lang w:val="en-US"/>
+        </w:rPr>
+        <w:t>probably</w:t>
+      </w:r>
+      <w:r>
+        <w:rPr>
+          <w:sz w:val="32"/>
+          <w:szCs w:val="32"/>
+          <w:lang w:val="en-US"/>
+        </w:rPr>
+        <w:t xml:space="preserve"> </w:t>
+      </w:r>
+      <w:r>
+        <w:rPr>
+          <w:rFonts w:hint="eastAsia"/>
+          <w:sz w:val="32"/>
+          <w:szCs w:val="32"/>
+          <w:lang w:val="en-US"/>
+        </w:rPr>
+        <w:t>situation</w:t>
+      </w:r>
+      <w:r>
+        <w:rPr>
+          <w:sz w:val="32"/>
+          <w:szCs w:val="32"/>
+          <w:lang w:val="en-US"/>
+        </w:rPr>
+        <w:t xml:space="preserve"> </w:t>
+      </w:r>
+      <w:r>
+        <w:rPr>
+          <w:rFonts w:hint="eastAsia"/>
+          <w:sz w:val="32"/>
+          <w:szCs w:val="32"/>
+          <w:lang w:val="en-US"/>
+        </w:rPr>
+        <w:t>the</w:t>
+      </w:r>
+      <w:r>
+        <w:rPr>
+          <w:sz w:val="32"/>
+          <w:szCs w:val="32"/>
+          <w:lang w:val="en-US"/>
+        </w:rPr>
+        <w:t xml:space="preserve"> </w:t>
+      </w:r>
+      <w:r>
+        <w:rPr>
+          <w:rFonts w:hint="eastAsia"/>
+          <w:sz w:val="32"/>
+          <w:szCs w:val="32"/>
+          <w:lang w:val="en-US"/>
+        </w:rPr>
+        <w:t>ball</w:t>
+      </w:r>
+      <w:r>
+        <w:rPr>
+          <w:sz w:val="32"/>
+          <w:szCs w:val="32"/>
+          <w:lang w:val="en-US"/>
+        </w:rPr>
+        <w:t xml:space="preserve"> </w:t>
+      </w:r>
+      <w:r>
+        <w:rPr>
+          <w:rFonts w:hint="eastAsia"/>
+          <w:sz w:val="32"/>
+          <w:szCs w:val="32"/>
+          <w:lang w:val="en-US"/>
+        </w:rPr>
+        <w:t>will</w:t>
+      </w:r>
+      <w:r>
+        <w:rPr>
+          <w:sz w:val="32"/>
+          <w:szCs w:val="32"/>
+          <w:lang w:val="en-US"/>
+        </w:rPr>
+        <w:t xml:space="preserve"> </w:t>
+      </w:r>
+      <w:r>
+        <w:rPr>
+          <w:sz w:val="32"/>
+          <w:szCs w:val="32"/>
+          <w:lang w:val="en-US"/>
+        </w:rPr>
+        <w:t xml:space="preserve">hit and </w:t>
+      </w:r>
+      <w:r>
+        <w:rPr>
+          <w:rFonts w:hint="eastAsia"/>
+          <w:sz w:val="32"/>
+          <w:szCs w:val="32"/>
+          <w:lang w:val="en-US"/>
+        </w:rPr>
+        <w:t>rotate</w:t>
+      </w:r>
+      <w:r>
+        <w:rPr>
+          <w:sz w:val="32"/>
+          <w:szCs w:val="32"/>
+          <w:lang w:val="en-US"/>
+        </w:rPr>
+        <w:t xml:space="preserve"> </w:t>
+      </w:r>
+      <w:r>
+        <w:rPr>
+          <w:rFonts w:hint="eastAsia"/>
+          <w:sz w:val="32"/>
+          <w:szCs w:val="32"/>
+          <w:lang w:val="en-US"/>
+        </w:rPr>
+        <w:t>around</w:t>
+      </w:r>
+      <w:r>
+        <w:rPr>
+          <w:sz w:val="32"/>
+          <w:szCs w:val="32"/>
+          <w:lang w:val="en-US"/>
+        </w:rPr>
+        <w:t xml:space="preserve"> </w:t>
+      </w:r>
+      <w:r>
+        <w:rPr>
+          <w:rFonts w:hint="eastAsia"/>
+          <w:sz w:val="32"/>
+          <w:szCs w:val="32"/>
+          <w:lang w:val="en-US"/>
+        </w:rPr>
+        <w:t>the</w:t>
+      </w:r>
+      <w:r>
+        <w:rPr>
+          <w:sz w:val="32"/>
+          <w:szCs w:val="32"/>
+          <w:lang w:val="en-US"/>
+        </w:rPr>
+        <w:t xml:space="preserve"> </w:t>
+      </w:r>
+      <w:r>
+        <w:rPr>
+          <w:rFonts w:hint="eastAsia"/>
+          <w:sz w:val="32"/>
+          <w:szCs w:val="32"/>
+          <w:lang w:val="en-US"/>
+        </w:rPr>
+        <w:t>target</w:t>
+      </w:r>
+      <w:r>
+        <w:rPr>
+          <w:sz w:val="32"/>
+          <w:szCs w:val="32"/>
+          <w:lang w:val="en-US"/>
+        </w:rPr>
+        <w:t xml:space="preserve"> </w:t>
+      </w:r>
+      <w:r>
+        <w:rPr>
+          <w:rFonts w:hint="eastAsia"/>
+          <w:sz w:val="32"/>
+          <w:szCs w:val="32"/>
+          <w:lang w:val="en-US"/>
+        </w:rPr>
+        <w:t>to</w:t>
+      </w:r>
+      <w:r>
+        <w:rPr>
+          <w:sz w:val="32"/>
+          <w:szCs w:val="32"/>
+          <w:lang w:val="en-US"/>
+        </w:rPr>
+        <w:t xml:space="preserve"> </w:t>
+      </w:r>
+      <w:r>
+        <w:rPr>
+          <w:rFonts w:hint="eastAsia"/>
+          <w:sz w:val="32"/>
+          <w:szCs w:val="32"/>
+          <w:lang w:val="en-US"/>
+        </w:rPr>
+        <w:t>gain</w:t>
+      </w:r>
+      <w:r>
+        <w:rPr>
+          <w:sz w:val="32"/>
+          <w:szCs w:val="32"/>
+          <w:lang w:val="en-US"/>
+        </w:rPr>
+        <w:t xml:space="preserve"> </w:t>
+      </w:r>
+      <w:r>
+        <w:rPr>
+          <w:rFonts w:hint="eastAsia"/>
+          <w:sz w:val="32"/>
+          <w:szCs w:val="32"/>
+          <w:lang w:val="en-US"/>
+        </w:rPr>
+        <w:t>extra</w:t>
+      </w:r>
+      <w:r>
+        <w:rPr>
+          <w:sz w:val="32"/>
+          <w:szCs w:val="32"/>
+          <w:lang w:val="en-US"/>
+        </w:rPr>
+        <w:t xml:space="preserve"> </w:t>
+      </w:r>
+      <w:r>
+        <w:rPr>
+          <w:rFonts w:hint="eastAsia"/>
+          <w:sz w:val="32"/>
+          <w:szCs w:val="32"/>
+          <w:lang w:val="en-US"/>
+        </w:rPr>
+        <w:t>bonus</w:t>
+      </w:r>
+      <w:r>
+        <w:rPr>
+          <w:sz w:val="32"/>
+          <w:szCs w:val="32"/>
+          <w:lang w:val="en-US"/>
+        </w:rPr>
+        <w:t xml:space="preserve"> </w:t>
+      </w:r>
+      <w:r>
+        <w:rPr>
+          <w:rFonts w:hint="eastAsia"/>
+          <w:sz w:val="32"/>
+          <w:szCs w:val="32"/>
+          <w:lang w:val="en-US"/>
+        </w:rPr>
+        <w:t>scores</w:t>
+      </w:r>
+      <w:r>
+        <w:rPr>
+          <w:sz w:val="32"/>
+          <w:szCs w:val="32"/>
+          <w:lang w:val="en-US"/>
+        </w:rPr>
+        <w:t>, this is the chance for player to get higher scores.</w:t>
+      </w:r>
+      <w:r>
+        <w:rPr>
+          <w:rFonts w:hint="eastAsia"/>
+          <w:sz w:val="32"/>
+          <w:szCs w:val="32"/>
+          <w:lang w:val="en-US"/>
+        </w:rPr>
+        <w:t xml:space="preserve"> </w:t>
+      </w:r>
+      <w:r>
+        <w:rPr>
+          <w:sz w:val="32"/>
+          <w:szCs w:val="32"/>
+          <w:lang w:val="en-US"/>
+        </w:rPr>
+        <w:t>T</w:t>
+      </w:r>
+      <w:r>
+        <w:rPr>
+          <w:sz w:val="32"/>
+          <w:szCs w:val="32"/>
+          <w:lang w:val="en-US"/>
+        </w:rPr>
+        <w:t xml:space="preserve">he ball will rebound when it hits both targets and screen edges, the game will end when the ball hits any </w:t>
+      </w:r>
+      <w:r>
+        <w:rPr>
+          <w:rFonts w:hint="eastAsia"/>
+          <w:sz w:val="32"/>
+          <w:szCs w:val="32"/>
+          <w:lang w:val="en-US"/>
+        </w:rPr>
+        <w:t>obstacles</w:t>
+      </w:r>
+      <w:r>
+        <w:rPr>
+          <w:sz w:val="32"/>
+          <w:szCs w:val="32"/>
+          <w:lang w:val="en-US"/>
+        </w:rPr>
+        <w:t xml:space="preserve">. A alert will pop up to tell user the final score, after user dismiss the alert, the game will </w:t>
+      </w:r>
+      <w:r>
+        <w:rPr>
+          <w:rFonts w:hint="eastAsia"/>
+          <w:sz w:val="32"/>
+          <w:szCs w:val="32"/>
+          <w:lang w:val="en-US"/>
+        </w:rPr>
+        <w:t>automatically</w:t>
+      </w:r>
+      <w:r>
+        <w:rPr>
+          <w:sz w:val="32"/>
+          <w:szCs w:val="32"/>
+          <w:lang w:val="en-US"/>
+        </w:rPr>
+        <w:t xml:space="preserve"> </w:t>
+      </w:r>
+      <w:r>
+        <w:rPr>
+          <w:rFonts w:hint="eastAsia"/>
+          <w:sz w:val="32"/>
+          <w:szCs w:val="32"/>
+          <w:lang w:val="en-US"/>
+        </w:rPr>
+        <w:t>restart</w:t>
+      </w:r>
+      <w:r>
+        <w:rPr>
+          <w:sz w:val="32"/>
+          <w:szCs w:val="32"/>
+          <w:lang w:val="en-US"/>
+        </w:rPr>
+        <w:t>.</w:t>
+      </w:r>
+      <w:r>
+        <w:rPr>
+          <w:sz w:val="32"/>
+          <w:szCs w:val="32"/>
+          <w:lang w:val="en-US"/>
+        </w:rPr>
+        <w:t xml:space="preserve"> </w:t>
+      </w:r>
+      <w:r>
+        <w:rPr>
+          <w:rFonts w:hint="eastAsia"/>
+          <w:sz w:val="32"/>
+          <w:szCs w:val="32"/>
+          <w:lang w:val="en-US"/>
+        </w:rPr>
+        <w:t>Player</w:t>
+      </w:r>
+      <w:r>
+        <w:rPr>
+          <w:sz w:val="32"/>
+          <w:szCs w:val="32"/>
+          <w:lang w:val="en-US"/>
+        </w:rPr>
+        <w:t xml:space="preserve"> </w:t>
+      </w:r>
+      <w:r>
+        <w:rPr>
+          <w:rFonts w:hint="eastAsia"/>
+          <w:sz w:val="32"/>
+          <w:szCs w:val="32"/>
+          <w:lang w:val="en-US"/>
+        </w:rPr>
+        <w:t>can</w:t>
+      </w:r>
+      <w:r>
+        <w:rPr>
+          <w:sz w:val="32"/>
+          <w:szCs w:val="32"/>
+          <w:lang w:val="en-US"/>
+        </w:rPr>
+        <w:t xml:space="preserve"> </w:t>
+      </w:r>
+      <w:r>
+        <w:rPr>
+          <w:rFonts w:hint="eastAsia"/>
+          <w:sz w:val="32"/>
+          <w:szCs w:val="32"/>
+          <w:lang w:val="en-US"/>
+        </w:rPr>
+        <w:t>check</w:t>
+      </w:r>
+      <w:r>
+        <w:rPr>
+          <w:sz w:val="32"/>
+          <w:szCs w:val="32"/>
+          <w:lang w:val="en-US"/>
+        </w:rPr>
+        <w:t xml:space="preserve"> </w:t>
+      </w:r>
+      <w:r>
+        <w:rPr>
+          <w:rFonts w:hint="eastAsia"/>
+          <w:sz w:val="32"/>
+          <w:szCs w:val="32"/>
+          <w:lang w:val="en-US"/>
+        </w:rPr>
+        <w:t>his</w:t>
+      </w:r>
+      <w:r>
+        <w:rPr>
+          <w:sz w:val="32"/>
+          <w:szCs w:val="32"/>
+          <w:lang w:val="en-US"/>
+        </w:rPr>
+        <w:t xml:space="preserve"> </w:t>
+      </w:r>
+      <w:r>
+        <w:rPr>
+          <w:rFonts w:hint="eastAsia"/>
+          <w:sz w:val="32"/>
+          <w:szCs w:val="32"/>
+          <w:lang w:val="en-US"/>
+        </w:rPr>
+        <w:t>personal</w:t>
+      </w:r>
+      <w:r>
+        <w:rPr>
+          <w:sz w:val="32"/>
+          <w:szCs w:val="32"/>
+          <w:lang w:val="en-US"/>
+        </w:rPr>
+        <w:t xml:space="preserve"> </w:t>
+      </w:r>
+      <w:r>
+        <w:rPr>
+          <w:rFonts w:hint="eastAsia"/>
+          <w:sz w:val="32"/>
+          <w:szCs w:val="32"/>
+          <w:lang w:val="en-US"/>
+        </w:rPr>
+        <w:t>top</w:t>
+      </w:r>
+      <w:r>
+        <w:rPr>
+          <w:sz w:val="32"/>
+          <w:szCs w:val="32"/>
+          <w:lang w:val="en-US"/>
+        </w:rPr>
+        <w:t xml:space="preserve"> 5 </w:t>
+      </w:r>
+      <w:r>
+        <w:rPr>
+          <w:rFonts w:hint="eastAsia"/>
+          <w:sz w:val="32"/>
+          <w:szCs w:val="32"/>
+          <w:lang w:val="en-US"/>
+        </w:rPr>
+        <w:t>score</w:t>
+      </w:r>
+      <w:r>
+        <w:rPr>
+          <w:sz w:val="32"/>
+          <w:szCs w:val="32"/>
+          <w:lang w:val="en-US"/>
+        </w:rPr>
+        <w:t xml:space="preserve"> </w:t>
+      </w:r>
+      <w:r>
+        <w:rPr>
+          <w:rFonts w:hint="eastAsia"/>
+          <w:sz w:val="32"/>
+          <w:szCs w:val="32"/>
+          <w:lang w:val="en-US"/>
+        </w:rPr>
+        <w:t>records</w:t>
+      </w:r>
+      <w:r>
+        <w:rPr>
+          <w:sz w:val="32"/>
+          <w:szCs w:val="32"/>
+          <w:lang w:val="en-US"/>
+        </w:rPr>
+        <w:t xml:space="preserve"> </w:t>
+      </w:r>
+      <w:r>
+        <w:rPr>
+          <w:rFonts w:hint="eastAsia"/>
+          <w:sz w:val="32"/>
+          <w:szCs w:val="32"/>
+          <w:lang w:val="en-US"/>
+        </w:rPr>
+        <w:t>by</w:t>
+      </w:r>
+      <w:r>
+        <w:rPr>
+          <w:sz w:val="32"/>
+          <w:szCs w:val="32"/>
+          <w:lang w:val="en-US"/>
+        </w:rPr>
+        <w:t xml:space="preserve"> </w:t>
+      </w:r>
+      <w:r>
+        <w:rPr>
+          <w:rFonts w:hint="eastAsia"/>
+          <w:sz w:val="32"/>
+          <w:szCs w:val="32"/>
+          <w:lang w:val="en-US"/>
+        </w:rPr>
+        <w:t>clicking</w:t>
+      </w:r>
+      <w:r>
+        <w:rPr>
+          <w:sz w:val="32"/>
+          <w:szCs w:val="32"/>
+          <w:lang w:val="en-US"/>
+        </w:rPr>
+        <w:t xml:space="preserve"> </w:t>
+      </w:r>
+      <w:r>
+        <w:rPr>
+          <w:rFonts w:hint="eastAsia"/>
+          <w:sz w:val="32"/>
+          <w:szCs w:val="32"/>
+          <w:lang w:val="en-US"/>
+        </w:rPr>
+        <w:t>the</w:t>
+      </w:r>
+      <w:r>
+        <w:rPr>
+          <w:sz w:val="32"/>
+          <w:szCs w:val="32"/>
+          <w:lang w:val="en-US"/>
+        </w:rPr>
+        <w:t xml:space="preserve"> </w:t>
+      </w:r>
+      <w:r>
+        <w:rPr>
+          <w:rFonts w:hint="eastAsia"/>
+          <w:sz w:val="32"/>
+          <w:szCs w:val="32"/>
+          <w:lang w:val="en-US"/>
+        </w:rPr>
+        <w:t>top</w:t>
+      </w:r>
+      <w:r>
+        <w:rPr>
+          <w:sz w:val="32"/>
+          <w:szCs w:val="32"/>
+          <w:lang w:val="en-US"/>
+        </w:rPr>
+        <w:t xml:space="preserve"> </w:t>
+      </w:r>
+      <w:r>
+        <w:rPr>
+          <w:rFonts w:hint="eastAsia"/>
+          <w:sz w:val="32"/>
+          <w:szCs w:val="32"/>
+          <w:lang w:val="en-US"/>
+        </w:rPr>
+        <w:t>right</w:t>
+      </w:r>
+      <w:r>
+        <w:rPr>
+          <w:sz w:val="32"/>
+          <w:szCs w:val="32"/>
+          <w:lang w:val="en-US"/>
+        </w:rPr>
+        <w:t xml:space="preserve"> </w:t>
+      </w:r>
+      <w:r>
+        <w:rPr>
+          <w:rFonts w:hint="eastAsia"/>
+          <w:sz w:val="32"/>
+          <w:szCs w:val="32"/>
+          <w:lang w:val="en-US"/>
+        </w:rPr>
+        <w:t>rank</w:t>
+      </w:r>
+      <w:r>
+        <w:rPr>
+          <w:sz w:val="32"/>
+          <w:szCs w:val="32"/>
+          <w:lang w:val="en-US"/>
+        </w:rPr>
+        <w:t xml:space="preserve"> </w:t>
+      </w:r>
+      <w:r>
+        <w:rPr>
+          <w:rFonts w:hint="eastAsia"/>
+          <w:sz w:val="32"/>
+          <w:szCs w:val="32"/>
+          <w:lang w:val="en-US"/>
+        </w:rPr>
+        <w:t>button</w:t>
+      </w:r>
+      <w:r>
+        <w:rPr>
+          <w:sz w:val="32"/>
+          <w:szCs w:val="32"/>
+          <w:lang w:val="en-US"/>
+        </w:rPr>
+        <w:t>.</w:t>
+      </w:r>
+      <w:r>
+        <w:rPr>
+          <w:sz w:val="32"/>
+          <w:szCs w:val="32"/>
+          <w:lang w:val="en-US"/>
+        </w:rPr>
+        <w:t xml:space="preserve"> The score records will update </w:t>
+      </w:r>
+      <w:r>
+        <w:rPr>
+          <w:rFonts w:hint="eastAsia"/>
+          <w:sz w:val="32"/>
+          <w:szCs w:val="32"/>
+          <w:lang w:val="en-US"/>
+        </w:rPr>
+        <w:t>after</w:t>
+      </w:r>
+      <w:r>
+        <w:rPr>
+          <w:sz w:val="32"/>
+          <w:szCs w:val="32"/>
+          <w:lang w:val="en-US"/>
+        </w:rPr>
+        <w:t xml:space="preserve"> </w:t>
+      </w:r>
+      <w:r>
+        <w:rPr>
+          <w:rFonts w:hint="eastAsia"/>
+          <w:sz w:val="32"/>
+          <w:szCs w:val="32"/>
+          <w:lang w:val="en-US"/>
+        </w:rPr>
+        <w:t>every</w:t>
+      </w:r>
+      <w:r>
+        <w:rPr>
+          <w:sz w:val="32"/>
+          <w:szCs w:val="32"/>
+          <w:lang w:val="en-US"/>
+        </w:rPr>
+        <w:t xml:space="preserve"> </w:t>
+      </w:r>
+      <w:r>
+        <w:rPr>
+          <w:rFonts w:hint="eastAsia"/>
+          <w:sz w:val="32"/>
+          <w:szCs w:val="32"/>
+          <w:lang w:val="en-US"/>
+        </w:rPr>
+        <w:t>play</w:t>
+      </w:r>
+      <w:r>
+        <w:rPr>
+          <w:sz w:val="32"/>
+          <w:szCs w:val="32"/>
+          <w:lang w:val="en-US"/>
+        </w:rPr>
+        <w:t>.</w:t>
       </w:r>
     </w:p>
     <w:p>
@@ -1668,6 +2935,14 @@
             </w:r>
             <w:r>
               <w:rPr>
+                <w:sz w:val="32"/>
+                <w:szCs w:val="32"/>
+                <w:lang w:val="en-US"/>
+              </w:rPr>
+              <w:t>0</w:t>
+            </w:r>
+            <w:r>
+              <w:rPr>
                 <w:rFonts w:hint="eastAsia"/>
                 <w:sz w:val="32"/>
                 <w:szCs w:val="32"/>
@@ -3869,7 +5144,6 @@
                 <w:szCs w:val="32"/>
                 <w:lang w:val="en-US"/>
               </w:rPr>
-              <w:lastRenderedPageBreak/>
               <w:t xml:space="preserve"> </w:t>
             </w:r>
           </w:p>
@@ -4003,6 +5277,7 @@
                 <w:szCs w:val="32"/>
                 <w:lang w:val="en-US"/>
               </w:rPr>
+              <w:lastRenderedPageBreak/>
               <w:t xml:space="preserve"> </w:t>
             </w:r>
           </w:p>
@@ -6589,6 +7864,18 @@
           <w:lang w:val="en-US"/>
         </w:rPr>
       </w:pPr>
+    </w:p>
+    <w:p>
+      <w:pPr>
+        <w:spacing w:line="360" w:lineRule="auto"/>
+        <w:rPr>
+          <w:b/>
+          <w:bCs/>
+          <w:sz w:val="36"/>
+          <w:szCs w:val="36"/>
+          <w:lang w:val="en-US"/>
+        </w:rPr>
+      </w:pPr>
       <w:r>
         <w:rPr>
           <w:rFonts w:hint="eastAsia"/>
@@ -6771,7 +8058,7 @@
                     <pic:cNvPicPr/>
                   </pic:nvPicPr>
                   <pic:blipFill>
-                    <a:blip r:embed="rId5">
+                    <a:blip r:embed="rId7">
                       <a:extLst>
                         <a:ext uri="{28A0092B-C50C-407E-A947-70E740481C1C}">
                           <a14:useLocalDpi xmlns:a14="http://schemas.microsoft.com/office/drawing/2010/main" val="0"/>
@@ -6820,7 +8107,7 @@
                     <pic:cNvPicPr/>
                   </pic:nvPicPr>
                   <pic:blipFill>
-                    <a:blip r:embed="rId6">
+                    <a:blip r:embed="rId8">
                       <a:extLst>
                         <a:ext uri="{28A0092B-C50C-407E-A947-70E740481C1C}">
                           <a14:useLocalDpi xmlns:a14="http://schemas.microsoft.com/office/drawing/2010/main" val="0"/>
@@ -7628,19 +8915,8 @@
           <w:szCs w:val="32"/>
           <w:lang w:val="en-US"/>
         </w:rPr>
-        <w:t xml:space="preserve"> </w:t>
-      </w:r>
-      <w:proofErr w:type="gramStart"/>
-      <w:r>
-        <w:rPr>
-          <w:rFonts w:hint="eastAsia"/>
-          <w:sz w:val="32"/>
-          <w:szCs w:val="32"/>
-          <w:lang w:val="en-US"/>
-        </w:rPr>
-        <w:t>Also</w:t>
-      </w:r>
-      <w:proofErr w:type="gramEnd"/>
+        <w:t xml:space="preserve"> Also</w:t>
+      </w:r>
       <w:r>
         <w:rPr>
           <w:sz w:val="32"/>
@@ -7995,25 +9271,7 @@
           <w:szCs w:val="32"/>
           <w:lang w:val="en-US"/>
         </w:rPr>
-        <w:t xml:space="preserve">The welcome screen is also </w:t>
-      </w:r>
-      <w:proofErr w:type="gramStart"/>
-      <w:r>
-        <w:rPr>
-          <w:sz w:val="32"/>
-          <w:szCs w:val="32"/>
-          <w:lang w:val="en-US"/>
-        </w:rPr>
-        <w:t>the every</w:t>
-      </w:r>
-      <w:proofErr w:type="gramEnd"/>
-      <w:r>
-        <w:rPr>
-          <w:sz w:val="32"/>
-          <w:szCs w:val="32"/>
-          <w:lang w:val="en-US"/>
-        </w:rPr>
-        <w:t xml:space="preserve"> first screen when user open the game, thus it must have following functions: 1) game brand </w:t>
+        <w:t xml:space="preserve">The welcome screen is also the every first screen when user open the game, thus it must have following functions: 1) game brand </w:t>
       </w:r>
       <w:r>
         <w:rPr>
@@ -8030,25 +9288,7 @@
           <w:szCs w:val="32"/>
           <w:lang w:val="en-US"/>
         </w:rPr>
-        <w:t xml:space="preserve">: telling user what game he is playing. 2) </w:t>
-      </w:r>
-      <w:proofErr w:type="gramStart"/>
-      <w:r>
-        <w:rPr>
-          <w:sz w:val="32"/>
-          <w:szCs w:val="32"/>
-          <w:lang w:val="en-US"/>
-        </w:rPr>
-        <w:t>A</w:t>
-      </w:r>
-      <w:proofErr w:type="gramEnd"/>
-      <w:r>
-        <w:rPr>
-          <w:sz w:val="32"/>
-          <w:szCs w:val="32"/>
-          <w:lang w:val="en-US"/>
-        </w:rPr>
-        <w:t xml:space="preserve"> input allow user to type in his name. 3) A play button to start the game (go to the game </w:t>
+        <w:t xml:space="preserve">: telling user what game he is playing. 2) A input allow user to type in his name. 3) A play button to start the game (go to the game </w:t>
       </w:r>
       <w:r>
         <w:rPr>
@@ -8458,7 +9698,7 @@
                     <pic:cNvPicPr/>
                   </pic:nvPicPr>
                   <pic:blipFill>
-                    <a:blip r:embed="rId7"/>
+                    <a:blip r:embed="rId9"/>
                     <a:stretch>
                       <a:fillRect/>
                     </a:stretch>
@@ -9046,7 +10286,7 @@
                     <pic:cNvPicPr/>
                   </pic:nvPicPr>
                   <pic:blipFill>
-                    <a:blip r:embed="rId8"/>
+                    <a:blip r:embed="rId10"/>
                     <a:stretch>
                       <a:fillRect/>
                     </a:stretch>
@@ -9877,25 +11117,7 @@
           <w:szCs w:val="32"/>
           <w:lang w:val="en-US"/>
         </w:rPr>
-        <w:t xml:space="preserve"> 1) A tip message tells user the game is going to start. 2) A cancel button which stops the current game and go back to home screen. 3) A replay button allows user to replay the game. 4) A rank button allows user to go to the score screen. 5) A message in the top showing real-time score. 6) A message box </w:t>
-      </w:r>
-      <w:proofErr w:type="gramStart"/>
-      <w:r>
-        <w:rPr>
-          <w:sz w:val="32"/>
-          <w:szCs w:val="32"/>
-          <w:lang w:val="en-US"/>
-        </w:rPr>
-        <w:t>pop</w:t>
-      </w:r>
-      <w:proofErr w:type="gramEnd"/>
-      <w:r>
-        <w:rPr>
-          <w:sz w:val="32"/>
-          <w:szCs w:val="32"/>
-          <w:lang w:val="en-US"/>
-        </w:rPr>
-        <w:t xml:space="preserve"> up after the game is </w:t>
+        <w:t xml:space="preserve"> 1) A tip message tells user the game is going to start. 2) A cancel button which stops the current game and go back to home screen. 3) A replay button allows user to replay the game. 4) A rank button allows user to go to the score screen. 5) A message in the top showing real-time score. 6) A message box pop up after the game is </w:t>
       </w:r>
       <w:r>
         <w:rPr>
@@ -10270,7 +11492,7 @@
                     <pic:cNvPicPr/>
                   </pic:nvPicPr>
                   <pic:blipFill>
-                    <a:blip r:embed="rId9" cstate="print">
+                    <a:blip r:embed="rId11" cstate="print">
                       <a:extLst>
                         <a:ext uri="{28A0092B-C50C-407E-A947-70E740481C1C}">
                           <a14:useLocalDpi xmlns:a14="http://schemas.microsoft.com/office/drawing/2010/main" val="0"/>
@@ -10790,7 +12012,6 @@
         </w:rPr>
         <w:t xml:space="preserve"> </w:t>
       </w:r>
-      <w:proofErr w:type="gramStart"/>
       <w:r>
         <w:rPr>
           <w:rFonts w:hint="eastAsia"/>
@@ -10800,7 +12021,6 @@
         </w:rPr>
         <w:t>reach</w:t>
       </w:r>
-      <w:proofErr w:type="gramEnd"/>
       <w:r>
         <w:rPr>
           <w:sz w:val="32"/>
@@ -10874,25 +12094,7 @@
           <w:szCs w:val="32"/>
           <w:lang w:val="en-US"/>
         </w:rPr>
-        <w:t xml:space="preserve"> the one nearer the top screen contains more </w:t>
-      </w:r>
-      <w:proofErr w:type="gramStart"/>
-      <w:r>
-        <w:rPr>
-          <w:sz w:val="32"/>
-          <w:szCs w:val="32"/>
-          <w:lang w:val="en-US"/>
-        </w:rPr>
-        <w:t>points(</w:t>
-      </w:r>
-      <w:proofErr w:type="gramEnd"/>
-      <w:r>
-        <w:rPr>
-          <w:sz w:val="32"/>
-          <w:szCs w:val="32"/>
-          <w:lang w:val="en-US"/>
-        </w:rPr>
-        <w:t xml:space="preserve">3points, 2points, 1point). </w:t>
+        <w:t xml:space="preserve"> the one nearer the top screen contains more points(3points, 2points, 1point). </w:t>
       </w:r>
       <w:r>
         <w:rPr>
@@ -10902,7 +12104,6 @@
         </w:rPr>
         <w:t xml:space="preserve">The total points will </w:t>
       </w:r>
-      <w:proofErr w:type="gramStart"/>
       <w:r>
         <w:rPr>
           <w:rFonts w:hint="eastAsia"/>
@@ -10912,7 +12113,6 @@
         </w:rPr>
         <w:t>accumulated</w:t>
       </w:r>
-      <w:proofErr w:type="gramEnd"/>
       <w:r>
         <w:rPr>
           <w:sz w:val="32"/>
@@ -11506,7 +12706,7 @@
                     <pic:cNvPicPr/>
                   </pic:nvPicPr>
                   <pic:blipFill>
-                    <a:blip r:embed="rId10"/>
+                    <a:blip r:embed="rId12"/>
                     <a:stretch>
                       <a:fillRect/>
                     </a:stretch>
@@ -11977,7 +13177,6 @@
         </w:rPr>
         <w:t xml:space="preserve"> and Circle class </w:t>
       </w:r>
-      <w:proofErr w:type="gramStart"/>
       <w:r>
         <w:rPr>
           <w:rFonts w:hint="eastAsia"/>
@@ -12004,7 +13203,6 @@
         </w:rPr>
         <w:t>both</w:t>
       </w:r>
-      <w:proofErr w:type="gramEnd"/>
       <w:r>
         <w:rPr>
           <w:sz w:val="32"/>
@@ -12577,7 +13775,7 @@
                     <pic:cNvPicPr/>
                   </pic:nvPicPr>
                   <pic:blipFill>
-                    <a:blip r:embed="rId11" cstate="print">
+                    <a:blip r:embed="rId13" cstate="print">
                       <a:extLst>
                         <a:ext uri="{28A0092B-C50C-407E-A947-70E740481C1C}">
                           <a14:useLocalDpi xmlns:a14="http://schemas.microsoft.com/office/drawing/2010/main" val="0"/>
@@ -12889,25 +14087,7 @@
           <w:szCs w:val="32"/>
           <w:lang w:val="en-US"/>
         </w:rPr>
-        <w:t xml:space="preserve">the ball will start move. If the touch </w:t>
-      </w:r>
-      <w:proofErr w:type="gramStart"/>
-      <w:r>
-        <w:rPr>
-          <w:sz w:val="32"/>
-          <w:szCs w:val="32"/>
-          <w:lang w:val="en-US"/>
-        </w:rPr>
-        <w:t>point</w:t>
-      </w:r>
-      <w:proofErr w:type="gramEnd"/>
-      <w:r>
-        <w:rPr>
-          <w:sz w:val="32"/>
-          <w:szCs w:val="32"/>
-          <w:lang w:val="en-US"/>
-        </w:rPr>
-        <w:t xml:space="preserve"> far away from ball, ball will not be moved. 2) Ball will move follow the direction </w:t>
+        <w:t xml:space="preserve">the ball will start move. If the touch point far away from ball, ball will not be moved. 2) Ball will move follow the direction </w:t>
       </w:r>
       <w:r>
         <w:rPr>
@@ -13942,7 +15122,6 @@
         </w:rPr>
         <w:t xml:space="preserve"> </w:t>
       </w:r>
-      <w:proofErr w:type="gramStart"/>
       <w:r>
         <w:rPr>
           <w:rFonts w:hint="eastAsia"/>
@@ -13952,7 +15131,6 @@
         </w:rPr>
         <w:t>move</w:t>
       </w:r>
-      <w:proofErr w:type="gramEnd"/>
       <w:r>
         <w:rPr>
           <w:sz w:val="32"/>
@@ -14957,7 +16135,6 @@
         </w:rPr>
         <w:t xml:space="preserve"> </w:t>
       </w:r>
-      <w:proofErr w:type="gramStart"/>
       <w:r>
         <w:rPr>
           <w:rFonts w:hint="eastAsia"/>
@@ -14967,7 +16144,6 @@
         </w:rPr>
         <w:t>intersect</w:t>
       </w:r>
-      <w:proofErr w:type="gramEnd"/>
       <w:r>
         <w:rPr>
           <w:sz w:val="32"/>
@@ -15357,25 +16533,7 @@
           <w:szCs w:val="32"/>
           <w:lang w:val="en-US"/>
         </w:rPr>
-        <w:t xml:space="preserve">When testing obstacles, I found that the width of the obstacles is too large, which makes the ball easy to touch and makes scoring difficult. </w:t>
-      </w:r>
-      <w:proofErr w:type="gramStart"/>
-      <w:r>
-        <w:rPr>
-          <w:sz w:val="32"/>
-          <w:szCs w:val="32"/>
-          <w:lang w:val="en-US"/>
-        </w:rPr>
-        <w:t>So</w:t>
-      </w:r>
-      <w:proofErr w:type="gramEnd"/>
-      <w:r>
-        <w:rPr>
-          <w:sz w:val="32"/>
-          <w:szCs w:val="32"/>
-          <w:lang w:val="en-US"/>
-        </w:rPr>
-        <w:t xml:space="preserve"> I reduced the size and location of the obstacles. For mobile obstacles, I reduce their movement range and speed, because too difficult games will lead to a very poor sense of experience.</w:t>
+        <w:t>When testing obstacles, I found that the width of the obstacles is too large, which makes the ball easy to touch and makes scoring difficult. So I reduced the size and location of the obstacles. For mobile obstacles, I reduce their movement range and speed, because too difficult games will lead to a very poor sense of experience.</w:t>
       </w:r>
     </w:p>
     <w:p>
@@ -15538,25 +16696,7 @@
           <w:szCs w:val="32"/>
           <w:lang w:val="en-US"/>
         </w:rPr>
-        <w:t xml:space="preserve">For the target ball, during the test, I found that the number of target balls was too small. It's very difficult for the purple ball to hit the green target ball, which makes scoring very difficult. </w:t>
-      </w:r>
-      <w:proofErr w:type="gramStart"/>
-      <w:r>
-        <w:rPr>
-          <w:sz w:val="32"/>
-          <w:szCs w:val="32"/>
-          <w:lang w:val="en-US"/>
-        </w:rPr>
-        <w:t>So</w:t>
-      </w:r>
-      <w:proofErr w:type="gramEnd"/>
-      <w:r>
-        <w:rPr>
-          <w:sz w:val="32"/>
-          <w:szCs w:val="32"/>
-          <w:lang w:val="en-US"/>
-        </w:rPr>
-        <w:t xml:space="preserve"> I increased the number of goals and made it easier to score. I also changed the position of the green target ball to a certain extent. The top ball can have a continuous impact with the screen, making scoring easier. According to the degree of ease, I also mark the score of the ball, the more difficult it is to hit the ball, the higher the score.</w:t>
+        <w:t>For the target ball, during the test, I found that the number of target balls was too small. It's very difficult for the purple ball to hit the green target ball, which makes scoring very difficult. So I increased the number of goals and made it easier to score. I also changed the position of the green target ball to a certain extent. The top ball can have a continuous impact with the screen, making scoring easier. According to the degree of ease, I also mark the score of the ball, the more difficult it is to hit the ball, the higher the score.</w:t>
       </w:r>
     </w:p>
     <w:p>
@@ -15602,7 +16742,7 @@
                     <pic:cNvPicPr/>
                   </pic:nvPicPr>
                   <pic:blipFill>
-                    <a:blip r:embed="rId12" cstate="print">
+                    <a:blip r:embed="rId14" cstate="print">
                       <a:extLst>
                         <a:ext uri="{28A0092B-C50C-407E-A947-70E740481C1C}">
                           <a14:useLocalDpi xmlns:a14="http://schemas.microsoft.com/office/drawing/2010/main" val="0"/>
@@ -19167,16 +20307,7 @@
           <w:szCs w:val="32"/>
           <w:lang w:val="en-US"/>
         </w:rPr>
-        <w:t xml:space="preserve">: 1) A big </w:t>
-      </w:r>
-      <w:proofErr w:type="gramStart"/>
-      <w:r>
-        <w:rPr>
-          <w:sz w:val="32"/>
-          <w:szCs w:val="32"/>
-          <w:lang w:val="en-US"/>
-        </w:rPr>
-        <w:t>title</w:t>
+        <w:t>: 1) A big title</w:t>
       </w:r>
       <w:r>
         <w:rPr>
@@ -19187,7 +20318,6 @@
         </w:rPr>
         <w:t>(</w:t>
       </w:r>
-      <w:proofErr w:type="gramEnd"/>
       <w:r>
         <w:rPr>
           <w:sz w:val="32"/>
@@ -19621,7 +20751,7 @@
                     <pic:cNvPicPr/>
                   </pic:nvPicPr>
                   <pic:blipFill>
-                    <a:blip r:embed="rId13"/>
+                    <a:blip r:embed="rId15"/>
                     <a:stretch>
                       <a:fillRect/>
                     </a:stretch>
@@ -20097,7 +21227,7 @@
                     <pic:cNvPicPr/>
                   </pic:nvPicPr>
                   <pic:blipFill>
-                    <a:blip r:embed="rId14">
+                    <a:blip r:embed="rId16">
                       <a:extLst>
                         <a:ext uri="{28A0092B-C50C-407E-A947-70E740481C1C}">
                           <a14:useLocalDpi xmlns:a14="http://schemas.microsoft.com/office/drawing/2010/main" val="0"/>
@@ -22807,25 +23937,7 @@
           <w:szCs w:val="32"/>
           <w:lang w:val="en-US"/>
         </w:rPr>
-        <w:t xml:space="preserve">. The game screen will show the tip in the bottom to remind to start the game, the tip contains the player name. When the game is over, a window </w:t>
-      </w:r>
-      <w:proofErr w:type="gramStart"/>
-      <w:r>
-        <w:rPr>
-          <w:sz w:val="32"/>
-          <w:szCs w:val="32"/>
-          <w:lang w:val="en-US"/>
-        </w:rPr>
-        <w:t>pop</w:t>
-      </w:r>
-      <w:proofErr w:type="gramEnd"/>
-      <w:r>
-        <w:rPr>
-          <w:sz w:val="32"/>
-          <w:szCs w:val="32"/>
-          <w:lang w:val="en-US"/>
-        </w:rPr>
-        <w:t xml:space="preserve"> up will display the final score with </w:t>
+        <w:t xml:space="preserve">. The game screen will show the tip in the bottom to remind to start the game, the tip contains the player name. When the game is over, a window pop up will display the final score with </w:t>
       </w:r>
       <w:r>
         <w:rPr>
@@ -23964,7 +25076,6 @@
         </w:rPr>
         <w:t xml:space="preserve">If user gets 0 after play, the data will </w:t>
       </w:r>
-      <w:proofErr w:type="gramStart"/>
       <w:r>
         <w:rPr>
           <w:rFonts w:hint="eastAsia"/>
@@ -23974,7 +25085,6 @@
         </w:rPr>
         <w:t>excluded</w:t>
       </w:r>
-      <w:proofErr w:type="gramEnd"/>
       <w:r>
         <w:rPr>
           <w:sz w:val="32"/>
@@ -24662,25 +25772,7 @@
           <w:szCs w:val="32"/>
           <w:lang w:val="en-US"/>
         </w:rPr>
-        <w:t xml:space="preserve">. Everything is OK. All functions operate normally. Here </w:t>
-      </w:r>
-      <w:proofErr w:type="gramStart"/>
-      <w:r>
-        <w:rPr>
-          <w:sz w:val="32"/>
-          <w:szCs w:val="32"/>
-          <w:lang w:val="en-US"/>
-        </w:rPr>
-        <w:t>is</w:t>
-      </w:r>
-      <w:proofErr w:type="gramEnd"/>
-      <w:r>
-        <w:rPr>
-          <w:sz w:val="32"/>
-          <w:szCs w:val="32"/>
-          <w:lang w:val="en-US"/>
-        </w:rPr>
-        <w:t xml:space="preserve"> my test </w:t>
+        <w:t xml:space="preserve">. Everything is OK. All functions operate normally. Here is my test </w:t>
       </w:r>
       <w:r>
         <w:rPr>
@@ -24743,7 +25835,7 @@
                     <pic:cNvPicPr/>
                   </pic:nvPicPr>
                   <pic:blipFill>
-                    <a:blip r:embed="rId15" cstate="print">
+                    <a:blip r:embed="rId17" cstate="print">
                       <a:extLst>
                         <a:ext uri="{28A0092B-C50C-407E-A947-70E740481C1C}">
                           <a14:useLocalDpi xmlns:a14="http://schemas.microsoft.com/office/drawing/2010/main" val="0"/>
@@ -24792,7 +25884,7 @@
                     <pic:cNvPicPr/>
                   </pic:nvPicPr>
                   <pic:blipFill>
-                    <a:blip r:embed="rId16" cstate="print">
+                    <a:blip r:embed="rId18" cstate="print">
                       <a:extLst>
                         <a:ext uri="{28A0092B-C50C-407E-A947-70E740481C1C}">
                           <a14:useLocalDpi xmlns:a14="http://schemas.microsoft.com/office/drawing/2010/main" val="0"/>
@@ -24841,7 +25933,7 @@
                     <pic:cNvPicPr/>
                   </pic:nvPicPr>
                   <pic:blipFill>
-                    <a:blip r:embed="rId17" cstate="print">
+                    <a:blip r:embed="rId19" cstate="print">
                       <a:extLst>
                         <a:ext uri="{28A0092B-C50C-407E-A947-70E740481C1C}">
                           <a14:useLocalDpi xmlns:a14="http://schemas.microsoft.com/office/drawing/2010/main" val="0"/>
@@ -25636,25 +26728,7 @@
           <w:szCs w:val="32"/>
           <w:lang w:val="en-US"/>
         </w:rPr>
-        <w:t xml:space="preserve"> with the help of </w:t>
-      </w:r>
-      <w:proofErr w:type="gramStart"/>
-      <w:r>
-        <w:rPr>
-          <w:sz w:val="32"/>
-          <w:szCs w:val="32"/>
-          <w:lang w:val="en-US"/>
-        </w:rPr>
-        <w:t>sort(</w:t>
-      </w:r>
-      <w:proofErr w:type="gramEnd"/>
-      <w:r>
-        <w:rPr>
-          <w:sz w:val="32"/>
-          <w:szCs w:val="32"/>
-          <w:lang w:val="en-US"/>
-        </w:rPr>
-        <w:t xml:space="preserve">) in Arrays. </w:t>
+        <w:t xml:space="preserve"> with the help of sort() in Arrays. </w:t>
       </w:r>
     </w:p>
     <w:p>
@@ -26053,17 +27127,58 @@
       <w:pPr>
         <w:spacing w:line="360" w:lineRule="auto"/>
         <w:rPr>
-          <w:sz w:val="40"/>
-          <w:szCs w:val="40"/>
-          <w:lang w:val="en-US"/>
-        </w:rPr>
-      </w:pPr>
-      <w:r>
-        <w:rPr>
-          <w:sz w:val="40"/>
-          <w:szCs w:val="40"/>
-          <w:lang w:val="en-US"/>
-        </w:rPr>
+          <w:sz w:val="32"/>
+          <w:szCs w:val="32"/>
+          <w:lang w:val="en-US"/>
+        </w:rPr>
+      </w:pPr>
+    </w:p>
+    <w:p>
+      <w:pPr>
+        <w:spacing w:line="360" w:lineRule="auto"/>
+        <w:rPr>
+          <w:sz w:val="32"/>
+          <w:szCs w:val="32"/>
+          <w:lang w:val="en-US"/>
+        </w:rPr>
+      </w:pPr>
+    </w:p>
+    <w:p>
+      <w:pPr>
+        <w:spacing w:line="360" w:lineRule="auto"/>
+        <w:rPr>
+          <w:sz w:val="32"/>
+          <w:szCs w:val="32"/>
+          <w:lang w:val="en-US"/>
+        </w:rPr>
+      </w:pPr>
+    </w:p>
+    <w:p>
+      <w:pPr>
+        <w:spacing w:line="360" w:lineRule="auto"/>
+        <w:rPr>
+          <w:sz w:val="32"/>
+          <w:szCs w:val="32"/>
+          <w:lang w:val="en-US"/>
+        </w:rPr>
+      </w:pPr>
+    </w:p>
+    <w:p>
+      <w:pPr>
+        <w:spacing w:line="360" w:lineRule="auto"/>
+        <w:rPr>
+          <w:sz w:val="40"/>
+          <w:szCs w:val="40"/>
+          <w:lang w:val="en-US"/>
+        </w:rPr>
+      </w:pPr>
+      <w:r>
+        <w:rPr>
+          <w:sz w:val="40"/>
+          <w:szCs w:val="40"/>
+          <w:lang w:val="en-US"/>
+        </w:rPr>
+        <w:lastRenderedPageBreak/>
         <w:t xml:space="preserve">Release v2.0: The Game project is </w:t>
       </w:r>
       <w:r>
@@ -26250,7 +27365,6 @@
           <w:szCs w:val="32"/>
           <w:lang w:val="en-US"/>
         </w:rPr>
-        <w:lastRenderedPageBreak/>
         <w:t xml:space="preserve">The rank button in welcome screen is removed, as the score data is are </w:t>
       </w:r>
       <w:r>
@@ -27091,36 +28205,6 @@
       <w:pPr>
         <w:spacing w:line="360" w:lineRule="auto"/>
         <w:rPr>
-          <w:sz w:val="32"/>
-          <w:szCs w:val="32"/>
-          <w:lang w:val="en-US"/>
-        </w:rPr>
-      </w:pPr>
-    </w:p>
-    <w:p>
-      <w:pPr>
-        <w:spacing w:line="360" w:lineRule="auto"/>
-        <w:rPr>
-          <w:sz w:val="32"/>
-          <w:szCs w:val="32"/>
-          <w:lang w:val="en-US"/>
-        </w:rPr>
-      </w:pPr>
-    </w:p>
-    <w:p>
-      <w:pPr>
-        <w:spacing w:line="360" w:lineRule="auto"/>
-        <w:rPr>
-          <w:sz w:val="32"/>
-          <w:szCs w:val="32"/>
-          <w:lang w:val="en-US"/>
-        </w:rPr>
-      </w:pPr>
-    </w:p>
-    <w:p>
-      <w:pPr>
-        <w:spacing w:line="360" w:lineRule="auto"/>
-        <w:rPr>
           <w:b/>
           <w:bCs/>
           <w:sz w:val="36"/>
@@ -27185,63 +28269,27 @@
       </w:r>
       <w:r>
         <w:rPr>
-          <w:rFonts w:hint="eastAsia"/>
-          <w:sz w:val="32"/>
-          <w:szCs w:val="32"/>
-          <w:lang w:val="en-US"/>
-        </w:rPr>
-        <w:t>of</w:t>
-      </w:r>
-      <w:r>
-        <w:rPr>
-          <w:sz w:val="32"/>
-          <w:szCs w:val="32"/>
-          <w:lang w:val="en-US"/>
-        </w:rPr>
-        <w:t xml:space="preserve"> “</w:t>
-      </w:r>
-      <w:r>
-        <w:rPr>
-          <w:rFonts w:hint="eastAsia"/>
-          <w:sz w:val="32"/>
-          <w:szCs w:val="32"/>
-          <w:lang w:val="en-US"/>
-        </w:rPr>
-        <w:t>Game</w:t>
-      </w:r>
-      <w:r>
-        <w:rPr>
-          <w:sz w:val="32"/>
-          <w:szCs w:val="32"/>
-          <w:lang w:val="en-US"/>
-        </w:rPr>
-        <w:t xml:space="preserve">” </w:t>
-      </w:r>
-      <w:r>
-        <w:rPr>
-          <w:rFonts w:hint="eastAsia"/>
-          <w:sz w:val="32"/>
-          <w:szCs w:val="32"/>
-          <w:lang w:val="en-US"/>
-        </w:rPr>
-        <w:t>canvas</w:t>
-      </w:r>
-      <w:r>
-        <w:rPr>
-          <w:sz w:val="32"/>
-          <w:szCs w:val="32"/>
-          <w:lang w:val="en-US"/>
-        </w:rPr>
-        <w:t xml:space="preserve"> </w:t>
-      </w:r>
-      <w:r>
-        <w:rPr>
-          <w:rFonts w:hint="eastAsia"/>
-          <w:sz w:val="32"/>
-          <w:szCs w:val="32"/>
-          <w:lang w:val="en-US"/>
-        </w:rPr>
-        <w:t>reference</w:t>
+          <w:sz w:val="32"/>
+          <w:szCs w:val="32"/>
+          <w:lang w:val="en-US"/>
+        </w:rPr>
+        <w:t>in</w:t>
+      </w:r>
+      <w:r>
+        <w:rPr>
+          <w:sz w:val="32"/>
+          <w:szCs w:val="32"/>
+          <w:lang w:val="en-US"/>
+        </w:rPr>
+        <w:t xml:space="preserve"> </w:t>
+      </w:r>
+      <w:r>
+        <w:rPr>
+          <w:sz w:val="32"/>
+          <w:szCs w:val="32"/>
+          <w:lang w:val="en-US"/>
+        </w:rPr>
+        <w:t>all the screens are</w:t>
       </w:r>
       <w:r>
         <w:rPr>
@@ -27286,7 +28334,7 @@
           <w:lang w:val="en-US"/>
         </w:rPr>
       </w:pPr>
-      <w:hyperlink r:id="rId18" w:history="1">
+      <w:hyperlink r:id="rId20" w:history="1">
         <w:r>
           <w:rPr>
             <w:sz w:val="32"/>
@@ -27316,6 +28364,44 @@
     </w:sectPr>
   </w:body>
 </w:document>
+</file>
+
+<file path=word/endnotes.xml><?xml version="1.0" encoding="utf-8"?>
+<w:endnotes xmlns:wpc="http://schemas.microsoft.com/office/word/2010/wordprocessingCanvas" xmlns:cx="http://schemas.microsoft.com/office/drawing/2014/chartex" xmlns:cx1="http://schemas.microsoft.com/office/drawing/2015/9/8/chartex" xmlns:cx2="http://schemas.microsoft.com/office/drawing/2015/10/21/chartex" xmlns:cx3="http://schemas.microsoft.com/office/drawing/2016/5/9/chartex" xmlns:cx4="http://schemas.microsoft.com/office/drawing/2016/5/10/chartex" xmlns:cx5="http://schemas.microsoft.com/office/drawing/2016/5/11/chartex" xmlns:cx6="http://schemas.microsoft.com/office/drawing/2016/5/12/chartex" xmlns:cx7="http://schemas.microsoft.com/office/drawing/2016/5/13/chartex" xmlns:cx8="http://schemas.microsoft.com/office/drawing/2016/5/14/chartex" xmlns:mc="http://schemas.openxmlformats.org/markup-compatibility/2006" xmlns:aink="http://schemas.microsoft.com/office/drawing/2016/ink" xmlns:am3d="http://schemas.microsoft.com/office/drawing/2017/model3d" xmlns:o="urn:schemas-microsoft-com:office:office" xmlns:r="http://schemas.openxmlformats.org/officeDocument/2006/relationships" xmlns:m="http://schemas.openxmlformats.org/officeDocument/2006/math" xmlns:v="urn:schemas-microsoft-com:vml" xmlns:wp14="http://schemas.microsoft.com/office/word/2010/wordprocessingDrawing" xmlns:wp="http://schemas.openxmlformats.org/drawingml/2006/wordprocessingDrawing" xmlns:w10="urn:schemas-microsoft-com:office:word" xmlns:w="http://schemas.openxmlformats.org/wordprocessingml/2006/main" xmlns:w14="http://schemas.microsoft.com/office/word/2010/wordml" xmlns:w15="http://schemas.microsoft.com/office/word/2012/wordml" xmlns:w16cex="http://schemas.microsoft.com/office/word/2018/wordml/cex" xmlns:w16cid="http://schemas.microsoft.com/office/word/2016/wordml/cid" xmlns:w16="http://schemas.microsoft.com/office/word/2018/wordml" xmlns:w16se="http://schemas.microsoft.com/office/word/2015/wordml/symex" xmlns:wpg="http://schemas.microsoft.com/office/word/2010/wordprocessingGroup" xmlns:wpi="http://schemas.microsoft.com/office/word/2010/wordprocessingInk" xmlns:wne="http://schemas.microsoft.com/office/word/2006/wordml" xmlns:wps="http://schemas.microsoft.com/office/word/2010/wordprocessingShape" mc:Ignorable="w14 w15 w16se w16cid w16 w16cex wp14">
+  <w:endnote w:type="separator" w:id="-1">
+    <w:p>
+      <w:r>
+        <w:separator/>
+      </w:r>
+    </w:p>
+  </w:endnote>
+  <w:endnote w:type="continuationSeparator" w:id="0">
+    <w:p>
+      <w:r>
+        <w:continuationSeparator/>
+      </w:r>
+    </w:p>
+  </w:endnote>
+</w:endnotes>
+</file>
+
+<file path=word/footnotes.xml><?xml version="1.0" encoding="utf-8"?>
+<w:footnotes xmlns:wpc="http://schemas.microsoft.com/office/word/2010/wordprocessingCanvas" xmlns:cx="http://schemas.microsoft.com/office/drawing/2014/chartex" xmlns:cx1="http://schemas.microsoft.com/office/drawing/2015/9/8/chartex" xmlns:cx2="http://schemas.microsoft.com/office/drawing/2015/10/21/chartex" xmlns:cx3="http://schemas.microsoft.com/office/drawing/2016/5/9/chartex" xmlns:cx4="http://schemas.microsoft.com/office/drawing/2016/5/10/chartex" xmlns:cx5="http://schemas.microsoft.com/office/drawing/2016/5/11/chartex" xmlns:cx6="http://schemas.microsoft.com/office/drawing/2016/5/12/chartex" xmlns:cx7="http://schemas.microsoft.com/office/drawing/2016/5/13/chartex" xmlns:cx8="http://schemas.microsoft.com/office/drawing/2016/5/14/chartex" xmlns:mc="http://schemas.openxmlformats.org/markup-compatibility/2006" xmlns:aink="http://schemas.microsoft.com/office/drawing/2016/ink" xmlns:am3d="http://schemas.microsoft.com/office/drawing/2017/model3d" xmlns:o="urn:schemas-microsoft-com:office:office" xmlns:r="http://schemas.openxmlformats.org/officeDocument/2006/relationships" xmlns:m="http://schemas.openxmlformats.org/officeDocument/2006/math" xmlns:v="urn:schemas-microsoft-com:vml" xmlns:wp14="http://schemas.microsoft.com/office/word/2010/wordprocessingDrawing" xmlns:wp="http://schemas.openxmlformats.org/drawingml/2006/wordprocessingDrawing" xmlns:w10="urn:schemas-microsoft-com:office:word" xmlns:w="http://schemas.openxmlformats.org/wordprocessingml/2006/main" xmlns:w14="http://schemas.microsoft.com/office/word/2010/wordml" xmlns:w15="http://schemas.microsoft.com/office/word/2012/wordml" xmlns:w16cex="http://schemas.microsoft.com/office/word/2018/wordml/cex" xmlns:w16cid="http://schemas.microsoft.com/office/word/2016/wordml/cid" xmlns:w16="http://schemas.microsoft.com/office/word/2018/wordml" xmlns:w16se="http://schemas.microsoft.com/office/word/2015/wordml/symex" xmlns:wpg="http://schemas.microsoft.com/office/word/2010/wordprocessingGroup" xmlns:wpi="http://schemas.microsoft.com/office/word/2010/wordprocessingInk" xmlns:wne="http://schemas.microsoft.com/office/word/2006/wordml" xmlns:wps="http://schemas.microsoft.com/office/word/2010/wordprocessingShape" mc:Ignorable="w14 w15 w16se w16cid w16 w16cex wp14">
+  <w:footnote w:type="separator" w:id="-1">
+    <w:p>
+      <w:r>
+        <w:separator/>
+      </w:r>
+    </w:p>
+  </w:footnote>
+  <w:footnote w:type="continuationSeparator" w:id="0">
+    <w:p>
+      <w:r>
+        <w:continuationSeparator/>
+      </w:r>
+    </w:p>
+  </w:footnote>
+</w:footnotes>
 </file>
 
 <file path=word/numbering.xml><?xml version="1.0" encoding="utf-8"?>
@@ -28358,7 +29444,7 @@
   <w:style w:type="paragraph" w:default="1" w:styleId="Normal">
     <w:name w:val="Normal"/>
     <w:qFormat/>
-    <w:rsid w:val="005B2579"/>
+    <w:rsid w:val="007300A0"/>
   </w:style>
   <w:style w:type="paragraph" w:styleId="Heading1">
     <w:name w:val="heading 1"/>
@@ -28569,6 +29655,48 @@
       <w:color w:val="605E5C"/>
       <w:shd w:val="clear" w:color="auto" w:fill="E1DFDD"/>
     </w:rPr>
+  </w:style>
+  <w:style w:type="paragraph" w:styleId="Header">
+    <w:name w:val="header"/>
+    <w:basedOn w:val="Normal"/>
+    <w:link w:val="HeaderChar"/>
+    <w:uiPriority w:val="99"/>
+    <w:unhideWhenUsed/>
+    <w:rsid w:val="00901466"/>
+    <w:pPr>
+      <w:tabs>
+        <w:tab w:val="center" w:pos="4680"/>
+        <w:tab w:val="right" w:pos="9360"/>
+      </w:tabs>
+    </w:pPr>
+  </w:style>
+  <w:style w:type="character" w:customStyle="1" w:styleId="HeaderChar">
+    <w:name w:val="Header Char"/>
+    <w:basedOn w:val="DefaultParagraphFont"/>
+    <w:link w:val="Header"/>
+    <w:uiPriority w:val="99"/>
+    <w:rsid w:val="00901466"/>
+  </w:style>
+  <w:style w:type="paragraph" w:styleId="Footer">
+    <w:name w:val="footer"/>
+    <w:basedOn w:val="Normal"/>
+    <w:link w:val="FooterChar"/>
+    <w:uiPriority w:val="99"/>
+    <w:unhideWhenUsed/>
+    <w:rsid w:val="00901466"/>
+    <w:pPr>
+      <w:tabs>
+        <w:tab w:val="center" w:pos="4680"/>
+        <w:tab w:val="right" w:pos="9360"/>
+      </w:tabs>
+    </w:pPr>
+  </w:style>
+  <w:style w:type="character" w:customStyle="1" w:styleId="FooterChar">
+    <w:name w:val="Footer Char"/>
+    <w:basedOn w:val="DefaultParagraphFont"/>
+    <w:link w:val="Footer"/>
+    <w:uiPriority w:val="99"/>
+    <w:rsid w:val="00901466"/>
   </w:style>
 </w:styles>
 </file>

</xml_diff>

<commit_message>
Task 39: Fix layout issue for different size displays
</commit_message>
<xml_diff>
--- a/COMPX202-A8.docx
+++ b/COMPX202-A8.docx
@@ -22431,6 +22431,7 @@
       <w:pPr>
         <w:spacing w:line="360" w:lineRule="auto"/>
         <w:rPr>
+          <w:rFonts w:hint="eastAsia"/>
           <w:sz w:val="40"/>
           <w:szCs w:val="40"/>
           <w:lang w:val="en-US"/>
@@ -37768,6 +37769,628 @@
       <w:pPr>
         <w:spacing w:line="360" w:lineRule="auto"/>
         <w:rPr>
+          <w:sz w:val="40"/>
+          <w:szCs w:val="40"/>
+          <w:lang w:val="en-US"/>
+        </w:rPr>
+      </w:pPr>
+      <w:r>
+        <w:rPr>
+          <w:sz w:val="40"/>
+          <w:szCs w:val="40"/>
+          <w:lang w:val="en-US"/>
+        </w:rPr>
+        <w:lastRenderedPageBreak/>
+        <w:t>Task 3</w:t>
+      </w:r>
+      <w:r>
+        <w:rPr>
+          <w:sz w:val="40"/>
+          <w:szCs w:val="40"/>
+          <w:lang w:val="en-US"/>
+        </w:rPr>
+        <w:t>9</w:t>
+      </w:r>
+      <w:r>
+        <w:rPr>
+          <w:sz w:val="40"/>
+          <w:szCs w:val="40"/>
+          <w:lang w:val="en-US"/>
+        </w:rPr>
+        <w:t xml:space="preserve">: </w:t>
+      </w:r>
+      <w:r>
+        <w:rPr>
+          <w:rFonts w:hint="eastAsia"/>
+          <w:sz w:val="40"/>
+          <w:szCs w:val="40"/>
+          <w:lang w:val="en-US"/>
+        </w:rPr>
+        <w:t>Fix</w:t>
+      </w:r>
+      <w:r>
+        <w:rPr>
+          <w:sz w:val="40"/>
+          <w:szCs w:val="40"/>
+          <w:lang w:val="en-US"/>
+        </w:rPr>
+        <w:t xml:space="preserve"> </w:t>
+      </w:r>
+      <w:r>
+        <w:rPr>
+          <w:rFonts w:hint="eastAsia"/>
+          <w:sz w:val="40"/>
+          <w:szCs w:val="40"/>
+          <w:lang w:val="en-US"/>
+        </w:rPr>
+        <w:t>layout</w:t>
+      </w:r>
+      <w:r>
+        <w:rPr>
+          <w:sz w:val="40"/>
+          <w:szCs w:val="40"/>
+          <w:lang w:val="en-US"/>
+        </w:rPr>
+        <w:t xml:space="preserve"> </w:t>
+      </w:r>
+      <w:r>
+        <w:rPr>
+          <w:rFonts w:hint="eastAsia"/>
+          <w:sz w:val="40"/>
+          <w:szCs w:val="40"/>
+          <w:lang w:val="en-US"/>
+        </w:rPr>
+        <w:t>issue</w:t>
+      </w:r>
+      <w:r>
+        <w:rPr>
+          <w:sz w:val="40"/>
+          <w:szCs w:val="40"/>
+          <w:lang w:val="en-US"/>
+        </w:rPr>
+        <w:t xml:space="preserve"> </w:t>
+      </w:r>
+      <w:r>
+        <w:rPr>
+          <w:rFonts w:hint="eastAsia"/>
+          <w:sz w:val="40"/>
+          <w:szCs w:val="40"/>
+          <w:lang w:val="en-US"/>
+        </w:rPr>
+        <w:t>for</w:t>
+      </w:r>
+      <w:r>
+        <w:rPr>
+          <w:sz w:val="40"/>
+          <w:szCs w:val="40"/>
+          <w:lang w:val="en-US"/>
+        </w:rPr>
+        <w:t xml:space="preserve"> </w:t>
+      </w:r>
+      <w:r>
+        <w:rPr>
+          <w:rFonts w:hint="eastAsia"/>
+          <w:sz w:val="40"/>
+          <w:szCs w:val="40"/>
+          <w:lang w:val="en-US"/>
+        </w:rPr>
+        <w:t>different</w:t>
+      </w:r>
+      <w:r>
+        <w:rPr>
+          <w:sz w:val="40"/>
+          <w:szCs w:val="40"/>
+          <w:lang w:val="en-US"/>
+        </w:rPr>
+        <w:t xml:space="preserve"> </w:t>
+      </w:r>
+      <w:r>
+        <w:rPr>
+          <w:rFonts w:hint="eastAsia"/>
+          <w:sz w:val="40"/>
+          <w:szCs w:val="40"/>
+          <w:lang w:val="en-US"/>
+        </w:rPr>
+        <w:t>size</w:t>
+      </w:r>
+      <w:r>
+        <w:rPr>
+          <w:sz w:val="40"/>
+          <w:szCs w:val="40"/>
+          <w:lang w:val="en-US"/>
+        </w:rPr>
+        <w:t xml:space="preserve"> </w:t>
+      </w:r>
+      <w:r>
+        <w:rPr>
+          <w:rFonts w:hint="eastAsia"/>
+          <w:sz w:val="40"/>
+          <w:szCs w:val="40"/>
+          <w:lang w:val="en-US"/>
+        </w:rPr>
+        <w:t>displays</w:t>
+      </w:r>
+    </w:p>
+    <w:p>
+      <w:pPr>
+        <w:spacing w:line="360" w:lineRule="auto"/>
+        <w:rPr>
+          <w:sz w:val="32"/>
+          <w:szCs w:val="32"/>
+          <w:lang w:val="en-US"/>
+        </w:rPr>
+      </w:pPr>
+      <w:r>
+        <w:rPr>
+          <w:b/>
+          <w:bCs/>
+          <w:sz w:val="32"/>
+          <w:szCs w:val="32"/>
+          <w:lang w:val="en-US"/>
+        </w:rPr>
+        <w:t>TE</w:t>
+      </w:r>
+      <w:r>
+        <w:rPr>
+          <w:sz w:val="32"/>
+          <w:szCs w:val="32"/>
+          <w:lang w:val="en-US"/>
+        </w:rPr>
+        <w:t>: 1h</w:t>
+      </w:r>
+      <w:r>
+        <w:rPr>
+          <w:rFonts w:hint="eastAsia"/>
+          <w:sz w:val="32"/>
+          <w:szCs w:val="32"/>
+          <w:lang w:val="en-US"/>
+        </w:rPr>
+        <w:t>r,</w:t>
+      </w:r>
+      <w:r>
+        <w:rPr>
+          <w:sz w:val="32"/>
+          <w:szCs w:val="32"/>
+          <w:lang w:val="en-US"/>
+        </w:rPr>
+        <w:t xml:space="preserve"> </w:t>
+      </w:r>
+      <w:r>
+        <w:rPr>
+          <w:rFonts w:hint="eastAsia"/>
+          <w:b/>
+          <w:bCs/>
+          <w:sz w:val="32"/>
+          <w:szCs w:val="32"/>
+          <w:lang w:val="en-US"/>
+        </w:rPr>
+        <w:t>Actual</w:t>
+      </w:r>
+      <w:r>
+        <w:rPr>
+          <w:sz w:val="32"/>
+          <w:szCs w:val="32"/>
+          <w:lang w:val="en-US"/>
+        </w:rPr>
+        <w:t xml:space="preserve">: </w:t>
+      </w:r>
+      <w:r>
+        <w:rPr>
+          <w:sz w:val="32"/>
+          <w:szCs w:val="32"/>
+          <w:lang w:val="en-US"/>
+        </w:rPr>
+        <w:t>30</w:t>
+      </w:r>
+      <w:r>
+        <w:rPr>
+          <w:sz w:val="32"/>
+          <w:szCs w:val="32"/>
+          <w:lang w:val="en-US"/>
+        </w:rPr>
+        <w:t>min</w:t>
+      </w:r>
+    </w:p>
+    <w:p>
+      <w:pPr>
+        <w:spacing w:line="360" w:lineRule="auto"/>
+        <w:rPr>
+          <w:rFonts w:hint="eastAsia"/>
+          <w:sz w:val="32"/>
+          <w:szCs w:val="32"/>
+          <w:lang w:val="en-US"/>
+        </w:rPr>
+      </w:pPr>
+      <w:r>
+        <w:rPr>
+          <w:sz w:val="32"/>
+          <w:szCs w:val="32"/>
+          <w:lang w:val="en-US"/>
+        </w:rPr>
+        <w:t>The size</w:t>
+      </w:r>
+      <w:r>
+        <w:rPr>
+          <w:rFonts w:hint="eastAsia"/>
+          <w:sz w:val="32"/>
+          <w:szCs w:val="32"/>
+          <w:lang w:val="en-US"/>
+        </w:rPr>
+        <w:t>s</w:t>
+      </w:r>
+      <w:r>
+        <w:rPr>
+          <w:sz w:val="32"/>
+          <w:szCs w:val="32"/>
+          <w:lang w:val="en-US"/>
+        </w:rPr>
+        <w:t xml:space="preserve"> and </w:t>
+      </w:r>
+      <w:r>
+        <w:rPr>
+          <w:rFonts w:hint="eastAsia"/>
+          <w:sz w:val="32"/>
+          <w:szCs w:val="32"/>
+          <w:lang w:val="en-US"/>
+        </w:rPr>
+        <w:t>positions</w:t>
+      </w:r>
+      <w:r>
+        <w:rPr>
+          <w:sz w:val="32"/>
+          <w:szCs w:val="32"/>
+          <w:lang w:val="en-US"/>
+        </w:rPr>
+        <w:t xml:space="preserve"> </w:t>
+      </w:r>
+      <w:r>
+        <w:rPr>
+          <w:rFonts w:hint="eastAsia"/>
+          <w:sz w:val="32"/>
+          <w:szCs w:val="32"/>
+          <w:lang w:val="en-US"/>
+        </w:rPr>
+        <w:t>of</w:t>
+      </w:r>
+      <w:r>
+        <w:rPr>
+          <w:sz w:val="32"/>
+          <w:szCs w:val="32"/>
+          <w:lang w:val="en-US"/>
+        </w:rPr>
+        <w:t xml:space="preserve"> </w:t>
+      </w:r>
+      <w:r>
+        <w:rPr>
+          <w:rFonts w:hint="eastAsia"/>
+          <w:sz w:val="32"/>
+          <w:szCs w:val="32"/>
+          <w:lang w:val="en-US"/>
+        </w:rPr>
+        <w:t>all</w:t>
+      </w:r>
+      <w:r>
+        <w:rPr>
+          <w:sz w:val="32"/>
+          <w:szCs w:val="32"/>
+          <w:lang w:val="en-US"/>
+        </w:rPr>
+        <w:t xml:space="preserve"> </w:t>
+      </w:r>
+      <w:r>
+        <w:rPr>
+          <w:rFonts w:hint="eastAsia"/>
+          <w:sz w:val="32"/>
+          <w:szCs w:val="32"/>
+          <w:lang w:val="en-US"/>
+        </w:rPr>
+        <w:t>visual</w:t>
+      </w:r>
+      <w:r>
+        <w:rPr>
+          <w:sz w:val="32"/>
+          <w:szCs w:val="32"/>
+          <w:lang w:val="en-US"/>
+        </w:rPr>
+        <w:t xml:space="preserve"> </w:t>
+      </w:r>
+      <w:r>
+        <w:rPr>
+          <w:rFonts w:hint="eastAsia"/>
+          <w:sz w:val="32"/>
+          <w:szCs w:val="32"/>
+          <w:lang w:val="en-US"/>
+        </w:rPr>
+        <w:t>objects</w:t>
+      </w:r>
+      <w:r>
+        <w:rPr>
+          <w:sz w:val="32"/>
+          <w:szCs w:val="32"/>
+          <w:lang w:val="en-US"/>
+        </w:rPr>
+        <w:t xml:space="preserve"> </w:t>
+      </w:r>
+      <w:r>
+        <w:rPr>
+          <w:rFonts w:hint="eastAsia"/>
+          <w:sz w:val="32"/>
+          <w:szCs w:val="32"/>
+          <w:lang w:val="en-US"/>
+        </w:rPr>
+        <w:t>are</w:t>
+      </w:r>
+      <w:r>
+        <w:rPr>
+          <w:sz w:val="32"/>
+          <w:szCs w:val="32"/>
+          <w:lang w:val="en-US"/>
+        </w:rPr>
+        <w:t xml:space="preserve"> </w:t>
+      </w:r>
+      <w:r>
+        <w:rPr>
+          <w:rFonts w:hint="eastAsia"/>
+          <w:sz w:val="32"/>
+          <w:szCs w:val="32"/>
+          <w:lang w:val="en-US"/>
+        </w:rPr>
+        <w:t>now</w:t>
+      </w:r>
+      <w:r>
+        <w:rPr>
+          <w:sz w:val="32"/>
+          <w:szCs w:val="32"/>
+          <w:lang w:val="en-US"/>
+        </w:rPr>
+        <w:t xml:space="preserve"> </w:t>
+      </w:r>
+      <w:r>
+        <w:rPr>
+          <w:rFonts w:hint="eastAsia"/>
+          <w:sz w:val="32"/>
+          <w:szCs w:val="32"/>
+          <w:lang w:val="en-US"/>
+        </w:rPr>
+        <w:t>modified</w:t>
+      </w:r>
+      <w:r>
+        <w:rPr>
+          <w:sz w:val="32"/>
+          <w:szCs w:val="32"/>
+          <w:lang w:val="en-US"/>
+        </w:rPr>
+        <w:t xml:space="preserve"> </w:t>
+      </w:r>
+      <w:r>
+        <w:rPr>
+          <w:rFonts w:hint="eastAsia"/>
+          <w:sz w:val="32"/>
+          <w:szCs w:val="32"/>
+          <w:lang w:val="en-US"/>
+        </w:rPr>
+        <w:t>to</w:t>
+      </w:r>
+      <w:r>
+        <w:rPr>
+          <w:sz w:val="32"/>
+          <w:szCs w:val="32"/>
+          <w:lang w:val="en-US"/>
+        </w:rPr>
+        <w:t xml:space="preserve"> </w:t>
+      </w:r>
+      <w:r>
+        <w:rPr>
+          <w:rFonts w:hint="eastAsia"/>
+          <w:sz w:val="32"/>
+          <w:szCs w:val="32"/>
+          <w:lang w:val="en-US"/>
+        </w:rPr>
+        <w:t>relative</w:t>
+      </w:r>
+      <w:r>
+        <w:rPr>
+          <w:sz w:val="32"/>
+          <w:szCs w:val="32"/>
+          <w:lang w:val="en-US"/>
+        </w:rPr>
+        <w:t xml:space="preserve"> </w:t>
+      </w:r>
+      <w:r>
+        <w:rPr>
+          <w:rFonts w:hint="eastAsia"/>
+          <w:sz w:val="32"/>
+          <w:szCs w:val="32"/>
+          <w:lang w:val="en-US"/>
+        </w:rPr>
+        <w:t>ratio</w:t>
+      </w:r>
+      <w:r>
+        <w:rPr>
+          <w:sz w:val="32"/>
+          <w:szCs w:val="32"/>
+          <w:lang w:val="en-US"/>
+        </w:rPr>
+        <w:t xml:space="preserve">, in the case that the size of game canvas are fit to the screen size. Thus the display bug is fixed. Now </w:t>
+      </w:r>
+      <w:r>
+        <w:rPr>
+          <w:rFonts w:hint="eastAsia"/>
+          <w:sz w:val="32"/>
+          <w:szCs w:val="32"/>
+          <w:lang w:val="en-US"/>
+        </w:rPr>
+        <w:t>players</w:t>
+      </w:r>
+      <w:r>
+        <w:rPr>
+          <w:sz w:val="32"/>
+          <w:szCs w:val="32"/>
+          <w:lang w:val="en-US"/>
+        </w:rPr>
+        <w:t xml:space="preserve"> </w:t>
+      </w:r>
+      <w:r>
+        <w:rPr>
+          <w:rFonts w:hint="eastAsia"/>
+          <w:sz w:val="32"/>
+          <w:szCs w:val="32"/>
+          <w:lang w:val="en-US"/>
+        </w:rPr>
+        <w:t>with</w:t>
+      </w:r>
+      <w:r>
+        <w:rPr>
+          <w:sz w:val="32"/>
+          <w:szCs w:val="32"/>
+          <w:lang w:val="en-US"/>
+        </w:rPr>
+        <w:t xml:space="preserve"> </w:t>
+      </w:r>
+      <w:r>
+        <w:rPr>
+          <w:rFonts w:hint="eastAsia"/>
+          <w:sz w:val="32"/>
+          <w:szCs w:val="32"/>
+          <w:lang w:val="en-US"/>
+        </w:rPr>
+        <w:t>different</w:t>
+      </w:r>
+      <w:r>
+        <w:rPr>
+          <w:sz w:val="32"/>
+          <w:szCs w:val="32"/>
+          <w:lang w:val="en-US"/>
+        </w:rPr>
+        <w:t xml:space="preserve"> </w:t>
+      </w:r>
+      <w:r>
+        <w:rPr>
+          <w:rFonts w:hint="eastAsia"/>
+          <w:sz w:val="32"/>
+          <w:szCs w:val="32"/>
+          <w:lang w:val="en-US"/>
+        </w:rPr>
+        <w:t>screen</w:t>
+      </w:r>
+      <w:r>
+        <w:rPr>
+          <w:sz w:val="32"/>
+          <w:szCs w:val="32"/>
+          <w:lang w:val="en-US"/>
+        </w:rPr>
+        <w:t xml:space="preserve"> </w:t>
+      </w:r>
+      <w:r>
+        <w:rPr>
+          <w:rFonts w:hint="eastAsia"/>
+          <w:sz w:val="32"/>
+          <w:szCs w:val="32"/>
+          <w:lang w:val="en-US"/>
+        </w:rPr>
+        <w:t>size</w:t>
+      </w:r>
+      <w:r>
+        <w:rPr>
+          <w:sz w:val="32"/>
+          <w:szCs w:val="32"/>
+          <w:lang w:val="en-US"/>
+        </w:rPr>
+        <w:t xml:space="preserve"> </w:t>
+      </w:r>
+      <w:r>
+        <w:rPr>
+          <w:rFonts w:hint="eastAsia"/>
+          <w:sz w:val="32"/>
+          <w:szCs w:val="32"/>
+          <w:lang w:val="en-US"/>
+        </w:rPr>
+        <w:t>can</w:t>
+      </w:r>
+      <w:r>
+        <w:rPr>
+          <w:sz w:val="32"/>
+          <w:szCs w:val="32"/>
+          <w:lang w:val="en-US"/>
+        </w:rPr>
+        <w:t xml:space="preserve"> </w:t>
+      </w:r>
+      <w:r>
+        <w:rPr>
+          <w:rFonts w:hint="eastAsia"/>
+          <w:sz w:val="32"/>
+          <w:szCs w:val="32"/>
+          <w:lang w:val="en-US"/>
+        </w:rPr>
+        <w:t>play</w:t>
+      </w:r>
+      <w:r>
+        <w:rPr>
+          <w:sz w:val="32"/>
+          <w:szCs w:val="32"/>
+          <w:lang w:val="en-US"/>
+        </w:rPr>
+        <w:t xml:space="preserve"> </w:t>
+      </w:r>
+      <w:r>
+        <w:rPr>
+          <w:rFonts w:hint="eastAsia"/>
+          <w:sz w:val="32"/>
+          <w:szCs w:val="32"/>
+          <w:lang w:val="en-US"/>
+        </w:rPr>
+        <w:t>game</w:t>
+      </w:r>
+      <w:r>
+        <w:rPr>
+          <w:sz w:val="32"/>
+          <w:szCs w:val="32"/>
+          <w:lang w:val="en-US"/>
+        </w:rPr>
+        <w:t xml:space="preserve"> </w:t>
+      </w:r>
+      <w:r>
+        <w:rPr>
+          <w:rFonts w:hint="eastAsia"/>
+          <w:sz w:val="32"/>
+          <w:szCs w:val="32"/>
+          <w:lang w:val="en-US"/>
+        </w:rPr>
+        <w:t>perfectly</w:t>
+      </w:r>
+      <w:r>
+        <w:rPr>
+          <w:sz w:val="32"/>
+          <w:szCs w:val="32"/>
+          <w:lang w:val="en-US"/>
+        </w:rPr>
+        <w:t>.</w:t>
+      </w:r>
+    </w:p>
+    <w:p>
+      <w:pPr>
+        <w:spacing w:line="360" w:lineRule="auto"/>
+        <w:rPr>
+          <w:sz w:val="32"/>
+          <w:szCs w:val="32"/>
+          <w:lang w:val="en-US"/>
+        </w:rPr>
+      </w:pPr>
+    </w:p>
+    <w:p>
+      <w:pPr>
+        <w:spacing w:line="360" w:lineRule="auto"/>
+        <w:rPr>
+          <w:sz w:val="32"/>
+          <w:szCs w:val="32"/>
+          <w:lang w:val="en-US"/>
+        </w:rPr>
+      </w:pPr>
+    </w:p>
+    <w:p>
+      <w:pPr>
+        <w:spacing w:line="360" w:lineRule="auto"/>
+        <w:rPr>
           <w:sz w:val="32"/>
           <w:szCs w:val="32"/>
           <w:lang w:val="en-US"/>
@@ -39631,7 +40254,6 @@
                 <w:szCs w:val="32"/>
                 <w:lang w:val="en-US"/>
               </w:rPr>
-              <w:lastRenderedPageBreak/>
               <w:t xml:space="preserve"> </w:t>
             </w:r>
           </w:p>
@@ -41139,6 +41761,7 @@
                 <w:szCs w:val="32"/>
                 <w:lang w:val="en-US"/>
               </w:rPr>
+              <w:lastRenderedPageBreak/>
               <w:t xml:space="preserve"> </w:t>
             </w:r>
           </w:p>
@@ -42074,7 +42697,6 @@
                 <w:szCs w:val="32"/>
                 <w:lang w:val="en-US"/>
               </w:rPr>
-              <w:lastRenderedPageBreak/>
               <w:t xml:space="preserve"> </w:t>
             </w:r>
           </w:p>
@@ -44283,16 +44905,7 @@
           <w:szCs w:val="32"/>
           <w:lang w:val="en-US"/>
         </w:rPr>
-        <w:t xml:space="preserve">y, the app will never get the scores in welcome screen. So, the user can see his personal top 5 </w:t>
-      </w:r>
-      <w:r>
-        <w:rPr>
-          <w:sz w:val="32"/>
-          <w:szCs w:val="32"/>
-          <w:lang w:val="en-US"/>
-        </w:rPr>
-        <w:lastRenderedPageBreak/>
-        <w:t>scores data in score screen by clicking the rank button in the game screen.</w:t>
+        <w:t>y, the app will never get the scores in welcome screen. So, the user can see his personal top 5 scores data in score screen by clicking the rank button in the game screen.</w:t>
       </w:r>
     </w:p>
     <w:p>
@@ -45634,7 +46247,6 @@
           <w:szCs w:val="36"/>
           <w:lang w:val="en-US"/>
         </w:rPr>
-        <w:lastRenderedPageBreak/>
         <w:t>References</w:t>
       </w:r>
     </w:p>
@@ -47124,7 +47736,7 @@
   <w:style w:type="paragraph" w:default="1" w:styleId="Normal">
     <w:name w:val="Normal"/>
     <w:qFormat/>
-    <w:rsid w:val="007300A0"/>
+    <w:rsid w:val="00905ABA"/>
   </w:style>
   <w:style w:type="paragraph" w:styleId="Heading1">
     <w:name w:val="heading 1"/>

</xml_diff>

<commit_message>
Release v2.0: The Game project is finished with bug fixed
</commit_message>
<xml_diff>
--- a/COMPX202-A8.docx
+++ b/COMPX202-A8.docx
@@ -38401,26 +38401,6 @@
       <w:pPr>
         <w:spacing w:line="360" w:lineRule="auto"/>
         <w:rPr>
-          <w:sz w:val="32"/>
-          <w:szCs w:val="32"/>
-          <w:lang w:val="en-US"/>
-        </w:rPr>
-      </w:pPr>
-    </w:p>
-    <w:p>
-      <w:pPr>
-        <w:spacing w:line="360" w:lineRule="auto"/>
-        <w:rPr>
-          <w:sz w:val="32"/>
-          <w:szCs w:val="32"/>
-          <w:lang w:val="en-US"/>
-        </w:rPr>
-      </w:pPr>
-    </w:p>
-    <w:p>
-      <w:pPr>
-        <w:spacing w:line="360" w:lineRule="auto"/>
-        <w:rPr>
           <w:sz w:val="40"/>
           <w:szCs w:val="40"/>
           <w:lang w:val="en-US"/>
@@ -38441,7 +38421,16 @@
           <w:szCs w:val="40"/>
           <w:lang w:val="en-US"/>
         </w:rPr>
-        <w:t>finished</w:t>
+        <w:t>finishe</w:t>
+      </w:r>
+      <w:r>
+        <w:rPr>
+          <w:rFonts w:hint="eastAsia"/>
+          <w:sz w:val="40"/>
+          <w:szCs w:val="40"/>
+          <w:lang w:val="en-US"/>
+        </w:rPr>
+        <w:t>d</w:t>
       </w:r>
     </w:p>
     <w:tbl>
@@ -41761,7 +41750,6 @@
                 <w:szCs w:val="32"/>
                 <w:lang w:val="en-US"/>
               </w:rPr>
-              <w:lastRenderedPageBreak/>
               <w:t xml:space="preserve"> </w:t>
             </w:r>
           </w:p>
@@ -41895,6 +41883,7 @@
                 <w:szCs w:val="32"/>
                 <w:lang w:val="en-US"/>
               </w:rPr>
+              <w:lastRenderedPageBreak/>
               <w:t xml:space="preserve"> </w:t>
             </w:r>
           </w:p>

</xml_diff>